<commit_message>
:memo: List of research
</commit_message>
<xml_diff>
--- a/report/report.docx
+++ b/report/report.docx
@@ -594,7 +594,7 @@
           <w:cs/>
           <w:lang w:val="en-US"/>
         </w:rPr>
-        <w:t>ศาสตร</w:t>
+        <w:t>ศา</w:t>
       </w:r>
       <w:proofErr w:type="spellEnd"/>
       <w:r>
@@ -607,7 +607,7 @@
           <w:cs/>
           <w:lang w:val="en-US"/>
         </w:rPr>
-        <w:t>บัณฑิต (วิทยาการคอมพิวเตอร์)</w:t>
+        <w:t>สตรบัณฑิต (วิทยาการคอมพิวเตอร์)</w:t>
       </w:r>
     </w:p>
     <w:p>
@@ -922,7 +922,7 @@
           <w:cs/>
           <w:lang w:val="en-US"/>
         </w:rPr>
-        <w:t xml:space="preserve">( </w:t>
+        <w:t>( อาจารย์วรวิ</w:t>
       </w:r>
       <w:proofErr w:type="spellStart"/>
       <w:r>
@@ -933,7 +933,7 @@
           <w:cs/>
           <w:lang w:val="en-US"/>
         </w:rPr>
-        <w:t>อาจารย์วรวิทย์</w:t>
+        <w:t>ทย์</w:t>
       </w:r>
       <w:proofErr w:type="spellEnd"/>
       <w:r>
@@ -1025,7 +1025,7 @@
           <w:cs/>
           <w:lang w:val="en-US"/>
         </w:rPr>
-        <w:t xml:space="preserve">( </w:t>
+        <w:t>( อาจารย์</w:t>
       </w:r>
       <w:proofErr w:type="spellStart"/>
       <w:r>
@@ -1036,7 +1036,7 @@
           <w:cs/>
           <w:lang w:val="en-US"/>
         </w:rPr>
-        <w:t>อาจารย์ศิ</w:t>
+        <w:t>ศิ</w:t>
       </w:r>
       <w:proofErr w:type="spellEnd"/>
       <w:r>
@@ -1047,7 +1047,7 @@
           <w:cs/>
           <w:lang w:val="en-US"/>
         </w:rPr>
-        <w:t xml:space="preserve">ริลักษณ์ </w:t>
+        <w:t>ริลักษณ์ แก้ว</w:t>
       </w:r>
       <w:proofErr w:type="spellStart"/>
       <w:r>
@@ -1058,7 +1058,7 @@
           <w:cs/>
           <w:lang w:val="en-US"/>
         </w:rPr>
-        <w:t>แก้วศิ</w:t>
+        <w:t>ศิ</w:t>
       </w:r>
       <w:proofErr w:type="spellEnd"/>
       <w:r>
@@ -1151,7 +1151,7 @@
           <w:cs/>
           <w:lang w:val="en-US"/>
         </w:rPr>
-        <w:t xml:space="preserve">( </w:t>
+        <w:t>( อาจารย์วรวิ</w:t>
       </w:r>
       <w:proofErr w:type="spellStart"/>
       <w:r>
@@ -1162,7 +1162,7 @@
           <w:cs/>
           <w:lang w:val="en-US"/>
         </w:rPr>
-        <w:t>อาจารย์วรวิทย์</w:t>
+        <w:t>ทย์</w:t>
       </w:r>
       <w:proofErr w:type="spellEnd"/>
       <w:r>
@@ -1599,7 +1599,7 @@
           <w:cs/>
           <w:lang w:val="en-US"/>
         </w:rPr>
-        <w:t>ศาสตร</w:t>
+        <w:t>ศา</w:t>
       </w:r>
       <w:proofErr w:type="spellEnd"/>
       <w:r>
@@ -1612,7 +1612,7 @@
           <w:cs/>
           <w:lang w:val="en-US"/>
         </w:rPr>
-        <w:t>บัณฑิต</w:t>
+        <w:t>สตรบัณฑิต</w:t>
       </w:r>
       <w:r>
         <w:rPr>
@@ -2032,6 +2032,16 @@
         </w:rPr>
         <w:t xml:space="preserve">: </w:t>
       </w:r>
+      <w:r>
+        <w:rPr>
+          <w:rFonts w:ascii="TH Niramit AS" w:hAnsi="TH Niramit AS" w:cs="TH Niramit AS"/>
+          <w:sz w:val="32"/>
+          <w:szCs w:val="32"/>
+          <w:cs/>
+          <w:lang w:val="en-US"/>
+        </w:rPr>
+        <w:t>อาจารย์วรวิ</w:t>
+      </w:r>
       <w:proofErr w:type="spellStart"/>
       <w:r>
         <w:rPr>
@@ -2041,7 +2051,7 @@
           <w:cs/>
           <w:lang w:val="en-US"/>
         </w:rPr>
-        <w:t>อาจารย์วรวิทย์</w:t>
+        <w:t>ทย์</w:t>
       </w:r>
       <w:proofErr w:type="spellEnd"/>
       <w:r>
@@ -2727,7 +2737,7 @@
           <w:cs/>
           <w:lang w:val="en-US"/>
         </w:rPr>
-        <w:t>ขอขอบพระคุณ ผู้ช่วยศาตรา</w:t>
+        <w:t>ขอขอบพระคุณ ผู้ช่วยศาตราจาร</w:t>
       </w:r>
       <w:proofErr w:type="spellStart"/>
       <w:r>
@@ -2738,7 +2748,7 @@
           <w:cs/>
           <w:lang w:val="en-US"/>
         </w:rPr>
-        <w:t>จารย์</w:t>
+        <w:t>ย์</w:t>
       </w:r>
       <w:proofErr w:type="spellEnd"/>
       <w:r>
@@ -2761,6 +2771,16 @@
         </w:rPr>
         <w:t>และ</w:t>
       </w:r>
+      <w:r>
+        <w:rPr>
+          <w:rFonts w:ascii="TH Niramit AS" w:hAnsi="TH Niramit AS" w:cs="TH Niramit AS"/>
+          <w:sz w:val="32"/>
+          <w:szCs w:val="32"/>
+          <w:cs/>
+          <w:lang w:val="en-US"/>
+        </w:rPr>
+        <w:t>อาจารย์วรวิ</w:t>
+      </w:r>
       <w:proofErr w:type="spellStart"/>
       <w:r>
         <w:rPr>
@@ -2770,7 +2790,7 @@
           <w:cs/>
           <w:lang w:val="en-US"/>
         </w:rPr>
-        <w:t>อาจารย์วรวิทย์</w:t>
+        <w:t>ทย์</w:t>
       </w:r>
       <w:proofErr w:type="spellEnd"/>
       <w:r>
@@ -4389,7 +4409,7 @@
           <w:cs/>
           <w:lang w:val="en-US"/>
         </w:rPr>
-        <w:t>ด้วย</w:t>
+        <w:t>ด้วยเหตุน</w:t>
       </w:r>
       <w:proofErr w:type="spellStart"/>
       <w:r>
@@ -4400,7 +4420,7 @@
           <w:cs/>
           <w:lang w:val="en-US"/>
         </w:rPr>
-        <w:t>เหตุนึ้</w:t>
+        <w:t>ึ้</w:t>
       </w:r>
       <w:proofErr w:type="spellEnd"/>
       <w:r>
@@ -4431,29 +4451,7 @@
           <w:cs/>
           <w:lang w:val="en-US"/>
         </w:rPr>
-        <w:t>การพัฒนาเว็บแอป</w:t>
-      </w:r>
-      <w:proofErr w:type="spellStart"/>
-      <w:r>
-        <w:rPr>
-          <w:rFonts w:ascii="TH Niramit AS" w:hAnsi="TH Niramit AS" w:cs="TH Niramit AS"/>
-          <w:sz w:val="32"/>
-          <w:szCs w:val="32"/>
-          <w:cs/>
-          <w:lang w:val="en-US"/>
-        </w:rPr>
-        <w:t>พลิเค</w:t>
-      </w:r>
-      <w:proofErr w:type="spellEnd"/>
-      <w:r>
-        <w:rPr>
-          <w:rFonts w:ascii="TH Niramit AS" w:hAnsi="TH Niramit AS" w:cs="TH Niramit AS"/>
-          <w:sz w:val="32"/>
-          <w:szCs w:val="32"/>
-          <w:cs/>
-          <w:lang w:val="en-US"/>
-        </w:rPr>
-        <w:t>ชันเพื่อแนะนำบริษัทสำหรับหาสถานประกอบการที่ฝึกงานที่เหมาะสมและเป็นสถานประกอบการที่นักศึกษามีความสนใจในรูปแบบธุรกิจของสถานประกอบการนั้น เพื่อช่วยอำนวยความสะดวกแก่นักศึกษามหาวิทยาลัยเทคโนโลยีราชมงคลล้านนา น่าน ในการค้นหาสถานประกอบการสำหรับออกฝึกงาน โดยการใช้วิธีประมวลผลภาษาธรรมชาติเข้ามาช่วยจัดกลุ่มสถานประกอบการและเสนอรายชื่อสถานประกอบการที่เหมาะสมแก่นักศึกษาผ่านทางเว็บแอปพลิเคชัน</w:t>
+        <w:t>การพัฒนาเว็บแอปพลิเคชันเพื่อแนะนำบริษัทสำหรับหาสถานประกอบการที่ฝึกงานที่เหมาะสมและเป็นสถานประกอบการที่นักศึกษามีความสนใจในรูปแบบธุรกิจของสถานประกอบการนั้น เพื่อช่วยอำนวยความสะดวกแก่นักศึกษามหาวิทยาลัยเทคโนโลยีราชมงคลล้านนา น่าน ในการค้นหาสถานประกอบการสำหรับออกฝึกงาน โดยการใช้วิธีประมวลผลภาษาธรรมชาติเข้ามาช่วยจัดกลุ่มสถานประกอบการและเสนอรายชื่อสถานประกอบการที่เหมาะสมแก่นักศึกษาผ่านทางเว็บแอปพลิเคชัน</w:t>
       </w:r>
     </w:p>
     <w:p>
@@ -6877,51 +6875,7 @@
           <w:cs/>
           <w:lang w:val="en-US"/>
         </w:rPr>
-        <w:t>หมายถึง ด้วยที่การเขียนภาษาไทยนั้นไม่มีการแยกคำด้วยการเว้นวรรคเหมือนภาษาอังกฤษ หรือ ภาษาอื่นๆ ดังนั้นจึงจำเป็นต้องทำการตัดคำจากประโยค</w:t>
-      </w:r>
-      <w:proofErr w:type="spellStart"/>
-      <w:r>
-        <w:rPr>
-          <w:rFonts w:ascii="TH Niramit AS" w:hAnsi="TH Niramit AS" w:cs="TH Niramit AS" w:hint="cs"/>
-          <w:sz w:val="32"/>
-          <w:szCs w:val="32"/>
-          <w:cs/>
-          <w:lang w:val="en-US"/>
-        </w:rPr>
-        <w:t>ออกมา</w:t>
-      </w:r>
-      <w:proofErr w:type="spellEnd"/>
-      <w:r>
-        <w:rPr>
-          <w:rFonts w:ascii="TH Niramit AS" w:hAnsi="TH Niramit AS" w:cs="TH Niramit AS" w:hint="cs"/>
-          <w:sz w:val="32"/>
-          <w:szCs w:val="32"/>
-          <w:cs/>
-          <w:lang w:val="en-US"/>
-        </w:rPr>
-        <w:t>เป็นคำ ๆ เพื่อให้</w:t>
-      </w:r>
-      <w:proofErr w:type="spellStart"/>
-      <w:r>
-        <w:rPr>
-          <w:rFonts w:ascii="TH Niramit AS" w:hAnsi="TH Niramit AS" w:cs="TH Niramit AS" w:hint="cs"/>
-          <w:sz w:val="32"/>
-          <w:szCs w:val="32"/>
-          <w:cs/>
-          <w:lang w:val="en-US"/>
-        </w:rPr>
-        <w:t>นำไป</w:t>
-      </w:r>
-      <w:proofErr w:type="spellEnd"/>
-      <w:r>
-        <w:rPr>
-          <w:rFonts w:ascii="TH Niramit AS" w:hAnsi="TH Niramit AS" w:cs="TH Niramit AS" w:hint="cs"/>
-          <w:sz w:val="32"/>
-          <w:szCs w:val="32"/>
-          <w:cs/>
-          <w:lang w:val="en-US"/>
-        </w:rPr>
-        <w:t>ประมวลหรือใช้งานต่อได้ด้วยอัลกอริทึมต่าง ๆ</w:t>
+        <w:t>หมายถึง ด้วยที่การเขียนภาษาไทยนั้นไม่มีการแยกคำด้วยการเว้นวรรคเหมือนภาษาอังกฤษ หรือ ภาษาอื่นๆ ดังนั้นจึงจำเป็นต้องทำการตัดคำจากประโยคออกมาเป็นคำ ๆ เพื่อให้นำไปประมวลหรือใช้งานต่อได้ด้วยอัลกอริทึมต่าง ๆ</w:t>
       </w:r>
     </w:p>
     <w:p>
@@ -6935,7 +6889,7 @@
         </w:tabs>
         <w:jc w:val="thaiDistribute"/>
         <w:rPr>
-          <w:rFonts w:ascii="TH Niramit AS" w:hAnsi="TH Niramit AS" w:cs="TH Niramit AS" w:hint="cs"/>
+          <w:rFonts w:ascii="TH Niramit AS" w:hAnsi="TH Niramit AS" w:cs="TH Niramit AS"/>
           <w:sz w:val="32"/>
           <w:szCs w:val="32"/>
           <w:cs/>
@@ -7424,7 +7378,7 @@
         </w:tabs>
         <w:jc w:val="thaiDistribute"/>
         <w:rPr>
-          <w:rFonts w:ascii="TH Niramit AS" w:hAnsi="TH Niramit AS" w:cs="TH Niramit AS" w:hint="cs"/>
+          <w:rFonts w:ascii="TH Niramit AS" w:hAnsi="TH Niramit AS" w:cs="TH Niramit AS"/>
           <w:sz w:val="32"/>
           <w:szCs w:val="32"/>
           <w:cs/>
@@ -7469,12 +7423,2488 @@
           <w:rFonts w:ascii="TH Niramit AS" w:hAnsi="TH Niramit AS" w:cs="TH Niramit AS"/>
           <w:b/>
           <w:bCs/>
-          <w:sz w:val="32"/>
-          <w:szCs w:val="32"/>
-          <w:cs/>
-          <w:lang w:val="en-US"/>
-        </w:rPr>
-      </w:pPr>
+          <w:sz w:val="40"/>
+          <w:szCs w:val="40"/>
+          <w:lang w:val="en-US"/>
+        </w:rPr>
+      </w:pPr>
+      <w:r>
+        <w:rPr>
+          <w:rFonts w:ascii="TH Niramit AS" w:hAnsi="TH Niramit AS" w:cs="TH Niramit AS" w:hint="cs"/>
+          <w:b/>
+          <w:bCs/>
+          <w:sz w:val="40"/>
+          <w:szCs w:val="40"/>
+          <w:cs/>
+          <w:lang w:val="en-US"/>
+        </w:rPr>
+        <w:lastRenderedPageBreak/>
+        <w:t xml:space="preserve">บทที่ </w:t>
+      </w:r>
+      <w:r>
+        <w:rPr>
+          <w:rFonts w:ascii="TH Niramit AS" w:hAnsi="TH Niramit AS" w:cs="TH Niramit AS"/>
+          <w:b/>
+          <w:bCs/>
+          <w:sz w:val="40"/>
+          <w:szCs w:val="40"/>
+          <w:lang w:val="en-US"/>
+        </w:rPr>
+        <w:t>2</w:t>
+      </w:r>
+    </w:p>
+    <w:p>
+      <w:pPr>
+        <w:pStyle w:val="NoSpacing"/>
+        <w:tabs>
+          <w:tab w:val="left" w:pos="567"/>
+          <w:tab w:val="left" w:pos="2268"/>
+        </w:tabs>
+        <w:jc w:val="center"/>
+        <w:rPr>
+          <w:rFonts w:ascii="TH Niramit AS" w:hAnsi="TH Niramit AS" w:cs="TH Niramit AS"/>
+          <w:b/>
+          <w:bCs/>
+          <w:sz w:val="40"/>
+          <w:szCs w:val="40"/>
+          <w:lang w:val="en-US"/>
+        </w:rPr>
+      </w:pPr>
+      <w:r>
+        <w:rPr>
+          <w:rFonts w:ascii="TH Niramit AS" w:hAnsi="TH Niramit AS" w:cs="TH Niramit AS" w:hint="cs"/>
+          <w:b/>
+          <w:bCs/>
+          <w:sz w:val="40"/>
+          <w:szCs w:val="40"/>
+          <w:cs/>
+          <w:lang w:val="en-US"/>
+        </w:rPr>
+        <w:t>ทฤษฎีและงานวิจัยที่เกี่ยวข</w:t>
+      </w:r>
+      <w:r>
+        <w:rPr>
+          <w:rFonts w:ascii="TH Niramit AS" w:hAnsi="TH Niramit AS" w:cs="TH Niramit AS" w:hint="cs"/>
+          <w:b/>
+          <w:bCs/>
+          <w:sz w:val="40"/>
+          <w:szCs w:val="40"/>
+          <w:cs/>
+          <w:lang w:val="en-US"/>
+        </w:rPr>
+        <w:t>้</w:t>
+      </w:r>
+      <w:r>
+        <w:rPr>
+          <w:rFonts w:ascii="TH Niramit AS" w:hAnsi="TH Niramit AS" w:cs="TH Niramit AS" w:hint="cs"/>
+          <w:b/>
+          <w:bCs/>
+          <w:sz w:val="40"/>
+          <w:szCs w:val="40"/>
+          <w:cs/>
+          <w:lang w:val="en-US"/>
+        </w:rPr>
+        <w:t>อง</w:t>
+      </w:r>
+    </w:p>
+    <w:p>
+      <w:pPr>
+        <w:pStyle w:val="NoSpacing"/>
+        <w:tabs>
+          <w:tab w:val="left" w:pos="567"/>
+          <w:tab w:val="left" w:pos="2268"/>
+        </w:tabs>
+        <w:jc w:val="center"/>
+        <w:rPr>
+          <w:rFonts w:ascii="TH Niramit AS" w:hAnsi="TH Niramit AS" w:cs="TH Niramit AS"/>
+          <w:b/>
+          <w:bCs/>
+          <w:sz w:val="40"/>
+          <w:szCs w:val="40"/>
+          <w:lang w:val="en-US"/>
+        </w:rPr>
+      </w:pPr>
+    </w:p>
+    <w:p>
+      <w:pPr>
+        <w:pStyle w:val="NoSpacing"/>
+        <w:tabs>
+          <w:tab w:val="left" w:pos="567"/>
+          <w:tab w:val="left" w:pos="2268"/>
+        </w:tabs>
+        <w:jc w:val="thaiDistribute"/>
+        <w:rPr>
+          <w:rFonts w:ascii="TH Niramit AS" w:hAnsi="TH Niramit AS" w:cs="TH Niramit AS"/>
+          <w:sz w:val="32"/>
+          <w:szCs w:val="32"/>
+          <w:lang w:val="en-US"/>
+        </w:rPr>
+      </w:pPr>
+      <w:r>
+        <w:rPr>
+          <w:rFonts w:ascii="TH Niramit AS" w:hAnsi="TH Niramit AS" w:cs="TH Niramit AS"/>
+          <w:sz w:val="32"/>
+          <w:szCs w:val="32"/>
+          <w:cs/>
+          <w:lang w:val="en-US"/>
+        </w:rPr>
+        <w:tab/>
+      </w:r>
+      <w:r>
+        <w:rPr>
+          <w:rFonts w:ascii="TH Niramit AS" w:hAnsi="TH Niramit AS" w:cs="TH Niramit AS"/>
+          <w:sz w:val="32"/>
+          <w:szCs w:val="32"/>
+          <w:cs/>
+          <w:lang w:val="en-US"/>
+        </w:rPr>
+        <w:t>การศึกษาค้นคว้าเพื่อจัด</w:t>
+      </w:r>
+      <w:proofErr w:type="spellStart"/>
+      <w:r>
+        <w:rPr>
+          <w:rFonts w:ascii="TH Niramit AS" w:hAnsi="TH Niramit AS" w:cs="TH Niramit AS"/>
+          <w:sz w:val="32"/>
+          <w:szCs w:val="32"/>
+          <w:cs/>
+          <w:lang w:val="en-US"/>
+        </w:rPr>
+        <w:t>ทํา</w:t>
+      </w:r>
+      <w:proofErr w:type="spellEnd"/>
+      <w:r>
+        <w:rPr>
+          <w:rFonts w:ascii="TH Niramit AS" w:hAnsi="TH Niramit AS" w:cs="TH Niramit AS"/>
+          <w:sz w:val="32"/>
+          <w:szCs w:val="32"/>
+          <w:cs/>
+          <w:lang w:val="en-US"/>
+        </w:rPr>
+        <w:t>โครงงานทางวิทยาการคอมพิวเตอร์</w:t>
+      </w:r>
+      <w:r>
+        <w:rPr>
+          <w:rFonts w:ascii="TH Niramit AS" w:hAnsi="TH Niramit AS" w:cs="TH Niramit AS" w:hint="cs"/>
+          <w:sz w:val="32"/>
+          <w:szCs w:val="32"/>
+          <w:cs/>
+          <w:lang w:val="en-US"/>
+        </w:rPr>
+        <w:t xml:space="preserve"> ระบบแนะนำบริษัทสำหรับฝึกงานด้วยเทคโนโลยีปัญญาประดิษฐ์</w:t>
+      </w:r>
+      <w:r>
+        <w:rPr>
+          <w:rFonts w:ascii="TH Niramit AS" w:hAnsi="TH Niramit AS" w:cs="TH Niramit AS"/>
+          <w:sz w:val="32"/>
+          <w:szCs w:val="32"/>
+          <w:cs/>
+          <w:lang w:val="en-US"/>
+        </w:rPr>
+        <w:t xml:space="preserve"> ผู้ศึกษาได้ ศ</w:t>
+      </w:r>
+      <w:r>
+        <w:rPr>
+          <w:rFonts w:ascii="TH Niramit AS" w:hAnsi="TH Niramit AS" w:cs="TH Niramit AS" w:hint="cs"/>
+          <w:sz w:val="32"/>
+          <w:szCs w:val="32"/>
+          <w:cs/>
+          <w:lang w:val="en-US"/>
+        </w:rPr>
+        <w:t>ึ</w:t>
+      </w:r>
+      <w:r>
+        <w:rPr>
+          <w:rFonts w:ascii="TH Niramit AS" w:hAnsi="TH Niramit AS" w:cs="TH Niramit AS"/>
+          <w:sz w:val="32"/>
+          <w:szCs w:val="32"/>
+          <w:cs/>
+          <w:lang w:val="en-US"/>
+        </w:rPr>
+        <w:t>กษาค้นคว้าเอกสารและงานวิจัยที่เกี่ยวข้องตามหัวข</w:t>
+      </w:r>
+      <w:r>
+        <w:rPr>
+          <w:rFonts w:ascii="TH Niramit AS" w:hAnsi="TH Niramit AS" w:cs="TH Niramit AS" w:hint="cs"/>
+          <w:sz w:val="32"/>
+          <w:szCs w:val="32"/>
+          <w:cs/>
+          <w:lang w:val="en-US"/>
+        </w:rPr>
+        <w:t>้</w:t>
+      </w:r>
+      <w:r>
+        <w:rPr>
+          <w:rFonts w:ascii="TH Niramit AS" w:hAnsi="TH Niramit AS" w:cs="TH Niramit AS"/>
+          <w:sz w:val="32"/>
+          <w:szCs w:val="32"/>
+          <w:cs/>
+          <w:lang w:val="en-US"/>
+        </w:rPr>
+        <w:t>อ</w:t>
+      </w:r>
+      <w:r>
+        <w:rPr>
+          <w:rFonts w:ascii="TH Niramit AS" w:hAnsi="TH Niramit AS" w:cs="TH Niramit AS" w:hint="cs"/>
+          <w:sz w:val="32"/>
+          <w:szCs w:val="32"/>
+          <w:cs/>
+          <w:lang w:val="en-US"/>
+        </w:rPr>
+        <w:t>ลำ</w:t>
+      </w:r>
+      <w:r>
+        <w:rPr>
+          <w:rFonts w:ascii="TH Niramit AS" w:hAnsi="TH Niramit AS" w:cs="TH Niramit AS"/>
+          <w:sz w:val="32"/>
+          <w:szCs w:val="32"/>
+          <w:cs/>
+          <w:lang w:val="en-US"/>
+        </w:rPr>
+        <w:t>ดับต่อไปนี้</w:t>
+      </w:r>
+    </w:p>
+    <w:p>
+      <w:pPr>
+        <w:pStyle w:val="NoSpacing"/>
+        <w:tabs>
+          <w:tab w:val="left" w:pos="567"/>
+          <w:tab w:val="left" w:pos="1134"/>
+          <w:tab w:val="left" w:pos="2268"/>
+        </w:tabs>
+        <w:jc w:val="thaiDistribute"/>
+        <w:rPr>
+          <w:rFonts w:ascii="TH Niramit AS" w:hAnsi="TH Niramit AS" w:cs="TH Niramit AS"/>
+          <w:sz w:val="32"/>
+          <w:szCs w:val="32"/>
+          <w:lang w:val="en-US"/>
+        </w:rPr>
+      </w:pPr>
+      <w:r>
+        <w:rPr>
+          <w:rFonts w:ascii="TH Niramit AS" w:hAnsi="TH Niramit AS" w:cs="TH Niramit AS"/>
+          <w:sz w:val="32"/>
+          <w:szCs w:val="32"/>
+          <w:lang w:val="en-US"/>
+        </w:rPr>
+        <w:tab/>
+        <w:t>2.1</w:t>
+      </w:r>
+      <w:r>
+        <w:rPr>
+          <w:rFonts w:ascii="TH Niramit AS" w:hAnsi="TH Niramit AS" w:cs="TH Niramit AS"/>
+          <w:sz w:val="32"/>
+          <w:szCs w:val="32"/>
+          <w:cs/>
+          <w:lang w:val="en-US"/>
+        </w:rPr>
+        <w:tab/>
+      </w:r>
+      <w:r>
+        <w:rPr>
+          <w:rFonts w:ascii="TH Niramit AS" w:hAnsi="TH Niramit AS" w:cs="TH Niramit AS" w:hint="cs"/>
+          <w:sz w:val="32"/>
+          <w:szCs w:val="32"/>
+          <w:cs/>
+          <w:lang w:val="en-US"/>
+        </w:rPr>
+        <w:t>ทฤษ</w:t>
+      </w:r>
+      <w:r>
+        <w:rPr>
+          <w:rFonts w:ascii="TH Niramit AS" w:hAnsi="TH Niramit AS" w:cs="TH Niramit AS" w:hint="cs"/>
+          <w:sz w:val="32"/>
+          <w:szCs w:val="32"/>
+          <w:cs/>
+          <w:lang w:val="en-US"/>
+        </w:rPr>
+        <w:t>ฎี</w:t>
+      </w:r>
+      <w:r>
+        <w:rPr>
+          <w:rFonts w:ascii="TH Niramit AS" w:hAnsi="TH Niramit AS" w:cs="TH Niramit AS" w:hint="cs"/>
+          <w:sz w:val="32"/>
+          <w:szCs w:val="32"/>
+          <w:cs/>
+          <w:lang w:val="en-US"/>
+        </w:rPr>
+        <w:t>และความรู้ที่เกี่ยวข้อง</w:t>
+      </w:r>
+    </w:p>
+    <w:p>
+      <w:pPr>
+        <w:pStyle w:val="NoSpacing"/>
+        <w:tabs>
+          <w:tab w:val="left" w:pos="567"/>
+          <w:tab w:val="left" w:pos="1134"/>
+          <w:tab w:val="left" w:pos="2268"/>
+        </w:tabs>
+        <w:jc w:val="thaiDistribute"/>
+        <w:rPr>
+          <w:rFonts w:ascii="TH Niramit AS" w:hAnsi="TH Niramit AS" w:cs="TH Niramit AS"/>
+          <w:sz w:val="32"/>
+          <w:szCs w:val="32"/>
+          <w:lang w:val="en-US"/>
+        </w:rPr>
+      </w:pPr>
+      <w:r>
+        <w:rPr>
+          <w:rFonts w:ascii="TH Niramit AS" w:hAnsi="TH Niramit AS" w:cs="TH Niramit AS"/>
+          <w:sz w:val="32"/>
+          <w:szCs w:val="32"/>
+          <w:lang w:val="en-US"/>
+        </w:rPr>
+        <w:tab/>
+      </w:r>
+      <w:r>
+        <w:rPr>
+          <w:rFonts w:ascii="TH Niramit AS" w:hAnsi="TH Niramit AS" w:cs="TH Niramit AS"/>
+          <w:sz w:val="32"/>
+          <w:szCs w:val="32"/>
+          <w:lang w:val="en-US"/>
+        </w:rPr>
+        <w:tab/>
+        <w:t xml:space="preserve">2.1.1 </w:t>
+      </w:r>
+      <w:r>
+        <w:rPr>
+          <w:rFonts w:ascii="TH Niramit AS" w:hAnsi="TH Niramit AS" w:cs="TH Niramit AS" w:hint="cs"/>
+          <w:sz w:val="32"/>
+          <w:szCs w:val="32"/>
+          <w:cs/>
+          <w:lang w:val="en-US"/>
+        </w:rPr>
+        <w:t xml:space="preserve">ทฤษฎี การประมวลผลภาษาธรรมชาติ หรือ </w:t>
+      </w:r>
+      <w:r>
+        <w:rPr>
+          <w:rFonts w:ascii="TH Niramit AS" w:hAnsi="TH Niramit AS" w:cs="TH Niramit AS"/>
+          <w:sz w:val="32"/>
+          <w:szCs w:val="32"/>
+          <w:lang w:val="en-US"/>
+        </w:rPr>
+        <w:t>Natural language processing</w:t>
+      </w:r>
+    </w:p>
+    <w:p>
+      <w:pPr>
+        <w:pStyle w:val="NoSpacing"/>
+        <w:tabs>
+          <w:tab w:val="left" w:pos="567"/>
+          <w:tab w:val="left" w:pos="1134"/>
+          <w:tab w:val="left" w:pos="2268"/>
+        </w:tabs>
+        <w:jc w:val="thaiDistribute"/>
+        <w:rPr>
+          <w:rFonts w:ascii="TH Niramit AS" w:hAnsi="TH Niramit AS" w:cs="TH Niramit AS"/>
+          <w:sz w:val="32"/>
+          <w:szCs w:val="32"/>
+          <w:lang w:val="en-US"/>
+        </w:rPr>
+      </w:pPr>
+      <w:r>
+        <w:rPr>
+          <w:rFonts w:ascii="TH Niramit AS" w:hAnsi="TH Niramit AS" w:cs="TH Niramit AS"/>
+          <w:sz w:val="32"/>
+          <w:szCs w:val="32"/>
+          <w:lang w:val="en-US"/>
+        </w:rPr>
+        <w:tab/>
+      </w:r>
+      <w:r>
+        <w:rPr>
+          <w:rFonts w:ascii="TH Niramit AS" w:hAnsi="TH Niramit AS" w:cs="TH Niramit AS"/>
+          <w:sz w:val="32"/>
+          <w:szCs w:val="32"/>
+          <w:lang w:val="en-US"/>
+        </w:rPr>
+        <w:tab/>
+        <w:t xml:space="preserve">2.1.2 </w:t>
+      </w:r>
+      <w:r>
+        <w:rPr>
+          <w:rFonts w:ascii="TH Niramit AS" w:hAnsi="TH Niramit AS" w:cs="TH Niramit AS" w:hint="cs"/>
+          <w:sz w:val="32"/>
+          <w:szCs w:val="32"/>
+          <w:cs/>
+          <w:lang w:val="en-US"/>
+        </w:rPr>
+        <w:t xml:space="preserve">ทฤษฎี การสกัดใจความของข้อความด้วยเทคนิค </w:t>
+      </w:r>
+      <w:r>
+        <w:rPr>
+          <w:rFonts w:ascii="TH Niramit AS" w:hAnsi="TH Niramit AS" w:cs="TH Niramit AS"/>
+          <w:sz w:val="32"/>
+          <w:szCs w:val="32"/>
+          <w:lang w:val="en-US"/>
+        </w:rPr>
+        <w:t>TF-IDF</w:t>
+      </w:r>
+    </w:p>
+    <w:p>
+      <w:pPr>
+        <w:pStyle w:val="NoSpacing"/>
+        <w:tabs>
+          <w:tab w:val="left" w:pos="567"/>
+          <w:tab w:val="left" w:pos="1134"/>
+          <w:tab w:val="left" w:pos="2268"/>
+        </w:tabs>
+        <w:jc w:val="thaiDistribute"/>
+        <w:rPr>
+          <w:rFonts w:ascii="TH Niramit AS" w:hAnsi="TH Niramit AS" w:cs="TH Niramit AS"/>
+          <w:sz w:val="32"/>
+          <w:szCs w:val="32"/>
+          <w:lang w:val="en-US"/>
+        </w:rPr>
+      </w:pPr>
+      <w:r>
+        <w:rPr>
+          <w:rFonts w:ascii="TH Niramit AS" w:hAnsi="TH Niramit AS" w:cs="TH Niramit AS"/>
+          <w:sz w:val="32"/>
+          <w:szCs w:val="32"/>
+          <w:cs/>
+          <w:lang w:val="en-US"/>
+        </w:rPr>
+        <w:tab/>
+      </w:r>
+      <w:r>
+        <w:rPr>
+          <w:rFonts w:ascii="TH Niramit AS" w:hAnsi="TH Niramit AS" w:cs="TH Niramit AS"/>
+          <w:sz w:val="32"/>
+          <w:szCs w:val="32"/>
+          <w:cs/>
+          <w:lang w:val="en-US"/>
+        </w:rPr>
+        <w:tab/>
+      </w:r>
+      <w:r>
+        <w:rPr>
+          <w:rFonts w:ascii="TH Niramit AS" w:hAnsi="TH Niramit AS" w:cs="TH Niramit AS"/>
+          <w:sz w:val="32"/>
+          <w:szCs w:val="32"/>
+          <w:lang w:val="en-US"/>
+        </w:rPr>
+        <w:t>2.1.</w:t>
+      </w:r>
+      <w:r>
+        <w:rPr>
+          <w:rFonts w:ascii="TH Niramit AS" w:hAnsi="TH Niramit AS" w:cs="TH Niramit AS"/>
+          <w:sz w:val="32"/>
+          <w:szCs w:val="32"/>
+          <w:lang w:val="en-US"/>
+        </w:rPr>
+        <w:t>3</w:t>
+      </w:r>
+      <w:r>
+        <w:rPr>
+          <w:rFonts w:ascii="TH Niramit AS" w:hAnsi="TH Niramit AS" w:cs="TH Niramit AS"/>
+          <w:sz w:val="32"/>
+          <w:szCs w:val="32"/>
+          <w:lang w:val="en-US"/>
+        </w:rPr>
+        <w:t xml:space="preserve"> </w:t>
+      </w:r>
+      <w:r>
+        <w:rPr>
+          <w:rFonts w:ascii="TH Niramit AS" w:hAnsi="TH Niramit AS" w:cs="TH Niramit AS" w:hint="cs"/>
+          <w:sz w:val="32"/>
+          <w:szCs w:val="32"/>
+          <w:cs/>
+          <w:lang w:val="en-US"/>
+        </w:rPr>
+        <w:t xml:space="preserve">ทฤษฎี การตัดคำในภาษาไทยหรือ </w:t>
+      </w:r>
+      <w:r>
+        <w:rPr>
+          <w:rFonts w:ascii="TH Niramit AS" w:hAnsi="TH Niramit AS" w:cs="TH Niramit AS"/>
+          <w:sz w:val="32"/>
+          <w:szCs w:val="32"/>
+          <w:lang w:val="en-US"/>
+        </w:rPr>
+        <w:t>Word segmentation</w:t>
+      </w:r>
+    </w:p>
+    <w:p>
+      <w:pPr>
+        <w:pStyle w:val="NoSpacing"/>
+        <w:tabs>
+          <w:tab w:val="left" w:pos="567"/>
+          <w:tab w:val="left" w:pos="1134"/>
+          <w:tab w:val="left" w:pos="2268"/>
+        </w:tabs>
+        <w:jc w:val="thaiDistribute"/>
+        <w:rPr>
+          <w:rFonts w:ascii="TH Niramit AS" w:hAnsi="TH Niramit AS" w:cs="TH Niramit AS"/>
+          <w:sz w:val="32"/>
+          <w:szCs w:val="32"/>
+          <w:lang w:val="en-US"/>
+        </w:rPr>
+      </w:pPr>
+      <w:r>
+        <w:rPr>
+          <w:rFonts w:ascii="TH Niramit AS" w:hAnsi="TH Niramit AS" w:cs="TH Niramit AS"/>
+          <w:sz w:val="32"/>
+          <w:szCs w:val="32"/>
+          <w:lang w:val="en-US"/>
+        </w:rPr>
+        <w:tab/>
+      </w:r>
+      <w:r>
+        <w:rPr>
+          <w:rFonts w:ascii="TH Niramit AS" w:hAnsi="TH Niramit AS" w:cs="TH Niramit AS"/>
+          <w:sz w:val="32"/>
+          <w:szCs w:val="32"/>
+          <w:lang w:val="en-US"/>
+        </w:rPr>
+        <w:tab/>
+        <w:t>2.1.</w:t>
+      </w:r>
+      <w:r>
+        <w:rPr>
+          <w:rFonts w:ascii="TH Niramit AS" w:hAnsi="TH Niramit AS" w:cs="TH Niramit AS"/>
+          <w:sz w:val="32"/>
+          <w:szCs w:val="32"/>
+          <w:lang w:val="en-US"/>
+        </w:rPr>
+        <w:t>4</w:t>
+      </w:r>
+      <w:r>
+        <w:rPr>
+          <w:rFonts w:ascii="TH Niramit AS" w:hAnsi="TH Niramit AS" w:cs="TH Niramit AS"/>
+          <w:sz w:val="32"/>
+          <w:szCs w:val="32"/>
+          <w:lang w:val="en-US"/>
+        </w:rPr>
+        <w:t xml:space="preserve"> </w:t>
+      </w:r>
+      <w:r>
+        <w:rPr>
+          <w:rFonts w:ascii="TH Niramit AS" w:hAnsi="TH Niramit AS" w:cs="TH Niramit AS" w:hint="cs"/>
+          <w:sz w:val="32"/>
+          <w:szCs w:val="32"/>
+          <w:cs/>
+          <w:lang w:val="en-US"/>
+        </w:rPr>
+        <w:t xml:space="preserve">ทฤษฎี การจัดกลุ่มข้อความด้วยอัลกอริทึม </w:t>
+      </w:r>
+      <w:r>
+        <w:rPr>
+          <w:rFonts w:ascii="TH Niramit AS" w:hAnsi="TH Niramit AS" w:cs="TH Niramit AS"/>
+          <w:sz w:val="32"/>
+          <w:szCs w:val="32"/>
+          <w:lang w:val="en-US"/>
+        </w:rPr>
+        <w:t>K-Means</w:t>
+      </w:r>
+    </w:p>
+    <w:p>
+      <w:pPr>
+        <w:pStyle w:val="NoSpacing"/>
+        <w:tabs>
+          <w:tab w:val="left" w:pos="567"/>
+          <w:tab w:val="left" w:pos="1134"/>
+          <w:tab w:val="left" w:pos="2268"/>
+        </w:tabs>
+        <w:jc w:val="thaiDistribute"/>
+        <w:rPr>
+          <w:rFonts w:ascii="TH Niramit AS" w:hAnsi="TH Niramit AS" w:cs="TH Niramit AS"/>
+          <w:sz w:val="32"/>
+          <w:szCs w:val="32"/>
+          <w:lang w:val="en-US"/>
+        </w:rPr>
+      </w:pPr>
+      <w:r>
+        <w:rPr>
+          <w:rFonts w:ascii="TH Niramit AS" w:hAnsi="TH Niramit AS" w:cs="TH Niramit AS"/>
+          <w:sz w:val="32"/>
+          <w:szCs w:val="32"/>
+          <w:lang w:val="en-US"/>
+        </w:rPr>
+        <w:tab/>
+      </w:r>
+      <w:r>
+        <w:rPr>
+          <w:rFonts w:ascii="TH Niramit AS" w:hAnsi="TH Niramit AS" w:cs="TH Niramit AS"/>
+          <w:sz w:val="32"/>
+          <w:szCs w:val="32"/>
+          <w:lang w:val="en-US"/>
+        </w:rPr>
+        <w:tab/>
+        <w:t>2.1.</w:t>
+      </w:r>
+      <w:r>
+        <w:rPr>
+          <w:rFonts w:ascii="TH Niramit AS" w:hAnsi="TH Niramit AS" w:cs="TH Niramit AS"/>
+          <w:sz w:val="32"/>
+          <w:szCs w:val="32"/>
+          <w:lang w:val="en-US"/>
+        </w:rPr>
+        <w:t>5</w:t>
+      </w:r>
+      <w:r>
+        <w:rPr>
+          <w:rFonts w:ascii="TH Niramit AS" w:hAnsi="TH Niramit AS" w:cs="TH Niramit AS"/>
+          <w:sz w:val="32"/>
+          <w:szCs w:val="32"/>
+          <w:lang w:val="en-US"/>
+        </w:rPr>
+        <w:t xml:space="preserve"> </w:t>
+      </w:r>
+      <w:r>
+        <w:rPr>
+          <w:rFonts w:ascii="TH Niramit AS" w:hAnsi="TH Niramit AS" w:cs="TH Niramit AS" w:hint="cs"/>
+          <w:sz w:val="32"/>
+          <w:szCs w:val="32"/>
+          <w:cs/>
+          <w:lang w:val="en-US"/>
+        </w:rPr>
+        <w:t xml:space="preserve">ทฤษฎี การหาจำนวนกลุ่มที่เหมาะสมด้วยวิธี </w:t>
+      </w:r>
+      <w:r>
+        <w:rPr>
+          <w:rFonts w:ascii="TH Niramit AS" w:hAnsi="TH Niramit AS" w:cs="TH Niramit AS"/>
+          <w:sz w:val="32"/>
+          <w:szCs w:val="32"/>
+          <w:lang w:val="en-US"/>
+        </w:rPr>
+        <w:t>Elbow method</w:t>
+      </w:r>
+    </w:p>
+    <w:p>
+      <w:pPr>
+        <w:pStyle w:val="NoSpacing"/>
+        <w:tabs>
+          <w:tab w:val="left" w:pos="567"/>
+          <w:tab w:val="left" w:pos="1134"/>
+          <w:tab w:val="left" w:pos="2268"/>
+        </w:tabs>
+        <w:jc w:val="thaiDistribute"/>
+        <w:rPr>
+          <w:rFonts w:ascii="TH Niramit AS" w:hAnsi="TH Niramit AS" w:cs="TH Niramit AS"/>
+          <w:sz w:val="32"/>
+          <w:szCs w:val="32"/>
+          <w:lang w:val="en-US"/>
+        </w:rPr>
+      </w:pPr>
+      <w:r>
+        <w:rPr>
+          <w:rFonts w:ascii="TH Niramit AS" w:hAnsi="TH Niramit AS" w:cs="TH Niramit AS"/>
+          <w:sz w:val="32"/>
+          <w:szCs w:val="32"/>
+          <w:lang w:val="en-US"/>
+        </w:rPr>
+        <w:tab/>
+      </w:r>
+      <w:r>
+        <w:rPr>
+          <w:rFonts w:ascii="TH Niramit AS" w:hAnsi="TH Niramit AS" w:cs="TH Niramit AS"/>
+          <w:sz w:val="32"/>
+          <w:szCs w:val="32"/>
+          <w:lang w:val="en-US"/>
+        </w:rPr>
+        <w:tab/>
+        <w:t>2.1.</w:t>
+      </w:r>
+      <w:r>
+        <w:rPr>
+          <w:rFonts w:ascii="TH Niramit AS" w:hAnsi="TH Niramit AS" w:cs="TH Niramit AS"/>
+          <w:sz w:val="32"/>
+          <w:szCs w:val="32"/>
+          <w:lang w:val="en-US"/>
+        </w:rPr>
+        <w:t>6</w:t>
+      </w:r>
+      <w:r>
+        <w:rPr>
+          <w:rFonts w:ascii="TH Niramit AS" w:hAnsi="TH Niramit AS" w:cs="TH Niramit AS"/>
+          <w:sz w:val="32"/>
+          <w:szCs w:val="32"/>
+          <w:lang w:val="en-US"/>
+        </w:rPr>
+        <w:t xml:space="preserve"> </w:t>
+      </w:r>
+      <w:r>
+        <w:rPr>
+          <w:rFonts w:ascii="TH Niramit AS" w:hAnsi="TH Niramit AS" w:cs="TH Niramit AS" w:hint="cs"/>
+          <w:sz w:val="32"/>
+          <w:szCs w:val="32"/>
+          <w:cs/>
+          <w:lang w:val="en-US"/>
+        </w:rPr>
+        <w:t xml:space="preserve">ทฤษฎี การคำนวณค่าความคล้ายคลึงด้วยเทคนิค </w:t>
+      </w:r>
+      <w:r>
+        <w:rPr>
+          <w:rFonts w:ascii="TH Niramit AS" w:hAnsi="TH Niramit AS" w:cs="TH Niramit AS"/>
+          <w:sz w:val="32"/>
+          <w:szCs w:val="32"/>
+          <w:lang w:val="en-US"/>
+        </w:rPr>
+        <w:t>Cosine similarity</w:t>
+      </w:r>
+    </w:p>
+    <w:p>
+      <w:pPr>
+        <w:pStyle w:val="NoSpacing"/>
+        <w:tabs>
+          <w:tab w:val="left" w:pos="567"/>
+          <w:tab w:val="left" w:pos="1134"/>
+          <w:tab w:val="left" w:pos="2268"/>
+        </w:tabs>
+        <w:jc w:val="thaiDistribute"/>
+        <w:rPr>
+          <w:rFonts w:ascii="TH Niramit AS" w:hAnsi="TH Niramit AS" w:cs="TH Niramit AS"/>
+          <w:sz w:val="32"/>
+          <w:szCs w:val="32"/>
+          <w:lang w:val="en-US"/>
+        </w:rPr>
+      </w:pPr>
+      <w:r>
+        <w:rPr>
+          <w:rFonts w:ascii="TH Niramit AS" w:hAnsi="TH Niramit AS" w:cs="TH Niramit AS"/>
+          <w:sz w:val="32"/>
+          <w:szCs w:val="32"/>
+          <w:lang w:val="en-US"/>
+        </w:rPr>
+        <w:tab/>
+      </w:r>
+      <w:r>
+        <w:rPr>
+          <w:rFonts w:ascii="TH Niramit AS" w:hAnsi="TH Niramit AS" w:cs="TH Niramit AS"/>
+          <w:sz w:val="32"/>
+          <w:szCs w:val="32"/>
+          <w:lang w:val="en-US"/>
+        </w:rPr>
+        <w:tab/>
+        <w:t xml:space="preserve">2.1.7 </w:t>
+      </w:r>
+      <w:r>
+        <w:rPr>
+          <w:rFonts w:ascii="TH Niramit AS" w:hAnsi="TH Niramit AS" w:cs="TH Niramit AS" w:hint="cs"/>
+          <w:sz w:val="32"/>
+          <w:szCs w:val="32"/>
+          <w:cs/>
+          <w:lang w:val="en-US"/>
+        </w:rPr>
+        <w:t xml:space="preserve">ทฤษฎี </w:t>
+      </w:r>
+      <w:r>
+        <w:rPr>
+          <w:rFonts w:ascii="TH Niramit AS" w:hAnsi="TH Niramit AS" w:cs="TH Niramit AS"/>
+          <w:sz w:val="32"/>
+          <w:szCs w:val="32"/>
+          <w:lang w:val="en-US"/>
+        </w:rPr>
+        <w:t>A</w:t>
+      </w:r>
+      <w:r>
+        <w:rPr>
+          <w:rFonts w:ascii="TH Niramit AS" w:hAnsi="TH Niramit AS" w:cs="TH Niramit AS"/>
+          <w:sz w:val="32"/>
+          <w:szCs w:val="32"/>
+          <w:lang w:val="en-US"/>
+        </w:rPr>
+        <w:t>mazon web service</w:t>
+      </w:r>
+    </w:p>
+    <w:p>
+      <w:pPr>
+        <w:pStyle w:val="NoSpacing"/>
+        <w:tabs>
+          <w:tab w:val="left" w:pos="567"/>
+          <w:tab w:val="left" w:pos="1134"/>
+          <w:tab w:val="left" w:pos="2268"/>
+        </w:tabs>
+        <w:jc w:val="thaiDistribute"/>
+        <w:rPr>
+          <w:rFonts w:ascii="TH Niramit AS" w:hAnsi="TH Niramit AS" w:cs="TH Niramit AS"/>
+          <w:sz w:val="32"/>
+          <w:szCs w:val="32"/>
+          <w:lang w:val="en-US"/>
+        </w:rPr>
+      </w:pPr>
+      <w:r>
+        <w:rPr>
+          <w:rFonts w:ascii="TH Niramit AS" w:hAnsi="TH Niramit AS" w:cs="TH Niramit AS"/>
+          <w:sz w:val="32"/>
+          <w:szCs w:val="32"/>
+          <w:lang w:val="en-US"/>
+        </w:rPr>
+        <w:tab/>
+      </w:r>
+      <w:r>
+        <w:rPr>
+          <w:rFonts w:ascii="TH Niramit AS" w:hAnsi="TH Niramit AS" w:cs="TH Niramit AS"/>
+          <w:sz w:val="32"/>
+          <w:szCs w:val="32"/>
+          <w:lang w:val="en-US"/>
+        </w:rPr>
+        <w:tab/>
+        <w:t xml:space="preserve">2.1.8 </w:t>
+      </w:r>
+      <w:r>
+        <w:rPr>
+          <w:rFonts w:ascii="TH Niramit AS" w:hAnsi="TH Niramit AS" w:cs="TH Niramit AS" w:hint="cs"/>
+          <w:sz w:val="32"/>
+          <w:szCs w:val="32"/>
+          <w:cs/>
+          <w:lang w:val="en-US"/>
+        </w:rPr>
+        <w:t xml:space="preserve">ทฤษฎี </w:t>
+      </w:r>
+      <w:r>
+        <w:rPr>
+          <w:rFonts w:ascii="TH Niramit AS" w:hAnsi="TH Niramit AS" w:cs="TH Niramit AS"/>
+          <w:sz w:val="32"/>
+          <w:szCs w:val="32"/>
+          <w:lang w:val="en-US"/>
+        </w:rPr>
+        <w:t>API</w:t>
+      </w:r>
+    </w:p>
+    <w:p>
+      <w:pPr>
+        <w:pStyle w:val="NoSpacing"/>
+        <w:tabs>
+          <w:tab w:val="left" w:pos="567"/>
+          <w:tab w:val="left" w:pos="1134"/>
+          <w:tab w:val="left" w:pos="2268"/>
+        </w:tabs>
+        <w:jc w:val="thaiDistribute"/>
+        <w:rPr>
+          <w:rFonts w:ascii="TH Niramit AS" w:hAnsi="TH Niramit AS" w:cs="TH Niramit AS"/>
+          <w:sz w:val="32"/>
+          <w:szCs w:val="32"/>
+          <w:lang w:val="en-US"/>
+        </w:rPr>
+      </w:pPr>
+      <w:r>
+        <w:rPr>
+          <w:rFonts w:ascii="TH Niramit AS" w:hAnsi="TH Niramit AS" w:cs="TH Niramit AS"/>
+          <w:sz w:val="32"/>
+          <w:szCs w:val="32"/>
+          <w:lang w:val="en-US"/>
+        </w:rPr>
+        <w:tab/>
+      </w:r>
+      <w:r>
+        <w:rPr>
+          <w:rFonts w:ascii="TH Niramit AS" w:hAnsi="TH Niramit AS" w:cs="TH Niramit AS"/>
+          <w:sz w:val="32"/>
+          <w:szCs w:val="32"/>
+          <w:lang w:val="en-US"/>
+        </w:rPr>
+        <w:tab/>
+        <w:t xml:space="preserve">2.1.9 </w:t>
+      </w:r>
+      <w:r>
+        <w:rPr>
+          <w:rFonts w:ascii="TH Niramit AS" w:hAnsi="TH Niramit AS" w:cs="TH Niramit AS"/>
+          <w:sz w:val="32"/>
+          <w:szCs w:val="32"/>
+          <w:cs/>
+          <w:lang w:val="en-US"/>
+        </w:rPr>
+        <w:t xml:space="preserve">ทฤษฎี </w:t>
+      </w:r>
+      <w:r>
+        <w:rPr>
+          <w:rFonts w:ascii="TH Niramit AS" w:hAnsi="TH Niramit AS" w:cs="TH Niramit AS"/>
+          <w:sz w:val="32"/>
+          <w:szCs w:val="32"/>
+          <w:lang w:val="en-US"/>
+        </w:rPr>
+        <w:t>Cloudflare</w:t>
+      </w:r>
+    </w:p>
+    <w:p>
+      <w:pPr>
+        <w:pStyle w:val="NoSpacing"/>
+        <w:tabs>
+          <w:tab w:val="left" w:pos="567"/>
+          <w:tab w:val="left" w:pos="1134"/>
+          <w:tab w:val="left" w:pos="2268"/>
+        </w:tabs>
+        <w:jc w:val="thaiDistribute"/>
+        <w:rPr>
+          <w:rFonts w:ascii="TH Niramit AS" w:hAnsi="TH Niramit AS" w:cs="TH Niramit AS"/>
+          <w:sz w:val="32"/>
+          <w:szCs w:val="32"/>
+          <w:lang w:val="en-US"/>
+        </w:rPr>
+      </w:pPr>
+      <w:r>
+        <w:rPr>
+          <w:rFonts w:ascii="TH Niramit AS" w:hAnsi="TH Niramit AS" w:cs="TH Niramit AS"/>
+          <w:sz w:val="32"/>
+          <w:szCs w:val="32"/>
+          <w:lang w:val="en-US"/>
+        </w:rPr>
+        <w:tab/>
+      </w:r>
+      <w:r>
+        <w:rPr>
+          <w:rFonts w:ascii="TH Niramit AS" w:hAnsi="TH Niramit AS" w:cs="TH Niramit AS"/>
+          <w:sz w:val="32"/>
+          <w:szCs w:val="32"/>
+          <w:lang w:val="en-US"/>
+        </w:rPr>
+        <w:tab/>
+        <w:t xml:space="preserve">2.1.10 </w:t>
+      </w:r>
+      <w:r>
+        <w:rPr>
+          <w:rFonts w:ascii="TH Niramit AS" w:hAnsi="TH Niramit AS" w:cs="TH Niramit AS"/>
+          <w:sz w:val="32"/>
+          <w:szCs w:val="32"/>
+          <w:cs/>
+          <w:lang w:val="en-US"/>
+        </w:rPr>
+        <w:t xml:space="preserve">ทฤษฎี </w:t>
+      </w:r>
+      <w:proofErr w:type="spellStart"/>
+      <w:r>
+        <w:rPr>
+          <w:rFonts w:ascii="TH Niramit AS" w:hAnsi="TH Niramit AS" w:cs="TH Niramit AS"/>
+          <w:sz w:val="32"/>
+          <w:szCs w:val="32"/>
+          <w:lang w:val="en-US"/>
+        </w:rPr>
+        <w:t>Cors</w:t>
+      </w:r>
+      <w:proofErr w:type="spellEnd"/>
+    </w:p>
+    <w:p>
+      <w:pPr>
+        <w:pStyle w:val="NoSpacing"/>
+        <w:tabs>
+          <w:tab w:val="left" w:pos="567"/>
+          <w:tab w:val="left" w:pos="1134"/>
+          <w:tab w:val="left" w:pos="2268"/>
+        </w:tabs>
+        <w:jc w:val="thaiDistribute"/>
+        <w:rPr>
+          <w:rFonts w:ascii="TH Niramit AS" w:hAnsi="TH Niramit AS" w:cs="TH Niramit AS"/>
+          <w:sz w:val="32"/>
+          <w:szCs w:val="32"/>
+          <w:lang w:val="en-US"/>
+        </w:rPr>
+      </w:pPr>
+      <w:r>
+        <w:rPr>
+          <w:rFonts w:ascii="TH Niramit AS" w:hAnsi="TH Niramit AS" w:cs="TH Niramit AS"/>
+          <w:sz w:val="32"/>
+          <w:szCs w:val="32"/>
+          <w:lang w:val="en-US"/>
+        </w:rPr>
+        <w:tab/>
+      </w:r>
+      <w:r>
+        <w:rPr>
+          <w:rFonts w:ascii="TH Niramit AS" w:hAnsi="TH Niramit AS" w:cs="TH Niramit AS"/>
+          <w:sz w:val="32"/>
+          <w:szCs w:val="32"/>
+          <w:lang w:val="en-US"/>
+        </w:rPr>
+        <w:tab/>
+        <w:t xml:space="preserve">2.1.11 </w:t>
+      </w:r>
+      <w:r>
+        <w:rPr>
+          <w:rFonts w:ascii="TH Niramit AS" w:hAnsi="TH Niramit AS" w:cs="TH Niramit AS"/>
+          <w:sz w:val="32"/>
+          <w:szCs w:val="32"/>
+          <w:cs/>
+          <w:lang w:val="en-US"/>
+        </w:rPr>
+        <w:t xml:space="preserve">ทฤษฎี </w:t>
+      </w:r>
+      <w:proofErr w:type="spellStart"/>
+      <w:r>
+        <w:rPr>
+          <w:rFonts w:ascii="TH Niramit AS" w:hAnsi="TH Niramit AS" w:cs="TH Niramit AS"/>
+          <w:sz w:val="32"/>
+          <w:szCs w:val="32"/>
+          <w:lang w:val="en-US"/>
+        </w:rPr>
+        <w:t>Css</w:t>
+      </w:r>
+      <w:proofErr w:type="spellEnd"/>
+    </w:p>
+    <w:p>
+      <w:pPr>
+        <w:pStyle w:val="NoSpacing"/>
+        <w:tabs>
+          <w:tab w:val="left" w:pos="567"/>
+          <w:tab w:val="left" w:pos="1134"/>
+          <w:tab w:val="left" w:pos="2268"/>
+        </w:tabs>
+        <w:jc w:val="thaiDistribute"/>
+        <w:rPr>
+          <w:rFonts w:ascii="TH Niramit AS" w:hAnsi="TH Niramit AS" w:cs="TH Niramit AS"/>
+          <w:sz w:val="32"/>
+          <w:szCs w:val="32"/>
+          <w:lang w:val="en-US"/>
+        </w:rPr>
+      </w:pPr>
+      <w:r>
+        <w:rPr>
+          <w:rFonts w:ascii="TH Niramit AS" w:hAnsi="TH Niramit AS" w:cs="TH Niramit AS"/>
+          <w:sz w:val="32"/>
+          <w:szCs w:val="32"/>
+          <w:lang w:val="en-US"/>
+        </w:rPr>
+        <w:tab/>
+      </w:r>
+      <w:r>
+        <w:rPr>
+          <w:rFonts w:ascii="TH Niramit AS" w:hAnsi="TH Niramit AS" w:cs="TH Niramit AS"/>
+          <w:sz w:val="32"/>
+          <w:szCs w:val="32"/>
+          <w:lang w:val="en-US"/>
+        </w:rPr>
+        <w:tab/>
+        <w:t xml:space="preserve">2.1.12 </w:t>
+      </w:r>
+      <w:r>
+        <w:rPr>
+          <w:rFonts w:ascii="TH Niramit AS" w:hAnsi="TH Niramit AS" w:cs="TH Niramit AS"/>
+          <w:sz w:val="32"/>
+          <w:szCs w:val="32"/>
+          <w:cs/>
+          <w:lang w:val="en-US"/>
+        </w:rPr>
+        <w:t xml:space="preserve">ทฤษฎี </w:t>
+      </w:r>
+      <w:proofErr w:type="spellStart"/>
+      <w:r>
+        <w:rPr>
+          <w:rFonts w:ascii="TH Niramit AS" w:hAnsi="TH Niramit AS" w:cs="TH Niramit AS"/>
+          <w:sz w:val="32"/>
+          <w:szCs w:val="32"/>
+          <w:lang w:val="en-US"/>
+        </w:rPr>
+        <w:t>Dotenv</w:t>
+      </w:r>
+      <w:proofErr w:type="spellEnd"/>
+    </w:p>
+    <w:p>
+      <w:pPr>
+        <w:pStyle w:val="NoSpacing"/>
+        <w:tabs>
+          <w:tab w:val="left" w:pos="567"/>
+          <w:tab w:val="left" w:pos="1134"/>
+          <w:tab w:val="left" w:pos="2268"/>
+        </w:tabs>
+        <w:jc w:val="thaiDistribute"/>
+        <w:rPr>
+          <w:rFonts w:ascii="TH Niramit AS" w:hAnsi="TH Niramit AS" w:cs="TH Niramit AS"/>
+          <w:sz w:val="32"/>
+          <w:szCs w:val="32"/>
+          <w:lang w:val="en-US"/>
+        </w:rPr>
+      </w:pPr>
+      <w:r>
+        <w:rPr>
+          <w:rFonts w:ascii="TH Niramit AS" w:hAnsi="TH Niramit AS" w:cs="TH Niramit AS"/>
+          <w:sz w:val="32"/>
+          <w:szCs w:val="32"/>
+          <w:lang w:val="en-US"/>
+        </w:rPr>
+        <w:tab/>
+      </w:r>
+      <w:r>
+        <w:rPr>
+          <w:rFonts w:ascii="TH Niramit AS" w:hAnsi="TH Niramit AS" w:cs="TH Niramit AS"/>
+          <w:sz w:val="32"/>
+          <w:szCs w:val="32"/>
+          <w:lang w:val="en-US"/>
+        </w:rPr>
+        <w:tab/>
+        <w:t xml:space="preserve">2.1.13 </w:t>
+      </w:r>
+      <w:r>
+        <w:rPr>
+          <w:rFonts w:ascii="TH Niramit AS" w:hAnsi="TH Niramit AS" w:cs="TH Niramit AS"/>
+          <w:sz w:val="32"/>
+          <w:szCs w:val="32"/>
+          <w:cs/>
+          <w:lang w:val="en-US"/>
+        </w:rPr>
+        <w:t xml:space="preserve">ทฤษฎี </w:t>
+      </w:r>
+      <w:proofErr w:type="spellStart"/>
+      <w:r>
+        <w:rPr>
+          <w:rFonts w:ascii="TH Niramit AS" w:hAnsi="TH Niramit AS" w:cs="TH Niramit AS"/>
+          <w:sz w:val="32"/>
+          <w:szCs w:val="32"/>
+          <w:lang w:val="en-US"/>
+        </w:rPr>
+        <w:t>Fastapi</w:t>
+      </w:r>
+      <w:proofErr w:type="spellEnd"/>
+    </w:p>
+    <w:p>
+      <w:pPr>
+        <w:pStyle w:val="NoSpacing"/>
+        <w:tabs>
+          <w:tab w:val="left" w:pos="567"/>
+          <w:tab w:val="left" w:pos="1134"/>
+          <w:tab w:val="left" w:pos="2268"/>
+        </w:tabs>
+        <w:jc w:val="thaiDistribute"/>
+        <w:rPr>
+          <w:rFonts w:ascii="TH Niramit AS" w:hAnsi="TH Niramit AS" w:cs="TH Niramit AS"/>
+          <w:sz w:val="32"/>
+          <w:szCs w:val="32"/>
+          <w:lang w:val="en-US"/>
+        </w:rPr>
+      </w:pPr>
+      <w:r>
+        <w:rPr>
+          <w:rFonts w:ascii="TH Niramit AS" w:hAnsi="TH Niramit AS" w:cs="TH Niramit AS"/>
+          <w:sz w:val="32"/>
+          <w:szCs w:val="32"/>
+          <w:lang w:val="en-US"/>
+        </w:rPr>
+        <w:tab/>
+      </w:r>
+      <w:r>
+        <w:rPr>
+          <w:rFonts w:ascii="TH Niramit AS" w:hAnsi="TH Niramit AS" w:cs="TH Niramit AS"/>
+          <w:sz w:val="32"/>
+          <w:szCs w:val="32"/>
+          <w:lang w:val="en-US"/>
+        </w:rPr>
+        <w:tab/>
+        <w:t xml:space="preserve">2.1.14 </w:t>
+      </w:r>
+      <w:r>
+        <w:rPr>
+          <w:rFonts w:ascii="TH Niramit AS" w:hAnsi="TH Niramit AS" w:cs="TH Niramit AS"/>
+          <w:sz w:val="32"/>
+          <w:szCs w:val="32"/>
+          <w:cs/>
+          <w:lang w:val="en-US"/>
+        </w:rPr>
+        <w:t xml:space="preserve">ทฤษฎี </w:t>
+      </w:r>
+      <w:r>
+        <w:rPr>
+          <w:rFonts w:ascii="TH Niramit AS" w:hAnsi="TH Niramit AS" w:cs="TH Niramit AS"/>
+          <w:sz w:val="32"/>
+          <w:szCs w:val="32"/>
+          <w:lang w:val="en-US"/>
+        </w:rPr>
+        <w:t>Figma</w:t>
+      </w:r>
+    </w:p>
+    <w:p>
+      <w:pPr>
+        <w:pStyle w:val="NoSpacing"/>
+        <w:tabs>
+          <w:tab w:val="left" w:pos="567"/>
+          <w:tab w:val="left" w:pos="1134"/>
+          <w:tab w:val="left" w:pos="2268"/>
+        </w:tabs>
+        <w:jc w:val="thaiDistribute"/>
+        <w:rPr>
+          <w:rFonts w:ascii="TH Niramit AS" w:hAnsi="TH Niramit AS" w:cs="TH Niramit AS"/>
+          <w:sz w:val="32"/>
+          <w:szCs w:val="32"/>
+          <w:lang w:val="en-US"/>
+        </w:rPr>
+      </w:pPr>
+      <w:r>
+        <w:rPr>
+          <w:rFonts w:ascii="TH Niramit AS" w:hAnsi="TH Niramit AS" w:cs="TH Niramit AS"/>
+          <w:sz w:val="32"/>
+          <w:szCs w:val="32"/>
+          <w:lang w:val="en-US"/>
+        </w:rPr>
+        <w:tab/>
+      </w:r>
+      <w:r>
+        <w:rPr>
+          <w:rFonts w:ascii="TH Niramit AS" w:hAnsi="TH Niramit AS" w:cs="TH Niramit AS"/>
+          <w:sz w:val="32"/>
+          <w:szCs w:val="32"/>
+          <w:lang w:val="en-US"/>
+        </w:rPr>
+        <w:tab/>
+        <w:t xml:space="preserve">2.1.15 </w:t>
+      </w:r>
+      <w:r>
+        <w:rPr>
+          <w:rFonts w:ascii="TH Niramit AS" w:hAnsi="TH Niramit AS" w:cs="TH Niramit AS"/>
+          <w:sz w:val="32"/>
+          <w:szCs w:val="32"/>
+          <w:cs/>
+          <w:lang w:val="en-US"/>
+        </w:rPr>
+        <w:t xml:space="preserve">ทฤษฎี </w:t>
+      </w:r>
+      <w:r>
+        <w:rPr>
+          <w:rFonts w:ascii="TH Niramit AS" w:hAnsi="TH Niramit AS" w:cs="TH Niramit AS"/>
+          <w:sz w:val="32"/>
+          <w:szCs w:val="32"/>
+          <w:lang w:val="en-US"/>
+        </w:rPr>
+        <w:t>Firefox</w:t>
+      </w:r>
+    </w:p>
+    <w:p>
+      <w:pPr>
+        <w:pStyle w:val="NoSpacing"/>
+        <w:tabs>
+          <w:tab w:val="left" w:pos="567"/>
+          <w:tab w:val="left" w:pos="1134"/>
+          <w:tab w:val="left" w:pos="2268"/>
+        </w:tabs>
+        <w:jc w:val="thaiDistribute"/>
+        <w:rPr>
+          <w:rFonts w:ascii="TH Niramit AS" w:hAnsi="TH Niramit AS" w:cs="TH Niramit AS"/>
+          <w:sz w:val="32"/>
+          <w:szCs w:val="32"/>
+          <w:lang w:val="en-US"/>
+        </w:rPr>
+      </w:pPr>
+      <w:r>
+        <w:rPr>
+          <w:rFonts w:ascii="TH Niramit AS" w:hAnsi="TH Niramit AS" w:cs="TH Niramit AS"/>
+          <w:sz w:val="32"/>
+          <w:szCs w:val="32"/>
+          <w:lang w:val="en-US"/>
+        </w:rPr>
+        <w:tab/>
+      </w:r>
+      <w:r>
+        <w:rPr>
+          <w:rFonts w:ascii="TH Niramit AS" w:hAnsi="TH Niramit AS" w:cs="TH Niramit AS"/>
+          <w:sz w:val="32"/>
+          <w:szCs w:val="32"/>
+          <w:lang w:val="en-US"/>
+        </w:rPr>
+        <w:tab/>
+        <w:t xml:space="preserve">2.1.16 </w:t>
+      </w:r>
+      <w:r>
+        <w:rPr>
+          <w:rFonts w:ascii="TH Niramit AS" w:hAnsi="TH Niramit AS" w:cs="TH Niramit AS"/>
+          <w:sz w:val="32"/>
+          <w:szCs w:val="32"/>
+          <w:cs/>
+          <w:lang w:val="en-US"/>
+        </w:rPr>
+        <w:t xml:space="preserve">ทฤษฎี </w:t>
+      </w:r>
+      <w:r>
+        <w:rPr>
+          <w:rFonts w:ascii="TH Niramit AS" w:hAnsi="TH Niramit AS" w:cs="TH Niramit AS"/>
+          <w:sz w:val="32"/>
+          <w:szCs w:val="32"/>
+          <w:lang w:val="en-US"/>
+        </w:rPr>
+        <w:t>Git</w:t>
+      </w:r>
+    </w:p>
+    <w:p>
+      <w:pPr>
+        <w:pStyle w:val="NoSpacing"/>
+        <w:tabs>
+          <w:tab w:val="left" w:pos="567"/>
+          <w:tab w:val="left" w:pos="1134"/>
+          <w:tab w:val="left" w:pos="2268"/>
+        </w:tabs>
+        <w:jc w:val="thaiDistribute"/>
+        <w:rPr>
+          <w:rFonts w:ascii="TH Niramit AS" w:hAnsi="TH Niramit AS" w:cs="TH Niramit AS"/>
+          <w:sz w:val="32"/>
+          <w:szCs w:val="32"/>
+          <w:lang w:val="en-US"/>
+        </w:rPr>
+      </w:pPr>
+      <w:r>
+        <w:rPr>
+          <w:rFonts w:ascii="TH Niramit AS" w:hAnsi="TH Niramit AS" w:cs="TH Niramit AS"/>
+          <w:sz w:val="32"/>
+          <w:szCs w:val="32"/>
+          <w:lang w:val="en-US"/>
+        </w:rPr>
+        <w:tab/>
+      </w:r>
+      <w:r>
+        <w:rPr>
+          <w:rFonts w:ascii="TH Niramit AS" w:hAnsi="TH Niramit AS" w:cs="TH Niramit AS"/>
+          <w:sz w:val="32"/>
+          <w:szCs w:val="32"/>
+          <w:lang w:val="en-US"/>
+        </w:rPr>
+        <w:tab/>
+        <w:t xml:space="preserve">2.1.17 </w:t>
+      </w:r>
+      <w:r>
+        <w:rPr>
+          <w:rFonts w:ascii="TH Niramit AS" w:hAnsi="TH Niramit AS" w:cs="TH Niramit AS"/>
+          <w:sz w:val="32"/>
+          <w:szCs w:val="32"/>
+          <w:cs/>
+          <w:lang w:val="en-US"/>
+        </w:rPr>
+        <w:t xml:space="preserve">ทฤษฎี </w:t>
+      </w:r>
+      <w:proofErr w:type="spellStart"/>
+      <w:r>
+        <w:rPr>
+          <w:rFonts w:ascii="TH Niramit AS" w:hAnsi="TH Niramit AS" w:cs="TH Niramit AS"/>
+          <w:sz w:val="32"/>
+          <w:szCs w:val="32"/>
+          <w:lang w:val="en-US"/>
+        </w:rPr>
+        <w:t>Github</w:t>
+      </w:r>
+      <w:proofErr w:type="spellEnd"/>
+    </w:p>
+    <w:p>
+      <w:pPr>
+        <w:pStyle w:val="NoSpacing"/>
+        <w:tabs>
+          <w:tab w:val="left" w:pos="567"/>
+          <w:tab w:val="left" w:pos="1134"/>
+          <w:tab w:val="left" w:pos="2268"/>
+        </w:tabs>
+        <w:jc w:val="thaiDistribute"/>
+        <w:rPr>
+          <w:rFonts w:ascii="TH Niramit AS" w:hAnsi="TH Niramit AS" w:cs="TH Niramit AS"/>
+          <w:sz w:val="32"/>
+          <w:szCs w:val="32"/>
+          <w:lang w:val="en-US"/>
+        </w:rPr>
+      </w:pPr>
+      <w:r>
+        <w:rPr>
+          <w:rFonts w:ascii="TH Niramit AS" w:hAnsi="TH Niramit AS" w:cs="TH Niramit AS"/>
+          <w:sz w:val="32"/>
+          <w:szCs w:val="32"/>
+          <w:lang w:val="en-US"/>
+        </w:rPr>
+        <w:tab/>
+      </w:r>
+      <w:r>
+        <w:rPr>
+          <w:rFonts w:ascii="TH Niramit AS" w:hAnsi="TH Niramit AS" w:cs="TH Niramit AS"/>
+          <w:sz w:val="32"/>
+          <w:szCs w:val="32"/>
+          <w:lang w:val="en-US"/>
+        </w:rPr>
+        <w:tab/>
+        <w:t xml:space="preserve">2.1.18 </w:t>
+      </w:r>
+      <w:r>
+        <w:rPr>
+          <w:rFonts w:ascii="TH Niramit AS" w:hAnsi="TH Niramit AS" w:cs="TH Niramit AS"/>
+          <w:sz w:val="32"/>
+          <w:szCs w:val="32"/>
+          <w:cs/>
+          <w:lang w:val="en-US"/>
+        </w:rPr>
+        <w:t xml:space="preserve">ทฤษฎี </w:t>
+      </w:r>
+      <w:proofErr w:type="spellStart"/>
+      <w:r>
+        <w:rPr>
+          <w:rFonts w:ascii="TH Niramit AS" w:hAnsi="TH Niramit AS" w:cs="TH Niramit AS"/>
+          <w:sz w:val="32"/>
+          <w:szCs w:val="32"/>
+          <w:lang w:val="en-US"/>
+        </w:rPr>
+        <w:t>Heroicons</w:t>
+      </w:r>
+      <w:proofErr w:type="spellEnd"/>
+    </w:p>
+    <w:p>
+      <w:pPr>
+        <w:pStyle w:val="NoSpacing"/>
+        <w:tabs>
+          <w:tab w:val="left" w:pos="567"/>
+          <w:tab w:val="left" w:pos="1134"/>
+          <w:tab w:val="left" w:pos="2268"/>
+        </w:tabs>
+        <w:jc w:val="thaiDistribute"/>
+        <w:rPr>
+          <w:rFonts w:ascii="TH Niramit AS" w:hAnsi="TH Niramit AS" w:cs="TH Niramit AS"/>
+          <w:sz w:val="32"/>
+          <w:szCs w:val="32"/>
+          <w:lang w:val="en-US"/>
+        </w:rPr>
+      </w:pPr>
+      <w:r>
+        <w:rPr>
+          <w:rFonts w:ascii="TH Niramit AS" w:hAnsi="TH Niramit AS" w:cs="TH Niramit AS"/>
+          <w:sz w:val="32"/>
+          <w:szCs w:val="32"/>
+          <w:lang w:val="en-US"/>
+        </w:rPr>
+        <w:tab/>
+      </w:r>
+      <w:r>
+        <w:rPr>
+          <w:rFonts w:ascii="TH Niramit AS" w:hAnsi="TH Niramit AS" w:cs="TH Niramit AS"/>
+          <w:sz w:val="32"/>
+          <w:szCs w:val="32"/>
+          <w:lang w:val="en-US"/>
+        </w:rPr>
+        <w:tab/>
+        <w:t xml:space="preserve">2.1.19 </w:t>
+      </w:r>
+      <w:r>
+        <w:rPr>
+          <w:rFonts w:ascii="TH Niramit AS" w:hAnsi="TH Niramit AS" w:cs="TH Niramit AS"/>
+          <w:sz w:val="32"/>
+          <w:szCs w:val="32"/>
+          <w:cs/>
+          <w:lang w:val="en-US"/>
+        </w:rPr>
+        <w:t xml:space="preserve">ทฤษฎี </w:t>
+      </w:r>
+      <w:r>
+        <w:rPr>
+          <w:rFonts w:ascii="TH Niramit AS" w:hAnsi="TH Niramit AS" w:cs="TH Niramit AS"/>
+          <w:sz w:val="32"/>
+          <w:szCs w:val="32"/>
+          <w:lang w:val="en-US"/>
+        </w:rPr>
+        <w:t>Html</w:t>
+      </w:r>
+    </w:p>
+    <w:p>
+      <w:pPr>
+        <w:pStyle w:val="NoSpacing"/>
+        <w:tabs>
+          <w:tab w:val="left" w:pos="567"/>
+          <w:tab w:val="left" w:pos="1134"/>
+          <w:tab w:val="left" w:pos="2268"/>
+        </w:tabs>
+        <w:jc w:val="thaiDistribute"/>
+        <w:rPr>
+          <w:rFonts w:ascii="TH Niramit AS" w:hAnsi="TH Niramit AS" w:cs="TH Niramit AS"/>
+          <w:sz w:val="32"/>
+          <w:szCs w:val="32"/>
+          <w:lang w:val="en-US"/>
+        </w:rPr>
+      </w:pPr>
+      <w:r>
+        <w:rPr>
+          <w:rFonts w:ascii="TH Niramit AS" w:hAnsi="TH Niramit AS" w:cs="TH Niramit AS"/>
+          <w:sz w:val="32"/>
+          <w:szCs w:val="32"/>
+          <w:lang w:val="en-US"/>
+        </w:rPr>
+        <w:tab/>
+      </w:r>
+      <w:r>
+        <w:rPr>
+          <w:rFonts w:ascii="TH Niramit AS" w:hAnsi="TH Niramit AS" w:cs="TH Niramit AS"/>
+          <w:sz w:val="32"/>
+          <w:szCs w:val="32"/>
+          <w:lang w:val="en-US"/>
+        </w:rPr>
+        <w:tab/>
+        <w:t xml:space="preserve">2.1.20 </w:t>
+      </w:r>
+      <w:r>
+        <w:rPr>
+          <w:rFonts w:ascii="TH Niramit AS" w:hAnsi="TH Niramit AS" w:cs="TH Niramit AS"/>
+          <w:sz w:val="32"/>
+          <w:szCs w:val="32"/>
+          <w:cs/>
+          <w:lang w:val="en-US"/>
+        </w:rPr>
+        <w:t xml:space="preserve">ทฤษฎี </w:t>
+      </w:r>
+      <w:proofErr w:type="spellStart"/>
+      <w:r>
+        <w:rPr>
+          <w:rFonts w:ascii="TH Niramit AS" w:hAnsi="TH Niramit AS" w:cs="TH Niramit AS"/>
+          <w:sz w:val="32"/>
+          <w:szCs w:val="32"/>
+          <w:lang w:val="en-US"/>
+        </w:rPr>
+        <w:t>Javascript</w:t>
+      </w:r>
+      <w:proofErr w:type="spellEnd"/>
+    </w:p>
+    <w:p>
+      <w:pPr>
+        <w:pStyle w:val="NoSpacing"/>
+        <w:tabs>
+          <w:tab w:val="left" w:pos="567"/>
+          <w:tab w:val="left" w:pos="1134"/>
+          <w:tab w:val="left" w:pos="2268"/>
+        </w:tabs>
+        <w:jc w:val="thaiDistribute"/>
+        <w:rPr>
+          <w:rFonts w:ascii="TH Niramit AS" w:hAnsi="TH Niramit AS" w:cs="TH Niramit AS"/>
+          <w:sz w:val="32"/>
+          <w:szCs w:val="32"/>
+          <w:lang w:val="en-US"/>
+        </w:rPr>
+      </w:pPr>
+      <w:r>
+        <w:rPr>
+          <w:rFonts w:ascii="TH Niramit AS" w:hAnsi="TH Niramit AS" w:cs="TH Niramit AS"/>
+          <w:sz w:val="32"/>
+          <w:szCs w:val="32"/>
+          <w:lang w:val="en-US"/>
+        </w:rPr>
+        <w:tab/>
+      </w:r>
+      <w:r>
+        <w:rPr>
+          <w:rFonts w:ascii="TH Niramit AS" w:hAnsi="TH Niramit AS" w:cs="TH Niramit AS"/>
+          <w:sz w:val="32"/>
+          <w:szCs w:val="32"/>
+          <w:lang w:val="en-US"/>
+        </w:rPr>
+        <w:tab/>
+        <w:t xml:space="preserve">2.1.21 </w:t>
+      </w:r>
+      <w:r>
+        <w:rPr>
+          <w:rFonts w:ascii="TH Niramit AS" w:hAnsi="TH Niramit AS" w:cs="TH Niramit AS"/>
+          <w:sz w:val="32"/>
+          <w:szCs w:val="32"/>
+          <w:cs/>
+          <w:lang w:val="en-US"/>
+        </w:rPr>
+        <w:t xml:space="preserve">ทฤษฎี </w:t>
+      </w:r>
+      <w:proofErr w:type="spellStart"/>
+      <w:r>
+        <w:rPr>
+          <w:rFonts w:ascii="TH Niramit AS" w:hAnsi="TH Niramit AS" w:cs="TH Niramit AS"/>
+          <w:sz w:val="32"/>
+          <w:szCs w:val="32"/>
+          <w:lang w:val="en-US"/>
+        </w:rPr>
+        <w:t>Matplotlibs</w:t>
+      </w:r>
+      <w:proofErr w:type="spellEnd"/>
+    </w:p>
+    <w:p>
+      <w:pPr>
+        <w:pStyle w:val="NoSpacing"/>
+        <w:tabs>
+          <w:tab w:val="left" w:pos="567"/>
+          <w:tab w:val="left" w:pos="1134"/>
+          <w:tab w:val="left" w:pos="2268"/>
+        </w:tabs>
+        <w:jc w:val="thaiDistribute"/>
+        <w:rPr>
+          <w:rFonts w:ascii="TH Niramit AS" w:hAnsi="TH Niramit AS" w:cs="TH Niramit AS"/>
+          <w:sz w:val="32"/>
+          <w:szCs w:val="32"/>
+          <w:lang w:val="en-US"/>
+        </w:rPr>
+      </w:pPr>
+      <w:r>
+        <w:rPr>
+          <w:rFonts w:ascii="TH Niramit AS" w:hAnsi="TH Niramit AS" w:cs="TH Niramit AS"/>
+          <w:sz w:val="32"/>
+          <w:szCs w:val="32"/>
+          <w:lang w:val="en-US"/>
+        </w:rPr>
+        <w:tab/>
+      </w:r>
+      <w:r>
+        <w:rPr>
+          <w:rFonts w:ascii="TH Niramit AS" w:hAnsi="TH Niramit AS" w:cs="TH Niramit AS"/>
+          <w:sz w:val="32"/>
+          <w:szCs w:val="32"/>
+          <w:lang w:val="en-US"/>
+        </w:rPr>
+        <w:tab/>
+        <w:t xml:space="preserve">2.1.22 </w:t>
+      </w:r>
+      <w:r>
+        <w:rPr>
+          <w:rFonts w:ascii="TH Niramit AS" w:hAnsi="TH Niramit AS" w:cs="TH Niramit AS"/>
+          <w:sz w:val="32"/>
+          <w:szCs w:val="32"/>
+          <w:cs/>
+          <w:lang w:val="en-US"/>
+        </w:rPr>
+        <w:t xml:space="preserve">ทฤษฎี </w:t>
+      </w:r>
+      <w:r>
+        <w:rPr>
+          <w:rFonts w:ascii="TH Niramit AS" w:hAnsi="TH Niramit AS" w:cs="TH Niramit AS"/>
+          <w:sz w:val="32"/>
+          <w:szCs w:val="32"/>
+          <w:lang w:val="en-US"/>
+        </w:rPr>
+        <w:t>Microsoft excel</w:t>
+      </w:r>
+    </w:p>
+    <w:p>
+      <w:pPr>
+        <w:pStyle w:val="NoSpacing"/>
+        <w:tabs>
+          <w:tab w:val="left" w:pos="567"/>
+          <w:tab w:val="left" w:pos="1134"/>
+          <w:tab w:val="left" w:pos="2268"/>
+        </w:tabs>
+        <w:jc w:val="thaiDistribute"/>
+        <w:rPr>
+          <w:rFonts w:ascii="TH Niramit AS" w:hAnsi="TH Niramit AS" w:cs="TH Niramit AS"/>
+          <w:sz w:val="32"/>
+          <w:szCs w:val="32"/>
+          <w:lang w:val="en-US"/>
+        </w:rPr>
+      </w:pPr>
+      <w:r>
+        <w:rPr>
+          <w:rFonts w:ascii="TH Niramit AS" w:hAnsi="TH Niramit AS" w:cs="TH Niramit AS"/>
+          <w:sz w:val="32"/>
+          <w:szCs w:val="32"/>
+          <w:lang w:val="en-US"/>
+        </w:rPr>
+        <w:tab/>
+      </w:r>
+      <w:r>
+        <w:rPr>
+          <w:rFonts w:ascii="TH Niramit AS" w:hAnsi="TH Niramit AS" w:cs="TH Niramit AS"/>
+          <w:sz w:val="32"/>
+          <w:szCs w:val="32"/>
+          <w:lang w:val="en-US"/>
+        </w:rPr>
+        <w:tab/>
+        <w:t xml:space="preserve">2.1.23 </w:t>
+      </w:r>
+      <w:r>
+        <w:rPr>
+          <w:rFonts w:ascii="TH Niramit AS" w:hAnsi="TH Niramit AS" w:cs="TH Niramit AS"/>
+          <w:sz w:val="32"/>
+          <w:szCs w:val="32"/>
+          <w:cs/>
+          <w:lang w:val="en-US"/>
+        </w:rPr>
+        <w:t xml:space="preserve">ทฤษฎี </w:t>
+      </w:r>
+      <w:proofErr w:type="spellStart"/>
+      <w:r>
+        <w:rPr>
+          <w:rFonts w:ascii="TH Niramit AS" w:hAnsi="TH Niramit AS" w:cs="TH Niramit AS"/>
+          <w:sz w:val="32"/>
+          <w:szCs w:val="32"/>
+          <w:lang w:val="en-US"/>
+        </w:rPr>
+        <w:t>Mongodb</w:t>
+      </w:r>
+      <w:proofErr w:type="spellEnd"/>
+    </w:p>
+    <w:p>
+      <w:pPr>
+        <w:pStyle w:val="NoSpacing"/>
+        <w:tabs>
+          <w:tab w:val="left" w:pos="567"/>
+          <w:tab w:val="left" w:pos="1134"/>
+          <w:tab w:val="left" w:pos="2268"/>
+        </w:tabs>
+        <w:jc w:val="thaiDistribute"/>
+        <w:rPr>
+          <w:rFonts w:ascii="TH Niramit AS" w:hAnsi="TH Niramit AS" w:cs="TH Niramit AS"/>
+          <w:sz w:val="32"/>
+          <w:szCs w:val="32"/>
+          <w:lang w:val="en-US"/>
+        </w:rPr>
+      </w:pPr>
+      <w:r>
+        <w:rPr>
+          <w:rFonts w:ascii="TH Niramit AS" w:hAnsi="TH Niramit AS" w:cs="TH Niramit AS"/>
+          <w:sz w:val="32"/>
+          <w:szCs w:val="32"/>
+          <w:lang w:val="en-US"/>
+        </w:rPr>
+        <w:tab/>
+      </w:r>
+      <w:r>
+        <w:rPr>
+          <w:rFonts w:ascii="TH Niramit AS" w:hAnsi="TH Niramit AS" w:cs="TH Niramit AS"/>
+          <w:sz w:val="32"/>
+          <w:szCs w:val="32"/>
+          <w:lang w:val="en-US"/>
+        </w:rPr>
+        <w:tab/>
+        <w:t xml:space="preserve">2.1.24 </w:t>
+      </w:r>
+      <w:r>
+        <w:rPr>
+          <w:rFonts w:ascii="TH Niramit AS" w:hAnsi="TH Niramit AS" w:cs="TH Niramit AS"/>
+          <w:sz w:val="32"/>
+          <w:szCs w:val="32"/>
+          <w:cs/>
+          <w:lang w:val="en-US"/>
+        </w:rPr>
+        <w:t xml:space="preserve">ทฤษฎี </w:t>
+      </w:r>
+      <w:r>
+        <w:rPr>
+          <w:rFonts w:ascii="TH Niramit AS" w:hAnsi="TH Niramit AS" w:cs="TH Niramit AS"/>
+          <w:sz w:val="32"/>
+          <w:szCs w:val="32"/>
+          <w:lang w:val="en-US"/>
+        </w:rPr>
+        <w:t>Next.js</w:t>
+      </w:r>
+    </w:p>
+    <w:p>
+      <w:pPr>
+        <w:pStyle w:val="NoSpacing"/>
+        <w:tabs>
+          <w:tab w:val="left" w:pos="567"/>
+          <w:tab w:val="left" w:pos="1134"/>
+          <w:tab w:val="left" w:pos="2268"/>
+        </w:tabs>
+        <w:jc w:val="thaiDistribute"/>
+        <w:rPr>
+          <w:rFonts w:ascii="TH Niramit AS" w:hAnsi="TH Niramit AS" w:cs="TH Niramit AS"/>
+          <w:sz w:val="32"/>
+          <w:szCs w:val="32"/>
+          <w:lang w:val="en-US"/>
+        </w:rPr>
+      </w:pPr>
+      <w:r>
+        <w:rPr>
+          <w:rFonts w:ascii="TH Niramit AS" w:hAnsi="TH Niramit AS" w:cs="TH Niramit AS"/>
+          <w:sz w:val="32"/>
+          <w:szCs w:val="32"/>
+          <w:lang w:val="en-US"/>
+        </w:rPr>
+        <w:tab/>
+      </w:r>
+      <w:r>
+        <w:rPr>
+          <w:rFonts w:ascii="TH Niramit AS" w:hAnsi="TH Niramit AS" w:cs="TH Niramit AS"/>
+          <w:sz w:val="32"/>
+          <w:szCs w:val="32"/>
+          <w:lang w:val="en-US"/>
+        </w:rPr>
+        <w:tab/>
+        <w:t xml:space="preserve">2.1.25 </w:t>
+      </w:r>
+      <w:r>
+        <w:rPr>
+          <w:rFonts w:ascii="TH Niramit AS" w:hAnsi="TH Niramit AS" w:cs="TH Niramit AS"/>
+          <w:sz w:val="32"/>
+          <w:szCs w:val="32"/>
+          <w:cs/>
+          <w:lang w:val="en-US"/>
+        </w:rPr>
+        <w:t xml:space="preserve">ทฤษฎี </w:t>
+      </w:r>
+      <w:proofErr w:type="spellStart"/>
+      <w:r>
+        <w:rPr>
+          <w:rFonts w:ascii="TH Niramit AS" w:hAnsi="TH Niramit AS" w:cs="TH Niramit AS"/>
+          <w:sz w:val="32"/>
+          <w:szCs w:val="32"/>
+          <w:lang w:val="en-US"/>
+        </w:rPr>
+        <w:t>Nltk</w:t>
+      </w:r>
+      <w:proofErr w:type="spellEnd"/>
+    </w:p>
+    <w:p>
+      <w:pPr>
+        <w:pStyle w:val="NoSpacing"/>
+        <w:tabs>
+          <w:tab w:val="left" w:pos="567"/>
+          <w:tab w:val="left" w:pos="1134"/>
+          <w:tab w:val="left" w:pos="2268"/>
+        </w:tabs>
+        <w:jc w:val="thaiDistribute"/>
+        <w:rPr>
+          <w:rFonts w:ascii="TH Niramit AS" w:hAnsi="TH Niramit AS" w:cs="TH Niramit AS"/>
+          <w:sz w:val="32"/>
+          <w:szCs w:val="32"/>
+          <w:lang w:val="en-US"/>
+        </w:rPr>
+      </w:pPr>
+      <w:r>
+        <w:rPr>
+          <w:rFonts w:ascii="TH Niramit AS" w:hAnsi="TH Niramit AS" w:cs="TH Niramit AS"/>
+          <w:sz w:val="32"/>
+          <w:szCs w:val="32"/>
+          <w:lang w:val="en-US"/>
+        </w:rPr>
+        <w:tab/>
+      </w:r>
+      <w:r>
+        <w:rPr>
+          <w:rFonts w:ascii="TH Niramit AS" w:hAnsi="TH Niramit AS" w:cs="TH Niramit AS"/>
+          <w:sz w:val="32"/>
+          <w:szCs w:val="32"/>
+          <w:lang w:val="en-US"/>
+        </w:rPr>
+        <w:tab/>
+        <w:t xml:space="preserve">2.1.26 </w:t>
+      </w:r>
+      <w:r>
+        <w:rPr>
+          <w:rFonts w:ascii="TH Niramit AS" w:hAnsi="TH Niramit AS" w:cs="TH Niramit AS"/>
+          <w:sz w:val="32"/>
+          <w:szCs w:val="32"/>
+          <w:cs/>
+          <w:lang w:val="en-US"/>
+        </w:rPr>
+        <w:t xml:space="preserve">ทฤษฎี </w:t>
+      </w:r>
+      <w:r>
+        <w:rPr>
+          <w:rFonts w:ascii="TH Niramit AS" w:hAnsi="TH Niramit AS" w:cs="TH Niramit AS"/>
+          <w:sz w:val="32"/>
+          <w:szCs w:val="32"/>
+          <w:lang w:val="en-US"/>
+        </w:rPr>
+        <w:t>Notion</w:t>
+      </w:r>
+    </w:p>
+    <w:p>
+      <w:pPr>
+        <w:pStyle w:val="NoSpacing"/>
+        <w:tabs>
+          <w:tab w:val="left" w:pos="567"/>
+          <w:tab w:val="left" w:pos="1134"/>
+          <w:tab w:val="left" w:pos="2268"/>
+        </w:tabs>
+        <w:jc w:val="thaiDistribute"/>
+        <w:rPr>
+          <w:rFonts w:ascii="TH Niramit AS" w:hAnsi="TH Niramit AS" w:cs="TH Niramit AS"/>
+          <w:sz w:val="32"/>
+          <w:szCs w:val="32"/>
+          <w:lang w:val="en-US"/>
+        </w:rPr>
+      </w:pPr>
+      <w:r>
+        <w:rPr>
+          <w:rFonts w:ascii="TH Niramit AS" w:hAnsi="TH Niramit AS" w:cs="TH Niramit AS"/>
+          <w:sz w:val="32"/>
+          <w:szCs w:val="32"/>
+          <w:lang w:val="en-US"/>
+        </w:rPr>
+        <w:tab/>
+      </w:r>
+      <w:r>
+        <w:rPr>
+          <w:rFonts w:ascii="TH Niramit AS" w:hAnsi="TH Niramit AS" w:cs="TH Niramit AS"/>
+          <w:sz w:val="32"/>
+          <w:szCs w:val="32"/>
+          <w:lang w:val="en-US"/>
+        </w:rPr>
+        <w:tab/>
+        <w:t xml:space="preserve">2.1.27 </w:t>
+      </w:r>
+      <w:r>
+        <w:rPr>
+          <w:rFonts w:ascii="TH Niramit AS" w:hAnsi="TH Niramit AS" w:cs="TH Niramit AS"/>
+          <w:sz w:val="32"/>
+          <w:szCs w:val="32"/>
+          <w:cs/>
+          <w:lang w:val="en-US"/>
+        </w:rPr>
+        <w:t xml:space="preserve">ทฤษฎี </w:t>
+      </w:r>
+      <w:proofErr w:type="spellStart"/>
+      <w:r>
+        <w:rPr>
+          <w:rFonts w:ascii="TH Niramit AS" w:hAnsi="TH Niramit AS" w:cs="TH Niramit AS"/>
+          <w:sz w:val="32"/>
+          <w:szCs w:val="32"/>
+          <w:lang w:val="en-US"/>
+        </w:rPr>
+        <w:t>Numpy</w:t>
+      </w:r>
+      <w:proofErr w:type="spellEnd"/>
+    </w:p>
+    <w:p>
+      <w:pPr>
+        <w:pStyle w:val="NoSpacing"/>
+        <w:tabs>
+          <w:tab w:val="left" w:pos="567"/>
+          <w:tab w:val="left" w:pos="1134"/>
+          <w:tab w:val="left" w:pos="2268"/>
+        </w:tabs>
+        <w:jc w:val="thaiDistribute"/>
+        <w:rPr>
+          <w:rFonts w:ascii="TH Niramit AS" w:hAnsi="TH Niramit AS" w:cs="TH Niramit AS"/>
+          <w:sz w:val="32"/>
+          <w:szCs w:val="32"/>
+          <w:lang w:val="en-US"/>
+        </w:rPr>
+      </w:pPr>
+      <w:r>
+        <w:rPr>
+          <w:rFonts w:ascii="TH Niramit AS" w:hAnsi="TH Niramit AS" w:cs="TH Niramit AS"/>
+          <w:sz w:val="32"/>
+          <w:szCs w:val="32"/>
+          <w:lang w:val="en-US"/>
+        </w:rPr>
+        <w:tab/>
+      </w:r>
+      <w:r>
+        <w:rPr>
+          <w:rFonts w:ascii="TH Niramit AS" w:hAnsi="TH Niramit AS" w:cs="TH Niramit AS"/>
+          <w:sz w:val="32"/>
+          <w:szCs w:val="32"/>
+          <w:lang w:val="en-US"/>
+        </w:rPr>
+        <w:tab/>
+        <w:t xml:space="preserve">2.1.28 </w:t>
+      </w:r>
+      <w:r>
+        <w:rPr>
+          <w:rFonts w:ascii="TH Niramit AS" w:hAnsi="TH Niramit AS" w:cs="TH Niramit AS"/>
+          <w:sz w:val="32"/>
+          <w:szCs w:val="32"/>
+          <w:cs/>
+          <w:lang w:val="en-US"/>
+        </w:rPr>
+        <w:t xml:space="preserve">ทฤษฎี </w:t>
+      </w:r>
+      <w:r>
+        <w:rPr>
+          <w:rFonts w:ascii="TH Niramit AS" w:hAnsi="TH Niramit AS" w:cs="TH Niramit AS"/>
+          <w:sz w:val="32"/>
+          <w:szCs w:val="32"/>
+          <w:lang w:val="en-US"/>
+        </w:rPr>
+        <w:t>Pandas</w:t>
+      </w:r>
+    </w:p>
+    <w:p>
+      <w:pPr>
+        <w:pStyle w:val="NoSpacing"/>
+        <w:tabs>
+          <w:tab w:val="left" w:pos="567"/>
+          <w:tab w:val="left" w:pos="1134"/>
+          <w:tab w:val="left" w:pos="2268"/>
+        </w:tabs>
+        <w:jc w:val="thaiDistribute"/>
+        <w:rPr>
+          <w:rFonts w:ascii="TH Niramit AS" w:hAnsi="TH Niramit AS" w:cs="TH Niramit AS"/>
+          <w:sz w:val="32"/>
+          <w:szCs w:val="32"/>
+          <w:lang w:val="en-US"/>
+        </w:rPr>
+      </w:pPr>
+      <w:r>
+        <w:rPr>
+          <w:rFonts w:ascii="TH Niramit AS" w:hAnsi="TH Niramit AS" w:cs="TH Niramit AS"/>
+          <w:sz w:val="32"/>
+          <w:szCs w:val="32"/>
+          <w:lang w:val="en-US"/>
+        </w:rPr>
+        <w:tab/>
+      </w:r>
+      <w:r>
+        <w:rPr>
+          <w:rFonts w:ascii="TH Niramit AS" w:hAnsi="TH Niramit AS" w:cs="TH Niramit AS"/>
+          <w:sz w:val="32"/>
+          <w:szCs w:val="32"/>
+          <w:lang w:val="en-US"/>
+        </w:rPr>
+        <w:tab/>
+        <w:t xml:space="preserve">2.1.29 </w:t>
+      </w:r>
+      <w:r>
+        <w:rPr>
+          <w:rFonts w:ascii="TH Niramit AS" w:hAnsi="TH Niramit AS" w:cs="TH Niramit AS"/>
+          <w:sz w:val="32"/>
+          <w:szCs w:val="32"/>
+          <w:cs/>
+          <w:lang w:val="en-US"/>
+        </w:rPr>
+        <w:t xml:space="preserve">ทฤษฎี </w:t>
+      </w:r>
+      <w:r>
+        <w:rPr>
+          <w:rFonts w:ascii="TH Niramit AS" w:hAnsi="TH Niramit AS" w:cs="TH Niramit AS"/>
+          <w:sz w:val="32"/>
+          <w:szCs w:val="32"/>
+          <w:lang w:val="en-US"/>
+        </w:rPr>
+        <w:t>Postman</w:t>
+      </w:r>
+    </w:p>
+    <w:p>
+      <w:pPr>
+        <w:pStyle w:val="NoSpacing"/>
+        <w:tabs>
+          <w:tab w:val="left" w:pos="567"/>
+          <w:tab w:val="left" w:pos="1134"/>
+          <w:tab w:val="left" w:pos="2268"/>
+        </w:tabs>
+        <w:jc w:val="thaiDistribute"/>
+        <w:rPr>
+          <w:rFonts w:ascii="TH Niramit AS" w:hAnsi="TH Niramit AS" w:cs="TH Niramit AS"/>
+          <w:sz w:val="32"/>
+          <w:szCs w:val="32"/>
+          <w:lang w:val="en-US"/>
+        </w:rPr>
+      </w:pPr>
+      <w:r>
+        <w:rPr>
+          <w:rFonts w:ascii="TH Niramit AS" w:hAnsi="TH Niramit AS" w:cs="TH Niramit AS"/>
+          <w:sz w:val="32"/>
+          <w:szCs w:val="32"/>
+          <w:lang w:val="en-US"/>
+        </w:rPr>
+        <w:tab/>
+      </w:r>
+      <w:r>
+        <w:rPr>
+          <w:rFonts w:ascii="TH Niramit AS" w:hAnsi="TH Niramit AS" w:cs="TH Niramit AS"/>
+          <w:sz w:val="32"/>
+          <w:szCs w:val="32"/>
+          <w:lang w:val="en-US"/>
+        </w:rPr>
+        <w:tab/>
+        <w:t xml:space="preserve">2.1.30 </w:t>
+      </w:r>
+      <w:r>
+        <w:rPr>
+          <w:rFonts w:ascii="TH Niramit AS" w:hAnsi="TH Niramit AS" w:cs="TH Niramit AS"/>
+          <w:sz w:val="32"/>
+          <w:szCs w:val="32"/>
+          <w:cs/>
+          <w:lang w:val="en-US"/>
+        </w:rPr>
+        <w:t xml:space="preserve">ทฤษฎี </w:t>
+      </w:r>
+      <w:proofErr w:type="spellStart"/>
+      <w:r>
+        <w:rPr>
+          <w:rFonts w:ascii="TH Niramit AS" w:hAnsi="TH Niramit AS" w:cs="TH Niramit AS"/>
+          <w:sz w:val="32"/>
+          <w:szCs w:val="32"/>
+          <w:lang w:val="en-US"/>
+        </w:rPr>
+        <w:t>Pythainlp</w:t>
+      </w:r>
+      <w:proofErr w:type="spellEnd"/>
+    </w:p>
+    <w:p>
+      <w:pPr>
+        <w:pStyle w:val="NoSpacing"/>
+        <w:tabs>
+          <w:tab w:val="left" w:pos="567"/>
+          <w:tab w:val="left" w:pos="1134"/>
+          <w:tab w:val="left" w:pos="2268"/>
+        </w:tabs>
+        <w:jc w:val="thaiDistribute"/>
+        <w:rPr>
+          <w:rFonts w:ascii="TH Niramit AS" w:hAnsi="TH Niramit AS" w:cs="TH Niramit AS"/>
+          <w:sz w:val="32"/>
+          <w:szCs w:val="32"/>
+          <w:lang w:val="en-US"/>
+        </w:rPr>
+      </w:pPr>
+      <w:r>
+        <w:rPr>
+          <w:rFonts w:ascii="TH Niramit AS" w:hAnsi="TH Niramit AS" w:cs="TH Niramit AS"/>
+          <w:sz w:val="32"/>
+          <w:szCs w:val="32"/>
+          <w:lang w:val="en-US"/>
+        </w:rPr>
+        <w:tab/>
+      </w:r>
+      <w:r>
+        <w:rPr>
+          <w:rFonts w:ascii="TH Niramit AS" w:hAnsi="TH Niramit AS" w:cs="TH Niramit AS"/>
+          <w:sz w:val="32"/>
+          <w:szCs w:val="32"/>
+          <w:lang w:val="en-US"/>
+        </w:rPr>
+        <w:tab/>
+        <w:t xml:space="preserve">2.1.31 </w:t>
+      </w:r>
+      <w:r>
+        <w:rPr>
+          <w:rFonts w:ascii="TH Niramit AS" w:hAnsi="TH Niramit AS" w:cs="TH Niramit AS"/>
+          <w:sz w:val="32"/>
+          <w:szCs w:val="32"/>
+          <w:cs/>
+          <w:lang w:val="en-US"/>
+        </w:rPr>
+        <w:t xml:space="preserve">ทฤษฎี </w:t>
+      </w:r>
+      <w:r>
+        <w:rPr>
+          <w:rFonts w:ascii="TH Niramit AS" w:hAnsi="TH Niramit AS" w:cs="TH Niramit AS"/>
+          <w:sz w:val="32"/>
+          <w:szCs w:val="32"/>
+          <w:lang w:val="en-US"/>
+        </w:rPr>
+        <w:t>Python</w:t>
+      </w:r>
+    </w:p>
+    <w:p>
+      <w:pPr>
+        <w:pStyle w:val="NoSpacing"/>
+        <w:tabs>
+          <w:tab w:val="left" w:pos="567"/>
+          <w:tab w:val="left" w:pos="1134"/>
+          <w:tab w:val="left" w:pos="2268"/>
+        </w:tabs>
+        <w:jc w:val="thaiDistribute"/>
+        <w:rPr>
+          <w:rFonts w:ascii="TH Niramit AS" w:hAnsi="TH Niramit AS" w:cs="TH Niramit AS"/>
+          <w:sz w:val="32"/>
+          <w:szCs w:val="32"/>
+          <w:lang w:val="en-US"/>
+        </w:rPr>
+      </w:pPr>
+      <w:r>
+        <w:rPr>
+          <w:rFonts w:ascii="TH Niramit AS" w:hAnsi="TH Niramit AS" w:cs="TH Niramit AS"/>
+          <w:sz w:val="32"/>
+          <w:szCs w:val="32"/>
+          <w:lang w:val="en-US"/>
+        </w:rPr>
+        <w:tab/>
+      </w:r>
+      <w:r>
+        <w:rPr>
+          <w:rFonts w:ascii="TH Niramit AS" w:hAnsi="TH Niramit AS" w:cs="TH Niramit AS"/>
+          <w:sz w:val="32"/>
+          <w:szCs w:val="32"/>
+          <w:lang w:val="en-US"/>
+        </w:rPr>
+        <w:tab/>
+        <w:t xml:space="preserve">2.1.32 </w:t>
+      </w:r>
+      <w:r>
+        <w:rPr>
+          <w:rFonts w:ascii="TH Niramit AS" w:hAnsi="TH Niramit AS" w:cs="TH Niramit AS"/>
+          <w:sz w:val="32"/>
+          <w:szCs w:val="32"/>
+          <w:cs/>
+          <w:lang w:val="en-US"/>
+        </w:rPr>
+        <w:t xml:space="preserve">ทฤษฎี </w:t>
+      </w:r>
+      <w:r>
+        <w:rPr>
+          <w:rFonts w:ascii="TH Niramit AS" w:hAnsi="TH Niramit AS" w:cs="TH Niramit AS"/>
+          <w:sz w:val="32"/>
+          <w:szCs w:val="32"/>
+          <w:lang w:val="en-US"/>
+        </w:rPr>
+        <w:t>Python-</w:t>
+      </w:r>
+      <w:proofErr w:type="spellStart"/>
+      <w:r>
+        <w:rPr>
+          <w:rFonts w:ascii="TH Niramit AS" w:hAnsi="TH Niramit AS" w:cs="TH Niramit AS"/>
+          <w:sz w:val="32"/>
+          <w:szCs w:val="32"/>
+          <w:lang w:val="en-US"/>
+        </w:rPr>
+        <w:t>dotenv</w:t>
+      </w:r>
+      <w:proofErr w:type="spellEnd"/>
+    </w:p>
+    <w:p>
+      <w:pPr>
+        <w:pStyle w:val="NoSpacing"/>
+        <w:tabs>
+          <w:tab w:val="left" w:pos="567"/>
+          <w:tab w:val="left" w:pos="1134"/>
+          <w:tab w:val="left" w:pos="2268"/>
+        </w:tabs>
+        <w:jc w:val="thaiDistribute"/>
+        <w:rPr>
+          <w:rFonts w:ascii="TH Niramit AS" w:hAnsi="TH Niramit AS" w:cs="TH Niramit AS"/>
+          <w:sz w:val="32"/>
+          <w:szCs w:val="32"/>
+          <w:lang w:val="en-US"/>
+        </w:rPr>
+      </w:pPr>
+      <w:r>
+        <w:rPr>
+          <w:rFonts w:ascii="TH Niramit AS" w:hAnsi="TH Niramit AS" w:cs="TH Niramit AS"/>
+          <w:sz w:val="32"/>
+          <w:szCs w:val="32"/>
+          <w:lang w:val="en-US"/>
+        </w:rPr>
+        <w:lastRenderedPageBreak/>
+        <w:tab/>
+      </w:r>
+      <w:r>
+        <w:rPr>
+          <w:rFonts w:ascii="TH Niramit AS" w:hAnsi="TH Niramit AS" w:cs="TH Niramit AS"/>
+          <w:sz w:val="32"/>
+          <w:szCs w:val="32"/>
+          <w:lang w:val="en-US"/>
+        </w:rPr>
+        <w:tab/>
+        <w:t xml:space="preserve">2.1.33 </w:t>
+      </w:r>
+      <w:r>
+        <w:rPr>
+          <w:rFonts w:ascii="TH Niramit AS" w:hAnsi="TH Niramit AS" w:cs="TH Niramit AS"/>
+          <w:sz w:val="32"/>
+          <w:szCs w:val="32"/>
+          <w:cs/>
+          <w:lang w:val="en-US"/>
+        </w:rPr>
+        <w:t xml:space="preserve">ทฤษฎี </w:t>
+      </w:r>
+      <w:r>
+        <w:rPr>
+          <w:rFonts w:ascii="TH Niramit AS" w:hAnsi="TH Niramit AS" w:cs="TH Niramit AS"/>
+          <w:sz w:val="32"/>
+          <w:szCs w:val="32"/>
+          <w:lang w:val="en-US"/>
+        </w:rPr>
+        <w:t>Scikit-learn</w:t>
+      </w:r>
+    </w:p>
+    <w:p>
+      <w:pPr>
+        <w:pStyle w:val="NoSpacing"/>
+        <w:tabs>
+          <w:tab w:val="left" w:pos="567"/>
+          <w:tab w:val="left" w:pos="1134"/>
+          <w:tab w:val="left" w:pos="2268"/>
+        </w:tabs>
+        <w:jc w:val="thaiDistribute"/>
+        <w:rPr>
+          <w:rFonts w:ascii="TH Niramit AS" w:hAnsi="TH Niramit AS" w:cs="TH Niramit AS"/>
+          <w:sz w:val="32"/>
+          <w:szCs w:val="32"/>
+          <w:lang w:val="en-US"/>
+        </w:rPr>
+      </w:pPr>
+      <w:r>
+        <w:rPr>
+          <w:rFonts w:ascii="TH Niramit AS" w:hAnsi="TH Niramit AS" w:cs="TH Niramit AS"/>
+          <w:sz w:val="32"/>
+          <w:szCs w:val="32"/>
+          <w:lang w:val="en-US"/>
+        </w:rPr>
+        <w:tab/>
+      </w:r>
+      <w:r>
+        <w:rPr>
+          <w:rFonts w:ascii="TH Niramit AS" w:hAnsi="TH Niramit AS" w:cs="TH Niramit AS"/>
+          <w:sz w:val="32"/>
+          <w:szCs w:val="32"/>
+          <w:lang w:val="en-US"/>
+        </w:rPr>
+        <w:tab/>
+        <w:t xml:space="preserve">2.1.34 </w:t>
+      </w:r>
+      <w:r>
+        <w:rPr>
+          <w:rFonts w:ascii="TH Niramit AS" w:hAnsi="TH Niramit AS" w:cs="TH Niramit AS"/>
+          <w:sz w:val="32"/>
+          <w:szCs w:val="32"/>
+          <w:cs/>
+          <w:lang w:val="en-US"/>
+        </w:rPr>
+        <w:t xml:space="preserve">ทฤษฎี </w:t>
+      </w:r>
+      <w:r>
+        <w:rPr>
+          <w:rFonts w:ascii="TH Niramit AS" w:hAnsi="TH Niramit AS" w:cs="TH Niramit AS"/>
+          <w:sz w:val="32"/>
+          <w:szCs w:val="32"/>
+          <w:lang w:val="en-US"/>
+        </w:rPr>
+        <w:t>Sweetalert2</w:t>
+      </w:r>
+    </w:p>
+    <w:p>
+      <w:pPr>
+        <w:pStyle w:val="NoSpacing"/>
+        <w:tabs>
+          <w:tab w:val="left" w:pos="567"/>
+          <w:tab w:val="left" w:pos="1134"/>
+          <w:tab w:val="left" w:pos="2268"/>
+        </w:tabs>
+        <w:jc w:val="thaiDistribute"/>
+        <w:rPr>
+          <w:rFonts w:ascii="TH Niramit AS" w:hAnsi="TH Niramit AS" w:cs="TH Niramit AS"/>
+          <w:sz w:val="32"/>
+          <w:szCs w:val="32"/>
+          <w:lang w:val="en-US"/>
+        </w:rPr>
+      </w:pPr>
+      <w:r>
+        <w:rPr>
+          <w:rFonts w:ascii="TH Niramit AS" w:hAnsi="TH Niramit AS" w:cs="TH Niramit AS"/>
+          <w:sz w:val="32"/>
+          <w:szCs w:val="32"/>
+          <w:lang w:val="en-US"/>
+        </w:rPr>
+        <w:tab/>
+      </w:r>
+      <w:r>
+        <w:rPr>
+          <w:rFonts w:ascii="TH Niramit AS" w:hAnsi="TH Niramit AS" w:cs="TH Niramit AS"/>
+          <w:sz w:val="32"/>
+          <w:szCs w:val="32"/>
+          <w:lang w:val="en-US"/>
+        </w:rPr>
+        <w:tab/>
+        <w:t xml:space="preserve">2.1.35 </w:t>
+      </w:r>
+      <w:r>
+        <w:rPr>
+          <w:rFonts w:ascii="TH Niramit AS" w:hAnsi="TH Niramit AS" w:cs="TH Niramit AS"/>
+          <w:sz w:val="32"/>
+          <w:szCs w:val="32"/>
+          <w:cs/>
+          <w:lang w:val="en-US"/>
+        </w:rPr>
+        <w:t xml:space="preserve">ทฤษฎี </w:t>
+      </w:r>
+      <w:r>
+        <w:rPr>
+          <w:rFonts w:ascii="TH Niramit AS" w:hAnsi="TH Niramit AS" w:cs="TH Niramit AS"/>
+          <w:sz w:val="32"/>
+          <w:szCs w:val="32"/>
+          <w:lang w:val="en-US"/>
+        </w:rPr>
+        <w:t xml:space="preserve">Tailwind </w:t>
+      </w:r>
+      <w:proofErr w:type="spellStart"/>
+      <w:r>
+        <w:rPr>
+          <w:rFonts w:ascii="TH Niramit AS" w:hAnsi="TH Niramit AS" w:cs="TH Niramit AS"/>
+          <w:sz w:val="32"/>
+          <w:szCs w:val="32"/>
+          <w:lang w:val="en-US"/>
+        </w:rPr>
+        <w:t>css</w:t>
+      </w:r>
+      <w:proofErr w:type="spellEnd"/>
+    </w:p>
+    <w:p>
+      <w:pPr>
+        <w:pStyle w:val="NoSpacing"/>
+        <w:tabs>
+          <w:tab w:val="left" w:pos="567"/>
+          <w:tab w:val="left" w:pos="1134"/>
+          <w:tab w:val="left" w:pos="2268"/>
+        </w:tabs>
+        <w:jc w:val="thaiDistribute"/>
+        <w:rPr>
+          <w:rFonts w:ascii="TH Niramit AS" w:hAnsi="TH Niramit AS" w:cs="TH Niramit AS"/>
+          <w:sz w:val="32"/>
+          <w:szCs w:val="32"/>
+          <w:lang w:val="en-US"/>
+        </w:rPr>
+      </w:pPr>
+      <w:r>
+        <w:rPr>
+          <w:rFonts w:ascii="TH Niramit AS" w:hAnsi="TH Niramit AS" w:cs="TH Niramit AS"/>
+          <w:sz w:val="32"/>
+          <w:szCs w:val="32"/>
+          <w:lang w:val="en-US"/>
+        </w:rPr>
+        <w:tab/>
+      </w:r>
+      <w:r>
+        <w:rPr>
+          <w:rFonts w:ascii="TH Niramit AS" w:hAnsi="TH Niramit AS" w:cs="TH Niramit AS"/>
+          <w:sz w:val="32"/>
+          <w:szCs w:val="32"/>
+          <w:lang w:val="en-US"/>
+        </w:rPr>
+        <w:tab/>
+        <w:t xml:space="preserve">2.1.36 </w:t>
+      </w:r>
+      <w:r>
+        <w:rPr>
+          <w:rFonts w:ascii="TH Niramit AS" w:hAnsi="TH Niramit AS" w:cs="TH Niramit AS"/>
+          <w:sz w:val="32"/>
+          <w:szCs w:val="32"/>
+          <w:cs/>
+          <w:lang w:val="en-US"/>
+        </w:rPr>
+        <w:t xml:space="preserve">ทฤษฎี </w:t>
+      </w:r>
+      <w:proofErr w:type="spellStart"/>
+      <w:r>
+        <w:rPr>
+          <w:rFonts w:ascii="TH Niramit AS" w:hAnsi="TH Niramit AS" w:cs="TH Niramit AS"/>
+          <w:sz w:val="32"/>
+          <w:szCs w:val="32"/>
+          <w:lang w:val="en-US"/>
+        </w:rPr>
+        <w:t>Vercel</w:t>
+      </w:r>
+      <w:proofErr w:type="spellEnd"/>
+    </w:p>
+    <w:p>
+      <w:pPr>
+        <w:pStyle w:val="NoSpacing"/>
+        <w:tabs>
+          <w:tab w:val="left" w:pos="567"/>
+          <w:tab w:val="left" w:pos="1134"/>
+          <w:tab w:val="left" w:pos="2268"/>
+        </w:tabs>
+        <w:jc w:val="thaiDistribute"/>
+        <w:rPr>
+          <w:rFonts w:ascii="TH Niramit AS" w:hAnsi="TH Niramit AS" w:cs="TH Niramit AS" w:hint="cs"/>
+          <w:sz w:val="32"/>
+          <w:szCs w:val="32"/>
+          <w:cs/>
+          <w:lang w:val="en-US"/>
+        </w:rPr>
+      </w:pPr>
+      <w:r>
+        <w:rPr>
+          <w:rFonts w:ascii="TH Niramit AS" w:hAnsi="TH Niramit AS" w:cs="TH Niramit AS"/>
+          <w:sz w:val="32"/>
+          <w:szCs w:val="32"/>
+          <w:lang w:val="en-US"/>
+        </w:rPr>
+        <w:tab/>
+      </w:r>
+      <w:r>
+        <w:rPr>
+          <w:rFonts w:ascii="TH Niramit AS" w:hAnsi="TH Niramit AS" w:cs="TH Niramit AS"/>
+          <w:sz w:val="32"/>
+          <w:szCs w:val="32"/>
+          <w:lang w:val="en-US"/>
+        </w:rPr>
+        <w:tab/>
+        <w:t xml:space="preserve">2.1.27 </w:t>
+      </w:r>
+      <w:r>
+        <w:rPr>
+          <w:rFonts w:ascii="TH Niramit AS" w:hAnsi="TH Niramit AS" w:cs="TH Niramit AS"/>
+          <w:sz w:val="32"/>
+          <w:szCs w:val="32"/>
+          <w:cs/>
+          <w:lang w:val="en-US"/>
+        </w:rPr>
+        <w:t xml:space="preserve">ทฤษฎี </w:t>
+      </w:r>
+      <w:r>
+        <w:rPr>
+          <w:rFonts w:ascii="TH Niramit AS" w:hAnsi="TH Niramit AS" w:cs="TH Niramit AS"/>
+          <w:sz w:val="32"/>
+          <w:szCs w:val="32"/>
+          <w:lang w:val="en-US"/>
+        </w:rPr>
+        <w:t>Visual studio code</w:t>
+      </w:r>
     </w:p>
     <w:sectPr>
       <w:pgSz w:w="11900" w:h="16840"/>

</xml_diff>

<commit_message>
:memo: Write K-Means clustering
</commit_message>
<xml_diff>
--- a/report/report.docx
+++ b/report/report.docx
@@ -594,7 +594,7 @@
           <w:cs/>
           <w:lang w:val="en-US"/>
         </w:rPr>
-        <w:t>ศาสตร</w:t>
+        <w:t>ศา</w:t>
       </w:r>
       <w:proofErr w:type="spellEnd"/>
       <w:r>
@@ -607,7 +607,7 @@
           <w:cs/>
           <w:lang w:val="en-US"/>
         </w:rPr>
-        <w:t>บัณฑิต (วิทยาการคอมพิวเตอร์)</w:t>
+        <w:t>สตรบัณฑิต (วิทยาการคอมพิวเตอร์)</w:t>
       </w:r>
     </w:p>
     <w:p>
@@ -922,7 +922,7 @@
           <w:cs/>
           <w:lang w:val="en-US"/>
         </w:rPr>
-        <w:t xml:space="preserve">( </w:t>
+        <w:t>( อาจารย์วรวิ</w:t>
       </w:r>
       <w:proofErr w:type="spellStart"/>
       <w:r>
@@ -933,7 +933,7 @@
           <w:cs/>
           <w:lang w:val="en-US"/>
         </w:rPr>
-        <w:t>อาจารย์วรวิทย์</w:t>
+        <w:t>ทย์</w:t>
       </w:r>
       <w:proofErr w:type="spellEnd"/>
       <w:r>
@@ -1025,7 +1025,7 @@
           <w:cs/>
           <w:lang w:val="en-US"/>
         </w:rPr>
-        <w:t xml:space="preserve">( </w:t>
+        <w:t>( อาจารย์</w:t>
       </w:r>
       <w:proofErr w:type="spellStart"/>
       <w:r>
@@ -1036,7 +1036,7 @@
           <w:cs/>
           <w:lang w:val="en-US"/>
         </w:rPr>
-        <w:t>อาจารย์ศิ</w:t>
+        <w:t>ศิ</w:t>
       </w:r>
       <w:proofErr w:type="spellEnd"/>
       <w:r>
@@ -1047,7 +1047,7 @@
           <w:cs/>
           <w:lang w:val="en-US"/>
         </w:rPr>
-        <w:t xml:space="preserve">ริลักษณ์ </w:t>
+        <w:t>ริลักษณ์ แก้ว</w:t>
       </w:r>
       <w:proofErr w:type="spellStart"/>
       <w:r>
@@ -1058,7 +1058,7 @@
           <w:cs/>
           <w:lang w:val="en-US"/>
         </w:rPr>
-        <w:t>แก้วศิ</w:t>
+        <w:t>ศิ</w:t>
       </w:r>
       <w:proofErr w:type="spellEnd"/>
       <w:r>
@@ -1151,7 +1151,7 @@
           <w:cs/>
           <w:lang w:val="en-US"/>
         </w:rPr>
-        <w:t xml:space="preserve">( </w:t>
+        <w:t>( อาจารย์วรวิ</w:t>
       </w:r>
       <w:proofErr w:type="spellStart"/>
       <w:r>
@@ -1162,7 +1162,7 @@
           <w:cs/>
           <w:lang w:val="en-US"/>
         </w:rPr>
-        <w:t>อาจารย์วรวิทย์</w:t>
+        <w:t>ทย์</w:t>
       </w:r>
       <w:proofErr w:type="spellEnd"/>
       <w:r>
@@ -1599,7 +1599,7 @@
           <w:cs/>
           <w:lang w:val="en-US"/>
         </w:rPr>
-        <w:t>ศาสตร</w:t>
+        <w:t>ศา</w:t>
       </w:r>
       <w:proofErr w:type="spellEnd"/>
       <w:r>
@@ -1612,7 +1612,7 @@
           <w:cs/>
           <w:lang w:val="en-US"/>
         </w:rPr>
-        <w:t>บัณฑิต</w:t>
+        <w:t>สตรบัณฑิต</w:t>
       </w:r>
       <w:r>
         <w:rPr>
@@ -2032,6 +2032,16 @@
         </w:rPr>
         <w:t xml:space="preserve">: </w:t>
       </w:r>
+      <w:r>
+        <w:rPr>
+          <w:rFonts w:ascii="TH Niramit AS" w:hAnsi="TH Niramit AS" w:cs="TH Niramit AS"/>
+          <w:sz w:val="32"/>
+          <w:szCs w:val="32"/>
+          <w:cs/>
+          <w:lang w:val="en-US"/>
+        </w:rPr>
+        <w:t>อาจารย์วรวิ</w:t>
+      </w:r>
       <w:proofErr w:type="spellStart"/>
       <w:r>
         <w:rPr>
@@ -2041,7 +2051,7 @@
           <w:cs/>
           <w:lang w:val="en-US"/>
         </w:rPr>
-        <w:t>อาจารย์วรวิทย์</w:t>
+        <w:t>ทย์</w:t>
       </w:r>
       <w:proofErr w:type="spellEnd"/>
       <w:r>
@@ -2727,7 +2737,7 @@
           <w:cs/>
           <w:lang w:val="en-US"/>
         </w:rPr>
-        <w:t>ขอขอบพระคุณ ผู้ช่วยศาตรา</w:t>
+        <w:t>ขอขอบพระคุณ ผู้ช่วยศาตราจาร</w:t>
       </w:r>
       <w:proofErr w:type="spellStart"/>
       <w:r>
@@ -2738,7 +2748,7 @@
           <w:cs/>
           <w:lang w:val="en-US"/>
         </w:rPr>
-        <w:t>จารย์</w:t>
+        <w:t>ย์</w:t>
       </w:r>
       <w:proofErr w:type="spellEnd"/>
       <w:r>
@@ -2761,6 +2771,16 @@
         </w:rPr>
         <w:t>และ</w:t>
       </w:r>
+      <w:r>
+        <w:rPr>
+          <w:rFonts w:ascii="TH Niramit AS" w:hAnsi="TH Niramit AS" w:cs="TH Niramit AS"/>
+          <w:sz w:val="32"/>
+          <w:szCs w:val="32"/>
+          <w:cs/>
+          <w:lang w:val="en-US"/>
+        </w:rPr>
+        <w:t>อาจารย์วรวิ</w:t>
+      </w:r>
       <w:proofErr w:type="spellStart"/>
       <w:r>
         <w:rPr>
@@ -2770,7 +2790,7 @@
           <w:cs/>
           <w:lang w:val="en-US"/>
         </w:rPr>
-        <w:t>อาจารย์วรวิทย์</w:t>
+        <w:t>ทย์</w:t>
       </w:r>
       <w:proofErr w:type="spellEnd"/>
       <w:r>
@@ -4389,7 +4409,7 @@
           <w:cs/>
           <w:lang w:val="en-US"/>
         </w:rPr>
-        <w:t>ด้วย</w:t>
+        <w:t>ด้วยเหตุน</w:t>
       </w:r>
       <w:proofErr w:type="spellStart"/>
       <w:r>
@@ -4400,7 +4420,7 @@
           <w:cs/>
           <w:lang w:val="en-US"/>
         </w:rPr>
-        <w:t>เหตุนึ้</w:t>
+        <w:t>ึ้</w:t>
       </w:r>
       <w:proofErr w:type="spellEnd"/>
       <w:r>
@@ -4431,29 +4451,7 @@
           <w:cs/>
           <w:lang w:val="en-US"/>
         </w:rPr>
-        <w:t>การพัฒนาเว็บแอป</w:t>
-      </w:r>
-      <w:proofErr w:type="spellStart"/>
-      <w:r>
-        <w:rPr>
-          <w:rFonts w:ascii="TH Niramit AS" w:hAnsi="TH Niramit AS" w:cs="TH Niramit AS"/>
-          <w:sz w:val="32"/>
-          <w:szCs w:val="32"/>
-          <w:cs/>
-          <w:lang w:val="en-US"/>
-        </w:rPr>
-        <w:t>พลิเค</w:t>
-      </w:r>
-      <w:proofErr w:type="spellEnd"/>
-      <w:r>
-        <w:rPr>
-          <w:rFonts w:ascii="TH Niramit AS" w:hAnsi="TH Niramit AS" w:cs="TH Niramit AS"/>
-          <w:sz w:val="32"/>
-          <w:szCs w:val="32"/>
-          <w:cs/>
-          <w:lang w:val="en-US"/>
-        </w:rPr>
-        <w:t>ชันเพื่อแนะนำบริษัทสำหรับหาสถานประกอบการที่ฝึกงานที่เหมาะสมและเป็นสถานประกอบการที่นักศึกษามีความสนใจในรูปแบบธุรกิจของสถานประกอบการนั้น เพื่อช่วยอำนวยความสะดวกแก่นักศึกษามหาวิทยาลัยเทคโนโลยีราชมงคลล้านนา น่าน ในการค้นหาสถานประกอบการสำหรับออกฝึกงาน โดยการใช้วิธีประมวลผลภาษาธรรมชาติเข้ามาช่วยจัดกลุ่มสถานประกอบการและเสนอรายชื่อสถานประกอบการที่เหมาะสมแก่นักศึกษาผ่านทางเว็บแอปพลิเคชัน</w:t>
+        <w:t>การพัฒนาเว็บแอปพลิเคชันเพื่อแนะนำบริษัทสำหรับหาสถานประกอบการที่ฝึกงานที่เหมาะสมและเป็นสถานประกอบการที่นักศึกษามีความสนใจในรูปแบบธุรกิจของสถานประกอบการนั้น เพื่อช่วยอำนวยความสะดวกแก่นักศึกษามหาวิทยาลัยเทคโนโลยีราชมงคลล้านนา น่าน ในการค้นหาสถานประกอบการสำหรับออกฝึกงาน โดยการใช้วิธีประมวลผลภาษาธรรมชาติเข้ามาช่วยจัดกลุ่มสถานประกอบการและเสนอรายชื่อสถานประกอบการที่เหมาะสมแก่นักศึกษาผ่านทางเว็บแอปพลิเคชัน</w:t>
       </w:r>
     </w:p>
     <w:p>
@@ -11596,7 +11594,7 @@
           <w:tab w:val="left" w:pos="1134"/>
           <w:tab w:val="left" w:pos="2268"/>
         </w:tabs>
-        <w:jc w:val="thaiDistribute"/>
+        <w:jc w:val="center"/>
         <w:rPr>
           <w:rFonts w:ascii="TH Niramit AS" w:hAnsi="TH Niramit AS" w:cs="TH Niramit AS"/>
           <w:sz w:val="32"/>
@@ -11613,8 +11611,8 @@
           <w:lang w:val="en-US"/>
         </w:rPr>
         <w:drawing>
-          <wp:inline distT="0" distB="0" distL="0" distR="0" wp14:anchorId="33CF143D" wp14:editId="042D718E">
-            <wp:extent cx="5270500" cy="2254885"/>
+          <wp:inline distT="0" distB="0" distL="0" distR="0" wp14:anchorId="33CF143D" wp14:editId="510A1760">
+            <wp:extent cx="4320000" cy="1848231"/>
             <wp:effectExtent l="0" t="0" r="0" b="0"/>
             <wp:docPr id="2" name="Picture 2"/>
             <wp:cNvGraphicFramePr>
@@ -11642,7 +11640,7 @@
                   <pic:spPr>
                     <a:xfrm>
                       <a:off x="0" y="0"/>
-                      <a:ext cx="5270500" cy="2254885"/>
+                      <a:ext cx="4320000" cy="1848231"/>
                     </a:xfrm>
                     <a:prstGeom prst="rect">
                       <a:avLst/>
@@ -11861,29 +11859,7 @@
           <w:cs/>
           <w:lang w:val="en-US"/>
         </w:rPr>
-        <w:t xml:space="preserve"> ได้ผลลัพธ์</w:t>
-      </w:r>
-      <w:proofErr w:type="spellStart"/>
-      <w:r>
-        <w:rPr>
-          <w:rFonts w:ascii="TH Niramit AS" w:hAnsi="TH Niramit AS" w:cs="TH Niramit AS" w:hint="cs"/>
-          <w:sz w:val="32"/>
-          <w:szCs w:val="32"/>
-          <w:cs/>
-          <w:lang w:val="en-US"/>
-        </w:rPr>
-        <w:t>ออกมา</w:t>
-      </w:r>
-      <w:proofErr w:type="spellEnd"/>
-      <w:r>
-        <w:rPr>
-          <w:rFonts w:ascii="TH Niramit AS" w:hAnsi="TH Niramit AS" w:cs="TH Niramit AS" w:hint="cs"/>
-          <w:sz w:val="32"/>
-          <w:szCs w:val="32"/>
-          <w:cs/>
-          <w:lang w:val="en-US"/>
-        </w:rPr>
-        <w:t>เป็น นอน</w:t>
+        <w:t xml:space="preserve"> ได้ผลลัพธ์ออกมาเป็น นอน</w:t>
       </w:r>
       <w:r>
         <w:rPr>
@@ -11984,14 +11960,6 @@
           <w:lang w:val="en-US"/>
         </w:rPr>
         <w:tab/>
-      </w:r>
-      <w:r>
-        <w:rPr>
-          <w:rFonts w:ascii="TH Niramit AS" w:hAnsi="TH Niramit AS" w:cs="TH Niramit AS"/>
-          <w:sz w:val="32"/>
-          <w:szCs w:val="32"/>
-          <w:lang w:val="en-US"/>
-        </w:rPr>
         <w:t xml:space="preserve">2.1.3 </w:t>
       </w:r>
       <w:r>
@@ -12024,7 +11992,7 @@
         </w:tabs>
         <w:jc w:val="thaiDistribute"/>
         <w:rPr>
-          <w:rFonts w:ascii="TH Niramit AS" w:hAnsi="TH Niramit AS" w:cs="TH Niramit AS" w:hint="cs"/>
+          <w:rFonts w:ascii="TH Niramit AS" w:hAnsi="TH Niramit AS" w:cs="TH Niramit AS"/>
           <w:sz w:val="32"/>
           <w:szCs w:val="32"/>
           <w:lang w:val="en-US"/>
@@ -12180,16 +12148,7 @@
           <w:szCs w:val="32"/>
           <w:lang w:val="en-US"/>
         </w:rPr>
-        <w:t>Term Frequency (TF)</w:t>
-      </w:r>
-      <w:r>
-        <w:rPr>
-          <w:rFonts w:ascii="TH Niramit AS" w:hAnsi="TH Niramit AS" w:cs="TH Niramit AS"/>
-          <w:sz w:val="32"/>
-          <w:szCs w:val="32"/>
-          <w:lang w:val="en-US"/>
-        </w:rPr>
-        <w:t xml:space="preserve"> </w:t>
+        <w:t xml:space="preserve">Term Frequency (TF) </w:t>
       </w:r>
       <w:r>
         <w:rPr>
@@ -12242,7 +12201,7 @@
         </w:tabs>
         <w:jc w:val="thaiDistribute"/>
         <w:rPr>
-          <w:rFonts w:ascii="TH Niramit AS" w:hAnsi="TH Niramit AS" w:cs="TH Niramit AS" w:hint="cs"/>
+          <w:rFonts w:ascii="TH Niramit AS" w:hAnsi="TH Niramit AS" w:cs="TH Niramit AS"/>
           <w:sz w:val="32"/>
           <w:szCs w:val="32"/>
           <w:lang w:val="en-US"/>
@@ -12260,8 +12219,8 @@
         <w:jc w:val="center"/>
         <w:rPr>
           <w:rFonts w:ascii="TH Niramit AS" w:eastAsiaTheme="minorEastAsia" w:hAnsi="TH Niramit AS" w:cs="TH Niramit AS"/>
-          <w:sz w:val="32"/>
-          <w:szCs w:val="32"/>
+          <w:sz w:val="28"/>
+          <w:szCs w:val="28"/>
           <w:lang w:val="en-US"/>
         </w:rPr>
       </w:pPr>
@@ -12270,8 +12229,8 @@
           <m:r>
             <w:rPr>
               <w:rFonts w:ascii="Cambria Math" w:hAnsi="Cambria Math" w:cs="TH Niramit AS"/>
-              <w:sz w:val="36"/>
-              <w:szCs w:val="36"/>
+              <w:sz w:val="32"/>
+              <w:szCs w:val="32"/>
               <w:lang w:val="en-US"/>
             </w:rPr>
             <m:t>TF</m:t>
@@ -12282,8 +12241,8 @@
                 <w:rPr>
                   <w:rFonts w:ascii="Cambria Math" w:hAnsi="Cambria Math" w:cs="TH Niramit AS"/>
                   <w:i/>
-                  <w:sz w:val="32"/>
-                  <w:szCs w:val="32"/>
+                  <w:sz w:val="28"/>
+                  <w:szCs w:val="28"/>
                   <w:lang w:val="en-US"/>
                 </w:rPr>
               </m:ctrlPr>
@@ -12292,8 +12251,8 @@
               <m:r>
                 <w:rPr>
                   <w:rFonts w:ascii="Cambria Math" w:hAnsi="Cambria Math" w:cs="TH Niramit AS" w:hint="cs"/>
-                  <w:sz w:val="32"/>
-                  <w:szCs w:val="32"/>
+                  <w:sz w:val="28"/>
+                  <w:szCs w:val="28"/>
                   <w:cs/>
                   <w:lang w:val="en-US"/>
                 </w:rPr>
@@ -12304,8 +12263,8 @@
           <m:r>
             <w:rPr>
               <w:rFonts w:ascii="Cambria Math" w:hAnsi="Cambria Math" w:cs="TH Niramit AS"/>
-              <w:sz w:val="32"/>
-              <w:szCs w:val="32"/>
+              <w:sz w:val="28"/>
+              <w:szCs w:val="28"/>
               <w:lang w:val="en-US"/>
             </w:rPr>
             <m:t>=</m:t>
@@ -12316,8 +12275,8 @@
                 <w:rPr>
                   <w:rFonts w:ascii="Cambria Math" w:hAnsi="Cambria Math" w:cs="TH Niramit AS"/>
                   <w:i/>
-                  <w:sz w:val="32"/>
-                  <w:szCs w:val="32"/>
+                  <w:sz w:val="28"/>
+                  <w:szCs w:val="28"/>
                   <w:lang w:val="en-US"/>
                 </w:rPr>
               </m:ctrlPr>
@@ -12326,40 +12285,20 @@
               <m:r>
                 <w:rPr>
                   <w:rFonts w:ascii="Cambria Math" w:hAnsi="Cambria Math" w:cs="TH Niramit AS" w:hint="cs"/>
-                  <w:sz w:val="32"/>
-                  <w:szCs w:val="32"/>
+                  <w:sz w:val="28"/>
+                  <w:szCs w:val="28"/>
                   <w:cs/>
                   <w:lang w:val="en-US"/>
                 </w:rPr>
-                <m:t>จำนวนของคำ</m:t>
-              </m:r>
-              <m:r>
-                <w:rPr>
-                  <w:rFonts w:ascii="Cambria Math" w:hAnsi="Cambria Math" w:cs="TH Niramit AS" w:hint="cs"/>
-                  <w:sz w:val="32"/>
-                  <w:szCs w:val="32"/>
-                  <w:cs/>
-                  <w:lang w:val="en-US"/>
-                </w:rPr>
-                <m:t>นั้น</m:t>
-              </m:r>
-              <m:r>
-                <w:rPr>
-                  <w:rFonts w:ascii="Cambria Math" w:hAnsi="Cambria Math" w:cs="TH Niramit AS" w:hint="cs"/>
-                  <w:sz w:val="32"/>
-                  <w:szCs w:val="32"/>
-                  <w:cs/>
-                  <w:lang w:val="en-US"/>
-                </w:rPr>
-                <m:t>ที่มีในเอกสาร</m:t>
+                <m:t>จำนวนของคำนั้นที่มีในเอกสาร</m:t>
               </m:r>
             </m:num>
             <m:den>
               <m:r>
                 <w:rPr>
                   <w:rFonts w:ascii="Cambria Math" w:hAnsi="Cambria Math" w:cs="TH Niramit AS" w:hint="cs"/>
-                  <w:sz w:val="32"/>
-                  <w:szCs w:val="32"/>
+                  <w:sz w:val="28"/>
+                  <w:szCs w:val="28"/>
                   <w:cs/>
                   <w:lang w:val="en-US"/>
                 </w:rPr>
@@ -12396,7 +12335,7 @@
           <w:tab w:val="left" w:pos="2268"/>
         </w:tabs>
         <w:rPr>
-          <w:rFonts w:ascii="TH Niramit AS" w:eastAsiaTheme="minorEastAsia" w:hAnsi="TH Niramit AS" w:cs="TH Niramit AS" w:hint="cs"/>
+          <w:rFonts w:ascii="TH Niramit AS" w:eastAsiaTheme="minorEastAsia" w:hAnsi="TH Niramit AS" w:cs="TH Niramit AS"/>
           <w:sz w:val="32"/>
           <w:szCs w:val="32"/>
           <w:lang w:val="en-US"/>
@@ -12495,7 +12434,7 @@
               </w:tabs>
               <w:jc w:val="center"/>
               <w:rPr>
-                <w:rFonts w:ascii="TH Niramit AS" w:hAnsi="TH Niramit AS" w:cs="TH Niramit AS" w:hint="cs"/>
+                <w:rFonts w:ascii="TH Niramit AS" w:hAnsi="TH Niramit AS" w:cs="TH Niramit AS"/>
                 <w:sz w:val="32"/>
                 <w:szCs w:val="32"/>
                 <w:cs/>
@@ -12591,7 +12530,7 @@
               </w:tabs>
               <w:jc w:val="center"/>
               <w:rPr>
-                <w:rFonts w:ascii="TH Niramit AS" w:hAnsi="TH Niramit AS" w:cs="TH Niramit AS" w:hint="cs"/>
+                <w:rFonts w:ascii="TH Niramit AS" w:hAnsi="TH Niramit AS" w:cs="TH Niramit AS"/>
                 <w:sz w:val="32"/>
                 <w:szCs w:val="32"/>
                 <w:cs/>
@@ -13076,6 +13015,7 @@
                 <w:rFonts w:ascii="TH Niramit AS" w:hAnsi="TH Niramit AS" w:cs="TH Niramit AS"/>
                 <w:sz w:val="32"/>
                 <w:szCs w:val="32"/>
+                <w:cs/>
                 <w:lang w:val="en-US"/>
               </w:rPr>
             </w:pPr>
@@ -13087,7 +13027,6 @@
                 <w:cs/>
                 <w:lang w:val="en-US"/>
               </w:rPr>
-              <w:lastRenderedPageBreak/>
               <w:t>ขาย</w:t>
             </w:r>
           </w:p>
@@ -13204,10 +13143,103 @@
           </w:p>
         </w:tc>
       </w:tr>
+    </w:tbl>
+    <w:p>
+      <w:pPr>
+        <w:pStyle w:val="NoSpacing"/>
+        <w:tabs>
+          <w:tab w:val="left" w:pos="567"/>
+          <w:tab w:val="left" w:pos="1134"/>
+          <w:tab w:val="left" w:pos="2268"/>
+        </w:tabs>
+        <w:rPr>
+          <w:rFonts w:ascii="TH Niramit AS" w:hAnsi="TH Niramit AS" w:cs="TH Niramit AS"/>
+          <w:b/>
+          <w:bCs/>
+          <w:sz w:val="32"/>
+          <w:szCs w:val="32"/>
+          <w:lang w:val="en-US"/>
+        </w:rPr>
+      </w:pPr>
+    </w:p>
+    <w:p>
+      <w:pPr>
+        <w:pStyle w:val="NoSpacing"/>
+        <w:tabs>
+          <w:tab w:val="left" w:pos="567"/>
+          <w:tab w:val="left" w:pos="1134"/>
+          <w:tab w:val="left" w:pos="2268"/>
+        </w:tabs>
+        <w:rPr>
+          <w:rFonts w:ascii="TH Niramit AS" w:hAnsi="TH Niramit AS" w:cs="TH Niramit AS"/>
+          <w:b/>
+          <w:bCs/>
+          <w:sz w:val="32"/>
+          <w:szCs w:val="32"/>
+          <w:lang w:val="en-US"/>
+        </w:rPr>
+      </w:pPr>
+      <w:r>
+        <w:rPr>
+          <w:rFonts w:ascii="TH Niramit AS" w:hAnsi="TH Niramit AS" w:cs="TH Niramit AS" w:hint="cs"/>
+          <w:b/>
+          <w:bCs/>
+          <w:sz w:val="32"/>
+          <w:szCs w:val="32"/>
+          <w:cs/>
+          <w:lang w:val="en-US"/>
+        </w:rPr>
+        <w:lastRenderedPageBreak/>
+        <w:t xml:space="preserve">ตารางที่ </w:t>
+      </w:r>
+      <w:r>
+        <w:rPr>
+          <w:rFonts w:ascii="TH Niramit AS" w:hAnsi="TH Niramit AS" w:cs="TH Niramit AS"/>
+          <w:b/>
+          <w:bCs/>
+          <w:sz w:val="32"/>
+          <w:szCs w:val="32"/>
+          <w:lang w:val="en-US"/>
+        </w:rPr>
+        <w:t>1 (</w:t>
+      </w:r>
+      <w:r>
+        <w:rPr>
+          <w:rFonts w:ascii="TH Niramit AS" w:hAnsi="TH Niramit AS" w:cs="TH Niramit AS" w:hint="cs"/>
+          <w:b/>
+          <w:bCs/>
+          <w:sz w:val="32"/>
+          <w:szCs w:val="32"/>
+          <w:cs/>
+          <w:lang w:val="en-US"/>
+        </w:rPr>
+        <w:t>ต่อ</w:t>
+      </w:r>
+      <w:r>
+        <w:rPr>
+          <w:rFonts w:ascii="TH Niramit AS" w:hAnsi="TH Niramit AS" w:cs="TH Niramit AS"/>
+          <w:b/>
+          <w:bCs/>
+          <w:sz w:val="32"/>
+          <w:szCs w:val="32"/>
+          <w:lang w:val="en-US"/>
+        </w:rPr>
+        <w:t>)</w:t>
+      </w:r>
+    </w:p>
+    <w:tbl>
+      <w:tblPr>
+        <w:tblStyle w:val="TableGrid"/>
+        <w:tblW w:w="0" w:type="auto"/>
+        <w:tblLook w:val="04A0" w:firstRow="1" w:lastRow="0" w:firstColumn="1" w:lastColumn="0" w:noHBand="0" w:noVBand="1"/>
+      </w:tblPr>
+      <w:tblGrid>
+        <w:gridCol w:w="2072"/>
+        <w:gridCol w:w="2072"/>
+        <w:gridCol w:w="2073"/>
+        <w:gridCol w:w="2073"/>
+      </w:tblGrid>
       <w:tr>
-        <w:trPr>
-          <w:jc w:val="center"/>
-        </w:trPr>
         <w:tc>
           <w:tcPr>
             <w:tcW w:w="2072" w:type="dxa"/>
@@ -13222,10 +13254,9 @@
               </w:tabs>
               <w:jc w:val="center"/>
               <w:rPr>
-                <w:rFonts w:ascii="TH Niramit AS" w:hAnsi="TH Niramit AS" w:cs="TH Niramit AS" w:hint="cs"/>
+                <w:rFonts w:ascii="TH Niramit AS" w:hAnsi="TH Niramit AS" w:cs="TH Niramit AS"/>
                 <w:sz w:val="32"/>
                 <w:szCs w:val="32"/>
-                <w:cs/>
                 <w:lang w:val="en-US"/>
               </w:rPr>
             </w:pPr>
@@ -13354,9 +13385,6 @@
         </w:tc>
       </w:tr>
       <w:tr>
-        <w:trPr>
-          <w:jc w:val="center"/>
-        </w:trPr>
         <w:tc>
           <w:tcPr>
             <w:tcW w:w="2072" w:type="dxa"/>
@@ -13371,10 +13399,9 @@
               </w:tabs>
               <w:jc w:val="center"/>
               <w:rPr>
-                <w:rFonts w:ascii="TH Niramit AS" w:hAnsi="TH Niramit AS" w:cs="TH Niramit AS" w:hint="cs"/>
+                <w:rFonts w:ascii="TH Niramit AS" w:hAnsi="TH Niramit AS" w:cs="TH Niramit AS"/>
                 <w:sz w:val="32"/>
                 <w:szCs w:val="32"/>
-                <w:cs/>
                 <w:lang w:val="en-US"/>
               </w:rPr>
             </w:pPr>
@@ -13503,9 +13530,6 @@
         </w:tc>
       </w:tr>
       <w:tr>
-        <w:trPr>
-          <w:jc w:val="center"/>
-        </w:trPr>
         <w:tc>
           <w:tcPr>
             <w:tcW w:w="2072" w:type="dxa"/>
@@ -13520,10 +13544,9 @@
               </w:tabs>
               <w:jc w:val="center"/>
               <w:rPr>
-                <w:rFonts w:ascii="TH Niramit AS" w:hAnsi="TH Niramit AS" w:cs="TH Niramit AS" w:hint="cs"/>
+                <w:rFonts w:ascii="TH Niramit AS" w:hAnsi="TH Niramit AS" w:cs="TH Niramit AS"/>
                 <w:sz w:val="32"/>
                 <w:szCs w:val="32"/>
-                <w:cs/>
                 <w:lang w:val="en-US"/>
               </w:rPr>
             </w:pPr>
@@ -13597,16 +13620,7 @@
                 <w:szCs w:val="32"/>
                 <w:lang w:val="en-US"/>
               </w:rPr>
-              <w:t>3</w:t>
-            </w:r>
-            <w:r>
-              <w:rPr>
-                <w:rFonts w:ascii="TH Niramit AS" w:hAnsi="TH Niramit AS" w:cs="TH Niramit AS"/>
-                <w:sz w:val="32"/>
-                <w:szCs w:val="32"/>
-                <w:lang w:val="en-US"/>
-              </w:rPr>
-              <w:t xml:space="preserve"> </w:t>
+              <w:t xml:space="preserve">3 </w:t>
             </w:r>
             <w:r>
               <w:rPr>
@@ -13710,16 +13724,7 @@
           <w:szCs w:val="32"/>
           <w:lang w:val="en-US"/>
         </w:rPr>
-        <w:t>Term Frequency</w:t>
-      </w:r>
-      <w:r>
-        <w:rPr>
-          <w:rFonts w:ascii="TH Niramit AS" w:hAnsi="TH Niramit AS" w:cs="TH Niramit AS"/>
-          <w:sz w:val="32"/>
-          <w:szCs w:val="32"/>
-          <w:lang w:val="en-US"/>
-        </w:rPr>
-        <w:t xml:space="preserve"> </w:t>
+        <w:t xml:space="preserve">Term Frequency </w:t>
       </w:r>
       <w:r>
         <w:rPr>
@@ -13855,8 +13860,8 @@
         <w:jc w:val="center"/>
         <w:rPr>
           <w:rFonts w:ascii="TH Niramit AS" w:eastAsiaTheme="minorEastAsia" w:hAnsi="TH Niramit AS" w:cs="TH Niramit AS"/>
-          <w:sz w:val="32"/>
-          <w:szCs w:val="32"/>
+          <w:sz w:val="28"/>
+          <w:szCs w:val="28"/>
           <w:lang w:val="en-US"/>
         </w:rPr>
       </w:pPr>
@@ -13865,8 +13870,8 @@
           <m:r>
             <w:rPr>
               <w:rFonts w:ascii="Cambria Math" w:hAnsi="Cambria Math" w:cs="TH Niramit AS"/>
-              <w:sz w:val="36"/>
-              <w:szCs w:val="36"/>
+              <w:sz w:val="32"/>
+              <w:szCs w:val="32"/>
               <w:lang w:val="en-US"/>
             </w:rPr>
             <m:t>IDF</m:t>
@@ -13877,8 +13882,8 @@
                 <w:rPr>
                   <w:rFonts w:ascii="Cambria Math" w:hAnsi="Cambria Math" w:cs="TH Niramit AS"/>
                   <w:i/>
-                  <w:sz w:val="32"/>
-                  <w:szCs w:val="32"/>
+                  <w:sz w:val="28"/>
+                  <w:szCs w:val="28"/>
                   <w:lang w:val="en-US"/>
                 </w:rPr>
               </m:ctrlPr>
@@ -13887,30 +13892,20 @@
               <m:r>
                 <w:rPr>
                   <w:rFonts w:ascii="Cambria Math" w:hAnsi="Cambria Math" w:cs="TH Niramit AS" w:hint="cs"/>
-                  <w:sz w:val="32"/>
-                  <w:szCs w:val="32"/>
+                  <w:sz w:val="28"/>
+                  <w:szCs w:val="28"/>
                   <w:cs/>
                   <w:lang w:val="en-US"/>
                 </w:rPr>
-                <m:t>ของคำ</m:t>
-              </m:r>
-              <m:r>
-                <w:rPr>
-                  <w:rFonts w:ascii="Cambria Math" w:hAnsi="Cambria Math" w:cs="TH Niramit AS" w:hint="cs"/>
-                  <w:sz w:val="32"/>
-                  <w:szCs w:val="32"/>
-                  <w:cs/>
-                  <w:lang w:val="en-US"/>
-                </w:rPr>
-                <m:t>คำหนึ่ง</m:t>
+                <m:t>ของคำคำหนึ่ง</m:t>
               </m:r>
             </m:e>
           </m:d>
           <m:r>
             <w:rPr>
               <w:rFonts w:ascii="Cambria Math" w:hAnsi="Cambria Math" w:cs="TH Niramit AS"/>
-              <w:sz w:val="32"/>
-              <w:szCs w:val="32"/>
+              <w:sz w:val="28"/>
+              <w:szCs w:val="28"/>
               <w:lang w:val="en-US"/>
             </w:rPr>
             <m:t>=</m:t>
@@ -13921,8 +13916,8 @@
             </m:rPr>
             <w:rPr>
               <w:rFonts w:ascii="Cambria Math" w:hAnsi="Cambria Math" w:cs="TH Niramit AS"/>
-              <w:sz w:val="32"/>
-              <w:szCs w:val="32"/>
+              <w:sz w:val="28"/>
+              <w:szCs w:val="28"/>
               <w:lang w:val="en-US"/>
             </w:rPr>
             <m:t>log</m:t>
@@ -13932,8 +13927,8 @@
               <m:ctrlPr>
                 <w:rPr>
                   <w:rFonts w:ascii="Cambria Math" w:hAnsi="Cambria Math" w:cs="TH Niramit AS"/>
-                  <w:sz w:val="32"/>
-                  <w:szCs w:val="32"/>
+                  <w:sz w:val="28"/>
+                  <w:szCs w:val="28"/>
                   <w:lang w:val="en-US"/>
                 </w:rPr>
               </m:ctrlPr>
@@ -13945,8 +13940,8 @@
                     <w:rPr>
                       <w:rFonts w:ascii="Cambria Math" w:hAnsi="Cambria Math" w:cs="TH Niramit AS"/>
                       <w:i/>
-                      <w:sz w:val="32"/>
-                      <w:szCs w:val="32"/>
+                      <w:sz w:val="28"/>
+                      <w:szCs w:val="28"/>
                       <w:lang w:val="en-US"/>
                     </w:rPr>
                   </m:ctrlPr>
@@ -13955,8 +13950,8 @@
                   <m:r>
                     <w:rPr>
                       <w:rFonts w:ascii="Cambria Math" w:hAnsi="Cambria Math" w:cs="TH Niramit AS" w:hint="cs"/>
-                      <w:sz w:val="32"/>
-                      <w:szCs w:val="32"/>
+                      <w:sz w:val="28"/>
+                      <w:szCs w:val="28"/>
                       <w:cs/>
                       <w:lang w:val="en-US"/>
                     </w:rPr>
@@ -13967,22 +13962,12 @@
                   <m:r>
                     <w:rPr>
                       <w:rFonts w:ascii="Cambria Math" w:hAnsi="Cambria Math" w:cs="TH Niramit AS" w:hint="cs"/>
-                      <w:sz w:val="32"/>
-                      <w:szCs w:val="32"/>
+                      <w:sz w:val="28"/>
+                      <w:szCs w:val="28"/>
                       <w:cs/>
                       <w:lang w:val="en-US"/>
                     </w:rPr>
-                    <m:t>จำนวนเอกสารที่มีคำ</m:t>
-                  </m:r>
-                  <m:r>
-                    <w:rPr>
-                      <w:rFonts w:ascii="Cambria Math" w:hAnsi="Cambria Math" w:cs="TH Niramit AS" w:hint="cs"/>
-                      <w:sz w:val="32"/>
-                      <w:szCs w:val="32"/>
-                      <w:cs/>
-                      <w:lang w:val="en-US"/>
-                    </w:rPr>
-                    <m:t>คำนั้นปรากฏ</m:t>
+                    <m:t>จำนวนเอกสารที่มีคำคำนั้นปรากฏ</m:t>
                   </m:r>
                 </m:den>
               </m:f>
@@ -14017,7 +14002,7 @@
           <w:tab w:val="left" w:pos="2268"/>
         </w:tabs>
         <w:rPr>
-          <w:rFonts w:ascii="TH Niramit AS" w:eastAsiaTheme="minorEastAsia" w:hAnsi="TH Niramit AS" w:cs="TH Niramit AS" w:hint="cs"/>
+          <w:rFonts w:ascii="TH Niramit AS" w:eastAsiaTheme="minorEastAsia" w:hAnsi="TH Niramit AS" w:cs="TH Niramit AS"/>
           <w:sz w:val="32"/>
           <w:szCs w:val="32"/>
           <w:lang w:val="en-US"/>
@@ -14117,7 +14102,7 @@
               </w:tabs>
               <w:jc w:val="center"/>
               <w:rPr>
-                <w:rFonts w:ascii="TH Niramit AS" w:eastAsiaTheme="minorEastAsia" w:hAnsi="TH Niramit AS" w:cs="TH Niramit AS" w:hint="cs"/>
+                <w:rFonts w:ascii="TH Niramit AS" w:eastAsiaTheme="minorEastAsia" w:hAnsi="TH Niramit AS" w:cs="TH Niramit AS"/>
                 <w:sz w:val="32"/>
                 <w:szCs w:val="32"/>
                 <w:lang w:val="en-US"/>
@@ -14150,7 +14135,7 @@
               </w:tabs>
               <w:jc w:val="center"/>
               <w:rPr>
-                <w:rFonts w:ascii="TH Niramit AS" w:eastAsiaTheme="minorEastAsia" w:hAnsi="TH Niramit AS" w:cs="TH Niramit AS" w:hint="cs"/>
+                <w:rFonts w:ascii="TH Niramit AS" w:eastAsiaTheme="minorEastAsia" w:hAnsi="TH Niramit AS" w:cs="TH Niramit AS"/>
                 <w:sz w:val="32"/>
                 <w:szCs w:val="32"/>
                 <w:lang w:val="en-US"/>
@@ -14183,7 +14168,7 @@
               </w:tabs>
               <w:jc w:val="center"/>
               <w:rPr>
-                <w:rFonts w:ascii="TH Niramit AS" w:eastAsiaTheme="minorEastAsia" w:hAnsi="TH Niramit AS" w:cs="TH Niramit AS" w:hint="cs"/>
+                <w:rFonts w:ascii="TH Niramit AS" w:eastAsiaTheme="minorEastAsia" w:hAnsi="TH Niramit AS" w:cs="TH Niramit AS"/>
                 <w:sz w:val="32"/>
                 <w:szCs w:val="32"/>
                 <w:lang w:val="en-US"/>
@@ -14215,7 +14200,7 @@
               </w:tabs>
               <w:jc w:val="center"/>
               <w:rPr>
-                <w:rFonts w:ascii="TH Niramit AS" w:eastAsiaTheme="minorEastAsia" w:hAnsi="TH Niramit AS" w:cs="TH Niramit AS" w:hint="cs"/>
+                <w:rFonts w:ascii="TH Niramit AS" w:eastAsiaTheme="minorEastAsia" w:hAnsi="TH Niramit AS" w:cs="TH Niramit AS"/>
                 <w:sz w:val="32"/>
                 <w:szCs w:val="32"/>
                 <w:lang w:val="en-US"/>
@@ -14252,7 +14237,7 @@
               </w:tabs>
               <w:jc w:val="center"/>
               <w:rPr>
-                <w:rFonts w:ascii="TH Niramit AS" w:eastAsiaTheme="minorEastAsia" w:hAnsi="TH Niramit AS" w:cs="TH Niramit AS" w:hint="cs"/>
+                <w:rFonts w:ascii="TH Niramit AS" w:eastAsiaTheme="minorEastAsia" w:hAnsi="TH Niramit AS" w:cs="TH Niramit AS"/>
                 <w:sz w:val="32"/>
                 <w:szCs w:val="32"/>
                 <w:lang w:val="en-US"/>
@@ -14284,7 +14269,7 @@
               </w:tabs>
               <w:jc w:val="center"/>
               <w:rPr>
-                <w:rFonts w:ascii="TH Niramit AS" w:eastAsiaTheme="minorEastAsia" w:hAnsi="TH Niramit AS" w:cs="TH Niramit AS" w:hint="cs"/>
+                <w:rFonts w:ascii="TH Niramit AS" w:eastAsiaTheme="minorEastAsia" w:hAnsi="TH Niramit AS" w:cs="TH Niramit AS"/>
                 <w:sz w:val="32"/>
                 <w:szCs w:val="32"/>
                 <w:lang w:val="en-US"/>
@@ -14315,7 +14300,7 @@
               </w:tabs>
               <w:jc w:val="center"/>
               <w:rPr>
-                <w:rFonts w:ascii="TH Niramit AS" w:eastAsiaTheme="minorEastAsia" w:hAnsi="TH Niramit AS" w:cs="TH Niramit AS" w:hint="cs"/>
+                <w:rFonts w:ascii="TH Niramit AS" w:eastAsiaTheme="minorEastAsia" w:hAnsi="TH Niramit AS" w:cs="TH Niramit AS"/>
                 <w:sz w:val="28"/>
                 <w:szCs w:val="28"/>
                 <w:lang w:val="en-US"/>
@@ -14398,7 +14383,7 @@
               </w:tabs>
               <w:jc w:val="center"/>
               <w:rPr>
-                <w:rFonts w:ascii="TH Niramit AS" w:eastAsiaTheme="minorEastAsia" w:hAnsi="TH Niramit AS" w:cs="TH Niramit AS" w:hint="cs"/>
+                <w:rFonts w:ascii="TH Niramit AS" w:eastAsiaTheme="minorEastAsia" w:hAnsi="TH Niramit AS" w:cs="TH Niramit AS"/>
                 <w:sz w:val="32"/>
                 <w:szCs w:val="32"/>
                 <w:lang w:val="en-US"/>
@@ -14411,16 +14396,7 @@
                 <w:szCs w:val="32"/>
                 <w:lang w:val="en-US"/>
               </w:rPr>
-              <w:t>0.</w:t>
-            </w:r>
-            <w:r>
-              <w:rPr>
-                <w:rFonts w:ascii="TH Niramit AS" w:hAnsi="TH Niramit AS" w:cs="TH Niramit AS"/>
-                <w:sz w:val="32"/>
-                <w:szCs w:val="32"/>
-                <w:lang w:val="en-US"/>
-              </w:rPr>
-              <w:t>31</w:t>
+              <w:t>0.31</w:t>
             </w:r>
           </w:p>
         </w:tc>
@@ -14443,7 +14419,7 @@
               </w:tabs>
               <w:jc w:val="center"/>
               <w:rPr>
-                <w:rFonts w:ascii="TH Niramit AS" w:eastAsiaTheme="minorEastAsia" w:hAnsi="TH Niramit AS" w:cs="TH Niramit AS" w:hint="cs"/>
+                <w:rFonts w:ascii="TH Niramit AS" w:eastAsiaTheme="minorEastAsia" w:hAnsi="TH Niramit AS" w:cs="TH Niramit AS"/>
                 <w:sz w:val="32"/>
                 <w:szCs w:val="32"/>
                 <w:lang w:val="en-US"/>
@@ -14475,7 +14451,7 @@
               </w:tabs>
               <w:jc w:val="center"/>
               <w:rPr>
-                <w:rFonts w:ascii="TH Niramit AS" w:eastAsiaTheme="minorEastAsia" w:hAnsi="TH Niramit AS" w:cs="TH Niramit AS" w:hint="cs"/>
+                <w:rFonts w:ascii="TH Niramit AS" w:eastAsiaTheme="minorEastAsia" w:hAnsi="TH Niramit AS" w:cs="TH Niramit AS"/>
                 <w:sz w:val="32"/>
                 <w:szCs w:val="32"/>
                 <w:lang w:val="en-US"/>
@@ -14506,7 +14482,7 @@
               </w:tabs>
               <w:jc w:val="center"/>
               <w:rPr>
-                <w:rFonts w:ascii="TH Niramit AS" w:eastAsiaTheme="minorEastAsia" w:hAnsi="TH Niramit AS" w:cs="TH Niramit AS" w:hint="cs"/>
+                <w:rFonts w:ascii="TH Niramit AS" w:eastAsiaTheme="minorEastAsia" w:hAnsi="TH Niramit AS" w:cs="TH Niramit AS"/>
                 <w:sz w:val="28"/>
                 <w:szCs w:val="28"/>
                 <w:lang w:val="en-US"/>
@@ -14589,7 +14565,7 @@
               </w:tabs>
               <w:jc w:val="center"/>
               <w:rPr>
-                <w:rFonts w:ascii="TH Niramit AS" w:eastAsiaTheme="minorEastAsia" w:hAnsi="TH Niramit AS" w:cs="TH Niramit AS" w:hint="cs"/>
+                <w:rFonts w:ascii="TH Niramit AS" w:eastAsiaTheme="minorEastAsia" w:hAnsi="TH Niramit AS" w:cs="TH Niramit AS"/>
                 <w:sz w:val="32"/>
                 <w:szCs w:val="32"/>
                 <w:lang w:val="en-US"/>
@@ -14602,16 +14578,7 @@
                 <w:szCs w:val="32"/>
                 <w:lang w:val="en-US"/>
               </w:rPr>
-              <w:t>0.</w:t>
-            </w:r>
-            <w:r>
-              <w:rPr>
-                <w:rFonts w:ascii="TH Niramit AS" w:hAnsi="TH Niramit AS" w:cs="TH Niramit AS"/>
-                <w:sz w:val="32"/>
-                <w:szCs w:val="32"/>
-                <w:lang w:val="en-US"/>
-              </w:rPr>
-              <w:t>70</w:t>
+              <w:t>0.70</w:t>
             </w:r>
           </w:p>
         </w:tc>
@@ -14634,7 +14601,7 @@
               </w:tabs>
               <w:jc w:val="center"/>
               <w:rPr>
-                <w:rFonts w:ascii="TH Niramit AS" w:eastAsiaTheme="minorEastAsia" w:hAnsi="TH Niramit AS" w:cs="TH Niramit AS" w:hint="cs"/>
+                <w:rFonts w:ascii="TH Niramit AS" w:eastAsiaTheme="minorEastAsia" w:hAnsi="TH Niramit AS" w:cs="TH Niramit AS"/>
                 <w:sz w:val="32"/>
                 <w:szCs w:val="32"/>
                 <w:lang w:val="en-US"/>
@@ -14666,7 +14633,7 @@
               </w:tabs>
               <w:jc w:val="center"/>
               <w:rPr>
-                <w:rFonts w:ascii="TH Niramit AS" w:eastAsiaTheme="minorEastAsia" w:hAnsi="TH Niramit AS" w:cs="TH Niramit AS" w:hint="cs"/>
+                <w:rFonts w:ascii="TH Niramit AS" w:eastAsiaTheme="minorEastAsia" w:hAnsi="TH Niramit AS" w:cs="TH Niramit AS"/>
                 <w:sz w:val="32"/>
                 <w:szCs w:val="32"/>
                 <w:lang w:val="en-US"/>
@@ -14697,7 +14664,7 @@
               </w:tabs>
               <w:jc w:val="center"/>
               <w:rPr>
-                <w:rFonts w:ascii="TH Niramit AS" w:eastAsiaTheme="minorEastAsia" w:hAnsi="TH Niramit AS" w:cs="TH Niramit AS" w:hint="cs"/>
+                <w:rFonts w:ascii="TH Niramit AS" w:eastAsiaTheme="minorEastAsia" w:hAnsi="TH Niramit AS" w:cs="TH Niramit AS"/>
                 <w:sz w:val="28"/>
                 <w:szCs w:val="28"/>
                 <w:lang w:val="en-US"/>
@@ -14780,7 +14747,7 @@
               </w:tabs>
               <w:jc w:val="center"/>
               <w:rPr>
-                <w:rFonts w:ascii="TH Niramit AS" w:eastAsiaTheme="minorEastAsia" w:hAnsi="TH Niramit AS" w:cs="TH Niramit AS" w:hint="cs"/>
+                <w:rFonts w:ascii="TH Niramit AS" w:eastAsiaTheme="minorEastAsia" w:hAnsi="TH Niramit AS" w:cs="TH Niramit AS"/>
                 <w:sz w:val="32"/>
                 <w:szCs w:val="32"/>
                 <w:lang w:val="en-US"/>
@@ -14793,16 +14760,7 @@
                 <w:szCs w:val="32"/>
                 <w:lang w:val="en-US"/>
               </w:rPr>
-              <w:t>0.</w:t>
-            </w:r>
-            <w:r>
-              <w:rPr>
-                <w:rFonts w:ascii="TH Niramit AS" w:hAnsi="TH Niramit AS" w:cs="TH Niramit AS"/>
-                <w:sz w:val="32"/>
-                <w:szCs w:val="32"/>
-                <w:lang w:val="en-US"/>
-              </w:rPr>
-              <w:t>70</w:t>
+              <w:t>0.70</w:t>
             </w:r>
           </w:p>
         </w:tc>
@@ -14825,7 +14783,7 @@
               </w:tabs>
               <w:jc w:val="center"/>
               <w:rPr>
-                <w:rFonts w:ascii="TH Niramit AS" w:eastAsiaTheme="minorEastAsia" w:hAnsi="TH Niramit AS" w:cs="TH Niramit AS" w:hint="cs"/>
+                <w:rFonts w:ascii="TH Niramit AS" w:eastAsiaTheme="minorEastAsia" w:hAnsi="TH Niramit AS" w:cs="TH Niramit AS"/>
                 <w:sz w:val="32"/>
                 <w:szCs w:val="32"/>
                 <w:lang w:val="en-US"/>
@@ -14857,7 +14815,7 @@
               </w:tabs>
               <w:jc w:val="center"/>
               <w:rPr>
-                <w:rFonts w:ascii="TH Niramit AS" w:eastAsiaTheme="minorEastAsia" w:hAnsi="TH Niramit AS" w:cs="TH Niramit AS" w:hint="cs"/>
+                <w:rFonts w:ascii="TH Niramit AS" w:eastAsiaTheme="minorEastAsia" w:hAnsi="TH Niramit AS" w:cs="TH Niramit AS"/>
                 <w:sz w:val="32"/>
                 <w:szCs w:val="32"/>
                 <w:lang w:val="en-US"/>
@@ -14888,7 +14846,7 @@
               </w:tabs>
               <w:jc w:val="center"/>
               <w:rPr>
-                <w:rFonts w:ascii="TH Niramit AS" w:eastAsiaTheme="minorEastAsia" w:hAnsi="TH Niramit AS" w:cs="TH Niramit AS" w:hint="cs"/>
+                <w:rFonts w:ascii="TH Niramit AS" w:eastAsiaTheme="minorEastAsia" w:hAnsi="TH Niramit AS" w:cs="TH Niramit AS"/>
                 <w:sz w:val="28"/>
                 <w:szCs w:val="28"/>
                 <w:lang w:val="en-US"/>
@@ -14971,7 +14929,7 @@
               </w:tabs>
               <w:jc w:val="center"/>
               <w:rPr>
-                <w:rFonts w:ascii="TH Niramit AS" w:eastAsiaTheme="minorEastAsia" w:hAnsi="TH Niramit AS" w:cs="TH Niramit AS" w:hint="cs"/>
+                <w:rFonts w:ascii="TH Niramit AS" w:eastAsiaTheme="minorEastAsia" w:hAnsi="TH Niramit AS" w:cs="TH Niramit AS"/>
                 <w:sz w:val="32"/>
                 <w:szCs w:val="32"/>
                 <w:lang w:val="en-US"/>
@@ -15007,7 +14965,7 @@
               </w:tabs>
               <w:jc w:val="center"/>
               <w:rPr>
-                <w:rFonts w:ascii="TH Niramit AS" w:eastAsiaTheme="minorEastAsia" w:hAnsi="TH Niramit AS" w:cs="TH Niramit AS" w:hint="cs"/>
+                <w:rFonts w:ascii="TH Niramit AS" w:eastAsiaTheme="minorEastAsia" w:hAnsi="TH Niramit AS" w:cs="TH Niramit AS"/>
                 <w:sz w:val="32"/>
                 <w:szCs w:val="32"/>
                 <w:lang w:val="en-US"/>
@@ -15039,7 +14997,7 @@
               </w:tabs>
               <w:jc w:val="center"/>
               <w:rPr>
-                <w:rFonts w:ascii="TH Niramit AS" w:eastAsiaTheme="minorEastAsia" w:hAnsi="TH Niramit AS" w:cs="TH Niramit AS" w:hint="cs"/>
+                <w:rFonts w:ascii="TH Niramit AS" w:eastAsiaTheme="minorEastAsia" w:hAnsi="TH Niramit AS" w:cs="TH Niramit AS"/>
                 <w:sz w:val="32"/>
                 <w:szCs w:val="32"/>
                 <w:lang w:val="en-US"/>
@@ -15070,7 +15028,7 @@
               </w:tabs>
               <w:jc w:val="center"/>
               <w:rPr>
-                <w:rFonts w:ascii="TH Niramit AS" w:eastAsiaTheme="minorEastAsia" w:hAnsi="TH Niramit AS" w:cs="TH Niramit AS" w:hint="cs"/>
+                <w:rFonts w:ascii="TH Niramit AS" w:eastAsiaTheme="minorEastAsia" w:hAnsi="TH Niramit AS" w:cs="TH Niramit AS"/>
                 <w:sz w:val="28"/>
                 <w:szCs w:val="28"/>
                 <w:lang w:val="en-US"/>
@@ -15153,7 +15111,7 @@
               </w:tabs>
               <w:jc w:val="center"/>
               <w:rPr>
-                <w:rFonts w:ascii="TH Niramit AS" w:eastAsiaTheme="minorEastAsia" w:hAnsi="TH Niramit AS" w:cs="TH Niramit AS" w:hint="cs"/>
+                <w:rFonts w:ascii="TH Niramit AS" w:eastAsiaTheme="minorEastAsia" w:hAnsi="TH Niramit AS" w:cs="TH Niramit AS"/>
                 <w:sz w:val="32"/>
                 <w:szCs w:val="32"/>
                 <w:lang w:val="en-US"/>
@@ -15189,7 +15147,7 @@
               </w:tabs>
               <w:jc w:val="center"/>
               <w:rPr>
-                <w:rFonts w:ascii="TH Niramit AS" w:eastAsiaTheme="minorEastAsia" w:hAnsi="TH Niramit AS" w:cs="TH Niramit AS" w:hint="cs"/>
+                <w:rFonts w:ascii="TH Niramit AS" w:eastAsiaTheme="minorEastAsia" w:hAnsi="TH Niramit AS" w:cs="TH Niramit AS"/>
                 <w:sz w:val="32"/>
                 <w:szCs w:val="32"/>
                 <w:lang w:val="en-US"/>
@@ -15221,7 +15179,7 @@
               </w:tabs>
               <w:jc w:val="center"/>
               <w:rPr>
-                <w:rFonts w:ascii="TH Niramit AS" w:eastAsiaTheme="minorEastAsia" w:hAnsi="TH Niramit AS" w:cs="TH Niramit AS" w:hint="cs"/>
+                <w:rFonts w:ascii="TH Niramit AS" w:eastAsiaTheme="minorEastAsia" w:hAnsi="TH Niramit AS" w:cs="TH Niramit AS"/>
                 <w:sz w:val="32"/>
                 <w:szCs w:val="32"/>
                 <w:lang w:val="en-US"/>
@@ -15252,7 +15210,7 @@
               </w:tabs>
               <w:jc w:val="center"/>
               <w:rPr>
-                <w:rFonts w:ascii="TH Niramit AS" w:eastAsiaTheme="minorEastAsia" w:hAnsi="TH Niramit AS" w:cs="TH Niramit AS" w:hint="cs"/>
+                <w:rFonts w:ascii="TH Niramit AS" w:eastAsiaTheme="minorEastAsia" w:hAnsi="TH Niramit AS" w:cs="TH Niramit AS"/>
                 <w:sz w:val="28"/>
                 <w:szCs w:val="28"/>
                 <w:lang w:val="en-US"/>
@@ -15335,7 +15293,7 @@
               </w:tabs>
               <w:jc w:val="center"/>
               <w:rPr>
-                <w:rFonts w:ascii="TH Niramit AS" w:eastAsiaTheme="minorEastAsia" w:hAnsi="TH Niramit AS" w:cs="TH Niramit AS" w:hint="cs"/>
+                <w:rFonts w:ascii="TH Niramit AS" w:eastAsiaTheme="minorEastAsia" w:hAnsi="TH Niramit AS" w:cs="TH Niramit AS"/>
                 <w:sz w:val="32"/>
                 <w:szCs w:val="32"/>
                 <w:lang w:val="en-US"/>
@@ -15348,16 +15306,7 @@
                 <w:szCs w:val="32"/>
                 <w:lang w:val="en-US"/>
               </w:rPr>
-              <w:t>0.5</w:t>
-            </w:r>
-            <w:r>
-              <w:rPr>
-                <w:rFonts w:ascii="TH Niramit AS" w:hAnsi="TH Niramit AS" w:cs="TH Niramit AS"/>
-                <w:sz w:val="32"/>
-                <w:szCs w:val="32"/>
-                <w:lang w:val="en-US"/>
-              </w:rPr>
-              <w:t>2</w:t>
+              <w:t>0.52</w:t>
             </w:r>
           </w:p>
         </w:tc>
@@ -15380,7 +15329,7 @@
               </w:tabs>
               <w:jc w:val="center"/>
               <w:rPr>
-                <w:rFonts w:ascii="TH Niramit AS" w:hAnsi="TH Niramit AS" w:cs="TH Niramit AS" w:hint="cs"/>
+                <w:rFonts w:ascii="TH Niramit AS" w:hAnsi="TH Niramit AS" w:cs="TH Niramit AS"/>
                 <w:sz w:val="32"/>
                 <w:szCs w:val="32"/>
                 <w:cs/>
@@ -15637,8 +15586,8 @@
         <w:rPr>
           <w:rFonts w:ascii="TH Niramit AS" w:eastAsiaTheme="minorEastAsia" w:hAnsi="TH Niramit AS" w:cs="TH Niramit AS"/>
           <w:i/>
-          <w:sz w:val="32"/>
-          <w:szCs w:val="32"/>
+          <w:sz w:val="28"/>
+          <w:szCs w:val="28"/>
           <w:lang w:val="en-US"/>
         </w:rPr>
       </w:pPr>
@@ -15647,8 +15596,8 @@
           <m:r>
             <w:rPr>
               <w:rFonts w:ascii="Cambria Math" w:eastAsiaTheme="minorEastAsia" w:hAnsi="Cambria Math" w:cs="TH Niramit AS"/>
-              <w:sz w:val="32"/>
-              <w:szCs w:val="32"/>
+              <w:sz w:val="28"/>
+              <w:szCs w:val="28"/>
               <w:lang w:val="en-US"/>
             </w:rPr>
             <m:t>TF-IDF=TF×IDF</m:t>
@@ -15682,7 +15631,7 @@
           <w:tab w:val="left" w:pos="2268"/>
         </w:tabs>
         <w:rPr>
-          <w:rFonts w:ascii="TH Niramit AS" w:eastAsiaTheme="minorEastAsia" w:hAnsi="TH Niramit AS" w:cs="TH Niramit AS" w:hint="cs"/>
+          <w:rFonts w:ascii="TH Niramit AS" w:eastAsiaTheme="minorEastAsia" w:hAnsi="TH Niramit AS" w:cs="TH Niramit AS"/>
           <w:i/>
           <w:sz w:val="32"/>
           <w:szCs w:val="32"/>
@@ -15768,7 +15717,7 @@
               </w:tabs>
               <w:jc w:val="center"/>
               <w:rPr>
-                <w:rFonts w:ascii="TH Niramit AS" w:eastAsiaTheme="minorEastAsia" w:hAnsi="TH Niramit AS" w:cs="TH Niramit AS" w:hint="cs"/>
+                <w:rFonts w:ascii="TH Niramit AS" w:eastAsiaTheme="minorEastAsia" w:hAnsi="TH Niramit AS" w:cs="TH Niramit AS"/>
                 <w:sz w:val="32"/>
                 <w:szCs w:val="32"/>
                 <w:lang w:val="en-US"/>
@@ -15801,7 +15750,7 @@
               </w:tabs>
               <w:jc w:val="center"/>
               <w:rPr>
-                <w:rFonts w:ascii="TH Niramit AS" w:eastAsiaTheme="minorEastAsia" w:hAnsi="TH Niramit AS" w:cs="TH Niramit AS" w:hint="cs"/>
+                <w:rFonts w:ascii="TH Niramit AS" w:eastAsiaTheme="minorEastAsia" w:hAnsi="TH Niramit AS" w:cs="TH Niramit AS"/>
                 <w:sz w:val="32"/>
                 <w:szCs w:val="32"/>
                 <w:lang w:val="en-US"/>
@@ -15833,7 +15782,7 @@
               </w:tabs>
               <w:jc w:val="center"/>
               <w:rPr>
-                <w:rFonts w:ascii="TH Niramit AS" w:eastAsiaTheme="minorEastAsia" w:hAnsi="TH Niramit AS" w:cs="TH Niramit AS" w:hint="cs"/>
+                <w:rFonts w:ascii="TH Niramit AS" w:eastAsiaTheme="minorEastAsia" w:hAnsi="TH Niramit AS" w:cs="TH Niramit AS"/>
                 <w:sz w:val="32"/>
                 <w:szCs w:val="32"/>
                 <w:lang w:val="en-US"/>
@@ -15901,7 +15850,7 @@
               </w:tabs>
               <w:jc w:val="center"/>
               <w:rPr>
-                <w:rFonts w:ascii="TH Niramit AS" w:eastAsiaTheme="minorEastAsia" w:hAnsi="TH Niramit AS" w:cs="TH Niramit AS" w:hint="cs"/>
+                <w:rFonts w:ascii="TH Niramit AS" w:eastAsiaTheme="minorEastAsia" w:hAnsi="TH Niramit AS" w:cs="TH Niramit AS"/>
                 <w:sz w:val="32"/>
                 <w:szCs w:val="32"/>
                 <w:lang w:val="en-US"/>
@@ -15933,7 +15882,7 @@
               </w:tabs>
               <w:jc w:val="center"/>
               <w:rPr>
-                <w:rFonts w:ascii="TH Niramit AS" w:eastAsiaTheme="minorEastAsia" w:hAnsi="TH Niramit AS" w:cs="TH Niramit AS" w:hint="cs"/>
+                <w:rFonts w:ascii="TH Niramit AS" w:eastAsiaTheme="minorEastAsia" w:hAnsi="TH Niramit AS" w:cs="TH Niramit AS"/>
                 <w:sz w:val="32"/>
                 <w:szCs w:val="32"/>
                 <w:lang w:val="en-US"/>
@@ -15964,7 +15913,7 @@
               </w:tabs>
               <w:jc w:val="center"/>
               <w:rPr>
-                <w:rFonts w:ascii="TH Niramit AS" w:eastAsiaTheme="minorEastAsia" w:hAnsi="TH Niramit AS" w:cs="TH Niramit AS" w:hint="cs"/>
+                <w:rFonts w:ascii="TH Niramit AS" w:eastAsiaTheme="minorEastAsia" w:hAnsi="TH Niramit AS" w:cs="TH Niramit AS"/>
                 <w:sz w:val="28"/>
                 <w:szCs w:val="28"/>
                 <w:lang w:val="en-US"/>
@@ -15995,7 +15944,7 @@
               </w:tabs>
               <w:jc w:val="center"/>
               <w:rPr>
-                <w:rFonts w:ascii="TH Niramit AS" w:eastAsiaTheme="minorEastAsia" w:hAnsi="TH Niramit AS" w:cs="TH Niramit AS" w:hint="cs"/>
+                <w:rFonts w:ascii="TH Niramit AS" w:eastAsiaTheme="minorEastAsia" w:hAnsi="TH Niramit AS" w:cs="TH Niramit AS"/>
                 <w:sz w:val="32"/>
                 <w:szCs w:val="32"/>
                 <w:lang w:val="en-US"/>
@@ -16008,16 +15957,7 @@
                 <w:szCs w:val="32"/>
                 <w:lang w:val="en-US"/>
               </w:rPr>
-              <w:t>0.</w:t>
-            </w:r>
-            <w:r>
-              <w:rPr>
-                <w:rFonts w:ascii="TH Niramit AS" w:hAnsi="TH Niramit AS" w:cs="TH Niramit AS"/>
-                <w:sz w:val="32"/>
-                <w:szCs w:val="32"/>
-                <w:lang w:val="en-US"/>
-              </w:rPr>
-              <w:t>22</w:t>
+              <w:t>0.22</w:t>
             </w:r>
           </w:p>
         </w:tc>
@@ -16040,7 +15980,7 @@
               </w:tabs>
               <w:jc w:val="center"/>
               <w:rPr>
-                <w:rFonts w:ascii="TH Niramit AS" w:eastAsiaTheme="minorEastAsia" w:hAnsi="TH Niramit AS" w:cs="TH Niramit AS" w:hint="cs"/>
+                <w:rFonts w:ascii="TH Niramit AS" w:eastAsiaTheme="minorEastAsia" w:hAnsi="TH Niramit AS" w:cs="TH Niramit AS"/>
                 <w:sz w:val="32"/>
                 <w:szCs w:val="32"/>
                 <w:lang w:val="en-US"/>
@@ -16072,7 +16012,7 @@
               </w:tabs>
               <w:jc w:val="center"/>
               <w:rPr>
-                <w:rFonts w:ascii="TH Niramit AS" w:eastAsiaTheme="minorEastAsia" w:hAnsi="TH Niramit AS" w:cs="TH Niramit AS" w:hint="cs"/>
+                <w:rFonts w:ascii="TH Niramit AS" w:eastAsiaTheme="minorEastAsia" w:hAnsi="TH Niramit AS" w:cs="TH Niramit AS"/>
                 <w:sz w:val="32"/>
                 <w:szCs w:val="32"/>
                 <w:lang w:val="en-US"/>
@@ -16103,7 +16043,7 @@
               </w:tabs>
               <w:jc w:val="center"/>
               <w:rPr>
-                <w:rFonts w:ascii="TH Niramit AS" w:eastAsiaTheme="minorEastAsia" w:hAnsi="TH Niramit AS" w:cs="TH Niramit AS" w:hint="cs"/>
+                <w:rFonts w:ascii="TH Niramit AS" w:eastAsiaTheme="minorEastAsia" w:hAnsi="TH Niramit AS" w:cs="TH Niramit AS"/>
                 <w:sz w:val="28"/>
                 <w:szCs w:val="28"/>
                 <w:lang w:val="en-US"/>
@@ -16134,7 +16074,7 @@
               </w:tabs>
               <w:jc w:val="center"/>
               <w:rPr>
-                <w:rFonts w:ascii="TH Niramit AS" w:eastAsiaTheme="minorEastAsia" w:hAnsi="TH Niramit AS" w:cs="TH Niramit AS" w:hint="cs"/>
+                <w:rFonts w:ascii="TH Niramit AS" w:eastAsiaTheme="minorEastAsia" w:hAnsi="TH Niramit AS" w:cs="TH Niramit AS"/>
                 <w:sz w:val="32"/>
                 <w:szCs w:val="32"/>
                 <w:lang w:val="en-US"/>
@@ -16147,16 +16087,7 @@
                 <w:szCs w:val="32"/>
                 <w:lang w:val="en-US"/>
               </w:rPr>
-              <w:t>0.</w:t>
-            </w:r>
-            <w:r>
-              <w:rPr>
-                <w:rFonts w:ascii="TH Niramit AS" w:hAnsi="TH Niramit AS" w:cs="TH Niramit AS"/>
-                <w:sz w:val="32"/>
-                <w:szCs w:val="32"/>
-                <w:lang w:val="en-US"/>
-              </w:rPr>
-              <w:t>10</w:t>
+              <w:t>0.10</w:t>
             </w:r>
           </w:p>
         </w:tc>
@@ -16179,7 +16110,7 @@
               </w:tabs>
               <w:jc w:val="center"/>
               <w:rPr>
-                <w:rFonts w:ascii="TH Niramit AS" w:eastAsiaTheme="minorEastAsia" w:hAnsi="TH Niramit AS" w:cs="TH Niramit AS" w:hint="cs"/>
+                <w:rFonts w:ascii="TH Niramit AS" w:eastAsiaTheme="minorEastAsia" w:hAnsi="TH Niramit AS" w:cs="TH Niramit AS"/>
                 <w:sz w:val="32"/>
                 <w:szCs w:val="32"/>
                 <w:lang w:val="en-US"/>
@@ -16211,7 +16142,7 @@
               </w:tabs>
               <w:jc w:val="center"/>
               <w:rPr>
-                <w:rFonts w:ascii="TH Niramit AS" w:eastAsiaTheme="minorEastAsia" w:hAnsi="TH Niramit AS" w:cs="TH Niramit AS" w:hint="cs"/>
+                <w:rFonts w:ascii="TH Niramit AS" w:eastAsiaTheme="minorEastAsia" w:hAnsi="TH Niramit AS" w:cs="TH Niramit AS"/>
                 <w:sz w:val="32"/>
                 <w:szCs w:val="32"/>
                 <w:lang w:val="en-US"/>
@@ -16242,7 +16173,7 @@
               </w:tabs>
               <w:jc w:val="center"/>
               <w:rPr>
-                <w:rFonts w:ascii="TH Niramit AS" w:eastAsiaTheme="minorEastAsia" w:hAnsi="TH Niramit AS" w:cs="TH Niramit AS" w:hint="cs"/>
+                <w:rFonts w:ascii="TH Niramit AS" w:eastAsiaTheme="minorEastAsia" w:hAnsi="TH Niramit AS" w:cs="TH Niramit AS"/>
                 <w:sz w:val="28"/>
                 <w:szCs w:val="28"/>
                 <w:lang w:val="en-US"/>
@@ -16273,7 +16204,7 @@
               </w:tabs>
               <w:jc w:val="center"/>
               <w:rPr>
-                <w:rFonts w:ascii="TH Niramit AS" w:eastAsiaTheme="minorEastAsia" w:hAnsi="TH Niramit AS" w:cs="TH Niramit AS" w:hint="cs"/>
+                <w:rFonts w:ascii="TH Niramit AS" w:eastAsiaTheme="minorEastAsia" w:hAnsi="TH Niramit AS" w:cs="TH Niramit AS"/>
                 <w:sz w:val="32"/>
                 <w:szCs w:val="32"/>
                 <w:lang w:val="en-US"/>
@@ -16286,24 +16217,136 @@
                 <w:szCs w:val="32"/>
                 <w:lang w:val="en-US"/>
               </w:rPr>
-              <w:t>0.</w:t>
-            </w:r>
-            <w:r>
-              <w:rPr>
-                <w:rFonts w:ascii="TH Niramit AS" w:hAnsi="TH Niramit AS" w:cs="TH Niramit AS"/>
-                <w:sz w:val="32"/>
-                <w:szCs w:val="32"/>
-                <w:lang w:val="en-US"/>
-              </w:rPr>
-              <w:t>20</w:t>
+              <w:t>0.20</w:t>
             </w:r>
           </w:p>
         </w:tc>
       </w:tr>
+    </w:tbl>
+    <w:p>
+      <w:pPr>
+        <w:pStyle w:val="NoSpacing"/>
+        <w:tabs>
+          <w:tab w:val="left" w:pos="567"/>
+          <w:tab w:val="left" w:pos="1134"/>
+          <w:tab w:val="left" w:pos="2268"/>
+        </w:tabs>
+        <w:jc w:val="thaiDistribute"/>
+        <w:rPr>
+          <w:rFonts w:ascii="TH Niramit AS" w:eastAsiaTheme="minorEastAsia" w:hAnsi="TH Niramit AS" w:cs="TH Niramit AS"/>
+          <w:b/>
+          <w:bCs/>
+          <w:i/>
+          <w:sz w:val="32"/>
+          <w:szCs w:val="32"/>
+          <w:lang w:val="en-US"/>
+        </w:rPr>
+      </w:pPr>
+    </w:p>
+    <w:p>
+      <w:pPr>
+        <w:pStyle w:val="NoSpacing"/>
+        <w:tabs>
+          <w:tab w:val="left" w:pos="567"/>
+          <w:tab w:val="left" w:pos="1134"/>
+          <w:tab w:val="left" w:pos="2268"/>
+        </w:tabs>
+        <w:jc w:val="thaiDistribute"/>
+        <w:rPr>
+          <w:rFonts w:ascii="TH Niramit AS" w:eastAsiaTheme="minorEastAsia" w:hAnsi="TH Niramit AS" w:cs="TH Niramit AS"/>
+          <w:b/>
+          <w:bCs/>
+          <w:iCs/>
+          <w:sz w:val="32"/>
+          <w:szCs w:val="32"/>
+          <w:lang w:val="en-US"/>
+        </w:rPr>
+      </w:pPr>
+    </w:p>
+    <w:p>
+      <w:pPr>
+        <w:pStyle w:val="NoSpacing"/>
+        <w:tabs>
+          <w:tab w:val="left" w:pos="567"/>
+          <w:tab w:val="left" w:pos="1134"/>
+          <w:tab w:val="left" w:pos="2268"/>
+        </w:tabs>
+        <w:jc w:val="thaiDistribute"/>
+        <w:rPr>
+          <w:rFonts w:ascii="TH Niramit AS" w:eastAsiaTheme="minorEastAsia" w:hAnsi="TH Niramit AS" w:cs="TH Niramit AS"/>
+          <w:b/>
+          <w:bCs/>
+          <w:iCs/>
+          <w:sz w:val="32"/>
+          <w:szCs w:val="32"/>
+          <w:lang w:val="en-US"/>
+        </w:rPr>
+      </w:pPr>
+      <w:r>
+        <w:rPr>
+          <w:rFonts w:ascii="TH Niramit AS" w:eastAsiaTheme="minorEastAsia" w:hAnsi="TH Niramit AS" w:cs="TH Niramit AS" w:hint="cs"/>
+          <w:b/>
+          <w:bCs/>
+          <w:i/>
+          <w:sz w:val="32"/>
+          <w:szCs w:val="32"/>
+          <w:cs/>
+          <w:lang w:val="en-US"/>
+        </w:rPr>
+        <w:lastRenderedPageBreak/>
+        <w:t xml:space="preserve">ตารางที่ </w:t>
+      </w:r>
+      <w:r>
+        <w:rPr>
+          <w:rFonts w:ascii="TH Niramit AS" w:eastAsiaTheme="minorEastAsia" w:hAnsi="TH Niramit AS" w:cs="TH Niramit AS"/>
+          <w:b/>
+          <w:bCs/>
+          <w:iCs/>
+          <w:sz w:val="32"/>
+          <w:szCs w:val="32"/>
+          <w:lang w:val="en-US"/>
+        </w:rPr>
+        <w:t>3 (</w:t>
+      </w:r>
+      <w:r>
+        <w:rPr>
+          <w:rFonts w:ascii="TH Niramit AS" w:eastAsiaTheme="minorEastAsia" w:hAnsi="TH Niramit AS" w:cs="TH Niramit AS" w:hint="cs"/>
+          <w:b/>
+          <w:bCs/>
+          <w:i/>
+          <w:sz w:val="32"/>
+          <w:szCs w:val="32"/>
+          <w:cs/>
+          <w:lang w:val="en-US"/>
+        </w:rPr>
+        <w:t>ต่อ</w:t>
+      </w:r>
+      <w:r>
+        <w:rPr>
+          <w:rFonts w:ascii="TH Niramit AS" w:eastAsiaTheme="minorEastAsia" w:hAnsi="TH Niramit AS" w:cs="TH Niramit AS"/>
+          <w:b/>
+          <w:bCs/>
+          <w:iCs/>
+          <w:sz w:val="32"/>
+          <w:szCs w:val="32"/>
+          <w:lang w:val="en-US"/>
+        </w:rPr>
+        <w:t>)</w:t>
+      </w:r>
+    </w:p>
+    <w:tbl>
+      <w:tblPr>
+        <w:tblStyle w:val="TableGrid"/>
+        <w:tblW w:w="0" w:type="auto"/>
+        <w:tblLook w:val="04A0" w:firstRow="1" w:lastRow="0" w:firstColumn="1" w:lastColumn="0" w:noHBand="0" w:noVBand="1"/>
+      </w:tblPr>
+      <w:tblGrid>
+        <w:gridCol w:w="2072"/>
+        <w:gridCol w:w="2072"/>
+        <w:gridCol w:w="2073"/>
+        <w:gridCol w:w="2073"/>
+      </w:tblGrid>
       <w:tr>
-        <w:trPr>
-          <w:jc w:val="center"/>
-        </w:trPr>
         <w:tc>
           <w:tcPr>
             <w:tcW w:w="2072" w:type="dxa"/>
@@ -16318,7 +16361,10 @@
               </w:tabs>
               <w:jc w:val="center"/>
               <w:rPr>
-                <w:rFonts w:ascii="TH Niramit AS" w:eastAsiaTheme="minorEastAsia" w:hAnsi="TH Niramit AS" w:cs="TH Niramit AS" w:hint="cs"/>
+                <w:rFonts w:ascii="TH Niramit AS" w:eastAsiaTheme="minorEastAsia" w:hAnsi="TH Niramit AS" w:cs="TH Niramit AS"/>
+                <w:b/>
+                <w:bCs/>
+                <w:i/>
                 <w:sz w:val="32"/>
                 <w:szCs w:val="32"/>
                 <w:lang w:val="en-US"/>
@@ -16350,7 +16396,10 @@
               </w:tabs>
               <w:jc w:val="center"/>
               <w:rPr>
-                <w:rFonts w:ascii="TH Niramit AS" w:eastAsiaTheme="minorEastAsia" w:hAnsi="TH Niramit AS" w:cs="TH Niramit AS" w:hint="cs"/>
+                <w:rFonts w:ascii="TH Niramit AS" w:eastAsiaTheme="minorEastAsia" w:hAnsi="TH Niramit AS" w:cs="TH Niramit AS"/>
+                <w:b/>
+                <w:bCs/>
+                <w:i/>
                 <w:sz w:val="32"/>
                 <w:szCs w:val="32"/>
                 <w:lang w:val="en-US"/>
@@ -16381,9 +16430,12 @@
               </w:tabs>
               <w:jc w:val="center"/>
               <w:rPr>
-                <w:rFonts w:ascii="TH Niramit AS" w:eastAsiaTheme="minorEastAsia" w:hAnsi="TH Niramit AS" w:cs="TH Niramit AS" w:hint="cs"/>
-                <w:sz w:val="28"/>
-                <w:szCs w:val="28"/>
+                <w:rFonts w:ascii="TH Niramit AS" w:eastAsiaTheme="minorEastAsia" w:hAnsi="TH Niramit AS" w:cs="TH Niramit AS"/>
+                <w:b/>
+                <w:bCs/>
+                <w:i/>
+                <w:sz w:val="32"/>
+                <w:szCs w:val="32"/>
                 <w:lang w:val="en-US"/>
               </w:rPr>
             </w:pPr>
@@ -16412,7 +16464,10 @@
               </w:tabs>
               <w:jc w:val="center"/>
               <w:rPr>
-                <w:rFonts w:ascii="TH Niramit AS" w:eastAsiaTheme="minorEastAsia" w:hAnsi="TH Niramit AS" w:cs="TH Niramit AS" w:hint="cs"/>
+                <w:rFonts w:ascii="TH Niramit AS" w:eastAsiaTheme="minorEastAsia" w:hAnsi="TH Niramit AS" w:cs="TH Niramit AS"/>
+                <w:b/>
+                <w:bCs/>
+                <w:i/>
                 <w:sz w:val="32"/>
                 <w:szCs w:val="32"/>
                 <w:lang w:val="en-US"/>
@@ -16431,9 +16486,6 @@
         </w:tc>
       </w:tr>
       <w:tr>
-        <w:trPr>
-          <w:jc w:val="center"/>
-        </w:trPr>
         <w:tc>
           <w:tcPr>
             <w:tcW w:w="2072" w:type="dxa"/>
@@ -16448,7 +16500,10 @@
               </w:tabs>
               <w:jc w:val="center"/>
               <w:rPr>
-                <w:rFonts w:ascii="TH Niramit AS" w:eastAsiaTheme="minorEastAsia" w:hAnsi="TH Niramit AS" w:cs="TH Niramit AS" w:hint="cs"/>
+                <w:rFonts w:ascii="TH Niramit AS" w:eastAsiaTheme="minorEastAsia" w:hAnsi="TH Niramit AS" w:cs="TH Niramit AS"/>
+                <w:b/>
+                <w:bCs/>
+                <w:i/>
                 <w:sz w:val="32"/>
                 <w:szCs w:val="32"/>
                 <w:lang w:val="en-US"/>
@@ -16462,7 +16517,6 @@
                 <w:cs/>
                 <w:lang w:val="en-US"/>
               </w:rPr>
-              <w:lastRenderedPageBreak/>
               <w:t>เข้าชม</w:t>
             </w:r>
           </w:p>
@@ -16481,7 +16535,10 @@
               </w:tabs>
               <w:jc w:val="center"/>
               <w:rPr>
-                <w:rFonts w:ascii="TH Niramit AS" w:eastAsiaTheme="minorEastAsia" w:hAnsi="TH Niramit AS" w:cs="TH Niramit AS" w:hint="cs"/>
+                <w:rFonts w:ascii="TH Niramit AS" w:eastAsiaTheme="minorEastAsia" w:hAnsi="TH Niramit AS" w:cs="TH Niramit AS"/>
+                <w:b/>
+                <w:bCs/>
+                <w:i/>
                 <w:sz w:val="32"/>
                 <w:szCs w:val="32"/>
                 <w:lang w:val="en-US"/>
@@ -16512,9 +16569,12 @@
               </w:tabs>
               <w:jc w:val="center"/>
               <w:rPr>
-                <w:rFonts w:ascii="TH Niramit AS" w:eastAsiaTheme="minorEastAsia" w:hAnsi="TH Niramit AS" w:cs="TH Niramit AS" w:hint="cs"/>
-                <w:sz w:val="28"/>
-                <w:szCs w:val="28"/>
+                <w:rFonts w:ascii="TH Niramit AS" w:eastAsiaTheme="minorEastAsia" w:hAnsi="TH Niramit AS" w:cs="TH Niramit AS"/>
+                <w:b/>
+                <w:bCs/>
+                <w:i/>
+                <w:sz w:val="32"/>
+                <w:szCs w:val="32"/>
                 <w:lang w:val="en-US"/>
               </w:rPr>
             </w:pPr>
@@ -16543,7 +16603,10 @@
               </w:tabs>
               <w:jc w:val="center"/>
               <w:rPr>
-                <w:rFonts w:ascii="TH Niramit AS" w:eastAsiaTheme="minorEastAsia" w:hAnsi="TH Niramit AS" w:cs="TH Niramit AS" w:hint="cs"/>
+                <w:rFonts w:ascii="TH Niramit AS" w:eastAsiaTheme="minorEastAsia" w:hAnsi="TH Niramit AS" w:cs="TH Niramit AS"/>
+                <w:b/>
+                <w:bCs/>
+                <w:i/>
                 <w:sz w:val="32"/>
                 <w:szCs w:val="32"/>
                 <w:lang w:val="en-US"/>
@@ -16562,9 +16625,6 @@
         </w:tc>
       </w:tr>
       <w:tr>
-        <w:trPr>
-          <w:jc w:val="center"/>
-        </w:trPr>
         <w:tc>
           <w:tcPr>
             <w:tcW w:w="2072" w:type="dxa"/>
@@ -16579,7 +16639,10 @@
               </w:tabs>
               <w:jc w:val="center"/>
               <w:rPr>
-                <w:rFonts w:ascii="TH Niramit AS" w:eastAsiaTheme="minorEastAsia" w:hAnsi="TH Niramit AS" w:cs="TH Niramit AS" w:hint="cs"/>
+                <w:rFonts w:ascii="TH Niramit AS" w:eastAsiaTheme="minorEastAsia" w:hAnsi="TH Niramit AS" w:cs="TH Niramit AS"/>
+                <w:b/>
+                <w:bCs/>
+                <w:i/>
                 <w:sz w:val="32"/>
                 <w:szCs w:val="32"/>
                 <w:lang w:val="en-US"/>
@@ -16611,7 +16674,10 @@
               </w:tabs>
               <w:jc w:val="center"/>
               <w:rPr>
-                <w:rFonts w:ascii="TH Niramit AS" w:eastAsiaTheme="minorEastAsia" w:hAnsi="TH Niramit AS" w:cs="TH Niramit AS" w:hint="cs"/>
+                <w:rFonts w:ascii="TH Niramit AS" w:eastAsiaTheme="minorEastAsia" w:hAnsi="TH Niramit AS" w:cs="TH Niramit AS"/>
+                <w:b/>
+                <w:bCs/>
+                <w:i/>
                 <w:sz w:val="32"/>
                 <w:szCs w:val="32"/>
                 <w:lang w:val="en-US"/>
@@ -16642,9 +16708,12 @@
               </w:tabs>
               <w:jc w:val="center"/>
               <w:rPr>
-                <w:rFonts w:ascii="TH Niramit AS" w:eastAsiaTheme="minorEastAsia" w:hAnsi="TH Niramit AS" w:cs="TH Niramit AS" w:hint="cs"/>
-                <w:sz w:val="28"/>
-                <w:szCs w:val="28"/>
+                <w:rFonts w:ascii="TH Niramit AS" w:eastAsiaTheme="minorEastAsia" w:hAnsi="TH Niramit AS" w:cs="TH Niramit AS"/>
+                <w:b/>
+                <w:bCs/>
+                <w:i/>
+                <w:sz w:val="32"/>
+                <w:szCs w:val="32"/>
                 <w:lang w:val="en-US"/>
               </w:rPr>
             </w:pPr>
@@ -16673,7 +16742,10 @@
               </w:tabs>
               <w:jc w:val="center"/>
               <w:rPr>
-                <w:rFonts w:ascii="TH Niramit AS" w:eastAsiaTheme="minorEastAsia" w:hAnsi="TH Niramit AS" w:cs="TH Niramit AS" w:hint="cs"/>
+                <w:rFonts w:ascii="TH Niramit AS" w:eastAsiaTheme="minorEastAsia" w:hAnsi="TH Niramit AS" w:cs="TH Niramit AS"/>
+                <w:b/>
+                <w:bCs/>
+                <w:i/>
                 <w:sz w:val="32"/>
                 <w:szCs w:val="32"/>
                 <w:lang w:val="en-US"/>
@@ -16686,24 +16758,12 @@
                 <w:szCs w:val="32"/>
                 <w:lang w:val="en-US"/>
               </w:rPr>
-              <w:t>0.</w:t>
-            </w:r>
-            <w:r>
-              <w:rPr>
-                <w:rFonts w:ascii="TH Niramit AS" w:hAnsi="TH Niramit AS" w:cs="TH Niramit AS"/>
-                <w:sz w:val="32"/>
-                <w:szCs w:val="32"/>
-                <w:lang w:val="en-US"/>
-              </w:rPr>
-              <w:t>30</w:t>
+              <w:t>0.30</w:t>
             </w:r>
           </w:p>
         </w:tc>
       </w:tr>
       <w:tr>
-        <w:trPr>
-          <w:jc w:val="center"/>
-        </w:trPr>
         <w:tc>
           <w:tcPr>
             <w:tcW w:w="2072" w:type="dxa"/>
@@ -16718,10 +16778,12 @@
               </w:tabs>
               <w:jc w:val="center"/>
               <w:rPr>
-                <w:rFonts w:ascii="TH Niramit AS" w:eastAsiaTheme="minorEastAsia" w:hAnsi="TH Niramit AS" w:cs="TH Niramit AS" w:hint="cs"/>
+                <w:rFonts w:ascii="TH Niramit AS" w:eastAsiaTheme="minorEastAsia" w:hAnsi="TH Niramit AS" w:cs="TH Niramit AS"/>
+                <w:b/>
+                <w:bCs/>
+                <w:i/>
                 <w:sz w:val="32"/>
                 <w:szCs w:val="32"/>
-                <w:cs/>
                 <w:lang w:val="en-US"/>
               </w:rPr>
             </w:pPr>
@@ -16751,7 +16813,10 @@
               </w:tabs>
               <w:jc w:val="center"/>
               <w:rPr>
-                <w:rFonts w:ascii="TH Niramit AS" w:hAnsi="TH Niramit AS" w:cs="TH Niramit AS"/>
+                <w:rFonts w:ascii="TH Niramit AS" w:eastAsiaTheme="minorEastAsia" w:hAnsi="TH Niramit AS" w:cs="TH Niramit AS"/>
+                <w:b/>
+                <w:bCs/>
+                <w:i/>
                 <w:sz w:val="32"/>
                 <w:szCs w:val="32"/>
                 <w:lang w:val="en-US"/>
@@ -16782,7 +16847,10 @@
               </w:tabs>
               <w:jc w:val="center"/>
               <w:rPr>
-                <w:rFonts w:ascii="TH Niramit AS" w:hAnsi="TH Niramit AS" w:cs="TH Niramit AS"/>
+                <w:rFonts w:ascii="TH Niramit AS" w:eastAsiaTheme="minorEastAsia" w:hAnsi="TH Niramit AS" w:cs="TH Niramit AS"/>
+                <w:b/>
+                <w:bCs/>
+                <w:i/>
                 <w:sz w:val="32"/>
                 <w:szCs w:val="32"/>
                 <w:lang w:val="en-US"/>
@@ -16813,7 +16881,10 @@
               </w:tabs>
               <w:jc w:val="center"/>
               <w:rPr>
-                <w:rFonts w:ascii="TH Niramit AS" w:hAnsi="TH Niramit AS" w:cs="TH Niramit AS"/>
+                <w:rFonts w:ascii="TH Niramit AS" w:eastAsiaTheme="minorEastAsia" w:hAnsi="TH Niramit AS" w:cs="TH Niramit AS"/>
+                <w:b/>
+                <w:bCs/>
+                <w:i/>
                 <w:sz w:val="32"/>
                 <w:szCs w:val="32"/>
                 <w:lang w:val="en-US"/>
@@ -16840,9 +16911,12 @@
           <w:tab w:val="left" w:pos="1134"/>
           <w:tab w:val="left" w:pos="2268"/>
         </w:tabs>
+        <w:jc w:val="thaiDistribute"/>
         <w:rPr>
           <w:rFonts w:ascii="TH Niramit AS" w:eastAsiaTheme="minorEastAsia" w:hAnsi="TH Niramit AS" w:cs="TH Niramit AS"/>
-          <w:iCs/>
+          <w:b/>
+          <w:bCs/>
+          <w:i/>
           <w:sz w:val="32"/>
           <w:szCs w:val="32"/>
           <w:lang w:val="en-US"/>
@@ -16857,6 +16931,25 @@
           <w:tab w:val="left" w:pos="1134"/>
           <w:tab w:val="left" w:pos="2268"/>
         </w:tabs>
+        <w:jc w:val="thaiDistribute"/>
+        <w:rPr>
+          <w:rFonts w:ascii="TH Niramit AS" w:hAnsi="TH Niramit AS" w:cs="TH Niramit AS"/>
+          <w:sz w:val="32"/>
+          <w:szCs w:val="32"/>
+          <w:lang w:val="en-US"/>
+        </w:rPr>
+      </w:pPr>
+      <w:r>
+        <w:rPr>
+          <w:rFonts w:ascii="TH Niramit AS" w:eastAsiaTheme="minorEastAsia" w:hAnsi="TH Niramit AS" w:cs="TH Niramit AS"/>
+          <w:iCs/>
+          <w:sz w:val="32"/>
+          <w:szCs w:val="32"/>
+          <w:lang w:val="en-US"/>
+        </w:rPr>
+        <w:tab/>
+      </w:r>
+      <w:r>
         <w:rPr>
           <w:rFonts w:ascii="TH Niramit AS" w:eastAsiaTheme="minorEastAsia" w:hAnsi="TH Niramit AS" w:cs="TH Niramit AS" w:hint="cs"/>
           <w:i/>
@@ -16865,7 +16958,19 @@
           <w:cs/>
           <w:lang w:val="en-US"/>
         </w:rPr>
-      </w:pPr>
+        <w:t>ดังตัวอย่างจะเห็นได้ว่า</w:t>
+      </w:r>
+      <w:r>
+        <w:rPr>
+          <w:rFonts w:ascii="TH Niramit AS" w:eastAsiaTheme="minorEastAsia" w:hAnsi="TH Niramit AS" w:cs="TH Niramit AS"/>
+          <w:i/>
+          <w:sz w:val="32"/>
+          <w:szCs w:val="32"/>
+          <w:cs/>
+          <w:lang w:val="en-US"/>
+        </w:rPr>
+        <w:t xml:space="preserve">บางคำที่มีค่า </w:t>
+      </w:r>
       <w:r>
         <w:rPr>
           <w:rFonts w:ascii="TH Niramit AS" w:eastAsiaTheme="minorEastAsia" w:hAnsi="TH Niramit AS" w:cs="TH Niramit AS"/>
@@ -16874,7 +16979,28 @@
           <w:szCs w:val="32"/>
           <w:lang w:val="en-US"/>
         </w:rPr>
-        <w:tab/>
+        <w:t>TF-IDF</w:t>
+      </w:r>
+      <w:r>
+        <w:rPr>
+          <w:rFonts w:ascii="TH Niramit AS" w:eastAsiaTheme="minorEastAsia" w:hAnsi="TH Niramit AS" w:cs="TH Niramit AS"/>
+          <w:i/>
+          <w:sz w:val="32"/>
+          <w:szCs w:val="32"/>
+          <w:lang w:val="en-US"/>
+        </w:rPr>
+        <w:t xml:space="preserve"> </w:t>
+      </w:r>
+      <w:r>
+        <w:rPr>
+          <w:rFonts w:ascii="TH Niramit AS" w:eastAsiaTheme="minorEastAsia" w:hAnsi="TH Niramit AS" w:cs="TH Niramit AS"/>
+          <w:i/>
+          <w:sz w:val="32"/>
+          <w:szCs w:val="32"/>
+          <w:cs/>
+          <w:lang w:val="en-US"/>
+        </w:rPr>
+        <w:t>สูงแต่ไม่ได้บ่งบอกถึงลักษณะของข้อความในเอกสารเช่นคำว่า</w:t>
       </w:r>
       <w:r>
         <w:rPr>
@@ -16885,7 +17011,39 @@
           <w:cs/>
           <w:lang w:val="en-US"/>
         </w:rPr>
-        <w:t>ดังตัวอย่างจะเห็นได้ว่า</w:t>
+        <w:t xml:space="preserve"> </w:t>
+      </w:r>
+      <w:r>
+        <w:rPr>
+          <w:rFonts w:ascii="TH Niramit AS" w:eastAsiaTheme="minorEastAsia" w:hAnsi="TH Niramit AS" w:cs="TH Niramit AS" w:hint="cs"/>
+          <w:i/>
+          <w:sz w:val="32"/>
+          <w:szCs w:val="32"/>
+          <w:cs/>
+          <w:lang w:val="en-US"/>
+        </w:rPr>
+        <w:t xml:space="preserve">และ ซึ่งถือว่าเป็น </w:t>
+      </w:r>
+      <w:r>
+        <w:rPr>
+          <w:rFonts w:ascii="TH Niramit AS" w:eastAsiaTheme="minorEastAsia" w:hAnsi="TH Niramit AS" w:cs="TH Niramit AS"/>
+          <w:iCs/>
+          <w:sz w:val="32"/>
+          <w:szCs w:val="32"/>
+          <w:lang w:val="en-US"/>
+        </w:rPr>
+        <w:t xml:space="preserve">Stop word </w:t>
+      </w:r>
+      <w:r>
+        <w:rPr>
+          <w:rFonts w:ascii="TH Niramit AS" w:eastAsiaTheme="minorEastAsia" w:hAnsi="TH Niramit AS" w:cs="TH Niramit AS" w:hint="cs"/>
+          <w:i/>
+          <w:sz w:val="32"/>
+          <w:szCs w:val="32"/>
+          <w:cs/>
+          <w:lang w:val="en-US"/>
+        </w:rPr>
+        <w:t>ซึ่งเป็นคำที่ไม่สื่อความหมายโ</w:t>
       </w:r>
       <w:r>
         <w:rPr>
@@ -16896,141 +17054,1021 @@
           <w:cs/>
           <w:lang w:val="en-US"/>
         </w:rPr>
-        <w:t xml:space="preserve">บางคำที่มีค่า </w:t>
-      </w:r>
-      <w:r>
+        <w:t>ดยปกติแล้ว คำเหล่านี้มักถูกกรองออกก่อนที่จะมีการนำข้อความมาทำการประมวลผลทางภาษา</w:t>
+      </w:r>
+      <w:r>
+        <w:rPr>
+          <w:rFonts w:ascii="TH Niramit AS" w:eastAsiaTheme="minorEastAsia" w:hAnsi="TH Niramit AS" w:cs="TH Niramit AS" w:hint="cs"/>
+          <w:i/>
+          <w:sz w:val="32"/>
+          <w:szCs w:val="32"/>
+          <w:cs/>
+          <w:lang w:val="en-US"/>
+        </w:rPr>
+        <w:t xml:space="preserve">จากตัวอย่างจะเห็นว่าเมื่อคำนวณหาค่า </w:t>
+      </w:r>
+      <w:r>
+        <w:rPr>
+          <w:rFonts w:ascii="TH Niramit AS" w:hAnsi="TH Niramit AS" w:cs="TH Niramit AS"/>
+          <w:sz w:val="32"/>
+          <w:szCs w:val="32"/>
+          <w:lang w:val="en-US"/>
+        </w:rPr>
+        <w:t>Term Frequency – Inverse Document Frequency (TF-IDF)</w:t>
+      </w:r>
+      <w:r>
+        <w:rPr>
+          <w:rFonts w:ascii="TH Niramit AS" w:hAnsi="TH Niramit AS" w:cs="TH Niramit AS" w:hint="cs"/>
+          <w:sz w:val="32"/>
+          <w:szCs w:val="32"/>
+          <w:cs/>
+          <w:lang w:val="en-US"/>
+        </w:rPr>
+        <w:t xml:space="preserve"> โดยที่ตัดคำที่ไม่มีความหมายหรือ </w:t>
+      </w:r>
+      <w:r>
+        <w:rPr>
+          <w:rFonts w:ascii="TH Niramit AS" w:hAnsi="TH Niramit AS" w:cs="TH Niramit AS"/>
+          <w:sz w:val="32"/>
+          <w:szCs w:val="32"/>
+          <w:lang w:val="en-US"/>
+        </w:rPr>
+        <w:t xml:space="preserve">Stop word </w:t>
+      </w:r>
+      <w:r>
+        <w:rPr>
+          <w:rFonts w:ascii="TH Niramit AS" w:hAnsi="TH Niramit AS" w:cs="TH Niramit AS" w:hint="cs"/>
+          <w:sz w:val="32"/>
+          <w:szCs w:val="32"/>
+          <w:cs/>
+          <w:lang w:val="en-US"/>
+        </w:rPr>
+        <w:t>ออกแล้วจะเหลือคำว่า มือถือ เว็บไซต์ ออนไลน์ เรียงลำดับความสำคัญจากมากไปน้อยตามลำดับ</w:t>
+      </w:r>
+      <w:sdt>
+        <w:sdtPr>
+          <w:rPr>
+            <w:rFonts w:ascii="TH Niramit AS" w:hAnsi="TH Niramit AS" w:cs="TH Niramit AS" w:hint="cs"/>
+            <w:sz w:val="32"/>
+            <w:szCs w:val="32"/>
+            <w:cs/>
+            <w:lang w:val="en-US"/>
+          </w:rPr>
+          <w:id w:val="-1266065253"/>
+          <w:citation/>
+        </w:sdtPr>
+        <w:sdtContent>
+          <w:r>
+            <w:rPr>
+              <w:rFonts w:ascii="TH Niramit AS" w:hAnsi="TH Niramit AS" w:cs="TH Niramit AS"/>
+              <w:sz w:val="32"/>
+              <w:szCs w:val="32"/>
+              <w:cs/>
+              <w:lang w:val="en-US"/>
+            </w:rPr>
+            <w:fldChar w:fldCharType="begin"/>
+          </w:r>
+          <w:r>
+            <w:rPr>
+              <w:rFonts w:ascii="TH Niramit AS" w:hAnsi="TH Niramit AS" w:cs="TH Niramit AS"/>
+              <w:sz w:val="32"/>
+              <w:szCs w:val="32"/>
+              <w:lang w:val="en-US"/>
+            </w:rPr>
+            <w:instrText xml:space="preserve">CITATION Pat20 \l 1033 </w:instrText>
+          </w:r>
+          <w:r>
+            <w:rPr>
+              <w:rFonts w:ascii="TH Niramit AS" w:hAnsi="TH Niramit AS" w:cs="TH Niramit AS"/>
+              <w:sz w:val="32"/>
+              <w:szCs w:val="32"/>
+              <w:cs/>
+              <w:lang w:val="en-US"/>
+            </w:rPr>
+            <w:fldChar w:fldCharType="separate"/>
+          </w:r>
+          <w:r>
+            <w:rPr>
+              <w:rFonts w:ascii="TH Niramit AS" w:hAnsi="TH Niramit AS" w:cs="TH Niramit AS"/>
+              <w:noProof/>
+              <w:sz w:val="32"/>
+              <w:szCs w:val="32"/>
+              <w:cs/>
+              <w:lang w:val="en-US"/>
+            </w:rPr>
+            <w:t xml:space="preserve"> </w:t>
+          </w:r>
+          <w:r>
+            <w:rPr>
+              <w:rFonts w:ascii="TH Niramit AS" w:hAnsi="TH Niramit AS" w:cs="TH Niramit AS"/>
+              <w:noProof/>
+              <w:sz w:val="32"/>
+              <w:szCs w:val="32"/>
+              <w:lang w:val="en-US"/>
+            </w:rPr>
+            <w:t>(Patipan, 2020)</w:t>
+          </w:r>
+          <w:r>
+            <w:rPr>
+              <w:rFonts w:ascii="TH Niramit AS" w:hAnsi="TH Niramit AS" w:cs="TH Niramit AS"/>
+              <w:sz w:val="32"/>
+              <w:szCs w:val="32"/>
+              <w:cs/>
+              <w:lang w:val="en-US"/>
+            </w:rPr>
+            <w:fldChar w:fldCharType="end"/>
+          </w:r>
+        </w:sdtContent>
+      </w:sdt>
+    </w:p>
+    <w:p>
+      <w:pPr>
+        <w:pStyle w:val="NoSpacing"/>
+        <w:tabs>
+          <w:tab w:val="left" w:pos="567"/>
+          <w:tab w:val="left" w:pos="1134"/>
+          <w:tab w:val="left" w:pos="2268"/>
+        </w:tabs>
+        <w:rPr>
+          <w:rFonts w:ascii="TH Niramit AS" w:hAnsi="TH Niramit AS" w:cs="TH Niramit AS"/>
+          <w:sz w:val="32"/>
+          <w:szCs w:val="32"/>
+          <w:lang w:val="en-US"/>
+        </w:rPr>
+      </w:pPr>
+    </w:p>
+    <w:p>
+      <w:pPr>
+        <w:pStyle w:val="NoSpacing"/>
+        <w:tabs>
+          <w:tab w:val="left" w:pos="567"/>
+          <w:tab w:val="left" w:pos="1134"/>
+          <w:tab w:val="left" w:pos="2268"/>
+        </w:tabs>
+        <w:jc w:val="thaiDistribute"/>
+        <w:rPr>
+          <w:rFonts w:ascii="TH Niramit AS" w:hAnsi="TH Niramit AS" w:cs="TH Niramit AS"/>
+          <w:sz w:val="32"/>
+          <w:szCs w:val="32"/>
+          <w:lang w:val="en-US"/>
+        </w:rPr>
+      </w:pPr>
+      <w:r>
+        <w:rPr>
+          <w:rFonts w:ascii="TH Niramit AS" w:hAnsi="TH Niramit AS" w:cs="TH Niramit AS"/>
+          <w:sz w:val="32"/>
+          <w:szCs w:val="32"/>
+          <w:lang w:val="en-US"/>
+        </w:rPr>
+        <w:tab/>
+        <w:t xml:space="preserve">2.1.4 </w:t>
+      </w:r>
+      <w:r>
+        <w:rPr>
+          <w:rFonts w:ascii="TH Niramit AS" w:hAnsi="TH Niramit AS" w:cs="TH Niramit AS" w:hint="cs"/>
+          <w:sz w:val="32"/>
+          <w:szCs w:val="32"/>
+          <w:cs/>
+          <w:lang w:val="en-US"/>
+        </w:rPr>
+        <w:t xml:space="preserve">ทฤษฎี การจัดกลุ่มข้อความด้วยอัลกอริทึม </w:t>
+      </w:r>
+      <w:r>
+        <w:rPr>
+          <w:rFonts w:ascii="TH Niramit AS" w:hAnsi="TH Niramit AS" w:cs="TH Niramit AS"/>
+          <w:sz w:val="32"/>
+          <w:szCs w:val="32"/>
+          <w:lang w:val="en-US"/>
+        </w:rPr>
+        <w:t>K-Means</w:t>
+      </w:r>
+    </w:p>
+    <w:p>
+      <w:pPr>
+        <w:jc w:val="thaiDistribute"/>
+        <w:rPr>
+          <w:rFonts w:ascii="TH Niramit AS" w:hAnsi="TH Niramit AS" w:cs="TH Niramit AS"/>
+          <w:sz w:val="32"/>
+          <w:szCs w:val="32"/>
+          <w:lang w:val="en-US"/>
+        </w:rPr>
+      </w:pPr>
+      <w:r>
+        <w:rPr>
+          <w:lang w:val="en-US"/>
+        </w:rPr>
+        <w:tab/>
+      </w:r>
+      <w:r>
+        <w:rPr>
+          <w:lang w:val="en-US"/>
+        </w:rPr>
+        <w:tab/>
+      </w:r>
+      <w:r>
+        <w:rPr>
+          <w:rFonts w:ascii="TH Niramit AS" w:hAnsi="TH Niramit AS" w:cs="TH Niramit AS"/>
+          <w:sz w:val="32"/>
+          <w:szCs w:val="32"/>
+          <w:lang w:val="en-US"/>
+        </w:rPr>
+        <w:t xml:space="preserve">K-Means </w:t>
+      </w:r>
+      <w:r>
+        <w:rPr>
+          <w:rFonts w:ascii="TH Niramit AS" w:hAnsi="TH Niramit AS" w:cs="TH Niramit AS" w:hint="cs"/>
+          <w:sz w:val="32"/>
+          <w:szCs w:val="32"/>
+          <w:cs/>
+          <w:lang w:val="en-US"/>
+        </w:rPr>
+        <w:t xml:space="preserve">เป็นวิธีการหนึ่งใน </w:t>
+      </w:r>
+      <w:r>
+        <w:rPr>
+          <w:rFonts w:ascii="TH Niramit AS" w:hAnsi="TH Niramit AS" w:cs="TH Niramit AS"/>
+          <w:sz w:val="32"/>
+          <w:szCs w:val="32"/>
+          <w:lang w:val="en-US"/>
+        </w:rPr>
+        <w:t xml:space="preserve">Data mining </w:t>
+      </w:r>
+      <w:r>
+        <w:rPr>
+          <w:rFonts w:ascii="TH Niramit AS" w:hAnsi="TH Niramit AS" w:cs="TH Niramit AS" w:hint="cs"/>
+          <w:sz w:val="32"/>
+          <w:szCs w:val="32"/>
+          <w:cs/>
+          <w:lang w:val="en-US"/>
+        </w:rPr>
+        <w:t xml:space="preserve">อยู่ในกลุ่มของ </w:t>
+      </w:r>
+      <w:r>
+        <w:rPr>
+          <w:rFonts w:ascii="TH Niramit AS" w:hAnsi="TH Niramit AS" w:cs="TH Niramit AS"/>
+          <w:sz w:val="32"/>
+          <w:szCs w:val="32"/>
+          <w:lang w:val="en-US"/>
+        </w:rPr>
+        <w:t xml:space="preserve">Unsupervised Learning </w:t>
+      </w:r>
+      <w:r>
+        <w:rPr>
+          <w:rFonts w:ascii="TH Niramit AS" w:hAnsi="TH Niramit AS" w:cs="TH Niramit AS" w:hint="cs"/>
+          <w:sz w:val="32"/>
+          <w:szCs w:val="32"/>
+          <w:cs/>
+          <w:lang w:val="en-US"/>
+        </w:rPr>
+        <w:t>คือการให้คอมพิวเตอร์เรียนรู้โดยไม่ต้องมีผู้สอน</w:t>
+      </w:r>
+      <w:sdt>
+        <w:sdtPr>
+          <w:rPr>
+            <w:rFonts w:ascii="TH Niramit AS" w:hAnsi="TH Niramit AS" w:cs="TH Niramit AS" w:hint="cs"/>
+            <w:sz w:val="32"/>
+            <w:szCs w:val="32"/>
+            <w:cs/>
+            <w:lang w:val="en-US"/>
+          </w:rPr>
+          <w:id w:val="-110666317"/>
+          <w:citation/>
+        </w:sdtPr>
+        <w:sdtContent>
+          <w:r>
+            <w:rPr>
+              <w:rFonts w:ascii="TH Niramit AS" w:hAnsi="TH Niramit AS" w:cs="TH Niramit AS"/>
+              <w:sz w:val="32"/>
+              <w:szCs w:val="32"/>
+              <w:cs/>
+              <w:lang w:val="en-US"/>
+            </w:rPr>
+            <w:fldChar w:fldCharType="begin"/>
+          </w:r>
+          <w:r>
+            <w:rPr>
+              <w:rFonts w:ascii="TH Niramit AS" w:hAnsi="TH Niramit AS" w:cs="TH Niramit AS"/>
+              <w:sz w:val="32"/>
+              <w:szCs w:val="32"/>
+              <w:lang w:val="en-US"/>
+            </w:rPr>
+            <w:instrText xml:space="preserve"> CITATION Cha18 \l 1033 </w:instrText>
+          </w:r>
+          <w:r>
+            <w:rPr>
+              <w:rFonts w:ascii="TH Niramit AS" w:hAnsi="TH Niramit AS" w:cs="TH Niramit AS"/>
+              <w:sz w:val="32"/>
+              <w:szCs w:val="32"/>
+              <w:cs/>
+              <w:lang w:val="en-US"/>
+            </w:rPr>
+            <w:fldChar w:fldCharType="separate"/>
+          </w:r>
+          <w:r>
+            <w:rPr>
+              <w:rFonts w:ascii="TH Niramit AS" w:hAnsi="TH Niramit AS" w:cs="TH Niramit AS"/>
+              <w:noProof/>
+              <w:sz w:val="32"/>
+              <w:szCs w:val="32"/>
+              <w:lang w:val="en-US"/>
+            </w:rPr>
+            <w:t xml:space="preserve"> </w:t>
+          </w:r>
+          <w:r>
+            <w:rPr>
+              <w:rFonts w:ascii="TH Niramit AS" w:hAnsi="TH Niramit AS" w:cs="TH Niramit AS"/>
+              <w:noProof/>
+              <w:sz w:val="32"/>
+              <w:szCs w:val="32"/>
+              <w:lang w:val="en-US"/>
+            </w:rPr>
+            <w:t>(Chakrit, 2018)</w:t>
+          </w:r>
+          <w:r>
+            <w:rPr>
+              <w:rFonts w:ascii="TH Niramit AS" w:hAnsi="TH Niramit AS" w:cs="TH Niramit AS"/>
+              <w:sz w:val="32"/>
+              <w:szCs w:val="32"/>
+              <w:cs/>
+              <w:lang w:val="en-US"/>
+            </w:rPr>
+            <w:fldChar w:fldCharType="end"/>
+          </w:r>
+        </w:sdtContent>
+      </w:sdt>
+      <w:r>
+        <w:rPr>
+          <w:rFonts w:ascii="TH Niramit AS" w:hAnsi="TH Niramit AS" w:cs="TH Niramit AS" w:hint="cs"/>
+          <w:sz w:val="32"/>
+          <w:szCs w:val="32"/>
+          <w:cs/>
+          <w:lang w:val="en-US"/>
+        </w:rPr>
+        <w:t xml:space="preserve"> </w:t>
+      </w:r>
+      <w:r>
+        <w:rPr>
+          <w:rFonts w:ascii="TH Niramit AS" w:hAnsi="TH Niramit AS" w:cs="TH Niramit AS" w:hint="cs"/>
+          <w:sz w:val="32"/>
+          <w:szCs w:val="32"/>
+          <w:cs/>
+          <w:lang w:val="en-US"/>
+        </w:rPr>
+        <w:t xml:space="preserve">เป็นอัลกอริทึมสำหรับการทำ </w:t>
+      </w:r>
+      <w:r>
+        <w:rPr>
+          <w:rFonts w:ascii="TH Niramit AS" w:hAnsi="TH Niramit AS" w:cs="TH Niramit AS"/>
+          <w:sz w:val="32"/>
+          <w:szCs w:val="32"/>
+          <w:lang w:val="en-US"/>
+        </w:rPr>
+        <w:t xml:space="preserve">Clustering Model </w:t>
+      </w:r>
+      <w:r>
+        <w:rPr>
+          <w:rFonts w:ascii="TH Niramit AS" w:hAnsi="TH Niramit AS" w:cs="TH Niramit AS" w:hint="cs"/>
+          <w:sz w:val="32"/>
+          <w:szCs w:val="32"/>
+          <w:cs/>
+          <w:lang w:val="en-US"/>
+        </w:rPr>
+        <w:t xml:space="preserve">เป็นการจัดกลุ่มข้อมูลด้วยการกำหนดจำนวนกลุ่มก่อนการทำ </w:t>
+      </w:r>
+      <w:r>
+        <w:rPr>
+          <w:rFonts w:ascii="TH Niramit AS" w:hAnsi="TH Niramit AS" w:cs="TH Niramit AS"/>
+          <w:sz w:val="32"/>
+          <w:szCs w:val="32"/>
+          <w:lang w:val="en-US"/>
+        </w:rPr>
+        <w:t xml:space="preserve">Clustering </w:t>
+      </w:r>
+      <w:r>
+        <w:rPr>
+          <w:rFonts w:ascii="TH Niramit AS" w:hAnsi="TH Niramit AS" w:cs="TH Niramit AS" w:hint="cs"/>
+          <w:sz w:val="32"/>
+          <w:szCs w:val="32"/>
+          <w:cs/>
+          <w:lang w:val="en-US"/>
+        </w:rPr>
+        <w:t xml:space="preserve">ซึ่งแทนด้วยค่า </w:t>
+      </w:r>
+      <w:r>
+        <w:rPr>
+          <w:rFonts w:ascii="TH Niramit AS" w:hAnsi="TH Niramit AS" w:cs="TH Niramit AS"/>
+          <w:sz w:val="32"/>
+          <w:szCs w:val="32"/>
+          <w:lang w:val="en-US"/>
+        </w:rPr>
+        <w:t xml:space="preserve">K </w:t>
+      </w:r>
+      <w:r>
+        <w:rPr>
+          <w:rFonts w:ascii="TH Niramit AS" w:hAnsi="TH Niramit AS" w:cs="TH Niramit AS" w:hint="cs"/>
+          <w:sz w:val="32"/>
+          <w:szCs w:val="32"/>
+          <w:cs/>
+          <w:lang w:val="en-US"/>
+        </w:rPr>
+        <w:t xml:space="preserve">จากนั้นคำนวณหาจุดกึ่งกลางของแต่ละกลุ่มเรียกว่าจุด </w:t>
+      </w:r>
+      <w:r>
+        <w:rPr>
+          <w:rFonts w:ascii="TH Niramit AS" w:hAnsi="TH Niramit AS" w:cs="TH Niramit AS"/>
+          <w:sz w:val="32"/>
+          <w:szCs w:val="32"/>
+          <w:lang w:val="en-US"/>
+        </w:rPr>
+        <w:t>Centroid</w:t>
+      </w:r>
+      <w:r>
+        <w:rPr>
+          <w:rFonts w:ascii="TH Niramit AS" w:hAnsi="TH Niramit AS" w:cs="TH Niramit AS" w:hint="cs"/>
+          <w:sz w:val="32"/>
+          <w:szCs w:val="32"/>
+          <w:cs/>
+          <w:lang w:val="en-US"/>
+        </w:rPr>
+        <w:t xml:space="preserve"> ตามจำนวนกลุ่มที่กำหนดไว้เว้นระยะห่างด้วยการคำนวณระยะห่างด้วยสมการ</w:t>
+      </w:r>
+      <w:sdt>
+        <w:sdtPr>
+          <w:rPr>
+            <w:rFonts w:ascii="TH Niramit AS" w:hAnsi="TH Niramit AS" w:cs="TH Niramit AS" w:hint="cs"/>
+            <w:sz w:val="32"/>
+            <w:szCs w:val="32"/>
+            <w:cs/>
+            <w:lang w:val="en-US"/>
+          </w:rPr>
+          <w:id w:val="1974860901"/>
+          <w:citation/>
+        </w:sdtPr>
+        <w:sdtContent>
+          <w:r>
+            <w:rPr>
+              <w:rFonts w:ascii="TH Niramit AS" w:hAnsi="TH Niramit AS" w:cs="TH Niramit AS"/>
+              <w:sz w:val="32"/>
+              <w:szCs w:val="32"/>
+              <w:cs/>
+              <w:lang w:val="en-US"/>
+            </w:rPr>
+            <w:fldChar w:fldCharType="begin"/>
+          </w:r>
+          <w:r>
+            <w:rPr>
+              <w:rFonts w:ascii="TH Niramit AS" w:hAnsi="TH Niramit AS" w:cs="TH Niramit AS"/>
+              <w:sz w:val="32"/>
+              <w:szCs w:val="32"/>
+              <w:lang w:val="en-US"/>
+            </w:rPr>
+            <w:instrText xml:space="preserve"> CITATION DIG22 \l 1033 </w:instrText>
+          </w:r>
+          <w:r>
+            <w:rPr>
+              <w:rFonts w:ascii="TH Niramit AS" w:hAnsi="TH Niramit AS" w:cs="TH Niramit AS"/>
+              <w:sz w:val="32"/>
+              <w:szCs w:val="32"/>
+              <w:cs/>
+              <w:lang w:val="en-US"/>
+            </w:rPr>
+            <w:fldChar w:fldCharType="separate"/>
+          </w:r>
+          <w:r>
+            <w:rPr>
+              <w:rFonts w:ascii="TH Niramit AS" w:hAnsi="TH Niramit AS" w:cs="TH Niramit AS"/>
+              <w:noProof/>
+              <w:sz w:val="32"/>
+              <w:szCs w:val="32"/>
+              <w:lang w:val="en-US"/>
+            </w:rPr>
+            <w:t xml:space="preserve"> </w:t>
+          </w:r>
+          <w:r>
+            <w:rPr>
+              <w:rFonts w:ascii="TH Niramit AS" w:hAnsi="TH Niramit AS" w:cs="TH Niramit AS"/>
+              <w:noProof/>
+              <w:sz w:val="32"/>
+              <w:szCs w:val="32"/>
+              <w:lang w:val="en-US"/>
+            </w:rPr>
+            <w:t>(DIGI, 2022)</w:t>
+          </w:r>
+          <w:r>
+            <w:rPr>
+              <w:rFonts w:ascii="TH Niramit AS" w:hAnsi="TH Niramit AS" w:cs="TH Niramit AS"/>
+              <w:sz w:val="32"/>
+              <w:szCs w:val="32"/>
+              <w:cs/>
+              <w:lang w:val="en-US"/>
+            </w:rPr>
+            <w:fldChar w:fldCharType="end"/>
+          </w:r>
+        </w:sdtContent>
+      </w:sdt>
+    </w:p>
+    <w:p>
+      <w:pPr>
+        <w:jc w:val="center"/>
+        <w:rPr>
+          <w:rFonts w:ascii="TH Niramit AS" w:eastAsiaTheme="minorEastAsia" w:hAnsi="TH Niramit AS" w:cs="TH Niramit AS"/>
+          <w:i/>
+          <w:sz w:val="28"/>
+          <w:szCs w:val="28"/>
+          <w:lang w:val="en-US"/>
+        </w:rPr>
+      </w:pPr>
+      <m:oMathPara>
+        <m:oMath>
+          <m:r>
+            <w:rPr>
+              <w:rFonts w:ascii="Cambria Math" w:hAnsi="Cambria Math" w:cs="TH Niramit AS"/>
+              <w:sz w:val="28"/>
+              <w:szCs w:val="28"/>
+              <w:lang w:val="en-US"/>
+            </w:rPr>
+            <m:t xml:space="preserve">Distance= </m:t>
+          </m:r>
+          <m:rad>
+            <m:radPr>
+              <m:degHide m:val="1"/>
+              <m:ctrlPr>
+                <w:rPr>
+                  <w:rFonts w:ascii="Cambria Math" w:hAnsi="Cambria Math" w:cs="TH Niramit AS"/>
+                  <w:i/>
+                  <w:sz w:val="28"/>
+                  <w:szCs w:val="28"/>
+                  <w:lang w:val="en-US"/>
+                </w:rPr>
+              </m:ctrlPr>
+            </m:radPr>
+            <m:deg/>
+            <m:e>
+              <m:sSup>
+                <m:sSupPr>
+                  <m:ctrlPr>
+                    <w:rPr>
+                      <w:rFonts w:ascii="Cambria Math" w:hAnsi="Cambria Math" w:cs="TH Niramit AS"/>
+                      <w:i/>
+                      <w:sz w:val="28"/>
+                      <w:szCs w:val="28"/>
+                      <w:lang w:val="en-US"/>
+                    </w:rPr>
+                  </m:ctrlPr>
+                </m:sSupPr>
+                <m:e>
+                  <m:d>
+                    <m:dPr>
+                      <m:ctrlPr>
+                        <w:rPr>
+                          <w:rFonts w:ascii="Cambria Math" w:hAnsi="Cambria Math" w:cs="TH Niramit AS"/>
+                          <w:i/>
+                          <w:sz w:val="28"/>
+                          <w:szCs w:val="28"/>
+                          <w:lang w:val="en-US"/>
+                        </w:rPr>
+                      </m:ctrlPr>
+                    </m:dPr>
+                    <m:e>
+                      <m:sSub>
+                        <m:sSubPr>
+                          <m:ctrlPr>
+                            <w:rPr>
+                              <w:rFonts w:ascii="Cambria Math" w:hAnsi="Cambria Math" w:cs="TH Niramit AS"/>
+                              <w:i/>
+                              <w:sz w:val="28"/>
+                              <w:szCs w:val="28"/>
+                              <w:lang w:val="en-US"/>
+                            </w:rPr>
+                          </m:ctrlPr>
+                        </m:sSubPr>
+                        <m:e>
+                          <m:r>
+                            <w:rPr>
+                              <w:rFonts w:ascii="Cambria Math" w:hAnsi="Cambria Math" w:cs="TH Niramit AS"/>
+                              <w:sz w:val="28"/>
+                              <w:szCs w:val="28"/>
+                              <w:lang w:val="en-US"/>
+                            </w:rPr>
+                            <m:t>x</m:t>
+                          </m:r>
+                        </m:e>
+                        <m:sub>
+                          <m:r>
+                            <w:rPr>
+                              <w:rFonts w:ascii="Cambria Math" w:hAnsi="Cambria Math" w:cs="TH Niramit AS"/>
+                              <w:sz w:val="28"/>
+                              <w:szCs w:val="28"/>
+                              <w:lang w:val="en-US"/>
+                            </w:rPr>
+                            <m:t>1</m:t>
+                          </m:r>
+                        </m:sub>
+                      </m:sSub>
+                      <m:r>
+                        <w:rPr>
+                          <w:rFonts w:ascii="Cambria Math" w:hAnsi="Cambria Math" w:cs="TH Niramit AS"/>
+                          <w:sz w:val="28"/>
+                          <w:szCs w:val="28"/>
+                          <w:lang w:val="en-US"/>
+                        </w:rPr>
+                        <m:t>-</m:t>
+                      </m:r>
+                      <m:sSub>
+                        <m:sSubPr>
+                          <m:ctrlPr>
+                            <w:rPr>
+                              <w:rFonts w:ascii="Cambria Math" w:hAnsi="Cambria Math" w:cs="TH Niramit AS"/>
+                              <w:i/>
+                              <w:sz w:val="28"/>
+                              <w:szCs w:val="28"/>
+                              <w:lang w:val="en-US"/>
+                            </w:rPr>
+                          </m:ctrlPr>
+                        </m:sSubPr>
+                        <m:e>
+                          <m:r>
+                            <w:rPr>
+                              <w:rFonts w:ascii="Cambria Math" w:hAnsi="Cambria Math" w:cs="TH Niramit AS"/>
+                              <w:sz w:val="28"/>
+                              <w:szCs w:val="28"/>
+                              <w:lang w:val="en-US"/>
+                            </w:rPr>
+                            <m:t>x</m:t>
+                          </m:r>
+                        </m:e>
+                        <m:sub>
+                          <m:r>
+                            <w:rPr>
+                              <w:rFonts w:ascii="Cambria Math" w:hAnsi="Cambria Math" w:cs="TH Niramit AS"/>
+                              <w:sz w:val="28"/>
+                              <w:szCs w:val="28"/>
+                              <w:lang w:val="en-US"/>
+                            </w:rPr>
+                            <m:t>2</m:t>
+                          </m:r>
+                        </m:sub>
+                      </m:sSub>
+                    </m:e>
+                  </m:d>
+                </m:e>
+                <m:sup>
+                  <m:r>
+                    <w:rPr>
+                      <w:rFonts w:ascii="Cambria Math" w:hAnsi="Cambria Math" w:cs="TH Niramit AS"/>
+                      <w:sz w:val="28"/>
+                      <w:szCs w:val="28"/>
+                      <w:lang w:val="en-US"/>
+                    </w:rPr>
+                    <m:t>2</m:t>
+                  </m:r>
+                </m:sup>
+              </m:sSup>
+              <m:r>
+                <w:rPr>
+                  <w:rFonts w:ascii="Cambria Math" w:hAnsi="Cambria Math" w:cs="TH Niramit AS"/>
+                  <w:sz w:val="28"/>
+                  <w:szCs w:val="28"/>
+                  <w:lang w:val="en-US"/>
+                </w:rPr>
+                <m:t>+</m:t>
+              </m:r>
+              <m:sSup>
+                <m:sSupPr>
+                  <m:ctrlPr>
+                    <w:rPr>
+                      <w:rFonts w:ascii="Cambria Math" w:hAnsi="Cambria Math" w:cs="TH Niramit AS"/>
+                      <w:i/>
+                      <w:sz w:val="28"/>
+                      <w:szCs w:val="28"/>
+                      <w:lang w:val="en-US"/>
+                    </w:rPr>
+                  </m:ctrlPr>
+                </m:sSupPr>
+                <m:e>
+                  <m:d>
+                    <m:dPr>
+                      <m:ctrlPr>
+                        <w:rPr>
+                          <w:rFonts w:ascii="Cambria Math" w:hAnsi="Cambria Math" w:cs="TH Niramit AS"/>
+                          <w:i/>
+                          <w:sz w:val="28"/>
+                          <w:szCs w:val="28"/>
+                          <w:lang w:val="en-US"/>
+                        </w:rPr>
+                      </m:ctrlPr>
+                    </m:dPr>
+                    <m:e>
+                      <m:sSub>
+                        <m:sSubPr>
+                          <m:ctrlPr>
+                            <w:rPr>
+                              <w:rFonts w:ascii="Cambria Math" w:hAnsi="Cambria Math" w:cs="TH Niramit AS"/>
+                              <w:i/>
+                              <w:sz w:val="28"/>
+                              <w:szCs w:val="28"/>
+                              <w:lang w:val="en-US"/>
+                            </w:rPr>
+                          </m:ctrlPr>
+                        </m:sSubPr>
+                        <m:e>
+                          <m:r>
+                            <w:rPr>
+                              <w:rFonts w:ascii="Cambria Math" w:hAnsi="Cambria Math" w:cs="TH Niramit AS"/>
+                              <w:sz w:val="28"/>
+                              <w:szCs w:val="28"/>
+                              <w:lang w:val="en-US"/>
+                            </w:rPr>
+                            <m:t>y</m:t>
+                          </m:r>
+                        </m:e>
+                        <m:sub>
+                          <m:r>
+                            <w:rPr>
+                              <w:rFonts w:ascii="Cambria Math" w:hAnsi="Cambria Math" w:cs="TH Niramit AS"/>
+                              <w:sz w:val="28"/>
+                              <w:szCs w:val="28"/>
+                              <w:lang w:val="en-US"/>
+                            </w:rPr>
+                            <m:t>1</m:t>
+                          </m:r>
+                        </m:sub>
+                      </m:sSub>
+                      <m:r>
+                        <w:rPr>
+                          <w:rFonts w:ascii="Cambria Math" w:hAnsi="Cambria Math" w:cs="TH Niramit AS"/>
+                          <w:sz w:val="28"/>
+                          <w:szCs w:val="28"/>
+                          <w:lang w:val="en-US"/>
+                        </w:rPr>
+                        <m:t>-</m:t>
+                      </m:r>
+                      <m:sSub>
+                        <m:sSubPr>
+                          <m:ctrlPr>
+                            <w:rPr>
+                              <w:rFonts w:ascii="Cambria Math" w:hAnsi="Cambria Math" w:cs="TH Niramit AS"/>
+                              <w:i/>
+                              <w:sz w:val="28"/>
+                              <w:szCs w:val="28"/>
+                              <w:lang w:val="en-US"/>
+                            </w:rPr>
+                          </m:ctrlPr>
+                        </m:sSubPr>
+                        <m:e>
+                          <m:r>
+                            <w:rPr>
+                              <w:rFonts w:ascii="Cambria Math" w:hAnsi="Cambria Math" w:cs="TH Niramit AS"/>
+                              <w:sz w:val="28"/>
+                              <w:szCs w:val="28"/>
+                              <w:lang w:val="en-US"/>
+                            </w:rPr>
+                            <m:t>y</m:t>
+                          </m:r>
+                        </m:e>
+                        <m:sub>
+                          <m:r>
+                            <w:rPr>
+                              <w:rFonts w:ascii="Cambria Math" w:hAnsi="Cambria Math" w:cs="TH Niramit AS"/>
+                              <w:sz w:val="28"/>
+                              <w:szCs w:val="28"/>
+                              <w:lang w:val="en-US"/>
+                            </w:rPr>
+                            <m:t>2</m:t>
+                          </m:r>
+                        </m:sub>
+                      </m:sSub>
+                    </m:e>
+                  </m:d>
+                </m:e>
+                <m:sup>
+                  <m:r>
+                    <w:rPr>
+                      <w:rFonts w:ascii="Cambria Math" w:hAnsi="Cambria Math" w:cs="TH Niramit AS"/>
+                      <w:sz w:val="28"/>
+                      <w:szCs w:val="28"/>
+                      <w:lang w:val="en-US"/>
+                    </w:rPr>
+                    <m:t>2</m:t>
+                  </m:r>
+                </m:sup>
+              </m:sSup>
+            </m:e>
+          </m:rad>
+        </m:oMath>
+      </m:oMathPara>
+    </w:p>
+    <w:p>
+      <w:pPr>
+        <w:jc w:val="thaiDistribute"/>
         <w:rPr>
           <w:rFonts w:ascii="TH Niramit AS" w:eastAsiaTheme="minorEastAsia" w:hAnsi="TH Niramit AS" w:cs="TH Niramit AS"/>
           <w:iCs/>
-          <w:sz w:val="32"/>
-          <w:szCs w:val="32"/>
-          <w:lang w:val="en-US"/>
-        </w:rPr>
-        <w:t>TF-IDF</w:t>
-      </w:r>
-      <w:r>
-        <w:rPr>
-          <w:rFonts w:ascii="TH Niramit AS" w:eastAsiaTheme="minorEastAsia" w:hAnsi="TH Niramit AS" w:cs="TH Niramit AS"/>
-          <w:i/>
-          <w:sz w:val="32"/>
-          <w:szCs w:val="32"/>
-          <w:lang w:val="en-US"/>
-        </w:rPr>
-        <w:t xml:space="preserve"> </w:t>
-      </w:r>
-      <w:r>
-        <w:rPr>
-          <w:rFonts w:ascii="TH Niramit AS" w:eastAsiaTheme="minorEastAsia" w:hAnsi="TH Niramit AS" w:cs="TH Niramit AS"/>
-          <w:i/>
-          <w:sz w:val="32"/>
-          <w:szCs w:val="32"/>
-          <w:cs/>
-          <w:lang w:val="en-US"/>
-        </w:rPr>
-        <w:t>สูงแต่ไม่ได้บ่งบอกถึงลักษณะของข้อความในเอกสารเช่นคำว่า</w:t>
-      </w:r>
-      <w:r>
-        <w:rPr>
-          <w:rFonts w:ascii="TH Niramit AS" w:eastAsiaTheme="minorEastAsia" w:hAnsi="TH Niramit AS" w:cs="TH Niramit AS" w:hint="cs"/>
-          <w:i/>
-          <w:sz w:val="32"/>
-          <w:szCs w:val="32"/>
-          <w:cs/>
-          <w:lang w:val="en-US"/>
-        </w:rPr>
-        <w:t xml:space="preserve"> </w:t>
-      </w:r>
-      <w:r>
-        <w:rPr>
-          <w:rFonts w:ascii="TH Niramit AS" w:eastAsiaTheme="minorEastAsia" w:hAnsi="TH Niramit AS" w:cs="TH Niramit AS" w:hint="cs"/>
-          <w:i/>
-          <w:sz w:val="32"/>
-          <w:szCs w:val="32"/>
-          <w:cs/>
-          <w:lang w:val="en-US"/>
-        </w:rPr>
-        <w:t xml:space="preserve">และ ซึ่งถือว่าเป็น </w:t>
-      </w:r>
-      <w:r>
-        <w:rPr>
-          <w:rFonts w:ascii="TH Niramit AS" w:eastAsiaTheme="minorEastAsia" w:hAnsi="TH Niramit AS" w:cs="TH Niramit AS"/>
-          <w:iCs/>
-          <w:sz w:val="32"/>
-          <w:szCs w:val="32"/>
-          <w:lang w:val="en-US"/>
-        </w:rPr>
-        <w:t xml:space="preserve">Stop word </w:t>
-      </w:r>
-      <w:r>
-        <w:rPr>
-          <w:rFonts w:ascii="TH Niramit AS" w:eastAsiaTheme="minorEastAsia" w:hAnsi="TH Niramit AS" w:cs="TH Niramit AS" w:hint="cs"/>
-          <w:i/>
-          <w:sz w:val="32"/>
-          <w:szCs w:val="32"/>
-          <w:cs/>
-          <w:lang w:val="en-US"/>
-        </w:rPr>
-        <w:t>ซึ่งเป็นคำที่ไม่สื่อความหมายโ</w:t>
-      </w:r>
-      <w:r>
-        <w:rPr>
-          <w:rFonts w:ascii="TH Niramit AS" w:eastAsiaTheme="minorEastAsia" w:hAnsi="TH Niramit AS" w:cs="TH Niramit AS"/>
-          <w:i/>
-          <w:sz w:val="32"/>
-          <w:szCs w:val="32"/>
-          <w:cs/>
-          <w:lang w:val="en-US"/>
-        </w:rPr>
-        <w:t>ดยปกติแล้ว คำเหล่านี้มักถูกกรองออกก่อนที่จะมีการนำข้อความมาทำการประมวลผลทางภาษา</w:t>
-      </w:r>
-      <w:r>
-        <w:rPr>
-          <w:rFonts w:ascii="TH Niramit AS" w:eastAsiaTheme="minorEastAsia" w:hAnsi="TH Niramit AS" w:cs="TH Niramit AS" w:hint="cs"/>
-          <w:i/>
-          <w:sz w:val="32"/>
-          <w:szCs w:val="32"/>
-          <w:cs/>
-          <w:lang w:val="en-US"/>
-        </w:rPr>
-        <w:t xml:space="preserve">จากตัวอย่างจะเห็นว่าเมื่อคำนวณหาค่า </w:t>
-      </w:r>
-      <w:r>
-        <w:rPr>
-          <w:rFonts w:ascii="TH Niramit AS" w:hAnsi="TH Niramit AS" w:cs="TH Niramit AS"/>
-          <w:sz w:val="32"/>
-          <w:szCs w:val="32"/>
-          <w:lang w:val="en-US"/>
-        </w:rPr>
-        <w:t>Term Frequency – Inverse Document Frequency (TF-IDF)</w:t>
-      </w:r>
-      <w:r>
-        <w:rPr>
-          <w:rFonts w:ascii="TH Niramit AS" w:hAnsi="TH Niramit AS" w:cs="TH Niramit AS" w:hint="cs"/>
-          <w:sz w:val="32"/>
-          <w:szCs w:val="32"/>
-          <w:cs/>
-          <w:lang w:val="en-US"/>
-        </w:rPr>
-        <w:t xml:space="preserve"> โดยที่ตัดคำที่ไม่มีความหมายหรือ </w:t>
-      </w:r>
-      <w:r>
-        <w:rPr>
-          <w:rFonts w:ascii="TH Niramit AS" w:hAnsi="TH Niramit AS" w:cs="TH Niramit AS"/>
-          <w:sz w:val="32"/>
-          <w:szCs w:val="32"/>
-          <w:lang w:val="en-US"/>
-        </w:rPr>
-        <w:t xml:space="preserve">Stop word </w:t>
-      </w:r>
-      <w:r>
-        <w:rPr>
-          <w:rFonts w:ascii="TH Niramit AS" w:hAnsi="TH Niramit AS" w:cs="TH Niramit AS" w:hint="cs"/>
-          <w:sz w:val="32"/>
-          <w:szCs w:val="32"/>
-          <w:cs/>
-          <w:lang w:val="en-US"/>
-        </w:rPr>
-        <w:t>ออกแล้วจะเหลือคำว่า มือถือ เว็บไซต์ ออนไลน์ เรียงลำดับความสำคัญจากมากไปน้อยตามลำดับ</w:t>
+          <w:sz w:val="28"/>
+          <w:szCs w:val="28"/>
+          <w:lang w:val="en-US"/>
+        </w:rPr>
+      </w:pPr>
+    </w:p>
+    <w:p>
+      <w:pPr>
+        <w:jc w:val="thaiDistribute"/>
+        <w:rPr>
+          <w:rFonts w:ascii="TH Niramit AS" w:hAnsi="TH Niramit AS" w:cs="TH Niramit AS"/>
+          <w:sz w:val="32"/>
+          <w:szCs w:val="32"/>
+          <w:lang w:val="en-US"/>
+        </w:rPr>
+      </w:pPr>
+      <w:r>
+        <w:rPr>
+          <w:rFonts w:ascii="TH Niramit AS" w:hAnsi="TH Niramit AS" w:cs="TH Niramit AS" w:hint="cs"/>
+          <w:sz w:val="32"/>
+          <w:szCs w:val="32"/>
+          <w:cs/>
+          <w:lang w:val="en-US"/>
+        </w:rPr>
+        <w:t xml:space="preserve">ทำการคำนวณและย้ายจุด </w:t>
+      </w:r>
+      <w:r>
+        <w:rPr>
+          <w:rFonts w:ascii="TH Niramit AS" w:hAnsi="TH Niramit AS" w:cs="TH Niramit AS"/>
+          <w:sz w:val="32"/>
+          <w:szCs w:val="32"/>
+          <w:lang w:val="en-US"/>
+        </w:rPr>
+        <w:t>Centroid</w:t>
+      </w:r>
+      <w:r>
+        <w:rPr>
+          <w:rFonts w:ascii="TH Niramit AS" w:hAnsi="TH Niramit AS" w:cs="TH Niramit AS" w:hint="cs"/>
+          <w:sz w:val="32"/>
+          <w:szCs w:val="32"/>
+          <w:cs/>
+          <w:lang w:val="en-US"/>
+        </w:rPr>
+        <w:t xml:space="preserve"> และหาค่าเฉลี่ยจนค่าเฉลี่ยไม่มีการเปลี่ยนแปลงจะได้จุดกึ่งกลางของข้อมูลในแต่ละกลุ่ม</w:t>
+      </w:r>
+    </w:p>
+    <w:p>
+      <w:pPr>
+        <w:rPr>
+          <w:rFonts w:ascii="TH Niramit AS" w:hAnsi="TH Niramit AS" w:cs="TH Niramit AS"/>
+          <w:sz w:val="32"/>
+          <w:szCs w:val="32"/>
+          <w:lang w:val="en-US"/>
+        </w:rPr>
+      </w:pPr>
+    </w:p>
+    <w:p>
+      <w:pPr>
+        <w:jc w:val="center"/>
+        <w:rPr>
+          <w:rFonts w:ascii="TH Niramit AS" w:hAnsi="TH Niramit AS" w:cs="TH Niramit AS"/>
+          <w:sz w:val="32"/>
+          <w:szCs w:val="32"/>
+          <w:lang w:val="en-US"/>
+        </w:rPr>
+      </w:pPr>
+      <w:r>
+        <w:rPr>
+          <w:rFonts w:ascii="TH Niramit AS" w:hAnsi="TH Niramit AS" w:cs="TH Niramit AS"/>
+          <w:noProof/>
+          <w:sz w:val="32"/>
+          <w:szCs w:val="32"/>
+          <w:lang w:val="en-US"/>
+        </w:rPr>
+        <w:drawing>
+          <wp:inline distT="0" distB="0" distL="0" distR="0" wp14:anchorId="5C6D3D7F" wp14:editId="28AB58D9">
+            <wp:extent cx="3960000" cy="2631754"/>
+            <wp:effectExtent l="0" t="0" r="2540" b="0"/>
+            <wp:docPr id="4" name="Picture 4" descr="Chart, scatter chart&#10;&#10;Description automatically generated"/>
+            <wp:cNvGraphicFramePr>
+              <a:graphicFrameLocks xmlns:a="http://schemas.openxmlformats.org/drawingml/2006/main" noChangeAspect="1"/>
+            </wp:cNvGraphicFramePr>
+            <a:graphic xmlns:a="http://schemas.openxmlformats.org/drawingml/2006/main">
+              <a:graphicData uri="http://schemas.openxmlformats.org/drawingml/2006/picture">
+                <pic:pic xmlns:pic="http://schemas.openxmlformats.org/drawingml/2006/picture">
+                  <pic:nvPicPr>
+                    <pic:cNvPr id="4" name="Picture 4" descr="Chart, scatter chart&#10;&#10;Description automatically generated"/>
+                    <pic:cNvPicPr/>
+                  </pic:nvPicPr>
+                  <pic:blipFill rotWithShape="1">
+                    <a:blip r:embed="rId13">
+                      <a:extLst>
+                        <a:ext uri="{28A0092B-C50C-407E-A947-70E740481C1C}">
+                          <a14:useLocalDpi xmlns:a14="http://schemas.microsoft.com/office/drawing/2010/main" val="0"/>
+                        </a:ext>
+                      </a:extLst>
+                    </a:blip>
+                    <a:srcRect t="11388"/>
+                    <a:stretch/>
+                  </pic:blipFill>
+                  <pic:spPr bwMode="auto">
+                    <a:xfrm>
+                      <a:off x="0" y="0"/>
+                      <a:ext cx="3960000" cy="2631754"/>
+                    </a:xfrm>
+                    <a:prstGeom prst="rect">
+                      <a:avLst/>
+                    </a:prstGeom>
+                    <a:ln>
+                      <a:noFill/>
+                    </a:ln>
+                    <a:extLst>
+                      <a:ext uri="{53640926-AAD7-44D8-BBD7-CCE9431645EC}">
+                        <a14:shadowObscured xmlns:a14="http://schemas.microsoft.com/office/drawing/2010/main"/>
+                      </a:ext>
+                    </a:extLst>
+                  </pic:spPr>
+                </pic:pic>
+              </a:graphicData>
+            </a:graphic>
+          </wp:inline>
+        </w:drawing>
+      </w:r>
+    </w:p>
+    <w:p>
+      <w:pPr>
+        <w:jc w:val="center"/>
+        <w:rPr>
+          <w:rFonts w:ascii="TH Niramit AS" w:hAnsi="TH Niramit AS" w:cs="TH Niramit AS"/>
+          <w:sz w:val="32"/>
+          <w:szCs w:val="32"/>
+          <w:cs/>
+          <w:lang w:val="en-US"/>
+        </w:rPr>
+      </w:pPr>
+      <w:r>
+        <w:rPr>
+          <w:rFonts w:ascii="TH Niramit AS" w:hAnsi="TH Niramit AS" w:cs="TH Niramit AS" w:hint="cs"/>
+          <w:b/>
+          <w:bCs/>
+          <w:sz w:val="32"/>
+          <w:szCs w:val="32"/>
+          <w:cs/>
+          <w:lang w:val="en-US"/>
+        </w:rPr>
+        <w:t xml:space="preserve">ภาพที่ </w:t>
+      </w:r>
+      <w:r>
+        <w:rPr>
+          <w:rFonts w:ascii="TH Niramit AS" w:hAnsi="TH Niramit AS" w:cs="TH Niramit AS"/>
+          <w:b/>
+          <w:bCs/>
+          <w:sz w:val="32"/>
+          <w:szCs w:val="32"/>
+          <w:lang w:val="en-US"/>
+        </w:rPr>
+        <w:t xml:space="preserve">2 </w:t>
+      </w:r>
+      <w:r>
+        <w:rPr>
+          <w:rFonts w:ascii="TH Niramit AS" w:hAnsi="TH Niramit AS" w:cs="TH Niramit AS" w:hint="cs"/>
+          <w:sz w:val="32"/>
+          <w:szCs w:val="32"/>
+          <w:cs/>
+          <w:lang w:val="en-US"/>
+        </w:rPr>
+        <w:t xml:space="preserve">ตัวอย่างการจัดกลุ่มข้อมูลด้วย </w:t>
+      </w:r>
+      <w:r>
+        <w:rPr>
+          <w:rFonts w:ascii="TH Niramit AS" w:hAnsi="TH Niramit AS" w:cs="TH Niramit AS"/>
+          <w:sz w:val="32"/>
+          <w:szCs w:val="32"/>
+          <w:lang w:val="en-US"/>
+        </w:rPr>
+        <w:t xml:space="preserve">K-Means </w:t>
+      </w:r>
+      <w:r>
+        <w:rPr>
+          <w:rFonts w:ascii="TH Niramit AS" w:hAnsi="TH Niramit AS" w:cs="TH Niramit AS" w:hint="cs"/>
+          <w:sz w:val="32"/>
+          <w:szCs w:val="32"/>
+          <w:cs/>
+          <w:lang w:val="en-US"/>
+        </w:rPr>
+        <w:t xml:space="preserve">โดยที่เครื่องหมายกากบาทสีแดงคือจุด </w:t>
+      </w:r>
+      <w:r>
+        <w:rPr>
+          <w:rFonts w:ascii="TH Niramit AS" w:hAnsi="TH Niramit AS" w:cs="TH Niramit AS"/>
+          <w:sz w:val="32"/>
+          <w:szCs w:val="32"/>
+          <w:lang w:val="en-US"/>
+        </w:rPr>
+        <w:t xml:space="preserve">Centroid </w:t>
+      </w:r>
+      <w:r>
+        <w:rPr>
+          <w:rFonts w:ascii="TH Niramit AS" w:hAnsi="TH Niramit AS" w:cs="TH Niramit AS" w:hint="cs"/>
+          <w:sz w:val="32"/>
+          <w:szCs w:val="32"/>
+          <w:cs/>
+          <w:lang w:val="en-US"/>
+        </w:rPr>
+        <w:t>ของแต่ละกลุ่มข้อมูล</w:t>
       </w:r>
     </w:p>
     <w:sectPr>
@@ -19952,11 +20990,75 @@
     <b:Day>1</b:Day>
     <b:RefOrder>2</b:RefOrder>
   </b:Source>
+  <b:Source>
+    <b:Tag>Pat20</b:Tag>
+    <b:SourceType>DocumentFromInternetSite</b:SourceType>
+    <b:Guid>{E606DF5F-0E1E-8B4F-BF09-A58A56F73A0B}</b:Guid>
+    <b:Author>
+      <b:Author>
+        <b:NameList>
+          <b:Person>
+            <b:Last>Patipan</b:Last>
+            <b:First>Prasertsom</b:First>
+          </b:Person>
+        </b:NameList>
+      </b:Author>
+    </b:Author>
+    <b:Title>สกัดใจความสำคัญของข้อความด้วยเทคนิคการประมวลผลทางภาษาเบื้องต้น: TF-IDF, Part 1</b:Title>
+    <b:InternetSiteTitle>bigdata</b:InternetSiteTitle>
+    <b:URL>https://bigdata.go.th/big-data-101/tf-idf-1/</b:URL>
+    <b:Year>2020</b:Year>
+    <b:Month>10</b:Month>
+    <b:Day>1</b:Day>
+    <b:RefOrder>3</b:RefOrder>
+  </b:Source>
+  <b:Source>
+    <b:Tag>Cha18</b:Tag>
+    <b:SourceType>DocumentFromInternetSite</b:SourceType>
+    <b:Guid>{D8FF76C4-8127-2F49-BDF3-008F014BAA9A}</b:Guid>
+    <b:Author>
+      <b:Author>
+        <b:NameList>
+          <b:Person>
+            <b:Last>Chakrit</b:Last>
+          </b:Person>
+        </b:NameList>
+      </b:Author>
+    </b:Author>
+    <b:Title>ว่าด้วย-k-means-และการประยุกตร</b:Title>
+    <b:InternetSiteTitle>softnix</b:InternetSiteTitle>
+    <b:URL>https://www.softnix.co.th/2018/09/06/ว่าด้วย-k-means-และการประยุกตร/</b:URL>
+    <b:Year>2018</b:Year>
+    <b:Month>9</b:Month>
+    <b:Day>6</b:Day>
+    <b:RefOrder>4</b:RefOrder>
+  </b:Source>
+  <b:Source>
+    <b:Tag>DIG22</b:Tag>
+    <b:SourceType>DocumentFromInternetSite</b:SourceType>
+    <b:Guid>{0E3DBD58-3833-3949-A00D-BD31CE5483D6}</b:Guid>
+    <b:Author>
+      <b:Author>
+        <b:NameList>
+          <b:Person>
+            <b:Last>DIGI</b:Last>
+          </b:Person>
+        </b:NameList>
+      </b:Author>
+    </b:Author>
+    <b:Title>รู้จัก Clustering Model คืออะไร</b:Title>
+    <b:InternetSiteTitle>digi</b:InternetSiteTitle>
+    <b:URL>https://digi.data.go.th/blog/what-is-clustering-model-and-example/</b:URL>
+    <b:Year>2022</b:Year>
+    <b:Month>11</b:Month>
+    <b:Day>17</b:Day>
+    <b:RefOrder>5</b:RefOrder>
+  </b:Source>
 </b:Sources>
 </file>
 
 <file path=customXml/itemProps1.xml><?xml version="1.0" encoding="utf-8"?>
-<ds:datastoreItem xmlns:ds="http://schemas.openxmlformats.org/officeDocument/2006/customXml" ds:itemID="{226206B3-34B2-1C45-AE78-2E567CF12472}">
+<ds:datastoreItem xmlns:ds="http://schemas.openxmlformats.org/officeDocument/2006/customXml" ds:itemID="{48F340CE-CD85-BC4A-B279-6491D3AFADA0}">
   <ds:schemaRefs>
     <ds:schemaRef ds:uri="http://schemas.openxmlformats.org/officeDocument/2006/bibliography"/>
   </ds:schemaRefs>

</xml_diff>

<commit_message>
:memo: Write Elbow method topic
</commit_message>
<xml_diff>
--- a/report/report.docx
+++ b/report/report.docx
@@ -17995,7 +17995,6 @@
           <w:rFonts w:ascii="TH Niramit AS" w:hAnsi="TH Niramit AS" w:cs="TH Niramit AS"/>
           <w:sz w:val="32"/>
           <w:szCs w:val="32"/>
-          <w:cs/>
           <w:lang w:val="en-US"/>
         </w:rPr>
       </w:pPr>
@@ -18069,6 +18068,318 @@
           <w:lang w:val="en-US"/>
         </w:rPr>
         <w:t>ของแต่ละกลุ่มข้อมูล</w:t>
+      </w:r>
+    </w:p>
+    <w:p>
+      <w:pPr>
+        <w:rPr>
+          <w:rFonts w:ascii="TH Niramit AS" w:hAnsi="TH Niramit AS" w:cs="TH Niramit AS"/>
+          <w:sz w:val="32"/>
+          <w:szCs w:val="32"/>
+          <w:lang w:val="en-US"/>
+        </w:rPr>
+      </w:pPr>
+      <w:r>
+        <w:rPr>
+          <w:rFonts w:ascii="TH Niramit AS" w:hAnsi="TH Niramit AS" w:cs="TH Niramit AS"/>
+          <w:sz w:val="32"/>
+          <w:szCs w:val="32"/>
+          <w:lang w:val="en-US"/>
+        </w:rPr>
+        <w:lastRenderedPageBreak/>
+        <w:tab/>
+      </w:r>
+      <w:r>
+        <w:rPr>
+          <w:rFonts w:ascii="TH Niramit AS" w:hAnsi="TH Niramit AS" w:cs="TH Niramit AS"/>
+          <w:sz w:val="32"/>
+          <w:szCs w:val="32"/>
+          <w:lang w:val="en-US"/>
+        </w:rPr>
+        <w:t xml:space="preserve">2.1.5 </w:t>
+      </w:r>
+      <w:r>
+        <w:rPr>
+          <w:rFonts w:ascii="TH Niramit AS" w:hAnsi="TH Niramit AS" w:cs="TH Niramit AS" w:hint="cs"/>
+          <w:sz w:val="32"/>
+          <w:szCs w:val="32"/>
+          <w:cs/>
+          <w:lang w:val="en-US"/>
+        </w:rPr>
+        <w:t xml:space="preserve">ทฤษฎี การหาจำนวนกลุ่มที่เหมาะสมด้วยวิธี </w:t>
+      </w:r>
+      <w:r>
+        <w:rPr>
+          <w:rFonts w:ascii="TH Niramit AS" w:hAnsi="TH Niramit AS" w:cs="TH Niramit AS"/>
+          <w:sz w:val="32"/>
+          <w:szCs w:val="32"/>
+          <w:lang w:val="en-US"/>
+        </w:rPr>
+        <w:t>Elbow method</w:t>
+      </w:r>
+    </w:p>
+    <w:p>
+      <w:pPr>
+        <w:jc w:val="thaiDistribute"/>
+        <w:rPr>
+          <w:rFonts w:ascii="TH Niramit AS" w:hAnsi="TH Niramit AS" w:cs="TH Niramit AS" w:hint="cs"/>
+          <w:sz w:val="32"/>
+          <w:szCs w:val="32"/>
+          <w:cs/>
+          <w:lang w:val="en-US"/>
+        </w:rPr>
+      </w:pPr>
+      <w:r>
+        <w:rPr>
+          <w:rFonts w:ascii="TH Niramit AS" w:hAnsi="TH Niramit AS" w:cs="TH Niramit AS"/>
+          <w:sz w:val="32"/>
+          <w:szCs w:val="32"/>
+          <w:lang w:val="en-US"/>
+        </w:rPr>
+        <w:tab/>
+      </w:r>
+      <w:r>
+        <w:rPr>
+          <w:rFonts w:ascii="TH Niramit AS" w:hAnsi="TH Niramit AS" w:cs="TH Niramit AS"/>
+          <w:sz w:val="32"/>
+          <w:szCs w:val="32"/>
+          <w:lang w:val="en-US"/>
+        </w:rPr>
+        <w:tab/>
+        <w:t xml:space="preserve">Elbow method </w:t>
+      </w:r>
+      <w:r>
+        <w:rPr>
+          <w:rFonts w:ascii="TH Niramit AS" w:hAnsi="TH Niramit AS" w:cs="TH Niramit AS" w:hint="cs"/>
+          <w:sz w:val="32"/>
+          <w:szCs w:val="32"/>
+          <w:cs/>
+          <w:lang w:val="en-US"/>
+        </w:rPr>
+        <w:t>เป็นวิธีหนึ่งที่ใช้หาจำนวนของกลุ่มที่เหมาะสมด้วยการวัดข้อผิดพลาด (</w:t>
+      </w:r>
+      <w:r>
+        <w:rPr>
+          <w:rFonts w:ascii="TH Niramit AS" w:hAnsi="TH Niramit AS" w:cs="TH Niramit AS"/>
+          <w:sz w:val="32"/>
+          <w:szCs w:val="32"/>
+          <w:lang w:val="en-US"/>
+        </w:rPr>
+        <w:t xml:space="preserve">Error </w:t>
+      </w:r>
+      <w:r>
+        <w:rPr>
+          <w:rFonts w:ascii="TH Niramit AS" w:hAnsi="TH Niramit AS" w:cs="TH Niramit AS"/>
+          <w:sz w:val="32"/>
+          <w:szCs w:val="32"/>
+          <w:lang w:val="en-US"/>
+        </w:rPr>
+        <w:t>measurement</w:t>
+      </w:r>
+      <w:r>
+        <w:rPr>
+          <w:rFonts w:ascii="TH Niramit AS" w:hAnsi="TH Niramit AS" w:cs="TH Niramit AS" w:hint="cs"/>
+          <w:sz w:val="32"/>
+          <w:szCs w:val="32"/>
+          <w:cs/>
+          <w:lang w:val="en-US"/>
+        </w:rPr>
+        <w:t>)</w:t>
+      </w:r>
+      <w:r>
+        <w:rPr>
+          <w:rFonts w:ascii="TH Niramit AS" w:hAnsi="TH Niramit AS" w:cs="TH Niramit AS"/>
+          <w:sz w:val="32"/>
+          <w:szCs w:val="32"/>
+          <w:lang w:val="en-US"/>
+        </w:rPr>
+        <w:t xml:space="preserve"> </w:t>
+      </w:r>
+      <w:r>
+        <w:rPr>
+          <w:rFonts w:ascii="TH Niramit AS" w:hAnsi="TH Niramit AS" w:cs="TH Niramit AS" w:hint="cs"/>
+          <w:sz w:val="32"/>
+          <w:szCs w:val="32"/>
+          <w:cs/>
+          <w:lang w:val="en-US"/>
+        </w:rPr>
+        <w:t xml:space="preserve">ผลรวมระยะห่างระหว่างข้อมูลกับจุด </w:t>
+      </w:r>
+      <w:r>
+        <w:rPr>
+          <w:rFonts w:ascii="TH Niramit AS" w:hAnsi="TH Niramit AS" w:cs="TH Niramit AS"/>
+          <w:sz w:val="32"/>
+          <w:szCs w:val="32"/>
+          <w:lang w:val="en-US"/>
+        </w:rPr>
+        <w:t xml:space="preserve">Centroid </w:t>
+      </w:r>
+      <w:r>
+        <w:rPr>
+          <w:rFonts w:ascii="TH Niramit AS" w:hAnsi="TH Niramit AS" w:cs="TH Niramit AS" w:hint="cs"/>
+          <w:sz w:val="32"/>
+          <w:szCs w:val="32"/>
+          <w:cs/>
+          <w:lang w:val="en-US"/>
+        </w:rPr>
+        <w:t xml:space="preserve">เมื่อข้อผิดพลาดน้อยลงความชันของเส้นโค้งก็จะแบนราบไปตามแกน </w:t>
+      </w:r>
+      <w:r>
+        <w:rPr>
+          <w:rFonts w:ascii="TH Niramit AS" w:hAnsi="TH Niramit AS" w:cs="TH Niramit AS"/>
+          <w:sz w:val="32"/>
+          <w:szCs w:val="32"/>
+          <w:lang w:val="en-US"/>
+        </w:rPr>
+        <w:t xml:space="preserve">X </w:t>
+      </w:r>
+      <w:r>
+        <w:rPr>
+          <w:rFonts w:ascii="TH Niramit AS" w:hAnsi="TH Niramit AS" w:cs="TH Niramit AS" w:hint="cs"/>
+          <w:sz w:val="32"/>
+          <w:szCs w:val="32"/>
+          <w:cs/>
+          <w:lang w:val="en-US"/>
+        </w:rPr>
+        <w:t>จนทำให้เกิดมุมลักษณะเหมือนกับข้อศอกก็จะถือจุดที่อยู่ตรงมุมข้อศอกเป็นจำนวนของกลุ่มข้อมูลที่เหมาะสม</w:t>
+      </w:r>
+      <w:r>
+        <w:rPr>
+          <w:rFonts w:ascii="TH Niramit AS" w:hAnsi="TH Niramit AS" w:cs="TH Niramit AS" w:hint="cs"/>
+          <w:sz w:val="32"/>
+          <w:szCs w:val="32"/>
+          <w:cs/>
+          <w:lang w:val="en-US"/>
+        </w:rPr>
+        <w:t xml:space="preserve">ดังในภาพตัวอย่างภาพที่ </w:t>
+      </w:r>
+      <w:r>
+        <w:rPr>
+          <w:rFonts w:ascii="TH Niramit AS" w:hAnsi="TH Niramit AS" w:cs="TH Niramit AS"/>
+          <w:sz w:val="32"/>
+          <w:szCs w:val="32"/>
+          <w:lang w:val="en-US"/>
+        </w:rPr>
+        <w:t xml:space="preserve">3 </w:t>
+      </w:r>
+      <w:r>
+        <w:rPr>
+          <w:rFonts w:ascii="TH Niramit AS" w:hAnsi="TH Niramit AS" w:cs="TH Niramit AS" w:hint="cs"/>
+          <w:sz w:val="32"/>
+          <w:szCs w:val="32"/>
+          <w:cs/>
+          <w:lang w:val="en-US"/>
+        </w:rPr>
+        <w:t xml:space="preserve">จะเห็นได้ว่าจำนวนกลุ่มที่เหมาะสมเป็น </w:t>
+      </w:r>
+      <w:r>
+        <w:rPr>
+          <w:rFonts w:ascii="TH Niramit AS" w:hAnsi="TH Niramit AS" w:cs="TH Niramit AS"/>
+          <w:sz w:val="32"/>
+          <w:szCs w:val="32"/>
+          <w:lang w:val="en-US"/>
+        </w:rPr>
+        <w:t xml:space="preserve">4-5 </w:t>
+      </w:r>
+      <w:r>
+        <w:rPr>
+          <w:rFonts w:ascii="TH Niramit AS" w:hAnsi="TH Niramit AS" w:cs="TH Niramit AS" w:hint="cs"/>
+          <w:sz w:val="32"/>
+          <w:szCs w:val="32"/>
+          <w:cs/>
+          <w:lang w:val="en-US"/>
+        </w:rPr>
+        <w:t>กลุ่ม</w:t>
+      </w:r>
+    </w:p>
+    <w:p>
+      <w:pPr>
+        <w:jc w:val="thaiDistribute"/>
+        <w:rPr>
+          <w:rFonts w:ascii="TH Niramit AS" w:hAnsi="TH Niramit AS" w:cs="TH Niramit AS"/>
+          <w:sz w:val="32"/>
+          <w:szCs w:val="32"/>
+          <w:lang w:val="en-US"/>
+        </w:rPr>
+      </w:pPr>
+    </w:p>
+    <w:p>
+      <w:pPr>
+        <w:jc w:val="center"/>
+        <w:rPr>
+          <w:rFonts w:ascii="TH Niramit AS" w:hAnsi="TH Niramit AS" w:cs="TH Niramit AS"/>
+          <w:sz w:val="32"/>
+          <w:szCs w:val="32"/>
+          <w:lang w:val="en-US"/>
+        </w:rPr>
+      </w:pPr>
+      <w:r>
+        <w:rPr>
+          <w:noProof/>
+        </w:rPr>
+        <w:drawing>
+          <wp:inline distT="0" distB="0" distL="0" distR="0" wp14:anchorId="4553C40A" wp14:editId="35A4993C">
+            <wp:extent cx="4319905" cy="2189748"/>
+            <wp:effectExtent l="0" t="0" r="10795" b="7620"/>
+            <wp:docPr id="7" name="Chart 7">
+              <a:extLst xmlns:a="http://schemas.openxmlformats.org/drawingml/2006/main">
+                <a:ext uri="{FF2B5EF4-FFF2-40B4-BE49-F238E27FC236}">
+                  <a16:creationId xmlns:a16="http://schemas.microsoft.com/office/drawing/2014/main" id="{A842C03F-E31D-8DB5-65F0-9255F90C2D26}"/>
+                </a:ext>
+              </a:extLst>
+            </wp:docPr>
+            <wp:cNvGraphicFramePr/>
+            <a:graphic xmlns:a="http://schemas.openxmlformats.org/drawingml/2006/main">
+              <a:graphicData uri="http://schemas.openxmlformats.org/drawingml/2006/chart">
+                <c:chart xmlns:c="http://schemas.openxmlformats.org/drawingml/2006/chart" xmlns:r="http://schemas.openxmlformats.org/officeDocument/2006/relationships" r:id="rId14"/>
+              </a:graphicData>
+            </a:graphic>
+          </wp:inline>
+        </w:drawing>
+      </w:r>
+    </w:p>
+    <w:p>
+      <w:pPr>
+        <w:jc w:val="center"/>
+        <w:rPr>
+          <w:rFonts w:ascii="TH Niramit AS" w:hAnsi="TH Niramit AS" w:cs="TH Niramit AS" w:hint="cs"/>
+          <w:sz w:val="32"/>
+          <w:szCs w:val="32"/>
+          <w:lang w:val="en-US"/>
+        </w:rPr>
+      </w:pPr>
+      <w:r>
+        <w:rPr>
+          <w:rFonts w:ascii="TH Niramit AS" w:hAnsi="TH Niramit AS" w:cs="TH Niramit AS" w:hint="cs"/>
+          <w:b/>
+          <w:bCs/>
+          <w:sz w:val="32"/>
+          <w:szCs w:val="32"/>
+          <w:cs/>
+          <w:lang w:val="en-US"/>
+        </w:rPr>
+        <w:t xml:space="preserve">ภาพที่ </w:t>
+      </w:r>
+      <w:r>
+        <w:rPr>
+          <w:rFonts w:ascii="TH Niramit AS" w:hAnsi="TH Niramit AS" w:cs="TH Niramit AS"/>
+          <w:b/>
+          <w:bCs/>
+          <w:sz w:val="32"/>
+          <w:szCs w:val="32"/>
+          <w:lang w:val="en-US"/>
+        </w:rPr>
+        <w:t xml:space="preserve">3 </w:t>
+      </w:r>
+      <w:r>
+        <w:rPr>
+          <w:rFonts w:ascii="TH Niramit AS" w:hAnsi="TH Niramit AS" w:cs="TH Niramit AS" w:hint="cs"/>
+          <w:sz w:val="32"/>
+          <w:szCs w:val="32"/>
+          <w:cs/>
+          <w:lang w:val="en-US"/>
+        </w:rPr>
+        <w:t>กราฟที่แสดงจำนวนข้อผิดพลาดเพื่อหาจพนวนกลุ่มที่เหมาะสมที่สุด</w:t>
       </w:r>
     </w:p>
     <w:sectPr>
@@ -20649,6 +20960,887 @@
 </w:styles>
 </file>
 
+<file path=word/charts/chart1.xml><?xml version="1.0" encoding="utf-8"?>
+<c:chartSpace xmlns:c="http://schemas.openxmlformats.org/drawingml/2006/chart" xmlns:a="http://schemas.openxmlformats.org/drawingml/2006/main" xmlns:r="http://schemas.openxmlformats.org/officeDocument/2006/relationships" xmlns:c16r2="http://schemas.microsoft.com/office/drawing/2015/06/chart">
+  <c:date1904 val="0"/>
+  <c:lang val="en-US"/>
+  <c:roundedCorners val="0"/>
+  <mc:AlternateContent xmlns:mc="http://schemas.openxmlformats.org/markup-compatibility/2006">
+    <mc:Choice xmlns:c14="http://schemas.microsoft.com/office/drawing/2007/8/2/chart" Requires="c14">
+      <c14:style val="102"/>
+    </mc:Choice>
+    <mc:Fallback>
+      <c:style val="2"/>
+    </mc:Fallback>
+  </mc:AlternateContent>
+  <c:chart>
+    <c:title>
+      <c:tx>
+        <c:rich>
+          <a:bodyPr rot="0" spcFirstLastPara="1" vertOverflow="ellipsis" vert="horz" wrap="square" anchor="ctr" anchorCtr="1"/>
+          <a:lstStyle/>
+          <a:p>
+            <a:pPr>
+              <a:defRPr sz="1400" b="0" i="0" u="none" strike="noStrike" kern="1200" spc="0" baseline="0">
+                <a:solidFill>
+                  <a:schemeClr val="tx1">
+                    <a:lumMod val="65000"/>
+                    <a:lumOff val="35000"/>
+                  </a:schemeClr>
+                </a:solidFill>
+                <a:latin typeface="+mn-lt"/>
+                <a:ea typeface="+mn-ea"/>
+                <a:cs typeface="+mn-cs"/>
+              </a:defRPr>
+            </a:pPr>
+            <a:r>
+              <a:rPr lang="en-US"/>
+              <a:t>Elbow method</a:t>
+            </a:r>
+          </a:p>
+        </c:rich>
+      </c:tx>
+      <c:overlay val="0"/>
+      <c:spPr>
+        <a:noFill/>
+        <a:ln>
+          <a:noFill/>
+        </a:ln>
+        <a:effectLst/>
+      </c:spPr>
+      <c:txPr>
+        <a:bodyPr rot="0" spcFirstLastPara="1" vertOverflow="ellipsis" vert="horz" wrap="square" anchor="ctr" anchorCtr="1"/>
+        <a:lstStyle/>
+        <a:p>
+          <a:pPr>
+            <a:defRPr sz="1400" b="0" i="0" u="none" strike="noStrike" kern="1200" spc="0" baseline="0">
+              <a:solidFill>
+                <a:schemeClr val="tx1">
+                  <a:lumMod val="65000"/>
+                  <a:lumOff val="35000"/>
+                </a:schemeClr>
+              </a:solidFill>
+              <a:latin typeface="+mn-lt"/>
+              <a:ea typeface="+mn-ea"/>
+              <a:cs typeface="+mn-cs"/>
+            </a:defRPr>
+          </a:pPr>
+          <a:endParaRPr lang="en-TH"/>
+        </a:p>
+      </c:txPr>
+    </c:title>
+    <c:autoTitleDeleted val="0"/>
+    <c:plotArea>
+      <c:layout/>
+      <c:lineChart>
+        <c:grouping val="standard"/>
+        <c:varyColors val="0"/>
+        <c:ser>
+          <c:idx val="0"/>
+          <c:order val="0"/>
+          <c:spPr>
+            <a:ln w="28575" cap="rnd">
+              <a:solidFill>
+                <a:schemeClr val="accent1"/>
+              </a:solidFill>
+              <a:round/>
+            </a:ln>
+            <a:effectLst/>
+          </c:spPr>
+          <c:marker>
+            <c:symbol val="circle"/>
+            <c:size val="5"/>
+            <c:spPr>
+              <a:solidFill>
+                <a:schemeClr val="accent1"/>
+              </a:solidFill>
+              <a:ln w="9525">
+                <a:solidFill>
+                  <a:schemeClr val="accent1"/>
+                </a:solidFill>
+              </a:ln>
+              <a:effectLst/>
+            </c:spPr>
+          </c:marker>
+          <c:val>
+            <c:numRef>
+              <c:f>'[Chart in Microsoft Word]Sheet1'!$A$2:$A$18</c:f>
+              <c:numCache>
+                <c:formatCode>General</c:formatCode>
+                <c:ptCount val="17"/>
+                <c:pt idx="0">
+                  <c:v>30</c:v>
+                </c:pt>
+                <c:pt idx="1">
+                  <c:v>20</c:v>
+                </c:pt>
+                <c:pt idx="2">
+                  <c:v>15</c:v>
+                </c:pt>
+                <c:pt idx="3">
+                  <c:v>10</c:v>
+                </c:pt>
+                <c:pt idx="4">
+                  <c:v>9</c:v>
+                </c:pt>
+                <c:pt idx="5">
+                  <c:v>9</c:v>
+                </c:pt>
+                <c:pt idx="6">
+                  <c:v>8</c:v>
+                </c:pt>
+                <c:pt idx="7">
+                  <c:v>8</c:v>
+                </c:pt>
+                <c:pt idx="8">
+                  <c:v>7</c:v>
+                </c:pt>
+                <c:pt idx="9">
+                  <c:v>7.5</c:v>
+                </c:pt>
+                <c:pt idx="10">
+                  <c:v>7.3</c:v>
+                </c:pt>
+                <c:pt idx="11">
+                  <c:v>7.2</c:v>
+                </c:pt>
+                <c:pt idx="12">
+                  <c:v>7.1</c:v>
+                </c:pt>
+                <c:pt idx="13">
+                  <c:v>7</c:v>
+                </c:pt>
+                <c:pt idx="14">
+                  <c:v>7.0533333333333301</c:v>
+                </c:pt>
+                <c:pt idx="15">
+                  <c:v>7.0161904761904799</c:v>
+                </c:pt>
+                <c:pt idx="16">
+                  <c:v>6.9790476190476198</c:v>
+                </c:pt>
+              </c:numCache>
+            </c:numRef>
+          </c:val>
+          <c:smooth val="0"/>
+          <c:extLst>
+            <c:ext xmlns:c16="http://schemas.microsoft.com/office/drawing/2014/chart" uri="{C3380CC4-5D6E-409C-BE32-E72D297353CC}">
+              <c16:uniqueId val="{00000000-4BC6-6E43-9758-68CC6842B43B}"/>
+            </c:ext>
+          </c:extLst>
+        </c:ser>
+        <c:dLbls>
+          <c:showLegendKey val="0"/>
+          <c:showVal val="0"/>
+          <c:showCatName val="0"/>
+          <c:showSerName val="0"/>
+          <c:showPercent val="0"/>
+          <c:showBubbleSize val="0"/>
+        </c:dLbls>
+        <c:marker val="1"/>
+        <c:smooth val="0"/>
+        <c:axId val="607826560"/>
+        <c:axId val="607521776"/>
+      </c:lineChart>
+      <c:catAx>
+        <c:axId val="607826560"/>
+        <c:scaling>
+          <c:orientation val="minMax"/>
+        </c:scaling>
+        <c:delete val="0"/>
+        <c:axPos val="b"/>
+        <c:majorTickMark val="none"/>
+        <c:minorTickMark val="none"/>
+        <c:tickLblPos val="nextTo"/>
+        <c:spPr>
+          <a:noFill/>
+          <a:ln w="9525" cap="flat" cmpd="sng" algn="ctr">
+            <a:solidFill>
+              <a:schemeClr val="tx1">
+                <a:lumMod val="15000"/>
+                <a:lumOff val="85000"/>
+              </a:schemeClr>
+            </a:solidFill>
+            <a:round/>
+          </a:ln>
+          <a:effectLst/>
+        </c:spPr>
+        <c:txPr>
+          <a:bodyPr rot="-60000000" spcFirstLastPara="1" vertOverflow="ellipsis" vert="horz" wrap="square" anchor="ctr" anchorCtr="1"/>
+          <a:lstStyle/>
+          <a:p>
+            <a:pPr>
+              <a:defRPr sz="900" b="0" i="0" u="none" strike="noStrike" kern="1200" baseline="0">
+                <a:solidFill>
+                  <a:schemeClr val="tx1">
+                    <a:lumMod val="65000"/>
+                    <a:lumOff val="35000"/>
+                  </a:schemeClr>
+                </a:solidFill>
+                <a:latin typeface="+mn-lt"/>
+                <a:ea typeface="+mn-ea"/>
+                <a:cs typeface="+mn-cs"/>
+              </a:defRPr>
+            </a:pPr>
+            <a:endParaRPr lang="en-TH"/>
+          </a:p>
+        </c:txPr>
+        <c:crossAx val="607521776"/>
+        <c:crosses val="autoZero"/>
+        <c:auto val="1"/>
+        <c:lblAlgn val="ctr"/>
+        <c:lblOffset val="100"/>
+        <c:noMultiLvlLbl val="0"/>
+      </c:catAx>
+      <c:valAx>
+        <c:axId val="607521776"/>
+        <c:scaling>
+          <c:orientation val="minMax"/>
+        </c:scaling>
+        <c:delete val="0"/>
+        <c:axPos val="l"/>
+        <c:majorGridlines>
+          <c:spPr>
+            <a:ln w="9525" cap="flat" cmpd="sng" algn="ctr">
+              <a:solidFill>
+                <a:schemeClr val="tx1">
+                  <a:lumMod val="15000"/>
+                  <a:lumOff val="85000"/>
+                </a:schemeClr>
+              </a:solidFill>
+              <a:round/>
+            </a:ln>
+            <a:effectLst/>
+          </c:spPr>
+        </c:majorGridlines>
+        <c:numFmt formatCode="General" sourceLinked="1"/>
+        <c:majorTickMark val="none"/>
+        <c:minorTickMark val="none"/>
+        <c:tickLblPos val="nextTo"/>
+        <c:spPr>
+          <a:noFill/>
+          <a:ln>
+            <a:noFill/>
+          </a:ln>
+          <a:effectLst/>
+        </c:spPr>
+        <c:txPr>
+          <a:bodyPr rot="-60000000" spcFirstLastPara="1" vertOverflow="ellipsis" vert="horz" wrap="square" anchor="ctr" anchorCtr="1"/>
+          <a:lstStyle/>
+          <a:p>
+            <a:pPr>
+              <a:defRPr sz="900" b="0" i="0" u="none" strike="noStrike" kern="1200" baseline="0">
+                <a:solidFill>
+                  <a:schemeClr val="tx1">
+                    <a:lumMod val="65000"/>
+                    <a:lumOff val="35000"/>
+                  </a:schemeClr>
+                </a:solidFill>
+                <a:latin typeface="+mn-lt"/>
+                <a:ea typeface="+mn-ea"/>
+                <a:cs typeface="+mn-cs"/>
+              </a:defRPr>
+            </a:pPr>
+            <a:endParaRPr lang="en-TH"/>
+          </a:p>
+        </c:txPr>
+        <c:crossAx val="607826560"/>
+        <c:crosses val="autoZero"/>
+        <c:crossBetween val="between"/>
+      </c:valAx>
+      <c:spPr>
+        <a:noFill/>
+        <a:ln>
+          <a:noFill/>
+        </a:ln>
+        <a:effectLst/>
+      </c:spPr>
+    </c:plotArea>
+    <c:plotVisOnly val="1"/>
+    <c:dispBlanksAs val="gap"/>
+    <c:extLst>
+      <c:ext xmlns:c16r3="http://schemas.microsoft.com/office/drawing/2017/03/chart" uri="{56B9EC1D-385E-4148-901F-78D8002777C0}">
+        <c16r3:dataDisplayOptions16>
+          <c16r3:dispNaAsBlank val="1"/>
+        </c16r3:dataDisplayOptions16>
+      </c:ext>
+    </c:extLst>
+    <c:showDLblsOverMax val="0"/>
+  </c:chart>
+  <c:spPr>
+    <a:solidFill>
+      <a:schemeClr val="bg1"/>
+    </a:solidFill>
+    <a:ln w="9525" cap="flat" cmpd="sng" algn="ctr">
+      <a:solidFill>
+        <a:schemeClr val="tx1">
+          <a:lumMod val="15000"/>
+          <a:lumOff val="85000"/>
+        </a:schemeClr>
+      </a:solidFill>
+      <a:round/>
+    </a:ln>
+    <a:effectLst/>
+  </c:spPr>
+  <c:txPr>
+    <a:bodyPr/>
+    <a:lstStyle/>
+    <a:p>
+      <a:pPr>
+        <a:defRPr/>
+      </a:pPr>
+      <a:endParaRPr lang="en-TH"/>
+    </a:p>
+  </c:txPr>
+  <c:externalData r:id="rId3">
+    <c:autoUpdate val="0"/>
+  </c:externalData>
+</c:chartSpace>
+</file>
+
+<file path=word/charts/colors1.xml><?xml version="1.0" encoding="utf-8"?>
+<cs:colorStyle xmlns:cs="http://schemas.microsoft.com/office/drawing/2012/chartStyle" xmlns:a="http://schemas.openxmlformats.org/drawingml/2006/main" meth="cycle" id="10">
+  <a:schemeClr val="accent1"/>
+  <a:schemeClr val="accent2"/>
+  <a:schemeClr val="accent3"/>
+  <a:schemeClr val="accent4"/>
+  <a:schemeClr val="accent5"/>
+  <a:schemeClr val="accent6"/>
+  <cs:variation/>
+  <cs:variation>
+    <a:lumMod val="60000"/>
+  </cs:variation>
+  <cs:variation>
+    <a:lumMod val="80000"/>
+    <a:lumOff val="20000"/>
+  </cs:variation>
+  <cs:variation>
+    <a:lumMod val="80000"/>
+  </cs:variation>
+  <cs:variation>
+    <a:lumMod val="60000"/>
+    <a:lumOff val="40000"/>
+  </cs:variation>
+  <cs:variation>
+    <a:lumMod val="50000"/>
+  </cs:variation>
+  <cs:variation>
+    <a:lumMod val="70000"/>
+    <a:lumOff val="30000"/>
+  </cs:variation>
+  <cs:variation>
+    <a:lumMod val="70000"/>
+  </cs:variation>
+  <cs:variation>
+    <a:lumMod val="50000"/>
+    <a:lumOff val="50000"/>
+  </cs:variation>
+</cs:colorStyle>
+</file>
+
+<file path=word/charts/style1.xml><?xml version="1.0" encoding="utf-8"?>
+<cs:chartStyle xmlns:cs="http://schemas.microsoft.com/office/drawing/2012/chartStyle" xmlns:a="http://schemas.openxmlformats.org/drawingml/2006/main" id="332">
+  <cs:axisTitle>
+    <cs:lnRef idx="0"/>
+    <cs:fillRef idx="0"/>
+    <cs:effectRef idx="0"/>
+    <cs:fontRef idx="minor">
+      <a:schemeClr val="tx1">
+        <a:lumMod val="65000"/>
+        <a:lumOff val="35000"/>
+      </a:schemeClr>
+    </cs:fontRef>
+    <cs:defRPr sz="1000" kern="1200"/>
+  </cs:axisTitle>
+  <cs:categoryAxis>
+    <cs:lnRef idx="0"/>
+    <cs:fillRef idx="0"/>
+    <cs:effectRef idx="0"/>
+    <cs:fontRef idx="minor">
+      <a:schemeClr val="tx1">
+        <a:lumMod val="65000"/>
+        <a:lumOff val="35000"/>
+      </a:schemeClr>
+    </cs:fontRef>
+    <cs:spPr>
+      <a:ln w="9525" cap="flat" cmpd="sng" algn="ctr">
+        <a:solidFill>
+          <a:schemeClr val="tx1">
+            <a:lumMod val="15000"/>
+            <a:lumOff val="85000"/>
+          </a:schemeClr>
+        </a:solidFill>
+        <a:round/>
+      </a:ln>
+    </cs:spPr>
+    <cs:defRPr sz="900" kern="1200"/>
+  </cs:categoryAxis>
+  <cs:chartArea mods="allowNoFillOverride allowNoLineOverride">
+    <cs:lnRef idx="0"/>
+    <cs:fillRef idx="0"/>
+    <cs:effectRef idx="0"/>
+    <cs:fontRef idx="minor">
+      <a:schemeClr val="tx1"/>
+    </cs:fontRef>
+    <cs:spPr>
+      <a:solidFill>
+        <a:schemeClr val="bg1"/>
+      </a:solidFill>
+      <a:ln w="9525" cap="flat" cmpd="sng" algn="ctr">
+        <a:solidFill>
+          <a:schemeClr val="tx1">
+            <a:lumMod val="15000"/>
+            <a:lumOff val="85000"/>
+          </a:schemeClr>
+        </a:solidFill>
+        <a:round/>
+      </a:ln>
+    </cs:spPr>
+    <cs:defRPr sz="1000" kern="1200"/>
+  </cs:chartArea>
+  <cs:dataLabel>
+    <cs:lnRef idx="0"/>
+    <cs:fillRef idx="0"/>
+    <cs:effectRef idx="0"/>
+    <cs:fontRef idx="minor">
+      <a:schemeClr val="tx1">
+        <a:lumMod val="75000"/>
+        <a:lumOff val="25000"/>
+      </a:schemeClr>
+    </cs:fontRef>
+    <cs:defRPr sz="900" kern="1200"/>
+  </cs:dataLabel>
+  <cs:dataLabelCallout>
+    <cs:lnRef idx="0"/>
+    <cs:fillRef idx="0"/>
+    <cs:effectRef idx="0"/>
+    <cs:fontRef idx="minor">
+      <a:schemeClr val="dk1">
+        <a:lumMod val="65000"/>
+        <a:lumOff val="35000"/>
+      </a:schemeClr>
+    </cs:fontRef>
+    <cs:spPr>
+      <a:solidFill>
+        <a:schemeClr val="lt1"/>
+      </a:solidFill>
+      <a:ln>
+        <a:solidFill>
+          <a:schemeClr val="dk1">
+            <a:lumMod val="25000"/>
+            <a:lumOff val="75000"/>
+          </a:schemeClr>
+        </a:solidFill>
+      </a:ln>
+    </cs:spPr>
+    <cs:defRPr sz="900" kern="1200"/>
+    <cs:bodyPr rot="0" spcFirstLastPara="1" vertOverflow="clip" horzOverflow="clip" vert="horz" wrap="square" lIns="36576" tIns="18288" rIns="36576" bIns="18288" anchor="ctr" anchorCtr="1">
+      <a:spAutoFit/>
+    </cs:bodyPr>
+  </cs:dataLabelCallout>
+  <cs:dataPoint>
+    <cs:lnRef idx="0"/>
+    <cs:fillRef idx="1">
+      <cs:styleClr val="auto"/>
+    </cs:fillRef>
+    <cs:effectRef idx="0"/>
+    <cs:fontRef idx="minor">
+      <a:schemeClr val="tx1"/>
+    </cs:fontRef>
+  </cs:dataPoint>
+  <cs:dataPoint3D>
+    <cs:lnRef idx="0"/>
+    <cs:fillRef idx="1">
+      <cs:styleClr val="auto"/>
+    </cs:fillRef>
+    <cs:effectRef idx="0"/>
+    <cs:fontRef idx="minor">
+      <a:schemeClr val="tx1"/>
+    </cs:fontRef>
+  </cs:dataPoint3D>
+  <cs:dataPointLine>
+    <cs:lnRef idx="0">
+      <cs:styleClr val="auto"/>
+    </cs:lnRef>
+    <cs:fillRef idx="1"/>
+    <cs:effectRef idx="0"/>
+    <cs:fontRef idx="minor">
+      <a:schemeClr val="tx1"/>
+    </cs:fontRef>
+    <cs:spPr>
+      <a:ln w="28575" cap="rnd">
+        <a:solidFill>
+          <a:schemeClr val="phClr"/>
+        </a:solidFill>
+        <a:round/>
+      </a:ln>
+    </cs:spPr>
+  </cs:dataPointLine>
+  <cs:dataPointMarker>
+    <cs:lnRef idx="0">
+      <cs:styleClr val="auto"/>
+    </cs:lnRef>
+    <cs:fillRef idx="1">
+      <cs:styleClr val="auto"/>
+    </cs:fillRef>
+    <cs:effectRef idx="0"/>
+    <cs:fontRef idx="minor">
+      <a:schemeClr val="tx1"/>
+    </cs:fontRef>
+    <cs:spPr>
+      <a:ln w="9525">
+        <a:solidFill>
+          <a:schemeClr val="phClr"/>
+        </a:solidFill>
+      </a:ln>
+    </cs:spPr>
+  </cs:dataPointMarker>
+  <cs:dataPointMarkerLayout symbol="circle" size="5"/>
+  <cs:dataPointWireframe>
+    <cs:lnRef idx="0">
+      <cs:styleClr val="auto"/>
+    </cs:lnRef>
+    <cs:fillRef idx="1"/>
+    <cs:effectRef idx="0"/>
+    <cs:fontRef idx="minor">
+      <a:schemeClr val="tx1"/>
+    </cs:fontRef>
+    <cs:spPr>
+      <a:ln w="9525" cap="rnd">
+        <a:solidFill>
+          <a:schemeClr val="phClr"/>
+        </a:solidFill>
+        <a:round/>
+      </a:ln>
+    </cs:spPr>
+  </cs:dataPointWireframe>
+  <cs:dataTable>
+    <cs:lnRef idx="0"/>
+    <cs:fillRef idx="0"/>
+    <cs:effectRef idx="0"/>
+    <cs:fontRef idx="minor">
+      <a:schemeClr val="tx1">
+        <a:lumMod val="65000"/>
+        <a:lumOff val="35000"/>
+      </a:schemeClr>
+    </cs:fontRef>
+    <cs:spPr>
+      <a:noFill/>
+      <a:ln w="9525" cap="flat" cmpd="sng" algn="ctr">
+        <a:solidFill>
+          <a:schemeClr val="tx1">
+            <a:lumMod val="15000"/>
+            <a:lumOff val="85000"/>
+          </a:schemeClr>
+        </a:solidFill>
+        <a:round/>
+      </a:ln>
+    </cs:spPr>
+    <cs:defRPr sz="900" kern="1200"/>
+  </cs:dataTable>
+  <cs:downBar>
+    <cs:lnRef idx="0"/>
+    <cs:fillRef idx="0"/>
+    <cs:effectRef idx="0"/>
+    <cs:fontRef idx="minor">
+      <a:schemeClr val="dk1"/>
+    </cs:fontRef>
+    <cs:spPr>
+      <a:solidFill>
+        <a:schemeClr val="dk1">
+          <a:lumMod val="65000"/>
+          <a:lumOff val="35000"/>
+        </a:schemeClr>
+      </a:solidFill>
+      <a:ln w="9525">
+        <a:solidFill>
+          <a:schemeClr val="tx1">
+            <a:lumMod val="65000"/>
+            <a:lumOff val="35000"/>
+          </a:schemeClr>
+        </a:solidFill>
+      </a:ln>
+    </cs:spPr>
+  </cs:downBar>
+  <cs:dropLine>
+    <cs:lnRef idx="0"/>
+    <cs:fillRef idx="0"/>
+    <cs:effectRef idx="0"/>
+    <cs:fontRef idx="minor">
+      <a:schemeClr val="tx1"/>
+    </cs:fontRef>
+    <cs:spPr>
+      <a:ln w="9525" cap="flat" cmpd="sng" algn="ctr">
+        <a:solidFill>
+          <a:schemeClr val="tx1">
+            <a:lumMod val="35000"/>
+            <a:lumOff val="65000"/>
+          </a:schemeClr>
+        </a:solidFill>
+        <a:round/>
+      </a:ln>
+    </cs:spPr>
+  </cs:dropLine>
+  <cs:errorBar>
+    <cs:lnRef idx="0"/>
+    <cs:fillRef idx="0"/>
+    <cs:effectRef idx="0"/>
+    <cs:fontRef idx="minor">
+      <a:schemeClr val="tx1"/>
+    </cs:fontRef>
+    <cs:spPr>
+      <a:ln w="9525" cap="flat" cmpd="sng" algn="ctr">
+        <a:solidFill>
+          <a:schemeClr val="tx1">
+            <a:lumMod val="65000"/>
+            <a:lumOff val="35000"/>
+          </a:schemeClr>
+        </a:solidFill>
+        <a:round/>
+      </a:ln>
+    </cs:spPr>
+  </cs:errorBar>
+  <cs:floor>
+    <cs:lnRef idx="0"/>
+    <cs:fillRef idx="0"/>
+    <cs:effectRef idx="0"/>
+    <cs:fontRef idx="minor">
+      <a:schemeClr val="tx1"/>
+    </cs:fontRef>
+    <cs:spPr>
+      <a:noFill/>
+      <a:ln>
+        <a:noFill/>
+      </a:ln>
+    </cs:spPr>
+  </cs:floor>
+  <cs:gridlineMajor>
+    <cs:lnRef idx="0"/>
+    <cs:fillRef idx="0"/>
+    <cs:effectRef idx="0"/>
+    <cs:fontRef idx="minor">
+      <a:schemeClr val="tx1"/>
+    </cs:fontRef>
+    <cs:spPr>
+      <a:ln w="9525" cap="flat" cmpd="sng" algn="ctr">
+        <a:solidFill>
+          <a:schemeClr val="tx1">
+            <a:lumMod val="15000"/>
+            <a:lumOff val="85000"/>
+          </a:schemeClr>
+        </a:solidFill>
+        <a:round/>
+      </a:ln>
+    </cs:spPr>
+  </cs:gridlineMajor>
+  <cs:gridlineMinor>
+    <cs:lnRef idx="0"/>
+    <cs:fillRef idx="0"/>
+    <cs:effectRef idx="0"/>
+    <cs:fontRef idx="minor">
+      <a:schemeClr val="tx1"/>
+    </cs:fontRef>
+    <cs:spPr>
+      <a:ln w="9525" cap="flat" cmpd="sng" algn="ctr">
+        <a:solidFill>
+          <a:schemeClr val="tx1">
+            <a:lumMod val="5000"/>
+            <a:lumOff val="95000"/>
+          </a:schemeClr>
+        </a:solidFill>
+        <a:round/>
+      </a:ln>
+    </cs:spPr>
+  </cs:gridlineMinor>
+  <cs:hiLoLine>
+    <cs:lnRef idx="0"/>
+    <cs:fillRef idx="0"/>
+    <cs:effectRef idx="0"/>
+    <cs:fontRef idx="minor">
+      <a:schemeClr val="tx1"/>
+    </cs:fontRef>
+    <cs:spPr>
+      <a:ln w="9525" cap="flat" cmpd="sng" algn="ctr">
+        <a:solidFill>
+          <a:schemeClr val="tx1">
+            <a:lumMod val="75000"/>
+            <a:lumOff val="25000"/>
+          </a:schemeClr>
+        </a:solidFill>
+        <a:round/>
+      </a:ln>
+    </cs:spPr>
+  </cs:hiLoLine>
+  <cs:leaderLine>
+    <cs:lnRef idx="0"/>
+    <cs:fillRef idx="0"/>
+    <cs:effectRef idx="0"/>
+    <cs:fontRef idx="minor">
+      <a:schemeClr val="tx1"/>
+    </cs:fontRef>
+    <cs:spPr>
+      <a:ln w="9525" cap="flat" cmpd="sng" algn="ctr">
+        <a:solidFill>
+          <a:schemeClr val="tx1">
+            <a:lumMod val="35000"/>
+            <a:lumOff val="65000"/>
+          </a:schemeClr>
+        </a:solidFill>
+        <a:round/>
+      </a:ln>
+    </cs:spPr>
+  </cs:leaderLine>
+  <cs:legend>
+    <cs:lnRef idx="0"/>
+    <cs:fillRef idx="0"/>
+    <cs:effectRef idx="0"/>
+    <cs:fontRef idx="minor">
+      <a:schemeClr val="tx1">
+        <a:lumMod val="65000"/>
+        <a:lumOff val="35000"/>
+      </a:schemeClr>
+    </cs:fontRef>
+    <cs:defRPr sz="900" kern="1200"/>
+  </cs:legend>
+  <cs:plotArea mods="allowNoFillOverride allowNoLineOverride">
+    <cs:lnRef idx="0"/>
+    <cs:fillRef idx="0"/>
+    <cs:effectRef idx="0"/>
+    <cs:fontRef idx="minor">
+      <a:schemeClr val="tx1"/>
+    </cs:fontRef>
+  </cs:plotArea>
+  <cs:plotArea3D mods="allowNoFillOverride allowNoLineOverride">
+    <cs:lnRef idx="0"/>
+    <cs:fillRef idx="0"/>
+    <cs:effectRef idx="0"/>
+    <cs:fontRef idx="minor">
+      <a:schemeClr val="tx1"/>
+    </cs:fontRef>
+  </cs:plotArea3D>
+  <cs:seriesAxis>
+    <cs:lnRef idx="0"/>
+    <cs:fillRef idx="0"/>
+    <cs:effectRef idx="0"/>
+    <cs:fontRef idx="minor">
+      <a:schemeClr val="tx1">
+        <a:lumMod val="65000"/>
+        <a:lumOff val="35000"/>
+      </a:schemeClr>
+    </cs:fontRef>
+    <cs:defRPr sz="900" kern="1200"/>
+  </cs:seriesAxis>
+  <cs:seriesLine>
+    <cs:lnRef idx="0"/>
+    <cs:fillRef idx="0"/>
+    <cs:effectRef idx="0"/>
+    <cs:fontRef idx="minor">
+      <a:schemeClr val="tx1"/>
+    </cs:fontRef>
+    <cs:spPr>
+      <a:ln w="9525" cap="flat" cmpd="sng" algn="ctr">
+        <a:solidFill>
+          <a:schemeClr val="tx1">
+            <a:lumMod val="35000"/>
+            <a:lumOff val="65000"/>
+          </a:schemeClr>
+        </a:solidFill>
+        <a:round/>
+      </a:ln>
+    </cs:spPr>
+  </cs:seriesLine>
+  <cs:title>
+    <cs:lnRef idx="0"/>
+    <cs:fillRef idx="0"/>
+    <cs:effectRef idx="0"/>
+    <cs:fontRef idx="minor">
+      <a:schemeClr val="tx1">
+        <a:lumMod val="65000"/>
+        <a:lumOff val="35000"/>
+      </a:schemeClr>
+    </cs:fontRef>
+    <cs:defRPr sz="1400" b="0" kern="1200" spc="0" baseline="0"/>
+  </cs:title>
+  <cs:trendline>
+    <cs:lnRef idx="0">
+      <cs:styleClr val="auto"/>
+    </cs:lnRef>
+    <cs:fillRef idx="0"/>
+    <cs:effectRef idx="0"/>
+    <cs:fontRef idx="minor">
+      <a:schemeClr val="tx1"/>
+    </cs:fontRef>
+    <cs:spPr>
+      <a:ln w="19050" cap="rnd">
+        <a:solidFill>
+          <a:schemeClr val="phClr"/>
+        </a:solidFill>
+        <a:prstDash val="sysDot"/>
+      </a:ln>
+    </cs:spPr>
+  </cs:trendline>
+  <cs:trendlineLabel>
+    <cs:lnRef idx="0"/>
+    <cs:fillRef idx="0"/>
+    <cs:effectRef idx="0"/>
+    <cs:fontRef idx="minor">
+      <a:schemeClr val="tx1">
+        <a:lumMod val="65000"/>
+        <a:lumOff val="35000"/>
+      </a:schemeClr>
+    </cs:fontRef>
+    <cs:defRPr sz="900" kern="1200"/>
+  </cs:trendlineLabel>
+  <cs:upBar>
+    <cs:lnRef idx="0"/>
+    <cs:fillRef idx="0"/>
+    <cs:effectRef idx="0"/>
+    <cs:fontRef idx="minor">
+      <a:schemeClr val="dk1"/>
+    </cs:fontRef>
+    <cs:spPr>
+      <a:solidFill>
+        <a:schemeClr val="lt1"/>
+      </a:solidFill>
+      <a:ln w="9525">
+        <a:solidFill>
+          <a:schemeClr val="tx1">
+            <a:lumMod val="15000"/>
+            <a:lumOff val="85000"/>
+          </a:schemeClr>
+        </a:solidFill>
+      </a:ln>
+    </cs:spPr>
+  </cs:upBar>
+  <cs:valueAxis>
+    <cs:lnRef idx="0"/>
+    <cs:fillRef idx="0"/>
+    <cs:effectRef idx="0"/>
+    <cs:fontRef idx="minor">
+      <a:schemeClr val="tx1">
+        <a:lumMod val="65000"/>
+        <a:lumOff val="35000"/>
+      </a:schemeClr>
+    </cs:fontRef>
+    <cs:defRPr sz="900" kern="1200"/>
+  </cs:valueAxis>
+  <cs:wall>
+    <cs:lnRef idx="0"/>
+    <cs:fillRef idx="0"/>
+    <cs:effectRef idx="0"/>
+    <cs:fontRef idx="minor">
+      <a:schemeClr val="tx1"/>
+    </cs:fontRef>
+    <cs:spPr>
+      <a:noFill/>
+      <a:ln>
+        <a:noFill/>
+      </a:ln>
+    </cs:spPr>
+  </cs:wall>
+</cs:chartStyle>
+</file>
+
 <file path=word/theme/theme1.xml><?xml version="1.0" encoding="utf-8"?>
 <a:theme xmlns:a="http://schemas.openxmlformats.org/drawingml/2006/main" name="Office Theme 2013 - 2022">
   <a:themeElements>

</xml_diff>

<commit_message>
:memo: Write Cosine similarity topic
</commit_message>
<xml_diff>
--- a/report/report.docx
+++ b/report/report.docx
@@ -18122,10 +18122,9 @@
       <w:pPr>
         <w:jc w:val="thaiDistribute"/>
         <w:rPr>
-          <w:rFonts w:ascii="TH Niramit AS" w:hAnsi="TH Niramit AS" w:cs="TH Niramit AS" w:hint="cs"/>
-          <w:sz w:val="32"/>
-          <w:szCs w:val="32"/>
-          <w:cs/>
+          <w:rFonts w:ascii="TH Niramit AS" w:hAnsi="TH Niramit AS" w:cs="TH Niramit AS"/>
+          <w:sz w:val="32"/>
+          <w:szCs w:val="32"/>
           <w:lang w:val="en-US"/>
         </w:rPr>
       </w:pPr>
@@ -18270,7 +18269,27 @@
           <w:cs/>
           <w:lang w:val="en-US"/>
         </w:rPr>
-        <w:t xml:space="preserve">จะเห็นได้ว่าจำนวนกลุ่มที่เหมาะสมเป็น </w:t>
+        <w:t>จะเห็นได้ว่าจำนวนกลุ่มที่เหมาะสม</w:t>
+      </w:r>
+      <w:r>
+        <w:rPr>
+          <w:rFonts w:ascii="TH Niramit AS" w:hAnsi="TH Niramit AS" w:cs="TH Niramit AS" w:hint="cs"/>
+          <w:sz w:val="32"/>
+          <w:szCs w:val="32"/>
+          <w:cs/>
+          <w:lang w:val="en-US"/>
+        </w:rPr>
+        <w:t>คือ</w:t>
+      </w:r>
+      <w:r>
+        <w:rPr>
+          <w:rFonts w:ascii="TH Niramit AS" w:hAnsi="TH Niramit AS" w:cs="TH Niramit AS" w:hint="cs"/>
+          <w:sz w:val="32"/>
+          <w:szCs w:val="32"/>
+          <w:cs/>
+          <w:lang w:val="en-US"/>
+        </w:rPr>
+        <w:t xml:space="preserve"> </w:t>
       </w:r>
       <w:r>
         <w:rPr>
@@ -18291,6 +18310,80 @@
         </w:rPr>
         <w:t>กลุ่ม</w:t>
       </w:r>
+      <w:sdt>
+        <w:sdtPr>
+          <w:rPr>
+            <w:rFonts w:ascii="TH Niramit AS" w:hAnsi="TH Niramit AS" w:cs="TH Niramit AS" w:hint="cs"/>
+            <w:sz w:val="32"/>
+            <w:szCs w:val="32"/>
+            <w:cs/>
+            <w:lang w:val="en-US"/>
+          </w:rPr>
+          <w:id w:val="-2001255378"/>
+          <w:citation/>
+        </w:sdtPr>
+        <w:sdtContent>
+          <w:r>
+            <w:rPr>
+              <w:rFonts w:ascii="TH Niramit AS" w:hAnsi="TH Niramit AS" w:cs="TH Niramit AS"/>
+              <w:sz w:val="32"/>
+              <w:szCs w:val="32"/>
+              <w:cs/>
+              <w:lang w:val="en-US"/>
+            </w:rPr>
+            <w:fldChar w:fldCharType="begin"/>
+          </w:r>
+          <w:r>
+            <w:rPr>
+              <w:rFonts w:ascii="TH Niramit AS" w:hAnsi="TH Niramit AS" w:cs="TH Niramit AS"/>
+              <w:sz w:val="32"/>
+              <w:szCs w:val="32"/>
+              <w:lang w:val="en-US"/>
+            </w:rPr>
+            <w:instrText xml:space="preserve"> CITATION Wee17 \l 1033 </w:instrText>
+          </w:r>
+          <w:r>
+            <w:rPr>
+              <w:rFonts w:ascii="TH Niramit AS" w:hAnsi="TH Niramit AS" w:cs="TH Niramit AS"/>
+              <w:sz w:val="32"/>
+              <w:szCs w:val="32"/>
+              <w:cs/>
+              <w:lang w:val="en-US"/>
+            </w:rPr>
+            <w:fldChar w:fldCharType="separate"/>
+          </w:r>
+          <w:r>
+            <w:rPr>
+              <w:rFonts w:ascii="TH Niramit AS" w:hAnsi="TH Niramit AS" w:cs="TH Niramit AS"/>
+              <w:noProof/>
+              <w:sz w:val="32"/>
+              <w:szCs w:val="32"/>
+              <w:lang w:val="en-US"/>
+            </w:rPr>
+            <w:t xml:space="preserve"> </w:t>
+          </w:r>
+          <w:r>
+            <w:rPr>
+              <w:rFonts w:ascii="TH Niramit AS" w:hAnsi="TH Niramit AS" w:cs="TH Niramit AS"/>
+              <w:noProof/>
+              <w:sz w:val="32"/>
+              <w:szCs w:val="32"/>
+              <w:lang w:val="en-US"/>
+            </w:rPr>
+            <w:t>(Weerasak, 2017)</w:t>
+          </w:r>
+          <w:r>
+            <w:rPr>
+              <w:rFonts w:ascii="TH Niramit AS" w:hAnsi="TH Niramit AS" w:cs="TH Niramit AS"/>
+              <w:sz w:val="32"/>
+              <w:szCs w:val="32"/>
+              <w:cs/>
+              <w:lang w:val="en-US"/>
+            </w:rPr>
+            <w:fldChar w:fldCharType="end"/>
+          </w:r>
+        </w:sdtContent>
+      </w:sdt>
     </w:p>
     <w:p>
       <w:pPr>
@@ -18342,7 +18435,7 @@
       <w:pPr>
         <w:jc w:val="center"/>
         <w:rPr>
-          <w:rFonts w:ascii="TH Niramit AS" w:hAnsi="TH Niramit AS" w:cs="TH Niramit AS" w:hint="cs"/>
+          <w:rFonts w:ascii="TH Niramit AS" w:hAnsi="TH Niramit AS" w:cs="TH Niramit AS"/>
           <w:sz w:val="32"/>
           <w:szCs w:val="32"/>
           <w:lang w:val="en-US"/>
@@ -18381,6 +18474,1142 @@
         </w:rPr>
         <w:t>กราฟที่แสดงจำนวนข้อผิดพลาดเพื่อหาจพนวนกลุ่มที่เหมาะสมที่สุด</w:t>
       </w:r>
+    </w:p>
+    <w:p>
+      <w:pPr>
+        <w:rPr>
+          <w:rFonts w:ascii="TH Niramit AS" w:hAnsi="TH Niramit AS" w:cs="TH Niramit AS"/>
+          <w:sz w:val="32"/>
+          <w:szCs w:val="32"/>
+          <w:lang w:val="en-US"/>
+        </w:rPr>
+      </w:pPr>
+    </w:p>
+    <w:p>
+      <w:pPr>
+        <w:rPr>
+          <w:rFonts w:ascii="TH Niramit AS" w:hAnsi="TH Niramit AS" w:cs="TH Niramit AS"/>
+          <w:sz w:val="32"/>
+          <w:szCs w:val="32"/>
+          <w:lang w:val="en-US"/>
+        </w:rPr>
+      </w:pPr>
+      <w:r>
+        <w:rPr>
+          <w:rFonts w:ascii="TH Niramit AS" w:hAnsi="TH Niramit AS" w:cs="TH Niramit AS"/>
+          <w:sz w:val="32"/>
+          <w:szCs w:val="32"/>
+          <w:cs/>
+          <w:lang w:val="en-US"/>
+        </w:rPr>
+        <w:tab/>
+      </w:r>
+      <w:r>
+        <w:rPr>
+          <w:rFonts w:ascii="TH Niramit AS" w:hAnsi="TH Niramit AS" w:cs="TH Niramit AS"/>
+          <w:sz w:val="32"/>
+          <w:szCs w:val="32"/>
+          <w:lang w:val="en-US"/>
+        </w:rPr>
+        <w:t xml:space="preserve">2.1.6 </w:t>
+      </w:r>
+      <w:r>
+        <w:rPr>
+          <w:rFonts w:ascii="TH Niramit AS" w:hAnsi="TH Niramit AS" w:cs="TH Niramit AS" w:hint="cs"/>
+          <w:sz w:val="32"/>
+          <w:szCs w:val="32"/>
+          <w:cs/>
+          <w:lang w:val="en-US"/>
+        </w:rPr>
+        <w:t xml:space="preserve">ทฤษฎี การคำนวณค่าความคล้ายคลึงด้วยเทคนิค </w:t>
+      </w:r>
+      <w:r>
+        <w:rPr>
+          <w:rFonts w:ascii="TH Niramit AS" w:hAnsi="TH Niramit AS" w:cs="TH Niramit AS"/>
+          <w:sz w:val="32"/>
+          <w:szCs w:val="32"/>
+          <w:lang w:val="en-US"/>
+        </w:rPr>
+        <w:t>Cosine similarity</w:t>
+      </w:r>
+    </w:p>
+    <w:p>
+      <w:pPr>
+        <w:jc w:val="thaiDistribute"/>
+        <w:rPr>
+          <w:rFonts w:ascii="TH Niramit AS" w:hAnsi="TH Niramit AS" w:cs="TH Niramit AS" w:hint="cs"/>
+          <w:sz w:val="32"/>
+          <w:szCs w:val="32"/>
+          <w:cs/>
+          <w:lang w:val="en-US"/>
+        </w:rPr>
+      </w:pPr>
+      <w:r>
+        <w:rPr>
+          <w:rFonts w:ascii="TH Niramit AS" w:hAnsi="TH Niramit AS" w:cs="TH Niramit AS"/>
+          <w:sz w:val="32"/>
+          <w:szCs w:val="32"/>
+          <w:lang w:val="en-US"/>
+        </w:rPr>
+        <w:tab/>
+      </w:r>
+      <w:r>
+        <w:rPr>
+          <w:rFonts w:ascii="TH Niramit AS" w:hAnsi="TH Niramit AS" w:cs="TH Niramit AS"/>
+          <w:sz w:val="32"/>
+          <w:szCs w:val="32"/>
+          <w:lang w:val="en-US"/>
+        </w:rPr>
+        <w:tab/>
+      </w:r>
+      <w:r>
+        <w:rPr>
+          <w:rFonts w:ascii="TH Niramit AS" w:hAnsi="TH Niramit AS" w:cs="TH Niramit AS"/>
+          <w:sz w:val="32"/>
+          <w:szCs w:val="32"/>
+          <w:lang w:val="en-US"/>
+        </w:rPr>
+        <w:t xml:space="preserve">Cosine Similarity </w:t>
+      </w:r>
+      <w:r>
+        <w:rPr>
+          <w:rFonts w:ascii="TH Niramit AS" w:hAnsi="TH Niramit AS" w:cs="TH Niramit AS"/>
+          <w:sz w:val="32"/>
+          <w:szCs w:val="32"/>
+          <w:cs/>
+          <w:lang w:val="en-US"/>
+        </w:rPr>
+        <w:t xml:space="preserve">คือการวัดความเหมือนของ </w:t>
+      </w:r>
+      <w:r>
+        <w:rPr>
+          <w:rFonts w:ascii="TH Niramit AS" w:hAnsi="TH Niramit AS" w:cs="TH Niramit AS"/>
+          <w:sz w:val="32"/>
+          <w:szCs w:val="32"/>
+          <w:lang w:val="en-US"/>
+        </w:rPr>
+        <w:t xml:space="preserve">Vector 2 </w:t>
+      </w:r>
+      <w:r>
+        <w:rPr>
+          <w:rFonts w:ascii="TH Niramit AS" w:hAnsi="TH Niramit AS" w:cs="TH Niramit AS"/>
+          <w:sz w:val="32"/>
+          <w:szCs w:val="32"/>
+          <w:cs/>
+          <w:lang w:val="en-US"/>
+        </w:rPr>
+        <w:t xml:space="preserve">ว่าไปในทิศทางเดียวกันหรือไม่ โดยที่เป็นการตัดขนาด หรือ </w:t>
+      </w:r>
+      <w:r>
+        <w:rPr>
+          <w:rFonts w:ascii="TH Niramit AS" w:hAnsi="TH Niramit AS" w:cs="TH Niramit AS"/>
+          <w:sz w:val="32"/>
+          <w:szCs w:val="32"/>
+          <w:lang w:val="en-US"/>
+        </w:rPr>
+        <w:t xml:space="preserve">Magnitude </w:t>
+      </w:r>
+      <w:r>
+        <w:rPr>
+          <w:rFonts w:ascii="TH Niramit AS" w:hAnsi="TH Niramit AS" w:cs="TH Niramit AS"/>
+          <w:sz w:val="32"/>
+          <w:szCs w:val="32"/>
+          <w:cs/>
+          <w:lang w:val="en-US"/>
+        </w:rPr>
+        <w:t xml:space="preserve">ของ </w:t>
+      </w:r>
+      <w:r>
+        <w:rPr>
+          <w:rFonts w:ascii="TH Niramit AS" w:hAnsi="TH Niramit AS" w:cs="TH Niramit AS"/>
+          <w:sz w:val="32"/>
+          <w:szCs w:val="32"/>
+          <w:lang w:val="en-US"/>
+        </w:rPr>
+        <w:t xml:space="preserve">Vector </w:t>
+      </w:r>
+      <w:r>
+        <w:rPr>
+          <w:rFonts w:ascii="TH Niramit AS" w:hAnsi="TH Niramit AS" w:cs="TH Niramit AS"/>
+          <w:sz w:val="32"/>
+          <w:szCs w:val="32"/>
+          <w:cs/>
+          <w:lang w:val="en-US"/>
+        </w:rPr>
+        <w:t>ออกไป</w:t>
+      </w:r>
+      <w:r>
+        <w:rPr>
+          <w:rFonts w:ascii="TH Niramit AS" w:hAnsi="TH Niramit AS" w:cs="TH Niramit AS"/>
+          <w:sz w:val="32"/>
+          <w:szCs w:val="32"/>
+          <w:lang w:val="en-US"/>
+        </w:rPr>
+        <w:t xml:space="preserve"> </w:t>
+      </w:r>
+      <w:sdt>
+        <w:sdtPr>
+          <w:rPr>
+            <w:rFonts w:ascii="TH Niramit AS" w:hAnsi="TH Niramit AS" w:cs="TH Niramit AS"/>
+            <w:sz w:val="32"/>
+            <w:szCs w:val="32"/>
+            <w:lang w:val="en-US"/>
+          </w:rPr>
+          <w:id w:val="498317719"/>
+          <w:citation/>
+        </w:sdtPr>
+        <w:sdtContent>
+          <w:r>
+            <w:rPr>
+              <w:rFonts w:ascii="TH Niramit AS" w:hAnsi="TH Niramit AS" w:cs="TH Niramit AS"/>
+              <w:sz w:val="32"/>
+              <w:szCs w:val="32"/>
+              <w:lang w:val="en-US"/>
+            </w:rPr>
+            <w:fldChar w:fldCharType="begin"/>
+          </w:r>
+          <w:r>
+            <w:rPr>
+              <w:rFonts w:ascii="TH Niramit AS" w:hAnsi="TH Niramit AS" w:cs="TH Niramit AS"/>
+              <w:sz w:val="32"/>
+              <w:szCs w:val="32"/>
+              <w:lang w:val="en-US"/>
+            </w:rPr>
+            <w:instrText xml:space="preserve"> CITATION Sup20 \l 1033 </w:instrText>
+          </w:r>
+          <w:r>
+            <w:rPr>
+              <w:rFonts w:ascii="TH Niramit AS" w:hAnsi="TH Niramit AS" w:cs="TH Niramit AS"/>
+              <w:sz w:val="32"/>
+              <w:szCs w:val="32"/>
+              <w:lang w:val="en-US"/>
+            </w:rPr>
+            <w:fldChar w:fldCharType="separate"/>
+          </w:r>
+          <w:r>
+            <w:rPr>
+              <w:rFonts w:ascii="TH Niramit AS" w:hAnsi="TH Niramit AS" w:cs="TH Niramit AS"/>
+              <w:noProof/>
+              <w:sz w:val="32"/>
+              <w:szCs w:val="32"/>
+              <w:lang w:val="en-US"/>
+            </w:rPr>
+            <w:t>(Supalerk, 2020)</w:t>
+          </w:r>
+          <w:r>
+            <w:rPr>
+              <w:rFonts w:ascii="TH Niramit AS" w:hAnsi="TH Niramit AS" w:cs="TH Niramit AS"/>
+              <w:sz w:val="32"/>
+              <w:szCs w:val="32"/>
+              <w:lang w:val="en-US"/>
+            </w:rPr>
+            <w:fldChar w:fldCharType="end"/>
+          </w:r>
+        </w:sdtContent>
+      </w:sdt>
+    </w:p>
+    <w:p>
+      <w:pPr>
+        <w:jc w:val="center"/>
+        <w:rPr>
+          <w:rFonts w:ascii="TH Niramit AS" w:hAnsi="TH Niramit AS" w:cs="TH Niramit AS"/>
+          <w:sz w:val="32"/>
+          <w:szCs w:val="32"/>
+          <w:lang w:val="en-US"/>
+        </w:rPr>
+      </w:pPr>
+      <w:r>
+        <w:rPr>
+          <w:rFonts w:ascii="TH Niramit AS" w:hAnsi="TH Niramit AS" w:cs="TH Niramit AS"/>
+          <w:sz w:val="32"/>
+          <w:szCs w:val="32"/>
+          <w:lang w:val="en-US"/>
+        </w:rPr>
+        <w:drawing>
+          <wp:inline distT="0" distB="0" distL="0" distR="0" wp14:anchorId="102A674E" wp14:editId="1CEB8D42">
+            <wp:extent cx="3352800" cy="1090863"/>
+            <wp:effectExtent l="0" t="0" r="0" b="1905"/>
+            <wp:docPr id="8" name="Picture 8" descr="Text&#10;&#10;Description automatically generated"/>
+            <wp:cNvGraphicFramePr>
+              <a:graphicFrameLocks xmlns:a="http://schemas.openxmlformats.org/drawingml/2006/main" noChangeAspect="1"/>
+            </wp:cNvGraphicFramePr>
+            <a:graphic xmlns:a="http://schemas.openxmlformats.org/drawingml/2006/main">
+              <a:graphicData uri="http://schemas.openxmlformats.org/drawingml/2006/picture">
+                <pic:pic xmlns:pic="http://schemas.openxmlformats.org/drawingml/2006/picture">
+                  <pic:nvPicPr>
+                    <pic:cNvPr id="8" name="Picture 8" descr="Text&#10;&#10;Description automatically generated"/>
+                    <pic:cNvPicPr/>
+                  </pic:nvPicPr>
+                  <pic:blipFill>
+                    <a:blip r:embed="rId15"/>
+                    <a:stretch>
+                      <a:fillRect/>
+                    </a:stretch>
+                  </pic:blipFill>
+                  <pic:spPr>
+                    <a:xfrm>
+                      <a:off x="0" y="0"/>
+                      <a:ext cx="3369332" cy="1096242"/>
+                    </a:xfrm>
+                    <a:prstGeom prst="rect">
+                      <a:avLst/>
+                    </a:prstGeom>
+                  </pic:spPr>
+                </pic:pic>
+              </a:graphicData>
+            </a:graphic>
+          </wp:inline>
+        </w:drawing>
+      </w:r>
+    </w:p>
+    <w:p>
+      <w:pPr>
+        <w:jc w:val="center"/>
+        <w:rPr>
+          <w:rFonts w:ascii="TH Niramit AS" w:hAnsi="TH Niramit AS" w:cs="TH Niramit AS"/>
+          <w:sz w:val="32"/>
+          <w:szCs w:val="32"/>
+          <w:lang w:val="en-US"/>
+        </w:rPr>
+      </w:pPr>
+      <w:r>
+        <w:rPr>
+          <w:rFonts w:ascii="TH Niramit AS" w:hAnsi="TH Niramit AS" w:cs="TH Niramit AS" w:hint="cs"/>
+          <w:b/>
+          <w:bCs/>
+          <w:sz w:val="32"/>
+          <w:szCs w:val="32"/>
+          <w:cs/>
+          <w:lang w:val="en-US"/>
+        </w:rPr>
+        <w:t xml:space="preserve">ภาพที่ </w:t>
+      </w:r>
+      <w:r>
+        <w:rPr>
+          <w:rFonts w:ascii="TH Niramit AS" w:hAnsi="TH Niramit AS" w:cs="TH Niramit AS"/>
+          <w:b/>
+          <w:bCs/>
+          <w:sz w:val="32"/>
+          <w:szCs w:val="32"/>
+          <w:lang w:val="en-US"/>
+        </w:rPr>
+        <w:t xml:space="preserve">4 </w:t>
+      </w:r>
+      <w:r>
+        <w:rPr>
+          <w:rFonts w:ascii="TH Niramit AS" w:hAnsi="TH Niramit AS" w:cs="TH Niramit AS" w:hint="cs"/>
+          <w:sz w:val="32"/>
+          <w:szCs w:val="32"/>
+          <w:cs/>
+          <w:lang w:val="en-US"/>
+        </w:rPr>
+        <w:t xml:space="preserve">สมการการหาค่า </w:t>
+      </w:r>
+      <w:r>
+        <w:rPr>
+          <w:rFonts w:ascii="TH Niramit AS" w:hAnsi="TH Niramit AS" w:cs="TH Niramit AS"/>
+          <w:sz w:val="32"/>
+          <w:szCs w:val="32"/>
+          <w:lang w:val="en-US"/>
+        </w:rPr>
+        <w:t>Cosine similarity</w:t>
+      </w:r>
+    </w:p>
+    <w:p>
+      <w:pPr>
+        <w:jc w:val="center"/>
+        <w:rPr>
+          <w:rFonts w:ascii="TH Niramit AS" w:hAnsi="TH Niramit AS" w:cs="TH Niramit AS"/>
+          <w:sz w:val="32"/>
+          <w:szCs w:val="32"/>
+          <w:lang w:val="en-US"/>
+        </w:rPr>
+      </w:pPr>
+    </w:p>
+    <w:p>
+      <w:pPr>
+        <w:rPr>
+          <w:rFonts w:ascii="TH Niramit AS" w:hAnsi="TH Niramit AS" w:cs="TH Niramit AS"/>
+          <w:sz w:val="32"/>
+          <w:szCs w:val="32"/>
+          <w:lang w:val="en-US"/>
+        </w:rPr>
+      </w:pPr>
+      <w:r>
+        <w:rPr>
+          <w:rFonts w:ascii="TH Niramit AS" w:hAnsi="TH Niramit AS" w:cs="TH Niramit AS"/>
+          <w:sz w:val="32"/>
+          <w:szCs w:val="32"/>
+          <w:lang w:val="en-US"/>
+        </w:rPr>
+        <w:tab/>
+      </w:r>
+      <w:r>
+        <w:rPr>
+          <w:rFonts w:ascii="TH Niramit AS" w:hAnsi="TH Niramit AS" w:cs="TH Niramit AS" w:hint="cs"/>
+          <w:sz w:val="32"/>
+          <w:szCs w:val="32"/>
+          <w:cs/>
+          <w:lang w:val="en-US"/>
+        </w:rPr>
+        <w:t xml:space="preserve">อธิบายโดยง่ายคือเป็นการวัดระยะห่างระหว่าง </w:t>
+      </w:r>
+      <w:r>
+        <w:rPr>
+          <w:rFonts w:ascii="TH Niramit AS" w:hAnsi="TH Niramit AS" w:cs="TH Niramit AS"/>
+          <w:sz w:val="32"/>
+          <w:szCs w:val="32"/>
+          <w:lang w:val="en-US"/>
+        </w:rPr>
+        <w:t xml:space="preserve">Object A </w:t>
+      </w:r>
+      <w:r>
+        <w:rPr>
+          <w:rFonts w:ascii="TH Niramit AS" w:hAnsi="TH Niramit AS" w:cs="TH Niramit AS" w:hint="cs"/>
+          <w:sz w:val="32"/>
+          <w:szCs w:val="32"/>
+          <w:cs/>
+          <w:lang w:val="en-US"/>
+        </w:rPr>
+        <w:t xml:space="preserve">และ </w:t>
+      </w:r>
+      <w:r>
+        <w:rPr>
+          <w:rFonts w:ascii="TH Niramit AS" w:hAnsi="TH Niramit AS" w:cs="TH Niramit AS"/>
+          <w:sz w:val="32"/>
+          <w:szCs w:val="32"/>
+          <w:lang w:val="en-US"/>
+        </w:rPr>
+        <w:t xml:space="preserve">Object B </w:t>
+      </w:r>
+      <w:r>
+        <w:rPr>
+          <w:rFonts w:ascii="TH Niramit AS" w:hAnsi="TH Niramit AS" w:cs="TH Niramit AS" w:hint="cs"/>
+          <w:sz w:val="32"/>
+          <w:szCs w:val="32"/>
+          <w:cs/>
+          <w:lang w:val="en-US"/>
+        </w:rPr>
+        <w:t xml:space="preserve">ว่ามีความคล้ายกันแค่ไหนยกตัวอย่างเปรียบเทียบระหว่างคำว่า </w:t>
+      </w:r>
+      <w:r>
+        <w:rPr>
+          <w:rFonts w:ascii="TH Niramit AS" w:hAnsi="TH Niramit AS" w:cs="TH Niramit AS"/>
+          <w:sz w:val="32"/>
+          <w:szCs w:val="32"/>
+          <w:lang w:val="en-US"/>
+        </w:rPr>
+        <w:t>“</w:t>
+      </w:r>
+      <w:r>
+        <w:rPr>
+          <w:rFonts w:ascii="TH Niramit AS" w:hAnsi="TH Niramit AS" w:cs="TH Niramit AS"/>
+          <w:sz w:val="32"/>
+          <w:szCs w:val="32"/>
+          <w:cs/>
+          <w:lang w:val="en-US"/>
+        </w:rPr>
+        <w:t>ยินดีที่ได้รู้จักครับ</w:t>
+      </w:r>
+      <w:r>
+        <w:rPr>
+          <w:rFonts w:ascii="TH Niramit AS" w:hAnsi="TH Niramit AS" w:cs="TH Niramit AS"/>
+          <w:sz w:val="32"/>
+          <w:szCs w:val="32"/>
+          <w:lang w:val="en-US"/>
+        </w:rPr>
+        <w:t xml:space="preserve">” </w:t>
+      </w:r>
+      <w:r>
+        <w:rPr>
+          <w:rFonts w:ascii="TH Niramit AS" w:hAnsi="TH Niramit AS" w:cs="TH Niramit AS"/>
+          <w:sz w:val="32"/>
+          <w:szCs w:val="32"/>
+          <w:cs/>
+          <w:lang w:val="en-US"/>
+        </w:rPr>
+        <w:t xml:space="preserve">และ </w:t>
+      </w:r>
+      <w:r>
+        <w:rPr>
+          <w:rFonts w:ascii="TH Niramit AS" w:hAnsi="TH Niramit AS" w:cs="TH Niramit AS"/>
+          <w:sz w:val="32"/>
+          <w:szCs w:val="32"/>
+          <w:lang w:val="en-US"/>
+        </w:rPr>
+        <w:t>“</w:t>
+      </w:r>
+      <w:r>
+        <w:rPr>
+          <w:rFonts w:ascii="TH Niramit AS" w:hAnsi="TH Niramit AS" w:cs="TH Niramit AS"/>
+          <w:sz w:val="32"/>
+          <w:szCs w:val="32"/>
+          <w:cs/>
+          <w:lang w:val="en-US"/>
+        </w:rPr>
+        <w:t>ยินดีที่ได้รู้จักค่ะ</w:t>
+      </w:r>
+      <w:r>
+        <w:rPr>
+          <w:rFonts w:ascii="TH Niramit AS" w:hAnsi="TH Niramit AS" w:cs="TH Niramit AS"/>
+          <w:sz w:val="32"/>
+          <w:szCs w:val="32"/>
+          <w:lang w:val="en-US"/>
+        </w:rPr>
+        <w:t>”</w:t>
+      </w:r>
+      <w:r>
+        <w:rPr>
+          <w:rFonts w:ascii="TH Niramit AS" w:hAnsi="TH Niramit AS" w:cs="TH Niramit AS" w:hint="cs"/>
+          <w:sz w:val="32"/>
+          <w:szCs w:val="32"/>
+          <w:cs/>
+          <w:lang w:val="en-US"/>
+        </w:rPr>
+        <w:t xml:space="preserve"> </w:t>
+      </w:r>
+      <w:r>
+        <w:rPr>
+          <w:rFonts w:ascii="TH Niramit AS" w:hAnsi="TH Niramit AS" w:cs="TH Niramit AS"/>
+          <w:sz w:val="32"/>
+          <w:szCs w:val="32"/>
+          <w:cs/>
+          <w:lang w:val="en-US"/>
+        </w:rPr>
+        <w:t xml:space="preserve">ทำการตัดเพื่อหาคำทั้งหมดก่อนครับ คือ  [ </w:t>
+      </w:r>
+      <w:r>
+        <w:rPr>
+          <w:rFonts w:ascii="TH Niramit AS" w:hAnsi="TH Niramit AS" w:cs="TH Niramit AS"/>
+          <w:sz w:val="32"/>
+          <w:szCs w:val="32"/>
+          <w:lang w:val="en-US"/>
+        </w:rPr>
+        <w:t>“</w:t>
+      </w:r>
+      <w:r>
+        <w:rPr>
+          <w:rFonts w:ascii="TH Niramit AS" w:hAnsi="TH Niramit AS" w:cs="TH Niramit AS"/>
+          <w:sz w:val="32"/>
+          <w:szCs w:val="32"/>
+          <w:cs/>
+          <w:lang w:val="en-US"/>
+        </w:rPr>
+        <w:t>ยินดี</w:t>
+      </w:r>
+      <w:r>
+        <w:rPr>
+          <w:rFonts w:ascii="TH Niramit AS" w:hAnsi="TH Niramit AS" w:cs="TH Niramit AS"/>
+          <w:sz w:val="32"/>
+          <w:szCs w:val="32"/>
+          <w:lang w:val="en-US"/>
+        </w:rPr>
+        <w:t>” , “</w:t>
+      </w:r>
+      <w:r>
+        <w:rPr>
+          <w:rFonts w:ascii="TH Niramit AS" w:hAnsi="TH Niramit AS" w:cs="TH Niramit AS"/>
+          <w:sz w:val="32"/>
+          <w:szCs w:val="32"/>
+          <w:cs/>
+          <w:lang w:val="en-US"/>
+        </w:rPr>
+        <w:t>ที่</w:t>
+      </w:r>
+      <w:r>
+        <w:rPr>
+          <w:rFonts w:ascii="TH Niramit AS" w:hAnsi="TH Niramit AS" w:cs="TH Niramit AS"/>
+          <w:sz w:val="32"/>
+          <w:szCs w:val="32"/>
+          <w:lang w:val="en-US"/>
+        </w:rPr>
+        <w:t>” , “</w:t>
+      </w:r>
+      <w:r>
+        <w:rPr>
+          <w:rFonts w:ascii="TH Niramit AS" w:hAnsi="TH Niramit AS" w:cs="TH Niramit AS"/>
+          <w:sz w:val="32"/>
+          <w:szCs w:val="32"/>
+          <w:cs/>
+          <w:lang w:val="en-US"/>
+        </w:rPr>
+        <w:t>ได้</w:t>
+      </w:r>
+      <w:r>
+        <w:rPr>
+          <w:rFonts w:ascii="TH Niramit AS" w:hAnsi="TH Niramit AS" w:cs="TH Niramit AS"/>
+          <w:sz w:val="32"/>
+          <w:szCs w:val="32"/>
+          <w:lang w:val="en-US"/>
+        </w:rPr>
+        <w:t>” , “</w:t>
+      </w:r>
+      <w:r>
+        <w:rPr>
+          <w:rFonts w:ascii="TH Niramit AS" w:hAnsi="TH Niramit AS" w:cs="TH Niramit AS"/>
+          <w:sz w:val="32"/>
+          <w:szCs w:val="32"/>
+          <w:cs/>
+          <w:lang w:val="en-US"/>
+        </w:rPr>
+        <w:t>รู้จัก</w:t>
+      </w:r>
+      <w:r>
+        <w:rPr>
+          <w:rFonts w:ascii="TH Niramit AS" w:hAnsi="TH Niramit AS" w:cs="TH Niramit AS"/>
+          <w:sz w:val="32"/>
+          <w:szCs w:val="32"/>
+          <w:lang w:val="en-US"/>
+        </w:rPr>
+        <w:t>” , “</w:t>
+      </w:r>
+      <w:r>
+        <w:rPr>
+          <w:rFonts w:ascii="TH Niramit AS" w:hAnsi="TH Niramit AS" w:cs="TH Niramit AS"/>
+          <w:sz w:val="32"/>
+          <w:szCs w:val="32"/>
+          <w:cs/>
+          <w:lang w:val="en-US"/>
+        </w:rPr>
+        <w:t>ครับ</w:t>
+      </w:r>
+      <w:r>
+        <w:rPr>
+          <w:rFonts w:ascii="TH Niramit AS" w:hAnsi="TH Niramit AS" w:cs="TH Niramit AS"/>
+          <w:sz w:val="32"/>
+          <w:szCs w:val="32"/>
+          <w:lang w:val="en-US"/>
+        </w:rPr>
+        <w:t>” , “</w:t>
+      </w:r>
+      <w:r>
+        <w:rPr>
+          <w:rFonts w:ascii="TH Niramit AS" w:hAnsi="TH Niramit AS" w:cs="TH Niramit AS"/>
+          <w:sz w:val="32"/>
+          <w:szCs w:val="32"/>
+          <w:cs/>
+          <w:lang w:val="en-US"/>
+        </w:rPr>
+        <w:t>ค่ะ</w:t>
+      </w:r>
+      <w:r>
+        <w:rPr>
+          <w:rFonts w:ascii="TH Niramit AS" w:hAnsi="TH Niramit AS" w:cs="TH Niramit AS"/>
+          <w:sz w:val="32"/>
+          <w:szCs w:val="32"/>
+          <w:lang w:val="en-US"/>
+        </w:rPr>
+        <w:t xml:space="preserve">”]  </w:t>
+      </w:r>
+      <w:r>
+        <w:rPr>
+          <w:rFonts w:ascii="TH Niramit AS" w:hAnsi="TH Niramit AS" w:cs="TH Niramit AS"/>
+          <w:sz w:val="32"/>
+          <w:szCs w:val="32"/>
+          <w:cs/>
+          <w:lang w:val="en-US"/>
+        </w:rPr>
+        <w:t xml:space="preserve">เราจะได้ </w:t>
+      </w:r>
+      <w:r>
+        <w:rPr>
+          <w:rFonts w:ascii="TH Niramit AS" w:hAnsi="TH Niramit AS" w:cs="TH Niramit AS"/>
+          <w:sz w:val="32"/>
+          <w:szCs w:val="32"/>
+          <w:lang w:val="en-US"/>
+        </w:rPr>
+        <w:t xml:space="preserve">Object A </w:t>
+      </w:r>
+      <w:r>
+        <w:rPr>
+          <w:rFonts w:ascii="TH Niramit AS" w:hAnsi="TH Niramit AS" w:cs="TH Niramit AS"/>
+          <w:sz w:val="32"/>
+          <w:szCs w:val="32"/>
+          <w:cs/>
+          <w:lang w:val="en-US"/>
+        </w:rPr>
+        <w:t xml:space="preserve">และ </w:t>
+      </w:r>
+      <w:r>
+        <w:rPr>
+          <w:rFonts w:ascii="TH Niramit AS" w:hAnsi="TH Niramit AS" w:cs="TH Niramit AS"/>
+          <w:sz w:val="32"/>
+          <w:szCs w:val="32"/>
+          <w:lang w:val="en-US"/>
+        </w:rPr>
+        <w:t xml:space="preserve">B </w:t>
+      </w:r>
+      <w:r>
+        <w:rPr>
+          <w:rFonts w:ascii="TH Niramit AS" w:hAnsi="TH Niramit AS" w:cs="TH Niramit AS"/>
+          <w:sz w:val="32"/>
+          <w:szCs w:val="32"/>
+          <w:cs/>
+          <w:lang w:val="en-US"/>
+        </w:rPr>
+        <w:t>เขียนเป็น</w:t>
+      </w:r>
+      <w:r>
+        <w:rPr>
+          <w:rFonts w:ascii="TH Niramit AS" w:hAnsi="TH Niramit AS" w:cs="TH Niramit AS" w:hint="cs"/>
+          <w:sz w:val="32"/>
+          <w:szCs w:val="32"/>
+          <w:cs/>
+          <w:lang w:val="en-US"/>
+        </w:rPr>
+        <w:t xml:space="preserve">ชุดข้อมูล </w:t>
+      </w:r>
+      <w:r>
+        <w:rPr>
+          <w:rFonts w:ascii="TH Niramit AS" w:hAnsi="TH Niramit AS" w:cs="TH Niramit AS"/>
+          <w:sz w:val="32"/>
+          <w:szCs w:val="32"/>
+          <w:cs/>
+          <w:lang w:val="en-US"/>
+        </w:rPr>
+        <w:t>ได้ดังนี้</w:t>
+      </w:r>
+    </w:p>
+    <w:p>
+      <w:pPr>
+        <w:pStyle w:val="ListParagraph"/>
+        <w:numPr>
+          <w:ilvl w:val="0"/>
+          <w:numId w:val="19"/>
+        </w:numPr>
+        <w:rPr>
+          <w:rFonts w:ascii="TH Niramit AS" w:hAnsi="TH Niramit AS" w:cs="TH Niramit AS"/>
+          <w:sz w:val="32"/>
+          <w:szCs w:val="32"/>
+          <w:lang w:val="en-US"/>
+        </w:rPr>
+      </w:pPr>
+      <w:r>
+        <w:rPr>
+          <w:rFonts w:ascii="TH Niramit AS" w:hAnsi="TH Niramit AS" w:cs="TH Niramit AS"/>
+          <w:sz w:val="32"/>
+          <w:szCs w:val="32"/>
+          <w:lang w:val="en-US"/>
+        </w:rPr>
+        <w:t>“</w:t>
+      </w:r>
+      <w:r>
+        <w:rPr>
+          <w:rFonts w:ascii="TH Niramit AS" w:hAnsi="TH Niramit AS" w:cs="TH Niramit AS"/>
+          <w:sz w:val="32"/>
+          <w:szCs w:val="32"/>
+          <w:cs/>
+          <w:lang w:val="en-US"/>
+        </w:rPr>
+        <w:t>ยินดีที่ได้รู้จักครับ</w:t>
+      </w:r>
+      <w:r>
+        <w:rPr>
+          <w:rFonts w:ascii="TH Niramit AS" w:hAnsi="TH Niramit AS" w:cs="TH Niramit AS"/>
+          <w:sz w:val="32"/>
+          <w:szCs w:val="32"/>
+          <w:lang w:val="en-US"/>
+        </w:rPr>
+        <w:t xml:space="preserve">”  = [ </w:t>
+      </w:r>
+      <w:r>
+        <w:rPr>
+          <w:rFonts w:ascii="TH Niramit AS" w:hAnsi="TH Niramit AS" w:cs="TH Niramit AS"/>
+          <w:sz w:val="32"/>
+          <w:szCs w:val="32"/>
+          <w:cs/>
+          <w:lang w:val="en-US"/>
+        </w:rPr>
+        <w:t xml:space="preserve">1 </w:t>
+      </w:r>
+      <w:r>
+        <w:rPr>
+          <w:rFonts w:ascii="TH Niramit AS" w:hAnsi="TH Niramit AS" w:cs="TH Niramit AS"/>
+          <w:sz w:val="32"/>
+          <w:szCs w:val="32"/>
+          <w:lang w:val="en-US"/>
+        </w:rPr>
+        <w:t xml:space="preserve">, </w:t>
+      </w:r>
+      <w:r>
+        <w:rPr>
+          <w:rFonts w:ascii="TH Niramit AS" w:hAnsi="TH Niramit AS" w:cs="TH Niramit AS"/>
+          <w:sz w:val="32"/>
+          <w:szCs w:val="32"/>
+          <w:cs/>
+          <w:lang w:val="en-US"/>
+        </w:rPr>
+        <w:t xml:space="preserve">1 </w:t>
+      </w:r>
+      <w:r>
+        <w:rPr>
+          <w:rFonts w:ascii="TH Niramit AS" w:hAnsi="TH Niramit AS" w:cs="TH Niramit AS"/>
+          <w:sz w:val="32"/>
+          <w:szCs w:val="32"/>
+          <w:lang w:val="en-US"/>
+        </w:rPr>
+        <w:t xml:space="preserve">, </w:t>
+      </w:r>
+      <w:r>
+        <w:rPr>
+          <w:rFonts w:ascii="TH Niramit AS" w:hAnsi="TH Niramit AS" w:cs="TH Niramit AS"/>
+          <w:sz w:val="32"/>
+          <w:szCs w:val="32"/>
+          <w:cs/>
+          <w:lang w:val="en-US"/>
+        </w:rPr>
+        <w:t xml:space="preserve">1 </w:t>
+      </w:r>
+      <w:r>
+        <w:rPr>
+          <w:rFonts w:ascii="TH Niramit AS" w:hAnsi="TH Niramit AS" w:cs="TH Niramit AS"/>
+          <w:sz w:val="32"/>
+          <w:szCs w:val="32"/>
+          <w:lang w:val="en-US"/>
+        </w:rPr>
+        <w:t xml:space="preserve">, </w:t>
+      </w:r>
+      <w:r>
+        <w:rPr>
+          <w:rFonts w:ascii="TH Niramit AS" w:hAnsi="TH Niramit AS" w:cs="TH Niramit AS"/>
+          <w:sz w:val="32"/>
+          <w:szCs w:val="32"/>
+          <w:cs/>
+          <w:lang w:val="en-US"/>
+        </w:rPr>
+        <w:t xml:space="preserve">1 </w:t>
+      </w:r>
+      <w:r>
+        <w:rPr>
+          <w:rFonts w:ascii="TH Niramit AS" w:hAnsi="TH Niramit AS" w:cs="TH Niramit AS"/>
+          <w:sz w:val="32"/>
+          <w:szCs w:val="32"/>
+          <w:lang w:val="en-US"/>
+        </w:rPr>
+        <w:t xml:space="preserve">, </w:t>
+      </w:r>
+      <w:r>
+        <w:rPr>
+          <w:rFonts w:ascii="TH Niramit AS" w:hAnsi="TH Niramit AS" w:cs="TH Niramit AS"/>
+          <w:sz w:val="32"/>
+          <w:szCs w:val="32"/>
+          <w:cs/>
+          <w:lang w:val="en-US"/>
+        </w:rPr>
+        <w:t xml:space="preserve">1 </w:t>
+      </w:r>
+      <w:r>
+        <w:rPr>
+          <w:rFonts w:ascii="TH Niramit AS" w:hAnsi="TH Niramit AS" w:cs="TH Niramit AS"/>
+          <w:sz w:val="32"/>
+          <w:szCs w:val="32"/>
+          <w:lang w:val="en-US"/>
+        </w:rPr>
+        <w:t xml:space="preserve">, </w:t>
+      </w:r>
+      <w:r>
+        <w:rPr>
+          <w:rFonts w:ascii="TH Niramit AS" w:hAnsi="TH Niramit AS" w:cs="TH Niramit AS"/>
+          <w:sz w:val="32"/>
+          <w:szCs w:val="32"/>
+          <w:cs/>
+          <w:lang w:val="en-US"/>
+        </w:rPr>
+        <w:t>0]</w:t>
+      </w:r>
+    </w:p>
+    <w:p>
+      <w:pPr>
+        <w:pStyle w:val="ListParagraph"/>
+        <w:numPr>
+          <w:ilvl w:val="0"/>
+          <w:numId w:val="19"/>
+        </w:numPr>
+        <w:rPr>
+          <w:rFonts w:ascii="TH Niramit AS" w:hAnsi="TH Niramit AS" w:cs="TH Niramit AS"/>
+          <w:sz w:val="32"/>
+          <w:szCs w:val="32"/>
+          <w:lang w:val="en-US"/>
+        </w:rPr>
+      </w:pPr>
+      <w:r>
+        <w:rPr>
+          <w:rFonts w:ascii="TH Niramit AS" w:hAnsi="TH Niramit AS" w:cs="TH Niramit AS"/>
+          <w:sz w:val="32"/>
+          <w:szCs w:val="32"/>
+          <w:lang w:val="en-US"/>
+        </w:rPr>
+        <w:t>“</w:t>
+      </w:r>
+      <w:r>
+        <w:rPr>
+          <w:rFonts w:ascii="TH Niramit AS" w:hAnsi="TH Niramit AS" w:cs="TH Niramit AS"/>
+          <w:sz w:val="32"/>
+          <w:szCs w:val="32"/>
+          <w:cs/>
+          <w:lang w:val="en-US"/>
+        </w:rPr>
+        <w:t>ยินดีที่ได้รู้จักค่ะ</w:t>
+      </w:r>
+      <w:r>
+        <w:rPr>
+          <w:rFonts w:ascii="TH Niramit AS" w:hAnsi="TH Niramit AS" w:cs="TH Niramit AS"/>
+          <w:sz w:val="32"/>
+          <w:szCs w:val="32"/>
+          <w:lang w:val="en-US"/>
+        </w:rPr>
+        <w:t xml:space="preserve">”  = [ </w:t>
+      </w:r>
+      <w:r>
+        <w:rPr>
+          <w:rFonts w:ascii="TH Niramit AS" w:hAnsi="TH Niramit AS" w:cs="TH Niramit AS"/>
+          <w:sz w:val="32"/>
+          <w:szCs w:val="32"/>
+          <w:cs/>
+          <w:lang w:val="en-US"/>
+        </w:rPr>
+        <w:t xml:space="preserve">1 </w:t>
+      </w:r>
+      <w:r>
+        <w:rPr>
+          <w:rFonts w:ascii="TH Niramit AS" w:hAnsi="TH Niramit AS" w:cs="TH Niramit AS"/>
+          <w:sz w:val="32"/>
+          <w:szCs w:val="32"/>
+          <w:lang w:val="en-US"/>
+        </w:rPr>
+        <w:t xml:space="preserve">, </w:t>
+      </w:r>
+      <w:r>
+        <w:rPr>
+          <w:rFonts w:ascii="TH Niramit AS" w:hAnsi="TH Niramit AS" w:cs="TH Niramit AS"/>
+          <w:sz w:val="32"/>
+          <w:szCs w:val="32"/>
+          <w:cs/>
+          <w:lang w:val="en-US"/>
+        </w:rPr>
+        <w:t xml:space="preserve">1 </w:t>
+      </w:r>
+      <w:r>
+        <w:rPr>
+          <w:rFonts w:ascii="TH Niramit AS" w:hAnsi="TH Niramit AS" w:cs="TH Niramit AS"/>
+          <w:sz w:val="32"/>
+          <w:szCs w:val="32"/>
+          <w:lang w:val="en-US"/>
+        </w:rPr>
+        <w:t xml:space="preserve">, </w:t>
+      </w:r>
+      <w:r>
+        <w:rPr>
+          <w:rFonts w:ascii="TH Niramit AS" w:hAnsi="TH Niramit AS" w:cs="TH Niramit AS"/>
+          <w:sz w:val="32"/>
+          <w:szCs w:val="32"/>
+          <w:cs/>
+          <w:lang w:val="en-US"/>
+        </w:rPr>
+        <w:t xml:space="preserve">1 </w:t>
+      </w:r>
+      <w:r>
+        <w:rPr>
+          <w:rFonts w:ascii="TH Niramit AS" w:hAnsi="TH Niramit AS" w:cs="TH Niramit AS"/>
+          <w:sz w:val="32"/>
+          <w:szCs w:val="32"/>
+          <w:lang w:val="en-US"/>
+        </w:rPr>
+        <w:t xml:space="preserve">, </w:t>
+      </w:r>
+      <w:r>
+        <w:rPr>
+          <w:rFonts w:ascii="TH Niramit AS" w:hAnsi="TH Niramit AS" w:cs="TH Niramit AS"/>
+          <w:sz w:val="32"/>
+          <w:szCs w:val="32"/>
+          <w:cs/>
+          <w:lang w:val="en-US"/>
+        </w:rPr>
+        <w:t xml:space="preserve">1 </w:t>
+      </w:r>
+      <w:r>
+        <w:rPr>
+          <w:rFonts w:ascii="TH Niramit AS" w:hAnsi="TH Niramit AS" w:cs="TH Niramit AS"/>
+          <w:sz w:val="32"/>
+          <w:szCs w:val="32"/>
+          <w:lang w:val="en-US"/>
+        </w:rPr>
+        <w:t xml:space="preserve">, </w:t>
+      </w:r>
+      <w:r>
+        <w:rPr>
+          <w:rFonts w:ascii="TH Niramit AS" w:hAnsi="TH Niramit AS" w:cs="TH Niramit AS"/>
+          <w:sz w:val="32"/>
+          <w:szCs w:val="32"/>
+          <w:cs/>
+          <w:lang w:val="en-US"/>
+        </w:rPr>
+        <w:t xml:space="preserve">0 </w:t>
+      </w:r>
+      <w:r>
+        <w:rPr>
+          <w:rFonts w:ascii="TH Niramit AS" w:hAnsi="TH Niramit AS" w:cs="TH Niramit AS"/>
+          <w:sz w:val="32"/>
+          <w:szCs w:val="32"/>
+          <w:lang w:val="en-US"/>
+        </w:rPr>
+        <w:t xml:space="preserve">, </w:t>
+      </w:r>
+      <w:r>
+        <w:rPr>
+          <w:rFonts w:ascii="TH Niramit AS" w:hAnsi="TH Niramit AS" w:cs="TH Niramit AS"/>
+          <w:sz w:val="32"/>
+          <w:szCs w:val="32"/>
+          <w:cs/>
+          <w:lang w:val="en-US"/>
+        </w:rPr>
+        <w:t>1]</w:t>
+      </w:r>
+    </w:p>
+    <w:p>
+      <w:pPr>
+        <w:jc w:val="center"/>
+        <w:rPr>
+          <w:rFonts w:ascii="TH Niramit AS" w:hAnsi="TH Niramit AS" w:cs="TH Niramit AS"/>
+          <w:sz w:val="28"/>
+          <w:szCs w:val="28"/>
+          <w:lang w:val="en-US"/>
+        </w:rPr>
+      </w:pPr>
+      <w:r>
+        <w:rPr>
+          <w:rFonts w:ascii="TH Niramit AS" w:hAnsi="TH Niramit AS" w:cs="TH Niramit AS" w:hint="cs"/>
+          <w:noProof/>
+          <w:sz w:val="28"/>
+          <w:szCs w:val="28"/>
+          <w:lang w:val="th-TH"/>
+        </w:rPr>
+        <w:lastRenderedPageBreak/>
+        <w:drawing>
+          <wp:inline distT="0" distB="0" distL="0" distR="0" wp14:anchorId="733B840F" wp14:editId="11345DE8">
+            <wp:extent cx="4320000" cy="1759229"/>
+            <wp:effectExtent l="0" t="0" r="0" b="0"/>
+            <wp:docPr id="9" name="Picture 9" descr="Graphical user interface, text, website&#10;&#10;Description automatically generated"/>
+            <wp:cNvGraphicFramePr>
+              <a:graphicFrameLocks xmlns:a="http://schemas.openxmlformats.org/drawingml/2006/main" noChangeAspect="1"/>
+            </wp:cNvGraphicFramePr>
+            <a:graphic xmlns:a="http://schemas.openxmlformats.org/drawingml/2006/main">
+              <a:graphicData uri="http://schemas.openxmlformats.org/drawingml/2006/picture">
+                <pic:pic xmlns:pic="http://schemas.openxmlformats.org/drawingml/2006/picture">
+                  <pic:nvPicPr>
+                    <pic:cNvPr id="9" name="Picture 9" descr="Graphical user interface, text, website&#10;&#10;Description automatically generated"/>
+                    <pic:cNvPicPr/>
+                  </pic:nvPicPr>
+                  <pic:blipFill>
+                    <a:blip r:embed="rId16" cstate="print">
+                      <a:extLst>
+                        <a:ext uri="{28A0092B-C50C-407E-A947-70E740481C1C}">
+                          <a14:useLocalDpi xmlns:a14="http://schemas.microsoft.com/office/drawing/2010/main" val="0"/>
+                        </a:ext>
+                      </a:extLst>
+                    </a:blip>
+                    <a:stretch>
+                      <a:fillRect/>
+                    </a:stretch>
+                  </pic:blipFill>
+                  <pic:spPr>
+                    <a:xfrm>
+                      <a:off x="0" y="0"/>
+                      <a:ext cx="4320000" cy="1759229"/>
+                    </a:xfrm>
+                    <a:prstGeom prst="rect">
+                      <a:avLst/>
+                    </a:prstGeom>
+                  </pic:spPr>
+                </pic:pic>
+              </a:graphicData>
+            </a:graphic>
+          </wp:inline>
+        </w:drawing>
+      </w:r>
+    </w:p>
+    <w:p>
+      <w:pPr>
+        <w:jc w:val="center"/>
+        <w:rPr>
+          <w:rFonts w:ascii="TH Niramit AS" w:hAnsi="TH Niramit AS" w:cs="TH Niramit AS"/>
+          <w:sz w:val="32"/>
+          <w:szCs w:val="32"/>
+          <w:lang w:val="en-US"/>
+        </w:rPr>
+      </w:pPr>
+      <w:r>
+        <w:rPr>
+          <w:rFonts w:ascii="TH Niramit AS" w:hAnsi="TH Niramit AS" w:cs="TH Niramit AS" w:hint="cs"/>
+          <w:b/>
+          <w:bCs/>
+          <w:sz w:val="32"/>
+          <w:szCs w:val="32"/>
+          <w:cs/>
+          <w:lang w:val="en-US"/>
+        </w:rPr>
+        <w:t xml:space="preserve">ภาพที่ </w:t>
+      </w:r>
+      <w:r>
+        <w:rPr>
+          <w:rFonts w:ascii="TH Niramit AS" w:hAnsi="TH Niramit AS" w:cs="TH Niramit AS"/>
+          <w:b/>
+          <w:bCs/>
+          <w:sz w:val="32"/>
+          <w:szCs w:val="32"/>
+          <w:lang w:val="en-US"/>
+        </w:rPr>
+        <w:t xml:space="preserve">5 </w:t>
+      </w:r>
+      <w:r>
+        <w:rPr>
+          <w:rFonts w:ascii="TH Niramit AS" w:hAnsi="TH Niramit AS" w:cs="TH Niramit AS" w:hint="cs"/>
+          <w:sz w:val="32"/>
+          <w:szCs w:val="32"/>
+          <w:cs/>
+          <w:lang w:val="en-US"/>
+        </w:rPr>
+        <w:t xml:space="preserve">คำนวณค่า </w:t>
+      </w:r>
+      <w:r>
+        <w:rPr>
+          <w:rFonts w:ascii="TH Niramit AS" w:hAnsi="TH Niramit AS" w:cs="TH Niramit AS"/>
+          <w:sz w:val="32"/>
+          <w:szCs w:val="32"/>
+          <w:lang w:val="en-US"/>
+        </w:rPr>
+        <w:t>Cosine similarity</w:t>
+      </w:r>
+      <w:r>
+        <w:rPr>
+          <w:rFonts w:ascii="TH Niramit AS" w:hAnsi="TH Niramit AS" w:cs="TH Niramit AS" w:hint="cs"/>
+          <w:sz w:val="32"/>
+          <w:szCs w:val="32"/>
+          <w:cs/>
+          <w:lang w:val="en-US"/>
+        </w:rPr>
+        <w:t xml:space="preserve"> ด้วย </w:t>
+      </w:r>
+      <w:r>
+        <w:rPr>
+          <w:rFonts w:ascii="TH Niramit AS" w:hAnsi="TH Niramit AS" w:cs="TH Niramit AS"/>
+          <w:sz w:val="32"/>
+          <w:szCs w:val="32"/>
+          <w:lang w:val="en-US"/>
+        </w:rPr>
+        <w:t>scikit-learn</w:t>
+      </w:r>
+    </w:p>
+    <w:p>
+      <w:pPr>
+        <w:jc w:val="center"/>
+        <w:rPr>
+          <w:rFonts w:ascii="TH Niramit AS" w:hAnsi="TH Niramit AS" w:cs="TH Niramit AS" w:hint="cs"/>
+          <w:sz w:val="32"/>
+          <w:szCs w:val="32"/>
+          <w:lang w:val="en-US"/>
+        </w:rPr>
+      </w:pPr>
     </w:p>
     <w:sectPr>
       <w:pgSz w:w="11900" w:h="16840"/>
@@ -19007,6 +20236,92 @@
     </w:lvl>
   </w:abstractNum>
   <w:abstractNum w:abstractNumId="4" w15:restartNumberingAfterBreak="0">
+    <w:nsid w:val="21DB106D"/>
+    <w:multiLevelType w:val="hybridMultilevel"/>
+    <w:tmpl w:val="CC22EDEE"/>
+    <w:lvl w:ilvl="0" w:tplc="0409000F">
+      <w:start w:val="1"/>
+      <w:numFmt w:val="decimal"/>
+      <w:lvlText w:val="%1."/>
+      <w:lvlJc w:val="left"/>
+      <w:pPr>
+        <w:ind w:left="1080" w:hanging="360"/>
+      </w:pPr>
+    </w:lvl>
+    <w:lvl w:ilvl="1" w:tplc="04090019" w:tentative="1">
+      <w:start w:val="1"/>
+      <w:numFmt w:val="lowerLetter"/>
+      <w:lvlText w:val="%2."/>
+      <w:lvlJc w:val="left"/>
+      <w:pPr>
+        <w:ind w:left="1800" w:hanging="360"/>
+      </w:pPr>
+    </w:lvl>
+    <w:lvl w:ilvl="2" w:tplc="0409001B" w:tentative="1">
+      <w:start w:val="1"/>
+      <w:numFmt w:val="lowerRoman"/>
+      <w:lvlText w:val="%3."/>
+      <w:lvlJc w:val="right"/>
+      <w:pPr>
+        <w:ind w:left="2520" w:hanging="180"/>
+      </w:pPr>
+    </w:lvl>
+    <w:lvl w:ilvl="3" w:tplc="0409000F" w:tentative="1">
+      <w:start w:val="1"/>
+      <w:numFmt w:val="decimal"/>
+      <w:lvlText w:val="%4."/>
+      <w:lvlJc w:val="left"/>
+      <w:pPr>
+        <w:ind w:left="3240" w:hanging="360"/>
+      </w:pPr>
+    </w:lvl>
+    <w:lvl w:ilvl="4" w:tplc="04090019" w:tentative="1">
+      <w:start w:val="1"/>
+      <w:numFmt w:val="lowerLetter"/>
+      <w:lvlText w:val="%5."/>
+      <w:lvlJc w:val="left"/>
+      <w:pPr>
+        <w:ind w:left="3960" w:hanging="360"/>
+      </w:pPr>
+    </w:lvl>
+    <w:lvl w:ilvl="5" w:tplc="0409001B" w:tentative="1">
+      <w:start w:val="1"/>
+      <w:numFmt w:val="lowerRoman"/>
+      <w:lvlText w:val="%6."/>
+      <w:lvlJc w:val="right"/>
+      <w:pPr>
+        <w:ind w:left="4680" w:hanging="180"/>
+      </w:pPr>
+    </w:lvl>
+    <w:lvl w:ilvl="6" w:tplc="0409000F" w:tentative="1">
+      <w:start w:val="1"/>
+      <w:numFmt w:val="decimal"/>
+      <w:lvlText w:val="%7."/>
+      <w:lvlJc w:val="left"/>
+      <w:pPr>
+        <w:ind w:left="5400" w:hanging="360"/>
+      </w:pPr>
+    </w:lvl>
+    <w:lvl w:ilvl="7" w:tplc="04090019" w:tentative="1">
+      <w:start w:val="1"/>
+      <w:numFmt w:val="lowerLetter"/>
+      <w:lvlText w:val="%8."/>
+      <w:lvlJc w:val="left"/>
+      <w:pPr>
+        <w:ind w:left="6120" w:hanging="360"/>
+      </w:pPr>
+    </w:lvl>
+    <w:lvl w:ilvl="8" w:tplc="0409001B" w:tentative="1">
+      <w:start w:val="1"/>
+      <w:numFmt w:val="lowerRoman"/>
+      <w:lvlText w:val="%9."/>
+      <w:lvlJc w:val="right"/>
+      <w:pPr>
+        <w:ind w:left="6840" w:hanging="180"/>
+      </w:pPr>
+    </w:lvl>
+  </w:abstractNum>
+  <w:abstractNum w:abstractNumId="5" w15:restartNumberingAfterBreak="0">
     <w:nsid w:val="2E0A6BFB"/>
     <w:multiLevelType w:val="multilevel"/>
     <w:tmpl w:val="0409001F"/>
@@ -19095,7 +20410,7 @@
       </w:pPr>
     </w:lvl>
   </w:abstractNum>
-  <w:abstractNum w:abstractNumId="5" w15:restartNumberingAfterBreak="0">
+  <w:abstractNum w:abstractNumId="6" w15:restartNumberingAfterBreak="0">
     <w:nsid w:val="39E557CC"/>
     <w:multiLevelType w:val="multilevel"/>
     <w:tmpl w:val="D8AE4368"/>
@@ -19188,7 +20503,7 @@
       </w:pPr>
     </w:lvl>
   </w:abstractNum>
-  <w:abstractNum w:abstractNumId="6" w15:restartNumberingAfterBreak="0">
+  <w:abstractNum w:abstractNumId="7" w15:restartNumberingAfterBreak="0">
     <w:nsid w:val="469E4FDC"/>
     <w:multiLevelType w:val="hybridMultilevel"/>
     <w:tmpl w:val="C28AADA4"/>
@@ -19274,7 +20589,7 @@
       </w:pPr>
     </w:lvl>
   </w:abstractNum>
-  <w:abstractNum w:abstractNumId="7" w15:restartNumberingAfterBreak="0">
+  <w:abstractNum w:abstractNumId="8" w15:restartNumberingAfterBreak="0">
     <w:nsid w:val="4BC75B59"/>
     <w:multiLevelType w:val="multilevel"/>
     <w:tmpl w:val="85F0C632"/>
@@ -19395,7 +20710,7 @@
       </w:rPr>
     </w:lvl>
   </w:abstractNum>
-  <w:abstractNum w:abstractNumId="8" w15:restartNumberingAfterBreak="0">
+  <w:abstractNum w:abstractNumId="9" w15:restartNumberingAfterBreak="0">
     <w:nsid w:val="4C411789"/>
     <w:multiLevelType w:val="multilevel"/>
     <w:tmpl w:val="0DC48772"/>
@@ -19508,7 +20823,7 @@
       </w:rPr>
     </w:lvl>
   </w:abstractNum>
-  <w:abstractNum w:abstractNumId="9" w15:restartNumberingAfterBreak="0">
+  <w:abstractNum w:abstractNumId="10" w15:restartNumberingAfterBreak="0">
     <w:nsid w:val="4D9B782D"/>
     <w:multiLevelType w:val="multilevel"/>
     <w:tmpl w:val="ACBC56D2"/>
@@ -19632,7 +20947,7 @@
       </w:rPr>
     </w:lvl>
   </w:abstractNum>
-  <w:abstractNum w:abstractNumId="10" w15:restartNumberingAfterBreak="0">
+  <w:abstractNum w:abstractNumId="11" w15:restartNumberingAfterBreak="0">
     <w:nsid w:val="4DE5075C"/>
     <w:multiLevelType w:val="multilevel"/>
     <w:tmpl w:val="0DC48772"/>
@@ -19745,7 +21060,93 @@
       </w:rPr>
     </w:lvl>
   </w:abstractNum>
-  <w:abstractNum w:abstractNumId="11" w15:restartNumberingAfterBreak="0">
+  <w:abstractNum w:abstractNumId="12" w15:restartNumberingAfterBreak="0">
+    <w:nsid w:val="566E1509"/>
+    <w:multiLevelType w:val="hybridMultilevel"/>
+    <w:tmpl w:val="B1324ED6"/>
+    <w:lvl w:ilvl="0" w:tplc="04090015">
+      <w:start w:val="1"/>
+      <w:numFmt w:val="upperLetter"/>
+      <w:lvlText w:val="%1."/>
+      <w:lvlJc w:val="left"/>
+      <w:pPr>
+        <w:ind w:left="1080" w:hanging="360"/>
+      </w:pPr>
+    </w:lvl>
+    <w:lvl w:ilvl="1" w:tplc="FFFFFFFF" w:tentative="1">
+      <w:start w:val="1"/>
+      <w:numFmt w:val="lowerLetter"/>
+      <w:lvlText w:val="%2."/>
+      <w:lvlJc w:val="left"/>
+      <w:pPr>
+        <w:ind w:left="1800" w:hanging="360"/>
+      </w:pPr>
+    </w:lvl>
+    <w:lvl w:ilvl="2" w:tplc="FFFFFFFF" w:tentative="1">
+      <w:start w:val="1"/>
+      <w:numFmt w:val="lowerRoman"/>
+      <w:lvlText w:val="%3."/>
+      <w:lvlJc w:val="right"/>
+      <w:pPr>
+        <w:ind w:left="2520" w:hanging="180"/>
+      </w:pPr>
+    </w:lvl>
+    <w:lvl w:ilvl="3" w:tplc="FFFFFFFF" w:tentative="1">
+      <w:start w:val="1"/>
+      <w:numFmt w:val="decimal"/>
+      <w:lvlText w:val="%4."/>
+      <w:lvlJc w:val="left"/>
+      <w:pPr>
+        <w:ind w:left="3240" w:hanging="360"/>
+      </w:pPr>
+    </w:lvl>
+    <w:lvl w:ilvl="4" w:tplc="FFFFFFFF" w:tentative="1">
+      <w:start w:val="1"/>
+      <w:numFmt w:val="lowerLetter"/>
+      <w:lvlText w:val="%5."/>
+      <w:lvlJc w:val="left"/>
+      <w:pPr>
+        <w:ind w:left="3960" w:hanging="360"/>
+      </w:pPr>
+    </w:lvl>
+    <w:lvl w:ilvl="5" w:tplc="FFFFFFFF" w:tentative="1">
+      <w:start w:val="1"/>
+      <w:numFmt w:val="lowerRoman"/>
+      <w:lvlText w:val="%6."/>
+      <w:lvlJc w:val="right"/>
+      <w:pPr>
+        <w:ind w:left="4680" w:hanging="180"/>
+      </w:pPr>
+    </w:lvl>
+    <w:lvl w:ilvl="6" w:tplc="FFFFFFFF" w:tentative="1">
+      <w:start w:val="1"/>
+      <w:numFmt w:val="decimal"/>
+      <w:lvlText w:val="%7."/>
+      <w:lvlJc w:val="left"/>
+      <w:pPr>
+        <w:ind w:left="5400" w:hanging="360"/>
+      </w:pPr>
+    </w:lvl>
+    <w:lvl w:ilvl="7" w:tplc="FFFFFFFF" w:tentative="1">
+      <w:start w:val="1"/>
+      <w:numFmt w:val="lowerLetter"/>
+      <w:lvlText w:val="%8."/>
+      <w:lvlJc w:val="left"/>
+      <w:pPr>
+        <w:ind w:left="6120" w:hanging="360"/>
+      </w:pPr>
+    </w:lvl>
+    <w:lvl w:ilvl="8" w:tplc="FFFFFFFF" w:tentative="1">
+      <w:start w:val="1"/>
+      <w:numFmt w:val="lowerRoman"/>
+      <w:lvlText w:val="%9."/>
+      <w:lvlJc w:val="right"/>
+      <w:pPr>
+        <w:ind w:left="6840" w:hanging="180"/>
+      </w:pPr>
+    </w:lvl>
+  </w:abstractNum>
+  <w:abstractNum w:abstractNumId="13" w15:restartNumberingAfterBreak="0">
     <w:nsid w:val="568A24E9"/>
     <w:multiLevelType w:val="multilevel"/>
     <w:tmpl w:val="0409001F"/>
@@ -19831,7 +21232,7 @@
       </w:pPr>
     </w:lvl>
   </w:abstractNum>
-  <w:abstractNum w:abstractNumId="12" w15:restartNumberingAfterBreak="0">
+  <w:abstractNum w:abstractNumId="14" w15:restartNumberingAfterBreak="0">
     <w:nsid w:val="58253BAE"/>
     <w:multiLevelType w:val="hybridMultilevel"/>
     <w:tmpl w:val="83CC9D76"/>
@@ -19920,7 +21321,7 @@
       </w:pPr>
     </w:lvl>
   </w:abstractNum>
-  <w:abstractNum w:abstractNumId="13" w15:restartNumberingAfterBreak="0">
+  <w:abstractNum w:abstractNumId="15" w15:restartNumberingAfterBreak="0">
     <w:nsid w:val="611232A9"/>
     <w:multiLevelType w:val="hybridMultilevel"/>
     <w:tmpl w:val="3FC6229C"/>
@@ -20009,7 +21410,7 @@
       </w:pPr>
     </w:lvl>
   </w:abstractNum>
-  <w:abstractNum w:abstractNumId="14" w15:restartNumberingAfterBreak="0">
+  <w:abstractNum w:abstractNumId="16" w15:restartNumberingAfterBreak="0">
     <w:nsid w:val="639177D1"/>
     <w:multiLevelType w:val="multilevel"/>
     <w:tmpl w:val="CA34CF08"/>
@@ -20122,7 +21523,7 @@
       </w:rPr>
     </w:lvl>
   </w:abstractNum>
-  <w:abstractNum w:abstractNumId="15" w15:restartNumberingAfterBreak="0">
+  <w:abstractNum w:abstractNumId="17" w15:restartNumberingAfterBreak="0">
     <w:nsid w:val="733B7194"/>
     <w:multiLevelType w:val="hybridMultilevel"/>
     <w:tmpl w:val="2AF6A23A"/>
@@ -20211,7 +21612,7 @@
       </w:pPr>
     </w:lvl>
   </w:abstractNum>
-  <w:abstractNum w:abstractNumId="16" w15:restartNumberingAfterBreak="0">
+  <w:abstractNum w:abstractNumId="18" w15:restartNumberingAfterBreak="0">
     <w:nsid w:val="73664FEC"/>
     <w:multiLevelType w:val="hybridMultilevel"/>
     <w:tmpl w:val="5E2C1E32"/>
@@ -20301,54 +21702,60 @@
     </w:lvl>
   </w:abstractNum>
   <w:num w:numId="1" w16cid:durableId="818037511">
-    <w:abstractNumId w:val="4"/>
+    <w:abstractNumId w:val="5"/>
   </w:num>
   <w:num w:numId="2" w16cid:durableId="641738631">
-    <w:abstractNumId w:val="15"/>
+    <w:abstractNumId w:val="17"/>
   </w:num>
   <w:num w:numId="3" w16cid:durableId="599064947">
     <w:abstractNumId w:val="0"/>
   </w:num>
   <w:num w:numId="4" w16cid:durableId="1452355714">
-    <w:abstractNumId w:val="9"/>
+    <w:abstractNumId w:val="10"/>
   </w:num>
   <w:num w:numId="5" w16cid:durableId="1106539611">
     <w:abstractNumId w:val="2"/>
   </w:num>
   <w:num w:numId="6" w16cid:durableId="1812168385">
-    <w:abstractNumId w:val="5"/>
+    <w:abstractNumId w:val="6"/>
   </w:num>
   <w:num w:numId="7" w16cid:durableId="1163935449">
-    <w:abstractNumId w:val="13"/>
+    <w:abstractNumId w:val="15"/>
   </w:num>
   <w:num w:numId="8" w16cid:durableId="2042120313">
-    <w:abstractNumId w:val="7"/>
+    <w:abstractNumId w:val="8"/>
   </w:num>
   <w:num w:numId="9" w16cid:durableId="640963175">
     <w:abstractNumId w:val="1"/>
   </w:num>
   <w:num w:numId="10" w16cid:durableId="167865318">
+    <w:abstractNumId w:val="18"/>
+  </w:num>
+  <w:num w:numId="11" w16cid:durableId="83578072">
     <w:abstractNumId w:val="16"/>
   </w:num>
-  <w:num w:numId="11" w16cid:durableId="83578072">
-    <w:abstractNumId w:val="14"/>
-  </w:num>
   <w:num w:numId="12" w16cid:durableId="1461456141">
-    <w:abstractNumId w:val="8"/>
+    <w:abstractNumId w:val="9"/>
   </w:num>
   <w:num w:numId="13" w16cid:durableId="693767427">
-    <w:abstractNumId w:val="10"/>
+    <w:abstractNumId w:val="11"/>
   </w:num>
   <w:num w:numId="14" w16cid:durableId="793643867">
     <w:abstractNumId w:val="3"/>
   </w:num>
   <w:num w:numId="15" w16cid:durableId="1248611004">
-    <w:abstractNumId w:val="6"/>
+    <w:abstractNumId w:val="7"/>
   </w:num>
   <w:num w:numId="16" w16cid:durableId="71127861">
-    <w:abstractNumId w:val="11"/>
+    <w:abstractNumId w:val="13"/>
   </w:num>
   <w:num w:numId="17" w16cid:durableId="567156438">
+    <w:abstractNumId w:val="14"/>
+  </w:num>
+  <w:num w:numId="18" w16cid:durableId="312832081">
+    <w:abstractNumId w:val="4"/>
+  </w:num>
+  <w:num w:numId="19" w16cid:durableId="1045763512">
     <w:abstractNumId w:val="12"/>
   </w:num>
 </w:numbering>
@@ -22246,11 +23653,55 @@
     <b:Day>17</b:Day>
     <b:RefOrder>5</b:RefOrder>
   </b:Source>
+  <b:Source>
+    <b:Tag>Wee17</b:Tag>
+    <b:SourceType>DocumentFromInternetSite</b:SourceType>
+    <b:Guid>{16FFECC7-EE64-4442-9ED2-B2F5D42FF9BC}</b:Guid>
+    <b:Author>
+      <b:Author>
+        <b:NameList>
+          <b:Person>
+            <b:Last>Weerasak</b:Last>
+            <b:First>Thachai</b:First>
+          </b:Person>
+        </b:NameList>
+      </b:Author>
+    </b:Author>
+    <b:Title>การหาจำนวน k ที่เหมาะสมที่สุดด้วยวิธี Elbow Method</b:Title>
+    <b:InternetSiteTitle>medium</b:InternetSiteTitle>
+    <b:URL>https://medium.com/espressofx-notebook/การหาจำนวน-k-ที่เหมาะสมที่สุดด้วยวิธี-elbow-method-79b9a75f934</b:URL>
+    <b:Year>2017</b:Year>
+    <b:Month>3</b:Month>
+    <b:Day>8</b:Day>
+    <b:RefOrder>6</b:RefOrder>
+  </b:Source>
+  <b:Source>
+    <b:Tag>Sup20</b:Tag>
+    <b:SourceType>DocumentFromInternetSite</b:SourceType>
+    <b:Guid>{3E4C2B35-C202-8A47-A09B-9C9C14C54773}</b:Guid>
+    <b:Author>
+      <b:Author>
+        <b:NameList>
+          <b:Person>
+            <b:Last>Supalerk</b:Last>
+            <b:First>Pisitsupakarn</b:First>
+          </b:Person>
+        </b:NameList>
+      </b:Author>
+    </b:Author>
+    <b:Title>เมื่อสาย DATA อยากจะกิน Pizza (โดยใช้ Jaccard Similarity และ Cosine Similarity)</b:Title>
+    <b:InternetSiteTitle>medium</b:InternetSiteTitle>
+    <b:URL>https://medium.com/data-cafe-thailand/เมื่อสาย-data-อยากจะกิน-pizza-โดยใช้-jaccard-similarity-และ-cosine-similarity-f921fa4ab043</b:URL>
+    <b:Year>2020</b:Year>
+    <b:Month>3</b:Month>
+    <b:Day>17</b:Day>
+    <b:RefOrder>7</b:RefOrder>
+  </b:Source>
 </b:Sources>
 </file>
 
 <file path=customXml/itemProps1.xml><?xml version="1.0" encoding="utf-8"?>
-<ds:datastoreItem xmlns:ds="http://schemas.openxmlformats.org/officeDocument/2006/customXml" ds:itemID="{48F340CE-CD85-BC4A-B279-6491D3AFADA0}">
+<ds:datastoreItem xmlns:ds="http://schemas.openxmlformats.org/officeDocument/2006/customXml" ds:itemID="{6AFAB553-EC0E-CA45-9F16-4A548DF97DA5}">
   <ds:schemaRefs>
     <ds:schemaRef ds:uri="http://schemas.openxmlformats.org/officeDocument/2006/bibliography"/>
   </ds:schemaRefs>

</xml_diff>

<commit_message>
:memo: Write AWS topic
</commit_message>
<xml_diff>
--- a/report/report.docx
+++ b/report/report.docx
@@ -19169,6 +19169,96 @@
         </w:rPr>
         <w:t>ได้ดังนี้</w:t>
       </w:r>
+      <w:r>
+        <w:rPr>
+          <w:rFonts w:ascii="TH Niramit AS" w:hAnsi="TH Niramit AS" w:cs="TH Niramit AS"/>
+          <w:sz w:val="32"/>
+          <w:szCs w:val="32"/>
+          <w:lang w:val="en-US"/>
+        </w:rPr>
+        <w:t xml:space="preserve"> </w:t>
+      </w:r>
+      <w:sdt>
+        <w:sdtPr>
+          <w:rPr>
+            <w:rFonts w:ascii="TH Niramit AS" w:hAnsi="TH Niramit AS" w:cs="TH Niramit AS"/>
+            <w:sz w:val="32"/>
+            <w:szCs w:val="32"/>
+            <w:lang w:val="en-US"/>
+          </w:rPr>
+          <w:id w:val="23755117"/>
+          <w:citation/>
+        </w:sdtPr>
+        <w:sdtContent>
+          <w:r>
+            <w:rPr>
+              <w:rFonts w:ascii="TH Niramit AS" w:hAnsi="TH Niramit AS" w:cs="TH Niramit AS"/>
+              <w:sz w:val="32"/>
+              <w:szCs w:val="32"/>
+              <w:lang w:val="en-US"/>
+            </w:rPr>
+            <w:fldChar w:fldCharType="begin"/>
+          </w:r>
+          <w:r>
+            <w:rPr>
+              <w:rFonts w:ascii="TH Niramit AS" w:hAnsi="TH Niramit AS" w:cs="TH Niramit AS"/>
+              <w:sz w:val="32"/>
+              <w:szCs w:val="32"/>
+              <w:lang w:val="en-US"/>
+            </w:rPr>
+            <w:instrText xml:space="preserve"> CITATION Cha19 \l 1033 </w:instrText>
+          </w:r>
+          <w:r>
+            <w:rPr>
+              <w:rFonts w:ascii="TH Niramit AS" w:hAnsi="TH Niramit AS" w:cs="TH Niramit AS"/>
+              <w:sz w:val="32"/>
+              <w:szCs w:val="32"/>
+              <w:lang w:val="en-US"/>
+            </w:rPr>
+            <w:fldChar w:fldCharType="separate"/>
+          </w:r>
+          <w:r>
+            <w:rPr>
+              <w:rFonts w:ascii="TH Niramit AS" w:hAnsi="TH Niramit AS" w:cs="TH Niramit AS"/>
+              <w:noProof/>
+              <w:sz w:val="32"/>
+              <w:szCs w:val="32"/>
+              <w:lang w:val="en-US"/>
+            </w:rPr>
+            <w:t>(Chakrit, similarity-</w:t>
+          </w:r>
+          <w:r>
+            <w:rPr>
+              <w:rFonts w:ascii="TH Niramit AS" w:hAnsi="TH Niramit AS" w:cs="TH Niramit AS"/>
+              <w:noProof/>
+              <w:sz w:val="32"/>
+              <w:szCs w:val="32"/>
+              <w:cs/>
+              <w:lang w:val="en-US"/>
+            </w:rPr>
+            <w:t>ความเหมือนที่แตกต่าง</w:t>
+          </w:r>
+          <w:r>
+            <w:rPr>
+              <w:rFonts w:ascii="TH Niramit AS" w:hAnsi="TH Niramit AS" w:cs="TH Niramit AS"/>
+              <w:noProof/>
+              <w:sz w:val="32"/>
+              <w:szCs w:val="32"/>
+              <w:lang w:val="en-US"/>
+            </w:rPr>
+            <w:t>, 2019)</w:t>
+          </w:r>
+          <w:r>
+            <w:rPr>
+              <w:rFonts w:ascii="TH Niramit AS" w:hAnsi="TH Niramit AS" w:cs="TH Niramit AS"/>
+              <w:sz w:val="32"/>
+              <w:szCs w:val="32"/>
+              <w:lang w:val="en-US"/>
+            </w:rPr>
+            <w:fldChar w:fldCharType="end"/>
+          </w:r>
+        </w:sdtContent>
+      </w:sdt>
     </w:p>
     <w:p>
       <w:pPr>
@@ -19604,12 +19694,460 @@
       <w:pPr>
         <w:jc w:val="center"/>
         <w:rPr>
-          <w:rFonts w:ascii="TH Niramit AS" w:hAnsi="TH Niramit AS" w:cs="TH Niramit AS" w:hint="cs"/>
-          <w:sz w:val="32"/>
-          <w:szCs w:val="32"/>
-          <w:lang w:val="en-US"/>
-        </w:rPr>
-      </w:pPr>
+          <w:rFonts w:ascii="TH Niramit AS" w:hAnsi="TH Niramit AS" w:cs="TH Niramit AS"/>
+          <w:sz w:val="32"/>
+          <w:szCs w:val="32"/>
+          <w:lang w:val="en-US"/>
+        </w:rPr>
+      </w:pPr>
+    </w:p>
+    <w:p>
+      <w:pPr>
+        <w:rPr>
+          <w:rFonts w:ascii="TH Niramit AS" w:hAnsi="TH Niramit AS" w:cs="TH Niramit AS"/>
+          <w:sz w:val="32"/>
+          <w:szCs w:val="32"/>
+          <w:lang w:val="en-US"/>
+        </w:rPr>
+      </w:pPr>
+      <w:r>
+        <w:rPr>
+          <w:rFonts w:ascii="TH Niramit AS" w:hAnsi="TH Niramit AS" w:cs="TH Niramit AS"/>
+          <w:sz w:val="32"/>
+          <w:szCs w:val="32"/>
+          <w:lang w:val="en-US"/>
+        </w:rPr>
+        <w:tab/>
+      </w:r>
+      <w:r>
+        <w:rPr>
+          <w:rFonts w:ascii="TH Niramit AS" w:hAnsi="TH Niramit AS" w:cs="TH Niramit AS"/>
+          <w:sz w:val="32"/>
+          <w:szCs w:val="32"/>
+          <w:lang w:val="en-US"/>
+        </w:rPr>
+        <w:t xml:space="preserve">2.1.7 </w:t>
+      </w:r>
+      <w:r>
+        <w:rPr>
+          <w:rFonts w:ascii="TH Niramit AS" w:hAnsi="TH Niramit AS" w:cs="TH Niramit AS" w:hint="cs"/>
+          <w:sz w:val="32"/>
+          <w:szCs w:val="32"/>
+          <w:cs/>
+          <w:lang w:val="en-US"/>
+        </w:rPr>
+        <w:t xml:space="preserve">ทฤษฎี </w:t>
+      </w:r>
+      <w:r>
+        <w:rPr>
+          <w:rFonts w:ascii="TH Niramit AS" w:hAnsi="TH Niramit AS" w:cs="TH Niramit AS"/>
+          <w:sz w:val="32"/>
+          <w:szCs w:val="32"/>
+          <w:lang w:val="en-US"/>
+        </w:rPr>
+        <w:t>A</w:t>
+      </w:r>
+      <w:r>
+        <w:rPr>
+          <w:rFonts w:ascii="TH Niramit AS" w:hAnsi="TH Niramit AS" w:cs="TH Niramit AS"/>
+          <w:sz w:val="32"/>
+          <w:szCs w:val="32"/>
+          <w:lang w:val="en-US"/>
+        </w:rPr>
+        <w:t>mazon web service</w:t>
+      </w:r>
+    </w:p>
+    <w:p>
+      <w:pPr>
+        <w:jc w:val="thaiDistribute"/>
+        <w:rPr>
+          <w:rFonts w:ascii="TH Niramit AS" w:hAnsi="TH Niramit AS" w:cs="TH Niramit AS" w:hint="cs"/>
+          <w:sz w:val="32"/>
+          <w:szCs w:val="32"/>
+          <w:lang w:val="en-US"/>
+        </w:rPr>
+      </w:pPr>
+      <w:r>
+        <w:rPr>
+          <w:rFonts w:ascii="TH Niramit AS" w:hAnsi="TH Niramit AS" w:cs="TH Niramit AS"/>
+          <w:sz w:val="32"/>
+          <w:szCs w:val="32"/>
+          <w:lang w:val="en-US"/>
+        </w:rPr>
+        <w:tab/>
+      </w:r>
+      <w:r>
+        <w:rPr>
+          <w:rFonts w:ascii="TH Niramit AS" w:hAnsi="TH Niramit AS" w:cs="TH Niramit AS"/>
+          <w:sz w:val="32"/>
+          <w:szCs w:val="32"/>
+          <w:lang w:val="en-US"/>
+        </w:rPr>
+        <w:tab/>
+      </w:r>
+      <w:r>
+        <w:rPr>
+          <w:rFonts w:ascii="TH Niramit AS" w:hAnsi="TH Niramit AS" w:cs="TH Niramit AS"/>
+          <w:sz w:val="32"/>
+          <w:szCs w:val="32"/>
+          <w:lang w:val="en-US"/>
+        </w:rPr>
+        <w:t xml:space="preserve">AWS </w:t>
+      </w:r>
+      <w:r>
+        <w:rPr>
+          <w:rFonts w:ascii="TH Niramit AS" w:hAnsi="TH Niramit AS" w:cs="TH Niramit AS"/>
+          <w:sz w:val="32"/>
+          <w:szCs w:val="32"/>
+          <w:cs/>
+          <w:lang w:val="en-US"/>
+        </w:rPr>
+        <w:t xml:space="preserve">เป็นตัวย่อของ </w:t>
+      </w:r>
+      <w:r>
+        <w:rPr>
+          <w:rFonts w:ascii="TH Niramit AS" w:hAnsi="TH Niramit AS" w:cs="TH Niramit AS"/>
+          <w:sz w:val="32"/>
+          <w:szCs w:val="32"/>
+          <w:lang w:val="en-US"/>
+        </w:rPr>
+        <w:t xml:space="preserve">Amazon Web Services </w:t>
+      </w:r>
+      <w:r>
+        <w:rPr>
+          <w:rFonts w:ascii="TH Niramit AS" w:hAnsi="TH Niramit AS" w:cs="TH Niramit AS"/>
+          <w:sz w:val="32"/>
+          <w:szCs w:val="32"/>
+          <w:cs/>
+          <w:lang w:val="en-US"/>
+        </w:rPr>
+        <w:t>ซึ่งเป็นบริการบนระบบคลาว</w:t>
+      </w:r>
+      <w:proofErr w:type="spellStart"/>
+      <w:r>
+        <w:rPr>
+          <w:rFonts w:ascii="TH Niramit AS" w:hAnsi="TH Niramit AS" w:cs="TH Niramit AS"/>
+          <w:sz w:val="32"/>
+          <w:szCs w:val="32"/>
+          <w:cs/>
+          <w:lang w:val="en-US"/>
+        </w:rPr>
+        <w:t>ด์</w:t>
+      </w:r>
+      <w:proofErr w:type="spellEnd"/>
+      <w:r>
+        <w:rPr>
+          <w:rFonts w:ascii="TH Niramit AS" w:hAnsi="TH Niramit AS" w:cs="TH Niramit AS"/>
+          <w:sz w:val="32"/>
+          <w:szCs w:val="32"/>
+          <w:cs/>
+          <w:lang w:val="en-US"/>
+        </w:rPr>
+        <w:t xml:space="preserve"> ที่มีบริการหลากหลายมากกว่า </w:t>
+      </w:r>
+      <w:r>
+        <w:rPr>
+          <w:rFonts w:ascii="TH Niramit AS" w:hAnsi="TH Niramit AS" w:cs="TH Niramit AS"/>
+          <w:sz w:val="32"/>
+          <w:szCs w:val="32"/>
+          <w:lang w:val="en-US"/>
+        </w:rPr>
+        <w:t xml:space="preserve">200 </w:t>
+      </w:r>
+      <w:r>
+        <w:rPr>
+          <w:rFonts w:ascii="TH Niramit AS" w:hAnsi="TH Niramit AS" w:cs="TH Niramit AS"/>
+          <w:sz w:val="32"/>
+          <w:szCs w:val="32"/>
+          <w:cs/>
+          <w:lang w:val="en-US"/>
+        </w:rPr>
+        <w:t>โซลูชัน ถูกใช้งานในธุรกิจและองค์กรทุกประเภทไม่ว่าจะเป็นบริษัทสตาร์ตอ</w:t>
+      </w:r>
+      <w:proofErr w:type="spellStart"/>
+      <w:r>
+        <w:rPr>
+          <w:rFonts w:ascii="TH Niramit AS" w:hAnsi="TH Niramit AS" w:cs="TH Niramit AS"/>
+          <w:sz w:val="32"/>
+          <w:szCs w:val="32"/>
+          <w:cs/>
+          <w:lang w:val="en-US"/>
+        </w:rPr>
+        <w:t>ัป</w:t>
+      </w:r>
+      <w:proofErr w:type="spellEnd"/>
+      <w:r>
+        <w:rPr>
+          <w:rFonts w:ascii="TH Niramit AS" w:hAnsi="TH Niramit AS" w:cs="TH Niramit AS"/>
+          <w:sz w:val="32"/>
+          <w:szCs w:val="32"/>
+          <w:cs/>
+          <w:lang w:val="en-US"/>
+        </w:rPr>
+        <w:t xml:space="preserve"> องค์กรขนาดใหญ่ ไปจนถึงหน่วยงานของรัฐ</w:t>
+      </w:r>
+      <w:r>
+        <w:rPr>
+          <w:rFonts w:ascii="TH Niramit AS" w:hAnsi="TH Niramit AS" w:cs="TH Niramit AS"/>
+          <w:sz w:val="32"/>
+          <w:szCs w:val="32"/>
+          <w:lang w:val="en-US"/>
+        </w:rPr>
+        <w:t xml:space="preserve"> AWS </w:t>
+      </w:r>
+      <w:r>
+        <w:rPr>
+          <w:rFonts w:ascii="TH Niramit AS" w:hAnsi="TH Niramit AS" w:cs="TH Niramit AS"/>
+          <w:sz w:val="32"/>
+          <w:szCs w:val="32"/>
+          <w:cs/>
+          <w:lang w:val="en-US"/>
+        </w:rPr>
+        <w:t xml:space="preserve">ให้บริการโครงสร้างพื้นฐานด้านไอที การใช้บริการ </w:t>
+      </w:r>
+      <w:r>
+        <w:rPr>
+          <w:rFonts w:ascii="TH Niramit AS" w:hAnsi="TH Niramit AS" w:cs="TH Niramit AS"/>
+          <w:sz w:val="32"/>
+          <w:szCs w:val="32"/>
+          <w:lang w:val="en-US"/>
+        </w:rPr>
+        <w:t xml:space="preserve">Server </w:t>
+      </w:r>
+      <w:r>
+        <w:rPr>
+          <w:rFonts w:ascii="TH Niramit AS" w:hAnsi="TH Niramit AS" w:cs="TH Niramit AS"/>
+          <w:sz w:val="32"/>
+          <w:szCs w:val="32"/>
+          <w:cs/>
+          <w:lang w:val="en-US"/>
+        </w:rPr>
+        <w:t xml:space="preserve">และ </w:t>
+      </w:r>
+      <w:r>
+        <w:rPr>
+          <w:rFonts w:ascii="TH Niramit AS" w:hAnsi="TH Niramit AS" w:cs="TH Niramit AS"/>
+          <w:sz w:val="32"/>
+          <w:szCs w:val="32"/>
+          <w:lang w:val="en-US"/>
+        </w:rPr>
+        <w:t xml:space="preserve">Storage </w:t>
+      </w:r>
+      <w:r>
+        <w:rPr>
+          <w:rFonts w:ascii="TH Niramit AS" w:hAnsi="TH Niramit AS" w:cs="TH Niramit AS"/>
+          <w:sz w:val="32"/>
+          <w:szCs w:val="32"/>
+          <w:cs/>
+          <w:lang w:val="en-US"/>
+        </w:rPr>
+        <w:t xml:space="preserve">การสร้างและดูแลเว็บไซต์ ไปจนถึง ระบบอี-คอมเมิร์ซ การสร้างแอปพลิเคชัน การส่งเสริมการทำงานแบบ </w:t>
+      </w:r>
+      <w:r>
+        <w:rPr>
+          <w:rFonts w:ascii="TH Niramit AS" w:hAnsi="TH Niramit AS" w:cs="TH Niramit AS"/>
+          <w:sz w:val="32"/>
+          <w:szCs w:val="32"/>
+          <w:lang w:val="en-US"/>
+        </w:rPr>
+        <w:t xml:space="preserve">Remote Working </w:t>
+      </w:r>
+      <w:r>
+        <w:rPr>
+          <w:rFonts w:ascii="TH Niramit AS" w:hAnsi="TH Niramit AS" w:cs="TH Niramit AS"/>
+          <w:sz w:val="32"/>
+          <w:szCs w:val="32"/>
+          <w:cs/>
+          <w:lang w:val="en-US"/>
+        </w:rPr>
+        <w:t xml:space="preserve">การใช้ระบบ </w:t>
+      </w:r>
+      <w:r>
+        <w:rPr>
+          <w:rFonts w:ascii="TH Niramit AS" w:hAnsi="TH Niramit AS" w:cs="TH Niramit AS"/>
+          <w:sz w:val="32"/>
+          <w:szCs w:val="32"/>
+          <w:lang w:val="en-US"/>
+        </w:rPr>
+        <w:t xml:space="preserve">IoT </w:t>
+      </w:r>
+      <w:r>
+        <w:rPr>
+          <w:rFonts w:ascii="TH Niramit AS" w:hAnsi="TH Niramit AS" w:cs="TH Niramit AS"/>
+          <w:sz w:val="32"/>
+          <w:szCs w:val="32"/>
+          <w:cs/>
+          <w:lang w:val="en-US"/>
+        </w:rPr>
+        <w:t>เพื่อการสร้างนวัตกรรมใหม่ ๆ รวมถึงโซลูชันอื่น ๆ</w:t>
+      </w:r>
+      <w:r>
+        <w:rPr>
+          <w:rFonts w:ascii="TH Niramit AS" w:hAnsi="TH Niramit AS" w:cs="TH Niramit AS"/>
+          <w:sz w:val="32"/>
+          <w:szCs w:val="32"/>
+          <w:lang w:val="en-US"/>
+        </w:rPr>
+        <w:t xml:space="preserve"> </w:t>
+      </w:r>
+      <w:r>
+        <w:rPr>
+          <w:rFonts w:ascii="TH Niramit AS" w:hAnsi="TH Niramit AS" w:cs="TH Niramit AS"/>
+          <w:sz w:val="32"/>
+          <w:szCs w:val="32"/>
+          <w:cs/>
+          <w:lang w:val="en-US"/>
+        </w:rPr>
+        <w:t xml:space="preserve">ในปัจจุบันนี้ </w:t>
+      </w:r>
+      <w:r>
+        <w:rPr>
+          <w:rFonts w:ascii="TH Niramit AS" w:hAnsi="TH Niramit AS" w:cs="TH Niramit AS"/>
+          <w:sz w:val="32"/>
+          <w:szCs w:val="32"/>
+          <w:lang w:val="en-US"/>
+        </w:rPr>
+        <w:t xml:space="preserve">AWS </w:t>
+      </w:r>
+      <w:r>
+        <w:rPr>
+          <w:rFonts w:ascii="TH Niramit AS" w:hAnsi="TH Niramit AS" w:cs="TH Niramit AS"/>
+          <w:sz w:val="32"/>
+          <w:szCs w:val="32"/>
+          <w:cs/>
+          <w:lang w:val="en-US"/>
+        </w:rPr>
+        <w:t>เป็นระบบประมวลผลบนคลาว</w:t>
+      </w:r>
+      <w:proofErr w:type="spellStart"/>
+      <w:r>
+        <w:rPr>
+          <w:rFonts w:ascii="TH Niramit AS" w:hAnsi="TH Niramit AS" w:cs="TH Niramit AS"/>
+          <w:sz w:val="32"/>
+          <w:szCs w:val="32"/>
+          <w:cs/>
+          <w:lang w:val="en-US"/>
+        </w:rPr>
+        <w:t>ด์</w:t>
+      </w:r>
+      <w:proofErr w:type="spellEnd"/>
+      <w:r>
+        <w:rPr>
+          <w:rFonts w:ascii="TH Niramit AS" w:hAnsi="TH Niramit AS" w:cs="TH Niramit AS"/>
+          <w:sz w:val="32"/>
+          <w:szCs w:val="32"/>
+          <w:cs/>
+          <w:lang w:val="en-US"/>
+        </w:rPr>
+        <w:t xml:space="preserve">ที่มีผู้ใช้บริการมากที่สุดในโลก เพราะได้รับความไว้วางใจจากผู้คนทั่วโลก เนื่องจาก </w:t>
+      </w:r>
+      <w:r>
+        <w:rPr>
+          <w:rFonts w:ascii="TH Niramit AS" w:hAnsi="TH Niramit AS" w:cs="TH Niramit AS"/>
+          <w:sz w:val="32"/>
+          <w:szCs w:val="32"/>
+          <w:lang w:val="en-US"/>
+        </w:rPr>
+        <w:t xml:space="preserve">AWS </w:t>
+      </w:r>
+      <w:r>
+        <w:rPr>
+          <w:rFonts w:ascii="TH Niramit AS" w:hAnsi="TH Niramit AS" w:cs="TH Niramit AS"/>
+          <w:sz w:val="32"/>
+          <w:szCs w:val="32"/>
+          <w:cs/>
+          <w:lang w:val="en-US"/>
+        </w:rPr>
+        <w:t xml:space="preserve">เป็นบริษัทในเครือของ </w:t>
+      </w:r>
+      <w:r>
+        <w:rPr>
+          <w:rFonts w:ascii="TH Niramit AS" w:hAnsi="TH Niramit AS" w:cs="TH Niramit AS"/>
+          <w:sz w:val="32"/>
+          <w:szCs w:val="32"/>
+          <w:lang w:val="en-US"/>
+        </w:rPr>
+        <w:t xml:space="preserve">Amazon </w:t>
+      </w:r>
+      <w:r>
+        <w:rPr>
+          <w:rFonts w:ascii="TH Niramit AS" w:hAnsi="TH Niramit AS" w:cs="TH Niramit AS"/>
+          <w:sz w:val="32"/>
+          <w:szCs w:val="32"/>
+          <w:cs/>
+          <w:lang w:val="en-US"/>
+        </w:rPr>
+        <w:t>เว็บไซต์ซื้อขายสินค้าออนไลน์ชื่อดังจากประเทศสหรัฐอเมริกา</w:t>
+      </w:r>
+      <w:r>
+        <w:rPr>
+          <w:rFonts w:ascii="TH Niramit AS" w:hAnsi="TH Niramit AS" w:cs="TH Niramit AS"/>
+          <w:sz w:val="32"/>
+          <w:szCs w:val="32"/>
+          <w:lang w:val="en-US"/>
+        </w:rPr>
+        <w:t xml:space="preserve"> </w:t>
+      </w:r>
+      <w:sdt>
+        <w:sdtPr>
+          <w:rPr>
+            <w:rFonts w:ascii="TH Niramit AS" w:hAnsi="TH Niramit AS" w:cs="TH Niramit AS"/>
+            <w:sz w:val="32"/>
+            <w:szCs w:val="32"/>
+            <w:lang w:val="en-US"/>
+          </w:rPr>
+          <w:id w:val="-871070237"/>
+          <w:citation/>
+        </w:sdtPr>
+        <w:sdtContent>
+          <w:r>
+            <w:rPr>
+              <w:rFonts w:ascii="TH Niramit AS" w:hAnsi="TH Niramit AS" w:cs="TH Niramit AS"/>
+              <w:sz w:val="32"/>
+              <w:szCs w:val="32"/>
+              <w:lang w:val="en-US"/>
+            </w:rPr>
+            <w:fldChar w:fldCharType="begin"/>
+          </w:r>
+          <w:r>
+            <w:rPr>
+              <w:rFonts w:ascii="TH Niramit AS" w:hAnsi="TH Niramit AS" w:cs="TH Niramit AS"/>
+              <w:sz w:val="32"/>
+              <w:szCs w:val="32"/>
+              <w:lang w:val="en-US"/>
+            </w:rPr>
+            <w:instrText xml:space="preserve"> CITATION Clo22 \l 1033 </w:instrText>
+          </w:r>
+          <w:r>
+            <w:rPr>
+              <w:rFonts w:ascii="TH Niramit AS" w:hAnsi="TH Niramit AS" w:cs="TH Niramit AS"/>
+              <w:sz w:val="32"/>
+              <w:szCs w:val="32"/>
+              <w:lang w:val="en-US"/>
+            </w:rPr>
+            <w:fldChar w:fldCharType="separate"/>
+          </w:r>
+          <w:r>
+            <w:rPr>
+              <w:rFonts w:ascii="TH Niramit AS" w:hAnsi="TH Niramit AS" w:cs="TH Niramit AS"/>
+              <w:noProof/>
+              <w:sz w:val="32"/>
+              <w:szCs w:val="32"/>
+              <w:lang w:val="en-US"/>
+            </w:rPr>
+            <w:t>(CloudHM, 2022)</w:t>
+          </w:r>
+          <w:r>
+            <w:rPr>
+              <w:rFonts w:ascii="TH Niramit AS" w:hAnsi="TH Niramit AS" w:cs="TH Niramit AS"/>
+              <w:sz w:val="32"/>
+              <w:szCs w:val="32"/>
+              <w:lang w:val="en-US"/>
+            </w:rPr>
+            <w:fldChar w:fldCharType="end"/>
+          </w:r>
+        </w:sdtContent>
+      </w:sdt>
     </w:p>
     <w:sectPr>
       <w:pgSz w:w="11900" w:h="16840"/>
@@ -23697,11 +24235,53 @@
     <b:Day>17</b:Day>
     <b:RefOrder>7</b:RefOrder>
   </b:Source>
+  <b:Source>
+    <b:Tag>Cha19</b:Tag>
+    <b:SourceType>DocumentFromInternetSite</b:SourceType>
+    <b:Guid>{5A2FEE7D-4D6C-BC40-8C62-9B7482E895BD}</b:Guid>
+    <b:Author>
+      <b:Author>
+        <b:NameList>
+          <b:Person>
+            <b:Last>Chakrit</b:Last>
+          </b:Person>
+        </b:NameList>
+      </b:Author>
+    </b:Author>
+    <b:Title>similarity-ความเหมือนที่แตกต่าง</b:Title>
+    <b:InternetSiteTitle>softnix</b:InternetSiteTitle>
+    <b:URL>https://www.softnix.co.th/2019/05/29/similarity-ความเหมือนที่แตกต่าง/</b:URL>
+    <b:Year>2019</b:Year>
+    <b:Month>5</b:Month>
+    <b:Day>29</b:Day>
+    <b:RefOrder>8</b:RefOrder>
+  </b:Source>
+  <b:Source>
+    <b:Tag>Clo22</b:Tag>
+    <b:SourceType>DocumentFromInternetSite</b:SourceType>
+    <b:Guid>{E483F20D-09EF-424A-87B5-491B86CB951D}</b:Guid>
+    <b:Author>
+      <b:Author>
+        <b:NameList>
+          <b:Person>
+            <b:Last>CloudHM</b:Last>
+          </b:Person>
+        </b:NameList>
+      </b:Author>
+    </b:Author>
+    <b:Title>บริการของ AWS มีจุดเด่นและนำไปใช้ประโยชน์ในด้านใดได้บ้าง</b:Title>
+    <b:InternetSiteTitle>cloudhm</b:InternetSiteTitle>
+    <b:URL>https://blog.cloudhm.co.th/what-is-and-what-business-need-aws/</b:URL>
+    <b:Year>2022</b:Year>
+    <b:Month>7</b:Month>
+    <b:Day>6</b:Day>
+    <b:RefOrder>9</b:RefOrder>
+  </b:Source>
 </b:Sources>
 </file>
 
 <file path=customXml/itemProps1.xml><?xml version="1.0" encoding="utf-8"?>
-<ds:datastoreItem xmlns:ds="http://schemas.openxmlformats.org/officeDocument/2006/customXml" ds:itemID="{6AFAB553-EC0E-CA45-9F16-4A548DF97DA5}">
+<ds:datastoreItem xmlns:ds="http://schemas.openxmlformats.org/officeDocument/2006/customXml" ds:itemID="{7D6456C2-67BD-C04E-96AA-2FE3BDC78903}">
   <ds:schemaRefs>
     <ds:schemaRef ds:uri="http://schemas.openxmlformats.org/officeDocument/2006/bibliography"/>
   </ds:schemaRefs>

</xml_diff>

<commit_message>
:memo: Write API topic
</commit_message>
<xml_diff>
--- a/report/report.docx
+++ b/report/report.docx
@@ -19761,7 +19761,7 @@
       <w:pPr>
         <w:jc w:val="thaiDistribute"/>
         <w:rPr>
-          <w:rFonts w:ascii="TH Niramit AS" w:hAnsi="TH Niramit AS" w:cs="TH Niramit AS" w:hint="cs"/>
+          <w:rFonts w:ascii="TH Niramit AS" w:hAnsi="TH Niramit AS" w:cs="TH Niramit AS"/>
           <w:sz w:val="32"/>
           <w:szCs w:val="32"/>
           <w:lang w:val="en-US"/>
@@ -20148,6 +20148,538 @@
           </w:r>
         </w:sdtContent>
       </w:sdt>
+    </w:p>
+    <w:p>
+      <w:pPr>
+        <w:jc w:val="thaiDistribute"/>
+        <w:rPr>
+          <w:rFonts w:ascii="TH Niramit AS" w:hAnsi="TH Niramit AS" w:cs="TH Niramit AS"/>
+          <w:sz w:val="32"/>
+          <w:szCs w:val="32"/>
+          <w:lang w:val="en-US"/>
+        </w:rPr>
+      </w:pPr>
+    </w:p>
+    <w:p>
+      <w:pPr>
+        <w:ind w:firstLine="720"/>
+        <w:jc w:val="thaiDistribute"/>
+        <w:rPr>
+          <w:rFonts w:ascii="TH Niramit AS" w:hAnsi="TH Niramit AS" w:cs="TH Niramit AS"/>
+          <w:sz w:val="32"/>
+          <w:szCs w:val="32"/>
+          <w:lang w:val="en-US"/>
+        </w:rPr>
+      </w:pPr>
+      <w:r>
+        <w:rPr>
+          <w:rFonts w:ascii="TH Niramit AS" w:hAnsi="TH Niramit AS" w:cs="TH Niramit AS"/>
+          <w:sz w:val="32"/>
+          <w:szCs w:val="32"/>
+          <w:lang w:val="en-US"/>
+        </w:rPr>
+        <w:t xml:space="preserve">2.1.8 </w:t>
+      </w:r>
+      <w:r>
+        <w:rPr>
+          <w:rFonts w:ascii="TH Niramit AS" w:hAnsi="TH Niramit AS" w:cs="TH Niramit AS" w:hint="cs"/>
+          <w:sz w:val="32"/>
+          <w:szCs w:val="32"/>
+          <w:cs/>
+          <w:lang w:val="en-US"/>
+        </w:rPr>
+        <w:t xml:space="preserve">ทฤษฎี </w:t>
+      </w:r>
+      <w:r>
+        <w:rPr>
+          <w:rFonts w:ascii="TH Niramit AS" w:hAnsi="TH Niramit AS" w:cs="TH Niramit AS"/>
+          <w:sz w:val="32"/>
+          <w:szCs w:val="32"/>
+          <w:lang w:val="en-US"/>
+        </w:rPr>
+        <w:t>API</w:t>
+      </w:r>
+    </w:p>
+    <w:p>
+      <w:pPr>
+        <w:ind w:firstLine="720"/>
+        <w:jc w:val="thaiDistribute"/>
+        <w:rPr>
+          <w:rFonts w:ascii="TH Niramit AS" w:hAnsi="TH Niramit AS" w:cs="TH Niramit AS"/>
+          <w:sz w:val="32"/>
+          <w:szCs w:val="32"/>
+          <w:lang w:val="en-US"/>
+        </w:rPr>
+      </w:pPr>
+      <w:r>
+        <w:rPr>
+          <w:rFonts w:ascii="TH Niramit AS" w:hAnsi="TH Niramit AS" w:cs="TH Niramit AS"/>
+          <w:sz w:val="32"/>
+          <w:szCs w:val="32"/>
+          <w:lang w:val="en-US"/>
+        </w:rPr>
+        <w:tab/>
+      </w:r>
+      <w:r>
+        <w:rPr>
+          <w:rFonts w:ascii="TH Niramit AS" w:hAnsi="TH Niramit AS" w:cs="TH Niramit AS"/>
+          <w:sz w:val="32"/>
+          <w:szCs w:val="32"/>
+          <w:lang w:val="en-US"/>
+        </w:rPr>
+        <w:t xml:space="preserve">API </w:t>
+      </w:r>
+      <w:r>
+        <w:rPr>
+          <w:rFonts w:ascii="TH Niramit AS" w:hAnsi="TH Niramit AS" w:cs="TH Niramit AS"/>
+          <w:sz w:val="32"/>
+          <w:szCs w:val="32"/>
+          <w:cs/>
+          <w:lang w:val="en-US"/>
+        </w:rPr>
+        <w:t xml:space="preserve">ย่อมาจาก </w:t>
+      </w:r>
+      <w:r>
+        <w:rPr>
+          <w:rFonts w:ascii="TH Niramit AS" w:hAnsi="TH Niramit AS" w:cs="TH Niramit AS"/>
+          <w:sz w:val="32"/>
+          <w:szCs w:val="32"/>
+          <w:lang w:val="en-US"/>
+        </w:rPr>
+        <w:t>“Application Program Interface” (</w:t>
+      </w:r>
+      <w:r>
+        <w:rPr>
+          <w:rFonts w:ascii="TH Niramit AS" w:hAnsi="TH Niramit AS" w:cs="TH Niramit AS"/>
+          <w:sz w:val="32"/>
+          <w:szCs w:val="32"/>
+          <w:cs/>
+          <w:lang w:val="en-US"/>
+        </w:rPr>
+        <w:t xml:space="preserve">ส่วนต่อประสานโปรแกรมประยุกต์) ในบริบทของ </w:t>
+      </w:r>
+      <w:r>
+        <w:rPr>
+          <w:rFonts w:ascii="TH Niramit AS" w:hAnsi="TH Niramit AS" w:cs="TH Niramit AS"/>
+          <w:sz w:val="32"/>
+          <w:szCs w:val="32"/>
+          <w:lang w:val="en-US"/>
+        </w:rPr>
+        <w:t xml:space="preserve">API </w:t>
+      </w:r>
+      <w:r>
+        <w:rPr>
+          <w:rFonts w:ascii="TH Niramit AS" w:hAnsi="TH Niramit AS" w:cs="TH Niramit AS"/>
+          <w:sz w:val="32"/>
+          <w:szCs w:val="32"/>
+          <w:cs/>
+          <w:lang w:val="en-US"/>
+        </w:rPr>
+        <w:t xml:space="preserve">คำว่า </w:t>
+      </w:r>
+      <w:r>
+        <w:rPr>
+          <w:rFonts w:ascii="TH Niramit AS" w:hAnsi="TH Niramit AS" w:cs="TH Niramit AS"/>
+          <w:sz w:val="32"/>
+          <w:szCs w:val="32"/>
+          <w:lang w:val="en-US"/>
+        </w:rPr>
+        <w:t xml:space="preserve">“Application” </w:t>
+      </w:r>
+      <w:r>
+        <w:rPr>
+          <w:rFonts w:ascii="TH Niramit AS" w:hAnsi="TH Niramit AS" w:cs="TH Niramit AS"/>
+          <w:sz w:val="32"/>
+          <w:szCs w:val="32"/>
+          <w:cs/>
+          <w:lang w:val="en-US"/>
+        </w:rPr>
+        <w:t xml:space="preserve">หมายถึงทุกซอฟต์แวร์ที่มีฟังก์ชันชัดเจน ส่วน </w:t>
+      </w:r>
+      <w:r>
+        <w:rPr>
+          <w:rFonts w:ascii="TH Niramit AS" w:hAnsi="TH Niramit AS" w:cs="TH Niramit AS"/>
+          <w:sz w:val="32"/>
+          <w:szCs w:val="32"/>
+          <w:lang w:val="en-US"/>
+        </w:rPr>
+        <w:t xml:space="preserve">“Interface” </w:t>
+      </w:r>
+      <w:r>
+        <w:rPr>
+          <w:rFonts w:ascii="TH Niramit AS" w:hAnsi="TH Niramit AS" w:cs="TH Niramit AS"/>
+          <w:sz w:val="32"/>
+          <w:szCs w:val="32"/>
+          <w:cs/>
+          <w:lang w:val="en-US"/>
+        </w:rPr>
+        <w:t>อาจถือเป็นสัญญาบริการระหว่างสองแอปพลิเคชัน</w:t>
+      </w:r>
+      <w:r>
+        <w:rPr>
+          <w:rFonts w:ascii="TH Niramit AS" w:hAnsi="TH Niramit AS" w:cs="TH Niramit AS"/>
+          <w:sz w:val="32"/>
+          <w:szCs w:val="32"/>
+          <w:lang w:val="en-US"/>
+        </w:rPr>
+        <w:t xml:space="preserve"> </w:t>
+      </w:r>
+      <w:r>
+        <w:rPr>
+          <w:rFonts w:ascii="TH Niramit AS" w:hAnsi="TH Niramit AS" w:cs="TH Niramit AS" w:hint="cs"/>
+          <w:sz w:val="32"/>
+          <w:szCs w:val="32"/>
+          <w:cs/>
+          <w:lang w:val="en-US"/>
+        </w:rPr>
+        <w:t>ใช้</w:t>
+      </w:r>
+      <w:r>
+        <w:rPr>
+          <w:rFonts w:ascii="TH Niramit AS" w:hAnsi="TH Niramit AS" w:cs="TH Niramit AS"/>
+          <w:sz w:val="32"/>
+          <w:szCs w:val="32"/>
+          <w:cs/>
+          <w:lang w:val="en-US"/>
+        </w:rPr>
+        <w:t>สื่อสารกันโดยใช้คำขอ</w:t>
+      </w:r>
+      <w:r>
+        <w:rPr>
+          <w:rFonts w:ascii="TH Niramit AS" w:hAnsi="TH Niramit AS" w:cs="TH Niramit AS" w:hint="cs"/>
+          <w:sz w:val="32"/>
+          <w:szCs w:val="32"/>
+          <w:cs/>
+          <w:lang w:val="en-US"/>
+        </w:rPr>
+        <w:t xml:space="preserve"> (</w:t>
+      </w:r>
+      <w:r>
+        <w:rPr>
+          <w:rFonts w:ascii="TH Niramit AS" w:hAnsi="TH Niramit AS" w:cs="TH Niramit AS"/>
+          <w:sz w:val="32"/>
+          <w:szCs w:val="32"/>
+          <w:lang w:val="en-US"/>
+        </w:rPr>
+        <w:t>Request</w:t>
+      </w:r>
+      <w:r>
+        <w:rPr>
+          <w:rFonts w:ascii="TH Niramit AS" w:hAnsi="TH Niramit AS" w:cs="TH Niramit AS" w:hint="cs"/>
+          <w:sz w:val="32"/>
+          <w:szCs w:val="32"/>
+          <w:cs/>
+          <w:lang w:val="en-US"/>
+        </w:rPr>
+        <w:t>)</w:t>
+      </w:r>
+      <w:r>
+        <w:rPr>
+          <w:rFonts w:ascii="TH Niramit AS" w:hAnsi="TH Niramit AS" w:cs="TH Niramit AS"/>
+          <w:sz w:val="32"/>
+          <w:szCs w:val="32"/>
+          <w:lang w:val="en-US"/>
+        </w:rPr>
+        <w:t xml:space="preserve"> </w:t>
+      </w:r>
+      <w:r>
+        <w:rPr>
+          <w:rFonts w:ascii="TH Niramit AS" w:hAnsi="TH Niramit AS" w:cs="TH Niramit AS"/>
+          <w:sz w:val="32"/>
+          <w:szCs w:val="32"/>
+          <w:cs/>
+          <w:lang w:val="en-US"/>
+        </w:rPr>
+        <w:t>และการตอบกลับ</w:t>
+      </w:r>
+      <w:r>
+        <w:rPr>
+          <w:rFonts w:ascii="TH Niramit AS" w:hAnsi="TH Niramit AS" w:cs="TH Niramit AS"/>
+          <w:sz w:val="32"/>
+          <w:szCs w:val="32"/>
+          <w:lang w:val="en-US"/>
+        </w:rPr>
+        <w:t xml:space="preserve"> (Response) </w:t>
+      </w:r>
+      <w:r>
+        <w:rPr>
+          <w:rFonts w:ascii="TH Niramit AS" w:hAnsi="TH Niramit AS" w:cs="TH Niramit AS" w:hint="cs"/>
+          <w:sz w:val="32"/>
+          <w:szCs w:val="32"/>
+          <w:cs/>
+          <w:lang w:val="en-US"/>
+        </w:rPr>
+        <w:t>ระหว่างเครื่องแม่ข่ายและ</w:t>
+      </w:r>
+      <w:r>
+        <w:rPr>
+          <w:rFonts w:ascii="TH Niramit AS" w:hAnsi="TH Niramit AS" w:cs="TH Niramit AS" w:hint="cs"/>
+          <w:sz w:val="32"/>
+          <w:szCs w:val="32"/>
+          <w:cs/>
+          <w:lang w:val="en-US"/>
+        </w:rPr>
+        <w:t xml:space="preserve">แอปพลิเคชันอื่น ๆ </w:t>
+      </w:r>
+      <w:r>
+        <w:rPr>
+          <w:rFonts w:ascii="TH Niramit AS" w:hAnsi="TH Niramit AS" w:cs="TH Niramit AS"/>
+          <w:sz w:val="32"/>
+          <w:szCs w:val="32"/>
+          <w:lang w:val="en-US"/>
+        </w:rPr>
+        <w:t xml:space="preserve">API </w:t>
+      </w:r>
+      <w:r>
+        <w:rPr>
+          <w:rFonts w:ascii="TH Niramit AS" w:hAnsi="TH Niramit AS" w:cs="TH Niramit AS"/>
+          <w:sz w:val="32"/>
+          <w:szCs w:val="32"/>
+          <w:cs/>
+          <w:lang w:val="en-US"/>
+        </w:rPr>
+        <w:t>คือกลไกที่ช่วยให้ส่วนประกอบซอฟต์แวร์สองส่วนสามารถสื่อสารกันได้โดยใช้ชุดคำจำกัดความและโปรโตคอล ตัวอย่างเช่น ระบบซอฟต์แวร์ของสำนักพยากรณ์อากาศประกอบด้วยข้อมูลสภาพอากาศรายวัน</w:t>
+      </w:r>
+    </w:p>
+    <w:p>
+      <w:pPr>
+        <w:jc w:val="center"/>
+        <w:rPr>
+          <w:rFonts w:ascii="TH Niramit AS" w:hAnsi="TH Niramit AS" w:cs="TH Niramit AS"/>
+          <w:sz w:val="32"/>
+          <w:szCs w:val="32"/>
+          <w:lang w:val="en-US"/>
+        </w:rPr>
+      </w:pPr>
+      <w:r>
+        <w:rPr>
+          <w:rFonts w:ascii="TH Niramit AS" w:hAnsi="TH Niramit AS" w:cs="TH Niramit AS" w:hint="cs"/>
+          <w:noProof/>
+          <w:sz w:val="32"/>
+          <w:szCs w:val="32"/>
+          <w:lang w:val="en-US"/>
+        </w:rPr>
+        <w:drawing>
+          <wp:inline distT="0" distB="0" distL="0" distR="0" wp14:anchorId="77E8CFBB" wp14:editId="1CE6789D">
+            <wp:extent cx="4320000" cy="1746217"/>
+            <wp:effectExtent l="0" t="0" r="0" b="0"/>
+            <wp:docPr id="10" name="Picture 10" descr="Graphical user interface, text&#10;&#10;Description automatically generated"/>
+            <wp:cNvGraphicFramePr>
+              <a:graphicFrameLocks xmlns:a="http://schemas.openxmlformats.org/drawingml/2006/main" noChangeAspect="1"/>
+            </wp:cNvGraphicFramePr>
+            <a:graphic xmlns:a="http://schemas.openxmlformats.org/drawingml/2006/main">
+              <a:graphicData uri="http://schemas.openxmlformats.org/drawingml/2006/picture">
+                <pic:pic xmlns:pic="http://schemas.openxmlformats.org/drawingml/2006/picture">
+                  <pic:nvPicPr>
+                    <pic:cNvPr id="10" name="Picture 10" descr="Graphical user interface, text&#10;&#10;Description automatically generated"/>
+                    <pic:cNvPicPr/>
+                  </pic:nvPicPr>
+                  <pic:blipFill>
+                    <a:blip r:embed="rId17" cstate="print">
+                      <a:extLst>
+                        <a:ext uri="{28A0092B-C50C-407E-A947-70E740481C1C}">
+                          <a14:useLocalDpi xmlns:a14="http://schemas.microsoft.com/office/drawing/2010/main" val="0"/>
+                        </a:ext>
+                      </a:extLst>
+                    </a:blip>
+                    <a:stretch>
+                      <a:fillRect/>
+                    </a:stretch>
+                  </pic:blipFill>
+                  <pic:spPr>
+                    <a:xfrm>
+                      <a:off x="0" y="0"/>
+                      <a:ext cx="4320000" cy="1746217"/>
+                    </a:xfrm>
+                    <a:prstGeom prst="rect">
+                      <a:avLst/>
+                    </a:prstGeom>
+                  </pic:spPr>
+                </pic:pic>
+              </a:graphicData>
+            </a:graphic>
+          </wp:inline>
+        </w:drawing>
+      </w:r>
+    </w:p>
+    <w:p>
+      <w:pPr>
+        <w:jc w:val="center"/>
+        <w:rPr>
+          <w:rFonts w:ascii="TH Niramit AS" w:hAnsi="TH Niramit AS" w:cs="TH Niramit AS"/>
+          <w:sz w:val="32"/>
+          <w:szCs w:val="32"/>
+          <w:lang w:val="en-US"/>
+        </w:rPr>
+      </w:pPr>
+      <w:r>
+        <w:rPr>
+          <w:rFonts w:ascii="TH Niramit AS" w:hAnsi="TH Niramit AS" w:cs="TH Niramit AS" w:hint="cs"/>
+          <w:b/>
+          <w:bCs/>
+          <w:sz w:val="32"/>
+          <w:szCs w:val="32"/>
+          <w:cs/>
+          <w:lang w:val="en-US"/>
+        </w:rPr>
+        <w:t xml:space="preserve">ภาพที่ </w:t>
+      </w:r>
+      <w:r>
+        <w:rPr>
+          <w:rFonts w:ascii="TH Niramit AS" w:hAnsi="TH Niramit AS" w:cs="TH Niramit AS"/>
+          <w:b/>
+          <w:bCs/>
+          <w:sz w:val="32"/>
+          <w:szCs w:val="32"/>
+          <w:lang w:val="en-US"/>
+        </w:rPr>
+        <w:t xml:space="preserve">6 </w:t>
+      </w:r>
+      <w:r>
+        <w:rPr>
+          <w:rFonts w:ascii="TH Niramit AS" w:hAnsi="TH Niramit AS" w:cs="TH Niramit AS" w:hint="cs"/>
+          <w:sz w:val="32"/>
+          <w:szCs w:val="32"/>
+          <w:cs/>
+          <w:lang w:val="en-US"/>
+        </w:rPr>
+        <w:t xml:space="preserve">ตัวอย่างการส่งคำขอไปยัง </w:t>
+      </w:r>
+      <w:r>
+        <w:rPr>
+          <w:rFonts w:ascii="TH Niramit AS" w:hAnsi="TH Niramit AS" w:cs="TH Niramit AS"/>
+          <w:sz w:val="32"/>
+          <w:szCs w:val="32"/>
+          <w:lang w:val="en-US"/>
+        </w:rPr>
+        <w:t>API</w:t>
+      </w:r>
+    </w:p>
+    <w:p>
+      <w:pPr>
+        <w:jc w:val="center"/>
+        <w:rPr>
+          <w:rFonts w:ascii="TH Niramit AS" w:hAnsi="TH Niramit AS" w:cs="TH Niramit AS"/>
+          <w:sz w:val="32"/>
+          <w:szCs w:val="32"/>
+          <w:lang w:val="en-US"/>
+        </w:rPr>
+      </w:pPr>
+    </w:p>
+    <w:p>
+      <w:pPr>
+        <w:jc w:val="center"/>
+        <w:rPr>
+          <w:rFonts w:ascii="TH Niramit AS" w:hAnsi="TH Niramit AS" w:cs="TH Niramit AS"/>
+          <w:sz w:val="32"/>
+          <w:szCs w:val="32"/>
+          <w:lang w:val="en-US"/>
+        </w:rPr>
+      </w:pPr>
+      <w:r>
+        <w:rPr>
+          <w:rFonts w:ascii="TH Niramit AS" w:hAnsi="TH Niramit AS" w:cs="TH Niramit AS" w:hint="cs"/>
+          <w:noProof/>
+          <w:sz w:val="32"/>
+          <w:szCs w:val="32"/>
+          <w:lang w:val="th-TH"/>
+        </w:rPr>
+        <w:lastRenderedPageBreak/>
+        <w:drawing>
+          <wp:inline distT="0" distB="0" distL="0" distR="0" wp14:anchorId="4466687E" wp14:editId="2A1D692F">
+            <wp:extent cx="4320000" cy="2115239"/>
+            <wp:effectExtent l="0" t="0" r="0" b="0"/>
+            <wp:docPr id="11" name="Picture 11" descr="Graphical user interface, text, application&#10;&#10;Description automatically generated"/>
+            <wp:cNvGraphicFramePr>
+              <a:graphicFrameLocks xmlns:a="http://schemas.openxmlformats.org/drawingml/2006/main" noChangeAspect="1"/>
+            </wp:cNvGraphicFramePr>
+            <a:graphic xmlns:a="http://schemas.openxmlformats.org/drawingml/2006/main">
+              <a:graphicData uri="http://schemas.openxmlformats.org/drawingml/2006/picture">
+                <pic:pic xmlns:pic="http://schemas.openxmlformats.org/drawingml/2006/picture">
+                  <pic:nvPicPr>
+                    <pic:cNvPr id="11" name="Picture 11" descr="Graphical user interface, text, application&#10;&#10;Description automatically generated"/>
+                    <pic:cNvPicPr/>
+                  </pic:nvPicPr>
+                  <pic:blipFill>
+                    <a:blip r:embed="rId18" cstate="print">
+                      <a:extLst>
+                        <a:ext uri="{28A0092B-C50C-407E-A947-70E740481C1C}">
+                          <a14:useLocalDpi xmlns:a14="http://schemas.microsoft.com/office/drawing/2010/main" val="0"/>
+                        </a:ext>
+                      </a:extLst>
+                    </a:blip>
+                    <a:stretch>
+                      <a:fillRect/>
+                    </a:stretch>
+                  </pic:blipFill>
+                  <pic:spPr>
+                    <a:xfrm>
+                      <a:off x="0" y="0"/>
+                      <a:ext cx="4320000" cy="2115239"/>
+                    </a:xfrm>
+                    <a:prstGeom prst="rect">
+                      <a:avLst/>
+                    </a:prstGeom>
+                  </pic:spPr>
+                </pic:pic>
+              </a:graphicData>
+            </a:graphic>
+          </wp:inline>
+        </w:drawing>
+      </w:r>
+    </w:p>
+    <w:p>
+      <w:pPr>
+        <w:jc w:val="center"/>
+        <w:rPr>
+          <w:rFonts w:ascii="TH Niramit AS" w:hAnsi="TH Niramit AS" w:cs="TH Niramit AS" w:hint="cs"/>
+          <w:sz w:val="32"/>
+          <w:szCs w:val="32"/>
+          <w:lang w:val="en-US"/>
+        </w:rPr>
+      </w:pPr>
+      <w:r>
+        <w:rPr>
+          <w:rFonts w:ascii="TH Niramit AS" w:hAnsi="TH Niramit AS" w:cs="TH Niramit AS" w:hint="cs"/>
+          <w:b/>
+          <w:bCs/>
+          <w:sz w:val="32"/>
+          <w:szCs w:val="32"/>
+          <w:cs/>
+          <w:lang w:val="en-US"/>
+        </w:rPr>
+        <w:t xml:space="preserve">ภาพที่ </w:t>
+      </w:r>
+      <w:r>
+        <w:rPr>
+          <w:rFonts w:ascii="TH Niramit AS" w:hAnsi="TH Niramit AS" w:cs="TH Niramit AS"/>
+          <w:b/>
+          <w:bCs/>
+          <w:sz w:val="32"/>
+          <w:szCs w:val="32"/>
+          <w:lang w:val="en-US"/>
+        </w:rPr>
+        <w:t xml:space="preserve">7 </w:t>
+      </w:r>
+      <w:r>
+        <w:rPr>
+          <w:rFonts w:ascii="TH Niramit AS" w:hAnsi="TH Niramit AS" w:cs="TH Niramit AS" w:hint="cs"/>
+          <w:sz w:val="32"/>
+          <w:szCs w:val="32"/>
+          <w:cs/>
+          <w:lang w:val="en-US"/>
+        </w:rPr>
+        <w:t xml:space="preserve">การตอบกลับจาก </w:t>
+      </w:r>
+      <w:r>
+        <w:rPr>
+          <w:rFonts w:ascii="TH Niramit AS" w:hAnsi="TH Niramit AS" w:cs="TH Niramit AS"/>
+          <w:sz w:val="32"/>
+          <w:szCs w:val="32"/>
+          <w:lang w:val="en-US"/>
+        </w:rPr>
+        <w:t>API</w:t>
+      </w:r>
     </w:p>
     <w:sectPr>
       <w:pgSz w:w="11900" w:h="16840"/>

</xml_diff>

<commit_message>
:memo: Write Cloudflare and Cors
</commit_message>
<xml_diff>
--- a/report/report.docx
+++ b/report/report.docx
@@ -20440,6 +20440,86 @@
         </w:rPr>
         <w:t>คือกลไกที่ช่วยให้ส่วนประกอบซอฟต์แวร์สองส่วนสามารถสื่อสารกันได้โดยใช้ชุดคำจำกัดความและโปรโตคอล ตัวอย่างเช่น ระบบซอฟต์แวร์ของสำนักพยากรณ์อากาศประกอบด้วยข้อมูลสภาพอากาศรายวัน</w:t>
       </w:r>
+      <w:r>
+        <w:rPr>
+          <w:rFonts w:ascii="TH Niramit AS" w:hAnsi="TH Niramit AS" w:cs="TH Niramit AS"/>
+          <w:sz w:val="32"/>
+          <w:szCs w:val="32"/>
+          <w:lang w:val="en-US"/>
+        </w:rPr>
+        <w:t xml:space="preserve"> </w:t>
+      </w:r>
+      <w:sdt>
+        <w:sdtPr>
+          <w:rPr>
+            <w:rFonts w:ascii="TH Niramit AS" w:hAnsi="TH Niramit AS" w:cs="TH Niramit AS"/>
+            <w:sz w:val="32"/>
+            <w:szCs w:val="32"/>
+            <w:lang w:val="en-US"/>
+          </w:rPr>
+          <w:id w:val="914361034"/>
+          <w:citation/>
+        </w:sdtPr>
+        <w:sdtContent>
+          <w:r>
+            <w:rPr>
+              <w:rFonts w:ascii="TH Niramit AS" w:hAnsi="TH Niramit AS" w:cs="TH Niramit AS"/>
+              <w:sz w:val="32"/>
+              <w:szCs w:val="32"/>
+              <w:lang w:val="en-US"/>
+            </w:rPr>
+            <w:fldChar w:fldCharType="begin"/>
+          </w:r>
+          <w:r>
+            <w:rPr>
+              <w:rFonts w:ascii="TH Niramit AS" w:hAnsi="TH Niramit AS" w:cs="TH Niramit AS"/>
+              <w:sz w:val="32"/>
+              <w:szCs w:val="32"/>
+              <w:lang w:val="en-US"/>
+            </w:rPr>
+            <w:instrText xml:space="preserve"> CITATION API \l 1033 </w:instrText>
+          </w:r>
+          <w:r>
+            <w:rPr>
+              <w:rFonts w:ascii="TH Niramit AS" w:hAnsi="TH Niramit AS" w:cs="TH Niramit AS"/>
+              <w:sz w:val="32"/>
+              <w:szCs w:val="32"/>
+              <w:lang w:val="en-US"/>
+            </w:rPr>
+            <w:fldChar w:fldCharType="separate"/>
+          </w:r>
+          <w:r>
+            <w:rPr>
+              <w:rFonts w:ascii="TH Niramit AS" w:hAnsi="TH Niramit AS" w:cs="TH Niramit AS"/>
+              <w:noProof/>
+              <w:sz w:val="32"/>
+              <w:szCs w:val="32"/>
+              <w:lang w:val="en-US"/>
+            </w:rPr>
+            <w:t xml:space="preserve">(API </w:t>
+          </w:r>
+          <w:r>
+            <w:rPr>
+              <w:rFonts w:ascii="TH Niramit AS" w:hAnsi="TH Niramit AS" w:cs="TH Niramit AS"/>
+              <w:noProof/>
+              <w:sz w:val="32"/>
+              <w:szCs w:val="32"/>
+              <w:cs/>
+              <w:lang w:val="en-US"/>
+            </w:rPr>
+            <w:t>คืออะไร)</w:t>
+          </w:r>
+          <w:r>
+            <w:rPr>
+              <w:rFonts w:ascii="TH Niramit AS" w:hAnsi="TH Niramit AS" w:cs="TH Niramit AS"/>
+              <w:sz w:val="32"/>
+              <w:szCs w:val="32"/>
+              <w:lang w:val="en-US"/>
+            </w:rPr>
+            <w:fldChar w:fldCharType="end"/>
+          </w:r>
+        </w:sdtContent>
+      </w:sdt>
     </w:p>
     <w:p>
       <w:pPr>
@@ -20632,7 +20712,7 @@
       <w:pPr>
         <w:jc w:val="center"/>
         <w:rPr>
-          <w:rFonts w:ascii="TH Niramit AS" w:hAnsi="TH Niramit AS" w:cs="TH Niramit AS" w:hint="cs"/>
+          <w:rFonts w:ascii="TH Niramit AS" w:hAnsi="TH Niramit AS" w:cs="TH Niramit AS"/>
           <w:sz w:val="32"/>
           <w:szCs w:val="32"/>
           <w:lang w:val="en-US"/>
@@ -20680,6 +20760,1326 @@
         </w:rPr>
         <w:t>API</w:t>
       </w:r>
+    </w:p>
+    <w:p>
+      <w:pPr>
+        <w:pStyle w:val="NoSpacing"/>
+        <w:tabs>
+          <w:tab w:val="left" w:pos="567"/>
+          <w:tab w:val="left" w:pos="1134"/>
+          <w:tab w:val="left" w:pos="2268"/>
+        </w:tabs>
+        <w:jc w:val="thaiDistribute"/>
+        <w:rPr>
+          <w:rFonts w:ascii="TH Niramit AS" w:hAnsi="TH Niramit AS" w:cs="TH Niramit AS"/>
+          <w:sz w:val="32"/>
+          <w:szCs w:val="32"/>
+          <w:lang w:val="en-US"/>
+        </w:rPr>
+      </w:pPr>
+    </w:p>
+    <w:p>
+      <w:pPr>
+        <w:pStyle w:val="NoSpacing"/>
+        <w:tabs>
+          <w:tab w:val="left" w:pos="567"/>
+          <w:tab w:val="left" w:pos="1134"/>
+          <w:tab w:val="left" w:pos="2268"/>
+        </w:tabs>
+        <w:jc w:val="thaiDistribute"/>
+        <w:rPr>
+          <w:rFonts w:ascii="TH Niramit AS" w:hAnsi="TH Niramit AS" w:cs="TH Niramit AS"/>
+          <w:sz w:val="32"/>
+          <w:szCs w:val="32"/>
+          <w:lang w:val="en-US"/>
+        </w:rPr>
+      </w:pPr>
+      <w:r>
+        <w:rPr>
+          <w:rFonts w:ascii="TH Niramit AS" w:hAnsi="TH Niramit AS" w:cs="TH Niramit AS"/>
+          <w:sz w:val="32"/>
+          <w:szCs w:val="32"/>
+          <w:lang w:val="en-US"/>
+        </w:rPr>
+        <w:tab/>
+      </w:r>
+      <w:r>
+        <w:rPr>
+          <w:rFonts w:ascii="TH Niramit AS" w:hAnsi="TH Niramit AS" w:cs="TH Niramit AS"/>
+          <w:sz w:val="32"/>
+          <w:szCs w:val="32"/>
+          <w:lang w:val="en-US"/>
+        </w:rPr>
+        <w:t xml:space="preserve">2.1.9 </w:t>
+      </w:r>
+      <w:r>
+        <w:rPr>
+          <w:rFonts w:ascii="TH Niramit AS" w:hAnsi="TH Niramit AS" w:cs="TH Niramit AS"/>
+          <w:sz w:val="32"/>
+          <w:szCs w:val="32"/>
+          <w:cs/>
+          <w:lang w:val="en-US"/>
+        </w:rPr>
+        <w:t xml:space="preserve">ทฤษฎี </w:t>
+      </w:r>
+      <w:r>
+        <w:rPr>
+          <w:rFonts w:ascii="TH Niramit AS" w:hAnsi="TH Niramit AS" w:cs="TH Niramit AS"/>
+          <w:sz w:val="32"/>
+          <w:szCs w:val="32"/>
+          <w:lang w:val="en-US"/>
+        </w:rPr>
+        <w:t>Cloudflare</w:t>
+      </w:r>
+    </w:p>
+    <w:p>
+      <w:pPr>
+        <w:pStyle w:val="NoSpacing"/>
+        <w:tabs>
+          <w:tab w:val="left" w:pos="567"/>
+          <w:tab w:val="left" w:pos="1134"/>
+          <w:tab w:val="left" w:pos="2268"/>
+        </w:tabs>
+        <w:jc w:val="thaiDistribute"/>
+        <w:rPr>
+          <w:rFonts w:ascii="TH Niramit AS" w:hAnsi="TH Niramit AS" w:cs="TH Niramit AS" w:hint="cs"/>
+          <w:sz w:val="32"/>
+          <w:szCs w:val="32"/>
+          <w:cs/>
+          <w:lang w:val="en-US"/>
+        </w:rPr>
+      </w:pPr>
+      <w:r>
+        <w:rPr>
+          <w:rFonts w:ascii="TH Niramit AS" w:hAnsi="TH Niramit AS" w:cs="TH Niramit AS"/>
+          <w:sz w:val="32"/>
+          <w:szCs w:val="32"/>
+          <w:lang w:val="en-US"/>
+        </w:rPr>
+        <w:tab/>
+      </w:r>
+      <w:r>
+        <w:rPr>
+          <w:rFonts w:ascii="TH Niramit AS" w:hAnsi="TH Niramit AS" w:cs="TH Niramit AS"/>
+          <w:sz w:val="32"/>
+          <w:szCs w:val="32"/>
+          <w:lang w:val="en-US"/>
+        </w:rPr>
+        <w:tab/>
+      </w:r>
+      <w:r>
+        <w:rPr>
+          <w:rFonts w:ascii="TH Niramit AS" w:hAnsi="TH Niramit AS" w:cs="TH Niramit AS"/>
+          <w:sz w:val="32"/>
+          <w:szCs w:val="32"/>
+          <w:lang w:val="en-US"/>
+        </w:rPr>
+        <w:t xml:space="preserve">Cloudflare </w:t>
+      </w:r>
+      <w:r>
+        <w:rPr>
+          <w:rFonts w:ascii="TH Niramit AS" w:hAnsi="TH Niramit AS" w:cs="TH Niramit AS"/>
+          <w:sz w:val="32"/>
+          <w:szCs w:val="32"/>
+          <w:cs/>
+          <w:lang w:val="en-US"/>
+        </w:rPr>
+        <w:t xml:space="preserve">คือ </w:t>
+      </w:r>
+      <w:r>
+        <w:rPr>
+          <w:rFonts w:ascii="TH Niramit AS" w:hAnsi="TH Niramit AS" w:cs="TH Niramit AS"/>
+          <w:sz w:val="32"/>
+          <w:szCs w:val="32"/>
+          <w:lang w:val="en-US"/>
+        </w:rPr>
+        <w:t xml:space="preserve">Global Network </w:t>
+      </w:r>
+      <w:r>
+        <w:rPr>
+          <w:rFonts w:ascii="TH Niramit AS" w:hAnsi="TH Niramit AS" w:cs="TH Niramit AS"/>
+          <w:sz w:val="32"/>
+          <w:szCs w:val="32"/>
+          <w:cs/>
+          <w:lang w:val="en-US"/>
+        </w:rPr>
+        <w:t>ที่ถูกออกแบบมาเพื่อให้ทุกสิ่งของคุณที่เชื่อมอยู่บนอินเทอร์เน็ต มีความปลอดภัย (</w:t>
+      </w:r>
+      <w:r>
+        <w:rPr>
+          <w:rFonts w:ascii="TH Niramit AS" w:hAnsi="TH Niramit AS" w:cs="TH Niramit AS"/>
+          <w:sz w:val="32"/>
+          <w:szCs w:val="32"/>
+          <w:lang w:val="en-US"/>
+        </w:rPr>
+        <w:t xml:space="preserve">Security) </w:t>
+      </w:r>
+      <w:r>
+        <w:rPr>
+          <w:rFonts w:ascii="TH Niramit AS" w:hAnsi="TH Niramit AS" w:cs="TH Niramit AS"/>
+          <w:sz w:val="32"/>
+          <w:szCs w:val="32"/>
+          <w:cs/>
+          <w:lang w:val="en-US"/>
+        </w:rPr>
+        <w:t>มีประสิทธิภาพ (</w:t>
+      </w:r>
+      <w:r>
+        <w:rPr>
+          <w:rFonts w:ascii="TH Niramit AS" w:hAnsi="TH Niramit AS" w:cs="TH Niramit AS"/>
+          <w:sz w:val="32"/>
+          <w:szCs w:val="32"/>
+          <w:lang w:val="en-US"/>
+        </w:rPr>
+        <w:t xml:space="preserve">Performance) </w:t>
+      </w:r>
+      <w:r>
+        <w:rPr>
+          <w:rFonts w:ascii="TH Niramit AS" w:hAnsi="TH Niramit AS" w:cs="TH Niramit AS"/>
+          <w:sz w:val="32"/>
+          <w:szCs w:val="32"/>
+          <w:cs/>
+          <w:lang w:val="en-US"/>
+        </w:rPr>
+        <w:t>และพร้อมใช้งาน (</w:t>
+      </w:r>
+      <w:r>
+        <w:rPr>
+          <w:rFonts w:ascii="TH Niramit AS" w:hAnsi="TH Niramit AS" w:cs="TH Niramit AS"/>
+          <w:sz w:val="32"/>
+          <w:szCs w:val="32"/>
+          <w:lang w:val="en-US"/>
+        </w:rPr>
+        <w:t xml:space="preserve">Availability) </w:t>
+      </w:r>
+      <w:r>
+        <w:rPr>
+          <w:rFonts w:ascii="TH Niramit AS" w:hAnsi="TH Niramit AS" w:cs="TH Niramit AS"/>
+          <w:sz w:val="32"/>
+          <w:szCs w:val="32"/>
+          <w:cs/>
+          <w:lang w:val="en-US"/>
+        </w:rPr>
+        <w:t xml:space="preserve">ซึ่ง </w:t>
+      </w:r>
+      <w:r>
+        <w:rPr>
+          <w:rFonts w:ascii="TH Niramit AS" w:hAnsi="TH Niramit AS" w:cs="TH Niramit AS"/>
+          <w:sz w:val="32"/>
+          <w:szCs w:val="32"/>
+          <w:lang w:val="en-US"/>
+        </w:rPr>
+        <w:t xml:space="preserve">Cloudflare </w:t>
+      </w:r>
+      <w:r>
+        <w:rPr>
+          <w:rFonts w:ascii="TH Niramit AS" w:hAnsi="TH Niramit AS" w:cs="TH Niramit AS"/>
+          <w:sz w:val="32"/>
+          <w:szCs w:val="32"/>
+          <w:cs/>
+          <w:lang w:val="en-US"/>
+        </w:rPr>
+        <w:t xml:space="preserve">จะทำหน้าที่เป็นตัวกลางระหว่างผู้เข้าใช้งานและ </w:t>
+      </w:r>
+      <w:r>
+        <w:rPr>
+          <w:rFonts w:ascii="TH Niramit AS" w:hAnsi="TH Niramit AS" w:cs="TH Niramit AS"/>
+          <w:sz w:val="32"/>
+          <w:szCs w:val="32"/>
+          <w:lang w:val="en-US"/>
+        </w:rPr>
+        <w:t xml:space="preserve">Server </w:t>
+      </w:r>
+      <w:r>
+        <w:rPr>
+          <w:rFonts w:ascii="TH Niramit AS" w:hAnsi="TH Niramit AS" w:cs="TH Niramit AS"/>
+          <w:sz w:val="32"/>
+          <w:szCs w:val="32"/>
+          <w:cs/>
+          <w:lang w:val="en-US"/>
+        </w:rPr>
+        <w:t xml:space="preserve">ที่เก็บข้อมูล โดยผู้เข้าใช้งานจะมาทั้งในรูปแบบของ </w:t>
+      </w:r>
+      <w:r>
+        <w:rPr>
+          <w:rFonts w:ascii="TH Niramit AS" w:hAnsi="TH Niramit AS" w:cs="TH Niramit AS"/>
+          <w:sz w:val="32"/>
+          <w:szCs w:val="32"/>
+          <w:lang w:val="en-US"/>
+        </w:rPr>
+        <w:t xml:space="preserve">Visitor, Crawlers &amp; Bots </w:t>
+      </w:r>
+      <w:r>
+        <w:rPr>
+          <w:rFonts w:ascii="TH Niramit AS" w:hAnsi="TH Niramit AS" w:cs="TH Niramit AS"/>
+          <w:sz w:val="32"/>
+          <w:szCs w:val="32"/>
+          <w:cs/>
+          <w:lang w:val="en-US"/>
+        </w:rPr>
+        <w:t xml:space="preserve">และ </w:t>
+      </w:r>
+      <w:r>
+        <w:rPr>
+          <w:rFonts w:ascii="TH Niramit AS" w:hAnsi="TH Niramit AS" w:cs="TH Niramit AS"/>
+          <w:sz w:val="32"/>
+          <w:szCs w:val="32"/>
+          <w:lang w:val="en-US"/>
+        </w:rPr>
+        <w:t xml:space="preserve">Attackers </w:t>
+      </w:r>
+      <w:r>
+        <w:rPr>
+          <w:rFonts w:ascii="TH Niramit AS" w:hAnsi="TH Niramit AS" w:cs="TH Niramit AS"/>
+          <w:sz w:val="32"/>
+          <w:szCs w:val="32"/>
+          <w:cs/>
+          <w:lang w:val="en-US"/>
+        </w:rPr>
+        <w:t xml:space="preserve">แต่เมื่อใช้งาน </w:t>
+      </w:r>
+      <w:r>
+        <w:rPr>
+          <w:rFonts w:ascii="TH Niramit AS" w:hAnsi="TH Niramit AS" w:cs="TH Niramit AS"/>
+          <w:sz w:val="32"/>
+          <w:szCs w:val="32"/>
+          <w:lang w:val="en-US"/>
+        </w:rPr>
+        <w:t xml:space="preserve">Cloudflare </w:t>
+      </w:r>
+      <w:r>
+        <w:rPr>
+          <w:rFonts w:ascii="TH Niramit AS" w:hAnsi="TH Niramit AS" w:cs="TH Niramit AS"/>
+          <w:sz w:val="32"/>
+          <w:szCs w:val="32"/>
+          <w:cs/>
+          <w:lang w:val="en-US"/>
+        </w:rPr>
+        <w:t xml:space="preserve">การเข้าถึงทุกรูปแบบจะต้องผ่านระบบของ </w:t>
+      </w:r>
+      <w:r>
+        <w:rPr>
+          <w:rFonts w:ascii="TH Niramit AS" w:hAnsi="TH Niramit AS" w:cs="TH Niramit AS"/>
+          <w:sz w:val="32"/>
+          <w:szCs w:val="32"/>
+          <w:lang w:val="en-US"/>
+        </w:rPr>
+        <w:t xml:space="preserve">Cloudflare </w:t>
+      </w:r>
+      <w:r>
+        <w:rPr>
+          <w:rFonts w:ascii="TH Niramit AS" w:hAnsi="TH Niramit AS" w:cs="TH Niramit AS"/>
+          <w:sz w:val="32"/>
+          <w:szCs w:val="32"/>
+          <w:cs/>
+          <w:lang w:val="en-US"/>
+        </w:rPr>
+        <w:t>แทน</w:t>
+      </w:r>
+      <w:r>
+        <w:rPr>
+          <w:rFonts w:ascii="TH Niramit AS" w:hAnsi="TH Niramit AS" w:cs="TH Niramit AS"/>
+          <w:sz w:val="32"/>
+          <w:szCs w:val="32"/>
+          <w:lang w:val="en-US"/>
+        </w:rPr>
+        <w:t xml:space="preserve"> </w:t>
+      </w:r>
+      <w:r>
+        <w:rPr>
+          <w:rFonts w:ascii="TH Niramit AS" w:hAnsi="TH Niramit AS" w:cs="TH Niramit AS"/>
+          <w:sz w:val="32"/>
+          <w:szCs w:val="32"/>
+          <w:cs/>
+          <w:lang w:val="en-US"/>
+        </w:rPr>
+        <w:t xml:space="preserve">โดย </w:t>
+      </w:r>
+      <w:r>
+        <w:rPr>
+          <w:rFonts w:ascii="TH Niramit AS" w:hAnsi="TH Niramit AS" w:cs="TH Niramit AS"/>
+          <w:sz w:val="32"/>
+          <w:szCs w:val="32"/>
+          <w:lang w:val="en-US"/>
+        </w:rPr>
+        <w:t>Cloudflare</w:t>
+      </w:r>
+      <w:r>
+        <w:rPr>
+          <w:rFonts w:ascii="TH Niramit AS" w:hAnsi="TH Niramit AS" w:cs="TH Niramit AS"/>
+          <w:sz w:val="32"/>
+          <w:szCs w:val="32"/>
+          <w:lang w:val="en-US"/>
+        </w:rPr>
+        <w:t xml:space="preserve"> </w:t>
+      </w:r>
+      <w:r>
+        <w:rPr>
+          <w:rFonts w:ascii="TH Niramit AS" w:hAnsi="TH Niramit AS" w:cs="TH Niramit AS"/>
+          <w:sz w:val="32"/>
+          <w:szCs w:val="32"/>
+          <w:cs/>
+          <w:lang w:val="en-US"/>
+        </w:rPr>
+        <w:t xml:space="preserve">จะเข้ามาช่วยใน </w:t>
+      </w:r>
+      <w:r>
+        <w:rPr>
+          <w:rFonts w:ascii="TH Niramit AS" w:hAnsi="TH Niramit AS" w:cs="TH Niramit AS"/>
+          <w:sz w:val="32"/>
+          <w:szCs w:val="32"/>
+          <w:lang w:val="en-US"/>
+        </w:rPr>
+        <w:t xml:space="preserve">3 </w:t>
+      </w:r>
+      <w:r>
+        <w:rPr>
+          <w:rFonts w:ascii="TH Niramit AS" w:hAnsi="TH Niramit AS" w:cs="TH Niramit AS"/>
+          <w:sz w:val="32"/>
+          <w:szCs w:val="32"/>
+          <w:cs/>
+          <w:lang w:val="en-US"/>
+        </w:rPr>
+        <w:t>เรื่องหลัก ๆ คือ</w:t>
+      </w:r>
+      <w:r>
+        <w:rPr>
+          <w:rFonts w:ascii="TH Niramit AS" w:hAnsi="TH Niramit AS" w:cs="TH Niramit AS"/>
+          <w:sz w:val="32"/>
+          <w:szCs w:val="32"/>
+          <w:lang w:val="en-US"/>
+        </w:rPr>
+        <w:t xml:space="preserve"> </w:t>
+      </w:r>
+      <w:sdt>
+        <w:sdtPr>
+          <w:rPr>
+            <w:rFonts w:ascii="TH Niramit AS" w:hAnsi="TH Niramit AS" w:cs="TH Niramit AS"/>
+            <w:sz w:val="32"/>
+            <w:szCs w:val="32"/>
+            <w:lang w:val="en-US"/>
+          </w:rPr>
+          <w:id w:val="1000005633"/>
+          <w:citation/>
+        </w:sdtPr>
+        <w:sdtContent>
+          <w:r>
+            <w:rPr>
+              <w:rFonts w:ascii="TH Niramit AS" w:hAnsi="TH Niramit AS" w:cs="TH Niramit AS"/>
+              <w:sz w:val="32"/>
+              <w:szCs w:val="32"/>
+              <w:lang w:val="en-US"/>
+            </w:rPr>
+            <w:fldChar w:fldCharType="begin"/>
+          </w:r>
+          <w:r>
+            <w:rPr>
+              <w:rFonts w:ascii="TH Niramit AS" w:hAnsi="TH Niramit AS" w:cs="TH Niramit AS"/>
+              <w:sz w:val="32"/>
+              <w:szCs w:val="32"/>
+              <w:lang w:val="en-US"/>
+            </w:rPr>
+            <w:instrText xml:space="preserve"> CITATION Clo21 \l 1033 </w:instrText>
+          </w:r>
+          <w:r>
+            <w:rPr>
+              <w:rFonts w:ascii="TH Niramit AS" w:hAnsi="TH Niramit AS" w:cs="TH Niramit AS"/>
+              <w:sz w:val="32"/>
+              <w:szCs w:val="32"/>
+              <w:lang w:val="en-US"/>
+            </w:rPr>
+            <w:fldChar w:fldCharType="separate"/>
+          </w:r>
+          <w:r>
+            <w:rPr>
+              <w:rFonts w:ascii="TH Niramit AS" w:hAnsi="TH Niramit AS" w:cs="TH Niramit AS"/>
+              <w:noProof/>
+              <w:sz w:val="32"/>
+              <w:szCs w:val="32"/>
+              <w:lang w:val="en-US"/>
+            </w:rPr>
+            <w:t xml:space="preserve">(Cloudflare </w:t>
+          </w:r>
+          <w:r>
+            <w:rPr>
+              <w:rFonts w:ascii="TH Niramit AS" w:hAnsi="TH Niramit AS" w:cs="TH Niramit AS"/>
+              <w:noProof/>
+              <w:sz w:val="32"/>
+              <w:szCs w:val="32"/>
+              <w:cs/>
+              <w:lang w:val="en-US"/>
+            </w:rPr>
+            <w:t>คืออะไร จะเข้ามาช่วยองค์กรของคุณได้อย่างไร</w:t>
+          </w:r>
+          <w:r>
+            <w:rPr>
+              <w:rFonts w:ascii="TH Niramit AS" w:hAnsi="TH Niramit AS" w:cs="TH Niramit AS"/>
+              <w:noProof/>
+              <w:sz w:val="32"/>
+              <w:szCs w:val="32"/>
+              <w:lang w:val="en-US"/>
+            </w:rPr>
+            <w:t>?, 2021)</w:t>
+          </w:r>
+          <w:r>
+            <w:rPr>
+              <w:rFonts w:ascii="TH Niramit AS" w:hAnsi="TH Niramit AS" w:cs="TH Niramit AS"/>
+              <w:sz w:val="32"/>
+              <w:szCs w:val="32"/>
+              <w:lang w:val="en-US"/>
+            </w:rPr>
+            <w:fldChar w:fldCharType="end"/>
+          </w:r>
+        </w:sdtContent>
+      </w:sdt>
+    </w:p>
+    <w:p>
+      <w:pPr>
+        <w:pStyle w:val="NoSpacing"/>
+        <w:tabs>
+          <w:tab w:val="left" w:pos="567"/>
+          <w:tab w:val="left" w:pos="1134"/>
+          <w:tab w:val="left" w:pos="2268"/>
+        </w:tabs>
+        <w:jc w:val="thaiDistribute"/>
+        <w:rPr>
+          <w:rFonts w:ascii="TH Niramit AS" w:hAnsi="TH Niramit AS" w:cs="TH Niramit AS"/>
+          <w:sz w:val="32"/>
+          <w:szCs w:val="32"/>
+          <w:lang w:val="en-US"/>
+        </w:rPr>
+      </w:pPr>
+      <w:r>
+        <w:rPr>
+          <w:rFonts w:ascii="TH Niramit AS" w:hAnsi="TH Niramit AS" w:cs="TH Niramit AS"/>
+          <w:sz w:val="32"/>
+          <w:szCs w:val="32"/>
+          <w:lang w:val="en-US"/>
+        </w:rPr>
+        <w:tab/>
+        <w:t xml:space="preserve">1. </w:t>
+      </w:r>
+      <w:r>
+        <w:rPr>
+          <w:rFonts w:ascii="TH Niramit AS" w:hAnsi="TH Niramit AS" w:cs="TH Niramit AS"/>
+          <w:sz w:val="32"/>
+          <w:szCs w:val="32"/>
+          <w:lang w:val="en-US"/>
+        </w:rPr>
+        <w:t xml:space="preserve">Web Application Firewall (WAF) </w:t>
+      </w:r>
+      <w:r>
+        <w:rPr>
+          <w:rFonts w:ascii="TH Niramit AS" w:hAnsi="TH Niramit AS" w:cs="TH Niramit AS"/>
+          <w:sz w:val="32"/>
+          <w:szCs w:val="32"/>
+          <w:cs/>
+          <w:lang w:val="en-US"/>
+        </w:rPr>
+        <w:t xml:space="preserve">ป้องกันการโจมตีเว็บไซต์ในรูปแบบ </w:t>
+      </w:r>
+      <w:r>
+        <w:rPr>
+          <w:rFonts w:ascii="TH Niramit AS" w:hAnsi="TH Niramit AS" w:cs="TH Niramit AS"/>
+          <w:sz w:val="32"/>
+          <w:szCs w:val="32"/>
+          <w:lang w:val="en-US"/>
+        </w:rPr>
+        <w:t xml:space="preserve">Cloud Security </w:t>
+      </w:r>
+      <w:r>
+        <w:rPr>
+          <w:rFonts w:ascii="TH Niramit AS" w:hAnsi="TH Niramit AS" w:cs="TH Niramit AS"/>
+          <w:sz w:val="32"/>
+          <w:szCs w:val="32"/>
+          <w:cs/>
+          <w:lang w:val="en-US"/>
+        </w:rPr>
+        <w:t xml:space="preserve">โดย </w:t>
+      </w:r>
+      <w:r>
+        <w:rPr>
+          <w:rFonts w:ascii="TH Niramit AS" w:hAnsi="TH Niramit AS" w:cs="TH Niramit AS"/>
+          <w:sz w:val="32"/>
+          <w:szCs w:val="32"/>
+          <w:lang w:val="en-US"/>
+        </w:rPr>
+        <w:t xml:space="preserve">WAF </w:t>
+      </w:r>
+      <w:r>
+        <w:rPr>
+          <w:rFonts w:ascii="TH Niramit AS" w:hAnsi="TH Niramit AS" w:cs="TH Niramit AS"/>
+          <w:sz w:val="32"/>
+          <w:szCs w:val="32"/>
+          <w:cs/>
+          <w:lang w:val="en-US"/>
+        </w:rPr>
+        <w:t xml:space="preserve">จะช่วยกัน </w:t>
+      </w:r>
+      <w:r>
+        <w:rPr>
+          <w:rFonts w:ascii="TH Niramit AS" w:hAnsi="TH Niramit AS" w:cs="TH Niramit AS"/>
+          <w:sz w:val="32"/>
+          <w:szCs w:val="32"/>
+          <w:lang w:val="en-US"/>
+        </w:rPr>
+        <w:t xml:space="preserve">HTTP/HTTPS Traffic </w:t>
+      </w:r>
+      <w:r>
+        <w:rPr>
+          <w:rFonts w:ascii="TH Niramit AS" w:hAnsi="TH Niramit AS" w:cs="TH Niramit AS"/>
+          <w:sz w:val="32"/>
+          <w:szCs w:val="32"/>
+          <w:cs/>
+          <w:lang w:val="en-US"/>
+        </w:rPr>
+        <w:t xml:space="preserve">ที่เป็นอันตรายออกโดยอัตโนมัติ เช่น </w:t>
+      </w:r>
+      <w:r>
+        <w:rPr>
+          <w:rFonts w:ascii="TH Niramit AS" w:hAnsi="TH Niramit AS" w:cs="TH Niramit AS"/>
+          <w:sz w:val="32"/>
+          <w:szCs w:val="32"/>
+          <w:lang w:val="en-US"/>
+        </w:rPr>
+        <w:t xml:space="preserve">Code Injection, Cross-Site-Scripting </w:t>
+      </w:r>
+      <w:r>
+        <w:rPr>
+          <w:rFonts w:ascii="TH Niramit AS" w:hAnsi="TH Niramit AS" w:cs="TH Niramit AS"/>
+          <w:sz w:val="32"/>
+          <w:szCs w:val="32"/>
+          <w:cs/>
+          <w:lang w:val="en-US"/>
+        </w:rPr>
+        <w:t xml:space="preserve">และ </w:t>
+      </w:r>
+      <w:r>
+        <w:rPr>
+          <w:rFonts w:ascii="TH Niramit AS" w:hAnsi="TH Niramit AS" w:cs="TH Niramit AS"/>
+          <w:sz w:val="32"/>
+          <w:szCs w:val="32"/>
+          <w:lang w:val="en-US"/>
+        </w:rPr>
+        <w:t>Sensitive Data Exposure</w:t>
+      </w:r>
+    </w:p>
+    <w:p>
+      <w:pPr>
+        <w:pStyle w:val="NoSpacing"/>
+        <w:tabs>
+          <w:tab w:val="left" w:pos="567"/>
+          <w:tab w:val="left" w:pos="1134"/>
+          <w:tab w:val="left" w:pos="2268"/>
+        </w:tabs>
+        <w:jc w:val="thaiDistribute"/>
+        <w:rPr>
+          <w:rFonts w:ascii="TH Niramit AS" w:hAnsi="TH Niramit AS" w:cs="TH Niramit AS"/>
+          <w:sz w:val="32"/>
+          <w:szCs w:val="32"/>
+          <w:lang w:val="en-US"/>
+        </w:rPr>
+      </w:pPr>
+      <w:r>
+        <w:rPr>
+          <w:rFonts w:ascii="TH Niramit AS" w:hAnsi="TH Niramit AS" w:cs="TH Niramit AS"/>
+          <w:sz w:val="32"/>
+          <w:szCs w:val="32"/>
+          <w:lang w:val="en-US"/>
+        </w:rPr>
+        <w:tab/>
+        <w:t xml:space="preserve">2. </w:t>
+      </w:r>
+      <w:r>
+        <w:rPr>
+          <w:rFonts w:ascii="TH Niramit AS" w:hAnsi="TH Niramit AS" w:cs="TH Niramit AS"/>
+          <w:sz w:val="32"/>
+          <w:szCs w:val="32"/>
+          <w:lang w:val="en-US"/>
+        </w:rPr>
+        <w:t xml:space="preserve">Distributed Denial-of-Service (DDoS) </w:t>
+      </w:r>
+      <w:r>
+        <w:rPr>
+          <w:rFonts w:ascii="TH Niramit AS" w:hAnsi="TH Niramit AS" w:cs="TH Niramit AS"/>
+          <w:sz w:val="32"/>
+          <w:szCs w:val="32"/>
+          <w:cs/>
+          <w:lang w:val="en-US"/>
+        </w:rPr>
+        <w:t xml:space="preserve">คือการโจมตีโดยการส่ง </w:t>
+      </w:r>
+      <w:r>
+        <w:rPr>
+          <w:rFonts w:ascii="TH Niramit AS" w:hAnsi="TH Niramit AS" w:cs="TH Niramit AS"/>
+          <w:sz w:val="32"/>
+          <w:szCs w:val="32"/>
+          <w:lang w:val="en-US"/>
+        </w:rPr>
+        <w:t xml:space="preserve">Traffic </w:t>
+      </w:r>
+      <w:r>
+        <w:rPr>
+          <w:rFonts w:ascii="TH Niramit AS" w:hAnsi="TH Niramit AS" w:cs="TH Niramit AS"/>
+          <w:sz w:val="32"/>
+          <w:szCs w:val="32"/>
+          <w:cs/>
+          <w:lang w:val="en-US"/>
+        </w:rPr>
+        <w:t xml:space="preserve">ปริมาณมากไปยังเว็บไซต์ เพื่อขัดขวางความสามารถในการให้บริการ หรือทำให้ไม่สามารถใช้งานได้ โดย </w:t>
+      </w:r>
+      <w:r>
+        <w:rPr>
+          <w:rFonts w:ascii="TH Niramit AS" w:hAnsi="TH Niramit AS" w:cs="TH Niramit AS"/>
+          <w:sz w:val="32"/>
+          <w:szCs w:val="32"/>
+          <w:lang w:val="en-US"/>
+        </w:rPr>
+        <w:t xml:space="preserve">Cloudflare </w:t>
+      </w:r>
+      <w:r>
+        <w:rPr>
+          <w:rFonts w:ascii="TH Niramit AS" w:hAnsi="TH Niramit AS" w:cs="TH Niramit AS"/>
+          <w:sz w:val="32"/>
+          <w:szCs w:val="32"/>
+          <w:cs/>
+          <w:lang w:val="en-US"/>
+        </w:rPr>
+        <w:t>จะเข้ามารับการโจมตีดังกล่าวแทนเว็บไซต์</w:t>
+      </w:r>
+    </w:p>
+    <w:p>
+      <w:pPr>
+        <w:pStyle w:val="NoSpacing"/>
+        <w:tabs>
+          <w:tab w:val="left" w:pos="567"/>
+          <w:tab w:val="left" w:pos="1134"/>
+          <w:tab w:val="left" w:pos="2268"/>
+        </w:tabs>
+        <w:jc w:val="thaiDistribute"/>
+        <w:rPr>
+          <w:rFonts w:ascii="TH Niramit AS" w:hAnsi="TH Niramit AS" w:cs="TH Niramit AS"/>
+          <w:sz w:val="32"/>
+          <w:szCs w:val="32"/>
+          <w:lang w:val="en-US"/>
+        </w:rPr>
+      </w:pPr>
+      <w:r>
+        <w:rPr>
+          <w:rFonts w:ascii="TH Niramit AS" w:hAnsi="TH Niramit AS" w:cs="TH Niramit AS"/>
+          <w:sz w:val="32"/>
+          <w:szCs w:val="32"/>
+          <w:lang w:val="en-US"/>
+        </w:rPr>
+        <w:tab/>
+        <w:t xml:space="preserve">3. </w:t>
+      </w:r>
+      <w:r>
+        <w:rPr>
+          <w:rFonts w:ascii="TH Niramit AS" w:hAnsi="TH Niramit AS" w:cs="TH Niramit AS"/>
+          <w:sz w:val="32"/>
+          <w:szCs w:val="32"/>
+          <w:lang w:val="en-US"/>
+        </w:rPr>
+        <w:t xml:space="preserve">Content Delivery Network (CDN) </w:t>
+      </w:r>
+      <w:r>
+        <w:rPr>
+          <w:rFonts w:ascii="TH Niramit AS" w:hAnsi="TH Niramit AS" w:cs="TH Niramit AS"/>
+          <w:sz w:val="32"/>
+          <w:szCs w:val="32"/>
+          <w:cs/>
+          <w:lang w:val="en-US"/>
+        </w:rPr>
+        <w:t xml:space="preserve">คือ การกระจายเนื้อหาออกไปตาม </w:t>
+      </w:r>
+      <w:r>
+        <w:rPr>
+          <w:rFonts w:ascii="TH Niramit AS" w:hAnsi="TH Niramit AS" w:cs="TH Niramit AS"/>
+          <w:sz w:val="32"/>
+          <w:szCs w:val="32"/>
+          <w:lang w:val="en-US"/>
+        </w:rPr>
+        <w:t xml:space="preserve">Server </w:t>
+      </w:r>
+      <w:r>
+        <w:rPr>
+          <w:rFonts w:ascii="TH Niramit AS" w:hAnsi="TH Niramit AS" w:cs="TH Niramit AS"/>
+          <w:sz w:val="32"/>
+          <w:szCs w:val="32"/>
+          <w:cs/>
+          <w:lang w:val="en-US"/>
+        </w:rPr>
+        <w:t xml:space="preserve">จุดต่าง ๆ หากมี </w:t>
+      </w:r>
+      <w:r>
+        <w:rPr>
+          <w:rFonts w:ascii="TH Niramit AS" w:hAnsi="TH Niramit AS" w:cs="TH Niramit AS"/>
+          <w:sz w:val="32"/>
+          <w:szCs w:val="32"/>
+          <w:lang w:val="en-US"/>
+        </w:rPr>
+        <w:t xml:space="preserve">Traffic </w:t>
+      </w:r>
+      <w:r>
+        <w:rPr>
+          <w:rFonts w:ascii="TH Niramit AS" w:hAnsi="TH Niramit AS" w:cs="TH Niramit AS"/>
+          <w:sz w:val="32"/>
+          <w:szCs w:val="32"/>
+          <w:cs/>
+          <w:lang w:val="en-US"/>
+        </w:rPr>
+        <w:t xml:space="preserve">ระบบก็จะส่งข้อมูลโดยใช้ </w:t>
+      </w:r>
+      <w:r>
+        <w:rPr>
+          <w:rFonts w:ascii="TH Niramit AS" w:hAnsi="TH Niramit AS" w:cs="TH Niramit AS"/>
+          <w:sz w:val="32"/>
+          <w:szCs w:val="32"/>
+          <w:lang w:val="en-US"/>
+        </w:rPr>
+        <w:t xml:space="preserve">Server </w:t>
+      </w:r>
+      <w:r>
+        <w:rPr>
+          <w:rFonts w:ascii="TH Niramit AS" w:hAnsi="TH Niramit AS" w:cs="TH Niramit AS"/>
+          <w:sz w:val="32"/>
+          <w:szCs w:val="32"/>
+          <w:cs/>
+          <w:lang w:val="en-US"/>
+        </w:rPr>
+        <w:t xml:space="preserve">ที่อยู่ใกล้ที่สุด โดย </w:t>
+      </w:r>
+      <w:r>
+        <w:rPr>
+          <w:rFonts w:ascii="TH Niramit AS" w:hAnsi="TH Niramit AS" w:cs="TH Niramit AS"/>
+          <w:sz w:val="32"/>
+          <w:szCs w:val="32"/>
+          <w:lang w:val="en-US"/>
+        </w:rPr>
+        <w:t xml:space="preserve">Cloudflare </w:t>
+      </w:r>
+      <w:r>
+        <w:rPr>
+          <w:rFonts w:ascii="TH Niramit AS" w:hAnsi="TH Niramit AS" w:cs="TH Niramit AS"/>
+          <w:sz w:val="32"/>
+          <w:szCs w:val="32"/>
+          <w:cs/>
+          <w:lang w:val="en-US"/>
+        </w:rPr>
+        <w:t xml:space="preserve">มี </w:t>
+      </w:r>
+      <w:r>
+        <w:rPr>
+          <w:rFonts w:ascii="TH Niramit AS" w:hAnsi="TH Niramit AS" w:cs="TH Niramit AS"/>
+          <w:sz w:val="32"/>
+          <w:szCs w:val="32"/>
+          <w:lang w:val="en-US"/>
+        </w:rPr>
+        <w:t xml:space="preserve">POPs </w:t>
+      </w:r>
+      <w:r>
+        <w:rPr>
+          <w:rFonts w:ascii="TH Niramit AS" w:hAnsi="TH Niramit AS" w:cs="TH Niramit AS"/>
+          <w:sz w:val="32"/>
+          <w:szCs w:val="32"/>
+          <w:cs/>
+          <w:lang w:val="en-US"/>
+        </w:rPr>
+        <w:t xml:space="preserve">ในไทยมากถึง </w:t>
+      </w:r>
+      <w:r>
+        <w:rPr>
+          <w:rFonts w:ascii="TH Niramit AS" w:hAnsi="TH Niramit AS" w:cs="TH Niramit AS"/>
+          <w:sz w:val="32"/>
+          <w:szCs w:val="32"/>
+          <w:lang w:val="en-US"/>
+        </w:rPr>
+        <w:t xml:space="preserve">6 POPs </w:t>
+      </w:r>
+      <w:r>
+        <w:rPr>
+          <w:rFonts w:ascii="TH Niramit AS" w:hAnsi="TH Niramit AS" w:cs="TH Niramit AS"/>
+          <w:sz w:val="32"/>
+          <w:szCs w:val="32"/>
+          <w:cs/>
+          <w:lang w:val="en-US"/>
+        </w:rPr>
+        <w:t xml:space="preserve">และมากกว่า </w:t>
+      </w:r>
+      <w:r>
+        <w:rPr>
+          <w:rFonts w:ascii="TH Niramit AS" w:hAnsi="TH Niramit AS" w:cs="TH Niramit AS"/>
+          <w:sz w:val="32"/>
+          <w:szCs w:val="32"/>
+          <w:lang w:val="en-US"/>
+        </w:rPr>
+        <w:t xml:space="preserve">200 POPs </w:t>
+      </w:r>
+      <w:r>
+        <w:rPr>
+          <w:rFonts w:ascii="TH Niramit AS" w:hAnsi="TH Niramit AS" w:cs="TH Niramit AS"/>
+          <w:sz w:val="32"/>
+          <w:szCs w:val="32"/>
+          <w:cs/>
+          <w:lang w:val="en-US"/>
+        </w:rPr>
+        <w:t>ทั่วโลก ช่วยให้เว็บไซต์สามารถใช้งานได้อย่างรวดเร็ว และสเถียร</w:t>
+      </w:r>
+    </w:p>
+    <w:p>
+      <w:pPr>
+        <w:pStyle w:val="NoSpacing"/>
+        <w:tabs>
+          <w:tab w:val="left" w:pos="567"/>
+          <w:tab w:val="left" w:pos="1134"/>
+          <w:tab w:val="left" w:pos="2268"/>
+        </w:tabs>
+        <w:jc w:val="thaiDistribute"/>
+        <w:rPr>
+          <w:rFonts w:ascii="TH Niramit AS" w:hAnsi="TH Niramit AS" w:cs="TH Niramit AS"/>
+          <w:sz w:val="32"/>
+          <w:szCs w:val="32"/>
+          <w:lang w:val="en-US"/>
+        </w:rPr>
+      </w:pPr>
+    </w:p>
+    <w:p>
+      <w:pPr>
+        <w:pStyle w:val="NoSpacing"/>
+        <w:tabs>
+          <w:tab w:val="left" w:pos="567"/>
+          <w:tab w:val="left" w:pos="1134"/>
+          <w:tab w:val="left" w:pos="2268"/>
+        </w:tabs>
+        <w:jc w:val="thaiDistribute"/>
+        <w:rPr>
+          <w:rFonts w:ascii="TH Niramit AS" w:hAnsi="TH Niramit AS" w:cs="TH Niramit AS"/>
+          <w:sz w:val="32"/>
+          <w:szCs w:val="32"/>
+          <w:lang w:val="en-US"/>
+        </w:rPr>
+      </w:pPr>
+      <w:r>
+        <w:rPr>
+          <w:rFonts w:ascii="TH Niramit AS" w:hAnsi="TH Niramit AS" w:cs="TH Niramit AS"/>
+          <w:sz w:val="32"/>
+          <w:szCs w:val="32"/>
+          <w:cs/>
+          <w:lang w:val="en-US"/>
+        </w:rPr>
+        <w:tab/>
+      </w:r>
+      <w:r>
+        <w:rPr>
+          <w:rFonts w:ascii="TH Niramit AS" w:hAnsi="TH Niramit AS" w:cs="TH Niramit AS"/>
+          <w:sz w:val="32"/>
+          <w:szCs w:val="32"/>
+          <w:lang w:val="en-US"/>
+        </w:rPr>
+        <w:t xml:space="preserve">2.1.10 </w:t>
+      </w:r>
+      <w:r>
+        <w:rPr>
+          <w:rFonts w:ascii="TH Niramit AS" w:hAnsi="TH Niramit AS" w:cs="TH Niramit AS"/>
+          <w:sz w:val="32"/>
+          <w:szCs w:val="32"/>
+          <w:cs/>
+          <w:lang w:val="en-US"/>
+        </w:rPr>
+        <w:t xml:space="preserve">ทฤษฎี </w:t>
+      </w:r>
+      <w:proofErr w:type="spellStart"/>
+      <w:r>
+        <w:rPr>
+          <w:rFonts w:ascii="TH Niramit AS" w:hAnsi="TH Niramit AS" w:cs="TH Niramit AS"/>
+          <w:sz w:val="32"/>
+          <w:szCs w:val="32"/>
+          <w:lang w:val="en-US"/>
+        </w:rPr>
+        <w:t>Cors</w:t>
+      </w:r>
+      <w:proofErr w:type="spellEnd"/>
+    </w:p>
+    <w:p>
+      <w:pPr>
+        <w:pStyle w:val="NoSpacing"/>
+        <w:tabs>
+          <w:tab w:val="left" w:pos="567"/>
+          <w:tab w:val="left" w:pos="1134"/>
+          <w:tab w:val="left" w:pos="2268"/>
+        </w:tabs>
+        <w:jc w:val="thaiDistribute"/>
+        <w:rPr>
+          <w:rFonts w:ascii="TH Niramit AS" w:hAnsi="TH Niramit AS" w:cs="TH Niramit AS" w:hint="cs"/>
+          <w:sz w:val="32"/>
+          <w:szCs w:val="32"/>
+          <w:lang w:val="en-US"/>
+        </w:rPr>
+      </w:pPr>
+      <w:r>
+        <w:rPr>
+          <w:rFonts w:ascii="TH Niramit AS" w:hAnsi="TH Niramit AS" w:cs="TH Niramit AS"/>
+          <w:sz w:val="32"/>
+          <w:szCs w:val="32"/>
+          <w:cs/>
+          <w:lang w:val="en-US"/>
+        </w:rPr>
+        <w:tab/>
+      </w:r>
+      <w:r>
+        <w:rPr>
+          <w:rFonts w:ascii="TH Niramit AS" w:hAnsi="TH Niramit AS" w:cs="TH Niramit AS"/>
+          <w:sz w:val="32"/>
+          <w:szCs w:val="32"/>
+          <w:cs/>
+          <w:lang w:val="en-US"/>
+        </w:rPr>
+        <w:tab/>
+      </w:r>
+      <w:r>
+        <w:rPr>
+          <w:rFonts w:ascii="TH Niramit AS" w:hAnsi="TH Niramit AS" w:cs="TH Niramit AS"/>
+          <w:sz w:val="32"/>
+          <w:szCs w:val="32"/>
+          <w:lang w:val="en-US"/>
+        </w:rPr>
+        <w:t>Cross-Origin Resource Sharing (CORS)</w:t>
+      </w:r>
+      <w:r>
+        <w:rPr>
+          <w:rFonts w:ascii="TH Niramit AS" w:hAnsi="TH Niramit AS" w:cs="TH Niramit AS" w:hint="cs"/>
+          <w:sz w:val="32"/>
+          <w:szCs w:val="32"/>
+          <w:cs/>
+          <w:lang w:val="en-US"/>
+        </w:rPr>
+        <w:t xml:space="preserve"> </w:t>
+      </w:r>
+      <w:r>
+        <w:rPr>
+          <w:rFonts w:ascii="TH Niramit AS" w:hAnsi="TH Niramit AS" w:cs="TH Niramit AS"/>
+          <w:sz w:val="32"/>
+          <w:szCs w:val="32"/>
+          <w:cs/>
+          <w:lang w:val="en-US"/>
+        </w:rPr>
+        <w:t xml:space="preserve">คือ เป็นกลไกที่ใช้ </w:t>
+      </w:r>
+      <w:r>
+        <w:rPr>
+          <w:rFonts w:ascii="TH Niramit AS" w:hAnsi="TH Niramit AS" w:cs="TH Niramit AS"/>
+          <w:sz w:val="32"/>
+          <w:szCs w:val="32"/>
+          <w:lang w:val="en-US"/>
+        </w:rPr>
+        <w:t xml:space="preserve">HTTP headers </w:t>
+      </w:r>
+      <w:r>
+        <w:rPr>
+          <w:rFonts w:ascii="TH Niramit AS" w:hAnsi="TH Niramit AS" w:cs="TH Niramit AS"/>
+          <w:sz w:val="32"/>
+          <w:szCs w:val="32"/>
+          <w:cs/>
+          <w:lang w:val="en-US"/>
+        </w:rPr>
+        <w:t>เพิ่มเติมเพื่อให้บราวเซอร์ได้รับสิทธิ์ในการเข้าถึงทรัพยากรที่เลือกจาก</w:t>
+      </w:r>
+      <w:proofErr w:type="spellStart"/>
+      <w:r>
+        <w:rPr>
+          <w:rFonts w:ascii="TH Niramit AS" w:hAnsi="TH Niramit AS" w:cs="TH Niramit AS"/>
+          <w:sz w:val="32"/>
+          <w:szCs w:val="32"/>
+          <w:cs/>
+          <w:lang w:val="en-US"/>
+        </w:rPr>
+        <w:t>เซิร์ฟเวอร์</w:t>
+      </w:r>
+      <w:proofErr w:type="spellEnd"/>
+      <w:r>
+        <w:rPr>
+          <w:rFonts w:ascii="TH Niramit AS" w:hAnsi="TH Niramit AS" w:cs="TH Niramit AS"/>
+          <w:sz w:val="32"/>
+          <w:szCs w:val="32"/>
+          <w:cs/>
+          <w:lang w:val="en-US"/>
+        </w:rPr>
+        <w:t xml:space="preserve">บนโดเมนอื่นมาแสดงบนหน้าเว็บบราวเซอร์ได้ คอมพิวเตอร์แต่ละเครื่องต้องมี </w:t>
+      </w:r>
+      <w:r>
+        <w:rPr>
+          <w:rFonts w:ascii="TH Niramit AS" w:hAnsi="TH Niramit AS" w:cs="TH Niramit AS"/>
+          <w:sz w:val="32"/>
+          <w:szCs w:val="32"/>
+          <w:lang w:val="en-US"/>
+        </w:rPr>
+        <w:t xml:space="preserve">Protocol </w:t>
+      </w:r>
+      <w:r>
+        <w:rPr>
+          <w:rFonts w:ascii="TH Niramit AS" w:hAnsi="TH Niramit AS" w:cs="TH Niramit AS"/>
+          <w:sz w:val="32"/>
+          <w:szCs w:val="32"/>
+          <w:cs/>
+          <w:lang w:val="en-US"/>
+        </w:rPr>
+        <w:t xml:space="preserve">ที่เหมือนกัน ถึงจะสื่อสารกันรู้เรื่อง เว็บบราวเซอร์จะส่ง </w:t>
+      </w:r>
+      <w:r>
+        <w:rPr>
+          <w:rFonts w:ascii="TH Niramit AS" w:hAnsi="TH Niramit AS" w:cs="TH Niramit AS"/>
+          <w:sz w:val="32"/>
+          <w:szCs w:val="32"/>
+          <w:lang w:val="en-US"/>
+        </w:rPr>
+        <w:t xml:space="preserve">HTTP request </w:t>
+      </w:r>
+      <w:r>
+        <w:rPr>
+          <w:rFonts w:ascii="TH Niramit AS" w:hAnsi="TH Niramit AS" w:cs="TH Niramit AS"/>
+          <w:sz w:val="32"/>
+          <w:szCs w:val="32"/>
+          <w:cs/>
+          <w:lang w:val="en-US"/>
+        </w:rPr>
+        <w:t xml:space="preserve">เมื่อต้องการขอข้อมูลข้ามโดเมนหรือ </w:t>
+      </w:r>
+      <w:r>
+        <w:rPr>
+          <w:rFonts w:ascii="TH Niramit AS" w:hAnsi="TH Niramit AS" w:cs="TH Niramit AS"/>
+          <w:sz w:val="32"/>
+          <w:szCs w:val="32"/>
+          <w:lang w:val="en-US"/>
+        </w:rPr>
+        <w:t xml:space="preserve">port </w:t>
+      </w:r>
+      <w:r>
+        <w:rPr>
+          <w:rFonts w:ascii="TH Niramit AS" w:hAnsi="TH Niramit AS" w:cs="TH Niramit AS"/>
+          <w:sz w:val="32"/>
+          <w:szCs w:val="32"/>
+          <w:cs/>
+          <w:lang w:val="en-US"/>
+        </w:rPr>
+        <w:t>ที่ต่างกัน และต้องทำตามข้อตกลงการสื่อสาร</w:t>
+      </w:r>
+      <w:r>
+        <w:rPr>
+          <w:rFonts w:ascii="TH Niramit AS" w:hAnsi="TH Niramit AS" w:cs="TH Niramit AS" w:hint="cs"/>
+          <w:sz w:val="32"/>
+          <w:szCs w:val="32"/>
+          <w:cs/>
+          <w:lang w:val="en-US"/>
+        </w:rPr>
+        <w:t xml:space="preserve"> </w:t>
+      </w:r>
+      <w:r>
+        <w:rPr>
+          <w:rFonts w:ascii="TH Niramit AS" w:hAnsi="TH Niramit AS" w:cs="TH Niramit AS"/>
+          <w:sz w:val="32"/>
+          <w:szCs w:val="32"/>
+          <w:cs/>
+          <w:lang w:val="en-US"/>
+        </w:rPr>
+        <w:t>(</w:t>
+      </w:r>
+      <w:r>
+        <w:rPr>
+          <w:rFonts w:ascii="TH Niramit AS" w:hAnsi="TH Niramit AS" w:cs="TH Niramit AS"/>
+          <w:sz w:val="32"/>
+          <w:szCs w:val="32"/>
+          <w:lang w:val="en-US"/>
+        </w:rPr>
+        <w:t>Protocol)</w:t>
+      </w:r>
+      <w:r>
+        <w:rPr>
+          <w:rFonts w:ascii="TH Niramit AS" w:hAnsi="TH Niramit AS" w:cs="TH Niramit AS" w:hint="cs"/>
+          <w:sz w:val="32"/>
+          <w:szCs w:val="32"/>
+          <w:cs/>
+          <w:lang w:val="en-US"/>
+        </w:rPr>
+        <w:t xml:space="preserve"> </w:t>
+      </w:r>
+      <w:r>
+        <w:rPr>
+          <w:rFonts w:ascii="TH Niramit AS" w:hAnsi="TH Niramit AS" w:cs="TH Niramit AS"/>
+          <w:sz w:val="32"/>
+          <w:szCs w:val="32"/>
+          <w:cs/>
+          <w:lang w:val="en-US"/>
+        </w:rPr>
+        <w:t xml:space="preserve">เพราะปัจจุบันเรามักจะแยกฝั่ง </w:t>
+      </w:r>
+      <w:r>
+        <w:rPr>
+          <w:rFonts w:ascii="TH Niramit AS" w:hAnsi="TH Niramit AS" w:cs="TH Niramit AS"/>
+          <w:sz w:val="32"/>
+          <w:szCs w:val="32"/>
+          <w:lang w:val="en-US"/>
+        </w:rPr>
+        <w:t xml:space="preserve">Front-end </w:t>
+      </w:r>
+      <w:r>
+        <w:rPr>
+          <w:rFonts w:ascii="TH Niramit AS" w:hAnsi="TH Niramit AS" w:cs="TH Niramit AS"/>
+          <w:sz w:val="32"/>
+          <w:szCs w:val="32"/>
+          <w:cs/>
+          <w:lang w:val="en-US"/>
+        </w:rPr>
+        <w:t xml:space="preserve">และ </w:t>
+      </w:r>
+      <w:r>
+        <w:rPr>
+          <w:rFonts w:ascii="TH Niramit AS" w:hAnsi="TH Niramit AS" w:cs="TH Niramit AS"/>
+          <w:sz w:val="32"/>
+          <w:szCs w:val="32"/>
+          <w:lang w:val="en-US"/>
+        </w:rPr>
+        <w:t xml:space="preserve">Back-end </w:t>
+      </w:r>
+      <w:r>
+        <w:rPr>
+          <w:rFonts w:ascii="TH Niramit AS" w:hAnsi="TH Niramit AS" w:cs="TH Niramit AS"/>
+          <w:sz w:val="32"/>
+          <w:szCs w:val="32"/>
+          <w:cs/>
+          <w:lang w:val="en-US"/>
+        </w:rPr>
+        <w:t xml:space="preserve">ออกจากกันเป็นคนละโดเมน ด้วยเหตุผลเรื่องความปลอดภัยของ </w:t>
+      </w:r>
+      <w:r>
+        <w:rPr>
+          <w:rFonts w:ascii="TH Niramit AS" w:hAnsi="TH Niramit AS" w:cs="TH Niramit AS"/>
+          <w:sz w:val="32"/>
+          <w:szCs w:val="32"/>
+          <w:lang w:val="en-US"/>
+        </w:rPr>
+        <w:t xml:space="preserve">Browsers HTTP </w:t>
+      </w:r>
+      <w:r>
+        <w:rPr>
+          <w:rFonts w:ascii="TH Niramit AS" w:hAnsi="TH Niramit AS" w:cs="TH Niramit AS"/>
+          <w:sz w:val="32"/>
+          <w:szCs w:val="32"/>
+          <w:cs/>
+          <w:lang w:val="en-US"/>
+        </w:rPr>
+        <w:t xml:space="preserve">การอนุญาตให้เข้าถึงแหล่งข้อมูลจะต้องอยู่โดเมนเดียวกันเท่านั้น เว้นแต่ว่าแหล่งข้อมูลนั้นจะอนุญาตให้โดเมนของ </w:t>
+      </w:r>
+      <w:r>
+        <w:rPr>
+          <w:rFonts w:ascii="TH Niramit AS" w:hAnsi="TH Niramit AS" w:cs="TH Niramit AS"/>
+          <w:sz w:val="32"/>
+          <w:szCs w:val="32"/>
+          <w:lang w:val="en-US"/>
+        </w:rPr>
+        <w:t xml:space="preserve">Browsers </w:t>
+      </w:r>
+      <w:r>
+        <w:rPr>
+          <w:rFonts w:ascii="TH Niramit AS" w:hAnsi="TH Niramit AS" w:cs="TH Niramit AS"/>
+          <w:sz w:val="32"/>
+          <w:szCs w:val="32"/>
+          <w:cs/>
+          <w:lang w:val="en-US"/>
+        </w:rPr>
+        <w:t>สามารถเข้าถึงข้อมูลเหล่านั้นได้</w:t>
+      </w:r>
+      <w:r>
+        <w:rPr>
+          <w:rFonts w:ascii="TH Niramit AS" w:hAnsi="TH Niramit AS" w:cs="TH Niramit AS" w:hint="cs"/>
+          <w:sz w:val="32"/>
+          <w:szCs w:val="32"/>
+          <w:cs/>
+          <w:lang w:val="en-US"/>
+        </w:rPr>
+        <w:t xml:space="preserve"> </w:t>
+      </w:r>
+      <w:sdt>
+        <w:sdtPr>
+          <w:rPr>
+            <w:rFonts w:ascii="TH Niramit AS" w:hAnsi="TH Niramit AS" w:cs="TH Niramit AS" w:hint="cs"/>
+            <w:sz w:val="32"/>
+            <w:szCs w:val="32"/>
+            <w:cs/>
+            <w:lang w:val="en-US"/>
+          </w:rPr>
+          <w:id w:val="-2118045387"/>
+          <w:citation/>
+        </w:sdtPr>
+        <w:sdtContent>
+          <w:r>
+            <w:rPr>
+              <w:rFonts w:ascii="TH Niramit AS" w:hAnsi="TH Niramit AS" w:cs="TH Niramit AS"/>
+              <w:sz w:val="32"/>
+              <w:szCs w:val="32"/>
+              <w:cs/>
+              <w:lang w:val="en-US"/>
+            </w:rPr>
+            <w:fldChar w:fldCharType="begin"/>
+          </w:r>
+          <w:r>
+            <w:rPr>
+              <w:rFonts w:ascii="TH Niramit AS" w:hAnsi="TH Niramit AS" w:cs="TH Niramit AS"/>
+              <w:sz w:val="32"/>
+              <w:szCs w:val="32"/>
+              <w:lang w:val="en-US"/>
+            </w:rPr>
+            <w:instrText xml:space="preserve">CITATION TAe17 \l 1033 </w:instrText>
+          </w:r>
+          <w:r>
+            <w:rPr>
+              <w:rFonts w:ascii="TH Niramit AS" w:hAnsi="TH Niramit AS" w:cs="TH Niramit AS"/>
+              <w:sz w:val="32"/>
+              <w:szCs w:val="32"/>
+              <w:cs/>
+              <w:lang w:val="en-US"/>
+            </w:rPr>
+            <w:fldChar w:fldCharType="separate"/>
+          </w:r>
+          <w:r>
+            <w:rPr>
+              <w:rFonts w:ascii="TH Niramit AS" w:hAnsi="TH Niramit AS" w:cs="TH Niramit AS"/>
+              <w:noProof/>
+              <w:sz w:val="32"/>
+              <w:szCs w:val="32"/>
+              <w:lang w:val="en-US"/>
+            </w:rPr>
+            <w:t>(TAeng Trirong, 2017)</w:t>
+          </w:r>
+          <w:r>
+            <w:rPr>
+              <w:rFonts w:ascii="TH Niramit AS" w:hAnsi="TH Niramit AS" w:cs="TH Niramit AS"/>
+              <w:sz w:val="32"/>
+              <w:szCs w:val="32"/>
+              <w:cs/>
+              <w:lang w:val="en-US"/>
+            </w:rPr>
+            <w:fldChar w:fldCharType="end"/>
+          </w:r>
+        </w:sdtContent>
+      </w:sdt>
+    </w:p>
+    <w:p>
+      <w:pPr>
+        <w:pStyle w:val="NoSpacing"/>
+        <w:tabs>
+          <w:tab w:val="left" w:pos="567"/>
+          <w:tab w:val="left" w:pos="1134"/>
+          <w:tab w:val="left" w:pos="2268"/>
+        </w:tabs>
+        <w:jc w:val="thaiDistribute"/>
+        <w:rPr>
+          <w:rFonts w:ascii="TH Niramit AS" w:hAnsi="TH Niramit AS" w:cs="TH Niramit AS" w:hint="cs"/>
+          <w:sz w:val="32"/>
+          <w:szCs w:val="32"/>
+          <w:lang w:val="en-US"/>
+        </w:rPr>
+      </w:pPr>
     </w:p>
     <w:sectPr>
       <w:pgSz w:w="11900" w:h="16840"/>
@@ -21574,6 +22974,95 @@
     </w:lvl>
   </w:abstractNum>
   <w:abstractNum w:abstractNumId="7" w15:restartNumberingAfterBreak="0">
+    <w:nsid w:val="3F8639E9"/>
+    <w:multiLevelType w:val="hybridMultilevel"/>
+    <w:tmpl w:val="D1C04CBE"/>
+    <w:lvl w:ilvl="0" w:tplc="91EA3AD0">
+      <w:start w:val="1"/>
+      <w:numFmt w:val="decimal"/>
+      <w:lvlText w:val="%1."/>
+      <w:lvlJc w:val="left"/>
+      <w:pPr>
+        <w:ind w:left="1288" w:hanging="360"/>
+      </w:pPr>
+      <w:rPr>
+        <w:rFonts w:hint="default"/>
+      </w:rPr>
+    </w:lvl>
+    <w:lvl w:ilvl="1" w:tplc="04090019" w:tentative="1">
+      <w:start w:val="1"/>
+      <w:numFmt w:val="lowerLetter"/>
+      <w:lvlText w:val="%2."/>
+      <w:lvlJc w:val="left"/>
+      <w:pPr>
+        <w:ind w:left="2008" w:hanging="360"/>
+      </w:pPr>
+    </w:lvl>
+    <w:lvl w:ilvl="2" w:tplc="0409001B" w:tentative="1">
+      <w:start w:val="1"/>
+      <w:numFmt w:val="lowerRoman"/>
+      <w:lvlText w:val="%3."/>
+      <w:lvlJc w:val="right"/>
+      <w:pPr>
+        <w:ind w:left="2728" w:hanging="180"/>
+      </w:pPr>
+    </w:lvl>
+    <w:lvl w:ilvl="3" w:tplc="0409000F" w:tentative="1">
+      <w:start w:val="1"/>
+      <w:numFmt w:val="decimal"/>
+      <w:lvlText w:val="%4."/>
+      <w:lvlJc w:val="left"/>
+      <w:pPr>
+        <w:ind w:left="3448" w:hanging="360"/>
+      </w:pPr>
+    </w:lvl>
+    <w:lvl w:ilvl="4" w:tplc="04090019" w:tentative="1">
+      <w:start w:val="1"/>
+      <w:numFmt w:val="lowerLetter"/>
+      <w:lvlText w:val="%5."/>
+      <w:lvlJc w:val="left"/>
+      <w:pPr>
+        <w:ind w:left="4168" w:hanging="360"/>
+      </w:pPr>
+    </w:lvl>
+    <w:lvl w:ilvl="5" w:tplc="0409001B" w:tentative="1">
+      <w:start w:val="1"/>
+      <w:numFmt w:val="lowerRoman"/>
+      <w:lvlText w:val="%6."/>
+      <w:lvlJc w:val="right"/>
+      <w:pPr>
+        <w:ind w:left="4888" w:hanging="180"/>
+      </w:pPr>
+    </w:lvl>
+    <w:lvl w:ilvl="6" w:tplc="0409000F" w:tentative="1">
+      <w:start w:val="1"/>
+      <w:numFmt w:val="decimal"/>
+      <w:lvlText w:val="%7."/>
+      <w:lvlJc w:val="left"/>
+      <w:pPr>
+        <w:ind w:left="5608" w:hanging="360"/>
+      </w:pPr>
+    </w:lvl>
+    <w:lvl w:ilvl="7" w:tplc="04090019" w:tentative="1">
+      <w:start w:val="1"/>
+      <w:numFmt w:val="lowerLetter"/>
+      <w:lvlText w:val="%8."/>
+      <w:lvlJc w:val="left"/>
+      <w:pPr>
+        <w:ind w:left="6328" w:hanging="360"/>
+      </w:pPr>
+    </w:lvl>
+    <w:lvl w:ilvl="8" w:tplc="0409001B" w:tentative="1">
+      <w:start w:val="1"/>
+      <w:numFmt w:val="lowerRoman"/>
+      <w:lvlText w:val="%9."/>
+      <w:lvlJc w:val="right"/>
+      <w:pPr>
+        <w:ind w:left="7048" w:hanging="180"/>
+      </w:pPr>
+    </w:lvl>
+  </w:abstractNum>
+  <w:abstractNum w:abstractNumId="8" w15:restartNumberingAfterBreak="0">
     <w:nsid w:val="469E4FDC"/>
     <w:multiLevelType w:val="hybridMultilevel"/>
     <w:tmpl w:val="C28AADA4"/>
@@ -21659,7 +23148,7 @@
       </w:pPr>
     </w:lvl>
   </w:abstractNum>
-  <w:abstractNum w:abstractNumId="8" w15:restartNumberingAfterBreak="0">
+  <w:abstractNum w:abstractNumId="9" w15:restartNumberingAfterBreak="0">
     <w:nsid w:val="4BC75B59"/>
     <w:multiLevelType w:val="multilevel"/>
     <w:tmpl w:val="85F0C632"/>
@@ -21780,7 +23269,7 @@
       </w:rPr>
     </w:lvl>
   </w:abstractNum>
-  <w:abstractNum w:abstractNumId="9" w15:restartNumberingAfterBreak="0">
+  <w:abstractNum w:abstractNumId="10" w15:restartNumberingAfterBreak="0">
     <w:nsid w:val="4C411789"/>
     <w:multiLevelType w:val="multilevel"/>
     <w:tmpl w:val="0DC48772"/>
@@ -21893,7 +23382,7 @@
       </w:rPr>
     </w:lvl>
   </w:abstractNum>
-  <w:abstractNum w:abstractNumId="10" w15:restartNumberingAfterBreak="0">
+  <w:abstractNum w:abstractNumId="11" w15:restartNumberingAfterBreak="0">
     <w:nsid w:val="4D9B782D"/>
     <w:multiLevelType w:val="multilevel"/>
     <w:tmpl w:val="ACBC56D2"/>
@@ -22017,7 +23506,7 @@
       </w:rPr>
     </w:lvl>
   </w:abstractNum>
-  <w:abstractNum w:abstractNumId="11" w15:restartNumberingAfterBreak="0">
+  <w:abstractNum w:abstractNumId="12" w15:restartNumberingAfterBreak="0">
     <w:nsid w:val="4DE5075C"/>
     <w:multiLevelType w:val="multilevel"/>
     <w:tmpl w:val="0DC48772"/>
@@ -22130,7 +23619,7 @@
       </w:rPr>
     </w:lvl>
   </w:abstractNum>
-  <w:abstractNum w:abstractNumId="12" w15:restartNumberingAfterBreak="0">
+  <w:abstractNum w:abstractNumId="13" w15:restartNumberingAfterBreak="0">
     <w:nsid w:val="566E1509"/>
     <w:multiLevelType w:val="hybridMultilevel"/>
     <w:tmpl w:val="B1324ED6"/>
@@ -22216,7 +23705,7 @@
       </w:pPr>
     </w:lvl>
   </w:abstractNum>
-  <w:abstractNum w:abstractNumId="13" w15:restartNumberingAfterBreak="0">
+  <w:abstractNum w:abstractNumId="14" w15:restartNumberingAfterBreak="0">
     <w:nsid w:val="568A24E9"/>
     <w:multiLevelType w:val="multilevel"/>
     <w:tmpl w:val="0409001F"/>
@@ -22302,7 +23791,7 @@
       </w:pPr>
     </w:lvl>
   </w:abstractNum>
-  <w:abstractNum w:abstractNumId="14" w15:restartNumberingAfterBreak="0">
+  <w:abstractNum w:abstractNumId="15" w15:restartNumberingAfterBreak="0">
     <w:nsid w:val="58253BAE"/>
     <w:multiLevelType w:val="hybridMultilevel"/>
     <w:tmpl w:val="83CC9D76"/>
@@ -22391,7 +23880,7 @@
       </w:pPr>
     </w:lvl>
   </w:abstractNum>
-  <w:abstractNum w:abstractNumId="15" w15:restartNumberingAfterBreak="0">
+  <w:abstractNum w:abstractNumId="16" w15:restartNumberingAfterBreak="0">
     <w:nsid w:val="611232A9"/>
     <w:multiLevelType w:val="hybridMultilevel"/>
     <w:tmpl w:val="3FC6229C"/>
@@ -22480,7 +23969,7 @@
       </w:pPr>
     </w:lvl>
   </w:abstractNum>
-  <w:abstractNum w:abstractNumId="16" w15:restartNumberingAfterBreak="0">
+  <w:abstractNum w:abstractNumId="17" w15:restartNumberingAfterBreak="0">
     <w:nsid w:val="639177D1"/>
     <w:multiLevelType w:val="multilevel"/>
     <w:tmpl w:val="CA34CF08"/>
@@ -22593,7 +24082,7 @@
       </w:rPr>
     </w:lvl>
   </w:abstractNum>
-  <w:abstractNum w:abstractNumId="17" w15:restartNumberingAfterBreak="0">
+  <w:abstractNum w:abstractNumId="18" w15:restartNumberingAfterBreak="0">
     <w:nsid w:val="733B7194"/>
     <w:multiLevelType w:val="hybridMultilevel"/>
     <w:tmpl w:val="2AF6A23A"/>
@@ -22682,7 +24171,7 @@
       </w:pPr>
     </w:lvl>
   </w:abstractNum>
-  <w:abstractNum w:abstractNumId="18" w15:restartNumberingAfterBreak="0">
+  <w:abstractNum w:abstractNumId="19" w15:restartNumberingAfterBreak="0">
     <w:nsid w:val="73664FEC"/>
     <w:multiLevelType w:val="hybridMultilevel"/>
     <w:tmpl w:val="5E2C1E32"/>
@@ -22775,13 +24264,13 @@
     <w:abstractNumId w:val="5"/>
   </w:num>
   <w:num w:numId="2" w16cid:durableId="641738631">
-    <w:abstractNumId w:val="17"/>
+    <w:abstractNumId w:val="18"/>
   </w:num>
   <w:num w:numId="3" w16cid:durableId="599064947">
     <w:abstractNumId w:val="0"/>
   </w:num>
   <w:num w:numId="4" w16cid:durableId="1452355714">
-    <w:abstractNumId w:val="10"/>
+    <w:abstractNumId w:val="11"/>
   </w:num>
   <w:num w:numId="5" w16cid:durableId="1106539611">
     <w:abstractNumId w:val="2"/>
@@ -22790,43 +24279,46 @@
     <w:abstractNumId w:val="6"/>
   </w:num>
   <w:num w:numId="7" w16cid:durableId="1163935449">
-    <w:abstractNumId w:val="15"/>
+    <w:abstractNumId w:val="16"/>
   </w:num>
   <w:num w:numId="8" w16cid:durableId="2042120313">
-    <w:abstractNumId w:val="8"/>
+    <w:abstractNumId w:val="9"/>
   </w:num>
   <w:num w:numId="9" w16cid:durableId="640963175">
     <w:abstractNumId w:val="1"/>
   </w:num>
   <w:num w:numId="10" w16cid:durableId="167865318">
-    <w:abstractNumId w:val="18"/>
+    <w:abstractNumId w:val="19"/>
   </w:num>
   <w:num w:numId="11" w16cid:durableId="83578072">
-    <w:abstractNumId w:val="16"/>
+    <w:abstractNumId w:val="17"/>
   </w:num>
   <w:num w:numId="12" w16cid:durableId="1461456141">
-    <w:abstractNumId w:val="9"/>
+    <w:abstractNumId w:val="10"/>
   </w:num>
   <w:num w:numId="13" w16cid:durableId="693767427">
-    <w:abstractNumId w:val="11"/>
+    <w:abstractNumId w:val="12"/>
   </w:num>
   <w:num w:numId="14" w16cid:durableId="793643867">
     <w:abstractNumId w:val="3"/>
   </w:num>
   <w:num w:numId="15" w16cid:durableId="1248611004">
-    <w:abstractNumId w:val="7"/>
+    <w:abstractNumId w:val="8"/>
   </w:num>
   <w:num w:numId="16" w16cid:durableId="71127861">
-    <w:abstractNumId w:val="13"/>
+    <w:abstractNumId w:val="14"/>
   </w:num>
   <w:num w:numId="17" w16cid:durableId="567156438">
-    <w:abstractNumId w:val="14"/>
+    <w:abstractNumId w:val="15"/>
   </w:num>
   <w:num w:numId="18" w16cid:durableId="312832081">
     <w:abstractNumId w:val="4"/>
   </w:num>
   <w:num w:numId="19" w16cid:durableId="1045763512">
-    <w:abstractNumId w:val="12"/>
+    <w:abstractNumId w:val="13"/>
+  </w:num>
+  <w:num w:numId="20" w16cid:durableId="1744717546">
+    <w:abstractNumId w:val="7"/>
   </w:num>
 </w:numbering>
 </file>
@@ -24809,11 +26301,54 @@
     <b:Day>6</b:Day>
     <b:RefOrder>9</b:RefOrder>
   </b:Source>
+  <b:Source>
+    <b:Tag>API</b:Tag>
+    <b:SourceType>DocumentFromInternetSite</b:SourceType>
+    <b:Guid>{D78E98F6-8F1A-3247-9B17-02BCB4C27C94}</b:Guid>
+    <b:Title>API คืออะไร</b:Title>
+    <b:InternetSiteTitle>amazon</b:InternetSiteTitle>
+    <b:URL>https://aws.amazon.com/th/what-is/api/</b:URL>
+    <b:RefOrder>10</b:RefOrder>
+  </b:Source>
+  <b:Source>
+    <b:Tag>Clo21</b:Tag>
+    <b:SourceType>DocumentFromInternetSite</b:SourceType>
+    <b:Guid>{7D70E902-11F6-DF43-A47A-D968089D163A}</b:Guid>
+    <b:Title>Cloudflare คืออะไร จะเข้ามาช่วยองค์กรของคุณได้อย่างไร?</b:Title>
+    <b:InternetSiteTitle>nipa</b:InternetSiteTitle>
+    <b:URL>https://web.nipa.cloud/how-cloudflare-protect-your-corporate</b:URL>
+    <b:Year>2021</b:Year>
+    <b:Month>12</b:Month>
+    <b:Day>7</b:Day>
+    <b:RefOrder>11</b:RefOrder>
+  </b:Source>
+  <b:Source>
+    <b:Tag>TAe17</b:Tag>
+    <b:SourceType>DocumentFromInternetSite</b:SourceType>
+    <b:Guid>{B32D72A2-4E9B-9B4D-B76B-4B16042DA75B}</b:Guid>
+    <b:Author>
+      <b:Author>
+        <b:NameList>
+          <b:Person>
+            <b:Last>TAeng Trirong</b:Last>
+            <b:First>Pholphimai</b:First>
+          </b:Person>
+        </b:NameList>
+      </b:Author>
+    </b:Author>
+    <b:Title>Cross-Origin Resource Sharing (CORS) เป็นสิ่งที่ Web Developer ต้องควรรู้</b:Title>
+    <b:InternetSiteTitle>medium</b:InternetSiteTitle>
+    <b:URL>https://medium.com/nellika/cors-เป็นสิ่งที่-web-developer-ต้องควรรู้-c906b1b47958</b:URL>
+    <b:Year>2017</b:Year>
+    <b:Month>12</b:Month>
+    <b:Day>25</b:Day>
+    <b:RefOrder>12</b:RefOrder>
+  </b:Source>
 </b:Sources>
 </file>
 
 <file path=customXml/itemProps1.xml><?xml version="1.0" encoding="utf-8"?>
-<ds:datastoreItem xmlns:ds="http://schemas.openxmlformats.org/officeDocument/2006/customXml" ds:itemID="{7D6456C2-67BD-C04E-96AA-2FE3BDC78903}">
+<ds:datastoreItem xmlns:ds="http://schemas.openxmlformats.org/officeDocument/2006/customXml" ds:itemID="{7C6377CD-6984-FE42-93C2-AC204A672872}">
   <ds:schemaRefs>
     <ds:schemaRef ds:uri="http://schemas.openxmlformats.org/officeDocument/2006/bibliography"/>
   </ds:schemaRefs>

</xml_diff>

<commit_message>
:memo: Write fastAPI topic
</commit_message>
<xml_diff>
--- a/report/report.docx
+++ b/report/report.docx
@@ -9714,7 +9714,7 @@
         </w:tabs>
         <w:jc w:val="thaiDistribute"/>
         <w:rPr>
-          <w:rFonts w:ascii="TH Niramit AS" w:hAnsi="TH Niramit AS" w:cs="TH Niramit AS" w:hint="cs"/>
+          <w:rFonts w:ascii="TH Niramit AS" w:hAnsi="TH Niramit AS" w:cs="TH Niramit AS"/>
           <w:sz w:val="32"/>
           <w:szCs w:val="32"/>
           <w:lang w:val="en-US"/>
@@ -9843,7 +9843,7 @@
         </w:tabs>
         <w:jc w:val="thaiDistribute"/>
         <w:rPr>
-          <w:rFonts w:ascii="TH Niramit AS" w:hAnsi="TH Niramit AS" w:cs="TH Niramit AS" w:hint="cs"/>
+          <w:rFonts w:ascii="TH Niramit AS" w:hAnsi="TH Niramit AS" w:cs="TH Niramit AS"/>
           <w:sz w:val="32"/>
           <w:szCs w:val="32"/>
           <w:lang w:val="en-US"/>
@@ -11763,7 +11763,7 @@
           <w:tab w:val="left" w:pos="2268"/>
         </w:tabs>
         <w:rPr>
-          <w:rFonts w:ascii="TH Niramit AS" w:hAnsi="TH Niramit AS" w:cs="TH Niramit AS" w:hint="cs"/>
+          <w:rFonts w:ascii="TH Niramit AS" w:hAnsi="TH Niramit AS" w:cs="TH Niramit AS"/>
           <w:sz w:val="32"/>
           <w:szCs w:val="32"/>
           <w:lang w:val="en-US"/>
@@ -12995,7 +12995,7 @@
               </w:tabs>
               <w:jc w:val="center"/>
               <w:rPr>
-                <w:rFonts w:ascii="TH Niramit AS" w:hAnsi="TH Niramit AS" w:cs="TH Niramit AS" w:hint="cs"/>
+                <w:rFonts w:ascii="TH Niramit AS" w:hAnsi="TH Niramit AS" w:cs="TH Niramit AS"/>
                 <w:sz w:val="32"/>
                 <w:szCs w:val="32"/>
                 <w:cs/>
@@ -13144,7 +13144,7 @@
               </w:tabs>
               <w:jc w:val="center"/>
               <w:rPr>
-                <w:rFonts w:ascii="TH Niramit AS" w:hAnsi="TH Niramit AS" w:cs="TH Niramit AS" w:hint="cs"/>
+                <w:rFonts w:ascii="TH Niramit AS" w:hAnsi="TH Niramit AS" w:cs="TH Niramit AS"/>
                 <w:sz w:val="32"/>
                 <w:szCs w:val="32"/>
                 <w:cs/>
@@ -13293,7 +13293,7 @@
               </w:tabs>
               <w:jc w:val="center"/>
               <w:rPr>
-                <w:rFonts w:ascii="TH Niramit AS" w:hAnsi="TH Niramit AS" w:cs="TH Niramit AS" w:hint="cs"/>
+                <w:rFonts w:ascii="TH Niramit AS" w:hAnsi="TH Niramit AS" w:cs="TH Niramit AS"/>
                 <w:sz w:val="32"/>
                 <w:szCs w:val="32"/>
                 <w:cs/>
@@ -16019,7 +16019,7 @@
               </w:tabs>
               <w:jc w:val="center"/>
               <w:rPr>
-                <w:rFonts w:ascii="TH Niramit AS" w:hAnsi="TH Niramit AS" w:cs="TH Niramit AS" w:hint="cs"/>
+                <w:rFonts w:ascii="TH Niramit AS" w:hAnsi="TH Niramit AS" w:cs="TH Niramit AS"/>
                 <w:sz w:val="32"/>
                 <w:szCs w:val="32"/>
                 <w:cs/>
@@ -16150,7 +16150,7 @@
               </w:tabs>
               <w:jc w:val="center"/>
               <w:rPr>
-                <w:rFonts w:ascii="TH Niramit AS" w:hAnsi="TH Niramit AS" w:cs="TH Niramit AS" w:hint="cs"/>
+                <w:rFonts w:ascii="TH Niramit AS" w:hAnsi="TH Niramit AS" w:cs="TH Niramit AS"/>
                 <w:sz w:val="32"/>
                 <w:szCs w:val="32"/>
                 <w:cs/>
@@ -16281,7 +16281,7 @@
               </w:tabs>
               <w:jc w:val="center"/>
               <w:rPr>
-                <w:rFonts w:ascii="TH Niramit AS" w:hAnsi="TH Niramit AS" w:cs="TH Niramit AS" w:hint="cs"/>
+                <w:rFonts w:ascii="TH Niramit AS" w:hAnsi="TH Niramit AS" w:cs="TH Niramit AS"/>
                 <w:sz w:val="32"/>
                 <w:szCs w:val="32"/>
                 <w:cs/>
@@ -16412,7 +16412,7 @@
               </w:tabs>
               <w:jc w:val="center"/>
               <w:rPr>
-                <w:rFonts w:ascii="TH Niramit AS" w:hAnsi="TH Niramit AS" w:cs="TH Niramit AS" w:hint="cs"/>
+                <w:rFonts w:ascii="TH Niramit AS" w:hAnsi="TH Niramit AS" w:cs="TH Niramit AS"/>
                 <w:sz w:val="32"/>
                 <w:szCs w:val="32"/>
                 <w:cs/>
@@ -16824,7 +16824,7 @@
         </w:tabs>
         <w:jc w:val="thaiDistribute"/>
         <w:rPr>
-          <w:rFonts w:ascii="TH Niramit AS" w:hAnsi="TH Niramit AS" w:cs="TH Niramit AS" w:hint="cs"/>
+          <w:rFonts w:ascii="TH Niramit AS" w:hAnsi="TH Niramit AS" w:cs="TH Niramit AS"/>
           <w:sz w:val="32"/>
           <w:szCs w:val="32"/>
           <w:lang w:val="en-US"/>
@@ -17732,14 +17732,6 @@
           <w:lang w:val="en-US"/>
         </w:rPr>
         <w:tab/>
-      </w:r>
-      <w:r>
-        <w:rPr>
-          <w:rFonts w:ascii="TH Niramit AS" w:hAnsi="TH Niramit AS" w:cs="TH Niramit AS"/>
-          <w:sz w:val="32"/>
-          <w:szCs w:val="32"/>
-          <w:lang w:val="en-US"/>
-        </w:rPr>
         <w:t xml:space="preserve">2.1.5 </w:t>
       </w:r>
       <w:r>
@@ -18182,7 +18174,7 @@
       <w:pPr>
         <w:jc w:val="thaiDistribute"/>
         <w:rPr>
-          <w:rFonts w:ascii="TH Niramit AS" w:hAnsi="TH Niramit AS" w:cs="TH Niramit AS" w:hint="cs"/>
+          <w:rFonts w:ascii="TH Niramit AS" w:hAnsi="TH Niramit AS" w:cs="TH Niramit AS"/>
           <w:sz w:val="32"/>
           <w:szCs w:val="32"/>
           <w:cs/>
@@ -18366,6 +18358,7 @@
       <w:r>
         <w:rPr>
           <w:rFonts w:ascii="TH Niramit AS" w:hAnsi="TH Niramit AS" w:cs="TH Niramit AS"/>
+          <w:noProof/>
           <w:sz w:val="32"/>
           <w:szCs w:val="32"/>
           <w:lang w:val="en-US"/>
@@ -19266,7 +19259,7 @@
       <w:pPr>
         <w:jc w:val="center"/>
         <w:rPr>
-          <w:rFonts w:ascii="TH Niramit AS" w:hAnsi="TH Niramit AS" w:cs="TH Niramit AS" w:hint="cs"/>
+          <w:rFonts w:ascii="TH Niramit AS" w:hAnsi="TH Niramit AS" w:cs="TH Niramit AS"/>
           <w:sz w:val="32"/>
           <w:szCs w:val="32"/>
           <w:lang w:val="en-US"/>
@@ -19352,14 +19345,6 @@
         </w:rPr>
         <w:lastRenderedPageBreak/>
         <w:tab/>
-      </w:r>
-      <w:r>
-        <w:rPr>
-          <w:rFonts w:ascii="TH Niramit AS" w:hAnsi="TH Niramit AS" w:cs="TH Niramit AS"/>
-          <w:sz w:val="32"/>
-          <w:szCs w:val="32"/>
-          <w:lang w:val="en-US"/>
-        </w:rPr>
         <w:t xml:space="preserve">2.1.7 </w:t>
       </w:r>
       <w:r>
@@ -19395,7 +19380,7 @@
       <w:pPr>
         <w:jc w:val="thaiDistribute"/>
         <w:rPr>
-          <w:rFonts w:ascii="TH Niramit AS" w:hAnsi="TH Niramit AS" w:cs="TH Niramit AS" w:hint="cs"/>
+          <w:rFonts w:ascii="TH Niramit AS" w:hAnsi="TH Niramit AS" w:cs="TH Niramit AS"/>
           <w:sz w:val="32"/>
           <w:szCs w:val="32"/>
           <w:lang w:val="en-US"/>
@@ -20334,7 +20319,7 @@
       <w:pPr>
         <w:jc w:val="center"/>
         <w:rPr>
-          <w:rFonts w:ascii="TH Niramit AS" w:hAnsi="TH Niramit AS" w:cs="TH Niramit AS" w:hint="cs"/>
+          <w:rFonts w:ascii="TH Niramit AS" w:hAnsi="TH Niramit AS" w:cs="TH Niramit AS"/>
           <w:sz w:val="32"/>
           <w:szCs w:val="32"/>
           <w:lang w:val="en-US"/>
@@ -20408,14 +20393,6 @@
         </w:rPr>
         <w:lastRenderedPageBreak/>
         <w:tab/>
-      </w:r>
-      <w:r>
-        <w:rPr>
-          <w:rFonts w:ascii="TH Niramit AS" w:hAnsi="TH Niramit AS" w:cs="TH Niramit AS"/>
-          <w:sz w:val="32"/>
-          <w:szCs w:val="32"/>
-          <w:lang w:val="en-US"/>
-        </w:rPr>
         <w:t xml:space="preserve">2.1.9 </w:t>
       </w:r>
       <w:r>
@@ -20448,7 +20425,7 @@
         </w:tabs>
         <w:jc w:val="thaiDistribute"/>
         <w:rPr>
-          <w:rFonts w:ascii="TH Niramit AS" w:hAnsi="TH Niramit AS" w:cs="TH Niramit AS" w:hint="cs"/>
+          <w:rFonts w:ascii="TH Niramit AS" w:hAnsi="TH Niramit AS" w:cs="TH Niramit AS"/>
           <w:sz w:val="32"/>
           <w:szCs w:val="32"/>
           <w:cs/>
@@ -21715,12 +21692,736 @@
         </w:tabs>
         <w:jc w:val="thaiDistribute"/>
         <w:rPr>
-          <w:rFonts w:ascii="TH Niramit AS" w:hAnsi="TH Niramit AS" w:cs="TH Niramit AS" w:hint="cs"/>
-          <w:sz w:val="32"/>
-          <w:szCs w:val="32"/>
-          <w:lang w:val="en-US"/>
-        </w:rPr>
-      </w:pPr>
+          <w:rFonts w:ascii="TH Niramit AS" w:hAnsi="TH Niramit AS" w:cs="TH Niramit AS"/>
+          <w:sz w:val="32"/>
+          <w:szCs w:val="32"/>
+          <w:lang w:val="en-US"/>
+        </w:rPr>
+      </w:pPr>
+      <w:r>
+        <w:rPr>
+          <w:rFonts w:ascii="TH Niramit AS" w:hAnsi="TH Niramit AS" w:cs="TH Niramit AS"/>
+          <w:sz w:val="32"/>
+          <w:szCs w:val="32"/>
+          <w:cs/>
+          <w:lang w:val="en-US"/>
+        </w:rPr>
+        <w:tab/>
+      </w:r>
+      <w:r>
+        <w:rPr>
+          <w:rFonts w:ascii="TH Niramit AS" w:hAnsi="TH Niramit AS" w:cs="TH Niramit AS"/>
+          <w:sz w:val="32"/>
+          <w:szCs w:val="32"/>
+          <w:lang w:val="en-US"/>
+        </w:rPr>
+        <w:t>2.1.11</w:t>
+      </w:r>
+      <w:r>
+        <w:rPr>
+          <w:rFonts w:ascii="TH Niramit AS" w:hAnsi="TH Niramit AS" w:cs="TH Niramit AS" w:hint="cs"/>
+          <w:sz w:val="32"/>
+          <w:szCs w:val="32"/>
+          <w:cs/>
+          <w:lang w:val="en-US"/>
+        </w:rPr>
+        <w:t xml:space="preserve"> </w:t>
+      </w:r>
+      <w:proofErr w:type="spellStart"/>
+      <w:r>
+        <w:rPr>
+          <w:rFonts w:ascii="TH Niramit AS" w:hAnsi="TH Niramit AS" w:cs="TH Niramit AS" w:hint="cs"/>
+          <w:sz w:val="32"/>
+          <w:szCs w:val="32"/>
+          <w:cs/>
+          <w:lang w:val="en-US"/>
+        </w:rPr>
+        <w:t>ทฤษฏี</w:t>
+      </w:r>
+      <w:proofErr w:type="spellEnd"/>
+      <w:r>
+        <w:rPr>
+          <w:rFonts w:ascii="TH Niramit AS" w:hAnsi="TH Niramit AS" w:cs="TH Niramit AS" w:hint="cs"/>
+          <w:sz w:val="32"/>
+          <w:szCs w:val="32"/>
+          <w:cs/>
+          <w:lang w:val="en-US"/>
+        </w:rPr>
+        <w:t xml:space="preserve"> </w:t>
+      </w:r>
+      <w:proofErr w:type="spellStart"/>
+      <w:r>
+        <w:rPr>
+          <w:rFonts w:ascii="TH Niramit AS" w:hAnsi="TH Niramit AS" w:cs="TH Niramit AS"/>
+          <w:sz w:val="32"/>
+          <w:szCs w:val="32"/>
+          <w:lang w:val="en-US"/>
+        </w:rPr>
+        <w:t>Fastapi</w:t>
+      </w:r>
+      <w:proofErr w:type="spellEnd"/>
+    </w:p>
+    <w:p>
+      <w:pPr>
+        <w:jc w:val="thaiDistribute"/>
+        <w:rPr>
+          <w:rFonts w:ascii="TH Niramit AS" w:hAnsi="TH Niramit AS" w:cs="TH Niramit AS"/>
+          <w:sz w:val="32"/>
+          <w:szCs w:val="32"/>
+          <w:lang w:val="en-US"/>
+        </w:rPr>
+      </w:pPr>
+      <w:r>
+        <w:rPr>
+          <w:rFonts w:ascii="TH Niramit AS" w:hAnsi="TH Niramit AS" w:cs="TH Niramit AS"/>
+          <w:sz w:val="32"/>
+          <w:szCs w:val="32"/>
+          <w:cs/>
+          <w:lang w:val="en-US"/>
+        </w:rPr>
+        <w:tab/>
+      </w:r>
+      <w:r>
+        <w:rPr>
+          <w:rFonts w:ascii="TH Niramit AS" w:hAnsi="TH Niramit AS" w:cs="TH Niramit AS" w:hint="cs"/>
+          <w:sz w:val="32"/>
+          <w:szCs w:val="32"/>
+          <w:cs/>
+          <w:lang w:val="en-US"/>
+        </w:rPr>
+        <w:t xml:space="preserve">      </w:t>
+      </w:r>
+      <w:proofErr w:type="spellStart"/>
+      <w:r>
+        <w:rPr>
+          <w:rFonts w:ascii="TH Niramit AS" w:hAnsi="TH Niramit AS" w:cs="TH Niramit AS"/>
+          <w:sz w:val="32"/>
+          <w:szCs w:val="32"/>
+          <w:lang w:val="en-US"/>
+        </w:rPr>
+        <w:t>fastAPI</w:t>
+      </w:r>
+      <w:proofErr w:type="spellEnd"/>
+      <w:r>
+        <w:rPr>
+          <w:rFonts w:ascii="TH Niramit AS" w:hAnsi="TH Niramit AS" w:cs="TH Niramit AS" w:hint="cs"/>
+          <w:sz w:val="32"/>
+          <w:szCs w:val="32"/>
+          <w:cs/>
+          <w:lang w:val="en-US"/>
+        </w:rPr>
+        <w:t xml:space="preserve"> </w:t>
+      </w:r>
+      <w:r>
+        <w:rPr>
+          <w:rFonts w:ascii="TH Niramit AS" w:hAnsi="TH Niramit AS" w:cs="TH Niramit AS" w:hint="cs"/>
+          <w:sz w:val="32"/>
+          <w:szCs w:val="32"/>
+          <w:cs/>
+          <w:lang w:val="en-US"/>
+        </w:rPr>
+        <w:t xml:space="preserve">คือ </w:t>
+      </w:r>
+      <w:r>
+        <w:rPr>
+          <w:rFonts w:ascii="TH Niramit AS" w:hAnsi="TH Niramit AS" w:cs="TH Niramit AS"/>
+          <w:sz w:val="32"/>
+          <w:szCs w:val="32"/>
+          <w:lang w:val="en-US"/>
+        </w:rPr>
+        <w:t>Framework</w:t>
+      </w:r>
+      <w:r>
+        <w:rPr>
+          <w:rFonts w:ascii="TH Niramit AS" w:hAnsi="TH Niramit AS" w:cs="TH Niramit AS" w:hint="cs"/>
+          <w:sz w:val="32"/>
+          <w:szCs w:val="32"/>
+          <w:cs/>
+          <w:lang w:val="en-US"/>
+        </w:rPr>
+        <w:t xml:space="preserve"> สำหรับสร้าง </w:t>
+      </w:r>
+      <w:r>
+        <w:rPr>
+          <w:rFonts w:ascii="TH Niramit AS" w:hAnsi="TH Niramit AS" w:cs="TH Niramit AS"/>
+          <w:sz w:val="32"/>
+          <w:szCs w:val="32"/>
+          <w:lang w:val="en-US"/>
+        </w:rPr>
+        <w:t xml:space="preserve">Web API </w:t>
+      </w:r>
+      <w:r>
+        <w:rPr>
+          <w:rFonts w:ascii="TH Niramit AS" w:hAnsi="TH Niramit AS" w:cs="TH Niramit AS" w:hint="cs"/>
+          <w:sz w:val="32"/>
+          <w:szCs w:val="32"/>
+          <w:cs/>
+          <w:lang w:val="en-US"/>
+        </w:rPr>
+        <w:t xml:space="preserve">ด้วยภาษาที่ได้รับความนิยมคือ </w:t>
+      </w:r>
+      <w:r>
+        <w:rPr>
+          <w:rFonts w:ascii="TH Niramit AS" w:hAnsi="TH Niramit AS" w:cs="TH Niramit AS"/>
+          <w:sz w:val="32"/>
+          <w:szCs w:val="32"/>
+          <w:lang w:val="en-US"/>
+        </w:rPr>
+        <w:t xml:space="preserve">Python </w:t>
+      </w:r>
+      <w:r>
+        <w:rPr>
+          <w:rFonts w:ascii="TH Niramit AS" w:hAnsi="TH Niramit AS" w:cs="TH Niramit AS"/>
+          <w:sz w:val="32"/>
+          <w:szCs w:val="32"/>
+          <w:cs/>
+          <w:lang w:val="en-US"/>
+        </w:rPr>
+        <w:t xml:space="preserve">โดยถูกออกแบบมาให้ง่ายต่อการพัฒนา และสามารถที่จะสร้าง </w:t>
+      </w:r>
+      <w:r>
+        <w:rPr>
+          <w:rFonts w:ascii="TH Niramit AS" w:hAnsi="TH Niramit AS" w:cs="TH Niramit AS"/>
+          <w:sz w:val="32"/>
+          <w:szCs w:val="32"/>
+          <w:lang w:val="en-US"/>
+        </w:rPr>
+        <w:t xml:space="preserve">API </w:t>
+      </w:r>
+      <w:r>
+        <w:rPr>
+          <w:rFonts w:ascii="TH Niramit AS" w:hAnsi="TH Niramit AS" w:cs="TH Niramit AS"/>
+          <w:sz w:val="32"/>
+          <w:szCs w:val="32"/>
+          <w:cs/>
+          <w:lang w:val="en-US"/>
+        </w:rPr>
+        <w:t>ขึ้นมาได้อย่างรวดเร็ว โดยประสิทธิภาพการทำงานนั้นเร็ว</w:t>
+      </w:r>
+      <w:proofErr w:type="spellStart"/>
+      <w:r>
+        <w:rPr>
+          <w:rFonts w:ascii="TH Niramit AS" w:hAnsi="TH Niramit AS" w:cs="TH Niramit AS"/>
+          <w:sz w:val="32"/>
+          <w:szCs w:val="32"/>
+          <w:lang w:val="en-US"/>
+        </w:rPr>
+        <w:t>FastAPI</w:t>
+      </w:r>
+      <w:proofErr w:type="spellEnd"/>
+      <w:r>
+        <w:rPr>
+          <w:rFonts w:ascii="TH Niramit AS" w:hAnsi="TH Niramit AS" w:cs="TH Niramit AS"/>
+          <w:sz w:val="32"/>
+          <w:szCs w:val="32"/>
+          <w:lang w:val="en-US"/>
+        </w:rPr>
+        <w:t xml:space="preserve"> </w:t>
+      </w:r>
+      <w:r>
+        <w:rPr>
+          <w:rFonts w:ascii="TH Niramit AS" w:hAnsi="TH Niramit AS" w:cs="TH Niramit AS"/>
+          <w:sz w:val="32"/>
+          <w:szCs w:val="32"/>
+          <w:cs/>
+          <w:lang w:val="en-US"/>
+        </w:rPr>
+        <w:t xml:space="preserve">นั้นรองรับการทำงานแบบ </w:t>
+      </w:r>
+      <w:r>
+        <w:rPr>
+          <w:rFonts w:ascii="TH Niramit AS" w:hAnsi="TH Niramit AS" w:cs="TH Niramit AS"/>
+          <w:sz w:val="32"/>
+          <w:szCs w:val="32"/>
+          <w:lang w:val="en-US"/>
+        </w:rPr>
+        <w:t xml:space="preserve">Asynchronous </w:t>
+      </w:r>
+      <w:r>
+        <w:rPr>
+          <w:rFonts w:ascii="TH Niramit AS" w:hAnsi="TH Niramit AS" w:cs="TH Niramit AS"/>
+          <w:sz w:val="32"/>
+          <w:szCs w:val="32"/>
+          <w:cs/>
+          <w:lang w:val="en-US"/>
+        </w:rPr>
+        <w:t xml:space="preserve">และมีเจ้าตัว </w:t>
+      </w:r>
+      <w:proofErr w:type="spellStart"/>
+      <w:r>
+        <w:rPr>
+          <w:rFonts w:ascii="TH Niramit AS" w:hAnsi="TH Niramit AS" w:cs="TH Niramit AS"/>
+          <w:sz w:val="32"/>
+          <w:szCs w:val="32"/>
+          <w:lang w:val="en-US"/>
+        </w:rPr>
+        <w:t>Uvicorn</w:t>
+      </w:r>
+      <w:proofErr w:type="spellEnd"/>
+      <w:r>
+        <w:rPr>
+          <w:rFonts w:ascii="TH Niramit AS" w:hAnsi="TH Niramit AS" w:cs="TH Niramit AS"/>
+          <w:sz w:val="32"/>
+          <w:szCs w:val="32"/>
+          <w:lang w:val="en-US"/>
+        </w:rPr>
+        <w:t xml:space="preserve"> </w:t>
+      </w:r>
+      <w:r>
+        <w:rPr>
+          <w:rFonts w:ascii="TH Niramit AS" w:hAnsi="TH Niramit AS" w:cs="TH Niramit AS"/>
+          <w:sz w:val="32"/>
+          <w:szCs w:val="32"/>
+          <w:cs/>
+          <w:lang w:val="en-US"/>
+        </w:rPr>
+        <w:t xml:space="preserve">เป็นตัว </w:t>
+      </w:r>
+      <w:r>
+        <w:rPr>
+          <w:rFonts w:ascii="TH Niramit AS" w:hAnsi="TH Niramit AS" w:cs="TH Niramit AS"/>
+          <w:sz w:val="32"/>
+          <w:szCs w:val="32"/>
+          <w:lang w:val="en-US"/>
+        </w:rPr>
+        <w:t>run server</w:t>
+      </w:r>
+      <w:r>
+        <w:rPr>
+          <w:rFonts w:ascii="TH Niramit AS" w:hAnsi="TH Niramit AS" w:cs="TH Niramit AS" w:hint="cs"/>
+          <w:sz w:val="32"/>
+          <w:szCs w:val="32"/>
+          <w:cs/>
+          <w:lang w:val="en-US"/>
+        </w:rPr>
+        <w:t xml:space="preserve"> ข้อดีของการใช้งาน</w:t>
+      </w:r>
+      <w:r>
+        <w:rPr>
+          <w:rFonts w:ascii="TH Niramit AS" w:hAnsi="TH Niramit AS" w:cs="TH Niramit AS"/>
+          <w:sz w:val="32"/>
+          <w:szCs w:val="32"/>
+          <w:lang w:val="en-US"/>
+        </w:rPr>
+        <w:t xml:space="preserve"> </w:t>
+      </w:r>
+      <w:proofErr w:type="spellStart"/>
+      <w:r>
+        <w:rPr>
+          <w:rFonts w:ascii="TH Niramit AS" w:hAnsi="TH Niramit AS" w:cs="TH Niramit AS"/>
+          <w:sz w:val="32"/>
+          <w:szCs w:val="32"/>
+          <w:lang w:val="en-US"/>
+        </w:rPr>
+        <w:t>fastAPI</w:t>
+      </w:r>
+      <w:proofErr w:type="spellEnd"/>
+      <w:r>
+        <w:rPr>
+          <w:rFonts w:ascii="TH Niramit AS" w:hAnsi="TH Niramit AS" w:cs="TH Niramit AS" w:hint="cs"/>
+          <w:sz w:val="32"/>
+          <w:szCs w:val="32"/>
+          <w:cs/>
+          <w:lang w:val="en-US"/>
+        </w:rPr>
+        <w:t xml:space="preserve"> คือ </w:t>
+      </w:r>
+      <w:r>
+        <w:rPr>
+          <w:rFonts w:ascii="TH Niramit AS" w:hAnsi="TH Niramit AS" w:cs="TH Niramit AS"/>
+          <w:sz w:val="32"/>
+          <w:szCs w:val="32"/>
+          <w:lang w:val="en-US"/>
+        </w:rPr>
+        <w:t>1.</w:t>
+      </w:r>
+      <w:r>
+        <w:rPr>
+          <w:rFonts w:ascii="TH Niramit AS" w:hAnsi="TH Niramit AS" w:cs="TH Niramit AS" w:hint="cs"/>
+          <w:sz w:val="32"/>
+          <w:szCs w:val="32"/>
+          <w:cs/>
+          <w:lang w:val="en-US"/>
+        </w:rPr>
+        <w:t xml:space="preserve">มีความเร็วของการทำงาเทียบเท่า </w:t>
+      </w:r>
+      <w:r>
+        <w:rPr>
+          <w:rFonts w:ascii="TH Niramit AS" w:hAnsi="TH Niramit AS" w:cs="TH Niramit AS"/>
+          <w:sz w:val="32"/>
+          <w:szCs w:val="32"/>
+          <w:lang w:val="en-US"/>
+        </w:rPr>
+        <w:t xml:space="preserve">Node.js </w:t>
+      </w:r>
+      <w:r>
+        <w:rPr>
+          <w:rFonts w:ascii="TH Niramit AS" w:hAnsi="TH Niramit AS" w:cs="TH Niramit AS" w:hint="cs"/>
+          <w:sz w:val="32"/>
+          <w:szCs w:val="32"/>
+          <w:cs/>
+          <w:lang w:val="en-US"/>
+        </w:rPr>
+        <w:t xml:space="preserve">และ </w:t>
+      </w:r>
+      <w:r>
+        <w:rPr>
+          <w:rFonts w:ascii="TH Niramit AS" w:hAnsi="TH Niramit AS" w:cs="TH Niramit AS"/>
+          <w:sz w:val="32"/>
+          <w:szCs w:val="32"/>
+          <w:lang w:val="en-US"/>
+        </w:rPr>
+        <w:t>Go 2.</w:t>
+      </w:r>
+      <w:r>
+        <w:rPr>
+          <w:rFonts w:ascii="TH Niramit AS" w:hAnsi="TH Niramit AS" w:cs="TH Niramit AS" w:hint="cs"/>
+          <w:sz w:val="32"/>
+          <w:szCs w:val="32"/>
+          <w:cs/>
+          <w:lang w:val="en-US"/>
+        </w:rPr>
+        <w:t xml:space="preserve">รูปแบบการเขียนฟังก์ชันต่าง ๆ เข้าใจง่ายต่อการศึกษา </w:t>
+      </w:r>
+      <w:r>
+        <w:rPr>
+          <w:rFonts w:ascii="TH Niramit AS" w:hAnsi="TH Niramit AS" w:cs="TH Niramit AS"/>
+          <w:sz w:val="32"/>
+          <w:szCs w:val="32"/>
+          <w:cs/>
+          <w:lang w:val="en-US"/>
+        </w:rPr>
+        <w:br/>
+      </w:r>
+      <w:r>
+        <w:rPr>
+          <w:rFonts w:ascii="TH Niramit AS" w:hAnsi="TH Niramit AS" w:cs="TH Niramit AS"/>
+          <w:sz w:val="32"/>
+          <w:szCs w:val="32"/>
+          <w:lang w:val="en-US"/>
+        </w:rPr>
+        <w:t>3.</w:t>
+      </w:r>
+      <w:r>
+        <w:rPr>
+          <w:rFonts w:ascii="TH Niramit AS" w:hAnsi="TH Niramit AS" w:cs="TH Niramit AS" w:hint="cs"/>
+          <w:sz w:val="32"/>
+          <w:szCs w:val="32"/>
+          <w:cs/>
+          <w:lang w:val="en-US"/>
+        </w:rPr>
+        <w:t>ง่ายต่อการใช้งานและพัฒนาต่อ</w:t>
+      </w:r>
+    </w:p>
+    <w:p>
+      <w:pPr>
+        <w:pStyle w:val="NoSpacing"/>
+        <w:tabs>
+          <w:tab w:val="left" w:pos="567"/>
+          <w:tab w:val="left" w:pos="1134"/>
+          <w:tab w:val="left" w:pos="2268"/>
+        </w:tabs>
+        <w:jc w:val="center"/>
+        <w:rPr>
+          <w:rFonts w:ascii="TH Niramit AS" w:hAnsi="TH Niramit AS" w:cs="TH Niramit AS"/>
+          <w:sz w:val="32"/>
+          <w:szCs w:val="32"/>
+          <w:lang w:val="en-US"/>
+        </w:rPr>
+      </w:pPr>
+      <w:r>
+        <w:rPr>
+          <w:rFonts w:ascii="TH Niramit AS" w:hAnsi="TH Niramit AS" w:cs="TH Niramit AS" w:hint="cs"/>
+          <w:noProof/>
+          <w:sz w:val="32"/>
+          <w:szCs w:val="32"/>
+          <w:lang w:val="en-US"/>
+        </w:rPr>
+        <w:lastRenderedPageBreak/>
+        <w:drawing>
+          <wp:inline distT="0" distB="0" distL="0" distR="0" wp14:anchorId="6E096F8C" wp14:editId="380658A7">
+            <wp:extent cx="2772095" cy="1885247"/>
+            <wp:effectExtent l="0" t="0" r="0" b="0"/>
+            <wp:docPr id="5" name="Picture 5"/>
+            <wp:cNvGraphicFramePr>
+              <a:graphicFrameLocks xmlns:a="http://schemas.openxmlformats.org/drawingml/2006/main" noChangeAspect="1"/>
+            </wp:cNvGraphicFramePr>
+            <a:graphic xmlns:a="http://schemas.openxmlformats.org/drawingml/2006/main">
+              <a:graphicData uri="http://schemas.openxmlformats.org/drawingml/2006/picture">
+                <pic:pic xmlns:pic="http://schemas.openxmlformats.org/drawingml/2006/picture">
+                  <pic:nvPicPr>
+                    <pic:cNvPr id="5" name="Picture 5"/>
+                    <pic:cNvPicPr/>
+                  </pic:nvPicPr>
+                  <pic:blipFill>
+                    <a:blip r:embed="rId19" cstate="print">
+                      <a:extLst>
+                        <a:ext uri="{28A0092B-C50C-407E-A947-70E740481C1C}">
+                          <a14:useLocalDpi xmlns:a14="http://schemas.microsoft.com/office/drawing/2010/main" val="0"/>
+                        </a:ext>
+                      </a:extLst>
+                    </a:blip>
+                    <a:stretch>
+                      <a:fillRect/>
+                    </a:stretch>
+                  </pic:blipFill>
+                  <pic:spPr>
+                    <a:xfrm>
+                      <a:off x="0" y="0"/>
+                      <a:ext cx="2772095" cy="1885247"/>
+                    </a:xfrm>
+                    <a:prstGeom prst="rect">
+                      <a:avLst/>
+                    </a:prstGeom>
+                  </pic:spPr>
+                </pic:pic>
+              </a:graphicData>
+            </a:graphic>
+          </wp:inline>
+        </w:drawing>
+      </w:r>
+    </w:p>
+    <w:p>
+      <w:pPr>
+        <w:pStyle w:val="NoSpacing"/>
+        <w:tabs>
+          <w:tab w:val="left" w:pos="567"/>
+          <w:tab w:val="left" w:pos="1134"/>
+          <w:tab w:val="left" w:pos="2268"/>
+        </w:tabs>
+        <w:jc w:val="center"/>
+        <w:rPr>
+          <w:rFonts w:ascii="TH Niramit AS" w:hAnsi="TH Niramit AS" w:cs="TH Niramit AS"/>
+          <w:sz w:val="32"/>
+          <w:szCs w:val="32"/>
+          <w:lang w:val="en-US"/>
+        </w:rPr>
+      </w:pPr>
+      <w:r>
+        <w:rPr>
+          <w:rFonts w:ascii="TH Niramit AS" w:hAnsi="TH Niramit AS" w:cs="TH Niramit AS" w:hint="cs"/>
+          <w:b/>
+          <w:bCs/>
+          <w:sz w:val="32"/>
+          <w:szCs w:val="32"/>
+          <w:cs/>
+          <w:lang w:val="en-US"/>
+        </w:rPr>
+        <w:t xml:space="preserve">ภาพที่ </w:t>
+      </w:r>
+      <w:r>
+        <w:rPr>
+          <w:rFonts w:ascii="TH Niramit AS" w:hAnsi="TH Niramit AS" w:cs="TH Niramit AS"/>
+          <w:b/>
+          <w:bCs/>
+          <w:sz w:val="32"/>
+          <w:szCs w:val="32"/>
+          <w:lang w:val="en-US"/>
+        </w:rPr>
+        <w:t xml:space="preserve">8 </w:t>
+      </w:r>
+      <w:r>
+        <w:rPr>
+          <w:rFonts w:ascii="TH Niramit AS" w:hAnsi="TH Niramit AS" w:cs="TH Niramit AS" w:hint="cs"/>
+          <w:sz w:val="32"/>
+          <w:szCs w:val="32"/>
+          <w:cs/>
+          <w:lang w:val="en-US"/>
+        </w:rPr>
+        <w:t xml:space="preserve">ตัวอย่างโค้ดสำหรับการสร้าง </w:t>
+      </w:r>
+      <w:r>
+        <w:rPr>
+          <w:rFonts w:ascii="TH Niramit AS" w:hAnsi="TH Niramit AS" w:cs="TH Niramit AS"/>
+          <w:sz w:val="32"/>
+          <w:szCs w:val="32"/>
+          <w:lang w:val="en-US"/>
+        </w:rPr>
+        <w:t xml:space="preserve">Web API </w:t>
+      </w:r>
+      <w:r>
+        <w:rPr>
+          <w:rFonts w:ascii="TH Niramit AS" w:hAnsi="TH Niramit AS" w:cs="TH Niramit AS" w:hint="cs"/>
+          <w:sz w:val="32"/>
+          <w:szCs w:val="32"/>
+          <w:cs/>
+          <w:lang w:val="en-US"/>
+        </w:rPr>
+        <w:t xml:space="preserve">ด้วย </w:t>
+      </w:r>
+      <w:proofErr w:type="spellStart"/>
+      <w:r>
+        <w:rPr>
+          <w:rFonts w:ascii="TH Niramit AS" w:hAnsi="TH Niramit AS" w:cs="TH Niramit AS"/>
+          <w:sz w:val="32"/>
+          <w:szCs w:val="32"/>
+          <w:lang w:val="en-US"/>
+        </w:rPr>
+        <w:t>fastAPI</w:t>
+      </w:r>
+      <w:proofErr w:type="spellEnd"/>
+    </w:p>
+    <w:p>
+      <w:pPr>
+        <w:pStyle w:val="NoSpacing"/>
+        <w:tabs>
+          <w:tab w:val="left" w:pos="567"/>
+          <w:tab w:val="left" w:pos="1134"/>
+          <w:tab w:val="left" w:pos="2268"/>
+        </w:tabs>
+        <w:jc w:val="center"/>
+        <w:rPr>
+          <w:rFonts w:ascii="TH Niramit AS" w:hAnsi="TH Niramit AS" w:cs="TH Niramit AS"/>
+          <w:sz w:val="32"/>
+          <w:szCs w:val="32"/>
+          <w:lang w:val="en-US"/>
+        </w:rPr>
+      </w:pPr>
+    </w:p>
+    <w:p>
+      <w:pPr>
+        <w:pStyle w:val="NoSpacing"/>
+        <w:tabs>
+          <w:tab w:val="left" w:pos="567"/>
+          <w:tab w:val="left" w:pos="1134"/>
+          <w:tab w:val="left" w:pos="2268"/>
+        </w:tabs>
+        <w:jc w:val="center"/>
+        <w:rPr>
+          <w:rFonts w:ascii="TH Niramit AS" w:hAnsi="TH Niramit AS" w:cs="TH Niramit AS"/>
+          <w:sz w:val="32"/>
+          <w:szCs w:val="32"/>
+          <w:lang w:val="en-US"/>
+        </w:rPr>
+      </w:pPr>
+      <w:r>
+        <w:rPr>
+          <w:rFonts w:ascii="TH Niramit AS" w:hAnsi="TH Niramit AS" w:cs="TH Niramit AS" w:hint="cs"/>
+          <w:noProof/>
+          <w:sz w:val="32"/>
+          <w:szCs w:val="32"/>
+          <w:lang w:val="en-US"/>
+        </w:rPr>
+        <w:drawing>
+          <wp:inline distT="0" distB="0" distL="0" distR="0" wp14:anchorId="61CBD76B" wp14:editId="0067325D">
+            <wp:extent cx="4320000" cy="1523134"/>
+            <wp:effectExtent l="0" t="0" r="0" b="1270"/>
+            <wp:docPr id="6" name="Picture 6"/>
+            <wp:cNvGraphicFramePr>
+              <a:graphicFrameLocks xmlns:a="http://schemas.openxmlformats.org/drawingml/2006/main" noChangeAspect="1"/>
+            </wp:cNvGraphicFramePr>
+            <a:graphic xmlns:a="http://schemas.openxmlformats.org/drawingml/2006/main">
+              <a:graphicData uri="http://schemas.openxmlformats.org/drawingml/2006/picture">
+                <pic:pic xmlns:pic="http://schemas.openxmlformats.org/drawingml/2006/picture">
+                  <pic:nvPicPr>
+                    <pic:cNvPr id="6" name="Picture 6"/>
+                    <pic:cNvPicPr/>
+                  </pic:nvPicPr>
+                  <pic:blipFill>
+                    <a:blip r:embed="rId20">
+                      <a:extLst>
+                        <a:ext uri="{28A0092B-C50C-407E-A947-70E740481C1C}">
+                          <a14:useLocalDpi xmlns:a14="http://schemas.microsoft.com/office/drawing/2010/main" val="0"/>
+                        </a:ext>
+                      </a:extLst>
+                    </a:blip>
+                    <a:stretch>
+                      <a:fillRect/>
+                    </a:stretch>
+                  </pic:blipFill>
+                  <pic:spPr>
+                    <a:xfrm>
+                      <a:off x="0" y="0"/>
+                      <a:ext cx="4320000" cy="1523134"/>
+                    </a:xfrm>
+                    <a:prstGeom prst="rect">
+                      <a:avLst/>
+                    </a:prstGeom>
+                  </pic:spPr>
+                </pic:pic>
+              </a:graphicData>
+            </a:graphic>
+          </wp:inline>
+        </w:drawing>
+      </w:r>
+    </w:p>
+    <w:p>
+      <w:pPr>
+        <w:pStyle w:val="NoSpacing"/>
+        <w:tabs>
+          <w:tab w:val="left" w:pos="567"/>
+          <w:tab w:val="left" w:pos="1134"/>
+          <w:tab w:val="left" w:pos="2268"/>
+        </w:tabs>
+        <w:jc w:val="center"/>
+        <w:rPr>
+          <w:rFonts w:ascii="TH Niramit AS" w:hAnsi="TH Niramit AS" w:cs="TH Niramit AS"/>
+          <w:sz w:val="32"/>
+          <w:szCs w:val="32"/>
+          <w:lang w:val="en-US"/>
+        </w:rPr>
+      </w:pPr>
+      <w:r>
+        <w:rPr>
+          <w:rFonts w:ascii="TH Niramit AS" w:hAnsi="TH Niramit AS" w:cs="TH Niramit AS" w:hint="cs"/>
+          <w:b/>
+          <w:bCs/>
+          <w:sz w:val="32"/>
+          <w:szCs w:val="32"/>
+          <w:cs/>
+          <w:lang w:val="en-US"/>
+        </w:rPr>
+        <w:t xml:space="preserve">ภาพที่ </w:t>
+      </w:r>
+      <w:r>
+        <w:rPr>
+          <w:rFonts w:ascii="TH Niramit AS" w:hAnsi="TH Niramit AS" w:cs="TH Niramit AS"/>
+          <w:b/>
+          <w:bCs/>
+          <w:sz w:val="32"/>
+          <w:szCs w:val="32"/>
+          <w:lang w:val="en-US"/>
+        </w:rPr>
+        <w:t xml:space="preserve">9 </w:t>
+      </w:r>
+      <w:r>
+        <w:rPr>
+          <w:rFonts w:ascii="TH Niramit AS" w:hAnsi="TH Niramit AS" w:cs="TH Niramit AS" w:hint="cs"/>
+          <w:sz w:val="32"/>
+          <w:szCs w:val="32"/>
+          <w:cs/>
+          <w:lang w:val="en-US"/>
+        </w:rPr>
+        <w:t xml:space="preserve">ผลลัพธ์แสดงคำว่า </w:t>
+      </w:r>
+      <w:r>
+        <w:rPr>
+          <w:rFonts w:ascii="TH Niramit AS" w:hAnsi="TH Niramit AS" w:cs="TH Niramit AS"/>
+          <w:sz w:val="32"/>
+          <w:szCs w:val="32"/>
+          <w:lang w:val="en-US"/>
+        </w:rPr>
+        <w:t xml:space="preserve">Hello project </w:t>
+      </w:r>
+      <w:r>
+        <w:rPr>
+          <w:rFonts w:ascii="TH Niramit AS" w:hAnsi="TH Niramit AS" w:cs="TH Niramit AS" w:hint="cs"/>
+          <w:sz w:val="32"/>
+          <w:szCs w:val="32"/>
+          <w:cs/>
+          <w:lang w:val="en-US"/>
+        </w:rPr>
+        <w:t xml:space="preserve">จาก </w:t>
+      </w:r>
+      <w:r>
+        <w:rPr>
+          <w:rFonts w:ascii="TH Niramit AS" w:hAnsi="TH Niramit AS" w:cs="TH Niramit AS"/>
+          <w:sz w:val="32"/>
+          <w:szCs w:val="32"/>
+          <w:lang w:val="en-US"/>
+        </w:rPr>
+        <w:t>fastAPI</w:t>
+      </w:r>
     </w:p>
     <w:sectPr>
       <w:pgSz w:w="11900" w:h="16840"/>

</xml_diff>

<commit_message>
:memo: Write Git topic
</commit_message>
<xml_diff>
--- a/report/report.docx
+++ b/report/report.docx
@@ -8478,7 +8478,7 @@
           <w:szCs w:val="32"/>
           <w:lang w:val="en-US"/>
         </w:rPr>
-        <w:t>2</w:t>
+        <w:t>3</w:t>
       </w:r>
       <w:r>
         <w:rPr>
@@ -8506,7 +8506,7 @@
           <w:szCs w:val="32"/>
           <w:lang w:val="en-US"/>
         </w:rPr>
-        <w:t>Figma</w:t>
+        <w:t>Git</w:t>
       </w:r>
     </w:p>
     <w:p>
@@ -8551,7 +8551,7 @@
           <w:szCs w:val="32"/>
           <w:lang w:val="en-US"/>
         </w:rPr>
-        <w:t>3</w:t>
+        <w:t>4</w:t>
       </w:r>
       <w:r>
         <w:rPr>
@@ -8572,15 +8572,17 @@
         </w:rPr>
         <w:t xml:space="preserve">ทฤษฎี </w:t>
       </w:r>
-      <w:r>
-        <w:rPr>
-          <w:rFonts w:ascii="TH Niramit AS" w:hAnsi="TH Niramit AS" w:cs="TH Niramit AS"/>
-          <w:sz w:val="32"/>
-          <w:szCs w:val="32"/>
-          <w:lang w:val="en-US"/>
-        </w:rPr>
-        <w:t>Git</w:t>
-      </w:r>
+      <w:proofErr w:type="spellStart"/>
+      <w:r>
+        <w:rPr>
+          <w:rFonts w:ascii="TH Niramit AS" w:hAnsi="TH Niramit AS" w:cs="TH Niramit AS"/>
+          <w:sz w:val="32"/>
+          <w:szCs w:val="32"/>
+          <w:lang w:val="en-US"/>
+        </w:rPr>
+        <w:t>Github</w:t>
+      </w:r>
+      <w:proofErr w:type="spellEnd"/>
     </w:p>
     <w:p>
       <w:pPr>
@@ -8615,16 +8617,25 @@
           <w:lang w:val="en-US"/>
         </w:rPr>
         <w:tab/>
-        <w:t>2.1.1</w:t>
-      </w:r>
-      <w:r>
-        <w:rPr>
-          <w:rFonts w:ascii="TH Niramit AS" w:hAnsi="TH Niramit AS" w:cs="TH Niramit AS"/>
-          <w:sz w:val="32"/>
-          <w:szCs w:val="32"/>
-          <w:lang w:val="en-US"/>
-        </w:rPr>
-        <w:t>4</w:t>
+        <w:t>2.1.</w:t>
+      </w:r>
+      <w:r>
+        <w:rPr>
+          <w:rFonts w:ascii="TH Niramit AS" w:hAnsi="TH Niramit AS" w:cs="TH Niramit AS"/>
+          <w:sz w:val="32"/>
+          <w:szCs w:val="32"/>
+          <w:lang w:val="en-US"/>
+        </w:rPr>
+        <w:t>1</w:t>
+      </w:r>
+      <w:r>
+        <w:rPr>
+          <w:rFonts w:ascii="TH Niramit AS" w:hAnsi="TH Niramit AS" w:cs="TH Niramit AS"/>
+          <w:sz w:val="32"/>
+          <w:szCs w:val="32"/>
+          <w:lang w:val="en-US"/>
+        </w:rPr>
+        <w:t>5</w:t>
       </w:r>
       <w:r>
         <w:rPr>
@@ -8645,17 +8656,15 @@
         </w:rPr>
         <w:t xml:space="preserve">ทฤษฎี </w:t>
       </w:r>
-      <w:proofErr w:type="spellStart"/>
-      <w:r>
-        <w:rPr>
-          <w:rFonts w:ascii="TH Niramit AS" w:hAnsi="TH Niramit AS" w:cs="TH Niramit AS"/>
-          <w:sz w:val="32"/>
-          <w:szCs w:val="32"/>
-          <w:lang w:val="en-US"/>
-        </w:rPr>
-        <w:t>Github</w:t>
-      </w:r>
-      <w:proofErr w:type="spellEnd"/>
+      <w:r>
+        <w:rPr>
+          <w:rFonts w:ascii="TH Niramit AS" w:hAnsi="TH Niramit AS" w:cs="TH Niramit AS"/>
+          <w:sz w:val="32"/>
+          <w:szCs w:val="32"/>
+          <w:lang w:val="en-US"/>
+        </w:rPr>
+        <w:t>Node.js</w:t>
+      </w:r>
     </w:p>
     <w:p>
       <w:pPr>
@@ -8690,16 +8699,25 @@
           <w:lang w:val="en-US"/>
         </w:rPr>
         <w:tab/>
-        <w:t>2.1.1</w:t>
-      </w:r>
-      <w:r>
-        <w:rPr>
-          <w:rFonts w:ascii="TH Niramit AS" w:hAnsi="TH Niramit AS" w:cs="TH Niramit AS"/>
-          <w:sz w:val="32"/>
-          <w:szCs w:val="32"/>
-          <w:lang w:val="en-US"/>
-        </w:rPr>
-        <w:t>5</w:t>
+        <w:t>2.1.</w:t>
+      </w:r>
+      <w:r>
+        <w:rPr>
+          <w:rFonts w:ascii="TH Niramit AS" w:hAnsi="TH Niramit AS" w:cs="TH Niramit AS"/>
+          <w:sz w:val="32"/>
+          <w:szCs w:val="32"/>
+          <w:lang w:val="en-US"/>
+        </w:rPr>
+        <w:t>1</w:t>
+      </w:r>
+      <w:r>
+        <w:rPr>
+          <w:rFonts w:ascii="TH Niramit AS" w:hAnsi="TH Niramit AS" w:cs="TH Niramit AS"/>
+          <w:sz w:val="32"/>
+          <w:szCs w:val="32"/>
+          <w:lang w:val="en-US"/>
+        </w:rPr>
+        <w:t>6</w:t>
       </w:r>
       <w:r>
         <w:rPr>
@@ -8728,7 +8746,7 @@
           <w:szCs w:val="32"/>
           <w:lang w:val="en-US"/>
         </w:rPr>
-        <w:t>Heroicons</w:t>
+        <w:t>Matplotlibs</w:t>
       </w:r>
       <w:proofErr w:type="spellEnd"/>
     </w:p>
@@ -8774,7 +8792,16 @@
           <w:szCs w:val="32"/>
           <w:lang w:val="en-US"/>
         </w:rPr>
-        <w:t>16</w:t>
+        <w:t>1</w:t>
+      </w:r>
+      <w:r>
+        <w:rPr>
+          <w:rFonts w:ascii="TH Niramit AS" w:hAnsi="TH Niramit AS" w:cs="TH Niramit AS"/>
+          <w:sz w:val="32"/>
+          <w:szCs w:val="32"/>
+          <w:lang w:val="en-US"/>
+        </w:rPr>
+        <w:t>7</w:t>
       </w:r>
       <w:r>
         <w:rPr>
@@ -8795,15 +8822,17 @@
         </w:rPr>
         <w:t xml:space="preserve">ทฤษฎี </w:t>
       </w:r>
-      <w:r>
-        <w:rPr>
-          <w:rFonts w:ascii="TH Niramit AS" w:hAnsi="TH Niramit AS" w:cs="TH Niramit AS"/>
-          <w:sz w:val="32"/>
-          <w:szCs w:val="32"/>
-          <w:lang w:val="en-US"/>
-        </w:rPr>
-        <w:t>Node.js</w:t>
-      </w:r>
+      <w:proofErr w:type="spellStart"/>
+      <w:r>
+        <w:rPr>
+          <w:rFonts w:ascii="TH Niramit AS" w:hAnsi="TH Niramit AS" w:cs="TH Niramit AS"/>
+          <w:sz w:val="32"/>
+          <w:szCs w:val="32"/>
+          <w:lang w:val="en-US"/>
+        </w:rPr>
+        <w:t>Mongodb</w:t>
+      </w:r>
+      <w:proofErr w:type="spellEnd"/>
     </w:p>
     <w:p>
       <w:pPr>
@@ -8847,7 +8876,16 @@
           <w:szCs w:val="32"/>
           <w:lang w:val="en-US"/>
         </w:rPr>
-        <w:t>17</w:t>
+        <w:t>1</w:t>
+      </w:r>
+      <w:r>
+        <w:rPr>
+          <w:rFonts w:ascii="TH Niramit AS" w:hAnsi="TH Niramit AS" w:cs="TH Niramit AS"/>
+          <w:sz w:val="32"/>
+          <w:szCs w:val="32"/>
+          <w:lang w:val="en-US"/>
+        </w:rPr>
+        <w:t>8</w:t>
       </w:r>
       <w:r>
         <w:rPr>
@@ -8868,17 +8906,15 @@
         </w:rPr>
         <w:t xml:space="preserve">ทฤษฎี </w:t>
       </w:r>
-      <w:proofErr w:type="spellStart"/>
-      <w:r>
-        <w:rPr>
-          <w:rFonts w:ascii="TH Niramit AS" w:hAnsi="TH Niramit AS" w:cs="TH Niramit AS"/>
-          <w:sz w:val="32"/>
-          <w:szCs w:val="32"/>
-          <w:lang w:val="en-US"/>
-        </w:rPr>
-        <w:t>Matplotlibs</w:t>
-      </w:r>
-      <w:proofErr w:type="spellEnd"/>
+      <w:r>
+        <w:rPr>
+          <w:rFonts w:ascii="TH Niramit AS" w:hAnsi="TH Niramit AS" w:cs="TH Niramit AS"/>
+          <w:sz w:val="32"/>
+          <w:szCs w:val="32"/>
+          <w:lang w:val="en-US"/>
+        </w:rPr>
+        <w:t>Next.js</w:t>
+      </w:r>
     </w:p>
     <w:p>
       <w:pPr>
@@ -8922,7 +8958,7 @@
           <w:szCs w:val="32"/>
           <w:lang w:val="en-US"/>
         </w:rPr>
-        <w:t>18</w:t>
+        <w:t>19</w:t>
       </w:r>
       <w:r>
         <w:rPr>
@@ -8951,7 +8987,7 @@
           <w:szCs w:val="32"/>
           <w:lang w:val="en-US"/>
         </w:rPr>
-        <w:t>Mongodb</w:t>
+        <w:t>Nltk</w:t>
       </w:r>
       <w:proofErr w:type="spellEnd"/>
     </w:p>
@@ -8988,16 +9024,16 @@
           <w:lang w:val="en-US"/>
         </w:rPr>
         <w:tab/>
-        <w:t>2.1.</w:t>
-      </w:r>
-      <w:r>
-        <w:rPr>
-          <w:rFonts w:ascii="TH Niramit AS" w:hAnsi="TH Niramit AS" w:cs="TH Niramit AS"/>
-          <w:sz w:val="32"/>
-          <w:szCs w:val="32"/>
-          <w:lang w:val="en-US"/>
-        </w:rPr>
-        <w:t>19</w:t>
+        <w:t>2.1.2</w:t>
+      </w:r>
+      <w:r>
+        <w:rPr>
+          <w:rFonts w:ascii="TH Niramit AS" w:hAnsi="TH Niramit AS" w:cs="TH Niramit AS"/>
+          <w:sz w:val="32"/>
+          <w:szCs w:val="32"/>
+          <w:lang w:val="en-US"/>
+        </w:rPr>
+        <w:t>0</w:t>
       </w:r>
       <w:r>
         <w:rPr>
@@ -9018,15 +9054,17 @@
         </w:rPr>
         <w:t xml:space="preserve">ทฤษฎี </w:t>
       </w:r>
-      <w:r>
-        <w:rPr>
-          <w:rFonts w:ascii="TH Niramit AS" w:hAnsi="TH Niramit AS" w:cs="TH Niramit AS"/>
-          <w:sz w:val="32"/>
-          <w:szCs w:val="32"/>
-          <w:lang w:val="en-US"/>
-        </w:rPr>
-        <w:t>Next.js</w:t>
-      </w:r>
+      <w:proofErr w:type="spellStart"/>
+      <w:r>
+        <w:rPr>
+          <w:rFonts w:ascii="TH Niramit AS" w:hAnsi="TH Niramit AS" w:cs="TH Niramit AS"/>
+          <w:sz w:val="32"/>
+          <w:szCs w:val="32"/>
+          <w:lang w:val="en-US"/>
+        </w:rPr>
+        <w:t>Numpy</w:t>
+      </w:r>
+      <w:proofErr w:type="spellEnd"/>
     </w:p>
     <w:p>
       <w:pPr>
@@ -9070,7 +9108,7 @@
           <w:szCs w:val="32"/>
           <w:lang w:val="en-US"/>
         </w:rPr>
-        <w:t>0</w:t>
+        <w:t>1</w:t>
       </w:r>
       <w:r>
         <w:rPr>
@@ -9091,17 +9129,15 @@
         </w:rPr>
         <w:t xml:space="preserve">ทฤษฎี </w:t>
       </w:r>
-      <w:proofErr w:type="spellStart"/>
-      <w:r>
-        <w:rPr>
-          <w:rFonts w:ascii="TH Niramit AS" w:hAnsi="TH Niramit AS" w:cs="TH Niramit AS"/>
-          <w:sz w:val="32"/>
-          <w:szCs w:val="32"/>
-          <w:lang w:val="en-US"/>
-        </w:rPr>
-        <w:t>Nltk</w:t>
-      </w:r>
-      <w:proofErr w:type="spellEnd"/>
+      <w:r>
+        <w:rPr>
+          <w:rFonts w:ascii="TH Niramit AS" w:hAnsi="TH Niramit AS" w:cs="TH Niramit AS"/>
+          <w:sz w:val="32"/>
+          <w:szCs w:val="32"/>
+          <w:lang w:val="en-US"/>
+        </w:rPr>
+        <w:t>Pandas</w:t>
+      </w:r>
     </w:p>
     <w:p>
       <w:pPr>
@@ -9145,7 +9181,7 @@
           <w:szCs w:val="32"/>
           <w:lang w:val="en-US"/>
         </w:rPr>
-        <w:t>1</w:t>
+        <w:t>2</w:t>
       </w:r>
       <w:r>
         <w:rPr>
@@ -9166,17 +9202,15 @@
         </w:rPr>
         <w:t xml:space="preserve">ทฤษฎี </w:t>
       </w:r>
-      <w:proofErr w:type="spellStart"/>
-      <w:r>
-        <w:rPr>
-          <w:rFonts w:ascii="TH Niramit AS" w:hAnsi="TH Niramit AS" w:cs="TH Niramit AS"/>
-          <w:sz w:val="32"/>
-          <w:szCs w:val="32"/>
-          <w:lang w:val="en-US"/>
-        </w:rPr>
-        <w:t>Numpy</w:t>
-      </w:r>
-      <w:proofErr w:type="spellEnd"/>
+      <w:r>
+        <w:rPr>
+          <w:rFonts w:ascii="TH Niramit AS" w:hAnsi="TH Niramit AS" w:cs="TH Niramit AS"/>
+          <w:sz w:val="32"/>
+          <w:szCs w:val="32"/>
+          <w:lang w:val="en-US"/>
+        </w:rPr>
+        <w:t>Postman</w:t>
+      </w:r>
     </w:p>
     <w:p>
       <w:pPr>
@@ -9211,7 +9245,7 @@
           <w:lang w:val="en-US"/>
         </w:rPr>
         <w:tab/>
-        <w:t>2.1.2</w:t>
+        <w:t>2.1.</w:t>
       </w:r>
       <w:r>
         <w:rPr>
@@ -9229,6 +9263,15 @@
           <w:szCs w:val="32"/>
           <w:lang w:val="en-US"/>
         </w:rPr>
+        <w:t>3</w:t>
+      </w:r>
+      <w:r>
+        <w:rPr>
+          <w:rFonts w:ascii="TH Niramit AS" w:hAnsi="TH Niramit AS" w:cs="TH Niramit AS"/>
+          <w:sz w:val="32"/>
+          <w:szCs w:val="32"/>
+          <w:lang w:val="en-US"/>
+        </w:rPr>
         <w:t xml:space="preserve"> </w:t>
       </w:r>
       <w:r>
@@ -9241,15 +9284,17 @@
         </w:rPr>
         <w:t xml:space="preserve">ทฤษฎี </w:t>
       </w:r>
-      <w:r>
-        <w:rPr>
-          <w:rFonts w:ascii="TH Niramit AS" w:hAnsi="TH Niramit AS" w:cs="TH Niramit AS"/>
-          <w:sz w:val="32"/>
-          <w:szCs w:val="32"/>
-          <w:lang w:val="en-US"/>
-        </w:rPr>
-        <w:t>Pandas</w:t>
-      </w:r>
+      <w:proofErr w:type="spellStart"/>
+      <w:r>
+        <w:rPr>
+          <w:rFonts w:ascii="TH Niramit AS" w:hAnsi="TH Niramit AS" w:cs="TH Niramit AS"/>
+          <w:sz w:val="32"/>
+          <w:szCs w:val="32"/>
+          <w:lang w:val="en-US"/>
+        </w:rPr>
+        <w:t>Pythainlp</w:t>
+      </w:r>
+      <w:proofErr w:type="spellEnd"/>
     </w:p>
     <w:p>
       <w:pPr>
@@ -9284,16 +9329,25 @@
           <w:lang w:val="en-US"/>
         </w:rPr>
         <w:tab/>
-        <w:t>2.1.2</w:t>
-      </w:r>
-      <w:r>
-        <w:rPr>
-          <w:rFonts w:ascii="TH Niramit AS" w:hAnsi="TH Niramit AS" w:cs="TH Niramit AS"/>
-          <w:sz w:val="32"/>
-          <w:szCs w:val="32"/>
-          <w:lang w:val="en-US"/>
-        </w:rPr>
-        <w:t>3</w:t>
+        <w:t>2.1.</w:t>
+      </w:r>
+      <w:r>
+        <w:rPr>
+          <w:rFonts w:ascii="TH Niramit AS" w:hAnsi="TH Niramit AS" w:cs="TH Niramit AS"/>
+          <w:sz w:val="32"/>
+          <w:szCs w:val="32"/>
+          <w:lang w:val="en-US"/>
+        </w:rPr>
+        <w:t>2</w:t>
+      </w:r>
+      <w:r>
+        <w:rPr>
+          <w:rFonts w:ascii="TH Niramit AS" w:hAnsi="TH Niramit AS" w:cs="TH Niramit AS"/>
+          <w:sz w:val="32"/>
+          <w:szCs w:val="32"/>
+          <w:lang w:val="en-US"/>
+        </w:rPr>
+        <w:t>4</w:t>
       </w:r>
       <w:r>
         <w:rPr>
@@ -9321,8 +9375,19 @@
           <w:szCs w:val="32"/>
           <w:lang w:val="en-US"/>
         </w:rPr>
-        <w:t>Postman</w:t>
-      </w:r>
+        <w:t>Scikit-</w:t>
+      </w:r>
+      <w:proofErr w:type="gramStart"/>
+      <w:r>
+        <w:rPr>
+          <w:rFonts w:ascii="TH Niramit AS" w:hAnsi="TH Niramit AS" w:cs="TH Niramit AS"/>
+          <w:sz w:val="32"/>
+          <w:szCs w:val="32"/>
+          <w:lang w:val="en-US"/>
+        </w:rPr>
+        <w:t>learn</w:t>
+      </w:r>
+      <w:proofErr w:type="gramEnd"/>
     </w:p>
     <w:p>
       <w:pPr>
@@ -9366,7 +9431,16 @@
           <w:szCs w:val="32"/>
           <w:lang w:val="en-US"/>
         </w:rPr>
-        <w:t>24</w:t>
+        <w:t>2</w:t>
+      </w:r>
+      <w:r>
+        <w:rPr>
+          <w:rFonts w:ascii="TH Niramit AS" w:hAnsi="TH Niramit AS" w:cs="TH Niramit AS"/>
+          <w:sz w:val="32"/>
+          <w:szCs w:val="32"/>
+          <w:lang w:val="en-US"/>
+        </w:rPr>
+        <w:t>5</w:t>
       </w:r>
       <w:r>
         <w:rPr>
@@ -9387,17 +9461,15 @@
         </w:rPr>
         <w:t xml:space="preserve">ทฤษฎี </w:t>
       </w:r>
-      <w:proofErr w:type="spellStart"/>
-      <w:r>
-        <w:rPr>
-          <w:rFonts w:ascii="TH Niramit AS" w:hAnsi="TH Niramit AS" w:cs="TH Niramit AS"/>
-          <w:sz w:val="32"/>
-          <w:szCs w:val="32"/>
-          <w:lang w:val="en-US"/>
-        </w:rPr>
-        <w:t>Pythainlp</w:t>
-      </w:r>
-      <w:proofErr w:type="spellEnd"/>
+      <w:r>
+        <w:rPr>
+          <w:rFonts w:ascii="TH Niramit AS" w:hAnsi="TH Niramit AS" w:cs="TH Niramit AS"/>
+          <w:sz w:val="32"/>
+          <w:szCs w:val="32"/>
+          <w:lang w:val="en-US"/>
+        </w:rPr>
+        <w:t>Sweetalert2</w:t>
+      </w:r>
     </w:p>
     <w:p>
       <w:pPr>
@@ -9441,7 +9513,16 @@
           <w:szCs w:val="32"/>
           <w:lang w:val="en-US"/>
         </w:rPr>
-        <w:t>25</w:t>
+        <w:t>2</w:t>
+      </w:r>
+      <w:r>
+        <w:rPr>
+          <w:rFonts w:ascii="TH Niramit AS" w:hAnsi="TH Niramit AS" w:cs="TH Niramit AS"/>
+          <w:sz w:val="32"/>
+          <w:szCs w:val="32"/>
+          <w:lang w:val="en-US"/>
+        </w:rPr>
+        <w:t>6</w:t>
       </w:r>
       <w:r>
         <w:rPr>
@@ -9469,8 +9550,19 @@
           <w:szCs w:val="32"/>
           <w:lang w:val="en-US"/>
         </w:rPr>
-        <w:t>Scikit-learn</w:t>
-      </w:r>
+        <w:t xml:space="preserve">Tailwind </w:t>
+      </w:r>
+      <w:proofErr w:type="spellStart"/>
+      <w:r>
+        <w:rPr>
+          <w:rFonts w:ascii="TH Niramit AS" w:hAnsi="TH Niramit AS" w:cs="TH Niramit AS"/>
+          <w:sz w:val="32"/>
+          <w:szCs w:val="32"/>
+          <w:lang w:val="en-US"/>
+        </w:rPr>
+        <w:t>css</w:t>
+      </w:r>
+      <w:proofErr w:type="spellEnd"/>
     </w:p>
     <w:p>
       <w:pPr>
@@ -9514,7 +9606,16 @@
           <w:szCs w:val="32"/>
           <w:lang w:val="en-US"/>
         </w:rPr>
-        <w:t>26</w:t>
+        <w:t>2</w:t>
+      </w:r>
+      <w:r>
+        <w:rPr>
+          <w:rFonts w:ascii="TH Niramit AS" w:hAnsi="TH Niramit AS" w:cs="TH Niramit AS"/>
+          <w:sz w:val="32"/>
+          <w:szCs w:val="32"/>
+          <w:lang w:val="en-US"/>
+        </w:rPr>
+        <w:t>7</w:t>
       </w:r>
       <w:r>
         <w:rPr>
@@ -9535,15 +9636,17 @@
         </w:rPr>
         <w:t xml:space="preserve">ทฤษฎี </w:t>
       </w:r>
-      <w:r>
-        <w:rPr>
-          <w:rFonts w:ascii="TH Niramit AS" w:hAnsi="TH Niramit AS" w:cs="TH Niramit AS"/>
-          <w:sz w:val="32"/>
-          <w:szCs w:val="32"/>
-          <w:lang w:val="en-US"/>
-        </w:rPr>
-        <w:t>Sweetalert2</w:t>
-      </w:r>
+      <w:proofErr w:type="spellStart"/>
+      <w:r>
+        <w:rPr>
+          <w:rFonts w:ascii="TH Niramit AS" w:hAnsi="TH Niramit AS" w:cs="TH Niramit AS"/>
+          <w:sz w:val="32"/>
+          <w:szCs w:val="32"/>
+          <w:lang w:val="en-US"/>
+        </w:rPr>
+        <w:t>Vercel</w:t>
+      </w:r>
+      <w:proofErr w:type="spellEnd"/>
     </w:p>
     <w:p>
       <w:pPr>
@@ -9566,6 +9669,7 @@
           <w:rFonts w:ascii="TH Niramit AS" w:hAnsi="TH Niramit AS" w:cs="TH Niramit AS"/>
           <w:sz w:val="32"/>
           <w:szCs w:val="32"/>
+          <w:cs/>
           <w:lang w:val="en-US"/>
         </w:rPr>
         <w:tab/>
@@ -9577,57 +9681,28 @@
           <w:szCs w:val="32"/>
           <w:lang w:val="en-US"/>
         </w:rPr>
+        <w:t>2.2</w:t>
+      </w:r>
+      <w:r>
+        <w:rPr>
+          <w:rFonts w:ascii="TH Niramit AS" w:hAnsi="TH Niramit AS" w:cs="TH Niramit AS"/>
+          <w:sz w:val="32"/>
+          <w:szCs w:val="32"/>
+          <w:cs/>
+          <w:lang w:val="en-US"/>
+        </w:rPr>
         <w:tab/>
-        <w:t>2.1.</w:t>
-      </w:r>
-      <w:r>
-        <w:rPr>
-          <w:rFonts w:ascii="TH Niramit AS" w:hAnsi="TH Niramit AS" w:cs="TH Niramit AS"/>
-          <w:sz w:val="32"/>
-          <w:szCs w:val="32"/>
-          <w:lang w:val="en-US"/>
-        </w:rPr>
-        <w:t>27</w:t>
-      </w:r>
-      <w:r>
-        <w:rPr>
-          <w:rFonts w:ascii="TH Niramit AS" w:hAnsi="TH Niramit AS" w:cs="TH Niramit AS"/>
-          <w:sz w:val="32"/>
-          <w:szCs w:val="32"/>
-          <w:lang w:val="en-US"/>
-        </w:rPr>
-        <w:t xml:space="preserve"> </w:t>
-      </w:r>
-      <w:r>
-        <w:rPr>
-          <w:rFonts w:ascii="TH Niramit AS" w:hAnsi="TH Niramit AS" w:cs="TH Niramit AS"/>
-          <w:sz w:val="32"/>
-          <w:szCs w:val="32"/>
-          <w:cs/>
-          <w:lang w:val="en-US"/>
-        </w:rPr>
-        <w:t xml:space="preserve">ทฤษฎี </w:t>
-      </w:r>
-      <w:r>
-        <w:rPr>
-          <w:rFonts w:ascii="TH Niramit AS" w:hAnsi="TH Niramit AS" w:cs="TH Niramit AS"/>
-          <w:sz w:val="32"/>
-          <w:szCs w:val="32"/>
-          <w:lang w:val="en-US"/>
-        </w:rPr>
-        <w:t xml:space="preserve">Tailwind </w:t>
-      </w:r>
-      <w:proofErr w:type="spellStart"/>
-      <w:r>
-        <w:rPr>
-          <w:rFonts w:ascii="TH Niramit AS" w:hAnsi="TH Niramit AS" w:cs="TH Niramit AS"/>
-          <w:sz w:val="32"/>
-          <w:szCs w:val="32"/>
-          <w:lang w:val="en-US"/>
-        </w:rPr>
-        <w:t>css</w:t>
-      </w:r>
-      <w:proofErr w:type="spellEnd"/>
+      </w:r>
+      <w:r>
+        <w:rPr>
+          <w:rFonts w:ascii="TH Niramit AS" w:hAnsi="TH Niramit AS" w:cs="TH Niramit AS" w:hint="cs"/>
+          <w:sz w:val="32"/>
+          <w:szCs w:val="32"/>
+          <w:cs/>
+          <w:lang w:val="en-US"/>
+        </w:rPr>
+        <w:t>งานวิจัยที่เกี่ยวข้อง</w:t>
+      </w:r>
     </w:p>
     <w:p>
       <w:pPr>
@@ -9645,64 +9720,6 @@
           <w:lang w:val="en-US"/>
         </w:rPr>
       </w:pPr>
-      <w:r>
-        <w:rPr>
-          <w:rFonts w:ascii="TH Niramit AS" w:hAnsi="TH Niramit AS" w:cs="TH Niramit AS"/>
-          <w:sz w:val="32"/>
-          <w:szCs w:val="32"/>
-          <w:lang w:val="en-US"/>
-        </w:rPr>
-        <w:tab/>
-      </w:r>
-      <w:r>
-        <w:rPr>
-          <w:rFonts w:ascii="TH Niramit AS" w:hAnsi="TH Niramit AS" w:cs="TH Niramit AS"/>
-          <w:sz w:val="32"/>
-          <w:szCs w:val="32"/>
-          <w:lang w:val="en-US"/>
-        </w:rPr>
-        <w:tab/>
-        <w:t>2.1.</w:t>
-      </w:r>
-      <w:r>
-        <w:rPr>
-          <w:rFonts w:ascii="TH Niramit AS" w:hAnsi="TH Niramit AS" w:cs="TH Niramit AS"/>
-          <w:sz w:val="32"/>
-          <w:szCs w:val="32"/>
-          <w:lang w:val="en-US"/>
-        </w:rPr>
-        <w:t>28</w:t>
-      </w:r>
-      <w:r>
-        <w:rPr>
-          <w:rFonts w:ascii="TH Niramit AS" w:hAnsi="TH Niramit AS" w:cs="TH Niramit AS"/>
-          <w:sz w:val="32"/>
-          <w:szCs w:val="32"/>
-          <w:lang w:val="en-US"/>
-        </w:rPr>
-        <w:t xml:space="preserve"> </w:t>
-      </w:r>
-      <w:r>
-        <w:rPr>
-          <w:rFonts w:ascii="TH Niramit AS" w:hAnsi="TH Niramit AS" w:cs="TH Niramit AS"/>
-          <w:sz w:val="32"/>
-          <w:szCs w:val="32"/>
-          <w:cs/>
-          <w:lang w:val="en-US"/>
-        </w:rPr>
-        <w:t xml:space="preserve">ทฤษฎี </w:t>
-      </w:r>
-      <w:proofErr w:type="spellStart"/>
-      <w:r>
-        <w:rPr>
-          <w:rFonts w:ascii="TH Niramit AS" w:hAnsi="TH Niramit AS" w:cs="TH Niramit AS"/>
-          <w:sz w:val="32"/>
-          <w:szCs w:val="32"/>
-          <w:lang w:val="en-US"/>
-        </w:rPr>
-        <w:t>Vercel</w:t>
-      </w:r>
-      <w:proofErr w:type="spellEnd"/>
     </w:p>
     <w:p>
       <w:pPr>
@@ -9723,58 +9740,25 @@
       <w:r>
         <w:rPr>
           <w:rFonts w:ascii="TH Niramit AS" w:hAnsi="TH Niramit AS" w:cs="TH Niramit AS"/>
-          <w:sz w:val="32"/>
-          <w:szCs w:val="32"/>
-          <w:lang w:val="en-US"/>
-        </w:rPr>
-        <w:tab/>
-      </w:r>
-      <w:r>
-        <w:rPr>
-          <w:rFonts w:ascii="TH Niramit AS" w:hAnsi="TH Niramit AS" w:cs="TH Niramit AS"/>
-          <w:sz w:val="32"/>
-          <w:szCs w:val="32"/>
-          <w:lang w:val="en-US"/>
-        </w:rPr>
-        <w:tab/>
-        <w:t>2.1.</w:t>
-      </w:r>
-      <w:r>
-        <w:rPr>
-          <w:rFonts w:ascii="TH Niramit AS" w:hAnsi="TH Niramit AS" w:cs="TH Niramit AS"/>
-          <w:sz w:val="32"/>
-          <w:szCs w:val="32"/>
-          <w:lang w:val="en-US"/>
-        </w:rPr>
-        <w:t>29</w:t>
-      </w:r>
-      <w:r>
-        <w:rPr>
-          <w:rFonts w:ascii="TH Niramit AS" w:hAnsi="TH Niramit AS" w:cs="TH Niramit AS"/>
-          <w:sz w:val="32"/>
-          <w:szCs w:val="32"/>
-          <w:lang w:val="en-US"/>
-        </w:rPr>
-        <w:t xml:space="preserve"> </w:t>
-      </w:r>
-      <w:r>
-        <w:rPr>
-          <w:rFonts w:ascii="TH Niramit AS" w:hAnsi="TH Niramit AS" w:cs="TH Niramit AS"/>
-          <w:sz w:val="32"/>
-          <w:szCs w:val="32"/>
-          <w:cs/>
-          <w:lang w:val="en-US"/>
-        </w:rPr>
-        <w:t xml:space="preserve">ทฤษฎี </w:t>
-      </w:r>
-      <w:r>
-        <w:rPr>
-          <w:rFonts w:ascii="TH Niramit AS" w:hAnsi="TH Niramit AS" w:cs="TH Niramit AS"/>
-          <w:sz w:val="32"/>
-          <w:szCs w:val="32"/>
-          <w:lang w:val="en-US"/>
-        </w:rPr>
-        <w:t>Visual studio code</w:t>
+          <w:b/>
+          <w:bCs/>
+          <w:sz w:val="32"/>
+          <w:szCs w:val="32"/>
+          <w:lang w:val="en-US"/>
+        </w:rPr>
+        <w:t xml:space="preserve">2.1 </w:t>
+      </w:r>
+      <w:r>
+        <w:rPr>
+          <w:rFonts w:ascii="TH Niramit AS" w:hAnsi="TH Niramit AS" w:cs="TH Niramit AS" w:hint="cs"/>
+          <w:b/>
+          <w:bCs/>
+          <w:sz w:val="32"/>
+          <w:szCs w:val="32"/>
+          <w:cs/>
+          <w:lang w:val="en-US"/>
+        </w:rPr>
+        <w:t>ทฤษฎีและความรู้ที่เกี่ยวข้อง</w:t>
       </w:r>
     </w:p>
     <w:p>
@@ -9808,29 +9792,19 @@
           <w:rFonts w:ascii="TH Niramit AS" w:hAnsi="TH Niramit AS" w:cs="TH Niramit AS"/>
           <w:sz w:val="32"/>
           <w:szCs w:val="32"/>
-          <w:lang w:val="en-US"/>
-        </w:rPr>
-        <w:t>2.2</w:t>
-      </w:r>
-      <w:r>
-        <w:rPr>
-          <w:rFonts w:ascii="TH Niramit AS" w:hAnsi="TH Niramit AS" w:cs="TH Niramit AS"/>
-          <w:sz w:val="32"/>
-          <w:szCs w:val="32"/>
-          <w:cs/>
-          <w:lang w:val="en-US"/>
-        </w:rPr>
-        <w:tab/>
-      </w:r>
-      <w:r>
-        <w:rPr>
-          <w:rFonts w:ascii="TH Niramit AS" w:hAnsi="TH Niramit AS" w:cs="TH Niramit AS" w:hint="cs"/>
-          <w:sz w:val="32"/>
-          <w:szCs w:val="32"/>
-          <w:cs/>
-          <w:lang w:val="en-US"/>
-        </w:rPr>
-        <w:t>งานวิจัยที่เกี่ยวข้อง</w:t>
+          <w:cs/>
+          <w:lang w:val="en-US"/>
+        </w:rPr>
+        <w:t xml:space="preserve">2.1.1 ทฤษฎี การประมวลผลภาษาธรรมชาติ หรือ </w:t>
+      </w:r>
+      <w:r>
+        <w:rPr>
+          <w:rFonts w:ascii="TH Niramit AS" w:hAnsi="TH Niramit AS" w:cs="TH Niramit AS"/>
+          <w:sz w:val="32"/>
+          <w:szCs w:val="32"/>
+          <w:lang w:val="en-US"/>
+        </w:rPr>
+        <w:t>Natural language processing</w:t>
       </w:r>
     </w:p>
     <w:p>
@@ -9849,224 +9823,114 @@
           <w:lang w:val="en-US"/>
         </w:rPr>
       </w:pPr>
-    </w:p>
-    <w:p>
-      <w:pPr>
-        <w:pStyle w:val="NoSpacing"/>
-        <w:tabs>
-          <w:tab w:val="left" w:pos="567"/>
-          <w:tab w:val="left" w:pos="1134"/>
-          <w:tab w:val="left" w:pos="2268"/>
-        </w:tabs>
-        <w:jc w:val="thaiDistribute"/>
-        <w:rPr>
-          <w:rFonts w:ascii="TH Niramit AS" w:hAnsi="TH Niramit AS" w:cs="TH Niramit AS"/>
-          <w:sz w:val="32"/>
-          <w:szCs w:val="32"/>
-          <w:lang w:val="en-US"/>
-        </w:rPr>
-      </w:pPr>
-    </w:p>
-    <w:p>
-      <w:pPr>
-        <w:pStyle w:val="NoSpacing"/>
-        <w:tabs>
-          <w:tab w:val="left" w:pos="567"/>
-          <w:tab w:val="left" w:pos="1134"/>
-          <w:tab w:val="left" w:pos="2268"/>
-        </w:tabs>
-        <w:jc w:val="thaiDistribute"/>
-        <w:rPr>
-          <w:rFonts w:ascii="TH Niramit AS" w:hAnsi="TH Niramit AS" w:cs="TH Niramit AS"/>
-          <w:sz w:val="32"/>
-          <w:szCs w:val="32"/>
-          <w:lang w:val="en-US"/>
-        </w:rPr>
-      </w:pPr>
-      <w:r>
-        <w:rPr>
-          <w:rFonts w:ascii="TH Niramit AS" w:hAnsi="TH Niramit AS" w:cs="TH Niramit AS"/>
-          <w:b/>
-          <w:bCs/>
-          <w:sz w:val="32"/>
-          <w:szCs w:val="32"/>
+      <w:r>
+        <w:rPr>
+          <w:rFonts w:ascii="TH Niramit AS" w:hAnsi="TH Niramit AS" w:cs="TH Niramit AS"/>
+          <w:sz w:val="32"/>
+          <w:szCs w:val="32"/>
+          <w:cs/>
+          <w:lang w:val="en-US"/>
+        </w:rPr>
+        <w:tab/>
+      </w:r>
+      <w:r>
+        <w:rPr>
+          <w:rFonts w:ascii="TH Niramit AS" w:hAnsi="TH Niramit AS" w:cs="TH Niramit AS"/>
+          <w:sz w:val="32"/>
+          <w:szCs w:val="32"/>
+          <w:cs/>
+          <w:lang w:val="en-US"/>
+        </w:rPr>
+        <w:tab/>
+      </w:r>
+      <w:r>
+        <w:rPr>
+          <w:rFonts w:ascii="TH Niramit AS" w:hAnsi="TH Niramit AS" w:cs="TH Niramit AS"/>
+          <w:sz w:val="32"/>
+          <w:szCs w:val="32"/>
+          <w:lang w:val="en-US"/>
+        </w:rPr>
+        <w:t xml:space="preserve">NLP </w:t>
+      </w:r>
+      <w:r>
+        <w:rPr>
+          <w:rFonts w:ascii="TH Niramit AS" w:hAnsi="TH Niramit AS" w:cs="TH Niramit AS" w:hint="cs"/>
+          <w:sz w:val="32"/>
+          <w:szCs w:val="32"/>
+          <w:cs/>
+          <w:lang w:val="en-US"/>
+        </w:rPr>
+        <w:t xml:space="preserve">ย่อมาจาก </w:t>
+      </w:r>
+      <w:r>
+        <w:rPr>
+          <w:rFonts w:ascii="TH Niramit AS" w:hAnsi="TH Niramit AS" w:cs="TH Niramit AS"/>
+          <w:sz w:val="32"/>
+          <w:szCs w:val="32"/>
+          <w:lang w:val="en-US"/>
+        </w:rPr>
+        <w:t>Natural Language Processing</w:t>
+      </w:r>
+      <w:r>
+        <w:rPr>
+          <w:rFonts w:ascii="TH Niramit AS" w:hAnsi="TH Niramit AS" w:cs="TH Niramit AS" w:hint="cs"/>
+          <w:sz w:val="32"/>
+          <w:szCs w:val="32"/>
+          <w:cs/>
+          <w:lang w:val="en-US"/>
+        </w:rPr>
+        <w:t xml:space="preserve"> คือการประมวลผลภาษาธรรมชาติหรือภาษาของมนุษย์ที่ใช้สื่อสารกัน</w:t>
+      </w:r>
+      <w:r>
+        <w:rPr>
+          <w:rFonts w:ascii="TH Niramit AS" w:hAnsi="TH Niramit AS" w:cs="TH Niramit AS" w:hint="cs"/>
+          <w:sz w:val="32"/>
+          <w:szCs w:val="32"/>
+          <w:cs/>
+          <w:lang w:val="en-US"/>
+        </w:rPr>
+        <w:t xml:space="preserve"> เป็นเทคนิคหนึ่งในเทคโนโลยีปัญญาประดิษฐ์</w:t>
+      </w:r>
+      <w:r>
+        <w:rPr>
+          <w:rFonts w:ascii="TH Niramit AS" w:hAnsi="TH Niramit AS" w:cs="TH Niramit AS" w:hint="cs"/>
+          <w:sz w:val="32"/>
+          <w:szCs w:val="32"/>
+          <w:cs/>
+          <w:lang w:val="en-US"/>
+        </w:rPr>
+        <w:t xml:space="preserve"> </w:t>
+      </w:r>
+      <w:r>
+        <w:rPr>
+          <w:rFonts w:ascii="TH Niramit AS" w:hAnsi="TH Niramit AS" w:cs="TH Niramit AS" w:hint="cs"/>
+          <w:sz w:val="32"/>
+          <w:szCs w:val="32"/>
+          <w:cs/>
+          <w:lang w:val="en-US"/>
+        </w:rPr>
+        <w:t>ที่จะ</w:t>
+      </w:r>
+      <w:r>
+        <w:rPr>
+          <w:rFonts w:ascii="TH Niramit AS" w:hAnsi="TH Niramit AS" w:cs="TH Niramit AS" w:hint="cs"/>
+          <w:sz w:val="32"/>
+          <w:szCs w:val="32"/>
+          <w:cs/>
+          <w:lang w:val="en-US"/>
+        </w:rPr>
+        <w:t>ทำให้</w:t>
+      </w:r>
+      <w:r>
+        <w:rPr>
+          <w:rFonts w:ascii="TH Niramit AS" w:hAnsi="TH Niramit AS" w:cs="TH Niramit AS" w:hint="cs"/>
+          <w:sz w:val="32"/>
+          <w:szCs w:val="32"/>
+          <w:cs/>
           <w:lang w:val="en-US"/>
         </w:rPr>
         <w:lastRenderedPageBreak/>
-        <w:t xml:space="preserve">2.1 </w:t>
-      </w:r>
-      <w:r>
-        <w:rPr>
-          <w:rFonts w:ascii="TH Niramit AS" w:hAnsi="TH Niramit AS" w:cs="TH Niramit AS" w:hint="cs"/>
-          <w:b/>
-          <w:bCs/>
-          <w:sz w:val="32"/>
-          <w:szCs w:val="32"/>
-          <w:cs/>
-          <w:lang w:val="en-US"/>
-        </w:rPr>
-        <w:t>ทฤษฎีและความรู้ที่เกี่ยวข้อง</w:t>
-      </w:r>
-    </w:p>
-    <w:p>
-      <w:pPr>
-        <w:pStyle w:val="NoSpacing"/>
-        <w:tabs>
-          <w:tab w:val="left" w:pos="567"/>
-          <w:tab w:val="left" w:pos="1134"/>
-          <w:tab w:val="left" w:pos="2268"/>
-        </w:tabs>
-        <w:jc w:val="thaiDistribute"/>
-        <w:rPr>
-          <w:rFonts w:ascii="TH Niramit AS" w:hAnsi="TH Niramit AS" w:cs="TH Niramit AS"/>
-          <w:sz w:val="32"/>
-          <w:szCs w:val="32"/>
-          <w:lang w:val="en-US"/>
-        </w:rPr>
-      </w:pPr>
-      <w:r>
-        <w:rPr>
-          <w:rFonts w:ascii="TH Niramit AS" w:hAnsi="TH Niramit AS" w:cs="TH Niramit AS"/>
-          <w:sz w:val="32"/>
-          <w:szCs w:val="32"/>
-          <w:cs/>
-          <w:lang w:val="en-US"/>
-        </w:rPr>
-        <w:tab/>
-      </w:r>
-      <w:r>
-        <w:rPr>
-          <w:rFonts w:ascii="TH Niramit AS" w:hAnsi="TH Niramit AS" w:cs="TH Niramit AS"/>
-          <w:sz w:val="32"/>
-          <w:szCs w:val="32"/>
-          <w:cs/>
-          <w:lang w:val="en-US"/>
-        </w:rPr>
-        <w:t xml:space="preserve">2.1.1 ทฤษฎี การประมวลผลภาษาธรรมชาติ หรือ </w:t>
-      </w:r>
-      <w:r>
-        <w:rPr>
-          <w:rFonts w:ascii="TH Niramit AS" w:hAnsi="TH Niramit AS" w:cs="TH Niramit AS"/>
-          <w:sz w:val="32"/>
-          <w:szCs w:val="32"/>
-          <w:lang w:val="en-US"/>
-        </w:rPr>
-        <w:t>Natural language processing</w:t>
-      </w:r>
-    </w:p>
-    <w:p>
-      <w:pPr>
-        <w:pStyle w:val="NoSpacing"/>
-        <w:tabs>
-          <w:tab w:val="left" w:pos="567"/>
-          <w:tab w:val="left" w:pos="1134"/>
-          <w:tab w:val="left" w:pos="2268"/>
-        </w:tabs>
-        <w:jc w:val="thaiDistribute"/>
-        <w:rPr>
-          <w:rFonts w:ascii="TH Niramit AS" w:hAnsi="TH Niramit AS" w:cs="TH Niramit AS"/>
-          <w:sz w:val="32"/>
-          <w:szCs w:val="32"/>
-          <w:lang w:val="en-US"/>
-        </w:rPr>
-      </w:pPr>
-      <w:r>
-        <w:rPr>
-          <w:rFonts w:ascii="TH Niramit AS" w:hAnsi="TH Niramit AS" w:cs="TH Niramit AS"/>
-          <w:sz w:val="32"/>
-          <w:szCs w:val="32"/>
-          <w:cs/>
-          <w:lang w:val="en-US"/>
-        </w:rPr>
-        <w:tab/>
-      </w:r>
-      <w:r>
-        <w:rPr>
-          <w:rFonts w:ascii="TH Niramit AS" w:hAnsi="TH Niramit AS" w:cs="TH Niramit AS"/>
-          <w:sz w:val="32"/>
-          <w:szCs w:val="32"/>
-          <w:cs/>
-          <w:lang w:val="en-US"/>
-        </w:rPr>
-        <w:tab/>
-      </w:r>
-      <w:r>
-        <w:rPr>
-          <w:rFonts w:ascii="TH Niramit AS" w:hAnsi="TH Niramit AS" w:cs="TH Niramit AS"/>
-          <w:sz w:val="32"/>
-          <w:szCs w:val="32"/>
-          <w:lang w:val="en-US"/>
-        </w:rPr>
-        <w:t xml:space="preserve">NLP </w:t>
-      </w:r>
-      <w:r>
-        <w:rPr>
-          <w:rFonts w:ascii="TH Niramit AS" w:hAnsi="TH Niramit AS" w:cs="TH Niramit AS" w:hint="cs"/>
-          <w:sz w:val="32"/>
-          <w:szCs w:val="32"/>
-          <w:cs/>
-          <w:lang w:val="en-US"/>
-        </w:rPr>
-        <w:t xml:space="preserve">ย่อมาจาก </w:t>
-      </w:r>
-      <w:r>
-        <w:rPr>
-          <w:rFonts w:ascii="TH Niramit AS" w:hAnsi="TH Niramit AS" w:cs="TH Niramit AS"/>
-          <w:sz w:val="32"/>
-          <w:szCs w:val="32"/>
-          <w:lang w:val="en-US"/>
-        </w:rPr>
-        <w:t>Natural Language Processing</w:t>
-      </w:r>
-      <w:r>
-        <w:rPr>
-          <w:rFonts w:ascii="TH Niramit AS" w:hAnsi="TH Niramit AS" w:cs="TH Niramit AS" w:hint="cs"/>
-          <w:sz w:val="32"/>
-          <w:szCs w:val="32"/>
-          <w:cs/>
-          <w:lang w:val="en-US"/>
-        </w:rPr>
-        <w:t xml:space="preserve"> คือการประมวลผลภาษาธรรมชาติหรือภาษาของมนุษย์ที่ใช้สื่อสารกัน</w:t>
-      </w:r>
-      <w:r>
-        <w:rPr>
-          <w:rFonts w:ascii="TH Niramit AS" w:hAnsi="TH Niramit AS" w:cs="TH Niramit AS" w:hint="cs"/>
-          <w:sz w:val="32"/>
-          <w:szCs w:val="32"/>
-          <w:cs/>
-          <w:lang w:val="en-US"/>
-        </w:rPr>
-        <w:t xml:space="preserve"> เป็นเทคนิคหนึ่งในเทคโนโลยีปัญญาประดิษฐ์</w:t>
-      </w:r>
-      <w:r>
-        <w:rPr>
-          <w:rFonts w:ascii="TH Niramit AS" w:hAnsi="TH Niramit AS" w:cs="TH Niramit AS" w:hint="cs"/>
-          <w:sz w:val="32"/>
-          <w:szCs w:val="32"/>
-          <w:cs/>
-          <w:lang w:val="en-US"/>
-        </w:rPr>
-        <w:t xml:space="preserve"> </w:t>
-      </w:r>
-      <w:r>
-        <w:rPr>
-          <w:rFonts w:ascii="TH Niramit AS" w:hAnsi="TH Niramit AS" w:cs="TH Niramit AS" w:hint="cs"/>
-          <w:sz w:val="32"/>
-          <w:szCs w:val="32"/>
-          <w:cs/>
-          <w:lang w:val="en-US"/>
-        </w:rPr>
-        <w:t>ที่จะ</w:t>
-      </w:r>
-      <w:r>
-        <w:rPr>
-          <w:rFonts w:ascii="TH Niramit AS" w:hAnsi="TH Niramit AS" w:cs="TH Niramit AS" w:hint="cs"/>
-          <w:sz w:val="32"/>
-          <w:szCs w:val="32"/>
-          <w:cs/>
-          <w:lang w:val="en-US"/>
-        </w:rPr>
-        <w:t xml:space="preserve">ทำให้คอมพิวเตอร์สามารถเข้าใจและเรียนรู้ ประมวลผลภาษาของมนุษย์ได้ ในด้านของการวิเคราะห์ภาษาศาสตร์ การตีความจากบทความ หรือกระทั่งการแปลภาษา </w:t>
+        <w:t xml:space="preserve">คอมพิวเตอร์สามารถเข้าใจและเรียนรู้ ประมวลผลภาษาของมนุษย์ได้ ในด้านของการวิเคราะห์ภาษาศาสตร์ การตีความจากบทความ หรือกระทั่งการแปลภาษา </w:t>
       </w:r>
       <w:r>
         <w:rPr>
@@ -22112,6 +21976,75 @@
         </w:rPr>
         <w:t>ง่ายต่อการใช้งานและพัฒนาต่อ</w:t>
       </w:r>
+      <w:r>
+        <w:rPr>
+          <w:rFonts w:ascii="TH Niramit AS" w:hAnsi="TH Niramit AS" w:cs="TH Niramit AS"/>
+          <w:sz w:val="32"/>
+          <w:szCs w:val="32"/>
+          <w:lang w:val="en-US"/>
+        </w:rPr>
+        <w:t xml:space="preserve"> </w:t>
+      </w:r>
+      <w:sdt>
+        <w:sdtPr>
+          <w:rPr>
+            <w:rFonts w:ascii="TH Niramit AS" w:hAnsi="TH Niramit AS" w:cs="TH Niramit AS"/>
+            <w:sz w:val="32"/>
+            <w:szCs w:val="32"/>
+            <w:lang w:val="en-US"/>
+          </w:rPr>
+          <w:id w:val="-366445304"/>
+          <w:citation/>
+        </w:sdtPr>
+        <w:sdtContent>
+          <w:r>
+            <w:rPr>
+              <w:rFonts w:ascii="TH Niramit AS" w:hAnsi="TH Niramit AS" w:cs="TH Niramit AS"/>
+              <w:sz w:val="32"/>
+              <w:szCs w:val="32"/>
+              <w:lang w:val="en-US"/>
+            </w:rPr>
+            <w:fldChar w:fldCharType="begin"/>
+          </w:r>
+          <w:r>
+            <w:rPr>
+              <w:rFonts w:ascii="TH Niramit AS" w:hAnsi="TH Niramit AS" w:cs="TH Niramit AS"/>
+              <w:sz w:val="32"/>
+              <w:szCs w:val="32"/>
+              <w:lang w:val="en-US"/>
+            </w:rPr>
+            <w:instrText xml:space="preserve"> CITATION Nat21 \l 1033 </w:instrText>
+          </w:r>
+          <w:r>
+            <w:rPr>
+              <w:rFonts w:ascii="TH Niramit AS" w:hAnsi="TH Niramit AS" w:cs="TH Niramit AS"/>
+              <w:sz w:val="32"/>
+              <w:szCs w:val="32"/>
+              <w:lang w:val="en-US"/>
+            </w:rPr>
+            <w:fldChar w:fldCharType="separate"/>
+          </w:r>
+          <w:r>
+            <w:rPr>
+              <w:rFonts w:ascii="TH Niramit AS" w:hAnsi="TH Niramit AS" w:cs="TH Niramit AS"/>
+              <w:noProof/>
+              <w:sz w:val="32"/>
+              <w:szCs w:val="32"/>
+              <w:lang w:val="en-US"/>
+            </w:rPr>
+            <w:t>(Natakorn, 2021)</w:t>
+          </w:r>
+          <w:r>
+            <w:rPr>
+              <w:rFonts w:ascii="TH Niramit AS" w:hAnsi="TH Niramit AS" w:cs="TH Niramit AS"/>
+              <w:sz w:val="32"/>
+              <w:szCs w:val="32"/>
+              <w:lang w:val="en-US"/>
+            </w:rPr>
+            <w:fldChar w:fldCharType="end"/>
+          </w:r>
+        </w:sdtContent>
+      </w:sdt>
     </w:p>
     <w:p>
       <w:pPr>
@@ -22139,7 +22072,7 @@
         </w:rPr>
         <w:lastRenderedPageBreak/>
         <w:drawing>
-          <wp:inline distT="0" distB="0" distL="0" distR="0" wp14:anchorId="6E096F8C" wp14:editId="380658A7">
+          <wp:inline distT="0" distB="0" distL="0" distR="0" wp14:anchorId="6E096F8C" wp14:editId="03D5763D">
             <wp:extent cx="2772095" cy="1885247"/>
             <wp:effectExtent l="0" t="0" r="0" b="0"/>
             <wp:docPr id="5" name="Picture 5"/>
@@ -22413,6 +22346,7 @@
         </w:rPr>
         <w:t xml:space="preserve">จาก </w:t>
       </w:r>
+      <w:proofErr w:type="spellStart"/>
       <w:r>
         <w:rPr>
           <w:rFonts w:ascii="TH Niramit AS" w:hAnsi="TH Niramit AS" w:cs="TH Niramit AS"/>
@@ -22422,6 +22356,504 @@
         </w:rPr>
         <w:t>fastAPI</w:t>
       </w:r>
+      <w:proofErr w:type="spellEnd"/>
+    </w:p>
+    <w:p>
+      <w:pPr>
+        <w:pStyle w:val="NoSpacing"/>
+        <w:tabs>
+          <w:tab w:val="left" w:pos="567"/>
+          <w:tab w:val="left" w:pos="1134"/>
+          <w:tab w:val="left" w:pos="2268"/>
+        </w:tabs>
+        <w:jc w:val="center"/>
+        <w:rPr>
+          <w:rFonts w:ascii="TH Niramit AS" w:hAnsi="TH Niramit AS" w:cs="TH Niramit AS"/>
+          <w:sz w:val="32"/>
+          <w:szCs w:val="32"/>
+          <w:lang w:val="en-US"/>
+        </w:rPr>
+      </w:pPr>
+    </w:p>
+    <w:p>
+      <w:pPr>
+        <w:pStyle w:val="NoSpacing"/>
+        <w:tabs>
+          <w:tab w:val="left" w:pos="567"/>
+          <w:tab w:val="left" w:pos="1134"/>
+          <w:tab w:val="left" w:pos="2268"/>
+        </w:tabs>
+        <w:rPr>
+          <w:rFonts w:ascii="TH Niramit AS" w:hAnsi="TH Niramit AS" w:cs="TH Niramit AS"/>
+          <w:sz w:val="32"/>
+          <w:szCs w:val="32"/>
+          <w:lang w:val="en-US"/>
+        </w:rPr>
+      </w:pPr>
+      <w:r>
+        <w:rPr>
+          <w:rFonts w:ascii="TH Niramit AS" w:hAnsi="TH Niramit AS" w:cs="TH Niramit AS"/>
+          <w:sz w:val="32"/>
+          <w:szCs w:val="32"/>
+          <w:lang w:val="en-US"/>
+        </w:rPr>
+        <w:tab/>
+      </w:r>
+      <w:r>
+        <w:rPr>
+          <w:rFonts w:ascii="TH Niramit AS" w:hAnsi="TH Niramit AS" w:cs="TH Niramit AS"/>
+          <w:sz w:val="32"/>
+          <w:szCs w:val="32"/>
+          <w:lang w:val="en-US"/>
+        </w:rPr>
+        <w:t xml:space="preserve">2.1.12 </w:t>
+      </w:r>
+      <w:r>
+        <w:rPr>
+          <w:rFonts w:ascii="TH Niramit AS" w:hAnsi="TH Niramit AS" w:cs="TH Niramit AS"/>
+          <w:sz w:val="32"/>
+          <w:szCs w:val="32"/>
+          <w:cs/>
+          <w:lang w:val="en-US"/>
+        </w:rPr>
+        <w:t xml:space="preserve">ทฤษฎี </w:t>
+      </w:r>
+      <w:r>
+        <w:rPr>
+          <w:rFonts w:ascii="TH Niramit AS" w:hAnsi="TH Niramit AS" w:cs="TH Niramit AS"/>
+          <w:sz w:val="32"/>
+          <w:szCs w:val="32"/>
+          <w:lang w:val="en-US"/>
+        </w:rPr>
+        <w:t>Git</w:t>
+      </w:r>
+    </w:p>
+    <w:p>
+      <w:pPr>
+        <w:pStyle w:val="NoSpacing"/>
+        <w:tabs>
+          <w:tab w:val="left" w:pos="567"/>
+          <w:tab w:val="left" w:pos="1134"/>
+          <w:tab w:val="left" w:pos="2268"/>
+        </w:tabs>
+        <w:jc w:val="thaiDistribute"/>
+        <w:rPr>
+          <w:rFonts w:ascii="TH Niramit AS" w:hAnsi="TH Niramit AS" w:cs="TH Niramit AS"/>
+          <w:sz w:val="32"/>
+          <w:szCs w:val="32"/>
+          <w:lang w:val="en-US"/>
+        </w:rPr>
+      </w:pPr>
+      <w:r>
+        <w:rPr>
+          <w:rFonts w:ascii="TH Niramit AS" w:hAnsi="TH Niramit AS" w:cs="TH Niramit AS"/>
+          <w:sz w:val="32"/>
+          <w:szCs w:val="32"/>
+          <w:lang w:val="en-US"/>
+        </w:rPr>
+        <w:tab/>
+      </w:r>
+      <w:r>
+        <w:rPr>
+          <w:rFonts w:ascii="TH Niramit AS" w:hAnsi="TH Niramit AS" w:cs="TH Niramit AS"/>
+          <w:sz w:val="32"/>
+          <w:szCs w:val="32"/>
+          <w:lang w:val="en-US"/>
+        </w:rPr>
+        <w:tab/>
+      </w:r>
+      <w:r>
+        <w:rPr>
+          <w:rFonts w:ascii="TH Niramit AS" w:hAnsi="TH Niramit AS" w:cs="TH Niramit AS"/>
+          <w:sz w:val="32"/>
+          <w:szCs w:val="32"/>
+          <w:lang w:val="en-US"/>
+        </w:rPr>
+        <w:t xml:space="preserve">Git </w:t>
+      </w:r>
+      <w:r>
+        <w:rPr>
+          <w:rFonts w:ascii="TH Niramit AS" w:hAnsi="TH Niramit AS" w:cs="TH Niramit AS"/>
+          <w:sz w:val="32"/>
+          <w:szCs w:val="32"/>
+          <w:cs/>
+          <w:lang w:val="en-US"/>
+        </w:rPr>
+        <w:t xml:space="preserve">คือ </w:t>
+      </w:r>
+      <w:r>
+        <w:rPr>
+          <w:rFonts w:ascii="TH Niramit AS" w:hAnsi="TH Niramit AS" w:cs="TH Niramit AS"/>
+          <w:sz w:val="32"/>
+          <w:szCs w:val="32"/>
+          <w:lang w:val="en-US"/>
+        </w:rPr>
+        <w:t xml:space="preserve">Version Control </w:t>
+      </w:r>
+      <w:r>
+        <w:rPr>
+          <w:rFonts w:ascii="TH Niramit AS" w:hAnsi="TH Niramit AS" w:cs="TH Niramit AS"/>
+          <w:sz w:val="32"/>
+          <w:szCs w:val="32"/>
+          <w:cs/>
+          <w:lang w:val="en-US"/>
+        </w:rPr>
+        <w:t>ที่ถูกพัฒนาขึ้นมาเพื่อใช้ในกระบวนการพัฒนาซอฟต์แวร์ แปลให้เข้าใจแบบง่าย ๆ คือ ระบบที่ถูกพัฒนาขึ้นมาเพื่อใช้สำหรับการติดตาม ตรวจสอบ การพัฒนา แก้ไข ซอร์ซโค้ด ซอร</w:t>
+      </w:r>
+      <w:proofErr w:type="spellStart"/>
+      <w:r>
+        <w:rPr>
+          <w:rFonts w:ascii="TH Niramit AS" w:hAnsi="TH Niramit AS" w:cs="TH Niramit AS"/>
+          <w:sz w:val="32"/>
+          <w:szCs w:val="32"/>
+          <w:cs/>
+          <w:lang w:val="en-US"/>
+        </w:rPr>
+        <w:t>์ซ</w:t>
+      </w:r>
+      <w:proofErr w:type="spellEnd"/>
+      <w:r>
+        <w:rPr>
+          <w:rFonts w:ascii="TH Niramit AS" w:hAnsi="TH Niramit AS" w:cs="TH Niramit AS"/>
+          <w:sz w:val="32"/>
+          <w:szCs w:val="32"/>
+          <w:cs/>
+          <w:lang w:val="en-US"/>
+        </w:rPr>
+        <w:t>ไฟล์ ต่าง ๆ ในขั้นตอนการพัฒนา ที่สามารถตรวจสอบได้ทุกตัวอักษร ทุกบรรทัด ทุกไฟล์ ที่มีการแก้ไข ใครเป็นคนแก้ไข และแก้ไข ณ วันที่เท่าไหร่</w:t>
+      </w:r>
+    </w:p>
+    <w:p>
+      <w:pPr>
+        <w:pStyle w:val="NoSpacing"/>
+        <w:tabs>
+          <w:tab w:val="left" w:pos="567"/>
+          <w:tab w:val="left" w:pos="1134"/>
+          <w:tab w:val="left" w:pos="2268"/>
+        </w:tabs>
+        <w:jc w:val="thaiDistribute"/>
+        <w:rPr>
+          <w:rFonts w:ascii="TH Niramit AS" w:hAnsi="TH Niramit AS" w:cs="TH Niramit AS"/>
+          <w:sz w:val="32"/>
+          <w:szCs w:val="32"/>
+          <w:lang w:val="en-US"/>
+        </w:rPr>
+      </w:pPr>
+      <w:r>
+        <w:rPr>
+          <w:rFonts w:ascii="TH Niramit AS" w:hAnsi="TH Niramit AS" w:cs="TH Niramit AS"/>
+          <w:sz w:val="32"/>
+          <w:szCs w:val="32"/>
+          <w:cs/>
+          <w:lang w:val="en-US"/>
+        </w:rPr>
+        <w:tab/>
+      </w:r>
+      <w:r>
+        <w:rPr>
+          <w:rFonts w:ascii="TH Niramit AS" w:hAnsi="TH Niramit AS" w:cs="TH Niramit AS"/>
+          <w:sz w:val="32"/>
+          <w:szCs w:val="32"/>
+          <w:cs/>
+          <w:lang w:val="en-US"/>
+        </w:rPr>
+        <w:tab/>
+      </w:r>
+      <w:r>
+        <w:rPr>
+          <w:rFonts w:ascii="TH Niramit AS" w:hAnsi="TH Niramit AS" w:cs="TH Niramit AS"/>
+          <w:sz w:val="32"/>
+          <w:szCs w:val="32"/>
+          <w:cs/>
+          <w:lang w:val="en-US"/>
+        </w:rPr>
+        <w:t xml:space="preserve">ระบบการทำงานของ </w:t>
+      </w:r>
+      <w:r>
+        <w:rPr>
+          <w:rFonts w:ascii="TH Niramit AS" w:hAnsi="TH Niramit AS" w:cs="TH Niramit AS"/>
+          <w:sz w:val="32"/>
+          <w:szCs w:val="32"/>
+          <w:lang w:val="en-US"/>
+        </w:rPr>
+        <w:t xml:space="preserve">Git </w:t>
+      </w:r>
+      <w:r>
+        <w:rPr>
+          <w:rFonts w:ascii="TH Niramit AS" w:hAnsi="TH Niramit AS" w:cs="TH Niramit AS"/>
+          <w:sz w:val="32"/>
+          <w:szCs w:val="32"/>
+          <w:cs/>
+          <w:lang w:val="en-US"/>
+        </w:rPr>
+        <w:t xml:space="preserve">ไม่ได้อยู่แค่การตรวจสอบการแก้ไขเท่านั้น ยังสามารถรวมการแก้ไขทั้งหมดเข้าด้วยกันได้อย่างชาญฉลาด เราเรียกขั้นตอนนี้ว่า </w:t>
+      </w:r>
+      <w:r>
+        <w:rPr>
+          <w:rFonts w:ascii="TH Niramit AS" w:hAnsi="TH Niramit AS" w:cs="TH Niramit AS"/>
+          <w:sz w:val="32"/>
+          <w:szCs w:val="32"/>
+          <w:lang w:val="en-US"/>
+        </w:rPr>
+        <w:t xml:space="preserve">CI ( Continuous Integration ) </w:t>
+      </w:r>
+      <w:r>
+        <w:rPr>
+          <w:rFonts w:ascii="TH Niramit AS" w:hAnsi="TH Niramit AS" w:cs="TH Niramit AS"/>
+          <w:sz w:val="32"/>
+          <w:szCs w:val="32"/>
+          <w:cs/>
+          <w:lang w:val="en-US"/>
+        </w:rPr>
+        <w:t xml:space="preserve">และในปัจจุบัน </w:t>
+      </w:r>
+      <w:r>
+        <w:rPr>
+          <w:rFonts w:ascii="TH Niramit AS" w:hAnsi="TH Niramit AS" w:cs="TH Niramit AS"/>
+          <w:sz w:val="32"/>
+          <w:szCs w:val="32"/>
+          <w:lang w:val="en-US"/>
+        </w:rPr>
+        <w:t xml:space="preserve">Git VCS ( Version Control System ) </w:t>
+      </w:r>
+      <w:r>
+        <w:rPr>
+          <w:rFonts w:ascii="TH Niramit AS" w:hAnsi="TH Niramit AS" w:cs="TH Niramit AS"/>
+          <w:sz w:val="32"/>
+          <w:szCs w:val="32"/>
+          <w:cs/>
+          <w:lang w:val="en-US"/>
+        </w:rPr>
+        <w:t xml:space="preserve">มีการควบรวมฟีเจอร์ที่ทำให้นักพัฒนาทำงานได้สะดวกมากขึ้น สามารถทำงานได้ตั้งแต่ขั้นตอนการพัฒนา ไปจนถึงการ </w:t>
+      </w:r>
+      <w:r>
+        <w:rPr>
+          <w:rFonts w:ascii="TH Niramit AS" w:hAnsi="TH Niramit AS" w:cs="TH Niramit AS"/>
+          <w:sz w:val="32"/>
+          <w:szCs w:val="32"/>
+          <w:lang w:val="en-US"/>
+        </w:rPr>
+        <w:t xml:space="preserve">Deploy </w:t>
+      </w:r>
+      <w:r>
+        <w:rPr>
+          <w:rFonts w:ascii="TH Niramit AS" w:hAnsi="TH Niramit AS" w:cs="TH Niramit AS"/>
+          <w:sz w:val="32"/>
+          <w:szCs w:val="32"/>
+          <w:cs/>
+          <w:lang w:val="en-US"/>
+        </w:rPr>
+        <w:t xml:space="preserve">งานขึ้นใช้งานบน </w:t>
+      </w:r>
+      <w:r>
+        <w:rPr>
+          <w:rFonts w:ascii="TH Niramit AS" w:hAnsi="TH Niramit AS" w:cs="TH Niramit AS"/>
+          <w:sz w:val="32"/>
+          <w:szCs w:val="32"/>
+          <w:lang w:val="en-US"/>
+        </w:rPr>
+        <w:t xml:space="preserve">Server </w:t>
+      </w:r>
+      <w:r>
+        <w:rPr>
+          <w:rFonts w:ascii="TH Niramit AS" w:hAnsi="TH Niramit AS" w:cs="TH Niramit AS"/>
+          <w:sz w:val="32"/>
+          <w:szCs w:val="32"/>
+          <w:cs/>
+          <w:lang w:val="en-US"/>
+        </w:rPr>
+        <w:t xml:space="preserve">เราเรียกขั้นตอนนี้ว่า </w:t>
+      </w:r>
+      <w:r>
+        <w:rPr>
+          <w:rFonts w:ascii="TH Niramit AS" w:hAnsi="TH Niramit AS" w:cs="TH Niramit AS"/>
+          <w:sz w:val="32"/>
+          <w:szCs w:val="32"/>
+          <w:lang w:val="en-US"/>
+        </w:rPr>
+        <w:t>CD ( Continuous Deployment )</w:t>
+      </w:r>
+      <w:r>
+        <w:rPr>
+          <w:rFonts w:ascii="TH Niramit AS" w:hAnsi="TH Niramit AS" w:cs="TH Niramit AS" w:hint="cs"/>
+          <w:sz w:val="32"/>
+          <w:szCs w:val="32"/>
+          <w:cs/>
+          <w:lang w:val="en-US"/>
+        </w:rPr>
+        <w:t xml:space="preserve"> รูปแบบการใช้งานของ </w:t>
+      </w:r>
+      <w:r>
+        <w:rPr>
+          <w:rFonts w:ascii="TH Niramit AS" w:hAnsi="TH Niramit AS" w:cs="TH Niramit AS"/>
+          <w:sz w:val="32"/>
+          <w:szCs w:val="32"/>
+          <w:lang w:val="en-US"/>
+        </w:rPr>
+        <w:t xml:space="preserve">Git </w:t>
+      </w:r>
+      <w:r>
+        <w:rPr>
+          <w:rFonts w:ascii="TH Niramit AS" w:hAnsi="TH Niramit AS" w:cs="TH Niramit AS" w:hint="cs"/>
+          <w:sz w:val="32"/>
+          <w:szCs w:val="32"/>
+          <w:cs/>
+          <w:lang w:val="en-US"/>
+        </w:rPr>
+        <w:t xml:space="preserve">มีด้วยกัน </w:t>
+      </w:r>
+      <w:r>
+        <w:rPr>
+          <w:rFonts w:ascii="TH Niramit AS" w:hAnsi="TH Niramit AS" w:cs="TH Niramit AS"/>
+          <w:sz w:val="32"/>
+          <w:szCs w:val="32"/>
+          <w:lang w:val="en-US"/>
+        </w:rPr>
+        <w:t xml:space="preserve">2 </w:t>
+      </w:r>
+      <w:r>
+        <w:rPr>
+          <w:rFonts w:ascii="TH Niramit AS" w:hAnsi="TH Niramit AS" w:cs="TH Niramit AS" w:hint="cs"/>
+          <w:sz w:val="32"/>
+          <w:szCs w:val="32"/>
+          <w:cs/>
+          <w:lang w:val="en-US"/>
+        </w:rPr>
+        <w:t xml:space="preserve">รูปแบบ คือ </w:t>
+      </w:r>
+    </w:p>
+    <w:p>
+      <w:pPr>
+        <w:pStyle w:val="NoSpacing"/>
+        <w:numPr>
+          <w:ilvl w:val="0"/>
+          <w:numId w:val="21"/>
+        </w:numPr>
+        <w:tabs>
+          <w:tab w:val="left" w:pos="567"/>
+          <w:tab w:val="left" w:pos="1134"/>
+          <w:tab w:val="left" w:pos="2268"/>
+        </w:tabs>
+        <w:jc w:val="thaiDistribute"/>
+        <w:rPr>
+          <w:rFonts w:ascii="TH Niramit AS" w:hAnsi="TH Niramit AS" w:cs="TH Niramit AS"/>
+          <w:sz w:val="32"/>
+          <w:szCs w:val="32"/>
+          <w:lang w:val="en-US"/>
+        </w:rPr>
+      </w:pPr>
+      <w:r>
+        <w:rPr>
+          <w:rFonts w:ascii="TH Niramit AS" w:hAnsi="TH Niramit AS" w:cs="TH Niramit AS"/>
+          <w:sz w:val="32"/>
+          <w:szCs w:val="32"/>
+          <w:cs/>
+          <w:lang w:val="en-US"/>
+        </w:rPr>
+        <w:t xml:space="preserve">ใช้งานผ่าน </w:t>
+      </w:r>
+      <w:r>
+        <w:rPr>
+          <w:rFonts w:ascii="TH Niramit AS" w:hAnsi="TH Niramit AS" w:cs="TH Niramit AS"/>
+          <w:sz w:val="32"/>
+          <w:szCs w:val="32"/>
+          <w:lang w:val="en-US"/>
+        </w:rPr>
+        <w:t xml:space="preserve">Git Command Line ( </w:t>
+      </w:r>
+      <w:r>
+        <w:rPr>
+          <w:rFonts w:ascii="TH Niramit AS" w:hAnsi="TH Niramit AS" w:cs="TH Niramit AS"/>
+          <w:sz w:val="32"/>
+          <w:szCs w:val="32"/>
+          <w:cs/>
+          <w:lang w:val="en-US"/>
+        </w:rPr>
+        <w:t>ใช้งานผ่านการพิมพ์คำสั่งด้วยตัวหนังสือ )</w:t>
+      </w:r>
+    </w:p>
+    <w:p>
+      <w:pPr>
+        <w:pStyle w:val="NoSpacing"/>
+        <w:numPr>
+          <w:ilvl w:val="0"/>
+          <w:numId w:val="21"/>
+        </w:numPr>
+        <w:tabs>
+          <w:tab w:val="left" w:pos="567"/>
+          <w:tab w:val="left" w:pos="1134"/>
+          <w:tab w:val="left" w:pos="2268"/>
+        </w:tabs>
+        <w:jc w:val="thaiDistribute"/>
+        <w:rPr>
+          <w:rFonts w:ascii="TH Niramit AS" w:hAnsi="TH Niramit AS" w:cs="TH Niramit AS"/>
+          <w:sz w:val="32"/>
+          <w:szCs w:val="32"/>
+          <w:lang w:val="en-US"/>
+        </w:rPr>
+      </w:pPr>
+      <w:r>
+        <w:rPr>
+          <w:rFonts w:ascii="TH Niramit AS" w:hAnsi="TH Niramit AS" w:cs="TH Niramit AS"/>
+          <w:sz w:val="32"/>
+          <w:szCs w:val="32"/>
+          <w:cs/>
+          <w:lang w:val="en-US"/>
+        </w:rPr>
+        <w:t xml:space="preserve">ใช้งานผ่านโปรแกรม </w:t>
+      </w:r>
+      <w:r>
+        <w:rPr>
+          <w:rFonts w:ascii="TH Niramit AS" w:hAnsi="TH Niramit AS" w:cs="TH Niramit AS"/>
+          <w:sz w:val="32"/>
+          <w:szCs w:val="32"/>
+          <w:lang w:val="en-US"/>
+        </w:rPr>
+        <w:t xml:space="preserve">Git GUI ( </w:t>
+      </w:r>
+      <w:r>
+        <w:rPr>
+          <w:rFonts w:ascii="TH Niramit AS" w:hAnsi="TH Niramit AS" w:cs="TH Niramit AS"/>
+          <w:sz w:val="32"/>
+          <w:szCs w:val="32"/>
+          <w:cs/>
+          <w:lang w:val="en-US"/>
+        </w:rPr>
+        <w:t>ใช้งานผ่านโปรแกรมสำเร็จรูป )</w:t>
+      </w:r>
+    </w:p>
+    <w:p>
+      <w:pPr>
+        <w:pStyle w:val="NoSpacing"/>
+        <w:tabs>
+          <w:tab w:val="left" w:pos="567"/>
+          <w:tab w:val="left" w:pos="1134"/>
+          <w:tab w:val="left" w:pos="2268"/>
+        </w:tabs>
+        <w:jc w:val="thaiDistribute"/>
+        <w:rPr>
+          <w:rFonts w:ascii="TH Niramit AS" w:hAnsi="TH Niramit AS" w:cs="TH Niramit AS"/>
+          <w:sz w:val="32"/>
+          <w:szCs w:val="32"/>
+          <w:lang w:val="en-US"/>
+        </w:rPr>
+      </w:pPr>
+    </w:p>
+    <w:p>
+      <w:pPr>
+        <w:pStyle w:val="NoSpacing"/>
+        <w:tabs>
+          <w:tab w:val="left" w:pos="567"/>
+          <w:tab w:val="left" w:pos="1134"/>
+          <w:tab w:val="left" w:pos="2268"/>
+        </w:tabs>
+        <w:rPr>
+          <w:rFonts w:ascii="TH Niramit AS" w:hAnsi="TH Niramit AS" w:cs="TH Niramit AS" w:hint="cs"/>
+          <w:sz w:val="32"/>
+          <w:szCs w:val="32"/>
+          <w:lang w:val="en-US"/>
+        </w:rPr>
+      </w:pPr>
     </w:p>
     <w:sectPr>
       <w:pgSz w:w="11900" w:h="16840"/>
@@ -24134,6 +24566,119 @@
     </w:lvl>
   </w:abstractNum>
   <w:abstractNum w:abstractNumId="15" w15:restartNumberingAfterBreak="0">
+    <w:nsid w:val="57D6050B"/>
+    <w:multiLevelType w:val="hybridMultilevel"/>
+    <w:tmpl w:val="4496B340"/>
+    <w:lvl w:ilvl="0" w:tplc="04090001">
+      <w:start w:val="1"/>
+      <w:numFmt w:val="bullet"/>
+      <w:lvlText w:val=""/>
+      <w:lvlJc w:val="left"/>
+      <w:pPr>
+        <w:ind w:left="720" w:hanging="360"/>
+      </w:pPr>
+      <w:rPr>
+        <w:rFonts w:ascii="Symbol" w:hAnsi="Symbol" w:hint="default"/>
+      </w:rPr>
+    </w:lvl>
+    <w:lvl w:ilvl="1" w:tplc="04090003" w:tentative="1">
+      <w:start w:val="1"/>
+      <w:numFmt w:val="bullet"/>
+      <w:lvlText w:val="o"/>
+      <w:lvlJc w:val="left"/>
+      <w:pPr>
+        <w:ind w:left="1440" w:hanging="360"/>
+      </w:pPr>
+      <w:rPr>
+        <w:rFonts w:ascii="Courier New" w:hAnsi="Courier New" w:hint="default"/>
+      </w:rPr>
+    </w:lvl>
+    <w:lvl w:ilvl="2" w:tplc="04090005" w:tentative="1">
+      <w:start w:val="1"/>
+      <w:numFmt w:val="bullet"/>
+      <w:lvlText w:val=""/>
+      <w:lvlJc w:val="left"/>
+      <w:pPr>
+        <w:ind w:left="2160" w:hanging="360"/>
+      </w:pPr>
+      <w:rPr>
+        <w:rFonts w:ascii="Wingdings" w:hAnsi="Wingdings" w:hint="default"/>
+      </w:rPr>
+    </w:lvl>
+    <w:lvl w:ilvl="3" w:tplc="04090001" w:tentative="1">
+      <w:start w:val="1"/>
+      <w:numFmt w:val="bullet"/>
+      <w:lvlText w:val=""/>
+      <w:lvlJc w:val="left"/>
+      <w:pPr>
+        <w:ind w:left="2880" w:hanging="360"/>
+      </w:pPr>
+      <w:rPr>
+        <w:rFonts w:ascii="Symbol" w:hAnsi="Symbol" w:hint="default"/>
+      </w:rPr>
+    </w:lvl>
+    <w:lvl w:ilvl="4" w:tplc="04090003" w:tentative="1">
+      <w:start w:val="1"/>
+      <w:numFmt w:val="bullet"/>
+      <w:lvlText w:val="o"/>
+      <w:lvlJc w:val="left"/>
+      <w:pPr>
+        <w:ind w:left="3600" w:hanging="360"/>
+      </w:pPr>
+      <w:rPr>
+        <w:rFonts w:ascii="Courier New" w:hAnsi="Courier New" w:hint="default"/>
+      </w:rPr>
+    </w:lvl>
+    <w:lvl w:ilvl="5" w:tplc="04090005" w:tentative="1">
+      <w:start w:val="1"/>
+      <w:numFmt w:val="bullet"/>
+      <w:lvlText w:val=""/>
+      <w:lvlJc w:val="left"/>
+      <w:pPr>
+        <w:ind w:left="4320" w:hanging="360"/>
+      </w:pPr>
+      <w:rPr>
+        <w:rFonts w:ascii="Wingdings" w:hAnsi="Wingdings" w:hint="default"/>
+      </w:rPr>
+    </w:lvl>
+    <w:lvl w:ilvl="6" w:tplc="04090001" w:tentative="1">
+      <w:start w:val="1"/>
+      <w:numFmt w:val="bullet"/>
+      <w:lvlText w:val=""/>
+      <w:lvlJc w:val="left"/>
+      <w:pPr>
+        <w:ind w:left="5040" w:hanging="360"/>
+      </w:pPr>
+      <w:rPr>
+        <w:rFonts w:ascii="Symbol" w:hAnsi="Symbol" w:hint="default"/>
+      </w:rPr>
+    </w:lvl>
+    <w:lvl w:ilvl="7" w:tplc="04090003" w:tentative="1">
+      <w:start w:val="1"/>
+      <w:numFmt w:val="bullet"/>
+      <w:lvlText w:val="o"/>
+      <w:lvlJc w:val="left"/>
+      <w:pPr>
+        <w:ind w:left="5760" w:hanging="360"/>
+      </w:pPr>
+      <w:rPr>
+        <w:rFonts w:ascii="Courier New" w:hAnsi="Courier New" w:hint="default"/>
+      </w:rPr>
+    </w:lvl>
+    <w:lvl w:ilvl="8" w:tplc="04090005" w:tentative="1">
+      <w:start w:val="1"/>
+      <w:numFmt w:val="bullet"/>
+      <w:lvlText w:val=""/>
+      <w:lvlJc w:val="left"/>
+      <w:pPr>
+        <w:ind w:left="6480" w:hanging="360"/>
+      </w:pPr>
+      <w:rPr>
+        <w:rFonts w:ascii="Wingdings" w:hAnsi="Wingdings" w:hint="default"/>
+      </w:rPr>
+    </w:lvl>
+  </w:abstractNum>
+  <w:abstractNum w:abstractNumId="16" w15:restartNumberingAfterBreak="0">
     <w:nsid w:val="58253BAE"/>
     <w:multiLevelType w:val="hybridMultilevel"/>
     <w:tmpl w:val="83CC9D76"/>
@@ -24222,7 +24767,7 @@
       </w:pPr>
     </w:lvl>
   </w:abstractNum>
-  <w:abstractNum w:abstractNumId="16" w15:restartNumberingAfterBreak="0">
+  <w:abstractNum w:abstractNumId="17" w15:restartNumberingAfterBreak="0">
     <w:nsid w:val="611232A9"/>
     <w:multiLevelType w:val="hybridMultilevel"/>
     <w:tmpl w:val="3FC6229C"/>
@@ -24311,7 +24856,7 @@
       </w:pPr>
     </w:lvl>
   </w:abstractNum>
-  <w:abstractNum w:abstractNumId="17" w15:restartNumberingAfterBreak="0">
+  <w:abstractNum w:abstractNumId="18" w15:restartNumberingAfterBreak="0">
     <w:nsid w:val="639177D1"/>
     <w:multiLevelType w:val="multilevel"/>
     <w:tmpl w:val="CA34CF08"/>
@@ -24424,7 +24969,7 @@
       </w:rPr>
     </w:lvl>
   </w:abstractNum>
-  <w:abstractNum w:abstractNumId="18" w15:restartNumberingAfterBreak="0">
+  <w:abstractNum w:abstractNumId="19" w15:restartNumberingAfterBreak="0">
     <w:nsid w:val="733B7194"/>
     <w:multiLevelType w:val="hybridMultilevel"/>
     <w:tmpl w:val="2AF6A23A"/>
@@ -24513,7 +25058,7 @@
       </w:pPr>
     </w:lvl>
   </w:abstractNum>
-  <w:abstractNum w:abstractNumId="19" w15:restartNumberingAfterBreak="0">
+  <w:abstractNum w:abstractNumId="20" w15:restartNumberingAfterBreak="0">
     <w:nsid w:val="73664FEC"/>
     <w:multiLevelType w:val="hybridMultilevel"/>
     <w:tmpl w:val="5E2C1E32"/>
@@ -24606,7 +25151,7 @@
     <w:abstractNumId w:val="5"/>
   </w:num>
   <w:num w:numId="2" w16cid:durableId="641738631">
-    <w:abstractNumId w:val="18"/>
+    <w:abstractNumId w:val="19"/>
   </w:num>
   <w:num w:numId="3" w16cid:durableId="599064947">
     <w:abstractNumId w:val="0"/>
@@ -24621,7 +25166,7 @@
     <w:abstractNumId w:val="6"/>
   </w:num>
   <w:num w:numId="7" w16cid:durableId="1163935449">
-    <w:abstractNumId w:val="16"/>
+    <w:abstractNumId w:val="17"/>
   </w:num>
   <w:num w:numId="8" w16cid:durableId="2042120313">
     <w:abstractNumId w:val="9"/>
@@ -24630,10 +25175,10 @@
     <w:abstractNumId w:val="1"/>
   </w:num>
   <w:num w:numId="10" w16cid:durableId="167865318">
-    <w:abstractNumId w:val="19"/>
+    <w:abstractNumId w:val="20"/>
   </w:num>
   <w:num w:numId="11" w16cid:durableId="83578072">
-    <w:abstractNumId w:val="17"/>
+    <w:abstractNumId w:val="18"/>
   </w:num>
   <w:num w:numId="12" w16cid:durableId="1461456141">
     <w:abstractNumId w:val="10"/>
@@ -24651,7 +25196,7 @@
     <w:abstractNumId w:val="14"/>
   </w:num>
   <w:num w:numId="17" w16cid:durableId="567156438">
-    <w:abstractNumId w:val="15"/>
+    <w:abstractNumId w:val="16"/>
   </w:num>
   <w:num w:numId="18" w16cid:durableId="312832081">
     <w:abstractNumId w:val="4"/>
@@ -24661,6 +25206,9 @@
   </w:num>
   <w:num w:numId="20" w16cid:durableId="1744717546">
     <w:abstractNumId w:val="7"/>
+  </w:num>
+  <w:num w:numId="21" w16cid:durableId="116225033">
+    <w:abstractNumId w:val="15"/>
   </w:num>
 </w:numbering>
 </file>
@@ -26696,13 +27244,35 @@
     <b:Year>2016</b:Year>
     <b:Month>3</b:Month>
     <b:Day>16</b:Day>
+    <b:RefOrder>14</b:RefOrder>
+  </b:Source>
+  <b:Source>
+    <b:Tag>Nat21</b:Tag>
+    <b:SourceType>DocumentFromInternetSite</b:SourceType>
+    <b:Guid>{906680AF-E8C3-5743-B5B9-ABDBCEB3C07F}</b:Guid>
+    <b:Author>
+      <b:Author>
+        <b:NameList>
+          <b:Person>
+            <b:Last>Natakorn</b:Last>
+            <b:First>Chanpetch</b:First>
+          </b:Person>
+        </b:NameList>
+      </b:Author>
+    </b:Author>
+    <b:Title>FastAPI คืออะไร และการใช้งานเบื้องต้น</b:Title>
+    <b:InternetSiteTitle>medium</b:InternetSiteTitle>
+    <b:URL>https://natakornch.medium.com/fastapi-คืออะไร-และการใช้งานเบื้องต้น-4f2d0fd91bcd</b:URL>
+    <b:Year>2021</b:Year>
+    <b:Month>6</b:Month>
+    <b:Day>3</b:Day>
     <b:RefOrder>13</b:RefOrder>
   </b:Source>
 </b:Sources>
 </file>
 
 <file path=customXml/itemProps1.xml><?xml version="1.0" encoding="utf-8"?>
-<ds:datastoreItem xmlns:ds="http://schemas.openxmlformats.org/officeDocument/2006/customXml" ds:itemID="{6A9F53DE-1166-3C49-8476-F0A890CFC374}">
+<ds:datastoreItem xmlns:ds="http://schemas.openxmlformats.org/officeDocument/2006/customXml" ds:itemID="{1B4132B5-BA60-6846-84E4-7AB7CBEC3278}">
   <ds:schemaRefs>
     <ds:schemaRef ds:uri="http://schemas.openxmlformats.org/officeDocument/2006/bibliography"/>
   </ds:schemaRefs>

</xml_diff>

<commit_message>
:memo: Write Matplotlib topic
</commit_message>
<xml_diff>
--- a/report/report.docx
+++ b/report/report.docx
@@ -22830,11 +22830,11 @@
           <w:tab w:val="left" w:pos="1134"/>
           <w:tab w:val="left" w:pos="2268"/>
         </w:tabs>
-        <w:jc w:val="thaiDistribute"/>
-        <w:rPr>
-          <w:rFonts w:ascii="TH Niramit AS" w:hAnsi="TH Niramit AS" w:cs="TH Niramit AS"/>
-          <w:sz w:val="32"/>
-          <w:szCs w:val="32"/>
+        <w:rPr>
+          <w:rFonts w:ascii="TH Niramit AS" w:hAnsi="TH Niramit AS" w:cs="TH Niramit AS" w:hint="cs"/>
+          <w:sz w:val="32"/>
+          <w:szCs w:val="32"/>
+          <w:cs/>
           <w:lang w:val="en-US"/>
         </w:rPr>
       </w:pPr>
@@ -22848,12 +22848,185 @@
           <w:tab w:val="left" w:pos="2268"/>
         </w:tabs>
         <w:rPr>
-          <w:rFonts w:ascii="TH Niramit AS" w:hAnsi="TH Niramit AS" w:cs="TH Niramit AS" w:hint="cs"/>
-          <w:sz w:val="32"/>
-          <w:szCs w:val="32"/>
-          <w:lang w:val="en-US"/>
-        </w:rPr>
-      </w:pPr>
+          <w:rFonts w:ascii="TH Niramit AS" w:hAnsi="TH Niramit AS" w:cs="TH Niramit AS"/>
+          <w:sz w:val="32"/>
+          <w:szCs w:val="32"/>
+          <w:lang w:val="en-US"/>
+        </w:rPr>
+      </w:pPr>
+      <w:r>
+        <w:rPr>
+          <w:rFonts w:ascii="TH Niramit AS" w:hAnsi="TH Niramit AS" w:cs="TH Niramit AS"/>
+          <w:sz w:val="32"/>
+          <w:szCs w:val="32"/>
+          <w:lang w:val="en-US"/>
+        </w:rPr>
+        <w:t xml:space="preserve">2.1.13 </w:t>
+      </w:r>
+      <w:r>
+        <w:rPr>
+          <w:rFonts w:ascii="TH Niramit AS" w:hAnsi="TH Niramit AS" w:cs="TH Niramit AS"/>
+          <w:sz w:val="32"/>
+          <w:szCs w:val="32"/>
+          <w:cs/>
+          <w:lang w:val="en-US"/>
+        </w:rPr>
+        <w:t xml:space="preserve">ทฤษฎี </w:t>
+      </w:r>
+      <w:proofErr w:type="spellStart"/>
+      <w:r>
+        <w:rPr>
+          <w:rFonts w:ascii="TH Niramit AS" w:hAnsi="TH Niramit AS" w:cs="TH Niramit AS"/>
+          <w:sz w:val="32"/>
+          <w:szCs w:val="32"/>
+          <w:lang w:val="en-US"/>
+        </w:rPr>
+        <w:t>Matplotlibs</w:t>
+      </w:r>
+      <w:proofErr w:type="spellEnd"/>
+    </w:p>
+    <w:p>
+      <w:pPr>
+        <w:pStyle w:val="NoSpacing"/>
+        <w:tabs>
+          <w:tab w:val="left" w:pos="567"/>
+          <w:tab w:val="left" w:pos="1134"/>
+          <w:tab w:val="left" w:pos="2268"/>
+        </w:tabs>
+        <w:jc w:val="thaiDistribute"/>
+        <w:rPr>
+          <w:rFonts w:ascii="TH Niramit AS" w:hAnsi="TH Niramit AS" w:cs="TH Niramit AS" w:hint="cs"/>
+          <w:sz w:val="32"/>
+          <w:szCs w:val="32"/>
+          <w:cs/>
+          <w:lang w:val="en-US"/>
+        </w:rPr>
+      </w:pPr>
+      <w:r>
+        <w:rPr>
+          <w:rFonts w:ascii="TH Niramit AS" w:hAnsi="TH Niramit AS" w:cs="TH Niramit AS"/>
+          <w:sz w:val="32"/>
+          <w:szCs w:val="32"/>
+          <w:cs/>
+          <w:lang w:val="en-US"/>
+        </w:rPr>
+        <w:tab/>
+      </w:r>
+      <w:r>
+        <w:rPr>
+          <w:rFonts w:ascii="TH Niramit AS" w:hAnsi="TH Niramit AS" w:cs="TH Niramit AS"/>
+          <w:sz w:val="32"/>
+          <w:szCs w:val="32"/>
+          <w:lang w:val="en-US"/>
+        </w:rPr>
+        <w:t xml:space="preserve">Matplotlib </w:t>
+      </w:r>
+      <w:r>
+        <w:rPr>
+          <w:rFonts w:ascii="TH Niramit AS" w:hAnsi="TH Niramit AS" w:cs="TH Niramit AS"/>
+          <w:sz w:val="32"/>
+          <w:szCs w:val="32"/>
+          <w:cs/>
+          <w:lang w:val="en-US"/>
+        </w:rPr>
+        <w:t>เป็น</w:t>
+      </w:r>
+      <w:r>
+        <w:rPr>
+          <w:rFonts w:ascii="TH Niramit AS" w:hAnsi="TH Niramit AS" w:cs="TH Niramit AS" w:hint="cs"/>
+          <w:sz w:val="32"/>
+          <w:szCs w:val="32"/>
+          <w:cs/>
+          <w:lang w:val="en-US"/>
+        </w:rPr>
+        <w:t>โมดูล</w:t>
+      </w:r>
+      <w:r>
+        <w:rPr>
+          <w:rFonts w:ascii="TH Niramit AS" w:hAnsi="TH Niramit AS" w:cs="TH Niramit AS"/>
+          <w:sz w:val="32"/>
+          <w:szCs w:val="32"/>
+          <w:cs/>
+          <w:lang w:val="en-US"/>
+        </w:rPr>
+        <w:t xml:space="preserve">ที่เป็นพื้นฐานของ </w:t>
+      </w:r>
+      <w:r>
+        <w:rPr>
+          <w:rFonts w:ascii="TH Niramit AS" w:hAnsi="TH Niramit AS" w:cs="TH Niramit AS"/>
+          <w:sz w:val="32"/>
+          <w:szCs w:val="32"/>
+          <w:lang w:val="en-US"/>
+        </w:rPr>
+        <w:t>P</w:t>
+      </w:r>
+      <w:r>
+        <w:rPr>
+          <w:rFonts w:ascii="TH Niramit AS" w:hAnsi="TH Niramit AS" w:cs="TH Niramit AS"/>
+          <w:sz w:val="32"/>
+          <w:szCs w:val="32"/>
+          <w:lang w:val="en-US"/>
+        </w:rPr>
+        <w:t xml:space="preserve">ython </w:t>
+      </w:r>
+      <w:r>
+        <w:rPr>
+          <w:rFonts w:ascii="TH Niramit AS" w:hAnsi="TH Niramit AS" w:cs="TH Niramit AS"/>
+          <w:sz w:val="32"/>
+          <w:szCs w:val="32"/>
+          <w:cs/>
+          <w:lang w:val="en-US"/>
+        </w:rPr>
+        <w:t xml:space="preserve">สำหรับการวาดกราฟจากข้อมูลซึ่งจำเป็นมากสำหรับงานทางด้าน </w:t>
+      </w:r>
+      <w:r>
+        <w:rPr>
+          <w:rFonts w:ascii="TH Niramit AS" w:hAnsi="TH Niramit AS" w:cs="TH Niramit AS"/>
+          <w:sz w:val="32"/>
+          <w:szCs w:val="32"/>
+          <w:lang w:val="en-US"/>
+        </w:rPr>
+        <w:t>Data Analysis, Science, Engineering</w:t>
+      </w:r>
+      <w:r>
+        <w:rPr>
+          <w:rFonts w:ascii="TH Niramit AS" w:hAnsi="TH Niramit AS" w:cs="TH Niramit AS" w:hint="cs"/>
+          <w:sz w:val="32"/>
+          <w:szCs w:val="32"/>
+          <w:cs/>
+          <w:lang w:val="en-US"/>
+        </w:rPr>
+        <w:t xml:space="preserve"> เป็นตัวช่วยในการวิเคราะห์ข้อมูลโดยใช้รูปแบบของกราฟ</w:t>
+      </w:r>
+      <w:r>
+        <w:rPr>
+          <w:rFonts w:ascii="TH Niramit AS" w:hAnsi="TH Niramit AS" w:cs="TH Niramit AS" w:hint="cs"/>
+          <w:sz w:val="32"/>
+          <w:szCs w:val="32"/>
+          <w:cs/>
+          <w:lang w:val="en-US"/>
+        </w:rPr>
+        <w:t xml:space="preserve">ตัวอย่างประเภทกราฟที่มีให้ใช้ </w:t>
+      </w:r>
+      <w:r>
+        <w:rPr>
+          <w:rFonts w:ascii="TH Niramit AS" w:hAnsi="TH Niramit AS" w:cs="TH Niramit AS"/>
+          <w:sz w:val="32"/>
+          <w:szCs w:val="32"/>
+          <w:lang w:val="en-US"/>
+        </w:rPr>
+        <w:t xml:space="preserve">1.Scatter 2.Bar 3.Stem 4.Step </w:t>
+      </w:r>
+      <w:r>
+        <w:rPr>
+          <w:rFonts w:ascii="TH Niramit AS" w:hAnsi="TH Niramit AS" w:cs="TH Niramit AS" w:hint="cs"/>
+          <w:sz w:val="32"/>
+          <w:szCs w:val="32"/>
+          <w:cs/>
+          <w:lang w:val="en-US"/>
+        </w:rPr>
+        <w:t>และอื่น ๆ</w:t>
+      </w:r>
     </w:p>
     <w:sectPr>
       <w:pgSz w:w="11900" w:h="16840"/>

</xml_diff>

<commit_message>
:memo: Write mongoDB topic
</commit_message>
<xml_diff>
--- a/report/report.docx
+++ b/report/report.docx
@@ -22895,10 +22895,9 @@
         </w:tabs>
         <w:jc w:val="thaiDistribute"/>
         <w:rPr>
-          <w:rFonts w:ascii="TH Niramit AS" w:hAnsi="TH Niramit AS" w:cs="TH Niramit AS" w:hint="cs"/>
-          <w:sz w:val="32"/>
-          <w:szCs w:val="32"/>
-          <w:cs/>
+          <w:rFonts w:ascii="TH Niramit AS" w:hAnsi="TH Niramit AS" w:cs="TH Niramit AS"/>
+          <w:sz w:val="32"/>
+          <w:szCs w:val="32"/>
           <w:lang w:val="en-US"/>
         </w:rPr>
       </w:pPr>
@@ -23027,6 +23026,1134 @@
         </w:rPr>
         <w:t>และอื่น ๆ</w:t>
       </w:r>
+    </w:p>
+    <w:p>
+      <w:pPr>
+        <w:pStyle w:val="NoSpacing"/>
+        <w:tabs>
+          <w:tab w:val="left" w:pos="567"/>
+          <w:tab w:val="left" w:pos="1134"/>
+          <w:tab w:val="left" w:pos="2268"/>
+        </w:tabs>
+        <w:jc w:val="thaiDistribute"/>
+        <w:rPr>
+          <w:rFonts w:ascii="TH Niramit AS" w:hAnsi="TH Niramit AS" w:cs="TH Niramit AS"/>
+          <w:sz w:val="32"/>
+          <w:szCs w:val="32"/>
+          <w:lang w:val="en-US"/>
+        </w:rPr>
+      </w:pPr>
+      <w:r>
+        <w:rPr>
+          <w:rFonts w:ascii="TH Niramit AS" w:hAnsi="TH Niramit AS" w:cs="TH Niramit AS"/>
+          <w:sz w:val="32"/>
+          <w:szCs w:val="32"/>
+          <w:lang w:val="en-US"/>
+        </w:rPr>
+        <w:lastRenderedPageBreak/>
+        <w:t xml:space="preserve">2.1.14 </w:t>
+      </w:r>
+      <w:r>
+        <w:rPr>
+          <w:rFonts w:ascii="TH Niramit AS" w:hAnsi="TH Niramit AS" w:cs="TH Niramit AS"/>
+          <w:sz w:val="32"/>
+          <w:szCs w:val="32"/>
+          <w:cs/>
+          <w:lang w:val="en-US"/>
+        </w:rPr>
+        <w:t xml:space="preserve">ทฤษฎี </w:t>
+      </w:r>
+      <w:proofErr w:type="spellStart"/>
+      <w:r>
+        <w:rPr>
+          <w:rFonts w:ascii="TH Niramit AS" w:hAnsi="TH Niramit AS" w:cs="TH Niramit AS"/>
+          <w:sz w:val="32"/>
+          <w:szCs w:val="32"/>
+          <w:lang w:val="en-US"/>
+        </w:rPr>
+        <w:t>Mongodb</w:t>
+      </w:r>
+      <w:proofErr w:type="spellEnd"/>
+    </w:p>
+    <w:p>
+      <w:pPr>
+        <w:pStyle w:val="NoSpacing"/>
+        <w:tabs>
+          <w:tab w:val="left" w:pos="567"/>
+          <w:tab w:val="left" w:pos="1134"/>
+          <w:tab w:val="left" w:pos="2268"/>
+        </w:tabs>
+        <w:jc w:val="thaiDistribute"/>
+        <w:rPr>
+          <w:rFonts w:ascii="TH Niramit AS" w:hAnsi="TH Niramit AS" w:cs="TH Niramit AS"/>
+          <w:sz w:val="32"/>
+          <w:szCs w:val="32"/>
+          <w:lang w:val="en-US"/>
+        </w:rPr>
+      </w:pPr>
+      <w:r>
+        <w:rPr>
+          <w:rFonts w:ascii="TH Niramit AS" w:hAnsi="TH Niramit AS" w:cs="TH Niramit AS"/>
+          <w:sz w:val="32"/>
+          <w:szCs w:val="32"/>
+          <w:lang w:val="en-US"/>
+        </w:rPr>
+        <w:tab/>
+      </w:r>
+      <w:r>
+        <w:rPr>
+          <w:rFonts w:ascii="TH Niramit AS" w:hAnsi="TH Niramit AS" w:cs="TH Niramit AS"/>
+          <w:sz w:val="32"/>
+          <w:szCs w:val="32"/>
+          <w:lang w:val="en-US"/>
+        </w:rPr>
+        <w:t xml:space="preserve">MongoDB </w:t>
+      </w:r>
+      <w:r>
+        <w:rPr>
+          <w:rFonts w:ascii="TH Niramit AS" w:hAnsi="TH Niramit AS" w:cs="TH Niramit AS"/>
+          <w:sz w:val="32"/>
+          <w:szCs w:val="32"/>
+          <w:cs/>
+          <w:lang w:val="en-US"/>
+        </w:rPr>
+        <w:t xml:space="preserve">เป็น </w:t>
+      </w:r>
+      <w:r>
+        <w:rPr>
+          <w:rFonts w:ascii="TH Niramit AS" w:hAnsi="TH Niramit AS" w:cs="TH Niramit AS"/>
+          <w:sz w:val="32"/>
+          <w:szCs w:val="32"/>
+          <w:lang w:val="en-US"/>
+        </w:rPr>
+        <w:t xml:space="preserve">open-source document database </w:t>
+      </w:r>
+      <w:r>
+        <w:rPr>
+          <w:rFonts w:ascii="TH Niramit AS" w:hAnsi="TH Niramit AS" w:cs="TH Niramit AS"/>
+          <w:sz w:val="32"/>
+          <w:szCs w:val="32"/>
+          <w:cs/>
+          <w:lang w:val="en-US"/>
+        </w:rPr>
+        <w:t xml:space="preserve">โดยเป็นฐานข้อมูลแบบ </w:t>
+      </w:r>
+      <w:r>
+        <w:rPr>
+          <w:rFonts w:ascii="TH Niramit AS" w:hAnsi="TH Niramit AS" w:cs="TH Niramit AS"/>
+          <w:sz w:val="32"/>
+          <w:szCs w:val="32"/>
+          <w:lang w:val="en-US"/>
+        </w:rPr>
+        <w:t xml:space="preserve">NoSQL </w:t>
+      </w:r>
+      <w:r>
+        <w:rPr>
+          <w:rFonts w:ascii="TH Niramit AS" w:hAnsi="TH Niramit AS" w:cs="TH Niramit AS"/>
+          <w:sz w:val="32"/>
+          <w:szCs w:val="32"/>
+          <w:cs/>
+          <w:lang w:val="en-US"/>
+        </w:rPr>
+        <w:t xml:space="preserve">คือไม่มี </w:t>
+      </w:r>
+      <w:r>
+        <w:rPr>
+          <w:rFonts w:ascii="TH Niramit AS" w:hAnsi="TH Niramit AS" w:cs="TH Niramit AS"/>
+          <w:sz w:val="32"/>
+          <w:szCs w:val="32"/>
+          <w:lang w:val="en-US"/>
+        </w:rPr>
+        <w:t>relation (</w:t>
+      </w:r>
+      <w:r>
+        <w:rPr>
+          <w:rFonts w:ascii="TH Niramit AS" w:hAnsi="TH Niramit AS" w:cs="TH Niramit AS"/>
+          <w:sz w:val="32"/>
+          <w:szCs w:val="32"/>
+          <w:cs/>
+          <w:lang w:val="en-US"/>
+        </w:rPr>
+        <w:t xml:space="preserve">ความสัมพันธ์) ของตารางแบบ </w:t>
+      </w:r>
+      <w:r>
+        <w:rPr>
+          <w:rFonts w:ascii="TH Niramit AS" w:hAnsi="TH Niramit AS" w:cs="TH Niramit AS"/>
+          <w:sz w:val="32"/>
+          <w:szCs w:val="32"/>
+          <w:lang w:val="en-US"/>
+        </w:rPr>
+        <w:t xml:space="preserve">SQL </w:t>
+      </w:r>
+      <w:r>
+        <w:rPr>
+          <w:rFonts w:ascii="TH Niramit AS" w:hAnsi="TH Niramit AS" w:cs="TH Niramit AS"/>
+          <w:sz w:val="32"/>
+          <w:szCs w:val="32"/>
+          <w:cs/>
+          <w:lang w:val="en-US"/>
+        </w:rPr>
+        <w:t xml:space="preserve">ทั่วๆไป แต่จะเก็บข้อมูลเป็นแบบ </w:t>
+      </w:r>
+      <w:r>
+        <w:rPr>
+          <w:rFonts w:ascii="TH Niramit AS" w:hAnsi="TH Niramit AS" w:cs="TH Niramit AS"/>
+          <w:sz w:val="32"/>
+          <w:szCs w:val="32"/>
+          <w:lang w:val="en-US"/>
+        </w:rPr>
+        <w:t xml:space="preserve">JSON (JavaScript Object Notation) </w:t>
+      </w:r>
+      <w:r>
+        <w:rPr>
+          <w:rFonts w:ascii="TH Niramit AS" w:hAnsi="TH Niramit AS" w:cs="TH Niramit AS"/>
+          <w:sz w:val="32"/>
+          <w:szCs w:val="32"/>
+          <w:cs/>
+          <w:lang w:val="en-US"/>
+        </w:rPr>
+        <w:t xml:space="preserve">แทน การบันทึกข้อมูลทุกๆ </w:t>
+      </w:r>
+      <w:r>
+        <w:rPr>
+          <w:rFonts w:ascii="TH Niramit AS" w:hAnsi="TH Niramit AS" w:cs="TH Niramit AS"/>
+          <w:sz w:val="32"/>
+          <w:szCs w:val="32"/>
+          <w:lang w:val="en-US"/>
+        </w:rPr>
+        <w:t xml:space="preserve">record </w:t>
+      </w:r>
+      <w:r>
+        <w:rPr>
+          <w:rFonts w:ascii="TH Niramit AS" w:hAnsi="TH Niramit AS" w:cs="TH Niramit AS"/>
+          <w:sz w:val="32"/>
+          <w:szCs w:val="32"/>
+          <w:cs/>
+          <w:lang w:val="en-US"/>
+        </w:rPr>
+        <w:t xml:space="preserve">ใน </w:t>
+      </w:r>
+      <w:r>
+        <w:rPr>
+          <w:rFonts w:ascii="TH Niramit AS" w:hAnsi="TH Niramit AS" w:cs="TH Niramit AS"/>
+          <w:sz w:val="32"/>
+          <w:szCs w:val="32"/>
+          <w:lang w:val="en-US"/>
+        </w:rPr>
+        <w:t xml:space="preserve">MongoDB </w:t>
+      </w:r>
+      <w:r>
+        <w:rPr>
+          <w:rFonts w:ascii="TH Niramit AS" w:hAnsi="TH Niramit AS" w:cs="TH Niramit AS"/>
+          <w:sz w:val="32"/>
+          <w:szCs w:val="32"/>
+          <w:cs/>
+          <w:lang w:val="en-US"/>
+        </w:rPr>
+        <w:t xml:space="preserve">เราจะเรียกมันว่า </w:t>
+      </w:r>
+      <w:r>
+        <w:rPr>
+          <w:rFonts w:ascii="TH Niramit AS" w:hAnsi="TH Niramit AS" w:cs="TH Niramit AS"/>
+          <w:sz w:val="32"/>
+          <w:szCs w:val="32"/>
+          <w:lang w:val="en-US"/>
+        </w:rPr>
+        <w:t xml:space="preserve">Document </w:t>
+      </w:r>
+      <w:r>
+        <w:rPr>
+          <w:rFonts w:ascii="TH Niramit AS" w:hAnsi="TH Niramit AS" w:cs="TH Niramit AS"/>
+          <w:sz w:val="32"/>
+          <w:szCs w:val="32"/>
+          <w:cs/>
+          <w:lang w:val="en-US"/>
+        </w:rPr>
+        <w:t xml:space="preserve">ซึ่งจะเก็บค่าเป็น </w:t>
+      </w:r>
+      <w:r>
+        <w:rPr>
+          <w:rFonts w:ascii="TH Niramit AS" w:hAnsi="TH Niramit AS" w:cs="TH Niramit AS"/>
+          <w:sz w:val="32"/>
+          <w:szCs w:val="32"/>
+          <w:lang w:val="en-US"/>
+        </w:rPr>
+        <w:t xml:space="preserve">key </w:t>
+      </w:r>
+      <w:r>
+        <w:rPr>
+          <w:rFonts w:ascii="TH Niramit AS" w:hAnsi="TH Niramit AS" w:cs="TH Niramit AS"/>
+          <w:sz w:val="32"/>
+          <w:szCs w:val="32"/>
+          <w:cs/>
+          <w:lang w:val="en-US"/>
+        </w:rPr>
+        <w:t xml:space="preserve">และ </w:t>
+      </w:r>
+      <w:r>
+        <w:rPr>
+          <w:rFonts w:ascii="TH Niramit AS" w:hAnsi="TH Niramit AS" w:cs="TH Niramit AS"/>
+          <w:sz w:val="32"/>
+          <w:szCs w:val="32"/>
+          <w:lang w:val="en-US"/>
+        </w:rPr>
+        <w:t xml:space="preserve">value </w:t>
+      </w:r>
+      <w:r>
+        <w:rPr>
+          <w:rFonts w:ascii="TH Niramit AS" w:hAnsi="TH Niramit AS" w:cs="TH Niramit AS"/>
+          <w:sz w:val="32"/>
+          <w:szCs w:val="32"/>
+          <w:cs/>
+          <w:lang w:val="en-US"/>
+        </w:rPr>
+        <w:t xml:space="preserve">จะเห็นว่ามันก็คือ </w:t>
+      </w:r>
+      <w:r>
+        <w:rPr>
+          <w:rFonts w:ascii="TH Niramit AS" w:hAnsi="TH Niramit AS" w:cs="TH Niramit AS"/>
+          <w:sz w:val="32"/>
+          <w:szCs w:val="32"/>
+          <w:lang w:val="en-US"/>
+        </w:rPr>
+        <w:t xml:space="preserve">JSON </w:t>
+      </w:r>
+      <w:r>
+        <w:rPr>
+          <w:rFonts w:ascii="TH Niramit AS" w:hAnsi="TH Niramit AS" w:cs="TH Niramit AS"/>
+          <w:sz w:val="32"/>
+          <w:szCs w:val="32"/>
+          <w:cs/>
+          <w:lang w:val="en-US"/>
+        </w:rPr>
+        <w:t>นั่นแหละ ตัวอย่างเช่น</w:t>
+      </w:r>
+      <w:r>
+        <w:rPr>
+          <w:rFonts w:ascii="TH Niramit AS" w:hAnsi="TH Niramit AS" w:cs="TH Niramit AS"/>
+          <w:sz w:val="32"/>
+          <w:szCs w:val="32"/>
+          <w:lang w:val="en-US"/>
+        </w:rPr>
+        <w:t xml:space="preserve"> </w:t>
+      </w:r>
+      <w:sdt>
+        <w:sdtPr>
+          <w:rPr>
+            <w:rFonts w:ascii="TH Niramit AS" w:hAnsi="TH Niramit AS" w:cs="TH Niramit AS"/>
+            <w:sz w:val="32"/>
+            <w:szCs w:val="32"/>
+            <w:lang w:val="en-US"/>
+          </w:rPr>
+          <w:id w:val="-390503856"/>
+          <w:citation/>
+        </w:sdtPr>
+        <w:sdtContent>
+          <w:r>
+            <w:rPr>
+              <w:rFonts w:ascii="TH Niramit AS" w:hAnsi="TH Niramit AS" w:cs="TH Niramit AS"/>
+              <w:sz w:val="32"/>
+              <w:szCs w:val="32"/>
+              <w:lang w:val="en-US"/>
+            </w:rPr>
+            <w:fldChar w:fldCharType="begin"/>
+          </w:r>
+          <w:r>
+            <w:rPr>
+              <w:rFonts w:ascii="TH Niramit AS" w:hAnsi="TH Niramit AS" w:cs="TH Niramit AS"/>
+              <w:sz w:val="32"/>
+              <w:szCs w:val="32"/>
+              <w:lang w:val="en-US"/>
+            </w:rPr>
+            <w:instrText xml:space="preserve"> CITATION Cha15 \l 1033 </w:instrText>
+          </w:r>
+          <w:r>
+            <w:rPr>
+              <w:rFonts w:ascii="TH Niramit AS" w:hAnsi="TH Niramit AS" w:cs="TH Niramit AS"/>
+              <w:sz w:val="32"/>
+              <w:szCs w:val="32"/>
+              <w:lang w:val="en-US"/>
+            </w:rPr>
+            <w:fldChar w:fldCharType="separate"/>
+          </w:r>
+          <w:r>
+            <w:rPr>
+              <w:rFonts w:ascii="TH Niramit AS" w:hAnsi="TH Niramit AS" w:cs="TH Niramit AS"/>
+              <w:noProof/>
+              <w:sz w:val="32"/>
+              <w:szCs w:val="32"/>
+              <w:lang w:val="en-US"/>
+            </w:rPr>
+            <w:t>(Chai, 2015)</w:t>
+          </w:r>
+          <w:r>
+            <w:rPr>
+              <w:rFonts w:ascii="TH Niramit AS" w:hAnsi="TH Niramit AS" w:cs="TH Niramit AS"/>
+              <w:sz w:val="32"/>
+              <w:szCs w:val="32"/>
+              <w:lang w:val="en-US"/>
+            </w:rPr>
+            <w:fldChar w:fldCharType="end"/>
+          </w:r>
+        </w:sdtContent>
+      </w:sdt>
+    </w:p>
+    <w:p>
+      <w:pPr>
+        <w:pStyle w:val="NoSpacing"/>
+        <w:tabs>
+          <w:tab w:val="left" w:pos="567"/>
+          <w:tab w:val="left" w:pos="1134"/>
+          <w:tab w:val="left" w:pos="2268"/>
+        </w:tabs>
+        <w:jc w:val="center"/>
+        <w:rPr>
+          <w:rFonts w:ascii="TH Niramit AS" w:hAnsi="TH Niramit AS" w:cs="TH Niramit AS"/>
+          <w:sz w:val="32"/>
+          <w:szCs w:val="32"/>
+          <w:lang w:val="en-US"/>
+        </w:rPr>
+      </w:pPr>
+      <w:r>
+        <w:rPr>
+          <w:rFonts w:ascii="TH Niramit AS" w:hAnsi="TH Niramit AS" w:cs="TH Niramit AS" w:hint="cs"/>
+          <w:noProof/>
+          <w:sz w:val="32"/>
+          <w:szCs w:val="32"/>
+          <w:lang w:val="en-US"/>
+        </w:rPr>
+        <w:drawing>
+          <wp:inline distT="0" distB="0" distL="0" distR="0" wp14:anchorId="37F0E1D7" wp14:editId="690A37F7">
+            <wp:extent cx="4320000" cy="799521"/>
+            <wp:effectExtent l="0" t="0" r="0" b="635"/>
+            <wp:docPr id="13" name="Picture 13"/>
+            <wp:cNvGraphicFramePr>
+              <a:graphicFrameLocks xmlns:a="http://schemas.openxmlformats.org/drawingml/2006/main" noChangeAspect="1"/>
+            </wp:cNvGraphicFramePr>
+            <a:graphic xmlns:a="http://schemas.openxmlformats.org/drawingml/2006/main">
+              <a:graphicData uri="http://schemas.openxmlformats.org/drawingml/2006/picture">
+                <pic:pic xmlns:pic="http://schemas.openxmlformats.org/drawingml/2006/picture">
+                  <pic:nvPicPr>
+                    <pic:cNvPr id="13" name="Picture 13"/>
+                    <pic:cNvPicPr/>
+                  </pic:nvPicPr>
+                  <pic:blipFill>
+                    <a:blip r:embed="rId21" cstate="print">
+                      <a:extLst>
+                        <a:ext uri="{28A0092B-C50C-407E-A947-70E740481C1C}">
+                          <a14:useLocalDpi xmlns:a14="http://schemas.microsoft.com/office/drawing/2010/main" val="0"/>
+                        </a:ext>
+                      </a:extLst>
+                    </a:blip>
+                    <a:stretch>
+                      <a:fillRect/>
+                    </a:stretch>
+                  </pic:blipFill>
+                  <pic:spPr>
+                    <a:xfrm>
+                      <a:off x="0" y="0"/>
+                      <a:ext cx="4320000" cy="799521"/>
+                    </a:xfrm>
+                    <a:prstGeom prst="rect">
+                      <a:avLst/>
+                    </a:prstGeom>
+                  </pic:spPr>
+                </pic:pic>
+              </a:graphicData>
+            </a:graphic>
+          </wp:inline>
+        </w:drawing>
+      </w:r>
+    </w:p>
+    <w:p>
+      <w:pPr>
+        <w:pStyle w:val="NoSpacing"/>
+        <w:tabs>
+          <w:tab w:val="left" w:pos="567"/>
+          <w:tab w:val="left" w:pos="1134"/>
+          <w:tab w:val="left" w:pos="2268"/>
+        </w:tabs>
+        <w:jc w:val="center"/>
+        <w:rPr>
+          <w:rFonts w:ascii="TH Niramit AS" w:hAnsi="TH Niramit AS" w:cs="TH Niramit AS"/>
+          <w:sz w:val="32"/>
+          <w:szCs w:val="32"/>
+          <w:lang w:val="en-US"/>
+        </w:rPr>
+      </w:pPr>
+      <w:r>
+        <w:rPr>
+          <w:rFonts w:ascii="TH Niramit AS" w:hAnsi="TH Niramit AS" w:cs="TH Niramit AS" w:hint="cs"/>
+          <w:b/>
+          <w:bCs/>
+          <w:sz w:val="32"/>
+          <w:szCs w:val="32"/>
+          <w:cs/>
+          <w:lang w:val="en-US"/>
+        </w:rPr>
+        <w:t xml:space="preserve">ภาพที่ </w:t>
+      </w:r>
+      <w:r>
+        <w:rPr>
+          <w:rFonts w:ascii="TH Niramit AS" w:hAnsi="TH Niramit AS" w:cs="TH Niramit AS"/>
+          <w:b/>
+          <w:bCs/>
+          <w:sz w:val="32"/>
+          <w:szCs w:val="32"/>
+          <w:lang w:val="en-US"/>
+        </w:rPr>
+        <w:t>10</w:t>
+      </w:r>
+      <w:r>
+        <w:rPr>
+          <w:rFonts w:ascii="TH Niramit AS" w:hAnsi="TH Niramit AS" w:cs="TH Niramit AS"/>
+          <w:b/>
+          <w:bCs/>
+          <w:sz w:val="32"/>
+          <w:szCs w:val="32"/>
+          <w:lang w:val="en-US"/>
+        </w:rPr>
+        <w:t xml:space="preserve"> </w:t>
+      </w:r>
+      <w:r>
+        <w:rPr>
+          <w:rFonts w:ascii="TH Niramit AS" w:hAnsi="TH Niramit AS" w:cs="TH Niramit AS" w:hint="cs"/>
+          <w:sz w:val="32"/>
+          <w:szCs w:val="32"/>
+          <w:cs/>
+          <w:lang w:val="en-US"/>
+        </w:rPr>
+        <w:t xml:space="preserve">ตัวอย่างข้อมูลแบบ </w:t>
+      </w:r>
+      <w:r>
+        <w:rPr>
+          <w:rFonts w:ascii="TH Niramit AS" w:hAnsi="TH Niramit AS" w:cs="TH Niramit AS"/>
+          <w:sz w:val="32"/>
+          <w:szCs w:val="32"/>
+          <w:lang w:val="en-US"/>
+        </w:rPr>
+        <w:t>JSON</w:t>
+      </w:r>
+    </w:p>
+    <w:p>
+      <w:pPr>
+        <w:pStyle w:val="NoSpacing"/>
+        <w:tabs>
+          <w:tab w:val="left" w:pos="567"/>
+          <w:tab w:val="left" w:pos="1134"/>
+          <w:tab w:val="left" w:pos="2268"/>
+        </w:tabs>
+        <w:jc w:val="center"/>
+        <w:rPr>
+          <w:rFonts w:ascii="TH Niramit AS" w:hAnsi="TH Niramit AS" w:cs="TH Niramit AS"/>
+          <w:sz w:val="32"/>
+          <w:szCs w:val="32"/>
+          <w:lang w:val="en-US"/>
+        </w:rPr>
+      </w:pPr>
+    </w:p>
+    <w:p>
+      <w:pPr>
+        <w:pStyle w:val="NoSpacing"/>
+        <w:tabs>
+          <w:tab w:val="left" w:pos="567"/>
+          <w:tab w:val="left" w:pos="1134"/>
+          <w:tab w:val="left" w:pos="2268"/>
+        </w:tabs>
+        <w:rPr>
+          <w:rFonts w:ascii="TH Niramit AS" w:hAnsi="TH Niramit AS" w:cs="TH Niramit AS"/>
+          <w:sz w:val="32"/>
+          <w:szCs w:val="32"/>
+          <w:lang w:val="en-US"/>
+        </w:rPr>
+      </w:pPr>
+      <w:r>
+        <w:rPr>
+          <w:rFonts w:ascii="TH Niramit AS" w:hAnsi="TH Niramit AS" w:cs="TH Niramit AS"/>
+          <w:sz w:val="32"/>
+          <w:szCs w:val="32"/>
+          <w:cs/>
+          <w:lang w:val="en-US"/>
+        </w:rPr>
+        <w:t xml:space="preserve">ข้อดีของตัวนี้เราจะพูดในหัวข้อถัดไป โดยหลักๆ ก็คือเหมาะกับองค์กรที่อยากจะเข้าถึงข้อมูลได้อย่างรวดเร็ว อีกทั้งยังเหมาะกับการทำ </w:t>
+      </w:r>
+      <w:r>
+        <w:rPr>
+          <w:rFonts w:ascii="TH Niramit AS" w:hAnsi="TH Niramit AS" w:cs="TH Niramit AS"/>
+          <w:sz w:val="32"/>
+          <w:szCs w:val="32"/>
+          <w:lang w:val="en-US"/>
+        </w:rPr>
+        <w:t>Big Data</w:t>
+      </w:r>
+      <w:r>
+        <w:rPr>
+          <w:rFonts w:ascii="TH Niramit AS" w:hAnsi="TH Niramit AS" w:cs="TH Niramit AS"/>
+          <w:sz w:val="32"/>
+          <w:szCs w:val="32"/>
+          <w:lang w:val="en-US"/>
+        </w:rPr>
+        <w:t xml:space="preserve"> </w:t>
+      </w:r>
+      <w:sdt>
+        <w:sdtPr>
+          <w:rPr>
+            <w:rFonts w:ascii="TH Niramit AS" w:hAnsi="TH Niramit AS" w:cs="TH Niramit AS"/>
+            <w:sz w:val="32"/>
+            <w:szCs w:val="32"/>
+            <w:lang w:val="en-US"/>
+          </w:rPr>
+          <w:id w:val="776683444"/>
+          <w:citation/>
+        </w:sdtPr>
+        <w:sdtContent>
+          <w:r>
+            <w:rPr>
+              <w:rFonts w:ascii="TH Niramit AS" w:hAnsi="TH Niramit AS" w:cs="TH Niramit AS"/>
+              <w:sz w:val="32"/>
+              <w:szCs w:val="32"/>
+              <w:lang w:val="en-US"/>
+            </w:rPr>
+            <w:fldChar w:fldCharType="begin"/>
+          </w:r>
+          <w:r>
+            <w:rPr>
+              <w:rFonts w:ascii="TH Niramit AS" w:hAnsi="TH Niramit AS" w:cs="TH Niramit AS"/>
+              <w:sz w:val="32"/>
+              <w:szCs w:val="32"/>
+              <w:lang w:val="en-US"/>
+            </w:rPr>
+            <w:instrText xml:space="preserve"> CITATION VIS22 \l 1033 </w:instrText>
+          </w:r>
+          <w:r>
+            <w:rPr>
+              <w:rFonts w:ascii="TH Niramit AS" w:hAnsi="TH Niramit AS" w:cs="TH Niramit AS"/>
+              <w:sz w:val="32"/>
+              <w:szCs w:val="32"/>
+              <w:lang w:val="en-US"/>
+            </w:rPr>
+            <w:fldChar w:fldCharType="separate"/>
+          </w:r>
+          <w:r>
+            <w:rPr>
+              <w:rFonts w:ascii="TH Niramit AS" w:hAnsi="TH Niramit AS" w:cs="TH Niramit AS"/>
+              <w:noProof/>
+              <w:sz w:val="32"/>
+              <w:szCs w:val="32"/>
+              <w:lang w:val="en-US"/>
+            </w:rPr>
+            <w:t>(PLC, 2022)</w:t>
+          </w:r>
+          <w:r>
+            <w:rPr>
+              <w:rFonts w:ascii="TH Niramit AS" w:hAnsi="TH Niramit AS" w:cs="TH Niramit AS"/>
+              <w:sz w:val="32"/>
+              <w:szCs w:val="32"/>
+              <w:lang w:val="en-US"/>
+            </w:rPr>
+            <w:fldChar w:fldCharType="end"/>
+          </w:r>
+        </w:sdtContent>
+      </w:sdt>
+    </w:p>
+    <w:p>
+      <w:pPr>
+        <w:pStyle w:val="NoSpacing"/>
+        <w:tabs>
+          <w:tab w:val="left" w:pos="567"/>
+          <w:tab w:val="left" w:pos="1134"/>
+          <w:tab w:val="left" w:pos="2268"/>
+        </w:tabs>
+        <w:rPr>
+          <w:rFonts w:ascii="TH Niramit AS" w:hAnsi="TH Niramit AS" w:cs="TH Niramit AS"/>
+          <w:sz w:val="32"/>
+          <w:szCs w:val="32"/>
+          <w:lang w:val="en-US"/>
+        </w:rPr>
+      </w:pPr>
+      <w:r>
+        <w:rPr>
+          <w:rFonts w:ascii="TH Niramit AS" w:hAnsi="TH Niramit AS" w:cs="TH Niramit AS" w:hint="cs"/>
+          <w:b/>
+          <w:bCs/>
+          <w:sz w:val="32"/>
+          <w:szCs w:val="32"/>
+          <w:cs/>
+          <w:lang w:val="en-US"/>
+        </w:rPr>
+        <w:t xml:space="preserve">ข้อดีของ </w:t>
+      </w:r>
+      <w:r>
+        <w:rPr>
+          <w:rFonts w:ascii="TH Niramit AS" w:hAnsi="TH Niramit AS" w:cs="TH Niramit AS"/>
+          <w:b/>
+          <w:bCs/>
+          <w:sz w:val="32"/>
+          <w:szCs w:val="32"/>
+          <w:lang w:val="en-US"/>
+        </w:rPr>
+        <w:t>MongoDB</w:t>
+      </w:r>
+    </w:p>
+    <w:p>
+      <w:pPr>
+        <w:pStyle w:val="NoSpacing"/>
+        <w:numPr>
+          <w:ilvl w:val="0"/>
+          <w:numId w:val="22"/>
+        </w:numPr>
+        <w:tabs>
+          <w:tab w:val="left" w:pos="567"/>
+          <w:tab w:val="left" w:pos="1134"/>
+          <w:tab w:val="left" w:pos="2268"/>
+        </w:tabs>
+        <w:rPr>
+          <w:rFonts w:ascii="TH Niramit AS" w:hAnsi="TH Niramit AS" w:cs="TH Niramit AS"/>
+          <w:sz w:val="32"/>
+          <w:szCs w:val="32"/>
+          <w:lang w:val="en-US"/>
+        </w:rPr>
+      </w:pPr>
+      <w:r>
+        <w:rPr>
+          <w:rFonts w:ascii="TH Niramit AS" w:hAnsi="TH Niramit AS" w:cs="TH Niramit AS"/>
+          <w:sz w:val="32"/>
+          <w:szCs w:val="32"/>
+          <w:cs/>
+          <w:lang w:val="en-US"/>
+        </w:rPr>
+        <w:t xml:space="preserve">ตัว </w:t>
+      </w:r>
+      <w:r>
+        <w:rPr>
+          <w:rFonts w:ascii="TH Niramit AS" w:hAnsi="TH Niramit AS" w:cs="TH Niramit AS"/>
+          <w:sz w:val="32"/>
+          <w:szCs w:val="32"/>
+          <w:lang w:val="en-US"/>
+        </w:rPr>
+        <w:t xml:space="preserve">MongoDB </w:t>
+      </w:r>
+      <w:r>
+        <w:rPr>
+          <w:rFonts w:ascii="TH Niramit AS" w:hAnsi="TH Niramit AS" w:cs="TH Niramit AS"/>
+          <w:sz w:val="32"/>
+          <w:szCs w:val="32"/>
+          <w:cs/>
+          <w:lang w:val="en-US"/>
+        </w:rPr>
+        <w:t xml:space="preserve">สามารถที่จะสร้างเป็น </w:t>
+      </w:r>
+      <w:r>
+        <w:rPr>
+          <w:rFonts w:ascii="TH Niramit AS" w:hAnsi="TH Niramit AS" w:cs="TH Niramit AS"/>
+          <w:sz w:val="32"/>
+          <w:szCs w:val="32"/>
+          <w:lang w:val="en-US"/>
+        </w:rPr>
+        <w:t xml:space="preserve">Cluster </w:t>
+      </w:r>
+      <w:r>
+        <w:rPr>
+          <w:rFonts w:ascii="TH Niramit AS" w:hAnsi="TH Niramit AS" w:cs="TH Niramit AS"/>
+          <w:sz w:val="32"/>
+          <w:szCs w:val="32"/>
+          <w:cs/>
+          <w:lang w:val="en-US"/>
+        </w:rPr>
+        <w:t xml:space="preserve">เพื่อที่จะตอบสนองของคำว่า </w:t>
+      </w:r>
+      <w:r>
+        <w:rPr>
+          <w:rFonts w:ascii="TH Niramit AS" w:hAnsi="TH Niramit AS" w:cs="TH Niramit AS"/>
+          <w:sz w:val="32"/>
+          <w:szCs w:val="32"/>
+          <w:lang w:val="en-US"/>
+        </w:rPr>
+        <w:t xml:space="preserve">High Availability (HA) </w:t>
+      </w:r>
+      <w:r>
+        <w:rPr>
+          <w:rFonts w:ascii="TH Niramit AS" w:hAnsi="TH Niramit AS" w:cs="TH Niramit AS"/>
+          <w:sz w:val="32"/>
+          <w:szCs w:val="32"/>
+          <w:cs/>
+          <w:lang w:val="en-US"/>
+        </w:rPr>
+        <w:t xml:space="preserve">ได้ ซึ่งเราอาจจะเลือก </w:t>
+      </w:r>
+      <w:r>
+        <w:rPr>
+          <w:rFonts w:ascii="TH Niramit AS" w:hAnsi="TH Niramit AS" w:cs="TH Niramit AS"/>
+          <w:sz w:val="32"/>
+          <w:szCs w:val="32"/>
+          <w:lang w:val="en-US"/>
+        </w:rPr>
+        <w:t xml:space="preserve">Region </w:t>
+      </w:r>
+      <w:r>
+        <w:rPr>
+          <w:rFonts w:ascii="TH Niramit AS" w:hAnsi="TH Niramit AS" w:cs="TH Niramit AS"/>
+          <w:sz w:val="32"/>
+          <w:szCs w:val="32"/>
+          <w:cs/>
+          <w:lang w:val="en-US"/>
+        </w:rPr>
+        <w:t xml:space="preserve">ที่เราอยากจะ </w:t>
+      </w:r>
+      <w:r>
+        <w:rPr>
+          <w:rFonts w:ascii="TH Niramit AS" w:hAnsi="TH Niramit AS" w:cs="TH Niramit AS"/>
+          <w:sz w:val="32"/>
+          <w:szCs w:val="32"/>
+          <w:lang w:val="en-US"/>
+        </w:rPr>
+        <w:t xml:space="preserve">Deploy </w:t>
+      </w:r>
+      <w:r>
+        <w:rPr>
+          <w:rFonts w:ascii="TH Niramit AS" w:hAnsi="TH Niramit AS" w:cs="TH Niramit AS"/>
+          <w:sz w:val="32"/>
+          <w:szCs w:val="32"/>
+          <w:cs/>
+          <w:lang w:val="en-US"/>
+        </w:rPr>
+        <w:t xml:space="preserve">บน </w:t>
+      </w:r>
+      <w:r>
+        <w:rPr>
+          <w:rFonts w:ascii="TH Niramit AS" w:hAnsi="TH Niramit AS" w:cs="TH Niramit AS"/>
+          <w:sz w:val="32"/>
+          <w:szCs w:val="32"/>
+          <w:lang w:val="en-US"/>
+        </w:rPr>
+        <w:t xml:space="preserve">Cloud Provider </w:t>
+      </w:r>
+      <w:r>
+        <w:rPr>
+          <w:rFonts w:ascii="TH Niramit AS" w:hAnsi="TH Niramit AS" w:cs="TH Niramit AS"/>
+          <w:sz w:val="32"/>
+          <w:szCs w:val="32"/>
+          <w:cs/>
+          <w:lang w:val="en-US"/>
+        </w:rPr>
+        <w:t>นั้นๆ ได้</w:t>
+      </w:r>
+    </w:p>
+    <w:p>
+      <w:pPr>
+        <w:pStyle w:val="NoSpacing"/>
+        <w:numPr>
+          <w:ilvl w:val="0"/>
+          <w:numId w:val="22"/>
+        </w:numPr>
+        <w:tabs>
+          <w:tab w:val="left" w:pos="567"/>
+          <w:tab w:val="left" w:pos="1134"/>
+          <w:tab w:val="left" w:pos="2268"/>
+        </w:tabs>
+        <w:rPr>
+          <w:rFonts w:ascii="TH Niramit AS" w:hAnsi="TH Niramit AS" w:cs="TH Niramit AS"/>
+          <w:sz w:val="32"/>
+          <w:szCs w:val="32"/>
+          <w:lang w:val="en-US"/>
+        </w:rPr>
+      </w:pPr>
+      <w:r>
+        <w:rPr>
+          <w:rFonts w:ascii="TH Niramit AS" w:hAnsi="TH Niramit AS" w:cs="TH Niramit AS" w:hint="cs"/>
+          <w:sz w:val="32"/>
+          <w:szCs w:val="32"/>
+          <w:cs/>
+          <w:lang w:val="en-US"/>
+        </w:rPr>
+        <w:t>ความ</w:t>
+      </w:r>
+      <w:r>
+        <w:rPr>
+          <w:rFonts w:ascii="TH Niramit AS" w:hAnsi="TH Niramit AS" w:cs="TH Niramit AS"/>
+          <w:sz w:val="32"/>
+          <w:szCs w:val="32"/>
+          <w:cs/>
+          <w:lang w:val="en-US"/>
+        </w:rPr>
+        <w:t xml:space="preserve">รวดเร็วในการเข้าถึงข้อมูล เพราะว่าตัว </w:t>
+      </w:r>
+      <w:r>
+        <w:rPr>
+          <w:rFonts w:ascii="TH Niramit AS" w:hAnsi="TH Niramit AS" w:cs="TH Niramit AS"/>
+          <w:sz w:val="32"/>
+          <w:szCs w:val="32"/>
+          <w:lang w:val="en-US"/>
+        </w:rPr>
+        <w:t xml:space="preserve">Database </w:t>
+      </w:r>
+      <w:r>
+        <w:rPr>
+          <w:rFonts w:ascii="TH Niramit AS" w:hAnsi="TH Niramit AS" w:cs="TH Niramit AS"/>
+          <w:sz w:val="32"/>
+          <w:szCs w:val="32"/>
+          <w:cs/>
+          <w:lang w:val="en-US"/>
+        </w:rPr>
+        <w:t xml:space="preserve">ของมันไม่มี </w:t>
+      </w:r>
+      <w:r>
+        <w:rPr>
+          <w:rFonts w:ascii="TH Niramit AS" w:hAnsi="TH Niramit AS" w:cs="TH Niramit AS"/>
+          <w:sz w:val="32"/>
+          <w:szCs w:val="32"/>
+          <w:lang w:val="en-US"/>
+        </w:rPr>
+        <w:t xml:space="preserve">Schema </w:t>
+      </w:r>
+      <w:r>
+        <w:rPr>
+          <w:rFonts w:ascii="TH Niramit AS" w:hAnsi="TH Niramit AS" w:cs="TH Niramit AS"/>
+          <w:sz w:val="32"/>
+          <w:szCs w:val="32"/>
+          <w:cs/>
+          <w:lang w:val="en-US"/>
+        </w:rPr>
+        <w:t xml:space="preserve">ซึ่งจะต่างกับ </w:t>
+      </w:r>
+      <w:r>
+        <w:rPr>
+          <w:rFonts w:ascii="TH Niramit AS" w:hAnsi="TH Niramit AS" w:cs="TH Niramit AS"/>
+          <w:sz w:val="32"/>
+          <w:szCs w:val="32"/>
+          <w:lang w:val="en-US"/>
+        </w:rPr>
+        <w:t xml:space="preserve">SQL </w:t>
+      </w:r>
+      <w:r>
+        <w:rPr>
+          <w:rFonts w:ascii="TH Niramit AS" w:hAnsi="TH Niramit AS" w:cs="TH Niramit AS"/>
+          <w:sz w:val="32"/>
+          <w:szCs w:val="32"/>
+          <w:cs/>
+          <w:lang w:val="en-US"/>
+        </w:rPr>
+        <w:t xml:space="preserve">โดยพวกนั้นจะอิงจากฐานข้อมูลที่มาจาก </w:t>
+      </w:r>
+      <w:r>
+        <w:rPr>
+          <w:rFonts w:ascii="TH Niramit AS" w:hAnsi="TH Niramit AS" w:cs="TH Niramit AS"/>
+          <w:sz w:val="32"/>
+          <w:szCs w:val="32"/>
+          <w:lang w:val="en-US"/>
+        </w:rPr>
+        <w:t>Table</w:t>
+      </w:r>
+    </w:p>
+    <w:p>
+      <w:pPr>
+        <w:pStyle w:val="NoSpacing"/>
+        <w:numPr>
+          <w:ilvl w:val="0"/>
+          <w:numId w:val="22"/>
+        </w:numPr>
+        <w:tabs>
+          <w:tab w:val="left" w:pos="567"/>
+          <w:tab w:val="left" w:pos="1134"/>
+          <w:tab w:val="left" w:pos="2268"/>
+        </w:tabs>
+        <w:rPr>
+          <w:rFonts w:ascii="TH Niramit AS" w:hAnsi="TH Niramit AS" w:cs="TH Niramit AS"/>
+          <w:sz w:val="32"/>
+          <w:szCs w:val="32"/>
+          <w:lang w:val="en-US"/>
+        </w:rPr>
+      </w:pPr>
+      <w:r>
+        <w:rPr>
+          <w:rFonts w:ascii="TH Niramit AS" w:hAnsi="TH Niramit AS" w:cs="TH Niramit AS"/>
+          <w:sz w:val="32"/>
+          <w:szCs w:val="32"/>
+          <w:cs/>
+          <w:lang w:val="en-US"/>
+        </w:rPr>
+        <w:t xml:space="preserve">สามารถทำ </w:t>
+      </w:r>
+      <w:r>
+        <w:rPr>
+          <w:rFonts w:ascii="TH Niramit AS" w:hAnsi="TH Niramit AS" w:cs="TH Niramit AS"/>
+          <w:sz w:val="32"/>
+          <w:szCs w:val="32"/>
+          <w:lang w:val="en-US"/>
+        </w:rPr>
+        <w:t xml:space="preserve">Auto Scale </w:t>
+      </w:r>
+      <w:r>
+        <w:rPr>
+          <w:rFonts w:ascii="TH Niramit AS" w:hAnsi="TH Niramit AS" w:cs="TH Niramit AS"/>
+          <w:sz w:val="32"/>
+          <w:szCs w:val="32"/>
+          <w:cs/>
+          <w:lang w:val="en-US"/>
+        </w:rPr>
+        <w:t xml:space="preserve">ได้ไม่ว่าจะมีการใช้งานมากน้อยแค่ไหน ตัวมันก็สามารถ </w:t>
+      </w:r>
+      <w:r>
+        <w:rPr>
+          <w:rFonts w:ascii="TH Niramit AS" w:hAnsi="TH Niramit AS" w:cs="TH Niramit AS"/>
+          <w:sz w:val="32"/>
+          <w:szCs w:val="32"/>
+          <w:lang w:val="en-US"/>
+        </w:rPr>
+        <w:t xml:space="preserve">Adapt </w:t>
+      </w:r>
+      <w:r>
+        <w:rPr>
+          <w:rFonts w:ascii="TH Niramit AS" w:hAnsi="TH Niramit AS" w:cs="TH Niramit AS"/>
+          <w:sz w:val="32"/>
+          <w:szCs w:val="32"/>
+          <w:cs/>
+          <w:lang w:val="en-US"/>
+        </w:rPr>
+        <w:t xml:space="preserve">กับ </w:t>
+      </w:r>
+      <w:r>
+        <w:rPr>
+          <w:rFonts w:ascii="TH Niramit AS" w:hAnsi="TH Niramit AS" w:cs="TH Niramit AS"/>
+          <w:sz w:val="32"/>
+          <w:szCs w:val="32"/>
+          <w:lang w:val="en-US"/>
+        </w:rPr>
+        <w:t xml:space="preserve">Environment </w:t>
+      </w:r>
+      <w:r>
+        <w:rPr>
+          <w:rFonts w:ascii="TH Niramit AS" w:hAnsi="TH Niramit AS" w:cs="TH Niramit AS"/>
+          <w:sz w:val="32"/>
+          <w:szCs w:val="32"/>
+          <w:cs/>
+          <w:lang w:val="en-US"/>
+        </w:rPr>
+        <w:t>นั้นๆ ได้</w:t>
+      </w:r>
+    </w:p>
+    <w:p>
+      <w:pPr>
+        <w:pStyle w:val="NoSpacing"/>
+        <w:numPr>
+          <w:ilvl w:val="0"/>
+          <w:numId w:val="22"/>
+        </w:numPr>
+        <w:tabs>
+          <w:tab w:val="left" w:pos="567"/>
+          <w:tab w:val="left" w:pos="1134"/>
+          <w:tab w:val="left" w:pos="2268"/>
+        </w:tabs>
+        <w:rPr>
+          <w:rFonts w:ascii="TH Niramit AS" w:hAnsi="TH Niramit AS" w:cs="TH Niramit AS"/>
+          <w:sz w:val="32"/>
+          <w:szCs w:val="32"/>
+          <w:lang w:val="en-US"/>
+        </w:rPr>
+      </w:pPr>
+      <w:r>
+        <w:rPr>
+          <w:rFonts w:ascii="TH Niramit AS" w:hAnsi="TH Niramit AS" w:cs="TH Niramit AS"/>
+          <w:sz w:val="32"/>
+          <w:szCs w:val="32"/>
+          <w:cs/>
+          <w:lang w:val="en-US"/>
+        </w:rPr>
+        <w:t xml:space="preserve">รองรับ </w:t>
+      </w:r>
+      <w:r>
+        <w:rPr>
+          <w:rFonts w:ascii="TH Niramit AS" w:hAnsi="TH Niramit AS" w:cs="TH Niramit AS"/>
+          <w:sz w:val="32"/>
+          <w:szCs w:val="32"/>
+          <w:lang w:val="en-US"/>
+        </w:rPr>
+        <w:t xml:space="preserve">Multiple Cloud Provider </w:t>
+      </w:r>
+      <w:r>
+        <w:rPr>
+          <w:rFonts w:ascii="TH Niramit AS" w:hAnsi="TH Niramit AS" w:cs="TH Niramit AS"/>
+          <w:sz w:val="32"/>
+          <w:szCs w:val="32"/>
+          <w:cs/>
+          <w:lang w:val="en-US"/>
+        </w:rPr>
+        <w:t xml:space="preserve">ซึ่งข้อดีข้อนี้มันจะทำให้ </w:t>
+      </w:r>
+      <w:r>
+        <w:rPr>
+          <w:rFonts w:ascii="TH Niramit AS" w:hAnsi="TH Niramit AS" w:cs="TH Niramit AS"/>
+          <w:sz w:val="32"/>
+          <w:szCs w:val="32"/>
+          <w:lang w:val="en-US"/>
+        </w:rPr>
+        <w:t xml:space="preserve">Database </w:t>
+      </w:r>
+      <w:r>
+        <w:rPr>
+          <w:rFonts w:ascii="TH Niramit AS" w:hAnsi="TH Niramit AS" w:cs="TH Niramit AS"/>
+          <w:sz w:val="32"/>
+          <w:szCs w:val="32"/>
+          <w:cs/>
+          <w:lang w:val="en-US"/>
+        </w:rPr>
+        <w:t xml:space="preserve">ของเรามี </w:t>
+      </w:r>
+      <w:r>
+        <w:rPr>
+          <w:rFonts w:ascii="TH Niramit AS" w:hAnsi="TH Niramit AS" w:cs="TH Niramit AS"/>
+          <w:sz w:val="32"/>
+          <w:szCs w:val="32"/>
+          <w:lang w:val="en-US"/>
+        </w:rPr>
+        <w:t xml:space="preserve">High Availability </w:t>
+      </w:r>
+      <w:r>
+        <w:rPr>
+          <w:rFonts w:ascii="TH Niramit AS" w:hAnsi="TH Niramit AS" w:cs="TH Niramit AS"/>
+          <w:sz w:val="32"/>
+          <w:szCs w:val="32"/>
+          <w:cs/>
+          <w:lang w:val="en-US"/>
+        </w:rPr>
+        <w:t xml:space="preserve">มากขึ้นโดยเราไม่จำเป็นที่จะต้องยึดติดกับ </w:t>
+      </w:r>
+      <w:r>
+        <w:rPr>
+          <w:rFonts w:ascii="TH Niramit AS" w:hAnsi="TH Niramit AS" w:cs="TH Niramit AS"/>
+          <w:sz w:val="32"/>
+          <w:szCs w:val="32"/>
+          <w:lang w:val="en-US"/>
+        </w:rPr>
+        <w:t xml:space="preserve">Cloud Provider </w:t>
+      </w:r>
+      <w:r>
+        <w:rPr>
+          <w:rFonts w:ascii="TH Niramit AS" w:hAnsi="TH Niramit AS" w:cs="TH Niramit AS"/>
+          <w:sz w:val="32"/>
+          <w:szCs w:val="32"/>
+          <w:cs/>
+          <w:lang w:val="en-US"/>
+        </w:rPr>
+        <w:t>เจ้าใดเจ้าหนึ่ง</w:t>
+      </w:r>
+    </w:p>
+    <w:p>
+      <w:pPr>
+        <w:pStyle w:val="NoSpacing"/>
+        <w:tabs>
+          <w:tab w:val="left" w:pos="567"/>
+          <w:tab w:val="left" w:pos="1134"/>
+          <w:tab w:val="left" w:pos="2268"/>
+        </w:tabs>
+        <w:jc w:val="center"/>
+        <w:rPr>
+          <w:rFonts w:ascii="TH Niramit AS" w:hAnsi="TH Niramit AS" w:cs="TH Niramit AS" w:hint="cs"/>
+          <w:sz w:val="32"/>
+          <w:szCs w:val="32"/>
+          <w:lang w:val="en-US"/>
+        </w:rPr>
+      </w:pPr>
     </w:p>
     <w:sectPr>
       <w:pgSz w:w="11900" w:h="16840"/>
@@ -23442,6 +24569,95 @@
     </w:lvl>
   </w:abstractNum>
   <w:abstractNum w:abstractNumId="2" w15:restartNumberingAfterBreak="0">
+    <w:nsid w:val="0E95199C"/>
+    <w:multiLevelType w:val="hybridMultilevel"/>
+    <w:tmpl w:val="F1364EEC"/>
+    <w:lvl w:ilvl="0" w:tplc="9C4217F8">
+      <w:start w:val="1"/>
+      <w:numFmt w:val="decimal"/>
+      <w:lvlText w:val="%1."/>
+      <w:lvlJc w:val="left"/>
+      <w:pPr>
+        <w:ind w:left="920" w:hanging="360"/>
+      </w:pPr>
+      <w:rPr>
+        <w:rFonts w:hint="default"/>
+      </w:rPr>
+    </w:lvl>
+    <w:lvl w:ilvl="1" w:tplc="04090019" w:tentative="1">
+      <w:start w:val="1"/>
+      <w:numFmt w:val="lowerLetter"/>
+      <w:lvlText w:val="%2."/>
+      <w:lvlJc w:val="left"/>
+      <w:pPr>
+        <w:ind w:left="1640" w:hanging="360"/>
+      </w:pPr>
+    </w:lvl>
+    <w:lvl w:ilvl="2" w:tplc="0409001B" w:tentative="1">
+      <w:start w:val="1"/>
+      <w:numFmt w:val="lowerRoman"/>
+      <w:lvlText w:val="%3."/>
+      <w:lvlJc w:val="right"/>
+      <w:pPr>
+        <w:ind w:left="2360" w:hanging="180"/>
+      </w:pPr>
+    </w:lvl>
+    <w:lvl w:ilvl="3" w:tplc="0409000F" w:tentative="1">
+      <w:start w:val="1"/>
+      <w:numFmt w:val="decimal"/>
+      <w:lvlText w:val="%4."/>
+      <w:lvlJc w:val="left"/>
+      <w:pPr>
+        <w:ind w:left="3080" w:hanging="360"/>
+      </w:pPr>
+    </w:lvl>
+    <w:lvl w:ilvl="4" w:tplc="04090019" w:tentative="1">
+      <w:start w:val="1"/>
+      <w:numFmt w:val="lowerLetter"/>
+      <w:lvlText w:val="%5."/>
+      <w:lvlJc w:val="left"/>
+      <w:pPr>
+        <w:ind w:left="3800" w:hanging="360"/>
+      </w:pPr>
+    </w:lvl>
+    <w:lvl w:ilvl="5" w:tplc="0409001B" w:tentative="1">
+      <w:start w:val="1"/>
+      <w:numFmt w:val="lowerRoman"/>
+      <w:lvlText w:val="%6."/>
+      <w:lvlJc w:val="right"/>
+      <w:pPr>
+        <w:ind w:left="4520" w:hanging="180"/>
+      </w:pPr>
+    </w:lvl>
+    <w:lvl w:ilvl="6" w:tplc="0409000F" w:tentative="1">
+      <w:start w:val="1"/>
+      <w:numFmt w:val="decimal"/>
+      <w:lvlText w:val="%7."/>
+      <w:lvlJc w:val="left"/>
+      <w:pPr>
+        <w:ind w:left="5240" w:hanging="360"/>
+      </w:pPr>
+    </w:lvl>
+    <w:lvl w:ilvl="7" w:tplc="04090019" w:tentative="1">
+      <w:start w:val="1"/>
+      <w:numFmt w:val="lowerLetter"/>
+      <w:lvlText w:val="%8."/>
+      <w:lvlJc w:val="left"/>
+      <w:pPr>
+        <w:ind w:left="5960" w:hanging="360"/>
+      </w:pPr>
+    </w:lvl>
+    <w:lvl w:ilvl="8" w:tplc="0409001B" w:tentative="1">
+      <w:start w:val="1"/>
+      <w:numFmt w:val="lowerRoman"/>
+      <w:lvlText w:val="%9."/>
+      <w:lvlJc w:val="right"/>
+      <w:pPr>
+        <w:ind w:left="6680" w:hanging="180"/>
+      </w:pPr>
+    </w:lvl>
+  </w:abstractNum>
+  <w:abstractNum w:abstractNumId="3" w15:restartNumberingAfterBreak="0">
     <w:nsid w:val="209405E0"/>
     <w:multiLevelType w:val="multilevel"/>
     <w:tmpl w:val="3DF0A6CC"/>
@@ -23563,7 +24779,7 @@
       </w:rPr>
     </w:lvl>
   </w:abstractNum>
-  <w:abstractNum w:abstractNumId="3" w15:restartNumberingAfterBreak="0">
+  <w:abstractNum w:abstractNumId="4" w15:restartNumberingAfterBreak="0">
     <w:nsid w:val="2149147E"/>
     <w:multiLevelType w:val="hybridMultilevel"/>
     <w:tmpl w:val="CFFCA1E6"/>
@@ -23652,7 +24868,7 @@
       </w:pPr>
     </w:lvl>
   </w:abstractNum>
-  <w:abstractNum w:abstractNumId="4" w15:restartNumberingAfterBreak="0">
+  <w:abstractNum w:abstractNumId="5" w15:restartNumberingAfterBreak="0">
     <w:nsid w:val="21DB106D"/>
     <w:multiLevelType w:val="hybridMultilevel"/>
     <w:tmpl w:val="CC22EDEE"/>
@@ -23738,7 +24954,7 @@
       </w:pPr>
     </w:lvl>
   </w:abstractNum>
-  <w:abstractNum w:abstractNumId="5" w15:restartNumberingAfterBreak="0">
+  <w:abstractNum w:abstractNumId="6" w15:restartNumberingAfterBreak="0">
     <w:nsid w:val="2E0A6BFB"/>
     <w:multiLevelType w:val="multilevel"/>
     <w:tmpl w:val="0409001F"/>
@@ -23827,7 +25043,7 @@
       </w:pPr>
     </w:lvl>
   </w:abstractNum>
-  <w:abstractNum w:abstractNumId="6" w15:restartNumberingAfterBreak="0">
+  <w:abstractNum w:abstractNumId="7" w15:restartNumberingAfterBreak="0">
     <w:nsid w:val="39E557CC"/>
     <w:multiLevelType w:val="multilevel"/>
     <w:tmpl w:val="D8AE4368"/>
@@ -23920,7 +25136,7 @@
       </w:pPr>
     </w:lvl>
   </w:abstractNum>
-  <w:abstractNum w:abstractNumId="7" w15:restartNumberingAfterBreak="0">
+  <w:abstractNum w:abstractNumId="8" w15:restartNumberingAfterBreak="0">
     <w:nsid w:val="3F8639E9"/>
     <w:multiLevelType w:val="hybridMultilevel"/>
     <w:tmpl w:val="D1C04CBE"/>
@@ -24009,7 +25225,7 @@
       </w:pPr>
     </w:lvl>
   </w:abstractNum>
-  <w:abstractNum w:abstractNumId="8" w15:restartNumberingAfterBreak="0">
+  <w:abstractNum w:abstractNumId="9" w15:restartNumberingAfterBreak="0">
     <w:nsid w:val="469E4FDC"/>
     <w:multiLevelType w:val="hybridMultilevel"/>
     <w:tmpl w:val="C28AADA4"/>
@@ -24095,7 +25311,7 @@
       </w:pPr>
     </w:lvl>
   </w:abstractNum>
-  <w:abstractNum w:abstractNumId="9" w15:restartNumberingAfterBreak="0">
+  <w:abstractNum w:abstractNumId="10" w15:restartNumberingAfterBreak="0">
     <w:nsid w:val="4BC75B59"/>
     <w:multiLevelType w:val="multilevel"/>
     <w:tmpl w:val="85F0C632"/>
@@ -24216,7 +25432,7 @@
       </w:rPr>
     </w:lvl>
   </w:abstractNum>
-  <w:abstractNum w:abstractNumId="10" w15:restartNumberingAfterBreak="0">
+  <w:abstractNum w:abstractNumId="11" w15:restartNumberingAfterBreak="0">
     <w:nsid w:val="4C411789"/>
     <w:multiLevelType w:val="multilevel"/>
     <w:tmpl w:val="0DC48772"/>
@@ -24329,7 +25545,7 @@
       </w:rPr>
     </w:lvl>
   </w:abstractNum>
-  <w:abstractNum w:abstractNumId="11" w15:restartNumberingAfterBreak="0">
+  <w:abstractNum w:abstractNumId="12" w15:restartNumberingAfterBreak="0">
     <w:nsid w:val="4D9B782D"/>
     <w:multiLevelType w:val="multilevel"/>
     <w:tmpl w:val="ACBC56D2"/>
@@ -24453,7 +25669,7 @@
       </w:rPr>
     </w:lvl>
   </w:abstractNum>
-  <w:abstractNum w:abstractNumId="12" w15:restartNumberingAfterBreak="0">
+  <w:abstractNum w:abstractNumId="13" w15:restartNumberingAfterBreak="0">
     <w:nsid w:val="4DE5075C"/>
     <w:multiLevelType w:val="multilevel"/>
     <w:tmpl w:val="0DC48772"/>
@@ -24566,7 +25782,7 @@
       </w:rPr>
     </w:lvl>
   </w:abstractNum>
-  <w:abstractNum w:abstractNumId="13" w15:restartNumberingAfterBreak="0">
+  <w:abstractNum w:abstractNumId="14" w15:restartNumberingAfterBreak="0">
     <w:nsid w:val="566E1509"/>
     <w:multiLevelType w:val="hybridMultilevel"/>
     <w:tmpl w:val="B1324ED6"/>
@@ -24652,7 +25868,7 @@
       </w:pPr>
     </w:lvl>
   </w:abstractNum>
-  <w:abstractNum w:abstractNumId="14" w15:restartNumberingAfterBreak="0">
+  <w:abstractNum w:abstractNumId="15" w15:restartNumberingAfterBreak="0">
     <w:nsid w:val="568A24E9"/>
     <w:multiLevelType w:val="multilevel"/>
     <w:tmpl w:val="0409001F"/>
@@ -24738,7 +25954,7 @@
       </w:pPr>
     </w:lvl>
   </w:abstractNum>
-  <w:abstractNum w:abstractNumId="15" w15:restartNumberingAfterBreak="0">
+  <w:abstractNum w:abstractNumId="16" w15:restartNumberingAfterBreak="0">
     <w:nsid w:val="57D6050B"/>
     <w:multiLevelType w:val="hybridMultilevel"/>
     <w:tmpl w:val="4496B340"/>
@@ -24851,7 +26067,7 @@
       </w:rPr>
     </w:lvl>
   </w:abstractNum>
-  <w:abstractNum w:abstractNumId="16" w15:restartNumberingAfterBreak="0">
+  <w:abstractNum w:abstractNumId="17" w15:restartNumberingAfterBreak="0">
     <w:nsid w:val="58253BAE"/>
     <w:multiLevelType w:val="hybridMultilevel"/>
     <w:tmpl w:val="83CC9D76"/>
@@ -24940,7 +26156,7 @@
       </w:pPr>
     </w:lvl>
   </w:abstractNum>
-  <w:abstractNum w:abstractNumId="17" w15:restartNumberingAfterBreak="0">
+  <w:abstractNum w:abstractNumId="18" w15:restartNumberingAfterBreak="0">
     <w:nsid w:val="611232A9"/>
     <w:multiLevelType w:val="hybridMultilevel"/>
     <w:tmpl w:val="3FC6229C"/>
@@ -25029,7 +26245,7 @@
       </w:pPr>
     </w:lvl>
   </w:abstractNum>
-  <w:abstractNum w:abstractNumId="18" w15:restartNumberingAfterBreak="0">
+  <w:abstractNum w:abstractNumId="19" w15:restartNumberingAfterBreak="0">
     <w:nsid w:val="639177D1"/>
     <w:multiLevelType w:val="multilevel"/>
     <w:tmpl w:val="CA34CF08"/>
@@ -25142,7 +26358,7 @@
       </w:rPr>
     </w:lvl>
   </w:abstractNum>
-  <w:abstractNum w:abstractNumId="19" w15:restartNumberingAfterBreak="0">
+  <w:abstractNum w:abstractNumId="20" w15:restartNumberingAfterBreak="0">
     <w:nsid w:val="733B7194"/>
     <w:multiLevelType w:val="hybridMultilevel"/>
     <w:tmpl w:val="2AF6A23A"/>
@@ -25231,7 +26447,7 @@
       </w:pPr>
     </w:lvl>
   </w:abstractNum>
-  <w:abstractNum w:abstractNumId="20" w15:restartNumberingAfterBreak="0">
+  <w:abstractNum w:abstractNumId="21" w15:restartNumberingAfterBreak="0">
     <w:nsid w:val="73664FEC"/>
     <w:multiLevelType w:val="hybridMultilevel"/>
     <w:tmpl w:val="5E2C1E32"/>
@@ -25321,67 +26537,70 @@
     </w:lvl>
   </w:abstractNum>
   <w:num w:numId="1" w16cid:durableId="818037511">
-    <w:abstractNumId w:val="5"/>
+    <w:abstractNumId w:val="6"/>
   </w:num>
   <w:num w:numId="2" w16cid:durableId="641738631">
-    <w:abstractNumId w:val="19"/>
+    <w:abstractNumId w:val="20"/>
   </w:num>
   <w:num w:numId="3" w16cid:durableId="599064947">
     <w:abstractNumId w:val="0"/>
   </w:num>
   <w:num w:numId="4" w16cid:durableId="1452355714">
-    <w:abstractNumId w:val="11"/>
+    <w:abstractNumId w:val="12"/>
   </w:num>
   <w:num w:numId="5" w16cid:durableId="1106539611">
-    <w:abstractNumId w:val="2"/>
+    <w:abstractNumId w:val="3"/>
   </w:num>
   <w:num w:numId="6" w16cid:durableId="1812168385">
-    <w:abstractNumId w:val="6"/>
+    <w:abstractNumId w:val="7"/>
   </w:num>
   <w:num w:numId="7" w16cid:durableId="1163935449">
-    <w:abstractNumId w:val="17"/>
+    <w:abstractNumId w:val="18"/>
   </w:num>
   <w:num w:numId="8" w16cid:durableId="2042120313">
-    <w:abstractNumId w:val="9"/>
+    <w:abstractNumId w:val="10"/>
   </w:num>
   <w:num w:numId="9" w16cid:durableId="640963175">
     <w:abstractNumId w:val="1"/>
   </w:num>
   <w:num w:numId="10" w16cid:durableId="167865318">
-    <w:abstractNumId w:val="20"/>
+    <w:abstractNumId w:val="21"/>
   </w:num>
   <w:num w:numId="11" w16cid:durableId="83578072">
-    <w:abstractNumId w:val="18"/>
+    <w:abstractNumId w:val="19"/>
   </w:num>
   <w:num w:numId="12" w16cid:durableId="1461456141">
-    <w:abstractNumId w:val="10"/>
+    <w:abstractNumId w:val="11"/>
   </w:num>
   <w:num w:numId="13" w16cid:durableId="693767427">
-    <w:abstractNumId w:val="12"/>
+    <w:abstractNumId w:val="13"/>
   </w:num>
   <w:num w:numId="14" w16cid:durableId="793643867">
-    <w:abstractNumId w:val="3"/>
+    <w:abstractNumId w:val="4"/>
   </w:num>
   <w:num w:numId="15" w16cid:durableId="1248611004">
+    <w:abstractNumId w:val="9"/>
+  </w:num>
+  <w:num w:numId="16" w16cid:durableId="71127861">
+    <w:abstractNumId w:val="15"/>
+  </w:num>
+  <w:num w:numId="17" w16cid:durableId="567156438">
+    <w:abstractNumId w:val="17"/>
+  </w:num>
+  <w:num w:numId="18" w16cid:durableId="312832081">
+    <w:abstractNumId w:val="5"/>
+  </w:num>
+  <w:num w:numId="19" w16cid:durableId="1045763512">
+    <w:abstractNumId w:val="14"/>
+  </w:num>
+  <w:num w:numId="20" w16cid:durableId="1744717546">
     <w:abstractNumId w:val="8"/>
   </w:num>
-  <w:num w:numId="16" w16cid:durableId="71127861">
-    <w:abstractNumId w:val="14"/>
-  </w:num>
-  <w:num w:numId="17" w16cid:durableId="567156438">
+  <w:num w:numId="21" w16cid:durableId="116225033">
     <w:abstractNumId w:val="16"/>
   </w:num>
-  <w:num w:numId="18" w16cid:durableId="312832081">
-    <w:abstractNumId w:val="4"/>
-  </w:num>
-  <w:num w:numId="19" w16cid:durableId="1045763512">
-    <w:abstractNumId w:val="13"/>
-  </w:num>
-  <w:num w:numId="20" w16cid:durableId="1744717546">
-    <w:abstractNumId w:val="7"/>
-  </w:num>
-  <w:num w:numId="21" w16cid:durableId="116225033">
-    <w:abstractNumId w:val="15"/>
+  <w:num w:numId="22" w16cid:durableId="2098557084">
+    <w:abstractNumId w:val="2"/>
   </w:num>
 </w:numbering>
 </file>
@@ -27417,7 +28636,7 @@
     <b:Year>2016</b:Year>
     <b:Month>3</b:Month>
     <b:Day>16</b:Day>
-    <b:RefOrder>14</b:RefOrder>
+    <b:RefOrder>16</b:RefOrder>
   </b:Source>
   <b:Source>
     <b:Tag>Nat21</b:Tag>
@@ -27441,11 +28660,56 @@
     <b:Day>3</b:Day>
     <b:RefOrder>13</b:RefOrder>
   </b:Source>
+  <b:Source>
+    <b:Tag>Cha15</b:Tag>
+    <b:SourceType>DocumentFromInternetSite</b:SourceType>
+    <b:Guid>{B8CAF62A-18C7-B14B-B321-DE6B4CEC684D}</b:Guid>
+    <b:Author>
+      <b:Author>
+        <b:NameList>
+          <b:Person>
+            <b:Last>Chai</b:Last>
+            <b:First>Phonbopit</b:First>
+          </b:Person>
+        </b:NameList>
+      </b:Author>
+    </b:Author>
+    <b:Title>MongoDB คืออะไร? + สอนวิธีใช้งานเบื้องต้น</b:Title>
+    <b:InternetSiteTitle>devahoy</b:InternetSiteTitle>
+    <b:URL>https://devahoy.com/blog/2015/08/getting-started-with-mongodb</b:URL>
+    <b:Year>2015</b:Year>
+    <b:Month>8</b:Month>
+    <b:Day>16</b:Day>
+    <b:RefOrder>14</b:RefOrder>
+  </b:Source>
+  <b:Source>
+    <b:Tag>VIS22</b:Tag>
+    <b:SourceType>DocumentFromInternetSite</b:SourceType>
+    <b:Guid>{D481C3F4-454F-8440-BBBB-6A3D9708C1A4}</b:Guid>
+    <b:Author>
+      <b:Author>
+        <b:NameList>
+          <b:Person>
+            <b:Last>PLC</b:Last>
+            <b:First>VISRUT</b:First>
+            <b:Middle>MANUNPON VICE PRESIDENT BUSINESS DEVELOPMENT PROEN CORP</b:Middle>
+          </b:Person>
+        </b:NameList>
+      </b:Author>
+    </b:Author>
+    <b:Title> เข้าถึงและจัดการข้อมูลได้ง่ายๆ ด้วย MongoDB</b:Title>
+    <b:InternetSiteTitle>proen</b:InternetSiteTitle>
+    <b:URL>https://www.proen.cloud/en/blogs/mongodb/</b:URL>
+    <b:Year>2022</b:Year>
+    <b:Month>2</b:Month>
+    <b:Day>2</b:Day>
+    <b:RefOrder>15</b:RefOrder>
+  </b:Source>
 </b:Sources>
 </file>
 
 <file path=customXml/itemProps1.xml><?xml version="1.0" encoding="utf-8"?>
-<ds:datastoreItem xmlns:ds="http://schemas.openxmlformats.org/officeDocument/2006/customXml" ds:itemID="{1B4132B5-BA60-6846-84E4-7AB7CBEC3278}">
+<ds:datastoreItem xmlns:ds="http://schemas.openxmlformats.org/officeDocument/2006/customXml" ds:itemID="{BA386AD8-ACDE-A243-95ED-2231C9B4EF8F}">
   <ds:schemaRefs>
     <ds:schemaRef ds:uri="http://schemas.openxmlformats.org/officeDocument/2006/bibliography"/>
   </ds:schemaRefs>

</xml_diff>

<commit_message>
:memo: Write Next.js topic
</commit_message>
<xml_diff>
--- a/report/report.docx
+++ b/report/report.docx
@@ -581,22 +581,520 @@
           <w:cs/>
           <w:lang w:val="en-US"/>
         </w:rPr>
-        <w:t>วิทยา</w:t>
-      </w:r>
-      <w:proofErr w:type="spellStart"/>
-      <w:r>
-        <w:rPr>
-          <w:rFonts w:ascii="TH Niramit AS" w:hAnsi="TH Niramit AS" w:cs="TH Niramit AS" w:hint="cs"/>
+        <w:t>วิทยาศาสตรบัณฑิต (วิทยาการคอมพิวเตอร์)</w:t>
+      </w:r>
+    </w:p>
+    <w:p>
+      <w:pPr>
+        <w:rPr>
+          <w:rFonts w:ascii="TH Niramit AS" w:hAnsi="TH Niramit AS" w:cs="TH Niramit AS"/>
+          <w:sz w:val="32"/>
+          <w:szCs w:val="32"/>
+          <w:lang w:val="en-US"/>
+        </w:rPr>
+      </w:pPr>
+    </w:p>
+    <w:p>
+      <w:pPr>
+        <w:ind w:left="720" w:hanging="720"/>
+        <w:rPr>
+          <w:rFonts w:ascii="TH Niramit AS" w:hAnsi="TH Niramit AS" w:cs="TH Niramit AS"/>
+          <w:sz w:val="32"/>
+          <w:szCs w:val="32"/>
+          <w:lang w:val="en-US"/>
+        </w:rPr>
+      </w:pPr>
+      <w:r>
+        <w:rPr>
+          <w:rFonts w:ascii="TH Niramit AS" w:hAnsi="TH Niramit AS" w:cs="TH Niramit AS" w:hint="cs"/>
+          <w:sz w:val="32"/>
+          <w:szCs w:val="32"/>
+          <w:cs/>
+          <w:lang w:val="en-US"/>
+        </w:rPr>
+        <w:t>เรื่อง</w:t>
+      </w:r>
+      <w:r>
+        <w:rPr>
+          <w:rFonts w:ascii="TH Niramit AS" w:hAnsi="TH Niramit AS" w:cs="TH Niramit AS"/>
+          <w:sz w:val="32"/>
+          <w:szCs w:val="32"/>
+          <w:lang w:val="en-US"/>
+        </w:rPr>
+        <w:tab/>
+      </w:r>
+      <w:r>
+        <w:rPr>
+          <w:rFonts w:ascii="TH Niramit AS" w:hAnsi="TH Niramit AS" w:cs="TH Niramit AS"/>
+          <w:sz w:val="32"/>
+          <w:szCs w:val="32"/>
+          <w:cs/>
+          <w:lang w:val="en-US"/>
+        </w:rPr>
+        <w:t>ระบบแนะนำบริษัทสำหรับฝึกงานตามความสนใจ</w:t>
+      </w:r>
+      <w:r>
+        <w:rPr>
+          <w:rFonts w:ascii="TH Niramit AS" w:hAnsi="TH Niramit AS" w:cs="TH Niramit AS"/>
+          <w:sz w:val="32"/>
+          <w:szCs w:val="32"/>
+          <w:lang w:val="en-US"/>
+        </w:rPr>
+        <w:t xml:space="preserve"> </w:t>
+      </w:r>
+      <w:r>
+        <w:rPr>
+          <w:rFonts w:ascii="TH Niramit AS" w:hAnsi="TH Niramit AS" w:cs="TH Niramit AS"/>
+          <w:sz w:val="32"/>
+          <w:szCs w:val="32"/>
+          <w:cs/>
+          <w:lang w:val="en-US"/>
+        </w:rPr>
+        <w:t>ด้วยเทคโนโลยีปัญญาประดิษฐ์</w:t>
+      </w:r>
+      <w:r>
+        <w:rPr>
+          <w:rFonts w:ascii="TH Niramit AS" w:hAnsi="TH Niramit AS" w:cs="TH Niramit AS"/>
+          <w:sz w:val="32"/>
+          <w:szCs w:val="32"/>
+          <w:lang w:val="en-US"/>
+        </w:rPr>
+        <w:t xml:space="preserve"> </w:t>
+      </w:r>
+      <w:r>
+        <w:rPr>
+          <w:rFonts w:ascii="TH Niramit AS" w:hAnsi="TH Niramit AS" w:cs="TH Niramit AS"/>
+          <w:sz w:val="32"/>
+          <w:szCs w:val="32"/>
+          <w:lang w:val="en-US"/>
+        </w:rPr>
+        <w:t>(Recommended System of Internship's Company)</w:t>
+      </w:r>
+    </w:p>
+    <w:p>
+      <w:pPr>
+        <w:ind w:left="720" w:hanging="720"/>
+        <w:rPr>
+          <w:rFonts w:ascii="TH Niramit AS" w:hAnsi="TH Niramit AS" w:cs="TH Niramit AS"/>
+          <w:sz w:val="32"/>
+          <w:szCs w:val="32"/>
+          <w:lang w:val="en-US"/>
+        </w:rPr>
+      </w:pPr>
+      <w:r>
+        <w:rPr>
+          <w:rFonts w:ascii="TH Niramit AS" w:hAnsi="TH Niramit AS" w:cs="TH Niramit AS" w:hint="cs"/>
+          <w:sz w:val="32"/>
+          <w:szCs w:val="32"/>
+          <w:cs/>
+          <w:lang w:val="en-US"/>
+        </w:rPr>
+        <w:t>โดย</w:t>
+      </w:r>
+      <w:r>
+        <w:rPr>
+          <w:rFonts w:ascii="TH Niramit AS" w:hAnsi="TH Niramit AS" w:cs="TH Niramit AS"/>
+          <w:sz w:val="32"/>
+          <w:szCs w:val="32"/>
+          <w:cs/>
+          <w:lang w:val="en-US"/>
+        </w:rPr>
+        <w:tab/>
+      </w:r>
+      <w:r>
+        <w:rPr>
+          <w:rFonts w:ascii="TH Niramit AS" w:hAnsi="TH Niramit AS" w:cs="TH Niramit AS" w:hint="cs"/>
+          <w:sz w:val="32"/>
+          <w:szCs w:val="32"/>
+          <w:cs/>
+          <w:lang w:val="en-US"/>
+        </w:rPr>
+        <w:t>นายทินกฤต สิงห์แก้ว</w:t>
+      </w:r>
+    </w:p>
+    <w:p>
+      <w:pPr>
+        <w:ind w:left="720" w:hanging="720"/>
+        <w:rPr>
+          <w:rFonts w:ascii="TH Niramit AS" w:hAnsi="TH Niramit AS" w:cs="TH Niramit AS"/>
+          <w:sz w:val="32"/>
+          <w:szCs w:val="32"/>
+          <w:lang w:val="en-US"/>
+        </w:rPr>
+      </w:pPr>
+    </w:p>
+    <w:p>
+      <w:pPr>
+        <w:ind w:left="720" w:hanging="720"/>
+        <w:rPr>
+          <w:rFonts w:ascii="TH Niramit AS" w:hAnsi="TH Niramit AS" w:cs="TH Niramit AS"/>
+          <w:b/>
+          <w:bCs/>
+          <w:sz w:val="32"/>
+          <w:szCs w:val="32"/>
+          <w:lang w:val="en-US"/>
+        </w:rPr>
+      </w:pPr>
+      <w:r>
+        <w:rPr>
+          <w:rFonts w:ascii="TH Niramit AS" w:hAnsi="TH Niramit AS" w:cs="TH Niramit AS"/>
+          <w:b/>
+          <w:bCs/>
+          <w:sz w:val="32"/>
+          <w:szCs w:val="32"/>
+          <w:cs/>
+          <w:lang w:val="en-US"/>
+        </w:rPr>
+        <w:t>คณะกรรมการพิจารณาเห็นชอบโดย</w:t>
+      </w:r>
+    </w:p>
+    <w:p>
+      <w:pPr>
+        <w:ind w:left="720" w:hanging="720"/>
+        <w:rPr>
+          <w:rFonts w:ascii="TH Niramit AS" w:hAnsi="TH Niramit AS" w:cs="TH Niramit AS"/>
+          <w:sz w:val="32"/>
+          <w:szCs w:val="32"/>
+          <w:lang w:val="en-US"/>
+        </w:rPr>
+      </w:pPr>
+      <w:r>
+        <w:rPr>
+          <w:rFonts w:ascii="TH Niramit AS" w:hAnsi="TH Niramit AS" w:cs="TH Niramit AS"/>
+          <w:sz w:val="32"/>
+          <w:szCs w:val="32"/>
+          <w:cs/>
+          <w:lang w:val="en-US"/>
+        </w:rPr>
+        <w:t>อาจารย์ที่ปรึกษาฯ</w:t>
+      </w:r>
+      <w:r>
+        <w:rPr>
+          <w:rFonts w:ascii="TH Niramit AS" w:hAnsi="TH Niramit AS" w:cs="TH Niramit AS"/>
+          <w:sz w:val="32"/>
+          <w:szCs w:val="32"/>
+          <w:lang w:val="en-US"/>
+        </w:rPr>
+        <w:t>…………………………………………………………...……………..</w:t>
+      </w:r>
+      <w:r>
+        <w:rPr>
+          <w:rFonts w:ascii="TH Niramit AS" w:hAnsi="TH Niramit AS" w:cs="TH Niramit AS"/>
+          <w:sz w:val="32"/>
+          <w:szCs w:val="32"/>
+          <w:cs/>
+          <w:lang w:val="en-US"/>
+        </w:rPr>
+        <w:t>วันที่</w:t>
+      </w:r>
+      <w:r>
+        <w:rPr>
+          <w:rFonts w:ascii="TH Niramit AS" w:hAnsi="TH Niramit AS" w:cs="TH Niramit AS"/>
+          <w:sz w:val="32"/>
+          <w:szCs w:val="32"/>
+          <w:lang w:val="en-US"/>
+        </w:rPr>
+        <w:t>…………/…………/………..</w:t>
+      </w:r>
+    </w:p>
+    <w:p>
+      <w:pPr>
+        <w:ind w:left="2160" w:firstLine="720"/>
+        <w:rPr>
+          <w:rFonts w:ascii="TH Niramit AS" w:hAnsi="TH Niramit AS" w:cs="TH Niramit AS"/>
+          <w:sz w:val="32"/>
+          <w:szCs w:val="32"/>
+          <w:lang w:val="en-US"/>
+        </w:rPr>
+      </w:pPr>
+      <w:r>
+        <w:rPr>
+          <w:rFonts w:ascii="TH Niramit AS" w:hAnsi="TH Niramit AS" w:cs="TH Niramit AS"/>
+          <w:sz w:val="32"/>
+          <w:szCs w:val="32"/>
+          <w:cs/>
+          <w:lang w:val="en-US"/>
+        </w:rPr>
+        <w:t>( ผู้ช่วยศาสตราจารย์ ดร.นงนุช  เกตุ้ย )</w:t>
+      </w:r>
+    </w:p>
+    <w:p>
+      <w:pPr>
+        <w:ind w:left="2160" w:firstLine="720"/>
+        <w:rPr>
+          <w:rFonts w:ascii="TH Niramit AS" w:hAnsi="TH Niramit AS" w:cs="TH Niramit AS"/>
+          <w:sz w:val="32"/>
+          <w:szCs w:val="32"/>
+          <w:lang w:val="en-US"/>
+        </w:rPr>
+      </w:pPr>
+    </w:p>
+    <w:p>
+      <w:pPr>
+        <w:ind w:left="720" w:hanging="720"/>
+        <w:rPr>
+          <w:rFonts w:ascii="TH Niramit AS" w:hAnsi="TH Niramit AS" w:cs="TH Niramit AS"/>
+          <w:sz w:val="32"/>
+          <w:szCs w:val="32"/>
+          <w:lang w:val="en-US"/>
+        </w:rPr>
+      </w:pPr>
+      <w:r>
+        <w:rPr>
+          <w:rFonts w:ascii="TH Niramit AS" w:hAnsi="TH Niramit AS" w:cs="TH Niramit AS"/>
+          <w:sz w:val="32"/>
+          <w:szCs w:val="32"/>
+          <w:cs/>
+          <w:lang w:val="en-US"/>
+        </w:rPr>
+        <w:t>อาจารย์ที่ปรึกษาร่วมฯ</w:t>
+      </w:r>
+      <w:r>
+        <w:rPr>
+          <w:rFonts w:ascii="TH Niramit AS" w:hAnsi="TH Niramit AS" w:cs="TH Niramit AS"/>
+          <w:sz w:val="32"/>
+          <w:szCs w:val="32"/>
+          <w:lang w:val="en-US"/>
+        </w:rPr>
+        <w:t>…………………………………………………………............</w:t>
+      </w:r>
+      <w:r>
+        <w:rPr>
+          <w:rFonts w:ascii="TH Niramit AS" w:hAnsi="TH Niramit AS" w:cs="TH Niramit AS"/>
+          <w:sz w:val="32"/>
+          <w:szCs w:val="32"/>
+          <w:cs/>
+          <w:lang w:val="en-US"/>
+        </w:rPr>
+        <w:t>วันที่</w:t>
+      </w:r>
+      <w:r>
+        <w:rPr>
+          <w:rFonts w:ascii="TH Niramit AS" w:hAnsi="TH Niramit AS" w:cs="TH Niramit AS"/>
+          <w:sz w:val="32"/>
+          <w:szCs w:val="32"/>
+          <w:lang w:val="en-US"/>
+        </w:rPr>
+        <w:t>…………/…………/………..</w:t>
+      </w:r>
+    </w:p>
+    <w:p>
+      <w:pPr>
+        <w:ind w:left="2160" w:firstLine="720"/>
+        <w:rPr>
+          <w:rFonts w:ascii="TH Niramit AS" w:hAnsi="TH Niramit AS" w:cs="TH Niramit AS"/>
+          <w:sz w:val="32"/>
+          <w:szCs w:val="32"/>
+          <w:lang w:val="en-US"/>
+        </w:rPr>
+      </w:pPr>
+      <w:r>
+        <w:rPr>
+          <w:rFonts w:ascii="TH Niramit AS" w:hAnsi="TH Niramit AS" w:cs="TH Niramit AS"/>
+          <w:sz w:val="32"/>
+          <w:szCs w:val="32"/>
+          <w:cs/>
+          <w:lang w:val="en-US"/>
+        </w:rPr>
+        <w:t>( อาจารย์วรวิทย์  ฝั้นคำอ้าย )</w:t>
+      </w:r>
+    </w:p>
+    <w:p>
+      <w:pPr>
+        <w:ind w:left="2160" w:firstLine="720"/>
+        <w:rPr>
+          <w:rFonts w:ascii="TH Niramit AS" w:hAnsi="TH Niramit AS" w:cs="TH Niramit AS"/>
+          <w:sz w:val="32"/>
+          <w:szCs w:val="32"/>
+          <w:lang w:val="en-US"/>
+        </w:rPr>
+      </w:pPr>
+    </w:p>
+    <w:p>
+      <w:pPr>
+        <w:ind w:left="720" w:hanging="720"/>
+        <w:rPr>
+          <w:rFonts w:ascii="TH Niramit AS" w:hAnsi="TH Niramit AS" w:cs="TH Niramit AS"/>
+          <w:sz w:val="32"/>
+          <w:szCs w:val="32"/>
+          <w:lang w:val="en-US"/>
+        </w:rPr>
+      </w:pPr>
+      <w:r>
+        <w:rPr>
+          <w:rFonts w:ascii="TH Niramit AS" w:hAnsi="TH Niramit AS" w:cs="TH Niramit AS"/>
+          <w:sz w:val="32"/>
+          <w:szCs w:val="32"/>
+          <w:cs/>
+          <w:lang w:val="en-US"/>
+        </w:rPr>
+        <w:t>อาจารย์ผู้รับผิดชอบวิชา</w:t>
+      </w:r>
+      <w:r>
+        <w:rPr>
+          <w:rFonts w:ascii="TH Niramit AS" w:hAnsi="TH Niramit AS" w:cs="TH Niramit AS"/>
+          <w:sz w:val="32"/>
+          <w:szCs w:val="32"/>
+          <w:lang w:val="en-US"/>
+        </w:rPr>
+        <w:t>…………………………………………………………………..</w:t>
+      </w:r>
+      <w:r>
+        <w:rPr>
+          <w:rFonts w:ascii="TH Niramit AS" w:hAnsi="TH Niramit AS" w:cs="TH Niramit AS"/>
+          <w:sz w:val="32"/>
+          <w:szCs w:val="32"/>
+          <w:cs/>
+          <w:lang w:val="en-US"/>
+        </w:rPr>
+        <w:t>วันที่</w:t>
+      </w:r>
+      <w:r>
+        <w:rPr>
+          <w:rFonts w:ascii="TH Niramit AS" w:hAnsi="TH Niramit AS" w:cs="TH Niramit AS"/>
+          <w:sz w:val="32"/>
+          <w:szCs w:val="32"/>
+          <w:lang w:val="en-US"/>
+        </w:rPr>
+        <w:t>…………/…………/………..</w:t>
+      </w:r>
+    </w:p>
+    <w:p>
+      <w:pPr>
+        <w:ind w:left="2160" w:firstLine="720"/>
+        <w:rPr>
+          <w:rFonts w:ascii="TH Niramit AS" w:hAnsi="TH Niramit AS" w:cs="TH Niramit AS"/>
+          <w:sz w:val="32"/>
+          <w:szCs w:val="32"/>
+          <w:lang w:val="en-US"/>
+        </w:rPr>
+      </w:pPr>
+      <w:r>
+        <w:rPr>
+          <w:rFonts w:ascii="TH Niramit AS" w:hAnsi="TH Niramit AS" w:cs="TH Niramit AS"/>
+          <w:sz w:val="32"/>
+          <w:szCs w:val="32"/>
+          <w:cs/>
+          <w:lang w:val="en-US"/>
+        </w:rPr>
+        <w:t>( อาจารย์ศิริลักษณ์ แก้วศิริรุ่ง )</w:t>
+      </w:r>
+    </w:p>
+    <w:p>
+      <w:pPr>
+        <w:ind w:left="2160" w:firstLine="720"/>
+        <w:rPr>
+          <w:rFonts w:ascii="TH Niramit AS" w:hAnsi="TH Niramit AS" w:cs="TH Niramit AS"/>
+          <w:sz w:val="32"/>
+          <w:szCs w:val="32"/>
+          <w:lang w:val="en-US"/>
+        </w:rPr>
+      </w:pPr>
+    </w:p>
+    <w:p>
+      <w:pPr>
+        <w:ind w:left="720" w:hanging="720"/>
+        <w:rPr>
+          <w:rFonts w:ascii="TH Niramit AS" w:hAnsi="TH Niramit AS" w:cs="TH Niramit AS"/>
+          <w:sz w:val="32"/>
+          <w:szCs w:val="32"/>
+          <w:lang w:val="en-US"/>
+        </w:rPr>
+      </w:pPr>
+      <w:r>
+        <w:rPr>
+          <w:rFonts w:ascii="TH Niramit AS" w:hAnsi="TH Niramit AS" w:cs="TH Niramit AS"/>
+          <w:sz w:val="32"/>
+          <w:szCs w:val="32"/>
+          <w:cs/>
+          <w:lang w:val="en-US"/>
+        </w:rPr>
+        <w:t>ประธานหลักสูตร</w:t>
+      </w:r>
+      <w:r>
+        <w:rPr>
+          <w:rFonts w:ascii="TH Niramit AS" w:hAnsi="TH Niramit AS" w:cs="TH Niramit AS"/>
+          <w:sz w:val="32"/>
+          <w:szCs w:val="32"/>
+          <w:lang w:val="en-US"/>
+        </w:rPr>
+        <w:t>……………………………………………………………..………………</w:t>
+      </w:r>
+      <w:r>
+        <w:rPr>
+          <w:rFonts w:ascii="TH Niramit AS" w:hAnsi="TH Niramit AS" w:cs="TH Niramit AS"/>
+          <w:sz w:val="32"/>
+          <w:szCs w:val="32"/>
+          <w:cs/>
+          <w:lang w:val="en-US"/>
+        </w:rPr>
+        <w:t>วันที่</w:t>
+      </w:r>
+      <w:r>
+        <w:rPr>
+          <w:rFonts w:ascii="TH Niramit AS" w:hAnsi="TH Niramit AS" w:cs="TH Niramit AS"/>
+          <w:sz w:val="32"/>
+          <w:szCs w:val="32"/>
+          <w:lang w:val="en-US"/>
+        </w:rPr>
+        <w:t>…………/…………/………..</w:t>
+      </w:r>
+    </w:p>
+    <w:p>
+      <w:pPr>
+        <w:ind w:left="2160" w:firstLine="720"/>
+        <w:rPr>
+          <w:rFonts w:ascii="TH Niramit AS" w:hAnsi="TH Niramit AS" w:cs="TH Niramit AS"/>
+          <w:sz w:val="32"/>
+          <w:szCs w:val="32"/>
+          <w:cs/>
+          <w:lang w:val="en-US"/>
+        </w:rPr>
+      </w:pPr>
+      <w:r>
+        <w:rPr>
+          <w:rFonts w:ascii="TH Niramit AS" w:hAnsi="TH Niramit AS" w:cs="TH Niramit AS"/>
+          <w:sz w:val="32"/>
+          <w:szCs w:val="32"/>
+          <w:cs/>
+          <w:lang w:val="en-US"/>
+        </w:rPr>
+        <w:t>( อาจารย์วรวิทย์  ฝั้นคำอ้าย )</w:t>
+      </w:r>
+    </w:p>
+    <w:p>
+      <w:pPr>
+        <w:rPr>
+          <w:rFonts w:ascii="TH Niramit AS" w:hAnsi="TH Niramit AS" w:cs="TH Niramit AS"/>
+          <w:sz w:val="32"/>
+          <w:szCs w:val="32"/>
+          <w:cs/>
+          <w:lang w:val="en-US"/>
+        </w:rPr>
+      </w:pPr>
+      <w:r>
+        <w:rPr>
+          <w:rFonts w:ascii="TH Niramit AS" w:hAnsi="TH Niramit AS" w:cs="TH Niramit AS"/>
+          <w:sz w:val="32"/>
+          <w:szCs w:val="32"/>
+          <w:cs/>
+          <w:lang w:val="en-US"/>
+        </w:rPr>
+        <w:br w:type="page"/>
+      </w:r>
+    </w:p>
+    <w:p>
+      <w:pPr>
+        <w:jc w:val="center"/>
+        <w:rPr>
+          <w:rFonts w:ascii="TH Niramit AS" w:hAnsi="TH Niramit AS" w:cs="TH Niramit AS"/>
           <w:b/>
           <w:bCs/>
           <w:sz w:val="36"/>
           <w:szCs w:val="36"/>
-          <w:cs/>
-          <w:lang w:val="en-US"/>
-        </w:rPr>
-        <w:t>ศา</w:t>
-      </w:r>
-      <w:proofErr w:type="spellEnd"/>
+          <w:lang w:val="en-US"/>
+        </w:rPr>
+      </w:pPr>
       <w:r>
         <w:rPr>
           <w:rFonts w:ascii="TH Niramit AS" w:hAnsi="TH Niramit AS" w:cs="TH Niramit AS" w:hint="cs"/>
@@ -607,594 +1105,8 @@
           <w:cs/>
           <w:lang w:val="en-US"/>
         </w:rPr>
-        <w:t>สตรบัณฑิต (วิทยาการคอมพิวเตอร์)</w:t>
-      </w:r>
-    </w:p>
-    <w:p>
-      <w:pPr>
-        <w:rPr>
-          <w:rFonts w:ascii="TH Niramit AS" w:hAnsi="TH Niramit AS" w:cs="TH Niramit AS"/>
-          <w:sz w:val="32"/>
-          <w:szCs w:val="32"/>
-          <w:lang w:val="en-US"/>
-        </w:rPr>
-      </w:pPr>
-    </w:p>
-    <w:p>
-      <w:pPr>
-        <w:ind w:left="720" w:hanging="720"/>
-        <w:rPr>
-          <w:rFonts w:ascii="TH Niramit AS" w:hAnsi="TH Niramit AS" w:cs="TH Niramit AS"/>
-          <w:sz w:val="32"/>
-          <w:szCs w:val="32"/>
-          <w:lang w:val="en-US"/>
-        </w:rPr>
-      </w:pPr>
-      <w:r>
-        <w:rPr>
-          <w:rFonts w:ascii="TH Niramit AS" w:hAnsi="TH Niramit AS" w:cs="TH Niramit AS" w:hint="cs"/>
-          <w:sz w:val="32"/>
-          <w:szCs w:val="32"/>
-          <w:cs/>
-          <w:lang w:val="en-US"/>
-        </w:rPr>
-        <w:t>เรื่อง</w:t>
-      </w:r>
-      <w:r>
-        <w:rPr>
-          <w:rFonts w:ascii="TH Niramit AS" w:hAnsi="TH Niramit AS" w:cs="TH Niramit AS"/>
-          <w:sz w:val="32"/>
-          <w:szCs w:val="32"/>
-          <w:lang w:val="en-US"/>
-        </w:rPr>
-        <w:tab/>
-      </w:r>
-      <w:r>
-        <w:rPr>
-          <w:rFonts w:ascii="TH Niramit AS" w:hAnsi="TH Niramit AS" w:cs="TH Niramit AS"/>
-          <w:sz w:val="32"/>
-          <w:szCs w:val="32"/>
-          <w:cs/>
-          <w:lang w:val="en-US"/>
-        </w:rPr>
-        <w:t>ระบบแนะนำบริษัทสำหรับฝึกงานตามความสนใจ</w:t>
-      </w:r>
-      <w:r>
-        <w:rPr>
-          <w:rFonts w:ascii="TH Niramit AS" w:hAnsi="TH Niramit AS" w:cs="TH Niramit AS"/>
-          <w:sz w:val="32"/>
-          <w:szCs w:val="32"/>
-          <w:lang w:val="en-US"/>
-        </w:rPr>
-        <w:t xml:space="preserve"> </w:t>
-      </w:r>
-      <w:r>
-        <w:rPr>
-          <w:rFonts w:ascii="TH Niramit AS" w:hAnsi="TH Niramit AS" w:cs="TH Niramit AS"/>
-          <w:sz w:val="32"/>
-          <w:szCs w:val="32"/>
-          <w:cs/>
-          <w:lang w:val="en-US"/>
-        </w:rPr>
-        <w:t>ด้วยเทคโนโลยีปัญญาประดิษฐ์</w:t>
-      </w:r>
-      <w:r>
-        <w:rPr>
-          <w:rFonts w:ascii="TH Niramit AS" w:hAnsi="TH Niramit AS" w:cs="TH Niramit AS"/>
-          <w:sz w:val="32"/>
-          <w:szCs w:val="32"/>
-          <w:lang w:val="en-US"/>
-        </w:rPr>
-        <w:t xml:space="preserve"> </w:t>
-      </w:r>
-      <w:r>
-        <w:rPr>
-          <w:rFonts w:ascii="TH Niramit AS" w:hAnsi="TH Niramit AS" w:cs="TH Niramit AS"/>
-          <w:sz w:val="32"/>
-          <w:szCs w:val="32"/>
-          <w:lang w:val="en-US"/>
-        </w:rPr>
-        <w:t>(Recommended System of Internship's Company)</w:t>
-      </w:r>
-    </w:p>
-    <w:p>
-      <w:pPr>
-        <w:ind w:left="720" w:hanging="720"/>
-        <w:rPr>
-          <w:rFonts w:ascii="TH Niramit AS" w:hAnsi="TH Niramit AS" w:cs="TH Niramit AS"/>
-          <w:sz w:val="32"/>
-          <w:szCs w:val="32"/>
-          <w:lang w:val="en-US"/>
-        </w:rPr>
-      </w:pPr>
-      <w:r>
-        <w:rPr>
-          <w:rFonts w:ascii="TH Niramit AS" w:hAnsi="TH Niramit AS" w:cs="TH Niramit AS" w:hint="cs"/>
-          <w:sz w:val="32"/>
-          <w:szCs w:val="32"/>
-          <w:cs/>
-          <w:lang w:val="en-US"/>
-        </w:rPr>
-        <w:t>โดย</w:t>
-      </w:r>
-      <w:r>
-        <w:rPr>
-          <w:rFonts w:ascii="TH Niramit AS" w:hAnsi="TH Niramit AS" w:cs="TH Niramit AS"/>
-          <w:sz w:val="32"/>
-          <w:szCs w:val="32"/>
-          <w:cs/>
-          <w:lang w:val="en-US"/>
-        </w:rPr>
-        <w:tab/>
-      </w:r>
-      <w:r>
-        <w:rPr>
-          <w:rFonts w:ascii="TH Niramit AS" w:hAnsi="TH Niramit AS" w:cs="TH Niramit AS" w:hint="cs"/>
-          <w:sz w:val="32"/>
-          <w:szCs w:val="32"/>
-          <w:cs/>
-          <w:lang w:val="en-US"/>
-        </w:rPr>
-        <w:t>นายทินกฤต สิงห์แก้ว</w:t>
-      </w:r>
-    </w:p>
-    <w:p>
-      <w:pPr>
-        <w:ind w:left="720" w:hanging="720"/>
-        <w:rPr>
-          <w:rFonts w:ascii="TH Niramit AS" w:hAnsi="TH Niramit AS" w:cs="TH Niramit AS"/>
-          <w:sz w:val="32"/>
-          <w:szCs w:val="32"/>
-          <w:lang w:val="en-US"/>
-        </w:rPr>
-      </w:pPr>
-    </w:p>
-    <w:p>
-      <w:pPr>
-        <w:ind w:left="720" w:hanging="720"/>
-        <w:rPr>
-          <w:rFonts w:ascii="TH Niramit AS" w:hAnsi="TH Niramit AS" w:cs="TH Niramit AS"/>
-          <w:b/>
-          <w:bCs/>
-          <w:sz w:val="32"/>
-          <w:szCs w:val="32"/>
-          <w:lang w:val="en-US"/>
-        </w:rPr>
-      </w:pPr>
-      <w:r>
-        <w:rPr>
-          <w:rFonts w:ascii="TH Niramit AS" w:hAnsi="TH Niramit AS" w:cs="TH Niramit AS"/>
-          <w:b/>
-          <w:bCs/>
-          <w:sz w:val="32"/>
-          <w:szCs w:val="32"/>
-          <w:cs/>
-          <w:lang w:val="en-US"/>
-        </w:rPr>
-        <w:t>คณะกรรมการพิจารณาเห็นชอบโดย</w:t>
-      </w:r>
-    </w:p>
-    <w:p>
-      <w:pPr>
-        <w:ind w:left="720" w:hanging="720"/>
-        <w:rPr>
-          <w:rFonts w:ascii="TH Niramit AS" w:hAnsi="TH Niramit AS" w:cs="TH Niramit AS"/>
-          <w:sz w:val="32"/>
-          <w:szCs w:val="32"/>
-          <w:lang w:val="en-US"/>
-        </w:rPr>
-      </w:pPr>
-      <w:r>
-        <w:rPr>
-          <w:rFonts w:ascii="TH Niramit AS" w:hAnsi="TH Niramit AS" w:cs="TH Niramit AS"/>
-          <w:sz w:val="32"/>
-          <w:szCs w:val="32"/>
-          <w:cs/>
-          <w:lang w:val="en-US"/>
-        </w:rPr>
-        <w:t>อาจารย์ที่ปรึกษาฯ</w:t>
-      </w:r>
-      <w:r>
-        <w:rPr>
-          <w:rFonts w:ascii="TH Niramit AS" w:hAnsi="TH Niramit AS" w:cs="TH Niramit AS"/>
-          <w:sz w:val="32"/>
-          <w:szCs w:val="32"/>
-          <w:lang w:val="en-US"/>
-        </w:rPr>
-        <w:t>…………………………………………………………...……………..</w:t>
-      </w:r>
-      <w:r>
-        <w:rPr>
-          <w:rFonts w:ascii="TH Niramit AS" w:hAnsi="TH Niramit AS" w:cs="TH Niramit AS"/>
-          <w:sz w:val="32"/>
-          <w:szCs w:val="32"/>
-          <w:cs/>
-          <w:lang w:val="en-US"/>
-        </w:rPr>
-        <w:t>วันที่</w:t>
-      </w:r>
-      <w:r>
-        <w:rPr>
-          <w:rFonts w:ascii="TH Niramit AS" w:hAnsi="TH Niramit AS" w:cs="TH Niramit AS"/>
-          <w:sz w:val="32"/>
-          <w:szCs w:val="32"/>
-          <w:lang w:val="en-US"/>
-        </w:rPr>
-        <w:t>…………/…………/………..</w:t>
-      </w:r>
-    </w:p>
-    <w:p>
-      <w:pPr>
-        <w:ind w:left="2160" w:firstLine="720"/>
-        <w:rPr>
-          <w:rFonts w:ascii="TH Niramit AS" w:hAnsi="TH Niramit AS" w:cs="TH Niramit AS"/>
-          <w:sz w:val="32"/>
-          <w:szCs w:val="32"/>
-          <w:lang w:val="en-US"/>
-        </w:rPr>
-      </w:pPr>
-      <w:r>
-        <w:rPr>
-          <w:rFonts w:ascii="TH Niramit AS" w:hAnsi="TH Niramit AS" w:cs="TH Niramit AS"/>
-          <w:sz w:val="32"/>
-          <w:szCs w:val="32"/>
-          <w:cs/>
-          <w:lang w:val="en-US"/>
-        </w:rPr>
-        <w:t>( ผู้ช่วยศาสตราจารย์ ดร.นงนุช  เกตุ้ย )</w:t>
-      </w:r>
-    </w:p>
-    <w:p>
-      <w:pPr>
-        <w:ind w:left="2160" w:firstLine="720"/>
-        <w:rPr>
-          <w:rFonts w:ascii="TH Niramit AS" w:hAnsi="TH Niramit AS" w:cs="TH Niramit AS"/>
-          <w:sz w:val="32"/>
-          <w:szCs w:val="32"/>
-          <w:lang w:val="en-US"/>
-        </w:rPr>
-      </w:pPr>
-    </w:p>
-    <w:p>
-      <w:pPr>
-        <w:ind w:left="720" w:hanging="720"/>
-        <w:rPr>
-          <w:rFonts w:ascii="TH Niramit AS" w:hAnsi="TH Niramit AS" w:cs="TH Niramit AS"/>
-          <w:sz w:val="32"/>
-          <w:szCs w:val="32"/>
-          <w:lang w:val="en-US"/>
-        </w:rPr>
-      </w:pPr>
-      <w:r>
-        <w:rPr>
-          <w:rFonts w:ascii="TH Niramit AS" w:hAnsi="TH Niramit AS" w:cs="TH Niramit AS"/>
-          <w:sz w:val="32"/>
-          <w:szCs w:val="32"/>
-          <w:cs/>
-          <w:lang w:val="en-US"/>
-        </w:rPr>
-        <w:t>อาจารย์ที่ปรึกษาร่วมฯ</w:t>
-      </w:r>
-      <w:r>
-        <w:rPr>
-          <w:rFonts w:ascii="TH Niramit AS" w:hAnsi="TH Niramit AS" w:cs="TH Niramit AS"/>
-          <w:sz w:val="32"/>
-          <w:szCs w:val="32"/>
-          <w:lang w:val="en-US"/>
-        </w:rPr>
-        <w:t>…………………………………………………………............</w:t>
-      </w:r>
-      <w:r>
-        <w:rPr>
-          <w:rFonts w:ascii="TH Niramit AS" w:hAnsi="TH Niramit AS" w:cs="TH Niramit AS"/>
-          <w:sz w:val="32"/>
-          <w:szCs w:val="32"/>
-          <w:cs/>
-          <w:lang w:val="en-US"/>
-        </w:rPr>
-        <w:t>วันที่</w:t>
-      </w:r>
-      <w:r>
-        <w:rPr>
-          <w:rFonts w:ascii="TH Niramit AS" w:hAnsi="TH Niramit AS" w:cs="TH Niramit AS"/>
-          <w:sz w:val="32"/>
-          <w:szCs w:val="32"/>
-          <w:lang w:val="en-US"/>
-        </w:rPr>
-        <w:t>…………/…………/………..</w:t>
-      </w:r>
-    </w:p>
-    <w:p>
-      <w:pPr>
-        <w:ind w:left="2160" w:firstLine="720"/>
-        <w:rPr>
-          <w:rFonts w:ascii="TH Niramit AS" w:hAnsi="TH Niramit AS" w:cs="TH Niramit AS"/>
-          <w:sz w:val="32"/>
-          <w:szCs w:val="32"/>
-          <w:lang w:val="en-US"/>
-        </w:rPr>
-      </w:pPr>
-      <w:r>
-        <w:rPr>
-          <w:rFonts w:ascii="TH Niramit AS" w:hAnsi="TH Niramit AS" w:cs="TH Niramit AS"/>
-          <w:sz w:val="32"/>
-          <w:szCs w:val="32"/>
-          <w:cs/>
-          <w:lang w:val="en-US"/>
-        </w:rPr>
-        <w:t>( อาจารย์วรวิ</w:t>
-      </w:r>
-      <w:proofErr w:type="spellStart"/>
-      <w:r>
-        <w:rPr>
-          <w:rFonts w:ascii="TH Niramit AS" w:hAnsi="TH Niramit AS" w:cs="TH Niramit AS"/>
-          <w:sz w:val="32"/>
-          <w:szCs w:val="32"/>
-          <w:cs/>
-          <w:lang w:val="en-US"/>
-        </w:rPr>
-        <w:t>ทย์</w:t>
-      </w:r>
-      <w:proofErr w:type="spellEnd"/>
-      <w:r>
-        <w:rPr>
-          <w:rFonts w:ascii="TH Niramit AS" w:hAnsi="TH Niramit AS" w:cs="TH Niramit AS"/>
-          <w:sz w:val="32"/>
-          <w:szCs w:val="32"/>
-          <w:cs/>
-          <w:lang w:val="en-US"/>
-        </w:rPr>
-        <w:t xml:space="preserve">  ฝั้นคำอ้าย )</w:t>
-      </w:r>
-    </w:p>
-    <w:p>
-      <w:pPr>
-        <w:ind w:left="2160" w:firstLine="720"/>
-        <w:rPr>
-          <w:rFonts w:ascii="TH Niramit AS" w:hAnsi="TH Niramit AS" w:cs="TH Niramit AS"/>
-          <w:sz w:val="32"/>
-          <w:szCs w:val="32"/>
-          <w:lang w:val="en-US"/>
-        </w:rPr>
-      </w:pPr>
-    </w:p>
-    <w:p>
-      <w:pPr>
-        <w:ind w:left="720" w:hanging="720"/>
-        <w:rPr>
-          <w:rFonts w:ascii="TH Niramit AS" w:hAnsi="TH Niramit AS" w:cs="TH Niramit AS"/>
-          <w:sz w:val="32"/>
-          <w:szCs w:val="32"/>
-          <w:lang w:val="en-US"/>
-        </w:rPr>
-      </w:pPr>
-      <w:r>
-        <w:rPr>
-          <w:rFonts w:ascii="TH Niramit AS" w:hAnsi="TH Niramit AS" w:cs="TH Niramit AS"/>
-          <w:sz w:val="32"/>
-          <w:szCs w:val="32"/>
-          <w:cs/>
-          <w:lang w:val="en-US"/>
-        </w:rPr>
-        <w:t>อาจารย์ผู้รับผิดชอบวิชา</w:t>
-      </w:r>
-      <w:r>
-        <w:rPr>
-          <w:rFonts w:ascii="TH Niramit AS" w:hAnsi="TH Niramit AS" w:cs="TH Niramit AS"/>
-          <w:sz w:val="32"/>
-          <w:szCs w:val="32"/>
-          <w:lang w:val="en-US"/>
-        </w:rPr>
-        <w:t>…………………………………………………………………..</w:t>
-      </w:r>
-      <w:r>
-        <w:rPr>
-          <w:rFonts w:ascii="TH Niramit AS" w:hAnsi="TH Niramit AS" w:cs="TH Niramit AS"/>
-          <w:sz w:val="32"/>
-          <w:szCs w:val="32"/>
-          <w:cs/>
-          <w:lang w:val="en-US"/>
-        </w:rPr>
-        <w:t>วันที่</w:t>
-      </w:r>
-      <w:r>
-        <w:rPr>
-          <w:rFonts w:ascii="TH Niramit AS" w:hAnsi="TH Niramit AS" w:cs="TH Niramit AS"/>
-          <w:sz w:val="32"/>
-          <w:szCs w:val="32"/>
-          <w:lang w:val="en-US"/>
-        </w:rPr>
-        <w:t>…………/…………/………..</w:t>
-      </w:r>
-    </w:p>
-    <w:p>
-      <w:pPr>
-        <w:ind w:left="2160" w:firstLine="720"/>
-        <w:rPr>
-          <w:rFonts w:ascii="TH Niramit AS" w:hAnsi="TH Niramit AS" w:cs="TH Niramit AS"/>
-          <w:sz w:val="32"/>
-          <w:szCs w:val="32"/>
-          <w:lang w:val="en-US"/>
-        </w:rPr>
-      </w:pPr>
-      <w:r>
-        <w:rPr>
-          <w:rFonts w:ascii="TH Niramit AS" w:hAnsi="TH Niramit AS" w:cs="TH Niramit AS"/>
-          <w:sz w:val="32"/>
-          <w:szCs w:val="32"/>
-          <w:cs/>
-          <w:lang w:val="en-US"/>
-        </w:rPr>
-        <w:t>( อาจารย์</w:t>
-      </w:r>
-      <w:proofErr w:type="spellStart"/>
-      <w:r>
-        <w:rPr>
-          <w:rFonts w:ascii="TH Niramit AS" w:hAnsi="TH Niramit AS" w:cs="TH Niramit AS"/>
-          <w:sz w:val="32"/>
-          <w:szCs w:val="32"/>
-          <w:cs/>
-          <w:lang w:val="en-US"/>
-        </w:rPr>
-        <w:t>ศิ</w:t>
-      </w:r>
-      <w:proofErr w:type="spellEnd"/>
-      <w:r>
-        <w:rPr>
-          <w:rFonts w:ascii="TH Niramit AS" w:hAnsi="TH Niramit AS" w:cs="TH Niramit AS"/>
-          <w:sz w:val="32"/>
-          <w:szCs w:val="32"/>
-          <w:cs/>
-          <w:lang w:val="en-US"/>
-        </w:rPr>
-        <w:t>ริลักษณ์ แก้ว</w:t>
-      </w:r>
-      <w:proofErr w:type="spellStart"/>
-      <w:r>
-        <w:rPr>
-          <w:rFonts w:ascii="TH Niramit AS" w:hAnsi="TH Niramit AS" w:cs="TH Niramit AS"/>
-          <w:sz w:val="32"/>
-          <w:szCs w:val="32"/>
-          <w:cs/>
-          <w:lang w:val="en-US"/>
-        </w:rPr>
-        <w:t>ศิ</w:t>
-      </w:r>
-      <w:proofErr w:type="spellEnd"/>
-      <w:r>
-        <w:rPr>
-          <w:rFonts w:ascii="TH Niramit AS" w:hAnsi="TH Niramit AS" w:cs="TH Niramit AS"/>
-          <w:sz w:val="32"/>
-          <w:szCs w:val="32"/>
-          <w:cs/>
-          <w:lang w:val="en-US"/>
-        </w:rPr>
-        <w:t>ริรุ่ง )</w:t>
-      </w:r>
-    </w:p>
-    <w:p>
-      <w:pPr>
-        <w:ind w:left="2160" w:firstLine="720"/>
-        <w:rPr>
-          <w:rFonts w:ascii="TH Niramit AS" w:hAnsi="TH Niramit AS" w:cs="TH Niramit AS"/>
-          <w:sz w:val="32"/>
-          <w:szCs w:val="32"/>
-          <w:lang w:val="en-US"/>
-        </w:rPr>
-      </w:pPr>
-    </w:p>
-    <w:p>
-      <w:pPr>
-        <w:ind w:left="720" w:hanging="720"/>
-        <w:rPr>
-          <w:rFonts w:ascii="TH Niramit AS" w:hAnsi="TH Niramit AS" w:cs="TH Niramit AS"/>
-          <w:sz w:val="32"/>
-          <w:szCs w:val="32"/>
-          <w:lang w:val="en-US"/>
-        </w:rPr>
-      </w:pPr>
-      <w:r>
-        <w:rPr>
-          <w:rFonts w:ascii="TH Niramit AS" w:hAnsi="TH Niramit AS" w:cs="TH Niramit AS"/>
-          <w:sz w:val="32"/>
-          <w:szCs w:val="32"/>
-          <w:cs/>
-          <w:lang w:val="en-US"/>
-        </w:rPr>
-        <w:t>ประธานหลักสูตร</w:t>
-      </w:r>
-      <w:r>
-        <w:rPr>
-          <w:rFonts w:ascii="TH Niramit AS" w:hAnsi="TH Niramit AS" w:cs="TH Niramit AS"/>
-          <w:sz w:val="32"/>
-          <w:szCs w:val="32"/>
-          <w:lang w:val="en-US"/>
-        </w:rPr>
-        <w:t>……………………………………………………………..………………</w:t>
-      </w:r>
-      <w:r>
-        <w:rPr>
-          <w:rFonts w:ascii="TH Niramit AS" w:hAnsi="TH Niramit AS" w:cs="TH Niramit AS"/>
-          <w:sz w:val="32"/>
-          <w:szCs w:val="32"/>
-          <w:cs/>
-          <w:lang w:val="en-US"/>
-        </w:rPr>
-        <w:t>วันที่</w:t>
-      </w:r>
-      <w:r>
-        <w:rPr>
-          <w:rFonts w:ascii="TH Niramit AS" w:hAnsi="TH Niramit AS" w:cs="TH Niramit AS"/>
-          <w:sz w:val="32"/>
-          <w:szCs w:val="32"/>
-          <w:lang w:val="en-US"/>
-        </w:rPr>
-        <w:t>…………/…………/………..</w:t>
-      </w:r>
-    </w:p>
-    <w:p>
-      <w:pPr>
-        <w:ind w:left="2160" w:firstLine="720"/>
-        <w:rPr>
-          <w:rFonts w:ascii="TH Niramit AS" w:hAnsi="TH Niramit AS" w:cs="TH Niramit AS"/>
-          <w:sz w:val="32"/>
-          <w:szCs w:val="32"/>
-          <w:cs/>
-          <w:lang w:val="en-US"/>
-        </w:rPr>
-      </w:pPr>
-      <w:r>
-        <w:rPr>
-          <w:rFonts w:ascii="TH Niramit AS" w:hAnsi="TH Niramit AS" w:cs="TH Niramit AS"/>
-          <w:sz w:val="32"/>
-          <w:szCs w:val="32"/>
-          <w:cs/>
-          <w:lang w:val="en-US"/>
-        </w:rPr>
-        <w:t>( อาจารย์วรวิ</w:t>
-      </w:r>
-      <w:proofErr w:type="spellStart"/>
-      <w:r>
-        <w:rPr>
-          <w:rFonts w:ascii="TH Niramit AS" w:hAnsi="TH Niramit AS" w:cs="TH Niramit AS"/>
-          <w:sz w:val="32"/>
-          <w:szCs w:val="32"/>
-          <w:cs/>
-          <w:lang w:val="en-US"/>
-        </w:rPr>
-        <w:t>ทย์</w:t>
-      </w:r>
-      <w:proofErr w:type="spellEnd"/>
-      <w:r>
-        <w:rPr>
-          <w:rFonts w:ascii="TH Niramit AS" w:hAnsi="TH Niramit AS" w:cs="TH Niramit AS"/>
-          <w:sz w:val="32"/>
-          <w:szCs w:val="32"/>
-          <w:cs/>
-          <w:lang w:val="en-US"/>
-        </w:rPr>
-        <w:t xml:space="preserve">  ฝั้นคำอ้าย )</w:t>
-      </w:r>
-    </w:p>
-    <w:p>
-      <w:pPr>
-        <w:rPr>
-          <w:rFonts w:ascii="TH Niramit AS" w:hAnsi="TH Niramit AS" w:cs="TH Niramit AS"/>
-          <w:sz w:val="32"/>
-          <w:szCs w:val="32"/>
-          <w:cs/>
-          <w:lang w:val="en-US"/>
-        </w:rPr>
-      </w:pPr>
-      <w:r>
-        <w:rPr>
-          <w:rFonts w:ascii="TH Niramit AS" w:hAnsi="TH Niramit AS" w:cs="TH Niramit AS"/>
-          <w:sz w:val="32"/>
-          <w:szCs w:val="32"/>
-          <w:cs/>
-          <w:lang w:val="en-US"/>
-        </w:rPr>
-        <w:br w:type="page"/>
+        <w:lastRenderedPageBreak/>
+        <w:t>โครงงานทางวิทยาการคอมพิวเตอร์ระดับปริญญาตรี</w:t>
       </w:r>
     </w:p>
     <w:p>
@@ -1209,19 +1121,19 @@
           <w:lang w:val="en-US"/>
         </w:rPr>
       </w:pPr>
-      <w:r>
-        <w:rPr>
-          <w:rFonts w:ascii="TH Niramit AS" w:hAnsi="TH Niramit AS" w:cs="TH Niramit AS" w:hint="cs"/>
+    </w:p>
+    <w:p>
+      <w:pPr>
+        <w:jc w:val="center"/>
+        <w:rPr>
+          <w:rFonts w:ascii="TH Niramit AS" w:hAnsi="TH Niramit AS" w:cs="TH Niramit AS"/>
           <w:b/>
           <w:bCs/>
           <w:sz w:val="36"/>
           <w:szCs w:val="36"/>
-          <w:cs/>
-          <w:lang w:val="en-US"/>
-        </w:rPr>
-        <w:lastRenderedPageBreak/>
-        <w:t>โครงงานทางวิทยาการคอมพิวเตอร์ระดับปริญญาตรี</w:t>
-      </w:r>
+          <w:lang w:val="en-US"/>
+        </w:rPr>
+      </w:pPr>
     </w:p>
     <w:p>
       <w:pPr>
@@ -1235,19 +1147,18 @@
           <w:lang w:val="en-US"/>
         </w:rPr>
       </w:pPr>
-    </w:p>
-    <w:p>
-      <w:pPr>
-        <w:jc w:val="center"/>
-        <w:rPr>
-          <w:rFonts w:ascii="TH Niramit AS" w:hAnsi="TH Niramit AS" w:cs="TH Niramit AS"/>
+      <w:r>
+        <w:rPr>
+          <w:rFonts w:ascii="TH Niramit AS" w:hAnsi="TH Niramit AS" w:cs="TH Niramit AS" w:hint="cs"/>
           <w:b/>
           <w:bCs/>
           <w:sz w:val="36"/>
           <w:szCs w:val="36"/>
-          <w:lang w:val="en-US"/>
-        </w:rPr>
-      </w:pPr>
+          <w:cs/>
+          <w:lang w:val="en-US"/>
+        </w:rPr>
+        <w:t>เรื่อง</w:t>
+      </w:r>
     </w:p>
     <w:p>
       <w:pPr>
@@ -1261,31 +1172,31 @@
           <w:lang w:val="en-US"/>
         </w:rPr>
       </w:pPr>
-      <w:r>
-        <w:rPr>
-          <w:rFonts w:ascii="TH Niramit AS" w:hAnsi="TH Niramit AS" w:cs="TH Niramit AS" w:hint="cs"/>
+    </w:p>
+    <w:p>
+      <w:pPr>
+        <w:jc w:val="center"/>
+        <w:rPr>
+          <w:rFonts w:ascii="TH Niramit AS" w:hAnsi="TH Niramit AS" w:cs="TH Niramit AS"/>
           <w:b/>
           <w:bCs/>
           <w:sz w:val="36"/>
           <w:szCs w:val="36"/>
-          <w:cs/>
-          <w:lang w:val="en-US"/>
-        </w:rPr>
-        <w:t>เรื่อง</w:t>
-      </w:r>
-    </w:p>
-    <w:p>
-      <w:pPr>
-        <w:jc w:val="center"/>
+          <w:lang w:val="en-US"/>
+        </w:rPr>
+      </w:pPr>
+      <w:r>
         <w:rPr>
           <w:rFonts w:ascii="TH Niramit AS" w:hAnsi="TH Niramit AS" w:cs="TH Niramit AS"/>
           <w:b/>
           <w:bCs/>
           <w:sz w:val="36"/>
           <w:szCs w:val="36"/>
-          <w:lang w:val="en-US"/>
-        </w:rPr>
-      </w:pPr>
+          <w:cs/>
+          <w:lang w:val="en-US"/>
+        </w:rPr>
+        <w:t>ระบบแนะนำบริษัทสำหรับฝึกงานตามความสนใจ</w:t>
+      </w:r>
     </w:p>
     <w:p>
       <w:pPr>
@@ -1309,7 +1220,7 @@
           <w:cs/>
           <w:lang w:val="en-US"/>
         </w:rPr>
-        <w:t>ระบบแนะนำบริษัทสำหรับฝึกงานตามความสนใจ</w:t>
+        <w:t>ด้วยเทคโนโลยีปัญญาประดิษฐ์</w:t>
       </w:r>
     </w:p>
     <w:p>
@@ -1334,12 +1245,9 @@
           <w:cs/>
           <w:lang w:val="en-US"/>
         </w:rPr>
-        <w:t>ด้วยเทคโนโลยีปัญญาประดิษฐ์</w:t>
-      </w:r>
-    </w:p>
-    <w:p>
-      <w:pPr>
-        <w:jc w:val="center"/>
+        <w:t>(</w:t>
+      </w:r>
+      <w:r>
         <w:rPr>
           <w:rFonts w:ascii="TH Niramit AS" w:hAnsi="TH Niramit AS" w:cs="TH Niramit AS"/>
           <w:b/>
@@ -1348,20 +1256,25 @@
           <w:szCs w:val="36"/>
           <w:lang w:val="en-US"/>
         </w:rPr>
-      </w:pPr>
-      <w:r>
+        <w:t>Recommended System of Internship's Company)</w:t>
+      </w:r>
+    </w:p>
+    <w:p>
+      <w:pPr>
+        <w:jc w:val="center"/>
         <w:rPr>
           <w:rFonts w:ascii="TH Niramit AS" w:hAnsi="TH Niramit AS" w:cs="TH Niramit AS"/>
           <w:b/>
           <w:bCs/>
           <w:sz w:val="36"/>
           <w:szCs w:val="36"/>
-          <w:cs/>
-          <w:lang w:val="en-US"/>
-        </w:rPr>
-        <w:t>(</w:t>
-      </w:r>
-      <w:r>
+          <w:lang w:val="en-US"/>
+        </w:rPr>
+      </w:pPr>
+    </w:p>
+    <w:p>
+      <w:pPr>
+        <w:jc w:val="center"/>
         <w:rPr>
           <w:rFonts w:ascii="TH Niramit AS" w:hAnsi="TH Niramit AS" w:cs="TH Niramit AS"/>
           <w:b/>
@@ -1370,8 +1283,7 @@
           <w:szCs w:val="36"/>
           <w:lang w:val="en-US"/>
         </w:rPr>
-        <w:t>Recommended System of Internship's Company)</w:t>
-      </w:r>
+      </w:pPr>
     </w:p>
     <w:p>
       <w:pPr>
@@ -1385,19 +1297,18 @@
           <w:lang w:val="en-US"/>
         </w:rPr>
       </w:pPr>
-    </w:p>
-    <w:p>
-      <w:pPr>
-        <w:jc w:val="center"/>
-        <w:rPr>
-          <w:rFonts w:ascii="TH Niramit AS" w:hAnsi="TH Niramit AS" w:cs="TH Niramit AS"/>
+      <w:r>
+        <w:rPr>
+          <w:rFonts w:ascii="TH Niramit AS" w:hAnsi="TH Niramit AS" w:cs="TH Niramit AS" w:hint="cs"/>
           <w:b/>
           <w:bCs/>
           <w:sz w:val="36"/>
           <w:szCs w:val="36"/>
-          <w:lang w:val="en-US"/>
-        </w:rPr>
-      </w:pPr>
+          <w:cs/>
+          <w:lang w:val="en-US"/>
+        </w:rPr>
+        <w:t>โดย</w:t>
+      </w:r>
     </w:p>
     <w:p>
       <w:pPr>
@@ -1411,47 +1322,46 @@
           <w:lang w:val="en-US"/>
         </w:rPr>
       </w:pPr>
-      <w:r>
-        <w:rPr>
-          <w:rFonts w:ascii="TH Niramit AS" w:hAnsi="TH Niramit AS" w:cs="TH Niramit AS" w:hint="cs"/>
+    </w:p>
+    <w:p>
+      <w:pPr>
+        <w:jc w:val="center"/>
+        <w:rPr>
+          <w:rFonts w:ascii="TH Niramit AS" w:hAnsi="TH Niramit AS" w:cs="TH Niramit AS"/>
           <w:b/>
           <w:bCs/>
           <w:sz w:val="36"/>
           <w:szCs w:val="36"/>
-          <w:cs/>
-          <w:lang w:val="en-US"/>
-        </w:rPr>
-        <w:t>โดย</w:t>
-      </w:r>
-    </w:p>
-    <w:p>
-      <w:pPr>
-        <w:jc w:val="center"/>
-        <w:rPr>
-          <w:rFonts w:ascii="TH Niramit AS" w:hAnsi="TH Niramit AS" w:cs="TH Niramit AS"/>
+          <w:lang w:val="en-US"/>
+        </w:rPr>
+      </w:pPr>
+      <w:r>
+        <w:rPr>
+          <w:rFonts w:ascii="TH Niramit AS" w:hAnsi="TH Niramit AS" w:cs="TH Niramit AS" w:hint="cs"/>
           <w:b/>
           <w:bCs/>
           <w:sz w:val="36"/>
           <w:szCs w:val="36"/>
-          <w:lang w:val="en-US"/>
-        </w:rPr>
-      </w:pPr>
-    </w:p>
-    <w:p>
-      <w:pPr>
-        <w:jc w:val="center"/>
+          <w:cs/>
+          <w:lang w:val="en-US"/>
+        </w:rPr>
+        <w:t>นายทินกฤต</w:t>
+      </w:r>
+      <w:r>
         <w:rPr>
           <w:rFonts w:ascii="TH Niramit AS" w:hAnsi="TH Niramit AS" w:cs="TH Niramit AS"/>
           <w:b/>
           <w:bCs/>
           <w:sz w:val="36"/>
           <w:szCs w:val="36"/>
-          <w:lang w:val="en-US"/>
-        </w:rPr>
-      </w:pPr>
-      <w:r>
-        <w:rPr>
-          <w:rFonts w:ascii="TH Niramit AS" w:hAnsi="TH Niramit AS" w:cs="TH Niramit AS" w:hint="cs"/>
+          <w:cs/>
+          <w:lang w:val="en-US"/>
+        </w:rPr>
+        <w:tab/>
+      </w:r>
+      <w:r>
+        <w:rPr>
+          <w:rFonts w:ascii="TH Niramit AS" w:hAnsi="TH Niramit AS" w:cs="TH Niramit AS"/>
           <w:b/>
           <w:bCs/>
           <w:sz w:val="36"/>
@@ -1459,11 +1369,11 @@
           <w:cs/>
           <w:lang w:val="en-US"/>
         </w:rPr>
-        <w:t>นายทินกฤต</w:t>
-      </w:r>
-      <w:r>
-        <w:rPr>
-          <w:rFonts w:ascii="TH Niramit AS" w:hAnsi="TH Niramit AS" w:cs="TH Niramit AS"/>
+        <w:tab/>
+      </w:r>
+      <w:r>
+        <w:rPr>
+          <w:rFonts w:ascii="TH Niramit AS" w:hAnsi="TH Niramit AS" w:cs="TH Niramit AS" w:hint="cs"/>
           <w:b/>
           <w:bCs/>
           <w:sz w:val="36"/>
@@ -1471,45 +1381,47 @@
           <w:cs/>
           <w:lang w:val="en-US"/>
         </w:rPr>
-        <w:tab/>
-      </w:r>
-      <w:r>
+        <w:t>สิงห์แก้ว</w:t>
+      </w:r>
+    </w:p>
+    <w:p>
+      <w:pPr>
+        <w:jc w:val="center"/>
         <w:rPr>
           <w:rFonts w:ascii="TH Niramit AS" w:hAnsi="TH Niramit AS" w:cs="TH Niramit AS"/>
           <w:b/>
           <w:bCs/>
           <w:sz w:val="36"/>
           <w:szCs w:val="36"/>
-          <w:cs/>
-          <w:lang w:val="en-US"/>
-        </w:rPr>
-        <w:tab/>
-      </w:r>
-      <w:r>
-        <w:rPr>
-          <w:rFonts w:ascii="TH Niramit AS" w:hAnsi="TH Niramit AS" w:cs="TH Niramit AS" w:hint="cs"/>
+          <w:lang w:val="en-US"/>
+        </w:rPr>
+      </w:pPr>
+    </w:p>
+    <w:p>
+      <w:pPr>
+        <w:pStyle w:val="NoSpacing"/>
+        <w:jc w:val="center"/>
+        <w:rPr>
+          <w:rFonts w:ascii="TH Niramit AS" w:hAnsi="TH Niramit AS" w:cs="TH Niramit AS"/>
           <w:b/>
           <w:bCs/>
           <w:sz w:val="36"/>
           <w:szCs w:val="36"/>
-          <w:cs/>
-          <w:lang w:val="en-US"/>
-        </w:rPr>
-        <w:t>สิงห์แก้ว</w:t>
-      </w:r>
-    </w:p>
-    <w:p>
-      <w:pPr>
-        <w:jc w:val="center"/>
-        <w:rPr>
-          <w:rFonts w:ascii="TH Niramit AS" w:hAnsi="TH Niramit AS" w:cs="TH Niramit AS"/>
+          <w:lang w:val="en-US"/>
+        </w:rPr>
+      </w:pPr>
+      <w:r>
+        <w:rPr>
+          <w:rFonts w:ascii="TH Niramit AS" w:hAnsi="TH Niramit AS" w:cs="TH Niramit AS" w:hint="cs"/>
           <w:b/>
           <w:bCs/>
           <w:sz w:val="36"/>
           <w:szCs w:val="36"/>
-          <w:lang w:val="en-US"/>
-        </w:rPr>
-      </w:pPr>
+          <w:cs/>
+          <w:lang w:val="en-US"/>
+        </w:rPr>
+        <w:t>คณะวิทยาศาสตร์และเทคโนโลยีการเกษตร</w:t>
+      </w:r>
     </w:p>
     <w:p>
       <w:pPr>
@@ -1534,7 +1446,7 @@
           <w:cs/>
           <w:lang w:val="en-US"/>
         </w:rPr>
-        <w:t>คณะวิทยาศาสตร์และเทคโนโลยีการเกษตร</w:t>
+        <w:t>มหาวิทยาลัยเทคโนโลยีราชมงคลล้านนา  น่าน</w:t>
       </w:r>
     </w:p>
     <w:p>
@@ -1560,59 +1472,7 @@
           <w:cs/>
           <w:lang w:val="en-US"/>
         </w:rPr>
-        <w:t>มหาวิทยาลัยเทคโนโลยีราชมงคลล้านนา  น่าน</w:t>
-      </w:r>
-    </w:p>
-    <w:p>
-      <w:pPr>
-        <w:pStyle w:val="NoSpacing"/>
-        <w:jc w:val="center"/>
-        <w:rPr>
-          <w:rFonts w:ascii="TH Niramit AS" w:hAnsi="TH Niramit AS" w:cs="TH Niramit AS"/>
-          <w:b/>
-          <w:bCs/>
-          <w:sz w:val="36"/>
-          <w:szCs w:val="36"/>
-          <w:lang w:val="en-US"/>
-        </w:rPr>
-      </w:pPr>
-      <w:r>
-        <w:rPr>
-          <w:rFonts w:ascii="TH Niramit AS" w:hAnsi="TH Niramit AS" w:cs="TH Niramit AS" w:hint="cs"/>
-          <w:b/>
-          <w:bCs/>
-          <w:sz w:val="36"/>
-          <w:szCs w:val="36"/>
-          <w:cs/>
-          <w:lang w:val="en-US"/>
-        </w:rPr>
-        <w:t>เพื่อความสมบูรณ์แห่งปริญญาวิทยา</w:t>
-      </w:r>
-      <w:proofErr w:type="spellStart"/>
-      <w:r>
-        <w:rPr>
-          <w:rFonts w:ascii="TH Niramit AS" w:hAnsi="TH Niramit AS" w:cs="TH Niramit AS" w:hint="cs"/>
-          <w:b/>
-          <w:bCs/>
-          <w:sz w:val="36"/>
-          <w:szCs w:val="36"/>
-          <w:cs/>
-          <w:lang w:val="en-US"/>
-        </w:rPr>
-        <w:t>ศา</w:t>
-      </w:r>
-      <w:proofErr w:type="spellEnd"/>
-      <w:r>
-        <w:rPr>
-          <w:rFonts w:ascii="TH Niramit AS" w:hAnsi="TH Niramit AS" w:cs="TH Niramit AS" w:hint="cs"/>
-          <w:b/>
-          <w:bCs/>
-          <w:sz w:val="36"/>
-          <w:szCs w:val="36"/>
-          <w:cs/>
-          <w:lang w:val="en-US"/>
-        </w:rPr>
-        <w:t>สตรบัณฑิต</w:t>
+        <w:t>เพื่อความสมบูรณ์แห่งปริญญาวิทยาศาสตรบัณฑิต</w:t>
       </w:r>
       <w:r>
         <w:rPr>
@@ -2040,29 +1900,7 @@
           <w:cs/>
           <w:lang w:val="en-US"/>
         </w:rPr>
-        <w:t>อาจารย์วรวิ</w:t>
-      </w:r>
-      <w:proofErr w:type="spellStart"/>
-      <w:r>
-        <w:rPr>
-          <w:rFonts w:ascii="TH Niramit AS" w:hAnsi="TH Niramit AS" w:cs="TH Niramit AS"/>
-          <w:sz w:val="32"/>
-          <w:szCs w:val="32"/>
-          <w:cs/>
-          <w:lang w:val="en-US"/>
-        </w:rPr>
-        <w:t>ทย์</w:t>
-      </w:r>
-      <w:proofErr w:type="spellEnd"/>
-      <w:r>
-        <w:rPr>
-          <w:rFonts w:ascii="TH Niramit AS" w:hAnsi="TH Niramit AS" w:cs="TH Niramit AS"/>
-          <w:sz w:val="32"/>
-          <w:szCs w:val="32"/>
-          <w:cs/>
-          <w:lang w:val="en-US"/>
-        </w:rPr>
-        <w:t xml:space="preserve">  ฝั้นคำอ้าย</w:t>
+        <w:t>อาจารย์วรวิทย์  ฝั้นคำอ้าย</w:t>
       </w:r>
     </w:p>
     <w:p>
@@ -2737,29 +2575,7 @@
           <w:cs/>
           <w:lang w:val="en-US"/>
         </w:rPr>
-        <w:t>ขอขอบพระคุณ ผู้ช่วยศาตราจาร</w:t>
-      </w:r>
-      <w:proofErr w:type="spellStart"/>
-      <w:r>
-        <w:rPr>
-          <w:rFonts w:ascii="TH Niramit AS" w:hAnsi="TH Niramit AS" w:cs="TH Niramit AS"/>
-          <w:sz w:val="32"/>
-          <w:szCs w:val="32"/>
-          <w:cs/>
-          <w:lang w:val="en-US"/>
-        </w:rPr>
-        <w:t>ย์</w:t>
-      </w:r>
-      <w:proofErr w:type="spellEnd"/>
-      <w:r>
-        <w:rPr>
-          <w:rFonts w:ascii="TH Niramit AS" w:hAnsi="TH Niramit AS" w:cs="TH Niramit AS"/>
-          <w:sz w:val="32"/>
-          <w:szCs w:val="32"/>
-          <w:cs/>
-          <w:lang w:val="en-US"/>
-        </w:rPr>
-        <w:t xml:space="preserve"> ดร.นงนุช เกตุ้ย </w:t>
+        <w:t xml:space="preserve">ขอขอบพระคุณ ผู้ช่วยศาตราจารย์ ดร.นงนุช เกตุ้ย </w:t>
       </w:r>
       <w:r>
         <w:rPr>
@@ -2779,29 +2595,7 @@
           <w:cs/>
           <w:lang w:val="en-US"/>
         </w:rPr>
-        <w:t>อาจารย์วรวิ</w:t>
-      </w:r>
-      <w:proofErr w:type="spellStart"/>
-      <w:r>
-        <w:rPr>
-          <w:rFonts w:ascii="TH Niramit AS" w:hAnsi="TH Niramit AS" w:cs="TH Niramit AS"/>
-          <w:sz w:val="32"/>
-          <w:szCs w:val="32"/>
-          <w:cs/>
-          <w:lang w:val="en-US"/>
-        </w:rPr>
-        <w:t>ทย์</w:t>
-      </w:r>
-      <w:proofErr w:type="spellEnd"/>
-      <w:r>
-        <w:rPr>
-          <w:rFonts w:ascii="TH Niramit AS" w:hAnsi="TH Niramit AS" w:cs="TH Niramit AS"/>
-          <w:sz w:val="32"/>
-          <w:szCs w:val="32"/>
-          <w:cs/>
-          <w:lang w:val="en-US"/>
-        </w:rPr>
-        <w:t xml:space="preserve">  </w:t>
+        <w:t xml:space="preserve">อาจารย์วรวิทย์  </w:t>
       </w:r>
       <w:r>
         <w:rPr>
@@ -4409,29 +4203,7 @@
           <w:cs/>
           <w:lang w:val="en-US"/>
         </w:rPr>
-        <w:t>ด้วยเหตุน</w:t>
-      </w:r>
-      <w:proofErr w:type="spellStart"/>
-      <w:r>
-        <w:rPr>
-          <w:rFonts w:ascii="TH Niramit AS" w:hAnsi="TH Niramit AS" w:cs="TH Niramit AS"/>
-          <w:sz w:val="32"/>
-          <w:szCs w:val="32"/>
-          <w:cs/>
-          <w:lang w:val="en-US"/>
-        </w:rPr>
-        <w:t>ึ้</w:t>
-      </w:r>
-      <w:proofErr w:type="spellEnd"/>
-      <w:r>
-        <w:rPr>
-          <w:rFonts w:ascii="TH Niramit AS" w:hAnsi="TH Niramit AS" w:cs="TH Niramit AS"/>
-          <w:sz w:val="32"/>
-          <w:szCs w:val="32"/>
-          <w:cs/>
-          <w:lang w:val="en-US"/>
-        </w:rPr>
-        <w:t>จึงได้มีการเริ่มโครง</w:t>
+        <w:t>ด้วยเหตุนึ้จึงได้มีการเริ่มโครง</w:t>
       </w:r>
       <w:r>
         <w:rPr>
@@ -5300,7 +5072,6 @@
           <w:lang w:val="en-US"/>
         </w:rPr>
       </w:pPr>
-      <w:proofErr w:type="spellStart"/>
       <w:r>
         <w:rPr>
           <w:rFonts w:ascii="TH Niramit AS" w:hAnsi="TH Niramit AS" w:cs="TH Niramit AS"/>
@@ -5310,7 +5081,6 @@
         </w:rPr>
         <w:t>Javascript</w:t>
       </w:r>
-      <w:proofErr w:type="spellEnd"/>
     </w:p>
     <w:p>
       <w:pPr>
@@ -5557,19 +5327,8 @@
           <w:szCs w:val="32"/>
           <w:lang w:val="en-US"/>
         </w:rPr>
-        <w:t xml:space="preserve">Microsoft </w:t>
-      </w:r>
-      <w:proofErr w:type="gramStart"/>
-      <w:r>
-        <w:rPr>
-          <w:rFonts w:ascii="TH Niramit AS" w:hAnsi="TH Niramit AS" w:cs="TH Niramit AS"/>
-          <w:sz w:val="32"/>
-          <w:szCs w:val="32"/>
-          <w:lang w:val="en-US"/>
-        </w:rPr>
-        <w:t>excel</w:t>
-      </w:r>
-      <w:proofErr w:type="gramEnd"/>
+        <w:t>Microsoft excel</w:t>
+      </w:r>
     </w:p>
     <w:p>
       <w:pPr>
@@ -5809,7 +5568,6 @@
           <w:lang w:val="en-US"/>
         </w:rPr>
       </w:pPr>
-      <w:proofErr w:type="spellStart"/>
       <w:r>
         <w:rPr>
           <w:rFonts w:ascii="TH Niramit AS" w:hAnsi="TH Niramit AS" w:cs="TH Niramit AS"/>
@@ -5819,7 +5577,6 @@
         </w:rPr>
         <w:t>GIthub</w:t>
       </w:r>
-      <w:proofErr w:type="spellEnd"/>
     </w:p>
     <w:p>
       <w:pPr>
@@ -5882,7 +5639,6 @@
           <w:lang w:val="en-US"/>
         </w:rPr>
       </w:pPr>
-      <w:proofErr w:type="spellStart"/>
       <w:r>
         <w:rPr>
           <w:rFonts w:ascii="TH Niramit AS" w:hAnsi="TH Niramit AS" w:cs="TH Niramit AS"/>
@@ -5892,7 +5648,6 @@
         </w:rPr>
         <w:t>Pythainlp</w:t>
       </w:r>
-      <w:proofErr w:type="spellEnd"/>
     </w:p>
     <w:p>
       <w:pPr>
@@ -5915,7 +5670,6 @@
           <w:lang w:val="en-US"/>
         </w:rPr>
       </w:pPr>
-      <w:proofErr w:type="spellStart"/>
       <w:r>
         <w:rPr>
           <w:rFonts w:ascii="TH Niramit AS" w:hAnsi="TH Niramit AS" w:cs="TH Niramit AS"/>
@@ -5925,7 +5679,6 @@
         </w:rPr>
         <w:t>Matplotlibs</w:t>
       </w:r>
-      <w:proofErr w:type="spellEnd"/>
     </w:p>
     <w:p>
       <w:pPr>
@@ -5979,7 +5732,6 @@
           <w:lang w:val="en-US"/>
         </w:rPr>
       </w:pPr>
-      <w:proofErr w:type="spellStart"/>
       <w:r>
         <w:rPr>
           <w:rFonts w:ascii="TH Niramit AS" w:hAnsi="TH Niramit AS" w:cs="TH Niramit AS"/>
@@ -5989,7 +5741,6 @@
         </w:rPr>
         <w:t>Numpy</w:t>
       </w:r>
-      <w:proofErr w:type="spellEnd"/>
     </w:p>
     <w:p>
       <w:pPr>
@@ -6043,7 +5794,6 @@
           <w:lang w:val="en-US"/>
         </w:rPr>
       </w:pPr>
-      <w:proofErr w:type="spellStart"/>
       <w:r>
         <w:rPr>
           <w:rFonts w:ascii="TH Niramit AS" w:hAnsi="TH Niramit AS" w:cs="TH Niramit AS"/>
@@ -6054,7 +5804,6 @@
         <w:lastRenderedPageBreak/>
         <w:t>nltk</w:t>
       </w:r>
-      <w:proofErr w:type="spellEnd"/>
     </w:p>
     <w:p>
       <w:pPr>
@@ -6077,7 +5826,6 @@
           <w:lang w:val="en-US"/>
         </w:rPr>
       </w:pPr>
-      <w:proofErr w:type="spellStart"/>
       <w:r>
         <w:rPr>
           <w:rFonts w:ascii="TH Niramit AS" w:hAnsi="TH Niramit AS" w:cs="TH Niramit AS"/>
@@ -6087,7 +5835,6 @@
         </w:rPr>
         <w:t>fastAPI</w:t>
       </w:r>
-      <w:proofErr w:type="spellEnd"/>
     </w:p>
     <w:p>
       <w:pPr>
@@ -6117,19 +5864,8 @@
           <w:szCs w:val="32"/>
           <w:lang w:val="en-US"/>
         </w:rPr>
-        <w:t>python-</w:t>
-      </w:r>
-      <w:proofErr w:type="spellStart"/>
-      <w:r>
-        <w:rPr>
-          <w:rFonts w:ascii="TH Niramit AS" w:hAnsi="TH Niramit AS" w:cs="TH Niramit AS"/>
-          <w:sz w:val="32"/>
-          <w:szCs w:val="32"/>
-          <w:lang w:val="en-US"/>
-        </w:rPr>
-        <w:t>dotenv</w:t>
-      </w:r>
-      <w:proofErr w:type="spellEnd"/>
+        <w:t>python-dotenv</w:t>
+      </w:r>
     </w:p>
     <w:p>
       <w:pPr>
@@ -6152,25 +5888,14 @@
           <w:lang w:val="en-US"/>
         </w:rPr>
       </w:pPr>
-      <w:proofErr w:type="spellStart"/>
-      <w:r>
-        <w:rPr>
-          <w:rFonts w:ascii="TH Niramit AS" w:hAnsi="TH Niramit AS" w:cs="TH Niramit AS"/>
-          <w:sz w:val="32"/>
-          <w:szCs w:val="32"/>
-          <w:lang w:val="en-US"/>
-        </w:rPr>
-        <w:t>Javascript</w:t>
-      </w:r>
-      <w:proofErr w:type="spellEnd"/>
-      <w:r>
-        <w:rPr>
-          <w:rFonts w:ascii="TH Niramit AS" w:hAnsi="TH Niramit AS" w:cs="TH Niramit AS"/>
-          <w:sz w:val="32"/>
-          <w:szCs w:val="32"/>
-          <w:lang w:val="en-US"/>
-        </w:rPr>
-        <w:t xml:space="preserve"> library</w:t>
+      <w:r>
+        <w:rPr>
+          <w:rFonts w:ascii="TH Niramit AS" w:hAnsi="TH Niramit AS" w:cs="TH Niramit AS"/>
+          <w:sz w:val="32"/>
+          <w:szCs w:val="32"/>
+          <w:lang w:val="en-US"/>
+        </w:rPr>
+        <w:t>Javascript library</w:t>
       </w:r>
     </w:p>
     <w:p>
@@ -6225,7 +5950,6 @@
           <w:lang w:val="en-US"/>
         </w:rPr>
       </w:pPr>
-      <w:proofErr w:type="spellStart"/>
       <w:r>
         <w:rPr>
           <w:rFonts w:ascii="TH Niramit AS" w:hAnsi="TH Niramit AS" w:cs="TH Niramit AS"/>
@@ -6235,7 +5959,6 @@
         </w:rPr>
         <w:t>cors</w:t>
       </w:r>
-      <w:proofErr w:type="spellEnd"/>
     </w:p>
     <w:p>
       <w:pPr>
@@ -6258,7 +5981,6 @@
           <w:lang w:val="en-US"/>
         </w:rPr>
       </w:pPr>
-      <w:proofErr w:type="spellStart"/>
       <w:r>
         <w:rPr>
           <w:rFonts w:ascii="TH Niramit AS" w:hAnsi="TH Niramit AS" w:cs="TH Niramit AS"/>
@@ -6268,7 +5990,6 @@
         </w:rPr>
         <w:t>dotenv</w:t>
       </w:r>
-      <w:proofErr w:type="spellEnd"/>
     </w:p>
     <w:p>
       <w:pPr>
@@ -6322,7 +6043,6 @@
           <w:lang w:val="en-US"/>
         </w:rPr>
       </w:pPr>
-      <w:proofErr w:type="spellStart"/>
       <w:r>
         <w:rPr>
           <w:rFonts w:ascii="TH Niramit AS" w:hAnsi="TH Niramit AS" w:cs="TH Niramit AS"/>
@@ -6332,7 +6052,6 @@
         </w:rPr>
         <w:t>headlessui</w:t>
       </w:r>
-      <w:proofErr w:type="spellEnd"/>
     </w:p>
     <w:p>
       <w:pPr>
@@ -6355,7 +6074,6 @@
           <w:lang w:val="en-US"/>
         </w:rPr>
       </w:pPr>
-      <w:proofErr w:type="spellStart"/>
       <w:r>
         <w:rPr>
           <w:rFonts w:ascii="TH Niramit AS" w:hAnsi="TH Niramit AS" w:cs="TH Niramit AS"/>
@@ -6365,7 +6083,6 @@
         </w:rPr>
         <w:t>heroicons</w:t>
       </w:r>
-      <w:proofErr w:type="spellEnd"/>
     </w:p>
     <w:p>
       <w:pPr>
@@ -6512,7 +6229,6 @@
           <w:lang w:val="en-US"/>
         </w:rPr>
       </w:pPr>
-      <w:proofErr w:type="spellStart"/>
       <w:r>
         <w:rPr>
           <w:rFonts w:ascii="TH Niramit AS" w:hAnsi="TH Niramit AS" w:cs="TH Niramit AS"/>
@@ -6522,7 +6238,6 @@
         </w:rPr>
         <w:t>Vercel</w:t>
       </w:r>
-      <w:proofErr w:type="spellEnd"/>
     </w:p>
     <w:p>
       <w:pPr>
@@ -8349,7 +8064,6 @@
         </w:rPr>
         <w:t xml:space="preserve">ทฤษฎี </w:t>
       </w:r>
-      <w:proofErr w:type="spellStart"/>
       <w:r>
         <w:rPr>
           <w:rFonts w:ascii="TH Niramit AS" w:hAnsi="TH Niramit AS" w:cs="TH Niramit AS"/>
@@ -8359,7 +8073,6 @@
         </w:rPr>
         <w:t>Cors</w:t>
       </w:r>
-      <w:proofErr w:type="spellEnd"/>
     </w:p>
     <w:p>
       <w:pPr>
@@ -8424,7 +8137,6 @@
         </w:rPr>
         <w:t xml:space="preserve">ทฤษฎี </w:t>
       </w:r>
-      <w:proofErr w:type="spellStart"/>
       <w:r>
         <w:rPr>
           <w:rFonts w:ascii="TH Niramit AS" w:hAnsi="TH Niramit AS" w:cs="TH Niramit AS"/>
@@ -8434,7 +8146,6 @@
         </w:rPr>
         <w:t>Fastapi</w:t>
       </w:r>
-      <w:proofErr w:type="spellEnd"/>
     </w:p>
     <w:p>
       <w:pPr>
@@ -8572,7 +8283,6 @@
         </w:rPr>
         <w:t xml:space="preserve">ทฤษฎี </w:t>
       </w:r>
-      <w:proofErr w:type="spellStart"/>
       <w:r>
         <w:rPr>
           <w:rFonts w:ascii="TH Niramit AS" w:hAnsi="TH Niramit AS" w:cs="TH Niramit AS"/>
@@ -8582,7 +8292,6 @@
         </w:rPr>
         <w:t>Github</w:t>
       </w:r>
-      <w:proofErr w:type="spellEnd"/>
     </w:p>
     <w:p>
       <w:pPr>
@@ -8738,7 +8447,6 @@
         </w:rPr>
         <w:t xml:space="preserve">ทฤษฎี </w:t>
       </w:r>
-      <w:proofErr w:type="spellStart"/>
       <w:r>
         <w:rPr>
           <w:rFonts w:ascii="TH Niramit AS" w:hAnsi="TH Niramit AS" w:cs="TH Niramit AS"/>
@@ -8748,7 +8456,6 @@
         </w:rPr>
         <w:t>Matplotlibs</w:t>
       </w:r>
-      <w:proofErr w:type="spellEnd"/>
     </w:p>
     <w:p>
       <w:pPr>
@@ -8822,7 +8529,6 @@
         </w:rPr>
         <w:t xml:space="preserve">ทฤษฎี </w:t>
       </w:r>
-      <w:proofErr w:type="spellStart"/>
       <w:r>
         <w:rPr>
           <w:rFonts w:ascii="TH Niramit AS" w:hAnsi="TH Niramit AS" w:cs="TH Niramit AS"/>
@@ -8832,7 +8538,6 @@
         </w:rPr>
         <w:t>Mongodb</w:t>
       </w:r>
-      <w:proofErr w:type="spellEnd"/>
     </w:p>
     <w:p>
       <w:pPr>
@@ -8979,7 +8684,6 @@
         </w:rPr>
         <w:t xml:space="preserve">ทฤษฎี </w:t>
       </w:r>
-      <w:proofErr w:type="spellStart"/>
       <w:r>
         <w:rPr>
           <w:rFonts w:ascii="TH Niramit AS" w:hAnsi="TH Niramit AS" w:cs="TH Niramit AS"/>
@@ -8989,7 +8693,6 @@
         </w:rPr>
         <w:t>Nltk</w:t>
       </w:r>
-      <w:proofErr w:type="spellEnd"/>
     </w:p>
     <w:p>
       <w:pPr>
@@ -9054,7 +8757,6 @@
         </w:rPr>
         <w:t xml:space="preserve">ทฤษฎี </w:t>
       </w:r>
-      <w:proofErr w:type="spellStart"/>
       <w:r>
         <w:rPr>
           <w:rFonts w:ascii="TH Niramit AS" w:hAnsi="TH Niramit AS" w:cs="TH Niramit AS"/>
@@ -9064,7 +8766,6 @@
         </w:rPr>
         <w:t>Numpy</w:t>
       </w:r>
-      <w:proofErr w:type="spellEnd"/>
     </w:p>
     <w:p>
       <w:pPr>
@@ -9284,7 +8985,6 @@
         </w:rPr>
         <w:t xml:space="preserve">ทฤษฎี </w:t>
       </w:r>
-      <w:proofErr w:type="spellStart"/>
       <w:r>
         <w:rPr>
           <w:rFonts w:ascii="TH Niramit AS" w:hAnsi="TH Niramit AS" w:cs="TH Niramit AS"/>
@@ -9294,7 +8994,6 @@
         </w:rPr>
         <w:t>Pythainlp</w:t>
       </w:r>
-      <w:proofErr w:type="spellEnd"/>
     </w:p>
     <w:p>
       <w:pPr>
@@ -9375,19 +9074,8 @@
           <w:szCs w:val="32"/>
           <w:lang w:val="en-US"/>
         </w:rPr>
-        <w:t>Scikit-</w:t>
-      </w:r>
-      <w:proofErr w:type="gramStart"/>
-      <w:r>
-        <w:rPr>
-          <w:rFonts w:ascii="TH Niramit AS" w:hAnsi="TH Niramit AS" w:cs="TH Niramit AS"/>
-          <w:sz w:val="32"/>
-          <w:szCs w:val="32"/>
-          <w:lang w:val="en-US"/>
-        </w:rPr>
-        <w:t>learn</w:t>
-      </w:r>
-      <w:proofErr w:type="gramEnd"/>
+        <w:t>Scikit-learn</w:t>
+      </w:r>
     </w:p>
     <w:p>
       <w:pPr>
@@ -9550,19 +9238,8 @@
           <w:szCs w:val="32"/>
           <w:lang w:val="en-US"/>
         </w:rPr>
-        <w:t xml:space="preserve">Tailwind </w:t>
-      </w:r>
-      <w:proofErr w:type="spellStart"/>
-      <w:r>
-        <w:rPr>
-          <w:rFonts w:ascii="TH Niramit AS" w:hAnsi="TH Niramit AS" w:cs="TH Niramit AS"/>
-          <w:sz w:val="32"/>
-          <w:szCs w:val="32"/>
-          <w:lang w:val="en-US"/>
-        </w:rPr>
-        <w:t>css</w:t>
-      </w:r>
-      <w:proofErr w:type="spellEnd"/>
+        <w:t>Tailwind css</w:t>
+      </w:r>
     </w:p>
     <w:p>
       <w:pPr>
@@ -9636,7 +9313,6 @@
         </w:rPr>
         <w:t xml:space="preserve">ทฤษฎี </w:t>
       </w:r>
-      <w:proofErr w:type="spellStart"/>
       <w:r>
         <w:rPr>
           <w:rFonts w:ascii="TH Niramit AS" w:hAnsi="TH Niramit AS" w:cs="TH Niramit AS"/>
@@ -9646,7 +9322,6 @@
         </w:rPr>
         <w:t>Vercel</w:t>
       </w:r>
-      <w:proofErr w:type="spellEnd"/>
     </w:p>
     <w:p>
       <w:pPr>
@@ -11132,47 +10807,7 @@
           <w:szCs w:val="32"/>
           <w:lang w:val="en-US"/>
         </w:rPr>
-        <w:t xml:space="preserve">Python library </w:t>
-      </w:r>
-      <w:proofErr w:type="spellStart"/>
-      <w:r>
-        <w:rPr>
-          <w:rFonts w:ascii="TH Niramit AS" w:hAnsi="TH Niramit AS" w:cs="TH Niramit AS"/>
-          <w:sz w:val="32"/>
-          <w:szCs w:val="32"/>
-          <w:lang w:val="en-US"/>
-        </w:rPr>
-        <w:t>pythainlp</w:t>
-      </w:r>
-      <w:proofErr w:type="spellEnd"/>
-      <w:r>
-        <w:rPr>
-          <w:rFonts w:ascii="TH Niramit AS" w:hAnsi="TH Niramit AS" w:cs="TH Niramit AS"/>
-          <w:sz w:val="32"/>
-          <w:szCs w:val="32"/>
-          <w:lang w:val="en-US"/>
-        </w:rPr>
-        <w:t xml:space="preserve">, </w:t>
-      </w:r>
-      <w:proofErr w:type="spellStart"/>
-      <w:r>
-        <w:rPr>
-          <w:rFonts w:ascii="TH Niramit AS" w:hAnsi="TH Niramit AS" w:cs="TH Niramit AS"/>
-          <w:sz w:val="32"/>
-          <w:szCs w:val="32"/>
-          <w:lang w:val="en-US"/>
-        </w:rPr>
-        <w:t>nltk</w:t>
-      </w:r>
-      <w:proofErr w:type="spellEnd"/>
-      <w:r>
-        <w:rPr>
-          <w:rFonts w:ascii="TH Niramit AS" w:hAnsi="TH Niramit AS" w:cs="TH Niramit AS"/>
-          <w:sz w:val="32"/>
-          <w:szCs w:val="32"/>
-          <w:lang w:val="en-US"/>
-        </w:rPr>
-        <w:t xml:space="preserve"> </w:t>
+        <w:t xml:space="preserve">Python library pythainlp, nltk </w:t>
       </w:r>
       <w:r>
         <w:rPr>
@@ -11203,25 +10838,14 @@
         </w:rPr>
         <w:t xml:space="preserve">ของ </w:t>
       </w:r>
-      <w:proofErr w:type="spellStart"/>
-      <w:r>
-        <w:rPr>
-          <w:rFonts w:ascii="TH Niramit AS" w:hAnsi="TH Niramit AS" w:cs="TH Niramit AS"/>
-          <w:sz w:val="32"/>
-          <w:szCs w:val="32"/>
-          <w:lang w:val="en-US"/>
-        </w:rPr>
-        <w:t>aiforthai</w:t>
-      </w:r>
-      <w:proofErr w:type="spellEnd"/>
-      <w:r>
-        <w:rPr>
-          <w:rFonts w:ascii="TH Niramit AS" w:hAnsi="TH Niramit AS" w:cs="TH Niramit AS"/>
-          <w:sz w:val="32"/>
-          <w:szCs w:val="32"/>
-          <w:lang w:val="en-US"/>
-        </w:rPr>
-        <w:t xml:space="preserve"> </w:t>
+      <w:r>
+        <w:rPr>
+          <w:rFonts w:ascii="TH Niramit AS" w:hAnsi="TH Niramit AS" w:cs="TH Niramit AS"/>
+          <w:sz w:val="32"/>
+          <w:szCs w:val="32"/>
+          <w:lang w:val="en-US"/>
+        </w:rPr>
+        <w:t xml:space="preserve">aiforthai </w:t>
       </w:r>
       <w:sdt>
         <w:sdtPr>
@@ -11490,27 +11114,7 @@
           <w:szCs w:val="32"/>
           <w:lang w:val="en-US"/>
         </w:rPr>
-        <w:t xml:space="preserve">Python library </w:t>
-      </w:r>
-      <w:proofErr w:type="spellStart"/>
-      <w:r>
-        <w:rPr>
-          <w:rFonts w:ascii="TH Niramit AS" w:hAnsi="TH Niramit AS" w:cs="TH Niramit AS"/>
-          <w:sz w:val="32"/>
-          <w:szCs w:val="32"/>
-          <w:lang w:val="en-US"/>
-        </w:rPr>
-        <w:t>pythainlp</w:t>
-      </w:r>
-      <w:proofErr w:type="spellEnd"/>
-      <w:r>
-        <w:rPr>
-          <w:rFonts w:ascii="TH Niramit AS" w:hAnsi="TH Niramit AS" w:cs="TH Niramit AS"/>
-          <w:sz w:val="32"/>
-          <w:szCs w:val="32"/>
-          <w:lang w:val="en-US"/>
-        </w:rPr>
-        <w:t xml:space="preserve"> </w:t>
+        <w:t xml:space="preserve">Python library pythainlp </w:t>
       </w:r>
       <w:r>
         <w:rPr>
@@ -19304,29 +18908,7 @@
           <w:cs/>
           <w:lang w:val="en-US"/>
         </w:rPr>
-        <w:t>ซึ่งเป็นบริการบนระบบคลาว</w:t>
-      </w:r>
-      <w:proofErr w:type="spellStart"/>
-      <w:r>
-        <w:rPr>
-          <w:rFonts w:ascii="TH Niramit AS" w:hAnsi="TH Niramit AS" w:cs="TH Niramit AS"/>
-          <w:sz w:val="32"/>
-          <w:szCs w:val="32"/>
-          <w:cs/>
-          <w:lang w:val="en-US"/>
-        </w:rPr>
-        <w:t>ด์</w:t>
-      </w:r>
-      <w:proofErr w:type="spellEnd"/>
-      <w:r>
-        <w:rPr>
-          <w:rFonts w:ascii="TH Niramit AS" w:hAnsi="TH Niramit AS" w:cs="TH Niramit AS"/>
-          <w:sz w:val="32"/>
-          <w:szCs w:val="32"/>
-          <w:cs/>
-          <w:lang w:val="en-US"/>
-        </w:rPr>
-        <w:t xml:space="preserve"> ที่มีบริการหลากหลายมากกว่า </w:t>
+        <w:t xml:space="preserve">ซึ่งเป็นบริการบนระบบคลาวด์ ที่มีบริการหลากหลายมากกว่า </w:t>
       </w:r>
       <w:r>
         <w:rPr>
@@ -19345,29 +18927,7 @@
           <w:cs/>
           <w:lang w:val="en-US"/>
         </w:rPr>
-        <w:t>โซลูชัน ถูกใช้งานในธุรกิจและองค์กรทุกประเภทไม่ว่าจะเป็นบริษัทสตาร์ตอ</w:t>
-      </w:r>
-      <w:proofErr w:type="spellStart"/>
-      <w:r>
-        <w:rPr>
-          <w:rFonts w:ascii="TH Niramit AS" w:hAnsi="TH Niramit AS" w:cs="TH Niramit AS"/>
-          <w:sz w:val="32"/>
-          <w:szCs w:val="32"/>
-          <w:cs/>
-          <w:lang w:val="en-US"/>
-        </w:rPr>
-        <w:t>ัป</w:t>
-      </w:r>
-      <w:proofErr w:type="spellEnd"/>
-      <w:r>
-        <w:rPr>
-          <w:rFonts w:ascii="TH Niramit AS" w:hAnsi="TH Niramit AS" w:cs="TH Niramit AS"/>
-          <w:sz w:val="32"/>
-          <w:szCs w:val="32"/>
-          <w:cs/>
-          <w:lang w:val="en-US"/>
-        </w:rPr>
-        <w:t xml:space="preserve"> องค์กรขนาดใหญ่ ไปจนถึงหน่วยงานของรัฐ</w:t>
+        <w:t>โซลูชัน ถูกใช้งานในธุรกิจและองค์กรทุกประเภทไม่ว่าจะเป็นบริษัทสตาร์ตอัป องค์กรขนาดใหญ่ ไปจนถึงหน่วยงานของรัฐ</w:t>
       </w:r>
       <w:r>
         <w:rPr>
@@ -19500,29 +19060,7 @@
           <w:cs/>
           <w:lang w:val="en-US"/>
         </w:rPr>
-        <w:t>เป็นระบบประมวลผลบนคลาว</w:t>
-      </w:r>
-      <w:proofErr w:type="spellStart"/>
-      <w:r>
-        <w:rPr>
-          <w:rFonts w:ascii="TH Niramit AS" w:hAnsi="TH Niramit AS" w:cs="TH Niramit AS"/>
-          <w:sz w:val="32"/>
-          <w:szCs w:val="32"/>
-          <w:cs/>
-          <w:lang w:val="en-US"/>
-        </w:rPr>
-        <w:t>ด์</w:t>
-      </w:r>
-      <w:proofErr w:type="spellEnd"/>
-      <w:r>
-        <w:rPr>
-          <w:rFonts w:ascii="TH Niramit AS" w:hAnsi="TH Niramit AS" w:cs="TH Niramit AS"/>
-          <w:sz w:val="32"/>
-          <w:szCs w:val="32"/>
-          <w:cs/>
-          <w:lang w:val="en-US"/>
-        </w:rPr>
-        <w:t xml:space="preserve">ที่มีผู้ใช้บริการมากที่สุดในโลก เพราะได้รับความไว้วางใจจากผู้คนทั่วโลก เนื่องจาก </w:t>
+        <w:t xml:space="preserve">เป็นระบบประมวลผลบนคลาวด์ที่มีผู้ใช้บริการมากที่สุดในโลก เพราะได้รับความไว้วางใจจากผู้คนทั่วโลก เนื่องจาก </w:t>
       </w:r>
       <w:r>
         <w:rPr>
@@ -21136,7 +20674,6 @@
         </w:rPr>
         <w:t xml:space="preserve">ทฤษฎี </w:t>
       </w:r>
-      <w:proofErr w:type="spellStart"/>
       <w:r>
         <w:rPr>
           <w:rFonts w:ascii="TH Niramit AS" w:hAnsi="TH Niramit AS" w:cs="TH Niramit AS"/>
@@ -21146,7 +20683,6 @@
         </w:rPr>
         <w:t>Cors</w:t>
       </w:r>
-      <w:proofErr w:type="spellEnd"/>
     </w:p>
     <w:p>
       <w:pPr>
@@ -21230,29 +20766,7 @@
           <w:cs/>
           <w:lang w:val="en-US"/>
         </w:rPr>
-        <w:t>เพิ่มเติมเพื่อให้บราวเซอร์ได้รับสิทธิ์ในการเข้าถึงทรัพยากรที่เลือกจาก</w:t>
-      </w:r>
-      <w:proofErr w:type="spellStart"/>
-      <w:r>
-        <w:rPr>
-          <w:rFonts w:ascii="TH Niramit AS" w:hAnsi="TH Niramit AS" w:cs="TH Niramit AS"/>
-          <w:sz w:val="32"/>
-          <w:szCs w:val="32"/>
-          <w:cs/>
-          <w:lang w:val="en-US"/>
-        </w:rPr>
-        <w:t>เซิร์ฟเวอร์</w:t>
-      </w:r>
-      <w:proofErr w:type="spellEnd"/>
-      <w:r>
-        <w:rPr>
-          <w:rFonts w:ascii="TH Niramit AS" w:hAnsi="TH Niramit AS" w:cs="TH Niramit AS"/>
-          <w:sz w:val="32"/>
-          <w:szCs w:val="32"/>
-          <w:cs/>
-          <w:lang w:val="en-US"/>
-        </w:rPr>
-        <w:t xml:space="preserve">บนโดเมนอื่นมาแสดงบนหน้าเว็บบราวเซอร์ได้ คอมพิวเตอร์แต่ละเครื่องต้องมี </w:t>
+        <w:t xml:space="preserve">เพิ่มเติมเพื่อให้บราวเซอร์ได้รับสิทธิ์ในการเข้าถึงทรัพยากรที่เลือกจากเซิร์ฟเวอร์บนโดเมนอื่นมาแสดงบนหน้าเว็บบราวเซอร์ได้ คอมพิวเตอร์แต่ละเครื่องต้องมี </w:t>
       </w:r>
       <w:r>
         <w:rPr>
@@ -21591,18 +21105,65 @@
         </w:rPr>
         <w:t xml:space="preserve"> </w:t>
       </w:r>
-      <w:proofErr w:type="spellStart"/>
-      <w:r>
-        <w:rPr>
-          <w:rFonts w:ascii="TH Niramit AS" w:hAnsi="TH Niramit AS" w:cs="TH Niramit AS" w:hint="cs"/>
-          <w:sz w:val="32"/>
-          <w:szCs w:val="32"/>
-          <w:cs/>
-          <w:lang w:val="en-US"/>
-        </w:rPr>
-        <w:t>ทฤษฏี</w:t>
-      </w:r>
-      <w:proofErr w:type="spellEnd"/>
+      <w:r>
+        <w:rPr>
+          <w:rFonts w:ascii="TH Niramit AS" w:hAnsi="TH Niramit AS" w:cs="TH Niramit AS" w:hint="cs"/>
+          <w:sz w:val="32"/>
+          <w:szCs w:val="32"/>
+          <w:cs/>
+          <w:lang w:val="en-US"/>
+        </w:rPr>
+        <w:t xml:space="preserve">ทฤษฏี </w:t>
+      </w:r>
+      <w:r>
+        <w:rPr>
+          <w:rFonts w:ascii="TH Niramit AS" w:hAnsi="TH Niramit AS" w:cs="TH Niramit AS"/>
+          <w:sz w:val="32"/>
+          <w:szCs w:val="32"/>
+          <w:lang w:val="en-US"/>
+        </w:rPr>
+        <w:t>Fastapi</w:t>
+      </w:r>
+    </w:p>
+    <w:p>
+      <w:pPr>
+        <w:jc w:val="thaiDistribute"/>
+        <w:rPr>
+          <w:rFonts w:ascii="TH Niramit AS" w:hAnsi="TH Niramit AS" w:cs="TH Niramit AS"/>
+          <w:sz w:val="32"/>
+          <w:szCs w:val="32"/>
+          <w:lang w:val="en-US"/>
+        </w:rPr>
+      </w:pPr>
+      <w:r>
+        <w:rPr>
+          <w:rFonts w:ascii="TH Niramit AS" w:hAnsi="TH Niramit AS" w:cs="TH Niramit AS"/>
+          <w:sz w:val="32"/>
+          <w:szCs w:val="32"/>
+          <w:cs/>
+          <w:lang w:val="en-US"/>
+        </w:rPr>
+        <w:tab/>
+      </w:r>
+      <w:r>
+        <w:rPr>
+          <w:rFonts w:ascii="TH Niramit AS" w:hAnsi="TH Niramit AS" w:cs="TH Niramit AS" w:hint="cs"/>
+          <w:sz w:val="32"/>
+          <w:szCs w:val="32"/>
+          <w:cs/>
+          <w:lang w:val="en-US"/>
+        </w:rPr>
+        <w:t xml:space="preserve">      </w:t>
+      </w:r>
+      <w:r>
+        <w:rPr>
+          <w:rFonts w:ascii="TH Niramit AS" w:hAnsi="TH Niramit AS" w:cs="TH Niramit AS"/>
+          <w:sz w:val="32"/>
+          <w:szCs w:val="32"/>
+          <w:lang w:val="en-US"/>
+        </w:rPr>
+        <w:t>fastAPI</w:t>
+      </w:r>
       <w:r>
         <w:rPr>
           <w:rFonts w:ascii="TH Niramit AS" w:hAnsi="TH Niramit AS" w:cs="TH Niramit AS" w:hint="cs"/>
@@ -21613,69 +21174,6 @@
         </w:rPr>
         <w:t xml:space="preserve"> </w:t>
       </w:r>
-      <w:proofErr w:type="spellStart"/>
-      <w:r>
-        <w:rPr>
-          <w:rFonts w:ascii="TH Niramit AS" w:hAnsi="TH Niramit AS" w:cs="TH Niramit AS"/>
-          <w:sz w:val="32"/>
-          <w:szCs w:val="32"/>
-          <w:lang w:val="en-US"/>
-        </w:rPr>
-        <w:t>Fastapi</w:t>
-      </w:r>
-      <w:proofErr w:type="spellEnd"/>
-    </w:p>
-    <w:p>
-      <w:pPr>
-        <w:jc w:val="thaiDistribute"/>
-        <w:rPr>
-          <w:rFonts w:ascii="TH Niramit AS" w:hAnsi="TH Niramit AS" w:cs="TH Niramit AS"/>
-          <w:sz w:val="32"/>
-          <w:szCs w:val="32"/>
-          <w:lang w:val="en-US"/>
-        </w:rPr>
-      </w:pPr>
-      <w:r>
-        <w:rPr>
-          <w:rFonts w:ascii="TH Niramit AS" w:hAnsi="TH Niramit AS" w:cs="TH Niramit AS"/>
-          <w:sz w:val="32"/>
-          <w:szCs w:val="32"/>
-          <w:cs/>
-          <w:lang w:val="en-US"/>
-        </w:rPr>
-        <w:tab/>
-      </w:r>
-      <w:r>
-        <w:rPr>
-          <w:rFonts w:ascii="TH Niramit AS" w:hAnsi="TH Niramit AS" w:cs="TH Niramit AS" w:hint="cs"/>
-          <w:sz w:val="32"/>
-          <w:szCs w:val="32"/>
-          <w:cs/>
-          <w:lang w:val="en-US"/>
-        </w:rPr>
-        <w:t xml:space="preserve">      </w:t>
-      </w:r>
-      <w:proofErr w:type="spellStart"/>
-      <w:r>
-        <w:rPr>
-          <w:rFonts w:ascii="TH Niramit AS" w:hAnsi="TH Niramit AS" w:cs="TH Niramit AS"/>
-          <w:sz w:val="32"/>
-          <w:szCs w:val="32"/>
-          <w:lang w:val="en-US"/>
-        </w:rPr>
-        <w:t>fastAPI</w:t>
-      </w:r>
-      <w:proofErr w:type="spellEnd"/>
-      <w:r>
-        <w:rPr>
-          <w:rFonts w:ascii="TH Niramit AS" w:hAnsi="TH Niramit AS" w:cs="TH Niramit AS" w:hint="cs"/>
-          <w:sz w:val="32"/>
-          <w:szCs w:val="32"/>
-          <w:cs/>
-          <w:lang w:val="en-US"/>
-        </w:rPr>
-        <w:t xml:space="preserve"> </w:t>
-      </w:r>
       <w:r>
         <w:rPr>
           <w:rFonts w:ascii="TH Niramit AS" w:hAnsi="TH Niramit AS" w:cs="TH Niramit AS" w:hint="cs"/>
@@ -21762,25 +21260,14 @@
         </w:rPr>
         <w:t>ขึ้นมาได้อย่างรวดเร็ว โดยประสิทธิภาพการทำงานนั้นเร็ว</w:t>
       </w:r>
-      <w:proofErr w:type="spellStart"/>
-      <w:r>
-        <w:rPr>
-          <w:rFonts w:ascii="TH Niramit AS" w:hAnsi="TH Niramit AS" w:cs="TH Niramit AS"/>
-          <w:sz w:val="32"/>
-          <w:szCs w:val="32"/>
-          <w:lang w:val="en-US"/>
-        </w:rPr>
-        <w:t>FastAPI</w:t>
-      </w:r>
-      <w:proofErr w:type="spellEnd"/>
-      <w:r>
-        <w:rPr>
-          <w:rFonts w:ascii="TH Niramit AS" w:hAnsi="TH Niramit AS" w:cs="TH Niramit AS"/>
-          <w:sz w:val="32"/>
-          <w:szCs w:val="32"/>
-          <w:lang w:val="en-US"/>
-        </w:rPr>
-        <w:t xml:space="preserve"> </w:t>
+      <w:r>
+        <w:rPr>
+          <w:rFonts w:ascii="TH Niramit AS" w:hAnsi="TH Niramit AS" w:cs="TH Niramit AS"/>
+          <w:sz w:val="32"/>
+          <w:szCs w:val="32"/>
+          <w:lang w:val="en-US"/>
+        </w:rPr>
+        <w:t xml:space="preserve">FastAPI </w:t>
       </w:r>
       <w:r>
         <w:rPr>
@@ -21811,25 +21298,14 @@
         </w:rPr>
         <w:t xml:space="preserve">และมีเจ้าตัว </w:t>
       </w:r>
-      <w:proofErr w:type="spellStart"/>
-      <w:r>
-        <w:rPr>
-          <w:rFonts w:ascii="TH Niramit AS" w:hAnsi="TH Niramit AS" w:cs="TH Niramit AS"/>
-          <w:sz w:val="32"/>
-          <w:szCs w:val="32"/>
-          <w:lang w:val="en-US"/>
-        </w:rPr>
-        <w:t>Uvicorn</w:t>
-      </w:r>
-      <w:proofErr w:type="spellEnd"/>
-      <w:r>
-        <w:rPr>
-          <w:rFonts w:ascii="TH Niramit AS" w:hAnsi="TH Niramit AS" w:cs="TH Niramit AS"/>
-          <w:sz w:val="32"/>
-          <w:szCs w:val="32"/>
-          <w:lang w:val="en-US"/>
-        </w:rPr>
-        <w:t xml:space="preserve"> </w:t>
+      <w:r>
+        <w:rPr>
+          <w:rFonts w:ascii="TH Niramit AS" w:hAnsi="TH Niramit AS" w:cs="TH Niramit AS"/>
+          <w:sz w:val="32"/>
+          <w:szCs w:val="32"/>
+          <w:lang w:val="en-US"/>
+        </w:rPr>
+        <w:t xml:space="preserve">Uvicorn </w:t>
       </w:r>
       <w:r>
         <w:rPr>
@@ -21867,19 +21343,8 @@
           <w:szCs w:val="32"/>
           <w:lang w:val="en-US"/>
         </w:rPr>
-        <w:t xml:space="preserve"> </w:t>
-      </w:r>
-      <w:proofErr w:type="spellStart"/>
-      <w:r>
-        <w:rPr>
-          <w:rFonts w:ascii="TH Niramit AS" w:hAnsi="TH Niramit AS" w:cs="TH Niramit AS"/>
-          <w:sz w:val="32"/>
-          <w:szCs w:val="32"/>
-          <w:lang w:val="en-US"/>
-        </w:rPr>
-        <w:t>fastAPI</w:t>
-      </w:r>
-      <w:proofErr w:type="spellEnd"/>
+        <w:t xml:space="preserve"> fastAPI</w:t>
+      </w:r>
       <w:r>
         <w:rPr>
           <w:rFonts w:ascii="TH Niramit AS" w:hAnsi="TH Niramit AS" w:cs="TH Niramit AS" w:hint="cs"/>
@@ -22182,7 +21647,6 @@
         </w:rPr>
         <w:t xml:space="preserve">ด้วย </w:t>
       </w:r>
-      <w:proofErr w:type="spellStart"/>
       <w:r>
         <w:rPr>
           <w:rFonts w:ascii="TH Niramit AS" w:hAnsi="TH Niramit AS" w:cs="TH Niramit AS"/>
@@ -22192,7 +21656,6 @@
         </w:rPr>
         <w:t>fastAPI</w:t>
       </w:r>
-      <w:proofErr w:type="spellEnd"/>
     </w:p>
     <w:p>
       <w:pPr>
@@ -22346,7 +21809,6 @@
         </w:rPr>
         <w:t xml:space="preserve">จาก </w:t>
       </w:r>
-      <w:proofErr w:type="spellStart"/>
       <w:r>
         <w:rPr>
           <w:rFonts w:ascii="TH Niramit AS" w:hAnsi="TH Niramit AS" w:cs="TH Niramit AS"/>
@@ -22356,7 +21818,6 @@
         </w:rPr>
         <w:t>fastAPI</w:t>
       </w:r>
-      <w:proofErr w:type="spellEnd"/>
     </w:p>
     <w:p>
       <w:pPr>
@@ -22498,29 +21959,7 @@
           <w:cs/>
           <w:lang w:val="en-US"/>
         </w:rPr>
-        <w:t>ที่ถูกพัฒนาขึ้นมาเพื่อใช้ในกระบวนการพัฒนาซอฟต์แวร์ แปลให้เข้าใจแบบง่าย ๆ คือ ระบบที่ถูกพัฒนาขึ้นมาเพื่อใช้สำหรับการติดตาม ตรวจสอบ การพัฒนา แก้ไข ซอร์ซโค้ด ซอร</w:t>
-      </w:r>
-      <w:proofErr w:type="spellStart"/>
-      <w:r>
-        <w:rPr>
-          <w:rFonts w:ascii="TH Niramit AS" w:hAnsi="TH Niramit AS" w:cs="TH Niramit AS"/>
-          <w:sz w:val="32"/>
-          <w:szCs w:val="32"/>
-          <w:cs/>
-          <w:lang w:val="en-US"/>
-        </w:rPr>
-        <w:t>์ซ</w:t>
-      </w:r>
-      <w:proofErr w:type="spellEnd"/>
-      <w:r>
-        <w:rPr>
-          <w:rFonts w:ascii="TH Niramit AS" w:hAnsi="TH Niramit AS" w:cs="TH Niramit AS"/>
-          <w:sz w:val="32"/>
-          <w:szCs w:val="32"/>
-          <w:cs/>
-          <w:lang w:val="en-US"/>
-        </w:rPr>
-        <w:t>ไฟล์ ต่าง ๆ ในขั้นตอนการพัฒนา ที่สามารถตรวจสอบได้ทุกตัวอักษร ทุกบรรทัด ทุกไฟล์ ที่มีการแก้ไข ใครเป็นคนแก้ไข และแก้ไข ณ วันที่เท่าไหร่</w:t>
+        <w:t>ที่ถูกพัฒนาขึ้นมาเพื่อใช้ในกระบวนการพัฒนาซอฟต์แวร์ แปลให้เข้าใจแบบง่าย ๆ คือ ระบบที่ถูกพัฒนาขึ้นมาเพื่อใช้สำหรับการติดตาม ตรวจสอบ การพัฒนา แก้ไข ซอร์ซโค้ด ซอร์ซไฟล์ ต่าง ๆ ในขั้นตอนการพัฒนา ที่สามารถตรวจสอบได้ทุกตัวอักษร ทุกบรรทัด ทุกไฟล์ ที่มีการแก้ไข ใครเป็นคนแก้ไข และแก้ไข ณ วันที่เท่าไหร่</w:t>
       </w:r>
     </w:p>
     <w:p>
@@ -22873,7 +22312,6 @@
         </w:rPr>
         <w:t xml:space="preserve">ทฤษฎี </w:t>
       </w:r>
-      <w:proofErr w:type="spellStart"/>
       <w:r>
         <w:rPr>
           <w:rFonts w:ascii="TH Niramit AS" w:hAnsi="TH Niramit AS" w:cs="TH Niramit AS"/>
@@ -22883,7 +22321,6 @@
         </w:rPr>
         <w:t>Matplotlibs</w:t>
       </w:r>
-      <w:proofErr w:type="spellEnd"/>
     </w:p>
     <w:p>
       <w:pPr>
@@ -23063,7 +22500,6 @@
         </w:rPr>
         <w:t xml:space="preserve">ทฤษฎี </w:t>
       </w:r>
-      <w:proofErr w:type="spellStart"/>
       <w:r>
         <w:rPr>
           <w:rFonts w:ascii="TH Niramit AS" w:hAnsi="TH Niramit AS" w:cs="TH Niramit AS"/>
@@ -23073,7 +22509,6 @@
         </w:rPr>
         <w:t>Mongodb</w:t>
       </w:r>
-      <w:proofErr w:type="spellEnd"/>
     </w:p>
     <w:p>
       <w:pPr>
@@ -23423,7 +22858,7 @@
           <w:lang w:val="en-US"/>
         </w:rPr>
         <w:drawing>
-          <wp:inline distT="0" distB="0" distL="0" distR="0" wp14:anchorId="37F0E1D7" wp14:editId="690A37F7">
+          <wp:inline distT="0" distB="0" distL="0" distR="0" wp14:anchorId="37F0E1D7" wp14:editId="713A9EAE">
             <wp:extent cx="4320000" cy="799521"/>
             <wp:effectExtent l="0" t="0" r="0" b="635"/>
             <wp:docPr id="13" name="Picture 13"/>
@@ -23560,6 +22995,7 @@
           <w:tab w:val="left" w:pos="1134"/>
           <w:tab w:val="left" w:pos="2268"/>
         </w:tabs>
+        <w:jc w:val="thaiDistribute"/>
         <w:rPr>
           <w:rFonts w:ascii="TH Niramit AS" w:hAnsi="TH Niramit AS" w:cs="TH Niramit AS"/>
           <w:sz w:val="32"/>
@@ -23707,6 +23143,7 @@
           <w:tab w:val="left" w:pos="1134"/>
           <w:tab w:val="left" w:pos="2268"/>
         </w:tabs>
+        <w:jc w:val="thaiDistribute"/>
         <w:rPr>
           <w:rFonts w:ascii="TH Niramit AS" w:hAnsi="TH Niramit AS" w:cs="TH Niramit AS"/>
           <w:sz w:val="32"/>
@@ -23851,6 +23288,7 @@
           <w:tab w:val="left" w:pos="1134"/>
           <w:tab w:val="left" w:pos="2268"/>
         </w:tabs>
+        <w:jc w:val="thaiDistribute"/>
         <w:rPr>
           <w:rFonts w:ascii="TH Niramit AS" w:hAnsi="TH Niramit AS" w:cs="TH Niramit AS"/>
           <w:sz w:val="32"/>
@@ -23957,6 +23395,7 @@
           <w:tab w:val="left" w:pos="1134"/>
           <w:tab w:val="left" w:pos="2268"/>
         </w:tabs>
+        <w:jc w:val="thaiDistribute"/>
         <w:rPr>
           <w:rFonts w:ascii="TH Niramit AS" w:hAnsi="TH Niramit AS" w:cs="TH Niramit AS"/>
           <w:sz w:val="32"/>
@@ -24044,6 +23483,7 @@
           <w:tab w:val="left" w:pos="1134"/>
           <w:tab w:val="left" w:pos="2268"/>
         </w:tabs>
+        <w:jc w:val="thaiDistribute"/>
         <w:rPr>
           <w:rFonts w:ascii="TH Niramit AS" w:hAnsi="TH Niramit AS" w:cs="TH Niramit AS"/>
           <w:sz w:val="32"/>
@@ -24146,14 +23586,1472 @@
           <w:tab w:val="left" w:pos="1134"/>
           <w:tab w:val="left" w:pos="2268"/>
         </w:tabs>
-        <w:jc w:val="center"/>
-        <w:rPr>
-          <w:rFonts w:ascii="TH Niramit AS" w:hAnsi="TH Niramit AS" w:cs="TH Niramit AS" w:hint="cs"/>
-          <w:sz w:val="32"/>
-          <w:szCs w:val="32"/>
-          <w:lang w:val="en-US"/>
-        </w:rPr>
-      </w:pPr>
+        <w:rPr>
+          <w:rFonts w:ascii="TH Niramit AS" w:hAnsi="TH Niramit AS" w:cs="TH Niramit AS"/>
+          <w:sz w:val="32"/>
+          <w:szCs w:val="32"/>
+          <w:lang w:val="en-US"/>
+        </w:rPr>
+      </w:pPr>
+    </w:p>
+    <w:p>
+      <w:pPr>
+        <w:pStyle w:val="NoSpacing"/>
+        <w:tabs>
+          <w:tab w:val="left" w:pos="567"/>
+          <w:tab w:val="left" w:pos="1134"/>
+          <w:tab w:val="left" w:pos="2268"/>
+        </w:tabs>
+        <w:rPr>
+          <w:rFonts w:ascii="TH Niramit AS" w:hAnsi="TH Niramit AS" w:cs="TH Niramit AS"/>
+          <w:sz w:val="32"/>
+          <w:szCs w:val="32"/>
+          <w:lang w:val="en-US"/>
+        </w:rPr>
+      </w:pPr>
+      <w:r>
+        <w:rPr>
+          <w:rFonts w:ascii="TH Niramit AS" w:hAnsi="TH Niramit AS" w:cs="TH Niramit AS"/>
+          <w:sz w:val="32"/>
+          <w:szCs w:val="32"/>
+          <w:lang w:val="en-US"/>
+        </w:rPr>
+        <w:t xml:space="preserve">2.1.15 </w:t>
+      </w:r>
+      <w:r>
+        <w:rPr>
+          <w:rFonts w:ascii="TH Niramit AS" w:hAnsi="TH Niramit AS" w:cs="TH Niramit AS"/>
+          <w:sz w:val="32"/>
+          <w:szCs w:val="32"/>
+          <w:cs/>
+          <w:lang w:val="en-US"/>
+        </w:rPr>
+        <w:t xml:space="preserve">ทฤษฎี </w:t>
+      </w:r>
+      <w:r>
+        <w:rPr>
+          <w:rFonts w:ascii="TH Niramit AS" w:hAnsi="TH Niramit AS" w:cs="TH Niramit AS"/>
+          <w:sz w:val="32"/>
+          <w:szCs w:val="32"/>
+          <w:lang w:val="en-US"/>
+        </w:rPr>
+        <w:t>Next.js</w:t>
+      </w:r>
+    </w:p>
+    <w:p>
+      <w:pPr>
+        <w:pStyle w:val="NoSpacing"/>
+        <w:tabs>
+          <w:tab w:val="left" w:pos="567"/>
+          <w:tab w:val="left" w:pos="1134"/>
+          <w:tab w:val="left" w:pos="2268"/>
+        </w:tabs>
+        <w:rPr>
+          <w:rFonts w:ascii="TH Niramit AS" w:hAnsi="TH Niramit AS" w:cs="TH Niramit AS"/>
+          <w:sz w:val="32"/>
+          <w:szCs w:val="32"/>
+          <w:lang w:val="en-US"/>
+        </w:rPr>
+      </w:pPr>
+      <w:r>
+        <w:rPr>
+          <w:rFonts w:ascii="TH Niramit AS" w:hAnsi="TH Niramit AS" w:cs="TH Niramit AS"/>
+          <w:sz w:val="32"/>
+          <w:szCs w:val="32"/>
+          <w:lang w:val="en-US"/>
+        </w:rPr>
+        <w:tab/>
+      </w:r>
+      <w:r>
+        <w:rPr>
+          <w:rFonts w:ascii="TH Niramit AS" w:hAnsi="TH Niramit AS" w:cs="TH Niramit AS"/>
+          <w:sz w:val="32"/>
+          <w:szCs w:val="32"/>
+          <w:lang w:val="en-US"/>
+        </w:rPr>
+        <w:t xml:space="preserve">Next.js </w:t>
+      </w:r>
+      <w:r>
+        <w:rPr>
+          <w:rFonts w:ascii="TH Niramit AS" w:hAnsi="TH Niramit AS" w:cs="TH Niramit AS"/>
+          <w:sz w:val="32"/>
+          <w:szCs w:val="32"/>
+          <w:cs/>
+          <w:lang w:val="en-US"/>
+        </w:rPr>
+        <w:t xml:space="preserve">เป็น </w:t>
+      </w:r>
+      <w:r>
+        <w:rPr>
+          <w:rFonts w:ascii="TH Niramit AS" w:hAnsi="TH Niramit AS" w:cs="TH Niramit AS"/>
+          <w:sz w:val="32"/>
+          <w:szCs w:val="32"/>
+          <w:lang w:val="en-US"/>
+        </w:rPr>
+        <w:t xml:space="preserve">React Web Framework </w:t>
+      </w:r>
+      <w:r>
+        <w:rPr>
+          <w:rFonts w:ascii="TH Niramit AS" w:hAnsi="TH Niramit AS" w:cs="TH Niramit AS"/>
+          <w:sz w:val="32"/>
+          <w:szCs w:val="32"/>
+          <w:cs/>
+          <w:lang w:val="en-US"/>
+        </w:rPr>
+        <w:t>คล้าย</w:t>
+      </w:r>
+      <w:r>
+        <w:rPr>
+          <w:rFonts w:ascii="TH Niramit AS" w:hAnsi="TH Niramit AS" w:cs="TH Niramit AS" w:hint="cs"/>
+          <w:sz w:val="32"/>
+          <w:szCs w:val="32"/>
+          <w:cs/>
+          <w:lang w:val="en-US"/>
+        </w:rPr>
+        <w:t xml:space="preserve"> </w:t>
+      </w:r>
+      <w:r>
+        <w:rPr>
+          <w:rFonts w:ascii="TH Niramit AS" w:hAnsi="TH Niramit AS" w:cs="TH Niramit AS"/>
+          <w:sz w:val="32"/>
+          <w:szCs w:val="32"/>
+          <w:cs/>
+          <w:lang w:val="en-US"/>
+        </w:rPr>
+        <w:t>ๆ</w:t>
+      </w:r>
+      <w:r>
+        <w:rPr>
+          <w:rFonts w:ascii="TH Niramit AS" w:hAnsi="TH Niramit AS" w:cs="TH Niramit AS" w:hint="cs"/>
+          <w:sz w:val="32"/>
+          <w:szCs w:val="32"/>
+          <w:cs/>
+          <w:lang w:val="en-US"/>
+        </w:rPr>
+        <w:t xml:space="preserve"> </w:t>
+      </w:r>
+      <w:r>
+        <w:rPr>
+          <w:rFonts w:ascii="TH Niramit AS" w:hAnsi="TH Niramit AS" w:cs="TH Niramit AS"/>
+          <w:sz w:val="32"/>
+          <w:szCs w:val="32"/>
+          <w:cs/>
+          <w:lang w:val="en-US"/>
+        </w:rPr>
+        <w:t>กั</w:t>
+      </w:r>
+      <w:r>
+        <w:rPr>
+          <w:rFonts w:ascii="TH Niramit AS" w:hAnsi="TH Niramit AS" w:cs="TH Niramit AS" w:hint="cs"/>
+          <w:sz w:val="32"/>
+          <w:szCs w:val="32"/>
+          <w:cs/>
+          <w:lang w:val="en-US"/>
+        </w:rPr>
+        <w:t>บ</w:t>
+      </w:r>
+      <w:r>
+        <w:rPr>
+          <w:rFonts w:ascii="TH Niramit AS" w:hAnsi="TH Niramit AS" w:cs="TH Niramit AS"/>
+          <w:sz w:val="32"/>
+          <w:szCs w:val="32"/>
+          <w:cs/>
+          <w:lang w:val="en-US"/>
+        </w:rPr>
+        <w:t xml:space="preserve"> </w:t>
+      </w:r>
+      <w:r>
+        <w:rPr>
+          <w:rFonts w:ascii="TH Niramit AS" w:hAnsi="TH Niramit AS" w:cs="TH Niramit AS"/>
+          <w:sz w:val="32"/>
+          <w:szCs w:val="32"/>
+          <w:lang w:val="en-US"/>
+        </w:rPr>
+        <w:t xml:space="preserve">Create React App </w:t>
+      </w:r>
+      <w:r>
+        <w:rPr>
+          <w:rFonts w:ascii="TH Niramit AS" w:hAnsi="TH Niramit AS" w:cs="TH Niramit AS"/>
+          <w:sz w:val="32"/>
+          <w:szCs w:val="32"/>
+          <w:cs/>
+          <w:lang w:val="en-US"/>
+        </w:rPr>
+        <w:t xml:space="preserve">ที่ช่วยให้เราเขียนเว็บได้สะดวกขึ้น เพราะ </w:t>
+      </w:r>
+      <w:r>
+        <w:rPr>
+          <w:rFonts w:ascii="TH Niramit AS" w:hAnsi="TH Niramit AS" w:cs="TH Niramit AS"/>
+          <w:sz w:val="32"/>
+          <w:szCs w:val="32"/>
+          <w:lang w:val="en-US"/>
+        </w:rPr>
+        <w:t xml:space="preserve">Setup </w:t>
+      </w:r>
+      <w:r>
+        <w:rPr>
+          <w:rFonts w:ascii="TH Niramit AS" w:hAnsi="TH Niramit AS" w:cs="TH Niramit AS"/>
+          <w:sz w:val="32"/>
+          <w:szCs w:val="32"/>
+          <w:cs/>
+          <w:lang w:val="en-US"/>
+        </w:rPr>
+        <w:t xml:space="preserve">และ </w:t>
+      </w:r>
+      <w:r>
+        <w:rPr>
+          <w:rFonts w:ascii="TH Niramit AS" w:hAnsi="TH Niramit AS" w:cs="TH Niramit AS"/>
+          <w:sz w:val="32"/>
+          <w:szCs w:val="32"/>
+          <w:lang w:val="en-US"/>
+        </w:rPr>
+        <w:t xml:space="preserve">Config </w:t>
+      </w:r>
+      <w:r>
+        <w:rPr>
+          <w:rFonts w:ascii="TH Niramit AS" w:hAnsi="TH Niramit AS" w:cs="TH Niramit AS"/>
+          <w:sz w:val="32"/>
+          <w:szCs w:val="32"/>
+          <w:cs/>
+          <w:lang w:val="en-US"/>
+        </w:rPr>
+        <w:t>ให้เรียบร้อย</w:t>
+      </w:r>
+      <w:r>
+        <w:rPr>
+          <w:rFonts w:ascii="TH Niramit AS" w:hAnsi="TH Niramit AS" w:cs="TH Niramit AS" w:hint="cs"/>
+          <w:sz w:val="32"/>
+          <w:szCs w:val="32"/>
+          <w:cs/>
+          <w:lang w:val="en-US"/>
+        </w:rPr>
+        <w:t xml:space="preserve">ครบถ้วน ยกตัวอย่างข้อดีของ </w:t>
+      </w:r>
+      <w:r>
+        <w:rPr>
+          <w:rFonts w:ascii="TH Niramit AS" w:hAnsi="TH Niramit AS" w:cs="TH Niramit AS"/>
+          <w:sz w:val="32"/>
+          <w:szCs w:val="32"/>
+          <w:lang w:val="en-US"/>
+        </w:rPr>
+        <w:t>Next.js</w:t>
+      </w:r>
+      <w:r>
+        <w:rPr>
+          <w:rFonts w:ascii="TH Niramit AS" w:hAnsi="TH Niramit AS" w:cs="TH Niramit AS"/>
+          <w:sz w:val="32"/>
+          <w:szCs w:val="32"/>
+          <w:cs/>
+          <w:lang w:val="en-US"/>
+        </w:rPr>
+        <w:t xml:space="preserve"> เช่น</w:t>
+      </w:r>
+      <w:r>
+        <w:rPr>
+          <w:rFonts w:ascii="TH Niramit AS" w:hAnsi="TH Niramit AS" w:cs="TH Niramit AS" w:hint="cs"/>
+          <w:sz w:val="32"/>
+          <w:szCs w:val="32"/>
+          <w:cs/>
+          <w:lang w:val="en-US"/>
+        </w:rPr>
+        <w:t xml:space="preserve"> </w:t>
+      </w:r>
+      <w:r>
+        <w:rPr>
+          <w:rFonts w:ascii="TH Niramit AS" w:hAnsi="TH Niramit AS" w:cs="TH Niramit AS"/>
+          <w:sz w:val="32"/>
+          <w:szCs w:val="32"/>
+          <w:lang w:val="en-US"/>
+        </w:rPr>
+        <w:t xml:space="preserve"> </w:t>
+      </w:r>
+      <w:sdt>
+        <w:sdtPr>
+          <w:rPr>
+            <w:rFonts w:ascii="TH Niramit AS" w:hAnsi="TH Niramit AS" w:cs="TH Niramit AS"/>
+            <w:sz w:val="32"/>
+            <w:szCs w:val="32"/>
+            <w:lang w:val="en-US"/>
+          </w:rPr>
+          <w:id w:val="-840009133"/>
+          <w:citation/>
+        </w:sdtPr>
+        <w:sdtContent>
+          <w:r>
+            <w:rPr>
+              <w:rFonts w:ascii="TH Niramit AS" w:hAnsi="TH Niramit AS" w:cs="TH Niramit AS"/>
+              <w:sz w:val="32"/>
+              <w:szCs w:val="32"/>
+              <w:lang w:val="en-US"/>
+            </w:rPr>
+            <w:fldChar w:fldCharType="begin"/>
+          </w:r>
+          <w:r>
+            <w:rPr>
+              <w:rFonts w:ascii="TH Niramit AS" w:hAnsi="TH Niramit AS" w:cs="TH Niramit AS"/>
+              <w:sz w:val="32"/>
+              <w:szCs w:val="32"/>
+              <w:lang w:val="en-US"/>
+            </w:rPr>
+            <w:instrText xml:space="preserve"> CITATION Pal17 \l 1033 </w:instrText>
+          </w:r>
+          <w:r>
+            <w:rPr>
+              <w:rFonts w:ascii="TH Niramit AS" w:hAnsi="TH Niramit AS" w:cs="TH Niramit AS"/>
+              <w:sz w:val="32"/>
+              <w:szCs w:val="32"/>
+              <w:lang w:val="en-US"/>
+            </w:rPr>
+            <w:fldChar w:fldCharType="separate"/>
+          </w:r>
+          <w:r>
+            <w:rPr>
+              <w:rFonts w:ascii="TH Niramit AS" w:hAnsi="TH Niramit AS" w:cs="TH Niramit AS"/>
+              <w:noProof/>
+              <w:sz w:val="32"/>
+              <w:szCs w:val="32"/>
+              <w:lang w:val="en-US"/>
+            </w:rPr>
+            <w:t>(Pallop, 2017)</w:t>
+          </w:r>
+          <w:r>
+            <w:rPr>
+              <w:rFonts w:ascii="TH Niramit AS" w:hAnsi="TH Niramit AS" w:cs="TH Niramit AS"/>
+              <w:sz w:val="32"/>
+              <w:szCs w:val="32"/>
+              <w:lang w:val="en-US"/>
+            </w:rPr>
+            <w:fldChar w:fldCharType="end"/>
+          </w:r>
+        </w:sdtContent>
+      </w:sdt>
+    </w:p>
+    <w:p>
+      <w:pPr>
+        <w:pStyle w:val="ListParagraph"/>
+        <w:numPr>
+          <w:ilvl w:val="0"/>
+          <w:numId w:val="23"/>
+        </w:numPr>
+        <w:rPr>
+          <w:rFonts w:ascii="TH Niramit AS" w:hAnsi="TH Niramit AS" w:cs="TH Niramit AS"/>
+          <w:sz w:val="32"/>
+          <w:szCs w:val="32"/>
+          <w:lang w:val="en-US"/>
+        </w:rPr>
+      </w:pPr>
+      <w:r>
+        <w:rPr>
+          <w:rFonts w:ascii="TH Niramit AS" w:hAnsi="TH Niramit AS" w:cs="TH Niramit AS"/>
+          <w:sz w:val="32"/>
+          <w:szCs w:val="32"/>
+          <w:lang w:val="en-US"/>
+        </w:rPr>
+        <w:t>SSR (server-side rendering)</w:t>
+      </w:r>
+    </w:p>
+    <w:p>
+      <w:pPr>
+        <w:pStyle w:val="ListParagraph"/>
+        <w:numPr>
+          <w:ilvl w:val="0"/>
+          <w:numId w:val="23"/>
+        </w:numPr>
+        <w:rPr>
+          <w:rFonts w:ascii="TH Niramit AS" w:hAnsi="TH Niramit AS" w:cs="TH Niramit AS"/>
+          <w:sz w:val="32"/>
+          <w:szCs w:val="32"/>
+          <w:lang w:val="en-US"/>
+        </w:rPr>
+      </w:pPr>
+      <w:r>
+        <w:rPr>
+          <w:rFonts w:ascii="TH Niramit AS" w:hAnsi="TH Niramit AS" w:cs="TH Niramit AS"/>
+          <w:sz w:val="32"/>
+          <w:szCs w:val="32"/>
+          <w:lang w:val="en-US"/>
+        </w:rPr>
+        <w:t xml:space="preserve">Hot </w:t>
+      </w:r>
+      <w:r>
+        <w:rPr>
+          <w:rFonts w:ascii="TH Niramit AS" w:hAnsi="TH Niramit AS" w:cs="TH Niramit AS"/>
+          <w:sz w:val="32"/>
+          <w:szCs w:val="32"/>
+          <w:lang w:val="en-US"/>
+        </w:rPr>
+        <w:t>rendering</w:t>
+      </w:r>
+    </w:p>
+    <w:p>
+      <w:pPr>
+        <w:pStyle w:val="ListParagraph"/>
+        <w:numPr>
+          <w:ilvl w:val="0"/>
+          <w:numId w:val="23"/>
+        </w:numPr>
+        <w:rPr>
+          <w:rFonts w:ascii="TH Niramit AS" w:hAnsi="TH Niramit AS" w:cs="TH Niramit AS"/>
+          <w:sz w:val="32"/>
+          <w:szCs w:val="32"/>
+          <w:lang w:val="en-US"/>
+        </w:rPr>
+      </w:pPr>
+      <w:r>
+        <w:rPr>
+          <w:rFonts w:ascii="TH Niramit AS" w:hAnsi="TH Niramit AS" w:cs="TH Niramit AS"/>
+          <w:sz w:val="32"/>
+          <w:szCs w:val="32"/>
+          <w:lang w:val="en-US"/>
+        </w:rPr>
+        <w:t>Static HTML file exportable</w:t>
+      </w:r>
+    </w:p>
+    <w:p>
+      <w:pPr>
+        <w:pStyle w:val="ListParagraph"/>
+        <w:numPr>
+          <w:ilvl w:val="0"/>
+          <w:numId w:val="23"/>
+        </w:numPr>
+        <w:rPr>
+          <w:rFonts w:ascii="TH Niramit AS" w:hAnsi="TH Niramit AS" w:cs="TH Niramit AS"/>
+          <w:sz w:val="32"/>
+          <w:szCs w:val="32"/>
+          <w:lang w:val="en-US"/>
+        </w:rPr>
+      </w:pPr>
+      <w:r>
+        <w:rPr>
+          <w:rFonts w:ascii="TH Niramit AS" w:hAnsi="TH Niramit AS" w:cs="TH Niramit AS"/>
+          <w:sz w:val="32"/>
+          <w:szCs w:val="32"/>
+          <w:lang w:val="en-US"/>
+        </w:rPr>
+        <w:t>Project Structure</w:t>
+      </w:r>
+    </w:p>
+    <w:p>
+      <w:pPr>
+        <w:pStyle w:val="ListParagraph"/>
+        <w:numPr>
+          <w:ilvl w:val="0"/>
+          <w:numId w:val="23"/>
+        </w:numPr>
+        <w:rPr>
+          <w:rFonts w:ascii="TH Niramit AS" w:hAnsi="TH Niramit AS" w:cs="TH Niramit AS"/>
+          <w:sz w:val="32"/>
+          <w:szCs w:val="32"/>
+          <w:lang w:val="en-US"/>
+        </w:rPr>
+      </w:pPr>
+      <w:r>
+        <w:rPr>
+          <w:rFonts w:ascii="TH Niramit AS" w:hAnsi="TH Niramit AS" w:cs="TH Niramit AS"/>
+          <w:sz w:val="32"/>
+          <w:szCs w:val="32"/>
+          <w:lang w:val="en-US"/>
+        </w:rPr>
+        <w:t>Routing</w:t>
+      </w:r>
+    </w:p>
+    <w:p>
+      <w:pPr>
+        <w:pStyle w:val="ListParagraph"/>
+        <w:numPr>
+          <w:ilvl w:val="0"/>
+          <w:numId w:val="23"/>
+        </w:numPr>
+        <w:rPr>
+          <w:rFonts w:ascii="TH Niramit AS" w:hAnsi="TH Niramit AS" w:cs="TH Niramit AS"/>
+          <w:sz w:val="32"/>
+          <w:szCs w:val="32"/>
+          <w:lang w:val="en-US"/>
+        </w:rPr>
+      </w:pPr>
+      <w:r>
+        <w:rPr>
+          <w:rFonts w:ascii="TH Niramit AS" w:hAnsi="TH Niramit AS" w:cs="TH Niramit AS"/>
+          <w:sz w:val="32"/>
+          <w:szCs w:val="32"/>
+          <w:lang w:val="en-US"/>
+        </w:rPr>
+        <w:t>Easy setting up &amp; installation</w:t>
+      </w:r>
+    </w:p>
+    <w:p>
+      <w:pPr>
+        <w:pStyle w:val="ListParagraph"/>
+        <w:numPr>
+          <w:ilvl w:val="0"/>
+          <w:numId w:val="23"/>
+        </w:numPr>
+        <w:rPr>
+          <w:rFonts w:ascii="TH Niramit AS" w:hAnsi="TH Niramit AS" w:cs="TH Niramit AS"/>
+          <w:sz w:val="32"/>
+          <w:szCs w:val="32"/>
+          <w:lang w:val="en-US"/>
+        </w:rPr>
+      </w:pPr>
+      <w:r>
+        <w:rPr>
+          <w:rFonts w:ascii="TH Niramit AS" w:hAnsi="TH Niramit AS" w:cs="TH Niramit AS"/>
+          <w:sz w:val="32"/>
+          <w:szCs w:val="32"/>
+          <w:lang w:val="en-US"/>
+        </w:rPr>
+        <w:t>Learning curve &amp; Document</w:t>
+      </w:r>
+    </w:p>
+    <w:p>
+      <w:pPr>
+        <w:jc w:val="thaiDistribute"/>
+        <w:rPr>
+          <w:rFonts w:ascii="TH Niramit AS" w:hAnsi="TH Niramit AS" w:cs="TH Niramit AS" w:hint="cs"/>
+          <w:sz w:val="32"/>
+          <w:szCs w:val="32"/>
+          <w:cs/>
+          <w:lang w:val="en-US"/>
+        </w:rPr>
+      </w:pPr>
+      <w:r>
+        <w:rPr>
+          <w:rFonts w:ascii="TH Niramit AS" w:hAnsi="TH Niramit AS" w:cs="TH Niramit AS"/>
+          <w:sz w:val="32"/>
+          <w:szCs w:val="32"/>
+          <w:cs/>
+          <w:lang w:val="en-US"/>
+        </w:rPr>
+        <w:t xml:space="preserve">สามารถทำเว็ปไซต์ได้ทั้งแบบ </w:t>
+      </w:r>
+      <w:r>
+        <w:rPr>
+          <w:rFonts w:ascii="TH Niramit AS" w:hAnsi="TH Niramit AS" w:cs="TH Niramit AS"/>
+          <w:sz w:val="32"/>
+          <w:szCs w:val="32"/>
+          <w:lang w:val="en-US"/>
+        </w:rPr>
+        <w:t xml:space="preserve">static </w:t>
+      </w:r>
+      <w:r>
+        <w:rPr>
+          <w:rFonts w:ascii="TH Niramit AS" w:hAnsi="TH Niramit AS" w:cs="TH Niramit AS"/>
+          <w:sz w:val="32"/>
+          <w:szCs w:val="32"/>
+          <w:cs/>
+          <w:lang w:val="en-US"/>
+        </w:rPr>
+        <w:t xml:space="preserve">และ </w:t>
+      </w:r>
+      <w:r>
+        <w:rPr>
+          <w:rFonts w:ascii="TH Niramit AS" w:hAnsi="TH Niramit AS" w:cs="TH Niramit AS"/>
+          <w:sz w:val="32"/>
+          <w:szCs w:val="32"/>
+          <w:lang w:val="en-US"/>
+        </w:rPr>
+        <w:t xml:space="preserve">dynamic </w:t>
+      </w:r>
+      <w:r>
+        <w:rPr>
+          <w:rFonts w:ascii="TH Niramit AS" w:hAnsi="TH Niramit AS" w:cs="TH Niramit AS"/>
+          <w:sz w:val="32"/>
+          <w:szCs w:val="32"/>
+          <w:cs/>
+          <w:lang w:val="en-US"/>
+        </w:rPr>
+        <w:t xml:space="preserve">ซึ่งข้อดีของการเป็น </w:t>
+      </w:r>
+      <w:r>
+        <w:rPr>
+          <w:rFonts w:ascii="TH Niramit AS" w:hAnsi="TH Niramit AS" w:cs="TH Niramit AS"/>
+          <w:sz w:val="32"/>
+          <w:szCs w:val="32"/>
+          <w:lang w:val="en-US"/>
+        </w:rPr>
+        <w:t xml:space="preserve">server side rendering </w:t>
+      </w:r>
+      <w:r>
+        <w:rPr>
+          <w:rFonts w:ascii="TH Niramit AS" w:hAnsi="TH Niramit AS" w:cs="TH Niramit AS"/>
+          <w:sz w:val="32"/>
+          <w:szCs w:val="32"/>
+          <w:cs/>
+          <w:lang w:val="en-US"/>
+        </w:rPr>
+        <w:t xml:space="preserve">คือ ช่วยในเรื่อง </w:t>
+      </w:r>
+      <w:r>
+        <w:rPr>
+          <w:rFonts w:ascii="TH Niramit AS" w:hAnsi="TH Niramit AS" w:cs="TH Niramit AS"/>
+          <w:sz w:val="32"/>
+          <w:szCs w:val="32"/>
+          <w:lang w:val="en-US"/>
+        </w:rPr>
+        <w:t xml:space="preserve">SEO </w:t>
+      </w:r>
+      <w:r>
+        <w:rPr>
+          <w:rFonts w:ascii="TH Niramit AS" w:hAnsi="TH Niramit AS" w:cs="TH Niramit AS"/>
+          <w:sz w:val="32"/>
+          <w:szCs w:val="32"/>
+          <w:cs/>
+          <w:lang w:val="en-US"/>
+        </w:rPr>
+        <w:t xml:space="preserve">หรือ </w:t>
+      </w:r>
+      <w:r>
+        <w:rPr>
+          <w:rFonts w:ascii="TH Niramit AS" w:hAnsi="TH Niramit AS" w:cs="TH Niramit AS"/>
+          <w:sz w:val="32"/>
+          <w:szCs w:val="32"/>
+          <w:lang w:val="en-US"/>
+        </w:rPr>
+        <w:t xml:space="preserve">search engine optimization </w:t>
+      </w:r>
+      <w:r>
+        <w:rPr>
+          <w:rFonts w:ascii="TH Niramit AS" w:hAnsi="TH Niramit AS" w:cs="TH Niramit AS"/>
+          <w:sz w:val="32"/>
+          <w:szCs w:val="32"/>
+          <w:cs/>
+          <w:lang w:val="en-US"/>
+        </w:rPr>
+        <w:t xml:space="preserve">เพราะถ้าทำการ </w:t>
+      </w:r>
+      <w:r>
+        <w:rPr>
+          <w:rFonts w:ascii="TH Niramit AS" w:hAnsi="TH Niramit AS" w:cs="TH Niramit AS"/>
+          <w:sz w:val="32"/>
+          <w:szCs w:val="32"/>
+          <w:lang w:val="en-US"/>
+        </w:rPr>
+        <w:t xml:space="preserve">inspect </w:t>
+      </w:r>
+      <w:r>
+        <w:rPr>
+          <w:rFonts w:ascii="TH Niramit AS" w:hAnsi="TH Niramit AS" w:cs="TH Niramit AS"/>
+          <w:sz w:val="32"/>
+          <w:szCs w:val="32"/>
+          <w:cs/>
+          <w:lang w:val="en-US"/>
+        </w:rPr>
+        <w:t xml:space="preserve">เว็ปไซต์ที่สร้างโดย </w:t>
+      </w:r>
+      <w:r>
+        <w:rPr>
+          <w:rFonts w:ascii="TH Niramit AS" w:hAnsi="TH Niramit AS" w:cs="TH Niramit AS"/>
+          <w:sz w:val="32"/>
+          <w:szCs w:val="32"/>
+          <w:lang w:val="en-US"/>
+        </w:rPr>
+        <w:t>Next.</w:t>
+      </w:r>
+      <w:r>
+        <w:rPr>
+          <w:rFonts w:ascii="TH Niramit AS" w:hAnsi="TH Niramit AS" w:cs="TH Niramit AS"/>
+          <w:sz w:val="32"/>
+          <w:szCs w:val="32"/>
+          <w:lang w:val="en-US"/>
+        </w:rPr>
+        <w:t xml:space="preserve">js </w:t>
+      </w:r>
+      <w:r>
+        <w:rPr>
+          <w:rFonts w:ascii="TH Niramit AS" w:hAnsi="TH Niramit AS" w:cs="TH Niramit AS"/>
+          <w:sz w:val="32"/>
+          <w:szCs w:val="32"/>
+          <w:cs/>
+          <w:lang w:val="en-US"/>
+        </w:rPr>
+        <w:t xml:space="preserve">จะเห็นว่า </w:t>
+      </w:r>
+      <w:r>
+        <w:rPr>
+          <w:rFonts w:ascii="TH Niramit AS" w:hAnsi="TH Niramit AS" w:cs="TH Niramit AS"/>
+          <w:sz w:val="32"/>
+          <w:szCs w:val="32"/>
+          <w:lang w:val="en-US"/>
+        </w:rPr>
+        <w:t xml:space="preserve">source </w:t>
+      </w:r>
+      <w:r>
+        <w:rPr>
+          <w:rFonts w:ascii="TH Niramit AS" w:hAnsi="TH Niramit AS" w:cs="TH Niramit AS"/>
+          <w:sz w:val="32"/>
+          <w:szCs w:val="32"/>
+          <w:cs/>
+          <w:lang w:val="en-US"/>
+        </w:rPr>
+        <w:t xml:space="preserve">จะเป็น </w:t>
+      </w:r>
+      <w:r>
+        <w:rPr>
+          <w:rFonts w:ascii="TH Niramit AS" w:hAnsi="TH Niramit AS" w:cs="TH Niramit AS"/>
+          <w:sz w:val="32"/>
+          <w:szCs w:val="32"/>
+          <w:lang w:val="en-US"/>
+        </w:rPr>
+        <w:t xml:space="preserve">html </w:t>
+      </w:r>
+      <w:r>
+        <w:rPr>
+          <w:rFonts w:ascii="TH Niramit AS" w:hAnsi="TH Niramit AS" w:cs="TH Niramit AS"/>
+          <w:sz w:val="32"/>
+          <w:szCs w:val="32"/>
+          <w:cs/>
+          <w:lang w:val="en-US"/>
+        </w:rPr>
+        <w:t xml:space="preserve">ส่วนใหญ่ ซึ่งทำให้ </w:t>
+      </w:r>
+      <w:r>
+        <w:rPr>
+          <w:rFonts w:ascii="TH Niramit AS" w:hAnsi="TH Niramit AS" w:cs="TH Niramit AS"/>
+          <w:sz w:val="32"/>
+          <w:szCs w:val="32"/>
+          <w:lang w:val="en-US"/>
+        </w:rPr>
+        <w:t xml:space="preserve">SEO </w:t>
+      </w:r>
+      <w:r>
+        <w:rPr>
+          <w:rFonts w:ascii="TH Niramit AS" w:hAnsi="TH Niramit AS" w:cs="TH Niramit AS"/>
+          <w:sz w:val="32"/>
+          <w:szCs w:val="32"/>
+          <w:cs/>
+          <w:lang w:val="en-US"/>
+        </w:rPr>
+        <w:t xml:space="preserve">ค้นผ่าน </w:t>
+      </w:r>
+      <w:r>
+        <w:rPr>
+          <w:rFonts w:ascii="TH Niramit AS" w:hAnsi="TH Niramit AS" w:cs="TH Niramit AS"/>
+          <w:sz w:val="32"/>
+          <w:szCs w:val="32"/>
+          <w:lang w:val="en-US"/>
+        </w:rPr>
+        <w:t xml:space="preserve">source </w:t>
+      </w:r>
+      <w:r>
+        <w:rPr>
+          <w:rFonts w:ascii="TH Niramit AS" w:hAnsi="TH Niramit AS" w:cs="TH Niramit AS"/>
+          <w:sz w:val="32"/>
+          <w:szCs w:val="32"/>
+          <w:cs/>
+          <w:lang w:val="en-US"/>
+        </w:rPr>
+        <w:t>เพื่อให้ได้</w:t>
+      </w:r>
+      <w:r>
+        <w:rPr>
+          <w:rFonts w:ascii="TH Niramit AS" w:hAnsi="TH Niramit AS" w:cs="TH Niramit AS"/>
+          <w:sz w:val="32"/>
+          <w:szCs w:val="32"/>
+          <w:cs/>
+          <w:lang w:val="en-US"/>
+        </w:rPr>
+        <w:lastRenderedPageBreak/>
+        <w:t xml:space="preserve">ข้อมูลและจัดหมวดหมู่ได้ง่ายกว่า </w:t>
+      </w:r>
+      <w:r>
+        <w:rPr>
+          <w:rFonts w:ascii="TH Niramit AS" w:hAnsi="TH Niramit AS" w:cs="TH Niramit AS"/>
+          <w:sz w:val="32"/>
+          <w:szCs w:val="32"/>
+          <w:lang w:val="en-US"/>
+        </w:rPr>
+        <w:t xml:space="preserve">React </w:t>
+      </w:r>
+      <w:r>
+        <w:rPr>
+          <w:rFonts w:ascii="TH Niramit AS" w:hAnsi="TH Niramit AS" w:cs="TH Niramit AS"/>
+          <w:sz w:val="32"/>
+          <w:szCs w:val="32"/>
+          <w:cs/>
+          <w:lang w:val="en-US"/>
+        </w:rPr>
+        <w:t xml:space="preserve">ที่เป็น </w:t>
+      </w:r>
+      <w:r>
+        <w:rPr>
+          <w:rFonts w:ascii="TH Niramit AS" w:hAnsi="TH Niramit AS" w:cs="TH Niramit AS"/>
+          <w:sz w:val="32"/>
+          <w:szCs w:val="32"/>
+          <w:lang w:val="en-US"/>
+        </w:rPr>
+        <w:t>JavaScript</w:t>
+      </w:r>
+      <w:r>
+        <w:rPr>
+          <w:rFonts w:ascii="TH Niramit AS" w:hAnsi="TH Niramit AS" w:cs="TH Niramit AS"/>
+          <w:sz w:val="32"/>
+          <w:szCs w:val="32"/>
+          <w:lang w:val="en-US"/>
+        </w:rPr>
+        <w:t xml:space="preserve"> </w:t>
+      </w:r>
+      <w:r>
+        <w:rPr>
+          <w:rFonts w:ascii="TH Niramit AS" w:hAnsi="TH Niramit AS" w:cs="TH Niramit AS"/>
+          <w:sz w:val="32"/>
+          <w:szCs w:val="32"/>
+          <w:cs/>
+          <w:lang w:val="en-US"/>
+        </w:rPr>
+        <w:t xml:space="preserve">มากกว่า ทำให้ </w:t>
+      </w:r>
+      <w:r>
+        <w:rPr>
+          <w:rFonts w:ascii="TH Niramit AS" w:hAnsi="TH Niramit AS" w:cs="TH Niramit AS"/>
+          <w:sz w:val="32"/>
+          <w:szCs w:val="32"/>
+          <w:lang w:val="en-US"/>
+        </w:rPr>
+        <w:t>Next</w:t>
+      </w:r>
+      <w:r>
+        <w:rPr>
+          <w:rFonts w:ascii="TH Niramit AS" w:hAnsi="TH Niramit AS" w:cs="TH Niramit AS"/>
+          <w:sz w:val="32"/>
+          <w:szCs w:val="32"/>
+          <w:lang w:val="en-US"/>
+        </w:rPr>
+        <w:t>.</w:t>
+      </w:r>
+      <w:r>
+        <w:rPr>
+          <w:rFonts w:ascii="TH Niramit AS" w:hAnsi="TH Niramit AS" w:cs="TH Niramit AS"/>
+          <w:sz w:val="32"/>
+          <w:szCs w:val="32"/>
+          <w:lang w:val="en-US"/>
+        </w:rPr>
+        <w:t xml:space="preserve">js </w:t>
+      </w:r>
+      <w:r>
+        <w:rPr>
+          <w:rFonts w:ascii="TH Niramit AS" w:hAnsi="TH Niramit AS" w:cs="TH Niramit AS"/>
+          <w:sz w:val="32"/>
+          <w:szCs w:val="32"/>
+          <w:cs/>
+          <w:lang w:val="en-US"/>
+        </w:rPr>
+        <w:t>เป็นที่นิยมในหลายๆบริษัท</w:t>
+      </w:r>
+      <w:r>
+        <w:rPr>
+          <w:rFonts w:ascii="TH Niramit AS" w:hAnsi="TH Niramit AS" w:cs="TH Niramit AS"/>
+          <w:sz w:val="32"/>
+          <w:szCs w:val="32"/>
+          <w:lang w:val="en-US"/>
+        </w:rPr>
+        <w:t xml:space="preserve"> </w:t>
+      </w:r>
+      <w:r>
+        <w:rPr>
+          <w:rFonts w:ascii="TH Niramit AS" w:hAnsi="TH Niramit AS" w:cs="TH Niramit AS"/>
+          <w:sz w:val="32"/>
+          <w:szCs w:val="32"/>
+          <w:cs/>
+          <w:lang w:val="en-US"/>
+        </w:rPr>
+        <w:t xml:space="preserve">นอกจากนี้ ข้อดีก็คือ </w:t>
+      </w:r>
+      <w:r>
+        <w:rPr>
+          <w:rFonts w:ascii="TH Niramit AS" w:hAnsi="TH Niramit AS" w:cs="TH Niramit AS"/>
+          <w:sz w:val="32"/>
+          <w:szCs w:val="32"/>
+          <w:lang w:val="en-US"/>
+        </w:rPr>
+        <w:t xml:space="preserve">render </w:t>
+      </w:r>
+      <w:r>
+        <w:rPr>
+          <w:rFonts w:ascii="TH Niramit AS" w:hAnsi="TH Niramit AS" w:cs="TH Niramit AS"/>
+          <w:sz w:val="32"/>
+          <w:szCs w:val="32"/>
+          <w:cs/>
+          <w:lang w:val="en-US"/>
+        </w:rPr>
+        <w:t xml:space="preserve">ได้เร็วกว่า </w:t>
+      </w:r>
+      <w:r>
+        <w:rPr>
+          <w:rFonts w:ascii="TH Niramit AS" w:hAnsi="TH Niramit AS" w:cs="TH Niramit AS"/>
+          <w:sz w:val="32"/>
+          <w:szCs w:val="32"/>
+          <w:lang w:val="en-US"/>
+        </w:rPr>
+        <w:t xml:space="preserve">React </w:t>
+      </w:r>
+      <w:r>
+        <w:rPr>
+          <w:rFonts w:ascii="TH Niramit AS" w:hAnsi="TH Niramit AS" w:cs="TH Niramit AS"/>
+          <w:sz w:val="32"/>
+          <w:szCs w:val="32"/>
+          <w:cs/>
+          <w:lang w:val="en-US"/>
+        </w:rPr>
+        <w:t xml:space="preserve">เพราะ </w:t>
+      </w:r>
+      <w:r>
+        <w:rPr>
+          <w:rFonts w:ascii="TH Niramit AS" w:hAnsi="TH Niramit AS" w:cs="TH Niramit AS"/>
+          <w:sz w:val="32"/>
+          <w:szCs w:val="32"/>
+          <w:lang w:val="en-US"/>
+        </w:rPr>
+        <w:t>Next</w:t>
+      </w:r>
+      <w:r>
+        <w:rPr>
+          <w:rFonts w:ascii="TH Niramit AS" w:hAnsi="TH Niramit AS" w:cs="TH Niramit AS"/>
+          <w:sz w:val="32"/>
+          <w:szCs w:val="32"/>
+          <w:lang w:val="en-US"/>
+        </w:rPr>
+        <w:t>.</w:t>
+      </w:r>
+      <w:r>
+        <w:rPr>
+          <w:rFonts w:ascii="TH Niramit AS" w:hAnsi="TH Niramit AS" w:cs="TH Niramit AS"/>
+          <w:sz w:val="32"/>
+          <w:szCs w:val="32"/>
+          <w:lang w:val="en-US"/>
+        </w:rPr>
+        <w:t xml:space="preserve">js </w:t>
+      </w:r>
+      <w:r>
+        <w:rPr>
+          <w:rFonts w:ascii="TH Niramit AS" w:hAnsi="TH Niramit AS" w:cs="TH Niramit AS"/>
+          <w:sz w:val="32"/>
+          <w:szCs w:val="32"/>
+          <w:cs/>
+          <w:lang w:val="en-US"/>
+        </w:rPr>
+        <w:t xml:space="preserve">มีสิ่งที่เรียกว่า </w:t>
+      </w:r>
+      <w:r>
+        <w:rPr>
+          <w:rFonts w:ascii="TH Niramit AS" w:hAnsi="TH Niramit AS" w:cs="TH Niramit AS"/>
+          <w:sz w:val="32"/>
+          <w:szCs w:val="32"/>
+          <w:lang w:val="en-US"/>
+        </w:rPr>
+        <w:t xml:space="preserve">get static path </w:t>
+      </w:r>
+      <w:r>
+        <w:rPr>
+          <w:rFonts w:ascii="TH Niramit AS" w:hAnsi="TH Niramit AS" w:cs="TH Niramit AS"/>
+          <w:sz w:val="32"/>
+          <w:szCs w:val="32"/>
+          <w:cs/>
+          <w:lang w:val="en-US"/>
+        </w:rPr>
+        <w:t xml:space="preserve">ซึ่งการสร้าง </w:t>
+      </w:r>
+      <w:r>
+        <w:rPr>
+          <w:rFonts w:ascii="TH Niramit AS" w:hAnsi="TH Niramit AS" w:cs="TH Niramit AS"/>
+          <w:sz w:val="32"/>
+          <w:szCs w:val="32"/>
+          <w:lang w:val="en-US"/>
+        </w:rPr>
+        <w:t xml:space="preserve">path </w:t>
+      </w:r>
+      <w:r>
+        <w:rPr>
+          <w:rFonts w:ascii="TH Niramit AS" w:hAnsi="TH Niramit AS" w:cs="TH Niramit AS"/>
+          <w:sz w:val="32"/>
+          <w:szCs w:val="32"/>
+          <w:cs/>
+          <w:lang w:val="en-US"/>
+        </w:rPr>
+        <w:t xml:space="preserve">แบบ </w:t>
+      </w:r>
+      <w:r>
+        <w:rPr>
+          <w:rFonts w:ascii="TH Niramit AS" w:hAnsi="TH Niramit AS" w:cs="TH Niramit AS"/>
+          <w:sz w:val="32"/>
+          <w:szCs w:val="32"/>
+          <w:lang w:val="en-US"/>
+        </w:rPr>
+        <w:t xml:space="preserve">static </w:t>
+      </w:r>
+      <w:r>
+        <w:rPr>
+          <w:rFonts w:ascii="TH Niramit AS" w:hAnsi="TH Niramit AS" w:cs="TH Niramit AS"/>
+          <w:sz w:val="32"/>
+          <w:szCs w:val="32"/>
+          <w:cs/>
+          <w:lang w:val="en-US"/>
+        </w:rPr>
+        <w:t xml:space="preserve">แบบเว็ปไซต์ </w:t>
+      </w:r>
+      <w:r>
+        <w:rPr>
+          <w:rFonts w:ascii="TH Niramit AS" w:hAnsi="TH Niramit AS" w:cs="TH Niramit AS"/>
+          <w:sz w:val="32"/>
+          <w:szCs w:val="32"/>
+          <w:lang w:val="en-US"/>
+        </w:rPr>
+        <w:t xml:space="preserve">html </w:t>
+      </w:r>
+      <w:r>
+        <w:rPr>
+          <w:rFonts w:ascii="TH Niramit AS" w:hAnsi="TH Niramit AS" w:cs="TH Niramit AS"/>
+          <w:sz w:val="32"/>
+          <w:szCs w:val="32"/>
+          <w:cs/>
+          <w:lang w:val="en-US"/>
+        </w:rPr>
+        <w:t xml:space="preserve">โดยไม่ต้องทำการเชื่อมต่อกับ </w:t>
+      </w:r>
+      <w:r>
+        <w:rPr>
+          <w:rFonts w:ascii="TH Niramit AS" w:hAnsi="TH Niramit AS" w:cs="TH Niramit AS"/>
+          <w:sz w:val="32"/>
+          <w:szCs w:val="32"/>
+          <w:lang w:val="en-US"/>
+        </w:rPr>
+        <w:t xml:space="preserve">back end </w:t>
+      </w:r>
+      <w:r>
+        <w:rPr>
+          <w:rFonts w:ascii="TH Niramit AS" w:hAnsi="TH Niramit AS" w:cs="TH Niramit AS"/>
+          <w:sz w:val="32"/>
+          <w:szCs w:val="32"/>
+          <w:cs/>
+          <w:lang w:val="en-US"/>
+        </w:rPr>
+        <w:t xml:space="preserve">เพื่อให้ได้ </w:t>
+      </w:r>
+      <w:r>
+        <w:rPr>
+          <w:rFonts w:ascii="TH Niramit AS" w:hAnsi="TH Niramit AS" w:cs="TH Niramit AS"/>
+          <w:sz w:val="32"/>
+          <w:szCs w:val="32"/>
+          <w:lang w:val="en-US"/>
+        </w:rPr>
+        <w:t xml:space="preserve">data </w:t>
+      </w:r>
+      <w:r>
+        <w:rPr>
+          <w:rFonts w:ascii="TH Niramit AS" w:hAnsi="TH Niramit AS" w:cs="TH Niramit AS"/>
+          <w:sz w:val="32"/>
+          <w:szCs w:val="32"/>
+          <w:cs/>
+          <w:lang w:val="en-US"/>
+        </w:rPr>
+        <w:t xml:space="preserve">ยิ่งไปกว่านั้น </w:t>
+      </w:r>
+      <w:r>
+        <w:rPr>
+          <w:rFonts w:ascii="TH Niramit AS" w:hAnsi="TH Niramit AS" w:cs="TH Niramit AS"/>
+          <w:sz w:val="32"/>
+          <w:szCs w:val="32"/>
+          <w:lang w:val="en-US"/>
+        </w:rPr>
+        <w:t>Next</w:t>
+      </w:r>
+      <w:r>
+        <w:rPr>
+          <w:rFonts w:ascii="TH Niramit AS" w:hAnsi="TH Niramit AS" w:cs="TH Niramit AS"/>
+          <w:sz w:val="32"/>
+          <w:szCs w:val="32"/>
+          <w:lang w:val="en-US"/>
+        </w:rPr>
+        <w:t>.</w:t>
+      </w:r>
+      <w:r>
+        <w:rPr>
+          <w:rFonts w:ascii="TH Niramit AS" w:hAnsi="TH Niramit AS" w:cs="TH Niramit AS"/>
+          <w:sz w:val="32"/>
+          <w:szCs w:val="32"/>
+          <w:lang w:val="en-US"/>
+        </w:rPr>
+        <w:t xml:space="preserve">js </w:t>
+      </w:r>
+      <w:r>
+        <w:rPr>
+          <w:rFonts w:ascii="TH Niramit AS" w:hAnsi="TH Niramit AS" w:cs="TH Niramit AS"/>
+          <w:sz w:val="32"/>
+          <w:szCs w:val="32"/>
+          <w:cs/>
+          <w:lang w:val="en-US"/>
+        </w:rPr>
+        <w:t xml:space="preserve">สามารถรวมเข้ากับ </w:t>
+      </w:r>
+      <w:r>
+        <w:rPr>
+          <w:rFonts w:ascii="TH Niramit AS" w:hAnsi="TH Niramit AS" w:cs="TH Niramit AS"/>
+          <w:sz w:val="32"/>
+          <w:szCs w:val="32"/>
+          <w:lang w:val="en-US"/>
+        </w:rPr>
+        <w:t xml:space="preserve">backend </w:t>
+      </w:r>
+      <w:r>
+        <w:rPr>
+          <w:rFonts w:ascii="TH Niramit AS" w:hAnsi="TH Niramit AS" w:cs="TH Niramit AS"/>
+          <w:sz w:val="32"/>
+          <w:szCs w:val="32"/>
+          <w:cs/>
+          <w:lang w:val="en-US"/>
+        </w:rPr>
+        <w:t xml:space="preserve">ได้ง่ายๆ เพราะ </w:t>
+      </w:r>
+      <w:r>
+        <w:rPr>
+          <w:rFonts w:ascii="TH Niramit AS" w:hAnsi="TH Niramit AS" w:cs="TH Niramit AS"/>
+          <w:sz w:val="32"/>
+          <w:szCs w:val="32"/>
+          <w:lang w:val="en-US"/>
+        </w:rPr>
+        <w:t>Next</w:t>
+      </w:r>
+      <w:r>
+        <w:rPr>
+          <w:rFonts w:ascii="TH Niramit AS" w:hAnsi="TH Niramit AS" w:cs="TH Niramit AS"/>
+          <w:sz w:val="32"/>
+          <w:szCs w:val="32"/>
+          <w:lang w:val="en-US"/>
+        </w:rPr>
+        <w:t>.</w:t>
+      </w:r>
+      <w:r>
+        <w:rPr>
+          <w:rFonts w:ascii="TH Niramit AS" w:hAnsi="TH Niramit AS" w:cs="TH Niramit AS"/>
+          <w:sz w:val="32"/>
+          <w:szCs w:val="32"/>
+          <w:lang w:val="en-US"/>
+        </w:rPr>
+        <w:t xml:space="preserve">js </w:t>
+      </w:r>
+      <w:r>
+        <w:rPr>
+          <w:rFonts w:ascii="TH Niramit AS" w:hAnsi="TH Niramit AS" w:cs="TH Niramit AS"/>
+          <w:sz w:val="32"/>
+          <w:szCs w:val="32"/>
+          <w:cs/>
+          <w:lang w:val="en-US"/>
+        </w:rPr>
+        <w:t xml:space="preserve">มีสิ่งที่เรียกว่า </w:t>
+      </w:r>
+      <w:r>
+        <w:rPr>
+          <w:rFonts w:ascii="TH Niramit AS" w:hAnsi="TH Niramit AS" w:cs="TH Niramit AS"/>
+          <w:sz w:val="32"/>
+          <w:szCs w:val="32"/>
+          <w:lang w:val="en-US"/>
+        </w:rPr>
+        <w:t xml:space="preserve">API routes </w:t>
+      </w:r>
+      <w:r>
+        <w:rPr>
+          <w:rFonts w:ascii="TH Niramit AS" w:hAnsi="TH Niramit AS" w:cs="TH Niramit AS"/>
+          <w:sz w:val="32"/>
+          <w:szCs w:val="32"/>
+          <w:cs/>
+          <w:lang w:val="en-US"/>
+        </w:rPr>
+        <w:t xml:space="preserve">ในการรับส่ง </w:t>
+      </w:r>
+      <w:r>
+        <w:rPr>
+          <w:rFonts w:ascii="TH Niramit AS" w:hAnsi="TH Niramit AS" w:cs="TH Niramit AS"/>
+          <w:sz w:val="32"/>
+          <w:szCs w:val="32"/>
+          <w:lang w:val="en-US"/>
+        </w:rPr>
+        <w:t xml:space="preserve">request </w:t>
+      </w:r>
+      <w:r>
+        <w:rPr>
+          <w:rFonts w:ascii="TH Niramit AS" w:hAnsi="TH Niramit AS" w:cs="TH Niramit AS"/>
+          <w:sz w:val="32"/>
+          <w:szCs w:val="32"/>
+          <w:cs/>
+          <w:lang w:val="en-US"/>
+        </w:rPr>
+        <w:t xml:space="preserve">ใน </w:t>
+      </w:r>
+      <w:r>
+        <w:rPr>
+          <w:rFonts w:ascii="TH Niramit AS" w:hAnsi="TH Niramit AS" w:cs="TH Niramit AS"/>
+          <w:sz w:val="32"/>
+          <w:szCs w:val="32"/>
+          <w:lang w:val="en-US"/>
+        </w:rPr>
+        <w:t xml:space="preserve">folder </w:t>
+      </w:r>
+      <w:r>
+        <w:rPr>
+          <w:rFonts w:ascii="TH Niramit AS" w:hAnsi="TH Niramit AS" w:cs="TH Niramit AS"/>
+          <w:sz w:val="32"/>
+          <w:szCs w:val="32"/>
+          <w:cs/>
+          <w:lang w:val="en-US"/>
+        </w:rPr>
+        <w:t xml:space="preserve">ของ </w:t>
+      </w:r>
+      <w:r>
+        <w:rPr>
+          <w:rFonts w:ascii="TH Niramit AS" w:hAnsi="TH Niramit AS" w:cs="TH Niramit AS"/>
+          <w:sz w:val="32"/>
+          <w:szCs w:val="32"/>
+          <w:lang w:val="en-US"/>
+        </w:rPr>
+        <w:t xml:space="preserve">page </w:t>
+      </w:r>
+      <w:r>
+        <w:rPr>
+          <w:rFonts w:ascii="TH Niramit AS" w:hAnsi="TH Niramit AS" w:cs="TH Niramit AS"/>
+          <w:sz w:val="32"/>
+          <w:szCs w:val="32"/>
+          <w:cs/>
+          <w:lang w:val="en-US"/>
+        </w:rPr>
+        <w:t xml:space="preserve">จะมีอีก </w:t>
+      </w:r>
+      <w:r>
+        <w:rPr>
+          <w:rFonts w:ascii="TH Niramit AS" w:hAnsi="TH Niramit AS" w:cs="TH Niramit AS"/>
+          <w:sz w:val="32"/>
+          <w:szCs w:val="32"/>
+          <w:lang w:val="en-US"/>
+        </w:rPr>
+        <w:t xml:space="preserve">folder </w:t>
+      </w:r>
+      <w:r>
+        <w:rPr>
+          <w:rFonts w:ascii="TH Niramit AS" w:hAnsi="TH Niramit AS" w:cs="TH Niramit AS"/>
+          <w:sz w:val="32"/>
+          <w:szCs w:val="32"/>
+          <w:cs/>
+          <w:lang w:val="en-US"/>
+        </w:rPr>
+        <w:t xml:space="preserve">ที่เรียกว่า </w:t>
+      </w:r>
+      <w:r>
+        <w:rPr>
+          <w:rFonts w:ascii="TH Niramit AS" w:hAnsi="TH Niramit AS" w:cs="TH Niramit AS"/>
+          <w:sz w:val="32"/>
+          <w:szCs w:val="32"/>
+          <w:lang w:val="en-US"/>
+        </w:rPr>
+        <w:t>API</w:t>
+      </w:r>
+      <w:r>
+        <w:rPr>
+          <w:rFonts w:ascii="TH Niramit AS" w:hAnsi="TH Niramit AS" w:cs="TH Niramit AS"/>
+          <w:sz w:val="32"/>
+          <w:szCs w:val="32"/>
+          <w:lang w:val="en-US"/>
+        </w:rPr>
+        <w:t xml:space="preserve"> </w:t>
+      </w:r>
+      <w:r>
+        <w:rPr>
+          <w:rFonts w:ascii="TH Niramit AS" w:hAnsi="TH Niramit AS" w:cs="TH Niramit AS"/>
+          <w:sz w:val="32"/>
+          <w:szCs w:val="32"/>
+          <w:cs/>
+          <w:lang w:val="en-US"/>
+        </w:rPr>
+        <w:t xml:space="preserve">ที่ถูกปฏิบัติเป็น </w:t>
+      </w:r>
+      <w:r>
+        <w:rPr>
+          <w:rFonts w:ascii="TH Niramit AS" w:hAnsi="TH Niramit AS" w:cs="TH Niramit AS"/>
+          <w:sz w:val="32"/>
+          <w:szCs w:val="32"/>
+          <w:lang w:val="en-US"/>
+        </w:rPr>
+        <w:t xml:space="preserve">endpoint </w:t>
+      </w:r>
+      <w:r>
+        <w:rPr>
+          <w:rFonts w:ascii="TH Niramit AS" w:hAnsi="TH Niramit AS" w:cs="TH Niramit AS"/>
+          <w:sz w:val="32"/>
+          <w:szCs w:val="32"/>
+          <w:cs/>
+          <w:lang w:val="en-US"/>
+        </w:rPr>
+        <w:t xml:space="preserve">แทนที่จะเป็น </w:t>
+      </w:r>
+      <w:r>
+        <w:rPr>
+          <w:rFonts w:ascii="TH Niramit AS" w:hAnsi="TH Niramit AS" w:cs="TH Niramit AS"/>
+          <w:sz w:val="32"/>
+          <w:szCs w:val="32"/>
+          <w:lang w:val="en-US"/>
+        </w:rPr>
+        <w:t xml:space="preserve">page </w:t>
+      </w:r>
+      <w:r>
+        <w:rPr>
+          <w:rFonts w:ascii="TH Niramit AS" w:hAnsi="TH Niramit AS" w:cs="TH Niramit AS"/>
+          <w:sz w:val="32"/>
+          <w:szCs w:val="32"/>
+          <w:cs/>
+          <w:lang w:val="en-US"/>
+        </w:rPr>
+        <w:t xml:space="preserve">ซึ่ง </w:t>
+      </w:r>
+      <w:r>
+        <w:rPr>
+          <w:rFonts w:ascii="TH Niramit AS" w:hAnsi="TH Niramit AS" w:cs="TH Niramit AS"/>
+          <w:sz w:val="32"/>
+          <w:szCs w:val="32"/>
+          <w:lang w:val="en-US"/>
+        </w:rPr>
+        <w:t xml:space="preserve">folder </w:t>
+      </w:r>
+      <w:r>
+        <w:rPr>
+          <w:rFonts w:ascii="TH Niramit AS" w:hAnsi="TH Niramit AS" w:cs="TH Niramit AS"/>
+          <w:sz w:val="32"/>
+          <w:szCs w:val="32"/>
+          <w:lang w:val="en-US"/>
+        </w:rPr>
+        <w:t>API</w:t>
+      </w:r>
+      <w:r>
+        <w:rPr>
+          <w:rFonts w:ascii="TH Niramit AS" w:hAnsi="TH Niramit AS" w:cs="TH Niramit AS"/>
+          <w:sz w:val="32"/>
+          <w:szCs w:val="32"/>
+          <w:lang w:val="en-US"/>
+        </w:rPr>
+        <w:t xml:space="preserve"> </w:t>
+      </w:r>
+      <w:r>
+        <w:rPr>
+          <w:rFonts w:ascii="TH Niramit AS" w:hAnsi="TH Niramit AS" w:cs="TH Niramit AS"/>
+          <w:sz w:val="32"/>
+          <w:szCs w:val="32"/>
+          <w:cs/>
+          <w:lang w:val="en-US"/>
+        </w:rPr>
+        <w:t xml:space="preserve">นี้จะเป็นในส่วนหนึ่งของ </w:t>
+      </w:r>
+      <w:r>
+        <w:rPr>
+          <w:rFonts w:ascii="TH Niramit AS" w:hAnsi="TH Niramit AS" w:cs="TH Niramit AS"/>
+          <w:sz w:val="32"/>
+          <w:szCs w:val="32"/>
+          <w:lang w:val="en-US"/>
+        </w:rPr>
+        <w:t xml:space="preserve">server-side </w:t>
+      </w:r>
+      <w:r>
+        <w:rPr>
+          <w:rFonts w:ascii="TH Niramit AS" w:hAnsi="TH Niramit AS" w:cs="TH Niramit AS"/>
+          <w:sz w:val="32"/>
+          <w:szCs w:val="32"/>
+          <w:cs/>
+          <w:lang w:val="en-US"/>
+        </w:rPr>
+        <w:t xml:space="preserve">เท่านั้น ทำให้ไม่ไปเพิ่ม </w:t>
+      </w:r>
+      <w:r>
+        <w:rPr>
+          <w:rFonts w:ascii="TH Niramit AS" w:hAnsi="TH Niramit AS" w:cs="TH Niramit AS"/>
+          <w:sz w:val="32"/>
+          <w:szCs w:val="32"/>
+          <w:lang w:val="en-US"/>
+        </w:rPr>
+        <w:t xml:space="preserve">size </w:t>
+      </w:r>
+      <w:r>
+        <w:rPr>
+          <w:rFonts w:ascii="TH Niramit AS" w:hAnsi="TH Niramit AS" w:cs="TH Niramit AS"/>
+          <w:sz w:val="32"/>
+          <w:szCs w:val="32"/>
+          <w:cs/>
+          <w:lang w:val="en-US"/>
+        </w:rPr>
+        <w:t xml:space="preserve">ของ </w:t>
+      </w:r>
+      <w:r>
+        <w:rPr>
+          <w:rFonts w:ascii="TH Niramit AS" w:hAnsi="TH Niramit AS" w:cs="TH Niramit AS"/>
+          <w:sz w:val="32"/>
+          <w:szCs w:val="32"/>
+          <w:lang w:val="en-US"/>
+        </w:rPr>
+        <w:t>client side</w:t>
+      </w:r>
+      <w:r>
+        <w:rPr>
+          <w:rFonts w:ascii="TH Niramit AS" w:hAnsi="TH Niramit AS" w:cs="TH Niramit AS"/>
+          <w:sz w:val="32"/>
+          <w:szCs w:val="32"/>
+          <w:lang w:val="en-US"/>
+        </w:rPr>
+        <w:t xml:space="preserve"> </w:t>
+      </w:r>
+      <w:sdt>
+        <w:sdtPr>
+          <w:rPr>
+            <w:rFonts w:ascii="TH Niramit AS" w:hAnsi="TH Niramit AS" w:cs="TH Niramit AS"/>
+            <w:sz w:val="32"/>
+            <w:szCs w:val="32"/>
+            <w:lang w:val="en-US"/>
+          </w:rPr>
+          <w:id w:val="1332714251"/>
+          <w:citation/>
+        </w:sdtPr>
+        <w:sdtContent>
+          <w:r>
+            <w:rPr>
+              <w:rFonts w:ascii="TH Niramit AS" w:hAnsi="TH Niramit AS" w:cs="TH Niramit AS"/>
+              <w:sz w:val="32"/>
+              <w:szCs w:val="32"/>
+              <w:lang w:val="en-US"/>
+            </w:rPr>
+            <w:fldChar w:fldCharType="begin"/>
+          </w:r>
+          <w:r>
+            <w:rPr>
+              <w:rFonts w:ascii="TH Niramit AS" w:hAnsi="TH Niramit AS" w:cs="TH Niramit AS"/>
+              <w:sz w:val="32"/>
+              <w:szCs w:val="32"/>
+              <w:lang w:val="en-US"/>
+            </w:rPr>
+            <w:instrText xml:space="preserve"> CITATION fre21 \l 1033 </w:instrText>
+          </w:r>
+          <w:r>
+            <w:rPr>
+              <w:rFonts w:ascii="TH Niramit AS" w:hAnsi="TH Niramit AS" w:cs="TH Niramit AS"/>
+              <w:sz w:val="32"/>
+              <w:szCs w:val="32"/>
+              <w:lang w:val="en-US"/>
+            </w:rPr>
+            <w:fldChar w:fldCharType="separate"/>
+          </w:r>
+          <w:r>
+            <w:rPr>
+              <w:rFonts w:ascii="TH Niramit AS" w:hAnsi="TH Niramit AS" w:cs="TH Niramit AS"/>
+              <w:noProof/>
+              <w:sz w:val="32"/>
+              <w:szCs w:val="32"/>
+              <w:lang w:val="en-US"/>
+            </w:rPr>
+            <w:t>(frevation, 2021)</w:t>
+          </w:r>
+          <w:r>
+            <w:rPr>
+              <w:rFonts w:ascii="TH Niramit AS" w:hAnsi="TH Niramit AS" w:cs="TH Niramit AS"/>
+              <w:sz w:val="32"/>
+              <w:szCs w:val="32"/>
+              <w:lang w:val="en-US"/>
+            </w:rPr>
+            <w:fldChar w:fldCharType="end"/>
+          </w:r>
+        </w:sdtContent>
+      </w:sdt>
     </w:p>
     <w:sectPr>
       <w:pgSz w:w="11900" w:h="16840"/>
@@ -25783,181 +26681,9 @@
     </w:lvl>
   </w:abstractNum>
   <w:abstractNum w:abstractNumId="14" w15:restartNumberingAfterBreak="0">
-    <w:nsid w:val="566E1509"/>
+    <w:nsid w:val="4E765756"/>
     <w:multiLevelType w:val="hybridMultilevel"/>
-    <w:tmpl w:val="B1324ED6"/>
-    <w:lvl w:ilvl="0" w:tplc="04090015">
-      <w:start w:val="1"/>
-      <w:numFmt w:val="upperLetter"/>
-      <w:lvlText w:val="%1."/>
-      <w:lvlJc w:val="left"/>
-      <w:pPr>
-        <w:ind w:left="1080" w:hanging="360"/>
-      </w:pPr>
-    </w:lvl>
-    <w:lvl w:ilvl="1" w:tplc="FFFFFFFF" w:tentative="1">
-      <w:start w:val="1"/>
-      <w:numFmt w:val="lowerLetter"/>
-      <w:lvlText w:val="%2."/>
-      <w:lvlJc w:val="left"/>
-      <w:pPr>
-        <w:ind w:left="1800" w:hanging="360"/>
-      </w:pPr>
-    </w:lvl>
-    <w:lvl w:ilvl="2" w:tplc="FFFFFFFF" w:tentative="1">
-      <w:start w:val="1"/>
-      <w:numFmt w:val="lowerRoman"/>
-      <w:lvlText w:val="%3."/>
-      <w:lvlJc w:val="right"/>
-      <w:pPr>
-        <w:ind w:left="2520" w:hanging="180"/>
-      </w:pPr>
-    </w:lvl>
-    <w:lvl w:ilvl="3" w:tplc="FFFFFFFF" w:tentative="1">
-      <w:start w:val="1"/>
-      <w:numFmt w:val="decimal"/>
-      <w:lvlText w:val="%4."/>
-      <w:lvlJc w:val="left"/>
-      <w:pPr>
-        <w:ind w:left="3240" w:hanging="360"/>
-      </w:pPr>
-    </w:lvl>
-    <w:lvl w:ilvl="4" w:tplc="FFFFFFFF" w:tentative="1">
-      <w:start w:val="1"/>
-      <w:numFmt w:val="lowerLetter"/>
-      <w:lvlText w:val="%5."/>
-      <w:lvlJc w:val="left"/>
-      <w:pPr>
-        <w:ind w:left="3960" w:hanging="360"/>
-      </w:pPr>
-    </w:lvl>
-    <w:lvl w:ilvl="5" w:tplc="FFFFFFFF" w:tentative="1">
-      <w:start w:val="1"/>
-      <w:numFmt w:val="lowerRoman"/>
-      <w:lvlText w:val="%6."/>
-      <w:lvlJc w:val="right"/>
-      <w:pPr>
-        <w:ind w:left="4680" w:hanging="180"/>
-      </w:pPr>
-    </w:lvl>
-    <w:lvl w:ilvl="6" w:tplc="FFFFFFFF" w:tentative="1">
-      <w:start w:val="1"/>
-      <w:numFmt w:val="decimal"/>
-      <w:lvlText w:val="%7."/>
-      <w:lvlJc w:val="left"/>
-      <w:pPr>
-        <w:ind w:left="5400" w:hanging="360"/>
-      </w:pPr>
-    </w:lvl>
-    <w:lvl w:ilvl="7" w:tplc="FFFFFFFF" w:tentative="1">
-      <w:start w:val="1"/>
-      <w:numFmt w:val="lowerLetter"/>
-      <w:lvlText w:val="%8."/>
-      <w:lvlJc w:val="left"/>
-      <w:pPr>
-        <w:ind w:left="6120" w:hanging="360"/>
-      </w:pPr>
-    </w:lvl>
-    <w:lvl w:ilvl="8" w:tplc="FFFFFFFF" w:tentative="1">
-      <w:start w:val="1"/>
-      <w:numFmt w:val="lowerRoman"/>
-      <w:lvlText w:val="%9."/>
-      <w:lvlJc w:val="right"/>
-      <w:pPr>
-        <w:ind w:left="6840" w:hanging="180"/>
-      </w:pPr>
-    </w:lvl>
-  </w:abstractNum>
-  <w:abstractNum w:abstractNumId="15" w15:restartNumberingAfterBreak="0">
-    <w:nsid w:val="568A24E9"/>
-    <w:multiLevelType w:val="multilevel"/>
-    <w:tmpl w:val="0409001F"/>
-    <w:lvl w:ilvl="0">
-      <w:start w:val="1"/>
-      <w:numFmt w:val="decimal"/>
-      <w:lvlText w:val="%1."/>
-      <w:lvlJc w:val="left"/>
-      <w:pPr>
-        <w:ind w:left="1440" w:hanging="360"/>
-      </w:pPr>
-    </w:lvl>
-    <w:lvl w:ilvl="1">
-      <w:start w:val="1"/>
-      <w:numFmt w:val="decimal"/>
-      <w:lvlText w:val="%1.%2."/>
-      <w:lvlJc w:val="left"/>
-      <w:pPr>
-        <w:ind w:left="1872" w:hanging="432"/>
-      </w:pPr>
-    </w:lvl>
-    <w:lvl w:ilvl="2">
-      <w:start w:val="1"/>
-      <w:numFmt w:val="decimal"/>
-      <w:lvlText w:val="%1.%2.%3."/>
-      <w:lvlJc w:val="left"/>
-      <w:pPr>
-        <w:ind w:left="2304" w:hanging="504"/>
-      </w:pPr>
-    </w:lvl>
-    <w:lvl w:ilvl="3">
-      <w:start w:val="1"/>
-      <w:numFmt w:val="decimal"/>
-      <w:lvlText w:val="%1.%2.%3.%4."/>
-      <w:lvlJc w:val="left"/>
-      <w:pPr>
-        <w:ind w:left="2808" w:hanging="648"/>
-      </w:pPr>
-    </w:lvl>
-    <w:lvl w:ilvl="4">
-      <w:start w:val="1"/>
-      <w:numFmt w:val="decimal"/>
-      <w:lvlText w:val="%1.%2.%3.%4.%5."/>
-      <w:lvlJc w:val="left"/>
-      <w:pPr>
-        <w:ind w:left="3312" w:hanging="792"/>
-      </w:pPr>
-    </w:lvl>
-    <w:lvl w:ilvl="5">
-      <w:start w:val="1"/>
-      <w:numFmt w:val="decimal"/>
-      <w:lvlText w:val="%1.%2.%3.%4.%5.%6."/>
-      <w:lvlJc w:val="left"/>
-      <w:pPr>
-        <w:ind w:left="3816" w:hanging="936"/>
-      </w:pPr>
-    </w:lvl>
-    <w:lvl w:ilvl="6">
-      <w:start w:val="1"/>
-      <w:numFmt w:val="decimal"/>
-      <w:lvlText w:val="%1.%2.%3.%4.%5.%6.%7."/>
-      <w:lvlJc w:val="left"/>
-      <w:pPr>
-        <w:ind w:left="4320" w:hanging="1080"/>
-      </w:pPr>
-    </w:lvl>
-    <w:lvl w:ilvl="7">
-      <w:start w:val="1"/>
-      <w:numFmt w:val="decimal"/>
-      <w:lvlText w:val="%1.%2.%3.%4.%5.%6.%7.%8."/>
-      <w:lvlJc w:val="left"/>
-      <w:pPr>
-        <w:ind w:left="4824" w:hanging="1224"/>
-      </w:pPr>
-    </w:lvl>
-    <w:lvl w:ilvl="8">
-      <w:start w:val="1"/>
-      <w:numFmt w:val="decimal"/>
-      <w:lvlText w:val="%1.%2.%3.%4.%5.%6.%7.%8.%9."/>
-      <w:lvlJc w:val="left"/>
-      <w:pPr>
-        <w:ind w:left="5400" w:hanging="1440"/>
-      </w:pPr>
-    </w:lvl>
-  </w:abstractNum>
-  <w:abstractNum w:abstractNumId="16" w15:restartNumberingAfterBreak="0">
-    <w:nsid w:val="57D6050B"/>
-    <w:multiLevelType w:val="hybridMultilevel"/>
-    <w:tmpl w:val="4496B340"/>
+    <w:tmpl w:val="A2D43656"/>
     <w:lvl w:ilvl="0" w:tplc="04090001">
       <w:start w:val="1"/>
       <w:numFmt w:val="bullet"/>
@@ -26067,7 +26793,292 @@
       </w:rPr>
     </w:lvl>
   </w:abstractNum>
+  <w:abstractNum w:abstractNumId="15" w15:restartNumberingAfterBreak="0">
+    <w:nsid w:val="566E1509"/>
+    <w:multiLevelType w:val="hybridMultilevel"/>
+    <w:tmpl w:val="B1324ED6"/>
+    <w:lvl w:ilvl="0" w:tplc="04090015">
+      <w:start w:val="1"/>
+      <w:numFmt w:val="upperLetter"/>
+      <w:lvlText w:val="%1."/>
+      <w:lvlJc w:val="left"/>
+      <w:pPr>
+        <w:ind w:left="1080" w:hanging="360"/>
+      </w:pPr>
+    </w:lvl>
+    <w:lvl w:ilvl="1" w:tplc="FFFFFFFF" w:tentative="1">
+      <w:start w:val="1"/>
+      <w:numFmt w:val="lowerLetter"/>
+      <w:lvlText w:val="%2."/>
+      <w:lvlJc w:val="left"/>
+      <w:pPr>
+        <w:ind w:left="1800" w:hanging="360"/>
+      </w:pPr>
+    </w:lvl>
+    <w:lvl w:ilvl="2" w:tplc="FFFFFFFF" w:tentative="1">
+      <w:start w:val="1"/>
+      <w:numFmt w:val="lowerRoman"/>
+      <w:lvlText w:val="%3."/>
+      <w:lvlJc w:val="right"/>
+      <w:pPr>
+        <w:ind w:left="2520" w:hanging="180"/>
+      </w:pPr>
+    </w:lvl>
+    <w:lvl w:ilvl="3" w:tplc="FFFFFFFF" w:tentative="1">
+      <w:start w:val="1"/>
+      <w:numFmt w:val="decimal"/>
+      <w:lvlText w:val="%4."/>
+      <w:lvlJc w:val="left"/>
+      <w:pPr>
+        <w:ind w:left="3240" w:hanging="360"/>
+      </w:pPr>
+    </w:lvl>
+    <w:lvl w:ilvl="4" w:tplc="FFFFFFFF" w:tentative="1">
+      <w:start w:val="1"/>
+      <w:numFmt w:val="lowerLetter"/>
+      <w:lvlText w:val="%5."/>
+      <w:lvlJc w:val="left"/>
+      <w:pPr>
+        <w:ind w:left="3960" w:hanging="360"/>
+      </w:pPr>
+    </w:lvl>
+    <w:lvl w:ilvl="5" w:tplc="FFFFFFFF" w:tentative="1">
+      <w:start w:val="1"/>
+      <w:numFmt w:val="lowerRoman"/>
+      <w:lvlText w:val="%6."/>
+      <w:lvlJc w:val="right"/>
+      <w:pPr>
+        <w:ind w:left="4680" w:hanging="180"/>
+      </w:pPr>
+    </w:lvl>
+    <w:lvl w:ilvl="6" w:tplc="FFFFFFFF" w:tentative="1">
+      <w:start w:val="1"/>
+      <w:numFmt w:val="decimal"/>
+      <w:lvlText w:val="%7."/>
+      <w:lvlJc w:val="left"/>
+      <w:pPr>
+        <w:ind w:left="5400" w:hanging="360"/>
+      </w:pPr>
+    </w:lvl>
+    <w:lvl w:ilvl="7" w:tplc="FFFFFFFF" w:tentative="1">
+      <w:start w:val="1"/>
+      <w:numFmt w:val="lowerLetter"/>
+      <w:lvlText w:val="%8."/>
+      <w:lvlJc w:val="left"/>
+      <w:pPr>
+        <w:ind w:left="6120" w:hanging="360"/>
+      </w:pPr>
+    </w:lvl>
+    <w:lvl w:ilvl="8" w:tplc="FFFFFFFF" w:tentative="1">
+      <w:start w:val="1"/>
+      <w:numFmt w:val="lowerRoman"/>
+      <w:lvlText w:val="%9."/>
+      <w:lvlJc w:val="right"/>
+      <w:pPr>
+        <w:ind w:left="6840" w:hanging="180"/>
+      </w:pPr>
+    </w:lvl>
+  </w:abstractNum>
+  <w:abstractNum w:abstractNumId="16" w15:restartNumberingAfterBreak="0">
+    <w:nsid w:val="568A24E9"/>
+    <w:multiLevelType w:val="multilevel"/>
+    <w:tmpl w:val="0409001F"/>
+    <w:lvl w:ilvl="0">
+      <w:start w:val="1"/>
+      <w:numFmt w:val="decimal"/>
+      <w:lvlText w:val="%1."/>
+      <w:lvlJc w:val="left"/>
+      <w:pPr>
+        <w:ind w:left="1440" w:hanging="360"/>
+      </w:pPr>
+    </w:lvl>
+    <w:lvl w:ilvl="1">
+      <w:start w:val="1"/>
+      <w:numFmt w:val="decimal"/>
+      <w:lvlText w:val="%1.%2."/>
+      <w:lvlJc w:val="left"/>
+      <w:pPr>
+        <w:ind w:left="1872" w:hanging="432"/>
+      </w:pPr>
+    </w:lvl>
+    <w:lvl w:ilvl="2">
+      <w:start w:val="1"/>
+      <w:numFmt w:val="decimal"/>
+      <w:lvlText w:val="%1.%2.%3."/>
+      <w:lvlJc w:val="left"/>
+      <w:pPr>
+        <w:ind w:left="2304" w:hanging="504"/>
+      </w:pPr>
+    </w:lvl>
+    <w:lvl w:ilvl="3">
+      <w:start w:val="1"/>
+      <w:numFmt w:val="decimal"/>
+      <w:lvlText w:val="%1.%2.%3.%4."/>
+      <w:lvlJc w:val="left"/>
+      <w:pPr>
+        <w:ind w:left="2808" w:hanging="648"/>
+      </w:pPr>
+    </w:lvl>
+    <w:lvl w:ilvl="4">
+      <w:start w:val="1"/>
+      <w:numFmt w:val="decimal"/>
+      <w:lvlText w:val="%1.%2.%3.%4.%5."/>
+      <w:lvlJc w:val="left"/>
+      <w:pPr>
+        <w:ind w:left="3312" w:hanging="792"/>
+      </w:pPr>
+    </w:lvl>
+    <w:lvl w:ilvl="5">
+      <w:start w:val="1"/>
+      <w:numFmt w:val="decimal"/>
+      <w:lvlText w:val="%1.%2.%3.%4.%5.%6."/>
+      <w:lvlJc w:val="left"/>
+      <w:pPr>
+        <w:ind w:left="3816" w:hanging="936"/>
+      </w:pPr>
+    </w:lvl>
+    <w:lvl w:ilvl="6">
+      <w:start w:val="1"/>
+      <w:numFmt w:val="decimal"/>
+      <w:lvlText w:val="%1.%2.%3.%4.%5.%6.%7."/>
+      <w:lvlJc w:val="left"/>
+      <w:pPr>
+        <w:ind w:left="4320" w:hanging="1080"/>
+      </w:pPr>
+    </w:lvl>
+    <w:lvl w:ilvl="7">
+      <w:start w:val="1"/>
+      <w:numFmt w:val="decimal"/>
+      <w:lvlText w:val="%1.%2.%3.%4.%5.%6.%7.%8."/>
+      <w:lvlJc w:val="left"/>
+      <w:pPr>
+        <w:ind w:left="4824" w:hanging="1224"/>
+      </w:pPr>
+    </w:lvl>
+    <w:lvl w:ilvl="8">
+      <w:start w:val="1"/>
+      <w:numFmt w:val="decimal"/>
+      <w:lvlText w:val="%1.%2.%3.%4.%5.%6.%7.%8.%9."/>
+      <w:lvlJc w:val="left"/>
+      <w:pPr>
+        <w:ind w:left="5400" w:hanging="1440"/>
+      </w:pPr>
+    </w:lvl>
+  </w:abstractNum>
   <w:abstractNum w:abstractNumId="17" w15:restartNumberingAfterBreak="0">
+    <w:nsid w:val="57D6050B"/>
+    <w:multiLevelType w:val="hybridMultilevel"/>
+    <w:tmpl w:val="4496B340"/>
+    <w:lvl w:ilvl="0" w:tplc="04090001">
+      <w:start w:val="1"/>
+      <w:numFmt w:val="bullet"/>
+      <w:lvlText w:val=""/>
+      <w:lvlJc w:val="left"/>
+      <w:pPr>
+        <w:ind w:left="720" w:hanging="360"/>
+      </w:pPr>
+      <w:rPr>
+        <w:rFonts w:ascii="Symbol" w:hAnsi="Symbol" w:hint="default"/>
+      </w:rPr>
+    </w:lvl>
+    <w:lvl w:ilvl="1" w:tplc="04090003" w:tentative="1">
+      <w:start w:val="1"/>
+      <w:numFmt w:val="bullet"/>
+      <w:lvlText w:val="o"/>
+      <w:lvlJc w:val="left"/>
+      <w:pPr>
+        <w:ind w:left="1440" w:hanging="360"/>
+      </w:pPr>
+      <w:rPr>
+        <w:rFonts w:ascii="Courier New" w:hAnsi="Courier New" w:hint="default"/>
+      </w:rPr>
+    </w:lvl>
+    <w:lvl w:ilvl="2" w:tplc="04090005" w:tentative="1">
+      <w:start w:val="1"/>
+      <w:numFmt w:val="bullet"/>
+      <w:lvlText w:val=""/>
+      <w:lvlJc w:val="left"/>
+      <w:pPr>
+        <w:ind w:left="2160" w:hanging="360"/>
+      </w:pPr>
+      <w:rPr>
+        <w:rFonts w:ascii="Wingdings" w:hAnsi="Wingdings" w:hint="default"/>
+      </w:rPr>
+    </w:lvl>
+    <w:lvl w:ilvl="3" w:tplc="04090001" w:tentative="1">
+      <w:start w:val="1"/>
+      <w:numFmt w:val="bullet"/>
+      <w:lvlText w:val=""/>
+      <w:lvlJc w:val="left"/>
+      <w:pPr>
+        <w:ind w:left="2880" w:hanging="360"/>
+      </w:pPr>
+      <w:rPr>
+        <w:rFonts w:ascii="Symbol" w:hAnsi="Symbol" w:hint="default"/>
+      </w:rPr>
+    </w:lvl>
+    <w:lvl w:ilvl="4" w:tplc="04090003" w:tentative="1">
+      <w:start w:val="1"/>
+      <w:numFmt w:val="bullet"/>
+      <w:lvlText w:val="o"/>
+      <w:lvlJc w:val="left"/>
+      <w:pPr>
+        <w:ind w:left="3600" w:hanging="360"/>
+      </w:pPr>
+      <w:rPr>
+        <w:rFonts w:ascii="Courier New" w:hAnsi="Courier New" w:hint="default"/>
+      </w:rPr>
+    </w:lvl>
+    <w:lvl w:ilvl="5" w:tplc="04090005" w:tentative="1">
+      <w:start w:val="1"/>
+      <w:numFmt w:val="bullet"/>
+      <w:lvlText w:val=""/>
+      <w:lvlJc w:val="left"/>
+      <w:pPr>
+        <w:ind w:left="4320" w:hanging="360"/>
+      </w:pPr>
+      <w:rPr>
+        <w:rFonts w:ascii="Wingdings" w:hAnsi="Wingdings" w:hint="default"/>
+      </w:rPr>
+    </w:lvl>
+    <w:lvl w:ilvl="6" w:tplc="04090001" w:tentative="1">
+      <w:start w:val="1"/>
+      <w:numFmt w:val="bullet"/>
+      <w:lvlText w:val=""/>
+      <w:lvlJc w:val="left"/>
+      <w:pPr>
+        <w:ind w:left="5040" w:hanging="360"/>
+      </w:pPr>
+      <w:rPr>
+        <w:rFonts w:ascii="Symbol" w:hAnsi="Symbol" w:hint="default"/>
+      </w:rPr>
+    </w:lvl>
+    <w:lvl w:ilvl="7" w:tplc="04090003" w:tentative="1">
+      <w:start w:val="1"/>
+      <w:numFmt w:val="bullet"/>
+      <w:lvlText w:val="o"/>
+      <w:lvlJc w:val="left"/>
+      <w:pPr>
+        <w:ind w:left="5760" w:hanging="360"/>
+      </w:pPr>
+      <w:rPr>
+        <w:rFonts w:ascii="Courier New" w:hAnsi="Courier New" w:hint="default"/>
+      </w:rPr>
+    </w:lvl>
+    <w:lvl w:ilvl="8" w:tplc="04090005" w:tentative="1">
+      <w:start w:val="1"/>
+      <w:numFmt w:val="bullet"/>
+      <w:lvlText w:val=""/>
+      <w:lvlJc w:val="left"/>
+      <w:pPr>
+        <w:ind w:left="6480" w:hanging="360"/>
+      </w:pPr>
+      <w:rPr>
+        <w:rFonts w:ascii="Wingdings" w:hAnsi="Wingdings" w:hint="default"/>
+      </w:rPr>
+    </w:lvl>
+  </w:abstractNum>
+  <w:abstractNum w:abstractNumId="18" w15:restartNumberingAfterBreak="0">
     <w:nsid w:val="58253BAE"/>
     <w:multiLevelType w:val="hybridMultilevel"/>
     <w:tmpl w:val="83CC9D76"/>
@@ -26156,7 +27167,7 @@
       </w:pPr>
     </w:lvl>
   </w:abstractNum>
-  <w:abstractNum w:abstractNumId="18" w15:restartNumberingAfterBreak="0">
+  <w:abstractNum w:abstractNumId="19" w15:restartNumberingAfterBreak="0">
     <w:nsid w:val="611232A9"/>
     <w:multiLevelType w:val="hybridMultilevel"/>
     <w:tmpl w:val="3FC6229C"/>
@@ -26245,7 +27256,7 @@
       </w:pPr>
     </w:lvl>
   </w:abstractNum>
-  <w:abstractNum w:abstractNumId="19" w15:restartNumberingAfterBreak="0">
+  <w:abstractNum w:abstractNumId="20" w15:restartNumberingAfterBreak="0">
     <w:nsid w:val="639177D1"/>
     <w:multiLevelType w:val="multilevel"/>
     <w:tmpl w:val="CA34CF08"/>
@@ -26358,7 +27369,7 @@
       </w:rPr>
     </w:lvl>
   </w:abstractNum>
-  <w:abstractNum w:abstractNumId="20" w15:restartNumberingAfterBreak="0">
+  <w:abstractNum w:abstractNumId="21" w15:restartNumberingAfterBreak="0">
     <w:nsid w:val="733B7194"/>
     <w:multiLevelType w:val="hybridMultilevel"/>
     <w:tmpl w:val="2AF6A23A"/>
@@ -26447,7 +27458,7 @@
       </w:pPr>
     </w:lvl>
   </w:abstractNum>
-  <w:abstractNum w:abstractNumId="21" w15:restartNumberingAfterBreak="0">
+  <w:abstractNum w:abstractNumId="22" w15:restartNumberingAfterBreak="0">
     <w:nsid w:val="73664FEC"/>
     <w:multiLevelType w:val="hybridMultilevel"/>
     <w:tmpl w:val="5E2C1E32"/>
@@ -26540,7 +27551,7 @@
     <w:abstractNumId w:val="6"/>
   </w:num>
   <w:num w:numId="2" w16cid:durableId="641738631">
-    <w:abstractNumId w:val="20"/>
+    <w:abstractNumId w:val="21"/>
   </w:num>
   <w:num w:numId="3" w16cid:durableId="599064947">
     <w:abstractNumId w:val="0"/>
@@ -26555,7 +27566,7 @@
     <w:abstractNumId w:val="7"/>
   </w:num>
   <w:num w:numId="7" w16cid:durableId="1163935449">
-    <w:abstractNumId w:val="18"/>
+    <w:abstractNumId w:val="19"/>
   </w:num>
   <w:num w:numId="8" w16cid:durableId="2042120313">
     <w:abstractNumId w:val="10"/>
@@ -26564,10 +27575,10 @@
     <w:abstractNumId w:val="1"/>
   </w:num>
   <w:num w:numId="10" w16cid:durableId="167865318">
-    <w:abstractNumId w:val="21"/>
+    <w:abstractNumId w:val="22"/>
   </w:num>
   <w:num w:numId="11" w16cid:durableId="83578072">
-    <w:abstractNumId w:val="19"/>
+    <w:abstractNumId w:val="20"/>
   </w:num>
   <w:num w:numId="12" w16cid:durableId="1461456141">
     <w:abstractNumId w:val="11"/>
@@ -26582,25 +27593,28 @@
     <w:abstractNumId w:val="9"/>
   </w:num>
   <w:num w:numId="16" w16cid:durableId="71127861">
-    <w:abstractNumId w:val="15"/>
+    <w:abstractNumId w:val="16"/>
   </w:num>
   <w:num w:numId="17" w16cid:durableId="567156438">
-    <w:abstractNumId w:val="17"/>
+    <w:abstractNumId w:val="18"/>
   </w:num>
   <w:num w:numId="18" w16cid:durableId="312832081">
     <w:abstractNumId w:val="5"/>
   </w:num>
   <w:num w:numId="19" w16cid:durableId="1045763512">
-    <w:abstractNumId w:val="14"/>
+    <w:abstractNumId w:val="15"/>
   </w:num>
   <w:num w:numId="20" w16cid:durableId="1744717546">
     <w:abstractNumId w:val="8"/>
   </w:num>
   <w:num w:numId="21" w16cid:durableId="116225033">
-    <w:abstractNumId w:val="16"/>
+    <w:abstractNumId w:val="17"/>
   </w:num>
   <w:num w:numId="22" w16cid:durableId="2098557084">
     <w:abstractNumId w:val="2"/>
+  </w:num>
+  <w:num w:numId="23" w16cid:durableId="25647498">
+    <w:abstractNumId w:val="14"/>
   </w:num>
 </w:numbering>
 </file>
@@ -28636,7 +29650,7 @@
     <b:Year>2016</b:Year>
     <b:Month>3</b:Month>
     <b:Day>16</b:Day>
-    <b:RefOrder>16</b:RefOrder>
+    <b:RefOrder>18</b:RefOrder>
   </b:Source>
   <b:Source>
     <b:Tag>Nat21</b:Tag>
@@ -28705,11 +29719,54 @@
     <b:Day>2</b:Day>
     <b:RefOrder>15</b:RefOrder>
   </b:Source>
+  <b:Source>
+    <b:Tag>fre21</b:Tag>
+    <b:SourceType>DocumentFromInternetSite</b:SourceType>
+    <b:Guid>{6775154B-6D06-2C42-895A-C65E794FD3CC}</b:Guid>
+    <b:Author>
+      <b:Author>
+        <b:NameList>
+          <b:Person>
+            <b:Last>frevation</b:Last>
+          </b:Person>
+        </b:NameList>
+      </b:Author>
+    </b:Author>
+    <b:Title>Next js</b:Title>
+    <b:InternetSiteTitle>frevation</b:InternetSiteTitle>
+    <b:URL>https://www.frevation.com/blog/web-development/next-js/</b:URL>
+    <b:Year>2021</b:Year>
+    <b:Month>10</b:Month>
+    <b:Day>8</b:Day>
+    <b:RefOrder>17</b:RefOrder>
+  </b:Source>
+  <b:Source>
+    <b:Tag>Pal17</b:Tag>
+    <b:SourceType>DocumentFromInternetSite</b:SourceType>
+    <b:Guid>{FC1D7A9D-7F0F-DE46-B114-202738A4AE33}</b:Guid>
+    <b:Author>
+      <b:Author>
+        <b:NameList>
+          <b:Person>
+            <b:Last>Pallop</b:Last>
+            <b:First>Chaoputhipuchong</b:First>
+          </b:Person>
+        </b:NameList>
+      </b:Author>
+    </b:Author>
+    <b:Title>Next.js คืออะไร?</b:Title>
+    <b:InternetSiteTitle>medium</b:InternetSiteTitle>
+    <b:URL>https://medium.com/hamcompe/next-js-คืออะไร-8fbb36e68b0</b:URL>
+    <b:Year>2017</b:Year>
+    <b:Month>8</b:Month>
+    <b:Day>9</b:Day>
+    <b:RefOrder>16</b:RefOrder>
+  </b:Source>
 </b:Sources>
 </file>
 
 <file path=customXml/itemProps1.xml><?xml version="1.0" encoding="utf-8"?>
-<ds:datastoreItem xmlns:ds="http://schemas.openxmlformats.org/officeDocument/2006/customXml" ds:itemID="{BA386AD8-ACDE-A243-95ED-2231C9B4EF8F}">
+<ds:datastoreItem xmlns:ds="http://schemas.openxmlformats.org/officeDocument/2006/customXml" ds:itemID="{E97199D5-6C6C-3F4B-8023-45A8B68BB1E6}">
   <ds:schemaRefs>
     <ds:schemaRef ds:uri="http://schemas.openxmlformats.org/officeDocument/2006/bibliography"/>
   </ds:schemaRefs>

</xml_diff>

<commit_message>
:memo: Write numpy topic
</commit_message>
<xml_diff>
--- a/report/report.docx
+++ b/report/report.docx
@@ -581,22 +581,520 @@
           <w:cs/>
           <w:lang w:val="en-US"/>
         </w:rPr>
-        <w:t>วิทยา</w:t>
-      </w:r>
-      <w:proofErr w:type="spellStart"/>
-      <w:r>
-        <w:rPr>
-          <w:rFonts w:ascii="TH Niramit AS" w:hAnsi="TH Niramit AS" w:cs="TH Niramit AS" w:hint="cs"/>
+        <w:t>วิทยาศาสตรบัณฑิต (วิทยาการคอมพิวเตอร์)</w:t>
+      </w:r>
+    </w:p>
+    <w:p>
+      <w:pPr>
+        <w:rPr>
+          <w:rFonts w:ascii="TH Niramit AS" w:hAnsi="TH Niramit AS" w:cs="TH Niramit AS"/>
+          <w:sz w:val="32"/>
+          <w:szCs w:val="32"/>
+          <w:lang w:val="en-US"/>
+        </w:rPr>
+      </w:pPr>
+    </w:p>
+    <w:p>
+      <w:pPr>
+        <w:ind w:left="720" w:hanging="720"/>
+        <w:rPr>
+          <w:rFonts w:ascii="TH Niramit AS" w:hAnsi="TH Niramit AS" w:cs="TH Niramit AS"/>
+          <w:sz w:val="32"/>
+          <w:szCs w:val="32"/>
+          <w:lang w:val="en-US"/>
+        </w:rPr>
+      </w:pPr>
+      <w:r>
+        <w:rPr>
+          <w:rFonts w:ascii="TH Niramit AS" w:hAnsi="TH Niramit AS" w:cs="TH Niramit AS" w:hint="cs"/>
+          <w:sz w:val="32"/>
+          <w:szCs w:val="32"/>
+          <w:cs/>
+          <w:lang w:val="en-US"/>
+        </w:rPr>
+        <w:t>เรื่อง</w:t>
+      </w:r>
+      <w:r>
+        <w:rPr>
+          <w:rFonts w:ascii="TH Niramit AS" w:hAnsi="TH Niramit AS" w:cs="TH Niramit AS"/>
+          <w:sz w:val="32"/>
+          <w:szCs w:val="32"/>
+          <w:lang w:val="en-US"/>
+        </w:rPr>
+        <w:tab/>
+      </w:r>
+      <w:r>
+        <w:rPr>
+          <w:rFonts w:ascii="TH Niramit AS" w:hAnsi="TH Niramit AS" w:cs="TH Niramit AS"/>
+          <w:sz w:val="32"/>
+          <w:szCs w:val="32"/>
+          <w:cs/>
+          <w:lang w:val="en-US"/>
+        </w:rPr>
+        <w:t>ระบบแนะนำบริษัทสำหรับฝึกงานตามความสนใจ</w:t>
+      </w:r>
+      <w:r>
+        <w:rPr>
+          <w:rFonts w:ascii="TH Niramit AS" w:hAnsi="TH Niramit AS" w:cs="TH Niramit AS"/>
+          <w:sz w:val="32"/>
+          <w:szCs w:val="32"/>
+          <w:lang w:val="en-US"/>
+        </w:rPr>
+        <w:t xml:space="preserve"> </w:t>
+      </w:r>
+      <w:r>
+        <w:rPr>
+          <w:rFonts w:ascii="TH Niramit AS" w:hAnsi="TH Niramit AS" w:cs="TH Niramit AS"/>
+          <w:sz w:val="32"/>
+          <w:szCs w:val="32"/>
+          <w:cs/>
+          <w:lang w:val="en-US"/>
+        </w:rPr>
+        <w:t>ด้วยเทคโนโลยีปัญญาประดิษฐ์</w:t>
+      </w:r>
+      <w:r>
+        <w:rPr>
+          <w:rFonts w:ascii="TH Niramit AS" w:hAnsi="TH Niramit AS" w:cs="TH Niramit AS"/>
+          <w:sz w:val="32"/>
+          <w:szCs w:val="32"/>
+          <w:lang w:val="en-US"/>
+        </w:rPr>
+        <w:t xml:space="preserve"> </w:t>
+      </w:r>
+      <w:r>
+        <w:rPr>
+          <w:rFonts w:ascii="TH Niramit AS" w:hAnsi="TH Niramit AS" w:cs="TH Niramit AS"/>
+          <w:sz w:val="32"/>
+          <w:szCs w:val="32"/>
+          <w:lang w:val="en-US"/>
+        </w:rPr>
+        <w:t>(Recommended System of Internship's Company)</w:t>
+      </w:r>
+    </w:p>
+    <w:p>
+      <w:pPr>
+        <w:ind w:left="720" w:hanging="720"/>
+        <w:rPr>
+          <w:rFonts w:ascii="TH Niramit AS" w:hAnsi="TH Niramit AS" w:cs="TH Niramit AS"/>
+          <w:sz w:val="32"/>
+          <w:szCs w:val="32"/>
+          <w:lang w:val="en-US"/>
+        </w:rPr>
+      </w:pPr>
+      <w:r>
+        <w:rPr>
+          <w:rFonts w:ascii="TH Niramit AS" w:hAnsi="TH Niramit AS" w:cs="TH Niramit AS" w:hint="cs"/>
+          <w:sz w:val="32"/>
+          <w:szCs w:val="32"/>
+          <w:cs/>
+          <w:lang w:val="en-US"/>
+        </w:rPr>
+        <w:t>โดย</w:t>
+      </w:r>
+      <w:r>
+        <w:rPr>
+          <w:rFonts w:ascii="TH Niramit AS" w:hAnsi="TH Niramit AS" w:cs="TH Niramit AS"/>
+          <w:sz w:val="32"/>
+          <w:szCs w:val="32"/>
+          <w:cs/>
+          <w:lang w:val="en-US"/>
+        </w:rPr>
+        <w:tab/>
+      </w:r>
+      <w:r>
+        <w:rPr>
+          <w:rFonts w:ascii="TH Niramit AS" w:hAnsi="TH Niramit AS" w:cs="TH Niramit AS" w:hint="cs"/>
+          <w:sz w:val="32"/>
+          <w:szCs w:val="32"/>
+          <w:cs/>
+          <w:lang w:val="en-US"/>
+        </w:rPr>
+        <w:t>นายทินกฤต สิงห์แก้ว</w:t>
+      </w:r>
+    </w:p>
+    <w:p>
+      <w:pPr>
+        <w:ind w:left="720" w:hanging="720"/>
+        <w:rPr>
+          <w:rFonts w:ascii="TH Niramit AS" w:hAnsi="TH Niramit AS" w:cs="TH Niramit AS"/>
+          <w:sz w:val="32"/>
+          <w:szCs w:val="32"/>
+          <w:lang w:val="en-US"/>
+        </w:rPr>
+      </w:pPr>
+    </w:p>
+    <w:p>
+      <w:pPr>
+        <w:ind w:left="720" w:hanging="720"/>
+        <w:rPr>
+          <w:rFonts w:ascii="TH Niramit AS" w:hAnsi="TH Niramit AS" w:cs="TH Niramit AS"/>
+          <w:b/>
+          <w:bCs/>
+          <w:sz w:val="32"/>
+          <w:szCs w:val="32"/>
+          <w:lang w:val="en-US"/>
+        </w:rPr>
+      </w:pPr>
+      <w:r>
+        <w:rPr>
+          <w:rFonts w:ascii="TH Niramit AS" w:hAnsi="TH Niramit AS" w:cs="TH Niramit AS"/>
+          <w:b/>
+          <w:bCs/>
+          <w:sz w:val="32"/>
+          <w:szCs w:val="32"/>
+          <w:cs/>
+          <w:lang w:val="en-US"/>
+        </w:rPr>
+        <w:t>คณะกรรมการพิจารณาเห็นชอบโดย</w:t>
+      </w:r>
+    </w:p>
+    <w:p>
+      <w:pPr>
+        <w:ind w:left="720" w:hanging="720"/>
+        <w:rPr>
+          <w:rFonts w:ascii="TH Niramit AS" w:hAnsi="TH Niramit AS" w:cs="TH Niramit AS"/>
+          <w:sz w:val="32"/>
+          <w:szCs w:val="32"/>
+          <w:lang w:val="en-US"/>
+        </w:rPr>
+      </w:pPr>
+      <w:r>
+        <w:rPr>
+          <w:rFonts w:ascii="TH Niramit AS" w:hAnsi="TH Niramit AS" w:cs="TH Niramit AS"/>
+          <w:sz w:val="32"/>
+          <w:szCs w:val="32"/>
+          <w:cs/>
+          <w:lang w:val="en-US"/>
+        </w:rPr>
+        <w:t>อาจารย์ที่ปรึกษาฯ</w:t>
+      </w:r>
+      <w:r>
+        <w:rPr>
+          <w:rFonts w:ascii="TH Niramit AS" w:hAnsi="TH Niramit AS" w:cs="TH Niramit AS"/>
+          <w:sz w:val="32"/>
+          <w:szCs w:val="32"/>
+          <w:lang w:val="en-US"/>
+        </w:rPr>
+        <w:t>…………………………………………………………...……………..</w:t>
+      </w:r>
+      <w:r>
+        <w:rPr>
+          <w:rFonts w:ascii="TH Niramit AS" w:hAnsi="TH Niramit AS" w:cs="TH Niramit AS"/>
+          <w:sz w:val="32"/>
+          <w:szCs w:val="32"/>
+          <w:cs/>
+          <w:lang w:val="en-US"/>
+        </w:rPr>
+        <w:t>วันที่</w:t>
+      </w:r>
+      <w:r>
+        <w:rPr>
+          <w:rFonts w:ascii="TH Niramit AS" w:hAnsi="TH Niramit AS" w:cs="TH Niramit AS"/>
+          <w:sz w:val="32"/>
+          <w:szCs w:val="32"/>
+          <w:lang w:val="en-US"/>
+        </w:rPr>
+        <w:t>…………/…………/………..</w:t>
+      </w:r>
+    </w:p>
+    <w:p>
+      <w:pPr>
+        <w:ind w:left="2160" w:firstLine="720"/>
+        <w:rPr>
+          <w:rFonts w:ascii="TH Niramit AS" w:hAnsi="TH Niramit AS" w:cs="TH Niramit AS"/>
+          <w:sz w:val="32"/>
+          <w:szCs w:val="32"/>
+          <w:lang w:val="en-US"/>
+        </w:rPr>
+      </w:pPr>
+      <w:r>
+        <w:rPr>
+          <w:rFonts w:ascii="TH Niramit AS" w:hAnsi="TH Niramit AS" w:cs="TH Niramit AS"/>
+          <w:sz w:val="32"/>
+          <w:szCs w:val="32"/>
+          <w:cs/>
+          <w:lang w:val="en-US"/>
+        </w:rPr>
+        <w:t>( ผู้ช่วยศาสตราจารย์ ดร.นงนุช  เกตุ้ย )</w:t>
+      </w:r>
+    </w:p>
+    <w:p>
+      <w:pPr>
+        <w:ind w:left="2160" w:firstLine="720"/>
+        <w:rPr>
+          <w:rFonts w:ascii="TH Niramit AS" w:hAnsi="TH Niramit AS" w:cs="TH Niramit AS"/>
+          <w:sz w:val="32"/>
+          <w:szCs w:val="32"/>
+          <w:lang w:val="en-US"/>
+        </w:rPr>
+      </w:pPr>
+    </w:p>
+    <w:p>
+      <w:pPr>
+        <w:ind w:left="720" w:hanging="720"/>
+        <w:rPr>
+          <w:rFonts w:ascii="TH Niramit AS" w:hAnsi="TH Niramit AS" w:cs="TH Niramit AS"/>
+          <w:sz w:val="32"/>
+          <w:szCs w:val="32"/>
+          <w:lang w:val="en-US"/>
+        </w:rPr>
+      </w:pPr>
+      <w:r>
+        <w:rPr>
+          <w:rFonts w:ascii="TH Niramit AS" w:hAnsi="TH Niramit AS" w:cs="TH Niramit AS"/>
+          <w:sz w:val="32"/>
+          <w:szCs w:val="32"/>
+          <w:cs/>
+          <w:lang w:val="en-US"/>
+        </w:rPr>
+        <w:t>อาจารย์ที่ปรึกษาร่วมฯ</w:t>
+      </w:r>
+      <w:r>
+        <w:rPr>
+          <w:rFonts w:ascii="TH Niramit AS" w:hAnsi="TH Niramit AS" w:cs="TH Niramit AS"/>
+          <w:sz w:val="32"/>
+          <w:szCs w:val="32"/>
+          <w:lang w:val="en-US"/>
+        </w:rPr>
+        <w:t>…………………………………………………………............</w:t>
+      </w:r>
+      <w:r>
+        <w:rPr>
+          <w:rFonts w:ascii="TH Niramit AS" w:hAnsi="TH Niramit AS" w:cs="TH Niramit AS"/>
+          <w:sz w:val="32"/>
+          <w:szCs w:val="32"/>
+          <w:cs/>
+          <w:lang w:val="en-US"/>
+        </w:rPr>
+        <w:t>วันที่</w:t>
+      </w:r>
+      <w:r>
+        <w:rPr>
+          <w:rFonts w:ascii="TH Niramit AS" w:hAnsi="TH Niramit AS" w:cs="TH Niramit AS"/>
+          <w:sz w:val="32"/>
+          <w:szCs w:val="32"/>
+          <w:lang w:val="en-US"/>
+        </w:rPr>
+        <w:t>…………/…………/………..</w:t>
+      </w:r>
+    </w:p>
+    <w:p>
+      <w:pPr>
+        <w:ind w:left="2160" w:firstLine="720"/>
+        <w:rPr>
+          <w:rFonts w:ascii="TH Niramit AS" w:hAnsi="TH Niramit AS" w:cs="TH Niramit AS"/>
+          <w:sz w:val="32"/>
+          <w:szCs w:val="32"/>
+          <w:lang w:val="en-US"/>
+        </w:rPr>
+      </w:pPr>
+      <w:r>
+        <w:rPr>
+          <w:rFonts w:ascii="TH Niramit AS" w:hAnsi="TH Niramit AS" w:cs="TH Niramit AS"/>
+          <w:sz w:val="32"/>
+          <w:szCs w:val="32"/>
+          <w:cs/>
+          <w:lang w:val="en-US"/>
+        </w:rPr>
+        <w:t>( อาจารย์วรวิทย์  ฝั้นคำอ้าย )</w:t>
+      </w:r>
+    </w:p>
+    <w:p>
+      <w:pPr>
+        <w:ind w:left="2160" w:firstLine="720"/>
+        <w:rPr>
+          <w:rFonts w:ascii="TH Niramit AS" w:hAnsi="TH Niramit AS" w:cs="TH Niramit AS"/>
+          <w:sz w:val="32"/>
+          <w:szCs w:val="32"/>
+          <w:lang w:val="en-US"/>
+        </w:rPr>
+      </w:pPr>
+    </w:p>
+    <w:p>
+      <w:pPr>
+        <w:ind w:left="720" w:hanging="720"/>
+        <w:rPr>
+          <w:rFonts w:ascii="TH Niramit AS" w:hAnsi="TH Niramit AS" w:cs="TH Niramit AS"/>
+          <w:sz w:val="32"/>
+          <w:szCs w:val="32"/>
+          <w:lang w:val="en-US"/>
+        </w:rPr>
+      </w:pPr>
+      <w:r>
+        <w:rPr>
+          <w:rFonts w:ascii="TH Niramit AS" w:hAnsi="TH Niramit AS" w:cs="TH Niramit AS"/>
+          <w:sz w:val="32"/>
+          <w:szCs w:val="32"/>
+          <w:cs/>
+          <w:lang w:val="en-US"/>
+        </w:rPr>
+        <w:t>อาจารย์ผู้รับผิดชอบวิชา</w:t>
+      </w:r>
+      <w:r>
+        <w:rPr>
+          <w:rFonts w:ascii="TH Niramit AS" w:hAnsi="TH Niramit AS" w:cs="TH Niramit AS"/>
+          <w:sz w:val="32"/>
+          <w:szCs w:val="32"/>
+          <w:lang w:val="en-US"/>
+        </w:rPr>
+        <w:t>…………………………………………………………………..</w:t>
+      </w:r>
+      <w:r>
+        <w:rPr>
+          <w:rFonts w:ascii="TH Niramit AS" w:hAnsi="TH Niramit AS" w:cs="TH Niramit AS"/>
+          <w:sz w:val="32"/>
+          <w:szCs w:val="32"/>
+          <w:cs/>
+          <w:lang w:val="en-US"/>
+        </w:rPr>
+        <w:t>วันที่</w:t>
+      </w:r>
+      <w:r>
+        <w:rPr>
+          <w:rFonts w:ascii="TH Niramit AS" w:hAnsi="TH Niramit AS" w:cs="TH Niramit AS"/>
+          <w:sz w:val="32"/>
+          <w:szCs w:val="32"/>
+          <w:lang w:val="en-US"/>
+        </w:rPr>
+        <w:t>…………/…………/………..</w:t>
+      </w:r>
+    </w:p>
+    <w:p>
+      <w:pPr>
+        <w:ind w:left="2160" w:firstLine="720"/>
+        <w:rPr>
+          <w:rFonts w:ascii="TH Niramit AS" w:hAnsi="TH Niramit AS" w:cs="TH Niramit AS"/>
+          <w:sz w:val="32"/>
+          <w:szCs w:val="32"/>
+          <w:lang w:val="en-US"/>
+        </w:rPr>
+      </w:pPr>
+      <w:r>
+        <w:rPr>
+          <w:rFonts w:ascii="TH Niramit AS" w:hAnsi="TH Niramit AS" w:cs="TH Niramit AS"/>
+          <w:sz w:val="32"/>
+          <w:szCs w:val="32"/>
+          <w:cs/>
+          <w:lang w:val="en-US"/>
+        </w:rPr>
+        <w:t>( อาจารย์ศิริลักษณ์ แก้วศิริรุ่ง )</w:t>
+      </w:r>
+    </w:p>
+    <w:p>
+      <w:pPr>
+        <w:ind w:left="2160" w:firstLine="720"/>
+        <w:rPr>
+          <w:rFonts w:ascii="TH Niramit AS" w:hAnsi="TH Niramit AS" w:cs="TH Niramit AS"/>
+          <w:sz w:val="32"/>
+          <w:szCs w:val="32"/>
+          <w:lang w:val="en-US"/>
+        </w:rPr>
+      </w:pPr>
+    </w:p>
+    <w:p>
+      <w:pPr>
+        <w:ind w:left="720" w:hanging="720"/>
+        <w:rPr>
+          <w:rFonts w:ascii="TH Niramit AS" w:hAnsi="TH Niramit AS" w:cs="TH Niramit AS"/>
+          <w:sz w:val="32"/>
+          <w:szCs w:val="32"/>
+          <w:lang w:val="en-US"/>
+        </w:rPr>
+      </w:pPr>
+      <w:r>
+        <w:rPr>
+          <w:rFonts w:ascii="TH Niramit AS" w:hAnsi="TH Niramit AS" w:cs="TH Niramit AS"/>
+          <w:sz w:val="32"/>
+          <w:szCs w:val="32"/>
+          <w:cs/>
+          <w:lang w:val="en-US"/>
+        </w:rPr>
+        <w:t>ประธานหลักสูตร</w:t>
+      </w:r>
+      <w:r>
+        <w:rPr>
+          <w:rFonts w:ascii="TH Niramit AS" w:hAnsi="TH Niramit AS" w:cs="TH Niramit AS"/>
+          <w:sz w:val="32"/>
+          <w:szCs w:val="32"/>
+          <w:lang w:val="en-US"/>
+        </w:rPr>
+        <w:t>……………………………………………………………..………………</w:t>
+      </w:r>
+      <w:r>
+        <w:rPr>
+          <w:rFonts w:ascii="TH Niramit AS" w:hAnsi="TH Niramit AS" w:cs="TH Niramit AS"/>
+          <w:sz w:val="32"/>
+          <w:szCs w:val="32"/>
+          <w:cs/>
+          <w:lang w:val="en-US"/>
+        </w:rPr>
+        <w:t>วันที่</w:t>
+      </w:r>
+      <w:r>
+        <w:rPr>
+          <w:rFonts w:ascii="TH Niramit AS" w:hAnsi="TH Niramit AS" w:cs="TH Niramit AS"/>
+          <w:sz w:val="32"/>
+          <w:szCs w:val="32"/>
+          <w:lang w:val="en-US"/>
+        </w:rPr>
+        <w:t>…………/…………/………..</w:t>
+      </w:r>
+    </w:p>
+    <w:p>
+      <w:pPr>
+        <w:ind w:left="2160" w:firstLine="720"/>
+        <w:rPr>
+          <w:rFonts w:ascii="TH Niramit AS" w:hAnsi="TH Niramit AS" w:cs="TH Niramit AS"/>
+          <w:sz w:val="32"/>
+          <w:szCs w:val="32"/>
+          <w:cs/>
+          <w:lang w:val="en-US"/>
+        </w:rPr>
+      </w:pPr>
+      <w:r>
+        <w:rPr>
+          <w:rFonts w:ascii="TH Niramit AS" w:hAnsi="TH Niramit AS" w:cs="TH Niramit AS"/>
+          <w:sz w:val="32"/>
+          <w:szCs w:val="32"/>
+          <w:cs/>
+          <w:lang w:val="en-US"/>
+        </w:rPr>
+        <w:t>( อาจารย์วรวิทย์  ฝั้นคำอ้าย )</w:t>
+      </w:r>
+    </w:p>
+    <w:p>
+      <w:pPr>
+        <w:rPr>
+          <w:rFonts w:ascii="TH Niramit AS" w:hAnsi="TH Niramit AS" w:cs="TH Niramit AS"/>
+          <w:sz w:val="32"/>
+          <w:szCs w:val="32"/>
+          <w:cs/>
+          <w:lang w:val="en-US"/>
+        </w:rPr>
+      </w:pPr>
+      <w:r>
+        <w:rPr>
+          <w:rFonts w:ascii="TH Niramit AS" w:hAnsi="TH Niramit AS" w:cs="TH Niramit AS"/>
+          <w:sz w:val="32"/>
+          <w:szCs w:val="32"/>
+          <w:cs/>
+          <w:lang w:val="en-US"/>
+        </w:rPr>
+        <w:br w:type="page"/>
+      </w:r>
+    </w:p>
+    <w:p>
+      <w:pPr>
+        <w:jc w:val="center"/>
+        <w:rPr>
+          <w:rFonts w:ascii="TH Niramit AS" w:hAnsi="TH Niramit AS" w:cs="TH Niramit AS"/>
           <w:b/>
           <w:bCs/>
           <w:sz w:val="36"/>
           <w:szCs w:val="36"/>
-          <w:cs/>
-          <w:lang w:val="en-US"/>
-        </w:rPr>
-        <w:t>ศา</w:t>
-      </w:r>
-      <w:proofErr w:type="spellEnd"/>
+          <w:lang w:val="en-US"/>
+        </w:rPr>
+      </w:pPr>
       <w:r>
         <w:rPr>
           <w:rFonts w:ascii="TH Niramit AS" w:hAnsi="TH Niramit AS" w:cs="TH Niramit AS" w:hint="cs"/>
@@ -607,594 +1105,8 @@
           <w:cs/>
           <w:lang w:val="en-US"/>
         </w:rPr>
-        <w:t>สตรบัณฑิต (วิทยาการคอมพิวเตอร์)</w:t>
-      </w:r>
-    </w:p>
-    <w:p>
-      <w:pPr>
-        <w:rPr>
-          <w:rFonts w:ascii="TH Niramit AS" w:hAnsi="TH Niramit AS" w:cs="TH Niramit AS"/>
-          <w:sz w:val="32"/>
-          <w:szCs w:val="32"/>
-          <w:lang w:val="en-US"/>
-        </w:rPr>
-      </w:pPr>
-    </w:p>
-    <w:p>
-      <w:pPr>
-        <w:ind w:left="720" w:hanging="720"/>
-        <w:rPr>
-          <w:rFonts w:ascii="TH Niramit AS" w:hAnsi="TH Niramit AS" w:cs="TH Niramit AS"/>
-          <w:sz w:val="32"/>
-          <w:szCs w:val="32"/>
-          <w:lang w:val="en-US"/>
-        </w:rPr>
-      </w:pPr>
-      <w:r>
-        <w:rPr>
-          <w:rFonts w:ascii="TH Niramit AS" w:hAnsi="TH Niramit AS" w:cs="TH Niramit AS" w:hint="cs"/>
-          <w:sz w:val="32"/>
-          <w:szCs w:val="32"/>
-          <w:cs/>
-          <w:lang w:val="en-US"/>
-        </w:rPr>
-        <w:t>เรื่อง</w:t>
-      </w:r>
-      <w:r>
-        <w:rPr>
-          <w:rFonts w:ascii="TH Niramit AS" w:hAnsi="TH Niramit AS" w:cs="TH Niramit AS"/>
-          <w:sz w:val="32"/>
-          <w:szCs w:val="32"/>
-          <w:lang w:val="en-US"/>
-        </w:rPr>
-        <w:tab/>
-      </w:r>
-      <w:r>
-        <w:rPr>
-          <w:rFonts w:ascii="TH Niramit AS" w:hAnsi="TH Niramit AS" w:cs="TH Niramit AS"/>
-          <w:sz w:val="32"/>
-          <w:szCs w:val="32"/>
-          <w:cs/>
-          <w:lang w:val="en-US"/>
-        </w:rPr>
-        <w:t>ระบบแนะนำบริษัทสำหรับฝึกงานตามความสนใจ</w:t>
-      </w:r>
-      <w:r>
-        <w:rPr>
-          <w:rFonts w:ascii="TH Niramit AS" w:hAnsi="TH Niramit AS" w:cs="TH Niramit AS"/>
-          <w:sz w:val="32"/>
-          <w:szCs w:val="32"/>
-          <w:lang w:val="en-US"/>
-        </w:rPr>
-        <w:t xml:space="preserve"> </w:t>
-      </w:r>
-      <w:r>
-        <w:rPr>
-          <w:rFonts w:ascii="TH Niramit AS" w:hAnsi="TH Niramit AS" w:cs="TH Niramit AS"/>
-          <w:sz w:val="32"/>
-          <w:szCs w:val="32"/>
-          <w:cs/>
-          <w:lang w:val="en-US"/>
-        </w:rPr>
-        <w:t>ด้วยเทคโนโลยีปัญญาประดิษฐ์</w:t>
-      </w:r>
-      <w:r>
-        <w:rPr>
-          <w:rFonts w:ascii="TH Niramit AS" w:hAnsi="TH Niramit AS" w:cs="TH Niramit AS"/>
-          <w:sz w:val="32"/>
-          <w:szCs w:val="32"/>
-          <w:lang w:val="en-US"/>
-        </w:rPr>
-        <w:t xml:space="preserve"> </w:t>
-      </w:r>
-      <w:r>
-        <w:rPr>
-          <w:rFonts w:ascii="TH Niramit AS" w:hAnsi="TH Niramit AS" w:cs="TH Niramit AS"/>
-          <w:sz w:val="32"/>
-          <w:szCs w:val="32"/>
-          <w:lang w:val="en-US"/>
-        </w:rPr>
-        <w:t>(Recommended System of Internship's Company)</w:t>
-      </w:r>
-    </w:p>
-    <w:p>
-      <w:pPr>
-        <w:ind w:left="720" w:hanging="720"/>
-        <w:rPr>
-          <w:rFonts w:ascii="TH Niramit AS" w:hAnsi="TH Niramit AS" w:cs="TH Niramit AS"/>
-          <w:sz w:val="32"/>
-          <w:szCs w:val="32"/>
-          <w:lang w:val="en-US"/>
-        </w:rPr>
-      </w:pPr>
-      <w:r>
-        <w:rPr>
-          <w:rFonts w:ascii="TH Niramit AS" w:hAnsi="TH Niramit AS" w:cs="TH Niramit AS" w:hint="cs"/>
-          <w:sz w:val="32"/>
-          <w:szCs w:val="32"/>
-          <w:cs/>
-          <w:lang w:val="en-US"/>
-        </w:rPr>
-        <w:t>โดย</w:t>
-      </w:r>
-      <w:r>
-        <w:rPr>
-          <w:rFonts w:ascii="TH Niramit AS" w:hAnsi="TH Niramit AS" w:cs="TH Niramit AS"/>
-          <w:sz w:val="32"/>
-          <w:szCs w:val="32"/>
-          <w:cs/>
-          <w:lang w:val="en-US"/>
-        </w:rPr>
-        <w:tab/>
-      </w:r>
-      <w:r>
-        <w:rPr>
-          <w:rFonts w:ascii="TH Niramit AS" w:hAnsi="TH Niramit AS" w:cs="TH Niramit AS" w:hint="cs"/>
-          <w:sz w:val="32"/>
-          <w:szCs w:val="32"/>
-          <w:cs/>
-          <w:lang w:val="en-US"/>
-        </w:rPr>
-        <w:t>นายทินกฤต สิงห์แก้ว</w:t>
-      </w:r>
-    </w:p>
-    <w:p>
-      <w:pPr>
-        <w:ind w:left="720" w:hanging="720"/>
-        <w:rPr>
-          <w:rFonts w:ascii="TH Niramit AS" w:hAnsi="TH Niramit AS" w:cs="TH Niramit AS"/>
-          <w:sz w:val="32"/>
-          <w:szCs w:val="32"/>
-          <w:lang w:val="en-US"/>
-        </w:rPr>
-      </w:pPr>
-    </w:p>
-    <w:p>
-      <w:pPr>
-        <w:ind w:left="720" w:hanging="720"/>
-        <w:rPr>
-          <w:rFonts w:ascii="TH Niramit AS" w:hAnsi="TH Niramit AS" w:cs="TH Niramit AS"/>
-          <w:b/>
-          <w:bCs/>
-          <w:sz w:val="32"/>
-          <w:szCs w:val="32"/>
-          <w:lang w:val="en-US"/>
-        </w:rPr>
-      </w:pPr>
-      <w:r>
-        <w:rPr>
-          <w:rFonts w:ascii="TH Niramit AS" w:hAnsi="TH Niramit AS" w:cs="TH Niramit AS"/>
-          <w:b/>
-          <w:bCs/>
-          <w:sz w:val="32"/>
-          <w:szCs w:val="32"/>
-          <w:cs/>
-          <w:lang w:val="en-US"/>
-        </w:rPr>
-        <w:t>คณะกรรมการพิจารณาเห็นชอบโดย</w:t>
-      </w:r>
-    </w:p>
-    <w:p>
-      <w:pPr>
-        <w:ind w:left="720" w:hanging="720"/>
-        <w:rPr>
-          <w:rFonts w:ascii="TH Niramit AS" w:hAnsi="TH Niramit AS" w:cs="TH Niramit AS"/>
-          <w:sz w:val="32"/>
-          <w:szCs w:val="32"/>
-          <w:lang w:val="en-US"/>
-        </w:rPr>
-      </w:pPr>
-      <w:r>
-        <w:rPr>
-          <w:rFonts w:ascii="TH Niramit AS" w:hAnsi="TH Niramit AS" w:cs="TH Niramit AS"/>
-          <w:sz w:val="32"/>
-          <w:szCs w:val="32"/>
-          <w:cs/>
-          <w:lang w:val="en-US"/>
-        </w:rPr>
-        <w:t>อาจารย์ที่ปรึกษาฯ</w:t>
-      </w:r>
-      <w:r>
-        <w:rPr>
-          <w:rFonts w:ascii="TH Niramit AS" w:hAnsi="TH Niramit AS" w:cs="TH Niramit AS"/>
-          <w:sz w:val="32"/>
-          <w:szCs w:val="32"/>
-          <w:lang w:val="en-US"/>
-        </w:rPr>
-        <w:t>…………………………………………………………...……………..</w:t>
-      </w:r>
-      <w:r>
-        <w:rPr>
-          <w:rFonts w:ascii="TH Niramit AS" w:hAnsi="TH Niramit AS" w:cs="TH Niramit AS"/>
-          <w:sz w:val="32"/>
-          <w:szCs w:val="32"/>
-          <w:cs/>
-          <w:lang w:val="en-US"/>
-        </w:rPr>
-        <w:t>วันที่</w:t>
-      </w:r>
-      <w:r>
-        <w:rPr>
-          <w:rFonts w:ascii="TH Niramit AS" w:hAnsi="TH Niramit AS" w:cs="TH Niramit AS"/>
-          <w:sz w:val="32"/>
-          <w:szCs w:val="32"/>
-          <w:lang w:val="en-US"/>
-        </w:rPr>
-        <w:t>…………/…………/………..</w:t>
-      </w:r>
-    </w:p>
-    <w:p>
-      <w:pPr>
-        <w:ind w:left="2160" w:firstLine="720"/>
-        <w:rPr>
-          <w:rFonts w:ascii="TH Niramit AS" w:hAnsi="TH Niramit AS" w:cs="TH Niramit AS"/>
-          <w:sz w:val="32"/>
-          <w:szCs w:val="32"/>
-          <w:lang w:val="en-US"/>
-        </w:rPr>
-      </w:pPr>
-      <w:r>
-        <w:rPr>
-          <w:rFonts w:ascii="TH Niramit AS" w:hAnsi="TH Niramit AS" w:cs="TH Niramit AS"/>
-          <w:sz w:val="32"/>
-          <w:szCs w:val="32"/>
-          <w:cs/>
-          <w:lang w:val="en-US"/>
-        </w:rPr>
-        <w:t>( ผู้ช่วยศาสตราจารย์ ดร.นงนุช  เกตุ้ย )</w:t>
-      </w:r>
-    </w:p>
-    <w:p>
-      <w:pPr>
-        <w:ind w:left="2160" w:firstLine="720"/>
-        <w:rPr>
-          <w:rFonts w:ascii="TH Niramit AS" w:hAnsi="TH Niramit AS" w:cs="TH Niramit AS"/>
-          <w:sz w:val="32"/>
-          <w:szCs w:val="32"/>
-          <w:lang w:val="en-US"/>
-        </w:rPr>
-      </w:pPr>
-    </w:p>
-    <w:p>
-      <w:pPr>
-        <w:ind w:left="720" w:hanging="720"/>
-        <w:rPr>
-          <w:rFonts w:ascii="TH Niramit AS" w:hAnsi="TH Niramit AS" w:cs="TH Niramit AS"/>
-          <w:sz w:val="32"/>
-          <w:szCs w:val="32"/>
-          <w:lang w:val="en-US"/>
-        </w:rPr>
-      </w:pPr>
-      <w:r>
-        <w:rPr>
-          <w:rFonts w:ascii="TH Niramit AS" w:hAnsi="TH Niramit AS" w:cs="TH Niramit AS"/>
-          <w:sz w:val="32"/>
-          <w:szCs w:val="32"/>
-          <w:cs/>
-          <w:lang w:val="en-US"/>
-        </w:rPr>
-        <w:t>อาจารย์ที่ปรึกษาร่วมฯ</w:t>
-      </w:r>
-      <w:r>
-        <w:rPr>
-          <w:rFonts w:ascii="TH Niramit AS" w:hAnsi="TH Niramit AS" w:cs="TH Niramit AS"/>
-          <w:sz w:val="32"/>
-          <w:szCs w:val="32"/>
-          <w:lang w:val="en-US"/>
-        </w:rPr>
-        <w:t>…………………………………………………………............</w:t>
-      </w:r>
-      <w:r>
-        <w:rPr>
-          <w:rFonts w:ascii="TH Niramit AS" w:hAnsi="TH Niramit AS" w:cs="TH Niramit AS"/>
-          <w:sz w:val="32"/>
-          <w:szCs w:val="32"/>
-          <w:cs/>
-          <w:lang w:val="en-US"/>
-        </w:rPr>
-        <w:t>วันที่</w:t>
-      </w:r>
-      <w:r>
-        <w:rPr>
-          <w:rFonts w:ascii="TH Niramit AS" w:hAnsi="TH Niramit AS" w:cs="TH Niramit AS"/>
-          <w:sz w:val="32"/>
-          <w:szCs w:val="32"/>
-          <w:lang w:val="en-US"/>
-        </w:rPr>
-        <w:t>…………/…………/………..</w:t>
-      </w:r>
-    </w:p>
-    <w:p>
-      <w:pPr>
-        <w:ind w:left="2160" w:firstLine="720"/>
-        <w:rPr>
-          <w:rFonts w:ascii="TH Niramit AS" w:hAnsi="TH Niramit AS" w:cs="TH Niramit AS"/>
-          <w:sz w:val="32"/>
-          <w:szCs w:val="32"/>
-          <w:lang w:val="en-US"/>
-        </w:rPr>
-      </w:pPr>
-      <w:r>
-        <w:rPr>
-          <w:rFonts w:ascii="TH Niramit AS" w:hAnsi="TH Niramit AS" w:cs="TH Niramit AS"/>
-          <w:sz w:val="32"/>
-          <w:szCs w:val="32"/>
-          <w:cs/>
-          <w:lang w:val="en-US"/>
-        </w:rPr>
-        <w:t>( อาจารย์วรวิ</w:t>
-      </w:r>
-      <w:proofErr w:type="spellStart"/>
-      <w:r>
-        <w:rPr>
-          <w:rFonts w:ascii="TH Niramit AS" w:hAnsi="TH Niramit AS" w:cs="TH Niramit AS"/>
-          <w:sz w:val="32"/>
-          <w:szCs w:val="32"/>
-          <w:cs/>
-          <w:lang w:val="en-US"/>
-        </w:rPr>
-        <w:t>ทย์</w:t>
-      </w:r>
-      <w:proofErr w:type="spellEnd"/>
-      <w:r>
-        <w:rPr>
-          <w:rFonts w:ascii="TH Niramit AS" w:hAnsi="TH Niramit AS" w:cs="TH Niramit AS"/>
-          <w:sz w:val="32"/>
-          <w:szCs w:val="32"/>
-          <w:cs/>
-          <w:lang w:val="en-US"/>
-        </w:rPr>
-        <w:t xml:space="preserve">  ฝั้นคำอ้าย )</w:t>
-      </w:r>
-    </w:p>
-    <w:p>
-      <w:pPr>
-        <w:ind w:left="2160" w:firstLine="720"/>
-        <w:rPr>
-          <w:rFonts w:ascii="TH Niramit AS" w:hAnsi="TH Niramit AS" w:cs="TH Niramit AS"/>
-          <w:sz w:val="32"/>
-          <w:szCs w:val="32"/>
-          <w:lang w:val="en-US"/>
-        </w:rPr>
-      </w:pPr>
-    </w:p>
-    <w:p>
-      <w:pPr>
-        <w:ind w:left="720" w:hanging="720"/>
-        <w:rPr>
-          <w:rFonts w:ascii="TH Niramit AS" w:hAnsi="TH Niramit AS" w:cs="TH Niramit AS"/>
-          <w:sz w:val="32"/>
-          <w:szCs w:val="32"/>
-          <w:lang w:val="en-US"/>
-        </w:rPr>
-      </w:pPr>
-      <w:r>
-        <w:rPr>
-          <w:rFonts w:ascii="TH Niramit AS" w:hAnsi="TH Niramit AS" w:cs="TH Niramit AS"/>
-          <w:sz w:val="32"/>
-          <w:szCs w:val="32"/>
-          <w:cs/>
-          <w:lang w:val="en-US"/>
-        </w:rPr>
-        <w:t>อาจารย์ผู้รับผิดชอบวิชา</w:t>
-      </w:r>
-      <w:r>
-        <w:rPr>
-          <w:rFonts w:ascii="TH Niramit AS" w:hAnsi="TH Niramit AS" w:cs="TH Niramit AS"/>
-          <w:sz w:val="32"/>
-          <w:szCs w:val="32"/>
-          <w:lang w:val="en-US"/>
-        </w:rPr>
-        <w:t>…………………………………………………………………..</w:t>
-      </w:r>
-      <w:r>
-        <w:rPr>
-          <w:rFonts w:ascii="TH Niramit AS" w:hAnsi="TH Niramit AS" w:cs="TH Niramit AS"/>
-          <w:sz w:val="32"/>
-          <w:szCs w:val="32"/>
-          <w:cs/>
-          <w:lang w:val="en-US"/>
-        </w:rPr>
-        <w:t>วันที่</w:t>
-      </w:r>
-      <w:r>
-        <w:rPr>
-          <w:rFonts w:ascii="TH Niramit AS" w:hAnsi="TH Niramit AS" w:cs="TH Niramit AS"/>
-          <w:sz w:val="32"/>
-          <w:szCs w:val="32"/>
-          <w:lang w:val="en-US"/>
-        </w:rPr>
-        <w:t>…………/…………/………..</w:t>
-      </w:r>
-    </w:p>
-    <w:p>
-      <w:pPr>
-        <w:ind w:left="2160" w:firstLine="720"/>
-        <w:rPr>
-          <w:rFonts w:ascii="TH Niramit AS" w:hAnsi="TH Niramit AS" w:cs="TH Niramit AS"/>
-          <w:sz w:val="32"/>
-          <w:szCs w:val="32"/>
-          <w:lang w:val="en-US"/>
-        </w:rPr>
-      </w:pPr>
-      <w:r>
-        <w:rPr>
-          <w:rFonts w:ascii="TH Niramit AS" w:hAnsi="TH Niramit AS" w:cs="TH Niramit AS"/>
-          <w:sz w:val="32"/>
-          <w:szCs w:val="32"/>
-          <w:cs/>
-          <w:lang w:val="en-US"/>
-        </w:rPr>
-        <w:t>( อาจารย์</w:t>
-      </w:r>
-      <w:proofErr w:type="spellStart"/>
-      <w:r>
-        <w:rPr>
-          <w:rFonts w:ascii="TH Niramit AS" w:hAnsi="TH Niramit AS" w:cs="TH Niramit AS"/>
-          <w:sz w:val="32"/>
-          <w:szCs w:val="32"/>
-          <w:cs/>
-          <w:lang w:val="en-US"/>
-        </w:rPr>
-        <w:t>ศิ</w:t>
-      </w:r>
-      <w:proofErr w:type="spellEnd"/>
-      <w:r>
-        <w:rPr>
-          <w:rFonts w:ascii="TH Niramit AS" w:hAnsi="TH Niramit AS" w:cs="TH Niramit AS"/>
-          <w:sz w:val="32"/>
-          <w:szCs w:val="32"/>
-          <w:cs/>
-          <w:lang w:val="en-US"/>
-        </w:rPr>
-        <w:t>ริลักษณ์ แก้ว</w:t>
-      </w:r>
-      <w:proofErr w:type="spellStart"/>
-      <w:r>
-        <w:rPr>
-          <w:rFonts w:ascii="TH Niramit AS" w:hAnsi="TH Niramit AS" w:cs="TH Niramit AS"/>
-          <w:sz w:val="32"/>
-          <w:szCs w:val="32"/>
-          <w:cs/>
-          <w:lang w:val="en-US"/>
-        </w:rPr>
-        <w:t>ศิ</w:t>
-      </w:r>
-      <w:proofErr w:type="spellEnd"/>
-      <w:r>
-        <w:rPr>
-          <w:rFonts w:ascii="TH Niramit AS" w:hAnsi="TH Niramit AS" w:cs="TH Niramit AS"/>
-          <w:sz w:val="32"/>
-          <w:szCs w:val="32"/>
-          <w:cs/>
-          <w:lang w:val="en-US"/>
-        </w:rPr>
-        <w:t>ริรุ่ง )</w:t>
-      </w:r>
-    </w:p>
-    <w:p>
-      <w:pPr>
-        <w:ind w:left="2160" w:firstLine="720"/>
-        <w:rPr>
-          <w:rFonts w:ascii="TH Niramit AS" w:hAnsi="TH Niramit AS" w:cs="TH Niramit AS"/>
-          <w:sz w:val="32"/>
-          <w:szCs w:val="32"/>
-          <w:lang w:val="en-US"/>
-        </w:rPr>
-      </w:pPr>
-    </w:p>
-    <w:p>
-      <w:pPr>
-        <w:ind w:left="720" w:hanging="720"/>
-        <w:rPr>
-          <w:rFonts w:ascii="TH Niramit AS" w:hAnsi="TH Niramit AS" w:cs="TH Niramit AS"/>
-          <w:sz w:val="32"/>
-          <w:szCs w:val="32"/>
-          <w:lang w:val="en-US"/>
-        </w:rPr>
-      </w:pPr>
-      <w:r>
-        <w:rPr>
-          <w:rFonts w:ascii="TH Niramit AS" w:hAnsi="TH Niramit AS" w:cs="TH Niramit AS"/>
-          <w:sz w:val="32"/>
-          <w:szCs w:val="32"/>
-          <w:cs/>
-          <w:lang w:val="en-US"/>
-        </w:rPr>
-        <w:t>ประธานหลักสูตร</w:t>
-      </w:r>
-      <w:r>
-        <w:rPr>
-          <w:rFonts w:ascii="TH Niramit AS" w:hAnsi="TH Niramit AS" w:cs="TH Niramit AS"/>
-          <w:sz w:val="32"/>
-          <w:szCs w:val="32"/>
-          <w:lang w:val="en-US"/>
-        </w:rPr>
-        <w:t>……………………………………………………………..………………</w:t>
-      </w:r>
-      <w:r>
-        <w:rPr>
-          <w:rFonts w:ascii="TH Niramit AS" w:hAnsi="TH Niramit AS" w:cs="TH Niramit AS"/>
-          <w:sz w:val="32"/>
-          <w:szCs w:val="32"/>
-          <w:cs/>
-          <w:lang w:val="en-US"/>
-        </w:rPr>
-        <w:t>วันที่</w:t>
-      </w:r>
-      <w:r>
-        <w:rPr>
-          <w:rFonts w:ascii="TH Niramit AS" w:hAnsi="TH Niramit AS" w:cs="TH Niramit AS"/>
-          <w:sz w:val="32"/>
-          <w:szCs w:val="32"/>
-          <w:lang w:val="en-US"/>
-        </w:rPr>
-        <w:t>…………/…………/………..</w:t>
-      </w:r>
-    </w:p>
-    <w:p>
-      <w:pPr>
-        <w:ind w:left="2160" w:firstLine="720"/>
-        <w:rPr>
-          <w:rFonts w:ascii="TH Niramit AS" w:hAnsi="TH Niramit AS" w:cs="TH Niramit AS"/>
-          <w:sz w:val="32"/>
-          <w:szCs w:val="32"/>
-          <w:cs/>
-          <w:lang w:val="en-US"/>
-        </w:rPr>
-      </w:pPr>
-      <w:r>
-        <w:rPr>
-          <w:rFonts w:ascii="TH Niramit AS" w:hAnsi="TH Niramit AS" w:cs="TH Niramit AS"/>
-          <w:sz w:val="32"/>
-          <w:szCs w:val="32"/>
-          <w:cs/>
-          <w:lang w:val="en-US"/>
-        </w:rPr>
-        <w:t>( อาจารย์วรวิ</w:t>
-      </w:r>
-      <w:proofErr w:type="spellStart"/>
-      <w:r>
-        <w:rPr>
-          <w:rFonts w:ascii="TH Niramit AS" w:hAnsi="TH Niramit AS" w:cs="TH Niramit AS"/>
-          <w:sz w:val="32"/>
-          <w:szCs w:val="32"/>
-          <w:cs/>
-          <w:lang w:val="en-US"/>
-        </w:rPr>
-        <w:t>ทย์</w:t>
-      </w:r>
-      <w:proofErr w:type="spellEnd"/>
-      <w:r>
-        <w:rPr>
-          <w:rFonts w:ascii="TH Niramit AS" w:hAnsi="TH Niramit AS" w:cs="TH Niramit AS"/>
-          <w:sz w:val="32"/>
-          <w:szCs w:val="32"/>
-          <w:cs/>
-          <w:lang w:val="en-US"/>
-        </w:rPr>
-        <w:t xml:space="preserve">  ฝั้นคำอ้าย )</w:t>
-      </w:r>
-    </w:p>
-    <w:p>
-      <w:pPr>
-        <w:rPr>
-          <w:rFonts w:ascii="TH Niramit AS" w:hAnsi="TH Niramit AS" w:cs="TH Niramit AS"/>
-          <w:sz w:val="32"/>
-          <w:szCs w:val="32"/>
-          <w:cs/>
-          <w:lang w:val="en-US"/>
-        </w:rPr>
-      </w:pPr>
-      <w:r>
-        <w:rPr>
-          <w:rFonts w:ascii="TH Niramit AS" w:hAnsi="TH Niramit AS" w:cs="TH Niramit AS"/>
-          <w:sz w:val="32"/>
-          <w:szCs w:val="32"/>
-          <w:cs/>
-          <w:lang w:val="en-US"/>
-        </w:rPr>
-        <w:br w:type="page"/>
+        <w:lastRenderedPageBreak/>
+        <w:t>โครงงานทางวิทยาการคอมพิวเตอร์ระดับปริญญาตรี</w:t>
       </w:r>
     </w:p>
     <w:p>
@@ -1209,19 +1121,19 @@
           <w:lang w:val="en-US"/>
         </w:rPr>
       </w:pPr>
-      <w:r>
-        <w:rPr>
-          <w:rFonts w:ascii="TH Niramit AS" w:hAnsi="TH Niramit AS" w:cs="TH Niramit AS" w:hint="cs"/>
+    </w:p>
+    <w:p>
+      <w:pPr>
+        <w:jc w:val="center"/>
+        <w:rPr>
+          <w:rFonts w:ascii="TH Niramit AS" w:hAnsi="TH Niramit AS" w:cs="TH Niramit AS"/>
           <w:b/>
           <w:bCs/>
           <w:sz w:val="36"/>
           <w:szCs w:val="36"/>
-          <w:cs/>
-          <w:lang w:val="en-US"/>
-        </w:rPr>
-        <w:lastRenderedPageBreak/>
-        <w:t>โครงงานทางวิทยาการคอมพิวเตอร์ระดับปริญญาตรี</w:t>
-      </w:r>
+          <w:lang w:val="en-US"/>
+        </w:rPr>
+      </w:pPr>
     </w:p>
     <w:p>
       <w:pPr>
@@ -1235,19 +1147,18 @@
           <w:lang w:val="en-US"/>
         </w:rPr>
       </w:pPr>
-    </w:p>
-    <w:p>
-      <w:pPr>
-        <w:jc w:val="center"/>
-        <w:rPr>
-          <w:rFonts w:ascii="TH Niramit AS" w:hAnsi="TH Niramit AS" w:cs="TH Niramit AS"/>
+      <w:r>
+        <w:rPr>
+          <w:rFonts w:ascii="TH Niramit AS" w:hAnsi="TH Niramit AS" w:cs="TH Niramit AS" w:hint="cs"/>
           <w:b/>
           <w:bCs/>
           <w:sz w:val="36"/>
           <w:szCs w:val="36"/>
-          <w:lang w:val="en-US"/>
-        </w:rPr>
-      </w:pPr>
+          <w:cs/>
+          <w:lang w:val="en-US"/>
+        </w:rPr>
+        <w:t>เรื่อง</w:t>
+      </w:r>
     </w:p>
     <w:p>
       <w:pPr>
@@ -1261,31 +1172,31 @@
           <w:lang w:val="en-US"/>
         </w:rPr>
       </w:pPr>
-      <w:r>
-        <w:rPr>
-          <w:rFonts w:ascii="TH Niramit AS" w:hAnsi="TH Niramit AS" w:cs="TH Niramit AS" w:hint="cs"/>
+    </w:p>
+    <w:p>
+      <w:pPr>
+        <w:jc w:val="center"/>
+        <w:rPr>
+          <w:rFonts w:ascii="TH Niramit AS" w:hAnsi="TH Niramit AS" w:cs="TH Niramit AS"/>
           <w:b/>
           <w:bCs/>
           <w:sz w:val="36"/>
           <w:szCs w:val="36"/>
-          <w:cs/>
-          <w:lang w:val="en-US"/>
-        </w:rPr>
-        <w:t>เรื่อง</w:t>
-      </w:r>
-    </w:p>
-    <w:p>
-      <w:pPr>
-        <w:jc w:val="center"/>
+          <w:lang w:val="en-US"/>
+        </w:rPr>
+      </w:pPr>
+      <w:r>
         <w:rPr>
           <w:rFonts w:ascii="TH Niramit AS" w:hAnsi="TH Niramit AS" w:cs="TH Niramit AS"/>
           <w:b/>
           <w:bCs/>
           <w:sz w:val="36"/>
           <w:szCs w:val="36"/>
-          <w:lang w:val="en-US"/>
-        </w:rPr>
-      </w:pPr>
+          <w:cs/>
+          <w:lang w:val="en-US"/>
+        </w:rPr>
+        <w:t>ระบบแนะนำบริษัทสำหรับฝึกงานตามความสนใจ</w:t>
+      </w:r>
     </w:p>
     <w:p>
       <w:pPr>
@@ -1309,7 +1220,7 @@
           <w:cs/>
           <w:lang w:val="en-US"/>
         </w:rPr>
-        <w:t>ระบบแนะนำบริษัทสำหรับฝึกงานตามความสนใจ</w:t>
+        <w:t>ด้วยเทคโนโลยีปัญญาประดิษฐ์</w:t>
       </w:r>
     </w:p>
     <w:p>
@@ -1334,12 +1245,9 @@
           <w:cs/>
           <w:lang w:val="en-US"/>
         </w:rPr>
-        <w:t>ด้วยเทคโนโลยีปัญญาประดิษฐ์</w:t>
-      </w:r>
-    </w:p>
-    <w:p>
-      <w:pPr>
-        <w:jc w:val="center"/>
+        <w:t>(</w:t>
+      </w:r>
+      <w:r>
         <w:rPr>
           <w:rFonts w:ascii="TH Niramit AS" w:hAnsi="TH Niramit AS" w:cs="TH Niramit AS"/>
           <w:b/>
@@ -1348,20 +1256,25 @@
           <w:szCs w:val="36"/>
           <w:lang w:val="en-US"/>
         </w:rPr>
-      </w:pPr>
-      <w:r>
+        <w:t>Recommended System of Internship's Company)</w:t>
+      </w:r>
+    </w:p>
+    <w:p>
+      <w:pPr>
+        <w:jc w:val="center"/>
         <w:rPr>
           <w:rFonts w:ascii="TH Niramit AS" w:hAnsi="TH Niramit AS" w:cs="TH Niramit AS"/>
           <w:b/>
           <w:bCs/>
           <w:sz w:val="36"/>
           <w:szCs w:val="36"/>
-          <w:cs/>
-          <w:lang w:val="en-US"/>
-        </w:rPr>
-        <w:t>(</w:t>
-      </w:r>
-      <w:r>
+          <w:lang w:val="en-US"/>
+        </w:rPr>
+      </w:pPr>
+    </w:p>
+    <w:p>
+      <w:pPr>
+        <w:jc w:val="center"/>
         <w:rPr>
           <w:rFonts w:ascii="TH Niramit AS" w:hAnsi="TH Niramit AS" w:cs="TH Niramit AS"/>
           <w:b/>
@@ -1370,8 +1283,7 @@
           <w:szCs w:val="36"/>
           <w:lang w:val="en-US"/>
         </w:rPr>
-        <w:t>Recommended System of Internship's Company)</w:t>
-      </w:r>
+      </w:pPr>
     </w:p>
     <w:p>
       <w:pPr>
@@ -1385,19 +1297,18 @@
           <w:lang w:val="en-US"/>
         </w:rPr>
       </w:pPr>
-    </w:p>
-    <w:p>
-      <w:pPr>
-        <w:jc w:val="center"/>
-        <w:rPr>
-          <w:rFonts w:ascii="TH Niramit AS" w:hAnsi="TH Niramit AS" w:cs="TH Niramit AS"/>
+      <w:r>
+        <w:rPr>
+          <w:rFonts w:ascii="TH Niramit AS" w:hAnsi="TH Niramit AS" w:cs="TH Niramit AS" w:hint="cs"/>
           <w:b/>
           <w:bCs/>
           <w:sz w:val="36"/>
           <w:szCs w:val="36"/>
-          <w:lang w:val="en-US"/>
-        </w:rPr>
-      </w:pPr>
+          <w:cs/>
+          <w:lang w:val="en-US"/>
+        </w:rPr>
+        <w:t>โดย</w:t>
+      </w:r>
     </w:p>
     <w:p>
       <w:pPr>
@@ -1411,47 +1322,46 @@
           <w:lang w:val="en-US"/>
         </w:rPr>
       </w:pPr>
-      <w:r>
-        <w:rPr>
-          <w:rFonts w:ascii="TH Niramit AS" w:hAnsi="TH Niramit AS" w:cs="TH Niramit AS" w:hint="cs"/>
+    </w:p>
+    <w:p>
+      <w:pPr>
+        <w:jc w:val="center"/>
+        <w:rPr>
+          <w:rFonts w:ascii="TH Niramit AS" w:hAnsi="TH Niramit AS" w:cs="TH Niramit AS"/>
           <w:b/>
           <w:bCs/>
           <w:sz w:val="36"/>
           <w:szCs w:val="36"/>
-          <w:cs/>
-          <w:lang w:val="en-US"/>
-        </w:rPr>
-        <w:t>โดย</w:t>
-      </w:r>
-    </w:p>
-    <w:p>
-      <w:pPr>
-        <w:jc w:val="center"/>
-        <w:rPr>
-          <w:rFonts w:ascii="TH Niramit AS" w:hAnsi="TH Niramit AS" w:cs="TH Niramit AS"/>
+          <w:lang w:val="en-US"/>
+        </w:rPr>
+      </w:pPr>
+      <w:r>
+        <w:rPr>
+          <w:rFonts w:ascii="TH Niramit AS" w:hAnsi="TH Niramit AS" w:cs="TH Niramit AS" w:hint="cs"/>
           <w:b/>
           <w:bCs/>
           <w:sz w:val="36"/>
           <w:szCs w:val="36"/>
-          <w:lang w:val="en-US"/>
-        </w:rPr>
-      </w:pPr>
-    </w:p>
-    <w:p>
-      <w:pPr>
-        <w:jc w:val="center"/>
+          <w:cs/>
+          <w:lang w:val="en-US"/>
+        </w:rPr>
+        <w:t>นายทินกฤต</w:t>
+      </w:r>
+      <w:r>
         <w:rPr>
           <w:rFonts w:ascii="TH Niramit AS" w:hAnsi="TH Niramit AS" w:cs="TH Niramit AS"/>
           <w:b/>
           <w:bCs/>
           <w:sz w:val="36"/>
           <w:szCs w:val="36"/>
-          <w:lang w:val="en-US"/>
-        </w:rPr>
-      </w:pPr>
-      <w:r>
-        <w:rPr>
-          <w:rFonts w:ascii="TH Niramit AS" w:hAnsi="TH Niramit AS" w:cs="TH Niramit AS" w:hint="cs"/>
+          <w:cs/>
+          <w:lang w:val="en-US"/>
+        </w:rPr>
+        <w:tab/>
+      </w:r>
+      <w:r>
+        <w:rPr>
+          <w:rFonts w:ascii="TH Niramit AS" w:hAnsi="TH Niramit AS" w:cs="TH Niramit AS"/>
           <w:b/>
           <w:bCs/>
           <w:sz w:val="36"/>
@@ -1459,11 +1369,11 @@
           <w:cs/>
           <w:lang w:val="en-US"/>
         </w:rPr>
-        <w:t>นายทินกฤต</w:t>
-      </w:r>
-      <w:r>
-        <w:rPr>
-          <w:rFonts w:ascii="TH Niramit AS" w:hAnsi="TH Niramit AS" w:cs="TH Niramit AS"/>
+        <w:tab/>
+      </w:r>
+      <w:r>
+        <w:rPr>
+          <w:rFonts w:ascii="TH Niramit AS" w:hAnsi="TH Niramit AS" w:cs="TH Niramit AS" w:hint="cs"/>
           <w:b/>
           <w:bCs/>
           <w:sz w:val="36"/>
@@ -1471,45 +1381,47 @@
           <w:cs/>
           <w:lang w:val="en-US"/>
         </w:rPr>
-        <w:tab/>
-      </w:r>
-      <w:r>
+        <w:t>สิงห์แก้ว</w:t>
+      </w:r>
+    </w:p>
+    <w:p>
+      <w:pPr>
+        <w:jc w:val="center"/>
         <w:rPr>
           <w:rFonts w:ascii="TH Niramit AS" w:hAnsi="TH Niramit AS" w:cs="TH Niramit AS"/>
           <w:b/>
           <w:bCs/>
           <w:sz w:val="36"/>
           <w:szCs w:val="36"/>
-          <w:cs/>
-          <w:lang w:val="en-US"/>
-        </w:rPr>
-        <w:tab/>
-      </w:r>
-      <w:r>
-        <w:rPr>
-          <w:rFonts w:ascii="TH Niramit AS" w:hAnsi="TH Niramit AS" w:cs="TH Niramit AS" w:hint="cs"/>
+          <w:lang w:val="en-US"/>
+        </w:rPr>
+      </w:pPr>
+    </w:p>
+    <w:p>
+      <w:pPr>
+        <w:pStyle w:val="NoSpacing"/>
+        <w:jc w:val="center"/>
+        <w:rPr>
+          <w:rFonts w:ascii="TH Niramit AS" w:hAnsi="TH Niramit AS" w:cs="TH Niramit AS"/>
           <w:b/>
           <w:bCs/>
           <w:sz w:val="36"/>
           <w:szCs w:val="36"/>
-          <w:cs/>
-          <w:lang w:val="en-US"/>
-        </w:rPr>
-        <w:t>สิงห์แก้ว</w:t>
-      </w:r>
-    </w:p>
-    <w:p>
-      <w:pPr>
-        <w:jc w:val="center"/>
-        <w:rPr>
-          <w:rFonts w:ascii="TH Niramit AS" w:hAnsi="TH Niramit AS" w:cs="TH Niramit AS"/>
+          <w:lang w:val="en-US"/>
+        </w:rPr>
+      </w:pPr>
+      <w:r>
+        <w:rPr>
+          <w:rFonts w:ascii="TH Niramit AS" w:hAnsi="TH Niramit AS" w:cs="TH Niramit AS" w:hint="cs"/>
           <w:b/>
           <w:bCs/>
           <w:sz w:val="36"/>
           <w:szCs w:val="36"/>
-          <w:lang w:val="en-US"/>
-        </w:rPr>
-      </w:pPr>
+          <w:cs/>
+          <w:lang w:val="en-US"/>
+        </w:rPr>
+        <w:t>คณะวิทยาศาสตร์และเทคโนโลยีการเกษตร</w:t>
+      </w:r>
     </w:p>
     <w:p>
       <w:pPr>
@@ -1534,7 +1446,7 @@
           <w:cs/>
           <w:lang w:val="en-US"/>
         </w:rPr>
-        <w:t>คณะวิทยาศาสตร์และเทคโนโลยีการเกษตร</w:t>
+        <w:t>มหาวิทยาลัยเทคโนโลยีราชมงคลล้านนา  น่าน</w:t>
       </w:r>
     </w:p>
     <w:p>
@@ -1560,59 +1472,7 @@
           <w:cs/>
           <w:lang w:val="en-US"/>
         </w:rPr>
-        <w:t>มหาวิทยาลัยเทคโนโลยีราชมงคลล้านนา  น่าน</w:t>
-      </w:r>
-    </w:p>
-    <w:p>
-      <w:pPr>
-        <w:pStyle w:val="NoSpacing"/>
-        <w:jc w:val="center"/>
-        <w:rPr>
-          <w:rFonts w:ascii="TH Niramit AS" w:hAnsi="TH Niramit AS" w:cs="TH Niramit AS"/>
-          <w:b/>
-          <w:bCs/>
-          <w:sz w:val="36"/>
-          <w:szCs w:val="36"/>
-          <w:lang w:val="en-US"/>
-        </w:rPr>
-      </w:pPr>
-      <w:r>
-        <w:rPr>
-          <w:rFonts w:ascii="TH Niramit AS" w:hAnsi="TH Niramit AS" w:cs="TH Niramit AS" w:hint="cs"/>
-          <w:b/>
-          <w:bCs/>
-          <w:sz w:val="36"/>
-          <w:szCs w:val="36"/>
-          <w:cs/>
-          <w:lang w:val="en-US"/>
-        </w:rPr>
-        <w:t>เพื่อความสมบูรณ์แห่งปริญญาวิทยา</w:t>
-      </w:r>
-      <w:proofErr w:type="spellStart"/>
-      <w:r>
-        <w:rPr>
-          <w:rFonts w:ascii="TH Niramit AS" w:hAnsi="TH Niramit AS" w:cs="TH Niramit AS" w:hint="cs"/>
-          <w:b/>
-          <w:bCs/>
-          <w:sz w:val="36"/>
-          <w:szCs w:val="36"/>
-          <w:cs/>
-          <w:lang w:val="en-US"/>
-        </w:rPr>
-        <w:t>ศา</w:t>
-      </w:r>
-      <w:proofErr w:type="spellEnd"/>
-      <w:r>
-        <w:rPr>
-          <w:rFonts w:ascii="TH Niramit AS" w:hAnsi="TH Niramit AS" w:cs="TH Niramit AS" w:hint="cs"/>
-          <w:b/>
-          <w:bCs/>
-          <w:sz w:val="36"/>
-          <w:szCs w:val="36"/>
-          <w:cs/>
-          <w:lang w:val="en-US"/>
-        </w:rPr>
-        <w:t>สตรบัณฑิต</w:t>
+        <w:t>เพื่อความสมบูรณ์แห่งปริญญาวิทยาศาสตรบัณฑิต</w:t>
       </w:r>
       <w:r>
         <w:rPr>
@@ -2040,29 +1900,7 @@
           <w:cs/>
           <w:lang w:val="en-US"/>
         </w:rPr>
-        <w:t>อาจารย์วรวิ</w:t>
-      </w:r>
-      <w:proofErr w:type="spellStart"/>
-      <w:r>
-        <w:rPr>
-          <w:rFonts w:ascii="TH Niramit AS" w:hAnsi="TH Niramit AS" w:cs="TH Niramit AS"/>
-          <w:sz w:val="32"/>
-          <w:szCs w:val="32"/>
-          <w:cs/>
-          <w:lang w:val="en-US"/>
-        </w:rPr>
-        <w:t>ทย์</w:t>
-      </w:r>
-      <w:proofErr w:type="spellEnd"/>
-      <w:r>
-        <w:rPr>
-          <w:rFonts w:ascii="TH Niramit AS" w:hAnsi="TH Niramit AS" w:cs="TH Niramit AS"/>
-          <w:sz w:val="32"/>
-          <w:szCs w:val="32"/>
-          <w:cs/>
-          <w:lang w:val="en-US"/>
-        </w:rPr>
-        <w:t xml:space="preserve">  ฝั้นคำอ้าย</w:t>
+        <w:t>อาจารย์วรวิทย์  ฝั้นคำอ้าย</w:t>
       </w:r>
     </w:p>
     <w:p>
@@ -2737,29 +2575,7 @@
           <w:cs/>
           <w:lang w:val="en-US"/>
         </w:rPr>
-        <w:t>ขอขอบพระคุณ ผู้ช่วยศาตราจาร</w:t>
-      </w:r>
-      <w:proofErr w:type="spellStart"/>
-      <w:r>
-        <w:rPr>
-          <w:rFonts w:ascii="TH Niramit AS" w:hAnsi="TH Niramit AS" w:cs="TH Niramit AS"/>
-          <w:sz w:val="32"/>
-          <w:szCs w:val="32"/>
-          <w:cs/>
-          <w:lang w:val="en-US"/>
-        </w:rPr>
-        <w:t>ย์</w:t>
-      </w:r>
-      <w:proofErr w:type="spellEnd"/>
-      <w:r>
-        <w:rPr>
-          <w:rFonts w:ascii="TH Niramit AS" w:hAnsi="TH Niramit AS" w:cs="TH Niramit AS"/>
-          <w:sz w:val="32"/>
-          <w:szCs w:val="32"/>
-          <w:cs/>
-          <w:lang w:val="en-US"/>
-        </w:rPr>
-        <w:t xml:space="preserve"> ดร.นงนุช เกตุ้ย </w:t>
+        <w:t xml:space="preserve">ขอขอบพระคุณ ผู้ช่วยศาตราจารย์ ดร.นงนุช เกตุ้ย </w:t>
       </w:r>
       <w:r>
         <w:rPr>
@@ -2779,29 +2595,7 @@
           <w:cs/>
           <w:lang w:val="en-US"/>
         </w:rPr>
-        <w:t>อาจารย์วรวิ</w:t>
-      </w:r>
-      <w:proofErr w:type="spellStart"/>
-      <w:r>
-        <w:rPr>
-          <w:rFonts w:ascii="TH Niramit AS" w:hAnsi="TH Niramit AS" w:cs="TH Niramit AS"/>
-          <w:sz w:val="32"/>
-          <w:szCs w:val="32"/>
-          <w:cs/>
-          <w:lang w:val="en-US"/>
-        </w:rPr>
-        <w:t>ทย์</w:t>
-      </w:r>
-      <w:proofErr w:type="spellEnd"/>
-      <w:r>
-        <w:rPr>
-          <w:rFonts w:ascii="TH Niramit AS" w:hAnsi="TH Niramit AS" w:cs="TH Niramit AS"/>
-          <w:sz w:val="32"/>
-          <w:szCs w:val="32"/>
-          <w:cs/>
-          <w:lang w:val="en-US"/>
-        </w:rPr>
-        <w:t xml:space="preserve">  </w:t>
+        <w:t xml:space="preserve">อาจารย์วรวิทย์  </w:t>
       </w:r>
       <w:r>
         <w:rPr>
@@ -4409,29 +4203,7 @@
           <w:cs/>
           <w:lang w:val="en-US"/>
         </w:rPr>
-        <w:t>ด้วยเหตุน</w:t>
-      </w:r>
-      <w:proofErr w:type="spellStart"/>
-      <w:r>
-        <w:rPr>
-          <w:rFonts w:ascii="TH Niramit AS" w:hAnsi="TH Niramit AS" w:cs="TH Niramit AS"/>
-          <w:sz w:val="32"/>
-          <w:szCs w:val="32"/>
-          <w:cs/>
-          <w:lang w:val="en-US"/>
-        </w:rPr>
-        <w:t>ึ้</w:t>
-      </w:r>
-      <w:proofErr w:type="spellEnd"/>
-      <w:r>
-        <w:rPr>
-          <w:rFonts w:ascii="TH Niramit AS" w:hAnsi="TH Niramit AS" w:cs="TH Niramit AS"/>
-          <w:sz w:val="32"/>
-          <w:szCs w:val="32"/>
-          <w:cs/>
-          <w:lang w:val="en-US"/>
-        </w:rPr>
-        <w:t>จึงได้มีการเริ่มโครง</w:t>
+        <w:t>ด้วยเหตุนึ้จึงได้มีการเริ่มโครง</w:t>
       </w:r>
       <w:r>
         <w:rPr>
@@ -5300,7 +5072,6 @@
           <w:lang w:val="en-US"/>
         </w:rPr>
       </w:pPr>
-      <w:proofErr w:type="spellStart"/>
       <w:r>
         <w:rPr>
           <w:rFonts w:ascii="TH Niramit AS" w:hAnsi="TH Niramit AS" w:cs="TH Niramit AS"/>
@@ -5310,7 +5081,6 @@
         </w:rPr>
         <w:t>Javascript</w:t>
       </w:r>
-      <w:proofErr w:type="spellEnd"/>
     </w:p>
     <w:p>
       <w:pPr>
@@ -5809,7 +5579,6 @@
           <w:lang w:val="en-US"/>
         </w:rPr>
       </w:pPr>
-      <w:proofErr w:type="spellStart"/>
       <w:r>
         <w:rPr>
           <w:rFonts w:ascii="TH Niramit AS" w:hAnsi="TH Niramit AS" w:cs="TH Niramit AS"/>
@@ -5819,7 +5588,6 @@
         </w:rPr>
         <w:t>GIthub</w:t>
       </w:r>
-      <w:proofErr w:type="spellEnd"/>
     </w:p>
     <w:p>
       <w:pPr>
@@ -5882,7 +5650,6 @@
           <w:lang w:val="en-US"/>
         </w:rPr>
       </w:pPr>
-      <w:proofErr w:type="spellStart"/>
       <w:r>
         <w:rPr>
           <w:rFonts w:ascii="TH Niramit AS" w:hAnsi="TH Niramit AS" w:cs="TH Niramit AS"/>
@@ -5892,7 +5659,6 @@
         </w:rPr>
         <w:t>Pythainlp</w:t>
       </w:r>
-      <w:proofErr w:type="spellEnd"/>
     </w:p>
     <w:p>
       <w:pPr>
@@ -5915,7 +5681,6 @@
           <w:lang w:val="en-US"/>
         </w:rPr>
       </w:pPr>
-      <w:proofErr w:type="spellStart"/>
       <w:r>
         <w:rPr>
           <w:rFonts w:ascii="TH Niramit AS" w:hAnsi="TH Niramit AS" w:cs="TH Niramit AS"/>
@@ -5925,7 +5690,6 @@
         </w:rPr>
         <w:t>Matplotlibs</w:t>
       </w:r>
-      <w:proofErr w:type="spellEnd"/>
     </w:p>
     <w:p>
       <w:pPr>
@@ -5979,7 +5743,6 @@
           <w:lang w:val="en-US"/>
         </w:rPr>
       </w:pPr>
-      <w:proofErr w:type="spellStart"/>
       <w:r>
         <w:rPr>
           <w:rFonts w:ascii="TH Niramit AS" w:hAnsi="TH Niramit AS" w:cs="TH Niramit AS"/>
@@ -5989,7 +5752,6 @@
         </w:rPr>
         <w:t>Numpy</w:t>
       </w:r>
-      <w:proofErr w:type="spellEnd"/>
     </w:p>
     <w:p>
       <w:pPr>
@@ -6043,7 +5805,6 @@
           <w:lang w:val="en-US"/>
         </w:rPr>
       </w:pPr>
-      <w:proofErr w:type="spellStart"/>
       <w:r>
         <w:rPr>
           <w:rFonts w:ascii="TH Niramit AS" w:hAnsi="TH Niramit AS" w:cs="TH Niramit AS"/>
@@ -6054,7 +5815,6 @@
         <w:lastRenderedPageBreak/>
         <w:t>nltk</w:t>
       </w:r>
-      <w:proofErr w:type="spellEnd"/>
     </w:p>
     <w:p>
       <w:pPr>
@@ -6077,7 +5837,6 @@
           <w:lang w:val="en-US"/>
         </w:rPr>
       </w:pPr>
-      <w:proofErr w:type="spellStart"/>
       <w:r>
         <w:rPr>
           <w:rFonts w:ascii="TH Niramit AS" w:hAnsi="TH Niramit AS" w:cs="TH Niramit AS"/>
@@ -6087,7 +5846,6 @@
         </w:rPr>
         <w:t>fastAPI</w:t>
       </w:r>
-      <w:proofErr w:type="spellEnd"/>
     </w:p>
     <w:p>
       <w:pPr>
@@ -6117,19 +5875,8 @@
           <w:szCs w:val="32"/>
           <w:lang w:val="en-US"/>
         </w:rPr>
-        <w:t>python-</w:t>
-      </w:r>
-      <w:proofErr w:type="spellStart"/>
-      <w:r>
-        <w:rPr>
-          <w:rFonts w:ascii="TH Niramit AS" w:hAnsi="TH Niramit AS" w:cs="TH Niramit AS"/>
-          <w:sz w:val="32"/>
-          <w:szCs w:val="32"/>
-          <w:lang w:val="en-US"/>
-        </w:rPr>
-        <w:t>dotenv</w:t>
-      </w:r>
-      <w:proofErr w:type="spellEnd"/>
+        <w:t>python-dotenv</w:t>
+      </w:r>
     </w:p>
     <w:p>
       <w:pPr>
@@ -6152,25 +5899,14 @@
           <w:lang w:val="en-US"/>
         </w:rPr>
       </w:pPr>
-      <w:proofErr w:type="spellStart"/>
-      <w:r>
-        <w:rPr>
-          <w:rFonts w:ascii="TH Niramit AS" w:hAnsi="TH Niramit AS" w:cs="TH Niramit AS"/>
-          <w:sz w:val="32"/>
-          <w:szCs w:val="32"/>
-          <w:lang w:val="en-US"/>
-        </w:rPr>
-        <w:t>Javascript</w:t>
-      </w:r>
-      <w:proofErr w:type="spellEnd"/>
-      <w:r>
-        <w:rPr>
-          <w:rFonts w:ascii="TH Niramit AS" w:hAnsi="TH Niramit AS" w:cs="TH Niramit AS"/>
-          <w:sz w:val="32"/>
-          <w:szCs w:val="32"/>
-          <w:lang w:val="en-US"/>
-        </w:rPr>
-        <w:t xml:space="preserve"> library</w:t>
+      <w:r>
+        <w:rPr>
+          <w:rFonts w:ascii="TH Niramit AS" w:hAnsi="TH Niramit AS" w:cs="TH Niramit AS"/>
+          <w:sz w:val="32"/>
+          <w:szCs w:val="32"/>
+          <w:lang w:val="en-US"/>
+        </w:rPr>
+        <w:t>Javascript library</w:t>
       </w:r>
     </w:p>
     <w:p>
@@ -6225,7 +5961,6 @@
           <w:lang w:val="en-US"/>
         </w:rPr>
       </w:pPr>
-      <w:proofErr w:type="spellStart"/>
       <w:r>
         <w:rPr>
           <w:rFonts w:ascii="TH Niramit AS" w:hAnsi="TH Niramit AS" w:cs="TH Niramit AS"/>
@@ -6235,7 +5970,6 @@
         </w:rPr>
         <w:t>cors</w:t>
       </w:r>
-      <w:proofErr w:type="spellEnd"/>
     </w:p>
     <w:p>
       <w:pPr>
@@ -6258,7 +5992,6 @@
           <w:lang w:val="en-US"/>
         </w:rPr>
       </w:pPr>
-      <w:proofErr w:type="spellStart"/>
       <w:r>
         <w:rPr>
           <w:rFonts w:ascii="TH Niramit AS" w:hAnsi="TH Niramit AS" w:cs="TH Niramit AS"/>
@@ -6268,7 +6001,6 @@
         </w:rPr>
         <w:t>dotenv</w:t>
       </w:r>
-      <w:proofErr w:type="spellEnd"/>
     </w:p>
     <w:p>
       <w:pPr>
@@ -6322,7 +6054,6 @@
           <w:lang w:val="en-US"/>
         </w:rPr>
       </w:pPr>
-      <w:proofErr w:type="spellStart"/>
       <w:r>
         <w:rPr>
           <w:rFonts w:ascii="TH Niramit AS" w:hAnsi="TH Niramit AS" w:cs="TH Niramit AS"/>
@@ -6332,7 +6063,6 @@
         </w:rPr>
         <w:t>headlessui</w:t>
       </w:r>
-      <w:proofErr w:type="spellEnd"/>
     </w:p>
     <w:p>
       <w:pPr>
@@ -6355,7 +6085,6 @@
           <w:lang w:val="en-US"/>
         </w:rPr>
       </w:pPr>
-      <w:proofErr w:type="spellStart"/>
       <w:r>
         <w:rPr>
           <w:rFonts w:ascii="TH Niramit AS" w:hAnsi="TH Niramit AS" w:cs="TH Niramit AS"/>
@@ -6365,7 +6094,6 @@
         </w:rPr>
         <w:t>heroicons</w:t>
       </w:r>
-      <w:proofErr w:type="spellEnd"/>
     </w:p>
     <w:p>
       <w:pPr>
@@ -6512,7 +6240,6 @@
           <w:lang w:val="en-US"/>
         </w:rPr>
       </w:pPr>
-      <w:proofErr w:type="spellStart"/>
       <w:r>
         <w:rPr>
           <w:rFonts w:ascii="TH Niramit AS" w:hAnsi="TH Niramit AS" w:cs="TH Niramit AS"/>
@@ -6522,7 +6249,6 @@
         </w:rPr>
         <w:t>Vercel</w:t>
       </w:r>
-      <w:proofErr w:type="spellEnd"/>
     </w:p>
     <w:p>
       <w:pPr>
@@ -8349,7 +8075,6 @@
         </w:rPr>
         <w:t xml:space="preserve">ทฤษฎี </w:t>
       </w:r>
-      <w:proofErr w:type="spellStart"/>
       <w:r>
         <w:rPr>
           <w:rFonts w:ascii="TH Niramit AS" w:hAnsi="TH Niramit AS" w:cs="TH Niramit AS"/>
@@ -8359,7 +8084,6 @@
         </w:rPr>
         <w:t>Cors</w:t>
       </w:r>
-      <w:proofErr w:type="spellEnd"/>
     </w:p>
     <w:p>
       <w:pPr>
@@ -8424,7 +8148,6 @@
         </w:rPr>
         <w:t xml:space="preserve">ทฤษฎี </w:t>
       </w:r>
-      <w:proofErr w:type="spellStart"/>
       <w:r>
         <w:rPr>
           <w:rFonts w:ascii="TH Niramit AS" w:hAnsi="TH Niramit AS" w:cs="TH Niramit AS"/>
@@ -8434,7 +8157,6 @@
         </w:rPr>
         <w:t>Fastapi</w:t>
       </w:r>
-      <w:proofErr w:type="spellEnd"/>
     </w:p>
     <w:p>
       <w:pPr>
@@ -8663,7 +8385,6 @@
         </w:rPr>
         <w:t xml:space="preserve">ทฤษฎี </w:t>
       </w:r>
-      <w:proofErr w:type="spellStart"/>
       <w:r>
         <w:rPr>
           <w:rFonts w:ascii="TH Niramit AS" w:hAnsi="TH Niramit AS" w:cs="TH Niramit AS"/>
@@ -8673,7 +8394,6 @@
         </w:rPr>
         <w:t>Matplotlibs</w:t>
       </w:r>
-      <w:proofErr w:type="spellEnd"/>
     </w:p>
     <w:p>
       <w:pPr>
@@ -8747,7 +8467,6 @@
         </w:rPr>
         <w:t xml:space="preserve">ทฤษฎี </w:t>
       </w:r>
-      <w:proofErr w:type="spellStart"/>
       <w:r>
         <w:rPr>
           <w:rFonts w:ascii="TH Niramit AS" w:hAnsi="TH Niramit AS" w:cs="TH Niramit AS"/>
@@ -8757,7 +8476,6 @@
         </w:rPr>
         <w:t>Mongodb</w:t>
       </w:r>
-      <w:proofErr w:type="spellEnd"/>
     </w:p>
     <w:p>
       <w:pPr>
@@ -8913,7 +8631,6 @@
         </w:rPr>
         <w:t xml:space="preserve">ทฤษฎี </w:t>
       </w:r>
-      <w:proofErr w:type="spellStart"/>
       <w:r>
         <w:rPr>
           <w:rFonts w:ascii="TH Niramit AS" w:hAnsi="TH Niramit AS" w:cs="TH Niramit AS"/>
@@ -8923,7 +8640,6 @@
         </w:rPr>
         <w:t>Numpy</w:t>
       </w:r>
-      <w:proofErr w:type="spellEnd"/>
     </w:p>
     <w:p>
       <w:pPr>
@@ -9070,7 +8786,6 @@
         </w:rPr>
         <w:t xml:space="preserve">ทฤษฎี </w:t>
       </w:r>
-      <w:proofErr w:type="spellStart"/>
       <w:r>
         <w:rPr>
           <w:rFonts w:ascii="TH Niramit AS" w:hAnsi="TH Niramit AS" w:cs="TH Niramit AS"/>
@@ -9080,7 +8795,6 @@
         </w:rPr>
         <w:t>Pythainlp</w:t>
       </w:r>
-      <w:proofErr w:type="spellEnd"/>
     </w:p>
     <w:p>
       <w:pPr>
@@ -9254,19 +8968,8 @@
           <w:szCs w:val="32"/>
           <w:lang w:val="en-US"/>
         </w:rPr>
-        <w:t xml:space="preserve">Tailwind </w:t>
-      </w:r>
-      <w:proofErr w:type="spellStart"/>
-      <w:r>
-        <w:rPr>
-          <w:rFonts w:ascii="TH Niramit AS" w:hAnsi="TH Niramit AS" w:cs="TH Niramit AS"/>
-          <w:sz w:val="32"/>
-          <w:szCs w:val="32"/>
-          <w:lang w:val="en-US"/>
-        </w:rPr>
-        <w:t>css</w:t>
-      </w:r>
-      <w:proofErr w:type="spellEnd"/>
+        <w:t>Tailwind css</w:t>
+      </w:r>
     </w:p>
     <w:p>
       <w:pPr>
@@ -9340,7 +9043,6 @@
         </w:rPr>
         <w:t xml:space="preserve">ทฤษฎี </w:t>
       </w:r>
-      <w:proofErr w:type="spellStart"/>
       <w:r>
         <w:rPr>
           <w:rFonts w:ascii="TH Niramit AS" w:hAnsi="TH Niramit AS" w:cs="TH Niramit AS"/>
@@ -9350,7 +9052,6 @@
         </w:rPr>
         <w:t>Vercel</w:t>
       </w:r>
-      <w:proofErr w:type="spellEnd"/>
     </w:p>
     <w:p>
       <w:pPr>
@@ -10826,47 +10527,7 @@
           <w:szCs w:val="32"/>
           <w:lang w:val="en-US"/>
         </w:rPr>
-        <w:t xml:space="preserve">Python library </w:t>
-      </w:r>
-      <w:proofErr w:type="spellStart"/>
-      <w:r>
-        <w:rPr>
-          <w:rFonts w:ascii="TH Niramit AS" w:hAnsi="TH Niramit AS" w:cs="TH Niramit AS"/>
-          <w:sz w:val="32"/>
-          <w:szCs w:val="32"/>
-          <w:lang w:val="en-US"/>
-        </w:rPr>
-        <w:t>pythainlp</w:t>
-      </w:r>
-      <w:proofErr w:type="spellEnd"/>
-      <w:r>
-        <w:rPr>
-          <w:rFonts w:ascii="TH Niramit AS" w:hAnsi="TH Niramit AS" w:cs="TH Niramit AS"/>
-          <w:sz w:val="32"/>
-          <w:szCs w:val="32"/>
-          <w:lang w:val="en-US"/>
-        </w:rPr>
-        <w:t xml:space="preserve">, </w:t>
-      </w:r>
-      <w:proofErr w:type="spellStart"/>
-      <w:r>
-        <w:rPr>
-          <w:rFonts w:ascii="TH Niramit AS" w:hAnsi="TH Niramit AS" w:cs="TH Niramit AS"/>
-          <w:sz w:val="32"/>
-          <w:szCs w:val="32"/>
-          <w:lang w:val="en-US"/>
-        </w:rPr>
-        <w:t>nltk</w:t>
-      </w:r>
-      <w:proofErr w:type="spellEnd"/>
-      <w:r>
-        <w:rPr>
-          <w:rFonts w:ascii="TH Niramit AS" w:hAnsi="TH Niramit AS" w:cs="TH Niramit AS"/>
-          <w:sz w:val="32"/>
-          <w:szCs w:val="32"/>
-          <w:lang w:val="en-US"/>
-        </w:rPr>
-        <w:t xml:space="preserve"> </w:t>
+        <w:t xml:space="preserve">Python library pythainlp, nltk </w:t>
       </w:r>
       <w:r>
         <w:rPr>
@@ -10897,25 +10558,14 @@
         </w:rPr>
         <w:t xml:space="preserve">ของ </w:t>
       </w:r>
-      <w:proofErr w:type="spellStart"/>
-      <w:r>
-        <w:rPr>
-          <w:rFonts w:ascii="TH Niramit AS" w:hAnsi="TH Niramit AS" w:cs="TH Niramit AS"/>
-          <w:sz w:val="32"/>
-          <w:szCs w:val="32"/>
-          <w:lang w:val="en-US"/>
-        </w:rPr>
-        <w:t>aiforthai</w:t>
-      </w:r>
-      <w:proofErr w:type="spellEnd"/>
-      <w:r>
-        <w:rPr>
-          <w:rFonts w:ascii="TH Niramit AS" w:hAnsi="TH Niramit AS" w:cs="TH Niramit AS"/>
-          <w:sz w:val="32"/>
-          <w:szCs w:val="32"/>
-          <w:lang w:val="en-US"/>
-        </w:rPr>
-        <w:t xml:space="preserve"> </w:t>
+      <w:r>
+        <w:rPr>
+          <w:rFonts w:ascii="TH Niramit AS" w:hAnsi="TH Niramit AS" w:cs="TH Niramit AS"/>
+          <w:sz w:val="32"/>
+          <w:szCs w:val="32"/>
+          <w:lang w:val="en-US"/>
+        </w:rPr>
+        <w:t xml:space="preserve">aiforthai </w:t>
       </w:r>
       <w:sdt>
         <w:sdtPr>
@@ -11184,27 +10834,7 @@
           <w:szCs w:val="32"/>
           <w:lang w:val="en-US"/>
         </w:rPr>
-        <w:t xml:space="preserve">Python library </w:t>
-      </w:r>
-      <w:proofErr w:type="spellStart"/>
-      <w:r>
-        <w:rPr>
-          <w:rFonts w:ascii="TH Niramit AS" w:hAnsi="TH Niramit AS" w:cs="TH Niramit AS"/>
-          <w:sz w:val="32"/>
-          <w:szCs w:val="32"/>
-          <w:lang w:val="en-US"/>
-        </w:rPr>
-        <w:t>pythainlp</w:t>
-      </w:r>
-      <w:proofErr w:type="spellEnd"/>
-      <w:r>
-        <w:rPr>
-          <w:rFonts w:ascii="TH Niramit AS" w:hAnsi="TH Niramit AS" w:cs="TH Niramit AS"/>
-          <w:sz w:val="32"/>
-          <w:szCs w:val="32"/>
-          <w:lang w:val="en-US"/>
-        </w:rPr>
-        <w:t xml:space="preserve"> </w:t>
+        <w:t xml:space="preserve">Python library pythainlp </w:t>
       </w:r>
       <w:r>
         <w:rPr>
@@ -18970,29 +18600,7 @@
           <w:cs/>
           <w:lang w:val="en-US"/>
         </w:rPr>
-        <w:t>ซึ่งเป็นบริการบนระบบคลาว</w:t>
-      </w:r>
-      <w:proofErr w:type="spellStart"/>
-      <w:r>
-        <w:rPr>
-          <w:rFonts w:ascii="TH Niramit AS" w:hAnsi="TH Niramit AS" w:cs="TH Niramit AS"/>
-          <w:sz w:val="32"/>
-          <w:szCs w:val="32"/>
-          <w:cs/>
-          <w:lang w:val="en-US"/>
-        </w:rPr>
-        <w:t>ด์</w:t>
-      </w:r>
-      <w:proofErr w:type="spellEnd"/>
-      <w:r>
-        <w:rPr>
-          <w:rFonts w:ascii="TH Niramit AS" w:hAnsi="TH Niramit AS" w:cs="TH Niramit AS"/>
-          <w:sz w:val="32"/>
-          <w:szCs w:val="32"/>
-          <w:cs/>
-          <w:lang w:val="en-US"/>
-        </w:rPr>
-        <w:t xml:space="preserve"> ที่มีบริการหลากหลายมากกว่า </w:t>
+        <w:t xml:space="preserve">ซึ่งเป็นบริการบนระบบคลาวด์ ที่มีบริการหลากหลายมากกว่า </w:t>
       </w:r>
       <w:r>
         <w:rPr>
@@ -19011,29 +18619,7 @@
           <w:cs/>
           <w:lang w:val="en-US"/>
         </w:rPr>
-        <w:t>โซลูชัน ถูกใช้งานในธุรกิจและองค์กรทุกประเภทไม่ว่าจะเป็นบริษัทสตาร์ตอ</w:t>
-      </w:r>
-      <w:proofErr w:type="spellStart"/>
-      <w:r>
-        <w:rPr>
-          <w:rFonts w:ascii="TH Niramit AS" w:hAnsi="TH Niramit AS" w:cs="TH Niramit AS"/>
-          <w:sz w:val="32"/>
-          <w:szCs w:val="32"/>
-          <w:cs/>
-          <w:lang w:val="en-US"/>
-        </w:rPr>
-        <w:t>ัป</w:t>
-      </w:r>
-      <w:proofErr w:type="spellEnd"/>
-      <w:r>
-        <w:rPr>
-          <w:rFonts w:ascii="TH Niramit AS" w:hAnsi="TH Niramit AS" w:cs="TH Niramit AS"/>
-          <w:sz w:val="32"/>
-          <w:szCs w:val="32"/>
-          <w:cs/>
-          <w:lang w:val="en-US"/>
-        </w:rPr>
-        <w:t xml:space="preserve"> องค์กรขนาดใหญ่ ไปจนถึงหน่วยงานของรัฐ</w:t>
+        <w:t>โซลูชัน ถูกใช้งานในธุรกิจและองค์กรทุกประเภทไม่ว่าจะเป็นบริษัทสตาร์ตอัป องค์กรขนาดใหญ่ ไปจนถึงหน่วยงานของรัฐ</w:t>
       </w:r>
       <w:r>
         <w:rPr>
@@ -19166,29 +18752,7 @@
           <w:cs/>
           <w:lang w:val="en-US"/>
         </w:rPr>
-        <w:t>เป็นระบบประมวลผลบนคลาว</w:t>
-      </w:r>
-      <w:proofErr w:type="spellStart"/>
-      <w:r>
-        <w:rPr>
-          <w:rFonts w:ascii="TH Niramit AS" w:hAnsi="TH Niramit AS" w:cs="TH Niramit AS"/>
-          <w:sz w:val="32"/>
-          <w:szCs w:val="32"/>
-          <w:cs/>
-          <w:lang w:val="en-US"/>
-        </w:rPr>
-        <w:t>ด์</w:t>
-      </w:r>
-      <w:proofErr w:type="spellEnd"/>
-      <w:r>
-        <w:rPr>
-          <w:rFonts w:ascii="TH Niramit AS" w:hAnsi="TH Niramit AS" w:cs="TH Niramit AS"/>
-          <w:sz w:val="32"/>
-          <w:szCs w:val="32"/>
-          <w:cs/>
-          <w:lang w:val="en-US"/>
-        </w:rPr>
-        <w:t xml:space="preserve">ที่มีผู้ใช้บริการมากที่สุดในโลก เพราะได้รับความไว้วางใจจากผู้คนทั่วโลก เนื่องจาก </w:t>
+        <w:t xml:space="preserve">เป็นระบบประมวลผลบนคลาวด์ที่มีผู้ใช้บริการมากที่สุดในโลก เพราะได้รับความไว้วางใจจากผู้คนทั่วโลก เนื่องจาก </w:t>
       </w:r>
       <w:r>
         <w:rPr>
@@ -20819,7 +20383,6 @@
         </w:rPr>
         <w:t xml:space="preserve">ทฤษฎี </w:t>
       </w:r>
-      <w:proofErr w:type="spellStart"/>
       <w:r>
         <w:rPr>
           <w:rFonts w:ascii="TH Niramit AS" w:hAnsi="TH Niramit AS" w:cs="TH Niramit AS"/>
@@ -20829,7 +20392,6 @@
         </w:rPr>
         <w:t>Cors</w:t>
       </w:r>
-      <w:proofErr w:type="spellEnd"/>
     </w:p>
     <w:p>
       <w:pPr>
@@ -20913,29 +20475,7 @@
           <w:cs/>
           <w:lang w:val="en-US"/>
         </w:rPr>
-        <w:t>เพิ่มเติมเพื่อให้บราวเซอร์ได้รับสิทธิ์ในการเข้าถึงทรัพยากรที่เลือกจาก</w:t>
-      </w:r>
-      <w:proofErr w:type="spellStart"/>
-      <w:r>
-        <w:rPr>
-          <w:rFonts w:ascii="TH Niramit AS" w:hAnsi="TH Niramit AS" w:cs="TH Niramit AS"/>
-          <w:sz w:val="32"/>
-          <w:szCs w:val="32"/>
-          <w:cs/>
-          <w:lang w:val="en-US"/>
-        </w:rPr>
-        <w:t>เซิร์ฟเวอร์</w:t>
-      </w:r>
-      <w:proofErr w:type="spellEnd"/>
-      <w:r>
-        <w:rPr>
-          <w:rFonts w:ascii="TH Niramit AS" w:hAnsi="TH Niramit AS" w:cs="TH Niramit AS"/>
-          <w:sz w:val="32"/>
-          <w:szCs w:val="32"/>
-          <w:cs/>
-          <w:lang w:val="en-US"/>
-        </w:rPr>
-        <w:t xml:space="preserve">บนโดเมนอื่นมาแสดงบนหน้าเว็บบราวเซอร์ได้ คอมพิวเตอร์แต่ละเครื่องต้องมี </w:t>
+        <w:t xml:space="preserve">เพิ่มเติมเพื่อให้บราวเซอร์ได้รับสิทธิ์ในการเข้าถึงทรัพยากรที่เลือกจากเซิร์ฟเวอร์บนโดเมนอื่นมาแสดงบนหน้าเว็บบราวเซอร์ได้ คอมพิวเตอร์แต่ละเครื่องต้องมี </w:t>
       </w:r>
       <w:r>
         <w:rPr>
@@ -21239,29 +20779,16 @@
         </w:rPr>
         <w:t xml:space="preserve"> </w:t>
       </w:r>
-      <w:proofErr w:type="spellStart"/>
-      <w:r>
-        <w:rPr>
-          <w:rFonts w:ascii="TH Niramit AS" w:hAnsi="TH Niramit AS" w:cs="TH Niramit AS" w:hint="cs"/>
-          <w:sz w:val="32"/>
-          <w:szCs w:val="32"/>
-          <w:cs/>
-          <w:lang w:val="en-US"/>
-        </w:rPr>
-        <w:t>ทฤษฏี</w:t>
-      </w:r>
-      <w:proofErr w:type="spellEnd"/>
-      <w:r>
-        <w:rPr>
-          <w:rFonts w:ascii="TH Niramit AS" w:hAnsi="TH Niramit AS" w:cs="TH Niramit AS" w:hint="cs"/>
-          <w:sz w:val="32"/>
-          <w:szCs w:val="32"/>
-          <w:cs/>
-          <w:lang w:val="en-US"/>
-        </w:rPr>
-        <w:t xml:space="preserve"> </w:t>
-      </w:r>
-      <w:proofErr w:type="spellStart"/>
+      <w:r>
+        <w:rPr>
+          <w:rFonts w:ascii="TH Niramit AS" w:hAnsi="TH Niramit AS" w:cs="TH Niramit AS" w:hint="cs"/>
+          <w:sz w:val="32"/>
+          <w:szCs w:val="32"/>
+          <w:cs/>
+          <w:lang w:val="en-US"/>
+        </w:rPr>
+        <w:t xml:space="preserve">ทฤษฏี </w:t>
+      </w:r>
       <w:r>
         <w:rPr>
           <w:rFonts w:ascii="TH Niramit AS" w:hAnsi="TH Niramit AS" w:cs="TH Niramit AS"/>
@@ -21271,7 +20798,6 @@
         </w:rPr>
         <w:t>Fastapi</w:t>
       </w:r>
-      <w:proofErr w:type="spellEnd"/>
     </w:p>
     <w:p>
       <w:pPr>
@@ -21303,7 +20829,6 @@
         </w:rPr>
         <w:t xml:space="preserve">      </w:t>
       </w:r>
-      <w:proofErr w:type="spellStart"/>
       <w:r>
         <w:rPr>
           <w:rFonts w:ascii="TH Niramit AS" w:hAnsi="TH Niramit AS" w:cs="TH Niramit AS"/>
@@ -21313,26 +20838,15 @@
         </w:rPr>
         <w:t>fastAPI</w:t>
       </w:r>
-      <w:proofErr w:type="spellEnd"/>
-      <w:r>
-        <w:rPr>
-          <w:rFonts w:ascii="TH Niramit AS" w:hAnsi="TH Niramit AS" w:cs="TH Niramit AS" w:hint="cs"/>
-          <w:sz w:val="32"/>
-          <w:szCs w:val="32"/>
-          <w:cs/>
-          <w:lang w:val="en-US"/>
-        </w:rPr>
-        <w:t xml:space="preserve"> </w:t>
-      </w:r>
-      <w:r>
-        <w:rPr>
-          <w:rFonts w:ascii="TH Niramit AS" w:hAnsi="TH Niramit AS" w:cs="TH Niramit AS" w:hint="cs"/>
-          <w:sz w:val="32"/>
-          <w:szCs w:val="32"/>
-          <w:cs/>
-          <w:lang w:val="en-US"/>
-        </w:rPr>
-        <w:t xml:space="preserve">คือ </w:t>
+      <w:r>
+        <w:rPr>
+          <w:rFonts w:ascii="TH Niramit AS" w:hAnsi="TH Niramit AS" w:cs="TH Niramit AS" w:hint="cs"/>
+          <w:sz w:val="32"/>
+          <w:szCs w:val="32"/>
+          <w:cs/>
+          <w:lang w:val="en-US"/>
+        </w:rPr>
+        <w:t xml:space="preserve"> คือ </w:t>
       </w:r>
       <w:r>
         <w:rPr>
@@ -21410,25 +20924,14 @@
         </w:rPr>
         <w:t>ขึ้นมาได้อย่างรวดเร็ว โดยประสิทธิภาพการทำงานนั้นเร็ว</w:t>
       </w:r>
-      <w:proofErr w:type="spellStart"/>
-      <w:r>
-        <w:rPr>
-          <w:rFonts w:ascii="TH Niramit AS" w:hAnsi="TH Niramit AS" w:cs="TH Niramit AS"/>
-          <w:sz w:val="32"/>
-          <w:szCs w:val="32"/>
-          <w:lang w:val="en-US"/>
-        </w:rPr>
-        <w:t>FastAPI</w:t>
-      </w:r>
-      <w:proofErr w:type="spellEnd"/>
-      <w:r>
-        <w:rPr>
-          <w:rFonts w:ascii="TH Niramit AS" w:hAnsi="TH Niramit AS" w:cs="TH Niramit AS"/>
-          <w:sz w:val="32"/>
-          <w:szCs w:val="32"/>
-          <w:lang w:val="en-US"/>
-        </w:rPr>
-        <w:t xml:space="preserve"> </w:t>
+      <w:r>
+        <w:rPr>
+          <w:rFonts w:ascii="TH Niramit AS" w:hAnsi="TH Niramit AS" w:cs="TH Niramit AS"/>
+          <w:sz w:val="32"/>
+          <w:szCs w:val="32"/>
+          <w:lang w:val="en-US"/>
+        </w:rPr>
+        <w:t xml:space="preserve">FastAPI </w:t>
       </w:r>
       <w:r>
         <w:rPr>
@@ -21459,25 +20962,14 @@
         </w:rPr>
         <w:t xml:space="preserve">และมีเจ้าตัว </w:t>
       </w:r>
-      <w:proofErr w:type="spellStart"/>
-      <w:r>
-        <w:rPr>
-          <w:rFonts w:ascii="TH Niramit AS" w:hAnsi="TH Niramit AS" w:cs="TH Niramit AS"/>
-          <w:sz w:val="32"/>
-          <w:szCs w:val="32"/>
-          <w:lang w:val="en-US"/>
-        </w:rPr>
-        <w:t>Uvicorn</w:t>
-      </w:r>
-      <w:proofErr w:type="spellEnd"/>
-      <w:r>
-        <w:rPr>
-          <w:rFonts w:ascii="TH Niramit AS" w:hAnsi="TH Niramit AS" w:cs="TH Niramit AS"/>
-          <w:sz w:val="32"/>
-          <w:szCs w:val="32"/>
-          <w:lang w:val="en-US"/>
-        </w:rPr>
-        <w:t xml:space="preserve"> </w:t>
+      <w:r>
+        <w:rPr>
+          <w:rFonts w:ascii="TH Niramit AS" w:hAnsi="TH Niramit AS" w:cs="TH Niramit AS"/>
+          <w:sz w:val="32"/>
+          <w:szCs w:val="32"/>
+          <w:lang w:val="en-US"/>
+        </w:rPr>
+        <w:t xml:space="preserve">Uvicorn </w:t>
       </w:r>
       <w:r>
         <w:rPr>
@@ -21515,19 +21007,8 @@
           <w:szCs w:val="32"/>
           <w:lang w:val="en-US"/>
         </w:rPr>
-        <w:t xml:space="preserve"> </w:t>
-      </w:r>
-      <w:proofErr w:type="spellStart"/>
-      <w:r>
-        <w:rPr>
-          <w:rFonts w:ascii="TH Niramit AS" w:hAnsi="TH Niramit AS" w:cs="TH Niramit AS"/>
-          <w:sz w:val="32"/>
-          <w:szCs w:val="32"/>
-          <w:lang w:val="en-US"/>
-        </w:rPr>
-        <w:t>fastAPI</w:t>
-      </w:r>
-      <w:proofErr w:type="spellEnd"/>
+        <w:t xml:space="preserve"> fastAPI</w:t>
+      </w:r>
       <w:r>
         <w:rPr>
           <w:rFonts w:ascii="TH Niramit AS" w:hAnsi="TH Niramit AS" w:cs="TH Niramit AS" w:hint="cs"/>
@@ -21829,7 +21310,6 @@
         </w:rPr>
         <w:t xml:space="preserve">ด้วย </w:t>
       </w:r>
-      <w:proofErr w:type="spellStart"/>
       <w:r>
         <w:rPr>
           <w:rFonts w:ascii="TH Niramit AS" w:hAnsi="TH Niramit AS" w:cs="TH Niramit AS"/>
@@ -21839,7 +21319,6 @@
         </w:rPr>
         <w:t>fastAPI</w:t>
       </w:r>
-      <w:proofErr w:type="spellEnd"/>
     </w:p>
     <w:p>
       <w:pPr>
@@ -21994,7 +21473,6 @@
         </w:rPr>
         <w:t xml:space="preserve">จาก </w:t>
       </w:r>
-      <w:proofErr w:type="spellStart"/>
       <w:r>
         <w:rPr>
           <w:rFonts w:ascii="TH Niramit AS" w:hAnsi="TH Niramit AS" w:cs="TH Niramit AS"/>
@@ -22004,7 +21482,6 @@
         </w:rPr>
         <w:t>fastAPI</w:t>
       </w:r>
-      <w:proofErr w:type="spellEnd"/>
     </w:p>
     <w:p>
       <w:pPr>
@@ -22146,29 +21623,7 @@
           <w:cs/>
           <w:lang w:val="en-US"/>
         </w:rPr>
-        <w:t>ที่ถูกพัฒนาขึ้นมาเพื่อใช้ในกระบวนการพัฒนาซอฟต์แวร์ แปลให้เข้าใจแบบง่าย ๆ คือ ระบบที่ถูกพัฒนาขึ้นมาเพื่อใช้สำหรับการติดตาม ตรวจสอบ การพัฒนา แก้ไข ซอร์ซโค้ด ซอร</w:t>
-      </w:r>
-      <w:proofErr w:type="spellStart"/>
-      <w:r>
-        <w:rPr>
-          <w:rFonts w:ascii="TH Niramit AS" w:hAnsi="TH Niramit AS" w:cs="TH Niramit AS"/>
-          <w:sz w:val="32"/>
-          <w:szCs w:val="32"/>
-          <w:cs/>
-          <w:lang w:val="en-US"/>
-        </w:rPr>
-        <w:t>์ซ</w:t>
-      </w:r>
-      <w:proofErr w:type="spellEnd"/>
-      <w:r>
-        <w:rPr>
-          <w:rFonts w:ascii="TH Niramit AS" w:hAnsi="TH Niramit AS" w:cs="TH Niramit AS"/>
-          <w:sz w:val="32"/>
-          <w:szCs w:val="32"/>
-          <w:cs/>
-          <w:lang w:val="en-US"/>
-        </w:rPr>
-        <w:t>ไฟล์ ต่าง ๆ ในขั้นตอนการพัฒนา ที่สามารถตรวจสอบได้ทุกตัวอักษร ทุกบรรทัด ทุกไฟล์ ที่มีการแก้ไข ใครเป็นคนแก้ไข และแก้ไข ณ วันที่เท่าไหร่</w:t>
+        <w:t>ที่ถูกพัฒนาขึ้นมาเพื่อใช้ในกระบวนการพัฒนาซอฟต์แวร์ แปลให้เข้าใจแบบง่าย ๆ คือ ระบบที่ถูกพัฒนาขึ้นมาเพื่อใช้สำหรับการติดตาม ตรวจสอบ การพัฒนา แก้ไข ซอร์ซโค้ด ซอร์ซไฟล์ ต่าง ๆ ในขั้นตอนการพัฒนา ที่สามารถตรวจสอบได้ทุกตัวอักษร ทุกบรรทัด ทุกไฟล์ ที่มีการแก้ไข ใครเป็นคนแก้ไข และแก้ไข ณ วันที่เท่าไหร่</w:t>
       </w:r>
     </w:p>
     <w:p>
@@ -22603,29 +22058,7 @@
           <w:cs/>
           <w:lang w:val="en-US"/>
         </w:rPr>
-        <w:t>นอกเว็บ</w:t>
-      </w:r>
-      <w:proofErr w:type="spellStart"/>
-      <w:r>
-        <w:rPr>
-          <w:rFonts w:ascii="TH Niramit AS" w:hAnsi="TH Niramit AS" w:cs="TH Niramit AS"/>
-          <w:sz w:val="32"/>
-          <w:szCs w:val="32"/>
-          <w:cs/>
-          <w:lang w:val="en-US"/>
-        </w:rPr>
-        <w:t>เบ</w:t>
-      </w:r>
-      <w:proofErr w:type="spellEnd"/>
-      <w:r>
-        <w:rPr>
-          <w:rFonts w:ascii="TH Niramit AS" w:hAnsi="TH Niramit AS" w:cs="TH Niramit AS"/>
-          <w:sz w:val="32"/>
-          <w:szCs w:val="32"/>
-          <w:cs/>
-          <w:lang w:val="en-US"/>
-        </w:rPr>
-        <w:t xml:space="preserve">ราว์เซอร์ที่ทำงานด้วย </w:t>
+        <w:t xml:space="preserve">นอกเว็บเบราว์เซอร์ที่ทำงานด้วย </w:t>
       </w:r>
       <w:r>
         <w:rPr>
@@ -22663,29 +22096,7 @@
           <w:cs/>
           <w:lang w:val="en-US"/>
         </w:rPr>
-        <w:t>ในการพ</w:t>
-      </w:r>
-      <w:proofErr w:type="spellStart"/>
-      <w:r>
-        <w:rPr>
-          <w:rFonts w:ascii="TH Niramit AS" w:hAnsi="TH Niramit AS" w:cs="TH Niramit AS"/>
-          <w:sz w:val="32"/>
-          <w:szCs w:val="32"/>
-          <w:cs/>
-          <w:lang w:val="en-US"/>
-        </w:rPr>
-        <w:t>ัต</w:t>
-      </w:r>
-      <w:proofErr w:type="spellEnd"/>
-      <w:r>
-        <w:rPr>
-          <w:rFonts w:ascii="TH Niramit AS" w:hAnsi="TH Niramit AS" w:cs="TH Niramit AS"/>
-          <w:sz w:val="32"/>
-          <w:szCs w:val="32"/>
-          <w:cs/>
-          <w:lang w:val="en-US"/>
-        </w:rPr>
-        <w:t xml:space="preserve">นาแอพพลิเคชันแบบ </w:t>
+        <w:t xml:space="preserve">ในการพัตนาแอพพลิเคชันแบบ </w:t>
       </w:r>
       <w:r>
         <w:rPr>
@@ -22723,29 +22134,7 @@
           <w:cs/>
           <w:lang w:val="en-US"/>
         </w:rPr>
-        <w:t>หรือแม้แต่เว็บ</w:t>
-      </w:r>
-      <w:proofErr w:type="spellStart"/>
-      <w:r>
-        <w:rPr>
-          <w:rFonts w:ascii="TH Niramit AS" w:hAnsi="TH Niramit AS" w:cs="TH Niramit AS"/>
-          <w:sz w:val="32"/>
-          <w:szCs w:val="32"/>
-          <w:cs/>
-          <w:lang w:val="en-US"/>
-        </w:rPr>
-        <w:t>เซิร์ฟเวอร์</w:t>
-      </w:r>
-      <w:proofErr w:type="spellEnd"/>
-      <w:r>
-        <w:rPr>
-          <w:rFonts w:ascii="TH Niramit AS" w:hAnsi="TH Niramit AS" w:cs="TH Niramit AS"/>
-          <w:sz w:val="32"/>
-          <w:szCs w:val="32"/>
-          <w:cs/>
-          <w:lang w:val="en-US"/>
-        </w:rPr>
-        <w:t xml:space="preserve">ได้ โดยที่ </w:t>
+        <w:t xml:space="preserve">หรือแม้แต่เว็บเซิร์ฟเวอร์ได้ โดยที่ </w:t>
       </w:r>
       <w:r>
         <w:rPr>
@@ -22783,29 +22172,7 @@
           <w:cs/>
           <w:lang w:val="en-US"/>
         </w:rPr>
-        <w:t>ที่เราสามารถใช้สำหรับทำงานกับระบบปฏิบัติการ เช่น การรับค่าและการแสดงผล การอ่านเขียนไฟล์ และการทำงานกับเน็ต</w:t>
-      </w:r>
-      <w:proofErr w:type="spellStart"/>
-      <w:r>
-        <w:rPr>
-          <w:rFonts w:ascii="TH Niramit AS" w:hAnsi="TH Niramit AS" w:cs="TH Niramit AS"/>
-          <w:sz w:val="32"/>
-          <w:szCs w:val="32"/>
-          <w:cs/>
-          <w:lang w:val="en-US"/>
-        </w:rPr>
-        <w:t>เวิร์ก</w:t>
-      </w:r>
-      <w:proofErr w:type="spellEnd"/>
-      <w:r>
-        <w:rPr>
-          <w:rFonts w:ascii="TH Niramit AS" w:hAnsi="TH Niramit AS" w:cs="TH Niramit AS"/>
-          <w:sz w:val="32"/>
-          <w:szCs w:val="32"/>
-          <w:cs/>
-          <w:lang w:val="en-US"/>
-        </w:rPr>
-        <w:t xml:space="preserve"> เป็นต้น</w:t>
+        <w:t>ที่เราสามารถใช้สำหรับทำงานกับระบบปฏิบัติการ เช่น การรับค่าและการแสดงผล การอ่านเขียนไฟล์ และการทำงานกับเน็ตเวิร์ก เป็นต้น</w:t>
       </w:r>
     </w:p>
     <w:p>
@@ -23171,29 +22538,7 @@
           <w:cs/>
           <w:lang w:val="en-US"/>
         </w:rPr>
-        <w:t>ได้โดยไม่ต้องศึกษาภาษาเฉพาะในแต่ละด้าน ตัวอย่างของการพัฒนาเว็บโซ</w:t>
-      </w:r>
-      <w:proofErr w:type="spellStart"/>
-      <w:r>
-        <w:rPr>
-          <w:rFonts w:ascii="TH Niramit AS" w:hAnsi="TH Niramit AS" w:cs="TH Niramit AS"/>
-          <w:sz w:val="32"/>
-          <w:szCs w:val="32"/>
-          <w:cs/>
-          <w:lang w:val="en-US"/>
-        </w:rPr>
-        <w:t>ต์</w:t>
-      </w:r>
-      <w:proofErr w:type="spellEnd"/>
-      <w:r>
-        <w:rPr>
-          <w:rFonts w:ascii="TH Niramit AS" w:hAnsi="TH Niramit AS" w:cs="TH Niramit AS"/>
-          <w:sz w:val="32"/>
-          <w:szCs w:val="32"/>
-          <w:cs/>
-          <w:lang w:val="en-US"/>
-        </w:rPr>
-        <w:t xml:space="preserve">ในรูปแบบนี้ เช่น </w:t>
+        <w:t xml:space="preserve">ได้โดยไม่ต้องศึกษาภาษาเฉพาะในแต่ละด้าน ตัวอย่างของการพัฒนาเว็บโซต์ในรูปแบบนี้ เช่น </w:t>
       </w:r>
       <w:r>
         <w:rPr>
@@ -23342,7 +22687,7 @@
           <w:tab w:val="left" w:pos="2268"/>
         </w:tabs>
         <w:rPr>
-          <w:rFonts w:ascii="TH Niramit AS" w:hAnsi="TH Niramit AS" w:cs="TH Niramit AS" w:hint="cs"/>
+          <w:rFonts w:ascii="TH Niramit AS" w:hAnsi="TH Niramit AS" w:cs="TH Niramit AS"/>
           <w:sz w:val="32"/>
           <w:szCs w:val="32"/>
           <w:cs/>
@@ -23393,7 +22738,6 @@
         </w:rPr>
         <w:t xml:space="preserve">ทฤษฎี </w:t>
       </w:r>
-      <w:proofErr w:type="spellStart"/>
       <w:r>
         <w:rPr>
           <w:rFonts w:ascii="TH Niramit AS" w:hAnsi="TH Niramit AS" w:cs="TH Niramit AS"/>
@@ -23403,7 +22747,6 @@
         </w:rPr>
         <w:t>Matplotlibs</w:t>
       </w:r>
-      <w:proofErr w:type="spellEnd"/>
     </w:p>
     <w:p>
       <w:pPr>
@@ -23600,7 +22943,6 @@
         </w:rPr>
         <w:t xml:space="preserve">ทฤษฎี </w:t>
       </w:r>
-      <w:proofErr w:type="spellStart"/>
       <w:r>
         <w:rPr>
           <w:rFonts w:ascii="TH Niramit AS" w:hAnsi="TH Niramit AS" w:cs="TH Niramit AS"/>
@@ -23610,7 +22952,6 @@
         </w:rPr>
         <w:t>Mongodb</w:t>
       </w:r>
-      <w:proofErr w:type="spellEnd"/>
     </w:p>
     <w:p>
       <w:pPr>
@@ -24048,18 +23389,7 @@
           <w:szCs w:val="32"/>
           <w:lang w:val="en-US"/>
         </w:rPr>
-        <w:t>10</w:t>
-      </w:r>
-      <w:r>
-        <w:rPr>
-          <w:rFonts w:ascii="TH Niramit AS" w:hAnsi="TH Niramit AS" w:cs="TH Niramit AS"/>
-          <w:b/>
-          <w:bCs/>
-          <w:sz w:val="32"/>
-          <w:szCs w:val="32"/>
-          <w:lang w:val="en-US"/>
-        </w:rPr>
-        <w:t xml:space="preserve"> </w:t>
+        <w:t xml:space="preserve">10 </w:t>
       </w:r>
       <w:r>
         <w:rPr>
@@ -25177,47 +24507,23 @@
     </w:p>
     <w:p>
       <w:pPr>
-        <w:pStyle w:val="ListParagraph"/>
-        <w:numPr>
-          <w:ilvl w:val="0"/>
-          <w:numId w:val="23"/>
-        </w:numPr>
-        <w:rPr>
-          <w:rFonts w:ascii="TH Niramit AS" w:hAnsi="TH Niramit AS" w:cs="TH Niramit AS"/>
-          <w:sz w:val="32"/>
-          <w:szCs w:val="32"/>
-          <w:lang w:val="en-US"/>
-        </w:rPr>
-      </w:pPr>
-      <w:r>
-        <w:rPr>
-          <w:rFonts w:ascii="TH Niramit AS" w:hAnsi="TH Niramit AS" w:cs="TH Niramit AS"/>
-          <w:sz w:val="32"/>
-          <w:szCs w:val="32"/>
+        <w:jc w:val="thaiDistribute"/>
+        <w:rPr>
+          <w:rFonts w:ascii="TH Niramit AS" w:hAnsi="TH Niramit AS" w:cs="TH Niramit AS"/>
+          <w:sz w:val="32"/>
+          <w:szCs w:val="32"/>
+          <w:lang w:val="en-US"/>
+        </w:rPr>
+      </w:pPr>
+      <w:r>
+        <w:rPr>
+          <w:rFonts w:ascii="TH Niramit AS" w:hAnsi="TH Niramit AS" w:cs="TH Niramit AS"/>
+          <w:sz w:val="32"/>
+          <w:szCs w:val="32"/>
+          <w:cs/>
           <w:lang w:val="en-US"/>
         </w:rPr>
         <w:lastRenderedPageBreak/>
-        <w:t>Learning curve &amp; Document</w:t>
-      </w:r>
-    </w:p>
-    <w:p>
-      <w:pPr>
-        <w:jc w:val="thaiDistribute"/>
-        <w:rPr>
-          <w:rFonts w:ascii="TH Niramit AS" w:hAnsi="TH Niramit AS" w:cs="TH Niramit AS"/>
-          <w:sz w:val="32"/>
-          <w:szCs w:val="32"/>
-          <w:lang w:val="en-US"/>
-        </w:rPr>
-      </w:pPr>
-      <w:r>
-        <w:rPr>
-          <w:rFonts w:ascii="TH Niramit AS" w:hAnsi="TH Niramit AS" w:cs="TH Niramit AS"/>
-          <w:sz w:val="32"/>
-          <w:szCs w:val="32"/>
-          <w:cs/>
-          <w:lang w:val="en-US"/>
-        </w:rPr>
         <w:t>สามารถทำเว็</w:t>
       </w:r>
       <w:r>
@@ -25504,7 +24810,54 @@
           <w:szCs w:val="32"/>
           <w:lang w:val="en-US"/>
         </w:rPr>
-        <w:t>JavaScript</w:t>
+        <w:t xml:space="preserve">JavaScript </w:t>
+      </w:r>
+      <w:r>
+        <w:rPr>
+          <w:rFonts w:ascii="TH Niramit AS" w:hAnsi="TH Niramit AS" w:cs="TH Niramit AS"/>
+          <w:sz w:val="32"/>
+          <w:szCs w:val="32"/>
+          <w:cs/>
+          <w:lang w:val="en-US"/>
+        </w:rPr>
+        <w:t xml:space="preserve">มากกว่า ทำให้ </w:t>
+      </w:r>
+      <w:r>
+        <w:rPr>
+          <w:rFonts w:ascii="TH Niramit AS" w:hAnsi="TH Niramit AS" w:cs="TH Niramit AS"/>
+          <w:sz w:val="32"/>
+          <w:szCs w:val="32"/>
+          <w:lang w:val="en-US"/>
+        </w:rPr>
+        <w:t>Next</w:t>
+      </w:r>
+      <w:r>
+        <w:rPr>
+          <w:rFonts w:ascii="TH Niramit AS" w:hAnsi="TH Niramit AS" w:cs="TH Niramit AS"/>
+          <w:sz w:val="32"/>
+          <w:szCs w:val="32"/>
+          <w:lang w:val="en-US"/>
+        </w:rPr>
+        <w:t>.</w:t>
+      </w:r>
+      <w:r>
+        <w:rPr>
+          <w:rFonts w:ascii="TH Niramit AS" w:hAnsi="TH Niramit AS" w:cs="TH Niramit AS"/>
+          <w:sz w:val="32"/>
+          <w:szCs w:val="32"/>
+          <w:lang w:val="en-US"/>
+        </w:rPr>
+        <w:t xml:space="preserve">js </w:t>
+      </w:r>
+      <w:r>
+        <w:rPr>
+          <w:rFonts w:ascii="TH Niramit AS" w:hAnsi="TH Niramit AS" w:cs="TH Niramit AS"/>
+          <w:sz w:val="32"/>
+          <w:szCs w:val="32"/>
+          <w:cs/>
+          <w:lang w:val="en-US"/>
+        </w:rPr>
+        <w:t>เป็นที่นิยมในหลายๆบริษัท</w:t>
       </w:r>
       <w:r>
         <w:rPr>
@@ -25523,7 +24876,45 @@
           <w:cs/>
           <w:lang w:val="en-US"/>
         </w:rPr>
-        <w:t xml:space="preserve">มากกว่า ทำให้ </w:t>
+        <w:t xml:space="preserve">นอกจากนี้ ข้อดีก็คือ </w:t>
+      </w:r>
+      <w:r>
+        <w:rPr>
+          <w:rFonts w:ascii="TH Niramit AS" w:hAnsi="TH Niramit AS" w:cs="TH Niramit AS"/>
+          <w:sz w:val="32"/>
+          <w:szCs w:val="32"/>
+          <w:lang w:val="en-US"/>
+        </w:rPr>
+        <w:t xml:space="preserve">render </w:t>
+      </w:r>
+      <w:r>
+        <w:rPr>
+          <w:rFonts w:ascii="TH Niramit AS" w:hAnsi="TH Niramit AS" w:cs="TH Niramit AS"/>
+          <w:sz w:val="32"/>
+          <w:szCs w:val="32"/>
+          <w:cs/>
+          <w:lang w:val="en-US"/>
+        </w:rPr>
+        <w:t xml:space="preserve">ได้เร็วกว่า </w:t>
+      </w:r>
+      <w:r>
+        <w:rPr>
+          <w:rFonts w:ascii="TH Niramit AS" w:hAnsi="TH Niramit AS" w:cs="TH Niramit AS"/>
+          <w:sz w:val="32"/>
+          <w:szCs w:val="32"/>
+          <w:lang w:val="en-US"/>
+        </w:rPr>
+        <w:t xml:space="preserve">React </w:t>
+      </w:r>
+      <w:r>
+        <w:rPr>
+          <w:rFonts w:ascii="TH Niramit AS" w:hAnsi="TH Niramit AS" w:cs="TH Niramit AS"/>
+          <w:sz w:val="32"/>
+          <w:szCs w:val="32"/>
+          <w:cs/>
+          <w:lang w:val="en-US"/>
+        </w:rPr>
+        <w:t xml:space="preserve">เพราะ </w:t>
       </w:r>
       <w:r>
         <w:rPr>
@@ -25560,100 +24951,6 @@
           <w:cs/>
           <w:lang w:val="en-US"/>
         </w:rPr>
-        <w:t>เป็นที่นิยมในหลายๆบริษัท</w:t>
-      </w:r>
-      <w:r>
-        <w:rPr>
-          <w:rFonts w:ascii="TH Niramit AS" w:hAnsi="TH Niramit AS" w:cs="TH Niramit AS"/>
-          <w:sz w:val="32"/>
-          <w:szCs w:val="32"/>
-          <w:lang w:val="en-US"/>
-        </w:rPr>
-        <w:t xml:space="preserve"> </w:t>
-      </w:r>
-      <w:r>
-        <w:rPr>
-          <w:rFonts w:ascii="TH Niramit AS" w:hAnsi="TH Niramit AS" w:cs="TH Niramit AS"/>
-          <w:sz w:val="32"/>
-          <w:szCs w:val="32"/>
-          <w:cs/>
-          <w:lang w:val="en-US"/>
-        </w:rPr>
-        <w:t xml:space="preserve">นอกจากนี้ ข้อดีก็คือ </w:t>
-      </w:r>
-      <w:r>
-        <w:rPr>
-          <w:rFonts w:ascii="TH Niramit AS" w:hAnsi="TH Niramit AS" w:cs="TH Niramit AS"/>
-          <w:sz w:val="32"/>
-          <w:szCs w:val="32"/>
-          <w:lang w:val="en-US"/>
-        </w:rPr>
-        <w:t xml:space="preserve">render </w:t>
-      </w:r>
-      <w:r>
-        <w:rPr>
-          <w:rFonts w:ascii="TH Niramit AS" w:hAnsi="TH Niramit AS" w:cs="TH Niramit AS"/>
-          <w:sz w:val="32"/>
-          <w:szCs w:val="32"/>
-          <w:cs/>
-          <w:lang w:val="en-US"/>
-        </w:rPr>
-        <w:t xml:space="preserve">ได้เร็วกว่า </w:t>
-      </w:r>
-      <w:r>
-        <w:rPr>
-          <w:rFonts w:ascii="TH Niramit AS" w:hAnsi="TH Niramit AS" w:cs="TH Niramit AS"/>
-          <w:sz w:val="32"/>
-          <w:szCs w:val="32"/>
-          <w:lang w:val="en-US"/>
-        </w:rPr>
-        <w:t xml:space="preserve">React </w:t>
-      </w:r>
-      <w:r>
-        <w:rPr>
-          <w:rFonts w:ascii="TH Niramit AS" w:hAnsi="TH Niramit AS" w:cs="TH Niramit AS"/>
-          <w:sz w:val="32"/>
-          <w:szCs w:val="32"/>
-          <w:cs/>
-          <w:lang w:val="en-US"/>
-        </w:rPr>
-        <w:t xml:space="preserve">เพราะ </w:t>
-      </w:r>
-      <w:r>
-        <w:rPr>
-          <w:rFonts w:ascii="TH Niramit AS" w:hAnsi="TH Niramit AS" w:cs="TH Niramit AS"/>
-          <w:sz w:val="32"/>
-          <w:szCs w:val="32"/>
-          <w:lang w:val="en-US"/>
-        </w:rPr>
-        <w:t>Next</w:t>
-      </w:r>
-      <w:r>
-        <w:rPr>
-          <w:rFonts w:ascii="TH Niramit AS" w:hAnsi="TH Niramit AS" w:cs="TH Niramit AS"/>
-          <w:sz w:val="32"/>
-          <w:szCs w:val="32"/>
-          <w:lang w:val="en-US"/>
-        </w:rPr>
-        <w:t>.</w:t>
-      </w:r>
-      <w:r>
-        <w:rPr>
-          <w:rFonts w:ascii="TH Niramit AS" w:hAnsi="TH Niramit AS" w:cs="TH Niramit AS"/>
-          <w:sz w:val="32"/>
-          <w:szCs w:val="32"/>
-          <w:lang w:val="en-US"/>
-        </w:rPr>
-        <w:t xml:space="preserve">js </w:t>
-      </w:r>
-      <w:r>
-        <w:rPr>
-          <w:rFonts w:ascii="TH Niramit AS" w:hAnsi="TH Niramit AS" w:cs="TH Niramit AS"/>
-          <w:sz w:val="32"/>
-          <w:szCs w:val="32"/>
-          <w:cs/>
-          <w:lang w:val="en-US"/>
-        </w:rPr>
         <w:t xml:space="preserve">มีสิ่งที่เรียกว่า </w:t>
       </w:r>
       <w:r>
@@ -25711,29 +25008,7 @@
           <w:cs/>
           <w:lang w:val="en-US"/>
         </w:rPr>
-        <w:t>แบบเว็ปไซ</w:t>
-      </w:r>
-      <w:proofErr w:type="spellStart"/>
-      <w:r>
-        <w:rPr>
-          <w:rFonts w:ascii="TH Niramit AS" w:hAnsi="TH Niramit AS" w:cs="TH Niramit AS"/>
-          <w:sz w:val="32"/>
-          <w:szCs w:val="32"/>
-          <w:cs/>
-          <w:lang w:val="en-US"/>
-        </w:rPr>
-        <w:t>ต์</w:t>
-      </w:r>
-      <w:proofErr w:type="spellEnd"/>
-      <w:r>
-        <w:rPr>
-          <w:rFonts w:ascii="TH Niramit AS" w:hAnsi="TH Niramit AS" w:cs="TH Niramit AS"/>
-          <w:sz w:val="32"/>
-          <w:szCs w:val="32"/>
-          <w:cs/>
-          <w:lang w:val="en-US"/>
-        </w:rPr>
-        <w:t xml:space="preserve"> </w:t>
+        <w:t xml:space="preserve">แบบเว็ปไซต์ </w:t>
       </w:r>
       <w:r>
         <w:rPr>
@@ -26215,7 +25490,7 @@
       <w:pPr>
         <w:jc w:val="thaiDistribute"/>
         <w:rPr>
-          <w:rFonts w:ascii="TH Niramit AS" w:hAnsi="TH Niramit AS" w:cs="TH Niramit AS" w:hint="cs"/>
+          <w:rFonts w:ascii="TH Niramit AS" w:hAnsi="TH Niramit AS" w:cs="TH Niramit AS"/>
           <w:sz w:val="32"/>
           <w:szCs w:val="32"/>
           <w:cs/>
@@ -26241,7 +25516,6 @@
         </w:rPr>
         <w:t xml:space="preserve">ทฤษฎี </w:t>
       </w:r>
-      <w:proofErr w:type="spellStart"/>
       <w:r>
         <w:rPr>
           <w:rFonts w:ascii="TH Niramit AS" w:hAnsi="TH Niramit AS" w:cs="TH Niramit AS"/>
@@ -26251,7 +25525,6 @@
         </w:rPr>
         <w:t>Numpy</w:t>
       </w:r>
-      <w:proofErr w:type="spellEnd"/>
     </w:p>
     <w:sectPr>
       <w:pgSz w:w="11900" w:h="16840"/>

</xml_diff>

<commit_message>
:memo: Write pandas topic
</commit_message>
<xml_diff>
--- a/report/report.docx
+++ b/report/report.docx
@@ -581,520 +581,22 @@
           <w:cs/>
           <w:lang w:val="en-US"/>
         </w:rPr>
-        <w:t>วิทยาศาสตรบัณฑิต (วิทยาการคอมพิวเตอร์)</w:t>
-      </w:r>
-    </w:p>
-    <w:p>
-      <w:pPr>
-        <w:rPr>
-          <w:rFonts w:ascii="TH Niramit AS" w:hAnsi="TH Niramit AS" w:cs="TH Niramit AS"/>
-          <w:sz w:val="32"/>
-          <w:szCs w:val="32"/>
-          <w:lang w:val="en-US"/>
-        </w:rPr>
-      </w:pPr>
-    </w:p>
-    <w:p>
-      <w:pPr>
-        <w:ind w:left="720" w:hanging="720"/>
-        <w:rPr>
-          <w:rFonts w:ascii="TH Niramit AS" w:hAnsi="TH Niramit AS" w:cs="TH Niramit AS"/>
-          <w:sz w:val="32"/>
-          <w:szCs w:val="32"/>
-          <w:lang w:val="en-US"/>
-        </w:rPr>
-      </w:pPr>
-      <w:r>
-        <w:rPr>
-          <w:rFonts w:ascii="TH Niramit AS" w:hAnsi="TH Niramit AS" w:cs="TH Niramit AS" w:hint="cs"/>
-          <w:sz w:val="32"/>
-          <w:szCs w:val="32"/>
-          <w:cs/>
-          <w:lang w:val="en-US"/>
-        </w:rPr>
-        <w:t>เรื่อง</w:t>
-      </w:r>
-      <w:r>
-        <w:rPr>
-          <w:rFonts w:ascii="TH Niramit AS" w:hAnsi="TH Niramit AS" w:cs="TH Niramit AS"/>
-          <w:sz w:val="32"/>
-          <w:szCs w:val="32"/>
-          <w:lang w:val="en-US"/>
-        </w:rPr>
-        <w:tab/>
-      </w:r>
-      <w:r>
-        <w:rPr>
-          <w:rFonts w:ascii="TH Niramit AS" w:hAnsi="TH Niramit AS" w:cs="TH Niramit AS"/>
-          <w:sz w:val="32"/>
-          <w:szCs w:val="32"/>
-          <w:cs/>
-          <w:lang w:val="en-US"/>
-        </w:rPr>
-        <w:t>ระบบแนะนำบริษัทสำหรับฝึกงานตามความสนใจ</w:t>
-      </w:r>
-      <w:r>
-        <w:rPr>
-          <w:rFonts w:ascii="TH Niramit AS" w:hAnsi="TH Niramit AS" w:cs="TH Niramit AS"/>
-          <w:sz w:val="32"/>
-          <w:szCs w:val="32"/>
-          <w:lang w:val="en-US"/>
-        </w:rPr>
-        <w:t xml:space="preserve"> </w:t>
-      </w:r>
-      <w:r>
-        <w:rPr>
-          <w:rFonts w:ascii="TH Niramit AS" w:hAnsi="TH Niramit AS" w:cs="TH Niramit AS"/>
-          <w:sz w:val="32"/>
-          <w:szCs w:val="32"/>
-          <w:cs/>
-          <w:lang w:val="en-US"/>
-        </w:rPr>
-        <w:t>ด้วยเทคโนโลยีปัญญาประดิษฐ์</w:t>
-      </w:r>
-      <w:r>
-        <w:rPr>
-          <w:rFonts w:ascii="TH Niramit AS" w:hAnsi="TH Niramit AS" w:cs="TH Niramit AS"/>
-          <w:sz w:val="32"/>
-          <w:szCs w:val="32"/>
-          <w:lang w:val="en-US"/>
-        </w:rPr>
-        <w:t xml:space="preserve"> </w:t>
-      </w:r>
-      <w:r>
-        <w:rPr>
-          <w:rFonts w:ascii="TH Niramit AS" w:hAnsi="TH Niramit AS" w:cs="TH Niramit AS"/>
-          <w:sz w:val="32"/>
-          <w:szCs w:val="32"/>
-          <w:lang w:val="en-US"/>
-        </w:rPr>
-        <w:t>(Recommended System of Internship's Company)</w:t>
-      </w:r>
-    </w:p>
-    <w:p>
-      <w:pPr>
-        <w:ind w:left="720" w:hanging="720"/>
-        <w:rPr>
-          <w:rFonts w:ascii="TH Niramit AS" w:hAnsi="TH Niramit AS" w:cs="TH Niramit AS"/>
-          <w:sz w:val="32"/>
-          <w:szCs w:val="32"/>
-          <w:lang w:val="en-US"/>
-        </w:rPr>
-      </w:pPr>
-      <w:r>
-        <w:rPr>
-          <w:rFonts w:ascii="TH Niramit AS" w:hAnsi="TH Niramit AS" w:cs="TH Niramit AS" w:hint="cs"/>
-          <w:sz w:val="32"/>
-          <w:szCs w:val="32"/>
-          <w:cs/>
-          <w:lang w:val="en-US"/>
-        </w:rPr>
-        <w:t>โดย</w:t>
-      </w:r>
-      <w:r>
-        <w:rPr>
-          <w:rFonts w:ascii="TH Niramit AS" w:hAnsi="TH Niramit AS" w:cs="TH Niramit AS"/>
-          <w:sz w:val="32"/>
-          <w:szCs w:val="32"/>
-          <w:cs/>
-          <w:lang w:val="en-US"/>
-        </w:rPr>
-        <w:tab/>
-      </w:r>
-      <w:r>
-        <w:rPr>
-          <w:rFonts w:ascii="TH Niramit AS" w:hAnsi="TH Niramit AS" w:cs="TH Niramit AS" w:hint="cs"/>
-          <w:sz w:val="32"/>
-          <w:szCs w:val="32"/>
-          <w:cs/>
-          <w:lang w:val="en-US"/>
-        </w:rPr>
-        <w:t>นายทินกฤต สิงห์แก้ว</w:t>
-      </w:r>
-    </w:p>
-    <w:p>
-      <w:pPr>
-        <w:ind w:left="720" w:hanging="720"/>
-        <w:rPr>
-          <w:rFonts w:ascii="TH Niramit AS" w:hAnsi="TH Niramit AS" w:cs="TH Niramit AS"/>
-          <w:sz w:val="32"/>
-          <w:szCs w:val="32"/>
-          <w:lang w:val="en-US"/>
-        </w:rPr>
-      </w:pPr>
-    </w:p>
-    <w:p>
-      <w:pPr>
-        <w:ind w:left="720" w:hanging="720"/>
-        <w:rPr>
-          <w:rFonts w:ascii="TH Niramit AS" w:hAnsi="TH Niramit AS" w:cs="TH Niramit AS"/>
-          <w:b/>
-          <w:bCs/>
-          <w:sz w:val="32"/>
-          <w:szCs w:val="32"/>
-          <w:lang w:val="en-US"/>
-        </w:rPr>
-      </w:pPr>
-      <w:r>
-        <w:rPr>
-          <w:rFonts w:ascii="TH Niramit AS" w:hAnsi="TH Niramit AS" w:cs="TH Niramit AS"/>
-          <w:b/>
-          <w:bCs/>
-          <w:sz w:val="32"/>
-          <w:szCs w:val="32"/>
-          <w:cs/>
-          <w:lang w:val="en-US"/>
-        </w:rPr>
-        <w:t>คณะกรรมการพิจารณาเห็นชอบโดย</w:t>
-      </w:r>
-    </w:p>
-    <w:p>
-      <w:pPr>
-        <w:ind w:left="720" w:hanging="720"/>
-        <w:rPr>
-          <w:rFonts w:ascii="TH Niramit AS" w:hAnsi="TH Niramit AS" w:cs="TH Niramit AS"/>
-          <w:sz w:val="32"/>
-          <w:szCs w:val="32"/>
-          <w:lang w:val="en-US"/>
-        </w:rPr>
-      </w:pPr>
-      <w:r>
-        <w:rPr>
-          <w:rFonts w:ascii="TH Niramit AS" w:hAnsi="TH Niramit AS" w:cs="TH Niramit AS"/>
-          <w:sz w:val="32"/>
-          <w:szCs w:val="32"/>
-          <w:cs/>
-          <w:lang w:val="en-US"/>
-        </w:rPr>
-        <w:t>อาจารย์ที่ปรึกษาฯ</w:t>
-      </w:r>
-      <w:r>
-        <w:rPr>
-          <w:rFonts w:ascii="TH Niramit AS" w:hAnsi="TH Niramit AS" w:cs="TH Niramit AS"/>
-          <w:sz w:val="32"/>
-          <w:szCs w:val="32"/>
-          <w:lang w:val="en-US"/>
-        </w:rPr>
-        <w:t>…………………………………………………………...……………..</w:t>
-      </w:r>
-      <w:r>
-        <w:rPr>
-          <w:rFonts w:ascii="TH Niramit AS" w:hAnsi="TH Niramit AS" w:cs="TH Niramit AS"/>
-          <w:sz w:val="32"/>
-          <w:szCs w:val="32"/>
-          <w:cs/>
-          <w:lang w:val="en-US"/>
-        </w:rPr>
-        <w:t>วันที่</w:t>
-      </w:r>
-      <w:r>
-        <w:rPr>
-          <w:rFonts w:ascii="TH Niramit AS" w:hAnsi="TH Niramit AS" w:cs="TH Niramit AS"/>
-          <w:sz w:val="32"/>
-          <w:szCs w:val="32"/>
-          <w:lang w:val="en-US"/>
-        </w:rPr>
-        <w:t>…………/…………/………..</w:t>
-      </w:r>
-    </w:p>
-    <w:p>
-      <w:pPr>
-        <w:ind w:left="2160" w:firstLine="720"/>
-        <w:rPr>
-          <w:rFonts w:ascii="TH Niramit AS" w:hAnsi="TH Niramit AS" w:cs="TH Niramit AS"/>
-          <w:sz w:val="32"/>
-          <w:szCs w:val="32"/>
-          <w:lang w:val="en-US"/>
-        </w:rPr>
-      </w:pPr>
-      <w:r>
-        <w:rPr>
-          <w:rFonts w:ascii="TH Niramit AS" w:hAnsi="TH Niramit AS" w:cs="TH Niramit AS"/>
-          <w:sz w:val="32"/>
-          <w:szCs w:val="32"/>
-          <w:cs/>
-          <w:lang w:val="en-US"/>
-        </w:rPr>
-        <w:t>( ผู้ช่วยศาสตราจารย์ ดร.นงนุช  เกตุ้ย )</w:t>
-      </w:r>
-    </w:p>
-    <w:p>
-      <w:pPr>
-        <w:ind w:left="2160" w:firstLine="720"/>
-        <w:rPr>
-          <w:rFonts w:ascii="TH Niramit AS" w:hAnsi="TH Niramit AS" w:cs="TH Niramit AS"/>
-          <w:sz w:val="32"/>
-          <w:szCs w:val="32"/>
-          <w:lang w:val="en-US"/>
-        </w:rPr>
-      </w:pPr>
-    </w:p>
-    <w:p>
-      <w:pPr>
-        <w:ind w:left="720" w:hanging="720"/>
-        <w:rPr>
-          <w:rFonts w:ascii="TH Niramit AS" w:hAnsi="TH Niramit AS" w:cs="TH Niramit AS"/>
-          <w:sz w:val="32"/>
-          <w:szCs w:val="32"/>
-          <w:lang w:val="en-US"/>
-        </w:rPr>
-      </w:pPr>
-      <w:r>
-        <w:rPr>
-          <w:rFonts w:ascii="TH Niramit AS" w:hAnsi="TH Niramit AS" w:cs="TH Niramit AS"/>
-          <w:sz w:val="32"/>
-          <w:szCs w:val="32"/>
-          <w:cs/>
-          <w:lang w:val="en-US"/>
-        </w:rPr>
-        <w:t>อาจารย์ที่ปรึกษาร่วมฯ</w:t>
-      </w:r>
-      <w:r>
-        <w:rPr>
-          <w:rFonts w:ascii="TH Niramit AS" w:hAnsi="TH Niramit AS" w:cs="TH Niramit AS"/>
-          <w:sz w:val="32"/>
-          <w:szCs w:val="32"/>
-          <w:lang w:val="en-US"/>
-        </w:rPr>
-        <w:t>…………………………………………………………............</w:t>
-      </w:r>
-      <w:r>
-        <w:rPr>
-          <w:rFonts w:ascii="TH Niramit AS" w:hAnsi="TH Niramit AS" w:cs="TH Niramit AS"/>
-          <w:sz w:val="32"/>
-          <w:szCs w:val="32"/>
-          <w:cs/>
-          <w:lang w:val="en-US"/>
-        </w:rPr>
-        <w:t>วันที่</w:t>
-      </w:r>
-      <w:r>
-        <w:rPr>
-          <w:rFonts w:ascii="TH Niramit AS" w:hAnsi="TH Niramit AS" w:cs="TH Niramit AS"/>
-          <w:sz w:val="32"/>
-          <w:szCs w:val="32"/>
-          <w:lang w:val="en-US"/>
-        </w:rPr>
-        <w:t>…………/…………/………..</w:t>
-      </w:r>
-    </w:p>
-    <w:p>
-      <w:pPr>
-        <w:ind w:left="2160" w:firstLine="720"/>
-        <w:rPr>
-          <w:rFonts w:ascii="TH Niramit AS" w:hAnsi="TH Niramit AS" w:cs="TH Niramit AS"/>
-          <w:sz w:val="32"/>
-          <w:szCs w:val="32"/>
-          <w:lang w:val="en-US"/>
-        </w:rPr>
-      </w:pPr>
-      <w:r>
-        <w:rPr>
-          <w:rFonts w:ascii="TH Niramit AS" w:hAnsi="TH Niramit AS" w:cs="TH Niramit AS"/>
-          <w:sz w:val="32"/>
-          <w:szCs w:val="32"/>
-          <w:cs/>
-          <w:lang w:val="en-US"/>
-        </w:rPr>
-        <w:t>( อาจารย์วรวิทย์  ฝั้นคำอ้าย )</w:t>
-      </w:r>
-    </w:p>
-    <w:p>
-      <w:pPr>
-        <w:ind w:left="2160" w:firstLine="720"/>
-        <w:rPr>
-          <w:rFonts w:ascii="TH Niramit AS" w:hAnsi="TH Niramit AS" w:cs="TH Niramit AS"/>
-          <w:sz w:val="32"/>
-          <w:szCs w:val="32"/>
-          <w:lang w:val="en-US"/>
-        </w:rPr>
-      </w:pPr>
-    </w:p>
-    <w:p>
-      <w:pPr>
-        <w:ind w:left="720" w:hanging="720"/>
-        <w:rPr>
-          <w:rFonts w:ascii="TH Niramit AS" w:hAnsi="TH Niramit AS" w:cs="TH Niramit AS"/>
-          <w:sz w:val="32"/>
-          <w:szCs w:val="32"/>
-          <w:lang w:val="en-US"/>
-        </w:rPr>
-      </w:pPr>
-      <w:r>
-        <w:rPr>
-          <w:rFonts w:ascii="TH Niramit AS" w:hAnsi="TH Niramit AS" w:cs="TH Niramit AS"/>
-          <w:sz w:val="32"/>
-          <w:szCs w:val="32"/>
-          <w:cs/>
-          <w:lang w:val="en-US"/>
-        </w:rPr>
-        <w:t>อาจารย์ผู้รับผิดชอบวิชา</w:t>
-      </w:r>
-      <w:r>
-        <w:rPr>
-          <w:rFonts w:ascii="TH Niramit AS" w:hAnsi="TH Niramit AS" w:cs="TH Niramit AS"/>
-          <w:sz w:val="32"/>
-          <w:szCs w:val="32"/>
-          <w:lang w:val="en-US"/>
-        </w:rPr>
-        <w:t>…………………………………………………………………..</w:t>
-      </w:r>
-      <w:r>
-        <w:rPr>
-          <w:rFonts w:ascii="TH Niramit AS" w:hAnsi="TH Niramit AS" w:cs="TH Niramit AS"/>
-          <w:sz w:val="32"/>
-          <w:szCs w:val="32"/>
-          <w:cs/>
-          <w:lang w:val="en-US"/>
-        </w:rPr>
-        <w:t>วันที่</w:t>
-      </w:r>
-      <w:r>
-        <w:rPr>
-          <w:rFonts w:ascii="TH Niramit AS" w:hAnsi="TH Niramit AS" w:cs="TH Niramit AS"/>
-          <w:sz w:val="32"/>
-          <w:szCs w:val="32"/>
-          <w:lang w:val="en-US"/>
-        </w:rPr>
-        <w:t>…………/…………/………..</w:t>
-      </w:r>
-    </w:p>
-    <w:p>
-      <w:pPr>
-        <w:ind w:left="2160" w:firstLine="720"/>
-        <w:rPr>
-          <w:rFonts w:ascii="TH Niramit AS" w:hAnsi="TH Niramit AS" w:cs="TH Niramit AS"/>
-          <w:sz w:val="32"/>
-          <w:szCs w:val="32"/>
-          <w:lang w:val="en-US"/>
-        </w:rPr>
-      </w:pPr>
-      <w:r>
-        <w:rPr>
-          <w:rFonts w:ascii="TH Niramit AS" w:hAnsi="TH Niramit AS" w:cs="TH Niramit AS"/>
-          <w:sz w:val="32"/>
-          <w:szCs w:val="32"/>
-          <w:cs/>
-          <w:lang w:val="en-US"/>
-        </w:rPr>
-        <w:t>( อาจารย์ศิริลักษณ์ แก้วศิริรุ่ง )</w:t>
-      </w:r>
-    </w:p>
-    <w:p>
-      <w:pPr>
-        <w:ind w:left="2160" w:firstLine="720"/>
-        <w:rPr>
-          <w:rFonts w:ascii="TH Niramit AS" w:hAnsi="TH Niramit AS" w:cs="TH Niramit AS"/>
-          <w:sz w:val="32"/>
-          <w:szCs w:val="32"/>
-          <w:lang w:val="en-US"/>
-        </w:rPr>
-      </w:pPr>
-    </w:p>
-    <w:p>
-      <w:pPr>
-        <w:ind w:left="720" w:hanging="720"/>
-        <w:rPr>
-          <w:rFonts w:ascii="TH Niramit AS" w:hAnsi="TH Niramit AS" w:cs="TH Niramit AS"/>
-          <w:sz w:val="32"/>
-          <w:szCs w:val="32"/>
-          <w:lang w:val="en-US"/>
-        </w:rPr>
-      </w:pPr>
-      <w:r>
-        <w:rPr>
-          <w:rFonts w:ascii="TH Niramit AS" w:hAnsi="TH Niramit AS" w:cs="TH Niramit AS"/>
-          <w:sz w:val="32"/>
-          <w:szCs w:val="32"/>
-          <w:cs/>
-          <w:lang w:val="en-US"/>
-        </w:rPr>
-        <w:t>ประธานหลักสูตร</w:t>
-      </w:r>
-      <w:r>
-        <w:rPr>
-          <w:rFonts w:ascii="TH Niramit AS" w:hAnsi="TH Niramit AS" w:cs="TH Niramit AS"/>
-          <w:sz w:val="32"/>
-          <w:szCs w:val="32"/>
-          <w:lang w:val="en-US"/>
-        </w:rPr>
-        <w:t>……………………………………………………………..………………</w:t>
-      </w:r>
-      <w:r>
-        <w:rPr>
-          <w:rFonts w:ascii="TH Niramit AS" w:hAnsi="TH Niramit AS" w:cs="TH Niramit AS"/>
-          <w:sz w:val="32"/>
-          <w:szCs w:val="32"/>
-          <w:cs/>
-          <w:lang w:val="en-US"/>
-        </w:rPr>
-        <w:t>วันที่</w:t>
-      </w:r>
-      <w:r>
-        <w:rPr>
-          <w:rFonts w:ascii="TH Niramit AS" w:hAnsi="TH Niramit AS" w:cs="TH Niramit AS"/>
-          <w:sz w:val="32"/>
-          <w:szCs w:val="32"/>
-          <w:lang w:val="en-US"/>
-        </w:rPr>
-        <w:t>…………/…………/………..</w:t>
-      </w:r>
-    </w:p>
-    <w:p>
-      <w:pPr>
-        <w:ind w:left="2160" w:firstLine="720"/>
-        <w:rPr>
-          <w:rFonts w:ascii="TH Niramit AS" w:hAnsi="TH Niramit AS" w:cs="TH Niramit AS"/>
-          <w:sz w:val="32"/>
-          <w:szCs w:val="32"/>
-          <w:cs/>
-          <w:lang w:val="en-US"/>
-        </w:rPr>
-      </w:pPr>
-      <w:r>
-        <w:rPr>
-          <w:rFonts w:ascii="TH Niramit AS" w:hAnsi="TH Niramit AS" w:cs="TH Niramit AS"/>
-          <w:sz w:val="32"/>
-          <w:szCs w:val="32"/>
-          <w:cs/>
-          <w:lang w:val="en-US"/>
-        </w:rPr>
-        <w:t>( อาจารย์วรวิทย์  ฝั้นคำอ้าย )</w:t>
-      </w:r>
-    </w:p>
-    <w:p>
-      <w:pPr>
-        <w:rPr>
-          <w:rFonts w:ascii="TH Niramit AS" w:hAnsi="TH Niramit AS" w:cs="TH Niramit AS"/>
-          <w:sz w:val="32"/>
-          <w:szCs w:val="32"/>
-          <w:cs/>
-          <w:lang w:val="en-US"/>
-        </w:rPr>
-      </w:pPr>
-      <w:r>
-        <w:rPr>
-          <w:rFonts w:ascii="TH Niramit AS" w:hAnsi="TH Niramit AS" w:cs="TH Niramit AS"/>
-          <w:sz w:val="32"/>
-          <w:szCs w:val="32"/>
-          <w:cs/>
-          <w:lang w:val="en-US"/>
-        </w:rPr>
-        <w:br w:type="page"/>
-      </w:r>
-    </w:p>
-    <w:p>
-      <w:pPr>
-        <w:jc w:val="center"/>
-        <w:rPr>
-          <w:rFonts w:ascii="TH Niramit AS" w:hAnsi="TH Niramit AS" w:cs="TH Niramit AS"/>
+        <w:t>วิทยา</w:t>
+      </w:r>
+      <w:proofErr w:type="spellStart"/>
+      <w:r>
+        <w:rPr>
+          <w:rFonts w:ascii="TH Niramit AS" w:hAnsi="TH Niramit AS" w:cs="TH Niramit AS" w:hint="cs"/>
           <w:b/>
           <w:bCs/>
           <w:sz w:val="36"/>
           <w:szCs w:val="36"/>
-          <w:lang w:val="en-US"/>
-        </w:rPr>
-      </w:pPr>
+          <w:cs/>
+          <w:lang w:val="en-US"/>
+        </w:rPr>
+        <w:t>ศา</w:t>
+      </w:r>
+      <w:proofErr w:type="spellEnd"/>
       <w:r>
         <w:rPr>
           <w:rFonts w:ascii="TH Niramit AS" w:hAnsi="TH Niramit AS" w:cs="TH Niramit AS" w:hint="cs"/>
@@ -1105,8 +607,594 @@
           <w:cs/>
           <w:lang w:val="en-US"/>
         </w:rPr>
-        <w:lastRenderedPageBreak/>
-        <w:t>โครงงานทางวิทยาการคอมพิวเตอร์ระดับปริญญาตรี</w:t>
+        <w:t>สตรบัณฑิต (วิทยาการคอมพิวเตอร์)</w:t>
+      </w:r>
+    </w:p>
+    <w:p>
+      <w:pPr>
+        <w:rPr>
+          <w:rFonts w:ascii="TH Niramit AS" w:hAnsi="TH Niramit AS" w:cs="TH Niramit AS"/>
+          <w:sz w:val="32"/>
+          <w:szCs w:val="32"/>
+          <w:lang w:val="en-US"/>
+        </w:rPr>
+      </w:pPr>
+    </w:p>
+    <w:p>
+      <w:pPr>
+        <w:ind w:left="720" w:hanging="720"/>
+        <w:rPr>
+          <w:rFonts w:ascii="TH Niramit AS" w:hAnsi="TH Niramit AS" w:cs="TH Niramit AS"/>
+          <w:sz w:val="32"/>
+          <w:szCs w:val="32"/>
+          <w:lang w:val="en-US"/>
+        </w:rPr>
+      </w:pPr>
+      <w:r>
+        <w:rPr>
+          <w:rFonts w:ascii="TH Niramit AS" w:hAnsi="TH Niramit AS" w:cs="TH Niramit AS" w:hint="cs"/>
+          <w:sz w:val="32"/>
+          <w:szCs w:val="32"/>
+          <w:cs/>
+          <w:lang w:val="en-US"/>
+        </w:rPr>
+        <w:t>เรื่อง</w:t>
+      </w:r>
+      <w:r>
+        <w:rPr>
+          <w:rFonts w:ascii="TH Niramit AS" w:hAnsi="TH Niramit AS" w:cs="TH Niramit AS"/>
+          <w:sz w:val="32"/>
+          <w:szCs w:val="32"/>
+          <w:lang w:val="en-US"/>
+        </w:rPr>
+        <w:tab/>
+      </w:r>
+      <w:r>
+        <w:rPr>
+          <w:rFonts w:ascii="TH Niramit AS" w:hAnsi="TH Niramit AS" w:cs="TH Niramit AS"/>
+          <w:sz w:val="32"/>
+          <w:szCs w:val="32"/>
+          <w:cs/>
+          <w:lang w:val="en-US"/>
+        </w:rPr>
+        <w:t>ระบบแนะนำบริษัทสำหรับฝึกงานตามความสนใจ</w:t>
+      </w:r>
+      <w:r>
+        <w:rPr>
+          <w:rFonts w:ascii="TH Niramit AS" w:hAnsi="TH Niramit AS" w:cs="TH Niramit AS"/>
+          <w:sz w:val="32"/>
+          <w:szCs w:val="32"/>
+          <w:lang w:val="en-US"/>
+        </w:rPr>
+        <w:t xml:space="preserve"> </w:t>
+      </w:r>
+      <w:r>
+        <w:rPr>
+          <w:rFonts w:ascii="TH Niramit AS" w:hAnsi="TH Niramit AS" w:cs="TH Niramit AS"/>
+          <w:sz w:val="32"/>
+          <w:szCs w:val="32"/>
+          <w:cs/>
+          <w:lang w:val="en-US"/>
+        </w:rPr>
+        <w:t>ด้วยเทคโนโลยีปัญญาประดิษฐ์</w:t>
+      </w:r>
+      <w:r>
+        <w:rPr>
+          <w:rFonts w:ascii="TH Niramit AS" w:hAnsi="TH Niramit AS" w:cs="TH Niramit AS"/>
+          <w:sz w:val="32"/>
+          <w:szCs w:val="32"/>
+          <w:lang w:val="en-US"/>
+        </w:rPr>
+        <w:t xml:space="preserve"> </w:t>
+      </w:r>
+      <w:r>
+        <w:rPr>
+          <w:rFonts w:ascii="TH Niramit AS" w:hAnsi="TH Niramit AS" w:cs="TH Niramit AS"/>
+          <w:sz w:val="32"/>
+          <w:szCs w:val="32"/>
+          <w:lang w:val="en-US"/>
+        </w:rPr>
+        <w:t>(Recommended System of Internship's Company)</w:t>
+      </w:r>
+    </w:p>
+    <w:p>
+      <w:pPr>
+        <w:ind w:left="720" w:hanging="720"/>
+        <w:rPr>
+          <w:rFonts w:ascii="TH Niramit AS" w:hAnsi="TH Niramit AS" w:cs="TH Niramit AS"/>
+          <w:sz w:val="32"/>
+          <w:szCs w:val="32"/>
+          <w:lang w:val="en-US"/>
+        </w:rPr>
+      </w:pPr>
+      <w:r>
+        <w:rPr>
+          <w:rFonts w:ascii="TH Niramit AS" w:hAnsi="TH Niramit AS" w:cs="TH Niramit AS" w:hint="cs"/>
+          <w:sz w:val="32"/>
+          <w:szCs w:val="32"/>
+          <w:cs/>
+          <w:lang w:val="en-US"/>
+        </w:rPr>
+        <w:t>โดย</w:t>
+      </w:r>
+      <w:r>
+        <w:rPr>
+          <w:rFonts w:ascii="TH Niramit AS" w:hAnsi="TH Niramit AS" w:cs="TH Niramit AS"/>
+          <w:sz w:val="32"/>
+          <w:szCs w:val="32"/>
+          <w:cs/>
+          <w:lang w:val="en-US"/>
+        </w:rPr>
+        <w:tab/>
+      </w:r>
+      <w:r>
+        <w:rPr>
+          <w:rFonts w:ascii="TH Niramit AS" w:hAnsi="TH Niramit AS" w:cs="TH Niramit AS" w:hint="cs"/>
+          <w:sz w:val="32"/>
+          <w:szCs w:val="32"/>
+          <w:cs/>
+          <w:lang w:val="en-US"/>
+        </w:rPr>
+        <w:t>นายทินกฤต สิงห์แก้ว</w:t>
+      </w:r>
+    </w:p>
+    <w:p>
+      <w:pPr>
+        <w:ind w:left="720" w:hanging="720"/>
+        <w:rPr>
+          <w:rFonts w:ascii="TH Niramit AS" w:hAnsi="TH Niramit AS" w:cs="TH Niramit AS"/>
+          <w:sz w:val="32"/>
+          <w:szCs w:val="32"/>
+          <w:lang w:val="en-US"/>
+        </w:rPr>
+      </w:pPr>
+    </w:p>
+    <w:p>
+      <w:pPr>
+        <w:ind w:left="720" w:hanging="720"/>
+        <w:rPr>
+          <w:rFonts w:ascii="TH Niramit AS" w:hAnsi="TH Niramit AS" w:cs="TH Niramit AS"/>
+          <w:b/>
+          <w:bCs/>
+          <w:sz w:val="32"/>
+          <w:szCs w:val="32"/>
+          <w:lang w:val="en-US"/>
+        </w:rPr>
+      </w:pPr>
+      <w:r>
+        <w:rPr>
+          <w:rFonts w:ascii="TH Niramit AS" w:hAnsi="TH Niramit AS" w:cs="TH Niramit AS"/>
+          <w:b/>
+          <w:bCs/>
+          <w:sz w:val="32"/>
+          <w:szCs w:val="32"/>
+          <w:cs/>
+          <w:lang w:val="en-US"/>
+        </w:rPr>
+        <w:t>คณะกรรมการพิจารณาเห็นชอบโดย</w:t>
+      </w:r>
+    </w:p>
+    <w:p>
+      <w:pPr>
+        <w:ind w:left="720" w:hanging="720"/>
+        <w:rPr>
+          <w:rFonts w:ascii="TH Niramit AS" w:hAnsi="TH Niramit AS" w:cs="TH Niramit AS"/>
+          <w:sz w:val="32"/>
+          <w:szCs w:val="32"/>
+          <w:lang w:val="en-US"/>
+        </w:rPr>
+      </w:pPr>
+      <w:r>
+        <w:rPr>
+          <w:rFonts w:ascii="TH Niramit AS" w:hAnsi="TH Niramit AS" w:cs="TH Niramit AS"/>
+          <w:sz w:val="32"/>
+          <w:szCs w:val="32"/>
+          <w:cs/>
+          <w:lang w:val="en-US"/>
+        </w:rPr>
+        <w:t>อาจารย์ที่ปรึกษาฯ</w:t>
+      </w:r>
+      <w:r>
+        <w:rPr>
+          <w:rFonts w:ascii="TH Niramit AS" w:hAnsi="TH Niramit AS" w:cs="TH Niramit AS"/>
+          <w:sz w:val="32"/>
+          <w:szCs w:val="32"/>
+          <w:lang w:val="en-US"/>
+        </w:rPr>
+        <w:t>…………………………………………………………...……………..</w:t>
+      </w:r>
+      <w:r>
+        <w:rPr>
+          <w:rFonts w:ascii="TH Niramit AS" w:hAnsi="TH Niramit AS" w:cs="TH Niramit AS"/>
+          <w:sz w:val="32"/>
+          <w:szCs w:val="32"/>
+          <w:cs/>
+          <w:lang w:val="en-US"/>
+        </w:rPr>
+        <w:t>วันที่</w:t>
+      </w:r>
+      <w:r>
+        <w:rPr>
+          <w:rFonts w:ascii="TH Niramit AS" w:hAnsi="TH Niramit AS" w:cs="TH Niramit AS"/>
+          <w:sz w:val="32"/>
+          <w:szCs w:val="32"/>
+          <w:lang w:val="en-US"/>
+        </w:rPr>
+        <w:t>…………/…………/………..</w:t>
+      </w:r>
+    </w:p>
+    <w:p>
+      <w:pPr>
+        <w:ind w:left="2160" w:firstLine="720"/>
+        <w:rPr>
+          <w:rFonts w:ascii="TH Niramit AS" w:hAnsi="TH Niramit AS" w:cs="TH Niramit AS"/>
+          <w:sz w:val="32"/>
+          <w:szCs w:val="32"/>
+          <w:lang w:val="en-US"/>
+        </w:rPr>
+      </w:pPr>
+      <w:r>
+        <w:rPr>
+          <w:rFonts w:ascii="TH Niramit AS" w:hAnsi="TH Niramit AS" w:cs="TH Niramit AS"/>
+          <w:sz w:val="32"/>
+          <w:szCs w:val="32"/>
+          <w:cs/>
+          <w:lang w:val="en-US"/>
+        </w:rPr>
+        <w:t>( ผู้ช่วยศาสตราจารย์ ดร.นงนุช  เกตุ้ย )</w:t>
+      </w:r>
+    </w:p>
+    <w:p>
+      <w:pPr>
+        <w:ind w:left="2160" w:firstLine="720"/>
+        <w:rPr>
+          <w:rFonts w:ascii="TH Niramit AS" w:hAnsi="TH Niramit AS" w:cs="TH Niramit AS"/>
+          <w:sz w:val="32"/>
+          <w:szCs w:val="32"/>
+          <w:lang w:val="en-US"/>
+        </w:rPr>
+      </w:pPr>
+    </w:p>
+    <w:p>
+      <w:pPr>
+        <w:ind w:left="720" w:hanging="720"/>
+        <w:rPr>
+          <w:rFonts w:ascii="TH Niramit AS" w:hAnsi="TH Niramit AS" w:cs="TH Niramit AS"/>
+          <w:sz w:val="32"/>
+          <w:szCs w:val="32"/>
+          <w:lang w:val="en-US"/>
+        </w:rPr>
+      </w:pPr>
+      <w:r>
+        <w:rPr>
+          <w:rFonts w:ascii="TH Niramit AS" w:hAnsi="TH Niramit AS" w:cs="TH Niramit AS"/>
+          <w:sz w:val="32"/>
+          <w:szCs w:val="32"/>
+          <w:cs/>
+          <w:lang w:val="en-US"/>
+        </w:rPr>
+        <w:t>อาจารย์ที่ปรึกษาร่วมฯ</w:t>
+      </w:r>
+      <w:r>
+        <w:rPr>
+          <w:rFonts w:ascii="TH Niramit AS" w:hAnsi="TH Niramit AS" w:cs="TH Niramit AS"/>
+          <w:sz w:val="32"/>
+          <w:szCs w:val="32"/>
+          <w:lang w:val="en-US"/>
+        </w:rPr>
+        <w:t>…………………………………………………………............</w:t>
+      </w:r>
+      <w:r>
+        <w:rPr>
+          <w:rFonts w:ascii="TH Niramit AS" w:hAnsi="TH Niramit AS" w:cs="TH Niramit AS"/>
+          <w:sz w:val="32"/>
+          <w:szCs w:val="32"/>
+          <w:cs/>
+          <w:lang w:val="en-US"/>
+        </w:rPr>
+        <w:t>วันที่</w:t>
+      </w:r>
+      <w:r>
+        <w:rPr>
+          <w:rFonts w:ascii="TH Niramit AS" w:hAnsi="TH Niramit AS" w:cs="TH Niramit AS"/>
+          <w:sz w:val="32"/>
+          <w:szCs w:val="32"/>
+          <w:lang w:val="en-US"/>
+        </w:rPr>
+        <w:t>…………/…………/………..</w:t>
+      </w:r>
+    </w:p>
+    <w:p>
+      <w:pPr>
+        <w:ind w:left="2160" w:firstLine="720"/>
+        <w:rPr>
+          <w:rFonts w:ascii="TH Niramit AS" w:hAnsi="TH Niramit AS" w:cs="TH Niramit AS"/>
+          <w:sz w:val="32"/>
+          <w:szCs w:val="32"/>
+          <w:lang w:val="en-US"/>
+        </w:rPr>
+      </w:pPr>
+      <w:r>
+        <w:rPr>
+          <w:rFonts w:ascii="TH Niramit AS" w:hAnsi="TH Niramit AS" w:cs="TH Niramit AS"/>
+          <w:sz w:val="32"/>
+          <w:szCs w:val="32"/>
+          <w:cs/>
+          <w:lang w:val="en-US"/>
+        </w:rPr>
+        <w:t>( อาจารย์วรวิ</w:t>
+      </w:r>
+      <w:proofErr w:type="spellStart"/>
+      <w:r>
+        <w:rPr>
+          <w:rFonts w:ascii="TH Niramit AS" w:hAnsi="TH Niramit AS" w:cs="TH Niramit AS"/>
+          <w:sz w:val="32"/>
+          <w:szCs w:val="32"/>
+          <w:cs/>
+          <w:lang w:val="en-US"/>
+        </w:rPr>
+        <w:t>ทย์</w:t>
+      </w:r>
+      <w:proofErr w:type="spellEnd"/>
+      <w:r>
+        <w:rPr>
+          <w:rFonts w:ascii="TH Niramit AS" w:hAnsi="TH Niramit AS" w:cs="TH Niramit AS"/>
+          <w:sz w:val="32"/>
+          <w:szCs w:val="32"/>
+          <w:cs/>
+          <w:lang w:val="en-US"/>
+        </w:rPr>
+        <w:t xml:space="preserve">  ฝั้นคำอ้าย )</w:t>
+      </w:r>
+    </w:p>
+    <w:p>
+      <w:pPr>
+        <w:ind w:left="2160" w:firstLine="720"/>
+        <w:rPr>
+          <w:rFonts w:ascii="TH Niramit AS" w:hAnsi="TH Niramit AS" w:cs="TH Niramit AS"/>
+          <w:sz w:val="32"/>
+          <w:szCs w:val="32"/>
+          <w:lang w:val="en-US"/>
+        </w:rPr>
+      </w:pPr>
+    </w:p>
+    <w:p>
+      <w:pPr>
+        <w:ind w:left="720" w:hanging="720"/>
+        <w:rPr>
+          <w:rFonts w:ascii="TH Niramit AS" w:hAnsi="TH Niramit AS" w:cs="TH Niramit AS"/>
+          <w:sz w:val="32"/>
+          <w:szCs w:val="32"/>
+          <w:lang w:val="en-US"/>
+        </w:rPr>
+      </w:pPr>
+      <w:r>
+        <w:rPr>
+          <w:rFonts w:ascii="TH Niramit AS" w:hAnsi="TH Niramit AS" w:cs="TH Niramit AS"/>
+          <w:sz w:val="32"/>
+          <w:szCs w:val="32"/>
+          <w:cs/>
+          <w:lang w:val="en-US"/>
+        </w:rPr>
+        <w:t>อาจารย์ผู้รับผิดชอบวิชา</w:t>
+      </w:r>
+      <w:r>
+        <w:rPr>
+          <w:rFonts w:ascii="TH Niramit AS" w:hAnsi="TH Niramit AS" w:cs="TH Niramit AS"/>
+          <w:sz w:val="32"/>
+          <w:szCs w:val="32"/>
+          <w:lang w:val="en-US"/>
+        </w:rPr>
+        <w:t>…………………………………………………………………..</w:t>
+      </w:r>
+      <w:r>
+        <w:rPr>
+          <w:rFonts w:ascii="TH Niramit AS" w:hAnsi="TH Niramit AS" w:cs="TH Niramit AS"/>
+          <w:sz w:val="32"/>
+          <w:szCs w:val="32"/>
+          <w:cs/>
+          <w:lang w:val="en-US"/>
+        </w:rPr>
+        <w:t>วันที่</w:t>
+      </w:r>
+      <w:r>
+        <w:rPr>
+          <w:rFonts w:ascii="TH Niramit AS" w:hAnsi="TH Niramit AS" w:cs="TH Niramit AS"/>
+          <w:sz w:val="32"/>
+          <w:szCs w:val="32"/>
+          <w:lang w:val="en-US"/>
+        </w:rPr>
+        <w:t>…………/…………/………..</w:t>
+      </w:r>
+    </w:p>
+    <w:p>
+      <w:pPr>
+        <w:ind w:left="2160" w:firstLine="720"/>
+        <w:rPr>
+          <w:rFonts w:ascii="TH Niramit AS" w:hAnsi="TH Niramit AS" w:cs="TH Niramit AS"/>
+          <w:sz w:val="32"/>
+          <w:szCs w:val="32"/>
+          <w:lang w:val="en-US"/>
+        </w:rPr>
+      </w:pPr>
+      <w:r>
+        <w:rPr>
+          <w:rFonts w:ascii="TH Niramit AS" w:hAnsi="TH Niramit AS" w:cs="TH Niramit AS"/>
+          <w:sz w:val="32"/>
+          <w:szCs w:val="32"/>
+          <w:cs/>
+          <w:lang w:val="en-US"/>
+        </w:rPr>
+        <w:t>( อาจารย์</w:t>
+      </w:r>
+      <w:proofErr w:type="spellStart"/>
+      <w:r>
+        <w:rPr>
+          <w:rFonts w:ascii="TH Niramit AS" w:hAnsi="TH Niramit AS" w:cs="TH Niramit AS"/>
+          <w:sz w:val="32"/>
+          <w:szCs w:val="32"/>
+          <w:cs/>
+          <w:lang w:val="en-US"/>
+        </w:rPr>
+        <w:t>ศิ</w:t>
+      </w:r>
+      <w:proofErr w:type="spellEnd"/>
+      <w:r>
+        <w:rPr>
+          <w:rFonts w:ascii="TH Niramit AS" w:hAnsi="TH Niramit AS" w:cs="TH Niramit AS"/>
+          <w:sz w:val="32"/>
+          <w:szCs w:val="32"/>
+          <w:cs/>
+          <w:lang w:val="en-US"/>
+        </w:rPr>
+        <w:t>ริลักษณ์ แก้ว</w:t>
+      </w:r>
+      <w:proofErr w:type="spellStart"/>
+      <w:r>
+        <w:rPr>
+          <w:rFonts w:ascii="TH Niramit AS" w:hAnsi="TH Niramit AS" w:cs="TH Niramit AS"/>
+          <w:sz w:val="32"/>
+          <w:szCs w:val="32"/>
+          <w:cs/>
+          <w:lang w:val="en-US"/>
+        </w:rPr>
+        <w:t>ศิ</w:t>
+      </w:r>
+      <w:proofErr w:type="spellEnd"/>
+      <w:r>
+        <w:rPr>
+          <w:rFonts w:ascii="TH Niramit AS" w:hAnsi="TH Niramit AS" w:cs="TH Niramit AS"/>
+          <w:sz w:val="32"/>
+          <w:szCs w:val="32"/>
+          <w:cs/>
+          <w:lang w:val="en-US"/>
+        </w:rPr>
+        <w:t>ริรุ่ง )</w:t>
+      </w:r>
+    </w:p>
+    <w:p>
+      <w:pPr>
+        <w:ind w:left="2160" w:firstLine="720"/>
+        <w:rPr>
+          <w:rFonts w:ascii="TH Niramit AS" w:hAnsi="TH Niramit AS" w:cs="TH Niramit AS"/>
+          <w:sz w:val="32"/>
+          <w:szCs w:val="32"/>
+          <w:lang w:val="en-US"/>
+        </w:rPr>
+      </w:pPr>
+    </w:p>
+    <w:p>
+      <w:pPr>
+        <w:ind w:left="720" w:hanging="720"/>
+        <w:rPr>
+          <w:rFonts w:ascii="TH Niramit AS" w:hAnsi="TH Niramit AS" w:cs="TH Niramit AS"/>
+          <w:sz w:val="32"/>
+          <w:szCs w:val="32"/>
+          <w:lang w:val="en-US"/>
+        </w:rPr>
+      </w:pPr>
+      <w:r>
+        <w:rPr>
+          <w:rFonts w:ascii="TH Niramit AS" w:hAnsi="TH Niramit AS" w:cs="TH Niramit AS"/>
+          <w:sz w:val="32"/>
+          <w:szCs w:val="32"/>
+          <w:cs/>
+          <w:lang w:val="en-US"/>
+        </w:rPr>
+        <w:t>ประธานหลักสูตร</w:t>
+      </w:r>
+      <w:r>
+        <w:rPr>
+          <w:rFonts w:ascii="TH Niramit AS" w:hAnsi="TH Niramit AS" w:cs="TH Niramit AS"/>
+          <w:sz w:val="32"/>
+          <w:szCs w:val="32"/>
+          <w:lang w:val="en-US"/>
+        </w:rPr>
+        <w:t>……………………………………………………………..………………</w:t>
+      </w:r>
+      <w:r>
+        <w:rPr>
+          <w:rFonts w:ascii="TH Niramit AS" w:hAnsi="TH Niramit AS" w:cs="TH Niramit AS"/>
+          <w:sz w:val="32"/>
+          <w:szCs w:val="32"/>
+          <w:cs/>
+          <w:lang w:val="en-US"/>
+        </w:rPr>
+        <w:t>วันที่</w:t>
+      </w:r>
+      <w:r>
+        <w:rPr>
+          <w:rFonts w:ascii="TH Niramit AS" w:hAnsi="TH Niramit AS" w:cs="TH Niramit AS"/>
+          <w:sz w:val="32"/>
+          <w:szCs w:val="32"/>
+          <w:lang w:val="en-US"/>
+        </w:rPr>
+        <w:t>…………/…………/………..</w:t>
+      </w:r>
+    </w:p>
+    <w:p>
+      <w:pPr>
+        <w:ind w:left="2160" w:firstLine="720"/>
+        <w:rPr>
+          <w:rFonts w:ascii="TH Niramit AS" w:hAnsi="TH Niramit AS" w:cs="TH Niramit AS"/>
+          <w:sz w:val="32"/>
+          <w:szCs w:val="32"/>
+          <w:cs/>
+          <w:lang w:val="en-US"/>
+        </w:rPr>
+      </w:pPr>
+      <w:r>
+        <w:rPr>
+          <w:rFonts w:ascii="TH Niramit AS" w:hAnsi="TH Niramit AS" w:cs="TH Niramit AS"/>
+          <w:sz w:val="32"/>
+          <w:szCs w:val="32"/>
+          <w:cs/>
+          <w:lang w:val="en-US"/>
+        </w:rPr>
+        <w:t>( อาจารย์วรวิ</w:t>
+      </w:r>
+      <w:proofErr w:type="spellStart"/>
+      <w:r>
+        <w:rPr>
+          <w:rFonts w:ascii="TH Niramit AS" w:hAnsi="TH Niramit AS" w:cs="TH Niramit AS"/>
+          <w:sz w:val="32"/>
+          <w:szCs w:val="32"/>
+          <w:cs/>
+          <w:lang w:val="en-US"/>
+        </w:rPr>
+        <w:t>ทย์</w:t>
+      </w:r>
+      <w:proofErr w:type="spellEnd"/>
+      <w:r>
+        <w:rPr>
+          <w:rFonts w:ascii="TH Niramit AS" w:hAnsi="TH Niramit AS" w:cs="TH Niramit AS"/>
+          <w:sz w:val="32"/>
+          <w:szCs w:val="32"/>
+          <w:cs/>
+          <w:lang w:val="en-US"/>
+        </w:rPr>
+        <w:t xml:space="preserve">  ฝั้นคำอ้าย )</w:t>
+      </w:r>
+    </w:p>
+    <w:p>
+      <w:pPr>
+        <w:rPr>
+          <w:rFonts w:ascii="TH Niramit AS" w:hAnsi="TH Niramit AS" w:cs="TH Niramit AS"/>
+          <w:sz w:val="32"/>
+          <w:szCs w:val="32"/>
+          <w:cs/>
+          <w:lang w:val="en-US"/>
+        </w:rPr>
+      </w:pPr>
+      <w:r>
+        <w:rPr>
+          <w:rFonts w:ascii="TH Niramit AS" w:hAnsi="TH Niramit AS" w:cs="TH Niramit AS"/>
+          <w:sz w:val="32"/>
+          <w:szCs w:val="32"/>
+          <w:cs/>
+          <w:lang w:val="en-US"/>
+        </w:rPr>
+        <w:br w:type="page"/>
       </w:r>
     </w:p>
     <w:p>
@@ -1121,19 +1209,19 @@
           <w:lang w:val="en-US"/>
         </w:rPr>
       </w:pPr>
-    </w:p>
-    <w:p>
-      <w:pPr>
-        <w:jc w:val="center"/>
-        <w:rPr>
-          <w:rFonts w:ascii="TH Niramit AS" w:hAnsi="TH Niramit AS" w:cs="TH Niramit AS"/>
+      <w:r>
+        <w:rPr>
+          <w:rFonts w:ascii="TH Niramit AS" w:hAnsi="TH Niramit AS" w:cs="TH Niramit AS" w:hint="cs"/>
           <w:b/>
           <w:bCs/>
           <w:sz w:val="36"/>
           <w:szCs w:val="36"/>
-          <w:lang w:val="en-US"/>
-        </w:rPr>
-      </w:pPr>
+          <w:cs/>
+          <w:lang w:val="en-US"/>
+        </w:rPr>
+        <w:lastRenderedPageBreak/>
+        <w:t>โครงงานทางวิทยาการคอมพิวเตอร์ระดับปริญญาตรี</w:t>
+      </w:r>
     </w:p>
     <w:p>
       <w:pPr>
@@ -1147,18 +1235,19 @@
           <w:lang w:val="en-US"/>
         </w:rPr>
       </w:pPr>
-      <w:r>
-        <w:rPr>
-          <w:rFonts w:ascii="TH Niramit AS" w:hAnsi="TH Niramit AS" w:cs="TH Niramit AS" w:hint="cs"/>
+    </w:p>
+    <w:p>
+      <w:pPr>
+        <w:jc w:val="center"/>
+        <w:rPr>
+          <w:rFonts w:ascii="TH Niramit AS" w:hAnsi="TH Niramit AS" w:cs="TH Niramit AS"/>
           <w:b/>
           <w:bCs/>
           <w:sz w:val="36"/>
           <w:szCs w:val="36"/>
-          <w:cs/>
-          <w:lang w:val="en-US"/>
-        </w:rPr>
-        <w:t>เรื่อง</w:t>
-      </w:r>
+          <w:lang w:val="en-US"/>
+        </w:rPr>
+      </w:pPr>
     </w:p>
     <w:p>
       <w:pPr>
@@ -1172,31 +1261,31 @@
           <w:lang w:val="en-US"/>
         </w:rPr>
       </w:pPr>
-    </w:p>
-    <w:p>
-      <w:pPr>
-        <w:jc w:val="center"/>
-        <w:rPr>
-          <w:rFonts w:ascii="TH Niramit AS" w:hAnsi="TH Niramit AS" w:cs="TH Niramit AS"/>
+      <w:r>
+        <w:rPr>
+          <w:rFonts w:ascii="TH Niramit AS" w:hAnsi="TH Niramit AS" w:cs="TH Niramit AS" w:hint="cs"/>
           <w:b/>
           <w:bCs/>
           <w:sz w:val="36"/>
           <w:szCs w:val="36"/>
-          <w:lang w:val="en-US"/>
-        </w:rPr>
-      </w:pPr>
-      <w:r>
+          <w:cs/>
+          <w:lang w:val="en-US"/>
+        </w:rPr>
+        <w:t>เรื่อง</w:t>
+      </w:r>
+    </w:p>
+    <w:p>
+      <w:pPr>
+        <w:jc w:val="center"/>
         <w:rPr>
           <w:rFonts w:ascii="TH Niramit AS" w:hAnsi="TH Niramit AS" w:cs="TH Niramit AS"/>
           <w:b/>
           <w:bCs/>
           <w:sz w:val="36"/>
           <w:szCs w:val="36"/>
-          <w:cs/>
-          <w:lang w:val="en-US"/>
-        </w:rPr>
-        <w:t>ระบบแนะนำบริษัทสำหรับฝึกงานตามความสนใจ</w:t>
-      </w:r>
+          <w:lang w:val="en-US"/>
+        </w:rPr>
+      </w:pPr>
     </w:p>
     <w:p>
       <w:pPr>
@@ -1220,7 +1309,7 @@
           <w:cs/>
           <w:lang w:val="en-US"/>
         </w:rPr>
-        <w:t>ด้วยเทคโนโลยีปัญญาประดิษฐ์</w:t>
+        <w:t>ระบบแนะนำบริษัทสำหรับฝึกงานตามความสนใจ</w:t>
       </w:r>
     </w:p>
     <w:p>
@@ -1245,9 +1334,12 @@
           <w:cs/>
           <w:lang w:val="en-US"/>
         </w:rPr>
-        <w:t>(</w:t>
-      </w:r>
-      <w:r>
+        <w:t>ด้วยเทคโนโลยีปัญญาประดิษฐ์</w:t>
+      </w:r>
+    </w:p>
+    <w:p>
+      <w:pPr>
+        <w:jc w:val="center"/>
         <w:rPr>
           <w:rFonts w:ascii="TH Niramit AS" w:hAnsi="TH Niramit AS" w:cs="TH Niramit AS"/>
           <w:b/>
@@ -1256,25 +1348,20 @@
           <w:szCs w:val="36"/>
           <w:lang w:val="en-US"/>
         </w:rPr>
-        <w:t>Recommended System of Internship's Company)</w:t>
-      </w:r>
-    </w:p>
-    <w:p>
-      <w:pPr>
-        <w:jc w:val="center"/>
+      </w:pPr>
+      <w:r>
         <w:rPr>
           <w:rFonts w:ascii="TH Niramit AS" w:hAnsi="TH Niramit AS" w:cs="TH Niramit AS"/>
           <w:b/>
           <w:bCs/>
           <w:sz w:val="36"/>
           <w:szCs w:val="36"/>
-          <w:lang w:val="en-US"/>
-        </w:rPr>
-      </w:pPr>
-    </w:p>
-    <w:p>
-      <w:pPr>
-        <w:jc w:val="center"/>
+          <w:cs/>
+          <w:lang w:val="en-US"/>
+        </w:rPr>
+        <w:t>(</w:t>
+      </w:r>
+      <w:r>
         <w:rPr>
           <w:rFonts w:ascii="TH Niramit AS" w:hAnsi="TH Niramit AS" w:cs="TH Niramit AS"/>
           <w:b/>
@@ -1283,7 +1370,8 @@
           <w:szCs w:val="36"/>
           <w:lang w:val="en-US"/>
         </w:rPr>
-      </w:pPr>
+        <w:t>Recommended System of Internship's Company)</w:t>
+      </w:r>
     </w:p>
     <w:p>
       <w:pPr>
@@ -1297,18 +1385,19 @@
           <w:lang w:val="en-US"/>
         </w:rPr>
       </w:pPr>
-      <w:r>
-        <w:rPr>
-          <w:rFonts w:ascii="TH Niramit AS" w:hAnsi="TH Niramit AS" w:cs="TH Niramit AS" w:hint="cs"/>
+    </w:p>
+    <w:p>
+      <w:pPr>
+        <w:jc w:val="center"/>
+        <w:rPr>
+          <w:rFonts w:ascii="TH Niramit AS" w:hAnsi="TH Niramit AS" w:cs="TH Niramit AS"/>
           <w:b/>
           <w:bCs/>
           <w:sz w:val="36"/>
           <w:szCs w:val="36"/>
-          <w:cs/>
-          <w:lang w:val="en-US"/>
-        </w:rPr>
-        <w:t>โดย</w:t>
-      </w:r>
+          <w:lang w:val="en-US"/>
+        </w:rPr>
+      </w:pPr>
     </w:p>
     <w:p>
       <w:pPr>
@@ -1322,46 +1411,47 @@
           <w:lang w:val="en-US"/>
         </w:rPr>
       </w:pPr>
-    </w:p>
-    <w:p>
-      <w:pPr>
-        <w:jc w:val="center"/>
-        <w:rPr>
-          <w:rFonts w:ascii="TH Niramit AS" w:hAnsi="TH Niramit AS" w:cs="TH Niramit AS"/>
+      <w:r>
+        <w:rPr>
+          <w:rFonts w:ascii="TH Niramit AS" w:hAnsi="TH Niramit AS" w:cs="TH Niramit AS" w:hint="cs"/>
           <w:b/>
           <w:bCs/>
           <w:sz w:val="36"/>
           <w:szCs w:val="36"/>
-          <w:lang w:val="en-US"/>
-        </w:rPr>
-      </w:pPr>
-      <w:r>
-        <w:rPr>
-          <w:rFonts w:ascii="TH Niramit AS" w:hAnsi="TH Niramit AS" w:cs="TH Niramit AS" w:hint="cs"/>
+          <w:cs/>
+          <w:lang w:val="en-US"/>
+        </w:rPr>
+        <w:t>โดย</w:t>
+      </w:r>
+    </w:p>
+    <w:p>
+      <w:pPr>
+        <w:jc w:val="center"/>
+        <w:rPr>
+          <w:rFonts w:ascii="TH Niramit AS" w:hAnsi="TH Niramit AS" w:cs="TH Niramit AS"/>
           <w:b/>
           <w:bCs/>
           <w:sz w:val="36"/>
           <w:szCs w:val="36"/>
-          <w:cs/>
-          <w:lang w:val="en-US"/>
-        </w:rPr>
-        <w:t>นายทินกฤต</w:t>
-      </w:r>
-      <w:r>
+          <w:lang w:val="en-US"/>
+        </w:rPr>
+      </w:pPr>
+    </w:p>
+    <w:p>
+      <w:pPr>
+        <w:jc w:val="center"/>
         <w:rPr>
           <w:rFonts w:ascii="TH Niramit AS" w:hAnsi="TH Niramit AS" w:cs="TH Niramit AS"/>
           <w:b/>
           <w:bCs/>
           <w:sz w:val="36"/>
           <w:szCs w:val="36"/>
-          <w:cs/>
-          <w:lang w:val="en-US"/>
-        </w:rPr>
-        <w:tab/>
-      </w:r>
-      <w:r>
-        <w:rPr>
-          <w:rFonts w:ascii="TH Niramit AS" w:hAnsi="TH Niramit AS" w:cs="TH Niramit AS"/>
+          <w:lang w:val="en-US"/>
+        </w:rPr>
+      </w:pPr>
+      <w:r>
+        <w:rPr>
+          <w:rFonts w:ascii="TH Niramit AS" w:hAnsi="TH Niramit AS" w:cs="TH Niramit AS" w:hint="cs"/>
           <w:b/>
           <w:bCs/>
           <w:sz w:val="36"/>
@@ -1369,11 +1459,11 @@
           <w:cs/>
           <w:lang w:val="en-US"/>
         </w:rPr>
-        <w:tab/>
-      </w:r>
-      <w:r>
-        <w:rPr>
-          <w:rFonts w:ascii="TH Niramit AS" w:hAnsi="TH Niramit AS" w:cs="TH Niramit AS" w:hint="cs"/>
+        <w:t>นายทินกฤต</w:t>
+      </w:r>
+      <w:r>
+        <w:rPr>
+          <w:rFonts w:ascii="TH Niramit AS" w:hAnsi="TH Niramit AS" w:cs="TH Niramit AS"/>
           <w:b/>
           <w:bCs/>
           <w:sz w:val="36"/>
@@ -1381,47 +1471,45 @@
           <w:cs/>
           <w:lang w:val="en-US"/>
         </w:rPr>
-        <w:t>สิงห์แก้ว</w:t>
-      </w:r>
-    </w:p>
-    <w:p>
-      <w:pPr>
-        <w:jc w:val="center"/>
+        <w:tab/>
+      </w:r>
+      <w:r>
         <w:rPr>
           <w:rFonts w:ascii="TH Niramit AS" w:hAnsi="TH Niramit AS" w:cs="TH Niramit AS"/>
           <w:b/>
           <w:bCs/>
           <w:sz w:val="36"/>
           <w:szCs w:val="36"/>
-          <w:lang w:val="en-US"/>
-        </w:rPr>
-      </w:pPr>
-    </w:p>
-    <w:p>
-      <w:pPr>
-        <w:pStyle w:val="NoSpacing"/>
-        <w:jc w:val="center"/>
-        <w:rPr>
-          <w:rFonts w:ascii="TH Niramit AS" w:hAnsi="TH Niramit AS" w:cs="TH Niramit AS"/>
+          <w:cs/>
+          <w:lang w:val="en-US"/>
+        </w:rPr>
+        <w:tab/>
+      </w:r>
+      <w:r>
+        <w:rPr>
+          <w:rFonts w:ascii="TH Niramit AS" w:hAnsi="TH Niramit AS" w:cs="TH Niramit AS" w:hint="cs"/>
           <w:b/>
           <w:bCs/>
           <w:sz w:val="36"/>
           <w:szCs w:val="36"/>
-          <w:lang w:val="en-US"/>
-        </w:rPr>
-      </w:pPr>
-      <w:r>
-        <w:rPr>
-          <w:rFonts w:ascii="TH Niramit AS" w:hAnsi="TH Niramit AS" w:cs="TH Niramit AS" w:hint="cs"/>
+          <w:cs/>
+          <w:lang w:val="en-US"/>
+        </w:rPr>
+        <w:t>สิงห์แก้ว</w:t>
+      </w:r>
+    </w:p>
+    <w:p>
+      <w:pPr>
+        <w:jc w:val="center"/>
+        <w:rPr>
+          <w:rFonts w:ascii="TH Niramit AS" w:hAnsi="TH Niramit AS" w:cs="TH Niramit AS"/>
           <w:b/>
           <w:bCs/>
           <w:sz w:val="36"/>
           <w:szCs w:val="36"/>
-          <w:cs/>
-          <w:lang w:val="en-US"/>
-        </w:rPr>
-        <w:t>คณะวิทยาศาสตร์และเทคโนโลยีการเกษตร</w:t>
-      </w:r>
+          <w:lang w:val="en-US"/>
+        </w:rPr>
+      </w:pPr>
     </w:p>
     <w:p>
       <w:pPr>
@@ -1446,7 +1534,7 @@
           <w:cs/>
           <w:lang w:val="en-US"/>
         </w:rPr>
-        <w:t>มหาวิทยาลัยเทคโนโลยีราชมงคลล้านนา  น่าน</w:t>
+        <w:t>คณะวิทยาศาสตร์และเทคโนโลยีการเกษตร</w:t>
       </w:r>
     </w:p>
     <w:p>
@@ -1472,7 +1560,59 @@
           <w:cs/>
           <w:lang w:val="en-US"/>
         </w:rPr>
-        <w:t>เพื่อความสมบูรณ์แห่งปริญญาวิทยาศาสตรบัณฑิต</w:t>
+        <w:t>มหาวิทยาลัยเทคโนโลยีราชมงคลล้านนา  น่าน</w:t>
+      </w:r>
+    </w:p>
+    <w:p>
+      <w:pPr>
+        <w:pStyle w:val="NoSpacing"/>
+        <w:jc w:val="center"/>
+        <w:rPr>
+          <w:rFonts w:ascii="TH Niramit AS" w:hAnsi="TH Niramit AS" w:cs="TH Niramit AS"/>
+          <w:b/>
+          <w:bCs/>
+          <w:sz w:val="36"/>
+          <w:szCs w:val="36"/>
+          <w:lang w:val="en-US"/>
+        </w:rPr>
+      </w:pPr>
+      <w:r>
+        <w:rPr>
+          <w:rFonts w:ascii="TH Niramit AS" w:hAnsi="TH Niramit AS" w:cs="TH Niramit AS" w:hint="cs"/>
+          <w:b/>
+          <w:bCs/>
+          <w:sz w:val="36"/>
+          <w:szCs w:val="36"/>
+          <w:cs/>
+          <w:lang w:val="en-US"/>
+        </w:rPr>
+        <w:t>เพื่อความสมบูรณ์แห่งปริญญาวิทยา</w:t>
+      </w:r>
+      <w:proofErr w:type="spellStart"/>
+      <w:r>
+        <w:rPr>
+          <w:rFonts w:ascii="TH Niramit AS" w:hAnsi="TH Niramit AS" w:cs="TH Niramit AS" w:hint="cs"/>
+          <w:b/>
+          <w:bCs/>
+          <w:sz w:val="36"/>
+          <w:szCs w:val="36"/>
+          <w:cs/>
+          <w:lang w:val="en-US"/>
+        </w:rPr>
+        <w:t>ศา</w:t>
+      </w:r>
+      <w:proofErr w:type="spellEnd"/>
+      <w:r>
+        <w:rPr>
+          <w:rFonts w:ascii="TH Niramit AS" w:hAnsi="TH Niramit AS" w:cs="TH Niramit AS" w:hint="cs"/>
+          <w:b/>
+          <w:bCs/>
+          <w:sz w:val="36"/>
+          <w:szCs w:val="36"/>
+          <w:cs/>
+          <w:lang w:val="en-US"/>
+        </w:rPr>
+        <w:t>สตรบัณฑิต</w:t>
       </w:r>
       <w:r>
         <w:rPr>
@@ -1900,7 +2040,29 @@
           <w:cs/>
           <w:lang w:val="en-US"/>
         </w:rPr>
-        <w:t>อาจารย์วรวิทย์  ฝั้นคำอ้าย</w:t>
+        <w:t>อาจารย์วรวิ</w:t>
+      </w:r>
+      <w:proofErr w:type="spellStart"/>
+      <w:r>
+        <w:rPr>
+          <w:rFonts w:ascii="TH Niramit AS" w:hAnsi="TH Niramit AS" w:cs="TH Niramit AS"/>
+          <w:sz w:val="32"/>
+          <w:szCs w:val="32"/>
+          <w:cs/>
+          <w:lang w:val="en-US"/>
+        </w:rPr>
+        <w:t>ทย์</w:t>
+      </w:r>
+      <w:proofErr w:type="spellEnd"/>
+      <w:r>
+        <w:rPr>
+          <w:rFonts w:ascii="TH Niramit AS" w:hAnsi="TH Niramit AS" w:cs="TH Niramit AS"/>
+          <w:sz w:val="32"/>
+          <w:szCs w:val="32"/>
+          <w:cs/>
+          <w:lang w:val="en-US"/>
+        </w:rPr>
+        <w:t xml:space="preserve">  ฝั้นคำอ้าย</w:t>
       </w:r>
     </w:p>
     <w:p>
@@ -2575,7 +2737,29 @@
           <w:cs/>
           <w:lang w:val="en-US"/>
         </w:rPr>
-        <w:t xml:space="preserve">ขอขอบพระคุณ ผู้ช่วยศาตราจารย์ ดร.นงนุช เกตุ้ย </w:t>
+        <w:t>ขอขอบพระคุณ ผู้ช่วยศาตราจาร</w:t>
+      </w:r>
+      <w:proofErr w:type="spellStart"/>
+      <w:r>
+        <w:rPr>
+          <w:rFonts w:ascii="TH Niramit AS" w:hAnsi="TH Niramit AS" w:cs="TH Niramit AS"/>
+          <w:sz w:val="32"/>
+          <w:szCs w:val="32"/>
+          <w:cs/>
+          <w:lang w:val="en-US"/>
+        </w:rPr>
+        <w:t>ย์</w:t>
+      </w:r>
+      <w:proofErr w:type="spellEnd"/>
+      <w:r>
+        <w:rPr>
+          <w:rFonts w:ascii="TH Niramit AS" w:hAnsi="TH Niramit AS" w:cs="TH Niramit AS"/>
+          <w:sz w:val="32"/>
+          <w:szCs w:val="32"/>
+          <w:cs/>
+          <w:lang w:val="en-US"/>
+        </w:rPr>
+        <w:t xml:space="preserve"> ดร.นงนุช เกตุ้ย </w:t>
       </w:r>
       <w:r>
         <w:rPr>
@@ -2595,7 +2779,29 @@
           <w:cs/>
           <w:lang w:val="en-US"/>
         </w:rPr>
-        <w:t xml:space="preserve">อาจารย์วรวิทย์  </w:t>
+        <w:t>อาจารย์วรวิ</w:t>
+      </w:r>
+      <w:proofErr w:type="spellStart"/>
+      <w:r>
+        <w:rPr>
+          <w:rFonts w:ascii="TH Niramit AS" w:hAnsi="TH Niramit AS" w:cs="TH Niramit AS"/>
+          <w:sz w:val="32"/>
+          <w:szCs w:val="32"/>
+          <w:cs/>
+          <w:lang w:val="en-US"/>
+        </w:rPr>
+        <w:t>ทย์</w:t>
+      </w:r>
+      <w:proofErr w:type="spellEnd"/>
+      <w:r>
+        <w:rPr>
+          <w:rFonts w:ascii="TH Niramit AS" w:hAnsi="TH Niramit AS" w:cs="TH Niramit AS"/>
+          <w:sz w:val="32"/>
+          <w:szCs w:val="32"/>
+          <w:cs/>
+          <w:lang w:val="en-US"/>
+        </w:rPr>
+        <w:t xml:space="preserve">  </w:t>
       </w:r>
       <w:r>
         <w:rPr>
@@ -4203,7 +4409,29 @@
           <w:cs/>
           <w:lang w:val="en-US"/>
         </w:rPr>
-        <w:t>ด้วยเหตุนึ้จึงได้มีการเริ่มโครง</w:t>
+        <w:t>ด้วยเหตุน</w:t>
+      </w:r>
+      <w:proofErr w:type="spellStart"/>
+      <w:r>
+        <w:rPr>
+          <w:rFonts w:ascii="TH Niramit AS" w:hAnsi="TH Niramit AS" w:cs="TH Niramit AS"/>
+          <w:sz w:val="32"/>
+          <w:szCs w:val="32"/>
+          <w:cs/>
+          <w:lang w:val="en-US"/>
+        </w:rPr>
+        <w:t>ึ้</w:t>
+      </w:r>
+      <w:proofErr w:type="spellEnd"/>
+      <w:r>
+        <w:rPr>
+          <w:rFonts w:ascii="TH Niramit AS" w:hAnsi="TH Niramit AS" w:cs="TH Niramit AS"/>
+          <w:sz w:val="32"/>
+          <w:szCs w:val="32"/>
+          <w:cs/>
+          <w:lang w:val="en-US"/>
+        </w:rPr>
+        <w:t>จึงได้มีการเริ่มโครง</w:t>
       </w:r>
       <w:r>
         <w:rPr>
@@ -5072,6 +5300,7 @@
           <w:lang w:val="en-US"/>
         </w:rPr>
       </w:pPr>
+      <w:proofErr w:type="spellStart"/>
       <w:r>
         <w:rPr>
           <w:rFonts w:ascii="TH Niramit AS" w:hAnsi="TH Niramit AS" w:cs="TH Niramit AS"/>
@@ -5081,6 +5310,7 @@
         </w:rPr>
         <w:t>Javascript</w:t>
       </w:r>
+      <w:proofErr w:type="spellEnd"/>
     </w:p>
     <w:p>
       <w:pPr>
@@ -5579,6 +5809,7 @@
           <w:lang w:val="en-US"/>
         </w:rPr>
       </w:pPr>
+      <w:proofErr w:type="spellStart"/>
       <w:r>
         <w:rPr>
           <w:rFonts w:ascii="TH Niramit AS" w:hAnsi="TH Niramit AS" w:cs="TH Niramit AS"/>
@@ -5588,6 +5819,7 @@
         </w:rPr>
         <w:t>GIthub</w:t>
       </w:r>
+      <w:proofErr w:type="spellEnd"/>
     </w:p>
     <w:p>
       <w:pPr>
@@ -5650,6 +5882,7 @@
           <w:lang w:val="en-US"/>
         </w:rPr>
       </w:pPr>
+      <w:proofErr w:type="spellStart"/>
       <w:r>
         <w:rPr>
           <w:rFonts w:ascii="TH Niramit AS" w:hAnsi="TH Niramit AS" w:cs="TH Niramit AS"/>
@@ -5659,6 +5892,7 @@
         </w:rPr>
         <w:t>Pythainlp</w:t>
       </w:r>
+      <w:proofErr w:type="spellEnd"/>
     </w:p>
     <w:p>
       <w:pPr>
@@ -5681,6 +5915,7 @@
           <w:lang w:val="en-US"/>
         </w:rPr>
       </w:pPr>
+      <w:proofErr w:type="spellStart"/>
       <w:r>
         <w:rPr>
           <w:rFonts w:ascii="TH Niramit AS" w:hAnsi="TH Niramit AS" w:cs="TH Niramit AS"/>
@@ -5690,6 +5925,7 @@
         </w:rPr>
         <w:t>Matplotlibs</w:t>
       </w:r>
+      <w:proofErr w:type="spellEnd"/>
     </w:p>
     <w:p>
       <w:pPr>
@@ -5743,6 +5979,7 @@
           <w:lang w:val="en-US"/>
         </w:rPr>
       </w:pPr>
+      <w:proofErr w:type="spellStart"/>
       <w:r>
         <w:rPr>
           <w:rFonts w:ascii="TH Niramit AS" w:hAnsi="TH Niramit AS" w:cs="TH Niramit AS"/>
@@ -5752,6 +5989,7 @@
         </w:rPr>
         <w:t>Numpy</w:t>
       </w:r>
+      <w:proofErr w:type="spellEnd"/>
     </w:p>
     <w:p>
       <w:pPr>
@@ -5805,6 +6043,7 @@
           <w:lang w:val="en-US"/>
         </w:rPr>
       </w:pPr>
+      <w:proofErr w:type="spellStart"/>
       <w:r>
         <w:rPr>
           <w:rFonts w:ascii="TH Niramit AS" w:hAnsi="TH Niramit AS" w:cs="TH Niramit AS"/>
@@ -5815,6 +6054,7 @@
         <w:lastRenderedPageBreak/>
         <w:t>nltk</w:t>
       </w:r>
+      <w:proofErr w:type="spellEnd"/>
     </w:p>
     <w:p>
       <w:pPr>
@@ -5837,6 +6077,7 @@
           <w:lang w:val="en-US"/>
         </w:rPr>
       </w:pPr>
+      <w:proofErr w:type="spellStart"/>
       <w:r>
         <w:rPr>
           <w:rFonts w:ascii="TH Niramit AS" w:hAnsi="TH Niramit AS" w:cs="TH Niramit AS"/>
@@ -5846,6 +6087,7 @@
         </w:rPr>
         <w:t>fastAPI</w:t>
       </w:r>
+      <w:proofErr w:type="spellEnd"/>
     </w:p>
     <w:p>
       <w:pPr>
@@ -5875,8 +6117,19 @@
           <w:szCs w:val="32"/>
           <w:lang w:val="en-US"/>
         </w:rPr>
-        <w:t>python-dotenv</w:t>
-      </w:r>
+        <w:t>python-</w:t>
+      </w:r>
+      <w:proofErr w:type="spellStart"/>
+      <w:r>
+        <w:rPr>
+          <w:rFonts w:ascii="TH Niramit AS" w:hAnsi="TH Niramit AS" w:cs="TH Niramit AS"/>
+          <w:sz w:val="32"/>
+          <w:szCs w:val="32"/>
+          <w:lang w:val="en-US"/>
+        </w:rPr>
+        <w:t>dotenv</w:t>
+      </w:r>
+      <w:proofErr w:type="spellEnd"/>
     </w:p>
     <w:p>
       <w:pPr>
@@ -5899,14 +6152,25 @@
           <w:lang w:val="en-US"/>
         </w:rPr>
       </w:pPr>
-      <w:r>
-        <w:rPr>
-          <w:rFonts w:ascii="TH Niramit AS" w:hAnsi="TH Niramit AS" w:cs="TH Niramit AS"/>
-          <w:sz w:val="32"/>
-          <w:szCs w:val="32"/>
-          <w:lang w:val="en-US"/>
-        </w:rPr>
-        <w:t>Javascript library</w:t>
+      <w:proofErr w:type="spellStart"/>
+      <w:r>
+        <w:rPr>
+          <w:rFonts w:ascii="TH Niramit AS" w:hAnsi="TH Niramit AS" w:cs="TH Niramit AS"/>
+          <w:sz w:val="32"/>
+          <w:szCs w:val="32"/>
+          <w:lang w:val="en-US"/>
+        </w:rPr>
+        <w:t>Javascript</w:t>
+      </w:r>
+      <w:proofErr w:type="spellEnd"/>
+      <w:r>
+        <w:rPr>
+          <w:rFonts w:ascii="TH Niramit AS" w:hAnsi="TH Niramit AS" w:cs="TH Niramit AS"/>
+          <w:sz w:val="32"/>
+          <w:szCs w:val="32"/>
+          <w:lang w:val="en-US"/>
+        </w:rPr>
+        <w:t xml:space="preserve"> library</w:t>
       </w:r>
     </w:p>
     <w:p>
@@ -5961,6 +6225,7 @@
           <w:lang w:val="en-US"/>
         </w:rPr>
       </w:pPr>
+      <w:proofErr w:type="spellStart"/>
       <w:r>
         <w:rPr>
           <w:rFonts w:ascii="TH Niramit AS" w:hAnsi="TH Niramit AS" w:cs="TH Niramit AS"/>
@@ -5970,6 +6235,7 @@
         </w:rPr>
         <w:t>cors</w:t>
       </w:r>
+      <w:proofErr w:type="spellEnd"/>
     </w:p>
     <w:p>
       <w:pPr>
@@ -5992,6 +6258,7 @@
           <w:lang w:val="en-US"/>
         </w:rPr>
       </w:pPr>
+      <w:proofErr w:type="spellStart"/>
       <w:r>
         <w:rPr>
           <w:rFonts w:ascii="TH Niramit AS" w:hAnsi="TH Niramit AS" w:cs="TH Niramit AS"/>
@@ -6001,6 +6268,7 @@
         </w:rPr>
         <w:t>dotenv</w:t>
       </w:r>
+      <w:proofErr w:type="spellEnd"/>
     </w:p>
     <w:p>
       <w:pPr>
@@ -6054,6 +6322,7 @@
           <w:lang w:val="en-US"/>
         </w:rPr>
       </w:pPr>
+      <w:proofErr w:type="spellStart"/>
       <w:r>
         <w:rPr>
           <w:rFonts w:ascii="TH Niramit AS" w:hAnsi="TH Niramit AS" w:cs="TH Niramit AS"/>
@@ -6063,6 +6332,7 @@
         </w:rPr>
         <w:t>headlessui</w:t>
       </w:r>
+      <w:proofErr w:type="spellEnd"/>
     </w:p>
     <w:p>
       <w:pPr>
@@ -6085,6 +6355,7 @@
           <w:lang w:val="en-US"/>
         </w:rPr>
       </w:pPr>
+      <w:proofErr w:type="spellStart"/>
       <w:r>
         <w:rPr>
           <w:rFonts w:ascii="TH Niramit AS" w:hAnsi="TH Niramit AS" w:cs="TH Niramit AS"/>
@@ -6094,6 +6365,7 @@
         </w:rPr>
         <w:t>heroicons</w:t>
       </w:r>
+      <w:proofErr w:type="spellEnd"/>
     </w:p>
     <w:p>
       <w:pPr>
@@ -6240,6 +6512,7 @@
           <w:lang w:val="en-US"/>
         </w:rPr>
       </w:pPr>
+      <w:proofErr w:type="spellStart"/>
       <w:r>
         <w:rPr>
           <w:rFonts w:ascii="TH Niramit AS" w:hAnsi="TH Niramit AS" w:cs="TH Niramit AS"/>
@@ -6249,6 +6522,7 @@
         </w:rPr>
         <w:t>Vercel</w:t>
       </w:r>
+      <w:proofErr w:type="spellEnd"/>
     </w:p>
     <w:p>
       <w:pPr>
@@ -8075,6 +8349,7 @@
         </w:rPr>
         <w:t xml:space="preserve">ทฤษฎี </w:t>
       </w:r>
+      <w:proofErr w:type="spellStart"/>
       <w:r>
         <w:rPr>
           <w:rFonts w:ascii="TH Niramit AS" w:hAnsi="TH Niramit AS" w:cs="TH Niramit AS"/>
@@ -8084,6 +8359,7 @@
         </w:rPr>
         <w:t>Cors</w:t>
       </w:r>
+      <w:proofErr w:type="spellEnd"/>
     </w:p>
     <w:p>
       <w:pPr>
@@ -8148,6 +8424,7 @@
         </w:rPr>
         <w:t xml:space="preserve">ทฤษฎี </w:t>
       </w:r>
+      <w:proofErr w:type="spellStart"/>
       <w:r>
         <w:rPr>
           <w:rFonts w:ascii="TH Niramit AS" w:hAnsi="TH Niramit AS" w:cs="TH Niramit AS"/>
@@ -8157,6 +8434,7 @@
         </w:rPr>
         <w:t>Fastapi</w:t>
       </w:r>
+      <w:proofErr w:type="spellEnd"/>
     </w:p>
     <w:p>
       <w:pPr>
@@ -8385,6 +8663,7 @@
         </w:rPr>
         <w:t xml:space="preserve">ทฤษฎี </w:t>
       </w:r>
+      <w:proofErr w:type="spellStart"/>
       <w:r>
         <w:rPr>
           <w:rFonts w:ascii="TH Niramit AS" w:hAnsi="TH Niramit AS" w:cs="TH Niramit AS"/>
@@ -8394,6 +8673,7 @@
         </w:rPr>
         <w:t>Matplotlibs</w:t>
       </w:r>
+      <w:proofErr w:type="spellEnd"/>
     </w:p>
     <w:p>
       <w:pPr>
@@ -8467,6 +8747,7 @@
         </w:rPr>
         <w:t xml:space="preserve">ทฤษฎี </w:t>
       </w:r>
+      <w:proofErr w:type="spellStart"/>
       <w:r>
         <w:rPr>
           <w:rFonts w:ascii="TH Niramit AS" w:hAnsi="TH Niramit AS" w:cs="TH Niramit AS"/>
@@ -8476,6 +8757,7 @@
         </w:rPr>
         <w:t>Mongodb</w:t>
       </w:r>
+      <w:proofErr w:type="spellEnd"/>
     </w:p>
     <w:p>
       <w:pPr>
@@ -8631,6 +8913,7 @@
         </w:rPr>
         <w:t xml:space="preserve">ทฤษฎี </w:t>
       </w:r>
+      <w:proofErr w:type="spellStart"/>
       <w:r>
         <w:rPr>
           <w:rFonts w:ascii="TH Niramit AS" w:hAnsi="TH Niramit AS" w:cs="TH Niramit AS"/>
@@ -8640,6 +8923,7 @@
         </w:rPr>
         <w:t>Numpy</w:t>
       </w:r>
+      <w:proofErr w:type="spellEnd"/>
     </w:p>
     <w:p>
       <w:pPr>
@@ -8786,6 +9070,7 @@
         </w:rPr>
         <w:t xml:space="preserve">ทฤษฎี </w:t>
       </w:r>
+      <w:proofErr w:type="spellStart"/>
       <w:r>
         <w:rPr>
           <w:rFonts w:ascii="TH Niramit AS" w:hAnsi="TH Niramit AS" w:cs="TH Niramit AS"/>
@@ -8795,6 +9080,7 @@
         </w:rPr>
         <w:t>Pythainlp</w:t>
       </w:r>
+      <w:proofErr w:type="spellEnd"/>
     </w:p>
     <w:p>
       <w:pPr>
@@ -8968,8 +9254,19 @@
           <w:szCs w:val="32"/>
           <w:lang w:val="en-US"/>
         </w:rPr>
-        <w:t>Tailwind css</w:t>
-      </w:r>
+        <w:t xml:space="preserve">Tailwind </w:t>
+      </w:r>
+      <w:proofErr w:type="spellStart"/>
+      <w:r>
+        <w:rPr>
+          <w:rFonts w:ascii="TH Niramit AS" w:hAnsi="TH Niramit AS" w:cs="TH Niramit AS"/>
+          <w:sz w:val="32"/>
+          <w:szCs w:val="32"/>
+          <w:lang w:val="en-US"/>
+        </w:rPr>
+        <w:t>css</w:t>
+      </w:r>
+      <w:proofErr w:type="spellEnd"/>
     </w:p>
     <w:p>
       <w:pPr>
@@ -9043,6 +9340,7 @@
         </w:rPr>
         <w:t xml:space="preserve">ทฤษฎี </w:t>
       </w:r>
+      <w:proofErr w:type="spellStart"/>
       <w:r>
         <w:rPr>
           <w:rFonts w:ascii="TH Niramit AS" w:hAnsi="TH Niramit AS" w:cs="TH Niramit AS"/>
@@ -9052,6 +9350,7 @@
         </w:rPr>
         <w:t>Vercel</w:t>
       </w:r>
+      <w:proofErr w:type="spellEnd"/>
     </w:p>
     <w:p>
       <w:pPr>
@@ -10527,7 +10826,47 @@
           <w:szCs w:val="32"/>
           <w:lang w:val="en-US"/>
         </w:rPr>
-        <w:t xml:space="preserve">Python library pythainlp, nltk </w:t>
+        <w:t xml:space="preserve">Python library </w:t>
+      </w:r>
+      <w:proofErr w:type="spellStart"/>
+      <w:r>
+        <w:rPr>
+          <w:rFonts w:ascii="TH Niramit AS" w:hAnsi="TH Niramit AS" w:cs="TH Niramit AS"/>
+          <w:sz w:val="32"/>
+          <w:szCs w:val="32"/>
+          <w:lang w:val="en-US"/>
+        </w:rPr>
+        <w:t>pythainlp</w:t>
+      </w:r>
+      <w:proofErr w:type="spellEnd"/>
+      <w:r>
+        <w:rPr>
+          <w:rFonts w:ascii="TH Niramit AS" w:hAnsi="TH Niramit AS" w:cs="TH Niramit AS"/>
+          <w:sz w:val="32"/>
+          <w:szCs w:val="32"/>
+          <w:lang w:val="en-US"/>
+        </w:rPr>
+        <w:t xml:space="preserve">, </w:t>
+      </w:r>
+      <w:proofErr w:type="spellStart"/>
+      <w:r>
+        <w:rPr>
+          <w:rFonts w:ascii="TH Niramit AS" w:hAnsi="TH Niramit AS" w:cs="TH Niramit AS"/>
+          <w:sz w:val="32"/>
+          <w:szCs w:val="32"/>
+          <w:lang w:val="en-US"/>
+        </w:rPr>
+        <w:t>nltk</w:t>
+      </w:r>
+      <w:proofErr w:type="spellEnd"/>
+      <w:r>
+        <w:rPr>
+          <w:rFonts w:ascii="TH Niramit AS" w:hAnsi="TH Niramit AS" w:cs="TH Niramit AS"/>
+          <w:sz w:val="32"/>
+          <w:szCs w:val="32"/>
+          <w:lang w:val="en-US"/>
+        </w:rPr>
+        <w:t xml:space="preserve"> </w:t>
       </w:r>
       <w:r>
         <w:rPr>
@@ -10558,14 +10897,25 @@
         </w:rPr>
         <w:t xml:space="preserve">ของ </w:t>
       </w:r>
-      <w:r>
-        <w:rPr>
-          <w:rFonts w:ascii="TH Niramit AS" w:hAnsi="TH Niramit AS" w:cs="TH Niramit AS"/>
-          <w:sz w:val="32"/>
-          <w:szCs w:val="32"/>
-          <w:lang w:val="en-US"/>
-        </w:rPr>
-        <w:t xml:space="preserve">aiforthai </w:t>
+      <w:proofErr w:type="spellStart"/>
+      <w:r>
+        <w:rPr>
+          <w:rFonts w:ascii="TH Niramit AS" w:hAnsi="TH Niramit AS" w:cs="TH Niramit AS"/>
+          <w:sz w:val="32"/>
+          <w:szCs w:val="32"/>
+          <w:lang w:val="en-US"/>
+        </w:rPr>
+        <w:t>aiforthai</w:t>
+      </w:r>
+      <w:proofErr w:type="spellEnd"/>
+      <w:r>
+        <w:rPr>
+          <w:rFonts w:ascii="TH Niramit AS" w:hAnsi="TH Niramit AS" w:cs="TH Niramit AS"/>
+          <w:sz w:val="32"/>
+          <w:szCs w:val="32"/>
+          <w:lang w:val="en-US"/>
+        </w:rPr>
+        <w:t xml:space="preserve"> </w:t>
       </w:r>
       <w:sdt>
         <w:sdtPr>
@@ -10834,7 +11184,27 @@
           <w:szCs w:val="32"/>
           <w:lang w:val="en-US"/>
         </w:rPr>
-        <w:t xml:space="preserve">Python library pythainlp </w:t>
+        <w:t xml:space="preserve">Python library </w:t>
+      </w:r>
+      <w:proofErr w:type="spellStart"/>
+      <w:r>
+        <w:rPr>
+          <w:rFonts w:ascii="TH Niramit AS" w:hAnsi="TH Niramit AS" w:cs="TH Niramit AS"/>
+          <w:sz w:val="32"/>
+          <w:szCs w:val="32"/>
+          <w:lang w:val="en-US"/>
+        </w:rPr>
+        <w:t>pythainlp</w:t>
+      </w:r>
+      <w:proofErr w:type="spellEnd"/>
+      <w:r>
+        <w:rPr>
+          <w:rFonts w:ascii="TH Niramit AS" w:hAnsi="TH Niramit AS" w:cs="TH Niramit AS"/>
+          <w:sz w:val="32"/>
+          <w:szCs w:val="32"/>
+          <w:lang w:val="en-US"/>
+        </w:rPr>
+        <w:t xml:space="preserve"> </w:t>
       </w:r>
       <w:r>
         <w:rPr>
@@ -18600,7 +18970,29 @@
           <w:cs/>
           <w:lang w:val="en-US"/>
         </w:rPr>
-        <w:t xml:space="preserve">ซึ่งเป็นบริการบนระบบคลาวด์ ที่มีบริการหลากหลายมากกว่า </w:t>
+        <w:t>ซึ่งเป็นบริการบนระบบคลาว</w:t>
+      </w:r>
+      <w:proofErr w:type="spellStart"/>
+      <w:r>
+        <w:rPr>
+          <w:rFonts w:ascii="TH Niramit AS" w:hAnsi="TH Niramit AS" w:cs="TH Niramit AS"/>
+          <w:sz w:val="32"/>
+          <w:szCs w:val="32"/>
+          <w:cs/>
+          <w:lang w:val="en-US"/>
+        </w:rPr>
+        <w:t>ด์</w:t>
+      </w:r>
+      <w:proofErr w:type="spellEnd"/>
+      <w:r>
+        <w:rPr>
+          <w:rFonts w:ascii="TH Niramit AS" w:hAnsi="TH Niramit AS" w:cs="TH Niramit AS"/>
+          <w:sz w:val="32"/>
+          <w:szCs w:val="32"/>
+          <w:cs/>
+          <w:lang w:val="en-US"/>
+        </w:rPr>
+        <w:t xml:space="preserve"> ที่มีบริการหลากหลายมากกว่า </w:t>
       </w:r>
       <w:r>
         <w:rPr>
@@ -18619,7 +19011,29 @@
           <w:cs/>
           <w:lang w:val="en-US"/>
         </w:rPr>
-        <w:t>โซลูชัน ถูกใช้งานในธุรกิจและองค์กรทุกประเภทไม่ว่าจะเป็นบริษัทสตาร์ตอัป องค์กรขนาดใหญ่ ไปจนถึงหน่วยงานของรัฐ</w:t>
+        <w:t>โซลูชัน ถูกใช้งานในธุรกิจและองค์กรทุกประเภทไม่ว่าจะเป็นบริษัทสตาร์ตอ</w:t>
+      </w:r>
+      <w:proofErr w:type="spellStart"/>
+      <w:r>
+        <w:rPr>
+          <w:rFonts w:ascii="TH Niramit AS" w:hAnsi="TH Niramit AS" w:cs="TH Niramit AS"/>
+          <w:sz w:val="32"/>
+          <w:szCs w:val="32"/>
+          <w:cs/>
+          <w:lang w:val="en-US"/>
+        </w:rPr>
+        <w:t>ัป</w:t>
+      </w:r>
+      <w:proofErr w:type="spellEnd"/>
+      <w:r>
+        <w:rPr>
+          <w:rFonts w:ascii="TH Niramit AS" w:hAnsi="TH Niramit AS" w:cs="TH Niramit AS"/>
+          <w:sz w:val="32"/>
+          <w:szCs w:val="32"/>
+          <w:cs/>
+          <w:lang w:val="en-US"/>
+        </w:rPr>
+        <w:t xml:space="preserve"> องค์กรขนาดใหญ่ ไปจนถึงหน่วยงานของรัฐ</w:t>
       </w:r>
       <w:r>
         <w:rPr>
@@ -18752,7 +19166,29 @@
           <w:cs/>
           <w:lang w:val="en-US"/>
         </w:rPr>
-        <w:t xml:space="preserve">เป็นระบบประมวลผลบนคลาวด์ที่มีผู้ใช้บริการมากที่สุดในโลก เพราะได้รับความไว้วางใจจากผู้คนทั่วโลก เนื่องจาก </w:t>
+        <w:t>เป็นระบบประมวลผลบนคลาว</w:t>
+      </w:r>
+      <w:proofErr w:type="spellStart"/>
+      <w:r>
+        <w:rPr>
+          <w:rFonts w:ascii="TH Niramit AS" w:hAnsi="TH Niramit AS" w:cs="TH Niramit AS"/>
+          <w:sz w:val="32"/>
+          <w:szCs w:val="32"/>
+          <w:cs/>
+          <w:lang w:val="en-US"/>
+        </w:rPr>
+        <w:t>ด์</w:t>
+      </w:r>
+      <w:proofErr w:type="spellEnd"/>
+      <w:r>
+        <w:rPr>
+          <w:rFonts w:ascii="TH Niramit AS" w:hAnsi="TH Niramit AS" w:cs="TH Niramit AS"/>
+          <w:sz w:val="32"/>
+          <w:szCs w:val="32"/>
+          <w:cs/>
+          <w:lang w:val="en-US"/>
+        </w:rPr>
+        <w:t xml:space="preserve">ที่มีผู้ใช้บริการมากที่สุดในโลก เพราะได้รับความไว้วางใจจากผู้คนทั่วโลก เนื่องจาก </w:t>
       </w:r>
       <w:r>
         <w:rPr>
@@ -20383,6 +20819,7 @@
         </w:rPr>
         <w:t xml:space="preserve">ทฤษฎี </w:t>
       </w:r>
+      <w:proofErr w:type="spellStart"/>
       <w:r>
         <w:rPr>
           <w:rFonts w:ascii="TH Niramit AS" w:hAnsi="TH Niramit AS" w:cs="TH Niramit AS"/>
@@ -20392,6 +20829,7 @@
         </w:rPr>
         <w:t>Cors</w:t>
       </w:r>
+      <w:proofErr w:type="spellEnd"/>
     </w:p>
     <w:p>
       <w:pPr>
@@ -20475,7 +20913,29 @@
           <w:cs/>
           <w:lang w:val="en-US"/>
         </w:rPr>
-        <w:t xml:space="preserve">เพิ่มเติมเพื่อให้บราวเซอร์ได้รับสิทธิ์ในการเข้าถึงทรัพยากรที่เลือกจากเซิร์ฟเวอร์บนโดเมนอื่นมาแสดงบนหน้าเว็บบราวเซอร์ได้ คอมพิวเตอร์แต่ละเครื่องต้องมี </w:t>
+        <w:t>เพิ่มเติมเพื่อให้บราวเซอร์ได้รับสิทธิ์ในการเข้าถึงทรัพยากรที่เลือกจาก</w:t>
+      </w:r>
+      <w:proofErr w:type="spellStart"/>
+      <w:r>
+        <w:rPr>
+          <w:rFonts w:ascii="TH Niramit AS" w:hAnsi="TH Niramit AS" w:cs="TH Niramit AS"/>
+          <w:sz w:val="32"/>
+          <w:szCs w:val="32"/>
+          <w:cs/>
+          <w:lang w:val="en-US"/>
+        </w:rPr>
+        <w:t>เซิร์ฟเวอร์</w:t>
+      </w:r>
+      <w:proofErr w:type="spellEnd"/>
+      <w:r>
+        <w:rPr>
+          <w:rFonts w:ascii="TH Niramit AS" w:hAnsi="TH Niramit AS" w:cs="TH Niramit AS"/>
+          <w:sz w:val="32"/>
+          <w:szCs w:val="32"/>
+          <w:cs/>
+          <w:lang w:val="en-US"/>
+        </w:rPr>
+        <w:t xml:space="preserve">บนโดเมนอื่นมาแสดงบนหน้าเว็บบราวเซอร์ได้ คอมพิวเตอร์แต่ละเครื่องต้องมี </w:t>
       </w:r>
       <w:r>
         <w:rPr>
@@ -20779,16 +21239,29 @@
         </w:rPr>
         <w:t xml:space="preserve"> </w:t>
       </w:r>
-      <w:r>
-        <w:rPr>
-          <w:rFonts w:ascii="TH Niramit AS" w:hAnsi="TH Niramit AS" w:cs="TH Niramit AS" w:hint="cs"/>
-          <w:sz w:val="32"/>
-          <w:szCs w:val="32"/>
-          <w:cs/>
-          <w:lang w:val="en-US"/>
-        </w:rPr>
-        <w:t xml:space="preserve">ทฤษฏี </w:t>
-      </w:r>
+      <w:proofErr w:type="spellStart"/>
+      <w:r>
+        <w:rPr>
+          <w:rFonts w:ascii="TH Niramit AS" w:hAnsi="TH Niramit AS" w:cs="TH Niramit AS" w:hint="cs"/>
+          <w:sz w:val="32"/>
+          <w:szCs w:val="32"/>
+          <w:cs/>
+          <w:lang w:val="en-US"/>
+        </w:rPr>
+        <w:t>ทฤษฏี</w:t>
+      </w:r>
+      <w:proofErr w:type="spellEnd"/>
+      <w:r>
+        <w:rPr>
+          <w:rFonts w:ascii="TH Niramit AS" w:hAnsi="TH Niramit AS" w:cs="TH Niramit AS" w:hint="cs"/>
+          <w:sz w:val="32"/>
+          <w:szCs w:val="32"/>
+          <w:cs/>
+          <w:lang w:val="en-US"/>
+        </w:rPr>
+        <w:t xml:space="preserve"> </w:t>
+      </w:r>
+      <w:proofErr w:type="spellStart"/>
       <w:r>
         <w:rPr>
           <w:rFonts w:ascii="TH Niramit AS" w:hAnsi="TH Niramit AS" w:cs="TH Niramit AS"/>
@@ -20798,6 +21271,7 @@
         </w:rPr>
         <w:t>Fastapi</w:t>
       </w:r>
+      <w:proofErr w:type="spellEnd"/>
     </w:p>
     <w:p>
       <w:pPr>
@@ -20829,6 +21303,7 @@
         </w:rPr>
         <w:t xml:space="preserve">      </w:t>
       </w:r>
+      <w:proofErr w:type="spellStart"/>
       <w:r>
         <w:rPr>
           <w:rFonts w:ascii="TH Niramit AS" w:hAnsi="TH Niramit AS" w:cs="TH Niramit AS"/>
@@ -20838,6 +21313,7 @@
         </w:rPr>
         <w:t>fastAPI</w:t>
       </w:r>
+      <w:proofErr w:type="spellEnd"/>
       <w:r>
         <w:rPr>
           <w:rFonts w:ascii="TH Niramit AS" w:hAnsi="TH Niramit AS" w:cs="TH Niramit AS" w:hint="cs"/>
@@ -20924,14 +21400,25 @@
         </w:rPr>
         <w:t>ขึ้นมาได้อย่างรวดเร็ว โดยประสิทธิภาพการทำงานนั้นเร็ว</w:t>
       </w:r>
-      <w:r>
-        <w:rPr>
-          <w:rFonts w:ascii="TH Niramit AS" w:hAnsi="TH Niramit AS" w:cs="TH Niramit AS"/>
-          <w:sz w:val="32"/>
-          <w:szCs w:val="32"/>
-          <w:lang w:val="en-US"/>
-        </w:rPr>
-        <w:t xml:space="preserve">FastAPI </w:t>
+      <w:proofErr w:type="spellStart"/>
+      <w:r>
+        <w:rPr>
+          <w:rFonts w:ascii="TH Niramit AS" w:hAnsi="TH Niramit AS" w:cs="TH Niramit AS"/>
+          <w:sz w:val="32"/>
+          <w:szCs w:val="32"/>
+          <w:lang w:val="en-US"/>
+        </w:rPr>
+        <w:t>FastAPI</w:t>
+      </w:r>
+      <w:proofErr w:type="spellEnd"/>
+      <w:r>
+        <w:rPr>
+          <w:rFonts w:ascii="TH Niramit AS" w:hAnsi="TH Niramit AS" w:cs="TH Niramit AS"/>
+          <w:sz w:val="32"/>
+          <w:szCs w:val="32"/>
+          <w:lang w:val="en-US"/>
+        </w:rPr>
+        <w:t xml:space="preserve"> </w:t>
       </w:r>
       <w:r>
         <w:rPr>
@@ -20962,14 +21449,25 @@
         </w:rPr>
         <w:t xml:space="preserve">และมีเจ้าตัว </w:t>
       </w:r>
-      <w:r>
-        <w:rPr>
-          <w:rFonts w:ascii="TH Niramit AS" w:hAnsi="TH Niramit AS" w:cs="TH Niramit AS"/>
-          <w:sz w:val="32"/>
-          <w:szCs w:val="32"/>
-          <w:lang w:val="en-US"/>
-        </w:rPr>
-        <w:t xml:space="preserve">Uvicorn </w:t>
+      <w:proofErr w:type="spellStart"/>
+      <w:r>
+        <w:rPr>
+          <w:rFonts w:ascii="TH Niramit AS" w:hAnsi="TH Niramit AS" w:cs="TH Niramit AS"/>
+          <w:sz w:val="32"/>
+          <w:szCs w:val="32"/>
+          <w:lang w:val="en-US"/>
+        </w:rPr>
+        <w:t>Uvicorn</w:t>
+      </w:r>
+      <w:proofErr w:type="spellEnd"/>
+      <w:r>
+        <w:rPr>
+          <w:rFonts w:ascii="TH Niramit AS" w:hAnsi="TH Niramit AS" w:cs="TH Niramit AS"/>
+          <w:sz w:val="32"/>
+          <w:szCs w:val="32"/>
+          <w:lang w:val="en-US"/>
+        </w:rPr>
+        <w:t xml:space="preserve"> </w:t>
       </w:r>
       <w:r>
         <w:rPr>
@@ -21007,8 +21505,19 @@
           <w:szCs w:val="32"/>
           <w:lang w:val="en-US"/>
         </w:rPr>
-        <w:t xml:space="preserve"> fastAPI</w:t>
-      </w:r>
+        <w:t xml:space="preserve"> </w:t>
+      </w:r>
+      <w:proofErr w:type="spellStart"/>
+      <w:r>
+        <w:rPr>
+          <w:rFonts w:ascii="TH Niramit AS" w:hAnsi="TH Niramit AS" w:cs="TH Niramit AS"/>
+          <w:sz w:val="32"/>
+          <w:szCs w:val="32"/>
+          <w:lang w:val="en-US"/>
+        </w:rPr>
+        <w:t>fastAPI</w:t>
+      </w:r>
+      <w:proofErr w:type="spellEnd"/>
       <w:r>
         <w:rPr>
           <w:rFonts w:ascii="TH Niramit AS" w:hAnsi="TH Niramit AS" w:cs="TH Niramit AS" w:hint="cs"/>
@@ -21310,6 +21819,7 @@
         </w:rPr>
         <w:t xml:space="preserve">ด้วย </w:t>
       </w:r>
+      <w:proofErr w:type="spellStart"/>
       <w:r>
         <w:rPr>
           <w:rFonts w:ascii="TH Niramit AS" w:hAnsi="TH Niramit AS" w:cs="TH Niramit AS"/>
@@ -21319,6 +21829,7 @@
         </w:rPr>
         <w:t>fastAPI</w:t>
       </w:r>
+      <w:proofErr w:type="spellEnd"/>
     </w:p>
     <w:p>
       <w:pPr>
@@ -21473,6 +21984,7 @@
         </w:rPr>
         <w:t xml:space="preserve">จาก </w:t>
       </w:r>
+      <w:proofErr w:type="spellStart"/>
       <w:r>
         <w:rPr>
           <w:rFonts w:ascii="TH Niramit AS" w:hAnsi="TH Niramit AS" w:cs="TH Niramit AS"/>
@@ -21482,6 +21994,7 @@
         </w:rPr>
         <w:t>fastAPI</w:t>
       </w:r>
+      <w:proofErr w:type="spellEnd"/>
     </w:p>
     <w:p>
       <w:pPr>
@@ -21623,7 +22136,29 @@
           <w:cs/>
           <w:lang w:val="en-US"/>
         </w:rPr>
-        <w:t>ที่ถูกพัฒนาขึ้นมาเพื่อใช้ในกระบวนการพัฒนาซอฟต์แวร์ แปลให้เข้าใจแบบง่าย ๆ คือ ระบบที่ถูกพัฒนาขึ้นมาเพื่อใช้สำหรับการติดตาม ตรวจสอบ การพัฒนา แก้ไข ซอร์ซโค้ด ซอร์ซไฟล์ ต่าง ๆ ในขั้นตอนการพัฒนา ที่สามารถตรวจสอบได้ทุกตัวอักษร ทุกบรรทัด ทุกไฟล์ ที่มีการแก้ไข ใครเป็นคนแก้ไข และแก้ไข ณ วันที่เท่าไหร่</w:t>
+        <w:t>ที่ถูกพัฒนาขึ้นมาเพื่อใช้ในกระบวนการพัฒนาซอฟต์แวร์ แปลให้เข้าใจแบบง่าย ๆ คือ ระบบที่ถูกพัฒนาขึ้นมาเพื่อใช้สำหรับการติดตาม ตรวจสอบ การพัฒนา แก้ไข ซอร์ซโค้ด ซอร</w:t>
+      </w:r>
+      <w:proofErr w:type="spellStart"/>
+      <w:r>
+        <w:rPr>
+          <w:rFonts w:ascii="TH Niramit AS" w:hAnsi="TH Niramit AS" w:cs="TH Niramit AS"/>
+          <w:sz w:val="32"/>
+          <w:szCs w:val="32"/>
+          <w:cs/>
+          <w:lang w:val="en-US"/>
+        </w:rPr>
+        <w:t>์ซ</w:t>
+      </w:r>
+      <w:proofErr w:type="spellEnd"/>
+      <w:r>
+        <w:rPr>
+          <w:rFonts w:ascii="TH Niramit AS" w:hAnsi="TH Niramit AS" w:cs="TH Niramit AS"/>
+          <w:sz w:val="32"/>
+          <w:szCs w:val="32"/>
+          <w:cs/>
+          <w:lang w:val="en-US"/>
+        </w:rPr>
+        <w:t>ไฟล์ ต่าง ๆ ในขั้นตอนการพัฒนา ที่สามารถตรวจสอบได้ทุกตัวอักษร ทุกบรรทัด ทุกไฟล์ ที่มีการแก้ไข ใครเป็นคนแก้ไข และแก้ไข ณ วันที่เท่าไหร่</w:t>
       </w:r>
     </w:p>
     <w:p>
@@ -22058,7 +22593,29 @@
           <w:cs/>
           <w:lang w:val="en-US"/>
         </w:rPr>
-        <w:t xml:space="preserve">นอกเว็บเบราว์เซอร์ที่ทำงานด้วย </w:t>
+        <w:t>นอกเว็บ</w:t>
+      </w:r>
+      <w:proofErr w:type="spellStart"/>
+      <w:r>
+        <w:rPr>
+          <w:rFonts w:ascii="TH Niramit AS" w:hAnsi="TH Niramit AS" w:cs="TH Niramit AS"/>
+          <w:sz w:val="32"/>
+          <w:szCs w:val="32"/>
+          <w:cs/>
+          <w:lang w:val="en-US"/>
+        </w:rPr>
+        <w:t>เบ</w:t>
+      </w:r>
+      <w:proofErr w:type="spellEnd"/>
+      <w:r>
+        <w:rPr>
+          <w:rFonts w:ascii="TH Niramit AS" w:hAnsi="TH Niramit AS" w:cs="TH Niramit AS"/>
+          <w:sz w:val="32"/>
+          <w:szCs w:val="32"/>
+          <w:cs/>
+          <w:lang w:val="en-US"/>
+        </w:rPr>
+        <w:t xml:space="preserve">ราว์เซอร์ที่ทำงานด้วย </w:t>
       </w:r>
       <w:r>
         <w:rPr>
@@ -22096,7 +22653,29 @@
           <w:cs/>
           <w:lang w:val="en-US"/>
         </w:rPr>
-        <w:t xml:space="preserve">ในการพัตนาแอพพลิเคชันแบบ </w:t>
+        <w:t>ในการพ</w:t>
+      </w:r>
+      <w:proofErr w:type="spellStart"/>
+      <w:r>
+        <w:rPr>
+          <w:rFonts w:ascii="TH Niramit AS" w:hAnsi="TH Niramit AS" w:cs="TH Niramit AS"/>
+          <w:sz w:val="32"/>
+          <w:szCs w:val="32"/>
+          <w:cs/>
+          <w:lang w:val="en-US"/>
+        </w:rPr>
+        <w:t>ัต</w:t>
+      </w:r>
+      <w:proofErr w:type="spellEnd"/>
+      <w:r>
+        <w:rPr>
+          <w:rFonts w:ascii="TH Niramit AS" w:hAnsi="TH Niramit AS" w:cs="TH Niramit AS"/>
+          <w:sz w:val="32"/>
+          <w:szCs w:val="32"/>
+          <w:cs/>
+          <w:lang w:val="en-US"/>
+        </w:rPr>
+        <w:t xml:space="preserve">นาแอพพลิเคชันแบบ </w:t>
       </w:r>
       <w:r>
         <w:rPr>
@@ -22134,7 +22713,29 @@
           <w:cs/>
           <w:lang w:val="en-US"/>
         </w:rPr>
-        <w:t xml:space="preserve">หรือแม้แต่เว็บเซิร์ฟเวอร์ได้ โดยที่ </w:t>
+        <w:t>หรือแม้แต่เว็บ</w:t>
+      </w:r>
+      <w:proofErr w:type="spellStart"/>
+      <w:r>
+        <w:rPr>
+          <w:rFonts w:ascii="TH Niramit AS" w:hAnsi="TH Niramit AS" w:cs="TH Niramit AS"/>
+          <w:sz w:val="32"/>
+          <w:szCs w:val="32"/>
+          <w:cs/>
+          <w:lang w:val="en-US"/>
+        </w:rPr>
+        <w:t>เซิร์ฟเวอร์</w:t>
+      </w:r>
+      <w:proofErr w:type="spellEnd"/>
+      <w:r>
+        <w:rPr>
+          <w:rFonts w:ascii="TH Niramit AS" w:hAnsi="TH Niramit AS" w:cs="TH Niramit AS"/>
+          <w:sz w:val="32"/>
+          <w:szCs w:val="32"/>
+          <w:cs/>
+          <w:lang w:val="en-US"/>
+        </w:rPr>
+        <w:t xml:space="preserve">ได้ โดยที่ </w:t>
       </w:r>
       <w:r>
         <w:rPr>
@@ -22172,7 +22773,29 @@
           <w:cs/>
           <w:lang w:val="en-US"/>
         </w:rPr>
-        <w:t>ที่เราสามารถใช้สำหรับทำงานกับระบบปฏิบัติการ เช่น การรับค่าและการแสดงผล การอ่านเขียนไฟล์ และการทำงานกับเน็ตเวิร์ก เป็นต้น</w:t>
+        <w:t>ที่เราสามารถใช้สำหรับทำงานกับระบบปฏิบัติการ เช่น การรับค่าและการแสดงผล การอ่านเขียนไฟล์ และการทำงานกับเน็ต</w:t>
+      </w:r>
+      <w:proofErr w:type="spellStart"/>
+      <w:r>
+        <w:rPr>
+          <w:rFonts w:ascii="TH Niramit AS" w:hAnsi="TH Niramit AS" w:cs="TH Niramit AS"/>
+          <w:sz w:val="32"/>
+          <w:szCs w:val="32"/>
+          <w:cs/>
+          <w:lang w:val="en-US"/>
+        </w:rPr>
+        <w:t>เวิร์ก</w:t>
+      </w:r>
+      <w:proofErr w:type="spellEnd"/>
+      <w:r>
+        <w:rPr>
+          <w:rFonts w:ascii="TH Niramit AS" w:hAnsi="TH Niramit AS" w:cs="TH Niramit AS"/>
+          <w:sz w:val="32"/>
+          <w:szCs w:val="32"/>
+          <w:cs/>
+          <w:lang w:val="en-US"/>
+        </w:rPr>
+        <w:t xml:space="preserve"> เป็นต้น</w:t>
       </w:r>
     </w:p>
     <w:p>
@@ -22538,7 +23161,29 @@
           <w:cs/>
           <w:lang w:val="en-US"/>
         </w:rPr>
-        <w:t xml:space="preserve">ได้โดยไม่ต้องศึกษาภาษาเฉพาะในแต่ละด้าน ตัวอย่างของการพัฒนาเว็บโซต์ในรูปแบบนี้ เช่น </w:t>
+        <w:t>ได้โดยไม่ต้องศึกษาภาษาเฉพาะในแต่ละด้าน ตัวอย่างของการพัฒนาเว็บโซ</w:t>
+      </w:r>
+      <w:proofErr w:type="spellStart"/>
+      <w:r>
+        <w:rPr>
+          <w:rFonts w:ascii="TH Niramit AS" w:hAnsi="TH Niramit AS" w:cs="TH Niramit AS"/>
+          <w:sz w:val="32"/>
+          <w:szCs w:val="32"/>
+          <w:cs/>
+          <w:lang w:val="en-US"/>
+        </w:rPr>
+        <w:t>ต์</w:t>
+      </w:r>
+      <w:proofErr w:type="spellEnd"/>
+      <w:r>
+        <w:rPr>
+          <w:rFonts w:ascii="TH Niramit AS" w:hAnsi="TH Niramit AS" w:cs="TH Niramit AS"/>
+          <w:sz w:val="32"/>
+          <w:szCs w:val="32"/>
+          <w:cs/>
+          <w:lang w:val="en-US"/>
+        </w:rPr>
+        <w:t xml:space="preserve">ในรูปแบบนี้ เช่น </w:t>
       </w:r>
       <w:r>
         <w:rPr>
@@ -22738,6 +23383,7 @@
         </w:rPr>
         <w:t xml:space="preserve">ทฤษฎี </w:t>
       </w:r>
+      <w:proofErr w:type="spellStart"/>
       <w:r>
         <w:rPr>
           <w:rFonts w:ascii="TH Niramit AS" w:hAnsi="TH Niramit AS" w:cs="TH Niramit AS"/>
@@ -22747,6 +23393,7 @@
         </w:rPr>
         <w:t>Matplotlibs</w:t>
       </w:r>
+      <w:proofErr w:type="spellEnd"/>
     </w:p>
     <w:p>
       <w:pPr>
@@ -22943,6 +23590,7 @@
         </w:rPr>
         <w:t xml:space="preserve">ทฤษฎี </w:t>
       </w:r>
+      <w:proofErr w:type="spellStart"/>
       <w:r>
         <w:rPr>
           <w:rFonts w:ascii="TH Niramit AS" w:hAnsi="TH Niramit AS" w:cs="TH Niramit AS"/>
@@ -22952,6 +23600,7 @@
         </w:rPr>
         <w:t>Mongodb</w:t>
       </w:r>
+      <w:proofErr w:type="spellEnd"/>
     </w:p>
     <w:p>
       <w:pPr>
@@ -25008,7 +25657,29 @@
           <w:cs/>
           <w:lang w:val="en-US"/>
         </w:rPr>
-        <w:t xml:space="preserve">แบบเว็ปไซต์ </w:t>
+        <w:t>แบบเว็ปไซ</w:t>
+      </w:r>
+      <w:proofErr w:type="spellStart"/>
+      <w:r>
+        <w:rPr>
+          <w:rFonts w:ascii="TH Niramit AS" w:hAnsi="TH Niramit AS" w:cs="TH Niramit AS"/>
+          <w:sz w:val="32"/>
+          <w:szCs w:val="32"/>
+          <w:cs/>
+          <w:lang w:val="en-US"/>
+        </w:rPr>
+        <w:t>ต์</w:t>
+      </w:r>
+      <w:proofErr w:type="spellEnd"/>
+      <w:r>
+        <w:rPr>
+          <w:rFonts w:ascii="TH Niramit AS" w:hAnsi="TH Niramit AS" w:cs="TH Niramit AS"/>
+          <w:sz w:val="32"/>
+          <w:szCs w:val="32"/>
+          <w:cs/>
+          <w:lang w:val="en-US"/>
+        </w:rPr>
+        <w:t xml:space="preserve"> </w:t>
       </w:r>
       <w:r>
         <w:rPr>
@@ -25488,12 +26159,12 @@
     </w:p>
     <w:p>
       <w:pPr>
+        <w:ind w:firstLine="720"/>
         <w:jc w:val="thaiDistribute"/>
         <w:rPr>
           <w:rFonts w:ascii="TH Niramit AS" w:hAnsi="TH Niramit AS" w:cs="TH Niramit AS"/>
           <w:sz w:val="32"/>
           <w:szCs w:val="32"/>
-          <w:cs/>
           <w:lang w:val="en-US"/>
         </w:rPr>
       </w:pPr>
@@ -25516,6 +26187,7 @@
         </w:rPr>
         <w:t xml:space="preserve">ทฤษฎี </w:t>
       </w:r>
+      <w:proofErr w:type="spellStart"/>
       <w:r>
         <w:rPr>
           <w:rFonts w:ascii="TH Niramit AS" w:hAnsi="TH Niramit AS" w:cs="TH Niramit AS"/>
@@ -25525,6 +26197,1553 @@
         </w:rPr>
         <w:t>Numpy</w:t>
       </w:r>
+      <w:proofErr w:type="spellEnd"/>
+    </w:p>
+    <w:p>
+      <w:pPr>
+        <w:jc w:val="thaiDistribute"/>
+        <w:rPr>
+          <w:rFonts w:ascii="TH Niramit AS" w:hAnsi="TH Niramit AS" w:cs="TH Niramit AS"/>
+          <w:sz w:val="32"/>
+          <w:szCs w:val="32"/>
+          <w:lang w:val="en-US"/>
+        </w:rPr>
+      </w:pPr>
+      <w:r>
+        <w:rPr>
+          <w:rFonts w:ascii="TH Niramit AS" w:hAnsi="TH Niramit AS" w:cs="TH Niramit AS"/>
+          <w:sz w:val="32"/>
+          <w:szCs w:val="32"/>
+          <w:lang w:val="en-US"/>
+        </w:rPr>
+        <w:tab/>
+      </w:r>
+      <w:r>
+        <w:rPr>
+          <w:rFonts w:ascii="TH Niramit AS" w:hAnsi="TH Niramit AS" w:cs="TH Niramit AS"/>
+          <w:sz w:val="32"/>
+          <w:szCs w:val="32"/>
+          <w:lang w:val="en-US"/>
+        </w:rPr>
+        <w:tab/>
+      </w:r>
+      <w:r>
+        <w:rPr>
+          <w:rFonts w:ascii="TH Niramit AS" w:hAnsi="TH Niramit AS" w:cs="TH Niramit AS"/>
+          <w:sz w:val="32"/>
+          <w:szCs w:val="32"/>
+          <w:lang w:val="en-US"/>
+        </w:rPr>
+        <w:t xml:space="preserve">NumPy </w:t>
+      </w:r>
+      <w:r>
+        <w:rPr>
+          <w:rFonts w:ascii="TH Niramit AS" w:hAnsi="TH Niramit AS" w:cs="TH Niramit AS"/>
+          <w:sz w:val="32"/>
+          <w:szCs w:val="32"/>
+          <w:cs/>
+          <w:lang w:val="en-US"/>
+        </w:rPr>
+        <w:t xml:space="preserve">เป็น </w:t>
+      </w:r>
+      <w:r>
+        <w:rPr>
+          <w:rFonts w:ascii="TH Niramit AS" w:hAnsi="TH Niramit AS" w:cs="TH Niramit AS"/>
+          <w:sz w:val="32"/>
+          <w:szCs w:val="32"/>
+          <w:lang w:val="en-US"/>
+        </w:rPr>
+        <w:t>Library(</w:t>
+      </w:r>
+      <w:r>
+        <w:rPr>
+          <w:rFonts w:ascii="TH Niramit AS" w:hAnsi="TH Niramit AS" w:cs="TH Niramit AS"/>
+          <w:sz w:val="32"/>
+          <w:szCs w:val="32"/>
+          <w:cs/>
+          <w:lang w:val="en-US"/>
+        </w:rPr>
+        <w:t xml:space="preserve">ไลบรารี่) ที่รู้จัก และเป็นที่นิยมใช้ในการคำนวณเช่น ใช้คำนวณ </w:t>
+      </w:r>
+      <w:r>
+        <w:rPr>
+          <w:rFonts w:ascii="TH Niramit AS" w:hAnsi="TH Niramit AS" w:cs="TH Niramit AS"/>
+          <w:sz w:val="32"/>
+          <w:szCs w:val="32"/>
+          <w:lang w:val="en-US"/>
+        </w:rPr>
+        <w:t xml:space="preserve">Matrix </w:t>
+      </w:r>
+      <w:r>
+        <w:rPr>
+          <w:rFonts w:ascii="TH Niramit AS" w:hAnsi="TH Niramit AS" w:cs="TH Niramit AS"/>
+          <w:sz w:val="32"/>
+          <w:szCs w:val="32"/>
+          <w:cs/>
+          <w:lang w:val="en-US"/>
+        </w:rPr>
+        <w:t xml:space="preserve">หรือ คำนวณกับ </w:t>
+      </w:r>
+      <w:r>
+        <w:rPr>
+          <w:rFonts w:ascii="TH Niramit AS" w:hAnsi="TH Niramit AS" w:cs="TH Niramit AS"/>
+          <w:sz w:val="32"/>
+          <w:szCs w:val="32"/>
+          <w:lang w:val="en-US"/>
+        </w:rPr>
+        <w:t xml:space="preserve">Array </w:t>
+      </w:r>
+      <w:r>
+        <w:rPr>
+          <w:rFonts w:ascii="TH Niramit AS" w:hAnsi="TH Niramit AS" w:cs="TH Niramit AS"/>
+          <w:sz w:val="32"/>
+          <w:szCs w:val="32"/>
+          <w:cs/>
+          <w:lang w:val="en-US"/>
+        </w:rPr>
+        <w:t xml:space="preserve">ในงาน </w:t>
+      </w:r>
+      <w:r>
+        <w:rPr>
+          <w:rFonts w:ascii="TH Niramit AS" w:hAnsi="TH Niramit AS" w:cs="TH Niramit AS"/>
+          <w:sz w:val="32"/>
+          <w:szCs w:val="32"/>
+          <w:lang w:val="en-US"/>
+        </w:rPr>
+        <w:t xml:space="preserve">Data Science, Data analytics </w:t>
+      </w:r>
+      <w:r>
+        <w:rPr>
+          <w:rFonts w:ascii="TH Niramit AS" w:hAnsi="TH Niramit AS" w:cs="TH Niramit AS"/>
+          <w:sz w:val="32"/>
+          <w:szCs w:val="32"/>
+          <w:cs/>
+          <w:lang w:val="en-US"/>
+        </w:rPr>
+        <w:t xml:space="preserve">และในการทำ </w:t>
+      </w:r>
+      <w:r>
+        <w:rPr>
+          <w:rFonts w:ascii="TH Niramit AS" w:hAnsi="TH Niramit AS" w:cs="TH Niramit AS"/>
+          <w:sz w:val="32"/>
+          <w:szCs w:val="32"/>
+          <w:lang w:val="en-US"/>
+        </w:rPr>
+        <w:t>Machine Learning (</w:t>
+      </w:r>
+      <w:r>
+        <w:rPr>
+          <w:rFonts w:ascii="TH Niramit AS" w:hAnsi="TH Niramit AS" w:cs="TH Niramit AS"/>
+          <w:sz w:val="32"/>
+          <w:szCs w:val="32"/>
+          <w:cs/>
+          <w:lang w:val="en-US"/>
+        </w:rPr>
+        <w:t xml:space="preserve">การเรียนรู้ของเครื่องจักร) หรือ </w:t>
+      </w:r>
+      <w:r>
+        <w:rPr>
+          <w:rFonts w:ascii="TH Niramit AS" w:hAnsi="TH Niramit AS" w:cs="TH Niramit AS"/>
+          <w:sz w:val="32"/>
+          <w:szCs w:val="32"/>
+          <w:lang w:val="en-US"/>
+        </w:rPr>
+        <w:t>Deep Learning (</w:t>
+      </w:r>
+      <w:r>
+        <w:rPr>
+          <w:rFonts w:ascii="TH Niramit AS" w:hAnsi="TH Niramit AS" w:cs="TH Niramit AS"/>
+          <w:sz w:val="32"/>
+          <w:szCs w:val="32"/>
+          <w:cs/>
+          <w:lang w:val="en-US"/>
+        </w:rPr>
+        <w:t xml:space="preserve">ดีพ </w:t>
+      </w:r>
+      <w:proofErr w:type="spellStart"/>
+      <w:r>
+        <w:rPr>
+          <w:rFonts w:ascii="TH Niramit AS" w:hAnsi="TH Niramit AS" w:cs="TH Niramit AS"/>
+          <w:sz w:val="32"/>
+          <w:szCs w:val="32"/>
+          <w:cs/>
+          <w:lang w:val="en-US"/>
+        </w:rPr>
+        <w:t>เลิน</w:t>
+      </w:r>
+      <w:proofErr w:type="spellEnd"/>
+      <w:r>
+        <w:rPr>
+          <w:rFonts w:ascii="TH Niramit AS" w:hAnsi="TH Niramit AS" w:cs="TH Niramit AS"/>
+          <w:sz w:val="32"/>
+          <w:szCs w:val="32"/>
+          <w:cs/>
+          <w:lang w:val="en-US"/>
+        </w:rPr>
+        <w:t xml:space="preserve">นิ่ง) ก็ยังคงต้องใช้ </w:t>
+      </w:r>
+      <w:r>
+        <w:rPr>
+          <w:rFonts w:ascii="TH Niramit AS" w:hAnsi="TH Niramit AS" w:cs="TH Niramit AS"/>
+          <w:sz w:val="32"/>
+          <w:szCs w:val="32"/>
+          <w:lang w:val="en-US"/>
+        </w:rPr>
+        <w:t xml:space="preserve">NumPy </w:t>
+      </w:r>
+      <w:r>
+        <w:rPr>
+          <w:rFonts w:ascii="TH Niramit AS" w:hAnsi="TH Niramit AS" w:cs="TH Niramit AS"/>
+          <w:sz w:val="32"/>
+          <w:szCs w:val="32"/>
+          <w:cs/>
+          <w:lang w:val="en-US"/>
+        </w:rPr>
+        <w:t>อยู่ดี</w:t>
+      </w:r>
+      <w:r>
+        <w:rPr>
+          <w:rFonts w:ascii="TH Niramit AS" w:hAnsi="TH Niramit AS" w:cs="TH Niramit AS"/>
+          <w:sz w:val="32"/>
+          <w:szCs w:val="32"/>
+          <w:lang w:val="en-US"/>
+        </w:rPr>
+        <w:t xml:space="preserve"> </w:t>
+      </w:r>
+      <w:r>
+        <w:rPr>
+          <w:rFonts w:ascii="TH Niramit AS" w:hAnsi="TH Niramit AS" w:cs="TH Niramit AS"/>
+          <w:sz w:val="32"/>
+          <w:szCs w:val="32"/>
+          <w:lang w:val="en-US"/>
+        </w:rPr>
+        <w:t xml:space="preserve">NumPy </w:t>
+      </w:r>
+      <w:r>
+        <w:rPr>
+          <w:rFonts w:ascii="TH Niramit AS" w:hAnsi="TH Niramit AS" w:cs="TH Niramit AS"/>
+          <w:sz w:val="32"/>
+          <w:szCs w:val="32"/>
+          <w:cs/>
+          <w:lang w:val="en-US"/>
+        </w:rPr>
+        <w:t xml:space="preserve">เป็น </w:t>
+      </w:r>
+      <w:r>
+        <w:rPr>
+          <w:rFonts w:ascii="TH Niramit AS" w:hAnsi="TH Niramit AS" w:cs="TH Niramit AS"/>
+          <w:sz w:val="32"/>
+          <w:szCs w:val="32"/>
+          <w:lang w:val="en-US"/>
+        </w:rPr>
+        <w:t xml:space="preserve">Library </w:t>
+      </w:r>
+      <w:r>
+        <w:rPr>
+          <w:rFonts w:ascii="TH Niramit AS" w:hAnsi="TH Niramit AS" w:cs="TH Niramit AS"/>
+          <w:sz w:val="32"/>
+          <w:szCs w:val="32"/>
+          <w:cs/>
+          <w:lang w:val="en-US"/>
+        </w:rPr>
+        <w:t xml:space="preserve">พื้นฐานที่ใช้คำนวณทางคณิตศาสตร์ด้วยภาษา </w:t>
+      </w:r>
+      <w:r>
+        <w:rPr>
+          <w:rFonts w:ascii="TH Niramit AS" w:hAnsi="TH Niramit AS" w:cs="TH Niramit AS"/>
+          <w:sz w:val="32"/>
+          <w:szCs w:val="32"/>
+          <w:lang w:val="en-US"/>
+        </w:rPr>
+        <w:t xml:space="preserve">Python </w:t>
+      </w:r>
+      <w:r>
+        <w:rPr>
+          <w:rFonts w:ascii="TH Niramit AS" w:hAnsi="TH Niramit AS" w:cs="TH Niramit AS"/>
+          <w:sz w:val="32"/>
+          <w:szCs w:val="32"/>
+          <w:cs/>
+          <w:lang w:val="en-US"/>
+        </w:rPr>
+        <w:t xml:space="preserve">สามารถคำนวณ หรือ ดำเนินการทางตรรกะใน </w:t>
+      </w:r>
+      <w:r>
+        <w:rPr>
+          <w:rFonts w:ascii="TH Niramit AS" w:hAnsi="TH Niramit AS" w:cs="TH Niramit AS"/>
+          <w:sz w:val="32"/>
+          <w:szCs w:val="32"/>
+          <w:lang w:val="en-US"/>
+        </w:rPr>
+        <w:t xml:space="preserve">Array </w:t>
+      </w:r>
+      <w:r>
+        <w:rPr>
+          <w:rFonts w:ascii="TH Niramit AS" w:hAnsi="TH Niramit AS" w:cs="TH Niramit AS"/>
+          <w:sz w:val="32"/>
+          <w:szCs w:val="32"/>
+          <w:cs/>
+          <w:lang w:val="en-US"/>
+        </w:rPr>
+        <w:t xml:space="preserve">หลายมิติ หรือ </w:t>
+      </w:r>
+      <w:r>
+        <w:rPr>
+          <w:rFonts w:ascii="TH Niramit AS" w:hAnsi="TH Niramit AS" w:cs="TH Niramit AS"/>
+          <w:sz w:val="32"/>
+          <w:szCs w:val="32"/>
+          <w:lang w:val="en-US"/>
+        </w:rPr>
+        <w:t xml:space="preserve">Matrix </w:t>
+      </w:r>
+      <w:r>
+        <w:rPr>
+          <w:rFonts w:ascii="TH Niramit AS" w:hAnsi="TH Niramit AS" w:cs="TH Niramit AS"/>
+          <w:sz w:val="32"/>
+          <w:szCs w:val="32"/>
+          <w:cs/>
+          <w:lang w:val="en-US"/>
+        </w:rPr>
+        <w:t xml:space="preserve">ได้อย่างรวดเร็ว เพราะ </w:t>
+      </w:r>
+      <w:r>
+        <w:rPr>
+          <w:rFonts w:ascii="TH Niramit AS" w:hAnsi="TH Niramit AS" w:cs="TH Niramit AS"/>
+          <w:sz w:val="32"/>
+          <w:szCs w:val="32"/>
+          <w:lang w:val="en-US"/>
+        </w:rPr>
+        <w:t xml:space="preserve">Library </w:t>
+      </w:r>
+      <w:r>
+        <w:rPr>
+          <w:rFonts w:ascii="TH Niramit AS" w:hAnsi="TH Niramit AS" w:cs="TH Niramit AS"/>
+          <w:sz w:val="32"/>
+          <w:szCs w:val="32"/>
+          <w:cs/>
+          <w:lang w:val="en-US"/>
+        </w:rPr>
+        <w:t xml:space="preserve">เขียนด้วยภาษา </w:t>
+      </w:r>
+      <w:r>
+        <w:rPr>
+          <w:rFonts w:ascii="TH Niramit AS" w:hAnsi="TH Niramit AS" w:cs="TH Niramit AS"/>
+          <w:sz w:val="32"/>
+          <w:szCs w:val="32"/>
+          <w:lang w:val="en-US"/>
+        </w:rPr>
+        <w:t xml:space="preserve">C </w:t>
+      </w:r>
+      <w:r>
+        <w:rPr>
+          <w:rFonts w:ascii="TH Niramit AS" w:hAnsi="TH Niramit AS" w:cs="TH Niramit AS"/>
+          <w:sz w:val="32"/>
+          <w:szCs w:val="32"/>
+          <w:cs/>
+          <w:lang w:val="en-US"/>
+        </w:rPr>
+        <w:t xml:space="preserve">ที่ </w:t>
+      </w:r>
+      <w:r>
+        <w:rPr>
+          <w:rFonts w:ascii="TH Niramit AS" w:hAnsi="TH Niramit AS" w:cs="TH Niramit AS"/>
+          <w:sz w:val="32"/>
+          <w:szCs w:val="32"/>
+          <w:lang w:val="en-US"/>
+        </w:rPr>
+        <w:t xml:space="preserve">Compile </w:t>
+      </w:r>
+      <w:r>
+        <w:rPr>
+          <w:rFonts w:ascii="TH Niramit AS" w:hAnsi="TH Niramit AS" w:cs="TH Niramit AS"/>
+          <w:sz w:val="32"/>
+          <w:szCs w:val="32"/>
+          <w:cs/>
+          <w:lang w:val="en-US"/>
+        </w:rPr>
+        <w:t>ไว้แล้ว</w:t>
+      </w:r>
+      <w:r>
+        <w:rPr>
+          <w:rFonts w:ascii="TH Niramit AS" w:hAnsi="TH Niramit AS" w:cs="TH Niramit AS"/>
+          <w:sz w:val="32"/>
+          <w:szCs w:val="32"/>
+          <w:lang w:val="en-US"/>
+        </w:rPr>
+        <w:t xml:space="preserve"> </w:t>
+      </w:r>
+      <w:sdt>
+        <w:sdtPr>
+          <w:rPr>
+            <w:rFonts w:ascii="TH Niramit AS" w:hAnsi="TH Niramit AS" w:cs="TH Niramit AS"/>
+            <w:sz w:val="32"/>
+            <w:szCs w:val="32"/>
+            <w:lang w:val="en-US"/>
+          </w:rPr>
+          <w:id w:val="120575090"/>
+          <w:citation/>
+        </w:sdtPr>
+        <w:sdtContent>
+          <w:r>
+            <w:rPr>
+              <w:rFonts w:ascii="TH Niramit AS" w:hAnsi="TH Niramit AS" w:cs="TH Niramit AS"/>
+              <w:sz w:val="32"/>
+              <w:szCs w:val="32"/>
+              <w:lang w:val="en-US"/>
+            </w:rPr>
+            <w:fldChar w:fldCharType="begin"/>
+          </w:r>
+          <w:r>
+            <w:rPr>
+              <w:rFonts w:ascii="TH Niramit AS" w:hAnsi="TH Niramit AS" w:cs="TH Niramit AS"/>
+              <w:sz w:val="32"/>
+              <w:szCs w:val="32"/>
+              <w:lang w:val="en-US"/>
+            </w:rPr>
+            <w:instrText xml:space="preserve"> CITATION min \l 1033 </w:instrText>
+          </w:r>
+          <w:r>
+            <w:rPr>
+              <w:rFonts w:ascii="TH Niramit AS" w:hAnsi="TH Niramit AS" w:cs="TH Niramit AS"/>
+              <w:sz w:val="32"/>
+              <w:szCs w:val="32"/>
+              <w:lang w:val="en-US"/>
+            </w:rPr>
+            <w:fldChar w:fldCharType="separate"/>
+          </w:r>
+          <w:r>
+            <w:rPr>
+              <w:rFonts w:ascii="TH Niramit AS" w:hAnsi="TH Niramit AS" w:cs="TH Niramit AS"/>
+              <w:noProof/>
+              <w:sz w:val="32"/>
+              <w:szCs w:val="32"/>
+              <w:lang w:val="en-US"/>
+            </w:rPr>
+            <w:t>(mindphp)</w:t>
+          </w:r>
+          <w:r>
+            <w:rPr>
+              <w:rFonts w:ascii="TH Niramit AS" w:hAnsi="TH Niramit AS" w:cs="TH Niramit AS"/>
+              <w:sz w:val="32"/>
+              <w:szCs w:val="32"/>
+              <w:lang w:val="en-US"/>
+            </w:rPr>
+            <w:fldChar w:fldCharType="end"/>
+          </w:r>
+        </w:sdtContent>
+      </w:sdt>
+    </w:p>
+    <w:p>
+      <w:pPr>
+        <w:jc w:val="thaiDistribute"/>
+        <w:rPr>
+          <w:rFonts w:ascii="TH Niramit AS" w:hAnsi="TH Niramit AS" w:cs="TH Niramit AS"/>
+          <w:sz w:val="32"/>
+          <w:szCs w:val="32"/>
+          <w:lang w:val="en-US"/>
+        </w:rPr>
+      </w:pPr>
+      <w:r>
+        <w:rPr>
+          <w:rFonts w:ascii="TH Niramit AS" w:hAnsi="TH Niramit AS" w:cs="TH Niramit AS"/>
+          <w:sz w:val="32"/>
+          <w:szCs w:val="32"/>
+          <w:lang w:val="en-US"/>
+        </w:rPr>
+        <w:tab/>
+      </w:r>
+      <w:r>
+        <w:rPr>
+          <w:rFonts w:ascii="TH Niramit AS" w:hAnsi="TH Niramit AS" w:cs="TH Niramit AS"/>
+          <w:sz w:val="32"/>
+          <w:szCs w:val="32"/>
+          <w:lang w:val="en-US"/>
+        </w:rPr>
+        <w:tab/>
+      </w:r>
+      <w:proofErr w:type="spellStart"/>
+      <w:r>
+        <w:rPr>
+          <w:rFonts w:ascii="TH Niramit AS" w:hAnsi="TH Niramit AS" w:cs="TH Niramit AS"/>
+          <w:sz w:val="32"/>
+          <w:szCs w:val="32"/>
+          <w:lang w:val="en-US"/>
+        </w:rPr>
+        <w:t>Numpy</w:t>
+      </w:r>
+      <w:proofErr w:type="spellEnd"/>
+      <w:r>
+        <w:rPr>
+          <w:rFonts w:ascii="TH Niramit AS" w:hAnsi="TH Niramit AS" w:cs="TH Niramit AS"/>
+          <w:sz w:val="32"/>
+          <w:szCs w:val="32"/>
+          <w:lang w:val="en-US"/>
+        </w:rPr>
+        <w:t xml:space="preserve"> </w:t>
+      </w:r>
+      <w:r>
+        <w:rPr>
+          <w:rFonts w:ascii="TH Niramit AS" w:hAnsi="TH Niramit AS" w:cs="TH Niramit AS"/>
+          <w:sz w:val="32"/>
+          <w:szCs w:val="32"/>
+          <w:cs/>
+          <w:lang w:val="en-US"/>
+        </w:rPr>
+        <w:t xml:space="preserve">นั้นได้แรงบันดาลใจมาจาก </w:t>
+      </w:r>
+      <w:r>
+        <w:rPr>
+          <w:rFonts w:ascii="TH Niramit AS" w:hAnsi="TH Niramit AS" w:cs="TH Niramit AS"/>
+          <w:sz w:val="32"/>
+          <w:szCs w:val="32"/>
+          <w:lang w:val="en-US"/>
+        </w:rPr>
+        <w:t xml:space="preserve">MATLAB </w:t>
+      </w:r>
+      <w:r>
+        <w:rPr>
+          <w:rFonts w:ascii="TH Niramit AS" w:hAnsi="TH Niramit AS" w:cs="TH Niramit AS"/>
+          <w:sz w:val="32"/>
+          <w:szCs w:val="32"/>
+          <w:cs/>
+          <w:lang w:val="en-US"/>
+        </w:rPr>
+        <w:t xml:space="preserve">ดังนั้นผู้ที่มีประสบการณ์ด้าน </w:t>
+      </w:r>
+      <w:r>
+        <w:rPr>
+          <w:rFonts w:ascii="TH Niramit AS" w:hAnsi="TH Niramit AS" w:cs="TH Niramit AS"/>
+          <w:sz w:val="32"/>
+          <w:szCs w:val="32"/>
+          <w:lang w:val="en-US"/>
+        </w:rPr>
+        <w:t xml:space="preserve">MATLAB </w:t>
+      </w:r>
+      <w:r>
+        <w:rPr>
+          <w:rFonts w:ascii="TH Niramit AS" w:hAnsi="TH Niramit AS" w:cs="TH Niramit AS"/>
+          <w:sz w:val="32"/>
+          <w:szCs w:val="32"/>
+          <w:cs/>
+          <w:lang w:val="en-US"/>
+        </w:rPr>
+        <w:t xml:space="preserve">อยู่แล้วจะทำความเข้าใจ </w:t>
+      </w:r>
+      <w:proofErr w:type="spellStart"/>
+      <w:r>
+        <w:rPr>
+          <w:rFonts w:ascii="TH Niramit AS" w:hAnsi="TH Niramit AS" w:cs="TH Niramit AS"/>
+          <w:sz w:val="32"/>
+          <w:szCs w:val="32"/>
+          <w:lang w:val="en-US"/>
+        </w:rPr>
+        <w:t>Numpy</w:t>
+      </w:r>
+      <w:proofErr w:type="spellEnd"/>
+      <w:r>
+        <w:rPr>
+          <w:rFonts w:ascii="TH Niramit AS" w:hAnsi="TH Niramit AS" w:cs="TH Niramit AS"/>
+          <w:sz w:val="32"/>
+          <w:szCs w:val="32"/>
+          <w:lang w:val="en-US"/>
+        </w:rPr>
+        <w:t xml:space="preserve"> </w:t>
+      </w:r>
+      <w:r>
+        <w:rPr>
+          <w:rFonts w:ascii="TH Niramit AS" w:hAnsi="TH Niramit AS" w:cs="TH Niramit AS"/>
+          <w:sz w:val="32"/>
+          <w:szCs w:val="32"/>
+          <w:cs/>
+          <w:lang w:val="en-US"/>
+        </w:rPr>
+        <w:t xml:space="preserve">ได้ไม่ยาก โดยหลักการของ คือการนิยามตัวแปร </w:t>
+      </w:r>
+      <w:r>
+        <w:rPr>
+          <w:rFonts w:ascii="TH Niramit AS" w:hAnsi="TH Niramit AS" w:cs="TH Niramit AS"/>
+          <w:sz w:val="32"/>
+          <w:szCs w:val="32"/>
+          <w:lang w:val="en-US"/>
+        </w:rPr>
+        <w:t xml:space="preserve">array </w:t>
+      </w:r>
+      <w:r>
+        <w:rPr>
+          <w:rFonts w:ascii="TH Niramit AS" w:hAnsi="TH Niramit AS" w:cs="TH Niramit AS"/>
+          <w:sz w:val="32"/>
+          <w:szCs w:val="32"/>
+          <w:cs/>
+          <w:lang w:val="en-US"/>
+        </w:rPr>
+        <w:t>หลายมิติ ที่เราคุ้นเคยในคณิตศาสตร์ อาทิเช่น เวกเตอร์ (</w:t>
+      </w:r>
+      <w:r>
+        <w:rPr>
+          <w:rFonts w:ascii="TH Niramit AS" w:hAnsi="TH Niramit AS" w:cs="TH Niramit AS"/>
+          <w:sz w:val="32"/>
+          <w:szCs w:val="32"/>
+          <w:lang w:val="en-US"/>
+        </w:rPr>
+        <w:t xml:space="preserve">1 </w:t>
+      </w:r>
+      <w:r>
+        <w:rPr>
+          <w:rFonts w:ascii="TH Niramit AS" w:hAnsi="TH Niramit AS" w:cs="TH Niramit AS"/>
+          <w:sz w:val="32"/>
+          <w:szCs w:val="32"/>
+          <w:cs/>
+          <w:lang w:val="en-US"/>
+        </w:rPr>
+        <w:t xml:space="preserve">มิติ) </w:t>
+      </w:r>
+      <w:proofErr w:type="spellStart"/>
+      <w:r>
+        <w:rPr>
+          <w:rFonts w:ascii="TH Niramit AS" w:hAnsi="TH Niramit AS" w:cs="TH Niramit AS"/>
+          <w:sz w:val="32"/>
+          <w:szCs w:val="32"/>
+          <w:cs/>
+          <w:lang w:val="en-US"/>
+        </w:rPr>
+        <w:t>เมตริกซ์</w:t>
+      </w:r>
+      <w:proofErr w:type="spellEnd"/>
+      <w:r>
+        <w:rPr>
+          <w:rFonts w:ascii="TH Niramit AS" w:hAnsi="TH Niramit AS" w:cs="TH Niramit AS"/>
+          <w:sz w:val="32"/>
+          <w:szCs w:val="32"/>
+          <w:cs/>
+          <w:lang w:val="en-US"/>
+        </w:rPr>
+        <w:t xml:space="preserve"> (</w:t>
+      </w:r>
+      <w:r>
+        <w:rPr>
+          <w:rFonts w:ascii="TH Niramit AS" w:hAnsi="TH Niramit AS" w:cs="TH Niramit AS"/>
+          <w:sz w:val="32"/>
+          <w:szCs w:val="32"/>
+          <w:lang w:val="en-US"/>
+        </w:rPr>
+        <w:t xml:space="preserve">2 </w:t>
+      </w:r>
+      <w:r>
+        <w:rPr>
+          <w:rFonts w:ascii="TH Niramit AS" w:hAnsi="TH Niramit AS" w:cs="TH Niramit AS"/>
+          <w:sz w:val="32"/>
+          <w:szCs w:val="32"/>
+          <w:cs/>
+          <w:lang w:val="en-US"/>
+        </w:rPr>
+        <w:t xml:space="preserve">มิติ) เทนเซอร์ ( </w:t>
+      </w:r>
+      <w:r>
+        <w:rPr>
+          <w:rFonts w:ascii="TH Niramit AS" w:hAnsi="TH Niramit AS" w:cs="TH Niramit AS"/>
+          <w:sz w:val="32"/>
+          <w:szCs w:val="32"/>
+          <w:lang w:val="en-US"/>
+        </w:rPr>
+        <w:t xml:space="preserve">3 </w:t>
+      </w:r>
+      <w:r>
+        <w:rPr>
+          <w:rFonts w:ascii="TH Niramit AS" w:hAnsi="TH Niramit AS" w:cs="TH Niramit AS"/>
+          <w:sz w:val="32"/>
+          <w:szCs w:val="32"/>
+          <w:cs/>
+          <w:lang w:val="en-US"/>
+        </w:rPr>
+        <w:t xml:space="preserve">มิติขึ้นไป) เป็นต้นและ </w:t>
+      </w:r>
+      <w:r>
+        <w:rPr>
+          <w:rFonts w:ascii="TH Niramit AS" w:hAnsi="TH Niramit AS" w:cs="TH Niramit AS"/>
+          <w:sz w:val="32"/>
+          <w:szCs w:val="32"/>
+          <w:lang w:val="en-US"/>
+        </w:rPr>
+        <w:t xml:space="preserve">operations </w:t>
+      </w:r>
+      <w:r>
+        <w:rPr>
+          <w:rFonts w:ascii="TH Niramit AS" w:hAnsi="TH Niramit AS" w:cs="TH Niramit AS"/>
+          <w:sz w:val="32"/>
+          <w:szCs w:val="32"/>
+          <w:cs/>
+          <w:lang w:val="en-US"/>
+        </w:rPr>
+        <w:t xml:space="preserve">ของมัน ในการทำความเข้าใจ </w:t>
+      </w:r>
+      <w:proofErr w:type="spellStart"/>
+      <w:r>
+        <w:rPr>
+          <w:rFonts w:ascii="TH Niramit AS" w:hAnsi="TH Niramit AS" w:cs="TH Niramit AS"/>
+          <w:sz w:val="32"/>
+          <w:szCs w:val="32"/>
+          <w:lang w:val="en-US"/>
+        </w:rPr>
+        <w:t>Numpy</w:t>
+      </w:r>
+      <w:proofErr w:type="spellEnd"/>
+      <w:r>
+        <w:rPr>
+          <w:rFonts w:ascii="TH Niramit AS" w:hAnsi="TH Niramit AS" w:cs="TH Niramit AS"/>
+          <w:sz w:val="32"/>
+          <w:szCs w:val="32"/>
+          <w:lang w:val="en-US"/>
+        </w:rPr>
+        <w:t xml:space="preserve"> </w:t>
+      </w:r>
+      <w:r>
+        <w:rPr>
+          <w:rFonts w:ascii="TH Niramit AS" w:hAnsi="TH Niramit AS" w:cs="TH Niramit AS"/>
+          <w:sz w:val="32"/>
+          <w:szCs w:val="32"/>
+          <w:cs/>
+          <w:lang w:val="en-US"/>
+        </w:rPr>
+        <w:t xml:space="preserve">นั้นเพื่อนๆ ควรมีความรู้พื้นฐาน </w:t>
+      </w:r>
+      <w:r>
+        <w:rPr>
+          <w:rFonts w:ascii="TH Niramit AS" w:hAnsi="TH Niramit AS" w:cs="TH Niramit AS"/>
+          <w:sz w:val="32"/>
+          <w:szCs w:val="32"/>
+          <w:lang w:val="en-US"/>
+        </w:rPr>
+        <w:t xml:space="preserve">Linear algebra </w:t>
+      </w:r>
+      <w:r>
+        <w:rPr>
+          <w:rFonts w:ascii="TH Niramit AS" w:hAnsi="TH Niramit AS" w:cs="TH Niramit AS"/>
+          <w:sz w:val="32"/>
+          <w:szCs w:val="32"/>
+          <w:cs/>
+          <w:lang w:val="en-US"/>
+        </w:rPr>
+        <w:t xml:space="preserve">พวก </w:t>
+      </w:r>
+      <w:r>
+        <w:rPr>
+          <w:rFonts w:ascii="TH Niramit AS" w:hAnsi="TH Niramit AS" w:cs="TH Niramit AS"/>
+          <w:sz w:val="32"/>
+          <w:szCs w:val="32"/>
+          <w:lang w:val="en-US"/>
+        </w:rPr>
+        <w:t xml:space="preserve">vector / matrix </w:t>
+      </w:r>
+      <w:r>
+        <w:rPr>
+          <w:rFonts w:ascii="TH Niramit AS" w:hAnsi="TH Niramit AS" w:cs="TH Niramit AS"/>
+          <w:sz w:val="32"/>
+          <w:szCs w:val="32"/>
+          <w:cs/>
+          <w:lang w:val="en-US"/>
+        </w:rPr>
+        <w:t>ในระดับหนึ่งครับ</w:t>
+      </w:r>
+      <w:r>
+        <w:rPr>
+          <w:rFonts w:ascii="TH Niramit AS" w:hAnsi="TH Niramit AS" w:cs="TH Niramit AS"/>
+          <w:sz w:val="32"/>
+          <w:szCs w:val="32"/>
+          <w:lang w:val="en-US"/>
+        </w:rPr>
+        <w:t xml:space="preserve"> </w:t>
+      </w:r>
+      <w:sdt>
+        <w:sdtPr>
+          <w:rPr>
+            <w:rFonts w:ascii="TH Niramit AS" w:hAnsi="TH Niramit AS" w:cs="TH Niramit AS"/>
+            <w:sz w:val="32"/>
+            <w:szCs w:val="32"/>
+            <w:lang w:val="en-US"/>
+          </w:rPr>
+          <w:id w:val="-764066758"/>
+          <w:citation/>
+        </w:sdtPr>
+        <w:sdtContent>
+          <w:r>
+            <w:rPr>
+              <w:rFonts w:ascii="TH Niramit AS" w:hAnsi="TH Niramit AS" w:cs="TH Niramit AS"/>
+              <w:sz w:val="32"/>
+              <w:szCs w:val="32"/>
+              <w:lang w:val="en-US"/>
+            </w:rPr>
+            <w:fldChar w:fldCharType="begin"/>
+          </w:r>
+          <w:r>
+            <w:rPr>
+              <w:rFonts w:ascii="TH Niramit AS" w:hAnsi="TH Niramit AS" w:cs="TH Niramit AS"/>
+              <w:sz w:val="32"/>
+              <w:szCs w:val="32"/>
+              <w:lang w:val="en-US"/>
+            </w:rPr>
+            <w:instrText xml:space="preserve"> CITATION JUN19 \l 1033 </w:instrText>
+          </w:r>
+          <w:r>
+            <w:rPr>
+              <w:rFonts w:ascii="TH Niramit AS" w:hAnsi="TH Niramit AS" w:cs="TH Niramit AS"/>
+              <w:sz w:val="32"/>
+              <w:szCs w:val="32"/>
+              <w:lang w:val="en-US"/>
+            </w:rPr>
+            <w:fldChar w:fldCharType="separate"/>
+          </w:r>
+          <w:r>
+            <w:rPr>
+              <w:rFonts w:ascii="TH Niramit AS" w:hAnsi="TH Niramit AS" w:cs="TH Niramit AS"/>
+              <w:noProof/>
+              <w:sz w:val="32"/>
+              <w:szCs w:val="32"/>
+              <w:lang w:val="en-US"/>
+            </w:rPr>
+            <w:t>(JUNG, 2019)</w:t>
+          </w:r>
+          <w:r>
+            <w:rPr>
+              <w:rFonts w:ascii="TH Niramit AS" w:hAnsi="TH Niramit AS" w:cs="TH Niramit AS"/>
+              <w:sz w:val="32"/>
+              <w:szCs w:val="32"/>
+              <w:lang w:val="en-US"/>
+            </w:rPr>
+            <w:fldChar w:fldCharType="end"/>
+          </w:r>
+        </w:sdtContent>
+      </w:sdt>
+    </w:p>
+    <w:p>
+      <w:pPr>
+        <w:jc w:val="thaiDistribute"/>
+        <w:rPr>
+          <w:rFonts w:ascii="TH Niramit AS" w:hAnsi="TH Niramit AS" w:cs="TH Niramit AS"/>
+          <w:sz w:val="32"/>
+          <w:szCs w:val="32"/>
+          <w:lang w:val="en-US"/>
+        </w:rPr>
+      </w:pPr>
+      <w:r>
+        <w:rPr>
+          <w:rFonts w:ascii="TH Niramit AS" w:hAnsi="TH Niramit AS" w:cs="TH Niramit AS"/>
+          <w:sz w:val="32"/>
+          <w:szCs w:val="32"/>
+          <w:lang w:val="en-US"/>
+        </w:rPr>
+        <w:tab/>
+        <w:t xml:space="preserve">2.1.17 </w:t>
+      </w:r>
+      <w:r>
+        <w:rPr>
+          <w:rFonts w:ascii="TH Niramit AS" w:hAnsi="TH Niramit AS" w:cs="TH Niramit AS"/>
+          <w:sz w:val="32"/>
+          <w:szCs w:val="32"/>
+          <w:cs/>
+          <w:lang w:val="en-US"/>
+        </w:rPr>
+        <w:t xml:space="preserve">ทฤษฎี </w:t>
+      </w:r>
+      <w:r>
+        <w:rPr>
+          <w:rFonts w:ascii="TH Niramit AS" w:hAnsi="TH Niramit AS" w:cs="TH Niramit AS"/>
+          <w:sz w:val="32"/>
+          <w:szCs w:val="32"/>
+          <w:lang w:val="en-US"/>
+        </w:rPr>
+        <w:t>Pandas</w:t>
+      </w:r>
+    </w:p>
+    <w:p>
+      <w:pPr>
+        <w:jc w:val="thaiDistribute"/>
+        <w:rPr>
+          <w:rFonts w:ascii="TH Niramit AS" w:hAnsi="TH Niramit AS" w:cs="TH Niramit AS"/>
+          <w:sz w:val="32"/>
+          <w:szCs w:val="32"/>
+          <w:lang w:val="en-US"/>
+        </w:rPr>
+      </w:pPr>
+      <w:r>
+        <w:rPr>
+          <w:rFonts w:ascii="TH Niramit AS" w:hAnsi="TH Niramit AS" w:cs="TH Niramit AS"/>
+          <w:sz w:val="32"/>
+          <w:szCs w:val="32"/>
+          <w:lang w:val="en-US"/>
+        </w:rPr>
+        <w:tab/>
+      </w:r>
+      <w:r>
+        <w:rPr>
+          <w:rFonts w:ascii="TH Niramit AS" w:hAnsi="TH Niramit AS" w:cs="TH Niramit AS"/>
+          <w:sz w:val="32"/>
+          <w:szCs w:val="32"/>
+          <w:lang w:val="en-US"/>
+        </w:rPr>
+        <w:tab/>
+      </w:r>
+      <w:r>
+        <w:rPr>
+          <w:rFonts w:ascii="TH Niramit AS" w:hAnsi="TH Niramit AS" w:cs="TH Niramit AS"/>
+          <w:sz w:val="32"/>
+          <w:szCs w:val="32"/>
+          <w:lang w:val="en-US"/>
+        </w:rPr>
+        <w:t xml:space="preserve">pandas </w:t>
+      </w:r>
+      <w:r>
+        <w:rPr>
+          <w:rFonts w:ascii="TH Niramit AS" w:hAnsi="TH Niramit AS" w:cs="TH Niramit AS"/>
+          <w:sz w:val="32"/>
+          <w:szCs w:val="32"/>
+          <w:cs/>
+          <w:lang w:val="en-US"/>
+        </w:rPr>
+        <w:t xml:space="preserve">คือ หนึ่งใน </w:t>
+      </w:r>
+      <w:r>
+        <w:rPr>
+          <w:rFonts w:ascii="TH Niramit AS" w:hAnsi="TH Niramit AS" w:cs="TH Niramit AS"/>
+          <w:sz w:val="32"/>
+          <w:szCs w:val="32"/>
+          <w:lang w:val="en-US"/>
+        </w:rPr>
+        <w:t xml:space="preserve">Library </w:t>
+      </w:r>
+      <w:r>
+        <w:rPr>
+          <w:rFonts w:ascii="TH Niramit AS" w:hAnsi="TH Niramit AS" w:cs="TH Niramit AS"/>
+          <w:sz w:val="32"/>
+          <w:szCs w:val="32"/>
+          <w:cs/>
+          <w:lang w:val="en-US"/>
+        </w:rPr>
+        <w:t xml:space="preserve">สำคัญของภาษา </w:t>
+      </w:r>
+      <w:r>
+        <w:rPr>
+          <w:rFonts w:ascii="TH Niramit AS" w:hAnsi="TH Niramit AS" w:cs="TH Niramit AS"/>
+          <w:sz w:val="32"/>
+          <w:szCs w:val="32"/>
+          <w:lang w:val="en-US"/>
+        </w:rPr>
+        <w:t xml:space="preserve">Python </w:t>
+      </w:r>
+      <w:r>
+        <w:rPr>
+          <w:rFonts w:ascii="TH Niramit AS" w:hAnsi="TH Niramit AS" w:cs="TH Niramit AS"/>
+          <w:sz w:val="32"/>
+          <w:szCs w:val="32"/>
+          <w:cs/>
+          <w:lang w:val="en-US"/>
+        </w:rPr>
+        <w:t xml:space="preserve">เริ่มพัฒนาโดย </w:t>
+      </w:r>
+      <w:r>
+        <w:rPr>
+          <w:rFonts w:ascii="TH Niramit AS" w:hAnsi="TH Niramit AS" w:cs="TH Niramit AS"/>
+          <w:sz w:val="32"/>
+          <w:szCs w:val="32"/>
+          <w:lang w:val="en-US"/>
+        </w:rPr>
+        <w:t xml:space="preserve">Wes McKinney </w:t>
+      </w:r>
+      <w:r>
+        <w:rPr>
+          <w:rFonts w:ascii="TH Niramit AS" w:hAnsi="TH Niramit AS" w:cs="TH Niramit AS"/>
+          <w:sz w:val="32"/>
+          <w:szCs w:val="32"/>
+          <w:cs/>
+          <w:lang w:val="en-US"/>
+        </w:rPr>
+        <w:t xml:space="preserve">นักพัฒนาซอฟต์แวร์ชาวอเมริกัน ปัจจุบัน </w:t>
+      </w:r>
+      <w:r>
+        <w:rPr>
+          <w:rFonts w:ascii="TH Niramit AS" w:hAnsi="TH Niramit AS" w:cs="TH Niramit AS"/>
+          <w:sz w:val="32"/>
+          <w:szCs w:val="32"/>
+          <w:lang w:val="en-US"/>
+        </w:rPr>
+        <w:t xml:space="preserve">pandas </w:t>
+      </w:r>
+      <w:r>
+        <w:rPr>
+          <w:rFonts w:ascii="TH Niramit AS" w:hAnsi="TH Niramit AS" w:cs="TH Niramit AS"/>
+          <w:sz w:val="32"/>
+          <w:szCs w:val="32"/>
+          <w:cs/>
+          <w:lang w:val="en-US"/>
+        </w:rPr>
+        <w:t xml:space="preserve">เป็น </w:t>
+      </w:r>
+      <w:r>
+        <w:rPr>
+          <w:rFonts w:ascii="TH Niramit AS" w:hAnsi="TH Niramit AS" w:cs="TH Niramit AS"/>
+          <w:sz w:val="32"/>
+          <w:szCs w:val="32"/>
+          <w:lang w:val="en-US"/>
+        </w:rPr>
+        <w:t xml:space="preserve">open source </w:t>
+      </w:r>
+      <w:r>
+        <w:rPr>
+          <w:rFonts w:ascii="TH Niramit AS" w:hAnsi="TH Niramit AS" w:cs="TH Niramit AS"/>
+          <w:sz w:val="32"/>
+          <w:szCs w:val="32"/>
+          <w:cs/>
+          <w:lang w:val="en-US"/>
+        </w:rPr>
+        <w:t>ให้ทุกคนสามารถใช้ได้แบบฟรี</w:t>
+      </w:r>
+      <w:r>
+        <w:rPr>
+          <w:rFonts w:ascii="TH Niramit AS" w:hAnsi="TH Niramit AS" w:cs="TH Niramit AS" w:hint="cs"/>
+          <w:sz w:val="32"/>
+          <w:szCs w:val="32"/>
+          <w:cs/>
+          <w:lang w:val="en-US"/>
+        </w:rPr>
+        <w:t xml:space="preserve"> </w:t>
+      </w:r>
+      <w:r>
+        <w:rPr>
+          <w:rFonts w:ascii="TH Niramit AS" w:hAnsi="TH Niramit AS" w:cs="TH Niramit AS"/>
+          <w:sz w:val="32"/>
+          <w:szCs w:val="32"/>
+          <w:lang w:val="en-US"/>
+        </w:rPr>
+        <w:t xml:space="preserve">pandas </w:t>
+      </w:r>
+      <w:r>
+        <w:rPr>
+          <w:rFonts w:ascii="TH Niramit AS" w:hAnsi="TH Niramit AS" w:cs="TH Niramit AS"/>
+          <w:sz w:val="32"/>
+          <w:szCs w:val="32"/>
+          <w:cs/>
+          <w:lang w:val="en-US"/>
+        </w:rPr>
+        <w:t xml:space="preserve">มาจากคำว่า </w:t>
+      </w:r>
+      <w:r>
+        <w:rPr>
+          <w:rFonts w:ascii="TH Niramit AS" w:hAnsi="TH Niramit AS" w:cs="TH Niramit AS"/>
+          <w:sz w:val="32"/>
+          <w:szCs w:val="32"/>
+          <w:lang w:val="en-US"/>
+        </w:rPr>
+        <w:t>Panel Data (</w:t>
+      </w:r>
+      <w:r>
+        <w:rPr>
+          <w:rFonts w:ascii="TH Niramit AS" w:hAnsi="TH Niramit AS" w:cs="TH Niramit AS"/>
+          <w:sz w:val="32"/>
+          <w:szCs w:val="32"/>
+          <w:cs/>
+          <w:lang w:val="en-US"/>
+        </w:rPr>
+        <w:t>ชุดข้อมูลหลายมิติ) มีจุดเด่นด้านการวิเคราะห์ข้อมูล (</w:t>
+      </w:r>
+      <w:r>
+        <w:rPr>
+          <w:rFonts w:ascii="TH Niramit AS" w:hAnsi="TH Niramit AS" w:cs="TH Niramit AS"/>
+          <w:sz w:val="32"/>
+          <w:szCs w:val="32"/>
+          <w:lang w:val="en-US"/>
+        </w:rPr>
+        <w:t xml:space="preserve">Data Analysis) </w:t>
+      </w:r>
+      <w:r>
+        <w:rPr>
+          <w:rFonts w:ascii="TH Niramit AS" w:hAnsi="TH Niramit AS" w:cs="TH Niramit AS"/>
+          <w:sz w:val="32"/>
+          <w:szCs w:val="32"/>
+          <w:cs/>
+          <w:lang w:val="en-US"/>
+        </w:rPr>
+        <w:t>และการทำความสะอาด (</w:t>
+      </w:r>
+      <w:r>
+        <w:rPr>
+          <w:rFonts w:ascii="TH Niramit AS" w:hAnsi="TH Niramit AS" w:cs="TH Niramit AS"/>
+          <w:sz w:val="32"/>
+          <w:szCs w:val="32"/>
+          <w:lang w:val="en-US"/>
+        </w:rPr>
+        <w:t xml:space="preserve">Data Cleaning) </w:t>
+      </w:r>
+      <w:r>
+        <w:rPr>
+          <w:rFonts w:ascii="TH Niramit AS" w:hAnsi="TH Niramit AS" w:cs="TH Niramit AS"/>
+          <w:sz w:val="32"/>
+          <w:szCs w:val="32"/>
+          <w:cs/>
+          <w:lang w:val="en-US"/>
+        </w:rPr>
+        <w:t xml:space="preserve">ซึ่งเป็น </w:t>
+      </w:r>
+      <w:r>
+        <w:rPr>
+          <w:rFonts w:ascii="TH Niramit AS" w:hAnsi="TH Niramit AS" w:cs="TH Niramit AS"/>
+          <w:sz w:val="32"/>
+          <w:szCs w:val="32"/>
+          <w:lang w:val="en-US"/>
+        </w:rPr>
+        <w:t xml:space="preserve">Process </w:t>
+      </w:r>
+      <w:r>
+        <w:rPr>
+          <w:rFonts w:ascii="TH Niramit AS" w:hAnsi="TH Niramit AS" w:cs="TH Niramit AS"/>
+          <w:sz w:val="32"/>
+          <w:szCs w:val="32"/>
+          <w:cs/>
+          <w:lang w:val="en-US"/>
+        </w:rPr>
+        <w:t>ที่สำคัญมากในการทำงานกับข้อมูล</w:t>
+      </w:r>
+      <w:r>
+        <w:rPr>
+          <w:rFonts w:ascii="TH Niramit AS" w:hAnsi="TH Niramit AS" w:cs="TH Niramit AS" w:hint="cs"/>
+          <w:sz w:val="32"/>
+          <w:szCs w:val="32"/>
+          <w:cs/>
+          <w:lang w:val="en-US"/>
+        </w:rPr>
+        <w:t xml:space="preserve"> </w:t>
+      </w:r>
+      <w:r>
+        <w:rPr>
+          <w:rFonts w:ascii="TH Niramit AS" w:hAnsi="TH Niramit AS" w:cs="TH Niramit AS"/>
+          <w:sz w:val="32"/>
+          <w:szCs w:val="32"/>
+          <w:lang w:val="en-US"/>
+        </w:rPr>
+        <w:t xml:space="preserve">pandas </w:t>
+      </w:r>
+      <w:r>
+        <w:rPr>
+          <w:rFonts w:ascii="TH Niramit AS" w:hAnsi="TH Niramit AS" w:cs="TH Niramit AS"/>
+          <w:sz w:val="32"/>
+          <w:szCs w:val="32"/>
+          <w:cs/>
+          <w:lang w:val="en-US"/>
+        </w:rPr>
+        <w:t xml:space="preserve">มีความสามารถในการจัดการ และวิเคราะห์ข้อมูลได้อย่างมีประสิทธิภาพตั้งแต่ข้อมูลขนาดเล็กไปจนถึงข้อมูลขนาดใหญ่ ทำให้ </w:t>
+      </w:r>
+      <w:r>
+        <w:rPr>
+          <w:rFonts w:ascii="TH Niramit AS" w:hAnsi="TH Niramit AS" w:cs="TH Niramit AS"/>
+          <w:sz w:val="32"/>
+          <w:szCs w:val="32"/>
+          <w:lang w:val="en-US"/>
+        </w:rPr>
+        <w:t xml:space="preserve">pandas </w:t>
+      </w:r>
+      <w:r>
+        <w:rPr>
+          <w:rFonts w:ascii="TH Niramit AS" w:hAnsi="TH Niramit AS" w:cs="TH Niramit AS"/>
+          <w:sz w:val="32"/>
+          <w:szCs w:val="32"/>
+          <w:cs/>
+          <w:lang w:val="en-US"/>
+        </w:rPr>
+        <w:t>ตอบโจทย์งานในยุคที่ข้อมูลมีขนาดใหญ่มากขึ้นเรื่อย</w:t>
+      </w:r>
+      <w:r>
+        <w:rPr>
+          <w:rFonts w:ascii="TH Niramit AS" w:hAnsi="TH Niramit AS" w:cs="TH Niramit AS" w:hint="cs"/>
+          <w:sz w:val="32"/>
+          <w:szCs w:val="32"/>
+          <w:cs/>
+          <w:lang w:val="en-US"/>
+        </w:rPr>
+        <w:t xml:space="preserve"> </w:t>
+      </w:r>
+      <w:r>
+        <w:rPr>
+          <w:rFonts w:ascii="TH Niramit AS" w:hAnsi="TH Niramit AS" w:cs="TH Niramit AS"/>
+          <w:sz w:val="32"/>
+          <w:szCs w:val="32"/>
+          <w:cs/>
+          <w:lang w:val="en-US"/>
+        </w:rPr>
+        <w:t xml:space="preserve">ๆ ได้ ไม่มีปัญหาติดขัดเหมือนกับ </w:t>
+      </w:r>
+      <w:r>
+        <w:rPr>
+          <w:rFonts w:ascii="TH Niramit AS" w:hAnsi="TH Niramit AS" w:cs="TH Niramit AS"/>
+          <w:sz w:val="32"/>
+          <w:szCs w:val="32"/>
+          <w:lang w:val="en-US"/>
+        </w:rPr>
+        <w:t xml:space="preserve">Spreadsheets </w:t>
+      </w:r>
+      <w:r>
+        <w:rPr>
+          <w:rFonts w:ascii="TH Niramit AS" w:hAnsi="TH Niramit AS" w:cs="TH Niramit AS"/>
+          <w:sz w:val="32"/>
+          <w:szCs w:val="32"/>
+          <w:cs/>
+          <w:lang w:val="en-US"/>
+        </w:rPr>
+        <w:t xml:space="preserve">อื่นๆ (เช่น </w:t>
+      </w:r>
+      <w:r>
+        <w:rPr>
+          <w:rFonts w:ascii="TH Niramit AS" w:hAnsi="TH Niramit AS" w:cs="TH Niramit AS"/>
+          <w:sz w:val="32"/>
+          <w:szCs w:val="32"/>
+          <w:lang w:val="en-US"/>
+        </w:rPr>
+        <w:t xml:space="preserve">Excel </w:t>
+      </w:r>
+      <w:r>
+        <w:rPr>
+          <w:rFonts w:ascii="TH Niramit AS" w:hAnsi="TH Niramit AS" w:cs="TH Niramit AS"/>
+          <w:sz w:val="32"/>
+          <w:szCs w:val="32"/>
+          <w:cs/>
+          <w:lang w:val="en-US"/>
+        </w:rPr>
+        <w:t xml:space="preserve">หรือ </w:t>
+      </w:r>
+      <w:r>
+        <w:rPr>
+          <w:rFonts w:ascii="TH Niramit AS" w:hAnsi="TH Niramit AS" w:cs="TH Niramit AS"/>
+          <w:sz w:val="32"/>
+          <w:szCs w:val="32"/>
+          <w:lang w:val="en-US"/>
+        </w:rPr>
+        <w:t xml:space="preserve">Google Sheets </w:t>
+      </w:r>
+      <w:r>
+        <w:rPr>
+          <w:rFonts w:ascii="TH Niramit AS" w:hAnsi="TH Niramit AS" w:cs="TH Niramit AS"/>
+          <w:sz w:val="32"/>
+          <w:szCs w:val="32"/>
+          <w:cs/>
+          <w:lang w:val="en-US"/>
+        </w:rPr>
+        <w:t>ซึ่งจะทำงานได้ช้าลงหากข้อมูลมีขนาดใหญ่ขึ้น)</w:t>
+      </w:r>
+      <w:r>
+        <w:rPr>
+          <w:rFonts w:ascii="TH Niramit AS" w:hAnsi="TH Niramit AS" w:cs="TH Niramit AS" w:hint="cs"/>
+          <w:sz w:val="32"/>
+          <w:szCs w:val="32"/>
+          <w:cs/>
+          <w:lang w:val="en-US"/>
+        </w:rPr>
+        <w:t xml:space="preserve"> </w:t>
+      </w:r>
+      <w:r>
+        <w:rPr>
+          <w:rFonts w:ascii="TH Niramit AS" w:hAnsi="TH Niramit AS" w:cs="TH Niramit AS"/>
+          <w:sz w:val="32"/>
+          <w:szCs w:val="32"/>
+          <w:cs/>
+          <w:lang w:val="en-US"/>
+        </w:rPr>
+        <w:t xml:space="preserve">ขั้นตอนการเตรียมข้อมูลนั้นมีความสำคัญมาก และ </w:t>
+      </w:r>
+      <w:r>
+        <w:rPr>
+          <w:rFonts w:ascii="TH Niramit AS" w:hAnsi="TH Niramit AS" w:cs="TH Niramit AS"/>
+          <w:sz w:val="32"/>
+          <w:szCs w:val="32"/>
+          <w:lang w:val="en-US"/>
+        </w:rPr>
+        <w:t xml:space="preserve">Data Scientist </w:t>
+      </w:r>
+      <w:r>
+        <w:rPr>
+          <w:rFonts w:ascii="TH Niramit AS" w:hAnsi="TH Niramit AS" w:cs="TH Niramit AS"/>
+          <w:sz w:val="32"/>
+          <w:szCs w:val="32"/>
+          <w:cs/>
+          <w:lang w:val="en-US"/>
+        </w:rPr>
+        <w:t xml:space="preserve">อาจจะใช้เวลาส่วนใหญ่หมดไปกับขั้นตอนนี้ เพราะหากข้อมูลที่เตรียมได้ไม่มีประสิทธิภาพ การนำ </w:t>
+      </w:r>
+      <w:r>
+        <w:rPr>
+          <w:rFonts w:ascii="TH Niramit AS" w:hAnsi="TH Niramit AS" w:cs="TH Niramit AS"/>
+          <w:sz w:val="32"/>
+          <w:szCs w:val="32"/>
+          <w:lang w:val="en-US"/>
+        </w:rPr>
+        <w:t xml:space="preserve">Insights </w:t>
+      </w:r>
+      <w:r>
+        <w:rPr>
+          <w:rFonts w:ascii="TH Niramit AS" w:hAnsi="TH Niramit AS" w:cs="TH Niramit AS"/>
+          <w:sz w:val="32"/>
+          <w:szCs w:val="32"/>
+          <w:cs/>
+          <w:lang w:val="en-US"/>
+        </w:rPr>
+        <w:t>ไปใช้งาน หรือนำข้อมูลไปสร้างโมเดล ย่อมทำให้ได้ข้อมูลที่ไม่น่าเชื่อถือนั่นเอง (</w:t>
+      </w:r>
+      <w:r>
+        <w:rPr>
+          <w:rFonts w:ascii="TH Niramit AS" w:hAnsi="TH Niramit AS" w:cs="TH Niramit AS"/>
+          <w:sz w:val="32"/>
+          <w:szCs w:val="32"/>
+          <w:lang w:val="en-US"/>
+        </w:rPr>
+        <w:t>Garbage in, Garbage out)</w:t>
+      </w:r>
+    </w:p>
+    <w:p>
+      <w:pPr>
+        <w:jc w:val="thaiDistribute"/>
+        <w:rPr>
+          <w:rFonts w:ascii="TH Niramit AS" w:hAnsi="TH Niramit AS" w:cs="TH Niramit AS" w:hint="cs"/>
+          <w:sz w:val="32"/>
+          <w:szCs w:val="32"/>
+          <w:lang w:val="en-US"/>
+        </w:rPr>
+      </w:pPr>
+      <w:r>
+        <w:rPr>
+          <w:rFonts w:ascii="TH Niramit AS" w:hAnsi="TH Niramit AS" w:cs="TH Niramit AS"/>
+          <w:sz w:val="32"/>
+          <w:szCs w:val="32"/>
+          <w:cs/>
+          <w:lang w:val="en-US"/>
+        </w:rPr>
+        <w:tab/>
+      </w:r>
+      <w:r>
+        <w:rPr>
+          <w:rFonts w:ascii="TH Niramit AS" w:hAnsi="TH Niramit AS" w:cs="TH Niramit AS"/>
+          <w:sz w:val="32"/>
+          <w:szCs w:val="32"/>
+          <w:cs/>
+          <w:lang w:val="en-US"/>
+        </w:rPr>
+        <w:tab/>
+      </w:r>
+      <w:r>
+        <w:rPr>
+          <w:rFonts w:ascii="TH Niramit AS" w:hAnsi="TH Niramit AS" w:cs="TH Niramit AS"/>
+          <w:sz w:val="32"/>
+          <w:szCs w:val="32"/>
+          <w:cs/>
+          <w:lang w:val="en-US"/>
+        </w:rPr>
+        <w:t xml:space="preserve">นอกจากนี้ เมื่อเปรียบเทียบกับ </w:t>
+      </w:r>
+      <w:r>
+        <w:rPr>
+          <w:rFonts w:ascii="TH Niramit AS" w:hAnsi="TH Niramit AS" w:cs="TH Niramit AS"/>
+          <w:sz w:val="32"/>
+          <w:szCs w:val="32"/>
+          <w:lang w:val="en-US"/>
+        </w:rPr>
+        <w:t xml:space="preserve">Tools </w:t>
+      </w:r>
+      <w:r>
+        <w:rPr>
+          <w:rFonts w:ascii="TH Niramit AS" w:hAnsi="TH Niramit AS" w:cs="TH Niramit AS"/>
+          <w:sz w:val="32"/>
+          <w:szCs w:val="32"/>
+          <w:cs/>
+          <w:lang w:val="en-US"/>
+        </w:rPr>
+        <w:t xml:space="preserve">วิเคราะห์ข้อมูลอื่นๆ อย่าง </w:t>
+      </w:r>
+      <w:r>
+        <w:rPr>
+          <w:rFonts w:ascii="TH Niramit AS" w:hAnsi="TH Niramit AS" w:cs="TH Niramit AS"/>
+          <w:sz w:val="32"/>
+          <w:szCs w:val="32"/>
+          <w:lang w:val="en-US"/>
+        </w:rPr>
+        <w:t xml:space="preserve">Excel </w:t>
+      </w:r>
+      <w:r>
+        <w:rPr>
+          <w:rFonts w:ascii="TH Niramit AS" w:hAnsi="TH Niramit AS" w:cs="TH Niramit AS"/>
+          <w:sz w:val="32"/>
+          <w:szCs w:val="32"/>
+          <w:cs/>
+          <w:lang w:val="en-US"/>
+        </w:rPr>
+        <w:t xml:space="preserve">หรือ </w:t>
+      </w:r>
+      <w:r>
+        <w:rPr>
+          <w:rFonts w:ascii="TH Niramit AS" w:hAnsi="TH Niramit AS" w:cs="TH Niramit AS"/>
+          <w:sz w:val="32"/>
+          <w:szCs w:val="32"/>
+          <w:lang w:val="en-US"/>
+        </w:rPr>
+        <w:t xml:space="preserve">Google Sheets </w:t>
+      </w:r>
+      <w:r>
+        <w:rPr>
+          <w:rFonts w:ascii="TH Niramit AS" w:hAnsi="TH Niramit AS" w:cs="TH Niramit AS"/>
+          <w:sz w:val="32"/>
+          <w:szCs w:val="32"/>
+          <w:cs/>
+          <w:lang w:val="en-US"/>
+        </w:rPr>
+        <w:t xml:space="preserve">อาจไม่ตอบโจทย์เต็มที่หากต้องการเชื่อมต่อกับแหล่งข้อมูลบางประเภท หรือทำ </w:t>
+      </w:r>
+      <w:r>
+        <w:rPr>
+          <w:rFonts w:ascii="TH Niramit AS" w:hAnsi="TH Niramit AS" w:cs="TH Niramit AS"/>
+          <w:sz w:val="32"/>
+          <w:szCs w:val="32"/>
+          <w:lang w:val="en-US"/>
+        </w:rPr>
+        <w:t>Automation (</w:t>
+      </w:r>
+      <w:r>
+        <w:rPr>
+          <w:rFonts w:ascii="TH Niramit AS" w:hAnsi="TH Niramit AS" w:cs="TH Niramit AS"/>
+          <w:sz w:val="32"/>
+          <w:szCs w:val="32"/>
+          <w:cs/>
+          <w:lang w:val="en-US"/>
+        </w:rPr>
+        <w:t xml:space="preserve">ระบบจัดการอัตโนมัติ) ในขณะที่ </w:t>
+      </w:r>
+      <w:r>
+        <w:rPr>
+          <w:rFonts w:ascii="TH Niramit AS" w:hAnsi="TH Niramit AS" w:cs="TH Niramit AS"/>
+          <w:sz w:val="32"/>
+          <w:szCs w:val="32"/>
+          <w:lang w:val="en-US"/>
+        </w:rPr>
+        <w:t xml:space="preserve">pandas </w:t>
+      </w:r>
+      <w:r>
+        <w:rPr>
+          <w:rFonts w:ascii="TH Niramit AS" w:hAnsi="TH Niramit AS" w:cs="TH Niramit AS"/>
+          <w:sz w:val="32"/>
+          <w:szCs w:val="32"/>
+          <w:cs/>
+          <w:lang w:val="en-US"/>
+        </w:rPr>
+        <w:t xml:space="preserve">ซึ่งเป็นส่วนหนึ่งของ </w:t>
+      </w:r>
+      <w:r>
+        <w:rPr>
+          <w:rFonts w:ascii="TH Niramit AS" w:hAnsi="TH Niramit AS" w:cs="TH Niramit AS"/>
+          <w:sz w:val="32"/>
+          <w:szCs w:val="32"/>
+          <w:lang w:val="en-US"/>
+        </w:rPr>
+        <w:t xml:space="preserve">Python </w:t>
+      </w:r>
+      <w:r>
+        <w:rPr>
+          <w:rFonts w:ascii="TH Niramit AS" w:hAnsi="TH Niramit AS" w:cs="TH Niramit AS"/>
+          <w:sz w:val="32"/>
+          <w:szCs w:val="32"/>
+          <w:cs/>
+          <w:lang w:val="en-US"/>
+        </w:rPr>
+        <w:t>นั้น</w:t>
+      </w:r>
+      <w:r>
+        <w:rPr>
+          <w:rFonts w:ascii="TH Niramit AS" w:hAnsi="TH Niramit AS" w:cs="TH Niramit AS"/>
+          <w:sz w:val="32"/>
+          <w:szCs w:val="32"/>
+          <w:cs/>
+          <w:lang w:val="en-US"/>
+        </w:rPr>
+        <w:lastRenderedPageBreak/>
+        <w:t>สามารถใช้การเขียนโค้ด เพื่อปรับแต่ง หรือเชื่อมต่อกับโปรแกรมอื่นๆ ได้สะดวก</w:t>
+      </w:r>
+      <w:r>
+        <w:rPr>
+          <w:rFonts w:ascii="TH Niramit AS" w:hAnsi="TH Niramit AS" w:cs="TH Niramit AS" w:hint="cs"/>
+          <w:sz w:val="32"/>
+          <w:szCs w:val="32"/>
+          <w:cs/>
+          <w:lang w:val="en-US"/>
+        </w:rPr>
+        <w:t xml:space="preserve"> </w:t>
+      </w:r>
+      <w:sdt>
+        <w:sdtPr>
+          <w:rPr>
+            <w:rFonts w:ascii="TH Niramit AS" w:hAnsi="TH Niramit AS" w:cs="TH Niramit AS" w:hint="cs"/>
+            <w:sz w:val="32"/>
+            <w:szCs w:val="32"/>
+            <w:cs/>
+            <w:lang w:val="en-US"/>
+          </w:rPr>
+          <w:id w:val="929229075"/>
+          <w:citation/>
+        </w:sdtPr>
+        <w:sdtContent>
+          <w:r>
+            <w:rPr>
+              <w:rFonts w:ascii="TH Niramit AS" w:hAnsi="TH Niramit AS" w:cs="TH Niramit AS"/>
+              <w:sz w:val="32"/>
+              <w:szCs w:val="32"/>
+              <w:cs/>
+              <w:lang w:val="en-US"/>
+            </w:rPr>
+            <w:fldChar w:fldCharType="begin"/>
+          </w:r>
+          <w:r>
+            <w:rPr>
+              <w:rFonts w:ascii="TH Niramit AS" w:hAnsi="TH Niramit AS" w:cs="TH Niramit AS"/>
+              <w:sz w:val="32"/>
+              <w:szCs w:val="32"/>
+              <w:lang w:val="en-US"/>
+            </w:rPr>
+            <w:instrText xml:space="preserve"> CITATION Pan21 \l 1033 </w:instrText>
+          </w:r>
+          <w:r>
+            <w:rPr>
+              <w:rFonts w:ascii="TH Niramit AS" w:hAnsi="TH Niramit AS" w:cs="TH Niramit AS"/>
+              <w:sz w:val="32"/>
+              <w:szCs w:val="32"/>
+              <w:cs/>
+              <w:lang w:val="en-US"/>
+            </w:rPr>
+            <w:fldChar w:fldCharType="separate"/>
+          </w:r>
+          <w:r>
+            <w:rPr>
+              <w:rFonts w:ascii="TH Niramit AS" w:hAnsi="TH Niramit AS" w:cs="TH Niramit AS"/>
+              <w:noProof/>
+              <w:sz w:val="32"/>
+              <w:szCs w:val="32"/>
+              <w:lang w:val="en-US"/>
+            </w:rPr>
+            <w:t>(Panchart, 2021)</w:t>
+          </w:r>
+          <w:r>
+            <w:rPr>
+              <w:rFonts w:ascii="TH Niramit AS" w:hAnsi="TH Niramit AS" w:cs="TH Niramit AS"/>
+              <w:sz w:val="32"/>
+              <w:szCs w:val="32"/>
+              <w:cs/>
+              <w:lang w:val="en-US"/>
+            </w:rPr>
+            <w:fldChar w:fldCharType="end"/>
+          </w:r>
+        </w:sdtContent>
+      </w:sdt>
+    </w:p>
+    <w:p>
+      <w:pPr>
+        <w:jc w:val="thaiDistribute"/>
+        <w:rPr>
+          <w:rFonts w:ascii="TH Niramit AS" w:hAnsi="TH Niramit AS" w:cs="TH Niramit AS"/>
+          <w:sz w:val="32"/>
+          <w:szCs w:val="32"/>
+          <w:cs/>
+          <w:lang w:val="en-US"/>
+        </w:rPr>
+      </w:pPr>
     </w:p>
     <w:sectPr>
       <w:pgSz w:w="11900" w:h="16840"/>
@@ -30123,7 +32342,7 @@
     <b:Year>2016</b:Year>
     <b:Month>3</b:Month>
     <b:Day>16</b:Day>
-    <b:RefOrder>19</b:RefOrder>
+    <b:RefOrder>22</b:RefOrder>
   </b:Source>
   <b:Source>
     <b:Tag>Nat21</b:Tag>
@@ -30247,11 +32466,70 @@
     <b:Day>1</b:Day>
     <b:RefOrder>14</b:RefOrder>
   </b:Source>
+  <b:Source>
+    <b:Tag>min</b:Tag>
+    <b:SourceType>DocumentFromInternetSite</b:SourceType>
+    <b:Guid>{35FEF346-F703-AE43-9748-AAB78D6CEF20}</b:Guid>
+    <b:Author>
+      <b:Author>
+        <b:NameList>
+          <b:Person>
+            <b:Last>mindphp</b:Last>
+          </b:Person>
+        </b:NameList>
+      </b:Author>
+    </b:Author>
+    <b:Title>NumPy คืออะไร</b:Title>
+    <b:InternetSiteTitle>mindphp</b:InternetSiteTitle>
+    <b:URL>https://www.mindphp.com/บทเรียนออนไลน์/83-python/8492-what-is-the-numpy.html</b:URL>
+    <b:RefOrder>19</b:RefOrder>
+  </b:Source>
+  <b:Source>
+    <b:Tag>JUN19</b:Tag>
+    <b:SourceType>DocumentFromInternetSite</b:SourceType>
+    <b:Guid>{6DA3A28F-1B51-8B43-9EE2-227C2841586B}</b:Guid>
+    <b:Title>พื้นฐาน Python และ Numpy สำหรับ Deep Learning</b:Title>
+    <b:InternetSiteTitle>kaggle</b:InternetSiteTitle>
+    <b:URL>https://www.kaggle.com/code/ratthachat/python-numpy-deep-learning#Numpy</b:URL>
+    <b:Year>2019</b:Year>
+    <b:Author>
+      <b:Author>
+        <b:NameList>
+          <b:Person>
+            <b:Last>JUNG</b:Last>
+          </b:Person>
+        </b:NameList>
+      </b:Author>
+    </b:Author>
+    <b:RefOrder>20</b:RefOrder>
+  </b:Source>
+  <b:Source>
+    <b:Tag>Pan21</b:Tag>
+    <b:SourceType>DocumentFromInternetSite</b:SourceType>
+    <b:Guid>{D46DCE69-BD5F-9C4A-9857-E36567334BCD}</b:Guid>
+    <b:Author>
+      <b:Author>
+        <b:NameList>
+          <b:Person>
+            <b:Last>Panchart</b:Last>
+            <b:First>Mitrakul</b:First>
+          </b:Person>
+        </b:NameList>
+      </b:Author>
+    </b:Author>
+    <b:Title>DATA รู้จัก pandas – Library อันดับ 1 สำหรับการทำ Data Analysis</b:Title>
+    <b:InternetSiteTitle>skooldio</b:InternetSiteTitle>
+    <b:URL>https://blog.skooldio.com/what-is-pandas/</b:URL>
+    <b:Year>2021</b:Year>
+    <b:Month>11</b:Month>
+    <b:Day>30</b:Day>
+    <b:RefOrder>21</b:RefOrder>
+  </b:Source>
 </b:Sources>
 </file>
 
 <file path=customXml/itemProps1.xml><?xml version="1.0" encoding="utf-8"?>
-<ds:datastoreItem xmlns:ds="http://schemas.openxmlformats.org/officeDocument/2006/customXml" ds:itemID="{77F5A05C-5224-244A-94A1-D72EDF1EED95}">
+<ds:datastoreItem xmlns:ds="http://schemas.openxmlformats.org/officeDocument/2006/customXml" ds:itemID="{3B48586C-8ABC-E349-8BB4-76F87995AD93}">
   <ds:schemaRefs>
     <ds:schemaRef ds:uri="http://schemas.openxmlformats.org/officeDocument/2006/bibliography"/>
   </ds:schemaRefs>

</xml_diff>

<commit_message>
:memo: Write pythainlp topic
</commit_message>
<xml_diff>
--- a/report/report.docx
+++ b/report/report.docx
@@ -27497,7 +27497,7 @@
       <w:pPr>
         <w:jc w:val="thaiDistribute"/>
         <w:rPr>
-          <w:rFonts w:ascii="TH Niramit AS" w:hAnsi="TH Niramit AS" w:cs="TH Niramit AS" w:hint="cs"/>
+          <w:rFonts w:ascii="TH Niramit AS" w:hAnsi="TH Niramit AS" w:cs="TH Niramit AS"/>
           <w:sz w:val="32"/>
           <w:szCs w:val="32"/>
           <w:lang w:val="en-US"/>
@@ -27740,10 +27740,619 @@
           <w:rFonts w:ascii="TH Niramit AS" w:hAnsi="TH Niramit AS" w:cs="TH Niramit AS"/>
           <w:sz w:val="32"/>
           <w:szCs w:val="32"/>
-          <w:cs/>
-          <w:lang w:val="en-US"/>
-        </w:rPr>
-      </w:pPr>
+          <w:lang w:val="en-US"/>
+        </w:rPr>
+      </w:pPr>
+      <w:r>
+        <w:rPr>
+          <w:rFonts w:ascii="TH Niramit AS" w:hAnsi="TH Niramit AS" w:cs="TH Niramit AS"/>
+          <w:sz w:val="32"/>
+          <w:szCs w:val="32"/>
+          <w:lang w:val="en-US"/>
+        </w:rPr>
+        <w:tab/>
+        <w:t xml:space="preserve">2.1.18 </w:t>
+      </w:r>
+      <w:r>
+        <w:rPr>
+          <w:rFonts w:ascii="TH Niramit AS" w:hAnsi="TH Niramit AS" w:cs="TH Niramit AS"/>
+          <w:sz w:val="32"/>
+          <w:szCs w:val="32"/>
+          <w:cs/>
+          <w:lang w:val="en-US"/>
+        </w:rPr>
+        <w:t xml:space="preserve">ทฤษฎี </w:t>
+      </w:r>
+      <w:proofErr w:type="spellStart"/>
+      <w:r>
+        <w:rPr>
+          <w:rFonts w:ascii="TH Niramit AS" w:hAnsi="TH Niramit AS" w:cs="TH Niramit AS"/>
+          <w:sz w:val="32"/>
+          <w:szCs w:val="32"/>
+          <w:lang w:val="en-US"/>
+        </w:rPr>
+        <w:t>Pythainlp</w:t>
+      </w:r>
+      <w:proofErr w:type="spellEnd"/>
+    </w:p>
+    <w:p>
+      <w:pPr>
+        <w:jc w:val="thaiDistribute"/>
+        <w:rPr>
+          <w:rFonts w:ascii="TH Niramit AS" w:hAnsi="TH Niramit AS" w:cs="TH Niramit AS" w:hint="cs"/>
+          <w:sz w:val="32"/>
+          <w:szCs w:val="32"/>
+          <w:lang w:val="en-US"/>
+        </w:rPr>
+      </w:pPr>
+      <w:r>
+        <w:rPr>
+          <w:rFonts w:ascii="TH Niramit AS" w:hAnsi="TH Niramit AS" w:cs="TH Niramit AS"/>
+          <w:sz w:val="32"/>
+          <w:szCs w:val="32"/>
+          <w:lang w:val="en-US"/>
+        </w:rPr>
+        <w:tab/>
+      </w:r>
+      <w:r>
+        <w:rPr>
+          <w:rFonts w:ascii="TH Niramit AS" w:hAnsi="TH Niramit AS" w:cs="TH Niramit AS"/>
+          <w:sz w:val="32"/>
+          <w:szCs w:val="32"/>
+          <w:lang w:val="en-US"/>
+        </w:rPr>
+        <w:tab/>
+      </w:r>
+      <w:r>
+        <w:rPr>
+          <w:rFonts w:ascii="TH Niramit AS" w:hAnsi="TH Niramit AS" w:cs="TH Niramit AS"/>
+          <w:sz w:val="32"/>
+          <w:szCs w:val="32"/>
+          <w:cs/>
+          <w:lang w:val="en-US"/>
+        </w:rPr>
+        <w:t>ในส่ว</w:t>
+      </w:r>
+      <w:r>
+        <w:rPr>
+          <w:rFonts w:ascii="TH Niramit AS" w:hAnsi="TH Niramit AS" w:cs="TH Niramit AS" w:hint="cs"/>
+          <w:sz w:val="32"/>
+          <w:szCs w:val="32"/>
+          <w:cs/>
+          <w:lang w:val="en-US"/>
+        </w:rPr>
+        <w:t>น</w:t>
+      </w:r>
+      <w:r>
+        <w:rPr>
+          <w:rFonts w:ascii="TH Niramit AS" w:hAnsi="TH Niramit AS" w:cs="TH Niramit AS"/>
+          <w:sz w:val="32"/>
+          <w:szCs w:val="32"/>
+          <w:cs/>
+          <w:lang w:val="en-US"/>
+        </w:rPr>
+        <w:t xml:space="preserve">ของ </w:t>
+      </w:r>
+      <w:r>
+        <w:rPr>
+          <w:rFonts w:ascii="TH Niramit AS" w:hAnsi="TH Niramit AS" w:cs="TH Niramit AS"/>
+          <w:sz w:val="32"/>
+          <w:szCs w:val="32"/>
+          <w:lang w:val="en-US"/>
+        </w:rPr>
+        <w:t xml:space="preserve">Module </w:t>
+      </w:r>
+      <w:proofErr w:type="spellStart"/>
+      <w:r>
+        <w:rPr>
+          <w:rFonts w:ascii="TH Niramit AS" w:hAnsi="TH Niramit AS" w:cs="TH Niramit AS"/>
+          <w:sz w:val="32"/>
+          <w:szCs w:val="32"/>
+          <w:lang w:val="en-US"/>
+        </w:rPr>
+        <w:t>pythainlp</w:t>
+      </w:r>
+      <w:proofErr w:type="spellEnd"/>
+      <w:r>
+        <w:rPr>
+          <w:rFonts w:ascii="TH Niramit AS" w:hAnsi="TH Niramit AS" w:cs="TH Niramit AS"/>
+          <w:sz w:val="32"/>
+          <w:szCs w:val="32"/>
+          <w:lang w:val="en-US"/>
+        </w:rPr>
+        <w:t xml:space="preserve"> </w:t>
+      </w:r>
+      <w:r>
+        <w:rPr>
+          <w:rFonts w:ascii="TH Niramit AS" w:hAnsi="TH Niramit AS" w:cs="TH Niramit AS"/>
+          <w:sz w:val="32"/>
+          <w:szCs w:val="32"/>
+          <w:cs/>
+          <w:lang w:val="en-US"/>
+        </w:rPr>
+        <w:t xml:space="preserve">ก็เป็นเหมือนกันตัว </w:t>
+      </w:r>
+      <w:r>
+        <w:rPr>
+          <w:rFonts w:ascii="TH Niramit AS" w:hAnsi="TH Niramit AS" w:cs="TH Niramit AS"/>
+          <w:sz w:val="32"/>
+          <w:szCs w:val="32"/>
+          <w:lang w:val="en-US"/>
+        </w:rPr>
+        <w:t xml:space="preserve">library </w:t>
+      </w:r>
+      <w:r>
+        <w:rPr>
+          <w:rFonts w:ascii="TH Niramit AS" w:hAnsi="TH Niramit AS" w:cs="TH Niramit AS"/>
+          <w:sz w:val="32"/>
+          <w:szCs w:val="32"/>
+          <w:cs/>
+          <w:lang w:val="en-US"/>
+        </w:rPr>
+        <w:t xml:space="preserve">ที่รวมคำสั่งเกี่ยวกับที่เกี่ยวกับภาษาไทยใน </w:t>
+      </w:r>
+      <w:r>
+        <w:rPr>
+          <w:rFonts w:ascii="TH Niramit AS" w:hAnsi="TH Niramit AS" w:cs="TH Niramit AS"/>
+          <w:sz w:val="32"/>
+          <w:szCs w:val="32"/>
+          <w:lang w:val="en-US"/>
+        </w:rPr>
+        <w:t xml:space="preserve">Python </w:t>
+      </w:r>
+      <w:r>
+        <w:rPr>
+          <w:rFonts w:ascii="TH Niramit AS" w:hAnsi="TH Niramit AS" w:cs="TH Niramit AS"/>
+          <w:sz w:val="32"/>
+          <w:szCs w:val="32"/>
+          <w:cs/>
+          <w:lang w:val="en-US"/>
+        </w:rPr>
+        <w:t xml:space="preserve">ซึ่งก็เป็นตัวช่วยให้การทำงานเกี่ยวกับตัวของภาษาไทย มีประสิทธิภาพและสะดวกมากขึ้น ในการทำงานของ </w:t>
+      </w:r>
+      <w:proofErr w:type="spellStart"/>
+      <w:r>
+        <w:rPr>
+          <w:rFonts w:ascii="TH Niramit AS" w:hAnsi="TH Niramit AS" w:cs="TH Niramit AS"/>
+          <w:sz w:val="32"/>
+          <w:szCs w:val="32"/>
+          <w:lang w:val="en-US"/>
+        </w:rPr>
+        <w:t>pythainlp</w:t>
+      </w:r>
+      <w:proofErr w:type="spellEnd"/>
+      <w:r>
+        <w:rPr>
+          <w:rFonts w:ascii="TH Niramit AS" w:hAnsi="TH Niramit AS" w:cs="TH Niramit AS"/>
+          <w:sz w:val="32"/>
+          <w:szCs w:val="32"/>
+          <w:lang w:val="en-US"/>
+        </w:rPr>
+        <w:t xml:space="preserve"> </w:t>
+      </w:r>
+      <w:r>
+        <w:rPr>
+          <w:rFonts w:ascii="TH Niramit AS" w:hAnsi="TH Niramit AS" w:cs="TH Niramit AS"/>
+          <w:sz w:val="32"/>
+          <w:szCs w:val="32"/>
+          <w:cs/>
+          <w:lang w:val="en-US"/>
+        </w:rPr>
+        <w:t>ก็จะมีการทำงานเช่น การตัดคำ การแปลไทยเป็นอังกฤษ และการ</w:t>
+      </w:r>
+      <w:proofErr w:type="spellStart"/>
+      <w:r>
+        <w:rPr>
+          <w:rFonts w:ascii="TH Niramit AS" w:hAnsi="TH Niramit AS" w:cs="TH Niramit AS"/>
+          <w:sz w:val="32"/>
+          <w:szCs w:val="32"/>
+          <w:cs/>
+          <w:lang w:val="en-US"/>
+        </w:rPr>
+        <w:t>เข้้า</w:t>
+      </w:r>
+      <w:proofErr w:type="spellEnd"/>
+      <w:r>
+        <w:rPr>
+          <w:rFonts w:ascii="TH Niramit AS" w:hAnsi="TH Niramit AS" w:cs="TH Niramit AS"/>
+          <w:sz w:val="32"/>
+          <w:szCs w:val="32"/>
+          <w:cs/>
+          <w:lang w:val="en-US"/>
+        </w:rPr>
+        <w:t xml:space="preserve">ถึงรหัส </w:t>
+      </w:r>
+      <w:r>
+        <w:rPr>
+          <w:rFonts w:ascii="TH Niramit AS" w:hAnsi="TH Niramit AS" w:cs="TH Niramit AS"/>
+          <w:sz w:val="32"/>
+          <w:szCs w:val="32"/>
+          <w:lang w:val="en-US"/>
+        </w:rPr>
+        <w:t xml:space="preserve">Soundex </w:t>
+      </w:r>
+      <w:r>
+        <w:rPr>
+          <w:rFonts w:ascii="TH Niramit AS" w:hAnsi="TH Niramit AS" w:cs="TH Niramit AS"/>
+          <w:sz w:val="32"/>
+          <w:szCs w:val="32"/>
+          <w:cs/>
+          <w:lang w:val="en-US"/>
+        </w:rPr>
+        <w:t xml:space="preserve">และยังมีการทำงานๆที่เกี่ยวกับตัวของภาษาไทย มีการแสดง เกี่ยวกับเซ็ตของภาษาไทยทั้งหมด ยังมีในส่วนของการแยกด้วย เช่นเป็นส่วนของพยัญชนะ สระ วรรณยุกต์ เป็นต้น ยังมีในส่วนของเลขไทย มีการเช็คว่าเป็นคำภาษาไทยรึไม่ มีการรนับตัวอักษร ว่าเป็นภาษาไทยกี่เปอร์เซ็นต์ และยังมีส่วนของการแสดงคำอ่านที่เป็นพวกเวลาและยังมีการจัดเรียงคำใน </w:t>
+      </w:r>
+      <w:r>
+        <w:rPr>
+          <w:rFonts w:ascii="TH Niramit AS" w:hAnsi="TH Niramit AS" w:cs="TH Niramit AS"/>
+          <w:sz w:val="32"/>
+          <w:szCs w:val="32"/>
+          <w:lang w:val="en-US"/>
+        </w:rPr>
+        <w:t xml:space="preserve">List </w:t>
+      </w:r>
+      <w:r>
+        <w:rPr>
+          <w:rFonts w:ascii="TH Niramit AS" w:hAnsi="TH Niramit AS" w:cs="TH Niramit AS"/>
+          <w:sz w:val="32"/>
+          <w:szCs w:val="32"/>
+          <w:cs/>
+          <w:lang w:val="en-US"/>
+        </w:rPr>
+        <w:t>ให้เรียงกันเป็นลำดับได้ เป็นต้น</w:t>
+      </w:r>
+      <w:r>
+        <w:rPr>
+          <w:rFonts w:ascii="TH Niramit AS" w:hAnsi="TH Niramit AS" w:cs="TH Niramit AS" w:hint="cs"/>
+          <w:sz w:val="32"/>
+          <w:szCs w:val="32"/>
+          <w:cs/>
+          <w:lang w:val="en-US"/>
+        </w:rPr>
+        <w:t xml:space="preserve"> </w:t>
+      </w:r>
+      <w:sdt>
+        <w:sdtPr>
+          <w:rPr>
+            <w:rFonts w:ascii="TH Niramit AS" w:hAnsi="TH Niramit AS" w:cs="TH Niramit AS" w:hint="cs"/>
+            <w:sz w:val="32"/>
+            <w:szCs w:val="32"/>
+            <w:cs/>
+            <w:lang w:val="en-US"/>
+          </w:rPr>
+          <w:id w:val="647557508"/>
+          <w:citation/>
+        </w:sdtPr>
+        <w:sdtContent>
+          <w:r>
+            <w:rPr>
+              <w:rFonts w:ascii="TH Niramit AS" w:hAnsi="TH Niramit AS" w:cs="TH Niramit AS"/>
+              <w:sz w:val="32"/>
+              <w:szCs w:val="32"/>
+              <w:cs/>
+              <w:lang w:val="en-US"/>
+            </w:rPr>
+            <w:fldChar w:fldCharType="begin"/>
+          </w:r>
+          <w:r>
+            <w:rPr>
+              <w:rFonts w:ascii="TH Niramit AS" w:hAnsi="TH Niramit AS" w:cs="TH Niramit AS"/>
+              <w:sz w:val="32"/>
+              <w:szCs w:val="32"/>
+              <w:lang w:val="en-US"/>
+            </w:rPr>
+            <w:instrText xml:space="preserve"> CITATION min22 \l 1033 </w:instrText>
+          </w:r>
+          <w:r>
+            <w:rPr>
+              <w:rFonts w:ascii="TH Niramit AS" w:hAnsi="TH Niramit AS" w:cs="TH Niramit AS"/>
+              <w:sz w:val="32"/>
+              <w:szCs w:val="32"/>
+              <w:cs/>
+              <w:lang w:val="en-US"/>
+            </w:rPr>
+            <w:fldChar w:fldCharType="separate"/>
+          </w:r>
+          <w:r>
+            <w:rPr>
+              <w:rFonts w:ascii="TH Niramit AS" w:hAnsi="TH Niramit AS" w:cs="TH Niramit AS"/>
+              <w:noProof/>
+              <w:sz w:val="32"/>
+              <w:szCs w:val="32"/>
+              <w:lang w:val="en-US"/>
+            </w:rPr>
+            <w:t xml:space="preserve">(mindphp, </w:t>
+          </w:r>
+          <w:r>
+            <w:rPr>
+              <w:rFonts w:ascii="TH Niramit AS" w:hAnsi="TH Niramit AS" w:cs="TH Niramit AS"/>
+              <w:noProof/>
+              <w:sz w:val="32"/>
+              <w:szCs w:val="32"/>
+              <w:cs/>
+              <w:lang w:val="en-US"/>
+            </w:rPr>
+            <w:t xml:space="preserve">การใช้งานต่างๆใน </w:t>
+          </w:r>
+          <w:r>
+            <w:rPr>
+              <w:rFonts w:ascii="TH Niramit AS" w:hAnsi="TH Niramit AS" w:cs="TH Niramit AS"/>
+              <w:noProof/>
+              <w:sz w:val="32"/>
+              <w:szCs w:val="32"/>
+              <w:lang w:val="en-US"/>
+            </w:rPr>
+            <w:t>PyThaiNLP, 2022)</w:t>
+          </w:r>
+          <w:r>
+            <w:rPr>
+              <w:rFonts w:ascii="TH Niramit AS" w:hAnsi="TH Niramit AS" w:cs="TH Niramit AS"/>
+              <w:sz w:val="32"/>
+              <w:szCs w:val="32"/>
+              <w:cs/>
+              <w:lang w:val="en-US"/>
+            </w:rPr>
+            <w:fldChar w:fldCharType="end"/>
+          </w:r>
+        </w:sdtContent>
+      </w:sdt>
+      <w:r>
+        <w:rPr>
+          <w:rFonts w:ascii="TH Niramit AS" w:hAnsi="TH Niramit AS" w:cs="TH Niramit AS"/>
+          <w:sz w:val="32"/>
+          <w:szCs w:val="32"/>
+          <w:lang w:val="en-US"/>
+        </w:rPr>
+        <w:t xml:space="preserve"> </w:t>
+      </w:r>
+      <w:r>
+        <w:rPr>
+          <w:rFonts w:ascii="TH Niramit AS" w:hAnsi="TH Niramit AS" w:cs="TH Niramit AS" w:hint="cs"/>
+          <w:sz w:val="32"/>
+          <w:szCs w:val="32"/>
+          <w:cs/>
+          <w:lang w:val="en-US"/>
+        </w:rPr>
+        <w:t>นอกจากนี้ยัง</w:t>
+      </w:r>
+      <w:r>
+        <w:rPr>
+          <w:rFonts w:ascii="TH Niramit AS" w:hAnsi="TH Niramit AS" w:cs="TH Niramit AS"/>
+          <w:sz w:val="32"/>
+          <w:szCs w:val="32"/>
+          <w:cs/>
+          <w:lang w:val="en-US"/>
+        </w:rPr>
+        <w:t xml:space="preserve">ใช้สำหรับประมวลผลข้อความ และการวิเคราะห์ทางภาษา คล้ายกับ </w:t>
+      </w:r>
+      <w:r>
+        <w:rPr>
+          <w:rFonts w:ascii="TH Niramit AS" w:hAnsi="TH Niramit AS" w:cs="TH Niramit AS"/>
+          <w:sz w:val="32"/>
+          <w:szCs w:val="32"/>
+          <w:lang w:val="en-US"/>
+        </w:rPr>
+        <w:t xml:space="preserve">NLTK </w:t>
+      </w:r>
+      <w:r>
+        <w:rPr>
+          <w:rFonts w:ascii="TH Niramit AS" w:hAnsi="TH Niramit AS" w:cs="TH Niramit AS"/>
+          <w:sz w:val="32"/>
+          <w:szCs w:val="32"/>
+          <w:cs/>
+          <w:lang w:val="en-US"/>
+        </w:rPr>
+        <w:t xml:space="preserve">แต่ใช้กับภาษาไทยโดยเฉพาะ มีฟังก์ชันการทำงานที่หลากหลาย เช่น </w:t>
+      </w:r>
+      <w:r>
+        <w:rPr>
+          <w:rFonts w:ascii="TH Niramit AS" w:hAnsi="TH Niramit AS" w:cs="TH Niramit AS"/>
+          <w:sz w:val="32"/>
+          <w:szCs w:val="32"/>
+          <w:lang w:val="en-US"/>
+        </w:rPr>
+        <w:t xml:space="preserve">Character Set </w:t>
+      </w:r>
+      <w:r>
+        <w:rPr>
+          <w:rFonts w:ascii="TH Niramit AS" w:hAnsi="TH Niramit AS" w:cs="TH Niramit AS"/>
+          <w:sz w:val="32"/>
+          <w:szCs w:val="32"/>
+          <w:cs/>
+          <w:lang w:val="en-US"/>
+        </w:rPr>
+        <w:t>อักษรไทย คำไทย</w:t>
+      </w:r>
+      <w:r>
+        <w:rPr>
+          <w:rFonts w:ascii="TH Niramit AS" w:hAnsi="TH Niramit AS" w:cs="TH Niramit AS"/>
+          <w:sz w:val="32"/>
+          <w:szCs w:val="32"/>
+          <w:lang w:val="en-US"/>
+        </w:rPr>
+        <w:t xml:space="preserve">, </w:t>
+      </w:r>
+      <w:r>
+        <w:rPr>
+          <w:rFonts w:ascii="TH Niramit AS" w:hAnsi="TH Niramit AS" w:cs="TH Niramit AS"/>
+          <w:sz w:val="32"/>
+          <w:szCs w:val="32"/>
+          <w:cs/>
+          <w:lang w:val="en-US"/>
+        </w:rPr>
+        <w:t>เรียงคำภาษาไทย</w:t>
+      </w:r>
+      <w:r>
+        <w:rPr>
+          <w:rFonts w:ascii="TH Niramit AS" w:hAnsi="TH Niramit AS" w:cs="TH Niramit AS"/>
+          <w:sz w:val="32"/>
+          <w:szCs w:val="32"/>
+          <w:lang w:val="en-US"/>
+        </w:rPr>
+        <w:t xml:space="preserve">, Stop Words </w:t>
+      </w:r>
+      <w:r>
+        <w:rPr>
+          <w:rFonts w:ascii="TH Niramit AS" w:hAnsi="TH Niramit AS" w:cs="TH Niramit AS"/>
+          <w:sz w:val="32"/>
+          <w:szCs w:val="32"/>
+          <w:cs/>
+          <w:lang w:val="en-US"/>
+        </w:rPr>
+        <w:t>ภาษาไทย</w:t>
+      </w:r>
+      <w:r>
+        <w:rPr>
+          <w:rFonts w:ascii="TH Niramit AS" w:hAnsi="TH Niramit AS" w:cs="TH Niramit AS"/>
+          <w:sz w:val="32"/>
+          <w:szCs w:val="32"/>
+          <w:lang w:val="en-US"/>
+        </w:rPr>
+        <w:t xml:space="preserve">, </w:t>
+      </w:r>
+      <w:r>
+        <w:rPr>
+          <w:rFonts w:ascii="TH Niramit AS" w:hAnsi="TH Niramit AS" w:cs="TH Niramit AS"/>
+          <w:sz w:val="32"/>
+          <w:szCs w:val="32"/>
+          <w:cs/>
+          <w:lang w:val="en-US"/>
+        </w:rPr>
+        <w:t>ตัดคำภาษาไทย</w:t>
+      </w:r>
+      <w:r>
+        <w:rPr>
+          <w:rFonts w:ascii="TH Niramit AS" w:hAnsi="TH Niramit AS" w:cs="TH Niramit AS"/>
+          <w:sz w:val="32"/>
+          <w:szCs w:val="32"/>
+          <w:lang w:val="en-US"/>
+        </w:rPr>
+        <w:t xml:space="preserve">, </w:t>
+      </w:r>
+      <w:r>
+        <w:rPr>
+          <w:rFonts w:ascii="TH Niramit AS" w:hAnsi="TH Niramit AS" w:cs="TH Niramit AS"/>
+          <w:sz w:val="32"/>
+          <w:szCs w:val="32"/>
+          <w:cs/>
+          <w:lang w:val="en-US"/>
+        </w:rPr>
+        <w:t>วิเคราะห์ชนิดของคำทางไวยากรณ์</w:t>
+      </w:r>
+      <w:r>
+        <w:rPr>
+          <w:rFonts w:ascii="TH Niramit AS" w:hAnsi="TH Niramit AS" w:cs="TH Niramit AS"/>
+          <w:sz w:val="32"/>
+          <w:szCs w:val="32"/>
+          <w:lang w:val="en-US"/>
+        </w:rPr>
+        <w:t xml:space="preserve">, </w:t>
+      </w:r>
+      <w:r>
+        <w:rPr>
+          <w:rFonts w:ascii="TH Niramit AS" w:hAnsi="TH Niramit AS" w:cs="TH Niramit AS"/>
+          <w:sz w:val="32"/>
+          <w:szCs w:val="32"/>
+          <w:cs/>
+          <w:lang w:val="en-US"/>
+        </w:rPr>
+        <w:t>ตรวจตัวสะกด แก้</w:t>
+      </w:r>
+      <w:proofErr w:type="spellStart"/>
+      <w:r>
+        <w:rPr>
+          <w:rFonts w:ascii="TH Niramit AS" w:hAnsi="TH Niramit AS" w:cs="TH Niramit AS"/>
+          <w:sz w:val="32"/>
+          <w:szCs w:val="32"/>
+          <w:cs/>
+          <w:lang w:val="en-US"/>
+        </w:rPr>
+        <w:t>คำผิด</w:t>
+      </w:r>
+      <w:proofErr w:type="spellEnd"/>
+      <w:r>
+        <w:rPr>
+          <w:rFonts w:ascii="TH Niramit AS" w:hAnsi="TH Niramit AS" w:cs="TH Niramit AS"/>
+          <w:sz w:val="32"/>
+          <w:szCs w:val="32"/>
+          <w:cs/>
+          <w:lang w:val="en-US"/>
+        </w:rPr>
+        <w:t xml:space="preserve"> และอีกมากมาย</w:t>
+      </w:r>
+      <w:r>
+        <w:rPr>
+          <w:rFonts w:ascii="TH Niramit AS" w:hAnsi="TH Niramit AS" w:cs="TH Niramit AS" w:hint="cs"/>
+          <w:sz w:val="32"/>
+          <w:szCs w:val="32"/>
+          <w:cs/>
+          <w:lang w:val="en-US"/>
+        </w:rPr>
+        <w:t xml:space="preserve"> </w:t>
+      </w:r>
+      <w:sdt>
+        <w:sdtPr>
+          <w:rPr>
+            <w:rFonts w:ascii="TH Niramit AS" w:hAnsi="TH Niramit AS" w:cs="TH Niramit AS" w:hint="cs"/>
+            <w:sz w:val="32"/>
+            <w:szCs w:val="32"/>
+            <w:cs/>
+            <w:lang w:val="en-US"/>
+          </w:rPr>
+          <w:id w:val="-1545973708"/>
+          <w:citation/>
+        </w:sdtPr>
+        <w:sdtContent>
+          <w:r>
+            <w:rPr>
+              <w:rFonts w:ascii="TH Niramit AS" w:hAnsi="TH Niramit AS" w:cs="TH Niramit AS"/>
+              <w:sz w:val="32"/>
+              <w:szCs w:val="32"/>
+              <w:cs/>
+              <w:lang w:val="en-US"/>
+            </w:rPr>
+            <w:fldChar w:fldCharType="begin"/>
+          </w:r>
+          <w:r>
+            <w:rPr>
+              <w:rFonts w:ascii="TH Niramit AS" w:hAnsi="TH Niramit AS" w:cs="TH Niramit AS"/>
+              <w:sz w:val="32"/>
+              <w:szCs w:val="32"/>
+              <w:lang w:val="en-US"/>
+            </w:rPr>
+            <w:instrText xml:space="preserve"> CITATION Sur20 \l 1033 </w:instrText>
+          </w:r>
+          <w:r>
+            <w:rPr>
+              <w:rFonts w:ascii="TH Niramit AS" w:hAnsi="TH Niramit AS" w:cs="TH Niramit AS"/>
+              <w:sz w:val="32"/>
+              <w:szCs w:val="32"/>
+              <w:cs/>
+              <w:lang w:val="en-US"/>
+            </w:rPr>
+            <w:fldChar w:fldCharType="separate"/>
+          </w:r>
+          <w:r>
+            <w:rPr>
+              <w:rFonts w:ascii="TH Niramit AS" w:hAnsi="TH Niramit AS" w:cs="TH Niramit AS"/>
+              <w:noProof/>
+              <w:sz w:val="32"/>
+              <w:szCs w:val="32"/>
+              <w:lang w:val="en-US"/>
+            </w:rPr>
+            <w:t>(Surapong, 2020)</w:t>
+          </w:r>
+          <w:r>
+            <w:rPr>
+              <w:rFonts w:ascii="TH Niramit AS" w:hAnsi="TH Niramit AS" w:cs="TH Niramit AS"/>
+              <w:sz w:val="32"/>
+              <w:szCs w:val="32"/>
+              <w:cs/>
+              <w:lang w:val="en-US"/>
+            </w:rPr>
+            <w:fldChar w:fldCharType="end"/>
+          </w:r>
+        </w:sdtContent>
+      </w:sdt>
     </w:p>
     <w:sectPr>
       <w:pgSz w:w="11900" w:h="16840"/>
@@ -32342,7 +32951,7 @@
     <b:Year>2016</b:Year>
     <b:Month>3</b:Month>
     <b:Day>16</b:Day>
-    <b:RefOrder>22</b:RefOrder>
+    <b:RefOrder>24</b:RefOrder>
   </b:Source>
   <b:Source>
     <b:Tag>Nat21</b:Tag>
@@ -32525,11 +33134,54 @@
     <b:Day>30</b:Day>
     <b:RefOrder>21</b:RefOrder>
   </b:Source>
+  <b:Source>
+    <b:Tag>min22</b:Tag>
+    <b:SourceType>DocumentFromInternetSite</b:SourceType>
+    <b:Guid>{567D1008-00C3-CB41-BE6C-1568857EDD1C}</b:Guid>
+    <b:Author>
+      <b:Author>
+        <b:NameList>
+          <b:Person>
+            <b:Last>mindphp</b:Last>
+          </b:Person>
+        </b:NameList>
+      </b:Author>
+    </b:Author>
+    <b:Title>การใช้งานต่างๆใน PyThaiNLP</b:Title>
+    <b:InternetSiteTitle>mindphp</b:InternetSiteTitle>
+    <b:URL>https://www.mindphp.com/บทความ/it-news/8778-การใช้งานต่างๆใน-pythainlp.html</b:URL>
+    <b:Year>2022</b:Year>
+    <b:Month>6</b:Month>
+    <b:Day>23</b:Day>
+    <b:RefOrder>22</b:RefOrder>
+  </b:Source>
+  <b:Source>
+    <b:Tag>Sur20</b:Tag>
+    <b:SourceType>DocumentFromInternetSite</b:SourceType>
+    <b:Guid>{64296352-6A70-BB41-AC83-E94C1BAB4562}</b:Guid>
+    <b:Author>
+      <b:Author>
+        <b:NameList>
+          <b:Person>
+            <b:Last>Surapong</b:Last>
+            <b:First>Kanoktipsatharporn</b:First>
+          </b:Person>
+        </b:NameList>
+      </b:Author>
+    </b:Author>
+    <b:Title>PyThaiNLP คืออะไร Tutorial สอนใช้งาน PyThaiNLP Library NLP ภาษาไทย สำหรับ Python เบื้องต้น – PyThaiNLP ep.1</b:Title>
+    <b:InternetSiteTitle>bualabs</b:InternetSiteTitle>
+    <b:URL>https://www.bualabs.com/archives/3234/what-is-pythainlp-tutorial-teach-basic-how-to-use-pythainlp-library-nlp-in-python-pythainlp-ep-1/</b:URL>
+    <b:Year>2020</b:Year>
+    <b:Month>1</b:Month>
+    <b:Day>7</b:Day>
+    <b:RefOrder>23</b:RefOrder>
+  </b:Source>
 </b:Sources>
 </file>
 
 <file path=customXml/itemProps1.xml><?xml version="1.0" encoding="utf-8"?>
-<ds:datastoreItem xmlns:ds="http://schemas.openxmlformats.org/officeDocument/2006/customXml" ds:itemID="{3B48586C-8ABC-E349-8BB4-76F87995AD93}">
+<ds:datastoreItem xmlns:ds="http://schemas.openxmlformats.org/officeDocument/2006/customXml" ds:itemID="{46A6F4C5-8941-3247-9319-744A369BAEC4}">
   <ds:schemaRefs>
     <ds:schemaRef ds:uri="http://schemas.openxmlformats.org/officeDocument/2006/bibliography"/>
   </ds:schemaRefs>

</xml_diff>

<commit_message>
:memo: Write sklearn topic
</commit_message>
<xml_diff>
--- a/report/report.docx
+++ b/report/report.docx
@@ -27779,7 +27779,7 @@
       <w:pPr>
         <w:jc w:val="thaiDistribute"/>
         <w:rPr>
-          <w:rFonts w:ascii="TH Niramit AS" w:hAnsi="TH Niramit AS" w:cs="TH Niramit AS" w:hint="cs"/>
+          <w:rFonts w:ascii="TH Niramit AS" w:hAnsi="TH Niramit AS" w:cs="TH Niramit AS"/>
           <w:sz w:val="32"/>
           <w:szCs w:val="32"/>
           <w:lang w:val="en-US"/>
@@ -28347,6 +28347,684 @@
               <w:sz w:val="32"/>
               <w:szCs w:val="32"/>
               <w:cs/>
+              <w:lang w:val="en-US"/>
+            </w:rPr>
+            <w:fldChar w:fldCharType="end"/>
+          </w:r>
+        </w:sdtContent>
+      </w:sdt>
+    </w:p>
+    <w:p>
+      <w:pPr>
+        <w:jc w:val="thaiDistribute"/>
+        <w:rPr>
+          <w:rFonts w:ascii="TH Niramit AS" w:hAnsi="TH Niramit AS" w:cs="TH Niramit AS"/>
+          <w:sz w:val="32"/>
+          <w:szCs w:val="32"/>
+          <w:lang w:val="en-US"/>
+        </w:rPr>
+      </w:pPr>
+      <w:r>
+        <w:rPr>
+          <w:rFonts w:ascii="TH Niramit AS" w:hAnsi="TH Niramit AS" w:cs="TH Niramit AS"/>
+          <w:sz w:val="32"/>
+          <w:szCs w:val="32"/>
+          <w:lang w:val="en-US"/>
+        </w:rPr>
+        <w:tab/>
+        <w:t xml:space="preserve">2.1.19 </w:t>
+      </w:r>
+      <w:r>
+        <w:rPr>
+          <w:rFonts w:ascii="TH Niramit AS" w:hAnsi="TH Niramit AS" w:cs="TH Niramit AS"/>
+          <w:sz w:val="32"/>
+          <w:szCs w:val="32"/>
+          <w:cs/>
+          <w:lang w:val="en-US"/>
+        </w:rPr>
+        <w:t xml:space="preserve">ทฤษฎี </w:t>
+      </w:r>
+      <w:r>
+        <w:rPr>
+          <w:rFonts w:ascii="TH Niramit AS" w:hAnsi="TH Niramit AS" w:cs="TH Niramit AS"/>
+          <w:sz w:val="32"/>
+          <w:szCs w:val="32"/>
+          <w:lang w:val="en-US"/>
+        </w:rPr>
+        <w:t>Scikit-</w:t>
+      </w:r>
+      <w:proofErr w:type="gramStart"/>
+      <w:r>
+        <w:rPr>
+          <w:rFonts w:ascii="TH Niramit AS" w:hAnsi="TH Niramit AS" w:cs="TH Niramit AS"/>
+          <w:sz w:val="32"/>
+          <w:szCs w:val="32"/>
+          <w:lang w:val="en-US"/>
+        </w:rPr>
+        <w:t>learn</w:t>
+      </w:r>
+      <w:proofErr w:type="gramEnd"/>
+    </w:p>
+    <w:p>
+      <w:pPr>
+        <w:jc w:val="thaiDistribute"/>
+        <w:rPr>
+          <w:rFonts w:ascii="TH Niramit AS" w:hAnsi="TH Niramit AS" w:cs="TH Niramit AS"/>
+          <w:sz w:val="32"/>
+          <w:szCs w:val="32"/>
+          <w:lang w:val="en-US"/>
+        </w:rPr>
+      </w:pPr>
+      <w:r>
+        <w:rPr>
+          <w:rFonts w:ascii="TH Niramit AS" w:hAnsi="TH Niramit AS" w:cs="TH Niramit AS"/>
+          <w:sz w:val="32"/>
+          <w:szCs w:val="32"/>
+          <w:lang w:val="en-US"/>
+        </w:rPr>
+        <w:tab/>
+      </w:r>
+      <w:r>
+        <w:rPr>
+          <w:rFonts w:ascii="TH Niramit AS" w:hAnsi="TH Niramit AS" w:cs="TH Niramit AS"/>
+          <w:sz w:val="32"/>
+          <w:szCs w:val="32"/>
+          <w:lang w:val="en-US"/>
+        </w:rPr>
+        <w:tab/>
+      </w:r>
+      <w:r>
+        <w:rPr>
+          <w:rFonts w:ascii="TH Niramit AS" w:hAnsi="TH Niramit AS" w:cs="TH Niramit AS"/>
+          <w:sz w:val="32"/>
+          <w:szCs w:val="32"/>
+          <w:lang w:val="en-US"/>
+        </w:rPr>
+        <w:t>Scikit-learn (</w:t>
+      </w:r>
+      <w:r>
+        <w:rPr>
+          <w:rFonts w:ascii="TH Niramit AS" w:hAnsi="TH Niramit AS" w:cs="TH Niramit AS"/>
+          <w:sz w:val="32"/>
+          <w:szCs w:val="32"/>
+          <w:cs/>
+          <w:lang w:val="en-US"/>
+        </w:rPr>
+        <w:t xml:space="preserve">เรียกอีกอย่างว่า </w:t>
+      </w:r>
+      <w:proofErr w:type="spellStart"/>
+      <w:r>
+        <w:rPr>
+          <w:rFonts w:ascii="TH Niramit AS" w:hAnsi="TH Niramit AS" w:cs="TH Niramit AS"/>
+          <w:sz w:val="32"/>
+          <w:szCs w:val="32"/>
+          <w:lang w:val="en-US"/>
+        </w:rPr>
+        <w:t>sklearn</w:t>
+      </w:r>
+      <w:proofErr w:type="spellEnd"/>
+      <w:r>
+        <w:rPr>
+          <w:rFonts w:ascii="TH Niramit AS" w:hAnsi="TH Niramit AS" w:cs="TH Niramit AS"/>
+          <w:sz w:val="32"/>
+          <w:szCs w:val="32"/>
+          <w:lang w:val="en-US"/>
+        </w:rPr>
+        <w:t xml:space="preserve">) </w:t>
+      </w:r>
+      <w:r>
+        <w:rPr>
+          <w:rFonts w:ascii="TH Niramit AS" w:hAnsi="TH Niramit AS" w:cs="TH Niramit AS"/>
+          <w:sz w:val="32"/>
+          <w:szCs w:val="32"/>
+          <w:cs/>
+          <w:lang w:val="en-US"/>
+        </w:rPr>
+        <w:t xml:space="preserve">นำเสนอแบบจำลองทางสถิติและการเรียนรู้ของเครื่องที่หลากหลาย แตกต่างจากโมดูลส่วนใหญ่ </w:t>
+      </w:r>
+      <w:proofErr w:type="spellStart"/>
+      <w:r>
+        <w:rPr>
+          <w:rFonts w:ascii="TH Niramit AS" w:hAnsi="TH Niramit AS" w:cs="TH Niramit AS"/>
+          <w:sz w:val="32"/>
+          <w:szCs w:val="32"/>
+          <w:lang w:val="en-US"/>
+        </w:rPr>
+        <w:t>sklearn</w:t>
+      </w:r>
+      <w:proofErr w:type="spellEnd"/>
+      <w:r>
+        <w:rPr>
+          <w:rFonts w:ascii="TH Niramit AS" w:hAnsi="TH Niramit AS" w:cs="TH Niramit AS"/>
+          <w:sz w:val="32"/>
+          <w:szCs w:val="32"/>
+          <w:lang w:val="en-US"/>
+        </w:rPr>
+        <w:t xml:space="preserve"> </w:t>
+      </w:r>
+      <w:r>
+        <w:rPr>
+          <w:rFonts w:ascii="TH Niramit AS" w:hAnsi="TH Niramit AS" w:cs="TH Niramit AS"/>
+          <w:sz w:val="32"/>
+          <w:szCs w:val="32"/>
+          <w:cs/>
+          <w:lang w:val="en-US"/>
+        </w:rPr>
+        <w:t xml:space="preserve">ได้รับการพัฒนาใน </w:t>
+      </w:r>
+      <w:r>
+        <w:rPr>
+          <w:rFonts w:ascii="TH Niramit AS" w:hAnsi="TH Niramit AS" w:cs="TH Niramit AS"/>
+          <w:sz w:val="32"/>
+          <w:szCs w:val="32"/>
+          <w:lang w:val="en-US"/>
+        </w:rPr>
+        <w:t xml:space="preserve">Python </w:t>
+      </w:r>
+      <w:r>
+        <w:rPr>
+          <w:rFonts w:ascii="TH Niramit AS" w:hAnsi="TH Niramit AS" w:cs="TH Niramit AS"/>
+          <w:sz w:val="32"/>
+          <w:szCs w:val="32"/>
+          <w:cs/>
+          <w:lang w:val="en-US"/>
+        </w:rPr>
+        <w:t xml:space="preserve">มากกว่า </w:t>
+      </w:r>
+      <w:r>
+        <w:rPr>
+          <w:rFonts w:ascii="TH Niramit AS" w:hAnsi="TH Niramit AS" w:cs="TH Niramit AS"/>
+          <w:sz w:val="32"/>
+          <w:szCs w:val="32"/>
+          <w:lang w:val="en-US"/>
+        </w:rPr>
+        <w:t xml:space="preserve">C </w:t>
+      </w:r>
+      <w:r>
+        <w:rPr>
+          <w:rFonts w:ascii="TH Niramit AS" w:hAnsi="TH Niramit AS" w:cs="TH Niramit AS"/>
+          <w:sz w:val="32"/>
+          <w:szCs w:val="32"/>
+          <w:cs/>
+          <w:lang w:val="en-US"/>
+        </w:rPr>
+        <w:t xml:space="preserve">แม้จะได้รับการพัฒนาใน </w:t>
+      </w:r>
+      <w:r>
+        <w:rPr>
+          <w:rFonts w:ascii="TH Niramit AS" w:hAnsi="TH Niramit AS" w:cs="TH Niramit AS"/>
+          <w:sz w:val="32"/>
+          <w:szCs w:val="32"/>
+          <w:lang w:val="en-US"/>
+        </w:rPr>
+        <w:t xml:space="preserve">Python </w:t>
+      </w:r>
+      <w:r>
+        <w:rPr>
+          <w:rFonts w:ascii="TH Niramit AS" w:hAnsi="TH Niramit AS" w:cs="TH Niramit AS"/>
+          <w:sz w:val="32"/>
+          <w:szCs w:val="32"/>
+          <w:cs/>
+          <w:lang w:val="en-US"/>
+        </w:rPr>
+        <w:t xml:space="preserve">ก็ตาม ประสิทธิภาพของ </w:t>
+      </w:r>
+      <w:proofErr w:type="spellStart"/>
+      <w:r>
+        <w:rPr>
+          <w:rFonts w:ascii="TH Niramit AS" w:hAnsi="TH Niramit AS" w:cs="TH Niramit AS"/>
+          <w:sz w:val="32"/>
+          <w:szCs w:val="32"/>
+          <w:lang w:val="en-US"/>
+        </w:rPr>
+        <w:t>sklearn</w:t>
+      </w:r>
+      <w:proofErr w:type="spellEnd"/>
+      <w:r>
+        <w:rPr>
+          <w:rFonts w:ascii="TH Niramit AS" w:hAnsi="TH Niramit AS" w:cs="TH Niramit AS"/>
+          <w:sz w:val="32"/>
+          <w:szCs w:val="32"/>
+          <w:lang w:val="en-US"/>
+        </w:rPr>
+        <w:t xml:space="preserve"> </w:t>
+      </w:r>
+      <w:r>
+        <w:rPr>
+          <w:rFonts w:ascii="TH Niramit AS" w:hAnsi="TH Niramit AS" w:cs="TH Niramit AS"/>
+          <w:sz w:val="32"/>
+          <w:szCs w:val="32"/>
+          <w:cs/>
+          <w:lang w:val="en-US"/>
+        </w:rPr>
+        <w:t xml:space="preserve">นั้นถูกกำหนดให้ใช้ </w:t>
+      </w:r>
+      <w:r>
+        <w:rPr>
+          <w:rFonts w:ascii="TH Niramit AS" w:hAnsi="TH Niramit AS" w:cs="TH Niramit AS"/>
+          <w:sz w:val="32"/>
+          <w:szCs w:val="32"/>
+          <w:lang w:val="en-US"/>
+        </w:rPr>
+        <w:t xml:space="preserve">NumPy </w:t>
+      </w:r>
+      <w:proofErr w:type="gramStart"/>
+      <w:r>
+        <w:rPr>
+          <w:rFonts w:ascii="TH Niramit AS" w:hAnsi="TH Niramit AS" w:cs="TH Niramit AS"/>
+          <w:sz w:val="32"/>
+          <w:szCs w:val="32"/>
+          <w:cs/>
+          <w:lang w:val="en-US"/>
+        </w:rPr>
+        <w:t>สำหรับการดำเนินการพีชคณิตเชิงเส้นและอาร์เรย์ที่มีประสิทธิภาพสูง</w:t>
+      </w:r>
+      <w:proofErr w:type="gramEnd"/>
+    </w:p>
+    <w:p>
+      <w:pPr>
+        <w:jc w:val="thaiDistribute"/>
+        <w:rPr>
+          <w:rFonts w:ascii="TH Niramit AS" w:hAnsi="TH Niramit AS" w:cs="TH Niramit AS" w:hint="cs"/>
+          <w:sz w:val="32"/>
+          <w:szCs w:val="32"/>
+          <w:cs/>
+          <w:lang w:val="en-US"/>
+        </w:rPr>
+      </w:pPr>
+      <w:r>
+        <w:rPr>
+          <w:rFonts w:ascii="TH Niramit AS" w:hAnsi="TH Niramit AS" w:cs="TH Niramit AS"/>
+          <w:sz w:val="32"/>
+          <w:szCs w:val="32"/>
+          <w:lang w:val="en-US"/>
+        </w:rPr>
+        <w:tab/>
+      </w:r>
+      <w:r>
+        <w:rPr>
+          <w:rFonts w:ascii="TH Niramit AS" w:hAnsi="TH Niramit AS" w:cs="TH Niramit AS"/>
+          <w:sz w:val="32"/>
+          <w:szCs w:val="32"/>
+          <w:lang w:val="en-US"/>
+        </w:rPr>
+        <w:tab/>
+      </w:r>
+      <w:r>
+        <w:rPr>
+          <w:rFonts w:ascii="TH Niramit AS" w:hAnsi="TH Niramit AS" w:cs="TH Niramit AS"/>
+          <w:sz w:val="32"/>
+          <w:szCs w:val="32"/>
+          <w:lang w:val="en-US"/>
+        </w:rPr>
+        <w:t xml:space="preserve">Scikit-Learn </w:t>
+      </w:r>
+      <w:r>
+        <w:rPr>
+          <w:rFonts w:ascii="TH Niramit AS" w:hAnsi="TH Niramit AS" w:cs="TH Niramit AS"/>
+          <w:sz w:val="32"/>
+          <w:szCs w:val="32"/>
+          <w:cs/>
+          <w:lang w:val="en-US"/>
+        </w:rPr>
+        <w:t xml:space="preserve">ถูกสร้างขึ้นโดยเป็นส่วนหนึ่งของโครงการ </w:t>
+      </w:r>
+      <w:r>
+        <w:rPr>
+          <w:rFonts w:ascii="TH Niramit AS" w:hAnsi="TH Niramit AS" w:cs="TH Niramit AS"/>
+          <w:sz w:val="32"/>
+          <w:szCs w:val="32"/>
+          <w:lang w:val="en-US"/>
+        </w:rPr>
+        <w:t xml:space="preserve">Summer of Code </w:t>
+      </w:r>
+      <w:r>
+        <w:rPr>
+          <w:rFonts w:ascii="TH Niramit AS" w:hAnsi="TH Niramit AS" w:cs="TH Niramit AS"/>
+          <w:sz w:val="32"/>
+          <w:szCs w:val="32"/>
+          <w:cs/>
+          <w:lang w:val="en-US"/>
+        </w:rPr>
+        <w:t xml:space="preserve">ของ </w:t>
+      </w:r>
+      <w:r>
+        <w:rPr>
+          <w:rFonts w:ascii="TH Niramit AS" w:hAnsi="TH Niramit AS" w:cs="TH Niramit AS"/>
+          <w:sz w:val="32"/>
+          <w:szCs w:val="32"/>
+          <w:lang w:val="en-US"/>
+        </w:rPr>
+        <w:t xml:space="preserve">Google </w:t>
+      </w:r>
+      <w:r>
+        <w:rPr>
+          <w:rFonts w:ascii="TH Niramit AS" w:hAnsi="TH Niramit AS" w:cs="TH Niramit AS"/>
+          <w:sz w:val="32"/>
+          <w:szCs w:val="32"/>
+          <w:cs/>
+          <w:lang w:val="en-US"/>
+        </w:rPr>
+        <w:t xml:space="preserve">และทำให้ชีวิตของนักวิทยาศาสตร์ข้อมูลที่มี </w:t>
+      </w:r>
+      <w:r>
+        <w:rPr>
+          <w:rFonts w:ascii="TH Niramit AS" w:hAnsi="TH Niramit AS" w:cs="TH Niramit AS"/>
+          <w:sz w:val="32"/>
+          <w:szCs w:val="32"/>
+          <w:lang w:val="en-US"/>
+        </w:rPr>
+        <w:t xml:space="preserve">Python </w:t>
+      </w:r>
+      <w:r>
+        <w:rPr>
+          <w:rFonts w:ascii="TH Niramit AS" w:hAnsi="TH Niramit AS" w:cs="TH Niramit AS"/>
+          <w:sz w:val="32"/>
+          <w:szCs w:val="32"/>
+          <w:cs/>
+          <w:lang w:val="en-US"/>
+        </w:rPr>
+        <w:t>เป็นศูนย์กลางนับล้านทั่วโลกง่ายขึ้น ส่วนนี้ของซีรี</w:t>
+      </w:r>
+      <w:proofErr w:type="spellStart"/>
+      <w:r>
+        <w:rPr>
+          <w:rFonts w:ascii="TH Niramit AS" w:hAnsi="TH Niramit AS" w:cs="TH Niramit AS"/>
+          <w:sz w:val="32"/>
+          <w:szCs w:val="32"/>
+          <w:cs/>
+          <w:lang w:val="en-US"/>
+        </w:rPr>
+        <w:t>ส์</w:t>
+      </w:r>
+      <w:proofErr w:type="spellEnd"/>
+      <w:r>
+        <w:rPr>
+          <w:rFonts w:ascii="TH Niramit AS" w:hAnsi="TH Niramit AS" w:cs="TH Niramit AS"/>
+          <w:sz w:val="32"/>
+          <w:szCs w:val="32"/>
+          <w:cs/>
+          <w:lang w:val="en-US"/>
+        </w:rPr>
+        <w:t>มุ่งเน้นไปที่การนำเสนอไลบรารีและมุ่งเน้นไปที่องค์ประกอบเดียว นั่นคือการแปลงชุดข้อมูล ซึ่งเป็นขั้นตอนสำคัญและสำคัญที่ต้องทำก่อนพัฒนาแบบจำลองการทำนาย</w:t>
+      </w:r>
+      <w:r>
+        <w:rPr>
+          <w:rFonts w:ascii="TH Niramit AS" w:hAnsi="TH Niramit AS" w:cs="TH Niramit AS"/>
+          <w:sz w:val="32"/>
+          <w:szCs w:val="32"/>
+          <w:lang w:val="en-US"/>
+        </w:rPr>
+        <w:t xml:space="preserve"> </w:t>
+      </w:r>
+      <w:r>
+        <w:rPr>
+          <w:rFonts w:ascii="TH Niramit AS" w:hAnsi="TH Niramit AS" w:cs="TH Niramit AS"/>
+          <w:sz w:val="32"/>
+          <w:szCs w:val="32"/>
+          <w:lang w:val="en-US"/>
+        </w:rPr>
+        <w:t xml:space="preserve">Scikit-learn </w:t>
+      </w:r>
+      <w:r>
+        <w:rPr>
+          <w:rFonts w:ascii="TH Niramit AS" w:hAnsi="TH Niramit AS" w:cs="TH Niramit AS"/>
+          <w:sz w:val="32"/>
+          <w:szCs w:val="32"/>
+          <w:cs/>
+          <w:lang w:val="en-US"/>
+        </w:rPr>
+        <w:t xml:space="preserve">เป็นแพ็คเกจ </w:t>
+      </w:r>
+      <w:r>
+        <w:rPr>
+          <w:rFonts w:ascii="TH Niramit AS" w:hAnsi="TH Niramit AS" w:cs="TH Niramit AS"/>
+          <w:sz w:val="32"/>
+          <w:szCs w:val="32"/>
+          <w:lang w:val="en-US"/>
+        </w:rPr>
+        <w:t xml:space="preserve">Python </w:t>
+      </w:r>
+      <w:r>
+        <w:rPr>
+          <w:rFonts w:ascii="TH Niramit AS" w:hAnsi="TH Niramit AS" w:cs="TH Niramit AS"/>
+          <w:sz w:val="32"/>
+          <w:szCs w:val="32"/>
+          <w:cs/>
+          <w:lang w:val="en-US"/>
+        </w:rPr>
+        <w:t>โอเพ่นซอร์สพร้อมการวิเคราะห์ข้อมูลที่ซับซ้อนและคุณสมบัติการขุด มันมาพร้อมกับ</w:t>
+      </w:r>
+      <w:r>
+        <w:rPr>
+          <w:rFonts w:ascii="TH Niramit AS" w:hAnsi="TH Niramit AS" w:cs="TH Niramit AS" w:hint="cs"/>
+          <w:sz w:val="32"/>
+          <w:szCs w:val="32"/>
+          <w:cs/>
+          <w:lang w:val="en-US"/>
+        </w:rPr>
+        <w:t>อัลกอริทึม</w:t>
+      </w:r>
+      <w:r>
+        <w:rPr>
+          <w:rFonts w:ascii="TH Niramit AS" w:hAnsi="TH Niramit AS" w:cs="TH Niramit AS"/>
+          <w:sz w:val="32"/>
+          <w:szCs w:val="32"/>
+          <w:cs/>
+          <w:lang w:val="en-US"/>
+        </w:rPr>
+        <w:t xml:space="preserve">ในตัวมากมายที่จะช่วยให้คุณได้รับประโยชน์สูงสุดจากโครงการวิทยาศาสตร์ข้อมูลของคุณ ห้องสมุด </w:t>
+      </w:r>
+      <w:r>
+        <w:rPr>
+          <w:rFonts w:ascii="TH Niramit AS" w:hAnsi="TH Niramit AS" w:cs="TH Niramit AS"/>
+          <w:sz w:val="32"/>
+          <w:szCs w:val="32"/>
+          <w:lang w:val="en-US"/>
+        </w:rPr>
+        <w:t xml:space="preserve">Scikit-learn </w:t>
+      </w:r>
+      <w:r>
+        <w:rPr>
+          <w:rFonts w:ascii="TH Niramit AS" w:hAnsi="TH Niramit AS" w:cs="TH Niramit AS"/>
+          <w:sz w:val="32"/>
+          <w:szCs w:val="32"/>
+          <w:cs/>
+          <w:lang w:val="en-US"/>
+        </w:rPr>
+        <w:t>ใช้วิธีดังต่อไปนี้</w:t>
+      </w:r>
+      <w:r>
+        <w:rPr>
+          <w:rFonts w:ascii="TH Niramit AS" w:hAnsi="TH Niramit AS" w:cs="TH Niramit AS"/>
+          <w:sz w:val="32"/>
+          <w:szCs w:val="32"/>
+          <w:lang w:val="en-US"/>
+        </w:rPr>
+        <w:t xml:space="preserve"> 1.Classification 2.Regression 3.Clustering 4.</w:t>
+      </w:r>
+      <w:r>
+        <w:rPr>
+          <w:rFonts w:ascii="TH Niramit AS" w:hAnsi="TH Niramit AS" w:cs="TH Niramit AS"/>
+          <w:sz w:val="32"/>
+          <w:szCs w:val="32"/>
+          <w:lang w:val="en-US"/>
+        </w:rPr>
+        <w:t>Dimensionality reduction</w:t>
+      </w:r>
+      <w:r>
+        <w:rPr>
+          <w:rFonts w:ascii="TH Niramit AS" w:hAnsi="TH Niramit AS" w:cs="TH Niramit AS"/>
+          <w:sz w:val="32"/>
+          <w:szCs w:val="32"/>
+          <w:lang w:val="en-US"/>
+        </w:rPr>
+        <w:t xml:space="preserve"> 5.</w:t>
+      </w:r>
+      <w:r>
+        <w:rPr>
+          <w:rFonts w:ascii="TH Niramit AS" w:hAnsi="TH Niramit AS" w:cs="TH Niramit AS"/>
+          <w:sz w:val="32"/>
+          <w:szCs w:val="32"/>
+          <w:lang w:val="en-US"/>
+        </w:rPr>
+        <w:t>Model selection</w:t>
+      </w:r>
+      <w:r>
+        <w:rPr>
+          <w:rFonts w:ascii="TH Niramit AS" w:hAnsi="TH Niramit AS" w:cs="TH Niramit AS"/>
+          <w:sz w:val="32"/>
+          <w:szCs w:val="32"/>
+          <w:lang w:val="en-US"/>
+        </w:rPr>
+        <w:t xml:space="preserve"> 6.</w:t>
+      </w:r>
+      <w:r>
+        <w:t xml:space="preserve"> </w:t>
+      </w:r>
+      <w:r>
+        <w:rPr>
+          <w:rFonts w:ascii="TH Niramit AS" w:hAnsi="TH Niramit AS" w:cs="TH Niramit AS"/>
+          <w:sz w:val="32"/>
+          <w:szCs w:val="32"/>
+          <w:lang w:val="en-US"/>
+        </w:rPr>
+        <w:t>Preprocessing</w:t>
+      </w:r>
+      <w:r>
+        <w:rPr>
+          <w:rFonts w:ascii="TH Niramit AS" w:hAnsi="TH Niramit AS" w:cs="TH Niramit AS"/>
+          <w:sz w:val="32"/>
+          <w:szCs w:val="32"/>
+          <w:lang w:val="en-US"/>
+        </w:rPr>
+        <w:t xml:space="preserve"> </w:t>
+      </w:r>
+      <w:sdt>
+        <w:sdtPr>
+          <w:rPr>
+            <w:rFonts w:ascii="TH Niramit AS" w:hAnsi="TH Niramit AS" w:cs="TH Niramit AS"/>
+            <w:sz w:val="32"/>
+            <w:szCs w:val="32"/>
+            <w:lang w:val="en-US"/>
+          </w:rPr>
+          <w:id w:val="1888298712"/>
+          <w:citation/>
+        </w:sdtPr>
+        <w:sdtContent>
+          <w:r>
+            <w:rPr>
+              <w:rFonts w:ascii="TH Niramit AS" w:hAnsi="TH Niramit AS" w:cs="TH Niramit AS"/>
+              <w:sz w:val="32"/>
+              <w:szCs w:val="32"/>
+              <w:lang w:val="en-US"/>
+            </w:rPr>
+            <w:fldChar w:fldCharType="begin"/>
+          </w:r>
+          <w:r>
+            <w:rPr>
+              <w:rFonts w:ascii="TH Niramit AS" w:hAnsi="TH Niramit AS" w:cs="TH Niramit AS"/>
+              <w:sz w:val="32"/>
+              <w:szCs w:val="32"/>
+              <w:cs/>
+              <w:lang w:val="en-US"/>
+            </w:rPr>
+            <w:instrText xml:space="preserve"> </w:instrText>
+          </w:r>
+          <w:r>
+            <w:rPr>
+              <w:rFonts w:ascii="TH Niramit AS" w:hAnsi="TH Niramit AS" w:cs="TH Niramit AS" w:hint="cs"/>
+              <w:sz w:val="32"/>
+              <w:szCs w:val="32"/>
+              <w:lang w:val="en-US"/>
+            </w:rPr>
+            <w:instrText xml:space="preserve">CITATION </w:instrText>
+          </w:r>
+          <w:r>
+            <w:rPr>
+              <w:rFonts w:ascii="TH Niramit AS" w:hAnsi="TH Niramit AS" w:cs="TH Niramit AS" w:hint="cs"/>
+              <w:sz w:val="32"/>
+              <w:szCs w:val="32"/>
+              <w:cs/>
+              <w:lang w:val="en-US"/>
+            </w:rPr>
+            <w:instrText xml:space="preserve">เจย21 </w:instrText>
+          </w:r>
+          <w:r>
+            <w:rPr>
+              <w:rFonts w:ascii="TH Niramit AS" w:hAnsi="TH Niramit AS" w:cs="TH Niramit AS" w:hint="cs"/>
+              <w:sz w:val="32"/>
+              <w:szCs w:val="32"/>
+              <w:lang w:val="en-US"/>
+            </w:rPr>
+            <w:instrText xml:space="preserve">\l </w:instrText>
+          </w:r>
+          <w:r>
+            <w:rPr>
+              <w:rFonts w:ascii="TH Niramit AS" w:hAnsi="TH Niramit AS" w:cs="TH Niramit AS" w:hint="cs"/>
+              <w:sz w:val="32"/>
+              <w:szCs w:val="32"/>
+              <w:cs/>
+              <w:lang w:val="en-US"/>
+            </w:rPr>
+            <w:instrText>1054</w:instrText>
+          </w:r>
+          <w:r>
+            <w:rPr>
+              <w:rFonts w:ascii="TH Niramit AS" w:hAnsi="TH Niramit AS" w:cs="TH Niramit AS"/>
+              <w:sz w:val="32"/>
+              <w:szCs w:val="32"/>
+              <w:cs/>
+              <w:lang w:val="en-US"/>
+            </w:rPr>
+            <w:instrText xml:space="preserve"> </w:instrText>
+          </w:r>
+          <w:r>
+            <w:rPr>
+              <w:rFonts w:ascii="TH Niramit AS" w:hAnsi="TH Niramit AS" w:cs="TH Niramit AS"/>
+              <w:sz w:val="32"/>
+              <w:szCs w:val="32"/>
+              <w:lang w:val="en-US"/>
+            </w:rPr>
+            <w:fldChar w:fldCharType="separate"/>
+          </w:r>
+          <w:r>
+            <w:rPr>
+              <w:rFonts w:ascii="TH Niramit AS" w:hAnsi="TH Niramit AS" w:cs="TH Niramit AS" w:hint="cs"/>
+              <w:noProof/>
+              <w:sz w:val="32"/>
+              <w:szCs w:val="32"/>
+              <w:cs/>
+              <w:lang w:val="en-US"/>
+            </w:rPr>
+            <w:t>(เจย์</w:t>
+          </w:r>
+          <w:r>
+            <w:rPr>
+              <w:rFonts w:ascii="TH Niramit AS" w:hAnsi="TH Niramit AS" w:cs="TH Niramit AS" w:hint="cs"/>
+              <w:noProof/>
+              <w:sz w:val="32"/>
+              <w:szCs w:val="32"/>
+              <w:lang w:val="en-US"/>
+            </w:rPr>
+            <w:t xml:space="preserve">, </w:t>
+          </w:r>
+          <w:r>
+            <w:rPr>
+              <w:rFonts w:ascii="TH Niramit AS" w:hAnsi="TH Niramit AS" w:cs="TH Niramit AS" w:hint="cs"/>
+              <w:noProof/>
+              <w:sz w:val="32"/>
+              <w:szCs w:val="32"/>
+              <w:cs/>
+              <w:lang w:val="en-US"/>
+            </w:rPr>
+            <w:t>2021)</w:t>
+          </w:r>
+          <w:r>
+            <w:rPr>
+              <w:rFonts w:ascii="TH Niramit AS" w:hAnsi="TH Niramit AS" w:cs="TH Niramit AS"/>
+              <w:sz w:val="32"/>
+              <w:szCs w:val="32"/>
               <w:lang w:val="en-US"/>
             </w:rPr>
             <w:fldChar w:fldCharType="end"/>
@@ -32951,7 +33629,7 @@
     <b:Year>2016</b:Year>
     <b:Month>3</b:Month>
     <b:Day>16</b:Day>
-    <b:RefOrder>24</b:RefOrder>
+    <b:RefOrder>25</b:RefOrder>
   </b:Source>
   <b:Source>
     <b:Tag>Nat21</b:Tag>
@@ -33177,11 +33855,32 @@
     <b:Day>7</b:Day>
     <b:RefOrder>23</b:RefOrder>
   </b:Source>
+  <b:Source>
+    <b:Tag>เจย21</b:Tag>
+    <b:SourceType>DocumentFromInternetSite</b:SourceType>
+    <b:Guid>{0FB7CB9B-2D65-A349-84E3-E7B7AAF9CDAD}</b:Guid>
+    <b:Author>
+      <b:Author>
+        <b:NameList>
+          <b:Person>
+            <b:Last>เจย์</b:Last>
+          </b:Person>
+        </b:NameList>
+      </b:Author>
+    </b:Author>
+    <b:Title>A Beginner's Guide to Scikit-learn </b:Title>
+    <b:InternetSiteTitle>hashdork</b:InternetSiteTitle>
+    <b:URL>https://hashdork.com/th/scikit-learn/</b:URL>
+    <b:Year>2021</b:Year>
+    <b:Month>11</b:Month>
+    <b:Day>23</b:Day>
+    <b:RefOrder>24</b:RefOrder>
+  </b:Source>
 </b:Sources>
 </file>
 
 <file path=customXml/itemProps1.xml><?xml version="1.0" encoding="utf-8"?>
-<ds:datastoreItem xmlns:ds="http://schemas.openxmlformats.org/officeDocument/2006/customXml" ds:itemID="{46A6F4C5-8941-3247-9319-744A369BAEC4}">
+<ds:datastoreItem xmlns:ds="http://schemas.openxmlformats.org/officeDocument/2006/customXml" ds:itemID="{D264D440-01E5-D64C-82BA-1756C69EF5D0}">
   <ds:schemaRefs>
     <ds:schemaRef ds:uri="http://schemas.openxmlformats.org/officeDocument/2006/bibliography"/>
   </ds:schemaRefs>

</xml_diff>

<commit_message>
:memo: Write vercel topic
</commit_message>
<xml_diff>
--- a/report/report.docx
+++ b/report/report.docx
@@ -28625,10 +28625,9 @@
       <w:pPr>
         <w:jc w:val="thaiDistribute"/>
         <w:rPr>
-          <w:rFonts w:ascii="TH Niramit AS" w:hAnsi="TH Niramit AS" w:cs="TH Niramit AS" w:hint="cs"/>
-          <w:sz w:val="32"/>
-          <w:szCs w:val="32"/>
-          <w:cs/>
+          <w:rFonts w:ascii="TH Niramit AS" w:hAnsi="TH Niramit AS" w:cs="TH Niramit AS"/>
+          <w:sz w:val="32"/>
+          <w:szCs w:val="32"/>
           <w:lang w:val="en-US"/>
         </w:rPr>
       </w:pPr>
@@ -29031,6 +29030,476 @@
           </w:r>
         </w:sdtContent>
       </w:sdt>
+    </w:p>
+    <w:p>
+      <w:pPr>
+        <w:jc w:val="thaiDistribute"/>
+        <w:rPr>
+          <w:rFonts w:ascii="TH Niramit AS" w:hAnsi="TH Niramit AS" w:cs="TH Niramit AS"/>
+          <w:sz w:val="32"/>
+          <w:szCs w:val="32"/>
+          <w:lang w:val="en-US"/>
+        </w:rPr>
+      </w:pPr>
+      <w:r>
+        <w:rPr>
+          <w:rFonts w:ascii="TH Niramit AS" w:hAnsi="TH Niramit AS" w:cs="TH Niramit AS"/>
+          <w:sz w:val="32"/>
+          <w:szCs w:val="32"/>
+          <w:lang w:val="en-US"/>
+        </w:rPr>
+        <w:tab/>
+        <w:t xml:space="preserve">2.1.20 </w:t>
+      </w:r>
+      <w:r>
+        <w:rPr>
+          <w:rFonts w:ascii="TH Niramit AS" w:hAnsi="TH Niramit AS" w:cs="TH Niramit AS"/>
+          <w:sz w:val="32"/>
+          <w:szCs w:val="32"/>
+          <w:cs/>
+          <w:lang w:val="en-US"/>
+        </w:rPr>
+        <w:t xml:space="preserve">ทฤษฎี </w:t>
+      </w:r>
+      <w:proofErr w:type="spellStart"/>
+      <w:r>
+        <w:rPr>
+          <w:rFonts w:ascii="TH Niramit AS" w:hAnsi="TH Niramit AS" w:cs="TH Niramit AS"/>
+          <w:sz w:val="32"/>
+          <w:szCs w:val="32"/>
+          <w:lang w:val="en-US"/>
+        </w:rPr>
+        <w:t>Vercel</w:t>
+      </w:r>
+      <w:proofErr w:type="spellEnd"/>
+    </w:p>
+    <w:p>
+      <w:pPr>
+        <w:jc w:val="thaiDistribute"/>
+        <w:rPr>
+          <w:rFonts w:ascii="TH Niramit AS" w:hAnsi="TH Niramit AS" w:cs="TH Niramit AS" w:hint="cs"/>
+          <w:sz w:val="32"/>
+          <w:szCs w:val="32"/>
+          <w:cs/>
+          <w:lang w:val="en-US"/>
+        </w:rPr>
+      </w:pPr>
+      <w:r>
+        <w:rPr>
+          <w:rFonts w:ascii="TH Niramit AS" w:hAnsi="TH Niramit AS" w:cs="TH Niramit AS"/>
+          <w:sz w:val="32"/>
+          <w:szCs w:val="32"/>
+          <w:lang w:val="en-US"/>
+        </w:rPr>
+        <w:tab/>
+      </w:r>
+      <w:r>
+        <w:rPr>
+          <w:rFonts w:ascii="TH Niramit AS" w:hAnsi="TH Niramit AS" w:cs="TH Niramit AS"/>
+          <w:sz w:val="32"/>
+          <w:szCs w:val="32"/>
+          <w:lang w:val="en-US"/>
+        </w:rPr>
+        <w:tab/>
+      </w:r>
+      <w:proofErr w:type="spellStart"/>
+      <w:r>
+        <w:rPr>
+          <w:rFonts w:ascii="TH Niramit AS" w:hAnsi="TH Niramit AS" w:cs="TH Niramit AS"/>
+          <w:sz w:val="32"/>
+          <w:szCs w:val="32"/>
+          <w:lang w:val="en-US"/>
+        </w:rPr>
+        <w:t>Vercel</w:t>
+      </w:r>
+      <w:proofErr w:type="spellEnd"/>
+      <w:r>
+        <w:rPr>
+          <w:rFonts w:ascii="TH Niramit AS" w:hAnsi="TH Niramit AS" w:cs="TH Niramit AS"/>
+          <w:sz w:val="32"/>
+          <w:szCs w:val="32"/>
+          <w:lang w:val="en-US"/>
+        </w:rPr>
+        <w:t xml:space="preserve"> </w:t>
+      </w:r>
+      <w:r>
+        <w:rPr>
+          <w:rFonts w:ascii="TH Niramit AS" w:hAnsi="TH Niramit AS" w:cs="TH Niramit AS"/>
+          <w:sz w:val="32"/>
+          <w:szCs w:val="32"/>
+          <w:cs/>
+          <w:lang w:val="en-US"/>
+        </w:rPr>
+        <w:t xml:space="preserve">คือ </w:t>
+      </w:r>
+      <w:r>
+        <w:rPr>
+          <w:rFonts w:ascii="TH Niramit AS" w:hAnsi="TH Niramit AS" w:cs="TH Niramit AS"/>
+          <w:sz w:val="32"/>
+          <w:szCs w:val="32"/>
+          <w:lang w:val="en-US"/>
+        </w:rPr>
+        <w:t xml:space="preserve">Cloud Platform </w:t>
+      </w:r>
+      <w:r>
+        <w:rPr>
+          <w:rFonts w:ascii="TH Niramit AS" w:hAnsi="TH Niramit AS" w:cs="TH Niramit AS"/>
+          <w:sz w:val="32"/>
+          <w:szCs w:val="32"/>
+          <w:cs/>
+          <w:lang w:val="en-US"/>
+        </w:rPr>
+        <w:t xml:space="preserve">ที่ให้บริการทำ </w:t>
+      </w:r>
+      <w:r>
+        <w:rPr>
+          <w:rFonts w:ascii="TH Niramit AS" w:hAnsi="TH Niramit AS" w:cs="TH Niramit AS"/>
+          <w:sz w:val="32"/>
+          <w:szCs w:val="32"/>
+          <w:lang w:val="en-US"/>
+        </w:rPr>
+        <w:t xml:space="preserve">Static Hosting Website </w:t>
+      </w:r>
+      <w:r>
+        <w:rPr>
+          <w:rFonts w:ascii="TH Niramit AS" w:hAnsi="TH Niramit AS" w:cs="TH Niramit AS"/>
+          <w:sz w:val="32"/>
+          <w:szCs w:val="32"/>
+          <w:cs/>
+          <w:lang w:val="en-US"/>
+        </w:rPr>
+        <w:t xml:space="preserve">ต่างๆ และสามารถทำ </w:t>
+      </w:r>
+      <w:r>
+        <w:rPr>
+          <w:rFonts w:ascii="TH Niramit AS" w:hAnsi="TH Niramit AS" w:cs="TH Niramit AS"/>
+          <w:sz w:val="32"/>
+          <w:szCs w:val="32"/>
+          <w:lang w:val="en-US"/>
+        </w:rPr>
+        <w:t xml:space="preserve">Serverless Functions </w:t>
+      </w:r>
+      <w:r>
+        <w:rPr>
+          <w:rFonts w:ascii="TH Niramit AS" w:hAnsi="TH Niramit AS" w:cs="TH Niramit AS"/>
+          <w:sz w:val="32"/>
+          <w:szCs w:val="32"/>
+          <w:cs/>
+          <w:lang w:val="en-US"/>
+        </w:rPr>
+        <w:t xml:space="preserve">บน </w:t>
+      </w:r>
+      <w:r>
+        <w:rPr>
+          <w:rFonts w:ascii="TH Niramit AS" w:hAnsi="TH Niramit AS" w:cs="TH Niramit AS"/>
+          <w:sz w:val="32"/>
+          <w:szCs w:val="32"/>
+          <w:lang w:val="en-US"/>
+        </w:rPr>
+        <w:t xml:space="preserve">Cloud </w:t>
+      </w:r>
+      <w:r>
+        <w:rPr>
+          <w:rFonts w:ascii="TH Niramit AS" w:hAnsi="TH Niramit AS" w:cs="TH Niramit AS"/>
+          <w:sz w:val="32"/>
+          <w:szCs w:val="32"/>
+          <w:cs/>
+          <w:lang w:val="en-US"/>
+        </w:rPr>
+        <w:t xml:space="preserve">รวมทั้งยังสามารถ </w:t>
+      </w:r>
+      <w:r>
+        <w:rPr>
+          <w:rFonts w:ascii="TH Niramit AS" w:hAnsi="TH Niramit AS" w:cs="TH Niramit AS"/>
+          <w:sz w:val="32"/>
+          <w:szCs w:val="32"/>
+          <w:lang w:val="en-US"/>
+        </w:rPr>
+        <w:t xml:space="preserve">Integrate </w:t>
+      </w:r>
+      <w:r>
+        <w:rPr>
+          <w:rFonts w:ascii="TH Niramit AS" w:hAnsi="TH Niramit AS" w:cs="TH Niramit AS"/>
+          <w:sz w:val="32"/>
+          <w:szCs w:val="32"/>
+          <w:cs/>
+          <w:lang w:val="en-US"/>
+        </w:rPr>
+        <w:t xml:space="preserve">และสร้าง </w:t>
+      </w:r>
+      <w:r>
+        <w:rPr>
+          <w:rFonts w:ascii="TH Niramit AS" w:hAnsi="TH Niramit AS" w:cs="TH Niramit AS"/>
+          <w:sz w:val="32"/>
+          <w:szCs w:val="32"/>
+          <w:lang w:val="en-US"/>
+        </w:rPr>
+        <w:t xml:space="preserve">Workflow </w:t>
+      </w:r>
+      <w:r>
+        <w:rPr>
+          <w:rFonts w:ascii="TH Niramit AS" w:hAnsi="TH Niramit AS" w:cs="TH Niramit AS"/>
+          <w:sz w:val="32"/>
+          <w:szCs w:val="32"/>
+          <w:cs/>
+          <w:lang w:val="en-US"/>
+        </w:rPr>
+        <w:t xml:space="preserve">ผ่าน </w:t>
+      </w:r>
+      <w:r>
+        <w:rPr>
+          <w:rFonts w:ascii="TH Niramit AS" w:hAnsi="TH Niramit AS" w:cs="TH Niramit AS"/>
+          <w:sz w:val="32"/>
+          <w:szCs w:val="32"/>
+          <w:lang w:val="en-US"/>
+        </w:rPr>
+        <w:t xml:space="preserve">GitHub </w:t>
+      </w:r>
+      <w:r>
+        <w:rPr>
+          <w:rFonts w:ascii="TH Niramit AS" w:hAnsi="TH Niramit AS" w:cs="TH Niramit AS"/>
+          <w:sz w:val="32"/>
+          <w:szCs w:val="32"/>
+          <w:cs/>
+          <w:lang w:val="en-US"/>
+        </w:rPr>
+        <w:t xml:space="preserve">เพื่อทำ </w:t>
+      </w:r>
+      <w:r>
+        <w:rPr>
+          <w:rFonts w:ascii="TH Niramit AS" w:hAnsi="TH Niramit AS" w:cs="TH Niramit AS"/>
+          <w:sz w:val="32"/>
+          <w:szCs w:val="32"/>
+          <w:lang w:val="en-US"/>
+        </w:rPr>
+        <w:t xml:space="preserve">Automated Deployment </w:t>
+      </w:r>
+      <w:r>
+        <w:rPr>
+          <w:rFonts w:ascii="TH Niramit AS" w:hAnsi="TH Niramit AS" w:cs="TH Niramit AS"/>
+          <w:sz w:val="32"/>
+          <w:szCs w:val="32"/>
+          <w:cs/>
+          <w:lang w:val="en-US"/>
+        </w:rPr>
+        <w:t>โค้ดของคุณได้อย่างง่าย</w:t>
+      </w:r>
+      <w:r>
+        <w:rPr>
+          <w:rFonts w:ascii="TH Niramit AS" w:hAnsi="TH Niramit AS" w:cs="TH Niramit AS"/>
+          <w:sz w:val="32"/>
+          <w:szCs w:val="32"/>
+          <w:lang w:val="en-US"/>
+        </w:rPr>
+        <w:t xml:space="preserve"> </w:t>
+      </w:r>
+      <w:proofErr w:type="spellStart"/>
+      <w:r>
+        <w:rPr>
+          <w:rFonts w:ascii="TH Niramit AS" w:hAnsi="TH Niramit AS" w:cs="TH Niramit AS"/>
+          <w:sz w:val="32"/>
+          <w:szCs w:val="32"/>
+          <w:lang w:val="en-US"/>
+        </w:rPr>
+        <w:t>Vercel</w:t>
+      </w:r>
+      <w:proofErr w:type="spellEnd"/>
+      <w:r>
+        <w:rPr>
+          <w:rFonts w:ascii="TH Niramit AS" w:hAnsi="TH Niramit AS" w:cs="TH Niramit AS"/>
+          <w:sz w:val="32"/>
+          <w:szCs w:val="32"/>
+          <w:lang w:val="en-US"/>
+        </w:rPr>
+        <w:t xml:space="preserve"> Inc. </w:t>
+      </w:r>
+      <w:r>
+        <w:rPr>
+          <w:rFonts w:ascii="TH Niramit AS" w:hAnsi="TH Niramit AS" w:cs="TH Niramit AS"/>
+          <w:sz w:val="32"/>
+          <w:szCs w:val="32"/>
+          <w:cs/>
+          <w:lang w:val="en-US"/>
+        </w:rPr>
+        <w:t xml:space="preserve">เดิมชื่อ </w:t>
+      </w:r>
+      <w:r>
+        <w:rPr>
+          <w:rFonts w:ascii="TH Niramit AS" w:hAnsi="TH Niramit AS" w:cs="TH Niramit AS"/>
+          <w:sz w:val="32"/>
+          <w:szCs w:val="32"/>
+          <w:lang w:val="en-US"/>
+        </w:rPr>
+        <w:t xml:space="preserve">Zeit </w:t>
+      </w:r>
+      <w:r>
+        <w:rPr>
+          <w:rFonts w:ascii="TH Niramit AS" w:hAnsi="TH Niramit AS" w:cs="TH Niramit AS"/>
+          <w:sz w:val="32"/>
+          <w:szCs w:val="32"/>
+          <w:cs/>
+          <w:lang w:val="en-US"/>
+        </w:rPr>
+        <w:t>เป็นแพลตฟอร์มคลาว</w:t>
+      </w:r>
+      <w:proofErr w:type="spellStart"/>
+      <w:r>
+        <w:rPr>
+          <w:rFonts w:ascii="TH Niramit AS" w:hAnsi="TH Niramit AS" w:cs="TH Niramit AS"/>
+          <w:sz w:val="32"/>
+          <w:szCs w:val="32"/>
+          <w:cs/>
+          <w:lang w:val="en-US"/>
+        </w:rPr>
+        <w:t>ด์</w:t>
+      </w:r>
+      <w:proofErr w:type="spellEnd"/>
+      <w:r>
+        <w:rPr>
+          <w:rFonts w:ascii="TH Niramit AS" w:hAnsi="TH Niramit AS" w:cs="TH Niramit AS"/>
+          <w:sz w:val="32"/>
+          <w:szCs w:val="32"/>
+          <w:cs/>
+          <w:lang w:val="en-US"/>
+        </w:rPr>
+        <w:t xml:space="preserve">ของอเมริกาในฐานะบริษัทผู้ให้บริการ บริษัทรักษากรอบการพัฒนาเว็บไซต์ </w:t>
+      </w:r>
+      <w:r>
+        <w:rPr>
+          <w:rFonts w:ascii="TH Niramit AS" w:hAnsi="TH Niramit AS" w:cs="TH Niramit AS"/>
+          <w:sz w:val="32"/>
+          <w:szCs w:val="32"/>
+          <w:lang w:val="en-US"/>
+        </w:rPr>
+        <w:t xml:space="preserve">Next.js </w:t>
+      </w:r>
+      <w:r>
+        <w:rPr>
+          <w:rFonts w:ascii="TH Niramit AS" w:hAnsi="TH Niramit AS" w:cs="TH Niramit AS"/>
+          <w:sz w:val="32"/>
+          <w:szCs w:val="32"/>
+          <w:cs/>
+          <w:lang w:val="en-US"/>
+        </w:rPr>
+        <w:t xml:space="preserve">สถาปัตยกรรมของ </w:t>
+      </w:r>
+      <w:proofErr w:type="spellStart"/>
+      <w:r>
+        <w:rPr>
+          <w:rFonts w:ascii="TH Niramit AS" w:hAnsi="TH Niramit AS" w:cs="TH Niramit AS"/>
+          <w:sz w:val="32"/>
+          <w:szCs w:val="32"/>
+          <w:lang w:val="en-US"/>
+        </w:rPr>
+        <w:t>Vercel</w:t>
+      </w:r>
+      <w:proofErr w:type="spellEnd"/>
+      <w:r>
+        <w:rPr>
+          <w:rFonts w:ascii="TH Niramit AS" w:hAnsi="TH Niramit AS" w:cs="TH Niramit AS"/>
+          <w:sz w:val="32"/>
+          <w:szCs w:val="32"/>
+          <w:lang w:val="en-US"/>
+        </w:rPr>
+        <w:t xml:space="preserve"> </w:t>
+      </w:r>
+      <w:r>
+        <w:rPr>
+          <w:rFonts w:ascii="TH Niramit AS" w:hAnsi="TH Niramit AS" w:cs="TH Niramit AS"/>
+          <w:sz w:val="32"/>
+          <w:szCs w:val="32"/>
+          <w:cs/>
+          <w:lang w:val="en-US"/>
+        </w:rPr>
+        <w:t xml:space="preserve">สร้างขึ้นจาก </w:t>
+      </w:r>
+      <w:proofErr w:type="spellStart"/>
+      <w:r>
+        <w:rPr>
+          <w:rFonts w:ascii="TH Niramit AS" w:hAnsi="TH Niramit AS" w:cs="TH Niramit AS"/>
+          <w:sz w:val="32"/>
+          <w:szCs w:val="32"/>
+          <w:lang w:val="en-US"/>
+        </w:rPr>
+        <w:t>Jamstack</w:t>
+      </w:r>
+      <w:proofErr w:type="spellEnd"/>
+      <w:r>
+        <w:rPr>
+          <w:rFonts w:ascii="TH Niramit AS" w:hAnsi="TH Niramit AS" w:cs="TH Niramit AS"/>
+          <w:sz w:val="32"/>
+          <w:szCs w:val="32"/>
+          <w:lang w:val="en-US"/>
+        </w:rPr>
+        <w:t xml:space="preserve"> </w:t>
+      </w:r>
+      <w:r>
+        <w:rPr>
+          <w:rFonts w:ascii="TH Niramit AS" w:hAnsi="TH Niramit AS" w:cs="TH Niramit AS"/>
+          <w:sz w:val="32"/>
+          <w:szCs w:val="32"/>
+          <w:cs/>
+          <w:lang w:val="en-US"/>
+        </w:rPr>
+        <w:t xml:space="preserve">และการจัดการการปรับใช้ผ่านที่เก็บ </w:t>
+      </w:r>
+      <w:r>
+        <w:rPr>
+          <w:rFonts w:ascii="TH Niramit AS" w:hAnsi="TH Niramit AS" w:cs="TH Niramit AS"/>
+          <w:sz w:val="32"/>
+          <w:szCs w:val="32"/>
+          <w:lang w:val="en-US"/>
+        </w:rPr>
+        <w:t xml:space="preserve">Git </w:t>
+      </w:r>
+      <w:proofErr w:type="spellStart"/>
+      <w:r>
+        <w:rPr>
+          <w:rFonts w:ascii="TH Niramit AS" w:hAnsi="TH Niramit AS" w:cs="TH Niramit AS"/>
+          <w:sz w:val="32"/>
+          <w:szCs w:val="32"/>
+          <w:lang w:val="en-US"/>
+        </w:rPr>
+        <w:t>Vercel</w:t>
+      </w:r>
+      <w:proofErr w:type="spellEnd"/>
+      <w:r>
+        <w:rPr>
+          <w:rFonts w:ascii="TH Niramit AS" w:hAnsi="TH Niramit AS" w:cs="TH Niramit AS"/>
+          <w:sz w:val="32"/>
+          <w:szCs w:val="32"/>
+          <w:lang w:val="en-US"/>
+        </w:rPr>
+        <w:t xml:space="preserve"> </w:t>
+      </w:r>
+      <w:r>
+        <w:rPr>
+          <w:rFonts w:ascii="TH Niramit AS" w:hAnsi="TH Niramit AS" w:cs="TH Niramit AS"/>
+          <w:sz w:val="32"/>
+          <w:szCs w:val="32"/>
+          <w:cs/>
+          <w:lang w:val="en-US"/>
+        </w:rPr>
+        <w:t xml:space="preserve">เป็นสมาชิกของ </w:t>
+      </w:r>
+      <w:r>
+        <w:rPr>
+          <w:rFonts w:ascii="TH Niramit AS" w:hAnsi="TH Niramit AS" w:cs="TH Niramit AS"/>
+          <w:sz w:val="32"/>
+          <w:szCs w:val="32"/>
+          <w:lang w:val="en-US"/>
+        </w:rPr>
+        <w:t>MACH Alliance</w:t>
+      </w:r>
+      <w:r>
+        <w:rPr>
+          <w:rFonts w:ascii="TH Niramit AS" w:hAnsi="TH Niramit AS" w:cs="TH Niramit AS"/>
+          <w:sz w:val="32"/>
+          <w:szCs w:val="32"/>
+          <w:lang w:val="en-US"/>
+        </w:rPr>
+        <w:t xml:space="preserve"> </w:t>
+      </w:r>
     </w:p>
     <w:sectPr>
       <w:pgSz w:w="11900" w:h="16840"/>

</xml_diff>

<commit_message>
:memo: Clear topic order
</commit_message>
<xml_diff>
--- a/report/report.docx
+++ b/report/report.docx
@@ -9227,99 +9227,6 @@
           <w:lang w:val="en-US"/>
         </w:rPr>
         <w:t>1</w:t>
-      </w:r>
-      <w:r>
-        <w:rPr>
-          <w:rFonts w:ascii="TH Niramit AS" w:hAnsi="TH Niramit AS" w:cs="TH Niramit AS"/>
-          <w:sz w:val="32"/>
-          <w:szCs w:val="32"/>
-          <w:lang w:val="en-US"/>
-        </w:rPr>
-        <w:t xml:space="preserve"> </w:t>
-      </w:r>
-      <w:r>
-        <w:rPr>
-          <w:rFonts w:ascii="TH Niramit AS" w:hAnsi="TH Niramit AS" w:cs="TH Niramit AS"/>
-          <w:sz w:val="32"/>
-          <w:szCs w:val="32"/>
-          <w:cs/>
-          <w:lang w:val="en-US"/>
-        </w:rPr>
-        <w:t xml:space="preserve">ทฤษฎี </w:t>
-      </w:r>
-      <w:r>
-        <w:rPr>
-          <w:rFonts w:ascii="TH Niramit AS" w:hAnsi="TH Niramit AS" w:cs="TH Niramit AS"/>
-          <w:sz w:val="32"/>
-          <w:szCs w:val="32"/>
-          <w:lang w:val="en-US"/>
-        </w:rPr>
-        <w:t xml:space="preserve">Tailwind </w:t>
-      </w:r>
-      <w:proofErr w:type="spellStart"/>
-      <w:r>
-        <w:rPr>
-          <w:rFonts w:ascii="TH Niramit AS" w:hAnsi="TH Niramit AS" w:cs="TH Niramit AS"/>
-          <w:sz w:val="32"/>
-          <w:szCs w:val="32"/>
-          <w:lang w:val="en-US"/>
-        </w:rPr>
-        <w:t>css</w:t>
-      </w:r>
-      <w:proofErr w:type="spellEnd"/>
-    </w:p>
-    <w:p>
-      <w:pPr>
-        <w:pStyle w:val="NoSpacing"/>
-        <w:tabs>
-          <w:tab w:val="left" w:pos="567"/>
-          <w:tab w:val="left" w:pos="1134"/>
-          <w:tab w:val="left" w:pos="2268"/>
-        </w:tabs>
-        <w:jc w:val="thaiDistribute"/>
-        <w:rPr>
-          <w:rFonts w:ascii="TH Niramit AS" w:hAnsi="TH Niramit AS" w:cs="TH Niramit AS"/>
-          <w:sz w:val="32"/>
-          <w:szCs w:val="32"/>
-          <w:lang w:val="en-US"/>
-        </w:rPr>
-      </w:pPr>
-      <w:r>
-        <w:rPr>
-          <w:rFonts w:ascii="TH Niramit AS" w:hAnsi="TH Niramit AS" w:cs="TH Niramit AS"/>
-          <w:sz w:val="32"/>
-          <w:szCs w:val="32"/>
-          <w:lang w:val="en-US"/>
-        </w:rPr>
-        <w:tab/>
-      </w:r>
-      <w:r>
-        <w:rPr>
-          <w:rFonts w:ascii="TH Niramit AS" w:hAnsi="TH Niramit AS" w:cs="TH Niramit AS"/>
-          <w:sz w:val="32"/>
-          <w:szCs w:val="32"/>
-          <w:lang w:val="en-US"/>
-        </w:rPr>
-        <w:tab/>
-        <w:t>2.1.</w:t>
-      </w:r>
-      <w:r>
-        <w:rPr>
-          <w:rFonts w:ascii="TH Niramit AS" w:hAnsi="TH Niramit AS" w:cs="TH Niramit AS"/>
-          <w:sz w:val="32"/>
-          <w:szCs w:val="32"/>
-          <w:lang w:val="en-US"/>
-        </w:rPr>
-        <w:t>2</w:t>
-      </w:r>
-      <w:r>
-        <w:rPr>
-          <w:rFonts w:ascii="TH Niramit AS" w:hAnsi="TH Niramit AS" w:cs="TH Niramit AS"/>
-          <w:sz w:val="32"/>
-          <w:szCs w:val="32"/>
-          <w:lang w:val="en-US"/>
-        </w:rPr>
-        <w:t>2</w:t>
       </w:r>
       <w:r>
         <w:rPr>
@@ -23371,7 +23278,25 @@
           <w:szCs w:val="32"/>
           <w:lang w:val="en-US"/>
         </w:rPr>
-        <w:t xml:space="preserve">2.1.13 </w:t>
+        <w:t>2.1.1</w:t>
+      </w:r>
+      <w:r>
+        <w:rPr>
+          <w:rFonts w:ascii="TH Niramit AS" w:hAnsi="TH Niramit AS" w:cs="TH Niramit AS"/>
+          <w:sz w:val="32"/>
+          <w:szCs w:val="32"/>
+          <w:lang w:val="en-US"/>
+        </w:rPr>
+        <w:t>4</w:t>
+      </w:r>
+      <w:r>
+        <w:rPr>
+          <w:rFonts w:ascii="TH Niramit AS" w:hAnsi="TH Niramit AS" w:cs="TH Niramit AS"/>
+          <w:sz w:val="32"/>
+          <w:szCs w:val="32"/>
+          <w:lang w:val="en-US"/>
+        </w:rPr>
+        <w:t xml:space="preserve"> </w:t>
       </w:r>
       <w:r>
         <w:rPr>
@@ -23578,7 +23503,25 @@
           <w:szCs w:val="32"/>
           <w:lang w:val="en-US"/>
         </w:rPr>
-        <w:t xml:space="preserve">2.1.14 </w:t>
+        <w:t>2.1.1</w:t>
+      </w:r>
+      <w:r>
+        <w:rPr>
+          <w:rFonts w:ascii="TH Niramit AS" w:hAnsi="TH Niramit AS" w:cs="TH Niramit AS"/>
+          <w:sz w:val="32"/>
+          <w:szCs w:val="32"/>
+          <w:lang w:val="en-US"/>
+        </w:rPr>
+        <w:t>5</w:t>
+      </w:r>
+      <w:r>
+        <w:rPr>
+          <w:rFonts w:ascii="TH Niramit AS" w:hAnsi="TH Niramit AS" w:cs="TH Niramit AS"/>
+          <w:sz w:val="32"/>
+          <w:szCs w:val="32"/>
+          <w:lang w:val="en-US"/>
+        </w:rPr>
+        <w:t xml:space="preserve"> </w:t>
       </w:r>
       <w:r>
         <w:rPr>
@@ -24682,7 +24625,25 @@
           <w:szCs w:val="32"/>
           <w:lang w:val="en-US"/>
         </w:rPr>
-        <w:t xml:space="preserve">2.1.15 </w:t>
+        <w:t>2.1.1</w:t>
+      </w:r>
+      <w:r>
+        <w:rPr>
+          <w:rFonts w:ascii="TH Niramit AS" w:hAnsi="TH Niramit AS" w:cs="TH Niramit AS"/>
+          <w:sz w:val="32"/>
+          <w:szCs w:val="32"/>
+          <w:lang w:val="en-US"/>
+        </w:rPr>
+        <w:t>6</w:t>
+      </w:r>
+      <w:r>
+        <w:rPr>
+          <w:rFonts w:ascii="TH Niramit AS" w:hAnsi="TH Niramit AS" w:cs="TH Niramit AS"/>
+          <w:sz w:val="32"/>
+          <w:szCs w:val="32"/>
+          <w:lang w:val="en-US"/>
+        </w:rPr>
+        <w:t xml:space="preserve"> </w:t>
       </w:r>
       <w:r>
         <w:rPr>
@@ -26175,7 +26136,25 @@
           <w:szCs w:val="32"/>
           <w:lang w:val="en-US"/>
         </w:rPr>
-        <w:t xml:space="preserve">2.1.16 </w:t>
+        <w:t>2.1.1</w:t>
+      </w:r>
+      <w:r>
+        <w:rPr>
+          <w:rFonts w:ascii="TH Niramit AS" w:hAnsi="TH Niramit AS" w:cs="TH Niramit AS"/>
+          <w:sz w:val="32"/>
+          <w:szCs w:val="32"/>
+          <w:lang w:val="en-US"/>
+        </w:rPr>
+        <w:t>7</w:t>
+      </w:r>
+      <w:r>
+        <w:rPr>
+          <w:rFonts w:ascii="TH Niramit AS" w:hAnsi="TH Niramit AS" w:cs="TH Niramit AS"/>
+          <w:sz w:val="32"/>
+          <w:szCs w:val="32"/>
+          <w:lang w:val="en-US"/>
+        </w:rPr>
+        <w:t xml:space="preserve"> </w:t>
       </w:r>
       <w:r>
         <w:rPr>
@@ -27031,7 +27010,25 @@
           <w:lang w:val="en-US"/>
         </w:rPr>
         <w:tab/>
-        <w:t xml:space="preserve">2.1.17 </w:t>
+        <w:t>2.1.1</w:t>
+      </w:r>
+      <w:r>
+        <w:rPr>
+          <w:rFonts w:ascii="TH Niramit AS" w:hAnsi="TH Niramit AS" w:cs="TH Niramit AS"/>
+          <w:sz w:val="32"/>
+          <w:szCs w:val="32"/>
+          <w:lang w:val="en-US"/>
+        </w:rPr>
+        <w:t>8</w:t>
+      </w:r>
+      <w:r>
+        <w:rPr>
+          <w:rFonts w:ascii="TH Niramit AS" w:hAnsi="TH Niramit AS" w:cs="TH Niramit AS"/>
+          <w:sz w:val="32"/>
+          <w:szCs w:val="32"/>
+          <w:lang w:val="en-US"/>
+        </w:rPr>
+        <w:t xml:space="preserve"> </w:t>
       </w:r>
       <w:r>
         <w:rPr>
@@ -27751,7 +27748,25 @@
           <w:lang w:val="en-US"/>
         </w:rPr>
         <w:tab/>
-        <w:t xml:space="preserve">2.1.18 </w:t>
+        <w:t>2.1.1</w:t>
+      </w:r>
+      <w:r>
+        <w:rPr>
+          <w:rFonts w:ascii="TH Niramit AS" w:hAnsi="TH Niramit AS" w:cs="TH Niramit AS"/>
+          <w:sz w:val="32"/>
+          <w:szCs w:val="32"/>
+          <w:lang w:val="en-US"/>
+        </w:rPr>
+        <w:t>9</w:t>
+      </w:r>
+      <w:r>
+        <w:rPr>
+          <w:rFonts w:ascii="TH Niramit AS" w:hAnsi="TH Niramit AS" w:cs="TH Niramit AS"/>
+          <w:sz w:val="32"/>
+          <w:szCs w:val="32"/>
+          <w:lang w:val="en-US"/>
+        </w:rPr>
+        <w:t xml:space="preserve"> </w:t>
       </w:r>
       <w:r>
         <w:rPr>
@@ -28372,7 +28387,25 @@
           <w:lang w:val="en-US"/>
         </w:rPr>
         <w:tab/>
-        <w:t xml:space="preserve">2.1.19 </w:t>
+        <w:t>2.1.</w:t>
+      </w:r>
+      <w:r>
+        <w:rPr>
+          <w:rFonts w:ascii="TH Niramit AS" w:hAnsi="TH Niramit AS" w:cs="TH Niramit AS"/>
+          <w:sz w:val="32"/>
+          <w:szCs w:val="32"/>
+          <w:lang w:val="en-US"/>
+        </w:rPr>
+        <w:t>20</w:t>
+      </w:r>
+      <w:r>
+        <w:rPr>
+          <w:rFonts w:ascii="TH Niramit AS" w:hAnsi="TH Niramit AS" w:cs="TH Niramit AS"/>
+          <w:sz w:val="32"/>
+          <w:szCs w:val="32"/>
+          <w:lang w:val="en-US"/>
+        </w:rPr>
+        <w:t xml:space="preserve"> </w:t>
       </w:r>
       <w:r>
         <w:rPr>
@@ -29049,7 +29082,25 @@
           <w:lang w:val="en-US"/>
         </w:rPr>
         <w:tab/>
-        <w:t xml:space="preserve">2.1.20 </w:t>
+        <w:t>2.1.2</w:t>
+      </w:r>
+      <w:r>
+        <w:rPr>
+          <w:rFonts w:ascii="TH Niramit AS" w:hAnsi="TH Niramit AS" w:cs="TH Niramit AS"/>
+          <w:sz w:val="32"/>
+          <w:szCs w:val="32"/>
+          <w:lang w:val="en-US"/>
+        </w:rPr>
+        <w:t>1</w:t>
+      </w:r>
+      <w:r>
+        <w:rPr>
+          <w:rFonts w:ascii="TH Niramit AS" w:hAnsi="TH Niramit AS" w:cs="TH Niramit AS"/>
+          <w:sz w:val="32"/>
+          <w:szCs w:val="32"/>
+          <w:lang w:val="en-US"/>
+        </w:rPr>
+        <w:t xml:space="preserve"> </w:t>
       </w:r>
       <w:r>
         <w:rPr>

</xml_diff>

<commit_message>
:memo: Write topic research
</commit_message>
<xml_diff>
--- a/report/report.docx
+++ b/report/report.docx
@@ -28661,7 +28661,6 @@
           <w:rFonts w:ascii="TH Niramit AS" w:hAnsi="TH Niramit AS" w:cs="TH Niramit AS"/>
           <w:sz w:val="32"/>
           <w:szCs w:val="32"/>
-          <w:lang w:val="en-US"/>
         </w:rPr>
       </w:pPr>
       <w:r>
@@ -28919,18 +28918,8 @@
           <w:rFonts w:ascii="TH Niramit AS" w:hAnsi="TH Niramit AS" w:cs="TH Niramit AS"/>
           <w:sz w:val="32"/>
           <w:szCs w:val="32"/>
-          <w:lang w:val="en-US"/>
-        </w:rPr>
-        <w:t>Preprocessing</w:t>
-      </w:r>
-      <w:r>
-        <w:rPr>
-          <w:rFonts w:ascii="TH Niramit AS" w:hAnsi="TH Niramit AS" w:cs="TH Niramit AS"/>
-          <w:sz w:val="32"/>
-          <w:szCs w:val="32"/>
-          <w:lang w:val="en-US"/>
-        </w:rPr>
-        <w:t xml:space="preserve"> </w:t>
+        </w:rPr>
+        <w:t xml:space="preserve">Preprocessing </w:t>
       </w:r>
       <w:sdt>
         <w:sdtPr>
@@ -28968,7 +28957,6 @@
               <w:rFonts w:ascii="TH Niramit AS" w:hAnsi="TH Niramit AS" w:cs="TH Niramit AS" w:hint="cs"/>
               <w:sz w:val="32"/>
               <w:szCs w:val="32"/>
-              <w:lang w:val="en-US"/>
             </w:rPr>
             <w:instrText xml:space="preserve">CITATION </w:instrText>
           </w:r>
@@ -28987,7 +28975,6 @@
               <w:rFonts w:ascii="TH Niramit AS" w:hAnsi="TH Niramit AS" w:cs="TH Niramit AS" w:hint="cs"/>
               <w:sz w:val="32"/>
               <w:szCs w:val="32"/>
-              <w:lang w:val="en-US"/>
             </w:rPr>
             <w:instrText xml:space="preserve">\l </w:instrText>
           </w:r>
@@ -29037,7 +29024,6 @@
               <w:noProof/>
               <w:sz w:val="32"/>
               <w:szCs w:val="32"/>
-              <w:lang w:val="en-US"/>
             </w:rPr>
             <w:t xml:space="preserve">, </w:t>
           </w:r>
@@ -29071,15 +29057,13 @@
           <w:rFonts w:ascii="TH Niramit AS" w:hAnsi="TH Niramit AS" w:cs="TH Niramit AS"/>
           <w:sz w:val="32"/>
           <w:szCs w:val="32"/>
-          <w:lang w:val="en-US"/>
-        </w:rPr>
-      </w:pPr>
-      <w:r>
-        <w:rPr>
-          <w:rFonts w:ascii="TH Niramit AS" w:hAnsi="TH Niramit AS" w:cs="TH Niramit AS"/>
-          <w:sz w:val="32"/>
-          <w:szCs w:val="32"/>
-          <w:lang w:val="en-US"/>
+        </w:rPr>
+      </w:pPr>
+      <w:r>
+        <w:rPr>
+          <w:rFonts w:ascii="TH Niramit AS" w:hAnsi="TH Niramit AS" w:cs="TH Niramit AS"/>
+          <w:sz w:val="32"/>
+          <w:szCs w:val="32"/>
         </w:rPr>
         <w:tab/>
         <w:t>2.1.2</w:t>
@@ -29089,7 +29073,6 @@
           <w:rFonts w:ascii="TH Niramit AS" w:hAnsi="TH Niramit AS" w:cs="TH Niramit AS"/>
           <w:sz w:val="32"/>
           <w:szCs w:val="32"/>
-          <w:lang w:val="en-US"/>
         </w:rPr>
         <w:t>1</w:t>
       </w:r>
@@ -29098,7 +29081,6 @@
           <w:rFonts w:ascii="TH Niramit AS" w:hAnsi="TH Niramit AS" w:cs="TH Niramit AS"/>
           <w:sz w:val="32"/>
           <w:szCs w:val="32"/>
-          <w:lang w:val="en-US"/>
         </w:rPr>
         <w:t xml:space="preserve"> </w:t>
       </w:r>
@@ -29112,35 +29094,30 @@
         </w:rPr>
         <w:t xml:space="preserve">ทฤษฎี </w:t>
       </w:r>
-      <w:proofErr w:type="spellStart"/>
-      <w:r>
-        <w:rPr>
-          <w:rFonts w:ascii="TH Niramit AS" w:hAnsi="TH Niramit AS" w:cs="TH Niramit AS"/>
-          <w:sz w:val="32"/>
-          <w:szCs w:val="32"/>
-          <w:lang w:val="en-US"/>
+      <w:r>
+        <w:rPr>
+          <w:rFonts w:ascii="TH Niramit AS" w:hAnsi="TH Niramit AS" w:cs="TH Niramit AS"/>
+          <w:sz w:val="32"/>
+          <w:szCs w:val="32"/>
         </w:rPr>
         <w:t>Vercel</w:t>
       </w:r>
-      <w:proofErr w:type="spellEnd"/>
     </w:p>
     <w:p>
       <w:pPr>
         <w:jc w:val="thaiDistribute"/>
         <w:rPr>
-          <w:rFonts w:ascii="TH Niramit AS" w:hAnsi="TH Niramit AS" w:cs="TH Niramit AS" w:hint="cs"/>
-          <w:sz w:val="32"/>
-          <w:szCs w:val="32"/>
-          <w:cs/>
-          <w:lang w:val="en-US"/>
-        </w:rPr>
-      </w:pPr>
-      <w:r>
-        <w:rPr>
-          <w:rFonts w:ascii="TH Niramit AS" w:hAnsi="TH Niramit AS" w:cs="TH Niramit AS"/>
-          <w:sz w:val="32"/>
-          <w:szCs w:val="32"/>
-          <w:lang w:val="en-US"/>
+          <w:rFonts w:ascii="TH Niramit AS" w:hAnsi="TH Niramit AS" w:cs="TH Niramit AS"/>
+          <w:sz w:val="32"/>
+          <w:szCs w:val="32"/>
+          <w:lang w:val="en-US"/>
+        </w:rPr>
+      </w:pPr>
+      <w:r>
+        <w:rPr>
+          <w:rFonts w:ascii="TH Niramit AS" w:hAnsi="TH Niramit AS" w:cs="TH Niramit AS"/>
+          <w:sz w:val="32"/>
+          <w:szCs w:val="32"/>
         </w:rPr>
         <w:tab/>
       </w:r>
@@ -29149,16 +29126,255 @@
           <w:rFonts w:ascii="TH Niramit AS" w:hAnsi="TH Niramit AS" w:cs="TH Niramit AS"/>
           <w:sz w:val="32"/>
           <w:szCs w:val="32"/>
-          <w:lang w:val="en-US"/>
         </w:rPr>
         <w:tab/>
       </w:r>
+      <w:r>
+        <w:rPr>
+          <w:rFonts w:ascii="TH Niramit AS" w:hAnsi="TH Niramit AS" w:cs="TH Niramit AS"/>
+          <w:sz w:val="32"/>
+          <w:szCs w:val="32"/>
+        </w:rPr>
+        <w:t xml:space="preserve">Vercel </w:t>
+      </w:r>
+      <w:r>
+        <w:rPr>
+          <w:rFonts w:ascii="TH Niramit AS" w:hAnsi="TH Niramit AS" w:cs="TH Niramit AS"/>
+          <w:sz w:val="32"/>
+          <w:szCs w:val="32"/>
+          <w:cs/>
+          <w:lang w:val="en-US"/>
+        </w:rPr>
+        <w:t xml:space="preserve">คือ </w:t>
+      </w:r>
+      <w:r>
+        <w:rPr>
+          <w:rFonts w:ascii="TH Niramit AS" w:hAnsi="TH Niramit AS" w:cs="TH Niramit AS"/>
+          <w:sz w:val="32"/>
+          <w:szCs w:val="32"/>
+        </w:rPr>
+        <w:t xml:space="preserve">Cloud Platform </w:t>
+      </w:r>
+      <w:r>
+        <w:rPr>
+          <w:rFonts w:ascii="TH Niramit AS" w:hAnsi="TH Niramit AS" w:cs="TH Niramit AS"/>
+          <w:sz w:val="32"/>
+          <w:szCs w:val="32"/>
+          <w:cs/>
+          <w:lang w:val="en-US"/>
+        </w:rPr>
+        <w:t xml:space="preserve">ที่ให้บริการทำ </w:t>
+      </w:r>
+      <w:r>
+        <w:rPr>
+          <w:rFonts w:ascii="TH Niramit AS" w:hAnsi="TH Niramit AS" w:cs="TH Niramit AS"/>
+          <w:sz w:val="32"/>
+          <w:szCs w:val="32"/>
+        </w:rPr>
+        <w:t xml:space="preserve">Static Hosting Website </w:t>
+      </w:r>
+      <w:r>
+        <w:rPr>
+          <w:rFonts w:ascii="TH Niramit AS" w:hAnsi="TH Niramit AS" w:cs="TH Niramit AS"/>
+          <w:sz w:val="32"/>
+          <w:szCs w:val="32"/>
+          <w:cs/>
+          <w:lang w:val="en-US"/>
+        </w:rPr>
+        <w:t xml:space="preserve">ต่างๆ และสามารถทำ </w:t>
+      </w:r>
+      <w:r>
+        <w:rPr>
+          <w:rFonts w:ascii="TH Niramit AS" w:hAnsi="TH Niramit AS" w:cs="TH Niramit AS"/>
+          <w:sz w:val="32"/>
+          <w:szCs w:val="32"/>
+        </w:rPr>
+        <w:t xml:space="preserve">Serverless Functions </w:t>
+      </w:r>
+      <w:r>
+        <w:rPr>
+          <w:rFonts w:ascii="TH Niramit AS" w:hAnsi="TH Niramit AS" w:cs="TH Niramit AS"/>
+          <w:sz w:val="32"/>
+          <w:szCs w:val="32"/>
+          <w:cs/>
+          <w:lang w:val="en-US"/>
+        </w:rPr>
+        <w:t xml:space="preserve">บน </w:t>
+      </w:r>
+      <w:r>
+        <w:rPr>
+          <w:rFonts w:ascii="TH Niramit AS" w:hAnsi="TH Niramit AS" w:cs="TH Niramit AS"/>
+          <w:sz w:val="32"/>
+          <w:szCs w:val="32"/>
+        </w:rPr>
+        <w:t xml:space="preserve">Cloud </w:t>
+      </w:r>
+      <w:r>
+        <w:rPr>
+          <w:rFonts w:ascii="TH Niramit AS" w:hAnsi="TH Niramit AS" w:cs="TH Niramit AS"/>
+          <w:sz w:val="32"/>
+          <w:szCs w:val="32"/>
+          <w:cs/>
+          <w:lang w:val="en-US"/>
+        </w:rPr>
+        <w:t xml:space="preserve">รวมทั้งยังสามารถ </w:t>
+      </w:r>
+      <w:r>
+        <w:rPr>
+          <w:rFonts w:ascii="TH Niramit AS" w:hAnsi="TH Niramit AS" w:cs="TH Niramit AS"/>
+          <w:sz w:val="32"/>
+          <w:szCs w:val="32"/>
+        </w:rPr>
+        <w:t xml:space="preserve">Integrate </w:t>
+      </w:r>
+      <w:r>
+        <w:rPr>
+          <w:rFonts w:ascii="TH Niramit AS" w:hAnsi="TH Niramit AS" w:cs="TH Niramit AS"/>
+          <w:sz w:val="32"/>
+          <w:szCs w:val="32"/>
+          <w:cs/>
+          <w:lang w:val="en-US"/>
+        </w:rPr>
+        <w:t xml:space="preserve">และสร้าง </w:t>
+      </w:r>
+      <w:r>
+        <w:rPr>
+          <w:rFonts w:ascii="TH Niramit AS" w:hAnsi="TH Niramit AS" w:cs="TH Niramit AS"/>
+          <w:sz w:val="32"/>
+          <w:szCs w:val="32"/>
+        </w:rPr>
+        <w:t xml:space="preserve">Workflow </w:t>
+      </w:r>
+      <w:r>
+        <w:rPr>
+          <w:rFonts w:ascii="TH Niramit AS" w:hAnsi="TH Niramit AS" w:cs="TH Niramit AS"/>
+          <w:sz w:val="32"/>
+          <w:szCs w:val="32"/>
+          <w:cs/>
+          <w:lang w:val="en-US"/>
+        </w:rPr>
+        <w:t xml:space="preserve">ผ่าน </w:t>
+      </w:r>
+      <w:r>
+        <w:rPr>
+          <w:rFonts w:ascii="TH Niramit AS" w:hAnsi="TH Niramit AS" w:cs="TH Niramit AS"/>
+          <w:sz w:val="32"/>
+          <w:szCs w:val="32"/>
+        </w:rPr>
+        <w:t xml:space="preserve">GitHub </w:t>
+      </w:r>
+      <w:r>
+        <w:rPr>
+          <w:rFonts w:ascii="TH Niramit AS" w:hAnsi="TH Niramit AS" w:cs="TH Niramit AS"/>
+          <w:sz w:val="32"/>
+          <w:szCs w:val="32"/>
+          <w:cs/>
+          <w:lang w:val="en-US"/>
+        </w:rPr>
+        <w:t xml:space="preserve">เพื่อทำ </w:t>
+      </w:r>
+      <w:r>
+        <w:rPr>
+          <w:rFonts w:ascii="TH Niramit AS" w:hAnsi="TH Niramit AS" w:cs="TH Niramit AS"/>
+          <w:sz w:val="32"/>
+          <w:szCs w:val="32"/>
+        </w:rPr>
+        <w:t xml:space="preserve">Automated Deployment </w:t>
+      </w:r>
+      <w:r>
+        <w:rPr>
+          <w:rFonts w:ascii="TH Niramit AS" w:hAnsi="TH Niramit AS" w:cs="TH Niramit AS"/>
+          <w:sz w:val="32"/>
+          <w:szCs w:val="32"/>
+          <w:cs/>
+          <w:lang w:val="en-US"/>
+        </w:rPr>
+        <w:t>โค้ดของคุณได้อย่างง่าย</w:t>
+      </w:r>
+      <w:r>
+        <w:rPr>
+          <w:rFonts w:ascii="TH Niramit AS" w:hAnsi="TH Niramit AS" w:cs="TH Niramit AS"/>
+          <w:sz w:val="32"/>
+          <w:szCs w:val="32"/>
+        </w:rPr>
+        <w:t xml:space="preserve"> Vercel Inc. </w:t>
+      </w:r>
+      <w:r>
+        <w:rPr>
+          <w:rFonts w:ascii="TH Niramit AS" w:hAnsi="TH Niramit AS" w:cs="TH Niramit AS"/>
+          <w:sz w:val="32"/>
+          <w:szCs w:val="32"/>
+          <w:cs/>
+          <w:lang w:val="en-US"/>
+        </w:rPr>
+        <w:t xml:space="preserve">เดิมชื่อ </w:t>
+      </w:r>
+      <w:r>
+        <w:rPr>
+          <w:rFonts w:ascii="TH Niramit AS" w:hAnsi="TH Niramit AS" w:cs="TH Niramit AS"/>
+          <w:sz w:val="32"/>
+          <w:szCs w:val="32"/>
+          <w:lang w:val="en-US"/>
+        </w:rPr>
+        <w:t xml:space="preserve">Zeit </w:t>
+      </w:r>
+      <w:r>
+        <w:rPr>
+          <w:rFonts w:ascii="TH Niramit AS" w:hAnsi="TH Niramit AS" w:cs="TH Niramit AS"/>
+          <w:sz w:val="32"/>
+          <w:szCs w:val="32"/>
+          <w:cs/>
+          <w:lang w:val="en-US"/>
+        </w:rPr>
+        <w:t>เป็นแพลตฟอร์มคลาว</w:t>
+      </w:r>
       <w:proofErr w:type="spellStart"/>
       <w:r>
         <w:rPr>
           <w:rFonts w:ascii="TH Niramit AS" w:hAnsi="TH Niramit AS" w:cs="TH Niramit AS"/>
           <w:sz w:val="32"/>
           <w:szCs w:val="32"/>
+          <w:cs/>
+          <w:lang w:val="en-US"/>
+        </w:rPr>
+        <w:t>ด์</w:t>
+      </w:r>
+      <w:proofErr w:type="spellEnd"/>
+      <w:r>
+        <w:rPr>
+          <w:rFonts w:ascii="TH Niramit AS" w:hAnsi="TH Niramit AS" w:cs="TH Niramit AS"/>
+          <w:sz w:val="32"/>
+          <w:szCs w:val="32"/>
+          <w:cs/>
+          <w:lang w:val="en-US"/>
+        </w:rPr>
+        <w:t xml:space="preserve">ของอเมริกาในฐานะบริษัทผู้ให้บริการ บริษัทรักษากรอบการพัฒนาเว็บไซต์ </w:t>
+      </w:r>
+      <w:r>
+        <w:rPr>
+          <w:rFonts w:ascii="TH Niramit AS" w:hAnsi="TH Niramit AS" w:cs="TH Niramit AS"/>
+          <w:sz w:val="32"/>
+          <w:szCs w:val="32"/>
+          <w:lang w:val="en-US"/>
+        </w:rPr>
+        <w:t xml:space="preserve">Next.js </w:t>
+      </w:r>
+      <w:r>
+        <w:rPr>
+          <w:rFonts w:ascii="TH Niramit AS" w:hAnsi="TH Niramit AS" w:cs="TH Niramit AS"/>
+          <w:sz w:val="32"/>
+          <w:szCs w:val="32"/>
+          <w:cs/>
+          <w:lang w:val="en-US"/>
+        </w:rPr>
+        <w:t xml:space="preserve">สถาปัตยกรรมของ </w:t>
+      </w:r>
+      <w:proofErr w:type="spellStart"/>
+      <w:r>
+        <w:rPr>
+          <w:rFonts w:ascii="TH Niramit AS" w:hAnsi="TH Niramit AS" w:cs="TH Niramit AS"/>
+          <w:sz w:val="32"/>
+          <w:szCs w:val="32"/>
           <w:lang w:val="en-US"/>
         </w:rPr>
         <w:t>Vercel</w:t>
@@ -29181,160 +29397,19 @@
           <w:cs/>
           <w:lang w:val="en-US"/>
         </w:rPr>
-        <w:t xml:space="preserve">คือ </w:t>
-      </w:r>
-      <w:r>
-        <w:rPr>
-          <w:rFonts w:ascii="TH Niramit AS" w:hAnsi="TH Niramit AS" w:cs="TH Niramit AS"/>
-          <w:sz w:val="32"/>
-          <w:szCs w:val="32"/>
-          <w:lang w:val="en-US"/>
-        </w:rPr>
-        <w:t xml:space="preserve">Cloud Platform </w:t>
-      </w:r>
-      <w:r>
-        <w:rPr>
-          <w:rFonts w:ascii="TH Niramit AS" w:hAnsi="TH Niramit AS" w:cs="TH Niramit AS"/>
-          <w:sz w:val="32"/>
-          <w:szCs w:val="32"/>
-          <w:cs/>
-          <w:lang w:val="en-US"/>
-        </w:rPr>
-        <w:t xml:space="preserve">ที่ให้บริการทำ </w:t>
-      </w:r>
-      <w:r>
-        <w:rPr>
-          <w:rFonts w:ascii="TH Niramit AS" w:hAnsi="TH Niramit AS" w:cs="TH Niramit AS"/>
-          <w:sz w:val="32"/>
-          <w:szCs w:val="32"/>
-          <w:lang w:val="en-US"/>
-        </w:rPr>
-        <w:t xml:space="preserve">Static Hosting Website </w:t>
-      </w:r>
-      <w:r>
-        <w:rPr>
-          <w:rFonts w:ascii="TH Niramit AS" w:hAnsi="TH Niramit AS" w:cs="TH Niramit AS"/>
-          <w:sz w:val="32"/>
-          <w:szCs w:val="32"/>
-          <w:cs/>
-          <w:lang w:val="en-US"/>
-        </w:rPr>
-        <w:t xml:space="preserve">ต่างๆ และสามารถทำ </w:t>
-      </w:r>
-      <w:r>
-        <w:rPr>
-          <w:rFonts w:ascii="TH Niramit AS" w:hAnsi="TH Niramit AS" w:cs="TH Niramit AS"/>
-          <w:sz w:val="32"/>
-          <w:szCs w:val="32"/>
-          <w:lang w:val="en-US"/>
-        </w:rPr>
-        <w:t xml:space="preserve">Serverless Functions </w:t>
-      </w:r>
-      <w:r>
-        <w:rPr>
-          <w:rFonts w:ascii="TH Niramit AS" w:hAnsi="TH Niramit AS" w:cs="TH Niramit AS"/>
-          <w:sz w:val="32"/>
-          <w:szCs w:val="32"/>
-          <w:cs/>
-          <w:lang w:val="en-US"/>
-        </w:rPr>
-        <w:t xml:space="preserve">บน </w:t>
-      </w:r>
-      <w:r>
-        <w:rPr>
-          <w:rFonts w:ascii="TH Niramit AS" w:hAnsi="TH Niramit AS" w:cs="TH Niramit AS"/>
-          <w:sz w:val="32"/>
-          <w:szCs w:val="32"/>
-          <w:lang w:val="en-US"/>
-        </w:rPr>
-        <w:t xml:space="preserve">Cloud </w:t>
-      </w:r>
-      <w:r>
-        <w:rPr>
-          <w:rFonts w:ascii="TH Niramit AS" w:hAnsi="TH Niramit AS" w:cs="TH Niramit AS"/>
-          <w:sz w:val="32"/>
-          <w:szCs w:val="32"/>
-          <w:cs/>
-          <w:lang w:val="en-US"/>
-        </w:rPr>
-        <w:t xml:space="preserve">รวมทั้งยังสามารถ </w:t>
-      </w:r>
-      <w:r>
-        <w:rPr>
-          <w:rFonts w:ascii="TH Niramit AS" w:hAnsi="TH Niramit AS" w:cs="TH Niramit AS"/>
-          <w:sz w:val="32"/>
-          <w:szCs w:val="32"/>
-          <w:lang w:val="en-US"/>
-        </w:rPr>
-        <w:t xml:space="preserve">Integrate </w:t>
-      </w:r>
-      <w:r>
-        <w:rPr>
-          <w:rFonts w:ascii="TH Niramit AS" w:hAnsi="TH Niramit AS" w:cs="TH Niramit AS"/>
-          <w:sz w:val="32"/>
-          <w:szCs w:val="32"/>
-          <w:cs/>
-          <w:lang w:val="en-US"/>
-        </w:rPr>
-        <w:t xml:space="preserve">และสร้าง </w:t>
-      </w:r>
-      <w:r>
-        <w:rPr>
-          <w:rFonts w:ascii="TH Niramit AS" w:hAnsi="TH Niramit AS" w:cs="TH Niramit AS"/>
-          <w:sz w:val="32"/>
-          <w:szCs w:val="32"/>
-          <w:lang w:val="en-US"/>
-        </w:rPr>
-        <w:t xml:space="preserve">Workflow </w:t>
-      </w:r>
-      <w:r>
-        <w:rPr>
-          <w:rFonts w:ascii="TH Niramit AS" w:hAnsi="TH Niramit AS" w:cs="TH Niramit AS"/>
-          <w:sz w:val="32"/>
-          <w:szCs w:val="32"/>
-          <w:cs/>
-          <w:lang w:val="en-US"/>
-        </w:rPr>
-        <w:t xml:space="preserve">ผ่าน </w:t>
-      </w:r>
-      <w:r>
-        <w:rPr>
-          <w:rFonts w:ascii="TH Niramit AS" w:hAnsi="TH Niramit AS" w:cs="TH Niramit AS"/>
-          <w:sz w:val="32"/>
-          <w:szCs w:val="32"/>
-          <w:lang w:val="en-US"/>
-        </w:rPr>
-        <w:t xml:space="preserve">GitHub </w:t>
-      </w:r>
-      <w:r>
-        <w:rPr>
-          <w:rFonts w:ascii="TH Niramit AS" w:hAnsi="TH Niramit AS" w:cs="TH Niramit AS"/>
-          <w:sz w:val="32"/>
-          <w:szCs w:val="32"/>
-          <w:cs/>
-          <w:lang w:val="en-US"/>
-        </w:rPr>
-        <w:t xml:space="preserve">เพื่อทำ </w:t>
-      </w:r>
-      <w:r>
-        <w:rPr>
-          <w:rFonts w:ascii="TH Niramit AS" w:hAnsi="TH Niramit AS" w:cs="TH Niramit AS"/>
-          <w:sz w:val="32"/>
-          <w:szCs w:val="32"/>
-          <w:lang w:val="en-US"/>
-        </w:rPr>
-        <w:t xml:space="preserve">Automated Deployment </w:t>
-      </w:r>
-      <w:r>
-        <w:rPr>
-          <w:rFonts w:ascii="TH Niramit AS" w:hAnsi="TH Niramit AS" w:cs="TH Niramit AS"/>
-          <w:sz w:val="32"/>
-          <w:szCs w:val="32"/>
-          <w:cs/>
-          <w:lang w:val="en-US"/>
-        </w:rPr>
-        <w:t>โค้ดของคุณได้อย่างง่าย</w:t>
-      </w:r>
+        <w:t xml:space="preserve">สร้างขึ้นจาก </w:t>
+      </w:r>
+      <w:proofErr w:type="spellStart"/>
+      <w:r>
+        <w:rPr>
+          <w:rFonts w:ascii="TH Niramit AS" w:hAnsi="TH Niramit AS" w:cs="TH Niramit AS"/>
+          <w:sz w:val="32"/>
+          <w:szCs w:val="32"/>
+          <w:lang w:val="en-US"/>
+        </w:rPr>
+        <w:t>Jamstack</w:t>
+      </w:r>
+      <w:proofErr w:type="spellEnd"/>
       <w:r>
         <w:rPr>
           <w:rFonts w:ascii="TH Niramit AS" w:hAnsi="TH Niramit AS" w:cs="TH Niramit AS"/>
@@ -29344,6 +29419,25 @@
         </w:rPr>
         <w:t xml:space="preserve"> </w:t>
       </w:r>
+      <w:r>
+        <w:rPr>
+          <w:rFonts w:ascii="TH Niramit AS" w:hAnsi="TH Niramit AS" w:cs="TH Niramit AS"/>
+          <w:sz w:val="32"/>
+          <w:szCs w:val="32"/>
+          <w:cs/>
+          <w:lang w:val="en-US"/>
+        </w:rPr>
+        <w:t xml:space="preserve">และการจัดการการปรับใช้ผ่านที่เก็บ </w:t>
+      </w:r>
+      <w:r>
+        <w:rPr>
+          <w:rFonts w:ascii="TH Niramit AS" w:hAnsi="TH Niramit AS" w:cs="TH Niramit AS"/>
+          <w:sz w:val="32"/>
+          <w:szCs w:val="32"/>
+          <w:lang w:val="en-US"/>
+        </w:rPr>
+        <w:t xml:space="preserve">Git </w:t>
+      </w:r>
       <w:proofErr w:type="spellStart"/>
       <w:r>
         <w:rPr>
@@ -29362,96 +29456,6 @@
           <w:szCs w:val="32"/>
           <w:lang w:val="en-US"/>
         </w:rPr>
-        <w:t xml:space="preserve"> Inc. </w:t>
-      </w:r>
-      <w:r>
-        <w:rPr>
-          <w:rFonts w:ascii="TH Niramit AS" w:hAnsi="TH Niramit AS" w:cs="TH Niramit AS"/>
-          <w:sz w:val="32"/>
-          <w:szCs w:val="32"/>
-          <w:cs/>
-          <w:lang w:val="en-US"/>
-        </w:rPr>
-        <w:t xml:space="preserve">เดิมชื่อ </w:t>
-      </w:r>
-      <w:r>
-        <w:rPr>
-          <w:rFonts w:ascii="TH Niramit AS" w:hAnsi="TH Niramit AS" w:cs="TH Niramit AS"/>
-          <w:sz w:val="32"/>
-          <w:szCs w:val="32"/>
-          <w:lang w:val="en-US"/>
-        </w:rPr>
-        <w:t xml:space="preserve">Zeit </w:t>
-      </w:r>
-      <w:r>
-        <w:rPr>
-          <w:rFonts w:ascii="TH Niramit AS" w:hAnsi="TH Niramit AS" w:cs="TH Niramit AS"/>
-          <w:sz w:val="32"/>
-          <w:szCs w:val="32"/>
-          <w:cs/>
-          <w:lang w:val="en-US"/>
-        </w:rPr>
-        <w:t>เป็นแพลตฟอร์มคลาว</w:t>
-      </w:r>
-      <w:proofErr w:type="spellStart"/>
-      <w:r>
-        <w:rPr>
-          <w:rFonts w:ascii="TH Niramit AS" w:hAnsi="TH Niramit AS" w:cs="TH Niramit AS"/>
-          <w:sz w:val="32"/>
-          <w:szCs w:val="32"/>
-          <w:cs/>
-          <w:lang w:val="en-US"/>
-        </w:rPr>
-        <w:t>ด์</w:t>
-      </w:r>
-      <w:proofErr w:type="spellEnd"/>
-      <w:r>
-        <w:rPr>
-          <w:rFonts w:ascii="TH Niramit AS" w:hAnsi="TH Niramit AS" w:cs="TH Niramit AS"/>
-          <w:sz w:val="32"/>
-          <w:szCs w:val="32"/>
-          <w:cs/>
-          <w:lang w:val="en-US"/>
-        </w:rPr>
-        <w:t xml:space="preserve">ของอเมริกาในฐานะบริษัทผู้ให้บริการ บริษัทรักษากรอบการพัฒนาเว็บไซต์ </w:t>
-      </w:r>
-      <w:r>
-        <w:rPr>
-          <w:rFonts w:ascii="TH Niramit AS" w:hAnsi="TH Niramit AS" w:cs="TH Niramit AS"/>
-          <w:sz w:val="32"/>
-          <w:szCs w:val="32"/>
-          <w:lang w:val="en-US"/>
-        </w:rPr>
-        <w:t xml:space="preserve">Next.js </w:t>
-      </w:r>
-      <w:r>
-        <w:rPr>
-          <w:rFonts w:ascii="TH Niramit AS" w:hAnsi="TH Niramit AS" w:cs="TH Niramit AS"/>
-          <w:sz w:val="32"/>
-          <w:szCs w:val="32"/>
-          <w:cs/>
-          <w:lang w:val="en-US"/>
-        </w:rPr>
-        <w:t xml:space="preserve">สถาปัตยกรรมของ </w:t>
-      </w:r>
-      <w:proofErr w:type="spellStart"/>
-      <w:r>
-        <w:rPr>
-          <w:rFonts w:ascii="TH Niramit AS" w:hAnsi="TH Niramit AS" w:cs="TH Niramit AS"/>
-          <w:sz w:val="32"/>
-          <w:szCs w:val="32"/>
-          <w:lang w:val="en-US"/>
-        </w:rPr>
-        <w:t>Vercel</w:t>
-      </w:r>
-      <w:proofErr w:type="spellEnd"/>
-      <w:r>
-        <w:rPr>
-          <w:rFonts w:ascii="TH Niramit AS" w:hAnsi="TH Niramit AS" w:cs="TH Niramit AS"/>
-          <w:sz w:val="32"/>
-          <w:szCs w:val="32"/>
-          <w:lang w:val="en-US"/>
-        </w:rPr>
         <w:t xml:space="preserve"> </w:t>
       </w:r>
       <w:r>
@@ -29462,19 +29466,17 @@
           <w:cs/>
           <w:lang w:val="en-US"/>
         </w:rPr>
-        <w:t xml:space="preserve">สร้างขึ้นจาก </w:t>
-      </w:r>
-      <w:proofErr w:type="spellStart"/>
-      <w:r>
-        <w:rPr>
-          <w:rFonts w:ascii="TH Niramit AS" w:hAnsi="TH Niramit AS" w:cs="TH Niramit AS"/>
-          <w:sz w:val="32"/>
-          <w:szCs w:val="32"/>
-          <w:lang w:val="en-US"/>
-        </w:rPr>
-        <w:t>Jamstack</w:t>
-      </w:r>
-      <w:proofErr w:type="spellEnd"/>
+        <w:t xml:space="preserve">เป็นสมาชิกของ </w:t>
+      </w:r>
+      <w:r>
+        <w:rPr>
+          <w:rFonts w:ascii="TH Niramit AS" w:hAnsi="TH Niramit AS" w:cs="TH Niramit AS"/>
+          <w:sz w:val="32"/>
+          <w:szCs w:val="32"/>
+          <w:lang w:val="en-US"/>
+        </w:rPr>
+        <w:t>MACH Alliance</w:t>
+      </w:r>
       <w:r>
         <w:rPr>
           <w:rFonts w:ascii="TH Niramit AS" w:hAnsi="TH Niramit AS" w:cs="TH Niramit AS"/>
@@ -29484,72 +29486,62 @@
         </w:rPr>
         <w:t xml:space="preserve"> </w:t>
       </w:r>
-      <w:r>
-        <w:rPr>
-          <w:rFonts w:ascii="TH Niramit AS" w:hAnsi="TH Niramit AS" w:cs="TH Niramit AS"/>
-          <w:sz w:val="32"/>
-          <w:szCs w:val="32"/>
-          <w:cs/>
-          <w:lang w:val="en-US"/>
-        </w:rPr>
-        <w:t xml:space="preserve">และการจัดการการปรับใช้ผ่านที่เก็บ </w:t>
-      </w:r>
-      <w:r>
-        <w:rPr>
-          <w:rFonts w:ascii="TH Niramit AS" w:hAnsi="TH Niramit AS" w:cs="TH Niramit AS"/>
-          <w:sz w:val="32"/>
-          <w:szCs w:val="32"/>
-          <w:lang w:val="en-US"/>
-        </w:rPr>
-        <w:t xml:space="preserve">Git </w:t>
-      </w:r>
-      <w:proofErr w:type="spellStart"/>
-      <w:r>
-        <w:rPr>
-          <w:rFonts w:ascii="TH Niramit AS" w:hAnsi="TH Niramit AS" w:cs="TH Niramit AS"/>
-          <w:sz w:val="32"/>
-          <w:szCs w:val="32"/>
-          <w:lang w:val="en-US"/>
-        </w:rPr>
-        <w:t>Vercel</w:t>
-      </w:r>
-      <w:proofErr w:type="spellEnd"/>
-      <w:r>
-        <w:rPr>
-          <w:rFonts w:ascii="TH Niramit AS" w:hAnsi="TH Niramit AS" w:cs="TH Niramit AS"/>
-          <w:sz w:val="32"/>
-          <w:szCs w:val="32"/>
-          <w:lang w:val="en-US"/>
-        </w:rPr>
-        <w:t xml:space="preserve"> </w:t>
-      </w:r>
-      <w:r>
-        <w:rPr>
-          <w:rFonts w:ascii="TH Niramit AS" w:hAnsi="TH Niramit AS" w:cs="TH Niramit AS"/>
-          <w:sz w:val="32"/>
-          <w:szCs w:val="32"/>
-          <w:cs/>
-          <w:lang w:val="en-US"/>
-        </w:rPr>
-        <w:t xml:space="preserve">เป็นสมาชิกของ </w:t>
-      </w:r>
-      <w:r>
-        <w:rPr>
-          <w:rFonts w:ascii="TH Niramit AS" w:hAnsi="TH Niramit AS" w:cs="TH Niramit AS"/>
-          <w:sz w:val="32"/>
-          <w:szCs w:val="32"/>
-          <w:lang w:val="en-US"/>
-        </w:rPr>
-        <w:t>MACH Alliance</w:t>
-      </w:r>
-      <w:r>
-        <w:rPr>
-          <w:rFonts w:ascii="TH Niramit AS" w:hAnsi="TH Niramit AS" w:cs="TH Niramit AS"/>
-          <w:sz w:val="32"/>
-          <w:szCs w:val="32"/>
-          <w:lang w:val="en-US"/>
-        </w:rPr>
-        <w:t xml:space="preserve"> </w:t>
+    </w:p>
+    <w:p>
+      <w:pPr>
+        <w:rPr>
+          <w:rFonts w:ascii="TH Niramit AS" w:hAnsi="TH Niramit AS" w:cs="TH Niramit AS"/>
+          <w:sz w:val="32"/>
+          <w:szCs w:val="32"/>
+          <w:lang w:val="en-US"/>
+        </w:rPr>
+      </w:pPr>
+      <w:r>
+        <w:rPr>
+          <w:rFonts w:ascii="TH Niramit AS" w:hAnsi="TH Niramit AS" w:cs="TH Niramit AS"/>
+          <w:sz w:val="32"/>
+          <w:szCs w:val="32"/>
+          <w:lang w:val="en-US"/>
+        </w:rPr>
+        <w:br w:type="page"/>
+      </w:r>
+    </w:p>
+    <w:p>
+      <w:pPr>
+        <w:jc w:val="thaiDistribute"/>
+        <w:rPr>
+          <w:rFonts w:ascii="TH Niramit AS" w:hAnsi="TH Niramit AS" w:cs="TH Niramit AS" w:hint="cs"/>
+          <w:b/>
+          <w:bCs/>
+          <w:sz w:val="32"/>
+          <w:szCs w:val="32"/>
+          <w:cs/>
+          <w:lang w:val="en-US"/>
+        </w:rPr>
+      </w:pPr>
+      <w:r>
+        <w:rPr>
+          <w:rFonts w:ascii="TH Niramit AS" w:hAnsi="TH Niramit AS" w:cs="TH Niramit AS"/>
+          <w:b/>
+          <w:bCs/>
+          <w:sz w:val="32"/>
+          <w:szCs w:val="32"/>
+          <w:lang w:val="en-US"/>
+        </w:rPr>
+        <w:lastRenderedPageBreak/>
+        <w:t xml:space="preserve">2.2 </w:t>
+      </w:r>
+      <w:r>
+        <w:rPr>
+          <w:rFonts w:ascii="TH Niramit AS" w:hAnsi="TH Niramit AS" w:cs="TH Niramit AS" w:hint="cs"/>
+          <w:b/>
+          <w:bCs/>
+          <w:sz w:val="32"/>
+          <w:szCs w:val="32"/>
+          <w:cs/>
+          <w:lang w:val="en-US"/>
+        </w:rPr>
+        <w:t>งานวิจัยที่เกี่ยวข้อง</w:t>
       </w:r>
     </w:p>
     <w:sectPr>

</xml_diff>

<commit_message>
:memo: Write content 5 research
</commit_message>
<xml_diff>
--- a/report/report.docx
+++ b/report/report.docx
@@ -29510,12 +29510,11 @@
       <w:pPr>
         <w:jc w:val="thaiDistribute"/>
         <w:rPr>
-          <w:rFonts w:ascii="TH Niramit AS" w:hAnsi="TH Niramit AS" w:cs="TH Niramit AS" w:hint="cs"/>
+          <w:rFonts w:ascii="TH Niramit AS" w:hAnsi="TH Niramit AS" w:cs="TH Niramit AS"/>
           <w:b/>
           <w:bCs/>
           <w:sz w:val="32"/>
           <w:szCs w:val="32"/>
-          <w:cs/>
           <w:lang w:val="en-US"/>
         </w:rPr>
       </w:pPr>
@@ -29543,6 +29542,4719 @@
         </w:rPr>
         <w:t>งานวิจัยที่เกี่ยวข้อง</w:t>
       </w:r>
+    </w:p>
+    <w:p>
+      <w:pPr>
+        <w:jc w:val="thaiDistribute"/>
+        <w:rPr>
+          <w:rFonts w:ascii="TH Niramit AS" w:hAnsi="TH Niramit AS" w:cs="TH Niramit AS"/>
+          <w:b/>
+          <w:bCs/>
+          <w:sz w:val="32"/>
+          <w:szCs w:val="32"/>
+          <w:lang w:val="en-US"/>
+        </w:rPr>
+      </w:pPr>
+      <w:r>
+        <w:rPr>
+          <w:rFonts w:ascii="TH Niramit AS" w:hAnsi="TH Niramit AS" w:cs="TH Niramit AS"/>
+          <w:sz w:val="32"/>
+          <w:szCs w:val="32"/>
+          <w:lang w:val="en-US"/>
+        </w:rPr>
+        <w:tab/>
+      </w:r>
+      <w:r>
+        <w:rPr>
+          <w:rFonts w:ascii="TH Niramit AS" w:hAnsi="TH Niramit AS" w:cs="TH Niramit AS"/>
+          <w:sz w:val="32"/>
+          <w:szCs w:val="32"/>
+          <w:cs/>
+          <w:lang w:val="en-US"/>
+        </w:rPr>
+        <w:t>วุฒิชัย</w:t>
+      </w:r>
+      <w:r>
+        <w:rPr>
+          <w:rFonts w:ascii="TH Niramit AS" w:hAnsi="TH Niramit AS" w:cs="TH Niramit AS" w:hint="cs"/>
+          <w:sz w:val="32"/>
+          <w:szCs w:val="32"/>
+          <w:cs/>
+          <w:lang w:val="en-US"/>
+        </w:rPr>
+        <w:t xml:space="preserve"> </w:t>
+      </w:r>
+      <w:r>
+        <w:rPr>
+          <w:rFonts w:ascii="TH Niramit AS" w:hAnsi="TH Niramit AS" w:cs="TH Niramit AS"/>
+          <w:sz w:val="32"/>
+          <w:szCs w:val="32"/>
+          <w:cs/>
+          <w:lang w:val="en-US"/>
+        </w:rPr>
+        <w:t>วิเชียรไชย</w:t>
+      </w:r>
+      <w:r>
+        <w:rPr>
+          <w:rFonts w:ascii="TH Niramit AS" w:hAnsi="TH Niramit AS" w:cs="TH Niramit AS" w:hint="cs"/>
+          <w:sz w:val="32"/>
+          <w:szCs w:val="32"/>
+          <w:cs/>
+          <w:lang w:val="en-US"/>
+        </w:rPr>
+        <w:t xml:space="preserve"> (</w:t>
+      </w:r>
+      <w:r>
+        <w:rPr>
+          <w:rFonts w:ascii="TH Niramit AS" w:hAnsi="TH Niramit AS" w:cs="TH Niramit AS"/>
+          <w:sz w:val="32"/>
+          <w:szCs w:val="32"/>
+          <w:lang w:val="en-US"/>
+        </w:rPr>
+        <w:t>2013</w:t>
+      </w:r>
+      <w:r>
+        <w:rPr>
+          <w:rFonts w:ascii="TH Niramit AS" w:hAnsi="TH Niramit AS" w:cs="TH Niramit AS" w:hint="cs"/>
+          <w:sz w:val="32"/>
+          <w:szCs w:val="32"/>
+          <w:cs/>
+          <w:lang w:val="en-US"/>
+        </w:rPr>
+        <w:t>)</w:t>
+      </w:r>
+      <w:r>
+        <w:rPr>
+          <w:rFonts w:ascii="TH Niramit AS" w:hAnsi="TH Niramit AS" w:cs="TH Niramit AS"/>
+          <w:sz w:val="32"/>
+          <w:szCs w:val="32"/>
+          <w:lang w:val="en-US"/>
+        </w:rPr>
+        <w:t xml:space="preserve"> </w:t>
+      </w:r>
+      <w:r>
+        <w:rPr>
+          <w:rFonts w:ascii="TH Niramit AS" w:hAnsi="TH Niramit AS" w:cs="TH Niramit AS" w:hint="cs"/>
+          <w:sz w:val="32"/>
+          <w:szCs w:val="32"/>
+          <w:cs/>
+          <w:lang w:val="en-US"/>
+        </w:rPr>
+        <w:t xml:space="preserve">ศึกษาเรื่อง </w:t>
+      </w:r>
+      <w:r>
+        <w:rPr>
+          <w:rFonts w:ascii="TH Niramit AS" w:hAnsi="TH Niramit AS" w:cs="TH Niramit AS"/>
+          <w:sz w:val="32"/>
+          <w:szCs w:val="32"/>
+          <w:cs/>
+          <w:lang w:val="en-US"/>
+        </w:rPr>
+        <w:t>การเปรียบเทียบวิธีการแบ</w:t>
+      </w:r>
+      <w:proofErr w:type="spellStart"/>
+      <w:r>
+        <w:rPr>
+          <w:rFonts w:ascii="TH Niramit AS" w:hAnsi="TH Niramit AS" w:cs="TH Niramit AS"/>
+          <w:sz w:val="32"/>
+          <w:szCs w:val="32"/>
+          <w:cs/>
+          <w:lang w:val="en-US"/>
+        </w:rPr>
+        <w:t>งแ</w:t>
+      </w:r>
+      <w:proofErr w:type="spellEnd"/>
+      <w:r>
+        <w:rPr>
+          <w:rFonts w:ascii="TH Niramit AS" w:hAnsi="TH Niramit AS" w:cs="TH Niramit AS"/>
+          <w:sz w:val="32"/>
+          <w:szCs w:val="32"/>
+          <w:cs/>
+          <w:lang w:val="en-US"/>
+        </w:rPr>
+        <w:t>ยกคําภาษาไทยด</w:t>
+      </w:r>
+      <w:proofErr w:type="spellStart"/>
+      <w:r>
+        <w:rPr>
+          <w:rFonts w:ascii="TH Niramit AS" w:hAnsi="TH Niramit AS" w:cs="TH Niramit AS"/>
+          <w:sz w:val="32"/>
+          <w:szCs w:val="32"/>
+          <w:cs/>
+          <w:lang w:val="en-US"/>
+        </w:rPr>
+        <w:t>วย</w:t>
+      </w:r>
+      <w:proofErr w:type="spellEnd"/>
+      <w:r>
+        <w:rPr>
+          <w:rFonts w:ascii="TH Niramit AS" w:hAnsi="TH Niramit AS" w:cs="TH Niramit AS"/>
+          <w:sz w:val="32"/>
+          <w:szCs w:val="32"/>
+          <w:cs/>
+          <w:lang w:val="en-US"/>
+        </w:rPr>
+        <w:t>โครงสร</w:t>
+      </w:r>
+      <w:proofErr w:type="spellStart"/>
+      <w:r>
+        <w:rPr>
+          <w:rFonts w:ascii="TH Niramit AS" w:hAnsi="TH Niramit AS" w:cs="TH Niramit AS"/>
+          <w:sz w:val="32"/>
+          <w:szCs w:val="32"/>
+          <w:cs/>
+          <w:lang w:val="en-US"/>
+        </w:rPr>
+        <w:t>าง</w:t>
+      </w:r>
+      <w:proofErr w:type="spellEnd"/>
+      <w:r>
+        <w:rPr>
+          <w:rFonts w:ascii="TH Niramit AS" w:hAnsi="TH Niramit AS" w:cs="TH Niramit AS"/>
+          <w:sz w:val="32"/>
+          <w:szCs w:val="32"/>
+          <w:cs/>
+          <w:lang w:val="en-US"/>
+        </w:rPr>
+        <w:t>การเขียนกับโครงสร</w:t>
+      </w:r>
+      <w:proofErr w:type="spellStart"/>
+      <w:r>
+        <w:rPr>
+          <w:rFonts w:ascii="TH Niramit AS" w:hAnsi="TH Niramit AS" w:cs="TH Niramit AS"/>
+          <w:sz w:val="32"/>
+          <w:szCs w:val="32"/>
+          <w:cs/>
+          <w:lang w:val="en-US"/>
+        </w:rPr>
+        <w:t>าง</w:t>
+      </w:r>
+      <w:proofErr w:type="spellEnd"/>
+      <w:r>
+        <w:rPr>
+          <w:rFonts w:ascii="TH Niramit AS" w:hAnsi="TH Niramit AS" w:cs="TH Niramit AS"/>
+          <w:sz w:val="32"/>
+          <w:szCs w:val="32"/>
+          <w:cs/>
+          <w:lang w:val="en-US"/>
+        </w:rPr>
+        <w:t>พยางค</w:t>
+      </w:r>
+      <w:r>
+        <w:rPr>
+          <w:rFonts w:ascii="TH Niramit AS" w:hAnsi="TH Niramit AS" w:cs="TH Niramit AS" w:hint="cs"/>
+          <w:sz w:val="32"/>
+          <w:szCs w:val="32"/>
+          <w:cs/>
+          <w:lang w:val="en-US"/>
+        </w:rPr>
+        <w:t>์ งานวิจัยนี้นำเสนอการ</w:t>
+      </w:r>
+      <w:r>
+        <w:rPr>
+          <w:rFonts w:ascii="TH Niramit AS" w:hAnsi="TH Niramit AS" w:cs="TH Niramit AS"/>
+          <w:sz w:val="32"/>
+          <w:szCs w:val="32"/>
+          <w:cs/>
+          <w:lang w:val="en-US"/>
+        </w:rPr>
+        <w:t>แบ</w:t>
+      </w:r>
+      <w:proofErr w:type="spellStart"/>
+      <w:r>
+        <w:rPr>
+          <w:rFonts w:ascii="TH Niramit AS" w:hAnsi="TH Niramit AS" w:cs="TH Niramit AS"/>
+          <w:sz w:val="32"/>
+          <w:szCs w:val="32"/>
+          <w:cs/>
+          <w:lang w:val="en-US"/>
+        </w:rPr>
+        <w:t>งแ</w:t>
+      </w:r>
+      <w:proofErr w:type="spellEnd"/>
+      <w:r>
+        <w:rPr>
+          <w:rFonts w:ascii="TH Niramit AS" w:hAnsi="TH Niramit AS" w:cs="TH Niramit AS"/>
+          <w:sz w:val="32"/>
+          <w:szCs w:val="32"/>
+          <w:cs/>
+          <w:lang w:val="en-US"/>
+        </w:rPr>
+        <w:t>ยกคําภาษาไทยโดยเทียบกับโครงสร</w:t>
+      </w:r>
+      <w:proofErr w:type="spellStart"/>
+      <w:r>
+        <w:rPr>
+          <w:rFonts w:ascii="TH Niramit AS" w:hAnsi="TH Niramit AS" w:cs="TH Niramit AS"/>
+          <w:sz w:val="32"/>
+          <w:szCs w:val="32"/>
+          <w:cs/>
+          <w:lang w:val="en-US"/>
+        </w:rPr>
+        <w:t>าง</w:t>
+      </w:r>
+      <w:proofErr w:type="spellEnd"/>
+      <w:r>
+        <w:rPr>
+          <w:rFonts w:ascii="TH Niramit AS" w:hAnsi="TH Niramit AS" w:cs="TH Niramit AS"/>
+          <w:sz w:val="32"/>
+          <w:szCs w:val="32"/>
+          <w:cs/>
+          <w:lang w:val="en-US"/>
+        </w:rPr>
+        <w:t>การเขียนของภาษาไทยและอัลกอริทึมการแบ</w:t>
+      </w:r>
+      <w:proofErr w:type="spellStart"/>
+      <w:r>
+        <w:rPr>
+          <w:rFonts w:ascii="TH Niramit AS" w:hAnsi="TH Niramit AS" w:cs="TH Niramit AS"/>
+          <w:sz w:val="32"/>
+          <w:szCs w:val="32"/>
+          <w:cs/>
+          <w:lang w:val="en-US"/>
+        </w:rPr>
+        <w:t>งแ</w:t>
+      </w:r>
+      <w:proofErr w:type="spellEnd"/>
+      <w:r>
+        <w:rPr>
+          <w:rFonts w:ascii="TH Niramit AS" w:hAnsi="TH Niramit AS" w:cs="TH Niramit AS"/>
+          <w:sz w:val="32"/>
+          <w:szCs w:val="32"/>
+          <w:cs/>
+          <w:lang w:val="en-US"/>
+        </w:rPr>
+        <w:t>ยกคําภาษาไทยโดยโครงสร</w:t>
+      </w:r>
+      <w:proofErr w:type="spellStart"/>
+      <w:r>
+        <w:rPr>
+          <w:rFonts w:ascii="TH Niramit AS" w:hAnsi="TH Niramit AS" w:cs="TH Niramit AS"/>
+          <w:sz w:val="32"/>
+          <w:szCs w:val="32"/>
+          <w:cs/>
+          <w:lang w:val="en-US"/>
+        </w:rPr>
+        <w:t>าง</w:t>
+      </w:r>
+      <w:proofErr w:type="spellEnd"/>
+      <w:r>
+        <w:rPr>
+          <w:rFonts w:ascii="TH Niramit AS" w:hAnsi="TH Niramit AS" w:cs="TH Niramit AS"/>
+          <w:sz w:val="32"/>
+          <w:szCs w:val="32"/>
+          <w:cs/>
+          <w:lang w:val="en-US"/>
+        </w:rPr>
+        <w:t>พยางค</w:t>
+      </w:r>
+      <w:r>
+        <w:rPr>
+          <w:rFonts w:ascii="TH Niramit AS" w:hAnsi="TH Niramit AS" w:cs="TH Niramit AS" w:hint="cs"/>
+          <w:sz w:val="32"/>
+          <w:szCs w:val="32"/>
+          <w:cs/>
+          <w:lang w:val="en-US"/>
+        </w:rPr>
+        <w:t xml:space="preserve">์ </w:t>
+      </w:r>
+      <w:r>
+        <w:rPr>
+          <w:rFonts w:ascii="TH Niramit AS" w:hAnsi="TH Niramit AS" w:cs="TH Niramit AS"/>
+          <w:sz w:val="32"/>
+          <w:szCs w:val="32"/>
+          <w:cs/>
+          <w:lang w:val="en-US"/>
+        </w:rPr>
+        <w:t>เพื่อศึกษาและเปรียบเทียบวิธีการประมวลผลของการแบ</w:t>
+      </w:r>
+      <w:proofErr w:type="spellStart"/>
+      <w:r>
+        <w:rPr>
+          <w:rFonts w:ascii="TH Niramit AS" w:hAnsi="TH Niramit AS" w:cs="TH Niramit AS"/>
+          <w:sz w:val="32"/>
+          <w:szCs w:val="32"/>
+          <w:cs/>
+          <w:lang w:val="en-US"/>
+        </w:rPr>
+        <w:t>งแ</w:t>
+      </w:r>
+      <w:proofErr w:type="spellEnd"/>
+      <w:r>
+        <w:rPr>
+          <w:rFonts w:ascii="TH Niramit AS" w:hAnsi="TH Niramit AS" w:cs="TH Niramit AS"/>
+          <w:sz w:val="32"/>
+          <w:szCs w:val="32"/>
+          <w:cs/>
+          <w:lang w:val="en-US"/>
+        </w:rPr>
+        <w:t>ยกคําภาษาไทยและประสิทธิภาพความถูกตองของอัลกอริทึม</w:t>
+      </w:r>
+      <w:r>
+        <w:rPr>
+          <w:rFonts w:ascii="TH Niramit AS" w:hAnsi="TH Niramit AS" w:cs="TH Niramit AS" w:hint="cs"/>
+          <w:sz w:val="32"/>
+          <w:szCs w:val="32"/>
+          <w:cs/>
+          <w:lang w:val="en-US"/>
+        </w:rPr>
+        <w:t xml:space="preserve"> </w:t>
+      </w:r>
+      <w:r>
+        <w:rPr>
+          <w:rFonts w:ascii="TH Niramit AS" w:hAnsi="TH Niramit AS" w:cs="TH Niramit AS"/>
+          <w:sz w:val="32"/>
+          <w:szCs w:val="32"/>
+          <w:cs/>
+          <w:lang w:val="en-US"/>
+        </w:rPr>
+        <w:t>โดยสามารถแบงงานวิจัยในการแบ</w:t>
+      </w:r>
+      <w:proofErr w:type="spellStart"/>
+      <w:r>
+        <w:rPr>
+          <w:rFonts w:ascii="TH Niramit AS" w:hAnsi="TH Niramit AS" w:cs="TH Niramit AS"/>
+          <w:sz w:val="32"/>
+          <w:szCs w:val="32"/>
+          <w:cs/>
+          <w:lang w:val="en-US"/>
+        </w:rPr>
+        <w:t>งแ</w:t>
+      </w:r>
+      <w:proofErr w:type="spellEnd"/>
+      <w:r>
+        <w:rPr>
+          <w:rFonts w:ascii="TH Niramit AS" w:hAnsi="TH Niramit AS" w:cs="TH Niramit AS"/>
+          <w:sz w:val="32"/>
+          <w:szCs w:val="32"/>
+          <w:cs/>
+          <w:lang w:val="en-US"/>
+        </w:rPr>
+        <w:t>ยกคําภาษาไทย</w:t>
+      </w:r>
+      <w:proofErr w:type="spellStart"/>
+      <w:r>
+        <w:rPr>
+          <w:rFonts w:ascii="TH Niramit AS" w:hAnsi="TH Niramit AS" w:cs="TH Niramit AS"/>
+          <w:sz w:val="32"/>
+          <w:szCs w:val="32"/>
+          <w:cs/>
+          <w:lang w:val="en-US"/>
+        </w:rPr>
+        <w:t>ได</w:t>
+      </w:r>
+      <w:proofErr w:type="spellEnd"/>
+      <w:r>
+        <w:rPr>
+          <w:rFonts w:ascii="TH Niramit AS" w:hAnsi="TH Niramit AS" w:cs="TH Niramit AS"/>
+          <w:sz w:val="32"/>
+          <w:szCs w:val="32"/>
+          <w:cs/>
+          <w:lang w:val="en-US"/>
+        </w:rPr>
+        <w:t></w:t>
+      </w:r>
+      <w:proofErr w:type="spellStart"/>
+      <w:r>
+        <w:rPr>
+          <w:rFonts w:ascii="TH Niramit AS" w:hAnsi="TH Niramit AS" w:cs="TH Niramit AS"/>
+          <w:sz w:val="32"/>
+          <w:szCs w:val="32"/>
+          <w:cs/>
+          <w:lang w:val="en-US"/>
+        </w:rPr>
+        <w:t>เป</w:t>
+      </w:r>
+      <w:proofErr w:type="spellEnd"/>
+      <w:r>
+        <w:rPr>
+          <w:rFonts w:ascii="TH Niramit AS" w:hAnsi="TH Niramit AS" w:cs="TH Niramit AS"/>
+          <w:sz w:val="32"/>
+          <w:szCs w:val="32"/>
+          <w:cs/>
+          <w:lang w:val="en-US"/>
+        </w:rPr>
+        <w:t>นดังนี้คือวิธีการใชกฎ</w:t>
+      </w:r>
+      <w:r>
+        <w:rPr>
+          <w:rFonts w:ascii="TH Niramit AS" w:hAnsi="TH Niramit AS" w:cs="TH Niramit AS" w:hint="cs"/>
+          <w:sz w:val="32"/>
+          <w:szCs w:val="32"/>
+          <w:cs/>
+          <w:lang w:val="en-US"/>
+        </w:rPr>
+        <w:t xml:space="preserve"> </w:t>
+      </w:r>
+      <w:r>
+        <w:rPr>
+          <w:rFonts w:ascii="TH Niramit AS" w:hAnsi="TH Niramit AS" w:cs="TH Niramit AS"/>
+          <w:sz w:val="32"/>
+          <w:szCs w:val="32"/>
+          <w:cs/>
+          <w:lang w:val="en-US"/>
+        </w:rPr>
+        <w:t>(</w:t>
+      </w:r>
+      <w:r>
+        <w:rPr>
+          <w:rFonts w:ascii="TH Niramit AS" w:hAnsi="TH Niramit AS" w:cs="TH Niramit AS"/>
+          <w:sz w:val="32"/>
+          <w:szCs w:val="32"/>
+          <w:lang w:val="en-US"/>
+        </w:rPr>
+        <w:t xml:space="preserve">Rule base approach) </w:t>
+      </w:r>
+      <w:r>
+        <w:rPr>
+          <w:rFonts w:ascii="TH Niramit AS" w:hAnsi="TH Niramit AS" w:cs="TH Niramit AS"/>
+          <w:sz w:val="32"/>
+          <w:szCs w:val="32"/>
+          <w:cs/>
+          <w:lang w:val="en-US"/>
+        </w:rPr>
+        <w:t>วิธีการใชอัลกอริทึม (</w:t>
+      </w:r>
+      <w:r>
+        <w:rPr>
+          <w:rFonts w:ascii="TH Niramit AS" w:hAnsi="TH Niramit AS" w:cs="TH Niramit AS"/>
+          <w:sz w:val="32"/>
+          <w:szCs w:val="32"/>
+          <w:lang w:val="en-US"/>
+        </w:rPr>
+        <w:t>Algorithm ap-</w:t>
+      </w:r>
+      <w:proofErr w:type="spellStart"/>
+      <w:r>
+        <w:rPr>
+          <w:rFonts w:ascii="TH Niramit AS" w:hAnsi="TH Niramit AS" w:cs="TH Niramit AS"/>
+          <w:sz w:val="32"/>
+          <w:szCs w:val="32"/>
+          <w:lang w:val="en-US"/>
+        </w:rPr>
+        <w:t>proach</w:t>
+      </w:r>
+      <w:proofErr w:type="spellEnd"/>
+      <w:r>
+        <w:rPr>
+          <w:rFonts w:ascii="TH Niramit AS" w:hAnsi="TH Niramit AS" w:cs="TH Niramit AS"/>
+          <w:sz w:val="32"/>
+          <w:szCs w:val="32"/>
+          <w:lang w:val="en-US"/>
+        </w:rPr>
+        <w:t xml:space="preserve">) </w:t>
+      </w:r>
+      <w:r>
+        <w:rPr>
+          <w:rFonts w:ascii="TH Niramit AS" w:hAnsi="TH Niramit AS" w:cs="TH Niramit AS"/>
+          <w:sz w:val="32"/>
+          <w:szCs w:val="32"/>
+          <w:cs/>
+          <w:lang w:val="en-US"/>
+        </w:rPr>
+        <w:t>วิธีการใชพจนานุกรม (</w:t>
+      </w:r>
+      <w:r>
+        <w:rPr>
+          <w:rFonts w:ascii="TH Niramit AS" w:hAnsi="TH Niramit AS" w:cs="TH Niramit AS"/>
+          <w:sz w:val="32"/>
+          <w:szCs w:val="32"/>
+          <w:lang w:val="en-US"/>
+        </w:rPr>
+        <w:t xml:space="preserve">Dictionary base approach) </w:t>
+      </w:r>
+      <w:r>
+        <w:rPr>
+          <w:rFonts w:ascii="TH Niramit AS" w:hAnsi="TH Niramit AS" w:cs="TH Niramit AS"/>
+          <w:sz w:val="32"/>
+          <w:szCs w:val="32"/>
+          <w:cs/>
+          <w:lang w:val="en-US"/>
+        </w:rPr>
+        <w:t>และวิธีการใชคลังข</w:t>
+      </w:r>
+      <w:proofErr w:type="spellStart"/>
+      <w:r>
+        <w:rPr>
+          <w:rFonts w:ascii="TH Niramit AS" w:hAnsi="TH Niramit AS" w:cs="TH Niramit AS"/>
+          <w:sz w:val="32"/>
+          <w:szCs w:val="32"/>
+          <w:cs/>
+          <w:lang w:val="en-US"/>
+        </w:rPr>
+        <w:t>อค</w:t>
+      </w:r>
+      <w:proofErr w:type="spellEnd"/>
+      <w:r>
+        <w:rPr>
+          <w:rFonts w:ascii="TH Niramit AS" w:hAnsi="TH Niramit AS" w:cs="TH Niramit AS"/>
+          <w:sz w:val="32"/>
+          <w:szCs w:val="32"/>
+          <w:cs/>
+          <w:lang w:val="en-US"/>
+        </w:rPr>
+        <w:t>วาม (</w:t>
+      </w:r>
+      <w:r>
+        <w:rPr>
+          <w:rFonts w:ascii="TH Niramit AS" w:hAnsi="TH Niramit AS" w:cs="TH Niramit AS"/>
+          <w:sz w:val="32"/>
+          <w:szCs w:val="32"/>
+          <w:lang w:val="en-US"/>
+        </w:rPr>
+        <w:t>Corpus based approach)</w:t>
+      </w:r>
+      <w:r>
+        <w:rPr>
+          <w:rFonts w:ascii="TH Niramit AS" w:hAnsi="TH Niramit AS" w:cs="TH Niramit AS" w:hint="cs"/>
+          <w:sz w:val="32"/>
+          <w:szCs w:val="32"/>
+          <w:cs/>
+          <w:lang w:val="en-US"/>
+        </w:rPr>
+        <w:t xml:space="preserve"> </w:t>
+      </w:r>
+      <w:proofErr w:type="spellStart"/>
+      <w:r>
+        <w:rPr>
+          <w:rFonts w:ascii="TH Niramit AS" w:hAnsi="TH Niramit AS" w:cs="TH Niramit AS"/>
+          <w:sz w:val="32"/>
+          <w:szCs w:val="32"/>
+          <w:cs/>
+          <w:lang w:val="en-US"/>
+        </w:rPr>
+        <w:t>ผู</w:t>
+      </w:r>
+      <w:proofErr w:type="spellEnd"/>
+      <w:r>
+        <w:rPr>
+          <w:rFonts w:ascii="TH Niramit AS" w:hAnsi="TH Niramit AS" w:cs="TH Niramit AS"/>
+          <w:sz w:val="32"/>
+          <w:szCs w:val="32"/>
+          <w:cs/>
+          <w:lang w:val="en-US"/>
+        </w:rPr>
+        <w:t>วิจัยจึง</w:t>
+      </w:r>
+      <w:proofErr w:type="spellStart"/>
+      <w:r>
+        <w:rPr>
+          <w:rFonts w:ascii="TH Niramit AS" w:hAnsi="TH Niramit AS" w:cs="TH Niramit AS"/>
+          <w:sz w:val="32"/>
+          <w:szCs w:val="32"/>
+          <w:cs/>
+          <w:lang w:val="en-US"/>
+        </w:rPr>
+        <w:t>ได</w:t>
+      </w:r>
+      <w:proofErr w:type="spellEnd"/>
+      <w:r>
+        <w:rPr>
+          <w:rFonts w:ascii="TH Niramit AS" w:hAnsi="TH Niramit AS" w:cs="TH Niramit AS"/>
+          <w:sz w:val="32"/>
+          <w:szCs w:val="32"/>
+          <w:cs/>
+          <w:lang w:val="en-US"/>
+        </w:rPr>
+        <w:t>เสนอวิธีการแบ</w:t>
+      </w:r>
+      <w:proofErr w:type="spellStart"/>
+      <w:r>
+        <w:rPr>
+          <w:rFonts w:ascii="TH Niramit AS" w:hAnsi="TH Niramit AS" w:cs="TH Niramit AS"/>
+          <w:sz w:val="32"/>
+          <w:szCs w:val="32"/>
+          <w:cs/>
+          <w:lang w:val="en-US"/>
+        </w:rPr>
+        <w:t>งแ</w:t>
+      </w:r>
+      <w:proofErr w:type="spellEnd"/>
+      <w:r>
+        <w:rPr>
+          <w:rFonts w:ascii="TH Niramit AS" w:hAnsi="TH Niramit AS" w:cs="TH Niramit AS"/>
+          <w:sz w:val="32"/>
+          <w:szCs w:val="32"/>
+          <w:cs/>
+          <w:lang w:val="en-US"/>
+        </w:rPr>
+        <w:t>ยกคําภาษาไทย</w:t>
+      </w:r>
+      <w:r>
+        <w:rPr>
+          <w:rFonts w:ascii="TH Niramit AS" w:hAnsi="TH Niramit AS" w:cs="TH Niramit AS" w:hint="cs"/>
+          <w:sz w:val="32"/>
+          <w:szCs w:val="32"/>
+          <w:cs/>
+          <w:lang w:val="en-US"/>
+        </w:rPr>
+        <w:t xml:space="preserve"> </w:t>
+      </w:r>
+      <w:r>
+        <w:rPr>
+          <w:rFonts w:ascii="TH Niramit AS" w:hAnsi="TH Niramit AS" w:cs="TH Niramit AS"/>
+          <w:sz w:val="32"/>
+          <w:szCs w:val="32"/>
+          <w:cs/>
+          <w:lang w:val="en-US"/>
+        </w:rPr>
+        <w:t>โดยใชโครงสร</w:t>
+      </w:r>
+      <w:proofErr w:type="spellStart"/>
+      <w:r>
+        <w:rPr>
+          <w:rFonts w:ascii="TH Niramit AS" w:hAnsi="TH Niramit AS" w:cs="TH Niramit AS"/>
+          <w:sz w:val="32"/>
+          <w:szCs w:val="32"/>
+          <w:cs/>
+          <w:lang w:val="en-US"/>
+        </w:rPr>
+        <w:t>าง</w:t>
+      </w:r>
+      <w:proofErr w:type="spellEnd"/>
+      <w:r>
+        <w:rPr>
+          <w:rFonts w:ascii="TH Niramit AS" w:hAnsi="TH Niramit AS" w:cs="TH Niramit AS"/>
+          <w:sz w:val="32"/>
+          <w:szCs w:val="32"/>
+          <w:cs/>
+          <w:lang w:val="en-US"/>
+        </w:rPr>
+        <w:t>การเขียนภาษาไทยเพื่อแกไขลดพื้นที่ในการจัดเก็บคําศัพทในพจนานุกรมและวิธีการแบ</w:t>
+      </w:r>
+      <w:proofErr w:type="spellStart"/>
+      <w:r>
+        <w:rPr>
+          <w:rFonts w:ascii="TH Niramit AS" w:hAnsi="TH Niramit AS" w:cs="TH Niramit AS"/>
+          <w:sz w:val="32"/>
+          <w:szCs w:val="32"/>
+          <w:cs/>
+          <w:lang w:val="en-US"/>
+        </w:rPr>
+        <w:t>งแ</w:t>
+      </w:r>
+      <w:proofErr w:type="spellEnd"/>
+      <w:r>
+        <w:rPr>
+          <w:rFonts w:ascii="TH Niramit AS" w:hAnsi="TH Niramit AS" w:cs="TH Niramit AS"/>
+          <w:sz w:val="32"/>
+          <w:szCs w:val="32"/>
+          <w:cs/>
+          <w:lang w:val="en-US"/>
+        </w:rPr>
+        <w:t>ยกคําภาษาไทยด</w:t>
+      </w:r>
+      <w:proofErr w:type="spellStart"/>
+      <w:r>
+        <w:rPr>
+          <w:rFonts w:ascii="TH Niramit AS" w:hAnsi="TH Niramit AS" w:cs="TH Niramit AS"/>
+          <w:sz w:val="32"/>
+          <w:szCs w:val="32"/>
+          <w:cs/>
+          <w:lang w:val="en-US"/>
+        </w:rPr>
+        <w:t>วย</w:t>
+      </w:r>
+      <w:proofErr w:type="spellEnd"/>
+      <w:r>
+        <w:rPr>
+          <w:rFonts w:ascii="TH Niramit AS" w:hAnsi="TH Niramit AS" w:cs="TH Niramit AS"/>
+          <w:sz w:val="32"/>
+          <w:szCs w:val="32"/>
+          <w:cs/>
+          <w:lang w:val="en-US"/>
+        </w:rPr>
+        <w:t>โครงสร</w:t>
+      </w:r>
+      <w:proofErr w:type="spellStart"/>
+      <w:r>
+        <w:rPr>
+          <w:rFonts w:ascii="TH Niramit AS" w:hAnsi="TH Niramit AS" w:cs="TH Niramit AS"/>
+          <w:sz w:val="32"/>
+          <w:szCs w:val="32"/>
+          <w:cs/>
+          <w:lang w:val="en-US"/>
+        </w:rPr>
+        <w:t>างพ</w:t>
+      </w:r>
+      <w:proofErr w:type="spellEnd"/>
+      <w:r>
+        <w:rPr>
+          <w:rFonts w:ascii="TH Niramit AS" w:hAnsi="TH Niramit AS" w:cs="TH Niramit AS"/>
+          <w:sz w:val="32"/>
+          <w:szCs w:val="32"/>
+          <w:cs/>
+          <w:lang w:val="en-US"/>
+        </w:rPr>
+        <w:t>ยางคเพื่อลดการสิ้นเปลืองพื้นที่ในการจัดเก็บพจนานุกรม</w:t>
+      </w:r>
+      <w:r>
+        <w:rPr>
+          <w:rFonts w:ascii="TH Niramit AS" w:hAnsi="TH Niramit AS" w:cs="TH Niramit AS" w:hint="cs"/>
+          <w:sz w:val="32"/>
+          <w:szCs w:val="32"/>
+          <w:cs/>
+          <w:lang w:val="en-US"/>
+        </w:rPr>
+        <w:t xml:space="preserve"> </w:t>
+      </w:r>
+      <w:r>
+        <w:rPr>
+          <w:rFonts w:ascii="TH Niramit AS" w:hAnsi="TH Niramit AS" w:cs="TH Niramit AS"/>
+          <w:sz w:val="32"/>
+          <w:szCs w:val="32"/>
+          <w:cs/>
+          <w:lang w:val="en-US"/>
+        </w:rPr>
+        <w:t>ยกตัว</w:t>
+      </w:r>
+      <w:proofErr w:type="spellStart"/>
+      <w:r>
+        <w:rPr>
+          <w:rFonts w:ascii="TH Niramit AS" w:hAnsi="TH Niramit AS" w:cs="TH Niramit AS"/>
+          <w:sz w:val="32"/>
+          <w:szCs w:val="32"/>
+          <w:cs/>
+          <w:lang w:val="en-US"/>
+        </w:rPr>
+        <w:t>อย</w:t>
+      </w:r>
+      <w:proofErr w:type="spellEnd"/>
+      <w:r>
+        <w:rPr>
+          <w:rFonts w:ascii="TH Niramit AS" w:hAnsi="TH Niramit AS" w:cs="TH Niramit AS"/>
+          <w:sz w:val="32"/>
+          <w:szCs w:val="32"/>
+          <w:cs/>
+          <w:lang w:val="en-US"/>
+        </w:rPr>
+        <w:t></w:t>
+      </w:r>
+      <w:proofErr w:type="spellStart"/>
+      <w:r>
+        <w:rPr>
+          <w:rFonts w:ascii="TH Niramit AS" w:hAnsi="TH Niramit AS" w:cs="TH Niramit AS"/>
+          <w:sz w:val="32"/>
+          <w:szCs w:val="32"/>
+          <w:cs/>
+          <w:lang w:val="en-US"/>
+        </w:rPr>
+        <w:t>าง</w:t>
+      </w:r>
+      <w:proofErr w:type="spellEnd"/>
+      <w:r>
+        <w:rPr>
+          <w:rFonts w:ascii="TH Niramit AS" w:hAnsi="TH Niramit AS" w:cs="TH Niramit AS"/>
+          <w:sz w:val="32"/>
+          <w:szCs w:val="32"/>
+          <w:cs/>
+          <w:lang w:val="en-US"/>
+        </w:rPr>
+        <w:t>การแบ</w:t>
+      </w:r>
+      <w:proofErr w:type="spellStart"/>
+      <w:r>
+        <w:rPr>
+          <w:rFonts w:ascii="TH Niramit AS" w:hAnsi="TH Niramit AS" w:cs="TH Niramit AS"/>
+          <w:sz w:val="32"/>
+          <w:szCs w:val="32"/>
+          <w:cs/>
+          <w:lang w:val="en-US"/>
+        </w:rPr>
+        <w:t>งแ</w:t>
+      </w:r>
+      <w:proofErr w:type="spellEnd"/>
+      <w:r>
+        <w:rPr>
+          <w:rFonts w:ascii="TH Niramit AS" w:hAnsi="TH Niramit AS" w:cs="TH Niramit AS"/>
+          <w:sz w:val="32"/>
+          <w:szCs w:val="32"/>
+          <w:cs/>
+          <w:lang w:val="en-US"/>
+        </w:rPr>
+        <w:t>ยกคําและพยางคของ</w:t>
+      </w:r>
+      <w:proofErr w:type="spellStart"/>
+      <w:r>
+        <w:rPr>
+          <w:rFonts w:ascii="TH Niramit AS" w:hAnsi="TH Niramit AS" w:cs="TH Niramit AS"/>
+          <w:sz w:val="32"/>
+          <w:szCs w:val="32"/>
+          <w:cs/>
+          <w:lang w:val="en-US"/>
+        </w:rPr>
+        <w:t>คําว</w:t>
+      </w:r>
+      <w:proofErr w:type="spellEnd"/>
+      <w:r>
+        <w:rPr>
+          <w:rFonts w:ascii="TH Niramit AS" w:hAnsi="TH Niramit AS" w:cs="TH Niramit AS"/>
+          <w:sz w:val="32"/>
+          <w:szCs w:val="32"/>
+          <w:cs/>
+          <w:lang w:val="en-US"/>
+        </w:rPr>
+        <w:t>า</w:t>
+      </w:r>
+      <w:r>
+        <w:rPr>
+          <w:rFonts w:ascii="TH Niramit AS" w:hAnsi="TH Niramit AS" w:cs="TH Niramit AS"/>
+          <w:sz w:val="32"/>
+          <w:szCs w:val="32"/>
+          <w:lang w:val="en-US"/>
+        </w:rPr>
+        <w:t>“</w:t>
+      </w:r>
+      <w:r>
+        <w:rPr>
+          <w:rFonts w:ascii="TH Niramit AS" w:hAnsi="TH Niramit AS" w:cs="TH Niramit AS"/>
+          <w:sz w:val="32"/>
+          <w:szCs w:val="32"/>
+          <w:cs/>
+          <w:lang w:val="en-US"/>
+        </w:rPr>
+        <w:t>ประเทศไทย</w:t>
+      </w:r>
+      <w:r>
+        <w:rPr>
+          <w:rFonts w:ascii="TH Niramit AS" w:hAnsi="TH Niramit AS" w:cs="TH Niramit AS"/>
+          <w:sz w:val="32"/>
+          <w:szCs w:val="32"/>
+          <w:lang w:val="en-US"/>
+        </w:rPr>
+        <w:t xml:space="preserve">” </w:t>
+      </w:r>
+      <w:r>
+        <w:rPr>
+          <w:rFonts w:ascii="TH Niramit AS" w:hAnsi="TH Niramit AS" w:cs="TH Niramit AS"/>
+          <w:sz w:val="32"/>
+          <w:szCs w:val="32"/>
+          <w:cs/>
+          <w:lang w:val="en-US"/>
+        </w:rPr>
+        <w:t>จะสามารถแบ</w:t>
+      </w:r>
+      <w:proofErr w:type="spellStart"/>
+      <w:r>
+        <w:rPr>
+          <w:rFonts w:ascii="TH Niramit AS" w:hAnsi="TH Niramit AS" w:cs="TH Niramit AS"/>
+          <w:sz w:val="32"/>
+          <w:szCs w:val="32"/>
+          <w:cs/>
+          <w:lang w:val="en-US"/>
+        </w:rPr>
+        <w:t>งแ</w:t>
+      </w:r>
+      <w:proofErr w:type="spellEnd"/>
+      <w:r>
+        <w:rPr>
+          <w:rFonts w:ascii="TH Niramit AS" w:hAnsi="TH Niramit AS" w:cs="TH Niramit AS"/>
+          <w:sz w:val="32"/>
+          <w:szCs w:val="32"/>
+          <w:cs/>
+          <w:lang w:val="en-US"/>
+        </w:rPr>
+        <w:t>ยกคํา</w:t>
+      </w:r>
+      <w:proofErr w:type="spellStart"/>
+      <w:r>
+        <w:rPr>
+          <w:rFonts w:ascii="TH Niramit AS" w:hAnsi="TH Niramit AS" w:cs="TH Niramit AS"/>
+          <w:sz w:val="32"/>
+          <w:szCs w:val="32"/>
+          <w:cs/>
+          <w:lang w:val="en-US"/>
+        </w:rPr>
+        <w:t>ได</w:t>
+      </w:r>
+      <w:proofErr w:type="spellEnd"/>
+      <w:r>
+        <w:rPr>
+          <w:rFonts w:ascii="TH Niramit AS" w:hAnsi="TH Niramit AS" w:cs="TH Niramit AS"/>
+          <w:sz w:val="32"/>
+          <w:szCs w:val="32"/>
+          <w:cs/>
+          <w:lang w:val="en-US"/>
+        </w:rPr>
+        <w:t></w:t>
+      </w:r>
+      <w:proofErr w:type="spellStart"/>
+      <w:r>
+        <w:rPr>
+          <w:rFonts w:ascii="TH Niramit AS" w:hAnsi="TH Niramit AS" w:cs="TH Niramit AS"/>
+          <w:sz w:val="32"/>
+          <w:szCs w:val="32"/>
+          <w:cs/>
+          <w:lang w:val="en-US"/>
+        </w:rPr>
+        <w:t>เป</w:t>
+      </w:r>
+      <w:proofErr w:type="spellEnd"/>
+      <w:r>
+        <w:rPr>
+          <w:rFonts w:ascii="TH Niramit AS" w:hAnsi="TH Niramit AS" w:cs="TH Niramit AS"/>
+          <w:sz w:val="32"/>
+          <w:szCs w:val="32"/>
+          <w:cs/>
+          <w:lang w:val="en-US"/>
+        </w:rPr>
+        <w:t xml:space="preserve">น </w:t>
+      </w:r>
+      <w:r>
+        <w:rPr>
+          <w:rFonts w:ascii="TH Niramit AS" w:hAnsi="TH Niramit AS" w:cs="TH Niramit AS"/>
+          <w:sz w:val="32"/>
+          <w:szCs w:val="32"/>
+          <w:lang w:val="en-US"/>
+        </w:rPr>
+        <w:t>“</w:t>
+      </w:r>
+      <w:r>
+        <w:rPr>
+          <w:rFonts w:ascii="TH Niramit AS" w:hAnsi="TH Niramit AS" w:cs="TH Niramit AS"/>
+          <w:sz w:val="32"/>
+          <w:szCs w:val="32"/>
+          <w:cs/>
+          <w:lang w:val="en-US"/>
+        </w:rPr>
+        <w:t>ประเทศไทย</w:t>
+      </w:r>
+      <w:r>
+        <w:rPr>
+          <w:rFonts w:ascii="TH Niramit AS" w:hAnsi="TH Niramit AS" w:cs="TH Niramit AS"/>
+          <w:sz w:val="32"/>
+          <w:szCs w:val="32"/>
+          <w:lang w:val="en-US"/>
+        </w:rPr>
+        <w:t xml:space="preserve">” </w:t>
+      </w:r>
+      <w:r>
+        <w:rPr>
+          <w:rFonts w:ascii="TH Niramit AS" w:hAnsi="TH Niramit AS" w:cs="TH Niramit AS"/>
+          <w:sz w:val="32"/>
+          <w:szCs w:val="32"/>
+          <w:cs/>
+          <w:lang w:val="en-US"/>
+        </w:rPr>
+        <w:t>และแบ</w:t>
+      </w:r>
+      <w:proofErr w:type="spellStart"/>
+      <w:r>
+        <w:rPr>
+          <w:rFonts w:ascii="TH Niramit AS" w:hAnsi="TH Niramit AS" w:cs="TH Niramit AS"/>
+          <w:sz w:val="32"/>
+          <w:szCs w:val="32"/>
+          <w:cs/>
+          <w:lang w:val="en-US"/>
+        </w:rPr>
+        <w:t>งพ</w:t>
+      </w:r>
+      <w:proofErr w:type="spellEnd"/>
+      <w:r>
+        <w:rPr>
+          <w:rFonts w:ascii="TH Niramit AS" w:hAnsi="TH Niramit AS" w:cs="TH Niramit AS"/>
+          <w:sz w:val="32"/>
+          <w:szCs w:val="32"/>
+          <w:cs/>
+          <w:lang w:val="en-US"/>
+        </w:rPr>
+        <w:t>ยางค</w:t>
+      </w:r>
+      <w:proofErr w:type="spellStart"/>
+      <w:r>
+        <w:rPr>
+          <w:rFonts w:ascii="TH Niramit AS" w:hAnsi="TH Niramit AS" w:cs="TH Niramit AS"/>
+          <w:sz w:val="32"/>
+          <w:szCs w:val="32"/>
+          <w:cs/>
+          <w:lang w:val="en-US"/>
+        </w:rPr>
+        <w:t>ได</w:t>
+      </w:r>
+      <w:proofErr w:type="spellEnd"/>
+      <w:r>
+        <w:rPr>
+          <w:rFonts w:ascii="TH Niramit AS" w:hAnsi="TH Niramit AS" w:cs="TH Niramit AS"/>
+          <w:sz w:val="32"/>
+          <w:szCs w:val="32"/>
+          <w:cs/>
+          <w:lang w:val="en-US"/>
+        </w:rPr>
+        <w:t></w:t>
+      </w:r>
+      <w:proofErr w:type="spellStart"/>
+      <w:r>
+        <w:rPr>
+          <w:rFonts w:ascii="TH Niramit AS" w:hAnsi="TH Niramit AS" w:cs="TH Niramit AS"/>
+          <w:sz w:val="32"/>
+          <w:szCs w:val="32"/>
+          <w:cs/>
+          <w:lang w:val="en-US"/>
+        </w:rPr>
+        <w:t>เป</w:t>
+      </w:r>
+      <w:proofErr w:type="spellEnd"/>
+      <w:r>
+        <w:rPr>
+          <w:rFonts w:ascii="TH Niramit AS" w:hAnsi="TH Niramit AS" w:cs="TH Niramit AS"/>
+          <w:sz w:val="32"/>
+          <w:szCs w:val="32"/>
+          <w:cs/>
+          <w:lang w:val="en-US"/>
+        </w:rPr>
+        <w:t xml:space="preserve">น </w:t>
+      </w:r>
+      <w:r>
+        <w:rPr>
+          <w:rFonts w:ascii="TH Niramit AS" w:hAnsi="TH Niramit AS" w:cs="TH Niramit AS"/>
+          <w:sz w:val="32"/>
+          <w:szCs w:val="32"/>
+          <w:lang w:val="en-US"/>
+        </w:rPr>
+        <w:t>“</w:t>
+      </w:r>
+      <w:r>
+        <w:rPr>
+          <w:rFonts w:ascii="TH Niramit AS" w:hAnsi="TH Niramit AS" w:cs="TH Niramit AS"/>
+          <w:sz w:val="32"/>
+          <w:szCs w:val="32"/>
+          <w:cs/>
+          <w:lang w:val="en-US"/>
+        </w:rPr>
+        <w:t>ประ</w:t>
+      </w:r>
+      <w:r>
+        <w:rPr>
+          <w:rFonts w:ascii="TH Niramit AS" w:hAnsi="TH Niramit AS" w:cs="TH Niramit AS"/>
+          <w:sz w:val="32"/>
+          <w:szCs w:val="32"/>
+          <w:lang w:val="en-US"/>
+        </w:rPr>
+        <w:t>|</w:t>
+      </w:r>
+      <w:r>
+        <w:rPr>
+          <w:rFonts w:ascii="TH Niramit AS" w:hAnsi="TH Niramit AS" w:cs="TH Niramit AS"/>
+          <w:sz w:val="32"/>
+          <w:szCs w:val="32"/>
+          <w:cs/>
+          <w:lang w:val="en-US"/>
+        </w:rPr>
+        <w:t>เทศ</w:t>
+      </w:r>
+      <w:r>
+        <w:rPr>
+          <w:rFonts w:ascii="TH Niramit AS" w:hAnsi="TH Niramit AS" w:cs="TH Niramit AS"/>
+          <w:sz w:val="32"/>
+          <w:szCs w:val="32"/>
+          <w:lang w:val="en-US"/>
+        </w:rPr>
+        <w:t>|</w:t>
+      </w:r>
+      <w:r>
+        <w:rPr>
+          <w:rFonts w:ascii="TH Niramit AS" w:hAnsi="TH Niramit AS" w:cs="TH Niramit AS"/>
+          <w:sz w:val="32"/>
+          <w:szCs w:val="32"/>
+          <w:cs/>
+          <w:lang w:val="en-US"/>
+        </w:rPr>
+        <w:t>ไทย</w:t>
+      </w:r>
+      <w:r>
+        <w:rPr>
+          <w:rFonts w:ascii="TH Niramit AS" w:hAnsi="TH Niramit AS" w:cs="TH Niramit AS"/>
+          <w:sz w:val="32"/>
+          <w:szCs w:val="32"/>
+          <w:lang w:val="en-US"/>
+        </w:rPr>
+        <w:t>”</w:t>
+      </w:r>
+      <w:r>
+        <w:rPr>
+          <w:rFonts w:ascii="TH Niramit AS" w:hAnsi="TH Niramit AS" w:cs="TH Niramit AS" w:hint="cs"/>
+          <w:sz w:val="32"/>
+          <w:szCs w:val="32"/>
+          <w:cs/>
+          <w:lang w:val="en-US"/>
+        </w:rPr>
+        <w:t xml:space="preserve"> </w:t>
+      </w:r>
+      <w:r>
+        <w:rPr>
+          <w:rFonts w:ascii="TH Niramit AS" w:hAnsi="TH Niramit AS" w:cs="TH Niramit AS"/>
+          <w:sz w:val="32"/>
+          <w:szCs w:val="32"/>
+          <w:cs/>
+          <w:lang w:val="en-US"/>
+        </w:rPr>
+        <w:t>จากผล</w:t>
+      </w:r>
+      <w:proofErr w:type="spellStart"/>
+      <w:r>
+        <w:rPr>
+          <w:rFonts w:ascii="TH Niramit AS" w:hAnsi="TH Niramit AS" w:cs="TH Niramit AS"/>
+          <w:sz w:val="32"/>
+          <w:szCs w:val="32"/>
+          <w:cs/>
+          <w:lang w:val="en-US"/>
+        </w:rPr>
+        <w:t>ลัพธ</w:t>
+      </w:r>
+      <w:proofErr w:type="spellEnd"/>
+      <w:r>
+        <w:rPr>
+          <w:rFonts w:ascii="TH Niramit AS" w:hAnsi="TH Niramit AS" w:cs="TH Niramit AS"/>
+          <w:sz w:val="32"/>
+          <w:szCs w:val="32"/>
+          <w:cs/>
+          <w:lang w:val="en-US"/>
+        </w:rPr>
+        <w:t>ในการแบ</w:t>
+      </w:r>
+      <w:proofErr w:type="spellStart"/>
+      <w:r>
+        <w:rPr>
+          <w:rFonts w:ascii="TH Niramit AS" w:hAnsi="TH Niramit AS" w:cs="TH Niramit AS"/>
+          <w:sz w:val="32"/>
+          <w:szCs w:val="32"/>
+          <w:cs/>
+          <w:lang w:val="en-US"/>
+        </w:rPr>
+        <w:t>งแ</w:t>
+      </w:r>
+      <w:proofErr w:type="spellEnd"/>
+      <w:r>
+        <w:rPr>
+          <w:rFonts w:ascii="TH Niramit AS" w:hAnsi="TH Niramit AS" w:cs="TH Niramit AS"/>
+          <w:sz w:val="32"/>
+          <w:szCs w:val="32"/>
+          <w:cs/>
+          <w:lang w:val="en-US"/>
+        </w:rPr>
+        <w:t>ยกคํานั้นยังขาดความถูกตองในการแบ</w:t>
+      </w:r>
+      <w:proofErr w:type="spellStart"/>
+      <w:r>
+        <w:rPr>
+          <w:rFonts w:ascii="TH Niramit AS" w:hAnsi="TH Niramit AS" w:cs="TH Niramit AS"/>
+          <w:sz w:val="32"/>
+          <w:szCs w:val="32"/>
+          <w:cs/>
+          <w:lang w:val="en-US"/>
+        </w:rPr>
+        <w:t>งแ</w:t>
+      </w:r>
+      <w:proofErr w:type="spellEnd"/>
+      <w:r>
+        <w:rPr>
+          <w:rFonts w:ascii="TH Niramit AS" w:hAnsi="TH Niramit AS" w:cs="TH Niramit AS"/>
+          <w:sz w:val="32"/>
+          <w:szCs w:val="32"/>
+          <w:cs/>
+          <w:lang w:val="en-US"/>
+        </w:rPr>
+        <w:t>ยกคําซึ่งสามารถพัฒนาแนวคิดในการศึกษาและสร</w:t>
+      </w:r>
+      <w:proofErr w:type="spellStart"/>
+      <w:r>
+        <w:rPr>
+          <w:rFonts w:ascii="TH Niramit AS" w:hAnsi="TH Niramit AS" w:cs="TH Niramit AS"/>
+          <w:sz w:val="32"/>
+          <w:szCs w:val="32"/>
+          <w:cs/>
+          <w:lang w:val="en-US"/>
+        </w:rPr>
+        <w:t>าง</w:t>
+      </w:r>
+      <w:proofErr w:type="spellEnd"/>
+      <w:r>
+        <w:rPr>
+          <w:rFonts w:ascii="TH Niramit AS" w:hAnsi="TH Niramit AS" w:cs="TH Niramit AS"/>
+          <w:sz w:val="32"/>
+          <w:szCs w:val="32"/>
+          <w:cs/>
+          <w:lang w:val="en-US"/>
+        </w:rPr>
+        <w:t>กฎเพื่อแบ</w:t>
+      </w:r>
+      <w:proofErr w:type="spellStart"/>
+      <w:r>
+        <w:rPr>
+          <w:rFonts w:ascii="TH Niramit AS" w:hAnsi="TH Niramit AS" w:cs="TH Niramit AS"/>
+          <w:sz w:val="32"/>
+          <w:szCs w:val="32"/>
+          <w:cs/>
+          <w:lang w:val="en-US"/>
+        </w:rPr>
+        <w:t>งแ</w:t>
+      </w:r>
+      <w:proofErr w:type="spellEnd"/>
+      <w:r>
+        <w:rPr>
+          <w:rFonts w:ascii="TH Niramit AS" w:hAnsi="TH Niramit AS" w:cs="TH Niramit AS"/>
+          <w:sz w:val="32"/>
+          <w:szCs w:val="32"/>
+          <w:cs/>
+          <w:lang w:val="en-US"/>
+        </w:rPr>
+        <w:t>ยกคําใหถูกตองมากยิ่งขึ้น</w:t>
+      </w:r>
+      <w:r>
+        <w:rPr>
+          <w:rFonts w:ascii="TH Niramit AS" w:hAnsi="TH Niramit AS" w:cs="TH Niramit AS"/>
+          <w:b/>
+          <w:bCs/>
+          <w:sz w:val="32"/>
+          <w:szCs w:val="32"/>
+          <w:lang w:val="en-US"/>
+        </w:rPr>
+        <w:t xml:space="preserve"> </w:t>
+      </w:r>
+    </w:p>
+    <w:p>
+      <w:pPr>
+        <w:jc w:val="thaiDistribute"/>
+        <w:rPr>
+          <w:rFonts w:ascii="TH Niramit AS" w:hAnsi="TH Niramit AS" w:cs="TH Niramit AS"/>
+          <w:b/>
+          <w:bCs/>
+          <w:sz w:val="32"/>
+          <w:szCs w:val="32"/>
+          <w:lang w:val="en-US"/>
+        </w:rPr>
+      </w:pPr>
+      <w:r>
+        <w:rPr>
+          <w:rFonts w:ascii="TH Niramit AS" w:hAnsi="TH Niramit AS" w:cs="TH Niramit AS"/>
+          <w:b/>
+          <w:bCs/>
+          <w:sz w:val="32"/>
+          <w:szCs w:val="32"/>
+          <w:lang w:val="en-US"/>
+        </w:rPr>
+        <w:tab/>
+      </w:r>
+    </w:p>
+    <w:p>
+      <w:pPr>
+        <w:jc w:val="thaiDistribute"/>
+        <w:rPr>
+          <w:rFonts w:ascii="TH Niramit AS" w:hAnsi="TH Niramit AS" w:cs="TH Niramit AS"/>
+          <w:sz w:val="32"/>
+          <w:szCs w:val="32"/>
+          <w:lang w:val="en-US"/>
+        </w:rPr>
+      </w:pPr>
+      <w:r>
+        <w:rPr>
+          <w:rFonts w:ascii="TH Niramit AS" w:hAnsi="TH Niramit AS" w:cs="TH Niramit AS"/>
+          <w:sz w:val="32"/>
+          <w:szCs w:val="32"/>
+          <w:lang w:val="en-US"/>
+        </w:rPr>
+        <w:tab/>
+      </w:r>
+      <w:r>
+        <w:rPr>
+          <w:rFonts w:ascii="TH Niramit AS" w:hAnsi="TH Niramit AS" w:cs="TH Niramit AS"/>
+          <w:sz w:val="32"/>
+          <w:szCs w:val="32"/>
+          <w:cs/>
+          <w:lang w:val="en-US"/>
+        </w:rPr>
+        <w:t>จักรินท</w:t>
+      </w:r>
+      <w:proofErr w:type="spellStart"/>
+      <w:r>
+        <w:rPr>
+          <w:rFonts w:ascii="TH Niramit AS" w:hAnsi="TH Niramit AS" w:cs="TH Niramit AS"/>
+          <w:sz w:val="32"/>
+          <w:szCs w:val="32"/>
+          <w:cs/>
+          <w:lang w:val="en-US"/>
+        </w:rPr>
+        <w:t>ร์</w:t>
+      </w:r>
+      <w:proofErr w:type="spellEnd"/>
+      <w:r>
+        <w:rPr>
+          <w:rFonts w:ascii="TH Niramit AS" w:hAnsi="TH Niramit AS" w:cs="TH Niramit AS"/>
+          <w:sz w:val="32"/>
+          <w:szCs w:val="32"/>
+          <w:cs/>
+          <w:lang w:val="en-US"/>
+        </w:rPr>
+        <w:t xml:space="preserve"> สันติรัตนภักดี</w:t>
+      </w:r>
+      <w:r>
+        <w:rPr>
+          <w:rFonts w:ascii="TH Niramit AS" w:hAnsi="TH Niramit AS" w:cs="TH Niramit AS"/>
+          <w:sz w:val="32"/>
+          <w:szCs w:val="32"/>
+          <w:lang w:val="en-US"/>
+        </w:rPr>
+        <w:t xml:space="preserve"> </w:t>
+      </w:r>
+      <w:r>
+        <w:rPr>
+          <w:rFonts w:ascii="TH Niramit AS" w:hAnsi="TH Niramit AS" w:cs="TH Niramit AS" w:hint="cs"/>
+          <w:sz w:val="32"/>
+          <w:szCs w:val="32"/>
+          <w:cs/>
+          <w:lang w:val="en-US"/>
+        </w:rPr>
+        <w:t>และ</w:t>
+      </w:r>
+      <w:r>
+        <w:rPr>
+          <w:rFonts w:ascii="TH Niramit AS" w:hAnsi="TH Niramit AS" w:cs="TH Niramit AS"/>
+          <w:sz w:val="32"/>
+          <w:szCs w:val="32"/>
+          <w:cs/>
+          <w:lang w:val="en-US"/>
+        </w:rPr>
+        <w:t>ศุภ</w:t>
+      </w:r>
+      <w:proofErr w:type="spellStart"/>
+      <w:r>
+        <w:rPr>
+          <w:rFonts w:ascii="TH Niramit AS" w:hAnsi="TH Niramit AS" w:cs="TH Niramit AS"/>
+          <w:sz w:val="32"/>
+          <w:szCs w:val="32"/>
+          <w:cs/>
+          <w:lang w:val="en-US"/>
+        </w:rPr>
+        <w:t>กฤษฏิ์</w:t>
+      </w:r>
+      <w:proofErr w:type="spellEnd"/>
+      <w:r>
+        <w:rPr>
+          <w:rFonts w:ascii="TH Niramit AS" w:hAnsi="TH Niramit AS" w:cs="TH Niramit AS"/>
+          <w:sz w:val="32"/>
+          <w:szCs w:val="32"/>
+          <w:cs/>
+          <w:lang w:val="en-US"/>
+        </w:rPr>
+        <w:t xml:space="preserve"> นิวัฒนากูล</w:t>
+      </w:r>
+      <w:r>
+        <w:rPr>
+          <w:rFonts w:ascii="TH Niramit AS" w:hAnsi="TH Niramit AS" w:cs="TH Niramit AS"/>
+          <w:sz w:val="32"/>
+          <w:szCs w:val="32"/>
+          <w:lang w:val="en-US"/>
+        </w:rPr>
+        <w:t xml:space="preserve"> (2021) </w:t>
+      </w:r>
+      <w:r>
+        <w:rPr>
+          <w:rFonts w:ascii="TH Niramit AS" w:hAnsi="TH Niramit AS" w:cs="TH Niramit AS" w:hint="cs"/>
+          <w:sz w:val="32"/>
+          <w:szCs w:val="32"/>
+          <w:cs/>
+          <w:lang w:val="en-US"/>
+        </w:rPr>
+        <w:t xml:space="preserve">ศึกษาเรื่อง </w:t>
+      </w:r>
+      <w:r>
+        <w:rPr>
+          <w:rFonts w:ascii="TH Niramit AS" w:hAnsi="TH Niramit AS" w:cs="TH Niramit AS"/>
+          <w:sz w:val="32"/>
+          <w:szCs w:val="32"/>
+          <w:cs/>
+          <w:lang w:val="en-US"/>
+        </w:rPr>
+        <w:t>การออกแบบและพัฒนากระบวนการจำแนกข้อร้องเรียนรถโดยสารสาธารณะเพื่อติดแท็กปัญหาการให้บริการ</w:t>
+      </w:r>
+      <w:r>
+        <w:rPr>
+          <w:rFonts w:ascii="TH Niramit AS" w:hAnsi="TH Niramit AS" w:cs="TH Niramit AS" w:hint="cs"/>
+          <w:sz w:val="32"/>
+          <w:szCs w:val="32"/>
+          <w:cs/>
+          <w:lang w:val="en-US"/>
+        </w:rPr>
+        <w:t xml:space="preserve"> </w:t>
+      </w:r>
+      <w:r>
+        <w:rPr>
+          <w:rFonts w:ascii="TH Niramit AS" w:hAnsi="TH Niramit AS" w:cs="TH Niramit AS"/>
+          <w:sz w:val="32"/>
+          <w:szCs w:val="32"/>
+          <w:cs/>
+          <w:lang w:val="en-US"/>
+        </w:rPr>
+        <w:t>องค์การขนส่งมวลชนกรุงเทพ (</w:t>
+      </w:r>
+      <w:proofErr w:type="spellStart"/>
+      <w:r>
+        <w:rPr>
+          <w:rFonts w:ascii="TH Niramit AS" w:hAnsi="TH Niramit AS" w:cs="TH Niramit AS"/>
+          <w:sz w:val="32"/>
+          <w:szCs w:val="32"/>
+          <w:cs/>
+          <w:lang w:val="en-US"/>
+        </w:rPr>
+        <w:t>ขส</w:t>
+      </w:r>
+      <w:proofErr w:type="spellEnd"/>
+      <w:r>
+        <w:rPr>
+          <w:rFonts w:ascii="TH Niramit AS" w:hAnsi="TH Niramit AS" w:cs="TH Niramit AS"/>
+          <w:sz w:val="32"/>
+          <w:szCs w:val="32"/>
+          <w:cs/>
+          <w:lang w:val="en-US"/>
+        </w:rPr>
+        <w:t>มก.) มีช่องทางในการร้องเรียนรถโดยสารสาธารณะผ่านเว็บบอร์ด ที่ผู้ใช้งานสามารถแสดงความคิดเห็นได้อย่างอิสระ</w:t>
+      </w:r>
+      <w:r>
+        <w:rPr>
+          <w:rFonts w:ascii="TH Niramit AS" w:hAnsi="TH Niramit AS" w:cs="TH Niramit AS" w:hint="cs"/>
+          <w:sz w:val="32"/>
+          <w:szCs w:val="32"/>
+          <w:cs/>
+          <w:lang w:val="en-US"/>
+        </w:rPr>
+        <w:t xml:space="preserve"> ผู้วิจัยจึง</w:t>
+      </w:r>
+      <w:r>
+        <w:rPr>
+          <w:rFonts w:ascii="TH Niramit AS" w:hAnsi="TH Niramit AS" w:cs="TH Niramit AS"/>
+          <w:sz w:val="32"/>
+          <w:szCs w:val="32"/>
+          <w:cs/>
+          <w:lang w:val="en-US"/>
+        </w:rPr>
+        <w:t>ออกแบบและพัฒนากระบวนการจ</w:t>
+      </w:r>
+      <w:r>
+        <w:rPr>
+          <w:rFonts w:ascii="TH Niramit AS" w:hAnsi="TH Niramit AS" w:cs="TH Niramit AS" w:hint="cs"/>
+          <w:sz w:val="32"/>
+          <w:szCs w:val="32"/>
+          <w:cs/>
+          <w:lang w:val="en-US"/>
+        </w:rPr>
+        <w:t>ำ</w:t>
+      </w:r>
+      <w:r>
+        <w:rPr>
+          <w:rFonts w:ascii="TH Niramit AS" w:hAnsi="TH Niramit AS" w:cs="TH Niramit AS"/>
+          <w:sz w:val="32"/>
+          <w:szCs w:val="32"/>
+          <w:cs/>
+          <w:lang w:val="en-US"/>
+        </w:rPr>
+        <w:t>แนกข้อร้องเรียนรถโดยสารสาธารณะ จากข้อร้องเรียนผ่านเว็บบอร์ดขององค์การขนส่งมวลชนกรุงเทพด้วยกระบวนการตัดค</w:t>
+      </w:r>
+      <w:r>
+        <w:rPr>
+          <w:rFonts w:ascii="TH Niramit AS" w:hAnsi="TH Niramit AS" w:cs="TH Niramit AS" w:hint="cs"/>
+          <w:sz w:val="32"/>
+          <w:szCs w:val="32"/>
+          <w:cs/>
+          <w:lang w:val="en-US"/>
+        </w:rPr>
+        <w:t>ำ</w:t>
+      </w:r>
+      <w:r>
+        <w:rPr>
+          <w:rFonts w:ascii="TH Niramit AS" w:hAnsi="TH Niramit AS" w:cs="TH Niramit AS"/>
+          <w:sz w:val="32"/>
+          <w:szCs w:val="32"/>
+          <w:cs/>
+          <w:lang w:val="en-US"/>
+        </w:rPr>
+        <w:t>ภาษาไทยโดยใช้พจนานุกรม แล้วคัดเลือกค</w:t>
+      </w:r>
+      <w:r>
+        <w:rPr>
+          <w:rFonts w:ascii="TH Niramit AS" w:hAnsi="TH Niramit AS" w:cs="TH Niramit AS" w:hint="cs"/>
+          <w:sz w:val="32"/>
+          <w:szCs w:val="32"/>
+          <w:cs/>
+          <w:lang w:val="en-US"/>
+        </w:rPr>
+        <w:t>ำ</w:t>
+      </w:r>
+      <w:r>
+        <w:rPr>
+          <w:rFonts w:ascii="TH Niramit AS" w:hAnsi="TH Niramit AS" w:cs="TH Niramit AS"/>
+          <w:sz w:val="32"/>
+          <w:szCs w:val="32"/>
+          <w:cs/>
+          <w:lang w:val="en-US"/>
+        </w:rPr>
+        <w:t>ศัพท์ด้วยการวิเคราะห์น้</w:t>
+      </w:r>
+      <w:r>
+        <w:rPr>
+          <w:rFonts w:ascii="TH Niramit AS" w:hAnsi="TH Niramit AS" w:cs="TH Niramit AS" w:hint="cs"/>
+          <w:sz w:val="32"/>
+          <w:szCs w:val="32"/>
+          <w:cs/>
+          <w:lang w:val="en-US"/>
+        </w:rPr>
+        <w:t>ำ</w:t>
+      </w:r>
+      <w:r>
+        <w:rPr>
+          <w:rFonts w:ascii="TH Niramit AS" w:hAnsi="TH Niramit AS" w:cs="TH Niramit AS"/>
+          <w:sz w:val="32"/>
+          <w:szCs w:val="32"/>
+          <w:cs/>
+          <w:lang w:val="en-US"/>
+        </w:rPr>
+        <w:t>หนักของค</w:t>
+      </w:r>
+      <w:r>
+        <w:rPr>
+          <w:rFonts w:ascii="TH Niramit AS" w:hAnsi="TH Niramit AS" w:cs="TH Niramit AS" w:hint="cs"/>
+          <w:sz w:val="32"/>
+          <w:szCs w:val="32"/>
+          <w:cs/>
+          <w:lang w:val="en-US"/>
+        </w:rPr>
+        <w:t>ำ</w:t>
+      </w:r>
+      <w:r>
+        <w:rPr>
+          <w:rFonts w:ascii="TH Niramit AS" w:hAnsi="TH Niramit AS" w:cs="TH Niramit AS"/>
+          <w:sz w:val="32"/>
+          <w:szCs w:val="32"/>
+          <w:cs/>
+          <w:lang w:val="en-US"/>
+        </w:rPr>
+        <w:t xml:space="preserve"> มาสร้างเป็นคลังค</w:t>
+      </w:r>
+      <w:r>
+        <w:rPr>
+          <w:rFonts w:ascii="TH Niramit AS" w:hAnsi="TH Niramit AS" w:cs="TH Niramit AS" w:hint="cs"/>
+          <w:sz w:val="32"/>
+          <w:szCs w:val="32"/>
+          <w:cs/>
+          <w:lang w:val="en-US"/>
+        </w:rPr>
+        <w:t>ำ</w:t>
+      </w:r>
+      <w:r>
+        <w:rPr>
+          <w:rFonts w:ascii="TH Niramit AS" w:hAnsi="TH Niramit AS" w:cs="TH Niramit AS"/>
+          <w:sz w:val="32"/>
+          <w:szCs w:val="32"/>
+          <w:cs/>
+          <w:lang w:val="en-US"/>
+        </w:rPr>
+        <w:t>ศัพท์ แบ่งเป็น 4 คลาส ได้แก่ คลาสการขับขี่ คลาสผู้ขับขี่และพนักงานผู้ให้บริการ คลาสยานพาหนะและอุปกรณ์ให้บริการ และคลาสเวลาและการเดินรถ</w:t>
+      </w:r>
+      <w:r>
+        <w:rPr>
+          <w:rFonts w:ascii="TH Niramit AS" w:hAnsi="TH Niramit AS" w:cs="TH Niramit AS" w:hint="cs"/>
+          <w:sz w:val="32"/>
+          <w:szCs w:val="32"/>
+          <w:cs/>
+          <w:lang w:val="en-US"/>
+        </w:rPr>
+        <w:t>โดยใช้</w:t>
+      </w:r>
+      <w:r>
+        <w:rPr>
+          <w:rFonts w:ascii="TH Niramit AS" w:hAnsi="TH Niramit AS" w:cs="TH Niramit AS"/>
+          <w:sz w:val="32"/>
+          <w:szCs w:val="32"/>
+          <w:cs/>
+          <w:lang w:val="en-US"/>
+        </w:rPr>
+        <w:t>มอดูลการตัดค</w:t>
+      </w:r>
+      <w:r>
+        <w:rPr>
+          <w:rFonts w:ascii="TH Niramit AS" w:hAnsi="TH Niramit AS" w:cs="TH Niramit AS" w:hint="cs"/>
+          <w:sz w:val="32"/>
+          <w:szCs w:val="32"/>
+          <w:cs/>
+          <w:lang w:val="en-US"/>
+        </w:rPr>
+        <w:t>ำ</w:t>
+      </w:r>
+      <w:r>
+        <w:rPr>
+          <w:rFonts w:ascii="TH Niramit AS" w:hAnsi="TH Niramit AS" w:cs="TH Niramit AS"/>
+          <w:sz w:val="32"/>
+          <w:szCs w:val="32"/>
+          <w:cs/>
+          <w:lang w:val="en-US"/>
+        </w:rPr>
+        <w:t>ภาษาไทย (</w:t>
+      </w:r>
+      <w:r>
+        <w:rPr>
+          <w:rFonts w:ascii="TH Niramit AS" w:hAnsi="TH Niramit AS" w:cs="TH Niramit AS"/>
+          <w:sz w:val="32"/>
+          <w:szCs w:val="32"/>
+          <w:lang w:val="en-US"/>
+        </w:rPr>
+        <w:t>Thai Word Segmentation)</w:t>
+      </w:r>
+      <w:r>
+        <w:rPr>
+          <w:rFonts w:ascii="TH Niramit AS" w:hAnsi="TH Niramit AS" w:cs="TH Niramit AS" w:hint="cs"/>
+          <w:sz w:val="32"/>
+          <w:szCs w:val="32"/>
+          <w:cs/>
+          <w:lang w:val="en-US"/>
+        </w:rPr>
+        <w:t xml:space="preserve"> </w:t>
+      </w:r>
+      <w:proofErr w:type="spellStart"/>
+      <w:r>
+        <w:rPr>
+          <w:rFonts w:ascii="TH Niramit AS" w:hAnsi="TH Niramit AS" w:cs="TH Niramit AS"/>
+          <w:sz w:val="32"/>
+          <w:szCs w:val="32"/>
+          <w:cs/>
+          <w:lang w:val="en-US"/>
+        </w:rPr>
+        <w:t>ดยน</w:t>
+      </w:r>
+      <w:proofErr w:type="spellEnd"/>
+      <w:r>
+        <w:rPr>
+          <w:rFonts w:ascii="TH Niramit AS" w:hAnsi="TH Niramit AS" w:cs="TH Niramit AS"/>
+          <w:sz w:val="32"/>
+          <w:szCs w:val="32"/>
+          <w:cs/>
+          <w:lang w:val="en-US"/>
+        </w:rPr>
+        <w:t xml:space="preserve"> าข้อความทั่วไปซึ่งอยู่ในรูปแบบประโยคมาแบ่งออกเป็นค าหรือคุณลักษณะ (</w:t>
+      </w:r>
+      <w:r>
+        <w:rPr>
+          <w:rFonts w:ascii="TH Niramit AS" w:hAnsi="TH Niramit AS" w:cs="TH Niramit AS"/>
+          <w:sz w:val="32"/>
+          <w:szCs w:val="32"/>
+          <w:lang w:val="en-US"/>
+        </w:rPr>
+        <w:t xml:space="preserve">Term/Feature) </w:t>
+      </w:r>
+      <w:r>
+        <w:rPr>
+          <w:rFonts w:ascii="TH Niramit AS" w:hAnsi="TH Niramit AS" w:cs="TH Niramit AS"/>
+          <w:sz w:val="32"/>
+          <w:szCs w:val="32"/>
+          <w:cs/>
+          <w:lang w:val="en-US"/>
+        </w:rPr>
+        <w:t>เพื่อแยกส่วนของข้อความออกจากกันก่อนน</w:t>
+      </w:r>
+      <w:r>
+        <w:rPr>
+          <w:rFonts w:ascii="TH Niramit AS" w:hAnsi="TH Niramit AS" w:cs="TH Niramit AS" w:hint="cs"/>
+          <w:sz w:val="32"/>
+          <w:szCs w:val="32"/>
+          <w:cs/>
+          <w:lang w:val="en-US"/>
+        </w:rPr>
+        <w:t>ำ</w:t>
+      </w:r>
+      <w:r>
+        <w:rPr>
+          <w:rFonts w:ascii="TH Niramit AS" w:hAnsi="TH Niramit AS" w:cs="TH Niramit AS"/>
+          <w:sz w:val="32"/>
+          <w:szCs w:val="32"/>
+          <w:cs/>
+          <w:lang w:val="en-US"/>
+        </w:rPr>
+        <w:t>ไปประมวลผลในขั้นต่อไป</w:t>
+      </w:r>
+      <w:r>
+        <w:rPr>
+          <w:rFonts w:ascii="TH Niramit AS" w:hAnsi="TH Niramit AS" w:cs="TH Niramit AS" w:hint="cs"/>
+          <w:sz w:val="32"/>
+          <w:szCs w:val="32"/>
+          <w:cs/>
+          <w:lang w:val="en-US"/>
+        </w:rPr>
+        <w:t xml:space="preserve"> </w:t>
+      </w:r>
+      <w:r>
+        <w:rPr>
+          <w:rFonts w:ascii="TH Niramit AS" w:hAnsi="TH Niramit AS" w:cs="TH Niramit AS"/>
+          <w:sz w:val="32"/>
+          <w:szCs w:val="32"/>
+          <w:cs/>
+          <w:lang w:val="en-US"/>
+        </w:rPr>
+        <w:t>แบ่งตามกระบวนการท</w:t>
+      </w:r>
+      <w:r>
+        <w:rPr>
+          <w:rFonts w:ascii="TH Niramit AS" w:hAnsi="TH Niramit AS" w:cs="TH Niramit AS" w:hint="cs"/>
+          <w:sz w:val="32"/>
+          <w:szCs w:val="32"/>
+          <w:cs/>
+          <w:lang w:val="en-US"/>
+        </w:rPr>
+        <w:t>ำ</w:t>
+      </w:r>
+      <w:r>
+        <w:rPr>
+          <w:rFonts w:ascii="TH Niramit AS" w:hAnsi="TH Niramit AS" w:cs="TH Niramit AS"/>
+          <w:sz w:val="32"/>
+          <w:szCs w:val="32"/>
+          <w:cs/>
+          <w:lang w:val="en-US"/>
+        </w:rPr>
+        <w:t>งานออกเป็น 3 กลุ่ม ได้แก่ 1) การตัดค</w:t>
+      </w:r>
+      <w:r>
+        <w:rPr>
+          <w:rFonts w:ascii="TH Niramit AS" w:hAnsi="TH Niramit AS" w:cs="TH Niramit AS" w:hint="cs"/>
+          <w:sz w:val="32"/>
+          <w:szCs w:val="32"/>
+          <w:cs/>
+          <w:lang w:val="en-US"/>
+        </w:rPr>
+        <w:t>ำ</w:t>
+      </w:r>
+      <w:r>
+        <w:rPr>
+          <w:rFonts w:ascii="TH Niramit AS" w:hAnsi="TH Niramit AS" w:cs="TH Niramit AS"/>
+          <w:sz w:val="32"/>
+          <w:szCs w:val="32"/>
+          <w:cs/>
+          <w:lang w:val="en-US"/>
+        </w:rPr>
+        <w:t>โดยใช้กฎ (</w:t>
+      </w:r>
+      <w:r>
+        <w:rPr>
+          <w:rFonts w:ascii="TH Niramit AS" w:hAnsi="TH Niramit AS" w:cs="TH Niramit AS"/>
+          <w:sz w:val="32"/>
+          <w:szCs w:val="32"/>
+          <w:lang w:val="en-US"/>
+        </w:rPr>
+        <w:t xml:space="preserve">Rule-Based Approach) </w:t>
+      </w:r>
+      <w:r>
+        <w:rPr>
+          <w:rFonts w:ascii="TH Niramit AS" w:hAnsi="TH Niramit AS" w:cs="TH Niramit AS"/>
+          <w:sz w:val="32"/>
+          <w:szCs w:val="32"/>
+          <w:cs/>
+          <w:lang w:val="en-US"/>
+        </w:rPr>
+        <w:t>2) การตัดค</w:t>
+      </w:r>
+      <w:r>
+        <w:rPr>
+          <w:rFonts w:ascii="TH Niramit AS" w:hAnsi="TH Niramit AS" w:cs="TH Niramit AS" w:hint="cs"/>
+          <w:sz w:val="32"/>
+          <w:szCs w:val="32"/>
+          <w:cs/>
+          <w:lang w:val="en-US"/>
+        </w:rPr>
+        <w:t>ำ</w:t>
+      </w:r>
+      <w:r>
+        <w:rPr>
+          <w:rFonts w:ascii="TH Niramit AS" w:hAnsi="TH Niramit AS" w:cs="TH Niramit AS"/>
+          <w:sz w:val="32"/>
+          <w:szCs w:val="32"/>
+          <w:cs/>
+          <w:lang w:val="en-US"/>
+        </w:rPr>
+        <w:t>โดยใช้พจนานุกรม (</w:t>
+      </w:r>
+      <w:r>
+        <w:rPr>
+          <w:rFonts w:ascii="TH Niramit AS" w:hAnsi="TH Niramit AS" w:cs="TH Niramit AS"/>
+          <w:sz w:val="32"/>
+          <w:szCs w:val="32"/>
+          <w:lang w:val="en-US"/>
+        </w:rPr>
+        <w:t>Dictionary-Based Approach)</w:t>
+      </w:r>
+      <w:r>
+        <w:rPr>
+          <w:rFonts w:ascii="TH Niramit AS" w:hAnsi="TH Niramit AS" w:cs="TH Niramit AS" w:hint="cs"/>
+          <w:sz w:val="32"/>
+          <w:szCs w:val="32"/>
+          <w:cs/>
+          <w:lang w:val="en-US"/>
+        </w:rPr>
+        <w:t xml:space="preserve"> </w:t>
+      </w:r>
+      <w:r>
+        <w:rPr>
+          <w:rFonts w:ascii="TH Niramit AS" w:hAnsi="TH Niramit AS" w:cs="TH Niramit AS"/>
+          <w:sz w:val="32"/>
+          <w:szCs w:val="32"/>
+          <w:cs/>
+          <w:lang w:val="en-US"/>
+        </w:rPr>
+        <w:t>3) การตัดค</w:t>
+      </w:r>
+      <w:r>
+        <w:rPr>
+          <w:rFonts w:ascii="TH Niramit AS" w:hAnsi="TH Niramit AS" w:cs="TH Niramit AS" w:hint="cs"/>
+          <w:sz w:val="32"/>
+          <w:szCs w:val="32"/>
+          <w:cs/>
+          <w:lang w:val="en-US"/>
+        </w:rPr>
+        <w:t>ำ</w:t>
+      </w:r>
+      <w:r>
+        <w:rPr>
+          <w:rFonts w:ascii="TH Niramit AS" w:hAnsi="TH Niramit AS" w:cs="TH Niramit AS"/>
+          <w:sz w:val="32"/>
+          <w:szCs w:val="32"/>
+          <w:cs/>
+          <w:lang w:val="en-US"/>
+        </w:rPr>
+        <w:t>โดยใช้คลังค</w:t>
+      </w:r>
+      <w:r>
+        <w:rPr>
+          <w:rFonts w:ascii="TH Niramit AS" w:hAnsi="TH Niramit AS" w:cs="TH Niramit AS" w:hint="cs"/>
+          <w:sz w:val="32"/>
+          <w:szCs w:val="32"/>
+          <w:cs/>
+          <w:lang w:val="en-US"/>
+        </w:rPr>
+        <w:t>ำ</w:t>
+      </w:r>
+      <w:r>
+        <w:rPr>
+          <w:rFonts w:ascii="TH Niramit AS" w:hAnsi="TH Niramit AS" w:cs="TH Niramit AS"/>
+          <w:sz w:val="32"/>
+          <w:szCs w:val="32"/>
+          <w:cs/>
+          <w:lang w:val="en-US"/>
+        </w:rPr>
+        <w:t>ศัพท์ (</w:t>
+      </w:r>
+      <w:r>
+        <w:rPr>
+          <w:rFonts w:ascii="TH Niramit AS" w:hAnsi="TH Niramit AS" w:cs="TH Niramit AS"/>
+          <w:sz w:val="32"/>
+          <w:szCs w:val="32"/>
+          <w:lang w:val="en-US"/>
+        </w:rPr>
+        <w:t>Corpus-Based Approach)</w:t>
+      </w:r>
+      <w:r>
+        <w:rPr>
+          <w:rFonts w:ascii="TH Niramit AS" w:hAnsi="TH Niramit AS" w:cs="TH Niramit AS" w:hint="cs"/>
+          <w:sz w:val="32"/>
+          <w:szCs w:val="32"/>
+          <w:cs/>
+          <w:lang w:val="en-US"/>
+        </w:rPr>
+        <w:t xml:space="preserve"> จากการทดลองพบว่า</w:t>
+      </w:r>
+      <w:r>
+        <w:rPr>
+          <w:rFonts w:ascii="TH Niramit AS" w:hAnsi="TH Niramit AS" w:cs="TH Niramit AS"/>
+          <w:sz w:val="32"/>
+          <w:szCs w:val="32"/>
+          <w:cs/>
+          <w:lang w:val="en-US"/>
+        </w:rPr>
+        <w:t>อัลกอริทึมโครงข่ายประสาทเทียมแบบเพอร์เซ</w:t>
+      </w:r>
+      <w:proofErr w:type="spellStart"/>
+      <w:r>
+        <w:rPr>
+          <w:rFonts w:ascii="TH Niramit AS" w:hAnsi="TH Niramit AS" w:cs="TH Niramit AS"/>
+          <w:sz w:val="32"/>
+          <w:szCs w:val="32"/>
+          <w:cs/>
+          <w:lang w:val="en-US"/>
+        </w:rPr>
+        <w:t>็ปต</w:t>
+      </w:r>
+      <w:proofErr w:type="spellEnd"/>
+      <w:r>
+        <w:rPr>
+          <w:rFonts w:ascii="TH Niramit AS" w:hAnsi="TH Niramit AS" w:cs="TH Niramit AS"/>
+          <w:sz w:val="32"/>
+          <w:szCs w:val="32"/>
+          <w:cs/>
+          <w:lang w:val="en-US"/>
+        </w:rPr>
+        <w:t>รอนหลายชั้น มีค่าความถูกต้อง ค่าความแม่นย</w:t>
+      </w:r>
+      <w:r>
+        <w:rPr>
+          <w:rFonts w:ascii="TH Niramit AS" w:hAnsi="TH Niramit AS" w:cs="TH Niramit AS" w:hint="cs"/>
+          <w:sz w:val="32"/>
+          <w:szCs w:val="32"/>
+          <w:cs/>
+          <w:lang w:val="en-US"/>
+        </w:rPr>
+        <w:t>ำ</w:t>
+      </w:r>
+      <w:r>
+        <w:rPr>
+          <w:rFonts w:ascii="TH Niramit AS" w:hAnsi="TH Niramit AS" w:cs="TH Niramit AS"/>
+          <w:sz w:val="32"/>
+          <w:szCs w:val="32"/>
+          <w:cs/>
+          <w:lang w:val="en-US"/>
+        </w:rPr>
+        <w:t xml:space="preserve"> ค่าความระลึก และค่าประสิทธิภาพโดยรวมสูงที่สุด</w:t>
+      </w:r>
+    </w:p>
+    <w:p>
+      <w:pPr>
+        <w:jc w:val="thaiDistribute"/>
+        <w:rPr>
+          <w:rFonts w:ascii="TH Niramit AS" w:hAnsi="TH Niramit AS" w:cs="TH Niramit AS"/>
+          <w:sz w:val="32"/>
+          <w:szCs w:val="32"/>
+          <w:lang w:val="en-US"/>
+        </w:rPr>
+      </w:pPr>
+    </w:p>
+    <w:p>
+      <w:pPr>
+        <w:jc w:val="thaiDistribute"/>
+        <w:rPr>
+          <w:rFonts w:ascii="TH Niramit AS" w:hAnsi="TH Niramit AS" w:cs="TH Niramit AS"/>
+          <w:sz w:val="32"/>
+          <w:szCs w:val="32"/>
+          <w:lang w:val="en-US"/>
+        </w:rPr>
+      </w:pPr>
+      <w:r>
+        <w:rPr>
+          <w:rFonts w:ascii="TH Niramit AS" w:hAnsi="TH Niramit AS" w:cs="TH Niramit AS"/>
+          <w:sz w:val="32"/>
+          <w:szCs w:val="32"/>
+          <w:lang w:val="en-US"/>
+        </w:rPr>
+        <w:tab/>
+      </w:r>
+      <w:r>
+        <w:rPr>
+          <w:rFonts w:ascii="TH Niramit AS" w:hAnsi="TH Niramit AS" w:cs="TH Niramit AS"/>
+          <w:sz w:val="32"/>
+          <w:szCs w:val="32"/>
+          <w:cs/>
+          <w:lang w:val="en-US"/>
+        </w:rPr>
+        <w:t>ปารณ</w:t>
+      </w:r>
+      <w:proofErr w:type="spellStart"/>
+      <w:r>
+        <w:rPr>
+          <w:rFonts w:ascii="TH Niramit AS" w:hAnsi="TH Niramit AS" w:cs="TH Niramit AS"/>
+          <w:sz w:val="32"/>
+          <w:szCs w:val="32"/>
+          <w:cs/>
+          <w:lang w:val="en-US"/>
+        </w:rPr>
+        <w:t>ีย์</w:t>
+      </w:r>
+      <w:proofErr w:type="spellEnd"/>
+      <w:r>
+        <w:rPr>
+          <w:rFonts w:ascii="TH Niramit AS" w:hAnsi="TH Niramit AS" w:cs="TH Niramit AS"/>
+          <w:sz w:val="32"/>
+          <w:szCs w:val="32"/>
+          <w:cs/>
+          <w:lang w:val="en-US"/>
+        </w:rPr>
+        <w:t xml:space="preserve"> พึ่งวิชา</w:t>
+      </w:r>
+      <w:r>
+        <w:rPr>
+          <w:rFonts w:ascii="TH Niramit AS" w:hAnsi="TH Niramit AS" w:cs="TH Niramit AS"/>
+          <w:sz w:val="32"/>
+          <w:szCs w:val="32"/>
+          <w:lang w:val="en-US"/>
+        </w:rPr>
+        <w:t xml:space="preserve"> </w:t>
+      </w:r>
+      <w:r>
+        <w:rPr>
+          <w:rFonts w:ascii="TH Niramit AS" w:hAnsi="TH Niramit AS" w:cs="TH Niramit AS"/>
+          <w:sz w:val="32"/>
+          <w:szCs w:val="32"/>
+          <w:cs/>
+          <w:lang w:val="en-US"/>
+        </w:rPr>
+        <w:t>อานนท์ ทับเที่ยง</w:t>
+      </w:r>
+      <w:r>
+        <w:rPr>
+          <w:rFonts w:ascii="TH Niramit AS" w:hAnsi="TH Niramit AS" w:cs="TH Niramit AS"/>
+          <w:sz w:val="32"/>
+          <w:szCs w:val="32"/>
+          <w:lang w:val="en-US"/>
+        </w:rPr>
+        <w:t xml:space="preserve"> </w:t>
+      </w:r>
+      <w:r>
+        <w:rPr>
+          <w:rFonts w:ascii="TH Niramit AS" w:hAnsi="TH Niramit AS" w:cs="TH Niramit AS" w:hint="cs"/>
+          <w:sz w:val="32"/>
+          <w:szCs w:val="32"/>
+          <w:cs/>
+          <w:lang w:val="en-US"/>
+        </w:rPr>
+        <w:t>และ</w:t>
+      </w:r>
+      <w:r>
+        <w:rPr>
+          <w:rFonts w:ascii="TH Niramit AS" w:hAnsi="TH Niramit AS" w:cs="TH Niramit AS"/>
+          <w:sz w:val="32"/>
+          <w:szCs w:val="32"/>
+          <w:cs/>
+          <w:lang w:val="en-US"/>
+        </w:rPr>
+        <w:t>ธัญ</w:t>
+      </w:r>
+      <w:proofErr w:type="spellStart"/>
+      <w:r>
+        <w:rPr>
+          <w:rFonts w:ascii="TH Niramit AS" w:hAnsi="TH Niramit AS" w:cs="TH Niramit AS"/>
+          <w:sz w:val="32"/>
+          <w:szCs w:val="32"/>
+          <w:cs/>
+          <w:lang w:val="en-US"/>
+        </w:rPr>
+        <w:t>ญา</w:t>
+      </w:r>
+      <w:proofErr w:type="spellEnd"/>
+      <w:r>
+        <w:rPr>
+          <w:rFonts w:ascii="TH Niramit AS" w:hAnsi="TH Niramit AS" w:cs="TH Niramit AS"/>
+          <w:sz w:val="32"/>
+          <w:szCs w:val="32"/>
+          <w:cs/>
+          <w:lang w:val="en-US"/>
+        </w:rPr>
+        <w:t xml:space="preserve"> สัตยาอภิธาน</w:t>
+      </w:r>
+      <w:r>
+        <w:rPr>
+          <w:rFonts w:ascii="TH Niramit AS" w:hAnsi="TH Niramit AS" w:cs="TH Niramit AS" w:hint="cs"/>
+          <w:sz w:val="32"/>
+          <w:szCs w:val="32"/>
+          <w:cs/>
+          <w:lang w:val="en-US"/>
+        </w:rPr>
+        <w:t xml:space="preserve"> (</w:t>
+      </w:r>
+      <w:r>
+        <w:rPr>
+          <w:rFonts w:ascii="TH Niramit AS" w:hAnsi="TH Niramit AS" w:cs="TH Niramit AS"/>
+          <w:sz w:val="32"/>
+          <w:szCs w:val="32"/>
+          <w:lang w:val="en-US"/>
+        </w:rPr>
+        <w:t>2019</w:t>
+      </w:r>
+      <w:r>
+        <w:rPr>
+          <w:rFonts w:ascii="TH Niramit AS" w:hAnsi="TH Niramit AS" w:cs="TH Niramit AS" w:hint="cs"/>
+          <w:sz w:val="32"/>
+          <w:szCs w:val="32"/>
+          <w:cs/>
+          <w:lang w:val="en-US"/>
+        </w:rPr>
+        <w:t>)</w:t>
+      </w:r>
+      <w:r>
+        <w:rPr>
+          <w:rFonts w:ascii="TH Niramit AS" w:hAnsi="TH Niramit AS" w:cs="TH Niramit AS"/>
+          <w:sz w:val="32"/>
+          <w:szCs w:val="32"/>
+          <w:lang w:val="en-US"/>
+        </w:rPr>
+        <w:t xml:space="preserve"> </w:t>
+      </w:r>
+      <w:r>
+        <w:rPr>
+          <w:rFonts w:ascii="TH Niramit AS" w:hAnsi="TH Niramit AS" w:cs="TH Niramit AS"/>
+          <w:sz w:val="32"/>
+          <w:szCs w:val="32"/>
+          <w:cs/>
+          <w:lang w:val="en-US"/>
+        </w:rPr>
+        <w:t>ศึกษาการแบ่งกลุ่มพฤติกรรมของผู้บริโภคที่ซื้อเครื่องประดับผ่านเครือข่ายสังคมออนไลน์</w:t>
+      </w:r>
+      <w:r>
+        <w:rPr>
+          <w:rFonts w:ascii="TH Niramit AS" w:hAnsi="TH Niramit AS" w:cs="TH Niramit AS"/>
+          <w:sz w:val="32"/>
+          <w:szCs w:val="32"/>
+          <w:lang w:val="en-US"/>
+        </w:rPr>
+        <w:t xml:space="preserve"> </w:t>
+      </w:r>
+      <w:r>
+        <w:rPr>
+          <w:rFonts w:ascii="TH Niramit AS" w:hAnsi="TH Niramit AS" w:cs="TH Niramit AS" w:hint="cs"/>
+          <w:sz w:val="32"/>
+          <w:szCs w:val="32"/>
+          <w:cs/>
+          <w:lang w:val="en-US"/>
+        </w:rPr>
+        <w:t>ผู้วิจัย</w:t>
+      </w:r>
+      <w:r>
+        <w:rPr>
+          <w:rFonts w:ascii="TH Niramit AS" w:hAnsi="TH Niramit AS" w:cs="TH Niramit AS"/>
+          <w:sz w:val="32"/>
+          <w:szCs w:val="32"/>
+          <w:cs/>
+          <w:lang w:val="en-US"/>
+        </w:rPr>
+        <w:t>เก็บรวบรวมข้อมูลจากกลุ่มตัวอย่างจ</w:t>
+      </w:r>
+      <w:r>
+        <w:rPr>
+          <w:rFonts w:ascii="TH Niramit AS" w:hAnsi="TH Niramit AS" w:cs="TH Niramit AS" w:hint="cs"/>
+          <w:sz w:val="32"/>
+          <w:szCs w:val="32"/>
+          <w:cs/>
+          <w:lang w:val="en-US"/>
+        </w:rPr>
+        <w:t>ำ</w:t>
+      </w:r>
+      <w:r>
+        <w:rPr>
+          <w:rFonts w:ascii="TH Niramit AS" w:hAnsi="TH Niramit AS" w:cs="TH Niramit AS"/>
+          <w:sz w:val="32"/>
+          <w:szCs w:val="32"/>
+          <w:cs/>
+          <w:lang w:val="en-US"/>
+        </w:rPr>
+        <w:t xml:space="preserve">นวน </w:t>
+      </w:r>
+      <w:r>
+        <w:rPr>
+          <w:rFonts w:ascii="TH Niramit AS" w:hAnsi="TH Niramit AS" w:cs="TH Niramit AS"/>
+          <w:sz w:val="32"/>
+          <w:szCs w:val="32"/>
+          <w:lang w:val="en-US"/>
+        </w:rPr>
+        <w:t xml:space="preserve">400 </w:t>
+      </w:r>
+      <w:r>
+        <w:rPr>
+          <w:rFonts w:ascii="TH Niramit AS" w:hAnsi="TH Niramit AS" w:cs="TH Niramit AS"/>
+          <w:sz w:val="32"/>
+          <w:szCs w:val="32"/>
+          <w:cs/>
+          <w:lang w:val="en-US"/>
+        </w:rPr>
+        <w:t>คน ท</w:t>
+      </w:r>
+      <w:r>
+        <w:rPr>
+          <w:rFonts w:ascii="TH Niramit AS" w:hAnsi="TH Niramit AS" w:cs="TH Niramit AS" w:hint="cs"/>
+          <w:sz w:val="32"/>
+          <w:szCs w:val="32"/>
+          <w:cs/>
+          <w:lang w:val="en-US"/>
+        </w:rPr>
+        <w:t>ำ</w:t>
+      </w:r>
+      <w:r>
+        <w:rPr>
+          <w:rFonts w:ascii="TH Niramit AS" w:hAnsi="TH Niramit AS" w:cs="TH Niramit AS"/>
+          <w:sz w:val="32"/>
+          <w:szCs w:val="32"/>
+          <w:cs/>
+          <w:lang w:val="en-US"/>
+        </w:rPr>
+        <w:t>การวิเคราะห์แบ่งกลุ่ม</w:t>
+      </w:r>
+      <w:r>
+        <w:rPr>
+          <w:rFonts w:ascii="TH Niramit AS" w:hAnsi="TH Niramit AS" w:cs="TH Niramit AS" w:hint="cs"/>
+          <w:sz w:val="32"/>
+          <w:szCs w:val="32"/>
+          <w:cs/>
+          <w:lang w:val="en-US"/>
+        </w:rPr>
+        <w:t xml:space="preserve"> </w:t>
+      </w:r>
+      <w:r>
+        <w:rPr>
+          <w:rFonts w:ascii="TH Niramit AS" w:hAnsi="TH Niramit AS" w:cs="TH Niramit AS"/>
+          <w:sz w:val="32"/>
+          <w:szCs w:val="32"/>
+          <w:cs/>
+          <w:lang w:val="en-US"/>
+        </w:rPr>
+        <w:t>ผู้บริโภค</w:t>
+      </w:r>
+      <w:r>
+        <w:rPr>
+          <w:rFonts w:ascii="TH Niramit AS" w:hAnsi="TH Niramit AS" w:cs="TH Niramit AS"/>
+          <w:sz w:val="32"/>
+          <w:szCs w:val="32"/>
+          <w:cs/>
+          <w:lang w:val="en-US"/>
+        </w:rPr>
+        <w:t xml:space="preserve">ด้วยวิธี </w:t>
+      </w:r>
+      <w:r>
+        <w:rPr>
+          <w:rFonts w:ascii="TH Niramit AS" w:hAnsi="TH Niramit AS" w:cs="TH Niramit AS"/>
+          <w:sz w:val="32"/>
+          <w:szCs w:val="32"/>
+          <w:lang w:val="en-US"/>
+        </w:rPr>
+        <w:br/>
+      </w:r>
+      <w:r>
+        <w:rPr>
+          <w:rFonts w:ascii="TH Niramit AS" w:hAnsi="TH Niramit AS" w:cs="TH Niramit AS"/>
+          <w:sz w:val="32"/>
+          <w:szCs w:val="32"/>
+          <w:lang w:val="en-US"/>
+        </w:rPr>
+        <w:t>K-Means Clustering</w:t>
+      </w:r>
+      <w:r>
+        <w:rPr>
+          <w:rFonts w:ascii="TH Niramit AS" w:hAnsi="TH Niramit AS" w:cs="TH Niramit AS" w:hint="cs"/>
+          <w:sz w:val="32"/>
+          <w:szCs w:val="32"/>
+          <w:cs/>
+          <w:lang w:val="en-US"/>
+        </w:rPr>
+        <w:t xml:space="preserve"> </w:t>
+      </w:r>
+      <w:r>
+        <w:rPr>
+          <w:rFonts w:ascii="TH Niramit AS" w:hAnsi="TH Niramit AS" w:cs="TH Niramit AS"/>
+          <w:sz w:val="32"/>
+          <w:szCs w:val="32"/>
+          <w:cs/>
+          <w:lang w:val="en-US"/>
+        </w:rPr>
+        <w:t>เป็น</w:t>
+      </w:r>
+      <w:r>
+        <w:rPr>
+          <w:rFonts w:ascii="TH Niramit AS" w:hAnsi="TH Niramit AS" w:cs="TH Niramit AS" w:hint="cs"/>
+          <w:sz w:val="32"/>
+          <w:szCs w:val="32"/>
+          <w:cs/>
+          <w:lang w:val="en-US"/>
+        </w:rPr>
+        <w:t xml:space="preserve"> </w:t>
+      </w:r>
+      <w:r>
+        <w:rPr>
+          <w:rFonts w:ascii="TH Niramit AS" w:hAnsi="TH Niramit AS" w:cs="TH Niramit AS"/>
+          <w:sz w:val="32"/>
+          <w:szCs w:val="32"/>
+          <w:cs/>
+          <w:lang w:val="en-US"/>
+        </w:rPr>
+        <w:t>2 กลุ่มซึ่งมีลักษณะเฉพาะในแต่ละกลุ่</w:t>
+      </w:r>
+      <w:r>
+        <w:rPr>
+          <w:rFonts w:ascii="TH Niramit AS" w:hAnsi="TH Niramit AS" w:cs="TH Niramit AS" w:hint="cs"/>
+          <w:sz w:val="32"/>
+          <w:szCs w:val="32"/>
+          <w:cs/>
+          <w:lang w:val="en-US"/>
+        </w:rPr>
+        <w:t>ม</w:t>
+      </w:r>
+      <w:r>
+        <w:rPr>
+          <w:rFonts w:ascii="TH Niramit AS" w:hAnsi="TH Niramit AS" w:cs="TH Niramit AS" w:hint="cs"/>
+          <w:sz w:val="32"/>
+          <w:szCs w:val="32"/>
+          <w:cs/>
+          <w:lang w:val="en-US"/>
+        </w:rPr>
+        <w:t xml:space="preserve"> </w:t>
+      </w:r>
+      <w:r>
+        <w:rPr>
+          <w:rFonts w:ascii="TH Niramit AS" w:hAnsi="TH Niramit AS" w:cs="TH Niramit AS"/>
+          <w:sz w:val="32"/>
+          <w:szCs w:val="32"/>
+          <w:cs/>
+          <w:lang w:val="en-US"/>
+        </w:rPr>
+        <w:t>จากการวิเคราะห์ความแตกต่างระหว่างกลุ่มของทัศนคติด้านพฤติกรรมการซื้อและด้านส่วนประสมทางการตลาดที่มีผลต่อการตัดสินใจซื้อเครื่องประดับผ่านเครือข่ายสังคมออนไลน์เมื่ออยู่ต่างกลุ่มกัน โดยการวิเคราะห์ความแปรปรวนทางเดียว(</w:t>
+      </w:r>
+      <w:r>
+        <w:rPr>
+          <w:rFonts w:ascii="TH Niramit AS" w:hAnsi="TH Niramit AS" w:cs="TH Niramit AS"/>
+          <w:sz w:val="32"/>
+          <w:szCs w:val="32"/>
+          <w:lang w:val="en-US"/>
+        </w:rPr>
+        <w:t>One-way  ANOVA)</w:t>
+      </w:r>
+      <w:r>
+        <w:rPr>
+          <w:rFonts w:ascii="TH Niramit AS" w:hAnsi="TH Niramit AS" w:cs="TH Niramit AS" w:hint="cs"/>
+          <w:sz w:val="32"/>
+          <w:szCs w:val="32"/>
+          <w:cs/>
+          <w:lang w:val="en-US"/>
+        </w:rPr>
+        <w:t xml:space="preserve"> </w:t>
+      </w:r>
+      <w:r>
+        <w:rPr>
+          <w:rFonts w:ascii="TH Niramit AS" w:hAnsi="TH Niramit AS" w:cs="TH Niramit AS"/>
+          <w:sz w:val="32"/>
+          <w:szCs w:val="32"/>
+          <w:cs/>
+          <w:lang w:val="en-US"/>
+        </w:rPr>
+        <w:t xml:space="preserve">พบว่า ด้านพฤติกรรมการซื้อทั้ง 2 </w:t>
+      </w:r>
+      <w:r>
+        <w:rPr>
+          <w:rFonts w:ascii="TH Niramit AS" w:hAnsi="TH Niramit AS" w:cs="TH Niramit AS"/>
+          <w:sz w:val="32"/>
+          <w:szCs w:val="32"/>
+          <w:cs/>
+          <w:lang w:val="en-US"/>
+        </w:rPr>
+        <w:lastRenderedPageBreak/>
+        <w:t>กลุ่ม มีความถี่ในการซื้อต่างหูแฟชั่นไม่แตกต่างกันอย่างมีนัยส</w:t>
+      </w:r>
+      <w:r>
+        <w:rPr>
+          <w:rFonts w:ascii="TH Niramit AS" w:hAnsi="TH Niramit AS" w:cs="TH Niramit AS" w:hint="cs"/>
+          <w:sz w:val="32"/>
+          <w:szCs w:val="32"/>
+          <w:cs/>
+          <w:lang w:val="en-US"/>
+        </w:rPr>
+        <w:t>ำ</w:t>
+      </w:r>
+      <w:r>
+        <w:rPr>
+          <w:rFonts w:ascii="TH Niramit AS" w:hAnsi="TH Niramit AS" w:cs="TH Niramit AS"/>
+          <w:sz w:val="32"/>
+          <w:szCs w:val="32"/>
+          <w:cs/>
+          <w:lang w:val="en-US"/>
+        </w:rPr>
+        <w:t>คัญทางสถิติที่ระดับ .05</w:t>
+      </w:r>
+      <w:r>
+        <w:rPr>
+          <w:rFonts w:ascii="TH Niramit AS" w:hAnsi="TH Niramit AS" w:cs="TH Niramit AS" w:hint="cs"/>
+          <w:sz w:val="32"/>
+          <w:szCs w:val="32"/>
+          <w:cs/>
+          <w:lang w:val="en-US"/>
+        </w:rPr>
+        <w:t xml:space="preserve"> </w:t>
+      </w:r>
+      <w:r>
+        <w:rPr>
+          <w:rFonts w:ascii="TH Niramit AS" w:hAnsi="TH Niramit AS" w:cs="TH Niramit AS"/>
+          <w:sz w:val="32"/>
+          <w:szCs w:val="32"/>
+          <w:cs/>
+          <w:lang w:val="en-US"/>
+        </w:rPr>
+        <w:t>ส่วนตัวแปรอื่น ๆ นั้นมีความแตกต่างกัน</w:t>
+      </w:r>
+      <w:r>
+        <w:rPr>
+          <w:rFonts w:ascii="TH Niramit AS" w:hAnsi="TH Niramit AS" w:cs="TH Niramit AS" w:hint="cs"/>
+          <w:sz w:val="32"/>
+          <w:szCs w:val="32"/>
+          <w:cs/>
+          <w:lang w:val="en-US"/>
+        </w:rPr>
+        <w:t xml:space="preserve"> </w:t>
+      </w:r>
+      <w:r>
+        <w:rPr>
+          <w:rFonts w:ascii="TH Niramit AS" w:hAnsi="TH Niramit AS" w:cs="TH Niramit AS"/>
+          <w:sz w:val="32"/>
+          <w:szCs w:val="32"/>
+          <w:cs/>
+          <w:lang w:val="en-US"/>
+        </w:rPr>
+        <w:t>จากการวิเคราะห์แบ่งกลุ่มผู้บริโภคที่ซื้อเครื่องประดับผ่านเครือข่ายสังคมออนไลน์ด้วยวิธี</w:t>
+      </w:r>
+      <w:r>
+        <w:rPr>
+          <w:rFonts w:ascii="TH Niramit AS" w:hAnsi="TH Niramit AS" w:cs="TH Niramit AS" w:hint="cs"/>
+          <w:sz w:val="32"/>
+          <w:szCs w:val="32"/>
+          <w:cs/>
+          <w:lang w:val="en-US"/>
+        </w:rPr>
+        <w:t xml:space="preserve"> </w:t>
+      </w:r>
+      <w:r>
+        <w:rPr>
+          <w:rFonts w:ascii="TH Niramit AS" w:hAnsi="TH Niramit AS" w:cs="TH Niramit AS"/>
+          <w:sz w:val="32"/>
+          <w:szCs w:val="32"/>
+          <w:lang w:val="en-US"/>
+        </w:rPr>
+        <w:t xml:space="preserve">K-mean clustering </w:t>
+      </w:r>
+      <w:r>
+        <w:rPr>
+          <w:rFonts w:ascii="TH Niramit AS" w:hAnsi="TH Niramit AS" w:cs="TH Niramit AS"/>
+          <w:sz w:val="32"/>
+          <w:szCs w:val="32"/>
+          <w:cs/>
+          <w:lang w:val="en-US"/>
+        </w:rPr>
+        <w:t>สามารถจ</w:t>
+      </w:r>
+      <w:r>
+        <w:rPr>
+          <w:rFonts w:ascii="TH Niramit AS" w:hAnsi="TH Niramit AS" w:cs="TH Niramit AS" w:hint="cs"/>
+          <w:sz w:val="32"/>
+          <w:szCs w:val="32"/>
+          <w:cs/>
+          <w:lang w:val="en-US"/>
+        </w:rPr>
+        <w:t>ำ</w:t>
+      </w:r>
+      <w:r>
+        <w:rPr>
+          <w:rFonts w:ascii="TH Niramit AS" w:hAnsi="TH Niramit AS" w:cs="TH Niramit AS"/>
+          <w:sz w:val="32"/>
+          <w:szCs w:val="32"/>
+          <w:cs/>
+          <w:lang w:val="en-US"/>
+        </w:rPr>
+        <w:t>แนกเป็น 2 กลุ่มโดยแต่ละกลุ่มมีลักษณะเฉพาะดังนี้</w:t>
+      </w:r>
+      <w:r>
+        <w:rPr>
+          <w:rFonts w:ascii="TH Niramit AS" w:hAnsi="TH Niramit AS" w:cs="TH Niramit AS" w:hint="cs"/>
+          <w:sz w:val="32"/>
+          <w:szCs w:val="32"/>
+          <w:cs/>
+          <w:lang w:val="en-US"/>
+        </w:rPr>
+        <w:t xml:space="preserve"> กลุ่มที่</w:t>
+      </w:r>
+      <w:r>
+        <w:rPr>
+          <w:rFonts w:ascii="TH Niramit AS" w:hAnsi="TH Niramit AS" w:cs="TH Niramit AS"/>
+          <w:sz w:val="32"/>
+          <w:szCs w:val="32"/>
+          <w:lang w:val="en-US"/>
+        </w:rPr>
+        <w:t xml:space="preserve">1 : </w:t>
+      </w:r>
+      <w:r>
+        <w:rPr>
+          <w:rFonts w:ascii="TH Niramit AS" w:hAnsi="TH Niramit AS" w:cs="TH Niramit AS"/>
+          <w:sz w:val="32"/>
+          <w:szCs w:val="32"/>
+          <w:cs/>
+          <w:lang w:val="en-US"/>
+        </w:rPr>
+        <w:t>กลุ่มกระเป๋าหนักจ่ายได้ถ้าชอบ ไม่ค่อยชอบออกสื่อ ลักษณะด้านประชากรศาสตร์ โดยส่วนใหญ่เป็นคน</w:t>
+      </w:r>
+      <w:r>
+        <w:rPr>
+          <w:rFonts w:ascii="TH Niramit AS" w:hAnsi="TH Niramit AS" w:cs="TH Niramit AS"/>
+          <w:sz w:val="32"/>
+          <w:szCs w:val="32"/>
+          <w:lang w:val="en-US"/>
+        </w:rPr>
+        <w:t xml:space="preserve">Generation X </w:t>
+      </w:r>
+      <w:r>
+        <w:rPr>
+          <w:rFonts w:ascii="TH Niramit AS" w:hAnsi="TH Niramit AS" w:cs="TH Niramit AS"/>
+          <w:sz w:val="32"/>
+          <w:szCs w:val="32"/>
+          <w:cs/>
+          <w:lang w:val="en-US"/>
+        </w:rPr>
+        <w:t>เพศหญิงมากกว่าเพศชายมีระดับการศึกษาสูงกว่าปริญญาตรี</w:t>
+      </w:r>
+      <w:r>
+        <w:rPr>
+          <w:rFonts w:ascii="TH Niramit AS" w:hAnsi="TH Niramit AS" w:cs="TH Niramit AS"/>
+          <w:sz w:val="32"/>
+          <w:szCs w:val="32"/>
+          <w:lang w:val="en-US"/>
+        </w:rPr>
+        <w:t xml:space="preserve"> </w:t>
+      </w:r>
+      <w:r>
+        <w:rPr>
+          <w:rFonts w:ascii="TH Niramit AS" w:hAnsi="TH Niramit AS" w:cs="TH Niramit AS" w:hint="cs"/>
+          <w:sz w:val="32"/>
+          <w:szCs w:val="32"/>
+          <w:cs/>
+          <w:lang w:val="en-US"/>
+        </w:rPr>
+        <w:t>กลุ่มที่</w:t>
+      </w:r>
+      <w:r>
+        <w:rPr>
+          <w:rFonts w:ascii="TH Niramit AS" w:hAnsi="TH Niramit AS" w:cs="TH Niramit AS"/>
+          <w:sz w:val="32"/>
+          <w:szCs w:val="32"/>
+          <w:lang w:val="en-US"/>
+        </w:rPr>
+        <w:t xml:space="preserve">2 : </w:t>
+      </w:r>
+      <w:r>
+        <w:rPr>
+          <w:rFonts w:ascii="TH Niramit AS" w:hAnsi="TH Niramit AS" w:cs="TH Niramit AS"/>
+          <w:sz w:val="32"/>
+          <w:szCs w:val="32"/>
+          <w:cs/>
+          <w:lang w:val="en-US"/>
+        </w:rPr>
+        <w:t>กลุ่มวัยสะอ้อน ชอบออกสื่อ ซื้อน้อยแต่บ่อยครั้ง ลักษณะด้านประชากรศาสตร์ โดยส่วนใหญ่เป็นคน</w:t>
+      </w:r>
+      <w:r>
+        <w:rPr>
+          <w:rFonts w:ascii="TH Niramit AS" w:hAnsi="TH Niramit AS" w:cs="TH Niramit AS"/>
+          <w:sz w:val="32"/>
+          <w:szCs w:val="32"/>
+          <w:lang w:val="en-US"/>
+        </w:rPr>
+        <w:t>Generation  Y</w:t>
+      </w:r>
+      <w:r>
+        <w:rPr>
+          <w:rFonts w:ascii="TH Niramit AS" w:hAnsi="TH Niramit AS" w:cs="TH Niramit AS"/>
+          <w:sz w:val="32"/>
+          <w:szCs w:val="32"/>
+          <w:cs/>
+          <w:lang w:val="en-US"/>
+        </w:rPr>
+        <w:t xml:space="preserve">เพศหญิงมากกว่าเพศชาย ส่วนใหญ่มีระดับการศึกษาสูงแต่จะน้อยกว่ากลุ่ม </w:t>
+      </w:r>
+      <w:r>
+        <w:rPr>
+          <w:rFonts w:ascii="TH Niramit AS" w:hAnsi="TH Niramit AS" w:cs="TH Niramit AS"/>
+          <w:sz w:val="32"/>
+          <w:szCs w:val="32"/>
+          <w:lang w:val="en-US"/>
+        </w:rPr>
+        <w:t>1</w:t>
+      </w:r>
+      <w:r>
+        <w:rPr>
+          <w:rFonts w:ascii="TH Niramit AS" w:hAnsi="TH Niramit AS" w:cs="TH Niramit AS"/>
+          <w:sz w:val="32"/>
+          <w:szCs w:val="32"/>
+          <w:cs/>
+          <w:lang w:val="en-US"/>
+        </w:rPr>
+        <w:t>โดยมีระดับปริญญาตรีมากที่สุดโดยส่วนใหญ่เป็นพนักงานบริษัทเอกชน</w:t>
+      </w:r>
+      <w:r>
+        <w:rPr>
+          <w:rFonts w:ascii="TH Niramit AS" w:hAnsi="TH Niramit AS" w:cs="TH Niramit AS"/>
+          <w:sz w:val="32"/>
+          <w:szCs w:val="32"/>
+          <w:lang w:val="en-US"/>
+        </w:rPr>
+        <w:t xml:space="preserve"> </w:t>
+      </w:r>
+      <w:sdt>
+        <w:sdtPr>
+          <w:rPr>
+            <w:rFonts w:ascii="TH Niramit AS" w:hAnsi="TH Niramit AS" w:cs="TH Niramit AS"/>
+            <w:sz w:val="32"/>
+            <w:szCs w:val="32"/>
+            <w:lang w:val="en-US"/>
+          </w:rPr>
+          <w:id w:val="-1600718667"/>
+          <w:citation/>
+        </w:sdtPr>
+        <w:sdtContent>
+          <w:r>
+            <w:rPr>
+              <w:rFonts w:ascii="TH Niramit AS" w:hAnsi="TH Niramit AS" w:cs="TH Niramit AS"/>
+              <w:sz w:val="32"/>
+              <w:szCs w:val="32"/>
+              <w:lang w:val="en-US"/>
+            </w:rPr>
+            <w:fldChar w:fldCharType="begin"/>
+          </w:r>
+          <w:r>
+            <w:rPr>
+              <w:rFonts w:ascii="TH Niramit AS" w:hAnsi="TH Niramit AS" w:cs="TH Niramit AS"/>
+              <w:sz w:val="32"/>
+              <w:szCs w:val="32"/>
+              <w:lang w:val="en-US"/>
+            </w:rPr>
+            <w:instrText xml:space="preserve"> CITATION </w:instrText>
+          </w:r>
+          <w:r>
+            <w:rPr>
+              <w:rFonts w:ascii="TH Niramit AS" w:hAnsi="TH Niramit AS" w:cs="TH Niramit AS"/>
+              <w:sz w:val="32"/>
+              <w:szCs w:val="32"/>
+              <w:cs/>
+              <w:lang w:val="en-US"/>
+            </w:rPr>
+            <w:instrText>ปาร</w:instrText>
+          </w:r>
+          <w:r>
+            <w:rPr>
+              <w:rFonts w:ascii="TH Niramit AS" w:hAnsi="TH Niramit AS" w:cs="TH Niramit AS"/>
+              <w:sz w:val="32"/>
+              <w:szCs w:val="32"/>
+              <w:lang w:val="en-US"/>
+            </w:rPr>
+            <w:instrText xml:space="preserve">19 \l 1033 </w:instrText>
+          </w:r>
+          <w:r>
+            <w:rPr>
+              <w:rFonts w:ascii="TH Niramit AS" w:hAnsi="TH Niramit AS" w:cs="TH Niramit AS"/>
+              <w:sz w:val="32"/>
+              <w:szCs w:val="32"/>
+              <w:lang w:val="en-US"/>
+            </w:rPr>
+            <w:fldChar w:fldCharType="separate"/>
+          </w:r>
+          <w:r>
+            <w:rPr>
+              <w:rFonts w:ascii="TH Niramit AS" w:hAnsi="TH Niramit AS" w:cs="TH Niramit AS"/>
+              <w:noProof/>
+              <w:sz w:val="32"/>
+              <w:szCs w:val="32"/>
+              <w:lang w:val="en-US"/>
+            </w:rPr>
+            <w:t>(</w:t>
+          </w:r>
+          <w:r>
+            <w:rPr>
+              <w:rFonts w:ascii="TH Niramit AS" w:hAnsi="TH Niramit AS" w:cs="TH Niramit AS"/>
+              <w:noProof/>
+              <w:sz w:val="32"/>
+              <w:szCs w:val="32"/>
+              <w:cs/>
+              <w:lang w:val="en-US"/>
+            </w:rPr>
+            <w:t>ปารณีย์ พึ่งวิชา</w:t>
+          </w:r>
+          <w:r>
+            <w:rPr>
+              <w:rFonts w:ascii="TH Niramit AS" w:hAnsi="TH Niramit AS" w:cs="TH Niramit AS"/>
+              <w:noProof/>
+              <w:sz w:val="32"/>
+              <w:szCs w:val="32"/>
+              <w:lang w:val="en-US"/>
+            </w:rPr>
+            <w:t>, 2019)</w:t>
+          </w:r>
+          <w:r>
+            <w:rPr>
+              <w:rFonts w:ascii="TH Niramit AS" w:hAnsi="TH Niramit AS" w:cs="TH Niramit AS"/>
+              <w:sz w:val="32"/>
+              <w:szCs w:val="32"/>
+              <w:lang w:val="en-US"/>
+            </w:rPr>
+            <w:fldChar w:fldCharType="end"/>
+          </w:r>
+        </w:sdtContent>
+      </w:sdt>
+    </w:p>
+    <w:p>
+      <w:pPr>
+        <w:jc w:val="thaiDistribute"/>
+        <w:rPr>
+          <w:rFonts w:ascii="TH Niramit AS" w:hAnsi="TH Niramit AS" w:cs="TH Niramit AS"/>
+          <w:sz w:val="32"/>
+          <w:szCs w:val="32"/>
+          <w:lang w:val="en-US"/>
+        </w:rPr>
+      </w:pPr>
+    </w:p>
+    <w:p>
+      <w:pPr>
+        <w:jc w:val="thaiDistribute"/>
+        <w:rPr>
+          <w:rFonts w:ascii="TH Niramit AS" w:hAnsi="TH Niramit AS" w:cs="TH Niramit AS"/>
+          <w:sz w:val="32"/>
+          <w:szCs w:val="32"/>
+          <w:lang w:val="en-US"/>
+        </w:rPr>
+      </w:pPr>
+      <w:r>
+        <w:rPr>
+          <w:rFonts w:ascii="TH Niramit AS" w:hAnsi="TH Niramit AS" w:cs="TH Niramit AS"/>
+          <w:sz w:val="32"/>
+          <w:szCs w:val="32"/>
+          <w:lang w:val="en-US"/>
+        </w:rPr>
+        <w:tab/>
+      </w:r>
+      <w:r>
+        <w:rPr>
+          <w:rFonts w:ascii="TH Niramit AS" w:hAnsi="TH Niramit AS" w:cs="TH Niramit AS"/>
+          <w:sz w:val="32"/>
+          <w:szCs w:val="32"/>
+          <w:cs/>
+          <w:lang w:val="en-US"/>
+        </w:rPr>
+        <w:t>ธงชัย</w:t>
+      </w:r>
+      <w:r>
+        <w:rPr>
+          <w:rFonts w:ascii="TH Niramit AS" w:hAnsi="TH Niramit AS" w:cs="TH Niramit AS"/>
+          <w:sz w:val="32"/>
+          <w:szCs w:val="32"/>
+          <w:lang w:val="en-US"/>
+        </w:rPr>
+        <w:t xml:space="preserve"> </w:t>
+      </w:r>
+      <w:r>
+        <w:rPr>
+          <w:rFonts w:ascii="TH Niramit AS" w:hAnsi="TH Niramit AS" w:cs="TH Niramit AS"/>
+          <w:sz w:val="32"/>
+          <w:szCs w:val="32"/>
+          <w:cs/>
+          <w:lang w:val="en-US"/>
+        </w:rPr>
+        <w:t>คล</w:t>
+      </w:r>
+      <w:proofErr w:type="spellStart"/>
+      <w:r>
+        <w:rPr>
+          <w:rFonts w:ascii="TH Niramit AS" w:hAnsi="TH Niramit AS" w:cs="TH Niramit AS"/>
+          <w:sz w:val="32"/>
+          <w:szCs w:val="32"/>
+          <w:cs/>
+          <w:lang w:val="en-US"/>
+        </w:rPr>
+        <w:t>าย</w:t>
+      </w:r>
+      <w:proofErr w:type="spellEnd"/>
+      <w:r>
+        <w:rPr>
+          <w:rFonts w:ascii="TH Niramit AS" w:hAnsi="TH Niramit AS" w:cs="TH Niramit AS"/>
+          <w:sz w:val="32"/>
+          <w:szCs w:val="32"/>
+          <w:cs/>
+          <w:lang w:val="en-US"/>
+        </w:rPr>
+        <w:t>คลึง</w:t>
+      </w:r>
+      <w:r>
+        <w:rPr>
+          <w:rFonts w:ascii="TH Niramit AS" w:hAnsi="TH Niramit AS" w:cs="TH Niramit AS"/>
+          <w:sz w:val="32"/>
+          <w:szCs w:val="32"/>
+          <w:lang w:val="en-US"/>
+        </w:rPr>
+        <w:t xml:space="preserve"> </w:t>
+      </w:r>
+      <w:r>
+        <w:rPr>
+          <w:rFonts w:ascii="TH Niramit AS" w:hAnsi="TH Niramit AS" w:cs="TH Niramit AS"/>
+          <w:sz w:val="32"/>
+          <w:szCs w:val="32"/>
+          <w:cs/>
+          <w:lang w:val="en-US"/>
+        </w:rPr>
+        <w:t>วุฒิชัย</w:t>
+      </w:r>
+      <w:r>
+        <w:rPr>
+          <w:rFonts w:ascii="TH Niramit AS" w:hAnsi="TH Niramit AS" w:cs="TH Niramit AS"/>
+          <w:sz w:val="32"/>
+          <w:szCs w:val="32"/>
+          <w:lang w:val="en-US"/>
+        </w:rPr>
+        <w:t xml:space="preserve"> </w:t>
+      </w:r>
+      <w:r>
+        <w:rPr>
+          <w:rFonts w:ascii="TH Niramit AS" w:hAnsi="TH Niramit AS" w:cs="TH Niramit AS"/>
+          <w:sz w:val="32"/>
+          <w:szCs w:val="32"/>
+          <w:cs/>
+          <w:lang w:val="en-US"/>
+        </w:rPr>
+        <w:t>สงางาม</w:t>
+      </w:r>
+      <w:r>
+        <w:rPr>
+          <w:rFonts w:ascii="TH Niramit AS" w:hAnsi="TH Niramit AS" w:cs="TH Niramit AS"/>
+          <w:sz w:val="32"/>
+          <w:szCs w:val="32"/>
+          <w:lang w:val="en-US"/>
+        </w:rPr>
+        <w:t xml:space="preserve"> </w:t>
+      </w:r>
+      <w:r>
+        <w:rPr>
+          <w:rFonts w:ascii="TH Niramit AS" w:hAnsi="TH Niramit AS" w:cs="TH Niramit AS"/>
+          <w:sz w:val="32"/>
+          <w:szCs w:val="32"/>
+          <w:cs/>
+          <w:lang w:val="en-US"/>
+        </w:rPr>
+        <w:t>กิตติวงศ</w:t>
+      </w:r>
+      <w:r>
+        <w:rPr>
+          <w:rFonts w:ascii="TH Niramit AS" w:hAnsi="TH Niramit AS" w:cs="TH Niramit AS"/>
+          <w:sz w:val="32"/>
+          <w:szCs w:val="32"/>
+          <w:lang w:val="en-US"/>
+        </w:rPr>
+        <w:t xml:space="preserve"> </w:t>
+      </w:r>
+      <w:r>
+        <w:rPr>
+          <w:rFonts w:ascii="TH Niramit AS" w:hAnsi="TH Niramit AS" w:cs="TH Niramit AS"/>
+          <w:sz w:val="32"/>
+          <w:szCs w:val="32"/>
+          <w:cs/>
+          <w:lang w:val="en-US"/>
+        </w:rPr>
+        <w:t>สุธรรมโน</w:t>
+      </w:r>
+      <w:r>
+        <w:rPr>
+          <w:rFonts w:ascii="TH Niramit AS" w:hAnsi="TH Niramit AS" w:cs="TH Niramit AS"/>
+          <w:sz w:val="32"/>
+          <w:szCs w:val="32"/>
+          <w:lang w:val="en-US"/>
+        </w:rPr>
+        <w:t xml:space="preserve"> </w:t>
+      </w:r>
+      <w:r>
+        <w:rPr>
+          <w:rFonts w:ascii="TH Niramit AS" w:hAnsi="TH Niramit AS" w:cs="TH Niramit AS"/>
+          <w:sz w:val="32"/>
+          <w:szCs w:val="32"/>
+          <w:cs/>
+          <w:lang w:val="en-US"/>
+        </w:rPr>
+        <w:t>และพันธพงศอภิชาตกุล</w:t>
+      </w:r>
+      <w:r>
+        <w:rPr>
+          <w:rFonts w:ascii="TH Niramit AS" w:hAnsi="TH Niramit AS" w:cs="TH Niramit AS" w:hint="cs"/>
+          <w:sz w:val="32"/>
+          <w:szCs w:val="32"/>
+          <w:cs/>
+          <w:lang w:val="en-US"/>
+        </w:rPr>
+        <w:t xml:space="preserve">ศ ศึกษาเรื่อง </w:t>
+      </w:r>
+      <w:r>
+        <w:rPr>
+          <w:rFonts w:ascii="TH Niramit AS" w:hAnsi="TH Niramit AS" w:cs="TH Niramit AS"/>
+          <w:sz w:val="32"/>
+          <w:szCs w:val="32"/>
+          <w:cs/>
+          <w:lang w:val="en-US"/>
+        </w:rPr>
+        <w:t>เทคนิคการคัดเลือกกลุ</w:t>
+      </w:r>
+      <w:proofErr w:type="spellStart"/>
+      <w:r>
+        <w:rPr>
+          <w:rFonts w:ascii="TH Niramit AS" w:hAnsi="TH Niramit AS" w:cs="TH Niramit AS"/>
+          <w:sz w:val="32"/>
+          <w:szCs w:val="32"/>
+          <w:cs/>
+          <w:lang w:val="en-US"/>
+        </w:rPr>
+        <w:t>มโห</w:t>
+      </w:r>
+      <w:proofErr w:type="spellEnd"/>
+      <w:r>
+        <w:rPr>
+          <w:rFonts w:ascii="TH Niramit AS" w:hAnsi="TH Niramit AS" w:cs="TH Niramit AS"/>
+          <w:sz w:val="32"/>
+          <w:szCs w:val="32"/>
+          <w:cs/>
+          <w:lang w:val="en-US"/>
+        </w:rPr>
+        <w:t>ลดรายอาคาร</w:t>
+      </w:r>
+      <w:proofErr w:type="spellStart"/>
+      <w:r>
+        <w:rPr>
+          <w:rFonts w:ascii="TH Niramit AS" w:hAnsi="TH Niramit AS" w:cs="TH Niramit AS"/>
+          <w:sz w:val="32"/>
+          <w:szCs w:val="32"/>
+          <w:cs/>
+          <w:lang w:val="en-US"/>
+        </w:rPr>
+        <w:t>สําห</w:t>
+      </w:r>
+      <w:proofErr w:type="spellEnd"/>
+      <w:r>
+        <w:rPr>
+          <w:rFonts w:ascii="TH Niramit AS" w:hAnsi="TH Niramit AS" w:cs="TH Niramit AS"/>
+          <w:sz w:val="32"/>
+          <w:szCs w:val="32"/>
+          <w:cs/>
+          <w:lang w:val="en-US"/>
+        </w:rPr>
+        <w:t>รับรองรับแผนการติดตั้งระบบผลิตไฟฟาพลังงานแสงอาทิตยบนหลังคาเพื่อเพิ่มคาดรรชนีประสิทธิภาพการใชพลังงานไฟฟ</w:t>
+      </w:r>
+      <w:r>
+        <w:rPr>
+          <w:rFonts w:ascii="TH Niramit AS" w:hAnsi="TH Niramit AS" w:cs="TH Niramit AS" w:hint="cs"/>
+          <w:sz w:val="32"/>
+          <w:szCs w:val="32"/>
+          <w:cs/>
+          <w:lang w:val="en-US"/>
+        </w:rPr>
+        <w:t>้า</w:t>
+      </w:r>
+      <w:r>
+        <w:rPr>
+          <w:rFonts w:ascii="TH Niramit AS" w:hAnsi="TH Niramit AS" w:cs="TH Niramit AS" w:hint="cs"/>
+          <w:sz w:val="32"/>
+          <w:szCs w:val="32"/>
+          <w:cs/>
+          <w:lang w:val="en-US"/>
+        </w:rPr>
+        <w:t xml:space="preserve"> </w:t>
+      </w:r>
+      <w:r>
+        <w:rPr>
+          <w:rFonts w:ascii="TH Niramit AS" w:hAnsi="TH Niramit AS" w:cs="TH Niramit AS"/>
+          <w:sz w:val="32"/>
+          <w:szCs w:val="32"/>
+          <w:cs/>
+          <w:lang w:val="en-US"/>
+        </w:rPr>
+        <w:t>บทความนี้ตองการนําเสนอเทคนิควิธีการคัดเลือกกลุ</w:t>
+      </w:r>
+      <w:proofErr w:type="spellStart"/>
+      <w:r>
+        <w:rPr>
+          <w:rFonts w:ascii="TH Niramit AS" w:hAnsi="TH Niramit AS" w:cs="TH Niramit AS"/>
+          <w:sz w:val="32"/>
+          <w:szCs w:val="32"/>
+          <w:cs/>
+          <w:lang w:val="en-US"/>
+        </w:rPr>
+        <w:t>มโห</w:t>
+      </w:r>
+      <w:proofErr w:type="spellEnd"/>
+      <w:r>
+        <w:rPr>
+          <w:rFonts w:ascii="TH Niramit AS" w:hAnsi="TH Niramit AS" w:cs="TH Niramit AS"/>
+          <w:sz w:val="32"/>
+          <w:szCs w:val="32"/>
+          <w:cs/>
+          <w:lang w:val="en-US"/>
+        </w:rPr>
+        <w:t>ลดใน</w:t>
+      </w:r>
+      <w:proofErr w:type="spellStart"/>
+      <w:r>
+        <w:rPr>
+          <w:rFonts w:ascii="TH Niramit AS" w:hAnsi="TH Niramit AS" w:cs="TH Niramit AS"/>
+          <w:sz w:val="32"/>
+          <w:szCs w:val="32"/>
+          <w:cs/>
+          <w:lang w:val="en-US"/>
+        </w:rPr>
+        <w:t>แต</w:t>
+      </w:r>
+      <w:proofErr w:type="spellEnd"/>
+      <w:r>
+        <w:rPr>
+          <w:rFonts w:ascii="TH Niramit AS" w:hAnsi="TH Niramit AS" w:cs="TH Niramit AS"/>
+          <w:sz w:val="32"/>
+          <w:szCs w:val="32"/>
+          <w:cs/>
+          <w:lang w:val="en-US"/>
+        </w:rPr>
+        <w:t>ละอาคารที่มีความเหมาะสม</w:t>
+      </w:r>
+      <w:proofErr w:type="spellStart"/>
+      <w:r>
+        <w:rPr>
+          <w:rFonts w:ascii="TH Niramit AS" w:hAnsi="TH Niramit AS" w:cs="TH Niramit AS"/>
+          <w:sz w:val="32"/>
+          <w:szCs w:val="32"/>
+          <w:cs/>
+          <w:lang w:val="en-US"/>
+        </w:rPr>
+        <w:t>สําห</w:t>
+      </w:r>
+      <w:proofErr w:type="spellEnd"/>
+      <w:r>
+        <w:rPr>
+          <w:rFonts w:ascii="TH Niramit AS" w:hAnsi="TH Niramit AS" w:cs="TH Niramit AS"/>
+          <w:sz w:val="32"/>
+          <w:szCs w:val="32"/>
+          <w:cs/>
+          <w:lang w:val="en-US"/>
+        </w:rPr>
+        <w:t>รับติดตั้งระบบผลิตไฟฟาจากพลังงานแสงอาทิตยกรณีที่ติดตั้งบนหลังคาของอาคารใน</w:t>
+      </w:r>
+      <w:proofErr w:type="spellStart"/>
+      <w:r>
+        <w:rPr>
+          <w:rFonts w:ascii="TH Niramit AS" w:hAnsi="TH Niramit AS" w:cs="TH Niramit AS"/>
+          <w:sz w:val="32"/>
+          <w:szCs w:val="32"/>
+          <w:cs/>
+          <w:lang w:val="en-US"/>
+        </w:rPr>
+        <w:t>ศูนย</w:t>
+      </w:r>
+      <w:proofErr w:type="spellEnd"/>
+      <w:r>
+        <w:rPr>
+          <w:rFonts w:ascii="TH Niramit AS" w:hAnsi="TH Niramit AS" w:cs="TH Niramit AS"/>
+          <w:sz w:val="32"/>
+          <w:szCs w:val="32"/>
+          <w:cs/>
+          <w:lang w:val="en-US"/>
+        </w:rPr>
+        <w:t>กลางมหาวิทยาลัยเทคโนโลยีราชมงคลอีสานนครราชสีม</w:t>
+      </w:r>
+      <w:r>
+        <w:rPr>
+          <w:rFonts w:ascii="TH Niramit AS" w:hAnsi="TH Niramit AS" w:cs="TH Niramit AS" w:hint="cs"/>
+          <w:sz w:val="32"/>
+          <w:szCs w:val="32"/>
+          <w:cs/>
+          <w:lang w:val="en-US"/>
+        </w:rPr>
+        <w:t>า</w:t>
+      </w:r>
+      <w:r>
+        <w:rPr>
+          <w:rFonts w:ascii="TH Niramit AS" w:hAnsi="TH Niramit AS" w:cs="TH Niramit AS" w:hint="cs"/>
+          <w:sz w:val="32"/>
+          <w:szCs w:val="32"/>
+          <w:cs/>
+          <w:lang w:val="en-US"/>
+        </w:rPr>
+        <w:t xml:space="preserve"> ใน</w:t>
+      </w:r>
+      <w:r>
+        <w:rPr>
+          <w:rFonts w:ascii="TH Niramit AS" w:hAnsi="TH Niramit AS" w:cs="TH Niramit AS"/>
+          <w:sz w:val="32"/>
+          <w:szCs w:val="32"/>
+          <w:cs/>
+          <w:lang w:val="en-US"/>
+        </w:rPr>
+        <w:t>วิธีการของ</w:t>
+      </w:r>
+      <w:r>
+        <w:rPr>
+          <w:rFonts w:ascii="TH Niramit AS" w:hAnsi="TH Niramit AS" w:cs="TH Niramit AS" w:hint="cs"/>
+          <w:sz w:val="32"/>
+          <w:szCs w:val="32"/>
+          <w:cs/>
+          <w:lang w:val="en-US"/>
+        </w:rPr>
+        <w:t xml:space="preserve"> </w:t>
+      </w:r>
+      <w:r>
+        <w:rPr>
+          <w:rFonts w:ascii="TH Niramit AS" w:hAnsi="TH Niramit AS" w:cs="TH Niramit AS"/>
+          <w:sz w:val="32"/>
+          <w:szCs w:val="32"/>
+          <w:lang w:val="en-US"/>
+        </w:rPr>
+        <w:t>K-Means Clustering</w:t>
+      </w:r>
+      <w:r>
+        <w:rPr>
+          <w:rFonts w:ascii="TH Niramit AS" w:hAnsi="TH Niramit AS" w:cs="TH Niramit AS" w:hint="cs"/>
+          <w:sz w:val="32"/>
+          <w:szCs w:val="32"/>
+          <w:cs/>
+          <w:lang w:val="en-US"/>
+        </w:rPr>
+        <w:t xml:space="preserve"> </w:t>
+      </w:r>
+      <w:r>
+        <w:rPr>
+          <w:rFonts w:ascii="TH Niramit AS" w:hAnsi="TH Niramit AS" w:cs="TH Niramit AS"/>
+          <w:sz w:val="32"/>
+          <w:szCs w:val="32"/>
+          <w:cs/>
+          <w:lang w:val="en-US"/>
+        </w:rPr>
+        <w:br/>
+      </w:r>
+      <w:r>
+        <w:rPr>
+          <w:rFonts w:ascii="TH Niramit AS" w:hAnsi="TH Niramit AS" w:cs="TH Niramit AS"/>
+          <w:sz w:val="32"/>
+          <w:szCs w:val="32"/>
+          <w:cs/>
+          <w:lang w:val="en-US"/>
+        </w:rPr>
+        <w:t>เริ่มตนด</w:t>
+      </w:r>
+      <w:proofErr w:type="spellStart"/>
+      <w:r>
+        <w:rPr>
+          <w:rFonts w:ascii="TH Niramit AS" w:hAnsi="TH Niramit AS" w:cs="TH Niramit AS"/>
+          <w:sz w:val="32"/>
+          <w:szCs w:val="32"/>
+          <w:cs/>
+          <w:lang w:val="en-US"/>
+        </w:rPr>
+        <w:t>วย</w:t>
+      </w:r>
+      <w:proofErr w:type="spellEnd"/>
+      <w:r>
+        <w:rPr>
+          <w:rFonts w:ascii="TH Niramit AS" w:hAnsi="TH Niramit AS" w:cs="TH Niramit AS"/>
+          <w:sz w:val="32"/>
+          <w:szCs w:val="32"/>
+          <w:cs/>
+          <w:lang w:val="en-US"/>
+        </w:rPr>
+        <w:t>การจัดแบ</w:t>
+      </w:r>
+      <w:proofErr w:type="spellStart"/>
+      <w:r>
+        <w:rPr>
+          <w:rFonts w:ascii="TH Niramit AS" w:hAnsi="TH Niramit AS" w:cs="TH Niramit AS"/>
+          <w:sz w:val="32"/>
+          <w:szCs w:val="32"/>
+          <w:cs/>
+          <w:lang w:val="en-US"/>
+        </w:rPr>
+        <w:t>งข</w:t>
+      </w:r>
+      <w:proofErr w:type="spellEnd"/>
+      <w:r>
+        <w:rPr>
+          <w:rFonts w:ascii="TH Niramit AS" w:hAnsi="TH Niramit AS" w:cs="TH Niramit AS"/>
+          <w:sz w:val="32"/>
+          <w:szCs w:val="32"/>
+          <w:cs/>
+          <w:lang w:val="en-US"/>
+        </w:rPr>
+        <w:t>อมูลออก</w:t>
+      </w:r>
+      <w:proofErr w:type="spellStart"/>
+      <w:r>
+        <w:rPr>
+          <w:rFonts w:ascii="TH Niramit AS" w:hAnsi="TH Niramit AS" w:cs="TH Niramit AS"/>
+          <w:sz w:val="32"/>
+          <w:szCs w:val="32"/>
+          <w:cs/>
+          <w:lang w:val="en-US"/>
+        </w:rPr>
+        <w:t>เป</w:t>
+      </w:r>
+      <w:proofErr w:type="spellEnd"/>
+      <w:r>
+        <w:rPr>
+          <w:rFonts w:ascii="TH Niramit AS" w:hAnsi="TH Niramit AS" w:cs="TH Niramit AS"/>
+          <w:sz w:val="32"/>
+          <w:szCs w:val="32"/>
+          <w:cs/>
+          <w:lang w:val="en-US"/>
+        </w:rPr>
+        <w:t>น</w:t>
+      </w:r>
+      <w:r>
+        <w:rPr>
+          <w:rFonts w:ascii="TH Niramit AS" w:hAnsi="TH Niramit AS" w:cs="TH Niramit AS" w:hint="cs"/>
+          <w:sz w:val="32"/>
+          <w:szCs w:val="32"/>
+          <w:cs/>
+          <w:lang w:val="en-US"/>
+        </w:rPr>
+        <w:t xml:space="preserve"> </w:t>
+      </w:r>
+      <w:r>
+        <w:rPr>
+          <w:rFonts w:ascii="TH Niramit AS" w:hAnsi="TH Niramit AS" w:cs="TH Niramit AS"/>
+          <w:sz w:val="32"/>
+          <w:szCs w:val="32"/>
+          <w:lang w:val="en-US"/>
+        </w:rPr>
+        <w:t>K</w:t>
+      </w:r>
+      <w:r>
+        <w:rPr>
+          <w:rFonts w:ascii="TH Niramit AS" w:hAnsi="TH Niramit AS" w:cs="TH Niramit AS" w:hint="cs"/>
+          <w:sz w:val="32"/>
+          <w:szCs w:val="32"/>
+          <w:cs/>
+          <w:lang w:val="en-US"/>
+        </w:rPr>
+        <w:t xml:space="preserve"> </w:t>
+      </w:r>
+      <w:r>
+        <w:rPr>
+          <w:rFonts w:ascii="TH Niramit AS" w:hAnsi="TH Niramit AS" w:cs="TH Niramit AS"/>
+          <w:sz w:val="32"/>
+          <w:szCs w:val="32"/>
+          <w:cs/>
+          <w:lang w:val="en-US"/>
+        </w:rPr>
+        <w:t>กลุม</w:t>
+      </w:r>
+      <w:r>
+        <w:rPr>
+          <w:rFonts w:ascii="TH Niramit AS" w:hAnsi="TH Niramit AS" w:cs="TH Niramit AS" w:hint="cs"/>
+          <w:sz w:val="32"/>
+          <w:szCs w:val="32"/>
+          <w:cs/>
+          <w:lang w:val="en-US"/>
+        </w:rPr>
+        <w:t xml:space="preserve"> </w:t>
+      </w:r>
+      <w:r>
+        <w:rPr>
+          <w:rFonts w:ascii="TH Niramit AS" w:hAnsi="TH Niramit AS" w:cs="TH Niramit AS"/>
+          <w:sz w:val="32"/>
+          <w:szCs w:val="32"/>
+          <w:cs/>
+          <w:lang w:val="en-US"/>
+        </w:rPr>
+        <w:t>กําหนดจุด</w:t>
+      </w:r>
+      <w:proofErr w:type="spellStart"/>
+      <w:r>
+        <w:rPr>
+          <w:rFonts w:ascii="TH Niramit AS" w:hAnsi="TH Niramit AS" w:cs="TH Niramit AS"/>
+          <w:sz w:val="32"/>
+          <w:szCs w:val="32"/>
+          <w:cs/>
+          <w:lang w:val="en-US"/>
+        </w:rPr>
+        <w:t>ศูนย</w:t>
+      </w:r>
+      <w:proofErr w:type="spellEnd"/>
+      <w:r>
+        <w:rPr>
+          <w:rFonts w:ascii="TH Niramit AS" w:hAnsi="TH Niramit AS" w:cs="TH Niramit AS"/>
+          <w:sz w:val="32"/>
+          <w:szCs w:val="32"/>
+          <w:cs/>
+          <w:lang w:val="en-US"/>
+        </w:rPr>
+        <w:t>กลางเริ่มต</w:t>
+      </w:r>
+      <w:proofErr w:type="spellStart"/>
+      <w:r>
+        <w:rPr>
+          <w:rFonts w:ascii="TH Niramit AS" w:hAnsi="TH Niramit AS" w:cs="TH Niramit AS"/>
+          <w:sz w:val="32"/>
+          <w:szCs w:val="32"/>
+          <w:cs/>
+          <w:lang w:val="en-US"/>
+        </w:rPr>
+        <w:t>นจําน</w:t>
+      </w:r>
+      <w:proofErr w:type="spellEnd"/>
+      <w:r>
+        <w:rPr>
+          <w:rFonts w:ascii="TH Niramit AS" w:hAnsi="TH Niramit AS" w:cs="TH Niramit AS"/>
+          <w:sz w:val="32"/>
+          <w:szCs w:val="32"/>
+          <w:cs/>
+          <w:lang w:val="en-US"/>
+        </w:rPr>
+        <w:t>วน</w:t>
+      </w:r>
+      <w:r>
+        <w:rPr>
+          <w:rFonts w:ascii="TH Niramit AS" w:hAnsi="TH Niramit AS" w:cs="TH Niramit AS" w:hint="cs"/>
+          <w:sz w:val="32"/>
+          <w:szCs w:val="32"/>
+          <w:cs/>
+          <w:lang w:val="en-US"/>
+        </w:rPr>
+        <w:t xml:space="preserve"> </w:t>
+      </w:r>
+      <w:r>
+        <w:rPr>
+          <w:rFonts w:ascii="TH Niramit AS" w:hAnsi="TH Niramit AS" w:cs="TH Niramit AS"/>
+          <w:sz w:val="32"/>
+          <w:szCs w:val="32"/>
+          <w:lang w:val="en-US"/>
+        </w:rPr>
+        <w:t>K</w:t>
+      </w:r>
+      <w:r>
+        <w:rPr>
+          <w:rFonts w:ascii="TH Niramit AS" w:hAnsi="TH Niramit AS" w:cs="TH Niramit AS" w:hint="cs"/>
+          <w:sz w:val="32"/>
+          <w:szCs w:val="32"/>
+          <w:cs/>
+          <w:lang w:val="en-US"/>
+        </w:rPr>
+        <w:t xml:space="preserve"> </w:t>
+      </w:r>
+      <w:r>
+        <w:rPr>
+          <w:rFonts w:ascii="TH Niramit AS" w:hAnsi="TH Niramit AS" w:cs="TH Niramit AS"/>
+          <w:sz w:val="32"/>
+          <w:szCs w:val="32"/>
+          <w:cs/>
+          <w:lang w:val="en-US"/>
+        </w:rPr>
+        <w:t>จุดขั้นตอนตอไปคือการสรางกลุ</w:t>
+      </w:r>
+      <w:proofErr w:type="spellStart"/>
+      <w:r>
+        <w:rPr>
+          <w:rFonts w:ascii="TH Niramit AS" w:hAnsi="TH Niramit AS" w:cs="TH Niramit AS"/>
+          <w:sz w:val="32"/>
+          <w:szCs w:val="32"/>
+          <w:cs/>
+          <w:lang w:val="en-US"/>
+        </w:rPr>
+        <w:t>มข</w:t>
+      </w:r>
+      <w:proofErr w:type="spellEnd"/>
+      <w:r>
+        <w:rPr>
+          <w:rFonts w:ascii="TH Niramit AS" w:hAnsi="TH Niramit AS" w:cs="TH Niramit AS"/>
+          <w:sz w:val="32"/>
+          <w:szCs w:val="32"/>
+          <w:cs/>
+          <w:lang w:val="en-US"/>
+        </w:rPr>
+        <w:t>อม</w:t>
+      </w:r>
+      <w:proofErr w:type="spellStart"/>
+      <w:r>
+        <w:rPr>
+          <w:rFonts w:ascii="TH Niramit AS" w:hAnsi="TH Niramit AS" w:cs="TH Niramit AS"/>
+          <w:sz w:val="32"/>
+          <w:szCs w:val="32"/>
+          <w:cs/>
+          <w:lang w:val="en-US"/>
+        </w:rPr>
+        <w:t>ูล</w:t>
+      </w:r>
+      <w:proofErr w:type="spellEnd"/>
+      <w:r>
+        <w:rPr>
+          <w:rFonts w:ascii="TH Niramit AS" w:hAnsi="TH Niramit AS" w:cs="TH Niramit AS"/>
+          <w:sz w:val="32"/>
+          <w:szCs w:val="32"/>
+          <w:cs/>
+          <w:lang w:val="en-US"/>
+        </w:rPr>
+        <w:t>และความ</w:t>
+      </w:r>
+      <w:proofErr w:type="spellStart"/>
+      <w:r>
+        <w:rPr>
+          <w:rFonts w:ascii="TH Niramit AS" w:hAnsi="TH Niramit AS" w:cs="TH Niramit AS"/>
+          <w:sz w:val="32"/>
+          <w:szCs w:val="32"/>
+          <w:cs/>
+          <w:lang w:val="en-US"/>
+        </w:rPr>
+        <w:t>สัม</w:t>
+      </w:r>
+      <w:proofErr w:type="spellEnd"/>
+      <w:r>
+        <w:rPr>
+          <w:rFonts w:ascii="TH Niramit AS" w:hAnsi="TH Niramit AS" w:cs="TH Niramit AS"/>
+          <w:sz w:val="32"/>
+          <w:szCs w:val="32"/>
+          <w:cs/>
+          <w:lang w:val="en-US"/>
+        </w:rPr>
+        <w:t>พันธกับจุด</w:t>
+      </w:r>
+      <w:proofErr w:type="spellStart"/>
+      <w:r>
+        <w:rPr>
+          <w:rFonts w:ascii="TH Niramit AS" w:hAnsi="TH Niramit AS" w:cs="TH Niramit AS"/>
+          <w:sz w:val="32"/>
+          <w:szCs w:val="32"/>
+          <w:cs/>
+          <w:lang w:val="en-US"/>
+        </w:rPr>
+        <w:t>ศูนย</w:t>
+      </w:r>
+      <w:proofErr w:type="spellEnd"/>
+      <w:r>
+        <w:rPr>
+          <w:rFonts w:ascii="TH Niramit AS" w:hAnsi="TH Niramit AS" w:cs="TH Niramit AS"/>
+          <w:sz w:val="32"/>
+          <w:szCs w:val="32"/>
+          <w:cs/>
+          <w:lang w:val="en-US"/>
+        </w:rPr>
+        <w:t>กลางที่ใกลมากที่สุ</w:t>
+      </w:r>
+      <w:r>
+        <w:rPr>
+          <w:rFonts w:ascii="TH Niramit AS" w:hAnsi="TH Niramit AS" w:cs="TH Niramit AS" w:hint="cs"/>
+          <w:sz w:val="32"/>
+          <w:szCs w:val="32"/>
+          <w:cs/>
+          <w:lang w:val="en-US"/>
+        </w:rPr>
+        <w:t xml:space="preserve">ด </w:t>
+      </w:r>
+      <w:r>
+        <w:rPr>
+          <w:rFonts w:ascii="TH Niramit AS" w:hAnsi="TH Niramit AS" w:cs="TH Niramit AS"/>
+          <w:sz w:val="32"/>
+          <w:szCs w:val="32"/>
+          <w:cs/>
+          <w:lang w:val="en-US"/>
+        </w:rPr>
+        <w:t>จากผลการวิเครา</w:t>
+      </w:r>
+      <w:proofErr w:type="spellStart"/>
+      <w:r>
+        <w:rPr>
+          <w:rFonts w:ascii="TH Niramit AS" w:hAnsi="TH Niramit AS" w:cs="TH Niramit AS"/>
+          <w:sz w:val="32"/>
+          <w:szCs w:val="32"/>
+          <w:cs/>
+          <w:lang w:val="en-US"/>
+        </w:rPr>
+        <w:t>ะห</w:t>
+      </w:r>
+      <w:proofErr w:type="spellEnd"/>
+      <w:r>
+        <w:rPr>
+          <w:rFonts w:ascii="TH Niramit AS" w:hAnsi="TH Niramit AS" w:cs="TH Niramit AS"/>
+          <w:sz w:val="32"/>
+          <w:szCs w:val="32"/>
+          <w:cs/>
+          <w:lang w:val="en-US"/>
+        </w:rPr>
+        <w:t>การใชพลังงานไฟฟาทั้งหมด  34  อาคารด</w:t>
+      </w:r>
+      <w:proofErr w:type="spellStart"/>
+      <w:r>
+        <w:rPr>
+          <w:rFonts w:ascii="TH Niramit AS" w:hAnsi="TH Niramit AS" w:cs="TH Niramit AS"/>
+          <w:sz w:val="32"/>
+          <w:szCs w:val="32"/>
+          <w:cs/>
+          <w:lang w:val="en-US"/>
+        </w:rPr>
+        <w:t>วย</w:t>
+      </w:r>
+      <w:proofErr w:type="spellEnd"/>
+      <w:r>
+        <w:rPr>
+          <w:rFonts w:ascii="TH Niramit AS" w:hAnsi="TH Niramit AS" w:cs="TH Niramit AS"/>
+          <w:sz w:val="32"/>
+          <w:szCs w:val="32"/>
+          <w:cs/>
+          <w:lang w:val="en-US"/>
+        </w:rPr>
+        <w:t>วิธีการ</w:t>
+      </w:r>
+      <w:r>
+        <w:rPr>
+          <w:rFonts w:ascii="TH Niramit AS" w:hAnsi="TH Niramit AS" w:cs="TH Niramit AS" w:hint="cs"/>
+          <w:sz w:val="32"/>
+          <w:szCs w:val="32"/>
+          <w:cs/>
+          <w:lang w:val="en-US"/>
+        </w:rPr>
+        <w:t xml:space="preserve"> </w:t>
+      </w:r>
+      <w:r>
+        <w:rPr>
+          <w:rFonts w:ascii="TH Niramit AS" w:hAnsi="TH Niramit AS" w:cs="TH Niramit AS"/>
+          <w:sz w:val="32"/>
+          <w:szCs w:val="32"/>
+          <w:lang w:val="en-US"/>
+        </w:rPr>
+        <w:t>K-Mean Clustering</w:t>
+      </w:r>
+      <w:r>
+        <w:rPr>
+          <w:rFonts w:ascii="TH Niramit AS" w:hAnsi="TH Niramit AS" w:cs="TH Niramit AS" w:hint="cs"/>
+          <w:sz w:val="32"/>
+          <w:szCs w:val="32"/>
+          <w:cs/>
+          <w:lang w:val="en-US"/>
+        </w:rPr>
+        <w:t xml:space="preserve"> </w:t>
+      </w:r>
+      <w:proofErr w:type="spellStart"/>
+      <w:r>
+        <w:rPr>
+          <w:rFonts w:ascii="TH Niramit AS" w:hAnsi="TH Niramit AS" w:cs="TH Niramit AS"/>
+          <w:sz w:val="32"/>
+          <w:szCs w:val="32"/>
+          <w:cs/>
+          <w:lang w:val="en-US"/>
+        </w:rPr>
+        <w:t>ทํา</w:t>
+      </w:r>
+      <w:proofErr w:type="spellEnd"/>
+      <w:r>
+        <w:rPr>
+          <w:rFonts w:ascii="TH Niramit AS" w:hAnsi="TH Niramit AS" w:cs="TH Niramit AS"/>
+          <w:sz w:val="32"/>
+          <w:szCs w:val="32"/>
+          <w:cs/>
+          <w:lang w:val="en-US"/>
+        </w:rPr>
+        <w:t>ใหสามารถแยกแยะจัดกลุ</w:t>
+      </w:r>
+      <w:proofErr w:type="spellStart"/>
+      <w:r>
+        <w:rPr>
+          <w:rFonts w:ascii="TH Niramit AS" w:hAnsi="TH Niramit AS" w:cs="TH Niramit AS"/>
+          <w:sz w:val="32"/>
+          <w:szCs w:val="32"/>
+          <w:cs/>
+          <w:lang w:val="en-US"/>
+        </w:rPr>
+        <w:t>มโห</w:t>
+      </w:r>
+      <w:proofErr w:type="spellEnd"/>
+      <w:r>
+        <w:rPr>
+          <w:rFonts w:ascii="TH Niramit AS" w:hAnsi="TH Niramit AS" w:cs="TH Niramit AS"/>
+          <w:sz w:val="32"/>
+          <w:szCs w:val="32"/>
+          <w:cs/>
+          <w:lang w:val="en-US"/>
+        </w:rPr>
+        <w:t>ลดรายอาคาร</w:t>
+      </w:r>
+      <w:proofErr w:type="spellStart"/>
+      <w:r>
+        <w:rPr>
+          <w:rFonts w:ascii="TH Niramit AS" w:hAnsi="TH Niramit AS" w:cs="TH Niramit AS"/>
+          <w:sz w:val="32"/>
+          <w:szCs w:val="32"/>
+          <w:cs/>
+          <w:lang w:val="en-US"/>
+        </w:rPr>
+        <w:t>ได</w:t>
+      </w:r>
+      <w:proofErr w:type="spellEnd"/>
+      <w:r>
+        <w:rPr>
+          <w:rFonts w:ascii="TH Niramit AS" w:hAnsi="TH Niramit AS" w:cs="TH Niramit AS"/>
+          <w:sz w:val="32"/>
+          <w:szCs w:val="32"/>
+          <w:cs/>
+          <w:lang w:val="en-US"/>
+        </w:rPr>
+        <w:t></w:t>
+      </w:r>
+      <w:proofErr w:type="spellStart"/>
+      <w:r>
+        <w:rPr>
+          <w:rFonts w:ascii="TH Niramit AS" w:hAnsi="TH Niramit AS" w:cs="TH Niramit AS"/>
+          <w:sz w:val="32"/>
+          <w:szCs w:val="32"/>
+          <w:cs/>
+          <w:lang w:val="en-US"/>
+        </w:rPr>
+        <w:t>อย</w:t>
+      </w:r>
+      <w:proofErr w:type="spellEnd"/>
+      <w:r>
+        <w:rPr>
+          <w:rFonts w:ascii="TH Niramit AS" w:hAnsi="TH Niramit AS" w:cs="TH Niramit AS"/>
+          <w:sz w:val="32"/>
+          <w:szCs w:val="32"/>
+          <w:cs/>
+          <w:lang w:val="en-US"/>
+        </w:rPr>
+        <w:t></w:t>
+      </w:r>
+      <w:proofErr w:type="spellStart"/>
+      <w:r>
+        <w:rPr>
+          <w:rFonts w:ascii="TH Niramit AS" w:hAnsi="TH Niramit AS" w:cs="TH Niramit AS"/>
+          <w:sz w:val="32"/>
+          <w:szCs w:val="32"/>
+          <w:cs/>
+          <w:lang w:val="en-US"/>
+        </w:rPr>
+        <w:t>าง</w:t>
+      </w:r>
+      <w:proofErr w:type="spellEnd"/>
+      <w:r>
+        <w:rPr>
+          <w:rFonts w:ascii="TH Niramit AS" w:hAnsi="TH Niramit AS" w:cs="TH Niramit AS"/>
+          <w:sz w:val="32"/>
+          <w:szCs w:val="32"/>
+          <w:cs/>
+          <w:lang w:val="en-US"/>
+        </w:rPr>
+        <w:t>มีประสิทธิภาพซึ่งแบง</w:t>
+      </w:r>
+      <w:proofErr w:type="spellStart"/>
+      <w:r>
+        <w:rPr>
+          <w:rFonts w:ascii="TH Niramit AS" w:hAnsi="TH Niramit AS" w:cs="TH Niramit AS"/>
+          <w:sz w:val="32"/>
+          <w:szCs w:val="32"/>
+          <w:cs/>
+          <w:lang w:val="en-US"/>
+        </w:rPr>
+        <w:t>ได</w:t>
+      </w:r>
+      <w:proofErr w:type="spellEnd"/>
+      <w:r>
+        <w:rPr>
+          <w:rFonts w:ascii="TH Niramit AS" w:hAnsi="TH Niramit AS" w:cs="TH Niramit AS"/>
+          <w:sz w:val="32"/>
+          <w:szCs w:val="32"/>
+          <w:cs/>
+          <w:lang w:val="en-US"/>
+        </w:rPr>
+        <w:t xml:space="preserve">  3  กลุมโดยกลุมที่ 3 </w:t>
+      </w:r>
+      <w:proofErr w:type="spellStart"/>
+      <w:r>
+        <w:rPr>
+          <w:rFonts w:ascii="TH Niramit AS" w:hAnsi="TH Niramit AS" w:cs="TH Niramit AS"/>
+          <w:sz w:val="32"/>
+          <w:szCs w:val="32"/>
+          <w:cs/>
+          <w:lang w:val="en-US"/>
+        </w:rPr>
+        <w:t>จําน</w:t>
+      </w:r>
+      <w:proofErr w:type="spellEnd"/>
+      <w:r>
+        <w:rPr>
+          <w:rFonts w:ascii="TH Niramit AS" w:hAnsi="TH Niramit AS" w:cs="TH Niramit AS"/>
+          <w:sz w:val="32"/>
+          <w:szCs w:val="32"/>
+          <w:cs/>
+          <w:lang w:val="en-US"/>
+        </w:rPr>
+        <w:t>วน 19 อาคารนั้น</w:t>
+      </w:r>
+      <w:proofErr w:type="spellStart"/>
+      <w:r>
+        <w:rPr>
+          <w:rFonts w:ascii="TH Niramit AS" w:hAnsi="TH Niramit AS" w:cs="TH Niramit AS"/>
+          <w:sz w:val="32"/>
+          <w:szCs w:val="32"/>
+          <w:cs/>
+          <w:lang w:val="en-US"/>
+        </w:rPr>
+        <w:t>เป</w:t>
+      </w:r>
+      <w:proofErr w:type="spellEnd"/>
+      <w:r>
+        <w:rPr>
+          <w:rFonts w:ascii="TH Niramit AS" w:hAnsi="TH Niramit AS" w:cs="TH Niramit AS"/>
+          <w:sz w:val="32"/>
+          <w:szCs w:val="32"/>
+          <w:cs/>
+          <w:lang w:val="en-US"/>
+        </w:rPr>
+        <w:t>นกลุมอาคารที่มีความเหมาะสมทั้งด</w:t>
+      </w:r>
+      <w:proofErr w:type="spellStart"/>
+      <w:r>
+        <w:rPr>
+          <w:rFonts w:ascii="TH Niramit AS" w:hAnsi="TH Niramit AS" w:cs="TH Niramit AS"/>
+          <w:sz w:val="32"/>
+          <w:szCs w:val="32"/>
+          <w:cs/>
+          <w:lang w:val="en-US"/>
+        </w:rPr>
+        <w:t>าน</w:t>
+      </w:r>
+      <w:proofErr w:type="spellEnd"/>
+      <w:r>
+        <w:rPr>
+          <w:rFonts w:ascii="TH Niramit AS" w:hAnsi="TH Niramit AS" w:cs="TH Niramit AS"/>
+          <w:sz w:val="32"/>
+          <w:szCs w:val="32"/>
+          <w:cs/>
+          <w:lang w:val="en-US"/>
+        </w:rPr>
+        <w:t>พฤติกรรมการใชพลังงานไฟฟ</w:t>
+      </w:r>
+      <w:proofErr w:type="spellStart"/>
+      <w:r>
+        <w:rPr>
+          <w:rFonts w:ascii="TH Niramit AS" w:hAnsi="TH Niramit AS" w:cs="TH Niramit AS"/>
+          <w:sz w:val="32"/>
+          <w:szCs w:val="32"/>
+          <w:cs/>
+          <w:lang w:val="en-US"/>
+        </w:rPr>
+        <w:t>าแ</w:t>
+      </w:r>
+      <w:proofErr w:type="spellEnd"/>
+      <w:r>
+        <w:rPr>
+          <w:rFonts w:ascii="TH Niramit AS" w:hAnsi="TH Niramit AS" w:cs="TH Niramit AS"/>
+          <w:sz w:val="32"/>
+          <w:szCs w:val="32"/>
+          <w:cs/>
+          <w:lang w:val="en-US"/>
+        </w:rPr>
+        <w:t>ละมีพื้นที่รองรับการติดตั้งระบบผลิตไฟฟาจากพลังงานแสงอาทิตยบนหลังคาได</w:t>
+      </w:r>
+      <w:r>
+        <w:rPr>
+          <w:rFonts w:ascii="TH Niramit AS" w:hAnsi="TH Niramit AS" w:cs="TH Niramit AS" w:hint="cs"/>
+          <w:sz w:val="32"/>
+          <w:szCs w:val="32"/>
+          <w:cs/>
+          <w:lang w:val="en-US"/>
+        </w:rPr>
+        <w:t>้</w:t>
+      </w:r>
+      <w:r>
+        <w:rPr>
+          <w:rFonts w:ascii="TH Niramit AS" w:hAnsi="TH Niramit AS" w:cs="TH Niramit AS" w:hint="cs"/>
+          <w:sz w:val="32"/>
+          <w:szCs w:val="32"/>
+          <w:cs/>
+          <w:lang w:val="en-US"/>
+        </w:rPr>
+        <w:t xml:space="preserve"> </w:t>
+      </w:r>
+      <w:sdt>
+        <w:sdtPr>
+          <w:rPr>
+            <w:rFonts w:ascii="TH Niramit AS" w:hAnsi="TH Niramit AS" w:cs="TH Niramit AS" w:hint="cs"/>
+            <w:sz w:val="32"/>
+            <w:szCs w:val="32"/>
+            <w:cs/>
+            <w:lang w:val="en-US"/>
+          </w:rPr>
+          <w:id w:val="-559084631"/>
+          <w:citation/>
+        </w:sdtPr>
+        <w:sdtContent>
+          <w:r>
+            <w:rPr>
+              <w:rFonts w:ascii="TH Niramit AS" w:hAnsi="TH Niramit AS" w:cs="TH Niramit AS"/>
+              <w:sz w:val="32"/>
+              <w:szCs w:val="32"/>
+              <w:cs/>
+              <w:lang w:val="en-US"/>
+            </w:rPr>
+            <w:fldChar w:fldCharType="begin"/>
+          </w:r>
+          <w:r>
+            <w:rPr>
+              <w:rFonts w:ascii="TH Niramit AS" w:hAnsi="TH Niramit AS" w:cs="TH Niramit AS"/>
+              <w:sz w:val="32"/>
+              <w:szCs w:val="32"/>
+              <w:lang w:val="en-US"/>
+            </w:rPr>
+            <w:instrText xml:space="preserve"> CITATION Tho19 \l 1033 </w:instrText>
+          </w:r>
+          <w:r>
+            <w:rPr>
+              <w:rFonts w:ascii="TH Niramit AS" w:hAnsi="TH Niramit AS" w:cs="TH Niramit AS"/>
+              <w:sz w:val="32"/>
+              <w:szCs w:val="32"/>
+              <w:cs/>
+              <w:lang w:val="en-US"/>
+            </w:rPr>
+            <w:fldChar w:fldCharType="separate"/>
+          </w:r>
+          <w:r>
+            <w:rPr>
+              <w:rFonts w:ascii="TH Niramit AS" w:hAnsi="TH Niramit AS" w:cs="TH Niramit AS"/>
+              <w:noProof/>
+              <w:sz w:val="32"/>
+              <w:szCs w:val="32"/>
+              <w:lang w:val="en-US"/>
+            </w:rPr>
+            <w:t>(Thongchai Klayklueng, 2019)</w:t>
+          </w:r>
+          <w:r>
+            <w:rPr>
+              <w:rFonts w:ascii="TH Niramit AS" w:hAnsi="TH Niramit AS" w:cs="TH Niramit AS"/>
+              <w:sz w:val="32"/>
+              <w:szCs w:val="32"/>
+              <w:cs/>
+              <w:lang w:val="en-US"/>
+            </w:rPr>
+            <w:fldChar w:fldCharType="end"/>
+          </w:r>
+        </w:sdtContent>
+      </w:sdt>
+    </w:p>
+    <w:p>
+      <w:pPr>
+        <w:jc w:val="thaiDistribute"/>
+        <w:rPr>
+          <w:rFonts w:ascii="TH Niramit AS" w:hAnsi="TH Niramit AS" w:cs="TH Niramit AS"/>
+          <w:sz w:val="32"/>
+          <w:szCs w:val="32"/>
+          <w:lang w:val="en-US"/>
+        </w:rPr>
+      </w:pPr>
+    </w:p>
+    <w:p>
+      <w:pPr>
+        <w:jc w:val="thaiDistribute"/>
+        <w:rPr>
+          <w:rFonts w:ascii="TH Niramit AS" w:hAnsi="TH Niramit AS" w:cs="TH Niramit AS" w:hint="cs"/>
+          <w:sz w:val="32"/>
+          <w:szCs w:val="32"/>
+          <w:lang w:val="en-US"/>
+        </w:rPr>
+      </w:pPr>
+      <w:r>
+        <w:rPr>
+          <w:rFonts w:ascii="TH Niramit AS" w:hAnsi="TH Niramit AS" w:cs="TH Niramit AS"/>
+          <w:sz w:val="32"/>
+          <w:szCs w:val="32"/>
+          <w:lang w:val="en-US"/>
+        </w:rPr>
+        <w:tab/>
+      </w:r>
+      <w:r>
+        <w:rPr>
+          <w:rFonts w:ascii="TH Niramit AS" w:hAnsi="TH Niramit AS" w:cs="TH Niramit AS"/>
+          <w:sz w:val="32"/>
+          <w:szCs w:val="32"/>
+          <w:cs/>
+          <w:lang w:val="en-US"/>
+        </w:rPr>
+        <w:t>วร</w:t>
+      </w:r>
+      <w:r>
+        <w:rPr>
+          <w:rFonts w:ascii="TH Niramit AS" w:hAnsi="TH Niramit AS" w:cs="TH Niramit AS" w:hint="cs"/>
+          <w:sz w:val="32"/>
+          <w:szCs w:val="32"/>
+          <w:cs/>
+          <w:lang w:val="en-US"/>
+        </w:rPr>
+        <w:t>า</w:t>
+      </w:r>
+      <w:r>
+        <w:rPr>
+          <w:rFonts w:ascii="TH Niramit AS" w:hAnsi="TH Niramit AS" w:cs="TH Niramit AS"/>
+          <w:sz w:val="32"/>
+          <w:szCs w:val="32"/>
+          <w:cs/>
+          <w:lang w:val="en-US"/>
+        </w:rPr>
+        <w:t>กร ประดิษฐ</w:t>
+      </w:r>
+      <w:r>
+        <w:rPr>
+          <w:rFonts w:ascii="TH Niramit AS" w:hAnsi="TH Niramit AS" w:cs="TH Niramit AS" w:hint="cs"/>
+          <w:sz w:val="32"/>
+          <w:szCs w:val="32"/>
+          <w:cs/>
+          <w:lang w:val="en-US"/>
+        </w:rPr>
+        <w:t>์</w:t>
+      </w:r>
+      <w:r>
+        <w:rPr>
+          <w:rFonts w:ascii="TH Niramit AS" w:hAnsi="TH Niramit AS" w:cs="TH Niramit AS"/>
+          <w:sz w:val="32"/>
+          <w:szCs w:val="32"/>
+          <w:cs/>
+          <w:lang w:val="en-US"/>
+        </w:rPr>
+        <w:t>กุล</w:t>
+      </w:r>
+      <w:r>
+        <w:rPr>
+          <w:rFonts w:ascii="TH Niramit AS" w:hAnsi="TH Niramit AS" w:cs="TH Niramit AS" w:hint="cs"/>
+          <w:sz w:val="32"/>
+          <w:szCs w:val="32"/>
+          <w:cs/>
+          <w:lang w:val="en-US"/>
+        </w:rPr>
+        <w:t xml:space="preserve"> </w:t>
+      </w:r>
+      <w:r>
+        <w:rPr>
+          <w:rFonts w:ascii="TH Niramit AS" w:hAnsi="TH Niramit AS" w:cs="TH Niramit AS"/>
+          <w:sz w:val="32"/>
+          <w:szCs w:val="32"/>
+          <w:cs/>
+          <w:lang w:val="en-US"/>
+        </w:rPr>
+        <w:t>ปร</w:t>
+      </w:r>
+      <w:r>
+        <w:rPr>
+          <w:rFonts w:ascii="TH Niramit AS" w:hAnsi="TH Niramit AS" w:cs="TH Niramit AS" w:hint="cs"/>
+          <w:sz w:val="32"/>
+          <w:szCs w:val="32"/>
+          <w:cs/>
+          <w:lang w:val="en-US"/>
+        </w:rPr>
+        <w:t>า</w:t>
+      </w:r>
+      <w:r>
+        <w:rPr>
+          <w:rFonts w:ascii="TH Niramit AS" w:hAnsi="TH Niramit AS" w:cs="TH Niramit AS"/>
+          <w:sz w:val="32"/>
+          <w:szCs w:val="32"/>
+          <w:cs/>
+          <w:lang w:val="en-US"/>
+        </w:rPr>
+        <w:t>ลี มณีรัตน์</w:t>
+      </w:r>
+      <w:r>
+        <w:rPr>
+          <w:rFonts w:ascii="TH Niramit AS" w:hAnsi="TH Niramit AS" w:cs="TH Niramit AS" w:hint="cs"/>
+          <w:sz w:val="32"/>
+          <w:szCs w:val="32"/>
+          <w:cs/>
+          <w:lang w:val="en-US"/>
+        </w:rPr>
+        <w:t xml:space="preserve"> และ</w:t>
+      </w:r>
+      <w:r>
+        <w:rPr>
+          <w:rFonts w:ascii="TH Niramit AS" w:hAnsi="TH Niramit AS" w:cs="TH Niramit AS"/>
+          <w:sz w:val="32"/>
+          <w:szCs w:val="32"/>
+          <w:lang w:val="en-US"/>
+        </w:rPr>
+        <w:t xml:space="preserve"> </w:t>
+      </w:r>
+      <w:r>
+        <w:rPr>
+          <w:rFonts w:ascii="TH Niramit AS" w:hAnsi="TH Niramit AS" w:cs="TH Niramit AS"/>
+          <w:sz w:val="32"/>
+          <w:szCs w:val="32"/>
+          <w:cs/>
+          <w:lang w:val="en-US"/>
+        </w:rPr>
+        <w:t>นิเวศ จิระวิชิตชัย</w:t>
+      </w:r>
+      <w:r>
+        <w:rPr>
+          <w:rFonts w:ascii="TH Niramit AS" w:hAnsi="TH Niramit AS" w:cs="TH Niramit AS"/>
+          <w:sz w:val="32"/>
+          <w:szCs w:val="32"/>
+          <w:lang w:val="en-US"/>
+        </w:rPr>
+        <w:t xml:space="preserve"> </w:t>
+      </w:r>
+      <w:r>
+        <w:rPr>
+          <w:rFonts w:ascii="TH Niramit AS" w:hAnsi="TH Niramit AS" w:cs="TH Niramit AS" w:hint="cs"/>
+          <w:sz w:val="32"/>
+          <w:szCs w:val="32"/>
+          <w:cs/>
+          <w:lang w:val="en-US"/>
+        </w:rPr>
+        <w:t xml:space="preserve">ศึกษาเรื่อง </w:t>
+      </w:r>
+      <w:r>
+        <w:rPr>
+          <w:rFonts w:ascii="TH Niramit AS" w:hAnsi="TH Niramit AS" w:cs="TH Niramit AS"/>
+          <w:sz w:val="32"/>
+          <w:szCs w:val="32"/>
+          <w:cs/>
+          <w:lang w:val="en-US"/>
+        </w:rPr>
+        <w:t>ระบบแนะนํารถยนต์ให้กับลูกค</w:t>
+      </w:r>
+      <w:r>
+        <w:rPr>
+          <w:rFonts w:ascii="TH Niramit AS" w:hAnsi="TH Niramit AS" w:cs="TH Niramit AS" w:hint="cs"/>
+          <w:sz w:val="32"/>
+          <w:szCs w:val="32"/>
+          <w:cs/>
+          <w:lang w:val="en-US"/>
+        </w:rPr>
+        <w:t>้า</w:t>
+      </w:r>
+      <w:r>
+        <w:rPr>
+          <w:rFonts w:ascii="TH Niramit AS" w:hAnsi="TH Niramit AS" w:cs="TH Niramit AS"/>
+          <w:sz w:val="32"/>
+          <w:szCs w:val="32"/>
+          <w:cs/>
+          <w:lang w:val="en-US"/>
+        </w:rPr>
+        <w:t>โดยกํารวิเคร</w:t>
+      </w:r>
+      <w:r>
+        <w:rPr>
+          <w:rFonts w:ascii="TH Niramit AS" w:hAnsi="TH Niramit AS" w:cs="TH Niramit AS" w:hint="cs"/>
+          <w:sz w:val="32"/>
+          <w:szCs w:val="32"/>
+          <w:cs/>
+          <w:lang w:val="en-US"/>
+        </w:rPr>
+        <w:t>า</w:t>
+      </w:r>
+      <w:r>
+        <w:rPr>
+          <w:rFonts w:ascii="TH Niramit AS" w:hAnsi="TH Niramit AS" w:cs="TH Niramit AS"/>
+          <w:sz w:val="32"/>
+          <w:szCs w:val="32"/>
+          <w:cs/>
+          <w:lang w:val="en-US"/>
+        </w:rPr>
+        <w:t>ะห์จ</w:t>
+      </w:r>
+      <w:r>
+        <w:rPr>
+          <w:rFonts w:ascii="TH Niramit AS" w:hAnsi="TH Niramit AS" w:cs="TH Niramit AS" w:hint="cs"/>
+          <w:sz w:val="32"/>
+          <w:szCs w:val="32"/>
+          <w:cs/>
+          <w:lang w:val="en-US"/>
+        </w:rPr>
+        <w:t>า</w:t>
+      </w:r>
+      <w:r>
+        <w:rPr>
+          <w:rFonts w:ascii="TH Niramit AS" w:hAnsi="TH Niramit AS" w:cs="TH Niramit AS"/>
+          <w:sz w:val="32"/>
+          <w:szCs w:val="32"/>
+          <w:cs/>
+          <w:lang w:val="en-US"/>
+        </w:rPr>
+        <w:t>กก</w:t>
+      </w:r>
+      <w:r>
+        <w:rPr>
+          <w:rFonts w:ascii="TH Niramit AS" w:hAnsi="TH Niramit AS" w:cs="TH Niramit AS" w:hint="cs"/>
+          <w:sz w:val="32"/>
+          <w:szCs w:val="32"/>
+          <w:cs/>
+          <w:lang w:val="en-US"/>
+        </w:rPr>
+        <w:t>า</w:t>
+      </w:r>
+      <w:r>
+        <w:rPr>
+          <w:rFonts w:ascii="TH Niramit AS" w:hAnsi="TH Niramit AS" w:cs="TH Niramit AS"/>
+          <w:sz w:val="32"/>
+          <w:szCs w:val="32"/>
+          <w:cs/>
+          <w:lang w:val="en-US"/>
+        </w:rPr>
+        <w:t>รอ้</w:t>
+      </w:r>
+      <w:r>
+        <w:rPr>
+          <w:rFonts w:ascii="TH Niramit AS" w:hAnsi="TH Niramit AS" w:cs="TH Niramit AS" w:hint="cs"/>
+          <w:sz w:val="32"/>
+          <w:szCs w:val="32"/>
+          <w:cs/>
+          <w:lang w:val="en-US"/>
+        </w:rPr>
+        <w:t>า</w:t>
+      </w:r>
+      <w:r>
+        <w:rPr>
+          <w:rFonts w:ascii="TH Niramit AS" w:hAnsi="TH Niramit AS" w:cs="TH Niramit AS"/>
+          <w:sz w:val="32"/>
+          <w:szCs w:val="32"/>
+          <w:cs/>
+          <w:lang w:val="en-US"/>
+        </w:rPr>
+        <w:t>งอิงถึงพฤติกรรมของผู้ใช้ (</w:t>
+      </w:r>
+      <w:r>
+        <w:rPr>
+          <w:rFonts w:ascii="TH Niramit AS" w:hAnsi="TH Niramit AS" w:cs="TH Niramit AS"/>
+          <w:sz w:val="32"/>
+          <w:szCs w:val="32"/>
+          <w:lang w:val="en-US"/>
+        </w:rPr>
+        <w:t xml:space="preserve">Collaborative Filtering) </w:t>
+      </w:r>
+      <w:r>
+        <w:rPr>
+          <w:rFonts w:ascii="TH Niramit AS" w:hAnsi="TH Niramit AS" w:cs="TH Niramit AS"/>
+          <w:sz w:val="32"/>
+          <w:szCs w:val="32"/>
+          <w:cs/>
+          <w:lang w:val="en-US"/>
+        </w:rPr>
+        <w:t>กรณีศึกษ</w:t>
+      </w:r>
+      <w:r>
+        <w:rPr>
+          <w:rFonts w:ascii="TH Niramit AS" w:hAnsi="TH Niramit AS" w:cs="TH Niramit AS" w:hint="cs"/>
+          <w:sz w:val="32"/>
+          <w:szCs w:val="32"/>
+          <w:cs/>
+          <w:lang w:val="en-US"/>
+        </w:rPr>
+        <w:t>า</w:t>
+      </w:r>
+      <w:r>
+        <w:rPr>
+          <w:rFonts w:ascii="TH Niramit AS" w:hAnsi="TH Niramit AS" w:cs="TH Niramit AS"/>
+          <w:sz w:val="32"/>
+          <w:szCs w:val="32"/>
+          <w:cs/>
+          <w:lang w:val="en-US"/>
+        </w:rPr>
+        <w:t>บริษัท โตโยต</w:t>
+      </w:r>
+      <w:proofErr w:type="spellStart"/>
+      <w:r>
+        <w:rPr>
+          <w:rFonts w:ascii="TH Niramit AS" w:hAnsi="TH Niramit AS" w:cs="TH Niramit AS" w:hint="cs"/>
+          <w:sz w:val="32"/>
+          <w:szCs w:val="32"/>
+          <w:cs/>
+          <w:lang w:val="en-US"/>
+        </w:rPr>
+        <w:t>้า</w:t>
+      </w:r>
+      <w:proofErr w:type="spellEnd"/>
+      <w:r>
+        <w:rPr>
+          <w:rFonts w:ascii="TH Niramit AS" w:hAnsi="TH Niramit AS" w:cs="TH Niramit AS"/>
+          <w:sz w:val="32"/>
+          <w:szCs w:val="32"/>
+          <w:cs/>
+          <w:lang w:val="en-US"/>
+        </w:rPr>
+        <w:t xml:space="preserve"> บัส</w:t>
+      </w:r>
+      <w:proofErr w:type="spellStart"/>
+      <w:r>
+        <w:rPr>
+          <w:rFonts w:ascii="TH Niramit AS" w:hAnsi="TH Niramit AS" w:cs="TH Niramit AS"/>
+          <w:sz w:val="32"/>
+          <w:szCs w:val="32"/>
+          <w:cs/>
+          <w:lang w:val="en-US"/>
+        </w:rPr>
+        <w:t>ส์</w:t>
+      </w:r>
+      <w:proofErr w:type="spellEnd"/>
+      <w:r>
+        <w:rPr>
+          <w:rFonts w:ascii="TH Niramit AS" w:hAnsi="TH Niramit AS" w:cs="TH Niramit AS"/>
+          <w:sz w:val="32"/>
+          <w:szCs w:val="32"/>
+          <w:cs/>
+          <w:lang w:val="en-US"/>
+        </w:rPr>
+        <w:t xml:space="preserve"> จ</w:t>
+      </w:r>
+      <w:r>
+        <w:rPr>
+          <w:rFonts w:ascii="TH Niramit AS" w:hAnsi="TH Niramit AS" w:cs="TH Niramit AS" w:hint="cs"/>
+          <w:sz w:val="32"/>
+          <w:szCs w:val="32"/>
+          <w:cs/>
+          <w:lang w:val="en-US"/>
+        </w:rPr>
+        <w:t>ำ</w:t>
+      </w:r>
+      <w:r>
+        <w:rPr>
+          <w:rFonts w:ascii="TH Niramit AS" w:hAnsi="TH Niramit AS" w:cs="TH Niramit AS"/>
+          <w:sz w:val="32"/>
+          <w:szCs w:val="32"/>
+          <w:cs/>
+          <w:lang w:val="en-US"/>
+        </w:rPr>
+        <w:t>กัด</w:t>
+      </w:r>
+      <w:r>
+        <w:rPr>
+          <w:rFonts w:ascii="TH Niramit AS" w:hAnsi="TH Niramit AS" w:cs="TH Niramit AS" w:hint="cs"/>
+          <w:sz w:val="32"/>
+          <w:szCs w:val="32"/>
+          <w:cs/>
+          <w:lang w:val="en-US"/>
+        </w:rPr>
+        <w:t xml:space="preserve"> ผู้วิจัยได้</w:t>
+      </w:r>
+      <w:r>
+        <w:rPr>
+          <w:rFonts w:ascii="TH Niramit AS" w:hAnsi="TH Niramit AS" w:cs="TH Niramit AS"/>
+          <w:sz w:val="32"/>
+          <w:szCs w:val="32"/>
+          <w:cs/>
+          <w:lang w:val="en-US"/>
+        </w:rPr>
+        <w:t>พัฒนาระบบแนะน</w:t>
+      </w:r>
+      <w:r>
+        <w:rPr>
+          <w:rFonts w:ascii="TH Niramit AS" w:hAnsi="TH Niramit AS" w:cs="TH Niramit AS" w:hint="cs"/>
+          <w:sz w:val="32"/>
+          <w:szCs w:val="32"/>
+          <w:cs/>
+          <w:lang w:val="en-US"/>
+        </w:rPr>
+        <w:t>ำ</w:t>
+      </w:r>
+      <w:r>
+        <w:rPr>
+          <w:rFonts w:ascii="TH Niramit AS" w:hAnsi="TH Niramit AS" w:cs="TH Niramit AS"/>
+          <w:sz w:val="32"/>
+          <w:szCs w:val="32"/>
+          <w:cs/>
+          <w:lang w:val="en-US"/>
+        </w:rPr>
+        <w:t>รถยนต์ให้กับลูกค้าโดยการวิเคราะห์จากการอ้างอิงถึงพฤติกรรมของผู้ใช้ เพื่อช่วยให้ลูกค้าได้รับการแนะน</w:t>
+      </w:r>
+      <w:r>
+        <w:rPr>
+          <w:rFonts w:ascii="TH Niramit AS" w:hAnsi="TH Niramit AS" w:cs="TH Niramit AS" w:hint="cs"/>
+          <w:sz w:val="32"/>
+          <w:szCs w:val="32"/>
+          <w:cs/>
+          <w:lang w:val="en-US"/>
+        </w:rPr>
+        <w:t>ำ</w:t>
+      </w:r>
+      <w:r>
+        <w:rPr>
+          <w:rFonts w:ascii="TH Niramit AS" w:hAnsi="TH Niramit AS" w:cs="TH Niramit AS"/>
+          <w:sz w:val="32"/>
+          <w:szCs w:val="32"/>
+          <w:cs/>
+          <w:lang w:val="en-US"/>
+        </w:rPr>
+        <w:t>รุ่นรถยนต์ที่เหมาะสม ตรงตามความต้องการของลูกค้</w:t>
+      </w:r>
+      <w:r>
+        <w:rPr>
+          <w:rFonts w:ascii="TH Niramit AS" w:hAnsi="TH Niramit AS" w:cs="TH Niramit AS" w:hint="cs"/>
+          <w:sz w:val="32"/>
+          <w:szCs w:val="32"/>
+          <w:cs/>
+          <w:lang w:val="en-US"/>
+        </w:rPr>
+        <w:t>า</w:t>
+      </w:r>
+      <w:r>
+        <w:rPr>
+          <w:rFonts w:ascii="TH Niramit AS" w:hAnsi="TH Niramit AS" w:cs="TH Niramit AS" w:hint="cs"/>
+          <w:sz w:val="32"/>
+          <w:szCs w:val="32"/>
+          <w:cs/>
+          <w:lang w:val="en-US"/>
+        </w:rPr>
+        <w:t xml:space="preserve"> </w:t>
+      </w:r>
+      <w:r>
+        <w:rPr>
+          <w:rFonts w:ascii="TH Niramit AS" w:hAnsi="TH Niramit AS" w:cs="TH Niramit AS"/>
+          <w:sz w:val="32"/>
+          <w:szCs w:val="32"/>
+          <w:cs/>
+          <w:lang w:val="en-US"/>
+        </w:rPr>
+        <w:t>ผู้วิจัยใช้อัลกอริทึมการหาความคล้ายคลึงกันของผู้ใช้ โดยวิเคราะห์จากลูกค้าที่มีพฤติกรรมใกล้เคียงกันด้วยสมการการหาความคล้ายโคไซน์ ซึ่งเป็น</w:t>
+      </w:r>
+      <w:proofErr w:type="spellStart"/>
+      <w:r>
+        <w:rPr>
+          <w:rFonts w:ascii="TH Niramit AS" w:hAnsi="TH Niramit AS" w:cs="TH Niramit AS"/>
+          <w:sz w:val="32"/>
+          <w:szCs w:val="32"/>
+          <w:cs/>
+          <w:lang w:val="en-US"/>
+        </w:rPr>
+        <w:t>ฟั</w:t>
+      </w:r>
+      <w:proofErr w:type="spellEnd"/>
+      <w:r>
+        <w:rPr>
+          <w:rFonts w:ascii="TH Niramit AS" w:hAnsi="TH Niramit AS" w:cs="TH Niramit AS"/>
+          <w:sz w:val="32"/>
+          <w:szCs w:val="32"/>
+          <w:cs/>
+          <w:lang w:val="en-US"/>
+        </w:rPr>
+        <w:t>งก</w:t>
+      </w:r>
+      <w:proofErr w:type="spellStart"/>
+      <w:r>
+        <w:rPr>
+          <w:rFonts w:ascii="TH Niramit AS" w:hAnsi="TH Niramit AS" w:cs="TH Niramit AS"/>
+          <w:sz w:val="32"/>
+          <w:szCs w:val="32"/>
+          <w:cs/>
+          <w:lang w:val="en-US"/>
+        </w:rPr>
+        <w:t>์ชั่น</w:t>
+      </w:r>
+      <w:proofErr w:type="spellEnd"/>
+      <w:r>
+        <w:rPr>
+          <w:rFonts w:ascii="TH Niramit AS" w:hAnsi="TH Niramit AS" w:cs="TH Niramit AS"/>
+          <w:sz w:val="32"/>
+          <w:szCs w:val="32"/>
+          <w:cs/>
+          <w:lang w:val="en-US"/>
+        </w:rPr>
+        <w:t xml:space="preserve">ในภาษา </w:t>
+      </w:r>
+      <w:r>
+        <w:rPr>
+          <w:rFonts w:ascii="TH Niramit AS" w:hAnsi="TH Niramit AS" w:cs="TH Niramit AS"/>
+          <w:sz w:val="32"/>
+          <w:szCs w:val="32"/>
+          <w:lang w:val="en-US"/>
+        </w:rPr>
+        <w:t xml:space="preserve">Python </w:t>
+      </w:r>
+      <w:r>
+        <w:rPr>
+          <w:rFonts w:ascii="TH Niramit AS" w:hAnsi="TH Niramit AS" w:cs="TH Niramit AS"/>
+          <w:sz w:val="32"/>
+          <w:szCs w:val="32"/>
+          <w:cs/>
+          <w:lang w:val="en-US"/>
+        </w:rPr>
+        <w:t>ในการพัฒนาระบบแนะน</w:t>
+      </w:r>
+      <w:r>
+        <w:rPr>
+          <w:rFonts w:ascii="TH Niramit AS" w:hAnsi="TH Niramit AS" w:cs="TH Niramit AS" w:hint="cs"/>
+          <w:sz w:val="32"/>
+          <w:szCs w:val="32"/>
+          <w:cs/>
+          <w:lang w:val="en-US"/>
+        </w:rPr>
+        <w:t>ำ</w:t>
+      </w:r>
+      <w:r>
+        <w:rPr>
+          <w:rFonts w:ascii="TH Niramit AS" w:hAnsi="TH Niramit AS" w:cs="TH Niramit AS"/>
+          <w:sz w:val="32"/>
+          <w:szCs w:val="32"/>
+          <w:cs/>
+          <w:lang w:val="en-US"/>
+        </w:rPr>
+        <w:t>รถยนต์ให้กับลูกค้า</w:t>
+      </w:r>
+      <w:r>
+        <w:rPr>
+          <w:rFonts w:ascii="TH Niramit AS" w:hAnsi="TH Niramit AS" w:cs="TH Niramit AS" w:hint="cs"/>
+          <w:sz w:val="32"/>
+          <w:szCs w:val="32"/>
+          <w:cs/>
+          <w:lang w:val="en-US"/>
+        </w:rPr>
+        <w:t xml:space="preserve"> </w:t>
+      </w:r>
+      <w:r>
+        <w:rPr>
+          <w:rFonts w:ascii="TH Niramit AS" w:hAnsi="TH Niramit AS" w:cs="TH Niramit AS"/>
+          <w:sz w:val="32"/>
+          <w:szCs w:val="32"/>
+          <w:cs/>
+          <w:lang w:val="en-US"/>
+        </w:rPr>
+        <w:t>ด้วยสมการความคล้ายโคไซน์ (</w:t>
+      </w:r>
+      <w:r>
+        <w:rPr>
+          <w:rFonts w:ascii="TH Niramit AS" w:hAnsi="TH Niramit AS" w:cs="TH Niramit AS"/>
+          <w:sz w:val="32"/>
+          <w:szCs w:val="32"/>
+          <w:lang w:val="en-US"/>
+        </w:rPr>
+        <w:t>cosine similarity)</w:t>
+      </w:r>
+      <w:r>
+        <w:rPr>
+          <w:rFonts w:ascii="TH Niramit AS" w:hAnsi="TH Niramit AS" w:cs="TH Niramit AS" w:hint="cs"/>
+          <w:sz w:val="32"/>
+          <w:szCs w:val="32"/>
+          <w:cs/>
+          <w:lang w:val="en-US"/>
+        </w:rPr>
+        <w:t xml:space="preserve"> จากการทดลองเมื่</w:t>
+      </w:r>
+      <w:r>
+        <w:rPr>
+          <w:rFonts w:ascii="TH Niramit AS" w:hAnsi="TH Niramit AS" w:cs="TH Niramit AS"/>
+          <w:sz w:val="32"/>
+          <w:szCs w:val="32"/>
+          <w:cs/>
+          <w:lang w:val="en-US"/>
+        </w:rPr>
+        <w:t>อน</w:t>
+      </w:r>
+      <w:r>
+        <w:rPr>
+          <w:rFonts w:ascii="TH Niramit AS" w:hAnsi="TH Niramit AS" w:cs="TH Niramit AS" w:hint="cs"/>
+          <w:sz w:val="32"/>
+          <w:szCs w:val="32"/>
+          <w:cs/>
+          <w:lang w:val="en-US"/>
+        </w:rPr>
+        <w:t>ำ</w:t>
+      </w:r>
+      <w:r>
+        <w:rPr>
+          <w:rFonts w:ascii="TH Niramit AS" w:hAnsi="TH Niramit AS" w:cs="TH Niramit AS"/>
+          <w:sz w:val="32"/>
+          <w:szCs w:val="32"/>
+          <w:cs/>
+          <w:lang w:val="en-US"/>
+        </w:rPr>
+        <w:t>ข้อมูลมาจัดล</w:t>
+      </w:r>
+      <w:r>
+        <w:rPr>
+          <w:rFonts w:ascii="TH Niramit AS" w:hAnsi="TH Niramit AS" w:cs="TH Niramit AS" w:hint="cs"/>
+          <w:sz w:val="32"/>
+          <w:szCs w:val="32"/>
+          <w:cs/>
+          <w:lang w:val="en-US"/>
+        </w:rPr>
+        <w:t>ำ</w:t>
+      </w:r>
+      <w:r>
+        <w:rPr>
+          <w:rFonts w:ascii="TH Niramit AS" w:hAnsi="TH Niramit AS" w:cs="TH Niramit AS"/>
+          <w:sz w:val="32"/>
+          <w:szCs w:val="32"/>
+          <w:cs/>
+          <w:lang w:val="en-US"/>
+        </w:rPr>
+        <w:t>ดับคะแนนความชอบของผู้ใช้แต่ละคน เพื่อเป็นการเพิ่มความเร็วให้อัลกอริทึมของวิธีการกรองแบบร่วมมือ อีกทั้งระบบจะน</w:t>
+      </w:r>
+      <w:r>
+        <w:rPr>
+          <w:rFonts w:ascii="TH Niramit AS" w:hAnsi="TH Niramit AS" w:cs="TH Niramit AS" w:hint="cs"/>
+          <w:sz w:val="32"/>
+          <w:szCs w:val="32"/>
+          <w:cs/>
+          <w:lang w:val="en-US"/>
+        </w:rPr>
+        <w:t>ำ</w:t>
+      </w:r>
+      <w:r>
+        <w:rPr>
+          <w:rFonts w:ascii="TH Niramit AS" w:hAnsi="TH Niramit AS" w:cs="TH Niramit AS"/>
+          <w:sz w:val="32"/>
+          <w:szCs w:val="32"/>
+          <w:cs/>
+          <w:lang w:val="en-US"/>
+        </w:rPr>
+        <w:t>ค่าความคล้ายคลึงโคไซน์ของผู้ใช้ในระบบกับผู้ใช้เป้าหมายมาทดสอบความแม่นย</w:t>
+      </w:r>
+      <w:r>
+        <w:rPr>
+          <w:rFonts w:ascii="TH Niramit AS" w:hAnsi="TH Niramit AS" w:cs="TH Niramit AS" w:hint="cs"/>
+          <w:sz w:val="32"/>
+          <w:szCs w:val="32"/>
+          <w:cs/>
+          <w:lang w:val="en-US"/>
+        </w:rPr>
+        <w:t>ำ</w:t>
+      </w:r>
+      <w:r>
+        <w:rPr>
+          <w:rFonts w:ascii="TH Niramit AS" w:hAnsi="TH Niramit AS" w:cs="TH Niramit AS"/>
+          <w:sz w:val="32"/>
+          <w:szCs w:val="32"/>
+          <w:cs/>
+          <w:lang w:val="en-US"/>
+        </w:rPr>
+        <w:t>ของระบบด้วยค่าเฉลี่ยความคลาดเคลื่อนสมบูรณ์ พบว่ามีค่าเท่ากับ 0.97 เมื่อก</w:t>
+      </w:r>
+      <w:r>
+        <w:rPr>
+          <w:rFonts w:ascii="TH Niramit AS" w:hAnsi="TH Niramit AS" w:cs="TH Niramit AS" w:hint="cs"/>
+          <w:sz w:val="32"/>
+          <w:szCs w:val="32"/>
+          <w:cs/>
+          <w:lang w:val="en-US"/>
+        </w:rPr>
+        <w:t>ำ</w:t>
+      </w:r>
+      <w:r>
+        <w:rPr>
+          <w:rFonts w:ascii="TH Niramit AS" w:hAnsi="TH Niramit AS" w:cs="TH Niramit AS"/>
+          <w:sz w:val="32"/>
+          <w:szCs w:val="32"/>
+          <w:cs/>
+          <w:lang w:val="en-US"/>
+        </w:rPr>
+        <w:t xml:space="preserve">าหนดค่า </w:t>
+      </w:r>
+      <w:r>
+        <w:rPr>
+          <w:rFonts w:ascii="TH Niramit AS" w:hAnsi="TH Niramit AS" w:cs="TH Niramit AS"/>
+          <w:sz w:val="32"/>
+          <w:szCs w:val="32"/>
+          <w:lang w:val="en-US"/>
+        </w:rPr>
+        <w:t xml:space="preserve">k </w:t>
+      </w:r>
+      <w:r>
+        <w:rPr>
+          <w:rFonts w:ascii="TH Niramit AS" w:hAnsi="TH Niramit AS" w:cs="TH Niramit AS"/>
+          <w:sz w:val="32"/>
+          <w:szCs w:val="32"/>
+          <w:cs/>
+          <w:lang w:val="en-US"/>
+        </w:rPr>
+        <w:t>ไว้เท่ากับ 5 สรุปได้ว่าระบบมีประสิทธิภาพในการแนะน</w:t>
+      </w:r>
+      <w:r>
+        <w:rPr>
+          <w:rFonts w:ascii="TH Niramit AS" w:hAnsi="TH Niramit AS" w:cs="TH Niramit AS" w:hint="cs"/>
+          <w:sz w:val="32"/>
+          <w:szCs w:val="32"/>
+          <w:cs/>
+          <w:lang w:val="en-US"/>
+        </w:rPr>
+        <w:t>ำ</w:t>
+      </w:r>
+      <w:r>
+        <w:rPr>
+          <w:rFonts w:ascii="TH Niramit AS" w:hAnsi="TH Niramit AS" w:cs="TH Niramit AS"/>
+          <w:sz w:val="32"/>
+          <w:szCs w:val="32"/>
+          <w:cs/>
+          <w:lang w:val="en-US"/>
+        </w:rPr>
+        <w:t>รุ่นรถยนต์ที่รวดเร็วและความแม่นย</w:t>
+      </w:r>
+      <w:r>
+        <w:rPr>
+          <w:rFonts w:ascii="TH Niramit AS" w:hAnsi="TH Niramit AS" w:cs="TH Niramit AS" w:hint="cs"/>
+          <w:sz w:val="32"/>
+          <w:szCs w:val="32"/>
+          <w:cs/>
+          <w:lang w:val="en-US"/>
+        </w:rPr>
+        <w:t>ำ</w:t>
+      </w:r>
+      <w:r>
+        <w:rPr>
+          <w:rFonts w:ascii="TH Niramit AS" w:hAnsi="TH Niramit AS" w:cs="TH Niramit AS"/>
+          <w:sz w:val="32"/>
+          <w:szCs w:val="32"/>
+          <w:cs/>
+          <w:lang w:val="en-US"/>
+        </w:rPr>
+        <w:t>อยู่ในระดับที่</w:t>
+      </w:r>
+      <w:r>
+        <w:rPr>
+          <w:rFonts w:ascii="TH Niramit AS" w:hAnsi="TH Niramit AS" w:cs="TH Niramit AS" w:hint="cs"/>
+          <w:sz w:val="32"/>
+          <w:szCs w:val="32"/>
+          <w:cs/>
+          <w:lang w:val="en-US"/>
+        </w:rPr>
+        <w:t>ดี</w:t>
+      </w:r>
+      <w:r>
+        <w:rPr>
+          <w:rFonts w:ascii="TH Niramit AS" w:hAnsi="TH Niramit AS" w:cs="TH Niramit AS" w:hint="cs"/>
+          <w:sz w:val="32"/>
+          <w:szCs w:val="32"/>
+          <w:cs/>
+          <w:lang w:val="en-US"/>
+        </w:rPr>
+        <w:t xml:space="preserve"> </w:t>
+      </w:r>
+      <w:sdt>
+        <w:sdtPr>
+          <w:rPr>
+            <w:rFonts w:ascii="TH Niramit AS" w:hAnsi="TH Niramit AS" w:cs="TH Niramit AS" w:hint="cs"/>
+            <w:sz w:val="32"/>
+            <w:szCs w:val="32"/>
+            <w:cs/>
+            <w:lang w:val="en-US"/>
+          </w:rPr>
+          <w:id w:val="50196717"/>
+          <w:citation/>
+        </w:sdtPr>
+        <w:sdtContent>
+          <w:r>
+            <w:rPr>
+              <w:rFonts w:ascii="TH Niramit AS" w:hAnsi="TH Niramit AS" w:cs="TH Niramit AS"/>
+              <w:sz w:val="32"/>
+              <w:szCs w:val="32"/>
+              <w:cs/>
+              <w:lang w:val="en-US"/>
+            </w:rPr>
+            <w:fldChar w:fldCharType="begin"/>
+          </w:r>
+          <w:r>
+            <w:rPr>
+              <w:rFonts w:ascii="TH Niramit AS" w:hAnsi="TH Niramit AS" w:cs="TH Niramit AS"/>
+              <w:sz w:val="32"/>
+              <w:szCs w:val="32"/>
+              <w:lang w:val="en-US"/>
+            </w:rPr>
+            <w:instrText xml:space="preserve"> CITATION War21 \l 1033 </w:instrText>
+          </w:r>
+          <w:r>
+            <w:rPr>
+              <w:rFonts w:ascii="TH Niramit AS" w:hAnsi="TH Niramit AS" w:cs="TH Niramit AS"/>
+              <w:sz w:val="32"/>
+              <w:szCs w:val="32"/>
+              <w:cs/>
+              <w:lang w:val="en-US"/>
+            </w:rPr>
+            <w:fldChar w:fldCharType="separate"/>
+          </w:r>
+          <w:r>
+            <w:rPr>
+              <w:rFonts w:ascii="TH Niramit AS" w:hAnsi="TH Niramit AS" w:cs="TH Niramit AS"/>
+              <w:noProof/>
+              <w:sz w:val="32"/>
+              <w:szCs w:val="32"/>
+              <w:lang w:val="en-US"/>
+            </w:rPr>
+            <w:t>(Warakorn Pradiskul, 2021)</w:t>
+          </w:r>
+          <w:r>
+            <w:rPr>
+              <w:rFonts w:ascii="TH Niramit AS" w:hAnsi="TH Niramit AS" w:cs="TH Niramit AS"/>
+              <w:sz w:val="32"/>
+              <w:szCs w:val="32"/>
+              <w:cs/>
+              <w:lang w:val="en-US"/>
+            </w:rPr>
+            <w:fldChar w:fldCharType="end"/>
+          </w:r>
+        </w:sdtContent>
+      </w:sdt>
     </w:p>
     <w:sectPr>
       <w:pgSz w:w="11900" w:h="16840"/>
@@ -34141,7 +38853,7 @@
     <b:Year>2016</b:Year>
     <b:Month>3</b:Month>
     <b:Day>16</b:Day>
-    <b:RefOrder>25</b:RefOrder>
+    <b:RefOrder>28</b:RefOrder>
   </b:Source>
   <b:Source>
     <b:Tag>Nat21</b:Tag>
@@ -34388,11 +39100,110 @@
     <b:Day>23</b:Day>
     <b:RefOrder>24</b:RefOrder>
   </b:Source>
+  <b:Source>
+    <b:Tag>วิเ13</b:Tag>
+    <b:SourceType>JournalArticle</b:SourceType>
+    <b:Guid>{B3C08D8D-068D-7D47-AE8B-40B6F7F657EE}</b:Guid>
+    <b:Year>2013</b:Year>
+    <b:Author>
+      <b:Author>
+        <b:NameList>
+          <b:Person>
+            <b:Last>วุฒิชัย</b:Last>
+            <b:First>วิเชียรไชย</b:First>
+          </b:Person>
+        </b:NameList>
+      </b:Author>
+    </b:Author>
+    <b:JournalName>การเปรียบเทียบวิธีการแบ่งแยกคําภาษาไทยด้วยโครงสร้างการเขียนกับโครงสร้างพยางค์ The Comparison of Thai Word Segmentation with Thai Writing Structures and Syllable Structures</b:JournalName>
+    <b:Pages>504-509</b:Pages>
+    <b:RefOrder>29</b:RefOrder>
+  </b:Source>
+  <b:Source>
+    <b:Tag>จัก21</b:Tag>
+    <b:SourceType>JournalArticle</b:SourceType>
+    <b:Guid>{0A27FB7B-2E8A-9446-893F-80787D52027B}</b:Guid>
+    <b:Author>
+      <b:Author>
+        <b:NameList>
+          <b:Person>
+            <b:Last>จักรินทร์ สันติรัตนภักดี</b:Last>
+            <b:First>ศุภกฤษฏิ์</b:First>
+            <b:Middle>นิวัฒนากูล</b:Middle>
+          </b:Person>
+        </b:NameList>
+      </b:Author>
+    </b:Author>
+    <b:JournalName>การออกแบบและพัฒนากระบวนการจำแนกข้อร้องเรียนรถโดยสารสาธารณะเพื่อติดแท็กปัญหาการให้บริการ</b:JournalName>
+    <b:Year>2021</b:Year>
+    <b:Pages>77-90</b:Pages>
+    <b:RefOrder>30</b:RefOrder>
+  </b:Source>
+  <b:Source>
+    <b:Tag>ปาร19</b:Tag>
+    <b:SourceType>JournalArticle</b:SourceType>
+    <b:Guid>{2A038DED-A842-9D41-8DDE-A0B6EEC9EA03}</b:Guid>
+    <b:Author>
+      <b:Author>
+        <b:NameList>
+          <b:Person>
+            <b:Last>ปารณีย์ พึ่งวิชา</b:Last>
+            <b:First>อานนท์</b:First>
+            <b:Middle>ทับเที่ยง, ธัญญา สัตยาอภิธาน</b:Middle>
+          </b:Person>
+        </b:NameList>
+      </b:Author>
+    </b:Author>
+    <b:JournalName>ศึกษาการแบ่งกลุ่มพฤติกรรมของผู้บริโภคที่ซื้อเครื่องประดับผ่านเครือข่ายสังคมออนไลน์ Clustering of Jewellery Purchasing Behaviour through Social Network</b:JournalName>
+    <b:Year>2019</b:Year>
+    <b:Pages>213-224</b:Pages>
+    <b:RefOrder>25</b:RefOrder>
+  </b:Source>
+  <b:Source>
+    <b:Tag>Tho19</b:Tag>
+    <b:SourceType>JournalArticle</b:SourceType>
+    <b:Guid>{A9A068F0-F7A2-544D-9DAD-4403A99D05A1}</b:Guid>
+    <b:Author>
+      <b:Author>
+        <b:NameList>
+          <b:Person>
+            <b:Last>Thongchai Klayklueng</b:Last>
+            <b:First>Wutthichai</b:First>
+            <b:Middle>Sa-nga-ngam, Kittiwong Suthamno, Phangphong Aphicatkul</b:Middle>
+          </b:Person>
+        </b:NameList>
+      </b:Author>
+    </b:Author>
+    <b:JournalName>เทคนิคการคัดเลือกกลุ่มโหลดรายอาคารสําหรับรองรับแผนการติดตั้งระบบผลิตไฟฟ้าพลังงานแสงอาทิตย์บนหลังคาเพื่อเพิ่มค่าดรรชนีประสิทธิภาพการใช้พลังงานไฟฟ้า Load Clustering Technique Application to PV Solar Rooftop Installation Planning for Improving Energy Effi  c</b:JournalName>
+    <b:Year>2019</b:Year>
+    <b:Pages>134-148</b:Pages>
+    <b:RefOrder>26</b:RefOrder>
+  </b:Source>
+  <b:Source>
+    <b:Tag>War21</b:Tag>
+    <b:SourceType>JournalArticle</b:SourceType>
+    <b:Guid>{42875C21-55F8-9644-9E55-8E8F0D91CA49}</b:Guid>
+    <b:Author>
+      <b:Author>
+        <b:NameList>
+          <b:Person>
+            <b:Last>Warakorn Pradiskul</b:Last>
+            <b:First>Paralee</b:First>
+            <b:Middle>Maneerat, Nivet Chirawichitchai</b:Middle>
+          </b:Person>
+        </b:NameList>
+      </b:Author>
+    </b:Author>
+    <b:JournalName>Recommender System Using Collaborative Filtering A Case Study of Toyota Buzz Company Limited</b:JournalName>
+    <b:Year>2021</b:Year>
+    <b:Pages>11-21</b:Pages>
+    <b:RefOrder>27</b:RefOrder>
+  </b:Source>
 </b:Sources>
 </file>
 
 <file path=customXml/itemProps1.xml><?xml version="1.0" encoding="utf-8"?>
-<ds:datastoreItem xmlns:ds="http://schemas.openxmlformats.org/officeDocument/2006/customXml" ds:itemID="{D264D440-01E5-D64C-82BA-1756C69EF5D0}">
+<ds:datastoreItem xmlns:ds="http://schemas.openxmlformats.org/officeDocument/2006/customXml" ds:itemID="{C2AE695F-8012-7F45-BF84-602EB5849654}">
   <ds:schemaRefs>
     <ds:schemaRef ds:uri="http://schemas.openxmlformats.org/officeDocument/2006/bibliography"/>
   </ds:schemaRefs>

</xml_diff>

<commit_message>
:memo: Write Unit3 and Use case diagram
</commit_message>
<xml_diff>
--- a/report/report.docx
+++ b/report/report.docx
@@ -33424,9 +33424,10 @@
       <w:pPr>
         <w:jc w:val="thaiDistribute"/>
         <w:rPr>
-          <w:rFonts w:ascii="TH Niramit AS" w:hAnsi="TH Niramit AS" w:cs="TH Niramit AS" w:hint="cs"/>
-          <w:sz w:val="32"/>
-          <w:szCs w:val="32"/>
+          <w:rFonts w:ascii="TH Niramit AS" w:hAnsi="TH Niramit AS" w:cs="TH Niramit AS"/>
+          <w:sz w:val="32"/>
+          <w:szCs w:val="32"/>
+          <w:cs/>
           <w:lang w:val="en-US"/>
         </w:rPr>
       </w:pPr>
@@ -34255,6 +34256,3358 @@
           </w:r>
         </w:sdtContent>
       </w:sdt>
+    </w:p>
+    <w:p>
+      <w:pPr>
+        <w:rPr>
+          <w:rFonts w:ascii="TH Niramit AS" w:hAnsi="TH Niramit AS" w:cs="TH Niramit AS"/>
+          <w:sz w:val="32"/>
+          <w:szCs w:val="32"/>
+          <w:cs/>
+          <w:lang w:val="en-US"/>
+        </w:rPr>
+      </w:pPr>
+      <w:r>
+        <w:rPr>
+          <w:rFonts w:ascii="TH Niramit AS" w:hAnsi="TH Niramit AS" w:cs="TH Niramit AS"/>
+          <w:sz w:val="32"/>
+          <w:szCs w:val="32"/>
+          <w:cs/>
+          <w:lang w:val="en-US"/>
+        </w:rPr>
+        <w:br w:type="page"/>
+      </w:r>
+    </w:p>
+    <w:p>
+      <w:pPr>
+        <w:pStyle w:val="NoSpacing"/>
+        <w:tabs>
+          <w:tab w:val="left" w:pos="567"/>
+          <w:tab w:val="left" w:pos="2268"/>
+        </w:tabs>
+        <w:jc w:val="center"/>
+        <w:rPr>
+          <w:rFonts w:ascii="TH Niramit AS" w:hAnsi="TH Niramit AS" w:cs="TH Niramit AS"/>
+          <w:b/>
+          <w:bCs/>
+          <w:sz w:val="40"/>
+          <w:szCs w:val="40"/>
+          <w:lang w:val="en-US"/>
+        </w:rPr>
+      </w:pPr>
+      <w:r>
+        <w:rPr>
+          <w:rFonts w:ascii="TH Niramit AS" w:hAnsi="TH Niramit AS" w:cs="TH Niramit AS" w:hint="cs"/>
+          <w:b/>
+          <w:bCs/>
+          <w:sz w:val="40"/>
+          <w:szCs w:val="40"/>
+          <w:cs/>
+          <w:lang w:val="en-US"/>
+        </w:rPr>
+        <w:lastRenderedPageBreak/>
+        <w:t xml:space="preserve">บทที่ </w:t>
+      </w:r>
+      <w:r>
+        <w:rPr>
+          <w:rFonts w:ascii="TH Niramit AS" w:hAnsi="TH Niramit AS" w:cs="TH Niramit AS"/>
+          <w:b/>
+          <w:bCs/>
+          <w:sz w:val="40"/>
+          <w:szCs w:val="40"/>
+          <w:lang w:val="en-US"/>
+        </w:rPr>
+        <w:t>3</w:t>
+      </w:r>
+    </w:p>
+    <w:p>
+      <w:pPr>
+        <w:pStyle w:val="NoSpacing"/>
+        <w:tabs>
+          <w:tab w:val="left" w:pos="567"/>
+          <w:tab w:val="left" w:pos="2268"/>
+        </w:tabs>
+        <w:jc w:val="center"/>
+        <w:rPr>
+          <w:rFonts w:ascii="TH Niramit AS" w:hAnsi="TH Niramit AS" w:cs="TH Niramit AS"/>
+          <w:b/>
+          <w:bCs/>
+          <w:sz w:val="40"/>
+          <w:szCs w:val="40"/>
+          <w:lang w:val="en-US"/>
+        </w:rPr>
+      </w:pPr>
+      <w:r>
+        <w:rPr>
+          <w:rFonts w:ascii="TH Niramit AS" w:hAnsi="TH Niramit AS" w:cs="TH Niramit AS" w:hint="cs"/>
+          <w:b/>
+          <w:bCs/>
+          <w:sz w:val="40"/>
+          <w:szCs w:val="40"/>
+          <w:cs/>
+          <w:lang w:val="en-US"/>
+        </w:rPr>
+        <w:t>ขั้นตอนการดำเนินงาน</w:t>
+      </w:r>
+    </w:p>
+    <w:p>
+      <w:pPr>
+        <w:pStyle w:val="NoSpacing"/>
+        <w:tabs>
+          <w:tab w:val="left" w:pos="567"/>
+          <w:tab w:val="left" w:pos="2268"/>
+        </w:tabs>
+        <w:jc w:val="center"/>
+        <w:rPr>
+          <w:rFonts w:ascii="TH Niramit AS" w:hAnsi="TH Niramit AS" w:cs="TH Niramit AS"/>
+          <w:b/>
+          <w:bCs/>
+          <w:sz w:val="40"/>
+          <w:szCs w:val="40"/>
+          <w:lang w:val="en-US"/>
+        </w:rPr>
+      </w:pPr>
+    </w:p>
+    <w:p>
+      <w:pPr>
+        <w:pStyle w:val="NoSpacing"/>
+        <w:tabs>
+          <w:tab w:val="left" w:pos="567"/>
+          <w:tab w:val="left" w:pos="2268"/>
+        </w:tabs>
+        <w:jc w:val="thaiDistribute"/>
+        <w:rPr>
+          <w:rFonts w:ascii="TH Niramit AS" w:hAnsi="TH Niramit AS" w:cs="TH Niramit AS"/>
+          <w:sz w:val="32"/>
+          <w:szCs w:val="32"/>
+          <w:lang w:val="en-US"/>
+        </w:rPr>
+      </w:pPr>
+      <w:r>
+        <w:rPr>
+          <w:rFonts w:ascii="TH Niramit AS" w:hAnsi="TH Niramit AS" w:cs="TH Niramit AS"/>
+          <w:sz w:val="32"/>
+          <w:szCs w:val="32"/>
+          <w:cs/>
+          <w:lang w:val="en-US"/>
+        </w:rPr>
+        <w:tab/>
+      </w:r>
+      <w:r>
+        <w:rPr>
+          <w:rFonts w:ascii="TH Niramit AS" w:hAnsi="TH Niramit AS" w:cs="TH Niramit AS" w:hint="cs"/>
+          <w:sz w:val="32"/>
+          <w:szCs w:val="32"/>
+          <w:cs/>
+          <w:lang w:val="en-US"/>
+        </w:rPr>
+        <w:t xml:space="preserve">การจัดทำโครงงานทางวิทยาการคอมพิวเตอร์ </w:t>
+      </w:r>
+      <w:r>
+        <w:rPr>
+          <w:rFonts w:ascii="TH Niramit AS" w:hAnsi="TH Niramit AS" w:cs="TH Niramit AS"/>
+          <w:sz w:val="32"/>
+          <w:szCs w:val="32"/>
+          <w:cs/>
+          <w:lang w:val="en-US"/>
+        </w:rPr>
+        <w:t>ระบบแนะนำบริษัทสำหรับฝึกงานตามความสนใจด้วยเทคโนโลยีปัญญาประดิษฐ์</w:t>
+      </w:r>
+      <w:r>
+        <w:rPr>
+          <w:rFonts w:ascii="TH Niramit AS" w:hAnsi="TH Niramit AS" w:cs="TH Niramit AS" w:hint="cs"/>
+          <w:sz w:val="32"/>
+          <w:szCs w:val="32"/>
+          <w:cs/>
+          <w:lang w:val="en-US"/>
+        </w:rPr>
+        <w:t xml:space="preserve"> ผู้จัดทำจึงได้กำหนดขั้นตอนการดำเนินงานดังนี้</w:t>
+      </w:r>
+    </w:p>
+    <w:p>
+      <w:pPr>
+        <w:pStyle w:val="NoSpacing"/>
+        <w:tabs>
+          <w:tab w:val="left" w:pos="567"/>
+          <w:tab w:val="left" w:pos="1418"/>
+        </w:tabs>
+        <w:jc w:val="thaiDistribute"/>
+        <w:rPr>
+          <w:rFonts w:ascii="TH Niramit AS" w:hAnsi="TH Niramit AS" w:cs="TH Niramit AS" w:hint="cs"/>
+          <w:sz w:val="32"/>
+          <w:szCs w:val="32"/>
+          <w:cs/>
+          <w:lang w:val="en-US"/>
+        </w:rPr>
+      </w:pPr>
+      <w:r>
+        <w:rPr>
+          <w:rFonts w:ascii="TH Niramit AS" w:hAnsi="TH Niramit AS" w:cs="TH Niramit AS"/>
+          <w:sz w:val="32"/>
+          <w:szCs w:val="32"/>
+          <w:cs/>
+          <w:lang w:val="en-US"/>
+        </w:rPr>
+        <w:tab/>
+      </w:r>
+      <w:r>
+        <w:rPr>
+          <w:rFonts w:ascii="TH Niramit AS" w:hAnsi="TH Niramit AS" w:cs="TH Niramit AS"/>
+          <w:sz w:val="32"/>
+          <w:szCs w:val="32"/>
+          <w:cs/>
+          <w:lang w:val="en-US"/>
+        </w:rPr>
+        <w:tab/>
+      </w:r>
+      <w:r>
+        <w:rPr>
+          <w:rFonts w:ascii="TH Niramit AS" w:hAnsi="TH Niramit AS" w:cs="TH Niramit AS"/>
+          <w:sz w:val="32"/>
+          <w:szCs w:val="32"/>
+          <w:lang w:val="en-US"/>
+        </w:rPr>
+        <w:t xml:space="preserve">3.1 </w:t>
+      </w:r>
+      <w:r>
+        <w:rPr>
+          <w:rFonts w:ascii="TH Niramit AS" w:hAnsi="TH Niramit AS" w:cs="TH Niramit AS" w:hint="cs"/>
+          <w:sz w:val="32"/>
+          <w:szCs w:val="32"/>
+          <w:cs/>
+          <w:lang w:val="en-US"/>
+        </w:rPr>
+        <w:t>การ</w:t>
+      </w:r>
+      <w:r>
+        <w:rPr>
+          <w:rFonts w:ascii="TH Niramit AS" w:hAnsi="TH Niramit AS" w:cs="TH Niramit AS" w:hint="cs"/>
+          <w:sz w:val="32"/>
+          <w:szCs w:val="32"/>
+          <w:cs/>
+          <w:lang w:val="en-US"/>
+        </w:rPr>
+        <w:t>เตรียมและวิเคราะห์ข้อมูล</w:t>
+      </w:r>
+    </w:p>
+    <w:p>
+      <w:pPr>
+        <w:pStyle w:val="NoSpacing"/>
+        <w:tabs>
+          <w:tab w:val="left" w:pos="567"/>
+          <w:tab w:val="left" w:pos="1418"/>
+        </w:tabs>
+        <w:jc w:val="thaiDistribute"/>
+        <w:rPr>
+          <w:rFonts w:ascii="TH Niramit AS" w:hAnsi="TH Niramit AS" w:cs="TH Niramit AS" w:hint="cs"/>
+          <w:sz w:val="32"/>
+          <w:szCs w:val="32"/>
+          <w:lang w:val="en-US"/>
+        </w:rPr>
+      </w:pPr>
+      <w:r>
+        <w:rPr>
+          <w:rFonts w:ascii="TH Niramit AS" w:hAnsi="TH Niramit AS" w:cs="TH Niramit AS"/>
+          <w:sz w:val="32"/>
+          <w:szCs w:val="32"/>
+          <w:cs/>
+          <w:lang w:val="en-US"/>
+        </w:rPr>
+        <w:tab/>
+      </w:r>
+      <w:r>
+        <w:rPr>
+          <w:rFonts w:ascii="TH Niramit AS" w:hAnsi="TH Niramit AS" w:cs="TH Niramit AS"/>
+          <w:sz w:val="32"/>
+          <w:szCs w:val="32"/>
+          <w:cs/>
+          <w:lang w:val="en-US"/>
+        </w:rPr>
+        <w:tab/>
+      </w:r>
+      <w:r>
+        <w:rPr>
+          <w:rFonts w:ascii="TH Niramit AS" w:hAnsi="TH Niramit AS" w:cs="TH Niramit AS"/>
+          <w:sz w:val="32"/>
+          <w:szCs w:val="32"/>
+          <w:lang w:val="en-US"/>
+        </w:rPr>
+        <w:t>3.</w:t>
+      </w:r>
+      <w:r>
+        <w:rPr>
+          <w:rFonts w:ascii="TH Niramit AS" w:hAnsi="TH Niramit AS" w:cs="TH Niramit AS"/>
+          <w:sz w:val="32"/>
+          <w:szCs w:val="32"/>
+          <w:lang w:val="en-US"/>
+        </w:rPr>
+        <w:t>2</w:t>
+      </w:r>
+      <w:r>
+        <w:rPr>
+          <w:rFonts w:ascii="TH Niramit AS" w:hAnsi="TH Niramit AS" w:cs="TH Niramit AS"/>
+          <w:sz w:val="32"/>
+          <w:szCs w:val="32"/>
+          <w:lang w:val="en-US"/>
+        </w:rPr>
+        <w:t xml:space="preserve"> </w:t>
+      </w:r>
+      <w:r>
+        <w:rPr>
+          <w:rFonts w:ascii="TH Niramit AS" w:hAnsi="TH Niramit AS" w:cs="TH Niramit AS" w:hint="cs"/>
+          <w:sz w:val="32"/>
+          <w:szCs w:val="32"/>
+          <w:cs/>
+          <w:lang w:val="en-US"/>
+        </w:rPr>
+        <w:t>การทำงานของระบบ</w:t>
+      </w:r>
+    </w:p>
+    <w:p>
+      <w:pPr>
+        <w:pStyle w:val="NoSpacing"/>
+        <w:tabs>
+          <w:tab w:val="left" w:pos="567"/>
+          <w:tab w:val="left" w:pos="1418"/>
+        </w:tabs>
+        <w:jc w:val="thaiDistribute"/>
+        <w:rPr>
+          <w:rFonts w:ascii="TH Niramit AS" w:hAnsi="TH Niramit AS" w:cs="TH Niramit AS"/>
+          <w:sz w:val="32"/>
+          <w:szCs w:val="32"/>
+          <w:lang w:val="en-US"/>
+        </w:rPr>
+      </w:pPr>
+      <w:r>
+        <w:rPr>
+          <w:rFonts w:ascii="TH Niramit AS" w:hAnsi="TH Niramit AS" w:cs="TH Niramit AS"/>
+          <w:sz w:val="32"/>
+          <w:szCs w:val="32"/>
+          <w:cs/>
+          <w:lang w:val="en-US"/>
+        </w:rPr>
+        <w:tab/>
+      </w:r>
+      <w:r>
+        <w:rPr>
+          <w:rFonts w:ascii="TH Niramit AS" w:hAnsi="TH Niramit AS" w:cs="TH Niramit AS"/>
+          <w:sz w:val="32"/>
+          <w:szCs w:val="32"/>
+          <w:cs/>
+          <w:lang w:val="en-US"/>
+        </w:rPr>
+        <w:tab/>
+      </w:r>
+      <w:r>
+        <w:rPr>
+          <w:rFonts w:ascii="TH Niramit AS" w:hAnsi="TH Niramit AS" w:cs="TH Niramit AS"/>
+          <w:sz w:val="32"/>
+          <w:szCs w:val="32"/>
+          <w:lang w:val="en-US"/>
+        </w:rPr>
+        <w:t>3.</w:t>
+      </w:r>
+      <w:r>
+        <w:rPr>
+          <w:rFonts w:ascii="TH Niramit AS" w:hAnsi="TH Niramit AS" w:cs="TH Niramit AS"/>
+          <w:sz w:val="32"/>
+          <w:szCs w:val="32"/>
+          <w:lang w:val="en-US"/>
+        </w:rPr>
+        <w:t>3</w:t>
+      </w:r>
+      <w:r>
+        <w:rPr>
+          <w:rFonts w:ascii="TH Niramit AS" w:hAnsi="TH Niramit AS" w:cs="TH Niramit AS"/>
+          <w:sz w:val="32"/>
+          <w:szCs w:val="32"/>
+          <w:lang w:val="en-US"/>
+        </w:rPr>
+        <w:t xml:space="preserve"> </w:t>
+      </w:r>
+      <w:r>
+        <w:rPr>
+          <w:rFonts w:ascii="TH Niramit AS" w:hAnsi="TH Niramit AS" w:cs="TH Niramit AS" w:hint="cs"/>
+          <w:sz w:val="32"/>
+          <w:szCs w:val="32"/>
+          <w:cs/>
+          <w:lang w:val="en-US"/>
+        </w:rPr>
+        <w:t>การวิเคราะห์และออกแบบระบบ</w:t>
+      </w:r>
+    </w:p>
+    <w:p>
+      <w:pPr>
+        <w:pStyle w:val="NoSpacing"/>
+        <w:tabs>
+          <w:tab w:val="left" w:pos="567"/>
+          <w:tab w:val="left" w:pos="1418"/>
+        </w:tabs>
+        <w:ind w:left="567" w:hanging="567"/>
+        <w:jc w:val="thaiDistribute"/>
+        <w:rPr>
+          <w:rFonts w:ascii="TH Niramit AS" w:hAnsi="TH Niramit AS" w:cs="TH Niramit AS"/>
+          <w:sz w:val="32"/>
+          <w:szCs w:val="32"/>
+          <w:lang w:val="en-US"/>
+        </w:rPr>
+      </w:pPr>
+      <w:r>
+        <w:rPr>
+          <w:rFonts w:ascii="TH Niramit AS" w:hAnsi="TH Niramit AS" w:cs="TH Niramit AS"/>
+          <w:sz w:val="32"/>
+          <w:szCs w:val="32"/>
+          <w:cs/>
+          <w:lang w:val="en-US"/>
+        </w:rPr>
+        <w:tab/>
+      </w:r>
+      <w:r>
+        <w:rPr>
+          <w:rFonts w:ascii="TH Niramit AS" w:hAnsi="TH Niramit AS" w:cs="TH Niramit AS"/>
+          <w:sz w:val="32"/>
+          <w:szCs w:val="32"/>
+          <w:cs/>
+          <w:lang w:val="en-US"/>
+        </w:rPr>
+        <w:tab/>
+      </w:r>
+      <w:r>
+        <w:rPr>
+          <w:rFonts w:ascii="TH Niramit AS" w:hAnsi="TH Niramit AS" w:cs="TH Niramit AS"/>
+          <w:sz w:val="32"/>
+          <w:szCs w:val="32"/>
+          <w:lang w:val="en-US"/>
+        </w:rPr>
+        <w:t>3.</w:t>
+      </w:r>
+      <w:r>
+        <w:rPr>
+          <w:rFonts w:ascii="TH Niramit AS" w:hAnsi="TH Niramit AS" w:cs="TH Niramit AS"/>
+          <w:sz w:val="32"/>
+          <w:szCs w:val="32"/>
+          <w:lang w:val="en-US"/>
+        </w:rPr>
+        <w:t>4</w:t>
+      </w:r>
+      <w:r>
+        <w:rPr>
+          <w:rFonts w:ascii="TH Niramit AS" w:hAnsi="TH Niramit AS" w:cs="TH Niramit AS"/>
+          <w:sz w:val="32"/>
+          <w:szCs w:val="32"/>
+          <w:lang w:val="en-US"/>
+        </w:rPr>
+        <w:t xml:space="preserve"> </w:t>
+      </w:r>
+      <w:r>
+        <w:rPr>
+          <w:rFonts w:ascii="TH Niramit AS" w:hAnsi="TH Niramit AS" w:cs="TH Niramit AS" w:hint="cs"/>
+          <w:sz w:val="32"/>
+          <w:szCs w:val="32"/>
+          <w:cs/>
+          <w:lang w:val="en-US"/>
+        </w:rPr>
+        <w:t>การออกแบบหน้าจอ</w:t>
+      </w:r>
+    </w:p>
+    <w:p>
+      <w:pPr>
+        <w:pStyle w:val="NoSpacing"/>
+        <w:tabs>
+          <w:tab w:val="left" w:pos="567"/>
+          <w:tab w:val="left" w:pos="1418"/>
+        </w:tabs>
+        <w:ind w:left="567" w:hanging="567"/>
+        <w:jc w:val="thaiDistribute"/>
+        <w:rPr>
+          <w:rFonts w:ascii="TH Niramit AS" w:hAnsi="TH Niramit AS" w:cs="TH Niramit AS"/>
+          <w:sz w:val="32"/>
+          <w:szCs w:val="32"/>
+          <w:lang w:val="en-US"/>
+        </w:rPr>
+      </w:pPr>
+    </w:p>
+    <w:p>
+      <w:pPr>
+        <w:pStyle w:val="NoSpacing"/>
+        <w:tabs>
+          <w:tab w:val="left" w:pos="567"/>
+          <w:tab w:val="left" w:pos="1418"/>
+        </w:tabs>
+        <w:ind w:left="567" w:hanging="567"/>
+        <w:jc w:val="thaiDistribute"/>
+        <w:rPr>
+          <w:rFonts w:ascii="TH Niramit AS" w:hAnsi="TH Niramit AS" w:cs="TH Niramit AS"/>
+          <w:sz w:val="36"/>
+          <w:szCs w:val="36"/>
+          <w:lang w:val="en-US"/>
+        </w:rPr>
+      </w:pPr>
+      <w:r>
+        <w:rPr>
+          <w:rFonts w:ascii="TH Niramit AS" w:hAnsi="TH Niramit AS" w:cs="TH Niramit AS"/>
+          <w:b/>
+          <w:bCs/>
+          <w:sz w:val="36"/>
+          <w:szCs w:val="36"/>
+          <w:lang w:val="en-US"/>
+        </w:rPr>
+        <w:t xml:space="preserve">3.1 </w:t>
+      </w:r>
+      <w:r>
+        <w:rPr>
+          <w:rFonts w:ascii="TH Niramit AS" w:hAnsi="TH Niramit AS" w:cs="TH Niramit AS" w:hint="cs"/>
+          <w:b/>
+          <w:bCs/>
+          <w:sz w:val="36"/>
+          <w:szCs w:val="36"/>
+          <w:cs/>
+          <w:lang w:val="en-US"/>
+        </w:rPr>
+        <w:t>การเตรียมและวิเคราะห์ข้อมูล</w:t>
+      </w:r>
+    </w:p>
+    <w:p>
+      <w:pPr>
+        <w:pStyle w:val="NoSpacing"/>
+        <w:tabs>
+          <w:tab w:val="left" w:pos="567"/>
+          <w:tab w:val="left" w:pos="1418"/>
+        </w:tabs>
+        <w:ind w:left="567" w:hanging="567"/>
+        <w:jc w:val="center"/>
+        <w:rPr>
+          <w:rFonts w:ascii="TH Niramit AS" w:hAnsi="TH Niramit AS" w:cs="TH Niramit AS"/>
+          <w:sz w:val="32"/>
+          <w:szCs w:val="32"/>
+          <w:lang w:val="en-US"/>
+        </w:rPr>
+      </w:pPr>
+      <w:r>
+        <w:rPr>
+          <w:rFonts w:ascii="TH Niramit AS" w:hAnsi="TH Niramit AS" w:cs="TH Niramit AS"/>
+          <w:noProof/>
+          <w:sz w:val="32"/>
+          <w:szCs w:val="32"/>
+          <w:lang w:val="en-US"/>
+        </w:rPr>
+        <w:drawing>
+          <wp:inline distT="0" distB="0" distL="0" distR="0" wp14:anchorId="02CCE489" wp14:editId="49804BF3">
+            <wp:extent cx="4320000" cy="2338005"/>
+            <wp:effectExtent l="0" t="0" r="0" b="0"/>
+            <wp:docPr id="14" name="Picture 14" descr="Diagram&#10;&#10;Description automatically generated"/>
+            <wp:cNvGraphicFramePr>
+              <a:graphicFrameLocks xmlns:a="http://schemas.openxmlformats.org/drawingml/2006/main" noChangeAspect="1"/>
+            </wp:cNvGraphicFramePr>
+            <a:graphic xmlns:a="http://schemas.openxmlformats.org/drawingml/2006/main">
+              <a:graphicData uri="http://schemas.openxmlformats.org/drawingml/2006/picture">
+                <pic:pic xmlns:pic="http://schemas.openxmlformats.org/drawingml/2006/picture">
+                  <pic:nvPicPr>
+                    <pic:cNvPr id="14" name="Picture 14" descr="Diagram&#10;&#10;Description automatically generated"/>
+                    <pic:cNvPicPr/>
+                  </pic:nvPicPr>
+                  <pic:blipFill>
+                    <a:blip r:embed="rId22" cstate="print">
+                      <a:extLst>
+                        <a:ext uri="{28A0092B-C50C-407E-A947-70E740481C1C}">
+                          <a14:useLocalDpi xmlns:a14="http://schemas.microsoft.com/office/drawing/2010/main" val="0"/>
+                        </a:ext>
+                      </a:extLst>
+                    </a:blip>
+                    <a:stretch>
+                      <a:fillRect/>
+                    </a:stretch>
+                  </pic:blipFill>
+                  <pic:spPr>
+                    <a:xfrm>
+                      <a:off x="0" y="0"/>
+                      <a:ext cx="4320000" cy="2338005"/>
+                    </a:xfrm>
+                    <a:prstGeom prst="rect">
+                      <a:avLst/>
+                    </a:prstGeom>
+                  </pic:spPr>
+                </pic:pic>
+              </a:graphicData>
+            </a:graphic>
+          </wp:inline>
+        </w:drawing>
+      </w:r>
+    </w:p>
+    <w:p>
+      <w:pPr>
+        <w:pStyle w:val="NoSpacing"/>
+        <w:tabs>
+          <w:tab w:val="left" w:pos="567"/>
+          <w:tab w:val="left" w:pos="1418"/>
+        </w:tabs>
+        <w:jc w:val="center"/>
+        <w:rPr>
+          <w:rFonts w:ascii="TH Niramit AS" w:hAnsi="TH Niramit AS" w:cs="TH Niramit AS" w:hint="cs"/>
+          <w:sz w:val="32"/>
+          <w:szCs w:val="32"/>
+          <w:cs/>
+          <w:lang w:val="en-US"/>
+        </w:rPr>
+      </w:pPr>
+      <w:r>
+        <w:rPr>
+          <w:rFonts w:ascii="TH Niramit AS" w:hAnsi="TH Niramit AS" w:cs="TH Niramit AS" w:hint="cs"/>
+          <w:b/>
+          <w:bCs/>
+          <w:sz w:val="32"/>
+          <w:szCs w:val="32"/>
+          <w:cs/>
+          <w:lang w:val="en-US"/>
+        </w:rPr>
+        <w:t xml:space="preserve">ภาพที่ </w:t>
+      </w:r>
+      <w:r>
+        <w:rPr>
+          <w:rFonts w:ascii="TH Niramit AS" w:hAnsi="TH Niramit AS" w:cs="TH Niramit AS"/>
+          <w:b/>
+          <w:bCs/>
+          <w:sz w:val="32"/>
+          <w:szCs w:val="32"/>
+          <w:lang w:val="en-US"/>
+        </w:rPr>
+        <w:t xml:space="preserve">xx </w:t>
+      </w:r>
+      <w:r>
+        <w:rPr>
+          <w:rFonts w:ascii="TH Niramit AS" w:hAnsi="TH Niramit AS" w:cs="TH Niramit AS" w:hint="cs"/>
+          <w:sz w:val="32"/>
+          <w:szCs w:val="32"/>
+          <w:cs/>
+          <w:lang w:val="en-US"/>
+        </w:rPr>
+        <w:t>การเตรียมและวิเคราะห์ข้อมูล</w:t>
+      </w:r>
+    </w:p>
+    <w:p>
+      <w:pPr>
+        <w:pStyle w:val="NoSpacing"/>
+        <w:tabs>
+          <w:tab w:val="left" w:pos="567"/>
+          <w:tab w:val="left" w:pos="1418"/>
+        </w:tabs>
+        <w:ind w:left="567" w:hanging="567"/>
+        <w:rPr>
+          <w:rFonts w:ascii="TH Niramit AS" w:hAnsi="TH Niramit AS" w:cs="TH Niramit AS"/>
+          <w:sz w:val="32"/>
+          <w:szCs w:val="32"/>
+          <w:lang w:val="en-US"/>
+        </w:rPr>
+      </w:pPr>
+    </w:p>
+    <w:p>
+      <w:pPr>
+        <w:pStyle w:val="NoSpacing"/>
+        <w:tabs>
+          <w:tab w:val="left" w:pos="567"/>
+          <w:tab w:val="left" w:pos="1418"/>
+        </w:tabs>
+        <w:ind w:left="567" w:hanging="567"/>
+        <w:rPr>
+          <w:rFonts w:ascii="TH Niramit AS" w:hAnsi="TH Niramit AS" w:cs="TH Niramit AS"/>
+          <w:sz w:val="32"/>
+          <w:szCs w:val="32"/>
+          <w:lang w:val="en-US"/>
+        </w:rPr>
+      </w:pPr>
+      <w:r>
+        <w:rPr>
+          <w:rFonts w:ascii="TH Niramit AS" w:hAnsi="TH Niramit AS" w:cs="TH Niramit AS" w:hint="cs"/>
+          <w:sz w:val="32"/>
+          <w:szCs w:val="32"/>
+          <w:cs/>
+          <w:lang w:val="en-US"/>
+        </w:rPr>
+        <w:t xml:space="preserve">จากภาพที่ </w:t>
+      </w:r>
+      <w:r>
+        <w:rPr>
+          <w:rFonts w:ascii="TH Niramit AS" w:hAnsi="TH Niramit AS" w:cs="TH Niramit AS"/>
+          <w:sz w:val="32"/>
+          <w:szCs w:val="32"/>
+          <w:lang w:val="en-US"/>
+        </w:rPr>
+        <w:t xml:space="preserve">xx </w:t>
+      </w:r>
+      <w:r>
+        <w:rPr>
+          <w:rFonts w:ascii="TH Niramit AS" w:hAnsi="TH Niramit AS" w:cs="TH Niramit AS" w:hint="cs"/>
+          <w:sz w:val="32"/>
+          <w:szCs w:val="32"/>
+          <w:cs/>
+          <w:lang w:val="en-US"/>
+        </w:rPr>
+        <w:t>แสดงการเตรียมและวิเคราะห์ข้อมูลได้ดังนี้</w:t>
+      </w:r>
+    </w:p>
+    <w:p>
+      <w:pPr>
+        <w:pStyle w:val="NoSpacing"/>
+        <w:numPr>
+          <w:ilvl w:val="0"/>
+          <w:numId w:val="25"/>
+        </w:numPr>
+        <w:tabs>
+          <w:tab w:val="left" w:pos="567"/>
+          <w:tab w:val="left" w:pos="1418"/>
+        </w:tabs>
+        <w:rPr>
+          <w:rFonts w:ascii="TH Niramit AS" w:hAnsi="TH Niramit AS" w:cs="TH Niramit AS"/>
+          <w:sz w:val="32"/>
+          <w:szCs w:val="32"/>
+          <w:lang w:val="en-US"/>
+        </w:rPr>
+      </w:pPr>
+      <w:r>
+        <w:rPr>
+          <w:rFonts w:ascii="TH Niramit AS" w:hAnsi="TH Niramit AS" w:cs="TH Niramit AS" w:hint="cs"/>
+          <w:sz w:val="32"/>
+          <w:szCs w:val="32"/>
+          <w:cs/>
+          <w:lang w:val="en-US"/>
+        </w:rPr>
+        <w:t>ข้อมูลบริษัทจากสมาคมปัญญาประดิษฐ์แห่งประเทศไทย</w:t>
+      </w:r>
+      <w:r>
+        <w:rPr>
+          <w:rFonts w:ascii="TH Niramit AS" w:hAnsi="TH Niramit AS" w:cs="TH Niramit AS" w:hint="cs"/>
+          <w:sz w:val="32"/>
+          <w:szCs w:val="32"/>
+          <w:cs/>
+          <w:lang w:val="en-US"/>
+        </w:rPr>
+        <w:t xml:space="preserve">โดยเป็นไฟล์ข้อมูลแบบ </w:t>
+      </w:r>
+      <w:r>
+        <w:rPr>
+          <w:rFonts w:ascii="TH Niramit AS" w:hAnsi="TH Niramit AS" w:cs="TH Niramit AS"/>
+          <w:sz w:val="32"/>
+          <w:szCs w:val="32"/>
+          <w:lang w:val="en-US"/>
+        </w:rPr>
+        <w:t>CSV</w:t>
+      </w:r>
+      <w:r>
+        <w:rPr>
+          <w:rFonts w:ascii="TH Niramit AS" w:hAnsi="TH Niramit AS" w:cs="TH Niramit AS" w:hint="cs"/>
+          <w:sz w:val="32"/>
+          <w:szCs w:val="32"/>
+          <w:cs/>
+          <w:lang w:val="en-US"/>
+        </w:rPr>
+        <w:t xml:space="preserve"> (</w:t>
+      </w:r>
+      <w:r>
+        <w:rPr>
+          <w:rFonts w:ascii="TH Niramit AS" w:hAnsi="TH Niramit AS" w:cs="TH Niramit AS"/>
+          <w:sz w:val="32"/>
+          <w:szCs w:val="32"/>
+          <w:lang w:val="en-US"/>
+        </w:rPr>
+        <w:t>Comma-Separated Value</w:t>
+      </w:r>
+      <w:r>
+        <w:rPr>
+          <w:rFonts w:ascii="TH Niramit AS" w:hAnsi="TH Niramit AS" w:cs="TH Niramit AS" w:hint="cs"/>
+          <w:sz w:val="32"/>
+          <w:szCs w:val="32"/>
+          <w:cs/>
+          <w:lang w:val="en-US"/>
+        </w:rPr>
+        <w:t>)</w:t>
+      </w:r>
+    </w:p>
+    <w:p>
+      <w:pPr>
+        <w:pStyle w:val="NoSpacing"/>
+        <w:numPr>
+          <w:ilvl w:val="0"/>
+          <w:numId w:val="25"/>
+        </w:numPr>
+        <w:tabs>
+          <w:tab w:val="left" w:pos="567"/>
+          <w:tab w:val="left" w:pos="1418"/>
+        </w:tabs>
+        <w:rPr>
+          <w:rFonts w:ascii="TH Niramit AS" w:hAnsi="TH Niramit AS" w:cs="TH Niramit AS"/>
+          <w:sz w:val="32"/>
+          <w:szCs w:val="32"/>
+          <w:lang w:val="en-US"/>
+        </w:rPr>
+      </w:pPr>
+      <w:r>
+        <w:rPr>
+          <w:rFonts w:ascii="TH Niramit AS" w:hAnsi="TH Niramit AS" w:cs="TH Niramit AS" w:hint="cs"/>
+          <w:sz w:val="32"/>
+          <w:szCs w:val="32"/>
+          <w:cs/>
+          <w:lang w:val="en-US"/>
+        </w:rPr>
+        <w:t>ทำความสะอาดข้อมูลลบข้อมูลที่ไม่มีความหมายในตัว ลบตัวเลขที่ไม่จำเป็น แก้คำพิมพ์ผิดและอักษรพิเศษต่าง ๆ</w:t>
+      </w:r>
+    </w:p>
+    <w:p>
+      <w:pPr>
+        <w:pStyle w:val="NoSpacing"/>
+        <w:numPr>
+          <w:ilvl w:val="0"/>
+          <w:numId w:val="25"/>
+        </w:numPr>
+        <w:tabs>
+          <w:tab w:val="left" w:pos="567"/>
+          <w:tab w:val="left" w:pos="1418"/>
+        </w:tabs>
+        <w:rPr>
+          <w:rFonts w:ascii="TH Niramit AS" w:hAnsi="TH Niramit AS" w:cs="TH Niramit AS"/>
+          <w:sz w:val="32"/>
+          <w:szCs w:val="32"/>
+          <w:lang w:val="en-US"/>
+        </w:rPr>
+      </w:pPr>
+      <w:r>
+        <w:rPr>
+          <w:rFonts w:ascii="TH Niramit AS" w:hAnsi="TH Niramit AS" w:cs="TH Niramit AS" w:hint="cs"/>
+          <w:sz w:val="32"/>
+          <w:szCs w:val="32"/>
+          <w:cs/>
+          <w:lang w:val="en-US"/>
+        </w:rPr>
+        <w:t xml:space="preserve">เมื่อได้ข้อมูลที่พร้อมแล้วทำการจัดกลุ่มข้อมูลด้วยวิธี </w:t>
+      </w:r>
+      <w:r>
+        <w:rPr>
+          <w:rFonts w:ascii="TH Niramit AS" w:hAnsi="TH Niramit AS" w:cs="TH Niramit AS"/>
+          <w:sz w:val="32"/>
+          <w:szCs w:val="32"/>
+          <w:lang w:val="en-US"/>
+        </w:rPr>
+        <w:t>K-Means clustering</w:t>
+      </w:r>
+    </w:p>
+    <w:p>
+      <w:pPr>
+        <w:pStyle w:val="NoSpacing"/>
+        <w:numPr>
+          <w:ilvl w:val="0"/>
+          <w:numId w:val="25"/>
+        </w:numPr>
+        <w:tabs>
+          <w:tab w:val="left" w:pos="567"/>
+          <w:tab w:val="left" w:pos="1418"/>
+        </w:tabs>
+        <w:rPr>
+          <w:rFonts w:ascii="TH Niramit AS" w:hAnsi="TH Niramit AS" w:cs="TH Niramit AS"/>
+          <w:sz w:val="32"/>
+          <w:szCs w:val="32"/>
+          <w:lang w:val="en-US"/>
+        </w:rPr>
+      </w:pPr>
+      <w:r>
+        <w:rPr>
+          <w:rFonts w:ascii="TH Niramit AS" w:hAnsi="TH Niramit AS" w:cs="TH Niramit AS" w:hint="cs"/>
+          <w:sz w:val="32"/>
+          <w:szCs w:val="32"/>
+          <w:cs/>
+          <w:lang w:val="en-US"/>
+        </w:rPr>
+        <w:t>ตั้งชื่อของกลุ่มตามข้อมูลในกลุ่มนั้น ๆ</w:t>
+      </w:r>
+    </w:p>
+    <w:p>
+      <w:pPr>
+        <w:pStyle w:val="NoSpacing"/>
+        <w:numPr>
+          <w:ilvl w:val="0"/>
+          <w:numId w:val="25"/>
+        </w:numPr>
+        <w:tabs>
+          <w:tab w:val="left" w:pos="567"/>
+          <w:tab w:val="left" w:pos="1418"/>
+        </w:tabs>
+        <w:rPr>
+          <w:rFonts w:ascii="TH Niramit AS" w:hAnsi="TH Niramit AS" w:cs="TH Niramit AS" w:hint="cs"/>
+          <w:sz w:val="32"/>
+          <w:szCs w:val="32"/>
+          <w:lang w:val="en-US"/>
+        </w:rPr>
+      </w:pPr>
+      <w:proofErr w:type="spellStart"/>
+      <w:r>
+        <w:rPr>
+          <w:rFonts w:ascii="TH Niramit AS" w:hAnsi="TH Niramit AS" w:cs="TH Niramit AS"/>
+          <w:sz w:val="32"/>
+          <w:szCs w:val="32"/>
+          <w:lang w:val="en-US"/>
+        </w:rPr>
+        <w:t>mongoDB</w:t>
+      </w:r>
+      <w:proofErr w:type="spellEnd"/>
+      <w:r>
+        <w:rPr>
+          <w:rFonts w:ascii="TH Niramit AS" w:hAnsi="TH Niramit AS" w:cs="TH Niramit AS"/>
+          <w:sz w:val="32"/>
+          <w:szCs w:val="32"/>
+          <w:lang w:val="en-US"/>
+        </w:rPr>
+        <w:t xml:space="preserve"> </w:t>
+      </w:r>
+      <w:r>
+        <w:rPr>
+          <w:rFonts w:ascii="TH Niramit AS" w:hAnsi="TH Niramit AS" w:cs="TH Niramit AS" w:hint="cs"/>
+          <w:sz w:val="32"/>
+          <w:szCs w:val="32"/>
+          <w:cs/>
+          <w:lang w:val="en-US"/>
+        </w:rPr>
+        <w:t>เป็นฐานข้อมูลเพื่อเก็บข้อมูลต่าง ๆ ของบริษัทที่ทำการจัดกลุ่มแล้ว</w:t>
+      </w:r>
+    </w:p>
+    <w:p>
+      <w:pPr>
+        <w:rPr>
+          <w:rFonts w:ascii="TH Niramit AS" w:hAnsi="TH Niramit AS" w:cs="TH Niramit AS"/>
+          <w:sz w:val="32"/>
+          <w:szCs w:val="32"/>
+          <w:cs/>
+          <w:lang w:val="en-US"/>
+        </w:rPr>
+      </w:pPr>
+      <w:r>
+        <w:rPr>
+          <w:rFonts w:ascii="TH Niramit AS" w:hAnsi="TH Niramit AS" w:cs="TH Niramit AS"/>
+          <w:sz w:val="32"/>
+          <w:szCs w:val="32"/>
+          <w:cs/>
+          <w:lang w:val="en-US"/>
+        </w:rPr>
+        <w:br w:type="page"/>
+      </w:r>
+    </w:p>
+    <w:p>
+      <w:pPr>
+        <w:pStyle w:val="NoSpacing"/>
+        <w:tabs>
+          <w:tab w:val="left" w:pos="567"/>
+          <w:tab w:val="left" w:pos="1418"/>
+        </w:tabs>
+        <w:jc w:val="thaiDistribute"/>
+        <w:rPr>
+          <w:rFonts w:ascii="TH Niramit AS" w:hAnsi="TH Niramit AS" w:cs="TH Niramit AS"/>
+          <w:sz w:val="36"/>
+          <w:szCs w:val="36"/>
+          <w:lang w:val="en-US"/>
+        </w:rPr>
+      </w:pPr>
+      <w:r>
+        <w:rPr>
+          <w:rFonts w:ascii="TH Niramit AS" w:hAnsi="TH Niramit AS" w:cs="TH Niramit AS"/>
+          <w:b/>
+          <w:bCs/>
+          <w:sz w:val="36"/>
+          <w:szCs w:val="36"/>
+          <w:lang w:val="en-US"/>
+        </w:rPr>
+        <w:lastRenderedPageBreak/>
+        <w:t>3.</w:t>
+      </w:r>
+      <w:r>
+        <w:rPr>
+          <w:rFonts w:ascii="TH Niramit AS" w:hAnsi="TH Niramit AS" w:cs="TH Niramit AS"/>
+          <w:b/>
+          <w:bCs/>
+          <w:sz w:val="36"/>
+          <w:szCs w:val="36"/>
+          <w:lang w:val="en-US"/>
+        </w:rPr>
+        <w:t>2</w:t>
+      </w:r>
+      <w:r>
+        <w:rPr>
+          <w:rFonts w:ascii="TH Niramit AS" w:hAnsi="TH Niramit AS" w:cs="TH Niramit AS"/>
+          <w:b/>
+          <w:bCs/>
+          <w:sz w:val="36"/>
+          <w:szCs w:val="36"/>
+          <w:lang w:val="en-US"/>
+        </w:rPr>
+        <w:t xml:space="preserve"> </w:t>
+      </w:r>
+      <w:r>
+        <w:rPr>
+          <w:rFonts w:ascii="TH Niramit AS" w:hAnsi="TH Niramit AS" w:cs="TH Niramit AS" w:hint="cs"/>
+          <w:b/>
+          <w:bCs/>
+          <w:sz w:val="36"/>
+          <w:szCs w:val="36"/>
+          <w:cs/>
+          <w:lang w:val="en-US"/>
+        </w:rPr>
+        <w:t>การทำงานของระบบ</w:t>
+      </w:r>
+    </w:p>
+    <w:p>
+      <w:pPr>
+        <w:pStyle w:val="NoSpacing"/>
+        <w:tabs>
+          <w:tab w:val="left" w:pos="567"/>
+          <w:tab w:val="left" w:pos="1418"/>
+        </w:tabs>
+        <w:ind w:left="567" w:hanging="567"/>
+        <w:jc w:val="center"/>
+        <w:rPr>
+          <w:rFonts w:ascii="TH Niramit AS" w:hAnsi="TH Niramit AS" w:cs="TH Niramit AS"/>
+          <w:sz w:val="36"/>
+          <w:szCs w:val="36"/>
+          <w:lang w:val="en-US"/>
+        </w:rPr>
+      </w:pPr>
+      <w:r>
+        <w:rPr>
+          <w:rFonts w:ascii="TH Niramit AS" w:hAnsi="TH Niramit AS" w:cs="TH Niramit AS"/>
+          <w:noProof/>
+          <w:sz w:val="36"/>
+          <w:szCs w:val="36"/>
+          <w:lang w:val="en-US"/>
+        </w:rPr>
+        <w:drawing>
+          <wp:inline distT="0" distB="0" distL="0" distR="0" wp14:anchorId="5480DD06" wp14:editId="092FE38C">
+            <wp:extent cx="4320000" cy="2963513"/>
+            <wp:effectExtent l="0" t="0" r="0" b="0"/>
+            <wp:docPr id="12" name="Picture 12"/>
+            <wp:cNvGraphicFramePr>
+              <a:graphicFrameLocks xmlns:a="http://schemas.openxmlformats.org/drawingml/2006/main" noChangeAspect="1"/>
+            </wp:cNvGraphicFramePr>
+            <a:graphic xmlns:a="http://schemas.openxmlformats.org/drawingml/2006/main">
+              <a:graphicData uri="http://schemas.openxmlformats.org/drawingml/2006/picture">
+                <pic:pic xmlns:pic="http://schemas.openxmlformats.org/drawingml/2006/picture">
+                  <pic:nvPicPr>
+                    <pic:cNvPr id="12" name="Picture 12"/>
+                    <pic:cNvPicPr/>
+                  </pic:nvPicPr>
+                  <pic:blipFill>
+                    <a:blip r:embed="rId23" cstate="print">
+                      <a:extLst>
+                        <a:ext uri="{28A0092B-C50C-407E-A947-70E740481C1C}">
+                          <a14:useLocalDpi xmlns:a14="http://schemas.microsoft.com/office/drawing/2010/main" val="0"/>
+                        </a:ext>
+                      </a:extLst>
+                    </a:blip>
+                    <a:stretch>
+                      <a:fillRect/>
+                    </a:stretch>
+                  </pic:blipFill>
+                  <pic:spPr>
+                    <a:xfrm>
+                      <a:off x="0" y="0"/>
+                      <a:ext cx="4320000" cy="2963513"/>
+                    </a:xfrm>
+                    <a:prstGeom prst="rect">
+                      <a:avLst/>
+                    </a:prstGeom>
+                  </pic:spPr>
+                </pic:pic>
+              </a:graphicData>
+            </a:graphic>
+          </wp:inline>
+        </w:drawing>
+      </w:r>
+    </w:p>
+    <w:p>
+      <w:pPr>
+        <w:pStyle w:val="NoSpacing"/>
+        <w:tabs>
+          <w:tab w:val="left" w:pos="567"/>
+          <w:tab w:val="left" w:pos="1418"/>
+        </w:tabs>
+        <w:ind w:left="567" w:hanging="567"/>
+        <w:jc w:val="center"/>
+        <w:rPr>
+          <w:rFonts w:ascii="TH Niramit AS" w:hAnsi="TH Niramit AS" w:cs="TH Niramit AS"/>
+          <w:sz w:val="32"/>
+          <w:szCs w:val="32"/>
+          <w:lang w:val="en-US"/>
+        </w:rPr>
+      </w:pPr>
+      <w:r>
+        <w:rPr>
+          <w:rFonts w:ascii="TH Niramit AS" w:hAnsi="TH Niramit AS" w:cs="TH Niramit AS" w:hint="cs"/>
+          <w:b/>
+          <w:bCs/>
+          <w:sz w:val="32"/>
+          <w:szCs w:val="32"/>
+          <w:cs/>
+          <w:lang w:val="en-US"/>
+        </w:rPr>
+        <w:t xml:space="preserve">ภาพที่ </w:t>
+      </w:r>
+      <w:r>
+        <w:rPr>
+          <w:rFonts w:ascii="TH Niramit AS" w:hAnsi="TH Niramit AS" w:cs="TH Niramit AS"/>
+          <w:b/>
+          <w:bCs/>
+          <w:sz w:val="32"/>
+          <w:szCs w:val="32"/>
+          <w:lang w:val="en-US"/>
+        </w:rPr>
+        <w:t xml:space="preserve">xx </w:t>
+      </w:r>
+      <w:r>
+        <w:rPr>
+          <w:rFonts w:ascii="TH Niramit AS" w:hAnsi="TH Niramit AS" w:cs="TH Niramit AS" w:hint="cs"/>
+          <w:sz w:val="32"/>
+          <w:szCs w:val="32"/>
+          <w:cs/>
+          <w:lang w:val="en-US"/>
+        </w:rPr>
+        <w:t>การทำงานของระบบ</w:t>
+      </w:r>
+    </w:p>
+    <w:p>
+      <w:pPr>
+        <w:pStyle w:val="NoSpacing"/>
+        <w:tabs>
+          <w:tab w:val="left" w:pos="567"/>
+          <w:tab w:val="left" w:pos="1418"/>
+        </w:tabs>
+        <w:ind w:left="567" w:hanging="567"/>
+        <w:jc w:val="center"/>
+        <w:rPr>
+          <w:rFonts w:ascii="TH Niramit AS" w:hAnsi="TH Niramit AS" w:cs="TH Niramit AS"/>
+          <w:sz w:val="32"/>
+          <w:szCs w:val="32"/>
+          <w:lang w:val="en-US"/>
+        </w:rPr>
+      </w:pPr>
+    </w:p>
+    <w:p>
+      <w:pPr>
+        <w:pStyle w:val="NoSpacing"/>
+        <w:tabs>
+          <w:tab w:val="left" w:pos="567"/>
+          <w:tab w:val="left" w:pos="1418"/>
+        </w:tabs>
+        <w:ind w:left="567" w:hanging="567"/>
+        <w:rPr>
+          <w:rFonts w:ascii="TH Niramit AS" w:hAnsi="TH Niramit AS" w:cs="TH Niramit AS"/>
+          <w:sz w:val="32"/>
+          <w:szCs w:val="32"/>
+          <w:lang w:val="en-US"/>
+        </w:rPr>
+      </w:pPr>
+      <w:r>
+        <w:rPr>
+          <w:rFonts w:ascii="TH Niramit AS" w:hAnsi="TH Niramit AS" w:cs="TH Niramit AS" w:hint="cs"/>
+          <w:sz w:val="32"/>
+          <w:szCs w:val="32"/>
+          <w:cs/>
+          <w:lang w:val="en-US"/>
+        </w:rPr>
+        <w:t xml:space="preserve">จากภาพที่ </w:t>
+      </w:r>
+      <w:r>
+        <w:rPr>
+          <w:rFonts w:ascii="TH Niramit AS" w:hAnsi="TH Niramit AS" w:cs="TH Niramit AS"/>
+          <w:sz w:val="32"/>
+          <w:szCs w:val="32"/>
+          <w:lang w:val="en-US"/>
+        </w:rPr>
+        <w:t xml:space="preserve">xx </w:t>
+      </w:r>
+      <w:r>
+        <w:rPr>
+          <w:rFonts w:ascii="TH Niramit AS" w:hAnsi="TH Niramit AS" w:cs="TH Niramit AS" w:hint="cs"/>
+          <w:sz w:val="32"/>
+          <w:szCs w:val="32"/>
+          <w:cs/>
+          <w:lang w:val="en-US"/>
+        </w:rPr>
+        <w:t>แสดงการทำงานของระบบได้ดังนี้</w:t>
+      </w:r>
+    </w:p>
+    <w:p>
+      <w:pPr>
+        <w:pStyle w:val="NoSpacing"/>
+        <w:numPr>
+          <w:ilvl w:val="0"/>
+          <w:numId w:val="24"/>
+        </w:numPr>
+        <w:tabs>
+          <w:tab w:val="left" w:pos="567"/>
+          <w:tab w:val="left" w:pos="1418"/>
+        </w:tabs>
+        <w:jc w:val="thaiDistribute"/>
+        <w:rPr>
+          <w:rFonts w:ascii="TH Niramit AS" w:hAnsi="TH Niramit AS" w:cs="TH Niramit AS"/>
+          <w:sz w:val="32"/>
+          <w:szCs w:val="32"/>
+          <w:lang w:val="en-US"/>
+        </w:rPr>
+      </w:pPr>
+      <w:r>
+        <w:rPr>
+          <w:rFonts w:ascii="TH Niramit AS" w:hAnsi="TH Niramit AS" w:cs="TH Niramit AS"/>
+          <w:sz w:val="32"/>
+          <w:szCs w:val="32"/>
+          <w:lang w:val="en-US"/>
+        </w:rPr>
+        <w:t xml:space="preserve">Website </w:t>
+      </w:r>
+      <w:r>
+        <w:rPr>
+          <w:rFonts w:ascii="TH Niramit AS" w:hAnsi="TH Niramit AS" w:cs="TH Niramit AS" w:hint="cs"/>
+          <w:sz w:val="32"/>
+          <w:szCs w:val="32"/>
+          <w:cs/>
+          <w:lang w:val="en-US"/>
+        </w:rPr>
+        <w:t>ใช้ระบุความสนใจเพื่อส่งค่าไปประมวลผลความคล้ายคลึงกับข้อมูลบริษัท</w:t>
+      </w:r>
+    </w:p>
+    <w:p>
+      <w:pPr>
+        <w:pStyle w:val="NoSpacing"/>
+        <w:numPr>
+          <w:ilvl w:val="0"/>
+          <w:numId w:val="24"/>
+        </w:numPr>
+        <w:tabs>
+          <w:tab w:val="left" w:pos="567"/>
+          <w:tab w:val="left" w:pos="1418"/>
+        </w:tabs>
+        <w:jc w:val="thaiDistribute"/>
+        <w:rPr>
+          <w:rFonts w:ascii="TH Niramit AS" w:hAnsi="TH Niramit AS" w:cs="TH Niramit AS"/>
+          <w:sz w:val="32"/>
+          <w:szCs w:val="32"/>
+          <w:lang w:val="en-US"/>
+        </w:rPr>
+      </w:pPr>
+      <w:r>
+        <w:rPr>
+          <w:rFonts w:ascii="TH Niramit AS" w:hAnsi="TH Niramit AS" w:cs="TH Niramit AS"/>
+          <w:sz w:val="32"/>
+          <w:szCs w:val="32"/>
+          <w:lang w:val="en-US"/>
+        </w:rPr>
+        <w:t xml:space="preserve">Server </w:t>
+      </w:r>
+      <w:r>
+        <w:rPr>
+          <w:rFonts w:ascii="TH Niramit AS" w:hAnsi="TH Niramit AS" w:cs="TH Niramit AS" w:hint="cs"/>
+          <w:sz w:val="32"/>
+          <w:szCs w:val="32"/>
+          <w:cs/>
+          <w:lang w:val="en-US"/>
+        </w:rPr>
+        <w:t>ใช้ประมวลผลความคล้ายคลึงกันระหว่างความสนใจที่ได้รับมาและข้อมูลบริษัทที่อยู่ในฐานข้อมูล</w:t>
+      </w:r>
+      <w:r>
+        <w:rPr>
+          <w:rFonts w:ascii="TH Niramit AS" w:hAnsi="TH Niramit AS" w:cs="TH Niramit AS" w:hint="cs"/>
+          <w:sz w:val="32"/>
+          <w:szCs w:val="32"/>
+          <w:cs/>
+          <w:lang w:val="en-US"/>
+        </w:rPr>
+        <w:t xml:space="preserve">ด้วยเทคนิค </w:t>
+      </w:r>
+      <w:r>
+        <w:rPr>
+          <w:rFonts w:ascii="TH Niramit AS" w:hAnsi="TH Niramit AS" w:cs="TH Niramit AS"/>
+          <w:sz w:val="32"/>
+          <w:szCs w:val="32"/>
+          <w:lang w:val="en-US"/>
+        </w:rPr>
+        <w:t xml:space="preserve">Cosine similarity </w:t>
+      </w:r>
+      <w:r>
+        <w:rPr>
+          <w:rFonts w:ascii="TH Niramit AS" w:hAnsi="TH Niramit AS" w:cs="TH Niramit AS" w:hint="cs"/>
+          <w:sz w:val="32"/>
+          <w:szCs w:val="32"/>
+          <w:cs/>
+          <w:lang w:val="en-US"/>
+        </w:rPr>
+        <w:t xml:space="preserve">โดยภาษา </w:t>
+      </w:r>
+      <w:r>
+        <w:rPr>
+          <w:rFonts w:ascii="TH Niramit AS" w:hAnsi="TH Niramit AS" w:cs="TH Niramit AS"/>
+          <w:sz w:val="32"/>
+          <w:szCs w:val="32"/>
+          <w:lang w:val="en-US"/>
+        </w:rPr>
+        <w:t>Python</w:t>
+      </w:r>
+      <w:r>
+        <w:rPr>
+          <w:rFonts w:ascii="TH Niramit AS" w:hAnsi="TH Niramit AS" w:cs="TH Niramit AS" w:hint="cs"/>
+          <w:sz w:val="32"/>
+          <w:szCs w:val="32"/>
+          <w:cs/>
+          <w:lang w:val="en-US"/>
+        </w:rPr>
+        <w:t xml:space="preserve"> และส่งค่ากลับไป</w:t>
+      </w:r>
+      <w:r>
+        <w:rPr>
+          <w:rFonts w:ascii="TH Niramit AS" w:hAnsi="TH Niramit AS" w:cs="TH Niramit AS" w:hint="cs"/>
+          <w:sz w:val="32"/>
+          <w:szCs w:val="32"/>
+          <w:cs/>
+          <w:lang w:val="en-US"/>
+        </w:rPr>
+        <w:t xml:space="preserve">เป็น </w:t>
+      </w:r>
+      <w:r>
+        <w:rPr>
+          <w:rFonts w:ascii="TH Niramit AS" w:hAnsi="TH Niramit AS" w:cs="TH Niramit AS"/>
+          <w:sz w:val="32"/>
+          <w:szCs w:val="32"/>
+          <w:lang w:val="en-US"/>
+        </w:rPr>
+        <w:t xml:space="preserve">Cluster ID </w:t>
+      </w:r>
+      <w:r>
+        <w:rPr>
+          <w:rFonts w:ascii="TH Niramit AS" w:hAnsi="TH Niramit AS" w:cs="TH Niramit AS" w:hint="cs"/>
+          <w:sz w:val="32"/>
+          <w:szCs w:val="32"/>
+          <w:cs/>
+          <w:lang w:val="en-US"/>
+        </w:rPr>
+        <w:t xml:space="preserve">ผ่าน </w:t>
+      </w:r>
+      <w:r>
+        <w:rPr>
+          <w:rFonts w:ascii="TH Niramit AS" w:hAnsi="TH Niramit AS" w:cs="TH Niramit AS"/>
+          <w:sz w:val="32"/>
+          <w:szCs w:val="32"/>
+          <w:lang w:val="en-US"/>
+        </w:rPr>
+        <w:t>API</w:t>
+      </w:r>
+    </w:p>
+    <w:p>
+      <w:pPr>
+        <w:pStyle w:val="NoSpacing"/>
+        <w:numPr>
+          <w:ilvl w:val="0"/>
+          <w:numId w:val="24"/>
+        </w:numPr>
+        <w:tabs>
+          <w:tab w:val="left" w:pos="567"/>
+          <w:tab w:val="left" w:pos="1418"/>
+        </w:tabs>
+        <w:jc w:val="thaiDistribute"/>
+        <w:rPr>
+          <w:rFonts w:ascii="TH Niramit AS" w:hAnsi="TH Niramit AS" w:cs="TH Niramit AS"/>
+          <w:sz w:val="32"/>
+          <w:szCs w:val="32"/>
+          <w:lang w:val="en-US"/>
+        </w:rPr>
+      </w:pPr>
+      <w:r>
+        <w:rPr>
+          <w:rFonts w:ascii="TH Niramit AS" w:hAnsi="TH Niramit AS" w:cs="TH Niramit AS"/>
+          <w:sz w:val="32"/>
+          <w:szCs w:val="32"/>
+          <w:lang w:val="en-US"/>
+        </w:rPr>
+        <w:t xml:space="preserve">Response API </w:t>
+      </w:r>
+      <w:r>
+        <w:rPr>
+          <w:rFonts w:ascii="TH Niramit AS" w:hAnsi="TH Niramit AS" w:cs="TH Niramit AS" w:hint="cs"/>
+          <w:sz w:val="32"/>
+          <w:szCs w:val="32"/>
+          <w:cs/>
+          <w:lang w:val="en-US"/>
+        </w:rPr>
+        <w:t xml:space="preserve">เป็นข้อมูลในรูปแบบ </w:t>
+      </w:r>
+      <w:r>
+        <w:rPr>
+          <w:rFonts w:ascii="TH Niramit AS" w:hAnsi="TH Niramit AS" w:cs="TH Niramit AS"/>
+          <w:sz w:val="32"/>
+          <w:szCs w:val="32"/>
+          <w:lang w:val="en-US"/>
+        </w:rPr>
+        <w:t xml:space="preserve">JSON </w:t>
+      </w:r>
+      <w:r>
+        <w:rPr>
+          <w:rFonts w:ascii="TH Niramit AS" w:hAnsi="TH Niramit AS" w:cs="TH Niramit AS" w:hint="cs"/>
+          <w:sz w:val="32"/>
+          <w:szCs w:val="32"/>
+          <w:cs/>
+          <w:lang w:val="en-US"/>
+        </w:rPr>
+        <w:t xml:space="preserve">ที่มีค่า </w:t>
+      </w:r>
+      <w:r>
+        <w:rPr>
+          <w:rFonts w:ascii="TH Niramit AS" w:hAnsi="TH Niramit AS" w:cs="TH Niramit AS"/>
+          <w:sz w:val="32"/>
+          <w:szCs w:val="32"/>
+          <w:lang w:val="en-US"/>
+        </w:rPr>
+        <w:t xml:space="preserve">Cosine similarity </w:t>
+      </w:r>
+      <w:r>
+        <w:rPr>
+          <w:rFonts w:ascii="TH Niramit AS" w:hAnsi="TH Niramit AS" w:cs="TH Niramit AS" w:hint="cs"/>
+          <w:sz w:val="32"/>
+          <w:szCs w:val="32"/>
+          <w:cs/>
+          <w:lang w:val="en-US"/>
+        </w:rPr>
+        <w:t xml:space="preserve">ของแต่ละกลุ่มและ </w:t>
+      </w:r>
+      <w:r>
+        <w:rPr>
+          <w:rFonts w:ascii="TH Niramit AS" w:hAnsi="TH Niramit AS" w:cs="TH Niramit AS"/>
+          <w:sz w:val="32"/>
+          <w:szCs w:val="32"/>
+          <w:lang w:val="en-US"/>
+        </w:rPr>
+        <w:t xml:space="preserve">Cluster ID </w:t>
+      </w:r>
+      <w:r>
+        <w:rPr>
+          <w:rFonts w:ascii="TH Niramit AS" w:hAnsi="TH Niramit AS" w:cs="TH Niramit AS" w:hint="cs"/>
+          <w:sz w:val="32"/>
+          <w:szCs w:val="32"/>
+          <w:cs/>
+          <w:lang w:val="en-US"/>
+        </w:rPr>
+        <w:t>ที่มีความคล้ายคลึงกับความสนใจมากที่สุด</w:t>
+      </w:r>
+    </w:p>
+    <w:p>
+      <w:pPr>
+        <w:pStyle w:val="NoSpacing"/>
+        <w:numPr>
+          <w:ilvl w:val="0"/>
+          <w:numId w:val="24"/>
+        </w:numPr>
+        <w:tabs>
+          <w:tab w:val="left" w:pos="567"/>
+          <w:tab w:val="left" w:pos="1418"/>
+        </w:tabs>
+        <w:jc w:val="thaiDistribute"/>
+        <w:rPr>
+          <w:rFonts w:ascii="TH Niramit AS" w:hAnsi="TH Niramit AS" w:cs="TH Niramit AS"/>
+          <w:sz w:val="32"/>
+          <w:szCs w:val="32"/>
+          <w:lang w:val="en-US"/>
+        </w:rPr>
+      </w:pPr>
+      <w:proofErr w:type="spellStart"/>
+      <w:r>
+        <w:rPr>
+          <w:rFonts w:ascii="TH Niramit AS" w:hAnsi="TH Niramit AS" w:cs="TH Niramit AS"/>
+          <w:sz w:val="32"/>
+          <w:szCs w:val="32"/>
+          <w:lang w:val="en-US"/>
+        </w:rPr>
+        <w:t>mongoDB</w:t>
+      </w:r>
+      <w:proofErr w:type="spellEnd"/>
+      <w:r>
+        <w:rPr>
+          <w:rFonts w:ascii="TH Niramit AS" w:hAnsi="TH Niramit AS" w:cs="TH Niramit AS"/>
+          <w:sz w:val="32"/>
+          <w:szCs w:val="32"/>
+          <w:lang w:val="en-US"/>
+        </w:rPr>
+        <w:t xml:space="preserve"> </w:t>
+      </w:r>
+      <w:r>
+        <w:rPr>
+          <w:rFonts w:ascii="TH Niramit AS" w:hAnsi="TH Niramit AS" w:cs="TH Niramit AS" w:hint="cs"/>
+          <w:sz w:val="32"/>
+          <w:szCs w:val="32"/>
+          <w:cs/>
+          <w:lang w:val="en-US"/>
+        </w:rPr>
+        <w:t>เป็นฐานข้อมูลที่เก็บข้อมูลบริษัทไว้ และรอเว็บไซต์เรียกใช้ข้อมูลเพื่อนำไปแสดงผล</w:t>
+      </w:r>
+    </w:p>
+    <w:p>
+      <w:pPr>
+        <w:pStyle w:val="NoSpacing"/>
+        <w:tabs>
+          <w:tab w:val="left" w:pos="567"/>
+          <w:tab w:val="left" w:pos="1418"/>
+        </w:tabs>
+        <w:jc w:val="thaiDistribute"/>
+        <w:rPr>
+          <w:rFonts w:ascii="TH Niramit AS" w:hAnsi="TH Niramit AS" w:cs="TH Niramit AS"/>
+          <w:sz w:val="32"/>
+          <w:szCs w:val="32"/>
+          <w:lang w:val="en-US"/>
+        </w:rPr>
+      </w:pPr>
+    </w:p>
+    <w:p>
+      <w:pPr>
+        <w:pStyle w:val="NoSpacing"/>
+        <w:tabs>
+          <w:tab w:val="left" w:pos="567"/>
+          <w:tab w:val="left" w:pos="1418"/>
+        </w:tabs>
+        <w:jc w:val="thaiDistribute"/>
+        <w:rPr>
+          <w:rFonts w:ascii="TH Niramit AS" w:hAnsi="TH Niramit AS" w:cs="TH Niramit AS"/>
+          <w:b/>
+          <w:bCs/>
+          <w:sz w:val="36"/>
+          <w:szCs w:val="36"/>
+          <w:lang w:val="en-US"/>
+        </w:rPr>
+      </w:pPr>
+      <w:r>
+        <w:rPr>
+          <w:rFonts w:ascii="TH Niramit AS" w:hAnsi="TH Niramit AS" w:cs="TH Niramit AS"/>
+          <w:b/>
+          <w:bCs/>
+          <w:sz w:val="36"/>
+          <w:szCs w:val="36"/>
+          <w:cs/>
+          <w:lang w:val="en-US"/>
+        </w:rPr>
+        <w:t>3.3 การวิเคราะห์และออกแบบระบบ</w:t>
+      </w:r>
+    </w:p>
+    <w:p>
+      <w:pPr>
+        <w:pStyle w:val="NoSpacing"/>
+        <w:tabs>
+          <w:tab w:val="left" w:pos="567"/>
+          <w:tab w:val="left" w:pos="1418"/>
+        </w:tabs>
+        <w:jc w:val="thaiDistribute"/>
+        <w:rPr>
+          <w:rFonts w:ascii="TH Niramit AS" w:hAnsi="TH Niramit AS" w:cs="TH Niramit AS"/>
+          <w:sz w:val="32"/>
+          <w:szCs w:val="32"/>
+          <w:lang w:val="en-US"/>
+        </w:rPr>
+      </w:pPr>
+      <w:r>
+        <w:rPr>
+          <w:rFonts w:ascii="TH Niramit AS" w:hAnsi="TH Niramit AS" w:cs="TH Niramit AS"/>
+          <w:sz w:val="32"/>
+          <w:szCs w:val="32"/>
+          <w:cs/>
+          <w:lang w:val="en-US"/>
+        </w:rPr>
+        <w:tab/>
+      </w:r>
+      <w:r>
+        <w:rPr>
+          <w:rFonts w:ascii="TH Niramit AS" w:hAnsi="TH Niramit AS" w:cs="TH Niramit AS"/>
+          <w:sz w:val="32"/>
+          <w:szCs w:val="32"/>
+          <w:lang w:val="en-US"/>
+        </w:rPr>
+        <w:t xml:space="preserve">3.2.1 </w:t>
+      </w:r>
+      <w:r>
+        <w:rPr>
+          <w:rFonts w:ascii="TH Niramit AS" w:hAnsi="TH Niramit AS" w:cs="TH Niramit AS" w:hint="cs"/>
+          <w:sz w:val="32"/>
+          <w:szCs w:val="32"/>
+          <w:cs/>
+          <w:lang w:val="en-US"/>
+        </w:rPr>
+        <w:t>การวิเคราะห์ระบบ</w:t>
+      </w:r>
+    </w:p>
+    <w:p>
+      <w:pPr>
+        <w:pStyle w:val="NoSpacing"/>
+        <w:tabs>
+          <w:tab w:val="left" w:pos="567"/>
+          <w:tab w:val="left" w:pos="1418"/>
+        </w:tabs>
+        <w:jc w:val="thaiDistribute"/>
+        <w:rPr>
+          <w:rFonts w:ascii="TH Niramit AS" w:hAnsi="TH Niramit AS" w:cs="TH Niramit AS"/>
+          <w:sz w:val="32"/>
+          <w:szCs w:val="32"/>
+          <w:lang w:val="en-US"/>
+        </w:rPr>
+      </w:pPr>
+      <w:r>
+        <w:rPr>
+          <w:rFonts w:ascii="TH Niramit AS" w:hAnsi="TH Niramit AS" w:cs="TH Niramit AS"/>
+          <w:sz w:val="32"/>
+          <w:szCs w:val="32"/>
+          <w:cs/>
+          <w:lang w:val="en-US"/>
+        </w:rPr>
+        <w:tab/>
+      </w:r>
+      <w:r>
+        <w:rPr>
+          <w:rFonts w:ascii="TH Niramit AS" w:hAnsi="TH Niramit AS" w:cs="TH Niramit AS"/>
+          <w:sz w:val="32"/>
+          <w:szCs w:val="32"/>
+          <w:cs/>
+          <w:lang w:val="en-US"/>
+        </w:rPr>
+        <w:tab/>
+      </w:r>
+      <w:r>
+        <w:rPr>
+          <w:rFonts w:ascii="TH Niramit AS" w:hAnsi="TH Niramit AS" w:cs="TH Niramit AS"/>
+          <w:sz w:val="32"/>
+          <w:szCs w:val="32"/>
+          <w:cs/>
+          <w:lang w:val="en-US"/>
+        </w:rPr>
+        <w:t xml:space="preserve">การวิเคราะห์ระบบและการออกแบบ </w:t>
+      </w:r>
+      <w:r>
+        <w:rPr>
+          <w:rFonts w:ascii="TH Niramit AS" w:hAnsi="TH Niramit AS" w:cs="TH Niramit AS" w:hint="cs"/>
+          <w:sz w:val="32"/>
+          <w:szCs w:val="32"/>
+          <w:cs/>
+          <w:lang w:val="en-US"/>
+        </w:rPr>
+        <w:t>(</w:t>
+      </w:r>
+      <w:r>
+        <w:rPr>
+          <w:rFonts w:ascii="TH Niramit AS" w:hAnsi="TH Niramit AS" w:cs="TH Niramit AS"/>
+          <w:sz w:val="32"/>
+          <w:szCs w:val="32"/>
+          <w:lang w:val="en-US"/>
+        </w:rPr>
+        <w:t>System Analysis and Design</w:t>
+      </w:r>
+      <w:r>
+        <w:rPr>
+          <w:rFonts w:ascii="TH Niramit AS" w:hAnsi="TH Niramit AS" w:cs="TH Niramit AS" w:hint="cs"/>
+          <w:sz w:val="32"/>
+          <w:szCs w:val="32"/>
+          <w:cs/>
+          <w:lang w:val="en-US"/>
+        </w:rPr>
+        <w:t xml:space="preserve">) คือ </w:t>
+      </w:r>
+      <w:r>
+        <w:rPr>
+          <w:rFonts w:ascii="TH Niramit AS" w:hAnsi="TH Niramit AS" w:cs="TH Niramit AS"/>
+          <w:sz w:val="32"/>
+          <w:szCs w:val="32"/>
+          <w:cs/>
+          <w:lang w:val="en-US"/>
+        </w:rPr>
+        <w:t>วิธีการที่ใช้ในการสร้างระบบสารสนเทศขึ้นมาใหม่ในธุรกิจใดธุรกิจหนึ่งหรือระบบย่อยของธุรกิจ นอกจากการสร้างระบบสารสนเทศใหม่แล้ว การวิเคราะห์ระบบ ช่วยในการแก้ไขระบบสารสนเทศเดิมที่มีอยู่แล้วให้ดีขึ้น</w:t>
+      </w:r>
+      <w:r>
+        <w:rPr>
+          <w:rFonts w:ascii="TH Niramit AS" w:hAnsi="TH Niramit AS" w:cs="TH Niramit AS" w:hint="cs"/>
+          <w:sz w:val="32"/>
+          <w:szCs w:val="32"/>
+          <w:cs/>
+          <w:lang w:val="en-US"/>
+        </w:rPr>
+        <w:t xml:space="preserve"> </w:t>
+      </w:r>
+      <w:r>
+        <w:rPr>
+          <w:rFonts w:ascii="TH Niramit AS" w:hAnsi="TH Niramit AS" w:cs="TH Niramit AS"/>
+          <w:sz w:val="32"/>
+          <w:szCs w:val="32"/>
+          <w:cs/>
+          <w:lang w:val="en-US"/>
+        </w:rPr>
+        <w:t xml:space="preserve">การวิเคราะห์ระบบ คือ การหาความต้องการ </w:t>
+      </w:r>
+      <w:r>
+        <w:rPr>
+          <w:rFonts w:ascii="TH Niramit AS" w:hAnsi="TH Niramit AS" w:cs="TH Niramit AS" w:hint="cs"/>
+          <w:sz w:val="32"/>
+          <w:szCs w:val="32"/>
+          <w:cs/>
+          <w:lang w:val="en-US"/>
+        </w:rPr>
+        <w:t>(</w:t>
+      </w:r>
+      <w:r>
+        <w:rPr>
+          <w:rFonts w:ascii="TH Niramit AS" w:hAnsi="TH Niramit AS" w:cs="TH Niramit AS"/>
+          <w:sz w:val="32"/>
+          <w:szCs w:val="32"/>
+          <w:lang w:val="en-US"/>
+        </w:rPr>
+        <w:t>Requirements</w:t>
+      </w:r>
+      <w:r>
+        <w:rPr>
+          <w:rFonts w:ascii="TH Niramit AS" w:hAnsi="TH Niramit AS" w:cs="TH Niramit AS" w:hint="cs"/>
+          <w:sz w:val="32"/>
+          <w:szCs w:val="32"/>
+          <w:cs/>
+          <w:lang w:val="en-US"/>
+        </w:rPr>
+        <w:t>)</w:t>
+      </w:r>
+      <w:r>
+        <w:rPr>
+          <w:rFonts w:ascii="TH Niramit AS" w:hAnsi="TH Niramit AS" w:cs="TH Niramit AS"/>
+          <w:sz w:val="32"/>
+          <w:szCs w:val="32"/>
+          <w:lang w:val="en-US"/>
+        </w:rPr>
+        <w:t xml:space="preserve"> </w:t>
+      </w:r>
+      <w:r>
+        <w:rPr>
+          <w:rFonts w:ascii="TH Niramit AS" w:hAnsi="TH Niramit AS" w:cs="TH Niramit AS"/>
+          <w:sz w:val="32"/>
+          <w:szCs w:val="32"/>
+          <w:cs/>
+          <w:lang w:val="en-US"/>
+        </w:rPr>
+        <w:t>ของระบบสารสนเทศว่าคืออะไร หรือต้องการเพิ่มเติมอะไรเข้ามาในระบบ</w:t>
+      </w:r>
+      <w:r>
+        <w:rPr>
+          <w:rFonts w:ascii="TH Niramit AS" w:hAnsi="TH Niramit AS" w:cs="TH Niramit AS" w:hint="cs"/>
+          <w:sz w:val="32"/>
+          <w:szCs w:val="32"/>
+          <w:cs/>
+          <w:lang w:val="en-US"/>
+        </w:rPr>
+        <w:t xml:space="preserve"> </w:t>
+      </w:r>
+      <w:r>
+        <w:rPr>
+          <w:rFonts w:ascii="TH Niramit AS" w:hAnsi="TH Niramit AS" w:cs="TH Niramit AS"/>
+          <w:sz w:val="32"/>
+          <w:szCs w:val="32"/>
+          <w:cs/>
+          <w:lang w:val="en-US"/>
+        </w:rPr>
+        <w:t>การออกแบบ คือ การนำเอาความต้องการของระบบมาเป็นแบบแผน หรือเรียกว่าพิมพ์เขียวในการสร้างระบบสารสนเทศนั้นให้ใช้งานได้จริง</w:t>
+      </w:r>
+    </w:p>
+    <w:p>
+      <w:pPr>
+        <w:rPr>
+          <w:rFonts w:ascii="TH Niramit AS" w:hAnsi="TH Niramit AS" w:cs="TH Niramit AS"/>
+          <w:sz w:val="32"/>
+          <w:szCs w:val="32"/>
+          <w:lang w:val="en-US"/>
+        </w:rPr>
+      </w:pPr>
+      <w:r>
+        <w:rPr>
+          <w:rFonts w:ascii="TH Niramit AS" w:hAnsi="TH Niramit AS" w:cs="TH Niramit AS"/>
+          <w:sz w:val="32"/>
+          <w:szCs w:val="32"/>
+          <w:lang w:val="en-US"/>
+        </w:rPr>
+        <w:br w:type="page"/>
+      </w:r>
+    </w:p>
+    <w:p>
+      <w:pPr>
+        <w:pStyle w:val="NoSpacing"/>
+        <w:tabs>
+          <w:tab w:val="left" w:pos="567"/>
+          <w:tab w:val="left" w:pos="1418"/>
+        </w:tabs>
+        <w:jc w:val="thaiDistribute"/>
+        <w:rPr>
+          <w:rFonts w:ascii="TH Niramit AS" w:hAnsi="TH Niramit AS" w:cs="TH Niramit AS"/>
+          <w:sz w:val="32"/>
+          <w:szCs w:val="32"/>
+          <w:lang w:val="en-US"/>
+        </w:rPr>
+      </w:pPr>
+    </w:p>
+    <w:p>
+      <w:pPr>
+        <w:pStyle w:val="NoSpacing"/>
+        <w:tabs>
+          <w:tab w:val="left" w:pos="567"/>
+          <w:tab w:val="left" w:pos="1418"/>
+        </w:tabs>
+        <w:jc w:val="thaiDistribute"/>
+        <w:rPr>
+          <w:rFonts w:ascii="TH Niramit AS" w:hAnsi="TH Niramit AS" w:cs="TH Niramit AS"/>
+          <w:sz w:val="32"/>
+          <w:szCs w:val="32"/>
+          <w:lang w:val="en-US"/>
+        </w:rPr>
+      </w:pPr>
+      <w:r>
+        <w:rPr>
+          <w:rFonts w:ascii="TH Niramit AS" w:hAnsi="TH Niramit AS" w:cs="TH Niramit AS"/>
+          <w:sz w:val="32"/>
+          <w:szCs w:val="32"/>
+          <w:lang w:val="en-US"/>
+        </w:rPr>
+        <w:tab/>
+        <w:t xml:space="preserve">3.2.2 </w:t>
+      </w:r>
+      <w:proofErr w:type="spellStart"/>
+      <w:r>
+        <w:rPr>
+          <w:rFonts w:ascii="TH Niramit AS" w:hAnsi="TH Niramit AS" w:cs="TH Niramit AS"/>
+          <w:sz w:val="32"/>
+          <w:szCs w:val="32"/>
+          <w:cs/>
+          <w:lang w:val="en-US"/>
+        </w:rPr>
+        <w:t>ยูส</w:t>
+      </w:r>
+      <w:proofErr w:type="spellEnd"/>
+      <w:r>
+        <w:rPr>
+          <w:rFonts w:ascii="TH Niramit AS" w:hAnsi="TH Niramit AS" w:cs="TH Niramit AS"/>
+          <w:sz w:val="32"/>
+          <w:szCs w:val="32"/>
+          <w:cs/>
+          <w:lang w:val="en-US"/>
+        </w:rPr>
+        <w:t>เคสไดอะแกรม (</w:t>
+      </w:r>
+      <w:r>
+        <w:rPr>
+          <w:rFonts w:ascii="TH Niramit AS" w:hAnsi="TH Niramit AS" w:cs="TH Niramit AS"/>
+          <w:sz w:val="32"/>
+          <w:szCs w:val="32"/>
+          <w:lang w:val="en-US"/>
+        </w:rPr>
+        <w:t>Use Case Diagram)</w:t>
+      </w:r>
+    </w:p>
+    <w:p>
+      <w:pPr>
+        <w:pStyle w:val="NoSpacing"/>
+        <w:tabs>
+          <w:tab w:val="left" w:pos="567"/>
+          <w:tab w:val="left" w:pos="1418"/>
+        </w:tabs>
+        <w:jc w:val="thaiDistribute"/>
+        <w:rPr>
+          <w:rFonts w:ascii="TH Niramit AS" w:hAnsi="TH Niramit AS" w:cs="TH Niramit AS"/>
+          <w:sz w:val="32"/>
+          <w:szCs w:val="32"/>
+          <w:lang w:val="en-US"/>
+        </w:rPr>
+      </w:pPr>
+      <w:r>
+        <w:rPr>
+          <w:rFonts w:ascii="TH Niramit AS" w:hAnsi="TH Niramit AS" w:cs="TH Niramit AS"/>
+          <w:sz w:val="32"/>
+          <w:szCs w:val="32"/>
+          <w:lang w:val="en-US"/>
+        </w:rPr>
+        <w:tab/>
+      </w:r>
+      <w:r>
+        <w:rPr>
+          <w:rFonts w:ascii="TH Niramit AS" w:hAnsi="TH Niramit AS" w:cs="TH Niramit AS"/>
+          <w:sz w:val="32"/>
+          <w:szCs w:val="32"/>
+          <w:lang w:val="en-US"/>
+        </w:rPr>
+        <w:tab/>
+      </w:r>
+      <w:proofErr w:type="spellStart"/>
+      <w:r>
+        <w:rPr>
+          <w:rFonts w:ascii="TH Niramit AS" w:hAnsi="TH Niramit AS" w:cs="TH Niramit AS"/>
+          <w:sz w:val="32"/>
+          <w:szCs w:val="32"/>
+          <w:cs/>
+          <w:lang w:val="en-US"/>
+        </w:rPr>
+        <w:t>ยูส</w:t>
+      </w:r>
+      <w:proofErr w:type="spellEnd"/>
+      <w:r>
+        <w:rPr>
+          <w:rFonts w:ascii="TH Niramit AS" w:hAnsi="TH Niramit AS" w:cs="TH Niramit AS"/>
+          <w:sz w:val="32"/>
+          <w:szCs w:val="32"/>
+          <w:cs/>
+          <w:lang w:val="en-US"/>
+        </w:rPr>
+        <w:t xml:space="preserve">เคสไดอะแกรม </w:t>
+      </w:r>
+      <w:r>
+        <w:rPr>
+          <w:rFonts w:ascii="TH Niramit AS" w:hAnsi="TH Niramit AS" w:cs="TH Niramit AS"/>
+          <w:sz w:val="32"/>
+          <w:szCs w:val="32"/>
+          <w:lang w:val="en-US"/>
+        </w:rPr>
+        <w:t>(</w:t>
+      </w:r>
+      <w:r>
+        <w:rPr>
+          <w:rFonts w:ascii="TH Niramit AS" w:hAnsi="TH Niramit AS" w:cs="TH Niramit AS"/>
+          <w:sz w:val="32"/>
+          <w:szCs w:val="32"/>
+          <w:lang w:val="en-US"/>
+        </w:rPr>
+        <w:t>Use Case Diagram</w:t>
+      </w:r>
+      <w:r>
+        <w:rPr>
+          <w:rFonts w:ascii="TH Niramit AS" w:hAnsi="TH Niramit AS" w:cs="TH Niramit AS"/>
+          <w:sz w:val="32"/>
+          <w:szCs w:val="32"/>
+          <w:lang w:val="en-US"/>
+        </w:rPr>
+        <w:t>)</w:t>
+      </w:r>
+      <w:r>
+        <w:rPr>
+          <w:rFonts w:ascii="TH Niramit AS" w:hAnsi="TH Niramit AS" w:cs="TH Niramit AS"/>
+          <w:sz w:val="32"/>
+          <w:szCs w:val="32"/>
+          <w:lang w:val="en-US"/>
+        </w:rPr>
+        <w:t xml:space="preserve"> </w:t>
+      </w:r>
+      <w:r>
+        <w:rPr>
+          <w:rFonts w:ascii="TH Niramit AS" w:hAnsi="TH Niramit AS" w:cs="TH Niramit AS"/>
+          <w:sz w:val="32"/>
+          <w:szCs w:val="32"/>
+          <w:cs/>
+          <w:lang w:val="en-US"/>
+        </w:rPr>
+        <w:t>คือเเผนภาพที่ใช้เเสดง</w:t>
+      </w:r>
+      <w:proofErr w:type="spellStart"/>
+      <w:r>
+        <w:rPr>
+          <w:rFonts w:ascii="TH Niramit AS" w:hAnsi="TH Niramit AS" w:cs="TH Niramit AS"/>
+          <w:sz w:val="32"/>
+          <w:szCs w:val="32"/>
+          <w:cs/>
+          <w:lang w:val="en-US"/>
+        </w:rPr>
+        <w:t>ปฎิ</w:t>
+      </w:r>
+      <w:proofErr w:type="spellEnd"/>
+      <w:r>
+        <w:rPr>
+          <w:rFonts w:ascii="TH Niramit AS" w:hAnsi="TH Niramit AS" w:cs="TH Niramit AS"/>
+          <w:sz w:val="32"/>
+          <w:szCs w:val="32"/>
+          <w:cs/>
+          <w:lang w:val="en-US"/>
+        </w:rPr>
+        <w:t>สัมพันธ์ระหว่างระบบงาน</w:t>
+      </w:r>
+      <w:proofErr w:type="spellStart"/>
+      <w:r>
+        <w:rPr>
+          <w:rFonts w:ascii="TH Niramit AS" w:hAnsi="TH Niramit AS" w:cs="TH Niramit AS"/>
+          <w:sz w:val="32"/>
+          <w:szCs w:val="32"/>
+          <w:cs/>
+          <w:lang w:val="en-US"/>
+        </w:rPr>
+        <w:t>เเ</w:t>
+      </w:r>
+      <w:proofErr w:type="spellEnd"/>
+      <w:r>
+        <w:rPr>
+          <w:rFonts w:ascii="TH Niramit AS" w:hAnsi="TH Niramit AS" w:cs="TH Niramit AS"/>
+          <w:sz w:val="32"/>
+          <w:szCs w:val="32"/>
+          <w:cs/>
+          <w:lang w:val="en-US"/>
+        </w:rPr>
+        <w:t xml:space="preserve">ละสิ่งที่อยู่นอกระบบงาน และเเสดงให้เห้นถึงส่วนประกอบทั้งหมด หรือ ภาพรวมของระบบ เป็นรากฐานในการเริ่มต้นการวิเคราะห์ระบบ โดยค้นหาคำว่าระบบทำอะไร โดยไม่สนใจกลไกการทำงานหรือเทคนิคการทำงานเปรียบเสมือน "กล่องดำ" โดย </w:t>
+      </w:r>
+      <w:r>
+        <w:rPr>
+          <w:rFonts w:ascii="TH Niramit AS" w:hAnsi="TH Niramit AS" w:cs="TH Niramit AS"/>
+          <w:sz w:val="32"/>
+          <w:szCs w:val="32"/>
+          <w:lang w:val="en-US"/>
+        </w:rPr>
+        <w:t xml:space="preserve">Use Case Diagram </w:t>
+      </w:r>
+      <w:r>
+        <w:rPr>
+          <w:rFonts w:ascii="TH Niramit AS" w:hAnsi="TH Niramit AS" w:cs="TH Niramit AS"/>
+          <w:sz w:val="32"/>
+          <w:szCs w:val="32"/>
+          <w:cs/>
+          <w:lang w:val="en-US"/>
+        </w:rPr>
+        <w:t xml:space="preserve">จะช่วยให้ผู้พัฒนาระบบมสามารถแยกแยะกิจกรรมที่อาจจะเกิดขึ้นในระบบ เป็น </w:t>
+      </w:r>
+      <w:r>
+        <w:rPr>
+          <w:rFonts w:ascii="TH Niramit AS" w:hAnsi="TH Niramit AS" w:cs="TH Niramit AS"/>
+          <w:sz w:val="32"/>
+          <w:szCs w:val="32"/>
+          <w:lang w:val="en-US"/>
+        </w:rPr>
+        <w:t xml:space="preserve">Diagram </w:t>
+      </w:r>
+      <w:r>
+        <w:rPr>
+          <w:rFonts w:ascii="TH Niramit AS" w:hAnsi="TH Niramit AS" w:cs="TH Niramit AS"/>
+          <w:sz w:val="32"/>
+          <w:szCs w:val="32"/>
+          <w:cs/>
+          <w:lang w:val="en-US"/>
+        </w:rPr>
+        <w:t>พื้นฐาน ที่สามารถอธิบายสิ่งต่าง ๆ ได้โดยใช้รูปภาพที่ไม่ซับซ้อน</w:t>
+      </w:r>
+    </w:p>
+    <w:p>
+      <w:pPr>
+        <w:pStyle w:val="NoSpacing"/>
+        <w:tabs>
+          <w:tab w:val="left" w:pos="567"/>
+          <w:tab w:val="left" w:pos="1418"/>
+        </w:tabs>
+        <w:jc w:val="thaiDistribute"/>
+        <w:rPr>
+          <w:rFonts w:ascii="TH Niramit AS" w:hAnsi="TH Niramit AS" w:cs="TH Niramit AS"/>
+          <w:sz w:val="32"/>
+          <w:szCs w:val="32"/>
+          <w:lang w:val="en-US"/>
+        </w:rPr>
+      </w:pPr>
+    </w:p>
+    <w:p>
+      <w:pPr>
+        <w:pStyle w:val="NoSpacing"/>
+        <w:tabs>
+          <w:tab w:val="left" w:pos="567"/>
+          <w:tab w:val="left" w:pos="1418"/>
+        </w:tabs>
+        <w:jc w:val="thaiDistribute"/>
+        <w:rPr>
+          <w:rFonts w:ascii="TH Niramit AS" w:hAnsi="TH Niramit AS" w:cs="TH Niramit AS"/>
+          <w:sz w:val="32"/>
+          <w:szCs w:val="32"/>
+          <w:lang w:val="en-US"/>
+        </w:rPr>
+      </w:pPr>
+      <w:r>
+        <w:rPr>
+          <w:rFonts w:ascii="TH Niramit AS" w:hAnsi="TH Niramit AS" w:cs="TH Niramit AS"/>
+          <w:noProof/>
+          <w:sz w:val="32"/>
+          <w:szCs w:val="32"/>
+          <w:lang w:val="en-US"/>
+        </w:rPr>
+        <w:drawing>
+          <wp:inline distT="0" distB="0" distL="0" distR="0" wp14:anchorId="0CEEEE61" wp14:editId="5F8CF3C2">
+            <wp:extent cx="5270500" cy="2176145"/>
+            <wp:effectExtent l="0" t="0" r="0" b="0"/>
+            <wp:docPr id="15" name="Picture 15"/>
+            <wp:cNvGraphicFramePr>
+              <a:graphicFrameLocks xmlns:a="http://schemas.openxmlformats.org/drawingml/2006/main" noChangeAspect="1"/>
+            </wp:cNvGraphicFramePr>
+            <a:graphic xmlns:a="http://schemas.openxmlformats.org/drawingml/2006/main">
+              <a:graphicData uri="http://schemas.openxmlformats.org/drawingml/2006/picture">
+                <pic:pic xmlns:pic="http://schemas.openxmlformats.org/drawingml/2006/picture">
+                  <pic:nvPicPr>
+                    <pic:cNvPr id="15" name="Picture 15"/>
+                    <pic:cNvPicPr/>
+                  </pic:nvPicPr>
+                  <pic:blipFill>
+                    <a:blip r:embed="rId24" cstate="print">
+                      <a:extLst>
+                        <a:ext uri="{28A0092B-C50C-407E-A947-70E740481C1C}">
+                          <a14:useLocalDpi xmlns:a14="http://schemas.microsoft.com/office/drawing/2010/main" val="0"/>
+                        </a:ext>
+                      </a:extLst>
+                    </a:blip>
+                    <a:stretch>
+                      <a:fillRect/>
+                    </a:stretch>
+                  </pic:blipFill>
+                  <pic:spPr>
+                    <a:xfrm>
+                      <a:off x="0" y="0"/>
+                      <a:ext cx="5270500" cy="2176145"/>
+                    </a:xfrm>
+                    <a:prstGeom prst="rect">
+                      <a:avLst/>
+                    </a:prstGeom>
+                  </pic:spPr>
+                </pic:pic>
+              </a:graphicData>
+            </a:graphic>
+          </wp:inline>
+        </w:drawing>
+      </w:r>
+    </w:p>
+    <w:p>
+      <w:pPr>
+        <w:pStyle w:val="NoSpacing"/>
+        <w:tabs>
+          <w:tab w:val="left" w:pos="567"/>
+          <w:tab w:val="left" w:pos="1418"/>
+        </w:tabs>
+        <w:jc w:val="center"/>
+        <w:rPr>
+          <w:rFonts w:ascii="TH Niramit AS" w:hAnsi="TH Niramit AS" w:cs="TH Niramit AS"/>
+          <w:sz w:val="32"/>
+          <w:szCs w:val="32"/>
+          <w:lang w:val="en-US"/>
+        </w:rPr>
+      </w:pPr>
+      <w:r>
+        <w:rPr>
+          <w:rFonts w:ascii="TH Niramit AS" w:hAnsi="TH Niramit AS" w:cs="TH Niramit AS" w:hint="cs"/>
+          <w:b/>
+          <w:bCs/>
+          <w:sz w:val="32"/>
+          <w:szCs w:val="32"/>
+          <w:cs/>
+          <w:lang w:val="en-US"/>
+        </w:rPr>
+        <w:t xml:space="preserve">ภาพที่ </w:t>
+      </w:r>
+      <w:r>
+        <w:rPr>
+          <w:rFonts w:ascii="TH Niramit AS" w:hAnsi="TH Niramit AS" w:cs="TH Niramit AS"/>
+          <w:b/>
+          <w:bCs/>
+          <w:sz w:val="32"/>
+          <w:szCs w:val="32"/>
+          <w:lang w:val="en-US"/>
+        </w:rPr>
+        <w:t>xx</w:t>
+      </w:r>
+      <w:r>
+        <w:rPr>
+          <w:rFonts w:ascii="TH Niramit AS" w:hAnsi="TH Niramit AS" w:cs="TH Niramit AS"/>
+          <w:sz w:val="32"/>
+          <w:szCs w:val="32"/>
+          <w:lang w:val="en-US"/>
+        </w:rPr>
+        <w:t xml:space="preserve"> </w:t>
+      </w:r>
+      <w:r>
+        <w:rPr>
+          <w:rFonts w:ascii="TH Niramit AS" w:hAnsi="TH Niramit AS" w:cs="TH Niramit AS"/>
+          <w:sz w:val="32"/>
+          <w:szCs w:val="32"/>
+          <w:lang w:val="en-US"/>
+        </w:rPr>
+        <w:t>Use Case Diagram</w:t>
+      </w:r>
+      <w:r>
+        <w:rPr>
+          <w:rFonts w:ascii="TH Niramit AS" w:hAnsi="TH Niramit AS" w:cs="TH Niramit AS"/>
+          <w:sz w:val="32"/>
+          <w:szCs w:val="32"/>
+          <w:lang w:val="en-US"/>
+        </w:rPr>
+        <w:t xml:space="preserve"> </w:t>
+      </w:r>
+      <w:r>
+        <w:rPr>
+          <w:rFonts w:ascii="TH Niramit AS" w:hAnsi="TH Niramit AS" w:cs="TH Niramit AS"/>
+          <w:sz w:val="32"/>
+          <w:szCs w:val="32"/>
+          <w:cs/>
+          <w:lang w:val="en-US"/>
+        </w:rPr>
+        <w:t>ระบบแนะนำบริษัทสำหรับฝึกงานตามความสนใจ</w:t>
+      </w:r>
+    </w:p>
+    <w:p>
+      <w:pPr>
+        <w:pStyle w:val="NoSpacing"/>
+        <w:tabs>
+          <w:tab w:val="left" w:pos="567"/>
+          <w:tab w:val="left" w:pos="1418"/>
+        </w:tabs>
+        <w:jc w:val="center"/>
+        <w:rPr>
+          <w:rFonts w:ascii="TH Niramit AS" w:hAnsi="TH Niramit AS" w:cs="TH Niramit AS"/>
+          <w:sz w:val="32"/>
+          <w:szCs w:val="32"/>
+          <w:lang w:val="en-US"/>
+        </w:rPr>
+      </w:pPr>
+      <w:r>
+        <w:rPr>
+          <w:rFonts w:ascii="TH Niramit AS" w:hAnsi="TH Niramit AS" w:cs="TH Niramit AS"/>
+          <w:sz w:val="32"/>
+          <w:szCs w:val="32"/>
+          <w:cs/>
+          <w:lang w:val="en-US"/>
+        </w:rPr>
+        <w:t>ด้วยเทคโนโลยีปัญญาประดิษฐ์</w:t>
+      </w:r>
+    </w:p>
+    <w:p>
+      <w:pPr>
+        <w:pStyle w:val="NoSpacing"/>
+        <w:tabs>
+          <w:tab w:val="left" w:pos="567"/>
+          <w:tab w:val="left" w:pos="1418"/>
+        </w:tabs>
+        <w:jc w:val="center"/>
+        <w:rPr>
+          <w:rFonts w:ascii="TH Niramit AS" w:hAnsi="TH Niramit AS" w:cs="TH Niramit AS"/>
+          <w:sz w:val="32"/>
+          <w:szCs w:val="32"/>
+          <w:lang w:val="en-US"/>
+        </w:rPr>
+      </w:pPr>
+    </w:p>
+    <w:p>
+      <w:pPr>
+        <w:pStyle w:val="NoSpacing"/>
+        <w:tabs>
+          <w:tab w:val="left" w:pos="567"/>
+          <w:tab w:val="left" w:pos="1418"/>
+        </w:tabs>
+        <w:rPr>
+          <w:rFonts w:ascii="TH Niramit AS" w:hAnsi="TH Niramit AS" w:cs="TH Niramit AS"/>
+          <w:sz w:val="32"/>
+          <w:szCs w:val="32"/>
+          <w:lang w:val="en-US"/>
+        </w:rPr>
+      </w:pPr>
+      <w:r>
+        <w:rPr>
+          <w:rFonts w:ascii="TH Niramit AS" w:hAnsi="TH Niramit AS" w:cs="TH Niramit AS" w:hint="cs"/>
+          <w:b/>
+          <w:bCs/>
+          <w:sz w:val="32"/>
+          <w:szCs w:val="32"/>
+          <w:cs/>
+          <w:lang w:val="en-US"/>
+        </w:rPr>
+        <w:t xml:space="preserve">ตารางที่ </w:t>
+      </w:r>
+      <w:r>
+        <w:rPr>
+          <w:rFonts w:ascii="TH Niramit AS" w:hAnsi="TH Niramit AS" w:cs="TH Niramit AS"/>
+          <w:b/>
+          <w:bCs/>
+          <w:sz w:val="32"/>
+          <w:szCs w:val="32"/>
+          <w:lang w:val="en-US"/>
+        </w:rPr>
+        <w:t xml:space="preserve">1 </w:t>
+      </w:r>
+      <w:r>
+        <w:rPr>
+          <w:rFonts w:ascii="TH Niramit AS" w:hAnsi="TH Niramit AS" w:cs="TH Niramit AS" w:hint="cs"/>
+          <w:sz w:val="32"/>
+          <w:szCs w:val="32"/>
+          <w:cs/>
+          <w:lang w:val="en-US"/>
+        </w:rPr>
+        <w:t xml:space="preserve">คำอธิบาย </w:t>
+      </w:r>
+      <w:r>
+        <w:rPr>
+          <w:rFonts w:ascii="TH Niramit AS" w:hAnsi="TH Niramit AS" w:cs="TH Niramit AS"/>
+          <w:sz w:val="32"/>
+          <w:szCs w:val="32"/>
+          <w:lang w:val="en-US"/>
+        </w:rPr>
+        <w:t xml:space="preserve">Use case </w:t>
+      </w:r>
+      <w:r>
+        <w:rPr>
+          <w:rFonts w:ascii="TH Niramit AS" w:hAnsi="TH Niramit AS" w:cs="TH Niramit AS" w:hint="cs"/>
+          <w:sz w:val="32"/>
+          <w:szCs w:val="32"/>
+          <w:cs/>
+          <w:lang w:val="en-US"/>
+        </w:rPr>
+        <w:t>คู่มือการใช้งาน</w:t>
+      </w:r>
+    </w:p>
+    <w:tbl>
+      <w:tblPr>
+        <w:tblStyle w:val="TableGrid"/>
+        <w:tblW w:w="0" w:type="auto"/>
+        <w:tblLook w:val="04A0" w:firstRow="1" w:lastRow="0" w:firstColumn="1" w:lastColumn="0" w:noHBand="0" w:noVBand="1"/>
+      </w:tblPr>
+      <w:tblGrid>
+        <w:gridCol w:w="2689"/>
+        <w:gridCol w:w="5601"/>
+      </w:tblGrid>
+      <w:tr>
+        <w:tc>
+          <w:tcPr>
+            <w:tcW w:w="2689" w:type="dxa"/>
+          </w:tcPr>
+          <w:p>
+            <w:pPr>
+              <w:pStyle w:val="NoSpacing"/>
+              <w:tabs>
+                <w:tab w:val="left" w:pos="567"/>
+                <w:tab w:val="left" w:pos="1418"/>
+              </w:tabs>
+              <w:rPr>
+                <w:rFonts w:ascii="TH Niramit AS" w:hAnsi="TH Niramit AS" w:cs="TH Niramit AS"/>
+                <w:sz w:val="32"/>
+                <w:szCs w:val="32"/>
+                <w:lang w:val="en-US"/>
+              </w:rPr>
+            </w:pPr>
+            <w:r>
+              <w:rPr>
+                <w:rFonts w:ascii="TH Niramit AS" w:hAnsi="TH Niramit AS" w:cs="TH Niramit AS"/>
+                <w:sz w:val="32"/>
+                <w:szCs w:val="32"/>
+                <w:lang w:val="en-US"/>
+              </w:rPr>
+              <w:t>Use case id:</w:t>
+            </w:r>
+          </w:p>
+        </w:tc>
+        <w:tc>
+          <w:tcPr>
+            <w:tcW w:w="5601" w:type="dxa"/>
+          </w:tcPr>
+          <w:p>
+            <w:pPr>
+              <w:pStyle w:val="NoSpacing"/>
+              <w:tabs>
+                <w:tab w:val="left" w:pos="567"/>
+                <w:tab w:val="left" w:pos="1418"/>
+              </w:tabs>
+              <w:rPr>
+                <w:rFonts w:ascii="TH Niramit AS" w:hAnsi="TH Niramit AS" w:cs="TH Niramit AS" w:hint="cs"/>
+                <w:sz w:val="32"/>
+                <w:szCs w:val="32"/>
+                <w:lang w:val="en-US"/>
+              </w:rPr>
+            </w:pPr>
+            <w:r>
+              <w:rPr>
+                <w:rFonts w:ascii="TH Niramit AS" w:hAnsi="TH Niramit AS" w:cs="TH Niramit AS"/>
+                <w:sz w:val="32"/>
+                <w:szCs w:val="32"/>
+                <w:lang w:val="en-US"/>
+              </w:rPr>
+              <w:t>1</w:t>
+            </w:r>
+          </w:p>
+        </w:tc>
+      </w:tr>
+      <w:tr>
+        <w:tc>
+          <w:tcPr>
+            <w:tcW w:w="2689" w:type="dxa"/>
+          </w:tcPr>
+          <w:p>
+            <w:pPr>
+              <w:pStyle w:val="NoSpacing"/>
+              <w:tabs>
+                <w:tab w:val="left" w:pos="567"/>
+                <w:tab w:val="left" w:pos="1418"/>
+              </w:tabs>
+              <w:rPr>
+                <w:rFonts w:ascii="TH Niramit AS" w:hAnsi="TH Niramit AS" w:cs="TH Niramit AS" w:hint="cs"/>
+                <w:sz w:val="32"/>
+                <w:szCs w:val="32"/>
+                <w:lang w:val="en-US"/>
+              </w:rPr>
+            </w:pPr>
+            <w:r>
+              <w:rPr>
+                <w:rFonts w:ascii="TH Niramit AS" w:hAnsi="TH Niramit AS" w:cs="TH Niramit AS"/>
+                <w:sz w:val="32"/>
+                <w:szCs w:val="32"/>
+                <w:lang w:val="en-US"/>
+              </w:rPr>
+              <w:t>Use case name:</w:t>
+            </w:r>
+          </w:p>
+        </w:tc>
+        <w:tc>
+          <w:tcPr>
+            <w:tcW w:w="5601" w:type="dxa"/>
+          </w:tcPr>
+          <w:p>
+            <w:pPr>
+              <w:pStyle w:val="NoSpacing"/>
+              <w:tabs>
+                <w:tab w:val="left" w:pos="567"/>
+                <w:tab w:val="left" w:pos="1418"/>
+              </w:tabs>
+              <w:rPr>
+                <w:rFonts w:ascii="TH Niramit AS" w:hAnsi="TH Niramit AS" w:cs="TH Niramit AS" w:hint="cs"/>
+                <w:sz w:val="32"/>
+                <w:szCs w:val="32"/>
+                <w:lang w:val="en-US"/>
+              </w:rPr>
+            </w:pPr>
+            <w:r>
+              <w:rPr>
+                <w:rFonts w:ascii="TH Niramit AS" w:hAnsi="TH Niramit AS" w:cs="TH Niramit AS" w:hint="cs"/>
+                <w:sz w:val="32"/>
+                <w:szCs w:val="32"/>
+                <w:cs/>
+                <w:lang w:val="en-US"/>
+              </w:rPr>
+              <w:t>คู่มือการใช้งาน</w:t>
+            </w:r>
+          </w:p>
+        </w:tc>
+      </w:tr>
+      <w:tr>
+        <w:tc>
+          <w:tcPr>
+            <w:tcW w:w="2689" w:type="dxa"/>
+          </w:tcPr>
+          <w:p>
+            <w:pPr>
+              <w:pStyle w:val="NoSpacing"/>
+              <w:tabs>
+                <w:tab w:val="left" w:pos="567"/>
+                <w:tab w:val="left" w:pos="1418"/>
+              </w:tabs>
+              <w:rPr>
+                <w:rFonts w:ascii="TH Niramit AS" w:hAnsi="TH Niramit AS" w:cs="TH Niramit AS" w:hint="cs"/>
+                <w:sz w:val="32"/>
+                <w:szCs w:val="32"/>
+                <w:lang w:val="en-US"/>
+              </w:rPr>
+            </w:pPr>
+            <w:r>
+              <w:rPr>
+                <w:rFonts w:ascii="TH Niramit AS" w:hAnsi="TH Niramit AS" w:cs="TH Niramit AS"/>
+                <w:sz w:val="32"/>
+                <w:szCs w:val="32"/>
+                <w:lang w:val="en-US"/>
+              </w:rPr>
+              <w:t>Actor:</w:t>
+            </w:r>
+          </w:p>
+        </w:tc>
+        <w:tc>
+          <w:tcPr>
+            <w:tcW w:w="5601" w:type="dxa"/>
+          </w:tcPr>
+          <w:p>
+            <w:pPr>
+              <w:pStyle w:val="NoSpacing"/>
+              <w:tabs>
+                <w:tab w:val="left" w:pos="567"/>
+                <w:tab w:val="left" w:pos="1418"/>
+              </w:tabs>
+              <w:rPr>
+                <w:rFonts w:ascii="TH Niramit AS" w:hAnsi="TH Niramit AS" w:cs="TH Niramit AS" w:hint="cs"/>
+                <w:sz w:val="32"/>
+                <w:szCs w:val="32"/>
+                <w:cs/>
+                <w:lang w:val="en-US"/>
+              </w:rPr>
+            </w:pPr>
+            <w:r>
+              <w:rPr>
+                <w:rFonts w:ascii="TH Niramit AS" w:hAnsi="TH Niramit AS" w:cs="TH Niramit AS" w:hint="cs"/>
+                <w:sz w:val="32"/>
+                <w:szCs w:val="32"/>
+                <w:cs/>
+                <w:lang w:val="en-US"/>
+              </w:rPr>
+              <w:t>ผู้ใช้งาน</w:t>
+            </w:r>
+          </w:p>
+        </w:tc>
+      </w:tr>
+      <w:tr>
+        <w:tc>
+          <w:tcPr>
+            <w:tcW w:w="2689" w:type="dxa"/>
+          </w:tcPr>
+          <w:p>
+            <w:pPr>
+              <w:pStyle w:val="NoSpacing"/>
+              <w:tabs>
+                <w:tab w:val="left" w:pos="567"/>
+                <w:tab w:val="left" w:pos="1418"/>
+              </w:tabs>
+              <w:rPr>
+                <w:rFonts w:ascii="TH Niramit AS" w:hAnsi="TH Niramit AS" w:cs="TH Niramit AS" w:hint="cs"/>
+                <w:sz w:val="32"/>
+                <w:szCs w:val="32"/>
+                <w:lang w:val="en-US"/>
+              </w:rPr>
+            </w:pPr>
+            <w:r>
+              <w:rPr>
+                <w:rFonts w:ascii="TH Niramit AS" w:hAnsi="TH Niramit AS" w:cs="TH Niramit AS"/>
+                <w:sz w:val="32"/>
+                <w:szCs w:val="32"/>
+                <w:lang w:val="en-US"/>
+              </w:rPr>
+              <w:t>Scenario:</w:t>
+            </w:r>
+          </w:p>
+        </w:tc>
+        <w:tc>
+          <w:tcPr>
+            <w:tcW w:w="5601" w:type="dxa"/>
+          </w:tcPr>
+          <w:p>
+            <w:pPr>
+              <w:pStyle w:val="NoSpacing"/>
+              <w:tabs>
+                <w:tab w:val="left" w:pos="567"/>
+                <w:tab w:val="left" w:pos="1418"/>
+              </w:tabs>
+              <w:rPr>
+                <w:rFonts w:ascii="TH Niramit AS" w:hAnsi="TH Niramit AS" w:cs="TH Niramit AS" w:hint="cs"/>
+                <w:sz w:val="32"/>
+                <w:szCs w:val="32"/>
+                <w:lang w:val="en-US"/>
+              </w:rPr>
+            </w:pPr>
+            <w:r>
+              <w:rPr>
+                <w:rFonts w:ascii="TH Niramit AS" w:hAnsi="TH Niramit AS" w:cs="TH Niramit AS" w:hint="cs"/>
+                <w:sz w:val="32"/>
+                <w:szCs w:val="32"/>
+                <w:cs/>
+                <w:lang w:val="en-US"/>
+              </w:rPr>
+              <w:t>การ</w:t>
+            </w:r>
+            <w:r>
+              <w:rPr>
+                <w:rFonts w:ascii="TH Niramit AS" w:hAnsi="TH Niramit AS" w:cs="TH Niramit AS" w:hint="cs"/>
+                <w:sz w:val="32"/>
+                <w:szCs w:val="32"/>
+                <w:cs/>
+                <w:lang w:val="en-US"/>
+              </w:rPr>
+              <w:t>ดูวิธีการใช้งานเว็บไซต์</w:t>
+            </w:r>
+          </w:p>
+        </w:tc>
+      </w:tr>
+      <w:tr>
+        <w:tc>
+          <w:tcPr>
+            <w:tcW w:w="2689" w:type="dxa"/>
+          </w:tcPr>
+          <w:p>
+            <w:pPr>
+              <w:pStyle w:val="NoSpacing"/>
+              <w:tabs>
+                <w:tab w:val="left" w:pos="567"/>
+                <w:tab w:val="left" w:pos="1418"/>
+              </w:tabs>
+              <w:rPr>
+                <w:rFonts w:ascii="TH Niramit AS" w:hAnsi="TH Niramit AS" w:cs="TH Niramit AS"/>
+                <w:sz w:val="32"/>
+                <w:szCs w:val="32"/>
+                <w:lang w:val="en-US"/>
+              </w:rPr>
+            </w:pPr>
+            <w:r>
+              <w:rPr>
+                <w:rFonts w:ascii="TH Niramit AS" w:hAnsi="TH Niramit AS" w:cs="TH Niramit AS"/>
+                <w:sz w:val="32"/>
+                <w:szCs w:val="32"/>
+                <w:lang w:val="en-US"/>
+              </w:rPr>
+              <w:t>Trigger event:</w:t>
+            </w:r>
+          </w:p>
+        </w:tc>
+        <w:tc>
+          <w:tcPr>
+            <w:tcW w:w="5601" w:type="dxa"/>
+          </w:tcPr>
+          <w:p>
+            <w:pPr>
+              <w:pStyle w:val="NoSpacing"/>
+              <w:tabs>
+                <w:tab w:val="left" w:pos="567"/>
+                <w:tab w:val="left" w:pos="1418"/>
+              </w:tabs>
+              <w:rPr>
+                <w:rFonts w:ascii="TH Niramit AS" w:hAnsi="TH Niramit AS" w:cs="TH Niramit AS" w:hint="cs"/>
+                <w:sz w:val="32"/>
+                <w:szCs w:val="32"/>
+                <w:cs/>
+                <w:lang w:val="en-US"/>
+              </w:rPr>
+            </w:pPr>
+            <w:r>
+              <w:rPr>
+                <w:rFonts w:ascii="TH Niramit AS" w:hAnsi="TH Niramit AS" w:cs="TH Niramit AS"/>
+                <w:sz w:val="32"/>
+                <w:szCs w:val="32"/>
+                <w:lang w:val="en-US"/>
+              </w:rPr>
+              <w:t>None</w:t>
+            </w:r>
+          </w:p>
+        </w:tc>
+      </w:tr>
+      <w:tr>
+        <w:tc>
+          <w:tcPr>
+            <w:tcW w:w="2689" w:type="dxa"/>
+          </w:tcPr>
+          <w:p>
+            <w:pPr>
+              <w:pStyle w:val="NoSpacing"/>
+              <w:tabs>
+                <w:tab w:val="left" w:pos="567"/>
+                <w:tab w:val="left" w:pos="1418"/>
+              </w:tabs>
+              <w:rPr>
+                <w:rFonts w:ascii="TH Niramit AS" w:hAnsi="TH Niramit AS" w:cs="TH Niramit AS"/>
+                <w:sz w:val="32"/>
+                <w:szCs w:val="32"/>
+                <w:lang w:val="en-US"/>
+              </w:rPr>
+            </w:pPr>
+            <w:r>
+              <w:rPr>
+                <w:rFonts w:ascii="TH Niramit AS" w:hAnsi="TH Niramit AS" w:cs="TH Niramit AS"/>
+                <w:sz w:val="32"/>
+                <w:szCs w:val="32"/>
+                <w:lang w:val="en-US"/>
+              </w:rPr>
+              <w:t>Brief Description:</w:t>
+            </w:r>
+          </w:p>
+        </w:tc>
+        <w:tc>
+          <w:tcPr>
+            <w:tcW w:w="5601" w:type="dxa"/>
+          </w:tcPr>
+          <w:p>
+            <w:pPr>
+              <w:pStyle w:val="NoSpacing"/>
+              <w:tabs>
+                <w:tab w:val="left" w:pos="567"/>
+                <w:tab w:val="left" w:pos="1418"/>
+              </w:tabs>
+              <w:rPr>
+                <w:rFonts w:ascii="TH Niramit AS" w:hAnsi="TH Niramit AS" w:cs="TH Niramit AS"/>
+                <w:sz w:val="32"/>
+                <w:szCs w:val="32"/>
+                <w:lang w:val="en-US"/>
+              </w:rPr>
+            </w:pPr>
+            <w:r>
+              <w:rPr>
+                <w:rFonts w:ascii="TH Niramit AS" w:hAnsi="TH Niramit AS" w:cs="TH Niramit AS" w:hint="cs"/>
+                <w:sz w:val="32"/>
+                <w:szCs w:val="32"/>
+                <w:cs/>
+                <w:lang w:val="en-US"/>
+              </w:rPr>
+              <w:t>อ่าน</w:t>
+            </w:r>
+            <w:r>
+              <w:rPr>
+                <w:rFonts w:ascii="TH Niramit AS" w:hAnsi="TH Niramit AS" w:cs="TH Niramit AS" w:hint="cs"/>
+                <w:sz w:val="32"/>
+                <w:szCs w:val="32"/>
+                <w:cs/>
+                <w:lang w:val="en-US"/>
+              </w:rPr>
+              <w:t>วิธีการใช้งานเว็บไซต์</w:t>
+            </w:r>
+          </w:p>
+        </w:tc>
+      </w:tr>
+      <w:tr>
+        <w:tc>
+          <w:tcPr>
+            <w:tcW w:w="2689" w:type="dxa"/>
+          </w:tcPr>
+          <w:p>
+            <w:pPr>
+              <w:pStyle w:val="NoSpacing"/>
+              <w:tabs>
+                <w:tab w:val="left" w:pos="567"/>
+                <w:tab w:val="left" w:pos="1418"/>
+              </w:tabs>
+              <w:rPr>
+                <w:rFonts w:ascii="TH Niramit AS" w:hAnsi="TH Niramit AS" w:cs="TH Niramit AS"/>
+                <w:sz w:val="32"/>
+                <w:szCs w:val="32"/>
+                <w:lang w:val="en-US"/>
+              </w:rPr>
+            </w:pPr>
+            <w:r>
+              <w:rPr>
+                <w:rFonts w:ascii="TH Niramit AS" w:hAnsi="TH Niramit AS" w:cs="TH Niramit AS"/>
+                <w:sz w:val="32"/>
+                <w:szCs w:val="32"/>
+                <w:lang w:val="en-US"/>
+              </w:rPr>
+              <w:t>Purpose:</w:t>
+            </w:r>
+          </w:p>
+        </w:tc>
+        <w:tc>
+          <w:tcPr>
+            <w:tcW w:w="5601" w:type="dxa"/>
+          </w:tcPr>
+          <w:p>
+            <w:pPr>
+              <w:pStyle w:val="NoSpacing"/>
+              <w:tabs>
+                <w:tab w:val="left" w:pos="567"/>
+                <w:tab w:val="left" w:pos="1418"/>
+              </w:tabs>
+              <w:rPr>
+                <w:rFonts w:ascii="TH Niramit AS" w:hAnsi="TH Niramit AS" w:cs="TH Niramit AS" w:hint="cs"/>
+                <w:sz w:val="32"/>
+                <w:szCs w:val="32"/>
+                <w:cs/>
+                <w:lang w:val="en-US"/>
+              </w:rPr>
+            </w:pPr>
+            <w:r>
+              <w:rPr>
+                <w:rFonts w:ascii="TH Niramit AS" w:hAnsi="TH Niramit AS" w:cs="TH Niramit AS" w:hint="cs"/>
+                <w:sz w:val="32"/>
+                <w:szCs w:val="32"/>
+                <w:cs/>
+                <w:lang w:val="en-US"/>
+              </w:rPr>
+              <w:t>เพื่อใช้งานเว็บไซต์</w:t>
+            </w:r>
+          </w:p>
+        </w:tc>
+      </w:tr>
+      <w:tr>
+        <w:tc>
+          <w:tcPr>
+            <w:tcW w:w="2689" w:type="dxa"/>
+          </w:tcPr>
+          <w:p>
+            <w:pPr>
+              <w:pStyle w:val="NoSpacing"/>
+              <w:tabs>
+                <w:tab w:val="left" w:pos="567"/>
+                <w:tab w:val="left" w:pos="1418"/>
+              </w:tabs>
+              <w:rPr>
+                <w:rFonts w:ascii="TH Niramit AS" w:hAnsi="TH Niramit AS" w:cs="TH Niramit AS"/>
+                <w:sz w:val="32"/>
+                <w:szCs w:val="32"/>
+                <w:lang w:val="en-US"/>
+              </w:rPr>
+            </w:pPr>
+            <w:r>
+              <w:rPr>
+                <w:rFonts w:ascii="TH Niramit AS" w:hAnsi="TH Niramit AS" w:cs="TH Niramit AS"/>
+                <w:sz w:val="32"/>
+                <w:szCs w:val="32"/>
+                <w:lang w:val="en-US"/>
+              </w:rPr>
+              <w:t>Pre-condition:</w:t>
+            </w:r>
+          </w:p>
+        </w:tc>
+        <w:tc>
+          <w:tcPr>
+            <w:tcW w:w="5601" w:type="dxa"/>
+          </w:tcPr>
+          <w:p>
+            <w:pPr>
+              <w:pStyle w:val="NoSpacing"/>
+              <w:tabs>
+                <w:tab w:val="left" w:pos="567"/>
+                <w:tab w:val="left" w:pos="1418"/>
+              </w:tabs>
+              <w:rPr>
+                <w:rFonts w:ascii="TH Niramit AS" w:hAnsi="TH Niramit AS" w:cs="TH Niramit AS" w:hint="cs"/>
+                <w:sz w:val="32"/>
+                <w:szCs w:val="32"/>
+                <w:cs/>
+                <w:lang w:val="en-US"/>
+              </w:rPr>
+            </w:pPr>
+            <w:r>
+              <w:rPr>
+                <w:rFonts w:ascii="TH Niramit AS" w:hAnsi="TH Niramit AS" w:cs="TH Niramit AS" w:hint="cs"/>
+                <w:sz w:val="32"/>
+                <w:szCs w:val="32"/>
+                <w:cs/>
+                <w:lang w:val="en-US"/>
+              </w:rPr>
+              <w:t>เมื่อต้องการใช้งานเว็บไซต์</w:t>
+            </w:r>
+          </w:p>
+        </w:tc>
+      </w:tr>
+      <w:tr>
+        <w:tc>
+          <w:tcPr>
+            <w:tcW w:w="2689" w:type="dxa"/>
+          </w:tcPr>
+          <w:p>
+            <w:pPr>
+              <w:pStyle w:val="NoSpacing"/>
+              <w:tabs>
+                <w:tab w:val="left" w:pos="567"/>
+                <w:tab w:val="left" w:pos="1418"/>
+              </w:tabs>
+              <w:rPr>
+                <w:rFonts w:ascii="TH Niramit AS" w:hAnsi="TH Niramit AS" w:cs="TH Niramit AS"/>
+                <w:sz w:val="32"/>
+                <w:szCs w:val="32"/>
+                <w:lang w:val="en-US"/>
+              </w:rPr>
+            </w:pPr>
+            <w:r>
+              <w:rPr>
+                <w:rFonts w:ascii="TH Niramit AS" w:hAnsi="TH Niramit AS" w:cs="TH Niramit AS"/>
+                <w:sz w:val="32"/>
+                <w:szCs w:val="32"/>
+                <w:lang w:val="en-US"/>
+              </w:rPr>
+              <w:t>Main flow:</w:t>
+            </w:r>
+          </w:p>
+        </w:tc>
+        <w:tc>
+          <w:tcPr>
+            <w:tcW w:w="5601" w:type="dxa"/>
+          </w:tcPr>
+          <w:p>
+            <w:pPr>
+              <w:pStyle w:val="NoSpacing"/>
+              <w:tabs>
+                <w:tab w:val="left" w:pos="567"/>
+                <w:tab w:val="left" w:pos="1418"/>
+              </w:tabs>
+              <w:rPr>
+                <w:rFonts w:ascii="TH Niramit AS" w:hAnsi="TH Niramit AS" w:cs="TH Niramit AS"/>
+                <w:sz w:val="32"/>
+                <w:szCs w:val="32"/>
+                <w:lang w:val="en-US"/>
+              </w:rPr>
+            </w:pPr>
+            <w:r>
+              <w:rPr>
+                <w:rFonts w:ascii="TH Niramit AS" w:hAnsi="TH Niramit AS" w:cs="TH Niramit AS"/>
+                <w:sz w:val="32"/>
+                <w:szCs w:val="32"/>
+                <w:lang w:val="en-US"/>
+              </w:rPr>
+              <w:t xml:space="preserve">1. </w:t>
+            </w:r>
+            <w:r>
+              <w:rPr>
+                <w:rFonts w:ascii="TH Niramit AS" w:hAnsi="TH Niramit AS" w:cs="TH Niramit AS" w:hint="cs"/>
+                <w:sz w:val="32"/>
+                <w:szCs w:val="32"/>
+                <w:cs/>
+                <w:lang w:val="en-US"/>
+              </w:rPr>
+              <w:t>ผู้ใช้งานเปิดเว็บไซต์เข้าไปยังหน้าเกี่ยวกับ</w:t>
+            </w:r>
+          </w:p>
+          <w:p>
+            <w:pPr>
+              <w:pStyle w:val="NoSpacing"/>
+              <w:tabs>
+                <w:tab w:val="left" w:pos="567"/>
+                <w:tab w:val="left" w:pos="1418"/>
+              </w:tabs>
+              <w:rPr>
+                <w:rFonts w:ascii="TH Niramit AS" w:hAnsi="TH Niramit AS" w:cs="TH Niramit AS" w:hint="cs"/>
+                <w:sz w:val="32"/>
+                <w:szCs w:val="32"/>
+                <w:cs/>
+                <w:lang w:val="en-US"/>
+              </w:rPr>
+            </w:pPr>
+            <w:r>
+              <w:rPr>
+                <w:rFonts w:ascii="TH Niramit AS" w:hAnsi="TH Niramit AS" w:cs="TH Niramit AS"/>
+                <w:sz w:val="32"/>
+                <w:szCs w:val="32"/>
+                <w:lang w:val="en-US"/>
+              </w:rPr>
+              <w:t xml:space="preserve">2. </w:t>
+            </w:r>
+            <w:r>
+              <w:rPr>
+                <w:rFonts w:ascii="TH Niramit AS" w:hAnsi="TH Niramit AS" w:cs="TH Niramit AS" w:hint="cs"/>
+                <w:sz w:val="32"/>
+                <w:szCs w:val="32"/>
+                <w:cs/>
+                <w:lang w:val="en-US"/>
+              </w:rPr>
+              <w:t>อ่านวิธีการใช้งานเว็บไซต์</w:t>
+            </w:r>
+          </w:p>
+        </w:tc>
+      </w:tr>
+      <w:tr>
+        <w:tc>
+          <w:tcPr>
+            <w:tcW w:w="2689" w:type="dxa"/>
+          </w:tcPr>
+          <w:p>
+            <w:pPr>
+              <w:pStyle w:val="NoSpacing"/>
+              <w:tabs>
+                <w:tab w:val="left" w:pos="567"/>
+                <w:tab w:val="left" w:pos="1418"/>
+              </w:tabs>
+              <w:rPr>
+                <w:rFonts w:ascii="TH Niramit AS" w:hAnsi="TH Niramit AS" w:cs="TH Niramit AS"/>
+                <w:sz w:val="32"/>
+                <w:szCs w:val="32"/>
+                <w:lang w:val="en-US"/>
+              </w:rPr>
+            </w:pPr>
+            <w:r>
+              <w:rPr>
+                <w:rFonts w:ascii="TH Niramit AS" w:hAnsi="TH Niramit AS" w:cs="TH Niramit AS"/>
+                <w:sz w:val="32"/>
+                <w:szCs w:val="32"/>
+                <w:lang w:val="en-US"/>
+              </w:rPr>
+              <w:t>Alternate/Exceptional Flow:</w:t>
+            </w:r>
+          </w:p>
+        </w:tc>
+        <w:tc>
+          <w:tcPr>
+            <w:tcW w:w="5601" w:type="dxa"/>
+          </w:tcPr>
+          <w:p>
+            <w:pPr>
+              <w:pStyle w:val="NoSpacing"/>
+              <w:tabs>
+                <w:tab w:val="left" w:pos="567"/>
+                <w:tab w:val="left" w:pos="1418"/>
+              </w:tabs>
+              <w:rPr>
+                <w:rFonts w:ascii="TH Niramit AS" w:hAnsi="TH Niramit AS" w:cs="TH Niramit AS"/>
+                <w:sz w:val="32"/>
+                <w:szCs w:val="32"/>
+                <w:lang w:val="en-US"/>
+              </w:rPr>
+            </w:pPr>
+            <w:r>
+              <w:rPr>
+                <w:rFonts w:ascii="TH Niramit AS" w:hAnsi="TH Niramit AS" w:cs="TH Niramit AS"/>
+                <w:sz w:val="32"/>
+                <w:szCs w:val="32"/>
+                <w:lang w:val="en-US"/>
+              </w:rPr>
+              <w:t>None</w:t>
+            </w:r>
+          </w:p>
+        </w:tc>
+      </w:tr>
+    </w:tbl>
+    <w:p>
+      <w:pPr>
+        <w:pStyle w:val="NoSpacing"/>
+        <w:tabs>
+          <w:tab w:val="left" w:pos="567"/>
+          <w:tab w:val="left" w:pos="1418"/>
+        </w:tabs>
+        <w:rPr>
+          <w:rFonts w:ascii="TH Niramit AS" w:hAnsi="TH Niramit AS" w:cs="TH Niramit AS"/>
+          <w:sz w:val="32"/>
+          <w:szCs w:val="32"/>
+          <w:lang w:val="en-US"/>
+        </w:rPr>
+      </w:pPr>
+    </w:p>
+    <w:p>
+      <w:pPr>
+        <w:pStyle w:val="NoSpacing"/>
+        <w:tabs>
+          <w:tab w:val="left" w:pos="567"/>
+          <w:tab w:val="left" w:pos="1418"/>
+        </w:tabs>
+        <w:rPr>
+          <w:rFonts w:ascii="TH Niramit AS" w:hAnsi="TH Niramit AS" w:cs="TH Niramit AS"/>
+          <w:sz w:val="32"/>
+          <w:szCs w:val="32"/>
+          <w:lang w:val="en-US"/>
+        </w:rPr>
+      </w:pPr>
+      <w:r>
+        <w:rPr>
+          <w:rFonts w:ascii="TH Niramit AS" w:hAnsi="TH Niramit AS" w:cs="TH Niramit AS" w:hint="cs"/>
+          <w:b/>
+          <w:bCs/>
+          <w:sz w:val="32"/>
+          <w:szCs w:val="32"/>
+          <w:cs/>
+          <w:lang w:val="en-US"/>
+        </w:rPr>
+        <w:t xml:space="preserve">ตารางที่ </w:t>
+      </w:r>
+      <w:r>
+        <w:rPr>
+          <w:rFonts w:ascii="TH Niramit AS" w:hAnsi="TH Niramit AS" w:cs="TH Niramit AS"/>
+          <w:b/>
+          <w:bCs/>
+          <w:sz w:val="32"/>
+          <w:szCs w:val="32"/>
+          <w:lang w:val="en-US"/>
+        </w:rPr>
+        <w:t xml:space="preserve">2 </w:t>
+      </w:r>
+      <w:r>
+        <w:rPr>
+          <w:rFonts w:ascii="TH Niramit AS" w:hAnsi="TH Niramit AS" w:cs="TH Niramit AS" w:hint="cs"/>
+          <w:sz w:val="32"/>
+          <w:szCs w:val="32"/>
+          <w:cs/>
+          <w:lang w:val="en-US"/>
+        </w:rPr>
+        <w:t xml:space="preserve">คำอธิบาย </w:t>
+      </w:r>
+      <w:r>
+        <w:rPr>
+          <w:rFonts w:ascii="TH Niramit AS" w:hAnsi="TH Niramit AS" w:cs="TH Niramit AS"/>
+          <w:sz w:val="32"/>
+          <w:szCs w:val="32"/>
+          <w:lang w:val="en-US"/>
+        </w:rPr>
+        <w:t xml:space="preserve">Use case </w:t>
+      </w:r>
+      <w:r>
+        <w:rPr>
+          <w:rFonts w:ascii="TH Niramit AS" w:hAnsi="TH Niramit AS" w:cs="TH Niramit AS" w:hint="cs"/>
+          <w:sz w:val="32"/>
+          <w:szCs w:val="32"/>
+          <w:cs/>
+          <w:lang w:val="en-US"/>
+        </w:rPr>
+        <w:t>ดูรายชื่อบริษัททั้งหมด</w:t>
+      </w:r>
+    </w:p>
+    <w:tbl>
+      <w:tblPr>
+        <w:tblStyle w:val="TableGrid"/>
+        <w:tblW w:w="0" w:type="auto"/>
+        <w:tblLook w:val="04A0" w:firstRow="1" w:lastRow="0" w:firstColumn="1" w:lastColumn="0" w:noHBand="0" w:noVBand="1"/>
+      </w:tblPr>
+      <w:tblGrid>
+        <w:gridCol w:w="2263"/>
+        <w:gridCol w:w="6027"/>
+      </w:tblGrid>
+      <w:tr>
+        <w:tc>
+          <w:tcPr>
+            <w:tcW w:w="2263" w:type="dxa"/>
+          </w:tcPr>
+          <w:p>
+            <w:pPr>
+              <w:pStyle w:val="NoSpacing"/>
+              <w:tabs>
+                <w:tab w:val="left" w:pos="567"/>
+                <w:tab w:val="left" w:pos="1418"/>
+              </w:tabs>
+              <w:rPr>
+                <w:rFonts w:ascii="TH Niramit AS" w:hAnsi="TH Niramit AS" w:cs="TH Niramit AS"/>
+                <w:sz w:val="32"/>
+                <w:szCs w:val="32"/>
+                <w:lang w:val="en-US"/>
+              </w:rPr>
+            </w:pPr>
+            <w:r>
+              <w:rPr>
+                <w:rFonts w:ascii="TH Niramit AS" w:hAnsi="TH Niramit AS" w:cs="TH Niramit AS"/>
+                <w:sz w:val="32"/>
+                <w:szCs w:val="32"/>
+                <w:lang w:val="en-US"/>
+              </w:rPr>
+              <w:t>Use case id:</w:t>
+            </w:r>
+          </w:p>
+        </w:tc>
+        <w:tc>
+          <w:tcPr>
+            <w:tcW w:w="6027" w:type="dxa"/>
+          </w:tcPr>
+          <w:p>
+            <w:pPr>
+              <w:pStyle w:val="NoSpacing"/>
+              <w:tabs>
+                <w:tab w:val="left" w:pos="567"/>
+                <w:tab w:val="left" w:pos="1418"/>
+              </w:tabs>
+              <w:rPr>
+                <w:rFonts w:ascii="TH Niramit AS" w:hAnsi="TH Niramit AS" w:cs="TH Niramit AS"/>
+                <w:sz w:val="32"/>
+                <w:szCs w:val="32"/>
+                <w:lang w:val="en-US"/>
+              </w:rPr>
+            </w:pPr>
+            <w:r>
+              <w:rPr>
+                <w:rFonts w:ascii="TH Niramit AS" w:hAnsi="TH Niramit AS" w:cs="TH Niramit AS"/>
+                <w:sz w:val="32"/>
+                <w:szCs w:val="32"/>
+                <w:lang w:val="en-US"/>
+              </w:rPr>
+              <w:t>2</w:t>
+            </w:r>
+          </w:p>
+        </w:tc>
+      </w:tr>
+      <w:tr>
+        <w:tc>
+          <w:tcPr>
+            <w:tcW w:w="2263" w:type="dxa"/>
+          </w:tcPr>
+          <w:p>
+            <w:pPr>
+              <w:pStyle w:val="NoSpacing"/>
+              <w:tabs>
+                <w:tab w:val="left" w:pos="567"/>
+                <w:tab w:val="left" w:pos="1418"/>
+              </w:tabs>
+              <w:rPr>
+                <w:rFonts w:ascii="TH Niramit AS" w:hAnsi="TH Niramit AS" w:cs="TH Niramit AS" w:hint="cs"/>
+                <w:sz w:val="32"/>
+                <w:szCs w:val="32"/>
+                <w:lang w:val="en-US"/>
+              </w:rPr>
+            </w:pPr>
+            <w:r>
+              <w:rPr>
+                <w:rFonts w:ascii="TH Niramit AS" w:hAnsi="TH Niramit AS" w:cs="TH Niramit AS"/>
+                <w:sz w:val="32"/>
+                <w:szCs w:val="32"/>
+                <w:lang w:val="en-US"/>
+              </w:rPr>
+              <w:t>Use case name:</w:t>
+            </w:r>
+          </w:p>
+        </w:tc>
+        <w:tc>
+          <w:tcPr>
+            <w:tcW w:w="6027" w:type="dxa"/>
+          </w:tcPr>
+          <w:p>
+            <w:pPr>
+              <w:pStyle w:val="NoSpacing"/>
+              <w:tabs>
+                <w:tab w:val="left" w:pos="567"/>
+                <w:tab w:val="left" w:pos="1418"/>
+              </w:tabs>
+              <w:rPr>
+                <w:rFonts w:ascii="TH Niramit AS" w:hAnsi="TH Niramit AS" w:cs="TH Niramit AS" w:hint="cs"/>
+                <w:sz w:val="32"/>
+                <w:szCs w:val="32"/>
+                <w:lang w:val="en-US"/>
+              </w:rPr>
+            </w:pPr>
+            <w:r>
+              <w:rPr>
+                <w:rFonts w:ascii="TH Niramit AS" w:hAnsi="TH Niramit AS" w:cs="TH Niramit AS" w:hint="cs"/>
+                <w:sz w:val="32"/>
+                <w:szCs w:val="32"/>
+                <w:cs/>
+                <w:lang w:val="en-US"/>
+              </w:rPr>
+              <w:t>ดูรายชื่อบริษัททั้งหมด</w:t>
+            </w:r>
+          </w:p>
+        </w:tc>
+      </w:tr>
+      <w:tr>
+        <w:tc>
+          <w:tcPr>
+            <w:tcW w:w="2263" w:type="dxa"/>
+          </w:tcPr>
+          <w:p>
+            <w:pPr>
+              <w:pStyle w:val="NoSpacing"/>
+              <w:tabs>
+                <w:tab w:val="left" w:pos="567"/>
+                <w:tab w:val="left" w:pos="1418"/>
+              </w:tabs>
+              <w:rPr>
+                <w:rFonts w:ascii="TH Niramit AS" w:hAnsi="TH Niramit AS" w:cs="TH Niramit AS" w:hint="cs"/>
+                <w:sz w:val="32"/>
+                <w:szCs w:val="32"/>
+                <w:lang w:val="en-US"/>
+              </w:rPr>
+            </w:pPr>
+            <w:r>
+              <w:rPr>
+                <w:rFonts w:ascii="TH Niramit AS" w:hAnsi="TH Niramit AS" w:cs="TH Niramit AS"/>
+                <w:sz w:val="32"/>
+                <w:szCs w:val="32"/>
+                <w:lang w:val="en-US"/>
+              </w:rPr>
+              <w:t>Actor:</w:t>
+            </w:r>
+          </w:p>
+        </w:tc>
+        <w:tc>
+          <w:tcPr>
+            <w:tcW w:w="6027" w:type="dxa"/>
+          </w:tcPr>
+          <w:p>
+            <w:pPr>
+              <w:pStyle w:val="NoSpacing"/>
+              <w:tabs>
+                <w:tab w:val="left" w:pos="567"/>
+                <w:tab w:val="left" w:pos="1418"/>
+              </w:tabs>
+              <w:rPr>
+                <w:rFonts w:ascii="TH Niramit AS" w:hAnsi="TH Niramit AS" w:cs="TH Niramit AS" w:hint="cs"/>
+                <w:sz w:val="32"/>
+                <w:szCs w:val="32"/>
+                <w:cs/>
+                <w:lang w:val="en-US"/>
+              </w:rPr>
+            </w:pPr>
+            <w:r>
+              <w:rPr>
+                <w:rFonts w:ascii="TH Niramit AS" w:hAnsi="TH Niramit AS" w:cs="TH Niramit AS" w:hint="cs"/>
+                <w:sz w:val="32"/>
+                <w:szCs w:val="32"/>
+                <w:cs/>
+                <w:lang w:val="en-US"/>
+              </w:rPr>
+              <w:t>ผู้ใช้งาน</w:t>
+            </w:r>
+          </w:p>
+        </w:tc>
+      </w:tr>
+      <w:tr>
+        <w:tc>
+          <w:tcPr>
+            <w:tcW w:w="2263" w:type="dxa"/>
+          </w:tcPr>
+          <w:p>
+            <w:pPr>
+              <w:pStyle w:val="NoSpacing"/>
+              <w:tabs>
+                <w:tab w:val="left" w:pos="567"/>
+                <w:tab w:val="left" w:pos="1418"/>
+              </w:tabs>
+              <w:rPr>
+                <w:rFonts w:ascii="TH Niramit AS" w:hAnsi="TH Niramit AS" w:cs="TH Niramit AS" w:hint="cs"/>
+                <w:sz w:val="32"/>
+                <w:szCs w:val="32"/>
+                <w:lang w:val="en-US"/>
+              </w:rPr>
+            </w:pPr>
+            <w:r>
+              <w:rPr>
+                <w:rFonts w:ascii="TH Niramit AS" w:hAnsi="TH Niramit AS" w:cs="TH Niramit AS"/>
+                <w:sz w:val="32"/>
+                <w:szCs w:val="32"/>
+                <w:lang w:val="en-US"/>
+              </w:rPr>
+              <w:lastRenderedPageBreak/>
+              <w:t>Scenario:</w:t>
+            </w:r>
+          </w:p>
+        </w:tc>
+        <w:tc>
+          <w:tcPr>
+            <w:tcW w:w="6027" w:type="dxa"/>
+          </w:tcPr>
+          <w:p>
+            <w:pPr>
+              <w:pStyle w:val="NoSpacing"/>
+              <w:tabs>
+                <w:tab w:val="left" w:pos="567"/>
+                <w:tab w:val="left" w:pos="1418"/>
+              </w:tabs>
+              <w:rPr>
+                <w:rFonts w:ascii="TH Niramit AS" w:hAnsi="TH Niramit AS" w:cs="TH Niramit AS" w:hint="cs"/>
+                <w:sz w:val="32"/>
+                <w:szCs w:val="32"/>
+                <w:cs/>
+                <w:lang w:val="en-US"/>
+              </w:rPr>
+            </w:pPr>
+            <w:r>
+              <w:rPr>
+                <w:rFonts w:ascii="TH Niramit AS" w:hAnsi="TH Niramit AS" w:cs="TH Niramit AS" w:hint="cs"/>
+                <w:sz w:val="32"/>
+                <w:szCs w:val="32"/>
+                <w:cs/>
+                <w:lang w:val="en-US"/>
+              </w:rPr>
+              <w:t>ดูรายชื่อบริษัททั้งหมดที่</w:t>
+            </w:r>
+            <w:proofErr w:type="spellStart"/>
+            <w:r>
+              <w:rPr>
+                <w:rFonts w:ascii="TH Niramit AS" w:hAnsi="TH Niramit AS" w:cs="TH Niramit AS" w:hint="cs"/>
+                <w:sz w:val="32"/>
+                <w:szCs w:val="32"/>
+                <w:cs/>
+                <w:lang w:val="en-US"/>
+              </w:rPr>
+              <w:t>อย</w:t>
+            </w:r>
+            <w:proofErr w:type="spellEnd"/>
+            <w:r>
+              <w:rPr>
+                <w:rFonts w:ascii="TH Niramit AS" w:hAnsi="TH Niramit AS" w:cs="TH Niramit AS" w:hint="cs"/>
+                <w:sz w:val="32"/>
+                <w:szCs w:val="32"/>
+                <w:cs/>
+                <w:lang w:val="en-US"/>
+              </w:rPr>
+              <w:t>่ในฐานข้อมูล</w:t>
+            </w:r>
+          </w:p>
+        </w:tc>
+      </w:tr>
+    </w:tbl>
+    <w:p>
+      <w:pPr>
+        <w:pStyle w:val="NoSpacing"/>
+        <w:tabs>
+          <w:tab w:val="left" w:pos="567"/>
+          <w:tab w:val="left" w:pos="1418"/>
+        </w:tabs>
+        <w:rPr>
+          <w:rFonts w:ascii="TH Niramit AS" w:hAnsi="TH Niramit AS" w:cs="TH Niramit AS" w:hint="cs"/>
+          <w:sz w:val="32"/>
+          <w:szCs w:val="32"/>
+          <w:cs/>
+          <w:lang w:val="en-US"/>
+        </w:rPr>
+      </w:pPr>
     </w:p>
     <w:sectPr>
       <w:pgSz w:w="11900" w:h="16840"/>
@@ -35056,6 +38409,95 @@
     </w:lvl>
   </w:abstractNum>
   <w:abstractNum w:abstractNumId="6" w15:restartNumberingAfterBreak="0">
+    <w:nsid w:val="28D05DCB"/>
+    <w:multiLevelType w:val="hybridMultilevel"/>
+    <w:tmpl w:val="A9B88256"/>
+    <w:lvl w:ilvl="0" w:tplc="0409000F">
+      <w:start w:val="1"/>
+      <w:numFmt w:val="decimal"/>
+      <w:lvlText w:val="%1."/>
+      <w:lvlJc w:val="left"/>
+      <w:pPr>
+        <w:ind w:left="927" w:hanging="360"/>
+      </w:pPr>
+      <w:rPr>
+        <w:rFonts w:hint="default"/>
+      </w:rPr>
+    </w:lvl>
+    <w:lvl w:ilvl="1" w:tplc="04090019" w:tentative="1">
+      <w:start w:val="1"/>
+      <w:numFmt w:val="lowerLetter"/>
+      <w:lvlText w:val="%2."/>
+      <w:lvlJc w:val="left"/>
+      <w:pPr>
+        <w:ind w:left="1647" w:hanging="360"/>
+      </w:pPr>
+    </w:lvl>
+    <w:lvl w:ilvl="2" w:tplc="0409001B" w:tentative="1">
+      <w:start w:val="1"/>
+      <w:numFmt w:val="lowerRoman"/>
+      <w:lvlText w:val="%3."/>
+      <w:lvlJc w:val="right"/>
+      <w:pPr>
+        <w:ind w:left="2367" w:hanging="180"/>
+      </w:pPr>
+    </w:lvl>
+    <w:lvl w:ilvl="3" w:tplc="0409000F" w:tentative="1">
+      <w:start w:val="1"/>
+      <w:numFmt w:val="decimal"/>
+      <w:lvlText w:val="%4."/>
+      <w:lvlJc w:val="left"/>
+      <w:pPr>
+        <w:ind w:left="3087" w:hanging="360"/>
+      </w:pPr>
+    </w:lvl>
+    <w:lvl w:ilvl="4" w:tplc="04090019" w:tentative="1">
+      <w:start w:val="1"/>
+      <w:numFmt w:val="lowerLetter"/>
+      <w:lvlText w:val="%5."/>
+      <w:lvlJc w:val="left"/>
+      <w:pPr>
+        <w:ind w:left="3807" w:hanging="360"/>
+      </w:pPr>
+    </w:lvl>
+    <w:lvl w:ilvl="5" w:tplc="0409001B" w:tentative="1">
+      <w:start w:val="1"/>
+      <w:numFmt w:val="lowerRoman"/>
+      <w:lvlText w:val="%6."/>
+      <w:lvlJc w:val="right"/>
+      <w:pPr>
+        <w:ind w:left="4527" w:hanging="180"/>
+      </w:pPr>
+    </w:lvl>
+    <w:lvl w:ilvl="6" w:tplc="0409000F" w:tentative="1">
+      <w:start w:val="1"/>
+      <w:numFmt w:val="decimal"/>
+      <w:lvlText w:val="%7."/>
+      <w:lvlJc w:val="left"/>
+      <w:pPr>
+        <w:ind w:left="5247" w:hanging="360"/>
+      </w:pPr>
+    </w:lvl>
+    <w:lvl w:ilvl="7" w:tplc="04090019" w:tentative="1">
+      <w:start w:val="1"/>
+      <w:numFmt w:val="lowerLetter"/>
+      <w:lvlText w:val="%8."/>
+      <w:lvlJc w:val="left"/>
+      <w:pPr>
+        <w:ind w:left="5967" w:hanging="360"/>
+      </w:pPr>
+    </w:lvl>
+    <w:lvl w:ilvl="8" w:tplc="0409001B" w:tentative="1">
+      <w:start w:val="1"/>
+      <w:numFmt w:val="lowerRoman"/>
+      <w:lvlText w:val="%9."/>
+      <w:lvlJc w:val="right"/>
+      <w:pPr>
+        <w:ind w:left="6687" w:hanging="180"/>
+      </w:pPr>
+    </w:lvl>
+  </w:abstractNum>
+  <w:abstractNum w:abstractNumId="7" w15:restartNumberingAfterBreak="0">
     <w:nsid w:val="2E0A6BFB"/>
     <w:multiLevelType w:val="multilevel"/>
     <w:tmpl w:val="0409001F"/>
@@ -35144,7 +38586,7 @@
       </w:pPr>
     </w:lvl>
   </w:abstractNum>
-  <w:abstractNum w:abstractNumId="7" w15:restartNumberingAfterBreak="0">
+  <w:abstractNum w:abstractNumId="8" w15:restartNumberingAfterBreak="0">
     <w:nsid w:val="39E557CC"/>
     <w:multiLevelType w:val="multilevel"/>
     <w:tmpl w:val="D8AE4368"/>
@@ -35237,7 +38679,7 @@
       </w:pPr>
     </w:lvl>
   </w:abstractNum>
-  <w:abstractNum w:abstractNumId="8" w15:restartNumberingAfterBreak="0">
+  <w:abstractNum w:abstractNumId="9" w15:restartNumberingAfterBreak="0">
     <w:nsid w:val="3F8639E9"/>
     <w:multiLevelType w:val="hybridMultilevel"/>
     <w:tmpl w:val="D1C04CBE"/>
@@ -35326,7 +38768,96 @@
       </w:pPr>
     </w:lvl>
   </w:abstractNum>
-  <w:abstractNum w:abstractNumId="9" w15:restartNumberingAfterBreak="0">
+  <w:abstractNum w:abstractNumId="10" w15:restartNumberingAfterBreak="0">
+    <w:nsid w:val="3FEA400E"/>
+    <w:multiLevelType w:val="hybridMultilevel"/>
+    <w:tmpl w:val="955A472C"/>
+    <w:lvl w:ilvl="0" w:tplc="0409000F">
+      <w:start w:val="1"/>
+      <w:numFmt w:val="decimal"/>
+      <w:lvlText w:val="%1."/>
+      <w:lvlJc w:val="left"/>
+      <w:pPr>
+        <w:ind w:left="720" w:hanging="360"/>
+      </w:pPr>
+      <w:rPr>
+        <w:rFonts w:hint="default"/>
+      </w:rPr>
+    </w:lvl>
+    <w:lvl w:ilvl="1" w:tplc="04090019" w:tentative="1">
+      <w:start w:val="1"/>
+      <w:numFmt w:val="lowerLetter"/>
+      <w:lvlText w:val="%2."/>
+      <w:lvlJc w:val="left"/>
+      <w:pPr>
+        <w:ind w:left="1440" w:hanging="360"/>
+      </w:pPr>
+    </w:lvl>
+    <w:lvl w:ilvl="2" w:tplc="0409001B" w:tentative="1">
+      <w:start w:val="1"/>
+      <w:numFmt w:val="lowerRoman"/>
+      <w:lvlText w:val="%3."/>
+      <w:lvlJc w:val="right"/>
+      <w:pPr>
+        <w:ind w:left="2160" w:hanging="180"/>
+      </w:pPr>
+    </w:lvl>
+    <w:lvl w:ilvl="3" w:tplc="0409000F" w:tentative="1">
+      <w:start w:val="1"/>
+      <w:numFmt w:val="decimal"/>
+      <w:lvlText w:val="%4."/>
+      <w:lvlJc w:val="left"/>
+      <w:pPr>
+        <w:ind w:left="2880" w:hanging="360"/>
+      </w:pPr>
+    </w:lvl>
+    <w:lvl w:ilvl="4" w:tplc="04090019" w:tentative="1">
+      <w:start w:val="1"/>
+      <w:numFmt w:val="lowerLetter"/>
+      <w:lvlText w:val="%5."/>
+      <w:lvlJc w:val="left"/>
+      <w:pPr>
+        <w:ind w:left="3600" w:hanging="360"/>
+      </w:pPr>
+    </w:lvl>
+    <w:lvl w:ilvl="5" w:tplc="0409001B" w:tentative="1">
+      <w:start w:val="1"/>
+      <w:numFmt w:val="lowerRoman"/>
+      <w:lvlText w:val="%6."/>
+      <w:lvlJc w:val="right"/>
+      <w:pPr>
+        <w:ind w:left="4320" w:hanging="180"/>
+      </w:pPr>
+    </w:lvl>
+    <w:lvl w:ilvl="6" w:tplc="0409000F" w:tentative="1">
+      <w:start w:val="1"/>
+      <w:numFmt w:val="decimal"/>
+      <w:lvlText w:val="%7."/>
+      <w:lvlJc w:val="left"/>
+      <w:pPr>
+        <w:ind w:left="5040" w:hanging="360"/>
+      </w:pPr>
+    </w:lvl>
+    <w:lvl w:ilvl="7" w:tplc="04090019" w:tentative="1">
+      <w:start w:val="1"/>
+      <w:numFmt w:val="lowerLetter"/>
+      <w:lvlText w:val="%8."/>
+      <w:lvlJc w:val="left"/>
+      <w:pPr>
+        <w:ind w:left="5760" w:hanging="360"/>
+      </w:pPr>
+    </w:lvl>
+    <w:lvl w:ilvl="8" w:tplc="0409001B" w:tentative="1">
+      <w:start w:val="1"/>
+      <w:numFmt w:val="lowerRoman"/>
+      <w:lvlText w:val="%9."/>
+      <w:lvlJc w:val="right"/>
+      <w:pPr>
+        <w:ind w:left="6480" w:hanging="180"/>
+      </w:pPr>
+    </w:lvl>
+  </w:abstractNum>
+  <w:abstractNum w:abstractNumId="11" w15:restartNumberingAfterBreak="0">
     <w:nsid w:val="469E4FDC"/>
     <w:multiLevelType w:val="hybridMultilevel"/>
     <w:tmpl w:val="C28AADA4"/>
@@ -35412,7 +38943,7 @@
       </w:pPr>
     </w:lvl>
   </w:abstractNum>
-  <w:abstractNum w:abstractNumId="10" w15:restartNumberingAfterBreak="0">
+  <w:abstractNum w:abstractNumId="12" w15:restartNumberingAfterBreak="0">
     <w:nsid w:val="4BC75B59"/>
     <w:multiLevelType w:val="multilevel"/>
     <w:tmpl w:val="85F0C632"/>
@@ -35533,7 +39064,7 @@
       </w:rPr>
     </w:lvl>
   </w:abstractNum>
-  <w:abstractNum w:abstractNumId="11" w15:restartNumberingAfterBreak="0">
+  <w:abstractNum w:abstractNumId="13" w15:restartNumberingAfterBreak="0">
     <w:nsid w:val="4C411789"/>
     <w:multiLevelType w:val="multilevel"/>
     <w:tmpl w:val="0DC48772"/>
@@ -35646,7 +39177,7 @@
       </w:rPr>
     </w:lvl>
   </w:abstractNum>
-  <w:abstractNum w:abstractNumId="12" w15:restartNumberingAfterBreak="0">
+  <w:abstractNum w:abstractNumId="14" w15:restartNumberingAfterBreak="0">
     <w:nsid w:val="4D9B782D"/>
     <w:multiLevelType w:val="multilevel"/>
     <w:tmpl w:val="ACBC56D2"/>
@@ -35770,7 +39301,7 @@
       </w:rPr>
     </w:lvl>
   </w:abstractNum>
-  <w:abstractNum w:abstractNumId="13" w15:restartNumberingAfterBreak="0">
+  <w:abstractNum w:abstractNumId="15" w15:restartNumberingAfterBreak="0">
     <w:nsid w:val="4DE5075C"/>
     <w:multiLevelType w:val="multilevel"/>
     <w:tmpl w:val="0DC48772"/>
@@ -35883,7 +39414,7 @@
       </w:rPr>
     </w:lvl>
   </w:abstractNum>
-  <w:abstractNum w:abstractNumId="14" w15:restartNumberingAfterBreak="0">
+  <w:abstractNum w:abstractNumId="16" w15:restartNumberingAfterBreak="0">
     <w:nsid w:val="4E765756"/>
     <w:multiLevelType w:val="hybridMultilevel"/>
     <w:tmpl w:val="A2D43656"/>
@@ -35996,7 +39527,7 @@
       </w:rPr>
     </w:lvl>
   </w:abstractNum>
-  <w:abstractNum w:abstractNumId="15" w15:restartNumberingAfterBreak="0">
+  <w:abstractNum w:abstractNumId="17" w15:restartNumberingAfterBreak="0">
     <w:nsid w:val="566E1509"/>
     <w:multiLevelType w:val="hybridMultilevel"/>
     <w:tmpl w:val="B1324ED6"/>
@@ -36082,7 +39613,7 @@
       </w:pPr>
     </w:lvl>
   </w:abstractNum>
-  <w:abstractNum w:abstractNumId="16" w15:restartNumberingAfterBreak="0">
+  <w:abstractNum w:abstractNumId="18" w15:restartNumberingAfterBreak="0">
     <w:nsid w:val="568A24E9"/>
     <w:multiLevelType w:val="multilevel"/>
     <w:tmpl w:val="0409001F"/>
@@ -36168,7 +39699,7 @@
       </w:pPr>
     </w:lvl>
   </w:abstractNum>
-  <w:abstractNum w:abstractNumId="17" w15:restartNumberingAfterBreak="0">
+  <w:abstractNum w:abstractNumId="19" w15:restartNumberingAfterBreak="0">
     <w:nsid w:val="57D6050B"/>
     <w:multiLevelType w:val="hybridMultilevel"/>
     <w:tmpl w:val="4496B340"/>
@@ -36281,7 +39812,7 @@
       </w:rPr>
     </w:lvl>
   </w:abstractNum>
-  <w:abstractNum w:abstractNumId="18" w15:restartNumberingAfterBreak="0">
+  <w:abstractNum w:abstractNumId="20" w15:restartNumberingAfterBreak="0">
     <w:nsid w:val="58253BAE"/>
     <w:multiLevelType w:val="hybridMultilevel"/>
     <w:tmpl w:val="83CC9D76"/>
@@ -36370,7 +39901,7 @@
       </w:pPr>
     </w:lvl>
   </w:abstractNum>
-  <w:abstractNum w:abstractNumId="19" w15:restartNumberingAfterBreak="0">
+  <w:abstractNum w:abstractNumId="21" w15:restartNumberingAfterBreak="0">
     <w:nsid w:val="611232A9"/>
     <w:multiLevelType w:val="hybridMultilevel"/>
     <w:tmpl w:val="3FC6229C"/>
@@ -36459,7 +39990,7 @@
       </w:pPr>
     </w:lvl>
   </w:abstractNum>
-  <w:abstractNum w:abstractNumId="20" w15:restartNumberingAfterBreak="0">
+  <w:abstractNum w:abstractNumId="22" w15:restartNumberingAfterBreak="0">
     <w:nsid w:val="639177D1"/>
     <w:multiLevelType w:val="multilevel"/>
     <w:tmpl w:val="CA34CF08"/>
@@ -36572,17 +40103,17 @@
       </w:rPr>
     </w:lvl>
   </w:abstractNum>
-  <w:abstractNum w:abstractNumId="21" w15:restartNumberingAfterBreak="0">
-    <w:nsid w:val="733B7194"/>
+  <w:abstractNum w:abstractNumId="23" w15:restartNumberingAfterBreak="0">
+    <w:nsid w:val="67ED45C0"/>
     <w:multiLevelType w:val="hybridMultilevel"/>
-    <w:tmpl w:val="2AF6A23A"/>
-    <w:lvl w:ilvl="0" w:tplc="0409000F">
+    <w:tmpl w:val="27321974"/>
+    <w:lvl w:ilvl="0" w:tplc="B0B6B7A8">
       <w:start w:val="1"/>
       <w:numFmt w:val="decimal"/>
       <w:lvlText w:val="%1."/>
       <w:lvlJc w:val="left"/>
       <w:pPr>
-        <w:ind w:left="720" w:hanging="360"/>
+        <w:ind w:left="920" w:hanging="360"/>
       </w:pPr>
       <w:rPr>
         <w:rFonts w:hint="default"/>
@@ -36594,7 +40125,7 @@
       <w:lvlText w:val="%2."/>
       <w:lvlJc w:val="left"/>
       <w:pPr>
-        <w:ind w:left="1440" w:hanging="360"/>
+        <w:ind w:left="1640" w:hanging="360"/>
       </w:pPr>
     </w:lvl>
     <w:lvl w:ilvl="2" w:tplc="0409001B" w:tentative="1">
@@ -36603,7 +40134,7 @@
       <w:lvlText w:val="%3."/>
       <w:lvlJc w:val="right"/>
       <w:pPr>
-        <w:ind w:left="2160" w:hanging="180"/>
+        <w:ind w:left="2360" w:hanging="180"/>
       </w:pPr>
     </w:lvl>
     <w:lvl w:ilvl="3" w:tplc="0409000F" w:tentative="1">
@@ -36612,7 +40143,7 @@
       <w:lvlText w:val="%4."/>
       <w:lvlJc w:val="left"/>
       <w:pPr>
-        <w:ind w:left="2880" w:hanging="360"/>
+        <w:ind w:left="3080" w:hanging="360"/>
       </w:pPr>
     </w:lvl>
     <w:lvl w:ilvl="4" w:tplc="04090019" w:tentative="1">
@@ -36621,7 +40152,7 @@
       <w:lvlText w:val="%5."/>
       <w:lvlJc w:val="left"/>
       <w:pPr>
-        <w:ind w:left="3600" w:hanging="360"/>
+        <w:ind w:left="3800" w:hanging="360"/>
       </w:pPr>
     </w:lvl>
     <w:lvl w:ilvl="5" w:tplc="0409001B" w:tentative="1">
@@ -36630,7 +40161,7 @@
       <w:lvlText w:val="%6."/>
       <w:lvlJc w:val="right"/>
       <w:pPr>
-        <w:ind w:left="4320" w:hanging="180"/>
+        <w:ind w:left="4520" w:hanging="180"/>
       </w:pPr>
     </w:lvl>
     <w:lvl w:ilvl="6" w:tplc="0409000F" w:tentative="1">
@@ -36639,7 +40170,7 @@
       <w:lvlText w:val="%7."/>
       <w:lvlJc w:val="left"/>
       <w:pPr>
-        <w:ind w:left="5040" w:hanging="360"/>
+        <w:ind w:left="5240" w:hanging="360"/>
       </w:pPr>
     </w:lvl>
     <w:lvl w:ilvl="7" w:tplc="04090019" w:tentative="1">
@@ -36648,7 +40179,7 @@
       <w:lvlText w:val="%8."/>
       <w:lvlJc w:val="left"/>
       <w:pPr>
-        <w:ind w:left="5760" w:hanging="360"/>
+        <w:ind w:left="5960" w:hanging="360"/>
       </w:pPr>
     </w:lvl>
     <w:lvl w:ilvl="8" w:tplc="0409001B" w:tentative="1">
@@ -36657,21 +40188,21 @@
       <w:lvlText w:val="%9."/>
       <w:lvlJc w:val="right"/>
       <w:pPr>
-        <w:ind w:left="6480" w:hanging="180"/>
+        <w:ind w:left="6680" w:hanging="180"/>
       </w:pPr>
     </w:lvl>
   </w:abstractNum>
-  <w:abstractNum w:abstractNumId="22" w15:restartNumberingAfterBreak="0">
-    <w:nsid w:val="73664FEC"/>
+  <w:abstractNum w:abstractNumId="24" w15:restartNumberingAfterBreak="0">
+    <w:nsid w:val="733B7194"/>
     <w:multiLevelType w:val="hybridMultilevel"/>
-    <w:tmpl w:val="5E2C1E32"/>
-    <w:lvl w:ilvl="0" w:tplc="435C8D3A">
+    <w:tmpl w:val="2AF6A23A"/>
+    <w:lvl w:ilvl="0" w:tplc="0409000F">
       <w:start w:val="1"/>
       <w:numFmt w:val="decimal"/>
       <w:lvlText w:val="%1."/>
       <w:lvlJc w:val="left"/>
       <w:pPr>
-        <w:ind w:left="927" w:hanging="360"/>
+        <w:ind w:left="720" w:hanging="360"/>
       </w:pPr>
       <w:rPr>
         <w:rFonts w:hint="default"/>
@@ -36683,7 +40214,7 @@
       <w:lvlText w:val="%2."/>
       <w:lvlJc w:val="left"/>
       <w:pPr>
-        <w:ind w:left="1647" w:hanging="360"/>
+        <w:ind w:left="1440" w:hanging="360"/>
       </w:pPr>
     </w:lvl>
     <w:lvl w:ilvl="2" w:tplc="0409001B" w:tentative="1">
@@ -36692,7 +40223,7 @@
       <w:lvlText w:val="%3."/>
       <w:lvlJc w:val="right"/>
       <w:pPr>
-        <w:ind w:left="2367" w:hanging="180"/>
+        <w:ind w:left="2160" w:hanging="180"/>
       </w:pPr>
     </w:lvl>
     <w:lvl w:ilvl="3" w:tplc="0409000F" w:tentative="1">
@@ -36701,7 +40232,7 @@
       <w:lvlText w:val="%4."/>
       <w:lvlJc w:val="left"/>
       <w:pPr>
-        <w:ind w:left="3087" w:hanging="360"/>
+        <w:ind w:left="2880" w:hanging="360"/>
       </w:pPr>
     </w:lvl>
     <w:lvl w:ilvl="4" w:tplc="04090019" w:tentative="1">
@@ -36710,7 +40241,7 @@
       <w:lvlText w:val="%5."/>
       <w:lvlJc w:val="left"/>
       <w:pPr>
-        <w:ind w:left="3807" w:hanging="360"/>
+        <w:ind w:left="3600" w:hanging="360"/>
       </w:pPr>
     </w:lvl>
     <w:lvl w:ilvl="5" w:tplc="0409001B" w:tentative="1">
@@ -36719,7 +40250,7 @@
       <w:lvlText w:val="%6."/>
       <w:lvlJc w:val="right"/>
       <w:pPr>
-        <w:ind w:left="4527" w:hanging="180"/>
+        <w:ind w:left="4320" w:hanging="180"/>
       </w:pPr>
     </w:lvl>
     <w:lvl w:ilvl="6" w:tplc="0409000F" w:tentative="1">
@@ -36728,7 +40259,7 @@
       <w:lvlText w:val="%7."/>
       <w:lvlJc w:val="left"/>
       <w:pPr>
-        <w:ind w:left="5247" w:hanging="360"/>
+        <w:ind w:left="5040" w:hanging="360"/>
       </w:pPr>
     </w:lvl>
     <w:lvl w:ilvl="7" w:tplc="04090019" w:tentative="1">
@@ -36737,7 +40268,7 @@
       <w:lvlText w:val="%8."/>
       <w:lvlJc w:val="left"/>
       <w:pPr>
-        <w:ind w:left="5967" w:hanging="360"/>
+        <w:ind w:left="5760" w:hanging="360"/>
       </w:pPr>
     </w:lvl>
     <w:lvl w:ilvl="8" w:tplc="0409001B" w:tentative="1">
@@ -36746,78 +40277,176 @@
       <w:lvlText w:val="%9."/>
       <w:lvlJc w:val="right"/>
       <w:pPr>
+        <w:ind w:left="6480" w:hanging="180"/>
+      </w:pPr>
+    </w:lvl>
+  </w:abstractNum>
+  <w:abstractNum w:abstractNumId="25" w15:restartNumberingAfterBreak="0">
+    <w:nsid w:val="73664FEC"/>
+    <w:multiLevelType w:val="hybridMultilevel"/>
+    <w:tmpl w:val="5E2C1E32"/>
+    <w:lvl w:ilvl="0" w:tplc="435C8D3A">
+      <w:start w:val="1"/>
+      <w:numFmt w:val="decimal"/>
+      <w:lvlText w:val="%1."/>
+      <w:lvlJc w:val="left"/>
+      <w:pPr>
+        <w:ind w:left="927" w:hanging="360"/>
+      </w:pPr>
+      <w:rPr>
+        <w:rFonts w:hint="default"/>
+      </w:rPr>
+    </w:lvl>
+    <w:lvl w:ilvl="1" w:tplc="04090019" w:tentative="1">
+      <w:start w:val="1"/>
+      <w:numFmt w:val="lowerLetter"/>
+      <w:lvlText w:val="%2."/>
+      <w:lvlJc w:val="left"/>
+      <w:pPr>
+        <w:ind w:left="1647" w:hanging="360"/>
+      </w:pPr>
+    </w:lvl>
+    <w:lvl w:ilvl="2" w:tplc="0409001B" w:tentative="1">
+      <w:start w:val="1"/>
+      <w:numFmt w:val="lowerRoman"/>
+      <w:lvlText w:val="%3."/>
+      <w:lvlJc w:val="right"/>
+      <w:pPr>
+        <w:ind w:left="2367" w:hanging="180"/>
+      </w:pPr>
+    </w:lvl>
+    <w:lvl w:ilvl="3" w:tplc="0409000F" w:tentative="1">
+      <w:start w:val="1"/>
+      <w:numFmt w:val="decimal"/>
+      <w:lvlText w:val="%4."/>
+      <w:lvlJc w:val="left"/>
+      <w:pPr>
+        <w:ind w:left="3087" w:hanging="360"/>
+      </w:pPr>
+    </w:lvl>
+    <w:lvl w:ilvl="4" w:tplc="04090019" w:tentative="1">
+      <w:start w:val="1"/>
+      <w:numFmt w:val="lowerLetter"/>
+      <w:lvlText w:val="%5."/>
+      <w:lvlJc w:val="left"/>
+      <w:pPr>
+        <w:ind w:left="3807" w:hanging="360"/>
+      </w:pPr>
+    </w:lvl>
+    <w:lvl w:ilvl="5" w:tplc="0409001B" w:tentative="1">
+      <w:start w:val="1"/>
+      <w:numFmt w:val="lowerRoman"/>
+      <w:lvlText w:val="%6."/>
+      <w:lvlJc w:val="right"/>
+      <w:pPr>
+        <w:ind w:left="4527" w:hanging="180"/>
+      </w:pPr>
+    </w:lvl>
+    <w:lvl w:ilvl="6" w:tplc="0409000F" w:tentative="1">
+      <w:start w:val="1"/>
+      <w:numFmt w:val="decimal"/>
+      <w:lvlText w:val="%7."/>
+      <w:lvlJc w:val="left"/>
+      <w:pPr>
+        <w:ind w:left="5247" w:hanging="360"/>
+      </w:pPr>
+    </w:lvl>
+    <w:lvl w:ilvl="7" w:tplc="04090019" w:tentative="1">
+      <w:start w:val="1"/>
+      <w:numFmt w:val="lowerLetter"/>
+      <w:lvlText w:val="%8."/>
+      <w:lvlJc w:val="left"/>
+      <w:pPr>
+        <w:ind w:left="5967" w:hanging="360"/>
+      </w:pPr>
+    </w:lvl>
+    <w:lvl w:ilvl="8" w:tplc="0409001B" w:tentative="1">
+      <w:start w:val="1"/>
+      <w:numFmt w:val="lowerRoman"/>
+      <w:lvlText w:val="%9."/>
+      <w:lvlJc w:val="right"/>
+      <w:pPr>
         <w:ind w:left="6687" w:hanging="180"/>
       </w:pPr>
     </w:lvl>
   </w:abstractNum>
   <w:num w:numId="1" w16cid:durableId="818037511">
-    <w:abstractNumId w:val="6"/>
+    <w:abstractNumId w:val="7"/>
   </w:num>
   <w:num w:numId="2" w16cid:durableId="641738631">
-    <w:abstractNumId w:val="21"/>
+    <w:abstractNumId w:val="24"/>
   </w:num>
   <w:num w:numId="3" w16cid:durableId="599064947">
     <w:abstractNumId w:val="0"/>
   </w:num>
   <w:num w:numId="4" w16cid:durableId="1452355714">
-    <w:abstractNumId w:val="12"/>
+    <w:abstractNumId w:val="14"/>
   </w:num>
   <w:num w:numId="5" w16cid:durableId="1106539611">
     <w:abstractNumId w:val="3"/>
   </w:num>
   <w:num w:numId="6" w16cid:durableId="1812168385">
-    <w:abstractNumId w:val="7"/>
+    <w:abstractNumId w:val="8"/>
   </w:num>
   <w:num w:numId="7" w16cid:durableId="1163935449">
-    <w:abstractNumId w:val="19"/>
+    <w:abstractNumId w:val="21"/>
   </w:num>
   <w:num w:numId="8" w16cid:durableId="2042120313">
-    <w:abstractNumId w:val="10"/>
+    <w:abstractNumId w:val="12"/>
   </w:num>
   <w:num w:numId="9" w16cid:durableId="640963175">
     <w:abstractNumId w:val="1"/>
   </w:num>
   <w:num w:numId="10" w16cid:durableId="167865318">
+    <w:abstractNumId w:val="25"/>
+  </w:num>
+  <w:num w:numId="11" w16cid:durableId="83578072">
     <w:abstractNumId w:val="22"/>
   </w:num>
-  <w:num w:numId="11" w16cid:durableId="83578072">
-    <w:abstractNumId w:val="20"/>
-  </w:num>
   <w:num w:numId="12" w16cid:durableId="1461456141">
-    <w:abstractNumId w:val="11"/>
+    <w:abstractNumId w:val="13"/>
   </w:num>
   <w:num w:numId="13" w16cid:durableId="693767427">
-    <w:abstractNumId w:val="13"/>
+    <w:abstractNumId w:val="15"/>
   </w:num>
   <w:num w:numId="14" w16cid:durableId="793643867">
     <w:abstractNumId w:val="4"/>
   </w:num>
   <w:num w:numId="15" w16cid:durableId="1248611004">
-    <w:abstractNumId w:val="9"/>
+    <w:abstractNumId w:val="11"/>
   </w:num>
   <w:num w:numId="16" w16cid:durableId="71127861">
-    <w:abstractNumId w:val="16"/>
+    <w:abstractNumId w:val="18"/>
   </w:num>
   <w:num w:numId="17" w16cid:durableId="567156438">
-    <w:abstractNumId w:val="18"/>
+    <w:abstractNumId w:val="20"/>
   </w:num>
   <w:num w:numId="18" w16cid:durableId="312832081">
     <w:abstractNumId w:val="5"/>
   </w:num>
   <w:num w:numId="19" w16cid:durableId="1045763512">
-    <w:abstractNumId w:val="15"/>
+    <w:abstractNumId w:val="17"/>
   </w:num>
   <w:num w:numId="20" w16cid:durableId="1744717546">
-    <w:abstractNumId w:val="8"/>
+    <w:abstractNumId w:val="9"/>
   </w:num>
   <w:num w:numId="21" w16cid:durableId="116225033">
-    <w:abstractNumId w:val="17"/>
+    <w:abstractNumId w:val="19"/>
   </w:num>
   <w:num w:numId="22" w16cid:durableId="2098557084">
     <w:abstractNumId w:val="2"/>
   </w:num>
   <w:num w:numId="23" w16cid:durableId="25647498">
-    <w:abstractNumId w:val="14"/>
+    <w:abstractNumId w:val="16"/>
+  </w:num>
+  <w:num w:numId="24" w16cid:durableId="62535745">
+    <w:abstractNumId w:val="23"/>
+  </w:num>
+  <w:num w:numId="25" w16cid:durableId="973674619">
+    <w:abstractNumId w:val="6"/>
+  </w:num>
+  <w:num w:numId="26" w16cid:durableId="855078331">
+    <w:abstractNumId w:val="10"/>
   </w:num>
 </w:numbering>
 </file>
@@ -38853,7 +42482,7 @@
     <b:Year>2016</b:Year>
     <b:Month>3</b:Month>
     <b:Day>16</b:Day>
-    <b:RefOrder>28</b:RefOrder>
+    <b:RefOrder>29</b:RefOrder>
   </b:Source>
   <b:Source>
     <b:Tag>Nat21</b:Tag>
@@ -39117,7 +42746,7 @@
     </b:Author>
     <b:JournalName>การเปรียบเทียบวิธีการแบ่งแยกคําภาษาไทยด้วยโครงสร้างการเขียนกับโครงสร้างพยางค์ The Comparison of Thai Word Segmentation with Thai Writing Structures and Syllable Structures</b:JournalName>
     <b:Pages>504-509</b:Pages>
-    <b:RefOrder>29</b:RefOrder>
+    <b:RefOrder>30</b:RefOrder>
   </b:Source>
   <b:Source>
     <b:Tag>จัก21</b:Tag>
@@ -39137,7 +42766,7 @@
     <b:JournalName>การออกแบบและพัฒนากระบวนการจำแนกข้อร้องเรียนรถโดยสารสาธารณะเพื่อติดแท็กปัญหาการให้บริการ</b:JournalName>
     <b:Year>2021</b:Year>
     <b:Pages>77-90</b:Pages>
-    <b:RefOrder>30</b:RefOrder>
+    <b:RefOrder>31</b:RefOrder>
   </b:Source>
   <b:Source>
     <b:Tag>ปาร19</b:Tag>
@@ -39199,11 +42828,34 @@
     <b:Pages>11-21</b:Pages>
     <b:RefOrder>27</b:RefOrder>
   </b:Source>
+  <b:Source>
+    <b:Tag>การ22</b:Tag>
+    <b:SourceType>DocumentFromInternetSite</b:SourceType>
+    <b:Guid>{D9DD0D80-3A2E-F848-A907-398D0CDED18B}</b:Guid>
+    <b:Title>การวิเคราะห์ระบบและการออกแบบ System Analysis and Design (ซิสเต็ม อนาชิส แอน ดีไซน์)</b:Title>
+    <b:Year>2022</b:Year>
+    <b:InternetSiteTitle>mindphp</b:InternetSiteTitle>
+    <b:URL>https://www.mindphp.com/บทความ/31-ความรู้ทั่วไป/4084-system-analysis-and-design.html</b:URL>
+    <b:Month>3</b:Month>
+    <b:Day>30</b:Day>
+    <b:RefOrder>32</b:RefOrder>
+  </b:Source>
+  <b:Source>
+    <b:Tag>Use22</b:Tag>
+    <b:SourceType>DocumentFromInternetSite</b:SourceType>
+    <b:Guid>{C4D9FBB5-1456-2344-9FF0-2331353C78C3}</b:Guid>
+    <b:InternetSiteTitle>Use Case Diagram</b:InternetSiteTitle>
+    <b:URL>https://www.mindphp.com/บทความ/31-ความรู้ทั่วไป/6870-use-case-diagram.html</b:URL>
+    <b:Year>2022</b:Year>
+    <b:Month>3</b:Month>
+    <b:Day>12</b:Day>
+    <b:RefOrder>28</b:RefOrder>
+  </b:Source>
 </b:Sources>
 </file>
 
 <file path=customXml/itemProps1.xml><?xml version="1.0" encoding="utf-8"?>
-<ds:datastoreItem xmlns:ds="http://schemas.openxmlformats.org/officeDocument/2006/customXml" ds:itemID="{C2AE695F-8012-7F45-BF84-602EB5849654}">
+<ds:datastoreItem xmlns:ds="http://schemas.openxmlformats.org/officeDocument/2006/customXml" ds:itemID="{606D16E2-AC8B-EA47-BF31-206815B343EF}">
   <ds:schemaRefs>
     <ds:schemaRef ds:uri="http://schemas.openxmlformats.org/officeDocument/2006/bibliography"/>
   </ds:schemaRefs>

</xml_diff>

<commit_message>
:memo: Finish Sequence diagram
</commit_message>
<xml_diff>
--- a/report/report.docx
+++ b/report/report.docx
@@ -42540,9 +42540,1823 @@
           <w:tab w:val="left" w:pos="1418"/>
         </w:tabs>
         <w:rPr>
-          <w:rFonts w:ascii="TH Niramit AS" w:hAnsi="TH Niramit AS" w:cs="TH Niramit AS" w:hint="cs"/>
+          <w:rFonts w:ascii="TH Niramit AS" w:hAnsi="TH Niramit AS" w:cs="TH Niramit AS"/>
           <w:b/>
           <w:bCs/>
+          <w:sz w:val="32"/>
+          <w:szCs w:val="32"/>
+          <w:lang w:val="en-US"/>
+        </w:rPr>
+      </w:pPr>
+    </w:p>
+    <w:p>
+      <w:pPr>
+        <w:pStyle w:val="NoSpacing"/>
+        <w:tabs>
+          <w:tab w:val="left" w:pos="567"/>
+          <w:tab w:val="left" w:pos="1418"/>
+        </w:tabs>
+        <w:rPr>
+          <w:rFonts w:ascii="TH Niramit AS" w:hAnsi="TH Niramit AS" w:cs="TH Niramit AS" w:hint="cs"/>
+          <w:sz w:val="36"/>
+          <w:szCs w:val="36"/>
+          <w:cs/>
+          <w:lang w:val="en-US"/>
+        </w:rPr>
+      </w:pPr>
+      <w:r>
+        <w:rPr>
+          <w:rFonts w:ascii="TH Niramit AS" w:hAnsi="TH Niramit AS" w:cs="TH Niramit AS"/>
+          <w:b/>
+          <w:bCs/>
+          <w:sz w:val="32"/>
+          <w:szCs w:val="32"/>
+          <w:lang w:val="en-US"/>
+        </w:rPr>
+        <w:br w:type="page"/>
+      </w:r>
+      <w:r>
+        <w:rPr>
+          <w:rFonts w:ascii="TH Niramit AS" w:hAnsi="TH Niramit AS" w:cs="TH Niramit AS"/>
+          <w:sz w:val="32"/>
+          <w:szCs w:val="32"/>
+          <w:lang w:val="en-US"/>
+        </w:rPr>
+        <w:lastRenderedPageBreak/>
+        <w:tab/>
+      </w:r>
+      <w:r>
+        <w:rPr>
+          <w:rFonts w:ascii="TH Niramit AS" w:hAnsi="TH Niramit AS" w:cs="TH Niramit AS"/>
+          <w:sz w:val="36"/>
+          <w:szCs w:val="36"/>
+          <w:lang w:val="en-US"/>
+        </w:rPr>
+        <w:t xml:space="preserve">3.2.3 </w:t>
+      </w:r>
+      <w:r>
+        <w:rPr>
+          <w:rFonts w:ascii="TH Niramit AS" w:hAnsi="TH Niramit AS" w:cs="TH Niramit AS"/>
+          <w:sz w:val="36"/>
+          <w:szCs w:val="36"/>
+          <w:cs/>
+          <w:lang w:val="en-US"/>
+        </w:rPr>
+        <w:t>ซีเควน</w:t>
+      </w:r>
+      <w:proofErr w:type="spellStart"/>
+      <w:r>
+        <w:rPr>
+          <w:rFonts w:ascii="TH Niramit AS" w:hAnsi="TH Niramit AS" w:cs="TH Niramit AS"/>
+          <w:sz w:val="36"/>
+          <w:szCs w:val="36"/>
+          <w:cs/>
+          <w:lang w:val="en-US"/>
+        </w:rPr>
+        <w:t>ซ์</w:t>
+      </w:r>
+      <w:proofErr w:type="spellEnd"/>
+      <w:r>
+        <w:rPr>
+          <w:rFonts w:ascii="TH Niramit AS" w:hAnsi="TH Niramit AS" w:cs="TH Niramit AS"/>
+          <w:sz w:val="36"/>
+          <w:szCs w:val="36"/>
+          <w:cs/>
+          <w:lang w:val="en-US"/>
+        </w:rPr>
+        <w:t>ไดอะแกรม (</w:t>
+      </w:r>
+      <w:r>
+        <w:rPr>
+          <w:rFonts w:ascii="TH Niramit AS" w:hAnsi="TH Niramit AS" w:cs="TH Niramit AS"/>
+          <w:sz w:val="36"/>
+          <w:szCs w:val="36"/>
+          <w:lang w:val="en-US"/>
+        </w:rPr>
+        <w:t>Sequence Diagram)</w:t>
+      </w:r>
+    </w:p>
+    <w:p>
+      <w:pPr>
+        <w:jc w:val="thaiDistribute"/>
+        <w:rPr>
+          <w:rFonts w:ascii="TH Niramit AS" w:hAnsi="TH Niramit AS" w:cs="TH Niramit AS"/>
+          <w:sz w:val="32"/>
+          <w:szCs w:val="32"/>
+          <w:lang w:val="en-US"/>
+        </w:rPr>
+      </w:pPr>
+      <w:r>
+        <w:rPr>
+          <w:rFonts w:ascii="TH Niramit AS" w:hAnsi="TH Niramit AS" w:cs="TH Niramit AS"/>
+          <w:sz w:val="32"/>
+          <w:szCs w:val="32"/>
+          <w:lang w:val="en-US"/>
+        </w:rPr>
+        <w:tab/>
+      </w:r>
+      <w:r>
+        <w:rPr>
+          <w:rFonts w:ascii="TH Niramit AS" w:hAnsi="TH Niramit AS" w:cs="TH Niramit AS"/>
+          <w:sz w:val="32"/>
+          <w:szCs w:val="32"/>
+          <w:lang w:val="en-US"/>
+        </w:rPr>
+        <w:tab/>
+      </w:r>
+      <w:r>
+        <w:rPr>
+          <w:rFonts w:ascii="TH Niramit AS" w:hAnsi="TH Niramit AS" w:cs="TH Niramit AS"/>
+          <w:sz w:val="32"/>
+          <w:szCs w:val="32"/>
+          <w:lang w:val="en-US"/>
+        </w:rPr>
+        <w:t xml:space="preserve">Sequence Diagram </w:t>
+      </w:r>
+      <w:r>
+        <w:rPr>
+          <w:rFonts w:ascii="TH Niramit AS" w:hAnsi="TH Niramit AS" w:cs="TH Niramit AS"/>
+          <w:sz w:val="32"/>
+          <w:szCs w:val="32"/>
+          <w:cs/>
+          <w:lang w:val="en-US"/>
+        </w:rPr>
+        <w:t xml:space="preserve">เป็นหนึ่งในแผนผังการทำงานแบบ </w:t>
+      </w:r>
+      <w:r>
+        <w:rPr>
+          <w:rFonts w:ascii="TH Niramit AS" w:hAnsi="TH Niramit AS" w:cs="TH Niramit AS"/>
+          <w:sz w:val="32"/>
+          <w:szCs w:val="32"/>
+          <w:lang w:val="en-US"/>
+        </w:rPr>
+        <w:t xml:space="preserve">Unified Modeling Language (UML) </w:t>
+      </w:r>
+      <w:r>
+        <w:rPr>
+          <w:rFonts w:ascii="TH Niramit AS" w:hAnsi="TH Niramit AS" w:cs="TH Niramit AS"/>
+          <w:sz w:val="32"/>
+          <w:szCs w:val="32"/>
+          <w:cs/>
+          <w:lang w:val="en-US"/>
+        </w:rPr>
+        <w:t>ใช้สำหรับการสร้างแบบจำลองเชิงวัตถุ</w:t>
+      </w:r>
+      <w:r>
+        <w:rPr>
+          <w:rFonts w:ascii="TH Niramit AS" w:hAnsi="TH Niramit AS" w:cs="TH Niramit AS"/>
+          <w:sz w:val="32"/>
+          <w:szCs w:val="32"/>
+          <w:lang w:val="en-US"/>
+        </w:rPr>
+        <w:t xml:space="preserve"> </w:t>
+      </w:r>
+      <w:r>
+        <w:rPr>
+          <w:rFonts w:ascii="TH Niramit AS" w:hAnsi="TH Niramit AS" w:cs="TH Niramit AS"/>
+          <w:sz w:val="32"/>
+          <w:szCs w:val="32"/>
+          <w:cs/>
+          <w:lang w:val="en-US"/>
+        </w:rPr>
+        <w:t xml:space="preserve">โดยข้อแตกต่างจากแผนผังรูปแบบ </w:t>
+      </w:r>
+      <w:r>
+        <w:rPr>
+          <w:rFonts w:ascii="TH Niramit AS" w:hAnsi="TH Niramit AS" w:cs="TH Niramit AS"/>
+          <w:sz w:val="32"/>
+          <w:szCs w:val="32"/>
+          <w:lang w:val="en-US"/>
+        </w:rPr>
+        <w:t xml:space="preserve">UML </w:t>
+      </w:r>
+      <w:r>
+        <w:rPr>
+          <w:rFonts w:ascii="TH Niramit AS" w:hAnsi="TH Niramit AS" w:cs="TH Niramit AS"/>
+          <w:sz w:val="32"/>
+          <w:szCs w:val="32"/>
+          <w:cs/>
+          <w:lang w:val="en-US"/>
+        </w:rPr>
+        <w:t>อื่น คือเป็นแผนผังการทำงานที่แสดงลำดับการปฏิสัมพันธ์ (</w:t>
+      </w:r>
+      <w:r>
+        <w:rPr>
+          <w:rFonts w:ascii="TH Niramit AS" w:hAnsi="TH Niramit AS" w:cs="TH Niramit AS"/>
+          <w:sz w:val="32"/>
+          <w:szCs w:val="32"/>
+          <w:lang w:val="en-US"/>
+        </w:rPr>
+        <w:t>Sequence of interactions)</w:t>
+      </w:r>
+      <w:r>
+        <w:rPr>
+          <w:rFonts w:ascii="TH Niramit AS" w:hAnsi="TH Niramit AS" w:cs="TH Niramit AS"/>
+          <w:sz w:val="32"/>
+          <w:szCs w:val="32"/>
+          <w:cs/>
+          <w:lang w:val="en-US"/>
+        </w:rPr>
+        <w:t>ระหว่างวัตถุที่แสดงภายในระบบต่างๆ อาทิเช่น การส่งข้อความ (</w:t>
+      </w:r>
+      <w:r>
+        <w:rPr>
+          <w:rFonts w:ascii="TH Niramit AS" w:hAnsi="TH Niramit AS" w:cs="TH Niramit AS"/>
+          <w:sz w:val="32"/>
+          <w:szCs w:val="32"/>
+          <w:lang w:val="en-US"/>
+        </w:rPr>
+        <w:t xml:space="preserve">messaging) </w:t>
+      </w:r>
+      <w:r>
+        <w:rPr>
+          <w:rFonts w:ascii="TH Niramit AS" w:hAnsi="TH Niramit AS" w:cs="TH Niramit AS"/>
+          <w:sz w:val="32"/>
+          <w:szCs w:val="32"/>
+          <w:cs/>
+          <w:lang w:val="en-US"/>
+        </w:rPr>
+        <w:t>ที่มีการรับส่งข้อมูลระหว่างผู้ใช้</w:t>
+      </w:r>
+      <w:r>
+        <w:rPr>
+          <w:rFonts w:ascii="TH Niramit AS" w:hAnsi="TH Niramit AS" w:cs="TH Niramit AS"/>
+          <w:sz w:val="32"/>
+          <w:szCs w:val="32"/>
+          <w:lang w:val="en-US"/>
+        </w:rPr>
+        <w:t xml:space="preserve"> </w:t>
+      </w:r>
+      <w:r>
+        <w:rPr>
+          <w:rFonts w:ascii="TH Niramit AS" w:hAnsi="TH Niramit AS" w:cs="TH Niramit AS"/>
+          <w:sz w:val="32"/>
+          <w:szCs w:val="32"/>
+          <w:lang w:val="en-US"/>
+        </w:rPr>
+        <w:t xml:space="preserve">Sequence Diagram </w:t>
+      </w:r>
+      <w:r>
+        <w:rPr>
+          <w:rFonts w:ascii="TH Niramit AS" w:hAnsi="TH Niramit AS" w:cs="TH Niramit AS"/>
+          <w:sz w:val="32"/>
+          <w:szCs w:val="32"/>
+          <w:cs/>
+          <w:lang w:val="en-US"/>
+        </w:rPr>
+        <w:t>เป็นแผนผังการทำงานที่ประกอบไปด้วยคลาส (</w:t>
+      </w:r>
+      <w:r>
+        <w:rPr>
+          <w:rFonts w:ascii="TH Niramit AS" w:hAnsi="TH Niramit AS" w:cs="TH Niramit AS"/>
+          <w:sz w:val="32"/>
+          <w:szCs w:val="32"/>
+          <w:lang w:val="en-US"/>
+        </w:rPr>
+        <w:t xml:space="preserve">Class) </w:t>
+      </w:r>
+      <w:r>
+        <w:rPr>
+          <w:rFonts w:ascii="TH Niramit AS" w:hAnsi="TH Niramit AS" w:cs="TH Niramit AS"/>
+          <w:sz w:val="32"/>
+          <w:szCs w:val="32"/>
+          <w:cs/>
+          <w:lang w:val="en-US"/>
+        </w:rPr>
+        <w:t>หรือวัตถุ (</w:t>
+      </w:r>
+      <w:r>
+        <w:rPr>
+          <w:rFonts w:ascii="TH Niramit AS" w:hAnsi="TH Niramit AS" w:cs="TH Niramit AS"/>
+          <w:sz w:val="32"/>
+          <w:szCs w:val="32"/>
+          <w:lang w:val="en-US"/>
+        </w:rPr>
+        <w:t xml:space="preserve">Object) </w:t>
+      </w:r>
+      <w:r>
+        <w:rPr>
+          <w:rFonts w:ascii="TH Niramit AS" w:hAnsi="TH Niramit AS" w:cs="TH Niramit AS"/>
+          <w:sz w:val="32"/>
+          <w:szCs w:val="32"/>
+          <w:cs/>
+          <w:lang w:val="en-US"/>
+        </w:rPr>
+        <w:t xml:space="preserve">เส้นประที่ใช้เพื่อแสดงลำดับเวลา และเส้นที่ใช้เพื่อแสดงกิจกรรมที่เกิดขึ้นจากคลาสหรือวัตถุในแผนผังการทำงานภายใน </w:t>
+      </w:r>
+      <w:r>
+        <w:rPr>
+          <w:rFonts w:ascii="TH Niramit AS" w:hAnsi="TH Niramit AS" w:cs="TH Niramit AS"/>
+          <w:sz w:val="32"/>
+          <w:szCs w:val="32"/>
+          <w:lang w:val="en-US"/>
+        </w:rPr>
+        <w:t xml:space="preserve">Sequence Diagram </w:t>
+      </w:r>
+      <w:r>
+        <w:rPr>
+          <w:rFonts w:ascii="TH Niramit AS" w:hAnsi="TH Niramit AS" w:cs="TH Niramit AS"/>
+          <w:sz w:val="32"/>
+          <w:szCs w:val="32"/>
+          <w:cs/>
+          <w:lang w:val="en-US"/>
+        </w:rPr>
+        <w:t xml:space="preserve">จะใช้สี่เหลี่ยมแทนเสมือนคลาสและวัตถุโดยภายในจะมีชื่อของคลาสหรือวัตถุประกอบอยู่ในรูปแบบ </w:t>
+      </w:r>
+      <w:r>
+        <w:rPr>
+          <w:rFonts w:ascii="TH Niramit AS" w:hAnsi="TH Niramit AS" w:cs="TH Niramit AS"/>
+          <w:sz w:val="32"/>
+          <w:szCs w:val="32"/>
+          <w:lang w:val="en-US"/>
+        </w:rPr>
+        <w:t>{Object}: Class</w:t>
+      </w:r>
+      <w:r>
+        <w:rPr>
+          <w:rFonts w:ascii="TH Niramit AS" w:hAnsi="TH Niramit AS" w:cs="TH Niramit AS"/>
+          <w:sz w:val="32"/>
+          <w:szCs w:val="32"/>
+          <w:lang w:val="en-US"/>
+        </w:rPr>
+        <w:t xml:space="preserve"> </w:t>
+      </w:r>
+    </w:p>
+    <w:p>
+      <w:pPr>
+        <w:jc w:val="thaiDistribute"/>
+        <w:rPr>
+          <w:rFonts w:ascii="TH Niramit AS" w:hAnsi="TH Niramit AS" w:cs="TH Niramit AS"/>
+          <w:sz w:val="32"/>
+          <w:szCs w:val="32"/>
+          <w:lang w:val="en-US"/>
+        </w:rPr>
+      </w:pPr>
+    </w:p>
+    <w:p>
+      <w:pPr>
+        <w:jc w:val="thaiDistribute"/>
+        <w:rPr>
+          <w:rFonts w:ascii="TH Niramit AS" w:hAnsi="TH Niramit AS" w:cs="TH Niramit AS"/>
+          <w:sz w:val="32"/>
+          <w:szCs w:val="32"/>
+          <w:lang w:val="en-US"/>
+        </w:rPr>
+      </w:pPr>
+      <w:r>
+        <w:rPr>
+          <w:rFonts w:ascii="TH Niramit AS" w:hAnsi="TH Niramit AS" w:cs="TH Niramit AS"/>
+          <w:noProof/>
+          <w:sz w:val="32"/>
+          <w:szCs w:val="32"/>
+          <w:lang w:val="en-US"/>
+        </w:rPr>
+        <w:drawing>
+          <wp:inline distT="0" distB="0" distL="0" distR="0" wp14:anchorId="0AE4D341" wp14:editId="0AF6CA82">
+            <wp:extent cx="5270500" cy="2976245"/>
+            <wp:effectExtent l="0" t="0" r="0" b="0"/>
+            <wp:docPr id="16" name="Picture 16"/>
+            <wp:cNvGraphicFramePr>
+              <a:graphicFrameLocks xmlns:a="http://schemas.openxmlformats.org/drawingml/2006/main" noChangeAspect="1"/>
+            </wp:cNvGraphicFramePr>
+            <a:graphic xmlns:a="http://schemas.openxmlformats.org/drawingml/2006/main">
+              <a:graphicData uri="http://schemas.openxmlformats.org/drawingml/2006/picture">
+                <pic:pic xmlns:pic="http://schemas.openxmlformats.org/drawingml/2006/picture">
+                  <pic:nvPicPr>
+                    <pic:cNvPr id="16" name="Picture 16"/>
+                    <pic:cNvPicPr/>
+                  </pic:nvPicPr>
+                  <pic:blipFill>
+                    <a:blip r:embed="rId25" cstate="print">
+                      <a:extLst>
+                        <a:ext uri="{28A0092B-C50C-407E-A947-70E740481C1C}">
+                          <a14:useLocalDpi xmlns:a14="http://schemas.microsoft.com/office/drawing/2010/main" val="0"/>
+                        </a:ext>
+                      </a:extLst>
+                    </a:blip>
+                    <a:stretch>
+                      <a:fillRect/>
+                    </a:stretch>
+                  </pic:blipFill>
+                  <pic:spPr>
+                    <a:xfrm>
+                      <a:off x="0" y="0"/>
+                      <a:ext cx="5270500" cy="2976245"/>
+                    </a:xfrm>
+                    <a:prstGeom prst="rect">
+                      <a:avLst/>
+                    </a:prstGeom>
+                  </pic:spPr>
+                </pic:pic>
+              </a:graphicData>
+            </a:graphic>
+          </wp:inline>
+        </w:drawing>
+      </w:r>
+    </w:p>
+    <w:p>
+      <w:pPr>
+        <w:jc w:val="center"/>
+        <w:rPr>
+          <w:rFonts w:ascii="TH Niramit AS" w:hAnsi="TH Niramit AS" w:cs="TH Niramit AS"/>
+          <w:sz w:val="32"/>
+          <w:szCs w:val="32"/>
+          <w:lang w:val="en-US"/>
+        </w:rPr>
+      </w:pPr>
+      <w:r>
+        <w:rPr>
+          <w:rFonts w:ascii="TH Niramit AS" w:hAnsi="TH Niramit AS" w:cs="TH Niramit AS" w:hint="cs"/>
+          <w:b/>
+          <w:bCs/>
+          <w:sz w:val="32"/>
+          <w:szCs w:val="32"/>
+          <w:cs/>
+          <w:lang w:val="en-US"/>
+        </w:rPr>
+        <w:t xml:space="preserve">ภาพที่ </w:t>
+      </w:r>
+      <w:r>
+        <w:rPr>
+          <w:rFonts w:ascii="TH Niramit AS" w:hAnsi="TH Niramit AS" w:cs="TH Niramit AS"/>
+          <w:b/>
+          <w:bCs/>
+          <w:sz w:val="32"/>
+          <w:szCs w:val="32"/>
+          <w:lang w:val="en-US"/>
+        </w:rPr>
+        <w:t xml:space="preserve">xx </w:t>
+      </w:r>
+      <w:r>
+        <w:rPr>
+          <w:rFonts w:ascii="TH Niramit AS" w:hAnsi="TH Niramit AS" w:cs="TH Niramit AS"/>
+          <w:sz w:val="32"/>
+          <w:szCs w:val="32"/>
+          <w:lang w:val="en-US"/>
+        </w:rPr>
+        <w:t>Sequence Diagram</w:t>
+      </w:r>
+      <w:r>
+        <w:rPr>
+          <w:rFonts w:ascii="TH Niramit AS" w:hAnsi="TH Niramit AS" w:cs="TH Niramit AS" w:hint="cs"/>
+          <w:sz w:val="32"/>
+          <w:szCs w:val="32"/>
+          <w:cs/>
+          <w:lang w:val="en-US"/>
+        </w:rPr>
+        <w:t xml:space="preserve"> การค้นหาบริษัทด้วยความสนใจของผู้ใช้</w:t>
+      </w:r>
+    </w:p>
+    <w:p>
+      <w:pPr>
+        <w:jc w:val="center"/>
+        <w:rPr>
+          <w:rFonts w:ascii="TH Niramit AS" w:hAnsi="TH Niramit AS" w:cs="TH Niramit AS"/>
+          <w:sz w:val="32"/>
+          <w:szCs w:val="32"/>
+          <w:lang w:val="en-US"/>
+        </w:rPr>
+      </w:pPr>
+    </w:p>
+    <w:p>
+      <w:pPr>
+        <w:rPr>
+          <w:rFonts w:ascii="TH Niramit AS" w:hAnsi="TH Niramit AS" w:cs="TH Niramit AS"/>
+          <w:sz w:val="32"/>
+          <w:szCs w:val="32"/>
+          <w:lang w:val="en-US"/>
+        </w:rPr>
+      </w:pPr>
+      <w:r>
+        <w:rPr>
+          <w:rFonts w:ascii="TH Niramit AS" w:hAnsi="TH Niramit AS" w:cs="TH Niramit AS" w:hint="cs"/>
+          <w:b/>
+          <w:bCs/>
+          <w:sz w:val="32"/>
+          <w:szCs w:val="32"/>
+          <w:cs/>
+          <w:lang w:val="en-US"/>
+        </w:rPr>
+        <w:t xml:space="preserve">ตารางที่ </w:t>
+      </w:r>
+      <w:r>
+        <w:rPr>
+          <w:rFonts w:ascii="TH Niramit AS" w:hAnsi="TH Niramit AS" w:cs="TH Niramit AS"/>
+          <w:b/>
+          <w:bCs/>
+          <w:sz w:val="32"/>
+          <w:szCs w:val="32"/>
+          <w:lang w:val="en-US"/>
+        </w:rPr>
+        <w:t xml:space="preserve">8 </w:t>
+      </w:r>
+      <w:r>
+        <w:rPr>
+          <w:rFonts w:ascii="TH Niramit AS" w:hAnsi="TH Niramit AS" w:cs="TH Niramit AS" w:hint="cs"/>
+          <w:sz w:val="32"/>
+          <w:szCs w:val="32"/>
+          <w:cs/>
+          <w:lang w:val="en-US"/>
+        </w:rPr>
+        <w:t xml:space="preserve">อธิบายเหตุการณ์ที่เกิดขึ้นใน </w:t>
+      </w:r>
+      <w:r>
+        <w:rPr>
+          <w:rFonts w:ascii="TH Niramit AS" w:hAnsi="TH Niramit AS" w:cs="TH Niramit AS"/>
+          <w:sz w:val="32"/>
+          <w:szCs w:val="32"/>
+          <w:lang w:val="en-US"/>
+        </w:rPr>
+        <w:t>Sequence Diagram</w:t>
+      </w:r>
+      <w:r>
+        <w:rPr>
+          <w:rFonts w:ascii="TH Niramit AS" w:hAnsi="TH Niramit AS" w:cs="TH Niramit AS" w:hint="cs"/>
+          <w:sz w:val="32"/>
+          <w:szCs w:val="32"/>
+          <w:cs/>
+          <w:lang w:val="en-US"/>
+        </w:rPr>
+        <w:t xml:space="preserve"> การค้นหาบริษัทด้วยความสนใจของผู้ใช้</w:t>
+      </w:r>
+    </w:p>
+    <w:tbl>
+      <w:tblPr>
+        <w:tblStyle w:val="TableGrid"/>
+        <w:tblW w:w="0" w:type="auto"/>
+        <w:tblLook w:val="04A0" w:firstRow="1" w:lastRow="0" w:firstColumn="1" w:lastColumn="0" w:noHBand="0" w:noVBand="1"/>
+      </w:tblPr>
+      <w:tblGrid>
+        <w:gridCol w:w="4145"/>
+        <w:gridCol w:w="4145"/>
+      </w:tblGrid>
+      <w:tr>
+        <w:tc>
+          <w:tcPr>
+            <w:tcW w:w="4145" w:type="dxa"/>
+            <w:vAlign w:val="center"/>
+          </w:tcPr>
+          <w:p>
+            <w:pPr>
+              <w:rPr>
+                <w:rFonts w:ascii="TH Niramit AS" w:hAnsi="TH Niramit AS" w:cs="TH Niramit AS" w:hint="cs"/>
+                <w:b/>
+                <w:bCs/>
+                <w:sz w:val="32"/>
+                <w:szCs w:val="32"/>
+                <w:lang w:val="en-US"/>
+              </w:rPr>
+            </w:pPr>
+            <w:r>
+              <w:rPr>
+                <w:rFonts w:ascii="TH Niramit AS" w:hAnsi="TH Niramit AS" w:cs="TH Niramit AS" w:hint="cs"/>
+                <w:b/>
+                <w:bCs/>
+                <w:sz w:val="32"/>
+                <w:szCs w:val="32"/>
+                <w:cs/>
+                <w:lang w:val="en-US"/>
+              </w:rPr>
+              <w:t>เหตุการณ์ที่เกิดขึ้น</w:t>
+            </w:r>
+          </w:p>
+        </w:tc>
+        <w:tc>
+          <w:tcPr>
+            <w:tcW w:w="4145" w:type="dxa"/>
+            <w:vAlign w:val="center"/>
+          </w:tcPr>
+          <w:p>
+            <w:pPr>
+              <w:rPr>
+                <w:rFonts w:ascii="TH Niramit AS" w:hAnsi="TH Niramit AS" w:cs="TH Niramit AS" w:hint="cs"/>
+                <w:b/>
+                <w:bCs/>
+                <w:sz w:val="32"/>
+                <w:szCs w:val="32"/>
+                <w:lang w:val="en-US"/>
+              </w:rPr>
+            </w:pPr>
+            <w:r>
+              <w:rPr>
+                <w:rFonts w:ascii="TH Niramit AS" w:hAnsi="TH Niramit AS" w:cs="TH Niramit AS" w:hint="cs"/>
+                <w:b/>
+                <w:bCs/>
+                <w:sz w:val="32"/>
+                <w:szCs w:val="32"/>
+                <w:cs/>
+                <w:lang w:val="en-US"/>
+              </w:rPr>
+              <w:t>คำอธิบาย</w:t>
+            </w:r>
+          </w:p>
+        </w:tc>
+      </w:tr>
+      <w:tr>
+        <w:tc>
+          <w:tcPr>
+            <w:tcW w:w="4145" w:type="dxa"/>
+            <w:vAlign w:val="center"/>
+          </w:tcPr>
+          <w:p>
+            <w:pPr>
+              <w:rPr>
+                <w:rFonts w:ascii="TH Niramit AS" w:hAnsi="TH Niramit AS" w:cs="TH Niramit AS" w:hint="cs"/>
+                <w:sz w:val="32"/>
+                <w:szCs w:val="32"/>
+                <w:lang w:val="en-US"/>
+              </w:rPr>
+            </w:pPr>
+            <w:r>
+              <w:rPr>
+                <w:rFonts w:ascii="TH Niramit AS" w:hAnsi="TH Niramit AS" w:cs="TH Niramit AS" w:hint="cs"/>
+                <w:sz w:val="32"/>
+                <w:szCs w:val="32"/>
+                <w:cs/>
+                <w:lang w:val="en-US"/>
+              </w:rPr>
+              <w:t xml:space="preserve">เข้า </w:t>
+            </w:r>
+            <w:r>
+              <w:rPr>
+                <w:rFonts w:ascii="TH Niramit AS" w:hAnsi="TH Niramit AS" w:cs="TH Niramit AS"/>
+                <w:sz w:val="32"/>
+                <w:szCs w:val="32"/>
+                <w:lang w:val="en-US"/>
+              </w:rPr>
+              <w:t>Website</w:t>
+            </w:r>
+          </w:p>
+        </w:tc>
+        <w:tc>
+          <w:tcPr>
+            <w:tcW w:w="4145" w:type="dxa"/>
+            <w:vAlign w:val="center"/>
+          </w:tcPr>
+          <w:p>
+            <w:pPr>
+              <w:rPr>
+                <w:rFonts w:ascii="TH Niramit AS" w:hAnsi="TH Niramit AS" w:cs="TH Niramit AS" w:hint="cs"/>
+                <w:sz w:val="32"/>
+                <w:szCs w:val="32"/>
+                <w:lang w:val="en-US"/>
+              </w:rPr>
+            </w:pPr>
+            <w:r>
+              <w:rPr>
+                <w:rFonts w:ascii="TH Niramit AS" w:hAnsi="TH Niramit AS" w:cs="TH Niramit AS" w:hint="cs"/>
+                <w:sz w:val="32"/>
+                <w:szCs w:val="32"/>
+                <w:cs/>
+                <w:lang w:val="en-US"/>
+              </w:rPr>
+              <w:t xml:space="preserve">เข้า </w:t>
+            </w:r>
+            <w:r>
+              <w:rPr>
+                <w:rFonts w:ascii="TH Niramit AS" w:hAnsi="TH Niramit AS" w:cs="TH Niramit AS"/>
+                <w:sz w:val="32"/>
+                <w:szCs w:val="32"/>
+                <w:lang w:val="en-US"/>
+              </w:rPr>
+              <w:t xml:space="preserve">Website </w:t>
+            </w:r>
+            <w:r>
+              <w:rPr>
+                <w:rFonts w:ascii="TH Niramit AS" w:hAnsi="TH Niramit AS" w:cs="TH Niramit AS" w:hint="cs"/>
+                <w:sz w:val="32"/>
+                <w:szCs w:val="32"/>
+                <w:cs/>
+                <w:lang w:val="en-US"/>
+              </w:rPr>
+              <w:t xml:space="preserve">ด้วย </w:t>
+            </w:r>
+            <w:r>
+              <w:rPr>
+                <w:rFonts w:ascii="TH Niramit AS" w:hAnsi="TH Niramit AS" w:cs="TH Niramit AS"/>
+                <w:sz w:val="32"/>
+                <w:szCs w:val="32"/>
+                <w:lang w:val="en-US"/>
+              </w:rPr>
+              <w:t>Browser</w:t>
+            </w:r>
+          </w:p>
+        </w:tc>
+      </w:tr>
+      <w:tr>
+        <w:tc>
+          <w:tcPr>
+            <w:tcW w:w="4145" w:type="dxa"/>
+            <w:vAlign w:val="center"/>
+          </w:tcPr>
+          <w:p>
+            <w:pPr>
+              <w:rPr>
+                <w:rFonts w:ascii="TH Niramit AS" w:hAnsi="TH Niramit AS" w:cs="TH Niramit AS" w:hint="cs"/>
+                <w:sz w:val="32"/>
+                <w:szCs w:val="32"/>
+                <w:cs/>
+                <w:lang w:val="en-US"/>
+              </w:rPr>
+            </w:pPr>
+            <w:r>
+              <w:rPr>
+                <w:rFonts w:ascii="TH Niramit AS" w:hAnsi="TH Niramit AS" w:cs="TH Niramit AS" w:hint="cs"/>
+                <w:sz w:val="32"/>
+                <w:szCs w:val="32"/>
+                <w:cs/>
+                <w:lang w:val="en-US"/>
+              </w:rPr>
+              <w:t>พิมพ์ความสนใจเพื่อค้นหา</w:t>
+            </w:r>
+          </w:p>
+        </w:tc>
+        <w:tc>
+          <w:tcPr>
+            <w:tcW w:w="4145" w:type="dxa"/>
+            <w:vAlign w:val="center"/>
+          </w:tcPr>
+          <w:p>
+            <w:pPr>
+              <w:rPr>
+                <w:rFonts w:ascii="TH Niramit AS" w:hAnsi="TH Niramit AS" w:cs="TH Niramit AS" w:hint="cs"/>
+                <w:sz w:val="32"/>
+                <w:szCs w:val="32"/>
+                <w:cs/>
+                <w:lang w:val="en-US"/>
+              </w:rPr>
+            </w:pPr>
+            <w:r>
+              <w:rPr>
+                <w:rFonts w:ascii="TH Niramit AS" w:hAnsi="TH Niramit AS" w:cs="TH Niramit AS" w:hint="cs"/>
+                <w:sz w:val="32"/>
+                <w:szCs w:val="32"/>
+                <w:cs/>
+                <w:lang w:val="en-US"/>
+              </w:rPr>
+              <w:t>ระบุความสนใจรูปแบบธุรกิจของบริษัทหรือความสนใจที่อยากฝึกงานของผู้ใช้</w:t>
+            </w:r>
+          </w:p>
+        </w:tc>
+      </w:tr>
+      <w:tr>
+        <w:tc>
+          <w:tcPr>
+            <w:tcW w:w="4145" w:type="dxa"/>
+            <w:vAlign w:val="center"/>
+          </w:tcPr>
+          <w:p>
+            <w:pPr>
+              <w:rPr>
+                <w:rFonts w:ascii="TH Niramit AS" w:hAnsi="TH Niramit AS" w:cs="TH Niramit AS" w:hint="cs"/>
+                <w:sz w:val="32"/>
+                <w:szCs w:val="32"/>
+                <w:cs/>
+                <w:lang w:val="en-US"/>
+              </w:rPr>
+            </w:pPr>
+            <w:r>
+              <w:rPr>
+                <w:rFonts w:ascii="TH Niramit AS" w:hAnsi="TH Niramit AS" w:cs="TH Niramit AS" w:hint="cs"/>
+                <w:sz w:val="32"/>
+                <w:szCs w:val="32"/>
+                <w:cs/>
+                <w:lang w:val="en-US"/>
+              </w:rPr>
+              <w:t>ส่งข้อมูลความสนใจ</w:t>
+            </w:r>
+          </w:p>
+        </w:tc>
+        <w:tc>
+          <w:tcPr>
+            <w:tcW w:w="4145" w:type="dxa"/>
+            <w:vAlign w:val="center"/>
+          </w:tcPr>
+          <w:p>
+            <w:pPr>
+              <w:rPr>
+                <w:rFonts w:ascii="TH Niramit AS" w:hAnsi="TH Niramit AS" w:cs="TH Niramit AS" w:hint="cs"/>
+                <w:sz w:val="32"/>
+                <w:szCs w:val="32"/>
+                <w:lang w:val="en-US"/>
+              </w:rPr>
+            </w:pPr>
+            <w:r>
+              <w:rPr>
+                <w:rFonts w:ascii="TH Niramit AS" w:hAnsi="TH Niramit AS" w:cs="TH Niramit AS" w:hint="cs"/>
+                <w:sz w:val="32"/>
+                <w:szCs w:val="32"/>
+                <w:cs/>
+                <w:lang w:val="en-US"/>
+              </w:rPr>
+              <w:t xml:space="preserve">ส่งข้อมูลความสนใจที่ผู้ใช้ระบุไปประมวลผลที่ </w:t>
+            </w:r>
+            <w:r>
+              <w:rPr>
+                <w:rFonts w:ascii="TH Niramit AS" w:hAnsi="TH Niramit AS" w:cs="TH Niramit AS"/>
+                <w:sz w:val="32"/>
+                <w:szCs w:val="32"/>
+                <w:lang w:val="en-US"/>
+              </w:rPr>
+              <w:t>Server</w:t>
+            </w:r>
+          </w:p>
+        </w:tc>
+      </w:tr>
+      <w:tr>
+        <w:tc>
+          <w:tcPr>
+            <w:tcW w:w="4145" w:type="dxa"/>
+            <w:vAlign w:val="center"/>
+          </w:tcPr>
+          <w:p>
+            <w:pPr>
+              <w:rPr>
+                <w:rFonts w:ascii="TH Niramit AS" w:hAnsi="TH Niramit AS" w:cs="TH Niramit AS" w:hint="cs"/>
+                <w:sz w:val="32"/>
+                <w:szCs w:val="32"/>
+                <w:cs/>
+                <w:lang w:val="en-US"/>
+              </w:rPr>
+            </w:pPr>
+            <w:r>
+              <w:rPr>
+                <w:rFonts w:ascii="TH Niramit AS" w:hAnsi="TH Niramit AS" w:cs="TH Niramit AS" w:hint="cs"/>
+                <w:sz w:val="32"/>
+                <w:szCs w:val="32"/>
+                <w:cs/>
+                <w:lang w:val="en-US"/>
+              </w:rPr>
+              <w:t>ขอข้อมูลบริษัททั้งหมด</w:t>
+            </w:r>
+          </w:p>
+        </w:tc>
+        <w:tc>
+          <w:tcPr>
+            <w:tcW w:w="4145" w:type="dxa"/>
+            <w:vAlign w:val="center"/>
+          </w:tcPr>
+          <w:p>
+            <w:pPr>
+              <w:rPr>
+                <w:rFonts w:ascii="TH Niramit AS" w:hAnsi="TH Niramit AS" w:cs="TH Niramit AS" w:hint="cs"/>
+                <w:sz w:val="32"/>
+                <w:szCs w:val="32"/>
+                <w:cs/>
+                <w:lang w:val="en-US"/>
+              </w:rPr>
+            </w:pPr>
+            <w:r>
+              <w:rPr>
+                <w:rFonts w:ascii="TH Niramit AS" w:hAnsi="TH Niramit AS" w:cs="TH Niramit AS"/>
+                <w:sz w:val="32"/>
+                <w:szCs w:val="32"/>
+                <w:lang w:val="en-US"/>
+              </w:rPr>
+              <w:t xml:space="preserve">Server </w:t>
+            </w:r>
+            <w:r>
+              <w:rPr>
+                <w:rFonts w:ascii="TH Niramit AS" w:hAnsi="TH Niramit AS" w:cs="TH Niramit AS" w:hint="cs"/>
+                <w:sz w:val="32"/>
+                <w:szCs w:val="32"/>
+                <w:cs/>
+                <w:lang w:val="en-US"/>
+              </w:rPr>
+              <w:t>ขอข้อมูลบริษัททั้งหมดจากฐานข้อมูลเพื่อนำมาเก็บไว้รอคำนวณค่าความคล้ายคลึง</w:t>
+            </w:r>
+          </w:p>
+        </w:tc>
+      </w:tr>
+      <w:tr>
+        <w:tc>
+          <w:tcPr>
+            <w:tcW w:w="4145" w:type="dxa"/>
+            <w:vAlign w:val="center"/>
+          </w:tcPr>
+          <w:p>
+            <w:pPr>
+              <w:rPr>
+                <w:rFonts w:ascii="TH Niramit AS" w:hAnsi="TH Niramit AS" w:cs="TH Niramit AS" w:hint="cs"/>
+                <w:sz w:val="32"/>
+                <w:szCs w:val="32"/>
+                <w:cs/>
+                <w:lang w:val="en-US"/>
+              </w:rPr>
+            </w:pPr>
+            <w:r>
+              <w:rPr>
+                <w:rFonts w:ascii="TH Niramit AS" w:hAnsi="TH Niramit AS" w:cs="TH Niramit AS" w:hint="cs"/>
+                <w:sz w:val="32"/>
+                <w:szCs w:val="32"/>
+                <w:cs/>
+                <w:lang w:val="en-US"/>
+              </w:rPr>
+              <w:t>ข้อมูลบริษัททั้งหมด</w:t>
+            </w:r>
+          </w:p>
+        </w:tc>
+        <w:tc>
+          <w:tcPr>
+            <w:tcW w:w="4145" w:type="dxa"/>
+            <w:vAlign w:val="center"/>
+          </w:tcPr>
+          <w:p>
+            <w:pPr>
+              <w:rPr>
+                <w:rFonts w:ascii="TH Niramit AS" w:hAnsi="TH Niramit AS" w:cs="TH Niramit AS"/>
+                <w:sz w:val="32"/>
+                <w:szCs w:val="32"/>
+                <w:lang w:val="en-US"/>
+              </w:rPr>
+            </w:pPr>
+            <w:r>
+              <w:rPr>
+                <w:rFonts w:ascii="TH Niramit AS" w:hAnsi="TH Niramit AS" w:cs="TH Niramit AS" w:hint="cs"/>
+                <w:sz w:val="32"/>
+                <w:szCs w:val="32"/>
+                <w:cs/>
+                <w:lang w:val="en-US"/>
+              </w:rPr>
+              <w:t xml:space="preserve">ข้อมูลบริษัททั้งหมดในฐานข้อมูล ส่งให้ </w:t>
+            </w:r>
+            <w:r>
+              <w:rPr>
+                <w:rFonts w:ascii="TH Niramit AS" w:hAnsi="TH Niramit AS" w:cs="TH Niramit AS"/>
+                <w:sz w:val="32"/>
+                <w:szCs w:val="32"/>
+                <w:lang w:val="en-US"/>
+              </w:rPr>
+              <w:t>Server</w:t>
+            </w:r>
+          </w:p>
+        </w:tc>
+      </w:tr>
+    </w:tbl>
+    <w:p>
+      <w:pPr>
+        <w:rPr>
+          <w:rFonts w:ascii="TH Niramit AS" w:hAnsi="TH Niramit AS" w:cs="TH Niramit AS"/>
+          <w:b/>
+          <w:bCs/>
+          <w:sz w:val="32"/>
+          <w:szCs w:val="32"/>
+          <w:lang w:val="en-US"/>
+        </w:rPr>
+      </w:pPr>
+      <w:r>
+        <w:rPr>
+          <w:rFonts w:ascii="TH Niramit AS" w:hAnsi="TH Niramit AS" w:cs="TH Niramit AS" w:hint="cs"/>
+          <w:b/>
+          <w:bCs/>
+          <w:sz w:val="32"/>
+          <w:szCs w:val="32"/>
+          <w:cs/>
+          <w:lang w:val="en-US"/>
+        </w:rPr>
+        <w:lastRenderedPageBreak/>
+        <w:t xml:space="preserve">ตารางที่ </w:t>
+      </w:r>
+      <w:r>
+        <w:rPr>
+          <w:rFonts w:ascii="TH Niramit AS" w:hAnsi="TH Niramit AS" w:cs="TH Niramit AS"/>
+          <w:b/>
+          <w:bCs/>
+          <w:sz w:val="32"/>
+          <w:szCs w:val="32"/>
+          <w:lang w:val="en-US"/>
+        </w:rPr>
+        <w:t xml:space="preserve">8 </w:t>
+      </w:r>
+      <w:r>
+        <w:rPr>
+          <w:rFonts w:ascii="TH Niramit AS" w:hAnsi="TH Niramit AS" w:cs="TH Niramit AS" w:hint="cs"/>
+          <w:b/>
+          <w:bCs/>
+          <w:sz w:val="32"/>
+          <w:szCs w:val="32"/>
+          <w:cs/>
+          <w:lang w:val="en-US"/>
+        </w:rPr>
+        <w:t>(ต่อ)</w:t>
+      </w:r>
+    </w:p>
+    <w:tbl>
+      <w:tblPr>
+        <w:tblStyle w:val="TableGrid"/>
+        <w:tblW w:w="0" w:type="auto"/>
+        <w:tblLook w:val="04A0" w:firstRow="1" w:lastRow="0" w:firstColumn="1" w:lastColumn="0" w:noHBand="0" w:noVBand="1"/>
+      </w:tblPr>
+      <w:tblGrid>
+        <w:gridCol w:w="4145"/>
+        <w:gridCol w:w="4145"/>
+      </w:tblGrid>
+      <w:tr>
+        <w:tc>
+          <w:tcPr>
+            <w:tcW w:w="4145" w:type="dxa"/>
+            <w:vAlign w:val="center"/>
+          </w:tcPr>
+          <w:p>
+            <w:pPr>
+              <w:rPr>
+                <w:rFonts w:ascii="TH Niramit AS" w:hAnsi="TH Niramit AS" w:cs="TH Niramit AS" w:hint="cs"/>
+                <w:sz w:val="32"/>
+                <w:szCs w:val="32"/>
+                <w:cs/>
+                <w:lang w:val="en-US"/>
+              </w:rPr>
+            </w:pPr>
+            <w:r>
+              <w:rPr>
+                <w:rFonts w:ascii="TH Niramit AS" w:hAnsi="TH Niramit AS" w:cs="TH Niramit AS" w:hint="cs"/>
+                <w:sz w:val="32"/>
+                <w:szCs w:val="32"/>
+                <w:cs/>
+                <w:lang w:val="en-US"/>
+              </w:rPr>
+              <w:t>คำนวณค่าความคล้ายคลึง</w:t>
+            </w:r>
+          </w:p>
+        </w:tc>
+        <w:tc>
+          <w:tcPr>
+            <w:tcW w:w="4145" w:type="dxa"/>
+            <w:vAlign w:val="center"/>
+          </w:tcPr>
+          <w:p>
+            <w:pPr>
+              <w:rPr>
+                <w:rFonts w:ascii="TH Niramit AS" w:hAnsi="TH Niramit AS" w:cs="TH Niramit AS" w:hint="cs"/>
+                <w:sz w:val="32"/>
+                <w:szCs w:val="32"/>
+                <w:cs/>
+                <w:lang w:val="en-US"/>
+              </w:rPr>
+            </w:pPr>
+            <w:r>
+              <w:rPr>
+                <w:rFonts w:ascii="TH Niramit AS" w:hAnsi="TH Niramit AS" w:cs="TH Niramit AS" w:hint="cs"/>
+                <w:sz w:val="32"/>
+                <w:szCs w:val="32"/>
+                <w:cs/>
+                <w:lang w:val="en-US"/>
+              </w:rPr>
+              <w:t>คำนวณค่าความคล้ายคลึงระหว่างความสนใจของผู้ใช้และข้อมูลบริษัท</w:t>
+            </w:r>
+          </w:p>
+        </w:tc>
+      </w:tr>
+      <w:tr>
+        <w:tc>
+          <w:tcPr>
+            <w:tcW w:w="4145" w:type="dxa"/>
+            <w:vAlign w:val="center"/>
+          </w:tcPr>
+          <w:p>
+            <w:pPr>
+              <w:rPr>
+                <w:rFonts w:ascii="TH Niramit AS" w:hAnsi="TH Niramit AS" w:cs="TH Niramit AS" w:hint="cs"/>
+                <w:sz w:val="32"/>
+                <w:szCs w:val="32"/>
+                <w:cs/>
+                <w:lang w:val="en-US"/>
+              </w:rPr>
+            </w:pPr>
+            <w:r>
+              <w:rPr>
+                <w:rFonts w:ascii="TH Niramit AS" w:hAnsi="TH Niramit AS" w:cs="TH Niramit AS"/>
+                <w:sz w:val="32"/>
+                <w:szCs w:val="32"/>
+                <w:lang w:val="en-US"/>
+              </w:rPr>
+              <w:t xml:space="preserve">ID </w:t>
+            </w:r>
+            <w:r>
+              <w:rPr>
+                <w:rFonts w:ascii="TH Niramit AS" w:hAnsi="TH Niramit AS" w:cs="TH Niramit AS" w:hint="cs"/>
+                <w:sz w:val="32"/>
+                <w:szCs w:val="32"/>
+                <w:cs/>
+                <w:lang w:val="en-US"/>
+              </w:rPr>
+              <w:t>กลุ่มที่เหมาะสมที่สุด</w:t>
+            </w:r>
+          </w:p>
+        </w:tc>
+        <w:tc>
+          <w:tcPr>
+            <w:tcW w:w="4145" w:type="dxa"/>
+            <w:vAlign w:val="center"/>
+          </w:tcPr>
+          <w:p>
+            <w:pPr>
+              <w:rPr>
+                <w:rFonts w:ascii="TH Niramit AS" w:hAnsi="TH Niramit AS" w:cs="TH Niramit AS" w:hint="cs"/>
+                <w:sz w:val="32"/>
+                <w:szCs w:val="32"/>
+                <w:cs/>
+                <w:lang w:val="en-US"/>
+              </w:rPr>
+            </w:pPr>
+            <w:r>
+              <w:rPr>
+                <w:rFonts w:ascii="TH Niramit AS" w:hAnsi="TH Niramit AS" w:cs="TH Niramit AS" w:hint="cs"/>
+                <w:sz w:val="32"/>
+                <w:szCs w:val="32"/>
+                <w:cs/>
+                <w:lang w:val="en-US"/>
+              </w:rPr>
+              <w:t xml:space="preserve">คืนค่า </w:t>
+            </w:r>
+            <w:r>
+              <w:rPr>
+                <w:rFonts w:ascii="TH Niramit AS" w:hAnsi="TH Niramit AS" w:cs="TH Niramit AS"/>
+                <w:sz w:val="32"/>
+                <w:szCs w:val="32"/>
+                <w:lang w:val="en-US"/>
+              </w:rPr>
+              <w:t xml:space="preserve">ID </w:t>
+            </w:r>
+            <w:r>
+              <w:rPr>
+                <w:rFonts w:ascii="TH Niramit AS" w:hAnsi="TH Niramit AS" w:cs="TH Niramit AS" w:hint="cs"/>
+                <w:sz w:val="32"/>
+                <w:szCs w:val="32"/>
+                <w:cs/>
+                <w:lang w:val="en-US"/>
+              </w:rPr>
+              <w:t>ของกลุ่มบริษัทที่คล้ายกับความสนใจของผู้ใช้</w:t>
+            </w:r>
+          </w:p>
+        </w:tc>
+      </w:tr>
+      <w:tr>
+        <w:tc>
+          <w:tcPr>
+            <w:tcW w:w="4145" w:type="dxa"/>
+            <w:vAlign w:val="center"/>
+          </w:tcPr>
+          <w:p>
+            <w:pPr>
+              <w:rPr>
+                <w:rFonts w:ascii="TH Niramit AS" w:hAnsi="TH Niramit AS" w:cs="TH Niramit AS" w:hint="cs"/>
+                <w:sz w:val="32"/>
+                <w:szCs w:val="32"/>
+                <w:cs/>
+                <w:lang w:val="en-US"/>
+              </w:rPr>
+            </w:pPr>
+            <w:r>
+              <w:rPr>
+                <w:rFonts w:ascii="TH Niramit AS" w:hAnsi="TH Niramit AS" w:cs="TH Niramit AS"/>
+                <w:sz w:val="32"/>
+                <w:szCs w:val="32"/>
+                <w:lang w:val="en-US"/>
+              </w:rPr>
+              <w:t xml:space="preserve">ID </w:t>
+            </w:r>
+            <w:r>
+              <w:rPr>
+                <w:rFonts w:ascii="TH Niramit AS" w:hAnsi="TH Niramit AS" w:cs="TH Niramit AS" w:hint="cs"/>
+                <w:sz w:val="32"/>
+                <w:szCs w:val="32"/>
+                <w:cs/>
+                <w:lang w:val="en-US"/>
+              </w:rPr>
+              <w:t>กลุ่ม</w:t>
+            </w:r>
+          </w:p>
+        </w:tc>
+        <w:tc>
+          <w:tcPr>
+            <w:tcW w:w="4145" w:type="dxa"/>
+            <w:vAlign w:val="center"/>
+          </w:tcPr>
+          <w:p>
+            <w:pPr>
+              <w:rPr>
+                <w:rFonts w:ascii="TH Niramit AS" w:hAnsi="TH Niramit AS" w:cs="TH Niramit AS" w:hint="cs"/>
+                <w:sz w:val="32"/>
+                <w:szCs w:val="32"/>
+                <w:cs/>
+                <w:lang w:val="en-US"/>
+              </w:rPr>
+            </w:pPr>
+            <w:r>
+              <w:rPr>
+                <w:rFonts w:ascii="TH Niramit AS" w:hAnsi="TH Niramit AS" w:cs="TH Niramit AS" w:hint="cs"/>
+                <w:sz w:val="32"/>
+                <w:szCs w:val="32"/>
+                <w:cs/>
+                <w:lang w:val="en-US"/>
+              </w:rPr>
+              <w:t xml:space="preserve">ส่งค่า </w:t>
+            </w:r>
+            <w:r>
+              <w:rPr>
+                <w:rFonts w:ascii="TH Niramit AS" w:hAnsi="TH Niramit AS" w:cs="TH Niramit AS"/>
+                <w:sz w:val="32"/>
+                <w:szCs w:val="32"/>
+                <w:lang w:val="en-US"/>
+              </w:rPr>
+              <w:t>ID</w:t>
+            </w:r>
+            <w:r>
+              <w:rPr>
+                <w:rFonts w:ascii="TH Niramit AS" w:hAnsi="TH Niramit AS" w:cs="TH Niramit AS" w:hint="cs"/>
+                <w:sz w:val="32"/>
+                <w:szCs w:val="32"/>
+                <w:cs/>
+                <w:lang w:val="en-US"/>
+              </w:rPr>
+              <w:t xml:space="preserve"> ของกลุ่มไปยังฐานข้อมูลเพื่อขอข้อมูลบริษัทที่อยู่ในกลุ่มนั้น ๆ</w:t>
+            </w:r>
+          </w:p>
+        </w:tc>
+      </w:tr>
+      <w:tr>
+        <w:tc>
+          <w:tcPr>
+            <w:tcW w:w="4145" w:type="dxa"/>
+            <w:vAlign w:val="center"/>
+          </w:tcPr>
+          <w:p>
+            <w:pPr>
+              <w:rPr>
+                <w:rFonts w:ascii="TH Niramit AS" w:hAnsi="TH Niramit AS" w:cs="TH Niramit AS"/>
+                <w:sz w:val="32"/>
+                <w:szCs w:val="32"/>
+                <w:lang w:val="en-US"/>
+              </w:rPr>
+            </w:pPr>
+            <w:r>
+              <w:rPr>
+                <w:rFonts w:ascii="TH Niramit AS" w:hAnsi="TH Niramit AS" w:cs="TH Niramit AS" w:hint="cs"/>
+                <w:sz w:val="32"/>
+                <w:szCs w:val="32"/>
+                <w:cs/>
+                <w:lang w:val="en-US"/>
+              </w:rPr>
+              <w:t>ข้อมูลบริษัทที่อยู่ในกลุ่ม</w:t>
+            </w:r>
+          </w:p>
+        </w:tc>
+        <w:tc>
+          <w:tcPr>
+            <w:tcW w:w="4145" w:type="dxa"/>
+            <w:vAlign w:val="center"/>
+          </w:tcPr>
+          <w:p>
+            <w:pPr>
+              <w:rPr>
+                <w:rFonts w:ascii="TH Niramit AS" w:hAnsi="TH Niramit AS" w:cs="TH Niramit AS" w:hint="cs"/>
+                <w:sz w:val="32"/>
+                <w:szCs w:val="32"/>
+                <w:cs/>
+                <w:lang w:val="en-US"/>
+              </w:rPr>
+            </w:pPr>
+            <w:r>
+              <w:rPr>
+                <w:rFonts w:ascii="TH Niramit AS" w:hAnsi="TH Niramit AS" w:cs="TH Niramit AS" w:hint="cs"/>
+                <w:sz w:val="32"/>
+                <w:szCs w:val="32"/>
+                <w:cs/>
+                <w:lang w:val="en-US"/>
+              </w:rPr>
+              <w:t>แสดงรายชื่อบริษัทที่อยู่ในกลุ่มในหน้าเว็บ</w:t>
+            </w:r>
+          </w:p>
+        </w:tc>
+      </w:tr>
+    </w:tbl>
+    <w:p>
+      <w:pPr>
+        <w:rPr>
+          <w:rFonts w:ascii="TH Niramit AS" w:hAnsi="TH Niramit AS" w:cs="TH Niramit AS"/>
+          <w:sz w:val="32"/>
+          <w:szCs w:val="32"/>
+          <w:lang w:val="en-US"/>
+        </w:rPr>
+      </w:pPr>
+    </w:p>
+    <w:p>
+      <w:pPr>
+        <w:jc w:val="center"/>
+        <w:rPr>
+          <w:rFonts w:ascii="TH Niramit AS" w:hAnsi="TH Niramit AS" w:cs="TH Niramit AS"/>
+          <w:sz w:val="32"/>
+          <w:szCs w:val="32"/>
+          <w:lang w:val="en-US"/>
+        </w:rPr>
+      </w:pPr>
+      <w:r>
+        <w:rPr>
+          <w:rFonts w:ascii="TH Niramit AS" w:hAnsi="TH Niramit AS" w:cs="TH Niramit AS" w:hint="cs"/>
+          <w:noProof/>
+          <w:sz w:val="32"/>
+          <w:szCs w:val="32"/>
+          <w:lang w:val="th-TH"/>
+        </w:rPr>
+        <w:drawing>
+          <wp:inline distT="0" distB="0" distL="0" distR="0" wp14:anchorId="090CC431" wp14:editId="7FA87412">
+            <wp:extent cx="5270500" cy="3187065"/>
+            <wp:effectExtent l="0" t="0" r="0" b="635"/>
+            <wp:docPr id="17" name="Picture 17" descr="Diagram&#10;&#10;Description automatically generated"/>
+            <wp:cNvGraphicFramePr>
+              <a:graphicFrameLocks xmlns:a="http://schemas.openxmlformats.org/drawingml/2006/main" noChangeAspect="1"/>
+            </wp:cNvGraphicFramePr>
+            <a:graphic xmlns:a="http://schemas.openxmlformats.org/drawingml/2006/main">
+              <a:graphicData uri="http://schemas.openxmlformats.org/drawingml/2006/picture">
+                <pic:pic xmlns:pic="http://schemas.openxmlformats.org/drawingml/2006/picture">
+                  <pic:nvPicPr>
+                    <pic:cNvPr id="17" name="Picture 17" descr="Diagram&#10;&#10;Description automatically generated"/>
+                    <pic:cNvPicPr/>
+                  </pic:nvPicPr>
+                  <pic:blipFill>
+                    <a:blip r:embed="rId26" cstate="print">
+                      <a:extLst>
+                        <a:ext uri="{28A0092B-C50C-407E-A947-70E740481C1C}">
+                          <a14:useLocalDpi xmlns:a14="http://schemas.microsoft.com/office/drawing/2010/main" val="0"/>
+                        </a:ext>
+                      </a:extLst>
+                    </a:blip>
+                    <a:stretch>
+                      <a:fillRect/>
+                    </a:stretch>
+                  </pic:blipFill>
+                  <pic:spPr>
+                    <a:xfrm>
+                      <a:off x="0" y="0"/>
+                      <a:ext cx="5270500" cy="3187065"/>
+                    </a:xfrm>
+                    <a:prstGeom prst="rect">
+                      <a:avLst/>
+                    </a:prstGeom>
+                  </pic:spPr>
+                </pic:pic>
+              </a:graphicData>
+            </a:graphic>
+          </wp:inline>
+        </w:drawing>
+      </w:r>
+    </w:p>
+    <w:p>
+      <w:pPr>
+        <w:jc w:val="center"/>
+        <w:rPr>
+          <w:rFonts w:ascii="TH Niramit AS" w:hAnsi="TH Niramit AS" w:cs="TH Niramit AS"/>
+          <w:sz w:val="32"/>
+          <w:szCs w:val="32"/>
+          <w:lang w:val="en-US"/>
+        </w:rPr>
+      </w:pPr>
+      <w:r>
+        <w:rPr>
+          <w:rFonts w:ascii="TH Niramit AS" w:hAnsi="TH Niramit AS" w:cs="TH Niramit AS"/>
+          <w:sz w:val="32"/>
+          <w:szCs w:val="32"/>
+          <w:lang w:val="en-US"/>
+        </w:rPr>
+        <w:t xml:space="preserve"> </w:t>
+      </w:r>
+      <w:r>
+        <w:rPr>
+          <w:rFonts w:ascii="TH Niramit AS" w:hAnsi="TH Niramit AS" w:cs="TH Niramit AS" w:hint="cs"/>
+          <w:b/>
+          <w:bCs/>
+          <w:sz w:val="32"/>
+          <w:szCs w:val="32"/>
+          <w:cs/>
+          <w:lang w:val="en-US"/>
+        </w:rPr>
+        <w:t xml:space="preserve">ภาพที่ </w:t>
+      </w:r>
+      <w:r>
+        <w:rPr>
+          <w:rFonts w:ascii="TH Niramit AS" w:hAnsi="TH Niramit AS" w:cs="TH Niramit AS"/>
+          <w:b/>
+          <w:bCs/>
+          <w:sz w:val="32"/>
+          <w:szCs w:val="32"/>
+          <w:lang w:val="en-US"/>
+        </w:rPr>
+        <w:t xml:space="preserve">xx </w:t>
+      </w:r>
+      <w:r>
+        <w:rPr>
+          <w:rFonts w:ascii="TH Niramit AS" w:hAnsi="TH Niramit AS" w:cs="TH Niramit AS"/>
+          <w:sz w:val="32"/>
+          <w:szCs w:val="32"/>
+          <w:lang w:val="en-US"/>
+        </w:rPr>
+        <w:t>Sequence Diagram</w:t>
+      </w:r>
+      <w:r>
+        <w:rPr>
+          <w:rFonts w:ascii="TH Niramit AS" w:hAnsi="TH Niramit AS" w:cs="TH Niramit AS" w:hint="cs"/>
+          <w:sz w:val="32"/>
+          <w:szCs w:val="32"/>
+          <w:cs/>
+          <w:lang w:val="en-US"/>
+        </w:rPr>
+        <w:t xml:space="preserve"> การ</w:t>
+      </w:r>
+      <w:r>
+        <w:rPr>
+          <w:rFonts w:ascii="TH Niramit AS" w:hAnsi="TH Niramit AS" w:cs="TH Niramit AS" w:hint="cs"/>
+          <w:sz w:val="32"/>
+          <w:szCs w:val="32"/>
+          <w:cs/>
+          <w:lang w:val="en-US"/>
+        </w:rPr>
+        <w:t>เพิ่มข้อมูลและจัดกลุ่มบริษัทใหม่</w:t>
+      </w:r>
+    </w:p>
+    <w:p>
+      <w:pPr>
+        <w:jc w:val="center"/>
+        <w:rPr>
+          <w:rFonts w:ascii="TH Niramit AS" w:hAnsi="TH Niramit AS" w:cs="TH Niramit AS"/>
+          <w:sz w:val="32"/>
+          <w:szCs w:val="32"/>
+          <w:lang w:val="en-US"/>
+        </w:rPr>
+      </w:pPr>
+    </w:p>
+    <w:p>
+      <w:pPr>
+        <w:rPr>
+          <w:rFonts w:ascii="TH Niramit AS" w:hAnsi="TH Niramit AS" w:cs="TH Niramit AS"/>
+          <w:sz w:val="32"/>
+          <w:szCs w:val="32"/>
+          <w:lang w:val="en-US"/>
+        </w:rPr>
+      </w:pPr>
+      <w:r>
+        <w:rPr>
+          <w:rFonts w:ascii="TH Niramit AS" w:hAnsi="TH Niramit AS" w:cs="TH Niramit AS" w:hint="cs"/>
+          <w:b/>
+          <w:bCs/>
+          <w:sz w:val="32"/>
+          <w:szCs w:val="32"/>
+          <w:cs/>
+          <w:lang w:val="en-US"/>
+        </w:rPr>
+        <w:t xml:space="preserve">ตารางที่ </w:t>
+      </w:r>
+      <w:r>
+        <w:rPr>
+          <w:rFonts w:ascii="TH Niramit AS" w:hAnsi="TH Niramit AS" w:cs="TH Niramit AS"/>
+          <w:b/>
+          <w:bCs/>
+          <w:sz w:val="32"/>
+          <w:szCs w:val="32"/>
+          <w:lang w:val="en-US"/>
+        </w:rPr>
+        <w:t>9</w:t>
+      </w:r>
+      <w:r>
+        <w:rPr>
+          <w:rFonts w:ascii="TH Niramit AS" w:hAnsi="TH Niramit AS" w:cs="TH Niramit AS"/>
+          <w:b/>
+          <w:bCs/>
+          <w:sz w:val="32"/>
+          <w:szCs w:val="32"/>
+          <w:lang w:val="en-US"/>
+        </w:rPr>
+        <w:t xml:space="preserve"> </w:t>
+      </w:r>
+      <w:r>
+        <w:rPr>
+          <w:rFonts w:ascii="TH Niramit AS" w:hAnsi="TH Niramit AS" w:cs="TH Niramit AS" w:hint="cs"/>
+          <w:sz w:val="32"/>
+          <w:szCs w:val="32"/>
+          <w:cs/>
+          <w:lang w:val="en-US"/>
+        </w:rPr>
+        <w:t xml:space="preserve">อธิบายเหตุการณ์ที่เกิดขึ้นใน </w:t>
+      </w:r>
+      <w:r>
+        <w:rPr>
+          <w:rFonts w:ascii="TH Niramit AS" w:hAnsi="TH Niramit AS" w:cs="TH Niramit AS"/>
+          <w:sz w:val="32"/>
+          <w:szCs w:val="32"/>
+          <w:lang w:val="en-US"/>
+        </w:rPr>
+        <w:t>Sequence Diagram</w:t>
+      </w:r>
+      <w:r>
+        <w:rPr>
+          <w:rFonts w:ascii="TH Niramit AS" w:hAnsi="TH Niramit AS" w:cs="TH Niramit AS" w:hint="cs"/>
+          <w:sz w:val="32"/>
+          <w:szCs w:val="32"/>
+          <w:cs/>
+          <w:lang w:val="en-US"/>
+        </w:rPr>
+        <w:t xml:space="preserve"> การเพิ่มข้อมูลและจัดกลุ่มบริษัทใหม่</w:t>
+      </w:r>
+    </w:p>
+    <w:tbl>
+      <w:tblPr>
+        <w:tblStyle w:val="TableGrid"/>
+        <w:tblW w:w="0" w:type="auto"/>
+        <w:tblLook w:val="04A0" w:firstRow="1" w:lastRow="0" w:firstColumn="1" w:lastColumn="0" w:noHBand="0" w:noVBand="1"/>
+      </w:tblPr>
+      <w:tblGrid>
+        <w:gridCol w:w="4145"/>
+        <w:gridCol w:w="4145"/>
+      </w:tblGrid>
+      <w:tr>
+        <w:tc>
+          <w:tcPr>
+            <w:tcW w:w="4145" w:type="dxa"/>
+            <w:vAlign w:val="center"/>
+          </w:tcPr>
+          <w:p>
+            <w:pPr>
+              <w:rPr>
+                <w:rFonts w:ascii="TH Niramit AS" w:hAnsi="TH Niramit AS" w:cs="TH Niramit AS" w:hint="cs"/>
+                <w:b/>
+                <w:bCs/>
+                <w:sz w:val="32"/>
+                <w:szCs w:val="32"/>
+                <w:lang w:val="en-US"/>
+              </w:rPr>
+            </w:pPr>
+            <w:r>
+              <w:rPr>
+                <w:rFonts w:ascii="TH Niramit AS" w:hAnsi="TH Niramit AS" w:cs="TH Niramit AS" w:hint="cs"/>
+                <w:b/>
+                <w:bCs/>
+                <w:sz w:val="32"/>
+                <w:szCs w:val="32"/>
+                <w:cs/>
+                <w:lang w:val="en-US"/>
+              </w:rPr>
+              <w:t>เหตุการณ์ที่เกิดขึ้น</w:t>
+            </w:r>
+          </w:p>
+        </w:tc>
+        <w:tc>
+          <w:tcPr>
+            <w:tcW w:w="4145" w:type="dxa"/>
+            <w:vAlign w:val="center"/>
+          </w:tcPr>
+          <w:p>
+            <w:pPr>
+              <w:rPr>
+                <w:rFonts w:ascii="TH Niramit AS" w:hAnsi="TH Niramit AS" w:cs="TH Niramit AS" w:hint="cs"/>
+                <w:b/>
+                <w:bCs/>
+                <w:sz w:val="32"/>
+                <w:szCs w:val="32"/>
+                <w:lang w:val="en-US"/>
+              </w:rPr>
+            </w:pPr>
+            <w:r>
+              <w:rPr>
+                <w:rFonts w:ascii="TH Niramit AS" w:hAnsi="TH Niramit AS" w:cs="TH Niramit AS" w:hint="cs"/>
+                <w:b/>
+                <w:bCs/>
+                <w:sz w:val="32"/>
+                <w:szCs w:val="32"/>
+                <w:cs/>
+                <w:lang w:val="en-US"/>
+              </w:rPr>
+              <w:t>คำอธิบาย</w:t>
+            </w:r>
+          </w:p>
+        </w:tc>
+      </w:tr>
+      <w:tr>
+        <w:tc>
+          <w:tcPr>
+            <w:tcW w:w="4145" w:type="dxa"/>
+            <w:vAlign w:val="center"/>
+          </w:tcPr>
+          <w:p>
+            <w:pPr>
+              <w:rPr>
+                <w:rFonts w:ascii="TH Niramit AS" w:hAnsi="TH Niramit AS" w:cs="TH Niramit AS" w:hint="cs"/>
+                <w:sz w:val="32"/>
+                <w:szCs w:val="32"/>
+                <w:lang w:val="en-US"/>
+              </w:rPr>
+            </w:pPr>
+            <w:r>
+              <w:rPr>
+                <w:rFonts w:ascii="TH Niramit AS" w:hAnsi="TH Niramit AS" w:cs="TH Niramit AS" w:hint="cs"/>
+                <w:sz w:val="32"/>
+                <w:szCs w:val="32"/>
+                <w:cs/>
+                <w:lang w:val="en-US"/>
+              </w:rPr>
+              <w:t>ได้รับข้อมูล</w:t>
+            </w:r>
+          </w:p>
+        </w:tc>
+        <w:tc>
+          <w:tcPr>
+            <w:tcW w:w="4145" w:type="dxa"/>
+            <w:vAlign w:val="center"/>
+          </w:tcPr>
+          <w:p>
+            <w:pPr>
+              <w:rPr>
+                <w:rFonts w:ascii="TH Niramit AS" w:hAnsi="TH Niramit AS" w:cs="TH Niramit AS" w:hint="cs"/>
+                <w:sz w:val="32"/>
+                <w:szCs w:val="32"/>
+                <w:lang w:val="en-US"/>
+              </w:rPr>
+            </w:pPr>
+            <w:r>
+              <w:rPr>
+                <w:rFonts w:ascii="TH Niramit AS" w:hAnsi="TH Niramit AS" w:cs="TH Niramit AS" w:hint="cs"/>
+                <w:sz w:val="32"/>
+                <w:szCs w:val="32"/>
+                <w:cs/>
+                <w:lang w:val="en-US"/>
+              </w:rPr>
+              <w:t>ได้ข้อมูลดิบที่จะนำมาใช้งาน</w:t>
+            </w:r>
+          </w:p>
+        </w:tc>
+      </w:tr>
+      <w:tr>
+        <w:tc>
+          <w:tcPr>
+            <w:tcW w:w="4145" w:type="dxa"/>
+            <w:vAlign w:val="center"/>
+          </w:tcPr>
+          <w:p>
+            <w:pPr>
+              <w:rPr>
+                <w:rFonts w:ascii="TH Niramit AS" w:hAnsi="TH Niramit AS" w:cs="TH Niramit AS" w:hint="cs"/>
+                <w:sz w:val="32"/>
+                <w:szCs w:val="32"/>
+                <w:cs/>
+                <w:lang w:val="en-US"/>
+              </w:rPr>
+            </w:pPr>
+            <w:r>
+              <w:rPr>
+                <w:rFonts w:ascii="TH Niramit AS" w:hAnsi="TH Niramit AS" w:cs="TH Niramit AS" w:hint="cs"/>
+                <w:sz w:val="32"/>
+                <w:szCs w:val="32"/>
+                <w:cs/>
+                <w:lang w:val="en-US"/>
+              </w:rPr>
+              <w:t>ทำความสะอาดข้อมูล</w:t>
+            </w:r>
+          </w:p>
+        </w:tc>
+        <w:tc>
+          <w:tcPr>
+            <w:tcW w:w="4145" w:type="dxa"/>
+            <w:vAlign w:val="center"/>
+          </w:tcPr>
+          <w:p>
+            <w:pPr>
+              <w:rPr>
+                <w:rFonts w:ascii="TH Niramit AS" w:hAnsi="TH Niramit AS" w:cs="TH Niramit AS" w:hint="cs"/>
+                <w:sz w:val="32"/>
+                <w:szCs w:val="32"/>
+                <w:cs/>
+                <w:lang w:val="en-US"/>
+              </w:rPr>
+            </w:pPr>
+            <w:r>
+              <w:rPr>
+                <w:rFonts w:ascii="TH Niramit AS" w:hAnsi="TH Niramit AS" w:cs="TH Niramit AS" w:hint="cs"/>
+                <w:sz w:val="32"/>
+                <w:szCs w:val="32"/>
+                <w:cs/>
+                <w:lang w:val="en-US"/>
+              </w:rPr>
+              <w:t>นำข้อมูลดิบมาทำการลบตัวเลข คำที่ไม่มีความหมายในตัว คำสะกดผิด</w:t>
+            </w:r>
+          </w:p>
+        </w:tc>
+      </w:tr>
+      <w:tr>
+        <w:tc>
+          <w:tcPr>
+            <w:tcW w:w="4145" w:type="dxa"/>
+            <w:vAlign w:val="center"/>
+          </w:tcPr>
+          <w:p>
+            <w:pPr>
+              <w:rPr>
+                <w:rFonts w:ascii="TH Niramit AS" w:hAnsi="TH Niramit AS" w:cs="TH Niramit AS" w:hint="cs"/>
+                <w:sz w:val="32"/>
+                <w:szCs w:val="32"/>
+                <w:cs/>
+                <w:lang w:val="en-US"/>
+              </w:rPr>
+            </w:pPr>
+            <w:r>
+              <w:rPr>
+                <w:rFonts w:ascii="TH Niramit AS" w:hAnsi="TH Niramit AS" w:cs="TH Niramit AS" w:hint="cs"/>
+                <w:sz w:val="32"/>
+                <w:szCs w:val="32"/>
+                <w:cs/>
+                <w:lang w:val="en-US"/>
+              </w:rPr>
+              <w:t>จัดกลุ่มข้อมูล</w:t>
+            </w:r>
+          </w:p>
+        </w:tc>
+        <w:tc>
+          <w:tcPr>
+            <w:tcW w:w="4145" w:type="dxa"/>
+            <w:vAlign w:val="center"/>
+          </w:tcPr>
+          <w:p>
+            <w:pPr>
+              <w:rPr>
+                <w:rFonts w:ascii="TH Niramit AS" w:hAnsi="TH Niramit AS" w:cs="TH Niramit AS" w:hint="cs"/>
+                <w:sz w:val="32"/>
+                <w:szCs w:val="32"/>
+                <w:cs/>
+                <w:lang w:val="en-US"/>
+              </w:rPr>
+            </w:pPr>
+            <w:r>
+              <w:rPr>
+                <w:rFonts w:ascii="TH Niramit AS" w:hAnsi="TH Niramit AS" w:cs="TH Niramit AS" w:hint="cs"/>
+                <w:sz w:val="32"/>
+                <w:szCs w:val="32"/>
+                <w:cs/>
+                <w:lang w:val="en-US"/>
+              </w:rPr>
+              <w:t>ทำการหาคำสำคัญและทำการจัดกลุ่มข้อมูล</w:t>
+            </w:r>
+          </w:p>
+        </w:tc>
+      </w:tr>
+      <w:tr>
+        <w:tc>
+          <w:tcPr>
+            <w:tcW w:w="4145" w:type="dxa"/>
+            <w:vAlign w:val="center"/>
+          </w:tcPr>
+          <w:p>
+            <w:pPr>
+              <w:rPr>
+                <w:rFonts w:ascii="TH Niramit AS" w:hAnsi="TH Niramit AS" w:cs="TH Niramit AS" w:hint="cs"/>
+                <w:sz w:val="32"/>
+                <w:szCs w:val="32"/>
+                <w:cs/>
+                <w:lang w:val="en-US"/>
+              </w:rPr>
+            </w:pPr>
+            <w:r>
+              <w:rPr>
+                <w:rFonts w:ascii="TH Niramit AS" w:hAnsi="TH Niramit AS" w:cs="TH Niramit AS"/>
+                <w:sz w:val="32"/>
+                <w:szCs w:val="32"/>
+                <w:cs/>
+                <w:lang w:val="en-US"/>
+              </w:rPr>
+              <w:t>กำหนดชื่อแต่ละกลุ่มและบันทึกลงฐานข้อมูล</w:t>
+            </w:r>
+          </w:p>
+        </w:tc>
+        <w:tc>
+          <w:tcPr>
+            <w:tcW w:w="4145" w:type="dxa"/>
+            <w:vAlign w:val="center"/>
+          </w:tcPr>
+          <w:p>
+            <w:pPr>
+              <w:rPr>
+                <w:rFonts w:ascii="TH Niramit AS" w:hAnsi="TH Niramit AS" w:cs="TH Niramit AS" w:hint="cs"/>
+                <w:sz w:val="32"/>
+                <w:szCs w:val="32"/>
+                <w:cs/>
+                <w:lang w:val="en-US"/>
+              </w:rPr>
+            </w:pPr>
+            <w:r>
+              <w:rPr>
+                <w:rFonts w:ascii="TH Niramit AS" w:hAnsi="TH Niramit AS" w:cs="TH Niramit AS" w:hint="cs"/>
+                <w:sz w:val="32"/>
+                <w:szCs w:val="32"/>
+                <w:cs/>
+                <w:lang w:val="en-US"/>
+              </w:rPr>
+              <w:t>กำหนดชื่อของกลุ่มและบันทึกข้อมูลลงฐานข้อมูลเพื่อใช้ในเว็บไซต์</w:t>
+            </w:r>
+          </w:p>
+        </w:tc>
+      </w:tr>
+    </w:tbl>
+    <w:p>
+      <w:pPr>
+        <w:rPr>
+          <w:rFonts w:ascii="TH Niramit AS" w:hAnsi="TH Niramit AS" w:cs="TH Niramit AS" w:hint="cs"/>
           <w:sz w:val="32"/>
           <w:szCs w:val="32"/>
           <w:cs/>
@@ -47790,13 +49604,35 @@
     <b:Year>2022</b:Year>
     <b:Month>3</b:Month>
     <b:Day>12</b:Day>
+    <b:RefOrder>33</b:RefOrder>
+  </b:Source>
+  <b:Source>
+    <b:Tag>Run18</b:Tag>
+    <b:SourceType>DocumentFromInternetSite</b:SourceType>
+    <b:Guid>{B8082AF1-0DDD-B24A-873B-0A79AA90A123}</b:Guid>
+    <b:Author>
+      <b:Author>
+        <b:NameList>
+          <b:Person>
+            <b:Last>Rungnapha</b:Last>
+            <b:First>Kongkate</b:First>
+          </b:Person>
+        </b:NameList>
+      </b:Author>
+    </b:Author>
+    <b:Title>Sequence Diagram แผนผังการทำงานแบบลำดับปฏิสัมพันธ์</b:Title>
+    <b:InternetSiteTitle>glurgeek</b:InternetSiteTitle>
+    <b:URL>https://www.glurgeek.com/education/sequence-diagram/</b:URL>
+    <b:Year>2018</b:Year>
+    <b:Month>1</b:Month>
+    <b:Day>31</b:Day>
     <b:RefOrder>28</b:RefOrder>
   </b:Source>
 </b:Sources>
 </file>
 
 <file path=customXml/itemProps1.xml><?xml version="1.0" encoding="utf-8"?>
-<ds:datastoreItem xmlns:ds="http://schemas.openxmlformats.org/officeDocument/2006/customXml" ds:itemID="{606D16E2-AC8B-EA47-BF31-206815B343EF}">
+<ds:datastoreItem xmlns:ds="http://schemas.openxmlformats.org/officeDocument/2006/customXml" ds:itemID="{52D8E20D-BF22-9946-BCF5-B6F2D44E1D72}">
   <ds:schemaRefs>
     <ds:schemaRef ds:uri="http://schemas.openxmlformats.org/officeDocument/2006/bibliography"/>
   </ds:schemaRefs>

</xml_diff>

<commit_message>
:memo: Finish Activity diagram
</commit_message>
<xml_diff>
--- a/report/report.docx
+++ b/report/report.docx
@@ -44332,10 +44332,9 @@
           <w:p>
             <w:pPr>
               <w:rPr>
-                <w:rFonts w:ascii="TH Niramit AS" w:hAnsi="TH Niramit AS" w:cs="TH Niramit AS" w:hint="cs"/>
-                <w:sz w:val="32"/>
-                <w:szCs w:val="32"/>
-                <w:cs/>
+                <w:rFonts w:ascii="TH Niramit AS" w:hAnsi="TH Niramit AS" w:cs="TH Niramit AS"/>
+                <w:sz w:val="32"/>
+                <w:szCs w:val="32"/>
                 <w:lang w:val="en-US"/>
               </w:rPr>
             </w:pPr>
@@ -44355,6 +44354,671 @@
     </w:tbl>
     <w:p>
       <w:pPr>
+        <w:rPr>
+          <w:rFonts w:ascii="TH Niramit AS" w:hAnsi="TH Niramit AS" w:cs="TH Niramit AS"/>
+          <w:sz w:val="32"/>
+          <w:szCs w:val="32"/>
+          <w:lang w:val="en-US"/>
+        </w:rPr>
+      </w:pPr>
+    </w:p>
+    <w:p>
+      <w:pPr>
+        <w:rPr>
+          <w:rFonts w:ascii="TH Niramit AS" w:hAnsi="TH Niramit AS" w:cs="TH Niramit AS"/>
+          <w:sz w:val="32"/>
+          <w:szCs w:val="32"/>
+          <w:lang w:val="en-US"/>
+        </w:rPr>
+      </w:pPr>
+      <w:r>
+        <w:rPr>
+          <w:rFonts w:ascii="TH Niramit AS" w:hAnsi="TH Niramit AS" w:cs="TH Niramit AS"/>
+          <w:sz w:val="32"/>
+          <w:szCs w:val="32"/>
+          <w:lang w:val="en-US"/>
+        </w:rPr>
+        <w:br w:type="page"/>
+      </w:r>
+    </w:p>
+    <w:p>
+      <w:pPr>
+        <w:rPr>
+          <w:rFonts w:ascii="TH Niramit AS" w:hAnsi="TH Niramit AS" w:cs="TH Niramit AS"/>
+          <w:sz w:val="32"/>
+          <w:szCs w:val="32"/>
+          <w:lang w:val="en-US"/>
+        </w:rPr>
+      </w:pPr>
+      <w:r>
+        <w:rPr>
+          <w:rFonts w:ascii="TH Niramit AS" w:hAnsi="TH Niramit AS" w:cs="TH Niramit AS"/>
+          <w:sz w:val="32"/>
+          <w:szCs w:val="32"/>
+          <w:lang w:val="en-US"/>
+        </w:rPr>
+        <w:lastRenderedPageBreak/>
+        <w:tab/>
+        <w:t xml:space="preserve">3.2.4 </w:t>
+      </w:r>
+      <w:r>
+        <w:rPr>
+          <w:rFonts w:ascii="TH Niramit AS" w:hAnsi="TH Niramit AS" w:cs="TH Niramit AS"/>
+          <w:sz w:val="32"/>
+          <w:szCs w:val="32"/>
+          <w:cs/>
+          <w:lang w:val="en-US"/>
+        </w:rPr>
+        <w:t>แอ</w:t>
+      </w:r>
+      <w:proofErr w:type="spellStart"/>
+      <w:r>
+        <w:rPr>
+          <w:rFonts w:ascii="TH Niramit AS" w:hAnsi="TH Niramit AS" w:cs="TH Niramit AS"/>
+          <w:sz w:val="32"/>
+          <w:szCs w:val="32"/>
+          <w:cs/>
+          <w:lang w:val="en-US"/>
+        </w:rPr>
+        <w:t>คทิ</w:t>
+      </w:r>
+      <w:proofErr w:type="spellEnd"/>
+      <w:r>
+        <w:rPr>
+          <w:rFonts w:ascii="TH Niramit AS" w:hAnsi="TH Niramit AS" w:cs="TH Niramit AS"/>
+          <w:sz w:val="32"/>
+          <w:szCs w:val="32"/>
+          <w:cs/>
+          <w:lang w:val="en-US"/>
+        </w:rPr>
+        <w:t>วิต</w:t>
+      </w:r>
+      <w:r>
+        <w:rPr>
+          <w:rFonts w:ascii="TH Niramit AS" w:hAnsi="TH Niramit AS" w:cs="TH Niramit AS" w:hint="cs"/>
+          <w:sz w:val="32"/>
+          <w:szCs w:val="32"/>
+          <w:cs/>
+          <w:lang w:val="en-US"/>
+        </w:rPr>
+        <w:t>ี้ได</w:t>
+      </w:r>
+      <w:r>
+        <w:rPr>
+          <w:rFonts w:ascii="TH Niramit AS" w:hAnsi="TH Niramit AS" w:cs="TH Niramit AS"/>
+          <w:sz w:val="32"/>
+          <w:szCs w:val="32"/>
+          <w:cs/>
+          <w:lang w:val="en-US"/>
+        </w:rPr>
+        <w:t>อะแกรม (</w:t>
+      </w:r>
+      <w:r>
+        <w:rPr>
+          <w:rFonts w:ascii="TH Niramit AS" w:hAnsi="TH Niramit AS" w:cs="TH Niramit AS"/>
+          <w:sz w:val="32"/>
+          <w:szCs w:val="32"/>
+          <w:lang w:val="en-US"/>
+        </w:rPr>
+        <w:t>Activity Diagram)</w:t>
+      </w:r>
+    </w:p>
+    <w:p>
+      <w:pPr>
+        <w:jc w:val="thaiDistribute"/>
+        <w:rPr>
+          <w:rFonts w:ascii="TH Niramit AS" w:hAnsi="TH Niramit AS" w:cs="TH Niramit AS" w:hint="cs"/>
+          <w:sz w:val="32"/>
+          <w:szCs w:val="32"/>
+          <w:cs/>
+          <w:lang w:val="en-US"/>
+        </w:rPr>
+      </w:pPr>
+      <w:r>
+        <w:rPr>
+          <w:rFonts w:ascii="TH Niramit AS" w:hAnsi="TH Niramit AS" w:cs="TH Niramit AS"/>
+          <w:sz w:val="32"/>
+          <w:szCs w:val="32"/>
+          <w:cs/>
+          <w:lang w:val="en-US"/>
+        </w:rPr>
+        <w:tab/>
+      </w:r>
+      <w:r>
+        <w:rPr>
+          <w:rFonts w:ascii="TH Niramit AS" w:hAnsi="TH Niramit AS" w:cs="TH Niramit AS"/>
+          <w:sz w:val="32"/>
+          <w:szCs w:val="32"/>
+          <w:cs/>
+          <w:lang w:val="en-US"/>
+        </w:rPr>
+        <w:tab/>
+      </w:r>
+      <w:r>
+        <w:rPr>
+          <w:rFonts w:ascii="TH Niramit AS" w:hAnsi="TH Niramit AS" w:cs="TH Niramit AS"/>
+          <w:sz w:val="32"/>
+          <w:szCs w:val="32"/>
+          <w:lang w:val="en-US"/>
+        </w:rPr>
+        <w:t xml:space="preserve">Activity Diagram </w:t>
+      </w:r>
+      <w:r>
+        <w:rPr>
+          <w:rFonts w:ascii="TH Niramit AS" w:hAnsi="TH Niramit AS" w:cs="TH Niramit AS"/>
+          <w:sz w:val="32"/>
+          <w:szCs w:val="32"/>
+          <w:cs/>
+          <w:lang w:val="en-US"/>
+        </w:rPr>
+        <w:t>หรือแผนภาพกิจกรรม ใช้อธิบายกิจกรรมที่เกิดขึ้นในลักษณะกระแสการไหลของการ</w:t>
+      </w:r>
+      <w:proofErr w:type="spellStart"/>
+      <w:r>
+        <w:rPr>
+          <w:rFonts w:ascii="TH Niramit AS" w:hAnsi="TH Niramit AS" w:cs="TH Niramit AS"/>
+          <w:sz w:val="32"/>
+          <w:szCs w:val="32"/>
+          <w:cs/>
+          <w:lang w:val="en-US"/>
+        </w:rPr>
+        <w:t>ทํา</w:t>
+      </w:r>
+      <w:proofErr w:type="spellEnd"/>
+      <w:r>
+        <w:rPr>
+          <w:rFonts w:ascii="TH Niramit AS" w:hAnsi="TH Niramit AS" w:cs="TH Niramit AS"/>
+          <w:sz w:val="32"/>
+          <w:szCs w:val="32"/>
+          <w:cs/>
+          <w:lang w:val="en-US"/>
+        </w:rPr>
+        <w:t>งาน (</w:t>
+      </w:r>
+      <w:r>
+        <w:rPr>
+          <w:rFonts w:ascii="TH Niramit AS" w:hAnsi="TH Niramit AS" w:cs="TH Niramit AS"/>
+          <w:sz w:val="32"/>
+          <w:szCs w:val="32"/>
+          <w:lang w:val="en-US"/>
+        </w:rPr>
+        <w:t xml:space="preserve">Workflow) </w:t>
+      </w:r>
+      <w:r>
+        <w:rPr>
+          <w:rFonts w:ascii="TH Niramit AS" w:hAnsi="TH Niramit AS" w:cs="TH Niramit AS"/>
+          <w:sz w:val="32"/>
+          <w:szCs w:val="32"/>
+          <w:cs/>
+          <w:lang w:val="en-US"/>
+        </w:rPr>
+        <w:t xml:space="preserve">จะมีลักษณะเดียวกับ </w:t>
+      </w:r>
+      <w:r>
+        <w:rPr>
+          <w:rFonts w:ascii="TH Niramit AS" w:hAnsi="TH Niramit AS" w:cs="TH Niramit AS"/>
+          <w:sz w:val="32"/>
+          <w:szCs w:val="32"/>
+          <w:lang w:val="en-US"/>
+        </w:rPr>
+        <w:t xml:space="preserve">Flowchart </w:t>
+      </w:r>
+      <w:r>
+        <w:rPr>
+          <w:rFonts w:ascii="TH Niramit AS" w:hAnsi="TH Niramit AS" w:cs="TH Niramit AS"/>
+          <w:sz w:val="32"/>
+          <w:szCs w:val="32"/>
+          <w:cs/>
+          <w:lang w:val="en-US"/>
+        </w:rPr>
+        <w:t>โดย ขั้นตอนในการ</w:t>
+      </w:r>
+      <w:proofErr w:type="spellStart"/>
+      <w:r>
+        <w:rPr>
+          <w:rFonts w:ascii="TH Niramit AS" w:hAnsi="TH Niramit AS" w:cs="TH Niramit AS"/>
+          <w:sz w:val="32"/>
+          <w:szCs w:val="32"/>
+          <w:cs/>
+          <w:lang w:val="en-US"/>
+        </w:rPr>
+        <w:t>ทํา</w:t>
+      </w:r>
+      <w:proofErr w:type="spellEnd"/>
+      <w:r>
+        <w:rPr>
+          <w:rFonts w:ascii="TH Niramit AS" w:hAnsi="TH Niramit AS" w:cs="TH Niramit AS"/>
+          <w:sz w:val="32"/>
+          <w:szCs w:val="32"/>
+          <w:cs/>
+          <w:lang w:val="en-US"/>
+        </w:rPr>
+        <w:t xml:space="preserve">งานแต่ละขั้นจะเรียกว่า </w:t>
+      </w:r>
+      <w:r>
+        <w:rPr>
+          <w:rFonts w:ascii="TH Niramit AS" w:hAnsi="TH Niramit AS" w:cs="TH Niramit AS"/>
+          <w:sz w:val="32"/>
+          <w:szCs w:val="32"/>
+          <w:lang w:val="en-US"/>
+        </w:rPr>
+        <w:t>Activity</w:t>
+      </w:r>
+      <w:r>
+        <w:rPr>
+          <w:rFonts w:ascii="TH Niramit AS" w:hAnsi="TH Niramit AS" w:cs="TH Niramit AS" w:hint="cs"/>
+          <w:sz w:val="32"/>
+          <w:szCs w:val="32"/>
+          <w:cs/>
+          <w:lang w:val="en-US"/>
+        </w:rPr>
+        <w:t xml:space="preserve"> ดังภาพที่ </w:t>
+      </w:r>
+      <w:r>
+        <w:rPr>
+          <w:rFonts w:ascii="TH Niramit AS" w:hAnsi="TH Niramit AS" w:cs="TH Niramit AS"/>
+          <w:sz w:val="32"/>
+          <w:szCs w:val="32"/>
+          <w:lang w:val="en-US"/>
+        </w:rPr>
+        <w:t xml:space="preserve">xx </w:t>
+      </w:r>
+      <w:r>
+        <w:rPr>
+          <w:rFonts w:ascii="TH Niramit AS" w:hAnsi="TH Niramit AS" w:cs="TH Niramit AS" w:hint="cs"/>
+          <w:sz w:val="32"/>
+          <w:szCs w:val="32"/>
+          <w:cs/>
+          <w:lang w:val="en-US"/>
+        </w:rPr>
+        <w:t xml:space="preserve">และภาพที่ </w:t>
+      </w:r>
+      <w:r>
+        <w:rPr>
+          <w:rFonts w:ascii="TH Niramit AS" w:hAnsi="TH Niramit AS" w:cs="TH Niramit AS"/>
+          <w:sz w:val="32"/>
+          <w:szCs w:val="32"/>
+          <w:lang w:val="en-US"/>
+        </w:rPr>
+        <w:t xml:space="preserve">xx </w:t>
+      </w:r>
+      <w:r>
+        <w:rPr>
+          <w:rFonts w:ascii="TH Niramit AS" w:hAnsi="TH Niramit AS" w:cs="TH Niramit AS" w:hint="cs"/>
+          <w:sz w:val="32"/>
+          <w:szCs w:val="32"/>
+          <w:cs/>
+          <w:lang w:val="en-US"/>
+        </w:rPr>
+        <w:t>มีรายละเอียดดังนี้</w:t>
+      </w:r>
+    </w:p>
+    <w:p>
+      <w:pPr>
+        <w:jc w:val="thaiDistribute"/>
+        <w:rPr>
+          <w:rFonts w:ascii="TH Niramit AS" w:hAnsi="TH Niramit AS" w:cs="TH Niramit AS"/>
+          <w:sz w:val="32"/>
+          <w:szCs w:val="32"/>
+          <w:lang w:val="en-US"/>
+        </w:rPr>
+      </w:pPr>
+      <w:r>
+        <w:rPr>
+          <w:rFonts w:ascii="TH Niramit AS" w:hAnsi="TH Niramit AS" w:cs="TH Niramit AS" w:hint="cs"/>
+          <w:sz w:val="32"/>
+          <w:szCs w:val="32"/>
+          <w:cs/>
+          <w:lang w:val="en-US"/>
+        </w:rPr>
+        <w:t xml:space="preserve">การใช้งาน </w:t>
+      </w:r>
+      <w:r>
+        <w:rPr>
+          <w:rFonts w:ascii="TH Niramit AS" w:hAnsi="TH Niramit AS" w:cs="TH Niramit AS"/>
+          <w:sz w:val="32"/>
+          <w:szCs w:val="32"/>
+          <w:lang w:val="en-US"/>
+        </w:rPr>
+        <w:t>Activity Diagram</w:t>
+      </w:r>
+    </w:p>
+    <w:p>
+      <w:pPr>
+        <w:pStyle w:val="ListParagraph"/>
+        <w:numPr>
+          <w:ilvl w:val="0"/>
+          <w:numId w:val="27"/>
+        </w:numPr>
+        <w:jc w:val="thaiDistribute"/>
+        <w:rPr>
+          <w:rFonts w:ascii="TH Niramit AS" w:hAnsi="TH Niramit AS" w:cs="TH Niramit AS"/>
+          <w:sz w:val="32"/>
+          <w:szCs w:val="32"/>
+          <w:lang w:val="en-US"/>
+        </w:rPr>
+      </w:pPr>
+      <w:r>
+        <w:rPr>
+          <w:rFonts w:ascii="TH Niramit AS" w:hAnsi="TH Niramit AS" w:cs="TH Niramit AS" w:hint="cs"/>
+          <w:sz w:val="32"/>
+          <w:szCs w:val="32"/>
+          <w:cs/>
+          <w:lang w:val="en-US"/>
+        </w:rPr>
+        <w:t>อธิบายกระแสการไหลของการทำงาน (</w:t>
+      </w:r>
+      <w:r>
+        <w:rPr>
+          <w:rFonts w:ascii="TH Niramit AS" w:hAnsi="TH Niramit AS" w:cs="TH Niramit AS"/>
+          <w:sz w:val="32"/>
+          <w:szCs w:val="32"/>
+          <w:lang w:val="en-US"/>
+        </w:rPr>
+        <w:t>Workflow</w:t>
+      </w:r>
+      <w:r>
+        <w:rPr>
+          <w:rFonts w:ascii="TH Niramit AS" w:hAnsi="TH Niramit AS" w:cs="TH Niramit AS" w:hint="cs"/>
+          <w:sz w:val="32"/>
+          <w:szCs w:val="32"/>
+          <w:cs/>
+          <w:lang w:val="en-US"/>
+        </w:rPr>
+        <w:t>)</w:t>
+      </w:r>
+    </w:p>
+    <w:p>
+      <w:pPr>
+        <w:pStyle w:val="ListParagraph"/>
+        <w:numPr>
+          <w:ilvl w:val="0"/>
+          <w:numId w:val="27"/>
+        </w:numPr>
+        <w:jc w:val="thaiDistribute"/>
+        <w:rPr>
+          <w:rFonts w:ascii="TH Niramit AS" w:hAnsi="TH Niramit AS" w:cs="TH Niramit AS"/>
+          <w:sz w:val="32"/>
+          <w:szCs w:val="32"/>
+          <w:lang w:val="en-US"/>
+        </w:rPr>
+      </w:pPr>
+      <w:r>
+        <w:rPr>
+          <w:rFonts w:ascii="TH Niramit AS" w:hAnsi="TH Niramit AS" w:cs="TH Niramit AS" w:hint="cs"/>
+          <w:sz w:val="32"/>
+          <w:szCs w:val="32"/>
+          <w:cs/>
+          <w:lang w:val="en-US"/>
+        </w:rPr>
+        <w:t>แสดงขั้นตอนการทำงานของระบบ</w:t>
+      </w:r>
+    </w:p>
+    <w:p>
+      <w:pPr>
+        <w:jc w:val="thaiDistribute"/>
+        <w:rPr>
+          <w:rFonts w:ascii="TH Niramit AS" w:hAnsi="TH Niramit AS" w:cs="TH Niramit AS"/>
+          <w:sz w:val="32"/>
+          <w:szCs w:val="32"/>
+          <w:lang w:val="en-US"/>
+        </w:rPr>
+      </w:pPr>
+    </w:p>
+    <w:p>
+      <w:pPr>
+        <w:jc w:val="center"/>
+        <w:rPr>
+          <w:rFonts w:ascii="TH Niramit AS" w:hAnsi="TH Niramit AS" w:cs="TH Niramit AS"/>
+          <w:sz w:val="32"/>
+          <w:szCs w:val="32"/>
+          <w:lang w:val="en-US"/>
+        </w:rPr>
+      </w:pPr>
+      <w:r>
+        <w:rPr>
+          <w:rFonts w:ascii="TH Niramit AS" w:hAnsi="TH Niramit AS" w:cs="TH Niramit AS" w:hint="cs"/>
+          <w:noProof/>
+          <w:sz w:val="32"/>
+          <w:szCs w:val="32"/>
+          <w:lang w:val="en-US"/>
+        </w:rPr>
+        <w:drawing>
+          <wp:inline distT="0" distB="0" distL="0" distR="0" wp14:anchorId="74C66F91" wp14:editId="3BB4994A">
+            <wp:extent cx="5270500" cy="4963795"/>
+            <wp:effectExtent l="0" t="0" r="0" b="1905"/>
+            <wp:docPr id="18" name="Picture 18" descr="Diagram&#10;&#10;Description automatically generated"/>
+            <wp:cNvGraphicFramePr>
+              <a:graphicFrameLocks xmlns:a="http://schemas.openxmlformats.org/drawingml/2006/main" noChangeAspect="1"/>
+            </wp:cNvGraphicFramePr>
+            <a:graphic xmlns:a="http://schemas.openxmlformats.org/drawingml/2006/main">
+              <a:graphicData uri="http://schemas.openxmlformats.org/drawingml/2006/picture">
+                <pic:pic xmlns:pic="http://schemas.openxmlformats.org/drawingml/2006/picture">
+                  <pic:nvPicPr>
+                    <pic:cNvPr id="18" name="Picture 18" descr="Diagram&#10;&#10;Description automatically generated"/>
+                    <pic:cNvPicPr/>
+                  </pic:nvPicPr>
+                  <pic:blipFill>
+                    <a:blip r:embed="rId27" cstate="print">
+                      <a:extLst>
+                        <a:ext uri="{28A0092B-C50C-407E-A947-70E740481C1C}">
+                          <a14:useLocalDpi xmlns:a14="http://schemas.microsoft.com/office/drawing/2010/main" val="0"/>
+                        </a:ext>
+                      </a:extLst>
+                    </a:blip>
+                    <a:stretch>
+                      <a:fillRect/>
+                    </a:stretch>
+                  </pic:blipFill>
+                  <pic:spPr>
+                    <a:xfrm>
+                      <a:off x="0" y="0"/>
+                      <a:ext cx="5270500" cy="4963795"/>
+                    </a:xfrm>
+                    <a:prstGeom prst="rect">
+                      <a:avLst/>
+                    </a:prstGeom>
+                  </pic:spPr>
+                </pic:pic>
+              </a:graphicData>
+            </a:graphic>
+          </wp:inline>
+        </w:drawing>
+      </w:r>
+    </w:p>
+    <w:p>
+      <w:pPr>
+        <w:jc w:val="center"/>
+        <w:rPr>
+          <w:rFonts w:ascii="TH Niramit AS" w:hAnsi="TH Niramit AS" w:cs="TH Niramit AS"/>
+          <w:sz w:val="32"/>
+          <w:szCs w:val="32"/>
+          <w:lang w:val="en-US"/>
+        </w:rPr>
+      </w:pPr>
+      <w:r>
+        <w:rPr>
+          <w:rFonts w:ascii="TH Niramit AS" w:hAnsi="TH Niramit AS" w:cs="TH Niramit AS" w:hint="cs"/>
+          <w:b/>
+          <w:bCs/>
+          <w:sz w:val="32"/>
+          <w:szCs w:val="32"/>
+          <w:cs/>
+          <w:lang w:val="en-US"/>
+        </w:rPr>
+        <w:t xml:space="preserve">ภาพที่ </w:t>
+      </w:r>
+      <w:r>
+        <w:rPr>
+          <w:rFonts w:ascii="TH Niramit AS" w:hAnsi="TH Niramit AS" w:cs="TH Niramit AS"/>
+          <w:b/>
+          <w:bCs/>
+          <w:sz w:val="32"/>
+          <w:szCs w:val="32"/>
+          <w:lang w:val="en-US"/>
+        </w:rPr>
+        <w:t xml:space="preserve">xx </w:t>
+      </w:r>
+      <w:r>
+        <w:rPr>
+          <w:rFonts w:ascii="TH Niramit AS" w:hAnsi="TH Niramit AS" w:cs="TH Niramit AS"/>
+          <w:sz w:val="32"/>
+          <w:szCs w:val="32"/>
+          <w:lang w:val="en-US"/>
+        </w:rPr>
+        <w:t xml:space="preserve">Activity Diagram </w:t>
+      </w:r>
+      <w:r>
+        <w:rPr>
+          <w:rFonts w:ascii="TH Niramit AS" w:hAnsi="TH Niramit AS" w:cs="TH Niramit AS" w:hint="cs"/>
+          <w:sz w:val="32"/>
+          <w:szCs w:val="32"/>
+          <w:cs/>
+          <w:lang w:val="en-US"/>
+        </w:rPr>
+        <w:t>ของผู้ใช้งาน</w:t>
+      </w:r>
+    </w:p>
+    <w:p>
+      <w:pPr>
+        <w:jc w:val="center"/>
+        <w:rPr>
+          <w:rFonts w:ascii="TH Niramit AS" w:hAnsi="TH Niramit AS" w:cs="TH Niramit AS"/>
+          <w:sz w:val="32"/>
+          <w:szCs w:val="32"/>
+          <w:lang w:val="en-US"/>
+        </w:rPr>
+      </w:pPr>
+    </w:p>
+    <w:p>
+      <w:pPr>
+        <w:jc w:val="center"/>
+        <w:rPr>
+          <w:rFonts w:ascii="TH Niramit AS" w:hAnsi="TH Niramit AS" w:cs="TH Niramit AS"/>
+          <w:sz w:val="32"/>
+          <w:szCs w:val="32"/>
+          <w:lang w:val="en-US"/>
+        </w:rPr>
+      </w:pPr>
+      <w:r>
+        <w:rPr>
+          <w:rFonts w:ascii="TH Niramit AS" w:hAnsi="TH Niramit AS" w:cs="TH Niramit AS" w:hint="cs"/>
+          <w:noProof/>
+          <w:sz w:val="32"/>
+          <w:szCs w:val="32"/>
+          <w:lang w:val="th-TH"/>
+        </w:rPr>
+        <w:lastRenderedPageBreak/>
+        <w:drawing>
+          <wp:inline distT="0" distB="0" distL="0" distR="0" wp14:anchorId="1653C8F2" wp14:editId="533A3B7E">
+            <wp:extent cx="5270500" cy="4914265"/>
+            <wp:effectExtent l="0" t="0" r="0" b="635"/>
+            <wp:docPr id="19" name="Picture 19"/>
+            <wp:cNvGraphicFramePr>
+              <a:graphicFrameLocks xmlns:a="http://schemas.openxmlformats.org/drawingml/2006/main" noChangeAspect="1"/>
+            </wp:cNvGraphicFramePr>
+            <a:graphic xmlns:a="http://schemas.openxmlformats.org/drawingml/2006/main">
+              <a:graphicData uri="http://schemas.openxmlformats.org/drawingml/2006/picture">
+                <pic:pic xmlns:pic="http://schemas.openxmlformats.org/drawingml/2006/picture">
+                  <pic:nvPicPr>
+                    <pic:cNvPr id="19" name="Picture 19"/>
+                    <pic:cNvPicPr/>
+                  </pic:nvPicPr>
+                  <pic:blipFill>
+                    <a:blip r:embed="rId28" cstate="print">
+                      <a:extLst>
+                        <a:ext uri="{28A0092B-C50C-407E-A947-70E740481C1C}">
+                          <a14:useLocalDpi xmlns:a14="http://schemas.microsoft.com/office/drawing/2010/main" val="0"/>
+                        </a:ext>
+                      </a:extLst>
+                    </a:blip>
+                    <a:stretch>
+                      <a:fillRect/>
+                    </a:stretch>
+                  </pic:blipFill>
+                  <pic:spPr>
+                    <a:xfrm>
+                      <a:off x="0" y="0"/>
+                      <a:ext cx="5270500" cy="4914265"/>
+                    </a:xfrm>
+                    <a:prstGeom prst="rect">
+                      <a:avLst/>
+                    </a:prstGeom>
+                  </pic:spPr>
+                </pic:pic>
+              </a:graphicData>
+            </a:graphic>
+          </wp:inline>
+        </w:drawing>
+      </w:r>
+    </w:p>
+    <w:p>
+      <w:pPr>
+        <w:jc w:val="center"/>
+        <w:rPr>
+          <w:rFonts w:ascii="TH Niramit AS" w:hAnsi="TH Niramit AS" w:cs="TH Niramit AS" w:hint="cs"/>
+          <w:sz w:val="32"/>
+          <w:szCs w:val="32"/>
+          <w:cs/>
+          <w:lang w:val="en-US"/>
+        </w:rPr>
+      </w:pPr>
+      <w:r>
+        <w:rPr>
+          <w:rFonts w:ascii="TH Niramit AS" w:hAnsi="TH Niramit AS" w:cs="TH Niramit AS" w:hint="cs"/>
+          <w:b/>
+          <w:bCs/>
+          <w:sz w:val="32"/>
+          <w:szCs w:val="32"/>
+          <w:cs/>
+          <w:lang w:val="en-US"/>
+        </w:rPr>
+        <w:t xml:space="preserve">ภาพที่ </w:t>
+      </w:r>
+      <w:r>
+        <w:rPr>
+          <w:rFonts w:ascii="TH Niramit AS" w:hAnsi="TH Niramit AS" w:cs="TH Niramit AS"/>
+          <w:b/>
+          <w:bCs/>
+          <w:sz w:val="32"/>
+          <w:szCs w:val="32"/>
+          <w:lang w:val="en-US"/>
+        </w:rPr>
+        <w:t xml:space="preserve">xx </w:t>
+      </w:r>
+      <w:r>
+        <w:rPr>
+          <w:rFonts w:ascii="TH Niramit AS" w:hAnsi="TH Niramit AS" w:cs="TH Niramit AS"/>
+          <w:sz w:val="32"/>
+          <w:szCs w:val="32"/>
+          <w:lang w:val="en-US"/>
+        </w:rPr>
+        <w:t xml:space="preserve">Activity Diagram </w:t>
+      </w:r>
+      <w:r>
+        <w:rPr>
+          <w:rFonts w:ascii="TH Niramit AS" w:hAnsi="TH Niramit AS" w:cs="TH Niramit AS" w:hint="cs"/>
+          <w:sz w:val="32"/>
+          <w:szCs w:val="32"/>
+          <w:cs/>
+          <w:lang w:val="en-US"/>
+        </w:rPr>
+        <w:t>ของผู้</w:t>
+      </w:r>
+      <w:r>
+        <w:rPr>
+          <w:rFonts w:ascii="TH Niramit AS" w:hAnsi="TH Niramit AS" w:cs="TH Niramit AS" w:hint="cs"/>
+          <w:sz w:val="32"/>
+          <w:szCs w:val="32"/>
+          <w:cs/>
+          <w:lang w:val="en-US"/>
+        </w:rPr>
+        <w:t>ดูแลระบบ</w:t>
+      </w:r>
+    </w:p>
+    <w:p>
+      <w:pPr>
+        <w:jc w:val="center"/>
         <w:rPr>
           <w:rFonts w:ascii="TH Niramit AS" w:hAnsi="TH Niramit AS" w:cs="TH Niramit AS" w:hint="cs"/>
           <w:sz w:val="32"/>
@@ -46746,6 +47410,95 @@
     </w:lvl>
   </w:abstractNum>
   <w:abstractNum w:abstractNumId="22" w15:restartNumberingAfterBreak="0">
+    <w:nsid w:val="633522AA"/>
+    <w:multiLevelType w:val="hybridMultilevel"/>
+    <w:tmpl w:val="F5542E2C"/>
+    <w:lvl w:ilvl="0" w:tplc="8812A34A">
+      <w:start w:val="1"/>
+      <w:numFmt w:val="decimal"/>
+      <w:lvlText w:val="%1."/>
+      <w:lvlJc w:val="left"/>
+      <w:pPr>
+        <w:ind w:left="1080" w:hanging="360"/>
+      </w:pPr>
+      <w:rPr>
+        <w:rFonts w:hint="default"/>
+      </w:rPr>
+    </w:lvl>
+    <w:lvl w:ilvl="1" w:tplc="04090019" w:tentative="1">
+      <w:start w:val="1"/>
+      <w:numFmt w:val="lowerLetter"/>
+      <w:lvlText w:val="%2."/>
+      <w:lvlJc w:val="left"/>
+      <w:pPr>
+        <w:ind w:left="1800" w:hanging="360"/>
+      </w:pPr>
+    </w:lvl>
+    <w:lvl w:ilvl="2" w:tplc="0409001B" w:tentative="1">
+      <w:start w:val="1"/>
+      <w:numFmt w:val="lowerRoman"/>
+      <w:lvlText w:val="%3."/>
+      <w:lvlJc w:val="right"/>
+      <w:pPr>
+        <w:ind w:left="2520" w:hanging="180"/>
+      </w:pPr>
+    </w:lvl>
+    <w:lvl w:ilvl="3" w:tplc="0409000F" w:tentative="1">
+      <w:start w:val="1"/>
+      <w:numFmt w:val="decimal"/>
+      <w:lvlText w:val="%4."/>
+      <w:lvlJc w:val="left"/>
+      <w:pPr>
+        <w:ind w:left="3240" w:hanging="360"/>
+      </w:pPr>
+    </w:lvl>
+    <w:lvl w:ilvl="4" w:tplc="04090019" w:tentative="1">
+      <w:start w:val="1"/>
+      <w:numFmt w:val="lowerLetter"/>
+      <w:lvlText w:val="%5."/>
+      <w:lvlJc w:val="left"/>
+      <w:pPr>
+        <w:ind w:left="3960" w:hanging="360"/>
+      </w:pPr>
+    </w:lvl>
+    <w:lvl w:ilvl="5" w:tplc="0409001B" w:tentative="1">
+      <w:start w:val="1"/>
+      <w:numFmt w:val="lowerRoman"/>
+      <w:lvlText w:val="%6."/>
+      <w:lvlJc w:val="right"/>
+      <w:pPr>
+        <w:ind w:left="4680" w:hanging="180"/>
+      </w:pPr>
+    </w:lvl>
+    <w:lvl w:ilvl="6" w:tplc="0409000F" w:tentative="1">
+      <w:start w:val="1"/>
+      <w:numFmt w:val="decimal"/>
+      <w:lvlText w:val="%7."/>
+      <w:lvlJc w:val="left"/>
+      <w:pPr>
+        <w:ind w:left="5400" w:hanging="360"/>
+      </w:pPr>
+    </w:lvl>
+    <w:lvl w:ilvl="7" w:tplc="04090019" w:tentative="1">
+      <w:start w:val="1"/>
+      <w:numFmt w:val="lowerLetter"/>
+      <w:lvlText w:val="%8."/>
+      <w:lvlJc w:val="left"/>
+      <w:pPr>
+        <w:ind w:left="6120" w:hanging="360"/>
+      </w:pPr>
+    </w:lvl>
+    <w:lvl w:ilvl="8" w:tplc="0409001B" w:tentative="1">
+      <w:start w:val="1"/>
+      <w:numFmt w:val="lowerRoman"/>
+      <w:lvlText w:val="%9."/>
+      <w:lvlJc w:val="right"/>
+      <w:pPr>
+        <w:ind w:left="6840" w:hanging="180"/>
+      </w:pPr>
+    </w:lvl>
+  </w:abstractNum>
+  <w:abstractNum w:abstractNumId="23" w15:restartNumberingAfterBreak="0">
     <w:nsid w:val="639177D1"/>
     <w:multiLevelType w:val="multilevel"/>
     <w:tmpl w:val="CA34CF08"/>
@@ -46858,7 +47611,7 @@
       </w:rPr>
     </w:lvl>
   </w:abstractNum>
-  <w:abstractNum w:abstractNumId="23" w15:restartNumberingAfterBreak="0">
+  <w:abstractNum w:abstractNumId="24" w15:restartNumberingAfterBreak="0">
     <w:nsid w:val="67ED45C0"/>
     <w:multiLevelType w:val="hybridMultilevel"/>
     <w:tmpl w:val="27321974"/>
@@ -46947,7 +47700,7 @@
       </w:pPr>
     </w:lvl>
   </w:abstractNum>
-  <w:abstractNum w:abstractNumId="24" w15:restartNumberingAfterBreak="0">
+  <w:abstractNum w:abstractNumId="25" w15:restartNumberingAfterBreak="0">
     <w:nsid w:val="733B7194"/>
     <w:multiLevelType w:val="hybridMultilevel"/>
     <w:tmpl w:val="2AF6A23A"/>
@@ -47036,7 +47789,7 @@
       </w:pPr>
     </w:lvl>
   </w:abstractNum>
-  <w:abstractNum w:abstractNumId="25" w15:restartNumberingAfterBreak="0">
+  <w:abstractNum w:abstractNumId="26" w15:restartNumberingAfterBreak="0">
     <w:nsid w:val="73664FEC"/>
     <w:multiLevelType w:val="hybridMultilevel"/>
     <w:tmpl w:val="5E2C1E32"/>
@@ -47129,7 +47882,7 @@
     <w:abstractNumId w:val="7"/>
   </w:num>
   <w:num w:numId="2" w16cid:durableId="641738631">
-    <w:abstractNumId w:val="24"/>
+    <w:abstractNumId w:val="25"/>
   </w:num>
   <w:num w:numId="3" w16cid:durableId="599064947">
     <w:abstractNumId w:val="0"/>
@@ -47153,10 +47906,10 @@
     <w:abstractNumId w:val="1"/>
   </w:num>
   <w:num w:numId="10" w16cid:durableId="167865318">
-    <w:abstractNumId w:val="25"/>
+    <w:abstractNumId w:val="26"/>
   </w:num>
   <w:num w:numId="11" w16cid:durableId="83578072">
-    <w:abstractNumId w:val="22"/>
+    <w:abstractNumId w:val="23"/>
   </w:num>
   <w:num w:numId="12" w16cid:durableId="1461456141">
     <w:abstractNumId w:val="13"/>
@@ -47195,13 +47948,16 @@
     <w:abstractNumId w:val="16"/>
   </w:num>
   <w:num w:numId="24" w16cid:durableId="62535745">
-    <w:abstractNumId w:val="23"/>
+    <w:abstractNumId w:val="24"/>
   </w:num>
   <w:num w:numId="25" w16cid:durableId="973674619">
     <w:abstractNumId w:val="6"/>
   </w:num>
   <w:num w:numId="26" w16cid:durableId="855078331">
     <w:abstractNumId w:val="10"/>
+  </w:num>
+  <w:num w:numId="27" w16cid:durableId="1202792298">
+    <w:abstractNumId w:val="22"/>
   </w:num>
 </w:numbering>
 </file>

</xml_diff>